<commit_message>
Término de la descripción de la Empresa
</commit_message>
<xml_diff>
--- a/2018/TT IQQ 2018 Camara y Garay.docx
+++ b/2018/TT IQQ 2018 Camara y Garay.docx
@@ -558,7 +558,7 @@
       <w:pPr>
         <w:pStyle w:val="TDC1"/>
         <w:rPr>
-          <w:rFonts w:ascii="Calibri" w:hAnsi="Calibri"/>
+          <w:rFonts w:asciiTheme="minorHAnsi" w:eastAsiaTheme="minorEastAsia" w:hAnsiTheme="minorHAnsi" w:cstheme="minorBidi"/>
           <w:b w:val="0"/>
           <w:caps w:val="0"/>
           <w:noProof/>
@@ -586,7 +586,7 @@
         </w:rPr>
         <w:fldChar w:fldCharType="separate"/>
       </w:r>
-      <w:hyperlink w:anchor="_Toc525772004" w:history="1">
+      <w:hyperlink w:anchor="_Toc525816391" w:history="1">
         <w:r>
           <w:rPr>
             <w:rStyle w:val="Hipervnculo"/>
@@ -613,7 +613,7 @@
             <w:noProof/>
             <w:webHidden/>
           </w:rPr>
-          <w:instrText xml:space="preserve"> PAGEREF _Toc525772004 \h </w:instrText>
+          <w:instrText xml:space="preserve"> PAGEREF _Toc525816391 \h </w:instrText>
         </w:r>
         <w:r>
           <w:rPr>
@@ -648,14 +648,14 @@
       <w:pPr>
         <w:pStyle w:val="TDC2"/>
         <w:rPr>
-          <w:rFonts w:ascii="Calibri" w:hAnsi="Calibri"/>
+          <w:rFonts w:asciiTheme="minorHAnsi" w:eastAsiaTheme="minorEastAsia" w:hAnsiTheme="minorHAnsi" w:cstheme="minorBidi"/>
           <w:noProof/>
           <w:color w:val="auto"/>
           <w:sz w:val="22"/>
           <w:lang w:eastAsia="es-CL"/>
         </w:rPr>
       </w:pPr>
-      <w:hyperlink w:anchor="_Toc525772005" w:history="1">
+      <w:hyperlink w:anchor="_Toc525816392" w:history="1">
         <w:r>
           <w:rPr>
             <w:rStyle w:val="Hipervnculo"/>
@@ -665,7 +665,7 @@
         </w:r>
         <w:r>
           <w:rPr>
-            <w:rFonts w:ascii="Calibri" w:hAnsi="Calibri"/>
+            <w:rFonts w:asciiTheme="minorHAnsi" w:eastAsiaTheme="minorEastAsia" w:hAnsiTheme="minorHAnsi" w:cstheme="minorBidi"/>
             <w:noProof/>
             <w:color w:val="auto"/>
             <w:sz w:val="22"/>
@@ -699,7 +699,7 @@
             <w:noProof/>
             <w:webHidden/>
           </w:rPr>
-          <w:instrText xml:space="preserve"> PAGEREF _Toc525772005 \h </w:instrText>
+          <w:instrText xml:space="preserve"> PAGEREF _Toc525816392 \h </w:instrText>
         </w:r>
         <w:r>
           <w:rPr>
@@ -734,14 +734,14 @@
       <w:pPr>
         <w:pStyle w:val="TDC2"/>
         <w:rPr>
-          <w:rFonts w:ascii="Calibri" w:hAnsi="Calibri"/>
+          <w:rFonts w:asciiTheme="minorHAnsi" w:eastAsiaTheme="minorEastAsia" w:hAnsiTheme="minorHAnsi" w:cstheme="minorBidi"/>
           <w:noProof/>
           <w:color w:val="auto"/>
           <w:sz w:val="22"/>
           <w:lang w:eastAsia="es-CL"/>
         </w:rPr>
       </w:pPr>
-      <w:hyperlink w:anchor="_Toc525772006" w:history="1">
+      <w:hyperlink w:anchor="_Toc525816393" w:history="1">
         <w:r>
           <w:rPr>
             <w:rStyle w:val="Hipervnculo"/>
@@ -751,7 +751,7 @@
         </w:r>
         <w:r>
           <w:rPr>
-            <w:rFonts w:ascii="Calibri" w:hAnsi="Calibri"/>
+            <w:rFonts w:asciiTheme="minorHAnsi" w:eastAsiaTheme="minorEastAsia" w:hAnsiTheme="minorHAnsi" w:cstheme="minorBidi"/>
             <w:noProof/>
             <w:color w:val="auto"/>
             <w:sz w:val="22"/>
@@ -785,7 +785,7 @@
             <w:noProof/>
             <w:webHidden/>
           </w:rPr>
-          <w:instrText xml:space="preserve"> PAGEREF _Toc525772006 \h </w:instrText>
+          <w:instrText xml:space="preserve"> PAGEREF _Toc525816393 \h </w:instrText>
         </w:r>
         <w:r>
           <w:rPr>
@@ -820,14 +820,14 @@
       <w:pPr>
         <w:pStyle w:val="TDC3"/>
         <w:rPr>
-          <w:rFonts w:ascii="Calibri" w:hAnsi="Calibri"/>
+          <w:rFonts w:asciiTheme="minorHAnsi" w:eastAsiaTheme="minorEastAsia" w:hAnsiTheme="minorHAnsi" w:cstheme="minorBidi"/>
           <w:noProof/>
           <w:color w:val="auto"/>
           <w:szCs w:val="22"/>
           <w:lang w:eastAsia="es-CL"/>
         </w:rPr>
       </w:pPr>
-      <w:hyperlink w:anchor="_Toc525772007" w:history="1">
+      <w:hyperlink w:anchor="_Toc525816394" w:history="1">
         <w:r>
           <w:rPr>
             <w:rStyle w:val="Hipervnculo"/>
@@ -837,7 +837,7 @@
         </w:r>
         <w:r>
           <w:rPr>
-            <w:rFonts w:ascii="Calibri" w:hAnsi="Calibri"/>
+            <w:rFonts w:asciiTheme="minorHAnsi" w:eastAsiaTheme="minorEastAsia" w:hAnsiTheme="minorHAnsi" w:cstheme="minorBidi"/>
             <w:noProof/>
             <w:color w:val="auto"/>
             <w:szCs w:val="22"/>
@@ -871,7 +871,7 @@
             <w:noProof/>
             <w:webHidden/>
           </w:rPr>
-          <w:instrText xml:space="preserve"> PAGEREF _Toc525772007 \h </w:instrText>
+          <w:instrText xml:space="preserve"> PAGEREF _Toc525816394 \h </w:instrText>
         </w:r>
         <w:r>
           <w:rPr>
@@ -891,7 +891,7 @@
             <w:noProof/>
             <w:webHidden/>
           </w:rPr>
-          <w:t>9</w:t>
+          <w:t>10</w:t>
         </w:r>
         <w:r>
           <w:rPr>
@@ -906,14 +906,14 @@
       <w:pPr>
         <w:pStyle w:val="TDC3"/>
         <w:rPr>
-          <w:rFonts w:ascii="Calibri" w:hAnsi="Calibri"/>
+          <w:rFonts w:asciiTheme="minorHAnsi" w:eastAsiaTheme="minorEastAsia" w:hAnsiTheme="minorHAnsi" w:cstheme="minorBidi"/>
           <w:noProof/>
           <w:color w:val="auto"/>
           <w:szCs w:val="22"/>
           <w:lang w:eastAsia="es-CL"/>
         </w:rPr>
       </w:pPr>
-      <w:hyperlink w:anchor="_Toc525772008" w:history="1">
+      <w:hyperlink w:anchor="_Toc525816395" w:history="1">
         <w:r>
           <w:rPr>
             <w:rStyle w:val="Hipervnculo"/>
@@ -923,7 +923,7 @@
         </w:r>
         <w:r>
           <w:rPr>
-            <w:rFonts w:ascii="Calibri" w:hAnsi="Calibri"/>
+            <w:rFonts w:asciiTheme="minorHAnsi" w:eastAsiaTheme="minorEastAsia" w:hAnsiTheme="minorHAnsi" w:cstheme="minorBidi"/>
             <w:noProof/>
             <w:color w:val="auto"/>
             <w:szCs w:val="22"/>
@@ -957,7 +957,7 @@
             <w:noProof/>
             <w:webHidden/>
           </w:rPr>
-          <w:instrText xml:space="preserve"> PAGEREF _Toc525772008 \h </w:instrText>
+          <w:instrText xml:space="preserve"> PAGEREF _Toc525816395 \h </w:instrText>
         </w:r>
         <w:r>
           <w:rPr>
@@ -977,7 +977,7 @@
             <w:noProof/>
             <w:webHidden/>
           </w:rPr>
-          <w:t>9</w:t>
+          <w:t>10</w:t>
         </w:r>
         <w:r>
           <w:rPr>
@@ -987,19 +987,21 @@
           <w:fldChar w:fldCharType="end"/>
         </w:r>
       </w:hyperlink>
+      <w:bookmarkStart w:id="6" w:name="_GoBack"/>
+      <w:bookmarkEnd w:id="6"/>
     </w:p>
     <w:p>
       <w:pPr>
         <w:pStyle w:val="TDC3"/>
         <w:rPr>
-          <w:rFonts w:ascii="Calibri" w:hAnsi="Calibri"/>
+          <w:rFonts w:asciiTheme="minorHAnsi" w:eastAsiaTheme="minorEastAsia" w:hAnsiTheme="minorHAnsi" w:cstheme="minorBidi"/>
           <w:noProof/>
           <w:color w:val="auto"/>
           <w:szCs w:val="22"/>
           <w:lang w:eastAsia="es-CL"/>
         </w:rPr>
       </w:pPr>
-      <w:hyperlink w:anchor="_Toc525772009" w:history="1">
+      <w:hyperlink w:anchor="_Toc525816396" w:history="1">
         <w:r>
           <w:rPr>
             <w:rStyle w:val="Hipervnculo"/>
@@ -1009,7 +1011,7 @@
         </w:r>
         <w:r>
           <w:rPr>
-            <w:rFonts w:ascii="Calibri" w:hAnsi="Calibri"/>
+            <w:rFonts w:asciiTheme="minorHAnsi" w:eastAsiaTheme="minorEastAsia" w:hAnsiTheme="minorHAnsi" w:cstheme="minorBidi"/>
             <w:noProof/>
             <w:color w:val="auto"/>
             <w:szCs w:val="22"/>
@@ -1043,7 +1045,7 @@
             <w:noProof/>
             <w:webHidden/>
           </w:rPr>
-          <w:instrText xml:space="preserve"> PAGEREF _Toc525772009 \h </w:instrText>
+          <w:instrText xml:space="preserve"> PAGEREF _Toc525816396 \h </w:instrText>
         </w:r>
         <w:r>
           <w:rPr>
@@ -1063,7 +1065,7 @@
             <w:noProof/>
             <w:webHidden/>
           </w:rPr>
-          <w:t>9</w:t>
+          <w:t>10</w:t>
         </w:r>
         <w:r>
           <w:rPr>
@@ -1078,14 +1080,14 @@
       <w:pPr>
         <w:pStyle w:val="TDC3"/>
         <w:rPr>
-          <w:rFonts w:ascii="Calibri" w:hAnsi="Calibri"/>
+          <w:rFonts w:asciiTheme="minorHAnsi" w:eastAsiaTheme="minorEastAsia" w:hAnsiTheme="minorHAnsi" w:cstheme="minorBidi"/>
           <w:noProof/>
           <w:color w:val="auto"/>
           <w:szCs w:val="22"/>
           <w:lang w:eastAsia="es-CL"/>
         </w:rPr>
       </w:pPr>
-      <w:hyperlink w:anchor="_Toc525772010" w:history="1">
+      <w:hyperlink w:anchor="_Toc525816397" w:history="1">
         <w:r>
           <w:rPr>
             <w:rStyle w:val="Hipervnculo"/>
@@ -1095,7 +1097,7 @@
         </w:r>
         <w:r>
           <w:rPr>
-            <w:rFonts w:ascii="Calibri" w:hAnsi="Calibri"/>
+            <w:rFonts w:asciiTheme="minorHAnsi" w:eastAsiaTheme="minorEastAsia" w:hAnsiTheme="minorHAnsi" w:cstheme="minorBidi"/>
             <w:noProof/>
             <w:color w:val="auto"/>
             <w:szCs w:val="22"/>
@@ -1129,7 +1131,7 @@
             <w:noProof/>
             <w:webHidden/>
           </w:rPr>
-          <w:instrText xml:space="preserve"> PAGEREF _Toc525772010 \h </w:instrText>
+          <w:instrText xml:space="preserve"> PAGEREF _Toc525816397 \h </w:instrText>
         </w:r>
         <w:r>
           <w:rPr>
@@ -1149,7 +1151,7 @@
             <w:noProof/>
             <w:webHidden/>
           </w:rPr>
-          <w:t>12</w:t>
+          <w:t>13</w:t>
         </w:r>
         <w:r>
           <w:rPr>
@@ -1164,14 +1166,14 @@
       <w:pPr>
         <w:pStyle w:val="TDC2"/>
         <w:rPr>
-          <w:rFonts w:ascii="Calibri" w:hAnsi="Calibri"/>
+          <w:rFonts w:asciiTheme="minorHAnsi" w:eastAsiaTheme="minorEastAsia" w:hAnsiTheme="minorHAnsi" w:cstheme="minorBidi"/>
           <w:noProof/>
           <w:color w:val="auto"/>
           <w:sz w:val="22"/>
           <w:lang w:eastAsia="es-CL"/>
         </w:rPr>
       </w:pPr>
-      <w:hyperlink w:anchor="_Toc525772011" w:history="1">
+      <w:hyperlink w:anchor="_Toc525816398" w:history="1">
         <w:r>
           <w:rPr>
             <w:rStyle w:val="Hipervnculo"/>
@@ -1181,7 +1183,7 @@
         </w:r>
         <w:r>
           <w:rPr>
-            <w:rFonts w:ascii="Calibri" w:hAnsi="Calibri"/>
+            <w:rFonts w:asciiTheme="minorHAnsi" w:eastAsiaTheme="minorEastAsia" w:hAnsiTheme="minorHAnsi" w:cstheme="minorBidi"/>
             <w:noProof/>
             <w:color w:val="auto"/>
             <w:sz w:val="22"/>
@@ -1215,7 +1217,7 @@
             <w:noProof/>
             <w:webHidden/>
           </w:rPr>
-          <w:instrText xml:space="preserve"> PAGEREF _Toc525772011 \h </w:instrText>
+          <w:instrText xml:space="preserve"> PAGEREF _Toc525816398 \h </w:instrText>
         </w:r>
         <w:r>
           <w:rPr>
@@ -1235,7 +1237,7 @@
             <w:noProof/>
             <w:webHidden/>
           </w:rPr>
-          <w:t>13</w:t>
+          <w:t>14</w:t>
         </w:r>
         <w:r>
           <w:rPr>
@@ -1250,14 +1252,14 @@
       <w:pPr>
         <w:pStyle w:val="TDC2"/>
         <w:rPr>
-          <w:rFonts w:ascii="Calibri" w:hAnsi="Calibri"/>
+          <w:rFonts w:asciiTheme="minorHAnsi" w:eastAsiaTheme="minorEastAsia" w:hAnsiTheme="minorHAnsi" w:cstheme="minorBidi"/>
           <w:noProof/>
           <w:color w:val="auto"/>
           <w:sz w:val="22"/>
           <w:lang w:eastAsia="es-CL"/>
         </w:rPr>
       </w:pPr>
-      <w:hyperlink w:anchor="_Toc525772012" w:history="1">
+      <w:hyperlink w:anchor="_Toc525816399" w:history="1">
         <w:r>
           <w:rPr>
             <w:rStyle w:val="Hipervnculo"/>
@@ -1267,7 +1269,7 @@
         </w:r>
         <w:r>
           <w:rPr>
-            <w:rFonts w:ascii="Calibri" w:hAnsi="Calibri"/>
+            <w:rFonts w:asciiTheme="minorHAnsi" w:eastAsiaTheme="minorEastAsia" w:hAnsiTheme="minorHAnsi" w:cstheme="minorBidi"/>
             <w:noProof/>
             <w:color w:val="auto"/>
             <w:sz w:val="22"/>
@@ -1301,7 +1303,7 @@
             <w:noProof/>
             <w:webHidden/>
           </w:rPr>
-          <w:instrText xml:space="preserve"> PAGEREF _Toc525772012 \h </w:instrText>
+          <w:instrText xml:space="preserve"> PAGEREF _Toc525816399 \h </w:instrText>
         </w:r>
         <w:r>
           <w:rPr>
@@ -1321,7 +1323,7 @@
             <w:noProof/>
             <w:webHidden/>
           </w:rPr>
-          <w:t>15</w:t>
+          <w:t>17</w:t>
         </w:r>
         <w:r>
           <w:rPr>
@@ -1336,14 +1338,14 @@
       <w:pPr>
         <w:pStyle w:val="TDC3"/>
         <w:rPr>
-          <w:rFonts w:ascii="Calibri" w:hAnsi="Calibri"/>
+          <w:rFonts w:asciiTheme="minorHAnsi" w:eastAsiaTheme="minorEastAsia" w:hAnsiTheme="minorHAnsi" w:cstheme="minorBidi"/>
           <w:noProof/>
           <w:color w:val="auto"/>
           <w:szCs w:val="22"/>
           <w:lang w:eastAsia="es-CL"/>
         </w:rPr>
       </w:pPr>
-      <w:hyperlink w:anchor="_Toc525772013" w:history="1">
+      <w:hyperlink w:anchor="_Toc525816400" w:history="1">
         <w:r>
           <w:rPr>
             <w:rStyle w:val="Hipervnculo"/>
@@ -1353,7 +1355,7 @@
         </w:r>
         <w:r>
           <w:rPr>
-            <w:rFonts w:ascii="Calibri" w:hAnsi="Calibri"/>
+            <w:rFonts w:asciiTheme="minorHAnsi" w:eastAsiaTheme="minorEastAsia" w:hAnsiTheme="minorHAnsi" w:cstheme="minorBidi"/>
             <w:noProof/>
             <w:color w:val="auto"/>
             <w:szCs w:val="22"/>
@@ -1387,7 +1389,7 @@
             <w:noProof/>
             <w:webHidden/>
           </w:rPr>
-          <w:instrText xml:space="preserve"> PAGEREF _Toc525772013 \h </w:instrText>
+          <w:instrText xml:space="preserve"> PAGEREF _Toc525816400 \h </w:instrText>
         </w:r>
         <w:r>
           <w:rPr>
@@ -1407,7 +1409,7 @@
             <w:noProof/>
             <w:webHidden/>
           </w:rPr>
-          <w:t>15</w:t>
+          <w:t>17</w:t>
         </w:r>
         <w:r>
           <w:rPr>
@@ -1422,14 +1424,14 @@
       <w:pPr>
         <w:pStyle w:val="TDC3"/>
         <w:rPr>
-          <w:rFonts w:ascii="Calibri" w:hAnsi="Calibri"/>
+          <w:rFonts w:asciiTheme="minorHAnsi" w:eastAsiaTheme="minorEastAsia" w:hAnsiTheme="minorHAnsi" w:cstheme="minorBidi"/>
           <w:noProof/>
           <w:color w:val="auto"/>
           <w:szCs w:val="22"/>
           <w:lang w:eastAsia="es-CL"/>
         </w:rPr>
       </w:pPr>
-      <w:hyperlink w:anchor="_Toc525772014" w:history="1">
+      <w:hyperlink w:anchor="_Toc525816401" w:history="1">
         <w:r>
           <w:rPr>
             <w:rStyle w:val="Hipervnculo"/>
@@ -1439,7 +1441,7 @@
         </w:r>
         <w:r>
           <w:rPr>
-            <w:rFonts w:ascii="Calibri" w:hAnsi="Calibri"/>
+            <w:rFonts w:asciiTheme="minorHAnsi" w:eastAsiaTheme="minorEastAsia" w:hAnsiTheme="minorHAnsi" w:cstheme="minorBidi"/>
             <w:noProof/>
             <w:color w:val="auto"/>
             <w:szCs w:val="22"/>
@@ -1473,7 +1475,7 @@
             <w:noProof/>
             <w:webHidden/>
           </w:rPr>
-          <w:instrText xml:space="preserve"> PAGEREF _Toc525772014 \h </w:instrText>
+          <w:instrText xml:space="preserve"> PAGEREF _Toc525816401 \h </w:instrText>
         </w:r>
         <w:r>
           <w:rPr>
@@ -1493,7 +1495,7 @@
             <w:noProof/>
             <w:webHidden/>
           </w:rPr>
-          <w:t>15</w:t>
+          <w:t>17</w:t>
         </w:r>
         <w:r>
           <w:rPr>
@@ -1508,7 +1510,7 @@
       <w:pPr>
         <w:pStyle w:val="TDC1"/>
         <w:rPr>
-          <w:rFonts w:ascii="Calibri" w:hAnsi="Calibri"/>
+          <w:rFonts w:asciiTheme="minorHAnsi" w:eastAsiaTheme="minorEastAsia" w:hAnsiTheme="minorHAnsi" w:cstheme="minorBidi"/>
           <w:b w:val="0"/>
           <w:caps w:val="0"/>
           <w:noProof/>
@@ -1518,7 +1520,7 @@
           <w:lang w:eastAsia="es-CL"/>
         </w:rPr>
       </w:pPr>
-      <w:hyperlink w:anchor="_Toc525772015" w:history="1">
+      <w:hyperlink w:anchor="_Toc525816402" w:history="1">
         <w:r>
           <w:rPr>
             <w:rStyle w:val="Hipervnculo"/>
@@ -1545,7 +1547,7 @@
             <w:noProof/>
             <w:webHidden/>
           </w:rPr>
-          <w:instrText xml:space="preserve"> PAGEREF _Toc525772015 \h </w:instrText>
+          <w:instrText xml:space="preserve"> PAGEREF _Toc525816402 \h </w:instrText>
         </w:r>
         <w:r>
           <w:rPr>
@@ -1565,7 +1567,7 @@
             <w:noProof/>
             <w:webHidden/>
           </w:rPr>
-          <w:t>16</w:t>
+          <w:t>18</w:t>
         </w:r>
         <w:r>
           <w:rPr>
@@ -1580,14 +1582,14 @@
       <w:pPr>
         <w:pStyle w:val="TDC2"/>
         <w:rPr>
-          <w:rFonts w:ascii="Calibri" w:hAnsi="Calibri"/>
+          <w:rFonts w:asciiTheme="minorHAnsi" w:eastAsiaTheme="minorEastAsia" w:hAnsiTheme="minorHAnsi" w:cstheme="minorBidi"/>
           <w:noProof/>
           <w:color w:val="auto"/>
           <w:sz w:val="22"/>
           <w:lang w:eastAsia="es-CL"/>
         </w:rPr>
       </w:pPr>
-      <w:hyperlink w:anchor="_Toc525772016" w:history="1">
+      <w:hyperlink w:anchor="_Toc525816403" w:history="1">
         <w:r>
           <w:rPr>
             <w:rStyle w:val="Hipervnculo"/>
@@ -1597,7 +1599,7 @@
         </w:r>
         <w:r>
           <w:rPr>
-            <w:rFonts w:ascii="Calibri" w:hAnsi="Calibri"/>
+            <w:rFonts w:asciiTheme="minorHAnsi" w:eastAsiaTheme="minorEastAsia" w:hAnsiTheme="minorHAnsi" w:cstheme="minorBidi"/>
             <w:noProof/>
             <w:color w:val="auto"/>
             <w:sz w:val="22"/>
@@ -1631,7 +1633,7 @@
             <w:noProof/>
             <w:webHidden/>
           </w:rPr>
-          <w:instrText xml:space="preserve"> PAGEREF _Toc525772016 \h </w:instrText>
+          <w:instrText xml:space="preserve"> PAGEREF _Toc525816403 \h </w:instrText>
         </w:r>
         <w:r>
           <w:rPr>
@@ -1651,7 +1653,7 @@
             <w:noProof/>
             <w:webHidden/>
           </w:rPr>
-          <w:t>16</w:t>
+          <w:t>18</w:t>
         </w:r>
         <w:r>
           <w:rPr>
@@ -1666,14 +1668,14 @@
       <w:pPr>
         <w:pStyle w:val="TDC2"/>
         <w:rPr>
-          <w:rFonts w:ascii="Calibri" w:hAnsi="Calibri"/>
+          <w:rFonts w:asciiTheme="minorHAnsi" w:eastAsiaTheme="minorEastAsia" w:hAnsiTheme="minorHAnsi" w:cstheme="minorBidi"/>
           <w:noProof/>
           <w:color w:val="auto"/>
           <w:sz w:val="22"/>
           <w:lang w:eastAsia="es-CL"/>
         </w:rPr>
       </w:pPr>
-      <w:hyperlink w:anchor="_Toc525772017" w:history="1">
+      <w:hyperlink w:anchor="_Toc525816404" w:history="1">
         <w:r>
           <w:rPr>
             <w:rStyle w:val="Hipervnculo"/>
@@ -1683,7 +1685,7 @@
         </w:r>
         <w:r>
           <w:rPr>
-            <w:rFonts w:ascii="Calibri" w:hAnsi="Calibri"/>
+            <w:rFonts w:asciiTheme="minorHAnsi" w:eastAsiaTheme="minorEastAsia" w:hAnsiTheme="minorHAnsi" w:cstheme="minorBidi"/>
             <w:noProof/>
             <w:color w:val="auto"/>
             <w:sz w:val="22"/>
@@ -1717,7 +1719,7 @@
             <w:noProof/>
             <w:webHidden/>
           </w:rPr>
-          <w:instrText xml:space="preserve"> PAGEREF _Toc525772017 \h </w:instrText>
+          <w:instrText xml:space="preserve"> PAGEREF _Toc525816404 \h </w:instrText>
         </w:r>
         <w:r>
           <w:rPr>
@@ -1737,7 +1739,7 @@
             <w:noProof/>
             <w:webHidden/>
           </w:rPr>
-          <w:t>17</w:t>
+          <w:t>19</w:t>
         </w:r>
         <w:r>
           <w:rPr>
@@ -1752,14 +1754,14 @@
       <w:pPr>
         <w:pStyle w:val="TDC2"/>
         <w:rPr>
-          <w:rFonts w:ascii="Calibri" w:hAnsi="Calibri"/>
+          <w:rFonts w:asciiTheme="minorHAnsi" w:eastAsiaTheme="minorEastAsia" w:hAnsiTheme="minorHAnsi" w:cstheme="minorBidi"/>
           <w:noProof/>
           <w:color w:val="auto"/>
           <w:sz w:val="22"/>
           <w:lang w:eastAsia="es-CL"/>
         </w:rPr>
       </w:pPr>
-      <w:hyperlink w:anchor="_Toc525772018" w:history="1">
+      <w:hyperlink w:anchor="_Toc525816405" w:history="1">
         <w:r>
           <w:rPr>
             <w:rStyle w:val="Hipervnculo"/>
@@ -1769,7 +1771,7 @@
         </w:r>
         <w:r>
           <w:rPr>
-            <w:rFonts w:ascii="Calibri" w:hAnsi="Calibri"/>
+            <w:rFonts w:asciiTheme="minorHAnsi" w:eastAsiaTheme="minorEastAsia" w:hAnsiTheme="minorHAnsi" w:cstheme="minorBidi"/>
             <w:noProof/>
             <w:color w:val="auto"/>
             <w:sz w:val="22"/>
@@ -1803,7 +1805,7 @@
             <w:noProof/>
             <w:webHidden/>
           </w:rPr>
-          <w:instrText xml:space="preserve"> PAGEREF _Toc525772018 \h </w:instrText>
+          <w:instrText xml:space="preserve"> PAGEREF _Toc525816405 \h </w:instrText>
         </w:r>
         <w:r>
           <w:rPr>
@@ -1823,7 +1825,7 @@
             <w:noProof/>
             <w:webHidden/>
           </w:rPr>
-          <w:t>18</w:t>
+          <w:t>20</w:t>
         </w:r>
         <w:r>
           <w:rPr>
@@ -1838,14 +1840,14 @@
       <w:pPr>
         <w:pStyle w:val="TDC2"/>
         <w:rPr>
-          <w:rFonts w:ascii="Calibri" w:hAnsi="Calibri"/>
+          <w:rFonts w:asciiTheme="minorHAnsi" w:eastAsiaTheme="minorEastAsia" w:hAnsiTheme="minorHAnsi" w:cstheme="minorBidi"/>
           <w:noProof/>
           <w:color w:val="auto"/>
           <w:sz w:val="22"/>
           <w:lang w:eastAsia="es-CL"/>
         </w:rPr>
       </w:pPr>
-      <w:hyperlink w:anchor="_Toc525772019" w:history="1">
+      <w:hyperlink w:anchor="_Toc525816406" w:history="1">
         <w:r>
           <w:rPr>
             <w:rStyle w:val="Hipervnculo"/>
@@ -1855,7 +1857,7 @@
         </w:r>
         <w:r>
           <w:rPr>
-            <w:rFonts w:ascii="Calibri" w:hAnsi="Calibri"/>
+            <w:rFonts w:asciiTheme="minorHAnsi" w:eastAsiaTheme="minorEastAsia" w:hAnsiTheme="minorHAnsi" w:cstheme="minorBidi"/>
             <w:noProof/>
             <w:color w:val="auto"/>
             <w:sz w:val="22"/>
@@ -1889,7 +1891,7 @@
             <w:noProof/>
             <w:webHidden/>
           </w:rPr>
-          <w:instrText xml:space="preserve"> PAGEREF _Toc525772019 \h </w:instrText>
+          <w:instrText xml:space="preserve"> PAGEREF _Toc525816406 \h </w:instrText>
         </w:r>
         <w:r>
           <w:rPr>
@@ -1909,7 +1911,7 @@
             <w:noProof/>
             <w:webHidden/>
           </w:rPr>
-          <w:t>19</w:t>
+          <w:t>21</w:t>
         </w:r>
         <w:r>
           <w:rPr>
@@ -1924,7 +1926,7 @@
       <w:pPr>
         <w:pStyle w:val="TDC1"/>
         <w:rPr>
-          <w:rFonts w:ascii="Calibri" w:hAnsi="Calibri"/>
+          <w:rFonts w:asciiTheme="minorHAnsi" w:eastAsiaTheme="minorEastAsia" w:hAnsiTheme="minorHAnsi" w:cstheme="minorBidi"/>
           <w:b w:val="0"/>
           <w:caps w:val="0"/>
           <w:noProof/>
@@ -1934,7 +1936,7 @@
           <w:lang w:eastAsia="es-CL"/>
         </w:rPr>
       </w:pPr>
-      <w:hyperlink w:anchor="_Toc525772020" w:history="1">
+      <w:hyperlink w:anchor="_Toc525816407" w:history="1">
         <w:r>
           <w:rPr>
             <w:rStyle w:val="Hipervnculo"/>
@@ -1961,7 +1963,7 @@
             <w:noProof/>
             <w:webHidden/>
           </w:rPr>
-          <w:instrText xml:space="preserve"> PAGEREF _Toc525772020 \h </w:instrText>
+          <w:instrText xml:space="preserve"> PAGEREF _Toc525816407 \h </w:instrText>
         </w:r>
         <w:r>
           <w:rPr>
@@ -1981,7 +1983,7 @@
             <w:noProof/>
             <w:webHidden/>
           </w:rPr>
-          <w:t>20</w:t>
+          <w:t>22</w:t>
         </w:r>
         <w:r>
           <w:rPr>
@@ -1996,14 +1998,14 @@
       <w:pPr>
         <w:pStyle w:val="TDC2"/>
         <w:rPr>
-          <w:rFonts w:ascii="Calibri" w:hAnsi="Calibri"/>
+          <w:rFonts w:asciiTheme="minorHAnsi" w:eastAsiaTheme="minorEastAsia" w:hAnsiTheme="minorHAnsi" w:cstheme="minorBidi"/>
           <w:noProof/>
           <w:color w:val="auto"/>
           <w:sz w:val="22"/>
           <w:lang w:eastAsia="es-CL"/>
         </w:rPr>
       </w:pPr>
-      <w:hyperlink w:anchor="_Toc525772021" w:history="1">
+      <w:hyperlink w:anchor="_Toc525816408" w:history="1">
         <w:r>
           <w:rPr>
             <w:rStyle w:val="Hipervnculo"/>
@@ -2013,7 +2015,7 @@
         </w:r>
         <w:r>
           <w:rPr>
-            <w:rFonts w:ascii="Calibri" w:hAnsi="Calibri"/>
+            <w:rFonts w:asciiTheme="minorHAnsi" w:eastAsiaTheme="minorEastAsia" w:hAnsiTheme="minorHAnsi" w:cstheme="minorBidi"/>
             <w:noProof/>
             <w:color w:val="auto"/>
             <w:sz w:val="22"/>
@@ -2047,7 +2049,7 @@
             <w:noProof/>
             <w:webHidden/>
           </w:rPr>
-          <w:instrText xml:space="preserve"> PAGEREF _Toc525772021 \h </w:instrText>
+          <w:instrText xml:space="preserve"> PAGEREF _Toc525816408 \h </w:instrText>
         </w:r>
         <w:r>
           <w:rPr>
@@ -2067,7 +2069,7 @@
             <w:noProof/>
             <w:webHidden/>
           </w:rPr>
-          <w:t>20</w:t>
+          <w:t>22</w:t>
         </w:r>
         <w:r>
           <w:rPr>
@@ -2082,14 +2084,14 @@
       <w:pPr>
         <w:pStyle w:val="TDC2"/>
         <w:rPr>
-          <w:rFonts w:ascii="Calibri" w:hAnsi="Calibri"/>
+          <w:rFonts w:asciiTheme="minorHAnsi" w:eastAsiaTheme="minorEastAsia" w:hAnsiTheme="minorHAnsi" w:cstheme="minorBidi"/>
           <w:noProof/>
           <w:color w:val="auto"/>
           <w:sz w:val="22"/>
           <w:lang w:eastAsia="es-CL"/>
         </w:rPr>
       </w:pPr>
-      <w:hyperlink w:anchor="_Toc525772022" w:history="1">
+      <w:hyperlink w:anchor="_Toc525816409" w:history="1">
         <w:r>
           <w:rPr>
             <w:rStyle w:val="Hipervnculo"/>
@@ -2099,7 +2101,7 @@
         </w:r>
         <w:r>
           <w:rPr>
-            <w:rFonts w:ascii="Calibri" w:hAnsi="Calibri"/>
+            <w:rFonts w:asciiTheme="minorHAnsi" w:eastAsiaTheme="minorEastAsia" w:hAnsiTheme="minorHAnsi" w:cstheme="minorBidi"/>
             <w:noProof/>
             <w:color w:val="auto"/>
             <w:sz w:val="22"/>
@@ -2133,7 +2135,7 @@
             <w:noProof/>
             <w:webHidden/>
           </w:rPr>
-          <w:instrText xml:space="preserve"> PAGEREF _Toc525772022 \h </w:instrText>
+          <w:instrText xml:space="preserve"> PAGEREF _Toc525816409 \h </w:instrText>
         </w:r>
         <w:r>
           <w:rPr>
@@ -2153,7 +2155,7 @@
             <w:noProof/>
             <w:webHidden/>
           </w:rPr>
-          <w:t>20</w:t>
+          <w:t>22</w:t>
         </w:r>
         <w:r>
           <w:rPr>
@@ -2168,14 +2170,14 @@
       <w:pPr>
         <w:pStyle w:val="TDC3"/>
         <w:rPr>
-          <w:rFonts w:ascii="Calibri" w:hAnsi="Calibri"/>
+          <w:rFonts w:asciiTheme="minorHAnsi" w:eastAsiaTheme="minorEastAsia" w:hAnsiTheme="minorHAnsi" w:cstheme="minorBidi"/>
           <w:noProof/>
           <w:color w:val="auto"/>
           <w:szCs w:val="22"/>
           <w:lang w:eastAsia="es-CL"/>
         </w:rPr>
       </w:pPr>
-      <w:hyperlink w:anchor="_Toc525772023" w:history="1">
+      <w:hyperlink w:anchor="_Toc525816410" w:history="1">
         <w:r>
           <w:rPr>
             <w:rStyle w:val="Hipervnculo"/>
@@ -2185,7 +2187,7 @@
         </w:r>
         <w:r>
           <w:rPr>
-            <w:rFonts w:ascii="Calibri" w:hAnsi="Calibri"/>
+            <w:rFonts w:asciiTheme="minorHAnsi" w:eastAsiaTheme="minorEastAsia" w:hAnsiTheme="minorHAnsi" w:cstheme="minorBidi"/>
             <w:noProof/>
             <w:color w:val="auto"/>
             <w:szCs w:val="22"/>
@@ -2219,7 +2221,7 @@
             <w:noProof/>
             <w:webHidden/>
           </w:rPr>
-          <w:instrText xml:space="preserve"> PAGEREF _Toc525772023 \h </w:instrText>
+          <w:instrText xml:space="preserve"> PAGEREF _Toc525816410 \h </w:instrText>
         </w:r>
         <w:r>
           <w:rPr>
@@ -2239,7 +2241,7 @@
             <w:noProof/>
             <w:webHidden/>
           </w:rPr>
-          <w:t>20</w:t>
+          <w:t>22</w:t>
         </w:r>
         <w:r>
           <w:rPr>
@@ -2254,14 +2256,14 @@
       <w:pPr>
         <w:pStyle w:val="TDC3"/>
         <w:rPr>
-          <w:rFonts w:ascii="Calibri" w:hAnsi="Calibri"/>
+          <w:rFonts w:asciiTheme="minorHAnsi" w:eastAsiaTheme="minorEastAsia" w:hAnsiTheme="minorHAnsi" w:cstheme="minorBidi"/>
           <w:noProof/>
           <w:color w:val="auto"/>
           <w:szCs w:val="22"/>
           <w:lang w:eastAsia="es-CL"/>
         </w:rPr>
       </w:pPr>
-      <w:hyperlink w:anchor="_Toc525772024" w:history="1">
+      <w:hyperlink w:anchor="_Toc525816411" w:history="1">
         <w:r>
           <w:rPr>
             <w:rStyle w:val="Hipervnculo"/>
@@ -2271,7 +2273,7 @@
         </w:r>
         <w:r>
           <w:rPr>
-            <w:rFonts w:ascii="Calibri" w:hAnsi="Calibri"/>
+            <w:rFonts w:asciiTheme="minorHAnsi" w:eastAsiaTheme="minorEastAsia" w:hAnsiTheme="minorHAnsi" w:cstheme="minorBidi"/>
             <w:noProof/>
             <w:color w:val="auto"/>
             <w:szCs w:val="22"/>
@@ -2305,7 +2307,7 @@
             <w:noProof/>
             <w:webHidden/>
           </w:rPr>
-          <w:instrText xml:space="preserve"> PAGEREF _Toc525772024 \h </w:instrText>
+          <w:instrText xml:space="preserve"> PAGEREF _Toc525816411 \h </w:instrText>
         </w:r>
         <w:r>
           <w:rPr>
@@ -2325,7 +2327,7 @@
             <w:noProof/>
             <w:webHidden/>
           </w:rPr>
-          <w:t>20</w:t>
+          <w:t>22</w:t>
         </w:r>
         <w:r>
           <w:rPr>
@@ -2340,14 +2342,14 @@
       <w:pPr>
         <w:pStyle w:val="TDC3"/>
         <w:rPr>
-          <w:rFonts w:ascii="Calibri" w:hAnsi="Calibri"/>
+          <w:rFonts w:asciiTheme="minorHAnsi" w:eastAsiaTheme="minorEastAsia" w:hAnsiTheme="minorHAnsi" w:cstheme="minorBidi"/>
           <w:noProof/>
           <w:color w:val="auto"/>
           <w:szCs w:val="22"/>
           <w:lang w:eastAsia="es-CL"/>
         </w:rPr>
       </w:pPr>
-      <w:hyperlink w:anchor="_Toc525772025" w:history="1">
+      <w:hyperlink w:anchor="_Toc525816412" w:history="1">
         <w:r>
           <w:rPr>
             <w:rStyle w:val="Hipervnculo"/>
@@ -2357,7 +2359,7 @@
         </w:r>
         <w:r>
           <w:rPr>
-            <w:rFonts w:ascii="Calibri" w:hAnsi="Calibri"/>
+            <w:rFonts w:asciiTheme="minorHAnsi" w:eastAsiaTheme="minorEastAsia" w:hAnsiTheme="minorHAnsi" w:cstheme="minorBidi"/>
             <w:noProof/>
             <w:color w:val="auto"/>
             <w:szCs w:val="22"/>
@@ -2391,7 +2393,7 @@
             <w:noProof/>
             <w:webHidden/>
           </w:rPr>
-          <w:instrText xml:space="preserve"> PAGEREF _Toc525772025 \h </w:instrText>
+          <w:instrText xml:space="preserve"> PAGEREF _Toc525816412 \h </w:instrText>
         </w:r>
         <w:r>
           <w:rPr>
@@ -2411,7 +2413,7 @@
             <w:noProof/>
             <w:webHidden/>
           </w:rPr>
-          <w:t>20</w:t>
+          <w:t>22</w:t>
         </w:r>
         <w:r>
           <w:rPr>
@@ -2426,14 +2428,14 @@
       <w:pPr>
         <w:pStyle w:val="TDC3"/>
         <w:rPr>
-          <w:rFonts w:ascii="Calibri" w:hAnsi="Calibri"/>
+          <w:rFonts w:asciiTheme="minorHAnsi" w:eastAsiaTheme="minorEastAsia" w:hAnsiTheme="minorHAnsi" w:cstheme="minorBidi"/>
           <w:noProof/>
           <w:color w:val="auto"/>
           <w:szCs w:val="22"/>
           <w:lang w:eastAsia="es-CL"/>
         </w:rPr>
       </w:pPr>
-      <w:hyperlink w:anchor="_Toc525772026" w:history="1">
+      <w:hyperlink w:anchor="_Toc525816413" w:history="1">
         <w:r>
           <w:rPr>
             <w:rStyle w:val="Hipervnculo"/>
@@ -2443,7 +2445,7 @@
         </w:r>
         <w:r>
           <w:rPr>
-            <w:rFonts w:ascii="Calibri" w:hAnsi="Calibri"/>
+            <w:rFonts w:asciiTheme="minorHAnsi" w:eastAsiaTheme="minorEastAsia" w:hAnsiTheme="minorHAnsi" w:cstheme="minorBidi"/>
             <w:noProof/>
             <w:color w:val="auto"/>
             <w:szCs w:val="22"/>
@@ -2477,7 +2479,7 @@
             <w:noProof/>
             <w:webHidden/>
           </w:rPr>
-          <w:instrText xml:space="preserve"> PAGEREF _Toc525772026 \h </w:instrText>
+          <w:instrText xml:space="preserve"> PAGEREF _Toc525816413 \h </w:instrText>
         </w:r>
         <w:r>
           <w:rPr>
@@ -2497,7 +2499,7 @@
             <w:noProof/>
             <w:webHidden/>
           </w:rPr>
-          <w:t>20</w:t>
+          <w:t>22</w:t>
         </w:r>
         <w:r>
           <w:rPr>
@@ -2512,14 +2514,14 @@
       <w:pPr>
         <w:pStyle w:val="TDC2"/>
         <w:rPr>
-          <w:rFonts w:ascii="Calibri" w:hAnsi="Calibri"/>
+          <w:rFonts w:asciiTheme="minorHAnsi" w:eastAsiaTheme="minorEastAsia" w:hAnsiTheme="minorHAnsi" w:cstheme="minorBidi"/>
           <w:noProof/>
           <w:color w:val="auto"/>
           <w:sz w:val="22"/>
           <w:lang w:eastAsia="es-CL"/>
         </w:rPr>
       </w:pPr>
-      <w:hyperlink w:anchor="_Toc525772027" w:history="1">
+      <w:hyperlink w:anchor="_Toc525816414" w:history="1">
         <w:r>
           <w:rPr>
             <w:rStyle w:val="Hipervnculo"/>
@@ -2529,7 +2531,7 @@
         </w:r>
         <w:r>
           <w:rPr>
-            <w:rFonts w:ascii="Calibri" w:hAnsi="Calibri"/>
+            <w:rFonts w:asciiTheme="minorHAnsi" w:eastAsiaTheme="minorEastAsia" w:hAnsiTheme="minorHAnsi" w:cstheme="minorBidi"/>
             <w:noProof/>
             <w:color w:val="auto"/>
             <w:sz w:val="22"/>
@@ -2563,7 +2565,7 @@
             <w:noProof/>
             <w:webHidden/>
           </w:rPr>
-          <w:instrText xml:space="preserve"> PAGEREF _Toc525772027 \h </w:instrText>
+          <w:instrText xml:space="preserve"> PAGEREF _Toc525816414 \h </w:instrText>
         </w:r>
         <w:r>
           <w:rPr>
@@ -2583,7 +2585,7 @@
             <w:noProof/>
             <w:webHidden/>
           </w:rPr>
-          <w:t>20</w:t>
+          <w:t>22</w:t>
         </w:r>
         <w:r>
           <w:rPr>
@@ -2598,14 +2600,14 @@
       <w:pPr>
         <w:pStyle w:val="TDC3"/>
         <w:rPr>
-          <w:rFonts w:ascii="Calibri" w:hAnsi="Calibri"/>
+          <w:rFonts w:asciiTheme="minorHAnsi" w:eastAsiaTheme="minorEastAsia" w:hAnsiTheme="minorHAnsi" w:cstheme="minorBidi"/>
           <w:noProof/>
           <w:color w:val="auto"/>
           <w:szCs w:val="22"/>
           <w:lang w:eastAsia="es-CL"/>
         </w:rPr>
       </w:pPr>
-      <w:hyperlink w:anchor="_Toc525772028" w:history="1">
+      <w:hyperlink w:anchor="_Toc525816415" w:history="1">
         <w:r>
           <w:rPr>
             <w:rStyle w:val="Hipervnculo"/>
@@ -2615,7 +2617,7 @@
         </w:r>
         <w:r>
           <w:rPr>
-            <w:rFonts w:ascii="Calibri" w:hAnsi="Calibri"/>
+            <w:rFonts w:asciiTheme="minorHAnsi" w:eastAsiaTheme="minorEastAsia" w:hAnsiTheme="minorHAnsi" w:cstheme="minorBidi"/>
             <w:noProof/>
             <w:color w:val="auto"/>
             <w:szCs w:val="22"/>
@@ -2649,7 +2651,7 @@
             <w:noProof/>
             <w:webHidden/>
           </w:rPr>
-          <w:instrText xml:space="preserve"> PAGEREF _Toc525772028 \h </w:instrText>
+          <w:instrText xml:space="preserve"> PAGEREF _Toc525816415 \h </w:instrText>
         </w:r>
         <w:r>
           <w:rPr>
@@ -2669,7 +2671,7 @@
             <w:noProof/>
             <w:webHidden/>
           </w:rPr>
-          <w:t>20</w:t>
+          <w:t>22</w:t>
         </w:r>
         <w:r>
           <w:rPr>
@@ -2684,14 +2686,14 @@
       <w:pPr>
         <w:pStyle w:val="TDC3"/>
         <w:rPr>
-          <w:rFonts w:ascii="Calibri" w:hAnsi="Calibri"/>
+          <w:rFonts w:asciiTheme="minorHAnsi" w:eastAsiaTheme="minorEastAsia" w:hAnsiTheme="minorHAnsi" w:cstheme="minorBidi"/>
           <w:noProof/>
           <w:color w:val="auto"/>
           <w:szCs w:val="22"/>
           <w:lang w:eastAsia="es-CL"/>
         </w:rPr>
       </w:pPr>
-      <w:hyperlink w:anchor="_Toc525772029" w:history="1">
+      <w:hyperlink w:anchor="_Toc525816416" w:history="1">
         <w:r>
           <w:rPr>
             <w:rStyle w:val="Hipervnculo"/>
@@ -2701,7 +2703,7 @@
         </w:r>
         <w:r>
           <w:rPr>
-            <w:rFonts w:ascii="Calibri" w:hAnsi="Calibri"/>
+            <w:rFonts w:asciiTheme="minorHAnsi" w:eastAsiaTheme="minorEastAsia" w:hAnsiTheme="minorHAnsi" w:cstheme="minorBidi"/>
             <w:noProof/>
             <w:color w:val="auto"/>
             <w:szCs w:val="22"/>
@@ -2735,7 +2737,7 @@
             <w:noProof/>
             <w:webHidden/>
           </w:rPr>
-          <w:instrText xml:space="preserve"> PAGEREF _Toc525772029 \h </w:instrText>
+          <w:instrText xml:space="preserve"> PAGEREF _Toc525816416 \h </w:instrText>
         </w:r>
         <w:r>
           <w:rPr>
@@ -2755,7 +2757,7 @@
             <w:noProof/>
             <w:webHidden/>
           </w:rPr>
-          <w:t>20</w:t>
+          <w:t>22</w:t>
         </w:r>
         <w:r>
           <w:rPr>
@@ -2770,14 +2772,14 @@
       <w:pPr>
         <w:pStyle w:val="TDC3"/>
         <w:rPr>
-          <w:rFonts w:ascii="Calibri" w:hAnsi="Calibri"/>
+          <w:rFonts w:asciiTheme="minorHAnsi" w:eastAsiaTheme="minorEastAsia" w:hAnsiTheme="minorHAnsi" w:cstheme="minorBidi"/>
           <w:noProof/>
           <w:color w:val="auto"/>
           <w:szCs w:val="22"/>
           <w:lang w:eastAsia="es-CL"/>
         </w:rPr>
       </w:pPr>
-      <w:hyperlink w:anchor="_Toc525772030" w:history="1">
+      <w:hyperlink w:anchor="_Toc525816417" w:history="1">
         <w:r>
           <w:rPr>
             <w:rStyle w:val="Hipervnculo"/>
@@ -2787,7 +2789,7 @@
         </w:r>
         <w:r>
           <w:rPr>
-            <w:rFonts w:ascii="Calibri" w:hAnsi="Calibri"/>
+            <w:rFonts w:asciiTheme="minorHAnsi" w:eastAsiaTheme="minorEastAsia" w:hAnsiTheme="minorHAnsi" w:cstheme="minorBidi"/>
             <w:noProof/>
             <w:color w:val="auto"/>
             <w:szCs w:val="22"/>
@@ -2821,7 +2823,7 @@
             <w:noProof/>
             <w:webHidden/>
           </w:rPr>
-          <w:instrText xml:space="preserve"> PAGEREF _Toc525772030 \h </w:instrText>
+          <w:instrText xml:space="preserve"> PAGEREF _Toc525816417 \h </w:instrText>
         </w:r>
         <w:r>
           <w:rPr>
@@ -2841,7 +2843,7 @@
             <w:noProof/>
             <w:webHidden/>
           </w:rPr>
-          <w:t>20</w:t>
+          <w:t>22</w:t>
         </w:r>
         <w:r>
           <w:rPr>
@@ -2856,14 +2858,14 @@
       <w:pPr>
         <w:pStyle w:val="TDC3"/>
         <w:rPr>
-          <w:rFonts w:ascii="Calibri" w:hAnsi="Calibri"/>
+          <w:rFonts w:asciiTheme="minorHAnsi" w:eastAsiaTheme="minorEastAsia" w:hAnsiTheme="minorHAnsi" w:cstheme="minorBidi"/>
           <w:noProof/>
           <w:color w:val="auto"/>
           <w:szCs w:val="22"/>
           <w:lang w:eastAsia="es-CL"/>
         </w:rPr>
       </w:pPr>
-      <w:hyperlink w:anchor="_Toc525772031" w:history="1">
+      <w:hyperlink w:anchor="_Toc525816418" w:history="1">
         <w:r>
           <w:rPr>
             <w:rStyle w:val="Hipervnculo"/>
@@ -2873,7 +2875,7 @@
         </w:r>
         <w:r>
           <w:rPr>
-            <w:rFonts w:ascii="Calibri" w:hAnsi="Calibri"/>
+            <w:rFonts w:asciiTheme="minorHAnsi" w:eastAsiaTheme="minorEastAsia" w:hAnsiTheme="minorHAnsi" w:cstheme="minorBidi"/>
             <w:noProof/>
             <w:color w:val="auto"/>
             <w:szCs w:val="22"/>
@@ -2907,7 +2909,7 @@
             <w:noProof/>
             <w:webHidden/>
           </w:rPr>
-          <w:instrText xml:space="preserve"> PAGEREF _Toc525772031 \h </w:instrText>
+          <w:instrText xml:space="preserve"> PAGEREF _Toc525816418 \h </w:instrText>
         </w:r>
         <w:r>
           <w:rPr>
@@ -2927,7 +2929,7 @@
             <w:noProof/>
             <w:webHidden/>
           </w:rPr>
-          <w:t>21</w:t>
+          <w:t>23</w:t>
         </w:r>
         <w:r>
           <w:rPr>
@@ -2942,14 +2944,14 @@
       <w:pPr>
         <w:pStyle w:val="TDC2"/>
         <w:rPr>
-          <w:rFonts w:ascii="Calibri" w:hAnsi="Calibri"/>
+          <w:rFonts w:asciiTheme="minorHAnsi" w:eastAsiaTheme="minorEastAsia" w:hAnsiTheme="minorHAnsi" w:cstheme="minorBidi"/>
           <w:noProof/>
           <w:color w:val="auto"/>
           <w:sz w:val="22"/>
           <w:lang w:eastAsia="es-CL"/>
         </w:rPr>
       </w:pPr>
-      <w:hyperlink w:anchor="_Toc525772032" w:history="1">
+      <w:hyperlink w:anchor="_Toc525816419" w:history="1">
         <w:r>
           <w:rPr>
             <w:rStyle w:val="Hipervnculo"/>
@@ -2959,7 +2961,7 @@
         </w:r>
         <w:r>
           <w:rPr>
-            <w:rFonts w:ascii="Calibri" w:hAnsi="Calibri"/>
+            <w:rFonts w:asciiTheme="minorHAnsi" w:eastAsiaTheme="minorEastAsia" w:hAnsiTheme="minorHAnsi" w:cstheme="minorBidi"/>
             <w:noProof/>
             <w:color w:val="auto"/>
             <w:sz w:val="22"/>
@@ -2993,7 +2995,7 @@
             <w:noProof/>
             <w:webHidden/>
           </w:rPr>
-          <w:instrText xml:space="preserve"> PAGEREF _Toc525772032 \h </w:instrText>
+          <w:instrText xml:space="preserve"> PAGEREF _Toc525816419 \h </w:instrText>
         </w:r>
         <w:r>
           <w:rPr>
@@ -3013,7 +3015,7 @@
             <w:noProof/>
             <w:webHidden/>
           </w:rPr>
-          <w:t>21</w:t>
+          <w:t>23</w:t>
         </w:r>
         <w:r>
           <w:rPr>
@@ -3028,14 +3030,14 @@
       <w:pPr>
         <w:pStyle w:val="TDC3"/>
         <w:rPr>
-          <w:rFonts w:ascii="Calibri" w:hAnsi="Calibri"/>
+          <w:rFonts w:asciiTheme="minorHAnsi" w:eastAsiaTheme="minorEastAsia" w:hAnsiTheme="minorHAnsi" w:cstheme="minorBidi"/>
           <w:noProof/>
           <w:color w:val="auto"/>
           <w:szCs w:val="22"/>
           <w:lang w:eastAsia="es-CL"/>
         </w:rPr>
       </w:pPr>
-      <w:hyperlink w:anchor="_Toc525772033" w:history="1">
+      <w:hyperlink w:anchor="_Toc525816420" w:history="1">
         <w:r>
           <w:rPr>
             <w:rStyle w:val="Hipervnculo"/>
@@ -3045,7 +3047,7 @@
         </w:r>
         <w:r>
           <w:rPr>
-            <w:rFonts w:ascii="Calibri" w:hAnsi="Calibri"/>
+            <w:rFonts w:asciiTheme="minorHAnsi" w:eastAsiaTheme="minorEastAsia" w:hAnsiTheme="minorHAnsi" w:cstheme="minorBidi"/>
             <w:noProof/>
             <w:color w:val="auto"/>
             <w:szCs w:val="22"/>
@@ -3079,7 +3081,7 @@
             <w:noProof/>
             <w:webHidden/>
           </w:rPr>
-          <w:instrText xml:space="preserve"> PAGEREF _Toc525772033 \h </w:instrText>
+          <w:instrText xml:space="preserve"> PAGEREF _Toc525816420 \h </w:instrText>
         </w:r>
         <w:r>
           <w:rPr>
@@ -3099,7 +3101,7 @@
             <w:noProof/>
             <w:webHidden/>
           </w:rPr>
-          <w:t>21</w:t>
+          <w:t>23</w:t>
         </w:r>
         <w:r>
           <w:rPr>
@@ -3114,14 +3116,14 @@
       <w:pPr>
         <w:pStyle w:val="TDC3"/>
         <w:rPr>
-          <w:rFonts w:ascii="Calibri" w:hAnsi="Calibri"/>
+          <w:rFonts w:asciiTheme="minorHAnsi" w:eastAsiaTheme="minorEastAsia" w:hAnsiTheme="minorHAnsi" w:cstheme="minorBidi"/>
           <w:noProof/>
           <w:color w:val="auto"/>
           <w:szCs w:val="22"/>
           <w:lang w:eastAsia="es-CL"/>
         </w:rPr>
       </w:pPr>
-      <w:hyperlink w:anchor="_Toc525772034" w:history="1">
+      <w:hyperlink w:anchor="_Toc525816421" w:history="1">
         <w:r>
           <w:rPr>
             <w:rStyle w:val="Hipervnculo"/>
@@ -3131,7 +3133,7 @@
         </w:r>
         <w:r>
           <w:rPr>
-            <w:rFonts w:ascii="Calibri" w:hAnsi="Calibri"/>
+            <w:rFonts w:asciiTheme="minorHAnsi" w:eastAsiaTheme="minorEastAsia" w:hAnsiTheme="minorHAnsi" w:cstheme="minorBidi"/>
             <w:noProof/>
             <w:color w:val="auto"/>
             <w:szCs w:val="22"/>
@@ -3165,7 +3167,7 @@
             <w:noProof/>
             <w:webHidden/>
           </w:rPr>
-          <w:instrText xml:space="preserve"> PAGEREF _Toc525772034 \h </w:instrText>
+          <w:instrText xml:space="preserve"> PAGEREF _Toc525816421 \h </w:instrText>
         </w:r>
         <w:r>
           <w:rPr>
@@ -3185,7 +3187,7 @@
             <w:noProof/>
             <w:webHidden/>
           </w:rPr>
-          <w:t>21</w:t>
+          <w:t>23</w:t>
         </w:r>
         <w:r>
           <w:rPr>
@@ -3200,14 +3202,14 @@
       <w:pPr>
         <w:pStyle w:val="TDC2"/>
         <w:rPr>
-          <w:rFonts w:ascii="Calibri" w:hAnsi="Calibri"/>
+          <w:rFonts w:asciiTheme="minorHAnsi" w:eastAsiaTheme="minorEastAsia" w:hAnsiTheme="minorHAnsi" w:cstheme="minorBidi"/>
           <w:noProof/>
           <w:color w:val="auto"/>
           <w:sz w:val="22"/>
           <w:lang w:eastAsia="es-CL"/>
         </w:rPr>
       </w:pPr>
-      <w:hyperlink w:anchor="_Toc525772035" w:history="1">
+      <w:hyperlink w:anchor="_Toc525816422" w:history="1">
         <w:r>
           <w:rPr>
             <w:rStyle w:val="Hipervnculo"/>
@@ -3217,7 +3219,7 @@
         </w:r>
         <w:r>
           <w:rPr>
-            <w:rFonts w:ascii="Calibri" w:hAnsi="Calibri"/>
+            <w:rFonts w:asciiTheme="minorHAnsi" w:eastAsiaTheme="minorEastAsia" w:hAnsiTheme="minorHAnsi" w:cstheme="minorBidi"/>
             <w:noProof/>
             <w:color w:val="auto"/>
             <w:sz w:val="22"/>
@@ -3251,7 +3253,7 @@
             <w:noProof/>
             <w:webHidden/>
           </w:rPr>
-          <w:instrText xml:space="preserve"> PAGEREF _Toc525772035 \h </w:instrText>
+          <w:instrText xml:space="preserve"> PAGEREF _Toc525816422 \h </w:instrText>
         </w:r>
         <w:r>
           <w:rPr>
@@ -3271,7 +3273,7 @@
             <w:noProof/>
             <w:webHidden/>
           </w:rPr>
-          <w:t>21</w:t>
+          <w:t>23</w:t>
         </w:r>
         <w:r>
           <w:rPr>
@@ -3286,7 +3288,7 @@
       <w:pPr>
         <w:pStyle w:val="TDC1"/>
         <w:rPr>
-          <w:rFonts w:ascii="Calibri" w:hAnsi="Calibri"/>
+          <w:rFonts w:asciiTheme="minorHAnsi" w:eastAsiaTheme="minorEastAsia" w:hAnsiTheme="minorHAnsi" w:cstheme="minorBidi"/>
           <w:b w:val="0"/>
           <w:caps w:val="0"/>
           <w:noProof/>
@@ -3296,7 +3298,7 @@
           <w:lang w:eastAsia="es-CL"/>
         </w:rPr>
       </w:pPr>
-      <w:hyperlink w:anchor="_Toc525772036" w:history="1">
+      <w:hyperlink w:anchor="_Toc525816423" w:history="1">
         <w:r>
           <w:rPr>
             <w:rStyle w:val="Hipervnculo"/>
@@ -3323,7 +3325,7 @@
             <w:noProof/>
             <w:webHidden/>
           </w:rPr>
-          <w:instrText xml:space="preserve"> PAGEREF _Toc525772036 \h </w:instrText>
+          <w:instrText xml:space="preserve"> PAGEREF _Toc525816423 \h </w:instrText>
         </w:r>
         <w:r>
           <w:rPr>
@@ -3343,7 +3345,7 @@
             <w:noProof/>
             <w:webHidden/>
           </w:rPr>
-          <w:t>22</w:t>
+          <w:t>24</w:t>
         </w:r>
         <w:r>
           <w:rPr>
@@ -3358,14 +3360,14 @@
       <w:pPr>
         <w:pStyle w:val="TDC2"/>
         <w:rPr>
-          <w:rFonts w:ascii="Calibri" w:hAnsi="Calibri"/>
+          <w:rFonts w:asciiTheme="minorHAnsi" w:eastAsiaTheme="minorEastAsia" w:hAnsiTheme="minorHAnsi" w:cstheme="minorBidi"/>
           <w:noProof/>
           <w:color w:val="auto"/>
           <w:sz w:val="22"/>
           <w:lang w:eastAsia="es-CL"/>
         </w:rPr>
       </w:pPr>
-      <w:hyperlink w:anchor="_Toc525772037" w:history="1">
+      <w:hyperlink w:anchor="_Toc525816424" w:history="1">
         <w:r>
           <w:rPr>
             <w:rStyle w:val="Hipervnculo"/>
@@ -3375,7 +3377,7 @@
         </w:r>
         <w:r>
           <w:rPr>
-            <w:rFonts w:ascii="Calibri" w:hAnsi="Calibri"/>
+            <w:rFonts w:asciiTheme="minorHAnsi" w:eastAsiaTheme="minorEastAsia" w:hAnsiTheme="minorHAnsi" w:cstheme="minorBidi"/>
             <w:noProof/>
             <w:color w:val="auto"/>
             <w:sz w:val="22"/>
@@ -3409,7 +3411,7 @@
             <w:noProof/>
             <w:webHidden/>
           </w:rPr>
-          <w:instrText xml:space="preserve"> PAGEREF _Toc525772037 \h </w:instrText>
+          <w:instrText xml:space="preserve"> PAGEREF _Toc525816424 \h </w:instrText>
         </w:r>
         <w:r>
           <w:rPr>
@@ -3429,7 +3431,7 @@
             <w:noProof/>
             <w:webHidden/>
           </w:rPr>
-          <w:t>22</w:t>
+          <w:t>24</w:t>
         </w:r>
         <w:r>
           <w:rPr>
@@ -3444,14 +3446,14 @@
       <w:pPr>
         <w:pStyle w:val="TDC2"/>
         <w:rPr>
-          <w:rFonts w:ascii="Calibri" w:hAnsi="Calibri"/>
+          <w:rFonts w:asciiTheme="minorHAnsi" w:eastAsiaTheme="minorEastAsia" w:hAnsiTheme="minorHAnsi" w:cstheme="minorBidi"/>
           <w:noProof/>
           <w:color w:val="auto"/>
           <w:sz w:val="22"/>
           <w:lang w:eastAsia="es-CL"/>
         </w:rPr>
       </w:pPr>
-      <w:hyperlink w:anchor="_Toc525772038" w:history="1">
+      <w:hyperlink w:anchor="_Toc525816425" w:history="1">
         <w:r>
           <w:rPr>
             <w:rStyle w:val="Hipervnculo"/>
@@ -3461,7 +3463,7 @@
         </w:r>
         <w:r>
           <w:rPr>
-            <w:rFonts w:ascii="Calibri" w:hAnsi="Calibri"/>
+            <w:rFonts w:asciiTheme="minorHAnsi" w:eastAsiaTheme="minorEastAsia" w:hAnsiTheme="minorHAnsi" w:cstheme="minorBidi"/>
             <w:noProof/>
             <w:color w:val="auto"/>
             <w:sz w:val="22"/>
@@ -3495,7 +3497,7 @@
             <w:noProof/>
             <w:webHidden/>
           </w:rPr>
-          <w:instrText xml:space="preserve"> PAGEREF _Toc525772038 \h </w:instrText>
+          <w:instrText xml:space="preserve"> PAGEREF _Toc525816425 \h </w:instrText>
         </w:r>
         <w:r>
           <w:rPr>
@@ -3515,7 +3517,7 @@
             <w:noProof/>
             <w:webHidden/>
           </w:rPr>
-          <w:t>22</w:t>
+          <w:t>24</w:t>
         </w:r>
         <w:r>
           <w:rPr>
@@ -3530,7 +3532,7 @@
       <w:pPr>
         <w:pStyle w:val="TDC1"/>
         <w:rPr>
-          <w:rFonts w:ascii="Calibri" w:hAnsi="Calibri"/>
+          <w:rFonts w:asciiTheme="minorHAnsi" w:eastAsiaTheme="minorEastAsia" w:hAnsiTheme="minorHAnsi" w:cstheme="minorBidi"/>
           <w:b w:val="0"/>
           <w:caps w:val="0"/>
           <w:noProof/>
@@ -3540,7 +3542,7 @@
           <w:lang w:eastAsia="es-CL"/>
         </w:rPr>
       </w:pPr>
-      <w:hyperlink w:anchor="_Toc525772039" w:history="1">
+      <w:hyperlink w:anchor="_Toc525816426" w:history="1">
         <w:r>
           <w:rPr>
             <w:rStyle w:val="Hipervnculo"/>
@@ -3567,7 +3569,7 @@
             <w:noProof/>
             <w:webHidden/>
           </w:rPr>
-          <w:instrText xml:space="preserve"> PAGEREF _Toc525772039 \h </w:instrText>
+          <w:instrText xml:space="preserve"> PAGEREF _Toc525816426 \h </w:instrText>
         </w:r>
         <w:r>
           <w:rPr>
@@ -3587,7 +3589,7 @@
             <w:noProof/>
             <w:webHidden/>
           </w:rPr>
-          <w:t>23</w:t>
+          <w:t>25</w:t>
         </w:r>
         <w:r>
           <w:rPr>
@@ -3602,14 +3604,14 @@
       <w:pPr>
         <w:pStyle w:val="TDC2"/>
         <w:rPr>
-          <w:rFonts w:ascii="Calibri" w:hAnsi="Calibri"/>
+          <w:rFonts w:asciiTheme="minorHAnsi" w:eastAsiaTheme="minorEastAsia" w:hAnsiTheme="minorHAnsi" w:cstheme="minorBidi"/>
           <w:noProof/>
           <w:color w:val="auto"/>
           <w:sz w:val="22"/>
           <w:lang w:eastAsia="es-CL"/>
         </w:rPr>
       </w:pPr>
-      <w:hyperlink w:anchor="_Toc525772040" w:history="1">
+      <w:hyperlink w:anchor="_Toc525816427" w:history="1">
         <w:r>
           <w:rPr>
             <w:rStyle w:val="Hipervnculo"/>
@@ -3619,7 +3621,7 @@
         </w:r>
         <w:r>
           <w:rPr>
-            <w:rFonts w:ascii="Calibri" w:hAnsi="Calibri"/>
+            <w:rFonts w:asciiTheme="minorHAnsi" w:eastAsiaTheme="minorEastAsia" w:hAnsiTheme="minorHAnsi" w:cstheme="minorBidi"/>
             <w:noProof/>
             <w:color w:val="auto"/>
             <w:sz w:val="22"/>
@@ -3653,7 +3655,7 @@
             <w:noProof/>
             <w:webHidden/>
           </w:rPr>
-          <w:instrText xml:space="preserve"> PAGEREF _Toc525772040 \h </w:instrText>
+          <w:instrText xml:space="preserve"> PAGEREF _Toc525816427 \h </w:instrText>
         </w:r>
         <w:r>
           <w:rPr>
@@ -3673,7 +3675,7 @@
             <w:noProof/>
             <w:webHidden/>
           </w:rPr>
-          <w:t>23</w:t>
+          <w:t>25</w:t>
         </w:r>
         <w:r>
           <w:rPr>
@@ -3688,14 +3690,14 @@
       <w:pPr>
         <w:pStyle w:val="TDC2"/>
         <w:rPr>
-          <w:rFonts w:ascii="Calibri" w:hAnsi="Calibri"/>
+          <w:rFonts w:asciiTheme="minorHAnsi" w:eastAsiaTheme="minorEastAsia" w:hAnsiTheme="minorHAnsi" w:cstheme="minorBidi"/>
           <w:noProof/>
           <w:color w:val="auto"/>
           <w:sz w:val="22"/>
           <w:lang w:eastAsia="es-CL"/>
         </w:rPr>
       </w:pPr>
-      <w:hyperlink w:anchor="_Toc525772041" w:history="1">
+      <w:hyperlink w:anchor="_Toc525816428" w:history="1">
         <w:r>
           <w:rPr>
             <w:rStyle w:val="Hipervnculo"/>
@@ -3705,7 +3707,7 @@
         </w:r>
         <w:r>
           <w:rPr>
-            <w:rFonts w:ascii="Calibri" w:hAnsi="Calibri"/>
+            <w:rFonts w:asciiTheme="minorHAnsi" w:eastAsiaTheme="minorEastAsia" w:hAnsiTheme="minorHAnsi" w:cstheme="minorBidi"/>
             <w:noProof/>
             <w:color w:val="auto"/>
             <w:sz w:val="22"/>
@@ -3739,7 +3741,7 @@
             <w:noProof/>
             <w:webHidden/>
           </w:rPr>
-          <w:instrText xml:space="preserve"> PAGEREF _Toc525772041 \h </w:instrText>
+          <w:instrText xml:space="preserve"> PAGEREF _Toc525816428 \h </w:instrText>
         </w:r>
         <w:r>
           <w:rPr>
@@ -3759,7 +3761,7 @@
             <w:noProof/>
             <w:webHidden/>
           </w:rPr>
-          <w:t>23</w:t>
+          <w:t>26</w:t>
         </w:r>
         <w:r>
           <w:rPr>
@@ -3774,7 +3776,7 @@
       <w:pPr>
         <w:pStyle w:val="TDC1"/>
         <w:rPr>
-          <w:rFonts w:ascii="Calibri" w:hAnsi="Calibri"/>
+          <w:rFonts w:asciiTheme="minorHAnsi" w:eastAsiaTheme="minorEastAsia" w:hAnsiTheme="minorHAnsi" w:cstheme="minorBidi"/>
           <w:b w:val="0"/>
           <w:caps w:val="0"/>
           <w:noProof/>
@@ -3784,7 +3786,7 @@
           <w:lang w:eastAsia="es-CL"/>
         </w:rPr>
       </w:pPr>
-      <w:hyperlink w:anchor="_Toc525772042" w:history="1">
+      <w:hyperlink w:anchor="_Toc525816429" w:history="1">
         <w:r>
           <w:rPr>
             <w:rStyle w:val="Hipervnculo"/>
@@ -3811,7 +3813,7 @@
             <w:noProof/>
             <w:webHidden/>
           </w:rPr>
-          <w:instrText xml:space="preserve"> PAGEREF _Toc525772042 \h </w:instrText>
+          <w:instrText xml:space="preserve"> PAGEREF _Toc525816429 \h </w:instrText>
         </w:r>
         <w:r>
           <w:rPr>
@@ -3831,7 +3833,7 @@
             <w:noProof/>
             <w:webHidden/>
           </w:rPr>
-          <w:t>24</w:t>
+          <w:t>27</w:t>
         </w:r>
         <w:r>
           <w:rPr>
@@ -3866,8 +3868,8 @@
       <w:r>
         <w:br w:type="page"/>
       </w:r>
-      <w:bookmarkStart w:id="6" w:name="_Toc525761444"/>
-      <w:bookmarkStart w:id="7" w:name="_Toc525761487"/>
+      <w:bookmarkStart w:id="7" w:name="_Toc525761444"/>
+      <w:bookmarkStart w:id="8" w:name="_Toc525761487"/>
       <w:r>
         <w:rPr>
           <w:b/>
@@ -3876,8 +3878,8 @@
         <w:lastRenderedPageBreak/>
         <w:t>RESUMEN</w:t>
       </w:r>
-      <w:bookmarkEnd w:id="6"/>
       <w:bookmarkEnd w:id="7"/>
+      <w:bookmarkEnd w:id="8"/>
     </w:p>
     <w:p>
       <w:pPr>
@@ -3896,8 +3898,8 @@
       <w:r>
         <w:br w:type="page"/>
       </w:r>
-      <w:bookmarkStart w:id="8" w:name="_Toc525761445"/>
-      <w:bookmarkStart w:id="9" w:name="_Toc525772004"/>
+      <w:bookmarkStart w:id="9" w:name="_Toc525761445"/>
+      <w:bookmarkStart w:id="10" w:name="_Toc525816391"/>
       <w:r>
         <w:lastRenderedPageBreak/>
         <w:t>Int</w:t>
@@ -3905,21 +3907,21 @@
       <w:r>
         <w:t>roducción</w:t>
       </w:r>
-      <w:bookmarkEnd w:id="8"/>
       <w:bookmarkEnd w:id="9"/>
+      <w:bookmarkEnd w:id="10"/>
     </w:p>
     <w:p/>
     <w:p>
       <w:pPr>
         <w:pStyle w:val="Ttulo2"/>
       </w:pPr>
-      <w:bookmarkStart w:id="10" w:name="_Toc525761446"/>
-      <w:bookmarkStart w:id="11" w:name="_Toc525772005"/>
+      <w:bookmarkStart w:id="11" w:name="_Toc525761446"/>
+      <w:bookmarkStart w:id="12" w:name="_Toc525816392"/>
       <w:r>
         <w:t>Generalidades</w:t>
       </w:r>
-      <w:bookmarkEnd w:id="10"/>
       <w:bookmarkEnd w:id="11"/>
+      <w:bookmarkEnd w:id="12"/>
     </w:p>
     <w:p/>
     <w:p/>
@@ -3927,11 +3929,11 @@
       <w:pPr>
         <w:pStyle w:val="Ttulo2"/>
       </w:pPr>
-      <w:bookmarkStart w:id="12" w:name="_Toc525761447"/>
+      <w:bookmarkStart w:id="13" w:name="_Toc525761447"/>
       <w:r>
         <w:br w:type="page"/>
       </w:r>
-      <w:bookmarkStart w:id="13" w:name="_Toc525772006"/>
+      <w:bookmarkStart w:id="14" w:name="_Toc525816393"/>
       <w:r>
         <w:lastRenderedPageBreak/>
         <w:t>Descripción de</w:t>
@@ -3945,9 +3947,300 @@
       <w:r>
         <w:t>a Empresa</w:t>
       </w:r>
-      <w:bookmarkEnd w:id="12"/>
       <w:bookmarkEnd w:id="13"/>
-    </w:p>
+      <w:bookmarkEnd w:id="14"/>
+    </w:p>
+    <w:p>
+      <w:r>
+        <w:t>La</w:t>
+      </w:r>
+      <w:r>
+        <w:t xml:space="preserve"> Zona Franca de Iquique</w:t>
+      </w:r>
+      <w:r>
+        <w:t xml:space="preserve"> es creada a través del DFL </w:t>
+      </w:r>
+      <w:proofErr w:type="spellStart"/>
+      <w:r>
+        <w:t>N°</w:t>
+      </w:r>
+      <w:proofErr w:type="spellEnd"/>
+      <w:r>
+        <w:t xml:space="preserve"> 6 de 1969, el cual fue firmado por el </w:t>
+      </w:r>
+      <w:proofErr w:type="gramStart"/>
+      <w:r>
+        <w:t>Presidente</w:t>
+      </w:r>
+      <w:proofErr w:type="gramEnd"/>
+      <w:r>
+        <w:t xml:space="preserve"> de la República </w:t>
+      </w:r>
+      <w:proofErr w:type="spellStart"/>
+      <w:r>
+        <w:t>Dn</w:t>
+      </w:r>
+      <w:proofErr w:type="spellEnd"/>
+      <w:r>
+        <w:t xml:space="preserve">. Eduardo Frei Montalva, en conjunto con el Ministro de Hacienda </w:t>
+      </w:r>
+      <w:proofErr w:type="spellStart"/>
+      <w:r>
+        <w:t>Dn</w:t>
+      </w:r>
+      <w:proofErr w:type="spellEnd"/>
+      <w:r>
+        <w:t>. Andrés Zaldívar Larraín.</w:t>
+      </w:r>
+    </w:p>
+    <w:p/>
+    <w:p>
+      <w:r>
+        <w:t xml:space="preserve">Durante el gobierno de </w:t>
+      </w:r>
+      <w:proofErr w:type="spellStart"/>
+      <w:r>
+        <w:t>Dn</w:t>
+      </w:r>
+      <w:proofErr w:type="spellEnd"/>
+      <w:r>
+        <w:t xml:space="preserve">. Salvador Allende y en </w:t>
+      </w:r>
+      <w:proofErr w:type="gramStart"/>
+      <w:r>
+        <w:t>Enero</w:t>
+      </w:r>
+      <w:proofErr w:type="gramEnd"/>
+      <w:r>
+        <w:t xml:space="preserve"> de 1973, la Superintendencia de Sociedades Anónimas emite la resolución </w:t>
+      </w:r>
+      <w:proofErr w:type="spellStart"/>
+      <w:r>
+        <w:t>N°</w:t>
+      </w:r>
+      <w:proofErr w:type="spellEnd"/>
+      <w:r>
+        <w:t xml:space="preserve"> 30 que da vida a la Sociedad Administradora y Operadora de Zonas Francas S.A. </w:t>
+      </w:r>
+    </w:p>
+    <w:p/>
+    <w:p>
+      <w:r>
+        <w:t xml:space="preserve">En </w:t>
+      </w:r>
+      <w:proofErr w:type="gramStart"/>
+      <w:r>
+        <w:t>Agosto</w:t>
+      </w:r>
+      <w:proofErr w:type="gramEnd"/>
+      <w:r>
+        <w:t xml:space="preserve"> de 1973, se conforma la Ju</w:t>
+      </w:r>
+      <w:r>
+        <w:t>n</w:t>
+      </w:r>
+      <w:r>
+        <w:t xml:space="preserve">ta de Vigilancia de la Zona Franca, cuyo presidente fue </w:t>
+      </w:r>
+      <w:proofErr w:type="spellStart"/>
+      <w:r>
+        <w:t>Dn</w:t>
+      </w:r>
+      <w:proofErr w:type="spellEnd"/>
+      <w:r>
+        <w:t>. Alejandro Soria Varas, constituida además por representantes de Aduana</w:t>
+      </w:r>
+      <w:r>
+        <w:t>, Banco Central</w:t>
+      </w:r>
+      <w:r>
+        <w:t>, Impuestos Internos y Empresas Usuarias.</w:t>
+      </w:r>
+      <w:r>
+        <w:t xml:space="preserve"> </w:t>
+      </w:r>
+    </w:p>
+    <w:p/>
+    <w:p>
+      <w:r>
+        <w:t xml:space="preserve">Mediante la promulgación del </w:t>
+      </w:r>
+      <w:r>
+        <w:t xml:space="preserve">Decreto Ley </w:t>
+      </w:r>
+      <w:proofErr w:type="spellStart"/>
+      <w:r>
+        <w:t>Nº</w:t>
+      </w:r>
+      <w:proofErr w:type="spellEnd"/>
+      <w:r>
+        <w:t xml:space="preserve"> 1.055</w:t>
+      </w:r>
+      <w:r>
+        <w:t xml:space="preserve">, </w:t>
+      </w:r>
+      <w:r>
+        <w:t xml:space="preserve">nace la primera </w:t>
+      </w:r>
+      <w:r>
+        <w:t>Zona Franca de</w:t>
+      </w:r>
+      <w:r>
+        <w:t xml:space="preserve">l país, </w:t>
+      </w:r>
+      <w:r>
+        <w:t xml:space="preserve">desde entonces </w:t>
+      </w:r>
+      <w:r>
+        <w:t xml:space="preserve">conocida como ZOFRI, </w:t>
+      </w:r>
+      <w:r>
+        <w:t xml:space="preserve">la cual </w:t>
+      </w:r>
+      <w:r>
+        <w:t xml:space="preserve">comenzó sus actividades en </w:t>
+      </w:r>
+      <w:proofErr w:type="gramStart"/>
+      <w:r>
+        <w:t>Junio</w:t>
+      </w:r>
+      <w:proofErr w:type="gramEnd"/>
+      <w:r>
+        <w:t xml:space="preserve"> de 1975</w:t>
+      </w:r>
+      <w:r>
+        <w:t xml:space="preserve">, en un galpón arrendado en el Sector </w:t>
+      </w:r>
+      <w:r>
+        <w:t>“</w:t>
+      </w:r>
+      <w:r>
+        <w:t>La Puntilla</w:t>
+      </w:r>
+      <w:r>
+        <w:t>”</w:t>
+      </w:r>
+      <w:r>
+        <w:t xml:space="preserve"> de Iquique, por calle Patricio Lynch.</w:t>
+      </w:r>
+    </w:p>
+    <w:p/>
+    <w:p>
+      <w:r>
+        <w:t xml:space="preserve">ZOFRI, durante el año 1978, traslado sus operaciones al barrio “El Colorado”, sector que era utilizado como vertedero. </w:t>
+      </w:r>
+      <w:r>
+        <w:t>Durante los siguientes años, se fueron construyendo galpones, almacenes públicos, oficinas para la administración (actualmente ubicadas en el Edificio Convenciones) y Mall Comercial.</w:t>
+      </w:r>
+    </w:p>
+    <w:p/>
+    <w:p>
+      <w:r>
+        <w:br w:type="page"/>
+      </w:r>
+      <w:r>
+        <w:lastRenderedPageBreak/>
+        <w:t>La Zona Franca de Iquique fue administrada por la Junta de Administración y Vigilancia de ZOFRI</w:t>
+      </w:r>
+      <w:r>
+        <w:t xml:space="preserve">, hasta noviembre del año 1989, cuando se publicó en el Diario Oficial la Ley </w:t>
+      </w:r>
+      <w:proofErr w:type="spellStart"/>
+      <w:r>
+        <w:t>N°</w:t>
+      </w:r>
+      <w:proofErr w:type="spellEnd"/>
+      <w:r>
+        <w:t xml:space="preserve"> 18.846</w:t>
+      </w:r>
+      <w:r>
+        <w:t>, en la cual se autorizó al Estado realizar actividad</w:t>
+      </w:r>
+      <w:r>
+        <w:t>es</w:t>
+      </w:r>
+      <w:r>
+        <w:t xml:space="preserve"> empresarial</w:t>
+      </w:r>
+      <w:r>
+        <w:t>es</w:t>
+      </w:r>
+      <w:r>
+        <w:t xml:space="preserve"> mediante la Administración y Explotación de la Zona Franca de Iquique. </w:t>
+      </w:r>
+      <w:r>
+        <w:t>Esto último ordenó a la CORFO y al Fisco constituir la sociedad anónima “Zona Franca de Iquique S.A.”</w:t>
+      </w:r>
+      <w:r>
+        <w:t>, también conocida como ZOFRI S.A.</w:t>
+      </w:r>
+      <w:r>
+        <w:t xml:space="preserve"> Considerando su naturaleza, ZOFRI S.A. debe regirse por las normas de las sociedades anónimas abiertas, como también fiscalizada por la Contraloría General de la República, producto de su composición accionaria.</w:t>
+      </w:r>
+    </w:p>
+    <w:p/>
+    <w:p>
+      <w:r>
+        <w:t>La nueva sociedad se constituyó el 26 de febrero de 1990</w:t>
+      </w:r>
+      <w:r>
+        <w:t xml:space="preserve"> y durante ese mismo año, comenzó la vigencia del contrato de concesión celebrado entre ZOFRI S.A. y el Estado de Chile, </w:t>
+      </w:r>
+      <w:r>
+        <w:t xml:space="preserve">por una duración de 40 años, </w:t>
+      </w:r>
+      <w:r>
+        <w:t>dentro del cual se establecen las obligaciones de ZOFRI S.A. en el contexto de la Administración y Explotación de la Zona Franca de Iquique</w:t>
+      </w:r>
+      <w:r>
+        <w:t>.</w:t>
+      </w:r>
+    </w:p>
+    <w:p/>
+    <w:p>
+      <w:r>
+        <w:t xml:space="preserve">En la actualidad la Zona Franca de Iquique permite la operación de más de dos mil empresas usuarias, distribuidas físicamente entre los distintos sectores </w:t>
+      </w:r>
+      <w:r>
+        <w:t xml:space="preserve">que cubre, incluyendo el Parque Industrial </w:t>
+      </w:r>
+      <w:proofErr w:type="spellStart"/>
+      <w:r>
+        <w:t>Chacalluta</w:t>
+      </w:r>
+      <w:proofErr w:type="spellEnd"/>
+      <w:r>
+        <w:t xml:space="preserve"> (Arica)</w:t>
+      </w:r>
+      <w:r>
+        <w:t xml:space="preserve"> y el Parque Empresarial Alto Hospicio</w:t>
+      </w:r>
+      <w:r>
+        <w:t>.</w:t>
+      </w:r>
+      <w:r>
+        <w:t xml:space="preserve"> También tiene oficinas en Santiago de Chile y durante el 2018 inauguró oficina comercial en Paraguay.</w:t>
+      </w:r>
+      <w:r>
+        <w:t xml:space="preserve"> Con todo</w:t>
+      </w:r>
+      <w:r>
+        <w:t xml:space="preserve">, su dotación actual </w:t>
+      </w:r>
+      <w:r>
+        <w:t>es de 2</w:t>
+      </w:r>
+      <w:r>
+        <w:t>95</w:t>
+      </w:r>
+      <w:r>
+        <w:t xml:space="preserve"> trabajadores de planta</w:t>
+      </w:r>
+      <w:r>
+        <w:t xml:space="preserve">. </w:t>
+      </w:r>
+    </w:p>
+    <w:p/>
     <w:p>
       <w:r>
         <w:br w:type="page"/>
@@ -3962,11 +4255,11 @@
       <w:pPr>
         <w:pStyle w:val="Ttulo3"/>
       </w:pPr>
-      <w:bookmarkStart w:id="14" w:name="_Toc525772007"/>
+      <w:bookmarkStart w:id="15" w:name="_Toc525816394"/>
       <w:r>
         <w:t>Misión</w:t>
       </w:r>
-      <w:bookmarkEnd w:id="14"/>
+      <w:bookmarkEnd w:id="15"/>
     </w:p>
     <w:p>
       <w:r>
@@ -3996,11 +4289,11 @@
       <w:pPr>
         <w:pStyle w:val="Ttulo3"/>
       </w:pPr>
-      <w:bookmarkStart w:id="15" w:name="_Toc525772008"/>
+      <w:bookmarkStart w:id="16" w:name="_Toc525816395"/>
       <w:r>
         <w:t>Visión</w:t>
       </w:r>
-      <w:bookmarkEnd w:id="15"/>
+      <w:bookmarkEnd w:id="16"/>
     </w:p>
     <w:p>
       <w:r>
@@ -4036,11 +4329,11 @@
       <w:pPr>
         <w:pStyle w:val="Ttulo3"/>
       </w:pPr>
-      <w:bookmarkStart w:id="16" w:name="_Toc525772009"/>
+      <w:bookmarkStart w:id="17" w:name="_Toc525816396"/>
       <w:r>
         <w:t>Valores</w:t>
       </w:r>
-      <w:bookmarkEnd w:id="16"/>
+      <w:bookmarkEnd w:id="17"/>
     </w:p>
     <w:p>
       <w:pPr>
@@ -4890,12 +5183,12 @@
       <w:pPr>
         <w:pStyle w:val="Ttulo3"/>
       </w:pPr>
-      <w:bookmarkStart w:id="17" w:name="_Toc525772010"/>
+      <w:bookmarkStart w:id="18" w:name="_Toc525816397"/>
       <w:r>
         <w:lastRenderedPageBreak/>
         <w:t>Estructura Organizacional</w:t>
       </w:r>
-      <w:bookmarkEnd w:id="17"/>
+      <w:bookmarkEnd w:id="18"/>
     </w:p>
     <w:p>
       <w:r>
@@ -5850,19 +6143,19 @@
           <w:docGrid w:linePitch="360"/>
         </w:sectPr>
       </w:pPr>
-      <w:bookmarkStart w:id="18" w:name="_Toc525761448"/>
+      <w:bookmarkStart w:id="19" w:name="_Toc525761448"/>
     </w:p>
     <w:p>
       <w:pPr>
         <w:pStyle w:val="Ttulo2"/>
       </w:pPr>
-      <w:bookmarkStart w:id="19" w:name="_Toc525772011"/>
+      <w:bookmarkStart w:id="20" w:name="_Toc525816398"/>
       <w:r>
         <w:lastRenderedPageBreak/>
         <w:t>Descripción del Tema</w:t>
       </w:r>
-      <w:bookmarkEnd w:id="18"/>
       <w:bookmarkEnd w:id="19"/>
+      <w:bookmarkEnd w:id="20"/>
     </w:p>
     <w:p>
       <w:r>
@@ -6151,17 +6444,17 @@
       <w:pPr>
         <w:pStyle w:val="Ttulo2"/>
       </w:pPr>
-      <w:bookmarkStart w:id="20" w:name="_Toc525761449"/>
+      <w:bookmarkStart w:id="21" w:name="_Toc525761449"/>
       <w:r>
         <w:br w:type="page"/>
       </w:r>
-      <w:bookmarkStart w:id="21" w:name="_Toc525772012"/>
+      <w:bookmarkStart w:id="22" w:name="_Toc525816399"/>
       <w:r>
         <w:lastRenderedPageBreak/>
         <w:t>Objetivos</w:t>
       </w:r>
-      <w:bookmarkEnd w:id="20"/>
       <w:bookmarkEnd w:id="21"/>
+      <w:bookmarkEnd w:id="22"/>
     </w:p>
     <w:p>
       <w:r>
@@ -6173,13 +6466,13 @@
       <w:pPr>
         <w:pStyle w:val="Ttulo3"/>
       </w:pPr>
-      <w:bookmarkStart w:id="22" w:name="_Toc525761450"/>
-      <w:bookmarkStart w:id="23" w:name="_Toc525772013"/>
+      <w:bookmarkStart w:id="23" w:name="_Toc525761450"/>
+      <w:bookmarkStart w:id="24" w:name="_Toc525816400"/>
       <w:r>
         <w:t>Objetivo General</w:t>
       </w:r>
-      <w:bookmarkEnd w:id="22"/>
       <w:bookmarkEnd w:id="23"/>
+      <w:bookmarkEnd w:id="24"/>
     </w:p>
     <w:p>
       <w:r>
@@ -6191,13 +6484,13 @@
       <w:pPr>
         <w:pStyle w:val="Ttulo3"/>
       </w:pPr>
-      <w:bookmarkStart w:id="24" w:name="_Toc525761451"/>
-      <w:bookmarkStart w:id="25" w:name="_Toc525772014"/>
+      <w:bookmarkStart w:id="25" w:name="_Toc525761451"/>
+      <w:bookmarkStart w:id="26" w:name="_Toc525816401"/>
       <w:r>
         <w:t>Objetivos Específicos</w:t>
       </w:r>
-      <w:bookmarkEnd w:id="24"/>
       <w:bookmarkEnd w:id="25"/>
+      <w:bookmarkEnd w:id="26"/>
     </w:p>
     <w:p>
       <w:r>
@@ -6373,27 +6666,27 @@
       <w:r>
         <w:br w:type="page"/>
       </w:r>
-      <w:bookmarkStart w:id="26" w:name="_Toc525761452"/>
-      <w:bookmarkStart w:id="27" w:name="_Toc525772015"/>
+      <w:bookmarkStart w:id="27" w:name="_Toc525761452"/>
+      <w:bookmarkStart w:id="28" w:name="_Toc525816402"/>
       <w:r>
         <w:lastRenderedPageBreak/>
         <w:t>Marco Teórico</w:t>
       </w:r>
-      <w:bookmarkEnd w:id="26"/>
       <w:bookmarkEnd w:id="27"/>
+      <w:bookmarkEnd w:id="28"/>
     </w:p>
     <w:p/>
     <w:p>
       <w:pPr>
         <w:pStyle w:val="Ttulo2"/>
       </w:pPr>
-      <w:bookmarkStart w:id="28" w:name="_Toc525761453"/>
-      <w:bookmarkStart w:id="29" w:name="_Toc525772016"/>
+      <w:bookmarkStart w:id="29" w:name="_Toc525761453"/>
+      <w:bookmarkStart w:id="30" w:name="_Toc525816403"/>
       <w:r>
         <w:t>Integración de Modelos de Madurez de Capacidades</w:t>
       </w:r>
-      <w:bookmarkEnd w:id="28"/>
       <w:bookmarkEnd w:id="29"/>
+      <w:bookmarkEnd w:id="30"/>
     </w:p>
     <w:p/>
     <w:p/>
@@ -6401,17 +6694,17 @@
       <w:pPr>
         <w:pStyle w:val="Ttulo2"/>
       </w:pPr>
-      <w:bookmarkStart w:id="30" w:name="_Toc525761454"/>
+      <w:bookmarkStart w:id="31" w:name="_Toc525761454"/>
       <w:r>
         <w:br w:type="page"/>
       </w:r>
-      <w:bookmarkStart w:id="31" w:name="_Toc525772017"/>
+      <w:bookmarkStart w:id="32" w:name="_Toc525816404"/>
       <w:r>
         <w:lastRenderedPageBreak/>
         <w:t>Guía del PMBOK</w:t>
       </w:r>
-      <w:bookmarkEnd w:id="30"/>
       <w:bookmarkEnd w:id="31"/>
+      <w:bookmarkEnd w:id="32"/>
     </w:p>
     <w:p/>
     <w:p/>
@@ -6419,17 +6712,17 @@
       <w:pPr>
         <w:pStyle w:val="Ttulo2"/>
       </w:pPr>
-      <w:bookmarkStart w:id="32" w:name="_Toc525761455"/>
+      <w:bookmarkStart w:id="33" w:name="_Toc525761455"/>
       <w:r>
         <w:br w:type="page"/>
       </w:r>
-      <w:bookmarkStart w:id="33" w:name="_Toc525772018"/>
+      <w:bookmarkStart w:id="34" w:name="_Toc525816405"/>
       <w:r>
         <w:lastRenderedPageBreak/>
         <w:t>Buenas Prácticas</w:t>
       </w:r>
-      <w:bookmarkEnd w:id="32"/>
       <w:bookmarkEnd w:id="33"/>
+      <w:bookmarkEnd w:id="34"/>
     </w:p>
     <w:p/>
     <w:p>
@@ -6439,12 +6732,12 @@
       <w:r>
         <w:br w:type="page"/>
       </w:r>
-      <w:bookmarkStart w:id="34" w:name="_Toc525772019"/>
+      <w:bookmarkStart w:id="35" w:name="_Toc525816406"/>
       <w:r>
         <w:lastRenderedPageBreak/>
         <w:t>Factores Críticos</w:t>
       </w:r>
-      <w:bookmarkEnd w:id="34"/>
+      <w:bookmarkEnd w:id="35"/>
     </w:p>
     <w:p>
       <w:pPr>
@@ -8443,213 +8736,213 @@
       <w:r>
         <w:br w:type="page"/>
       </w:r>
-      <w:bookmarkStart w:id="35" w:name="_Toc525761456"/>
-      <w:bookmarkStart w:id="36" w:name="_Toc525772020"/>
+      <w:bookmarkStart w:id="36" w:name="_Toc525761456"/>
+      <w:bookmarkStart w:id="37" w:name="_Toc525816407"/>
       <w:r>
         <w:lastRenderedPageBreak/>
         <w:t>Desarrollo</w:t>
       </w:r>
-      <w:bookmarkEnd w:id="35"/>
       <w:bookmarkEnd w:id="36"/>
+      <w:bookmarkEnd w:id="37"/>
     </w:p>
     <w:p/>
     <w:p>
       <w:pPr>
         <w:pStyle w:val="Ttulo2"/>
       </w:pPr>
-      <w:bookmarkStart w:id="37" w:name="_Toc525761457"/>
-      <w:bookmarkStart w:id="38" w:name="_Toc525772021"/>
+      <w:bookmarkStart w:id="38" w:name="_Toc525761457"/>
+      <w:bookmarkStart w:id="39" w:name="_Toc525816408"/>
       <w:r>
         <w:t>Metodología</w:t>
       </w:r>
-      <w:bookmarkEnd w:id="37"/>
       <w:bookmarkEnd w:id="38"/>
+      <w:bookmarkEnd w:id="39"/>
     </w:p>
     <w:p/>
     <w:p>
       <w:pPr>
         <w:pStyle w:val="Ttulo2"/>
       </w:pPr>
-      <w:bookmarkStart w:id="39" w:name="_Toc525761458"/>
-      <w:bookmarkStart w:id="40" w:name="_Toc525772022"/>
+      <w:bookmarkStart w:id="40" w:name="_Toc525761458"/>
+      <w:bookmarkStart w:id="41" w:name="_Toc525816409"/>
       <w:r>
         <w:t>Identificación de Factores Críticos</w:t>
       </w:r>
-      <w:bookmarkEnd w:id="39"/>
       <w:bookmarkEnd w:id="40"/>
+      <w:bookmarkEnd w:id="41"/>
     </w:p>
     <w:p/>
     <w:p>
       <w:pPr>
         <w:pStyle w:val="Ttulo3"/>
       </w:pPr>
-      <w:bookmarkStart w:id="41" w:name="_Toc525761459"/>
-      <w:bookmarkStart w:id="42" w:name="_Toc525772023"/>
+      <w:bookmarkStart w:id="42" w:name="_Toc525761459"/>
+      <w:bookmarkStart w:id="43" w:name="_Toc525816410"/>
       <w:r>
         <w:t>Revisión de Antecedentes Históricos</w:t>
       </w:r>
-      <w:bookmarkEnd w:id="41"/>
       <w:bookmarkEnd w:id="42"/>
+      <w:bookmarkEnd w:id="43"/>
     </w:p>
     <w:p/>
     <w:p>
       <w:pPr>
         <w:pStyle w:val="Ttulo3"/>
       </w:pPr>
-      <w:bookmarkStart w:id="43" w:name="_Toc525761460"/>
-      <w:bookmarkStart w:id="44" w:name="_Toc525772024"/>
+      <w:bookmarkStart w:id="44" w:name="_Toc525761460"/>
+      <w:bookmarkStart w:id="45" w:name="_Toc525816411"/>
       <w:r>
         <w:t>Visión de Expertos y Usuarios</w:t>
       </w:r>
-      <w:bookmarkEnd w:id="43"/>
       <w:bookmarkEnd w:id="44"/>
+      <w:bookmarkEnd w:id="45"/>
     </w:p>
     <w:p/>
     <w:p>
       <w:pPr>
         <w:pStyle w:val="Ttulo3"/>
       </w:pPr>
-      <w:bookmarkStart w:id="45" w:name="_Toc525761461"/>
-      <w:bookmarkStart w:id="46" w:name="_Toc525772025"/>
+      <w:bookmarkStart w:id="46" w:name="_Toc525761461"/>
+      <w:bookmarkStart w:id="47" w:name="_Toc525816412"/>
       <w:r>
         <w:t>Análisis</w:t>
       </w:r>
       <w:r>
         <w:t xml:space="preserve"> de la Información</w:t>
       </w:r>
-      <w:bookmarkEnd w:id="45"/>
       <w:bookmarkEnd w:id="46"/>
+      <w:bookmarkEnd w:id="47"/>
     </w:p>
     <w:p/>
     <w:p>
       <w:pPr>
         <w:pStyle w:val="Ttulo3"/>
       </w:pPr>
-      <w:bookmarkStart w:id="47" w:name="_Toc525761462"/>
-      <w:bookmarkStart w:id="48" w:name="_Toc525772026"/>
+      <w:bookmarkStart w:id="48" w:name="_Toc525761462"/>
+      <w:bookmarkStart w:id="49" w:name="_Toc525816413"/>
       <w:r>
         <w:t>Factores Críticos</w:t>
       </w:r>
-      <w:bookmarkEnd w:id="47"/>
       <w:bookmarkEnd w:id="48"/>
+      <w:bookmarkEnd w:id="49"/>
     </w:p>
     <w:p/>
     <w:p>
       <w:pPr>
         <w:pStyle w:val="Ttulo2"/>
       </w:pPr>
-      <w:bookmarkStart w:id="49" w:name="_Toc525761463"/>
-      <w:bookmarkStart w:id="50" w:name="_Toc525772027"/>
+      <w:bookmarkStart w:id="50" w:name="_Toc525761463"/>
+      <w:bookmarkStart w:id="51" w:name="_Toc525816414"/>
       <w:r>
         <w:t>Desarrollo del Manual</w:t>
       </w:r>
-      <w:bookmarkEnd w:id="49"/>
       <w:bookmarkEnd w:id="50"/>
+      <w:bookmarkEnd w:id="51"/>
     </w:p>
     <w:p/>
     <w:p>
       <w:pPr>
         <w:pStyle w:val="Ttulo3"/>
       </w:pPr>
-      <w:bookmarkStart w:id="51" w:name="_Toc525761464"/>
-      <w:bookmarkStart w:id="52" w:name="_Toc525772028"/>
+      <w:bookmarkStart w:id="52" w:name="_Toc525761464"/>
+      <w:bookmarkStart w:id="53" w:name="_Toc525816415"/>
       <w:r>
         <w:t>Estructura del Manual de Buenas Prácticas</w:t>
       </w:r>
-      <w:bookmarkEnd w:id="51"/>
       <w:bookmarkEnd w:id="52"/>
+      <w:bookmarkEnd w:id="53"/>
     </w:p>
     <w:p/>
     <w:p>
       <w:pPr>
         <w:pStyle w:val="Ttulo3"/>
       </w:pPr>
-      <w:bookmarkStart w:id="53" w:name="_Toc525761465"/>
-      <w:bookmarkStart w:id="54" w:name="_Toc525772029"/>
+      <w:bookmarkStart w:id="54" w:name="_Toc525761465"/>
+      <w:bookmarkStart w:id="55" w:name="_Toc525816416"/>
       <w:r>
         <w:t>Validación de la Estructura</w:t>
       </w:r>
-      <w:bookmarkEnd w:id="53"/>
       <w:bookmarkEnd w:id="54"/>
+      <w:bookmarkEnd w:id="55"/>
     </w:p>
     <w:p/>
     <w:p>
       <w:pPr>
         <w:pStyle w:val="Ttulo3"/>
       </w:pPr>
-      <w:bookmarkStart w:id="55" w:name="_Toc525761466"/>
-      <w:bookmarkStart w:id="56" w:name="_Toc525772030"/>
+      <w:bookmarkStart w:id="56" w:name="_Toc525761466"/>
+      <w:bookmarkStart w:id="57" w:name="_Toc525816417"/>
       <w:r>
         <w:t>Elaboración de Contenidos</w:t>
       </w:r>
-      <w:bookmarkEnd w:id="55"/>
       <w:bookmarkEnd w:id="56"/>
+      <w:bookmarkEnd w:id="57"/>
     </w:p>
     <w:p/>
     <w:p>
       <w:pPr>
         <w:pStyle w:val="Ttulo3"/>
       </w:pPr>
-      <w:bookmarkStart w:id="57" w:name="_Toc525761467"/>
-      <w:bookmarkStart w:id="58" w:name="_Toc525772031"/>
+      <w:bookmarkStart w:id="58" w:name="_Toc525761467"/>
+      <w:bookmarkStart w:id="59" w:name="_Toc525816418"/>
       <w:r>
         <w:lastRenderedPageBreak/>
         <w:t>Validación del Contenido</w:t>
       </w:r>
-      <w:bookmarkEnd w:id="57"/>
       <w:bookmarkEnd w:id="58"/>
+      <w:bookmarkEnd w:id="59"/>
     </w:p>
     <w:p/>
     <w:p>
       <w:pPr>
         <w:pStyle w:val="Ttulo2"/>
       </w:pPr>
-      <w:bookmarkStart w:id="59" w:name="_Toc525761468"/>
-      <w:bookmarkStart w:id="60" w:name="_Toc525772032"/>
+      <w:bookmarkStart w:id="60" w:name="_Toc525761468"/>
+      <w:bookmarkStart w:id="61" w:name="_Toc525816419"/>
       <w:r>
         <w:t>Plan de Implementación</w:t>
       </w:r>
-      <w:bookmarkEnd w:id="59"/>
       <w:bookmarkEnd w:id="60"/>
+      <w:bookmarkEnd w:id="61"/>
     </w:p>
     <w:p/>
     <w:p>
       <w:pPr>
         <w:pStyle w:val="Ttulo3"/>
       </w:pPr>
-      <w:bookmarkStart w:id="61" w:name="_Toc525761469"/>
-      <w:bookmarkStart w:id="62" w:name="_Toc525772033"/>
+      <w:bookmarkStart w:id="62" w:name="_Toc525761469"/>
+      <w:bookmarkStart w:id="63" w:name="_Toc525816420"/>
       <w:r>
         <w:t>Plan de Acción</w:t>
       </w:r>
-      <w:bookmarkEnd w:id="61"/>
       <w:bookmarkEnd w:id="62"/>
+      <w:bookmarkEnd w:id="63"/>
     </w:p>
     <w:p/>
     <w:p>
       <w:pPr>
         <w:pStyle w:val="Ttulo3"/>
       </w:pPr>
-      <w:bookmarkStart w:id="63" w:name="_Toc525761470"/>
-      <w:bookmarkStart w:id="64" w:name="_Toc525772034"/>
+      <w:bookmarkStart w:id="64" w:name="_Toc525761470"/>
+      <w:bookmarkStart w:id="65" w:name="_Toc525816421"/>
       <w:r>
         <w:t>Cronograma de Implementación</w:t>
       </w:r>
-      <w:bookmarkEnd w:id="63"/>
       <w:bookmarkEnd w:id="64"/>
+      <w:bookmarkEnd w:id="65"/>
     </w:p>
     <w:p/>
     <w:p>
       <w:pPr>
         <w:pStyle w:val="Ttulo2"/>
       </w:pPr>
-      <w:bookmarkStart w:id="65" w:name="_Toc525761471"/>
-      <w:bookmarkStart w:id="66" w:name="_Toc525772035"/>
+      <w:bookmarkStart w:id="66" w:name="_Toc525761471"/>
+      <w:bookmarkStart w:id="67" w:name="_Toc525816422"/>
       <w:r>
         <w:t>Resultados</w:t>
       </w:r>
-      <w:bookmarkEnd w:id="65"/>
       <w:bookmarkEnd w:id="66"/>
+      <w:bookmarkEnd w:id="67"/>
     </w:p>
     <w:p/>
     <w:p>
@@ -8659,40 +8952,40 @@
       <w:r>
         <w:br w:type="page"/>
       </w:r>
-      <w:bookmarkStart w:id="67" w:name="_Toc525761472"/>
-      <w:bookmarkStart w:id="68" w:name="_Toc525772036"/>
+      <w:bookmarkStart w:id="68" w:name="_Toc525761472"/>
+      <w:bookmarkStart w:id="69" w:name="_Toc525816423"/>
       <w:r>
         <w:lastRenderedPageBreak/>
         <w:t>Conclusiones</w:t>
       </w:r>
-      <w:bookmarkEnd w:id="67"/>
       <w:bookmarkEnd w:id="68"/>
+      <w:bookmarkEnd w:id="69"/>
     </w:p>
     <w:p/>
     <w:p>
       <w:pPr>
         <w:pStyle w:val="Ttulo2"/>
       </w:pPr>
-      <w:bookmarkStart w:id="69" w:name="_Toc525761473"/>
-      <w:bookmarkStart w:id="70" w:name="_Toc525772037"/>
+      <w:bookmarkStart w:id="70" w:name="_Toc525761473"/>
+      <w:bookmarkStart w:id="71" w:name="_Toc525816424"/>
       <w:r>
         <w:t>Conclusiones</w:t>
       </w:r>
-      <w:bookmarkEnd w:id="69"/>
       <w:bookmarkEnd w:id="70"/>
+      <w:bookmarkEnd w:id="71"/>
     </w:p>
     <w:p/>
     <w:p>
       <w:pPr>
         <w:pStyle w:val="Ttulo2"/>
       </w:pPr>
-      <w:bookmarkStart w:id="71" w:name="_Toc525761474"/>
-      <w:bookmarkStart w:id="72" w:name="_Toc525772038"/>
+      <w:bookmarkStart w:id="72" w:name="_Toc525761474"/>
+      <w:bookmarkStart w:id="73" w:name="_Toc525816425"/>
       <w:r>
         <w:t>Aporte</w:t>
       </w:r>
-      <w:bookmarkEnd w:id="71"/>
       <w:bookmarkEnd w:id="72"/>
+      <w:bookmarkEnd w:id="73"/>
     </w:p>
     <w:p/>
     <w:p>
@@ -8702,23 +8995,23 @@
       <w:r>
         <w:br w:type="page"/>
       </w:r>
-      <w:bookmarkStart w:id="73" w:name="_Toc525772039"/>
+      <w:bookmarkStart w:id="74" w:name="_Toc525816426"/>
       <w:r>
         <w:lastRenderedPageBreak/>
         <w:t>Bibliografía</w:t>
       </w:r>
-      <w:bookmarkEnd w:id="73"/>
+      <w:bookmarkEnd w:id="74"/>
     </w:p>
     <w:p/>
     <w:p>
       <w:pPr>
         <w:pStyle w:val="Ttulo2"/>
       </w:pPr>
-      <w:bookmarkStart w:id="74" w:name="_Toc525772040"/>
+      <w:bookmarkStart w:id="75" w:name="_Toc525816427"/>
       <w:r>
         <w:t>Bibliografía</w:t>
       </w:r>
-      <w:bookmarkEnd w:id="74"/>
+      <w:bookmarkEnd w:id="75"/>
     </w:p>
     <w:p>
       <w:pPr>
@@ -8940,18 +9233,16 @@
           <w:noProof/>
         </w:rPr>
       </w:pPr>
-      <w:bookmarkStart w:id="75" w:name="_GoBack"/>
-      <w:bookmarkEnd w:id="75"/>
     </w:p>
     <w:p/>
     <w:p>
       <w:pPr>
         <w:pStyle w:val="Ttulo2"/>
       </w:pPr>
-      <w:bookmarkStart w:id="76" w:name="_Toc525772041"/>
       <w:r>
         <w:br w:type="page"/>
       </w:r>
+      <w:bookmarkStart w:id="76" w:name="_Toc525816428"/>
       <w:r>
         <w:lastRenderedPageBreak/>
         <w:t>Fuentes de Información</w:t>
@@ -9164,7 +9455,7 @@
       <w:r>
         <w:br w:type="page"/>
       </w:r>
-      <w:bookmarkStart w:id="77" w:name="_Toc525772042"/>
+      <w:bookmarkStart w:id="77" w:name="_Toc525816429"/>
       <w:r>
         <w:lastRenderedPageBreak/>
         <w:t>Anexos</w:t>
@@ -14199,7 +14490,6 @@
   <w:style w:type="character" w:default="1" w:styleId="Fuentedeprrafopredeter">
     <w:name w:val="Default Paragraph Font"/>
     <w:uiPriority w:val="1"/>
-    <w:semiHidden/>
     <w:unhideWhenUsed/>
   </w:style>
   <w:style w:type="table" w:default="1" w:styleId="Tablanormal">
@@ -14364,7 +14654,7 @@
     <w:basedOn w:val="Normal"/>
     <w:next w:val="Normal"/>
     <w:uiPriority w:val="39"/>
-    <w:rsid w:val="001D0278"/>
+    <w:rsid w:val="00C51067"/>
     <w:pPr>
       <w:tabs>
         <w:tab w:val="left" w:pos="567"/>
@@ -14373,6 +14663,7 @@
       <w:spacing w:before="120" w:after="120" w:line="240" w:lineRule="auto"/>
     </w:pPr>
     <w:rPr>
+      <w:caps/>
       <w:szCs w:val="22"/>
     </w:rPr>
   </w:style>
@@ -15466,7 +15757,7 @@
 </file>
 
 <file path=customXml/itemProps1.xml><?xml version="1.0" encoding="utf-8"?>
-<ds:datastoreItem xmlns:ds="http://schemas.openxmlformats.org/officeDocument/2006/customXml" ds:itemID="{CD30C4EA-B3D8-4622-95D2-B10395915227}">
+<ds:datastoreItem xmlns:ds="http://schemas.openxmlformats.org/officeDocument/2006/customXml" ds:itemID="{8BA559D4-8EB2-4DB4-B094-5E48EC6618BB}">
   <ds:schemaRefs>
     <ds:schemaRef ds:uri="http://schemas.openxmlformats.org/officeDocument/2006/bibliography"/>
   </ds:schemaRefs>

</xml_diff>

<commit_message>
Se agregan los N° de páginas
</commit_message>
<xml_diff>
--- a/2018/TT IQQ 2018 Camara y Garay.docx
+++ b/2018/TT IQQ 2018 Camara y Garay.docx
@@ -1845,8 +1845,6 @@
           <w:fldChar w:fldCharType="end"/>
         </w:r>
       </w:hyperlink>
-      <w:bookmarkStart w:id="6" w:name="_GoBack"/>
-      <w:bookmarkEnd w:id="6"/>
     </w:p>
     <w:p>
       <w:pPr>
@@ -4162,8 +4160,8 @@
       <w:r>
         <w:br w:type="page"/>
       </w:r>
-      <w:bookmarkStart w:id="7" w:name="_Toc525761444"/>
-      <w:bookmarkStart w:id="8" w:name="_Toc525761487"/>
+      <w:bookmarkStart w:id="6" w:name="_Toc525761444"/>
+      <w:bookmarkStart w:id="7" w:name="_Toc525761487"/>
       <w:r>
         <w:rPr>
           <w:b/>
@@ -4172,8 +4170,8 @@
         <w:lastRenderedPageBreak/>
         <w:t>RESUMEN</w:t>
       </w:r>
+      <w:bookmarkEnd w:id="6"/>
       <w:bookmarkEnd w:id="7"/>
-      <w:bookmarkEnd w:id="8"/>
     </w:p>
     <w:p>
       <w:pPr>
@@ -4192,8 +4190,8 @@
       <w:r>
         <w:br w:type="page"/>
       </w:r>
-      <w:bookmarkStart w:id="9" w:name="_Toc525761445"/>
-      <w:bookmarkStart w:id="10" w:name="_Toc525829858"/>
+      <w:bookmarkStart w:id="8" w:name="_Toc525761445"/>
+      <w:bookmarkStart w:id="9" w:name="_Toc525829858"/>
       <w:r>
         <w:lastRenderedPageBreak/>
         <w:t>Int</w:t>
@@ -4201,21 +4199,21 @@
       <w:r>
         <w:t>roducción</w:t>
       </w:r>
+      <w:bookmarkEnd w:id="8"/>
       <w:bookmarkEnd w:id="9"/>
+    </w:p>
+    <w:p/>
+    <w:p>
+      <w:pPr>
+        <w:pStyle w:val="Ttulo2"/>
+      </w:pPr>
+      <w:bookmarkStart w:id="10" w:name="_Toc525761446"/>
+      <w:bookmarkStart w:id="11" w:name="_Toc525829859"/>
+      <w:r>
+        <w:t>Generalidades</w:t>
+      </w:r>
       <w:bookmarkEnd w:id="10"/>
-    </w:p>
-    <w:p/>
-    <w:p>
-      <w:pPr>
-        <w:pStyle w:val="Ttulo2"/>
-      </w:pPr>
-      <w:bookmarkStart w:id="11" w:name="_Toc525761446"/>
-      <w:bookmarkStart w:id="12" w:name="_Toc525829859"/>
-      <w:r>
-        <w:t>Generalidades</w:t>
-      </w:r>
       <w:bookmarkEnd w:id="11"/>
-      <w:bookmarkEnd w:id="12"/>
     </w:p>
     <w:p/>
     <w:p/>
@@ -4223,11 +4221,11 @@
       <w:pPr>
         <w:pStyle w:val="Ttulo2"/>
       </w:pPr>
-      <w:bookmarkStart w:id="13" w:name="_Toc525761447"/>
+      <w:bookmarkStart w:id="12" w:name="_Toc525761447"/>
       <w:r>
         <w:br w:type="page"/>
       </w:r>
-      <w:bookmarkStart w:id="14" w:name="_Toc525829860"/>
+      <w:bookmarkStart w:id="13" w:name="_Toc525829860"/>
       <w:r>
         <w:lastRenderedPageBreak/>
         <w:t>Descripción de</w:t>
@@ -4241,8 +4239,8 @@
       <w:r>
         <w:t>a Empresa</w:t>
       </w:r>
+      <w:bookmarkEnd w:id="12"/>
       <w:bookmarkEnd w:id="13"/>
-      <w:bookmarkEnd w:id="14"/>
     </w:p>
     <w:p>
       <w:r>
@@ -4549,10 +4547,44 @@
       <w:pPr>
         <w:pStyle w:val="Ttulo3"/>
       </w:pPr>
-      <w:bookmarkStart w:id="15" w:name="_Toc525829861"/>
+      <w:bookmarkStart w:id="14" w:name="_Toc525829861"/>
       <w:r>
         <w:t>Misión</w:t>
       </w:r>
+      <w:bookmarkEnd w:id="14"/>
+    </w:p>
+    <w:p>
+      <w:r>
+        <w:rPr>
+          <w:i/>
+        </w:rPr>
+        <w:t>“Gestionar y liderar una plataforma de servicios para facilitar negocios en Sudamérica, aportando el conocimiento y la experiencia para entregarles a nuestros clientes: usuarios y visitantes, la mejor combinación de factores, procesos y soluciones, que satisfagan sus necesidades, teniendo como pilar fundamental el sentido de ética en los negocios y asumiendo un alto compromiso con la generación de valor para accionistas, clientes, colaboradores, comunidad y entorno”.</w:t>
+      </w:r>
+      <w:r>
+        <w:t xml:space="preserve"> </w:t>
+      </w:r>
+      <w:r>
+        <w:rPr>
+          <w:noProof/>
+        </w:rPr>
+        <w:t xml:space="preserve"> </w:t>
+      </w:r>
+      <w:r>
+        <w:rPr>
+          <w:noProof/>
+        </w:rPr>
+        <w:t>(ZOFRI S.A., 2017)</w:t>
+      </w:r>
+    </w:p>
+    <w:p/>
+    <w:p>
+      <w:pPr>
+        <w:pStyle w:val="Ttulo3"/>
+      </w:pPr>
+      <w:bookmarkStart w:id="15" w:name="_Toc525829862"/>
+      <w:r>
+        <w:t>Visión</w:t>
+      </w:r>
       <w:bookmarkEnd w:id="15"/>
     </w:p>
     <w:p>
@@ -4560,7 +4592,13 @@
         <w:rPr>
           <w:i/>
         </w:rPr>
-        <w:t>“Gestionar y liderar una plataforma de servicios para facilitar negocios en Sudamérica, aportando el conocimiento y la experiencia para entregarles a nuestros clientes: usuarios y visitantes, la mejor combinación de factores, procesos y soluciones, que satisfagan sus necesidades, teniendo como pilar fundamental el sentido de ética en los negocios y asumiendo un alto compromiso con la generación de valor para accionistas, clientes, colaboradores, comunidad y entorno”.</w:t>
+        <w:t>“Ser la más eficiente y sostenible plataforma de negocios de Sudamérica, con las mejores oportunidades y soluciones para sus clientes: usuarios y visitantes”</w:t>
+      </w:r>
+      <w:r>
+        <w:rPr>
+          <w:i/>
+        </w:rPr>
+        <w:t>.</w:t>
       </w:r>
       <w:r>
         <w:t xml:space="preserve"> </w:t>
@@ -4575,7 +4613,7 @@
         <w:rPr>
           <w:noProof/>
         </w:rPr>
-        <w:t>(ZOFRI S.A., 2017)</w:t>
+        <w:t>( ZOFRI S.A., 2017)</w:t>
       </w:r>
     </w:p>
     <w:p/>
@@ -4583,51 +4621,11 @@
       <w:pPr>
         <w:pStyle w:val="Ttulo3"/>
       </w:pPr>
-      <w:bookmarkStart w:id="16" w:name="_Toc525829862"/>
-      <w:r>
-        <w:t>Visión</w:t>
+      <w:bookmarkStart w:id="16" w:name="_Toc525829863"/>
+      <w:r>
+        <w:t>Valores</w:t>
       </w:r>
       <w:bookmarkEnd w:id="16"/>
-    </w:p>
-    <w:p>
-      <w:r>
-        <w:rPr>
-          <w:i/>
-        </w:rPr>
-        <w:t>“Ser la más eficiente y sostenible plataforma de negocios de Sudamérica, con las mejores oportunidades y soluciones para sus clientes: usuarios y visitantes”</w:t>
-      </w:r>
-      <w:r>
-        <w:rPr>
-          <w:i/>
-        </w:rPr>
-        <w:t>.</w:t>
-      </w:r>
-      <w:r>
-        <w:t xml:space="preserve"> </w:t>
-      </w:r>
-      <w:r>
-        <w:rPr>
-          <w:noProof/>
-        </w:rPr>
-        <w:t xml:space="preserve"> </w:t>
-      </w:r>
-      <w:r>
-        <w:rPr>
-          <w:noProof/>
-        </w:rPr>
-        <w:t>( ZOFRI S.A., 2017)</w:t>
-      </w:r>
-    </w:p>
-    <w:p/>
-    <w:p>
-      <w:pPr>
-        <w:pStyle w:val="Ttulo3"/>
-      </w:pPr>
-      <w:bookmarkStart w:id="17" w:name="_Toc525829863"/>
-      <w:r>
-        <w:t>Valores</w:t>
-      </w:r>
-      <w:bookmarkEnd w:id="17"/>
     </w:p>
     <w:p>
       <w:pPr>
@@ -5466,9 +5464,11 @@
       <w:pPr>
         <w:pStyle w:val="Ttulo3"/>
         <w:sectPr>
+          <w:footerReference w:type="default" r:id="rId9"/>
           <w:pgSz w:w="12242" w:h="15842" w:code="122"/>
           <w:pgMar w:top="2268" w:right="1701" w:bottom="1701" w:left="2268" w:header="709" w:footer="709" w:gutter="0"/>
           <w:cols w:space="708"/>
+          <w:titlePg/>
           <w:docGrid w:linePitch="360"/>
         </w:sectPr>
       </w:pPr>
@@ -5477,25 +5477,28 @@
       <w:pPr>
         <w:pStyle w:val="Ttulo3"/>
       </w:pPr>
-      <w:bookmarkStart w:id="18" w:name="_Toc525829864"/>
+      <w:bookmarkStart w:id="17" w:name="_Toc525829864"/>
       <w:r>
         <w:lastRenderedPageBreak/>
         <w:t>Estructura Organizacional</w:t>
       </w:r>
+      <w:bookmarkEnd w:id="17"/>
+    </w:p>
+    <w:p>
+      <w:r>
+        <w:t xml:space="preserve">La estructura organizacional vigente a </w:t>
+      </w:r>
+      <w:r>
+        <w:t>s</w:t>
+      </w:r>
+      <w:r>
+        <w:t>eptiembre de 2018 es la siguiente:</w:t>
+      </w:r>
+    </w:p>
+    <w:p>
+      <w:bookmarkStart w:id="18" w:name="_GoBack"/>
       <w:bookmarkEnd w:id="18"/>
     </w:p>
-    <w:p>
-      <w:r>
-        <w:t xml:space="preserve">La estructura organizacional vigente a </w:t>
-      </w:r>
-      <w:r>
-        <w:t>s</w:t>
-      </w:r>
-      <w:r>
-        <w:t>eptiembre de 2018 es la siguiente:</w:t>
-      </w:r>
-    </w:p>
-    <w:p/>
     <w:p>
       <w:r>
         <w:rPr>
@@ -7627,7 +7630,7 @@
       <w:r>
         <w:pict w14:anchorId="68F7135F">
           <v:shape id="_x0000_i1025" type="#_x0000_t75" style="width:418.95pt;height:201.35pt">
-            <v:imagedata r:id="rId9" o:title="pmbok-grups-de-procesos"/>
+            <v:imagedata r:id="rId10" o:title="pmbok-grups-de-procesos"/>
           </v:shape>
         </w:pict>
       </w:r>
@@ -8262,8 +8265,8 @@
     <w:p>
       <w:r>
         <w:pict w14:anchorId="05654164">
-          <v:shape id="_x0000_i1027" type="#_x0000_t75" style="width:443.85pt;height:439.5pt">
-            <v:imagedata r:id="rId10" o:title=""/>
+          <v:shape id="_x0000_i1026" type="#_x0000_t75" style="width:443.85pt;height:439.5pt">
+            <v:imagedata r:id="rId11" o:title=""/>
           </v:shape>
         </w:pict>
       </w:r>
@@ -8334,7 +8337,7 @@
         <w:rPr>
           <w:noProof/>
         </w:rPr>
-        <w:pict>
+        <w:pict w14:anchorId="61D816CE">
           <v:group id="_x0000_s1125" editas="cycle" style="position:absolute;left:0;text-align:left;margin-left:87.15pt;margin-top:11.4pt;width:222.3pt;height:191.8pt;z-index:3" coordorigin="1804,3185" coordsize="8640,8640">
             <o:lock v:ext="edit" aspectratio="t"/>
             <o:diagram v:ext="edit" dgmstyle="17" dgmscalex="33724" dgmscaley="29097" dgmfontsize="5" constrainbounds="2452,3833,9796,11177" autoformat="t">
@@ -11657,7 +11660,7 @@
                 <w:u w:val="none"/>
               </w:rPr>
             </w:pPr>
-            <w:hyperlink r:id="rId11" w:history="1">
+            <w:hyperlink r:id="rId12" w:history="1">
               <w:r>
                 <w:rPr>
                   <w:rStyle w:val="Hipervnculo"/>
@@ -11718,7 +11721,7 @@
                 <w:szCs w:val="22"/>
               </w:rPr>
             </w:pPr>
-            <w:hyperlink r:id="rId12" w:history="1">
+            <w:hyperlink r:id="rId13" w:history="1">
               <w:r>
                 <w:rPr>
                   <w:rStyle w:val="Hipervnculo"/>
@@ -11916,7 +11919,7 @@
                 <w:u w:val="none"/>
               </w:rPr>
             </w:pPr>
-            <w:hyperlink r:id="rId13" w:history="1">
+            <w:hyperlink r:id="rId14" w:history="1">
               <w:r>
                 <w:rPr>
                   <w:rStyle w:val="Hipervnculo"/>
@@ -12013,6 +12016,40 @@
 </w:endnotes>
 </file>
 
+<file path=word/footer1.xml><?xml version="1.0" encoding="utf-8"?>
+<w:ftr xmlns:wpc="http://schemas.microsoft.com/office/word/2010/wordprocessingCanvas" xmlns:cx="http://schemas.microsoft.com/office/drawing/2014/chartex" xmlns:cx1="http://schemas.microsoft.com/office/drawing/2015/9/8/chartex" xmlns:cx2="http://schemas.microsoft.com/office/drawing/2015/10/21/chartex" xmlns:cx3="http://schemas.microsoft.com/office/drawing/2016/5/9/chartex" xmlns:cx4="http://schemas.microsoft.com/office/drawing/2016/5/10/chartex" xmlns:cx5="http://schemas.microsoft.com/office/drawing/2016/5/11/chartex" xmlns:cx6="http://schemas.microsoft.com/office/drawing/2016/5/12/chartex" xmlns:cx7="http://schemas.microsoft.com/office/drawing/2016/5/13/chartex" xmlns:cx8="http://schemas.microsoft.com/office/drawing/2016/5/14/chartex" xmlns:mc="http://schemas.openxmlformats.org/markup-compatibility/2006" xmlns:aink="http://schemas.microsoft.com/office/drawing/2016/ink" xmlns:am3d="http://schemas.microsoft.com/office/drawing/2017/model3d" xmlns:o="urn:schemas-microsoft-com:office:office" xmlns:r="http://schemas.openxmlformats.org/officeDocument/2006/relationships" xmlns:m="http://schemas.openxmlformats.org/officeDocument/2006/math" xmlns:v="urn:schemas-microsoft-com:vml" xmlns:wp14="http://schemas.microsoft.com/office/word/2010/wordprocessingDrawing" xmlns:wp="http://schemas.openxmlformats.org/drawingml/2006/wordprocessingDrawing" xmlns:w10="urn:schemas-microsoft-com:office:word" xmlns:w="http://schemas.openxmlformats.org/wordprocessingml/2006/main" xmlns:w14="http://schemas.microsoft.com/office/word/2010/wordml" xmlns:w15="http://schemas.microsoft.com/office/word/2012/wordml" xmlns:w16cid="http://schemas.microsoft.com/office/word/2016/wordml/cid" xmlns:w16se="http://schemas.microsoft.com/office/word/2015/wordml/symex" xmlns:wpg="http://schemas.microsoft.com/office/word/2010/wordprocessingGroup" xmlns:wpi="http://schemas.microsoft.com/office/word/2010/wordprocessingInk" xmlns:wne="http://schemas.microsoft.com/office/word/2006/wordml" xmlns:wps="http://schemas.microsoft.com/office/word/2010/wordprocessingShape" mc:Ignorable="w14 w15 w16se w16cid wp14">
+  <w:p>
+    <w:pPr>
+      <w:pStyle w:val="Piedepgina"/>
+      <w:jc w:val="right"/>
+    </w:pPr>
+    <w:r>
+      <w:fldChar w:fldCharType="begin"/>
+    </w:r>
+    <w:r>
+      <w:instrText>PAGE   \* MERGEFORMAT</w:instrText>
+    </w:r>
+    <w:r>
+      <w:fldChar w:fldCharType="separate"/>
+    </w:r>
+    <w:r>
+      <w:rPr>
+        <w:lang w:val="es-ES"/>
+      </w:rPr>
+      <w:t>2</w:t>
+    </w:r>
+    <w:r>
+      <w:fldChar w:fldCharType="end"/>
+    </w:r>
+  </w:p>
+  <w:p>
+    <w:pPr>
+      <w:pStyle w:val="Piedepgina"/>
+    </w:pPr>
+  </w:p>
+</w:ftr>
+</file>
+
 <file path=word/footnotes.xml><?xml version="1.0" encoding="utf-8"?>
 <w:footnotes xmlns:wpc="http://schemas.microsoft.com/office/word/2010/wordprocessingCanvas" xmlns:cx="http://schemas.microsoft.com/office/drawing/2014/chartex" xmlns:cx1="http://schemas.microsoft.com/office/drawing/2015/9/8/chartex" xmlns:cx2="http://schemas.microsoft.com/office/drawing/2015/10/21/chartex" xmlns:cx3="http://schemas.microsoft.com/office/drawing/2016/5/9/chartex" xmlns:cx4="http://schemas.microsoft.com/office/drawing/2016/5/10/chartex" xmlns:cx5="http://schemas.microsoft.com/office/drawing/2016/5/11/chartex" xmlns:cx6="http://schemas.microsoft.com/office/drawing/2016/5/12/chartex" xmlns:cx7="http://schemas.microsoft.com/office/drawing/2016/5/13/chartex" xmlns:cx8="http://schemas.microsoft.com/office/drawing/2016/5/14/chartex" xmlns:mc="http://schemas.openxmlformats.org/markup-compatibility/2006" xmlns:aink="http://schemas.microsoft.com/office/drawing/2016/ink" xmlns:am3d="http://schemas.microsoft.com/office/drawing/2017/model3d" xmlns:o="urn:schemas-microsoft-com:office:office" xmlns:r="http://schemas.openxmlformats.org/officeDocument/2006/relationships" xmlns:m="http://schemas.openxmlformats.org/officeDocument/2006/math" xmlns:v="urn:schemas-microsoft-com:vml" xmlns:wp14="http://schemas.microsoft.com/office/word/2010/wordprocessingDrawing" xmlns:wp="http://schemas.openxmlformats.org/drawingml/2006/wordprocessingDrawing" xmlns:w10="urn:schemas-microsoft-com:office:word" xmlns:w="http://schemas.openxmlformats.org/wordprocessingml/2006/main" xmlns:w14="http://schemas.microsoft.com/office/word/2010/wordml" xmlns:w15="http://schemas.microsoft.com/office/word/2012/wordml" xmlns:w16cid="http://schemas.microsoft.com/office/word/2016/wordml/cid" xmlns:w16se="http://schemas.microsoft.com/office/word/2015/wordml/symex" xmlns:wpg="http://schemas.microsoft.com/office/word/2010/wordprocessingGroup" xmlns:wpi="http://schemas.microsoft.com/office/word/2010/wordprocessingInk" xmlns:wne="http://schemas.microsoft.com/office/word/2006/wordml" xmlns:wps="http://schemas.microsoft.com/office/word/2010/wordprocessingShape" mc:Ignorable="w14 w15 w16se w16cid wp14">
   <w:footnote w:type="separator" w:id="-1">
@@ -12053,21 +12090,7 @@
         <w:rPr>
           <w:lang w:val="en-US"/>
         </w:rPr>
-        <w:t xml:space="preserve">Project Management Body </w:t>
-      </w:r>
-      <w:proofErr w:type="gramStart"/>
-      <w:r>
-        <w:rPr>
-          <w:lang w:val="en-US"/>
-        </w:rPr>
-        <w:t>Of</w:t>
-      </w:r>
-      <w:proofErr w:type="gramEnd"/>
-      <w:r>
-        <w:rPr>
-          <w:lang w:val="en-US"/>
-        </w:rPr>
-        <w:t xml:space="preserve"> Know</w:t>
+        <w:t>Project Management Body Of Know</w:t>
       </w:r>
       <w:r>
         <w:rPr>
@@ -12109,21 +12132,8 @@
       <w:r>
         <w:t xml:space="preserve"> También conocidos por el término en inglés “</w:t>
       </w:r>
-      <w:proofErr w:type="spellStart"/>
-      <w:r>
-        <w:t>Stake</w:t>
-      </w:r>
-      <w:proofErr w:type="spellEnd"/>
-      <w:r>
-        <w:t xml:space="preserve"> </w:t>
-      </w:r>
-      <w:proofErr w:type="spellStart"/>
-      <w:r>
-        <w:t>Holders</w:t>
-      </w:r>
-      <w:proofErr w:type="spellEnd"/>
-      <w:r>
-        <w:t>”</w:t>
+      <w:r>
+        <w:t>Stake Holders”</w:t>
       </w:r>
     </w:p>
   </w:footnote>
@@ -17965,6 +17975,60 @@
     <w:unhideWhenUsed/>
     <w:rsid w:val="00620D83"/>
   </w:style>
+  <w:style w:type="paragraph" w:styleId="Encabezado">
+    <w:name w:val="header"/>
+    <w:basedOn w:val="Normal"/>
+    <w:link w:val="EncabezadoCar"/>
+    <w:uiPriority w:val="99"/>
+    <w:unhideWhenUsed/>
+    <w:rsid w:val="003C0D10"/>
+    <w:pPr>
+      <w:tabs>
+        <w:tab w:val="center" w:pos="4419"/>
+        <w:tab w:val="right" w:pos="8838"/>
+      </w:tabs>
+    </w:pPr>
+  </w:style>
+  <w:style w:type="character" w:customStyle="1" w:styleId="EncabezadoCar">
+    <w:name w:val="Encabezado Car"/>
+    <w:link w:val="Encabezado"/>
+    <w:uiPriority w:val="99"/>
+    <w:rsid w:val="003C0D10"/>
+    <w:rPr>
+      <w:rFonts w:ascii="Arial" w:hAnsi="Arial"/>
+      <w:color w:val="000000"/>
+      <w:sz w:val="24"/>
+      <w:szCs w:val="24"/>
+      <w:lang w:eastAsia="es-ES"/>
+    </w:rPr>
+  </w:style>
+  <w:style w:type="paragraph" w:styleId="Piedepgina">
+    <w:name w:val="footer"/>
+    <w:basedOn w:val="Normal"/>
+    <w:link w:val="PiedepginaCar"/>
+    <w:uiPriority w:val="99"/>
+    <w:unhideWhenUsed/>
+    <w:rsid w:val="003C0D10"/>
+    <w:pPr>
+      <w:tabs>
+        <w:tab w:val="center" w:pos="4419"/>
+        <w:tab w:val="right" w:pos="8838"/>
+      </w:tabs>
+    </w:pPr>
+  </w:style>
+  <w:style w:type="character" w:customStyle="1" w:styleId="PiedepginaCar">
+    <w:name w:val="Pie de página Car"/>
+    <w:link w:val="Piedepgina"/>
+    <w:uiPriority w:val="99"/>
+    <w:rsid w:val="003C0D10"/>
+    <w:rPr>
+      <w:rFonts w:ascii="Arial" w:hAnsi="Arial"/>
+      <w:color w:val="000000"/>
+      <w:sz w:val="24"/>
+      <w:szCs w:val="24"/>
+      <w:lang w:eastAsia="es-ES"/>
+    </w:rPr>
+  </w:style>
 </w:styles>
 </file>
 
@@ -18377,7 +18441,7 @@
 </file>
 
 <file path=customXml/itemProps1.xml><?xml version="1.0" encoding="utf-8"?>
-<ds:datastoreItem xmlns:ds="http://schemas.openxmlformats.org/officeDocument/2006/customXml" ds:itemID="{E025CC0F-9C55-43E7-9253-E2B2D9A3A4D0}">
+<ds:datastoreItem xmlns:ds="http://schemas.openxmlformats.org/officeDocument/2006/customXml" ds:itemID="{F2C36584-8A22-4573-821C-0D7C82949043}">
   <ds:schemaRefs>
     <ds:schemaRef ds:uri="http://schemas.openxmlformats.org/officeDocument/2006/bibliography"/>
   </ds:schemaRefs>

</xml_diff>

<commit_message>
Se agrega texto en el punto Generalidades
</commit_message>
<xml_diff>
--- a/2018/TT IQQ 2018 Camara y Garay.docx
+++ b/2018/TT IQQ 2018 Camara y Garay.docx
@@ -30,7 +30,7 @@
             <v:path o:extrusionok="f" gradientshapeok="t" o:connecttype="rect"/>
             <o:lock v:ext="edit" aspectratio="t"/>
           </v:shapetype>
-          <v:shape id="Imagen 2" o:spid="_x0000_s1029" type="#_x0000_t75" style="position:absolute;left:0;text-align:left;margin-left:0;margin-top:-32.4pt;width:162.25pt;height:130.05pt;z-index:1;visibility:visible;mso-wrap-style:square;mso-position-horizontal:center;mso-position-horizontal-relative:text;mso-position-vertical-relative:text">
+          <v:shape id="Imagen 2" o:spid="_x0000_s1029" type="#_x0000_t75" style="position:absolute;left:0;text-align:left;margin-left:0;margin-top:-32.4pt;width:162.25pt;height:130.05pt;z-index:251656704;visibility:visible;mso-wrap-style:square;mso-position-horizontal:center;mso-position-horizontal-relative:text;mso-position-vertical-relative:text">
             <v:imagedata r:id="rId8" o:title=""/>
           </v:shape>
         </w:pict>
@@ -513,11 +513,13 @@
           <w:sz w:val="28"/>
         </w:rPr>
       </w:pPr>
+      <w:bookmarkStart w:id="2" w:name="_GoBack"/>
+      <w:bookmarkEnd w:id="2"/>
       <w:r>
         <w:br w:type="page"/>
       </w:r>
-      <w:bookmarkStart w:id="2" w:name="_Toc525761442"/>
-      <w:bookmarkStart w:id="3" w:name="_Toc525761485"/>
+      <w:bookmarkStart w:id="3" w:name="_Toc525761442"/>
+      <w:bookmarkStart w:id="4" w:name="_Toc525761485"/>
       <w:r>
         <w:rPr>
           <w:b/>
@@ -526,8 +528,8 @@
         <w:lastRenderedPageBreak/>
         <w:t>RECONOCIMIENTO</w:t>
       </w:r>
-      <w:bookmarkEnd w:id="2"/>
       <w:bookmarkEnd w:id="3"/>
+      <w:bookmarkEnd w:id="4"/>
     </w:p>
     <w:p/>
     <w:p>
@@ -541,8 +543,8 @@
       <w:r>
         <w:br w:type="page"/>
       </w:r>
-      <w:bookmarkStart w:id="4" w:name="_Toc525761443"/>
-      <w:bookmarkStart w:id="5" w:name="_Toc525761486"/>
+      <w:bookmarkStart w:id="5" w:name="_Toc525761443"/>
+      <w:bookmarkStart w:id="6" w:name="_Toc525761486"/>
       <w:r>
         <w:rPr>
           <w:b/>
@@ -551,8 +553,8 @@
         <w:lastRenderedPageBreak/>
         <w:t>INDICE</w:t>
       </w:r>
-      <w:bookmarkEnd w:id="4"/>
       <w:bookmarkEnd w:id="5"/>
+      <w:bookmarkEnd w:id="6"/>
     </w:p>
     <w:p>
       <w:pPr>
@@ -809,7 +811,7 @@
             <w:noProof/>
             <w:webHidden/>
           </w:rPr>
-          <w:t>8</w:t>
+          <w:t>9</w:t>
         </w:r>
         <w:r>
           <w:rPr>
@@ -895,7 +897,7 @@
             <w:noProof/>
             <w:webHidden/>
           </w:rPr>
-          <w:t>10</w:t>
+          <w:t>11</w:t>
         </w:r>
         <w:r>
           <w:rPr>
@@ -981,7 +983,7 @@
             <w:noProof/>
             <w:webHidden/>
           </w:rPr>
-          <w:t>10</w:t>
+          <w:t>11</w:t>
         </w:r>
         <w:r>
           <w:rPr>
@@ -1067,7 +1069,7 @@
             <w:noProof/>
             <w:webHidden/>
           </w:rPr>
-          <w:t>10</w:t>
+          <w:t>11</w:t>
         </w:r>
         <w:r>
           <w:rPr>
@@ -1153,7 +1155,7 @@
             <w:noProof/>
             <w:webHidden/>
           </w:rPr>
-          <w:t>13</w:t>
+          <w:t>14</w:t>
         </w:r>
         <w:r>
           <w:rPr>
@@ -1241,7 +1243,7 @@
             <w:noProof/>
             <w:webHidden/>
           </w:rPr>
-          <w:t>14</w:t>
+          <w:t>15</w:t>
         </w:r>
         <w:r>
           <w:rPr>
@@ -1329,7 +1331,7 @@
             <w:noProof/>
             <w:webHidden/>
           </w:rPr>
-          <w:t>17</w:t>
+          <w:t>18</w:t>
         </w:r>
         <w:r>
           <w:rPr>
@@ -1415,7 +1417,7 @@
             <w:noProof/>
             <w:webHidden/>
           </w:rPr>
-          <w:t>17</w:t>
+          <w:t>18</w:t>
         </w:r>
         <w:r>
           <w:rPr>
@@ -1501,7 +1503,7 @@
             <w:noProof/>
             <w:webHidden/>
           </w:rPr>
-          <w:t>17</w:t>
+          <w:t>18</w:t>
         </w:r>
         <w:r>
           <w:rPr>
@@ -1573,7 +1575,7 @@
             <w:noProof/>
             <w:webHidden/>
           </w:rPr>
-          <w:t>18</w:t>
+          <w:t>19</w:t>
         </w:r>
         <w:r>
           <w:rPr>
@@ -1661,7 +1663,7 @@
             <w:noProof/>
             <w:webHidden/>
           </w:rPr>
-          <w:t>18</w:t>
+          <w:t>19</w:t>
         </w:r>
         <w:r>
           <w:rPr>
@@ -1749,7 +1751,7 @@
             <w:noProof/>
             <w:webHidden/>
           </w:rPr>
-          <w:t>19</w:t>
+          <w:t>20</w:t>
         </w:r>
         <w:r>
           <w:rPr>
@@ -1835,7 +1837,7 @@
             <w:noProof/>
             <w:webHidden/>
           </w:rPr>
-          <w:t>21</w:t>
+          <w:t>22</w:t>
         </w:r>
         <w:r>
           <w:rPr>
@@ -1921,7 +1923,7 @@
             <w:noProof/>
             <w:webHidden/>
           </w:rPr>
-          <w:t>24</w:t>
+          <w:t>25</w:t>
         </w:r>
         <w:r>
           <w:rPr>
@@ -2009,7 +2011,7 @@
             <w:noProof/>
             <w:webHidden/>
           </w:rPr>
-          <w:t>26</w:t>
+          <w:t>27</w:t>
         </w:r>
         <w:r>
           <w:rPr>
@@ -2097,7 +2099,7 @@
             <w:noProof/>
             <w:webHidden/>
           </w:rPr>
-          <w:t>27</w:t>
+          <w:t>28</w:t>
         </w:r>
         <w:r>
           <w:rPr>
@@ -2185,7 +2187,7 @@
             <w:noProof/>
             <w:webHidden/>
           </w:rPr>
-          <w:t>29</w:t>
+          <w:t>30</w:t>
         </w:r>
         <w:r>
           <w:rPr>
@@ -2257,7 +2259,7 @@
             <w:noProof/>
             <w:webHidden/>
           </w:rPr>
-          <w:t>30</w:t>
+          <w:t>31</w:t>
         </w:r>
         <w:r>
           <w:rPr>
@@ -2345,7 +2347,7 @@
             <w:noProof/>
             <w:webHidden/>
           </w:rPr>
-          <w:t>30</w:t>
+          <w:t>31</w:t>
         </w:r>
         <w:r>
           <w:rPr>
@@ -2433,7 +2435,7 @@
             <w:noProof/>
             <w:webHidden/>
           </w:rPr>
-          <w:t>30</w:t>
+          <w:t>31</w:t>
         </w:r>
         <w:r>
           <w:rPr>
@@ -2519,7 +2521,7 @@
             <w:noProof/>
             <w:webHidden/>
           </w:rPr>
-          <w:t>30</w:t>
+          <w:t>31</w:t>
         </w:r>
         <w:r>
           <w:rPr>
@@ -2605,7 +2607,7 @@
             <w:noProof/>
             <w:webHidden/>
           </w:rPr>
-          <w:t>30</w:t>
+          <w:t>31</w:t>
         </w:r>
         <w:r>
           <w:rPr>
@@ -2691,7 +2693,7 @@
             <w:noProof/>
             <w:webHidden/>
           </w:rPr>
-          <w:t>30</w:t>
+          <w:t>31</w:t>
         </w:r>
         <w:r>
           <w:rPr>
@@ -2777,7 +2779,7 @@
             <w:noProof/>
             <w:webHidden/>
           </w:rPr>
-          <w:t>30</w:t>
+          <w:t>31</w:t>
         </w:r>
         <w:r>
           <w:rPr>
@@ -2865,7 +2867,7 @@
             <w:noProof/>
             <w:webHidden/>
           </w:rPr>
-          <w:t>30</w:t>
+          <w:t>31</w:t>
         </w:r>
         <w:r>
           <w:rPr>
@@ -2951,7 +2953,7 @@
             <w:noProof/>
             <w:webHidden/>
           </w:rPr>
-          <w:t>30</w:t>
+          <w:t>31</w:t>
         </w:r>
         <w:r>
           <w:rPr>
@@ -3037,7 +3039,7 @@
             <w:noProof/>
             <w:webHidden/>
           </w:rPr>
-          <w:t>30</w:t>
+          <w:t>31</w:t>
         </w:r>
         <w:r>
           <w:rPr>
@@ -3123,7 +3125,7 @@
             <w:noProof/>
             <w:webHidden/>
           </w:rPr>
-          <w:t>30</w:t>
+          <w:t>31</w:t>
         </w:r>
         <w:r>
           <w:rPr>
@@ -3209,7 +3211,7 @@
             <w:noProof/>
             <w:webHidden/>
           </w:rPr>
-          <w:t>31</w:t>
+          <w:t>32</w:t>
         </w:r>
         <w:r>
           <w:rPr>
@@ -3297,7 +3299,7 @@
             <w:noProof/>
             <w:webHidden/>
           </w:rPr>
-          <w:t>31</w:t>
+          <w:t>32</w:t>
         </w:r>
         <w:r>
           <w:rPr>
@@ -3383,7 +3385,7 @@
             <w:noProof/>
             <w:webHidden/>
           </w:rPr>
-          <w:t>31</w:t>
+          <w:t>32</w:t>
         </w:r>
         <w:r>
           <w:rPr>
@@ -3469,7 +3471,7 @@
             <w:noProof/>
             <w:webHidden/>
           </w:rPr>
-          <w:t>31</w:t>
+          <w:t>32</w:t>
         </w:r>
         <w:r>
           <w:rPr>
@@ -3557,7 +3559,7 @@
             <w:noProof/>
             <w:webHidden/>
           </w:rPr>
-          <w:t>31</w:t>
+          <w:t>32</w:t>
         </w:r>
         <w:r>
           <w:rPr>
@@ -3629,7 +3631,7 @@
             <w:noProof/>
             <w:webHidden/>
           </w:rPr>
-          <w:t>32</w:t>
+          <w:t>33</w:t>
         </w:r>
         <w:r>
           <w:rPr>
@@ -3717,7 +3719,7 @@
             <w:noProof/>
             <w:webHidden/>
           </w:rPr>
-          <w:t>32</w:t>
+          <w:t>33</w:t>
         </w:r>
         <w:r>
           <w:rPr>
@@ -3805,7 +3807,7 @@
             <w:noProof/>
             <w:webHidden/>
           </w:rPr>
-          <w:t>32</w:t>
+          <w:t>33</w:t>
         </w:r>
         <w:r>
           <w:rPr>
@@ -3877,7 +3879,7 @@
             <w:noProof/>
             <w:webHidden/>
           </w:rPr>
-          <w:t>33</w:t>
+          <w:t>34</w:t>
         </w:r>
         <w:r>
           <w:rPr>
@@ -3965,7 +3967,7 @@
             <w:noProof/>
             <w:webHidden/>
           </w:rPr>
-          <w:t>33</w:t>
+          <w:t>34</w:t>
         </w:r>
         <w:r>
           <w:rPr>
@@ -4053,7 +4055,7 @@
             <w:noProof/>
             <w:webHidden/>
           </w:rPr>
-          <w:t>34</w:t>
+          <w:t>35</w:t>
         </w:r>
         <w:r>
           <w:rPr>
@@ -4125,7 +4127,7 @@
             <w:noProof/>
             <w:webHidden/>
           </w:rPr>
-          <w:t>35</w:t>
+          <w:t>36</w:t>
         </w:r>
         <w:r>
           <w:rPr>
@@ -4160,8 +4162,8 @@
       <w:r>
         <w:br w:type="page"/>
       </w:r>
-      <w:bookmarkStart w:id="6" w:name="_Toc525761444"/>
-      <w:bookmarkStart w:id="7" w:name="_Toc525761487"/>
+      <w:bookmarkStart w:id="7" w:name="_Toc525761444"/>
+      <w:bookmarkStart w:id="8" w:name="_Toc525761487"/>
       <w:r>
         <w:rPr>
           <w:b/>
@@ -4170,8 +4172,8 @@
         <w:lastRenderedPageBreak/>
         <w:t>RESUMEN</w:t>
       </w:r>
-      <w:bookmarkEnd w:id="6"/>
       <w:bookmarkEnd w:id="7"/>
+      <w:bookmarkEnd w:id="8"/>
     </w:p>
     <w:p>
       <w:pPr>
@@ -4190,8 +4192,8 @@
       <w:r>
         <w:br w:type="page"/>
       </w:r>
-      <w:bookmarkStart w:id="8" w:name="_Toc525761445"/>
-      <w:bookmarkStart w:id="9" w:name="_Toc525829858"/>
+      <w:bookmarkStart w:id="9" w:name="_Toc525761445"/>
+      <w:bookmarkStart w:id="10" w:name="_Toc525829858"/>
       <w:r>
         <w:lastRenderedPageBreak/>
         <w:t>Int</w:t>
@@ -4199,33 +4201,119 @@
       <w:r>
         <w:t>roducción</w:t>
       </w:r>
-      <w:bookmarkEnd w:id="8"/>
       <w:bookmarkEnd w:id="9"/>
+      <w:bookmarkEnd w:id="10"/>
     </w:p>
     <w:p/>
     <w:p>
       <w:pPr>
         <w:pStyle w:val="Ttulo2"/>
       </w:pPr>
-      <w:bookmarkStart w:id="10" w:name="_Toc525761446"/>
-      <w:bookmarkStart w:id="11" w:name="_Toc525829859"/>
+      <w:bookmarkStart w:id="11" w:name="_Toc525761446"/>
+      <w:bookmarkStart w:id="12" w:name="_Toc525829859"/>
       <w:r>
         <w:t>Generalidades</w:t>
       </w:r>
-      <w:bookmarkEnd w:id="10"/>
       <w:bookmarkEnd w:id="11"/>
+      <w:bookmarkEnd w:id="12"/>
+    </w:p>
+    <w:p>
+      <w:r>
+        <w:t xml:space="preserve">En la actualidad el desarrollo de tecnologías o herramientas para agilizar la construcción de </w:t>
+      </w:r>
+      <w:r>
+        <w:t>software</w:t>
+      </w:r>
+      <w:r>
+        <w:t xml:space="preserve"> está en permanente crecimiento</w:t>
+      </w:r>
+      <w:r>
+        <w:t xml:space="preserve">, lo cual obliga a las empresas que se mueven en el mercado de la </w:t>
+      </w:r>
+      <w:r>
+        <w:t xml:space="preserve">TI, a estar en constante cambio y evolución respecto a la forma en que deben enfrentar cada proyecto, ya sea como proveedores de servicios o para su propia explotación. </w:t>
+      </w:r>
+    </w:p>
+    <w:p>
+      <w:pPr>
+        <w:spacing w:line="240" w:lineRule="auto"/>
+        <w:rPr>
+          <w:sz w:val="12"/>
+        </w:rPr>
+      </w:pPr>
+    </w:p>
+    <w:p>
+      <w:r>
+        <w:t xml:space="preserve">Dado lo anterior, </w:t>
+      </w:r>
+      <w:r>
+        <w:t>para las empresas que requieren la contratación de servicios para la implementación de proyectos informáticos, cada vez es más complej</w:t>
+      </w:r>
+      <w:r>
+        <w:t>a la relación con el eventual proveedor, ya que este último adquiere el rol de experto en su área y</w:t>
+      </w:r>
+      <w:r>
+        <w:t>,</w:t>
+      </w:r>
+      <w:r>
+        <w:t xml:space="preserve"> en consecuencia, enfrenta los desafíos con un nivel técnico y profesional, que probablemente supere a las habilidades de la empresa contratante, en términos de conocimientos técnicos y experiencia.</w:t>
+      </w:r>
+    </w:p>
+    <w:p>
+      <w:pPr>
+        <w:spacing w:line="240" w:lineRule="auto"/>
+        <w:rPr>
+          <w:sz w:val="12"/>
+        </w:rPr>
+      </w:pPr>
+    </w:p>
+    <w:p>
+      <w:r>
+        <w:t>El desequilibrio que se produce entre las habilidades para gestionar proyectos informáticos, entre la empresa contratante y el proveedor experto, implica el riesgo permanente de ocurrencia de problemáticas que pueden afectar los resultados esperados definidos para los proyectos.</w:t>
+      </w:r>
+    </w:p>
+    <w:p>
+      <w:pPr>
+        <w:spacing w:line="240" w:lineRule="auto"/>
+        <w:rPr>
+          <w:sz w:val="14"/>
+        </w:rPr>
+      </w:pPr>
+    </w:p>
+    <w:p>
+      <w:r>
+        <w:t>ZOFRI S.A. constantemente implementa mejoras a sus servicios, a través del desarrollo de proyectos informáticos, con distintos alcances y presupuestos</w:t>
+      </w:r>
+      <w:r>
+        <w:t xml:space="preserve">, para lo cual generalmente </w:t>
+      </w:r>
+      <w:r>
+        <w:t xml:space="preserve">contrata a un proveedor experto (en el área informática). </w:t>
+      </w:r>
+      <w:r>
+        <w:t>Es en este contexto, donde lamentablemente no ha tenido buenos resultados durante la ejecución</w:t>
+      </w:r>
+      <w:r>
+        <w:t xml:space="preserve"> </w:t>
+      </w:r>
+      <w:r>
+        <w:t>de proyectos y por lo mismo, el presente trabajo espera aportar con un manual que permita a la organización mejor</w:t>
+      </w:r>
+      <w:r>
+        <w:t>ar la gestión de sus futuros proyectos informáticos.</w:t>
+      </w:r>
     </w:p>
     <w:p/>
     <w:p/>
-    <w:p>
-      <w:pPr>
-        <w:pStyle w:val="Ttulo2"/>
-      </w:pPr>
-      <w:bookmarkStart w:id="12" w:name="_Toc525761447"/>
+    <w:p/>
+    <w:p/>
+    <w:p/>
+    <w:p>
+      <w:bookmarkStart w:id="13" w:name="_Toc525761447"/>
       <w:r>
         <w:br w:type="page"/>
       </w:r>
-      <w:bookmarkStart w:id="13" w:name="_Toc525829860"/>
+      <w:bookmarkStart w:id="14" w:name="_Toc525829860"/>
       <w:r>
         <w:lastRenderedPageBreak/>
         <w:t>Descripción de</w:t>
@@ -4239,8 +4327,8 @@
       <w:r>
         <w:t>a Empresa</w:t>
       </w:r>
-      <w:bookmarkEnd w:id="12"/>
       <w:bookmarkEnd w:id="13"/>
+      <w:bookmarkEnd w:id="14"/>
     </w:p>
     <w:p>
       <w:r>
@@ -4547,11 +4635,11 @@
       <w:pPr>
         <w:pStyle w:val="Ttulo3"/>
       </w:pPr>
-      <w:bookmarkStart w:id="14" w:name="_Toc525829861"/>
+      <w:bookmarkStart w:id="15" w:name="_Toc525829861"/>
       <w:r>
         <w:t>Misión</w:t>
       </w:r>
-      <w:bookmarkEnd w:id="14"/>
+      <w:bookmarkEnd w:id="15"/>
     </w:p>
     <w:p>
       <w:r>
@@ -4581,11 +4669,11 @@
       <w:pPr>
         <w:pStyle w:val="Ttulo3"/>
       </w:pPr>
-      <w:bookmarkStart w:id="15" w:name="_Toc525829862"/>
+      <w:bookmarkStart w:id="16" w:name="_Toc525829862"/>
       <w:r>
         <w:t>Visión</w:t>
       </w:r>
-      <w:bookmarkEnd w:id="15"/>
+      <w:bookmarkEnd w:id="16"/>
     </w:p>
     <w:p>
       <w:r>
@@ -4621,11 +4709,11 @@
       <w:pPr>
         <w:pStyle w:val="Ttulo3"/>
       </w:pPr>
-      <w:bookmarkStart w:id="16" w:name="_Toc525829863"/>
+      <w:bookmarkStart w:id="17" w:name="_Toc525829863"/>
       <w:r>
         <w:t>Valores</w:t>
       </w:r>
-      <w:bookmarkEnd w:id="16"/>
+      <w:bookmarkEnd w:id="17"/>
     </w:p>
     <w:p>
       <w:pPr>
@@ -5477,12 +5565,12 @@
       <w:pPr>
         <w:pStyle w:val="Ttulo3"/>
       </w:pPr>
-      <w:bookmarkStart w:id="17" w:name="_Toc525829864"/>
+      <w:bookmarkStart w:id="18" w:name="_Toc525829864"/>
       <w:r>
         <w:lastRenderedPageBreak/>
         <w:t>Estructura Organizacional</w:t>
       </w:r>
-      <w:bookmarkEnd w:id="17"/>
+      <w:bookmarkEnd w:id="18"/>
     </w:p>
     <w:p>
       <w:r>
@@ -5495,17 +5583,14 @@
         <w:t>eptiembre de 2018 es la siguiente:</w:t>
       </w:r>
     </w:p>
-    <w:p>
-      <w:bookmarkStart w:id="18" w:name="_GoBack"/>
-      <w:bookmarkEnd w:id="18"/>
-    </w:p>
+    <w:p/>
     <w:p>
       <w:r>
         <w:rPr>
           <w:noProof/>
         </w:rPr>
         <w:pict w14:anchorId="018B777C">
-          <v:group id="_x0000_s1081" editas="orgchart" style="position:absolute;left:0;text-align:left;margin-left:.45pt;margin-top:.45pt;width:592.5pt;height:349.65pt;z-index:2" coordorigin="3607,2430" coordsize="24833,7199">
+          <v:group id="_x0000_s1081" editas="orgchart" style="position:absolute;left:0;text-align:left;margin-left:.45pt;margin-top:.45pt;width:592.5pt;height:349.65pt;z-index:251657728" coordorigin="3607,2430" coordsize="24833,7199">
             <o:lock v:ext="edit" aspectratio="t"/>
             <o:diagram v:ext="edit" dgmstyle="1" dgmscalex="31273" dgmscaley="63660" dgmfontsize="5" constrainbounds="0,0,0,0" autoformat="t">
               <o:relationtable v:ext="edit">
@@ -7629,7 +7714,7 @@
     <w:p>
       <w:r>
         <w:pict w14:anchorId="68F7135F">
-          <v:shape id="_x0000_i1025" type="#_x0000_t75" style="width:418.95pt;height:201.35pt">
+          <v:shape id="_x0000_i1025" type="#_x0000_t75" style="width:419.1pt;height:201.5pt">
             <v:imagedata r:id="rId10" o:title="pmbok-grups-de-procesos"/>
           </v:shape>
         </w:pict>
@@ -8265,7 +8350,7 @@
     <w:p>
       <w:r>
         <w:pict w14:anchorId="05654164">
-          <v:shape id="_x0000_i1026" type="#_x0000_t75" style="width:443.85pt;height:439.5pt">
+          <v:shape id="_x0000_i1026" type="#_x0000_t75" style="width:443.8pt;height:439.5pt">
             <v:imagedata r:id="rId11" o:title=""/>
           </v:shape>
         </w:pict>
@@ -8338,7 +8423,7 @@
           <w:noProof/>
         </w:rPr>
         <w:pict w14:anchorId="61D816CE">
-          <v:group id="_x0000_s1125" editas="cycle" style="position:absolute;left:0;text-align:left;margin-left:87.15pt;margin-top:11.4pt;width:222.3pt;height:191.8pt;z-index:3" coordorigin="1804,3185" coordsize="8640,8640">
+          <v:group id="_x0000_s1125" editas="cycle" style="position:absolute;left:0;text-align:left;margin-left:87.15pt;margin-top:11.4pt;width:222.3pt;height:191.8pt;z-index:251658752" coordorigin="1804,3185" coordsize="8640,8640">
             <o:lock v:ext="edit" aspectratio="t"/>
             <o:diagram v:ext="edit" dgmstyle="17" dgmscalex="33724" dgmscaley="29097" dgmfontsize="5" constrainbounds="2452,3833,9796,11177" autoformat="t">
               <o:relationtable v:ext="edit">
@@ -12130,10 +12215,7 @@
         <w:t>proyecto.</w:t>
       </w:r>
       <w:r>
-        <w:t xml:space="preserve"> También conocidos por el término en inglés “</w:t>
-      </w:r>
-      <w:r>
-        <w:t>Stake Holders”</w:t>
+        <w:t xml:space="preserve"> También conocidos por el término en inglés “Stake Holders”</w:t>
       </w:r>
     </w:p>
   </w:footnote>
@@ -18441,7 +18523,7 @@
 </file>
 
 <file path=customXml/itemProps1.xml><?xml version="1.0" encoding="utf-8"?>
-<ds:datastoreItem xmlns:ds="http://schemas.openxmlformats.org/officeDocument/2006/customXml" ds:itemID="{F2C36584-8A22-4573-821C-0D7C82949043}">
+<ds:datastoreItem xmlns:ds="http://schemas.openxmlformats.org/officeDocument/2006/customXml" ds:itemID="{8BF60ED4-B4D7-4FFE-9F84-1C22F9329B15}">
   <ds:schemaRefs>
     <ds:schemaRef ds:uri="http://schemas.openxmlformats.org/officeDocument/2006/bibliography"/>
   </ds:schemaRefs>

</xml_diff>

<commit_message>
Avance al día 01.10.2018
</commit_message>
<xml_diff>
--- a/2018/TT IQQ 2018 Camara y Garay.docx
+++ b/2018/TT IQQ 2018 Camara y Garay.docx
@@ -513,13 +513,11 @@
           <w:sz w:val="28"/>
         </w:rPr>
       </w:pPr>
-      <w:bookmarkStart w:id="2" w:name="_GoBack"/>
-      <w:bookmarkEnd w:id="2"/>
       <w:r>
         <w:br w:type="page"/>
       </w:r>
-      <w:bookmarkStart w:id="3" w:name="_Toc525761442"/>
-      <w:bookmarkStart w:id="4" w:name="_Toc525761485"/>
+      <w:bookmarkStart w:id="2" w:name="_Toc525761442"/>
+      <w:bookmarkStart w:id="3" w:name="_Toc525761485"/>
       <w:r>
         <w:rPr>
           <w:b/>
@@ -528,8 +526,8 @@
         <w:lastRenderedPageBreak/>
         <w:t>RECONOCIMIENTO</w:t>
       </w:r>
+      <w:bookmarkEnd w:id="2"/>
       <w:bookmarkEnd w:id="3"/>
-      <w:bookmarkEnd w:id="4"/>
     </w:p>
     <w:p/>
     <w:p>
@@ -543,8 +541,8 @@
       <w:r>
         <w:br w:type="page"/>
       </w:r>
-      <w:bookmarkStart w:id="5" w:name="_Toc525761443"/>
-      <w:bookmarkStart w:id="6" w:name="_Toc525761486"/>
+      <w:bookmarkStart w:id="4" w:name="_Toc525761443"/>
+      <w:bookmarkStart w:id="5" w:name="_Toc525761486"/>
       <w:r>
         <w:rPr>
           <w:b/>
@@ -553,14 +551,14 @@
         <w:lastRenderedPageBreak/>
         <w:t>INDICE</w:t>
       </w:r>
+      <w:bookmarkEnd w:id="4"/>
       <w:bookmarkEnd w:id="5"/>
-      <w:bookmarkEnd w:id="6"/>
     </w:p>
     <w:p>
       <w:pPr>
         <w:pStyle w:val="TDC1"/>
         <w:rPr>
-          <w:rFonts w:ascii="Calibri" w:hAnsi="Calibri"/>
+          <w:rFonts w:asciiTheme="minorHAnsi" w:eastAsiaTheme="minorEastAsia" w:hAnsiTheme="minorHAnsi" w:cstheme="minorBidi"/>
           <w:b w:val="0"/>
           <w:caps w:val="0"/>
           <w:noProof/>
@@ -588,7 +586,7 @@
         </w:rPr>
         <w:fldChar w:fldCharType="separate"/>
       </w:r>
-      <w:hyperlink w:anchor="_Toc525829858" w:history="1">
+      <w:hyperlink w:anchor="_Toc526185436" w:history="1">
         <w:r>
           <w:rPr>
             <w:rStyle w:val="Hipervnculo"/>
@@ -615,7 +613,7 @@
             <w:noProof/>
             <w:webHidden/>
           </w:rPr>
-          <w:instrText xml:space="preserve"> PAGEREF _Toc525829858 \h </w:instrText>
+          <w:instrText xml:space="preserve"> PAGEREF _Toc526185436 \h </w:instrText>
         </w:r>
         <w:r>
           <w:rPr>
@@ -650,7 +648,7 @@
       <w:pPr>
         <w:pStyle w:val="TDC2"/>
         <w:rPr>
-          <w:rFonts w:ascii="Calibri" w:hAnsi="Calibri"/>
+          <w:rFonts w:asciiTheme="minorHAnsi" w:eastAsiaTheme="minorEastAsia" w:hAnsiTheme="minorHAnsi" w:cstheme="minorBidi"/>
           <w:caps w:val="0"/>
           <w:noProof/>
           <w:color w:val="auto"/>
@@ -658,7 +656,7 @@
           <w:lang w:eastAsia="es-CL"/>
         </w:rPr>
       </w:pPr>
-      <w:hyperlink w:anchor="_Toc525829859" w:history="1">
+      <w:hyperlink w:anchor="_Toc526185437" w:history="1">
         <w:r>
           <w:rPr>
             <w:rStyle w:val="Hipervnculo"/>
@@ -668,7 +666,7 @@
         </w:r>
         <w:r>
           <w:rPr>
-            <w:rFonts w:ascii="Calibri" w:hAnsi="Calibri"/>
+            <w:rFonts w:asciiTheme="minorHAnsi" w:eastAsiaTheme="minorEastAsia" w:hAnsiTheme="minorHAnsi" w:cstheme="minorBidi"/>
             <w:caps w:val="0"/>
             <w:noProof/>
             <w:color w:val="auto"/>
@@ -703,7 +701,7 @@
             <w:noProof/>
             <w:webHidden/>
           </w:rPr>
-          <w:instrText xml:space="preserve"> PAGEREF _Toc525829859 \h </w:instrText>
+          <w:instrText xml:space="preserve"> PAGEREF _Toc526185437 \h </w:instrText>
         </w:r>
         <w:r>
           <w:rPr>
@@ -738,7 +736,7 @@
       <w:pPr>
         <w:pStyle w:val="TDC2"/>
         <w:rPr>
-          <w:rFonts w:ascii="Calibri" w:hAnsi="Calibri"/>
+          <w:rFonts w:asciiTheme="minorHAnsi" w:eastAsiaTheme="minorEastAsia" w:hAnsiTheme="minorHAnsi" w:cstheme="minorBidi"/>
           <w:caps w:val="0"/>
           <w:noProof/>
           <w:color w:val="auto"/>
@@ -746,7 +744,7 @@
           <w:lang w:eastAsia="es-CL"/>
         </w:rPr>
       </w:pPr>
-      <w:hyperlink w:anchor="_Toc525829860" w:history="1">
+      <w:hyperlink w:anchor="_Toc526185438" w:history="1">
         <w:r>
           <w:rPr>
             <w:rStyle w:val="Hipervnculo"/>
@@ -756,7 +754,7 @@
         </w:r>
         <w:r>
           <w:rPr>
-            <w:rFonts w:ascii="Calibri" w:hAnsi="Calibri"/>
+            <w:rFonts w:asciiTheme="minorHAnsi" w:eastAsiaTheme="minorEastAsia" w:hAnsiTheme="minorHAnsi" w:cstheme="minorBidi"/>
             <w:caps w:val="0"/>
             <w:noProof/>
             <w:color w:val="auto"/>
@@ -791,7 +789,7 @@
             <w:noProof/>
             <w:webHidden/>
           </w:rPr>
-          <w:instrText xml:space="preserve"> PAGEREF _Toc525829860 \h </w:instrText>
+          <w:instrText xml:space="preserve"> PAGEREF _Toc526185438 \h </w:instrText>
         </w:r>
         <w:r>
           <w:rPr>
@@ -811,7 +809,7 @@
             <w:noProof/>
             <w:webHidden/>
           </w:rPr>
-          <w:t>9</w:t>
+          <w:t>8</w:t>
         </w:r>
         <w:r>
           <w:rPr>
@@ -826,14 +824,14 @@
       <w:pPr>
         <w:pStyle w:val="TDC3"/>
         <w:rPr>
-          <w:rFonts w:ascii="Calibri" w:hAnsi="Calibri"/>
+          <w:rFonts w:asciiTheme="minorHAnsi" w:eastAsiaTheme="minorEastAsia" w:hAnsiTheme="minorHAnsi" w:cstheme="minorBidi"/>
           <w:noProof/>
           <w:color w:val="auto"/>
           <w:szCs w:val="22"/>
           <w:lang w:eastAsia="es-CL"/>
         </w:rPr>
       </w:pPr>
-      <w:hyperlink w:anchor="_Toc525829861" w:history="1">
+      <w:hyperlink w:anchor="_Toc526185439" w:history="1">
         <w:r>
           <w:rPr>
             <w:rStyle w:val="Hipervnculo"/>
@@ -843,7 +841,7 @@
         </w:r>
         <w:r>
           <w:rPr>
-            <w:rFonts w:ascii="Calibri" w:hAnsi="Calibri"/>
+            <w:rFonts w:asciiTheme="minorHAnsi" w:eastAsiaTheme="minorEastAsia" w:hAnsiTheme="minorHAnsi" w:cstheme="minorBidi"/>
             <w:noProof/>
             <w:color w:val="auto"/>
             <w:szCs w:val="22"/>
@@ -877,7 +875,7 @@
             <w:noProof/>
             <w:webHidden/>
           </w:rPr>
-          <w:instrText xml:space="preserve"> PAGEREF _Toc525829861 \h </w:instrText>
+          <w:instrText xml:space="preserve"> PAGEREF _Toc526185439 \h </w:instrText>
         </w:r>
         <w:r>
           <w:rPr>
@@ -897,7 +895,7 @@
             <w:noProof/>
             <w:webHidden/>
           </w:rPr>
-          <w:t>11</w:t>
+          <w:t>10</w:t>
         </w:r>
         <w:r>
           <w:rPr>
@@ -912,14 +910,14 @@
       <w:pPr>
         <w:pStyle w:val="TDC3"/>
         <w:rPr>
-          <w:rFonts w:ascii="Calibri" w:hAnsi="Calibri"/>
+          <w:rFonts w:asciiTheme="minorHAnsi" w:eastAsiaTheme="minorEastAsia" w:hAnsiTheme="minorHAnsi" w:cstheme="minorBidi"/>
           <w:noProof/>
           <w:color w:val="auto"/>
           <w:szCs w:val="22"/>
           <w:lang w:eastAsia="es-CL"/>
         </w:rPr>
       </w:pPr>
-      <w:hyperlink w:anchor="_Toc525829862" w:history="1">
+      <w:hyperlink w:anchor="_Toc526185440" w:history="1">
         <w:r>
           <w:rPr>
             <w:rStyle w:val="Hipervnculo"/>
@@ -929,7 +927,7 @@
         </w:r>
         <w:r>
           <w:rPr>
-            <w:rFonts w:ascii="Calibri" w:hAnsi="Calibri"/>
+            <w:rFonts w:asciiTheme="minorHAnsi" w:eastAsiaTheme="minorEastAsia" w:hAnsiTheme="minorHAnsi" w:cstheme="minorBidi"/>
             <w:noProof/>
             <w:color w:val="auto"/>
             <w:szCs w:val="22"/>
@@ -963,7 +961,7 @@
             <w:noProof/>
             <w:webHidden/>
           </w:rPr>
-          <w:instrText xml:space="preserve"> PAGEREF _Toc525829862 \h </w:instrText>
+          <w:instrText xml:space="preserve"> PAGEREF _Toc526185440 \h </w:instrText>
         </w:r>
         <w:r>
           <w:rPr>
@@ -983,7 +981,7 @@
             <w:noProof/>
             <w:webHidden/>
           </w:rPr>
-          <w:t>11</w:t>
+          <w:t>10</w:t>
         </w:r>
         <w:r>
           <w:rPr>
@@ -998,14 +996,14 @@
       <w:pPr>
         <w:pStyle w:val="TDC3"/>
         <w:rPr>
-          <w:rFonts w:ascii="Calibri" w:hAnsi="Calibri"/>
+          <w:rFonts w:asciiTheme="minorHAnsi" w:eastAsiaTheme="minorEastAsia" w:hAnsiTheme="minorHAnsi" w:cstheme="minorBidi"/>
           <w:noProof/>
           <w:color w:val="auto"/>
           <w:szCs w:val="22"/>
           <w:lang w:eastAsia="es-CL"/>
         </w:rPr>
       </w:pPr>
-      <w:hyperlink w:anchor="_Toc525829863" w:history="1">
+      <w:hyperlink w:anchor="_Toc526185441" w:history="1">
         <w:r>
           <w:rPr>
             <w:rStyle w:val="Hipervnculo"/>
@@ -1015,7 +1013,7 @@
         </w:r>
         <w:r>
           <w:rPr>
-            <w:rFonts w:ascii="Calibri" w:hAnsi="Calibri"/>
+            <w:rFonts w:asciiTheme="minorHAnsi" w:eastAsiaTheme="minorEastAsia" w:hAnsiTheme="minorHAnsi" w:cstheme="minorBidi"/>
             <w:noProof/>
             <w:color w:val="auto"/>
             <w:szCs w:val="22"/>
@@ -1049,7 +1047,7 @@
             <w:noProof/>
             <w:webHidden/>
           </w:rPr>
-          <w:instrText xml:space="preserve"> PAGEREF _Toc525829863 \h </w:instrText>
+          <w:instrText xml:space="preserve"> PAGEREF _Toc526185441 \h </w:instrText>
         </w:r>
         <w:r>
           <w:rPr>
@@ -1069,7 +1067,7 @@
             <w:noProof/>
             <w:webHidden/>
           </w:rPr>
-          <w:t>11</w:t>
+          <w:t>10</w:t>
         </w:r>
         <w:r>
           <w:rPr>
@@ -1084,14 +1082,14 @@
       <w:pPr>
         <w:pStyle w:val="TDC3"/>
         <w:rPr>
-          <w:rFonts w:ascii="Calibri" w:hAnsi="Calibri"/>
+          <w:rFonts w:asciiTheme="minorHAnsi" w:eastAsiaTheme="minorEastAsia" w:hAnsiTheme="minorHAnsi" w:cstheme="minorBidi"/>
           <w:noProof/>
           <w:color w:val="auto"/>
           <w:szCs w:val="22"/>
           <w:lang w:eastAsia="es-CL"/>
         </w:rPr>
       </w:pPr>
-      <w:hyperlink w:anchor="_Toc525829864" w:history="1">
+      <w:hyperlink w:anchor="_Toc526185442" w:history="1">
         <w:r>
           <w:rPr>
             <w:rStyle w:val="Hipervnculo"/>
@@ -1101,7 +1099,7 @@
         </w:r>
         <w:r>
           <w:rPr>
-            <w:rFonts w:ascii="Calibri" w:hAnsi="Calibri"/>
+            <w:rFonts w:asciiTheme="minorHAnsi" w:eastAsiaTheme="minorEastAsia" w:hAnsiTheme="minorHAnsi" w:cstheme="minorBidi"/>
             <w:noProof/>
             <w:color w:val="auto"/>
             <w:szCs w:val="22"/>
@@ -1135,7 +1133,7 @@
             <w:noProof/>
             <w:webHidden/>
           </w:rPr>
-          <w:instrText xml:space="preserve"> PAGEREF _Toc525829864 \h </w:instrText>
+          <w:instrText xml:space="preserve"> PAGEREF _Toc526185442 \h </w:instrText>
         </w:r>
         <w:r>
           <w:rPr>
@@ -1155,7 +1153,7 @@
             <w:noProof/>
             <w:webHidden/>
           </w:rPr>
-          <w:t>14</w:t>
+          <w:t>13</w:t>
         </w:r>
         <w:r>
           <w:rPr>
@@ -1170,7 +1168,7 @@
       <w:pPr>
         <w:pStyle w:val="TDC2"/>
         <w:rPr>
-          <w:rFonts w:ascii="Calibri" w:hAnsi="Calibri"/>
+          <w:rFonts w:asciiTheme="minorHAnsi" w:eastAsiaTheme="minorEastAsia" w:hAnsiTheme="minorHAnsi" w:cstheme="minorBidi"/>
           <w:caps w:val="0"/>
           <w:noProof/>
           <w:color w:val="auto"/>
@@ -1178,7 +1176,7 @@
           <w:lang w:eastAsia="es-CL"/>
         </w:rPr>
       </w:pPr>
-      <w:hyperlink w:anchor="_Toc525829865" w:history="1">
+      <w:hyperlink w:anchor="_Toc526185443" w:history="1">
         <w:r>
           <w:rPr>
             <w:rStyle w:val="Hipervnculo"/>
@@ -1188,7 +1186,7 @@
         </w:r>
         <w:r>
           <w:rPr>
-            <w:rFonts w:ascii="Calibri" w:hAnsi="Calibri"/>
+            <w:rFonts w:asciiTheme="minorHAnsi" w:eastAsiaTheme="minorEastAsia" w:hAnsiTheme="minorHAnsi" w:cstheme="minorBidi"/>
             <w:caps w:val="0"/>
             <w:noProof/>
             <w:color w:val="auto"/>
@@ -1223,7 +1221,7 @@
             <w:noProof/>
             <w:webHidden/>
           </w:rPr>
-          <w:instrText xml:space="preserve"> PAGEREF _Toc525829865 \h </w:instrText>
+          <w:instrText xml:space="preserve"> PAGEREF _Toc526185443 \h </w:instrText>
         </w:r>
         <w:r>
           <w:rPr>
@@ -1243,7 +1241,7 @@
             <w:noProof/>
             <w:webHidden/>
           </w:rPr>
-          <w:t>15</w:t>
+          <w:t>14</w:t>
         </w:r>
         <w:r>
           <w:rPr>
@@ -1258,7 +1256,7 @@
       <w:pPr>
         <w:pStyle w:val="TDC2"/>
         <w:rPr>
-          <w:rFonts w:ascii="Calibri" w:hAnsi="Calibri"/>
+          <w:rFonts w:asciiTheme="minorHAnsi" w:eastAsiaTheme="minorEastAsia" w:hAnsiTheme="minorHAnsi" w:cstheme="minorBidi"/>
           <w:caps w:val="0"/>
           <w:noProof/>
           <w:color w:val="auto"/>
@@ -1266,7 +1264,7 @@
           <w:lang w:eastAsia="es-CL"/>
         </w:rPr>
       </w:pPr>
-      <w:hyperlink w:anchor="_Toc525829866" w:history="1">
+      <w:hyperlink w:anchor="_Toc526185444" w:history="1">
         <w:r>
           <w:rPr>
             <w:rStyle w:val="Hipervnculo"/>
@@ -1276,7 +1274,7 @@
         </w:r>
         <w:r>
           <w:rPr>
-            <w:rFonts w:ascii="Calibri" w:hAnsi="Calibri"/>
+            <w:rFonts w:asciiTheme="minorHAnsi" w:eastAsiaTheme="minorEastAsia" w:hAnsiTheme="minorHAnsi" w:cstheme="minorBidi"/>
             <w:caps w:val="0"/>
             <w:noProof/>
             <w:color w:val="auto"/>
@@ -1311,7 +1309,7 @@
             <w:noProof/>
             <w:webHidden/>
           </w:rPr>
-          <w:instrText xml:space="preserve"> PAGEREF _Toc525829866 \h </w:instrText>
+          <w:instrText xml:space="preserve"> PAGEREF _Toc526185444 \h </w:instrText>
         </w:r>
         <w:r>
           <w:rPr>
@@ -1331,7 +1329,7 @@
             <w:noProof/>
             <w:webHidden/>
           </w:rPr>
-          <w:t>18</w:t>
+          <w:t>17</w:t>
         </w:r>
         <w:r>
           <w:rPr>
@@ -1346,14 +1344,14 @@
       <w:pPr>
         <w:pStyle w:val="TDC3"/>
         <w:rPr>
-          <w:rFonts w:ascii="Calibri" w:hAnsi="Calibri"/>
+          <w:rFonts w:asciiTheme="minorHAnsi" w:eastAsiaTheme="minorEastAsia" w:hAnsiTheme="minorHAnsi" w:cstheme="minorBidi"/>
           <w:noProof/>
           <w:color w:val="auto"/>
           <w:szCs w:val="22"/>
           <w:lang w:eastAsia="es-CL"/>
         </w:rPr>
       </w:pPr>
-      <w:hyperlink w:anchor="_Toc525829867" w:history="1">
+      <w:hyperlink w:anchor="_Toc526185445" w:history="1">
         <w:r>
           <w:rPr>
             <w:rStyle w:val="Hipervnculo"/>
@@ -1363,7 +1361,7 @@
         </w:r>
         <w:r>
           <w:rPr>
-            <w:rFonts w:ascii="Calibri" w:hAnsi="Calibri"/>
+            <w:rFonts w:asciiTheme="minorHAnsi" w:eastAsiaTheme="minorEastAsia" w:hAnsiTheme="minorHAnsi" w:cstheme="minorBidi"/>
             <w:noProof/>
             <w:color w:val="auto"/>
             <w:szCs w:val="22"/>
@@ -1397,7 +1395,7 @@
             <w:noProof/>
             <w:webHidden/>
           </w:rPr>
-          <w:instrText xml:space="preserve"> PAGEREF _Toc525829867 \h </w:instrText>
+          <w:instrText xml:space="preserve"> PAGEREF _Toc526185445 \h </w:instrText>
         </w:r>
         <w:r>
           <w:rPr>
@@ -1417,7 +1415,7 @@
             <w:noProof/>
             <w:webHidden/>
           </w:rPr>
-          <w:t>18</w:t>
+          <w:t>17</w:t>
         </w:r>
         <w:r>
           <w:rPr>
@@ -1432,14 +1430,14 @@
       <w:pPr>
         <w:pStyle w:val="TDC3"/>
         <w:rPr>
-          <w:rFonts w:ascii="Calibri" w:hAnsi="Calibri"/>
+          <w:rFonts w:asciiTheme="minorHAnsi" w:eastAsiaTheme="minorEastAsia" w:hAnsiTheme="minorHAnsi" w:cstheme="minorBidi"/>
           <w:noProof/>
           <w:color w:val="auto"/>
           <w:szCs w:val="22"/>
           <w:lang w:eastAsia="es-CL"/>
         </w:rPr>
       </w:pPr>
-      <w:hyperlink w:anchor="_Toc525829868" w:history="1">
+      <w:hyperlink w:anchor="_Toc526185446" w:history="1">
         <w:r>
           <w:rPr>
             <w:rStyle w:val="Hipervnculo"/>
@@ -1449,7 +1447,7 @@
         </w:r>
         <w:r>
           <w:rPr>
-            <w:rFonts w:ascii="Calibri" w:hAnsi="Calibri"/>
+            <w:rFonts w:asciiTheme="minorHAnsi" w:eastAsiaTheme="minorEastAsia" w:hAnsiTheme="minorHAnsi" w:cstheme="minorBidi"/>
             <w:noProof/>
             <w:color w:val="auto"/>
             <w:szCs w:val="22"/>
@@ -1483,7 +1481,7 @@
             <w:noProof/>
             <w:webHidden/>
           </w:rPr>
-          <w:instrText xml:space="preserve"> PAGEREF _Toc525829868 \h </w:instrText>
+          <w:instrText xml:space="preserve"> PAGEREF _Toc526185446 \h </w:instrText>
         </w:r>
         <w:r>
           <w:rPr>
@@ -1503,7 +1501,7 @@
             <w:noProof/>
             <w:webHidden/>
           </w:rPr>
-          <w:t>18</w:t>
+          <w:t>17</w:t>
         </w:r>
         <w:r>
           <w:rPr>
@@ -1518,7 +1516,7 @@
       <w:pPr>
         <w:pStyle w:val="TDC1"/>
         <w:rPr>
-          <w:rFonts w:ascii="Calibri" w:hAnsi="Calibri"/>
+          <w:rFonts w:asciiTheme="minorHAnsi" w:eastAsiaTheme="minorEastAsia" w:hAnsiTheme="minorHAnsi" w:cstheme="minorBidi"/>
           <w:b w:val="0"/>
           <w:caps w:val="0"/>
           <w:noProof/>
@@ -1528,7 +1526,7 @@
           <w:lang w:eastAsia="es-CL"/>
         </w:rPr>
       </w:pPr>
-      <w:hyperlink w:anchor="_Toc525829869" w:history="1">
+      <w:hyperlink w:anchor="_Toc526185447" w:history="1">
         <w:r>
           <w:rPr>
             <w:rStyle w:val="Hipervnculo"/>
@@ -1555,7 +1553,7 @@
             <w:noProof/>
             <w:webHidden/>
           </w:rPr>
-          <w:instrText xml:space="preserve"> PAGEREF _Toc525829869 \h </w:instrText>
+          <w:instrText xml:space="preserve"> PAGEREF _Toc526185447 \h </w:instrText>
         </w:r>
         <w:r>
           <w:rPr>
@@ -1575,7 +1573,7 @@
             <w:noProof/>
             <w:webHidden/>
           </w:rPr>
-          <w:t>19</w:t>
+          <w:t>18</w:t>
         </w:r>
         <w:r>
           <w:rPr>
@@ -1590,7 +1588,7 @@
       <w:pPr>
         <w:pStyle w:val="TDC2"/>
         <w:rPr>
-          <w:rFonts w:ascii="Calibri" w:hAnsi="Calibri"/>
+          <w:rFonts w:asciiTheme="minorHAnsi" w:eastAsiaTheme="minorEastAsia" w:hAnsiTheme="minorHAnsi" w:cstheme="minorBidi"/>
           <w:caps w:val="0"/>
           <w:noProof/>
           <w:color w:val="auto"/>
@@ -1598,7 +1596,7 @@
           <w:lang w:eastAsia="es-CL"/>
         </w:rPr>
       </w:pPr>
-      <w:hyperlink w:anchor="_Toc525829870" w:history="1">
+      <w:hyperlink w:anchor="_Toc526185448" w:history="1">
         <w:r>
           <w:rPr>
             <w:rStyle w:val="Hipervnculo"/>
@@ -1608,7 +1606,7 @@
         </w:r>
         <w:r>
           <w:rPr>
-            <w:rFonts w:ascii="Calibri" w:hAnsi="Calibri"/>
+            <w:rFonts w:asciiTheme="minorHAnsi" w:eastAsiaTheme="minorEastAsia" w:hAnsiTheme="minorHAnsi" w:cstheme="minorBidi"/>
             <w:caps w:val="0"/>
             <w:noProof/>
             <w:color w:val="auto"/>
@@ -1643,7 +1641,7 @@
             <w:noProof/>
             <w:webHidden/>
           </w:rPr>
-          <w:instrText xml:space="preserve"> PAGEREF _Toc525829870 \h </w:instrText>
+          <w:instrText xml:space="preserve"> PAGEREF _Toc526185448 \h </w:instrText>
         </w:r>
         <w:r>
           <w:rPr>
@@ -1663,7 +1661,7 @@
             <w:noProof/>
             <w:webHidden/>
           </w:rPr>
-          <w:t>19</w:t>
+          <w:t>18</w:t>
         </w:r>
         <w:r>
           <w:rPr>
@@ -1678,7 +1676,7 @@
       <w:pPr>
         <w:pStyle w:val="TDC2"/>
         <w:rPr>
-          <w:rFonts w:ascii="Calibri" w:hAnsi="Calibri"/>
+          <w:rFonts w:asciiTheme="minorHAnsi" w:eastAsiaTheme="minorEastAsia" w:hAnsiTheme="minorHAnsi" w:cstheme="minorBidi"/>
           <w:caps w:val="0"/>
           <w:noProof/>
           <w:color w:val="auto"/>
@@ -1686,7 +1684,7 @@
           <w:lang w:eastAsia="es-CL"/>
         </w:rPr>
       </w:pPr>
-      <w:hyperlink w:anchor="_Toc525829871" w:history="1">
+      <w:hyperlink w:anchor="_Toc526185449" w:history="1">
         <w:r>
           <w:rPr>
             <w:rStyle w:val="Hipervnculo"/>
@@ -1696,7 +1694,7 @@
         </w:r>
         <w:r>
           <w:rPr>
-            <w:rFonts w:ascii="Calibri" w:hAnsi="Calibri"/>
+            <w:rFonts w:asciiTheme="minorHAnsi" w:eastAsiaTheme="minorEastAsia" w:hAnsiTheme="minorHAnsi" w:cstheme="minorBidi"/>
             <w:caps w:val="0"/>
             <w:noProof/>
             <w:color w:val="auto"/>
@@ -1731,7 +1729,7 @@
             <w:noProof/>
             <w:webHidden/>
           </w:rPr>
-          <w:instrText xml:space="preserve"> PAGEREF _Toc525829871 \h </w:instrText>
+          <w:instrText xml:space="preserve"> PAGEREF _Toc526185449 \h </w:instrText>
         </w:r>
         <w:r>
           <w:rPr>
@@ -1751,7 +1749,7 @@
             <w:noProof/>
             <w:webHidden/>
           </w:rPr>
-          <w:t>20</w:t>
+          <w:t>19</w:t>
         </w:r>
         <w:r>
           <w:rPr>
@@ -1766,14 +1764,14 @@
       <w:pPr>
         <w:pStyle w:val="TDC3"/>
         <w:rPr>
-          <w:rFonts w:ascii="Calibri" w:hAnsi="Calibri"/>
+          <w:rFonts w:asciiTheme="minorHAnsi" w:eastAsiaTheme="minorEastAsia" w:hAnsiTheme="minorHAnsi" w:cstheme="minorBidi"/>
           <w:noProof/>
           <w:color w:val="auto"/>
           <w:szCs w:val="22"/>
           <w:lang w:eastAsia="es-CL"/>
         </w:rPr>
       </w:pPr>
-      <w:hyperlink w:anchor="_Toc525829872" w:history="1">
+      <w:hyperlink w:anchor="_Toc526185450" w:history="1">
         <w:r>
           <w:rPr>
             <w:rStyle w:val="Hipervnculo"/>
@@ -1783,7 +1781,7 @@
         </w:r>
         <w:r>
           <w:rPr>
-            <w:rFonts w:ascii="Calibri" w:hAnsi="Calibri"/>
+            <w:rFonts w:asciiTheme="minorHAnsi" w:eastAsiaTheme="minorEastAsia" w:hAnsiTheme="minorHAnsi" w:cstheme="minorBidi"/>
             <w:noProof/>
             <w:color w:val="auto"/>
             <w:szCs w:val="22"/>
@@ -1817,7 +1815,7 @@
             <w:noProof/>
             <w:webHidden/>
           </w:rPr>
-          <w:instrText xml:space="preserve"> PAGEREF _Toc525829872 \h </w:instrText>
+          <w:instrText xml:space="preserve"> PAGEREF _Toc526185450 \h </w:instrText>
         </w:r>
         <w:r>
           <w:rPr>
@@ -1837,7 +1835,7 @@
             <w:noProof/>
             <w:webHidden/>
           </w:rPr>
-          <w:t>22</w:t>
+          <w:t>21</w:t>
         </w:r>
         <w:r>
           <w:rPr>
@@ -1852,14 +1850,14 @@
       <w:pPr>
         <w:pStyle w:val="TDC3"/>
         <w:rPr>
-          <w:rFonts w:ascii="Calibri" w:hAnsi="Calibri"/>
+          <w:rFonts w:asciiTheme="minorHAnsi" w:eastAsiaTheme="minorEastAsia" w:hAnsiTheme="minorHAnsi" w:cstheme="minorBidi"/>
           <w:noProof/>
           <w:color w:val="auto"/>
           <w:szCs w:val="22"/>
           <w:lang w:eastAsia="es-CL"/>
         </w:rPr>
       </w:pPr>
-      <w:hyperlink w:anchor="_Toc525829873" w:history="1">
+      <w:hyperlink w:anchor="_Toc526185451" w:history="1">
         <w:r>
           <w:rPr>
             <w:rStyle w:val="Hipervnculo"/>
@@ -1869,7 +1867,7 @@
         </w:r>
         <w:r>
           <w:rPr>
-            <w:rFonts w:ascii="Calibri" w:hAnsi="Calibri"/>
+            <w:rFonts w:asciiTheme="minorHAnsi" w:eastAsiaTheme="minorEastAsia" w:hAnsiTheme="minorHAnsi" w:cstheme="minorBidi"/>
             <w:noProof/>
             <w:color w:val="auto"/>
             <w:szCs w:val="22"/>
@@ -1903,7 +1901,7 @@
             <w:noProof/>
             <w:webHidden/>
           </w:rPr>
-          <w:instrText xml:space="preserve"> PAGEREF _Toc525829873 \h </w:instrText>
+          <w:instrText xml:space="preserve"> PAGEREF _Toc526185451 \h </w:instrText>
         </w:r>
         <w:r>
           <w:rPr>
@@ -1923,7 +1921,7 @@
             <w:noProof/>
             <w:webHidden/>
           </w:rPr>
-          <w:t>25</w:t>
+          <w:t>24</w:t>
         </w:r>
         <w:r>
           <w:rPr>
@@ -1938,7 +1936,7 @@
       <w:pPr>
         <w:pStyle w:val="TDC2"/>
         <w:rPr>
-          <w:rFonts w:ascii="Calibri" w:hAnsi="Calibri"/>
+          <w:rFonts w:asciiTheme="minorHAnsi" w:eastAsiaTheme="minorEastAsia" w:hAnsiTheme="minorHAnsi" w:cstheme="minorBidi"/>
           <w:caps w:val="0"/>
           <w:noProof/>
           <w:color w:val="auto"/>
@@ -1946,7 +1944,7 @@
           <w:lang w:eastAsia="es-CL"/>
         </w:rPr>
       </w:pPr>
-      <w:hyperlink w:anchor="_Toc525829874" w:history="1">
+      <w:hyperlink w:anchor="_Toc526185452" w:history="1">
         <w:r>
           <w:rPr>
             <w:rStyle w:val="Hipervnculo"/>
@@ -1956,7 +1954,7 @@
         </w:r>
         <w:r>
           <w:rPr>
-            <w:rFonts w:ascii="Calibri" w:hAnsi="Calibri"/>
+            <w:rFonts w:asciiTheme="minorHAnsi" w:eastAsiaTheme="minorEastAsia" w:hAnsiTheme="minorHAnsi" w:cstheme="minorBidi"/>
             <w:caps w:val="0"/>
             <w:noProof/>
             <w:color w:val="auto"/>
@@ -1991,7 +1989,7 @@
             <w:noProof/>
             <w:webHidden/>
           </w:rPr>
-          <w:instrText xml:space="preserve"> PAGEREF _Toc525829874 \h </w:instrText>
+          <w:instrText xml:space="preserve"> PAGEREF _Toc526185452 \h </w:instrText>
         </w:r>
         <w:r>
           <w:rPr>
@@ -2011,7 +2009,7 @@
             <w:noProof/>
             <w:webHidden/>
           </w:rPr>
-          <w:t>27</w:t>
+          <w:t>26</w:t>
         </w:r>
         <w:r>
           <w:rPr>
@@ -2026,7 +2024,7 @@
       <w:pPr>
         <w:pStyle w:val="TDC2"/>
         <w:rPr>
-          <w:rFonts w:ascii="Calibri" w:hAnsi="Calibri"/>
+          <w:rFonts w:asciiTheme="minorHAnsi" w:eastAsiaTheme="minorEastAsia" w:hAnsiTheme="minorHAnsi" w:cstheme="minorBidi"/>
           <w:caps w:val="0"/>
           <w:noProof/>
           <w:color w:val="auto"/>
@@ -2034,7 +2032,7 @@
           <w:lang w:eastAsia="es-CL"/>
         </w:rPr>
       </w:pPr>
-      <w:hyperlink w:anchor="_Toc525829875" w:history="1">
+      <w:hyperlink w:anchor="_Toc526185453" w:history="1">
         <w:r>
           <w:rPr>
             <w:rStyle w:val="Hipervnculo"/>
@@ -2044,7 +2042,7 @@
         </w:r>
         <w:r>
           <w:rPr>
-            <w:rFonts w:ascii="Calibri" w:hAnsi="Calibri"/>
+            <w:rFonts w:asciiTheme="minorHAnsi" w:eastAsiaTheme="minorEastAsia" w:hAnsiTheme="minorHAnsi" w:cstheme="minorBidi"/>
             <w:caps w:val="0"/>
             <w:noProof/>
             <w:color w:val="auto"/>
@@ -2079,7 +2077,7 @@
             <w:noProof/>
             <w:webHidden/>
           </w:rPr>
-          <w:instrText xml:space="preserve"> PAGEREF _Toc525829875 \h </w:instrText>
+          <w:instrText xml:space="preserve"> PAGEREF _Toc526185453 \h </w:instrText>
         </w:r>
         <w:r>
           <w:rPr>
@@ -2099,7 +2097,7 @@
             <w:noProof/>
             <w:webHidden/>
           </w:rPr>
-          <w:t>28</w:t>
+          <w:t>27</w:t>
         </w:r>
         <w:r>
           <w:rPr>
@@ -2114,7 +2112,7 @@
       <w:pPr>
         <w:pStyle w:val="TDC2"/>
         <w:rPr>
-          <w:rFonts w:ascii="Calibri" w:hAnsi="Calibri"/>
+          <w:rFonts w:asciiTheme="minorHAnsi" w:eastAsiaTheme="minorEastAsia" w:hAnsiTheme="minorHAnsi" w:cstheme="minorBidi"/>
           <w:caps w:val="0"/>
           <w:noProof/>
           <w:color w:val="auto"/>
@@ -2122,7 +2120,7 @@
           <w:lang w:eastAsia="es-CL"/>
         </w:rPr>
       </w:pPr>
-      <w:hyperlink w:anchor="_Toc525829876" w:history="1">
+      <w:hyperlink w:anchor="_Toc526185454" w:history="1">
         <w:r>
           <w:rPr>
             <w:rStyle w:val="Hipervnculo"/>
@@ -2132,7 +2130,7 @@
         </w:r>
         <w:r>
           <w:rPr>
-            <w:rFonts w:ascii="Calibri" w:hAnsi="Calibri"/>
+            <w:rFonts w:asciiTheme="minorHAnsi" w:eastAsiaTheme="minorEastAsia" w:hAnsiTheme="minorHAnsi" w:cstheme="minorBidi"/>
             <w:caps w:val="0"/>
             <w:noProof/>
             <w:color w:val="auto"/>
@@ -2167,7 +2165,7 @@
             <w:noProof/>
             <w:webHidden/>
           </w:rPr>
-          <w:instrText xml:space="preserve"> PAGEREF _Toc525829876 \h </w:instrText>
+          <w:instrText xml:space="preserve"> PAGEREF _Toc526185454 \h </w:instrText>
         </w:r>
         <w:r>
           <w:rPr>
@@ -2187,7 +2185,7 @@
             <w:noProof/>
             <w:webHidden/>
           </w:rPr>
-          <w:t>30</w:t>
+          <w:t>29</w:t>
         </w:r>
         <w:r>
           <w:rPr>
@@ -2197,12 +2195,14 @@
           <w:fldChar w:fldCharType="end"/>
         </w:r>
       </w:hyperlink>
+      <w:bookmarkStart w:id="6" w:name="_GoBack"/>
+      <w:bookmarkEnd w:id="6"/>
     </w:p>
     <w:p>
       <w:pPr>
         <w:pStyle w:val="TDC1"/>
         <w:rPr>
-          <w:rFonts w:ascii="Calibri" w:hAnsi="Calibri"/>
+          <w:rFonts w:asciiTheme="minorHAnsi" w:eastAsiaTheme="minorEastAsia" w:hAnsiTheme="minorHAnsi" w:cstheme="minorBidi"/>
           <w:b w:val="0"/>
           <w:caps w:val="0"/>
           <w:noProof/>
@@ -2212,7 +2212,7 @@
           <w:lang w:eastAsia="es-CL"/>
         </w:rPr>
       </w:pPr>
-      <w:hyperlink w:anchor="_Toc525829877" w:history="1">
+      <w:hyperlink w:anchor="_Toc526185455" w:history="1">
         <w:r>
           <w:rPr>
             <w:rStyle w:val="Hipervnculo"/>
@@ -2239,7 +2239,7 @@
             <w:noProof/>
             <w:webHidden/>
           </w:rPr>
-          <w:instrText xml:space="preserve"> PAGEREF _Toc525829877 \h </w:instrText>
+          <w:instrText xml:space="preserve"> PAGEREF _Toc526185455 \h </w:instrText>
         </w:r>
         <w:r>
           <w:rPr>
@@ -2259,7 +2259,7 @@
             <w:noProof/>
             <w:webHidden/>
           </w:rPr>
-          <w:t>31</w:t>
+          <w:t>30</w:t>
         </w:r>
         <w:r>
           <w:rPr>
@@ -2274,7 +2274,7 @@
       <w:pPr>
         <w:pStyle w:val="TDC2"/>
         <w:rPr>
-          <w:rFonts w:ascii="Calibri" w:hAnsi="Calibri"/>
+          <w:rFonts w:asciiTheme="minorHAnsi" w:eastAsiaTheme="minorEastAsia" w:hAnsiTheme="minorHAnsi" w:cstheme="minorBidi"/>
           <w:caps w:val="0"/>
           <w:noProof/>
           <w:color w:val="auto"/>
@@ -2282,7 +2282,7 @@
           <w:lang w:eastAsia="es-CL"/>
         </w:rPr>
       </w:pPr>
-      <w:hyperlink w:anchor="_Toc525829878" w:history="1">
+      <w:hyperlink w:anchor="_Toc526185456" w:history="1">
         <w:r>
           <w:rPr>
             <w:rStyle w:val="Hipervnculo"/>
@@ -2292,7 +2292,7 @@
         </w:r>
         <w:r>
           <w:rPr>
-            <w:rFonts w:ascii="Calibri" w:hAnsi="Calibri"/>
+            <w:rFonts w:asciiTheme="minorHAnsi" w:eastAsiaTheme="minorEastAsia" w:hAnsiTheme="minorHAnsi" w:cstheme="minorBidi"/>
             <w:caps w:val="0"/>
             <w:noProof/>
             <w:color w:val="auto"/>
@@ -2327,7 +2327,7 @@
             <w:noProof/>
             <w:webHidden/>
           </w:rPr>
-          <w:instrText xml:space="preserve"> PAGEREF _Toc525829878 \h </w:instrText>
+          <w:instrText xml:space="preserve"> PAGEREF _Toc526185456 \h </w:instrText>
         </w:r>
         <w:r>
           <w:rPr>
@@ -2347,7 +2347,7 @@
             <w:noProof/>
             <w:webHidden/>
           </w:rPr>
-          <w:t>31</w:t>
+          <w:t>30</w:t>
         </w:r>
         <w:r>
           <w:rPr>
@@ -2362,7 +2362,7 @@
       <w:pPr>
         <w:pStyle w:val="TDC2"/>
         <w:rPr>
-          <w:rFonts w:ascii="Calibri" w:hAnsi="Calibri"/>
+          <w:rFonts w:asciiTheme="minorHAnsi" w:eastAsiaTheme="minorEastAsia" w:hAnsiTheme="minorHAnsi" w:cstheme="minorBidi"/>
           <w:caps w:val="0"/>
           <w:noProof/>
           <w:color w:val="auto"/>
@@ -2370,7 +2370,7 @@
           <w:lang w:eastAsia="es-CL"/>
         </w:rPr>
       </w:pPr>
-      <w:hyperlink w:anchor="_Toc525829879" w:history="1">
+      <w:hyperlink w:anchor="_Toc526185457" w:history="1">
         <w:r>
           <w:rPr>
             <w:rStyle w:val="Hipervnculo"/>
@@ -2380,7 +2380,7 @@
         </w:r>
         <w:r>
           <w:rPr>
-            <w:rFonts w:ascii="Calibri" w:hAnsi="Calibri"/>
+            <w:rFonts w:asciiTheme="minorHAnsi" w:eastAsiaTheme="minorEastAsia" w:hAnsiTheme="minorHAnsi" w:cstheme="minorBidi"/>
             <w:caps w:val="0"/>
             <w:noProof/>
             <w:color w:val="auto"/>
@@ -2415,7 +2415,7 @@
             <w:noProof/>
             <w:webHidden/>
           </w:rPr>
-          <w:instrText xml:space="preserve"> PAGEREF _Toc525829879 \h </w:instrText>
+          <w:instrText xml:space="preserve"> PAGEREF _Toc526185457 \h </w:instrText>
         </w:r>
         <w:r>
           <w:rPr>
@@ -2435,7 +2435,7 @@
             <w:noProof/>
             <w:webHidden/>
           </w:rPr>
-          <w:t>31</w:t>
+          <w:t>30</w:t>
         </w:r>
         <w:r>
           <w:rPr>
@@ -2450,14 +2450,14 @@
       <w:pPr>
         <w:pStyle w:val="TDC3"/>
         <w:rPr>
-          <w:rFonts w:ascii="Calibri" w:hAnsi="Calibri"/>
+          <w:rFonts w:asciiTheme="minorHAnsi" w:eastAsiaTheme="minorEastAsia" w:hAnsiTheme="minorHAnsi" w:cstheme="minorBidi"/>
           <w:noProof/>
           <w:color w:val="auto"/>
           <w:szCs w:val="22"/>
           <w:lang w:eastAsia="es-CL"/>
         </w:rPr>
       </w:pPr>
-      <w:hyperlink w:anchor="_Toc525829880" w:history="1">
+      <w:hyperlink w:anchor="_Toc526185458" w:history="1">
         <w:r>
           <w:rPr>
             <w:rStyle w:val="Hipervnculo"/>
@@ -2467,7 +2467,7 @@
         </w:r>
         <w:r>
           <w:rPr>
-            <w:rFonts w:ascii="Calibri" w:hAnsi="Calibri"/>
+            <w:rFonts w:asciiTheme="minorHAnsi" w:eastAsiaTheme="minorEastAsia" w:hAnsiTheme="minorHAnsi" w:cstheme="minorBidi"/>
             <w:noProof/>
             <w:color w:val="auto"/>
             <w:szCs w:val="22"/>
@@ -2501,7 +2501,7 @@
             <w:noProof/>
             <w:webHidden/>
           </w:rPr>
-          <w:instrText xml:space="preserve"> PAGEREF _Toc525829880 \h </w:instrText>
+          <w:instrText xml:space="preserve"> PAGEREF _Toc526185458 \h </w:instrText>
         </w:r>
         <w:r>
           <w:rPr>
@@ -2521,7 +2521,7 @@
             <w:noProof/>
             <w:webHidden/>
           </w:rPr>
-          <w:t>31</w:t>
+          <w:t>30</w:t>
         </w:r>
         <w:r>
           <w:rPr>
@@ -2536,14 +2536,14 @@
       <w:pPr>
         <w:pStyle w:val="TDC3"/>
         <w:rPr>
-          <w:rFonts w:ascii="Calibri" w:hAnsi="Calibri"/>
+          <w:rFonts w:asciiTheme="minorHAnsi" w:eastAsiaTheme="minorEastAsia" w:hAnsiTheme="minorHAnsi" w:cstheme="minorBidi"/>
           <w:noProof/>
           <w:color w:val="auto"/>
           <w:szCs w:val="22"/>
           <w:lang w:eastAsia="es-CL"/>
         </w:rPr>
       </w:pPr>
-      <w:hyperlink w:anchor="_Toc525829881" w:history="1">
+      <w:hyperlink w:anchor="_Toc526185459" w:history="1">
         <w:r>
           <w:rPr>
             <w:rStyle w:val="Hipervnculo"/>
@@ -2553,7 +2553,7 @@
         </w:r>
         <w:r>
           <w:rPr>
-            <w:rFonts w:ascii="Calibri" w:hAnsi="Calibri"/>
+            <w:rFonts w:asciiTheme="minorHAnsi" w:eastAsiaTheme="minorEastAsia" w:hAnsiTheme="minorHAnsi" w:cstheme="minorBidi"/>
             <w:noProof/>
             <w:color w:val="auto"/>
             <w:szCs w:val="22"/>
@@ -2587,7 +2587,7 @@
             <w:noProof/>
             <w:webHidden/>
           </w:rPr>
-          <w:instrText xml:space="preserve"> PAGEREF _Toc525829881 \h </w:instrText>
+          <w:instrText xml:space="preserve"> PAGEREF _Toc526185459 \h </w:instrText>
         </w:r>
         <w:r>
           <w:rPr>
@@ -2607,7 +2607,7 @@
             <w:noProof/>
             <w:webHidden/>
           </w:rPr>
-          <w:t>31</w:t>
+          <w:t>30</w:t>
         </w:r>
         <w:r>
           <w:rPr>
@@ -2622,14 +2622,14 @@
       <w:pPr>
         <w:pStyle w:val="TDC3"/>
         <w:rPr>
-          <w:rFonts w:ascii="Calibri" w:hAnsi="Calibri"/>
+          <w:rFonts w:asciiTheme="minorHAnsi" w:eastAsiaTheme="minorEastAsia" w:hAnsiTheme="minorHAnsi" w:cstheme="minorBidi"/>
           <w:noProof/>
           <w:color w:val="auto"/>
           <w:szCs w:val="22"/>
           <w:lang w:eastAsia="es-CL"/>
         </w:rPr>
       </w:pPr>
-      <w:hyperlink w:anchor="_Toc525829882" w:history="1">
+      <w:hyperlink w:anchor="_Toc526185460" w:history="1">
         <w:r>
           <w:rPr>
             <w:rStyle w:val="Hipervnculo"/>
@@ -2639,7 +2639,7 @@
         </w:r>
         <w:r>
           <w:rPr>
-            <w:rFonts w:ascii="Calibri" w:hAnsi="Calibri"/>
+            <w:rFonts w:asciiTheme="minorHAnsi" w:eastAsiaTheme="minorEastAsia" w:hAnsiTheme="minorHAnsi" w:cstheme="minorBidi"/>
             <w:noProof/>
             <w:color w:val="auto"/>
             <w:szCs w:val="22"/>
@@ -2673,7 +2673,7 @@
             <w:noProof/>
             <w:webHidden/>
           </w:rPr>
-          <w:instrText xml:space="preserve"> PAGEREF _Toc525829882 \h </w:instrText>
+          <w:instrText xml:space="preserve"> PAGEREF _Toc526185460 \h </w:instrText>
         </w:r>
         <w:r>
           <w:rPr>
@@ -2693,7 +2693,7 @@
             <w:noProof/>
             <w:webHidden/>
           </w:rPr>
-          <w:t>31</w:t>
+          <w:t>30</w:t>
         </w:r>
         <w:r>
           <w:rPr>
@@ -2708,14 +2708,14 @@
       <w:pPr>
         <w:pStyle w:val="TDC3"/>
         <w:rPr>
-          <w:rFonts w:ascii="Calibri" w:hAnsi="Calibri"/>
+          <w:rFonts w:asciiTheme="minorHAnsi" w:eastAsiaTheme="minorEastAsia" w:hAnsiTheme="minorHAnsi" w:cstheme="minorBidi"/>
           <w:noProof/>
           <w:color w:val="auto"/>
           <w:szCs w:val="22"/>
           <w:lang w:eastAsia="es-CL"/>
         </w:rPr>
       </w:pPr>
-      <w:hyperlink w:anchor="_Toc525829883" w:history="1">
+      <w:hyperlink w:anchor="_Toc526185461" w:history="1">
         <w:r>
           <w:rPr>
             <w:rStyle w:val="Hipervnculo"/>
@@ -2725,7 +2725,7 @@
         </w:r>
         <w:r>
           <w:rPr>
-            <w:rFonts w:ascii="Calibri" w:hAnsi="Calibri"/>
+            <w:rFonts w:asciiTheme="minorHAnsi" w:eastAsiaTheme="minorEastAsia" w:hAnsiTheme="minorHAnsi" w:cstheme="minorBidi"/>
             <w:noProof/>
             <w:color w:val="auto"/>
             <w:szCs w:val="22"/>
@@ -2759,7 +2759,7 @@
             <w:noProof/>
             <w:webHidden/>
           </w:rPr>
-          <w:instrText xml:space="preserve"> PAGEREF _Toc525829883 \h </w:instrText>
+          <w:instrText xml:space="preserve"> PAGEREF _Toc526185461 \h </w:instrText>
         </w:r>
         <w:r>
           <w:rPr>
@@ -2779,7 +2779,7 @@
             <w:noProof/>
             <w:webHidden/>
           </w:rPr>
-          <w:t>31</w:t>
+          <w:t>30</w:t>
         </w:r>
         <w:r>
           <w:rPr>
@@ -2794,7 +2794,7 @@
       <w:pPr>
         <w:pStyle w:val="TDC2"/>
         <w:rPr>
-          <w:rFonts w:ascii="Calibri" w:hAnsi="Calibri"/>
+          <w:rFonts w:asciiTheme="minorHAnsi" w:eastAsiaTheme="minorEastAsia" w:hAnsiTheme="minorHAnsi" w:cstheme="minorBidi"/>
           <w:caps w:val="0"/>
           <w:noProof/>
           <w:color w:val="auto"/>
@@ -2802,7 +2802,7 @@
           <w:lang w:eastAsia="es-CL"/>
         </w:rPr>
       </w:pPr>
-      <w:hyperlink w:anchor="_Toc525829884" w:history="1">
+      <w:hyperlink w:anchor="_Toc526185462" w:history="1">
         <w:r>
           <w:rPr>
             <w:rStyle w:val="Hipervnculo"/>
@@ -2812,7 +2812,7 @@
         </w:r>
         <w:r>
           <w:rPr>
-            <w:rFonts w:ascii="Calibri" w:hAnsi="Calibri"/>
+            <w:rFonts w:asciiTheme="minorHAnsi" w:eastAsiaTheme="minorEastAsia" w:hAnsiTheme="minorHAnsi" w:cstheme="minorBidi"/>
             <w:caps w:val="0"/>
             <w:noProof/>
             <w:color w:val="auto"/>
@@ -2847,7 +2847,7 @@
             <w:noProof/>
             <w:webHidden/>
           </w:rPr>
-          <w:instrText xml:space="preserve"> PAGEREF _Toc525829884 \h </w:instrText>
+          <w:instrText xml:space="preserve"> PAGEREF _Toc526185462 \h </w:instrText>
         </w:r>
         <w:r>
           <w:rPr>
@@ -2867,7 +2867,7 @@
             <w:noProof/>
             <w:webHidden/>
           </w:rPr>
-          <w:t>31</w:t>
+          <w:t>30</w:t>
         </w:r>
         <w:r>
           <w:rPr>
@@ -2882,14 +2882,14 @@
       <w:pPr>
         <w:pStyle w:val="TDC3"/>
         <w:rPr>
-          <w:rFonts w:ascii="Calibri" w:hAnsi="Calibri"/>
+          <w:rFonts w:asciiTheme="minorHAnsi" w:eastAsiaTheme="minorEastAsia" w:hAnsiTheme="minorHAnsi" w:cstheme="minorBidi"/>
           <w:noProof/>
           <w:color w:val="auto"/>
           <w:szCs w:val="22"/>
           <w:lang w:eastAsia="es-CL"/>
         </w:rPr>
       </w:pPr>
-      <w:hyperlink w:anchor="_Toc525829885" w:history="1">
+      <w:hyperlink w:anchor="_Toc526185463" w:history="1">
         <w:r>
           <w:rPr>
             <w:rStyle w:val="Hipervnculo"/>
@@ -2899,7 +2899,7 @@
         </w:r>
         <w:r>
           <w:rPr>
-            <w:rFonts w:ascii="Calibri" w:hAnsi="Calibri"/>
+            <w:rFonts w:asciiTheme="minorHAnsi" w:eastAsiaTheme="minorEastAsia" w:hAnsiTheme="minorHAnsi" w:cstheme="minorBidi"/>
             <w:noProof/>
             <w:color w:val="auto"/>
             <w:szCs w:val="22"/>
@@ -2933,7 +2933,7 @@
             <w:noProof/>
             <w:webHidden/>
           </w:rPr>
-          <w:instrText xml:space="preserve"> PAGEREF _Toc525829885 \h </w:instrText>
+          <w:instrText xml:space="preserve"> PAGEREF _Toc526185463 \h </w:instrText>
         </w:r>
         <w:r>
           <w:rPr>
@@ -2953,7 +2953,7 @@
             <w:noProof/>
             <w:webHidden/>
           </w:rPr>
-          <w:t>31</w:t>
+          <w:t>30</w:t>
         </w:r>
         <w:r>
           <w:rPr>
@@ -2968,14 +2968,14 @@
       <w:pPr>
         <w:pStyle w:val="TDC3"/>
         <w:rPr>
-          <w:rFonts w:ascii="Calibri" w:hAnsi="Calibri"/>
+          <w:rFonts w:asciiTheme="minorHAnsi" w:eastAsiaTheme="minorEastAsia" w:hAnsiTheme="minorHAnsi" w:cstheme="minorBidi"/>
           <w:noProof/>
           <w:color w:val="auto"/>
           <w:szCs w:val="22"/>
           <w:lang w:eastAsia="es-CL"/>
         </w:rPr>
       </w:pPr>
-      <w:hyperlink w:anchor="_Toc525829886" w:history="1">
+      <w:hyperlink w:anchor="_Toc526185464" w:history="1">
         <w:r>
           <w:rPr>
             <w:rStyle w:val="Hipervnculo"/>
@@ -2985,7 +2985,7 @@
         </w:r>
         <w:r>
           <w:rPr>
-            <w:rFonts w:ascii="Calibri" w:hAnsi="Calibri"/>
+            <w:rFonts w:asciiTheme="minorHAnsi" w:eastAsiaTheme="minorEastAsia" w:hAnsiTheme="minorHAnsi" w:cstheme="minorBidi"/>
             <w:noProof/>
             <w:color w:val="auto"/>
             <w:szCs w:val="22"/>
@@ -3019,7 +3019,7 @@
             <w:noProof/>
             <w:webHidden/>
           </w:rPr>
-          <w:instrText xml:space="preserve"> PAGEREF _Toc525829886 \h </w:instrText>
+          <w:instrText xml:space="preserve"> PAGEREF _Toc526185464 \h </w:instrText>
         </w:r>
         <w:r>
           <w:rPr>
@@ -3039,7 +3039,7 @@
             <w:noProof/>
             <w:webHidden/>
           </w:rPr>
-          <w:t>31</w:t>
+          <w:t>30</w:t>
         </w:r>
         <w:r>
           <w:rPr>
@@ -3054,14 +3054,14 @@
       <w:pPr>
         <w:pStyle w:val="TDC3"/>
         <w:rPr>
-          <w:rFonts w:ascii="Calibri" w:hAnsi="Calibri"/>
+          <w:rFonts w:asciiTheme="minorHAnsi" w:eastAsiaTheme="minorEastAsia" w:hAnsiTheme="minorHAnsi" w:cstheme="minorBidi"/>
           <w:noProof/>
           <w:color w:val="auto"/>
           <w:szCs w:val="22"/>
           <w:lang w:eastAsia="es-CL"/>
         </w:rPr>
       </w:pPr>
-      <w:hyperlink w:anchor="_Toc525829887" w:history="1">
+      <w:hyperlink w:anchor="_Toc526185465" w:history="1">
         <w:r>
           <w:rPr>
             <w:rStyle w:val="Hipervnculo"/>
@@ -3071,7 +3071,7 @@
         </w:r>
         <w:r>
           <w:rPr>
-            <w:rFonts w:ascii="Calibri" w:hAnsi="Calibri"/>
+            <w:rFonts w:asciiTheme="minorHAnsi" w:eastAsiaTheme="minorEastAsia" w:hAnsiTheme="minorHAnsi" w:cstheme="minorBidi"/>
             <w:noProof/>
             <w:color w:val="auto"/>
             <w:szCs w:val="22"/>
@@ -3105,7 +3105,7 @@
             <w:noProof/>
             <w:webHidden/>
           </w:rPr>
-          <w:instrText xml:space="preserve"> PAGEREF _Toc525829887 \h </w:instrText>
+          <w:instrText xml:space="preserve"> PAGEREF _Toc526185465 \h </w:instrText>
         </w:r>
         <w:r>
           <w:rPr>
@@ -3125,7 +3125,7 @@
             <w:noProof/>
             <w:webHidden/>
           </w:rPr>
-          <w:t>31</w:t>
+          <w:t>30</w:t>
         </w:r>
         <w:r>
           <w:rPr>
@@ -3140,14 +3140,14 @@
       <w:pPr>
         <w:pStyle w:val="TDC3"/>
         <w:rPr>
-          <w:rFonts w:ascii="Calibri" w:hAnsi="Calibri"/>
+          <w:rFonts w:asciiTheme="minorHAnsi" w:eastAsiaTheme="minorEastAsia" w:hAnsiTheme="minorHAnsi" w:cstheme="minorBidi"/>
           <w:noProof/>
           <w:color w:val="auto"/>
           <w:szCs w:val="22"/>
           <w:lang w:eastAsia="es-CL"/>
         </w:rPr>
       </w:pPr>
-      <w:hyperlink w:anchor="_Toc525829888" w:history="1">
+      <w:hyperlink w:anchor="_Toc526185466" w:history="1">
         <w:r>
           <w:rPr>
             <w:rStyle w:val="Hipervnculo"/>
@@ -3157,7 +3157,7 @@
         </w:r>
         <w:r>
           <w:rPr>
-            <w:rFonts w:ascii="Calibri" w:hAnsi="Calibri"/>
+            <w:rFonts w:asciiTheme="minorHAnsi" w:eastAsiaTheme="minorEastAsia" w:hAnsiTheme="minorHAnsi" w:cstheme="minorBidi"/>
             <w:noProof/>
             <w:color w:val="auto"/>
             <w:szCs w:val="22"/>
@@ -3191,7 +3191,7 @@
             <w:noProof/>
             <w:webHidden/>
           </w:rPr>
-          <w:instrText xml:space="preserve"> PAGEREF _Toc525829888 \h </w:instrText>
+          <w:instrText xml:space="preserve"> PAGEREF _Toc526185466 \h </w:instrText>
         </w:r>
         <w:r>
           <w:rPr>
@@ -3211,7 +3211,7 @@
             <w:noProof/>
             <w:webHidden/>
           </w:rPr>
-          <w:t>32</w:t>
+          <w:t>31</w:t>
         </w:r>
         <w:r>
           <w:rPr>
@@ -3226,7 +3226,7 @@
       <w:pPr>
         <w:pStyle w:val="TDC2"/>
         <w:rPr>
-          <w:rFonts w:ascii="Calibri" w:hAnsi="Calibri"/>
+          <w:rFonts w:asciiTheme="minorHAnsi" w:eastAsiaTheme="minorEastAsia" w:hAnsiTheme="minorHAnsi" w:cstheme="minorBidi"/>
           <w:caps w:val="0"/>
           <w:noProof/>
           <w:color w:val="auto"/>
@@ -3234,7 +3234,7 @@
           <w:lang w:eastAsia="es-CL"/>
         </w:rPr>
       </w:pPr>
-      <w:hyperlink w:anchor="_Toc525829889" w:history="1">
+      <w:hyperlink w:anchor="_Toc526185467" w:history="1">
         <w:r>
           <w:rPr>
             <w:rStyle w:val="Hipervnculo"/>
@@ -3244,7 +3244,7 @@
         </w:r>
         <w:r>
           <w:rPr>
-            <w:rFonts w:ascii="Calibri" w:hAnsi="Calibri"/>
+            <w:rFonts w:asciiTheme="minorHAnsi" w:eastAsiaTheme="minorEastAsia" w:hAnsiTheme="minorHAnsi" w:cstheme="minorBidi"/>
             <w:caps w:val="0"/>
             <w:noProof/>
             <w:color w:val="auto"/>
@@ -3279,7 +3279,7 @@
             <w:noProof/>
             <w:webHidden/>
           </w:rPr>
-          <w:instrText xml:space="preserve"> PAGEREF _Toc525829889 \h </w:instrText>
+          <w:instrText xml:space="preserve"> PAGEREF _Toc526185467 \h </w:instrText>
         </w:r>
         <w:r>
           <w:rPr>
@@ -3299,7 +3299,7 @@
             <w:noProof/>
             <w:webHidden/>
           </w:rPr>
-          <w:t>32</w:t>
+          <w:t>31</w:t>
         </w:r>
         <w:r>
           <w:rPr>
@@ -3314,14 +3314,14 @@
       <w:pPr>
         <w:pStyle w:val="TDC3"/>
         <w:rPr>
-          <w:rFonts w:ascii="Calibri" w:hAnsi="Calibri"/>
+          <w:rFonts w:asciiTheme="minorHAnsi" w:eastAsiaTheme="minorEastAsia" w:hAnsiTheme="minorHAnsi" w:cstheme="minorBidi"/>
           <w:noProof/>
           <w:color w:val="auto"/>
           <w:szCs w:val="22"/>
           <w:lang w:eastAsia="es-CL"/>
         </w:rPr>
       </w:pPr>
-      <w:hyperlink w:anchor="_Toc525829890" w:history="1">
+      <w:hyperlink w:anchor="_Toc526185468" w:history="1">
         <w:r>
           <w:rPr>
             <w:rStyle w:val="Hipervnculo"/>
@@ -3331,7 +3331,7 @@
         </w:r>
         <w:r>
           <w:rPr>
-            <w:rFonts w:ascii="Calibri" w:hAnsi="Calibri"/>
+            <w:rFonts w:asciiTheme="minorHAnsi" w:eastAsiaTheme="minorEastAsia" w:hAnsiTheme="minorHAnsi" w:cstheme="minorBidi"/>
             <w:noProof/>
             <w:color w:val="auto"/>
             <w:szCs w:val="22"/>
@@ -3365,7 +3365,7 @@
             <w:noProof/>
             <w:webHidden/>
           </w:rPr>
-          <w:instrText xml:space="preserve"> PAGEREF _Toc525829890 \h </w:instrText>
+          <w:instrText xml:space="preserve"> PAGEREF _Toc526185468 \h </w:instrText>
         </w:r>
         <w:r>
           <w:rPr>
@@ -3385,7 +3385,7 @@
             <w:noProof/>
             <w:webHidden/>
           </w:rPr>
-          <w:t>32</w:t>
+          <w:t>31</w:t>
         </w:r>
         <w:r>
           <w:rPr>
@@ -3400,14 +3400,14 @@
       <w:pPr>
         <w:pStyle w:val="TDC3"/>
         <w:rPr>
-          <w:rFonts w:ascii="Calibri" w:hAnsi="Calibri"/>
+          <w:rFonts w:asciiTheme="minorHAnsi" w:eastAsiaTheme="minorEastAsia" w:hAnsiTheme="minorHAnsi" w:cstheme="minorBidi"/>
           <w:noProof/>
           <w:color w:val="auto"/>
           <w:szCs w:val="22"/>
           <w:lang w:eastAsia="es-CL"/>
         </w:rPr>
       </w:pPr>
-      <w:hyperlink w:anchor="_Toc525829891" w:history="1">
+      <w:hyperlink w:anchor="_Toc526185469" w:history="1">
         <w:r>
           <w:rPr>
             <w:rStyle w:val="Hipervnculo"/>
@@ -3417,7 +3417,7 @@
         </w:r>
         <w:r>
           <w:rPr>
-            <w:rFonts w:ascii="Calibri" w:hAnsi="Calibri"/>
+            <w:rFonts w:asciiTheme="minorHAnsi" w:eastAsiaTheme="minorEastAsia" w:hAnsiTheme="minorHAnsi" w:cstheme="minorBidi"/>
             <w:noProof/>
             <w:color w:val="auto"/>
             <w:szCs w:val="22"/>
@@ -3451,7 +3451,7 @@
             <w:noProof/>
             <w:webHidden/>
           </w:rPr>
-          <w:instrText xml:space="preserve"> PAGEREF _Toc525829891 \h </w:instrText>
+          <w:instrText xml:space="preserve"> PAGEREF _Toc526185469 \h </w:instrText>
         </w:r>
         <w:r>
           <w:rPr>
@@ -3471,7 +3471,7 @@
             <w:noProof/>
             <w:webHidden/>
           </w:rPr>
-          <w:t>32</w:t>
+          <w:t>31</w:t>
         </w:r>
         <w:r>
           <w:rPr>
@@ -3486,7 +3486,7 @@
       <w:pPr>
         <w:pStyle w:val="TDC2"/>
         <w:rPr>
-          <w:rFonts w:ascii="Calibri" w:hAnsi="Calibri"/>
+          <w:rFonts w:asciiTheme="minorHAnsi" w:eastAsiaTheme="minorEastAsia" w:hAnsiTheme="minorHAnsi" w:cstheme="minorBidi"/>
           <w:caps w:val="0"/>
           <w:noProof/>
           <w:color w:val="auto"/>
@@ -3494,7 +3494,7 @@
           <w:lang w:eastAsia="es-CL"/>
         </w:rPr>
       </w:pPr>
-      <w:hyperlink w:anchor="_Toc525829892" w:history="1">
+      <w:hyperlink w:anchor="_Toc526185470" w:history="1">
         <w:r>
           <w:rPr>
             <w:rStyle w:val="Hipervnculo"/>
@@ -3504,7 +3504,7 @@
         </w:r>
         <w:r>
           <w:rPr>
-            <w:rFonts w:ascii="Calibri" w:hAnsi="Calibri"/>
+            <w:rFonts w:asciiTheme="minorHAnsi" w:eastAsiaTheme="minorEastAsia" w:hAnsiTheme="minorHAnsi" w:cstheme="minorBidi"/>
             <w:caps w:val="0"/>
             <w:noProof/>
             <w:color w:val="auto"/>
@@ -3539,7 +3539,7 @@
             <w:noProof/>
             <w:webHidden/>
           </w:rPr>
-          <w:instrText xml:space="preserve"> PAGEREF _Toc525829892 \h </w:instrText>
+          <w:instrText xml:space="preserve"> PAGEREF _Toc526185470 \h </w:instrText>
         </w:r>
         <w:r>
           <w:rPr>
@@ -3559,7 +3559,7 @@
             <w:noProof/>
             <w:webHidden/>
           </w:rPr>
-          <w:t>32</w:t>
+          <w:t>31</w:t>
         </w:r>
         <w:r>
           <w:rPr>
@@ -3574,7 +3574,7 @@
       <w:pPr>
         <w:pStyle w:val="TDC1"/>
         <w:rPr>
-          <w:rFonts w:ascii="Calibri" w:hAnsi="Calibri"/>
+          <w:rFonts w:asciiTheme="minorHAnsi" w:eastAsiaTheme="minorEastAsia" w:hAnsiTheme="minorHAnsi" w:cstheme="minorBidi"/>
           <w:b w:val="0"/>
           <w:caps w:val="0"/>
           <w:noProof/>
@@ -3584,7 +3584,7 @@
           <w:lang w:eastAsia="es-CL"/>
         </w:rPr>
       </w:pPr>
-      <w:hyperlink w:anchor="_Toc525829893" w:history="1">
+      <w:hyperlink w:anchor="_Toc526185471" w:history="1">
         <w:r>
           <w:rPr>
             <w:rStyle w:val="Hipervnculo"/>
@@ -3611,7 +3611,7 @@
             <w:noProof/>
             <w:webHidden/>
           </w:rPr>
-          <w:instrText xml:space="preserve"> PAGEREF _Toc525829893 \h </w:instrText>
+          <w:instrText xml:space="preserve"> PAGEREF _Toc526185471 \h </w:instrText>
         </w:r>
         <w:r>
           <w:rPr>
@@ -3631,7 +3631,7 @@
             <w:noProof/>
             <w:webHidden/>
           </w:rPr>
-          <w:t>33</w:t>
+          <w:t>32</w:t>
         </w:r>
         <w:r>
           <w:rPr>
@@ -3646,7 +3646,7 @@
       <w:pPr>
         <w:pStyle w:val="TDC2"/>
         <w:rPr>
-          <w:rFonts w:ascii="Calibri" w:hAnsi="Calibri"/>
+          <w:rFonts w:asciiTheme="minorHAnsi" w:eastAsiaTheme="minorEastAsia" w:hAnsiTheme="minorHAnsi" w:cstheme="minorBidi"/>
           <w:caps w:val="0"/>
           <w:noProof/>
           <w:color w:val="auto"/>
@@ -3654,7 +3654,7 @@
           <w:lang w:eastAsia="es-CL"/>
         </w:rPr>
       </w:pPr>
-      <w:hyperlink w:anchor="_Toc525829894" w:history="1">
+      <w:hyperlink w:anchor="_Toc526185472" w:history="1">
         <w:r>
           <w:rPr>
             <w:rStyle w:val="Hipervnculo"/>
@@ -3664,7 +3664,7 @@
         </w:r>
         <w:r>
           <w:rPr>
-            <w:rFonts w:ascii="Calibri" w:hAnsi="Calibri"/>
+            <w:rFonts w:asciiTheme="minorHAnsi" w:eastAsiaTheme="minorEastAsia" w:hAnsiTheme="minorHAnsi" w:cstheme="minorBidi"/>
             <w:caps w:val="0"/>
             <w:noProof/>
             <w:color w:val="auto"/>
@@ -3699,7 +3699,7 @@
             <w:noProof/>
             <w:webHidden/>
           </w:rPr>
-          <w:instrText xml:space="preserve"> PAGEREF _Toc525829894 \h </w:instrText>
+          <w:instrText xml:space="preserve"> PAGEREF _Toc526185472 \h </w:instrText>
         </w:r>
         <w:r>
           <w:rPr>
@@ -3719,7 +3719,7 @@
             <w:noProof/>
             <w:webHidden/>
           </w:rPr>
-          <w:t>33</w:t>
+          <w:t>32</w:t>
         </w:r>
         <w:r>
           <w:rPr>
@@ -3734,7 +3734,7 @@
       <w:pPr>
         <w:pStyle w:val="TDC2"/>
         <w:rPr>
-          <w:rFonts w:ascii="Calibri" w:hAnsi="Calibri"/>
+          <w:rFonts w:asciiTheme="minorHAnsi" w:eastAsiaTheme="minorEastAsia" w:hAnsiTheme="minorHAnsi" w:cstheme="minorBidi"/>
           <w:caps w:val="0"/>
           <w:noProof/>
           <w:color w:val="auto"/>
@@ -3742,7 +3742,7 @@
           <w:lang w:eastAsia="es-CL"/>
         </w:rPr>
       </w:pPr>
-      <w:hyperlink w:anchor="_Toc525829895" w:history="1">
+      <w:hyperlink w:anchor="_Toc526185473" w:history="1">
         <w:r>
           <w:rPr>
             <w:rStyle w:val="Hipervnculo"/>
@@ -3752,7 +3752,7 @@
         </w:r>
         <w:r>
           <w:rPr>
-            <w:rFonts w:ascii="Calibri" w:hAnsi="Calibri"/>
+            <w:rFonts w:asciiTheme="minorHAnsi" w:eastAsiaTheme="minorEastAsia" w:hAnsiTheme="minorHAnsi" w:cstheme="minorBidi"/>
             <w:caps w:val="0"/>
             <w:noProof/>
             <w:color w:val="auto"/>
@@ -3787,7 +3787,7 @@
             <w:noProof/>
             <w:webHidden/>
           </w:rPr>
-          <w:instrText xml:space="preserve"> PAGEREF _Toc525829895 \h </w:instrText>
+          <w:instrText xml:space="preserve"> PAGEREF _Toc526185473 \h </w:instrText>
         </w:r>
         <w:r>
           <w:rPr>
@@ -3807,7 +3807,7 @@
             <w:noProof/>
             <w:webHidden/>
           </w:rPr>
-          <w:t>33</w:t>
+          <w:t>32</w:t>
         </w:r>
         <w:r>
           <w:rPr>
@@ -3822,7 +3822,7 @@
       <w:pPr>
         <w:pStyle w:val="TDC1"/>
         <w:rPr>
-          <w:rFonts w:ascii="Calibri" w:hAnsi="Calibri"/>
+          <w:rFonts w:asciiTheme="minorHAnsi" w:eastAsiaTheme="minorEastAsia" w:hAnsiTheme="minorHAnsi" w:cstheme="minorBidi"/>
           <w:b w:val="0"/>
           <w:caps w:val="0"/>
           <w:noProof/>
@@ -3832,7 +3832,7 @@
           <w:lang w:eastAsia="es-CL"/>
         </w:rPr>
       </w:pPr>
-      <w:hyperlink w:anchor="_Toc525829896" w:history="1">
+      <w:hyperlink w:anchor="_Toc526185474" w:history="1">
         <w:r>
           <w:rPr>
             <w:rStyle w:val="Hipervnculo"/>
@@ -3859,7 +3859,7 @@
             <w:noProof/>
             <w:webHidden/>
           </w:rPr>
-          <w:instrText xml:space="preserve"> PAGEREF _Toc525829896 \h </w:instrText>
+          <w:instrText xml:space="preserve"> PAGEREF _Toc526185474 \h </w:instrText>
         </w:r>
         <w:r>
           <w:rPr>
@@ -3879,7 +3879,7 @@
             <w:noProof/>
             <w:webHidden/>
           </w:rPr>
-          <w:t>34</w:t>
+          <w:t>33</w:t>
         </w:r>
         <w:r>
           <w:rPr>
@@ -3894,7 +3894,7 @@
       <w:pPr>
         <w:pStyle w:val="TDC2"/>
         <w:rPr>
-          <w:rFonts w:ascii="Calibri" w:hAnsi="Calibri"/>
+          <w:rFonts w:asciiTheme="minorHAnsi" w:eastAsiaTheme="minorEastAsia" w:hAnsiTheme="minorHAnsi" w:cstheme="minorBidi"/>
           <w:caps w:val="0"/>
           <w:noProof/>
           <w:color w:val="auto"/>
@@ -3902,7 +3902,7 @@
           <w:lang w:eastAsia="es-CL"/>
         </w:rPr>
       </w:pPr>
-      <w:hyperlink w:anchor="_Toc525829897" w:history="1">
+      <w:hyperlink w:anchor="_Toc526185475" w:history="1">
         <w:r>
           <w:rPr>
             <w:rStyle w:val="Hipervnculo"/>
@@ -3912,7 +3912,7 @@
         </w:r>
         <w:r>
           <w:rPr>
-            <w:rFonts w:ascii="Calibri" w:hAnsi="Calibri"/>
+            <w:rFonts w:asciiTheme="minorHAnsi" w:eastAsiaTheme="minorEastAsia" w:hAnsiTheme="minorHAnsi" w:cstheme="minorBidi"/>
             <w:caps w:val="0"/>
             <w:noProof/>
             <w:color w:val="auto"/>
@@ -3947,7 +3947,7 @@
             <w:noProof/>
             <w:webHidden/>
           </w:rPr>
-          <w:instrText xml:space="preserve"> PAGEREF _Toc525829897 \h </w:instrText>
+          <w:instrText xml:space="preserve"> PAGEREF _Toc526185475 \h </w:instrText>
         </w:r>
         <w:r>
           <w:rPr>
@@ -3967,7 +3967,7 @@
             <w:noProof/>
             <w:webHidden/>
           </w:rPr>
-          <w:t>34</w:t>
+          <w:t>33</w:t>
         </w:r>
         <w:r>
           <w:rPr>
@@ -3982,7 +3982,7 @@
       <w:pPr>
         <w:pStyle w:val="TDC2"/>
         <w:rPr>
-          <w:rFonts w:ascii="Calibri" w:hAnsi="Calibri"/>
+          <w:rFonts w:asciiTheme="minorHAnsi" w:eastAsiaTheme="minorEastAsia" w:hAnsiTheme="minorHAnsi" w:cstheme="minorBidi"/>
           <w:caps w:val="0"/>
           <w:noProof/>
           <w:color w:val="auto"/>
@@ -3990,7 +3990,7 @@
           <w:lang w:eastAsia="es-CL"/>
         </w:rPr>
       </w:pPr>
-      <w:hyperlink w:anchor="_Toc525829898" w:history="1">
+      <w:hyperlink w:anchor="_Toc526185476" w:history="1">
         <w:r>
           <w:rPr>
             <w:rStyle w:val="Hipervnculo"/>
@@ -4000,7 +4000,7 @@
         </w:r>
         <w:r>
           <w:rPr>
-            <w:rFonts w:ascii="Calibri" w:hAnsi="Calibri"/>
+            <w:rFonts w:asciiTheme="minorHAnsi" w:eastAsiaTheme="minorEastAsia" w:hAnsiTheme="minorHAnsi" w:cstheme="minorBidi"/>
             <w:caps w:val="0"/>
             <w:noProof/>
             <w:color w:val="auto"/>
@@ -4035,7 +4035,7 @@
             <w:noProof/>
             <w:webHidden/>
           </w:rPr>
-          <w:instrText xml:space="preserve"> PAGEREF _Toc525829898 \h </w:instrText>
+          <w:instrText xml:space="preserve"> PAGEREF _Toc526185476 \h </w:instrText>
         </w:r>
         <w:r>
           <w:rPr>
@@ -4055,7 +4055,7 @@
             <w:noProof/>
             <w:webHidden/>
           </w:rPr>
-          <w:t>35</w:t>
+          <w:t>34</w:t>
         </w:r>
         <w:r>
           <w:rPr>
@@ -4070,7 +4070,7 @@
       <w:pPr>
         <w:pStyle w:val="TDC1"/>
         <w:rPr>
-          <w:rFonts w:ascii="Calibri" w:hAnsi="Calibri"/>
+          <w:rFonts w:asciiTheme="minorHAnsi" w:eastAsiaTheme="minorEastAsia" w:hAnsiTheme="minorHAnsi" w:cstheme="minorBidi"/>
           <w:b w:val="0"/>
           <w:caps w:val="0"/>
           <w:noProof/>
@@ -4080,7 +4080,7 @@
           <w:lang w:eastAsia="es-CL"/>
         </w:rPr>
       </w:pPr>
-      <w:hyperlink w:anchor="_Toc525829899" w:history="1">
+      <w:hyperlink w:anchor="_Toc526185477" w:history="1">
         <w:r>
           <w:rPr>
             <w:rStyle w:val="Hipervnculo"/>
@@ -4107,7 +4107,7 @@
             <w:noProof/>
             <w:webHidden/>
           </w:rPr>
-          <w:instrText xml:space="preserve"> PAGEREF _Toc525829899 \h </w:instrText>
+          <w:instrText xml:space="preserve"> PAGEREF _Toc526185477 \h </w:instrText>
         </w:r>
         <w:r>
           <w:rPr>
@@ -4127,7 +4127,7 @@
             <w:noProof/>
             <w:webHidden/>
           </w:rPr>
-          <w:t>36</w:t>
+          <w:t>35</w:t>
         </w:r>
         <w:r>
           <w:rPr>
@@ -4193,7 +4193,7 @@
         <w:br w:type="page"/>
       </w:r>
       <w:bookmarkStart w:id="9" w:name="_Toc525761445"/>
-      <w:bookmarkStart w:id="10" w:name="_Toc525829858"/>
+      <w:bookmarkStart w:id="10" w:name="_Toc526185436"/>
       <w:r>
         <w:lastRenderedPageBreak/>
         <w:t>Int</w:t>
@@ -4210,7 +4210,7 @@
         <w:pStyle w:val="Ttulo2"/>
       </w:pPr>
       <w:bookmarkStart w:id="11" w:name="_Toc525761446"/>
-      <w:bookmarkStart w:id="12" w:name="_Toc525829859"/>
+      <w:bookmarkStart w:id="12" w:name="_Toc526185437"/>
       <w:r>
         <w:t>Generalidades</w:t>
       </w:r>
@@ -4219,7 +4219,10 @@
     </w:p>
     <w:p>
       <w:r>
-        <w:t xml:space="preserve">En la actualidad el desarrollo de tecnologías o herramientas para agilizar la construcción de </w:t>
+        <w:t>Actualmente e</w:t>
+      </w:r>
+      <w:r>
+        <w:t xml:space="preserve">l desarrollo de tecnologías para agilizar la construcción de </w:t>
       </w:r>
       <w:r>
         <w:t>software</w:t>
@@ -4228,92 +4231,156 @@
         <w:t xml:space="preserve"> está en permanente crecimiento</w:t>
       </w:r>
       <w:r>
-        <w:t xml:space="preserve">, lo cual obliga a las empresas que se mueven en el mercado de la </w:t>
-      </w:r>
-      <w:r>
-        <w:t xml:space="preserve">TI, a estar en constante cambio y evolución respecto a la forma en que deben enfrentar cada proyecto, ya sea como proveedores de servicios o para su propia explotación. </w:t>
-      </w:r>
-    </w:p>
-    <w:p>
-      <w:pPr>
-        <w:spacing w:line="240" w:lineRule="auto"/>
-        <w:rPr>
-          <w:sz w:val="12"/>
-        </w:rPr>
-      </w:pPr>
-    </w:p>
+        <w:t xml:space="preserve">, lo cual </w:t>
+      </w:r>
+      <w:r>
+        <w:t>obliga a la</w:t>
+      </w:r>
+      <w:r>
+        <w:t xml:space="preserve">s empresas que </w:t>
+      </w:r>
+      <w:r>
+        <w:t>están</w:t>
+      </w:r>
+      <w:r>
+        <w:t xml:space="preserve"> en el mercado de la </w:t>
+      </w:r>
+      <w:r>
+        <w:t>TI</w:t>
+      </w:r>
+      <w:r>
+        <w:rPr>
+          <w:rStyle w:val="Refdenotaalpie"/>
+        </w:rPr>
+        <w:footnoteReference w:id="1"/>
+      </w:r>
+      <w:r>
+        <w:t xml:space="preserve">, a estar en constante </w:t>
+      </w:r>
+      <w:r>
+        <w:t>mejora</w:t>
+      </w:r>
+      <w:r>
+        <w:t xml:space="preserve"> respecto a la forma en que deben enfrentar cada proyecto</w:t>
+      </w:r>
+      <w:r>
+        <w:t>.</w:t>
+      </w:r>
+      <w:r>
+        <w:t xml:space="preserve"> </w:t>
+      </w:r>
+    </w:p>
+    <w:p/>
     <w:p>
       <w:r>
         <w:t xml:space="preserve">Dado lo anterior, </w:t>
       </w:r>
       <w:r>
-        <w:t>para las empresas que requieren la contratación de servicios para la implementación de proyectos informáticos, cada vez es más complej</w:t>
-      </w:r>
-      <w:r>
-        <w:t>a la relación con el eventual proveedor, ya que este último adquiere el rol de experto en su área y</w:t>
-      </w:r>
-      <w:r>
-        <w:t>,</w:t>
-      </w:r>
-      <w:r>
-        <w:t xml:space="preserve"> en consecuencia, enfrenta los desafíos con un nivel técnico y profesional, que probablemente supere a las habilidades de la empresa contratante, en términos de conocimientos técnicos y experiencia.</w:t>
-      </w:r>
-    </w:p>
-    <w:p>
-      <w:pPr>
-        <w:spacing w:line="240" w:lineRule="auto"/>
-        <w:rPr>
-          <w:sz w:val="12"/>
-        </w:rPr>
-      </w:pPr>
-    </w:p>
-    <w:p>
-      <w:r>
-        <w:t>El desequilibrio que se produce entre las habilidades para gestionar proyectos informáticos, entre la empresa contratante y el proveedor experto, implica el riesgo permanente de ocurrencia de problemáticas que pueden afectar los resultados esperados definidos para los proyectos.</w:t>
-      </w:r>
-    </w:p>
-    <w:p>
-      <w:pPr>
-        <w:spacing w:line="240" w:lineRule="auto"/>
-        <w:rPr>
-          <w:sz w:val="14"/>
-        </w:rPr>
-      </w:pPr>
-    </w:p>
-    <w:p>
-      <w:r>
-        <w:t>ZOFRI S.A. constantemente implementa mejoras a sus servicios, a través del desarrollo de proyectos informáticos, con distintos alcances y presupuestos</w:t>
+        <w:t xml:space="preserve">para </w:t>
+      </w:r>
+      <w:r>
+        <w:t>las empresas que requieren la contratación de servicios para la implementación de proyectos informáticos, cada vez es más complej</w:t>
+      </w:r>
+      <w:r>
+        <w:t>a la relación con el eventual proveedor</w:t>
+      </w:r>
+      <w:r>
+        <w:t xml:space="preserve"> experto</w:t>
+      </w:r>
+      <w:r>
+        <w:t>, ya que este último enfrenta</w:t>
+      </w:r>
+      <w:r>
+        <w:t>rá</w:t>
+      </w:r>
+      <w:r>
+        <w:t xml:space="preserve"> los desafíos con un nivel técnico y profesional, que probablemente super</w:t>
+      </w:r>
+      <w:r>
+        <w:t>a</w:t>
+      </w:r>
+      <w:r>
+        <w:t>rá</w:t>
+      </w:r>
+      <w:r>
+        <w:t xml:space="preserve"> </w:t>
+      </w:r>
+      <w:r>
+        <w:t>las habilidades de la empresa contratante.</w:t>
+      </w:r>
+    </w:p>
+    <w:p/>
+    <w:p>
+      <w:r>
+        <w:t xml:space="preserve">El desequilibrio que se produce entre las habilidades para gestionar proyectos informáticos, entre la empresa contratante y el proveedor experto, implica el riesgo permanente de ocurrencia de </w:t>
+      </w:r>
+      <w:r>
+        <w:t>incidencias</w:t>
+      </w:r>
+      <w:r>
+        <w:t xml:space="preserve"> que pueden afectar los resultados esperados </w:t>
+      </w:r>
+      <w:r>
+        <w:t xml:space="preserve">y </w:t>
+      </w:r>
+      <w:r>
+        <w:t xml:space="preserve">definidos para </w:t>
+      </w:r>
+      <w:r>
+        <w:t>cada</w:t>
+      </w:r>
+      <w:r>
+        <w:t xml:space="preserve"> proyecto.</w:t>
+      </w:r>
+    </w:p>
+    <w:p/>
+    <w:p>
+      <w:r>
+        <w:t xml:space="preserve">ZOFRI S.A. </w:t>
+      </w:r>
+      <w:r>
+        <w:t>periódicamente</w:t>
+      </w:r>
+      <w:r>
+        <w:t xml:space="preserve"> implementa mejoras a sus servicios, a través del desarrollo de proyectos informáticos</w:t>
       </w:r>
       <w:r>
         <w:t xml:space="preserve">, para lo cual generalmente </w:t>
       </w:r>
       <w:r>
-        <w:t xml:space="preserve">contrata a un proveedor experto (en el área informática). </w:t>
-      </w:r>
-      <w:r>
-        <w:t>Es en este contexto, donde lamentablemente no ha tenido buenos resultados durante la ejecución</w:t>
+        <w:t xml:space="preserve">contrata a un proveedor experto. </w:t>
+      </w:r>
+      <w:r>
+        <w:t>L</w:t>
+      </w:r>
+      <w:r>
+        <w:t>amentablemente no ha tenido buenos resultados durante la ejecución</w:t>
       </w:r>
       <w:r>
         <w:t xml:space="preserve"> </w:t>
       </w:r>
       <w:r>
-        <w:t>de proyectos y por lo mismo, el presente trabajo espera aportar con un manual que permita a la organización mejor</w:t>
+        <w:t xml:space="preserve">de </w:t>
+      </w:r>
+      <w:r>
+        <w:t xml:space="preserve">dichos </w:t>
+      </w:r>
+      <w:r>
+        <w:t>proyectos y por lo mismo, el presente trabajo espera aportar con un manual que permita a la organización mejor</w:t>
       </w:r>
       <w:r>
         <w:t>ar la gestión de sus futuros proyectos informáticos.</w:t>
       </w:r>
     </w:p>
-    <w:p/>
-    <w:p/>
-    <w:p/>
-    <w:p/>
-    <w:p/>
-    <w:p>
+    <w:p>
+      <w:pPr>
+        <w:pStyle w:val="Ttulo2"/>
+      </w:pPr>
+      <w:r>
+        <w:br w:type="page"/>
+      </w:r>
       <w:bookmarkStart w:id="13" w:name="_Toc525761447"/>
-      <w:r>
-        <w:br w:type="page"/>
-      </w:r>
-      <w:bookmarkStart w:id="14" w:name="_Toc525829860"/>
+      <w:bookmarkStart w:id="14" w:name="_Toc526185438"/>
       <w:r>
         <w:lastRenderedPageBreak/>
         <w:t>Descripción de</w:t>
@@ -4635,7 +4702,7 @@
       <w:pPr>
         <w:pStyle w:val="Ttulo3"/>
       </w:pPr>
-      <w:bookmarkStart w:id="15" w:name="_Toc525829861"/>
+      <w:bookmarkStart w:id="15" w:name="_Toc526185439"/>
       <w:r>
         <w:t>Misión</w:t>
       </w:r>
@@ -4669,7 +4736,7 @@
       <w:pPr>
         <w:pStyle w:val="Ttulo3"/>
       </w:pPr>
-      <w:bookmarkStart w:id="16" w:name="_Toc525829862"/>
+      <w:bookmarkStart w:id="16" w:name="_Toc526185440"/>
       <w:r>
         <w:t>Visión</w:t>
       </w:r>
@@ -4709,7 +4776,7 @@
       <w:pPr>
         <w:pStyle w:val="Ttulo3"/>
       </w:pPr>
-      <w:bookmarkStart w:id="17" w:name="_Toc525829863"/>
+      <w:bookmarkStart w:id="17" w:name="_Toc526185441"/>
       <w:r>
         <w:t>Valores</w:t>
       </w:r>
@@ -4764,14 +4831,13 @@
     <w:p/>
     <w:p>
       <w:pPr>
-        <w:rPr>
-          <w:b/>
+        <w:pStyle w:val="Ttulolibre"/>
+        <w:rPr>
           <w:i/>
         </w:rPr>
       </w:pPr>
       <w:r>
         <w:rPr>
-          <w:b/>
           <w:i/>
         </w:rPr>
         <w:t>Confianza</w:t>
@@ -4871,14 +4937,13 @@
     </w:p>
     <w:p>
       <w:pPr>
-        <w:rPr>
-          <w:b/>
+        <w:pStyle w:val="Ttulolibre"/>
+        <w:rPr>
           <w:i/>
         </w:rPr>
       </w:pPr>
       <w:r>
         <w:rPr>
-          <w:b/>
           <w:i/>
         </w:rPr>
         <w:t>Respeto</w:t>
@@ -4978,14 +5043,13 @@
     </w:p>
     <w:p>
       <w:pPr>
-        <w:rPr>
-          <w:b/>
+        <w:pStyle w:val="Ttulolibre"/>
+        <w:rPr>
           <w:i/>
         </w:rPr>
       </w:pPr>
       <w:r>
         <w:rPr>
-          <w:b/>
           <w:i/>
         </w:rPr>
         <w:t>Creatividad</w:t>
@@ -5097,21 +5161,16 @@
     </w:p>
     <w:p>
       <w:pPr>
-        <w:rPr>
-          <w:b/>
+        <w:pStyle w:val="Ttulolibre"/>
+        <w:rPr>
           <w:i/>
         </w:rPr>
       </w:pPr>
       <w:r>
-        <w:rPr>
-          <w:b/>
-          <w:i/>
-        </w:rPr>
         <w:br w:type="page"/>
       </w:r>
       <w:r>
         <w:rPr>
-          <w:b/>
           <w:i/>
         </w:rPr>
         <w:lastRenderedPageBreak/>
@@ -5146,8 +5205,15 @@
       <w:proofErr w:type="spellEnd"/>
       <w:r>
         <w:rPr>
+          <w:rStyle w:val="Refdenotaalpie"/>
           <w:i/>
         </w:rPr>
+        <w:footnoteReference w:id="2"/>
+      </w:r>
+      <w:r>
+        <w:rPr>
+          <w:i/>
+        </w:rPr>
         <w:t xml:space="preserve"> </w:t>
       </w:r>
       <w:r>
@@ -5202,14 +5268,13 @@
     </w:p>
     <w:p>
       <w:pPr>
-        <w:rPr>
-          <w:b/>
+        <w:pStyle w:val="Ttulolibre"/>
+        <w:rPr>
           <w:i/>
         </w:rPr>
       </w:pPr>
       <w:r>
         <w:rPr>
-          <w:b/>
           <w:i/>
         </w:rPr>
         <w:t>Vocación</w:t>
@@ -5309,14 +5374,13 @@
     </w:p>
     <w:p>
       <w:pPr>
-        <w:rPr>
-          <w:b/>
+        <w:pStyle w:val="Ttulolibre"/>
+        <w:rPr>
           <w:i/>
         </w:rPr>
       </w:pPr>
       <w:r>
         <w:rPr>
-          <w:b/>
           <w:i/>
         </w:rPr>
         <w:t>Compromiso</w:t>
@@ -5565,7 +5629,7 @@
       <w:pPr>
         <w:pStyle w:val="Ttulo3"/>
       </w:pPr>
-      <w:bookmarkStart w:id="18" w:name="_Toc525829864"/>
+      <w:bookmarkStart w:id="18" w:name="_Toc526185442"/>
       <w:r>
         <w:lastRenderedPageBreak/>
         <w:t>Estructura Organizacional</w:t>
@@ -5583,16 +5647,15 @@
         <w:t>eptiembre de 2018 es la siguiente:</w:t>
       </w:r>
     </w:p>
-    <w:p/>
     <w:p>
       <w:r>
         <w:rPr>
           <w:noProof/>
         </w:rPr>
         <w:pict w14:anchorId="018B777C">
-          <v:group id="_x0000_s1081" editas="orgchart" style="position:absolute;left:0;text-align:left;margin-left:.45pt;margin-top:.45pt;width:592.5pt;height:349.65pt;z-index:251657728" coordorigin="3607,2430" coordsize="24833,7199">
+          <v:group id="_x0000_s1081" editas="orgchart" style="position:absolute;left:0;text-align:left;margin-left:.45pt;margin-top:8.25pt;width:592.5pt;height:362.55pt;z-index:251657728" coordorigin="3607,2430" coordsize="24833,7199">
             <o:lock v:ext="edit" aspectratio="t"/>
-            <o:diagram v:ext="edit" dgmstyle="1" dgmscalex="31273" dgmscaley="63660" dgmfontsize="5" constrainbounds="0,0,0,0" autoformat="t">
+            <o:diagram v:ext="edit" dgmstyle="1" dgmscalex="31273" dgmscaley="66009" dgmfontsize="5" constrainbounds="0,0,0,0" autoformat="t">
               <o:relationtable v:ext="edit">
                 <o:rel v:ext="edit" idsrc="#_s1103" iddest="#_s1103"/>
                 <o:rel v:ext="edit" idsrc="#_s1104" iddest="#_s1103" idcntr="#_s1102"/>
@@ -5669,7 +5732,9 @@
                     <w:pPr>
                       <w:jc w:val="center"/>
                       <w:rPr>
+                        <w:rFonts w:cs="Arial"/>
                         <w:sz w:val="10"/>
+                        <w:szCs w:val="10"/>
                       </w:rPr>
                     </w:pPr>
                   </w:p>
@@ -5677,12 +5742,16 @@
                     <w:pPr>
                       <w:jc w:val="center"/>
                       <w:rPr>
+                        <w:rFonts w:cs="Arial"/>
                         <w:sz w:val="10"/>
+                        <w:szCs w:val="10"/>
                       </w:rPr>
                     </w:pPr>
                     <w:r>
                       <w:rPr>
+                        <w:rFonts w:cs="Arial"/>
                         <w:sz w:val="10"/>
+                        <w:szCs w:val="10"/>
                       </w:rPr>
                       <w:t>Directorio</w:t>
                     </w:r>
@@ -5698,7 +5767,9 @@
                       <w:spacing w:line="240" w:lineRule="auto"/>
                       <w:jc w:val="center"/>
                       <w:rPr>
+                        <w:rFonts w:cs="Arial"/>
                         <w:sz w:val="10"/>
+                        <w:szCs w:val="10"/>
                       </w:rPr>
                     </w:pPr>
                   </w:p>
@@ -5707,12 +5778,16 @@
                       <w:spacing w:line="240" w:lineRule="auto"/>
                       <w:jc w:val="center"/>
                       <w:rPr>
+                        <w:rFonts w:cs="Arial"/>
                         <w:sz w:val="10"/>
+                        <w:szCs w:val="10"/>
                       </w:rPr>
                     </w:pPr>
                     <w:r>
                       <w:rPr>
+                        <w:rFonts w:cs="Arial"/>
                         <w:sz w:val="10"/>
+                        <w:szCs w:val="10"/>
                       </w:rPr>
                       <w:t xml:space="preserve">Gerencia </w:t>
                     </w:r>
@@ -5722,12 +5797,16 @@
                       <w:spacing w:line="240" w:lineRule="auto"/>
                       <w:jc w:val="center"/>
                       <w:rPr>
+                        <w:rFonts w:cs="Arial"/>
                         <w:sz w:val="10"/>
+                        <w:szCs w:val="10"/>
                       </w:rPr>
                     </w:pPr>
                     <w:r>
                       <w:rPr>
+                        <w:rFonts w:cs="Arial"/>
                         <w:sz w:val="10"/>
+                        <w:szCs w:val="10"/>
                       </w:rPr>
                       <w:t>General</w:t>
                     </w:r>
@@ -5736,19 +5815,23 @@
               </v:textbox>
             </v:roundrect>
             <v:roundrect id="_s1105" o:spid="_x0000_s1105" style="position:absolute;left:14762;top:4590;width:2160;height:720;v-text-anchor:middle" arcsize=".5" o:dgmlayout="0" o:dgmnodekind="2" filled="f" strokecolor="#b2b2b2" strokeweight="2.25pt">
-              <v:textbox inset="0,0,0,0">
+              <v:textbox style="mso-next-textbox:#_s1105" inset="0,0,0,0">
                 <w:txbxContent>
                   <w:p>
                     <w:pPr>
                       <w:spacing w:line="240" w:lineRule="auto"/>
                       <w:jc w:val="center"/>
                       <w:rPr>
+                        <w:rFonts w:cs="Arial"/>
                         <w:sz w:val="10"/>
+                        <w:szCs w:val="10"/>
                       </w:rPr>
                     </w:pPr>
                     <w:r>
                       <w:rPr>
+                        <w:rFonts w:cs="Arial"/>
                         <w:sz w:val="10"/>
+                        <w:szCs w:val="10"/>
                       </w:rPr>
                       <w:t xml:space="preserve">Gerencia de </w:t>
                     </w:r>
@@ -5758,12 +5841,16 @@
                       <w:spacing w:line="240" w:lineRule="auto"/>
                       <w:jc w:val="center"/>
                       <w:rPr>
+                        <w:rFonts w:cs="Arial"/>
                         <w:sz w:val="10"/>
+                        <w:szCs w:val="10"/>
                       </w:rPr>
                     </w:pPr>
                     <w:r>
                       <w:rPr>
+                        <w:rFonts w:cs="Arial"/>
                         <w:sz w:val="10"/>
+                        <w:szCs w:val="10"/>
                       </w:rPr>
                       <w:t>Asuntos</w:t>
                     </w:r>
@@ -5773,12 +5860,16 @@
                       <w:spacing w:line="240" w:lineRule="auto"/>
                       <w:jc w:val="center"/>
                       <w:rPr>
+                        <w:rFonts w:cs="Arial"/>
                         <w:sz w:val="10"/>
+                        <w:szCs w:val="10"/>
                       </w:rPr>
                     </w:pPr>
                     <w:r>
                       <w:rPr>
+                        <w:rFonts w:cs="Arial"/>
                         <w:sz w:val="10"/>
+                        <w:szCs w:val="10"/>
                       </w:rPr>
                       <w:t xml:space="preserve"> Legales</w:t>
                     </w:r>
@@ -5787,19 +5878,23 @@
               </v:textbox>
             </v:roundrect>
             <v:roundrect id="_s1106" o:spid="_x0000_s1106" style="position:absolute;left:17642;top:4590;width:2160;height:719;v-text-anchor:middle" arcsize=".5" o:dgmlayout="0" o:dgmnodekind="2" filled="f" strokecolor="#b2b2b2" strokeweight="2.25pt">
-              <v:textbox inset="0,0,0,0">
+              <v:textbox style="mso-next-textbox:#_s1106" inset="0,0,0,0">
                 <w:txbxContent>
                   <w:p>
                     <w:pPr>
                       <w:spacing w:line="240" w:lineRule="auto"/>
                       <w:jc w:val="center"/>
                       <w:rPr>
+                        <w:rFonts w:cs="Arial"/>
                         <w:sz w:val="10"/>
+                        <w:szCs w:val="10"/>
                       </w:rPr>
                     </w:pPr>
                     <w:r>
                       <w:rPr>
+                        <w:rFonts w:cs="Arial"/>
                         <w:sz w:val="10"/>
+                        <w:szCs w:val="10"/>
                       </w:rPr>
                       <w:t>Gerencia de Planificación y Desarrollo</w:t>
                     </w:r>
@@ -5808,14 +5903,16 @@
               </v:textbox>
             </v:roundrect>
             <v:roundrect id="_s1107" o:spid="_x0000_s1107" style="position:absolute;left:8644;top:7830;width:2160;height:719;v-text-anchor:middle" arcsize=".5" o:dgmlayout="0" o:dgmnodekind="0" o:dgmlayoutmru="0" filled="f" strokecolor="#993" strokeweight="2.25pt">
-              <v:textbox inset="0,0,0,0">
+              <v:textbox style="mso-next-textbox:#_s1107" inset="0,0,0,0">
                 <w:txbxContent>
                   <w:p>
                     <w:pPr>
                       <w:spacing w:line="240" w:lineRule="auto"/>
                       <w:jc w:val="center"/>
                       <w:rPr>
+                        <w:rFonts w:cs="Arial"/>
                         <w:sz w:val="10"/>
+                        <w:szCs w:val="10"/>
                       </w:rPr>
                     </w:pPr>
                   </w:p>
@@ -5824,12 +5921,16 @@
                       <w:spacing w:line="240" w:lineRule="auto"/>
                       <w:jc w:val="center"/>
                       <w:rPr>
+                        <w:rFonts w:cs="Arial"/>
                         <w:sz w:val="10"/>
+                        <w:szCs w:val="10"/>
                       </w:rPr>
                     </w:pPr>
                     <w:r>
                       <w:rPr>
+                        <w:rFonts w:cs="Arial"/>
                         <w:sz w:val="10"/>
+                        <w:szCs w:val="10"/>
                       </w:rPr>
                       <w:t>Gerencia</w:t>
                     </w:r>
@@ -5839,12 +5940,16 @@
                       <w:spacing w:line="240" w:lineRule="auto"/>
                       <w:jc w:val="center"/>
                       <w:rPr>
+                        <w:rFonts w:cs="Arial"/>
                         <w:sz w:val="10"/>
+                        <w:szCs w:val="10"/>
                       </w:rPr>
                     </w:pPr>
                     <w:r>
                       <w:rPr>
+                        <w:rFonts w:cs="Arial"/>
                         <w:sz w:val="10"/>
+                        <w:szCs w:val="10"/>
                       </w:rPr>
                       <w:t>Comercial</w:t>
                     </w:r>
@@ -5853,14 +5958,16 @@
               </v:textbox>
             </v:roundrect>
             <v:roundrect id="_s1108" o:spid="_x0000_s1108" style="position:absolute;left:17461;top:7830;width:2160;height:719;v-text-anchor:middle" arcsize=".5" o:dgmlayout="0" o:dgmnodekind="0" o:dgmlayoutmru="0" filled="f" strokecolor="#993" strokeweight="2.25pt">
-              <v:textbox inset="0,0,0,0">
+              <v:textbox style="mso-next-textbox:#_s1108" inset="0,0,0,0">
                 <w:txbxContent>
                   <w:p>
                     <w:pPr>
                       <w:spacing w:line="240" w:lineRule="auto"/>
                       <w:jc w:val="center"/>
                       <w:rPr>
+                        <w:rFonts w:cs="Arial"/>
                         <w:sz w:val="10"/>
+                        <w:szCs w:val="10"/>
                       </w:rPr>
                     </w:pPr>
                   </w:p>
@@ -5869,12 +5976,16 @@
                       <w:spacing w:line="240" w:lineRule="auto"/>
                       <w:jc w:val="center"/>
                       <w:rPr>
+                        <w:rFonts w:cs="Arial"/>
                         <w:sz w:val="10"/>
+                        <w:szCs w:val="10"/>
                       </w:rPr>
                     </w:pPr>
                     <w:r>
                       <w:rPr>
+                        <w:rFonts w:cs="Arial"/>
                         <w:sz w:val="10"/>
+                        <w:szCs w:val="10"/>
                       </w:rPr>
                       <w:t xml:space="preserve">Gerencia de </w:t>
                     </w:r>
@@ -5884,12 +5995,16 @@
                       <w:spacing w:line="240" w:lineRule="auto"/>
                       <w:jc w:val="center"/>
                       <w:rPr>
+                        <w:rFonts w:cs="Arial"/>
                         <w:sz w:val="10"/>
+                        <w:szCs w:val="10"/>
                       </w:rPr>
                     </w:pPr>
                     <w:r>
                       <w:rPr>
+                        <w:rFonts w:cs="Arial"/>
                         <w:sz w:val="10"/>
+                        <w:szCs w:val="10"/>
                       </w:rPr>
                       <w:t>Operaciones</w:t>
                     </w:r>
@@ -5898,19 +6013,23 @@
               </v:textbox>
             </v:roundrect>
             <v:roundrect id="_s1109" o:spid="_x0000_s1109" style="position:absolute;left:23760;top:7830;width:2160;height:719;v-text-anchor:middle" arcsize=".5" o:dgmlayout="0" o:dgmnodekind="0" o:dgmlayoutmru="0" filled="f" strokecolor="#993" strokeweight="2.25pt">
-              <v:textbox inset="0,0,0,0">
+              <v:textbox style="mso-next-textbox:#_s1109" inset="0,0,0,0">
                 <w:txbxContent>
                   <w:p>
                     <w:pPr>
                       <w:spacing w:line="240" w:lineRule="auto"/>
                       <w:jc w:val="center"/>
                       <w:rPr>
+                        <w:rFonts w:cs="Arial"/>
                         <w:sz w:val="10"/>
+                        <w:szCs w:val="10"/>
                       </w:rPr>
                     </w:pPr>
                     <w:r>
                       <w:rPr>
+                        <w:rFonts w:cs="Arial"/>
                         <w:sz w:val="10"/>
+                        <w:szCs w:val="10"/>
                       </w:rPr>
                       <w:t>Gerencia de Administración</w:t>
                     </w:r>
@@ -5920,39 +6039,41 @@
                       <w:spacing w:line="240" w:lineRule="auto"/>
                       <w:jc w:val="center"/>
                       <w:rPr>
+                        <w:rFonts w:cs="Arial"/>
                         <w:sz w:val="10"/>
+                        <w:szCs w:val="10"/>
                       </w:rPr>
                     </w:pPr>
                     <w:r>
                       <w:rPr>
+                        <w:rFonts w:cs="Arial"/>
                         <w:sz w:val="10"/>
+                        <w:szCs w:val="10"/>
                       </w:rPr>
-                      <w:t>y</w:t>
-                    </w:r>
-                    <w:r>
-                      <w:rPr>
-                        <w:sz w:val="10"/>
-                      </w:rPr>
-                      <w:t xml:space="preserve"> Finanzas</w:t>
+                      <w:t>y Finanzas</w:t>
                     </w:r>
                   </w:p>
                 </w:txbxContent>
               </v:textbox>
             </v:roundrect>
             <v:roundrect id="_s1110" o:spid="_x0000_s1110" style="position:absolute;left:14763;top:5670;width:2159;height:719;v-text-anchor:middle" arcsize=".5" o:dgmlayout="0" o:dgmnodekind="2" filled="f" strokecolor="#b2b2b2" strokeweight="2.25pt">
-              <v:textbox inset="0,0,0,0">
+              <v:textbox style="mso-next-textbox:#_s1110" inset="0,0,0,0">
                 <w:txbxContent>
                   <w:p>
                     <w:pPr>
                       <w:spacing w:line="240" w:lineRule="auto"/>
                       <w:jc w:val="center"/>
                       <w:rPr>
+                        <w:rFonts w:cs="Arial"/>
                         <w:sz w:val="10"/>
+                        <w:szCs w:val="10"/>
                       </w:rPr>
                     </w:pPr>
                     <w:r>
                       <w:rPr>
+                        <w:rFonts w:cs="Arial"/>
                         <w:sz w:val="10"/>
+                        <w:szCs w:val="10"/>
                       </w:rPr>
                       <w:t xml:space="preserve">Subgerencia </w:t>
                     </w:r>
@@ -5962,12 +6083,16 @@
                       <w:spacing w:line="240" w:lineRule="auto"/>
                       <w:jc w:val="center"/>
                       <w:rPr>
+                        <w:rFonts w:cs="Arial"/>
                         <w:sz w:val="10"/>
+                        <w:szCs w:val="10"/>
                       </w:rPr>
                     </w:pPr>
                     <w:r>
                       <w:rPr>
+                        <w:rFonts w:cs="Arial"/>
                         <w:sz w:val="10"/>
+                        <w:szCs w:val="10"/>
                       </w:rPr>
                       <w:t xml:space="preserve">de </w:t>
                     </w:r>
@@ -5977,12 +6102,16 @@
                       <w:spacing w:line="240" w:lineRule="auto"/>
                       <w:jc w:val="center"/>
                       <w:rPr>
+                        <w:rFonts w:cs="Arial"/>
                         <w:sz w:val="10"/>
+                        <w:szCs w:val="10"/>
                       </w:rPr>
                     </w:pPr>
                     <w:r>
                       <w:rPr>
+                        <w:rFonts w:cs="Arial"/>
                         <w:sz w:val="10"/>
+                        <w:szCs w:val="10"/>
                       </w:rPr>
                       <w:t>Auditoría</w:t>
                     </w:r>
@@ -5991,19 +6120,23 @@
               </v:textbox>
             </v:roundrect>
             <v:roundrect id="_s1111" o:spid="_x0000_s1111" style="position:absolute;left:17642;top:5670;width:2159;height:720;v-text-anchor:middle" arcsize=".5" o:dgmlayout="0" o:dgmnodekind="2" filled="f" strokecolor="#b2b2b2" strokeweight="2.25pt">
-              <v:textbox inset="0,0,0,0">
+              <v:textbox style="mso-next-textbox:#_s1111" inset="0,0,0,0">
                 <w:txbxContent>
                   <w:p>
                     <w:pPr>
                       <w:spacing w:line="240" w:lineRule="auto"/>
                       <w:jc w:val="center"/>
                       <w:rPr>
+                        <w:rFonts w:cs="Arial"/>
                         <w:sz w:val="10"/>
+                        <w:szCs w:val="10"/>
                       </w:rPr>
                     </w:pPr>
                     <w:r>
                       <w:rPr>
+                        <w:rFonts w:cs="Arial"/>
                         <w:sz w:val="10"/>
+                        <w:szCs w:val="10"/>
                       </w:rPr>
                       <w:t>Subgerencia de Asuntos</w:t>
                     </w:r>
@@ -6013,12 +6146,16 @@
                       <w:spacing w:line="240" w:lineRule="auto"/>
                       <w:jc w:val="center"/>
                       <w:rPr>
+                        <w:rFonts w:cs="Arial"/>
                         <w:sz w:val="10"/>
+                        <w:szCs w:val="10"/>
                       </w:rPr>
                     </w:pPr>
                     <w:r>
                       <w:rPr>
+                        <w:rFonts w:cs="Arial"/>
                         <w:sz w:val="10"/>
+                        <w:szCs w:val="10"/>
                       </w:rPr>
                       <w:t>Corporativos &amp; Comunicaciones</w:t>
                     </w:r>
@@ -6027,19 +6164,23 @@
               </v:textbox>
             </v:roundrect>
             <v:roundrect id="_s1112" o:spid="_x0000_s1112" style="position:absolute;left:14763;top:6750;width:2159;height:720;v-text-anchor:middle" arcsize=".5" o:dgmlayout="0" o:dgmnodekind="2" filled="f" strokecolor="#b2b2b2" strokeweight="2.25pt">
-              <v:textbox inset="0,0,0,0">
+              <v:textbox style="mso-next-textbox:#_s1112" inset="0,0,0,0">
                 <w:txbxContent>
                   <w:p>
                     <w:pPr>
                       <w:spacing w:line="240" w:lineRule="auto"/>
                       <w:jc w:val="center"/>
                       <w:rPr>
+                        <w:rFonts w:cs="Arial"/>
                         <w:sz w:val="10"/>
+                        <w:szCs w:val="10"/>
                       </w:rPr>
                     </w:pPr>
                     <w:r>
                       <w:rPr>
+                        <w:rFonts w:cs="Arial"/>
                         <w:sz w:val="10"/>
+                        <w:szCs w:val="10"/>
                       </w:rPr>
                       <w:t>Subgerencia</w:t>
                     </w:r>
@@ -6049,12 +6190,16 @@
                       <w:spacing w:line="240" w:lineRule="auto"/>
                       <w:jc w:val="center"/>
                       <w:rPr>
+                        <w:rFonts w:cs="Arial"/>
                         <w:sz w:val="10"/>
+                        <w:szCs w:val="10"/>
                       </w:rPr>
                     </w:pPr>
                     <w:r>
                       <w:rPr>
+                        <w:rFonts w:cs="Arial"/>
                         <w:sz w:val="10"/>
+                        <w:szCs w:val="10"/>
                       </w:rPr>
                       <w:t xml:space="preserve">de </w:t>
                     </w:r>
@@ -6064,12 +6209,16 @@
                       <w:spacing w:line="240" w:lineRule="auto"/>
                       <w:jc w:val="center"/>
                       <w:rPr>
+                        <w:rFonts w:cs="Arial"/>
                         <w:sz w:val="10"/>
+                        <w:szCs w:val="10"/>
                       </w:rPr>
                     </w:pPr>
                     <w:r>
                       <w:rPr>
+                        <w:rFonts w:cs="Arial"/>
                         <w:sz w:val="10"/>
+                        <w:szCs w:val="10"/>
                       </w:rPr>
                       <w:t>Seguridad</w:t>
                     </w:r>
@@ -6078,19 +6227,23 @@
               </v:textbox>
             </v:roundrect>
             <v:roundrect id="_s1113" o:spid="_x0000_s1113" style="position:absolute;left:17642;top:6750;width:2159;height:720;v-text-anchor:middle" arcsize=".5" o:dgmlayout="0" o:dgmnodekind="2" filled="f" strokecolor="#b2b2b2" strokeweight="2.25pt">
-              <v:textbox inset="0,0,0,0">
+              <v:textbox style="mso-next-textbox:#_s1113" inset="0,0,0,0">
                 <w:txbxContent>
                   <w:p>
                     <w:pPr>
                       <w:spacing w:line="240" w:lineRule="auto"/>
                       <w:jc w:val="center"/>
                       <w:rPr>
+                        <w:rFonts w:cs="Arial"/>
                         <w:sz w:val="10"/>
+                        <w:szCs w:val="10"/>
                       </w:rPr>
                     </w:pPr>
                     <w:r>
                       <w:rPr>
+                        <w:rFonts w:cs="Arial"/>
                         <w:sz w:val="10"/>
+                        <w:szCs w:val="10"/>
                       </w:rPr>
                       <w:t xml:space="preserve">Subgerencia </w:t>
                     </w:r>
@@ -6100,12 +6253,16 @@
                       <w:spacing w:line="240" w:lineRule="auto"/>
                       <w:jc w:val="center"/>
                       <w:rPr>
+                        <w:rFonts w:cs="Arial"/>
                         <w:sz w:val="10"/>
+                        <w:szCs w:val="10"/>
                       </w:rPr>
                     </w:pPr>
                     <w:r>
                       <w:rPr>
+                        <w:rFonts w:cs="Arial"/>
                         <w:sz w:val="10"/>
+                        <w:szCs w:val="10"/>
                       </w:rPr>
                       <w:t xml:space="preserve">de </w:t>
                     </w:r>
@@ -6115,12 +6272,16 @@
                       <w:spacing w:line="240" w:lineRule="auto"/>
                       <w:jc w:val="center"/>
                       <w:rPr>
+                        <w:rFonts w:cs="Arial"/>
                         <w:sz w:val="10"/>
+                        <w:szCs w:val="10"/>
                       </w:rPr>
                     </w:pPr>
                     <w:r>
                       <w:rPr>
+                        <w:rFonts w:cs="Arial"/>
                         <w:sz w:val="10"/>
+                        <w:szCs w:val="10"/>
                       </w:rPr>
                       <w:t>Personas</w:t>
                     </w:r>
@@ -6129,18 +6290,22 @@
               </v:textbox>
             </v:roundrect>
             <v:roundrect id="_s1114" o:spid="_x0000_s1114" style="position:absolute;left:3607;top:8909;width:2159;height:720;v-text-anchor:middle" arcsize=".5" o:dgmlayout="2" o:dgmnodekind="0" filled="f" strokecolor="#993" strokeweight="2.25pt">
-              <v:textbox inset="0,0,0,0">
+              <v:textbox style="mso-next-textbox:#_s1114" inset="0,0,0,0">
                 <w:txbxContent>
                   <w:p>
                     <w:pPr>
                       <w:jc w:val="center"/>
                       <w:rPr>
+                        <w:rFonts w:cs="Arial"/>
                         <w:sz w:val="10"/>
+                        <w:szCs w:val="10"/>
                       </w:rPr>
                     </w:pPr>
                     <w:r>
                       <w:rPr>
+                        <w:rFonts w:cs="Arial"/>
                         <w:sz w:val="10"/>
+                        <w:szCs w:val="10"/>
                       </w:rPr>
                       <w:t xml:space="preserve">Subgerencia </w:t>
                     </w:r>
@@ -6149,12 +6314,16 @@
                     <w:pPr>
                       <w:jc w:val="center"/>
                       <w:rPr>
+                        <w:rFonts w:cs="Arial"/>
                         <w:sz w:val="10"/>
+                        <w:szCs w:val="10"/>
                       </w:rPr>
                     </w:pPr>
                     <w:r>
                       <w:rPr>
+                        <w:rFonts w:cs="Arial"/>
                         <w:sz w:val="10"/>
+                        <w:szCs w:val="10"/>
                       </w:rPr>
                       <w:t>de</w:t>
                     </w:r>
@@ -6163,12 +6332,16 @@
                     <w:pPr>
                       <w:jc w:val="center"/>
                       <w:rPr>
+                        <w:rFonts w:cs="Arial"/>
                         <w:sz w:val="10"/>
+                        <w:szCs w:val="10"/>
                       </w:rPr>
                     </w:pPr>
                     <w:r>
                       <w:rPr>
+                        <w:rFonts w:cs="Arial"/>
                         <w:sz w:val="10"/>
+                        <w:szCs w:val="10"/>
                       </w:rPr>
                       <w:t>Marketing</w:t>
                     </w:r>
@@ -6177,18 +6350,22 @@
               </v:textbox>
             </v:roundrect>
             <v:roundrect id="_s1115" o:spid="_x0000_s1115" style="position:absolute;left:6126;top:8909;width:2159;height:720;v-text-anchor:middle" arcsize=".5" o:dgmlayout="2" o:dgmnodekind="0" filled="f" strokecolor="#993" strokeweight="2.25pt">
-              <v:textbox inset="0,0,0,0">
+              <v:textbox style="mso-next-textbox:#_s1115" inset="0,0,0,0">
                 <w:txbxContent>
                   <w:p>
                     <w:pPr>
                       <w:jc w:val="center"/>
                       <w:rPr>
+                        <w:rFonts w:cs="Arial"/>
                         <w:sz w:val="10"/>
+                        <w:szCs w:val="10"/>
                       </w:rPr>
                     </w:pPr>
                     <w:r>
                       <w:rPr>
+                        <w:rFonts w:cs="Arial"/>
                         <w:sz w:val="10"/>
+                        <w:szCs w:val="10"/>
                       </w:rPr>
                       <w:t>Subgerencia</w:t>
                     </w:r>
@@ -6197,12 +6374,16 @@
                     <w:pPr>
                       <w:jc w:val="center"/>
                       <w:rPr>
+                        <w:rFonts w:cs="Arial"/>
                         <w:sz w:val="10"/>
+                        <w:szCs w:val="10"/>
                       </w:rPr>
                     </w:pPr>
                     <w:r>
                       <w:rPr>
+                        <w:rFonts w:cs="Arial"/>
                         <w:sz w:val="10"/>
+                        <w:szCs w:val="10"/>
                       </w:rPr>
                       <w:t>Comercial de Mall</w:t>
                     </w:r>
@@ -6211,18 +6392,22 @@
               </v:textbox>
             </v:roundrect>
             <v:roundrect id="_s1116" o:spid="_x0000_s1116" style="position:absolute;left:8645;top:8909;width:2159;height:720;v-text-anchor:middle" arcsize=".5" o:dgmlayout="0" o:dgmnodekind="0" filled="f" strokecolor="#993" strokeweight="2.25pt">
-              <v:textbox inset="0,0,0,0">
+              <v:textbox style="mso-next-textbox:#_s1116" inset="0,0,0,0">
                 <w:txbxContent>
                   <w:p>
                     <w:pPr>
                       <w:jc w:val="center"/>
                       <w:rPr>
+                        <w:rFonts w:cs="Arial"/>
                         <w:sz w:val="10"/>
+                        <w:szCs w:val="10"/>
                       </w:rPr>
                     </w:pPr>
                     <w:r>
                       <w:rPr>
+                        <w:rFonts w:cs="Arial"/>
                         <w:sz w:val="10"/>
+                        <w:szCs w:val="10"/>
                       </w:rPr>
                       <w:t>Subgerencia Comercial</w:t>
                     </w:r>
@@ -6231,12 +6416,16 @@
                     <w:pPr>
                       <w:jc w:val="center"/>
                       <w:rPr>
+                        <w:rFonts w:cs="Arial"/>
                         <w:sz w:val="10"/>
+                        <w:szCs w:val="10"/>
                       </w:rPr>
                     </w:pPr>
                     <w:r>
                       <w:rPr>
+                        <w:rFonts w:cs="Arial"/>
                         <w:sz w:val="10"/>
+                        <w:szCs w:val="10"/>
                       </w:rPr>
                       <w:t>de Inmobiliaria</w:t>
                     </w:r>
@@ -6245,18 +6434,22 @@
               </v:textbox>
             </v:roundrect>
             <v:roundrect id="_s1117" o:spid="_x0000_s1117" style="position:absolute;left:11164;top:8909;width:2159;height:720;v-text-anchor:middle" arcsize=".5" o:dgmlayout="0" o:dgmnodekind="0" filled="f" strokecolor="#993" strokeweight="2.25pt">
-              <v:textbox inset="0,0,0,0">
+              <v:textbox style="mso-next-textbox:#_s1117" inset="0,0,0,0">
                 <w:txbxContent>
                   <w:p>
                     <w:pPr>
                       <w:jc w:val="center"/>
                       <w:rPr>
+                        <w:rFonts w:cs="Arial"/>
                         <w:sz w:val="10"/>
+                        <w:szCs w:val="10"/>
                       </w:rPr>
                     </w:pPr>
                     <w:r>
                       <w:rPr>
+                        <w:rFonts w:cs="Arial"/>
                         <w:sz w:val="10"/>
+                        <w:szCs w:val="10"/>
                       </w:rPr>
                       <w:t>Subgerencia</w:t>
                     </w:r>
@@ -6265,12 +6458,16 @@
                     <w:pPr>
                       <w:jc w:val="center"/>
                       <w:rPr>
+                        <w:rFonts w:cs="Arial"/>
                         <w:sz w:val="10"/>
+                        <w:szCs w:val="10"/>
                       </w:rPr>
                     </w:pPr>
                     <w:r>
                       <w:rPr>
+                        <w:rFonts w:cs="Arial"/>
                         <w:sz w:val="10"/>
+                        <w:szCs w:val="10"/>
                       </w:rPr>
                       <w:t>Comercial de Parques</w:t>
                     </w:r>
@@ -6279,18 +6476,22 @@
               </v:textbox>
             </v:roundrect>
             <v:roundrect id="_s1118" o:spid="_x0000_s1118" style="position:absolute;left:13683;top:8909;width:2159;height:720;v-text-anchor:middle" arcsize=".5" o:dgmlayout="0" o:dgmnodekind="0" filled="f" strokecolor="#993" strokeweight="2.25pt">
-              <v:textbox inset="0,0,0,0">
+              <v:textbox style="mso-next-textbox:#_s1118" inset="0,0,0,0">
                 <w:txbxContent>
                   <w:p>
                     <w:pPr>
                       <w:jc w:val="center"/>
                       <w:rPr>
+                        <w:rFonts w:cs="Arial"/>
                         <w:sz w:val="10"/>
+                        <w:szCs w:val="10"/>
                       </w:rPr>
                     </w:pPr>
                     <w:r>
                       <w:rPr>
+                        <w:rFonts w:cs="Arial"/>
                         <w:sz w:val="10"/>
+                        <w:szCs w:val="10"/>
                       </w:rPr>
                       <w:t>Subgerencia Comercial</w:t>
                     </w:r>
@@ -6299,12 +6500,16 @@
                     <w:pPr>
                       <w:jc w:val="center"/>
                       <w:rPr>
+                        <w:rFonts w:cs="Arial"/>
                         <w:sz w:val="10"/>
+                        <w:szCs w:val="10"/>
                       </w:rPr>
                     </w:pPr>
                     <w:r>
                       <w:rPr>
+                        <w:rFonts w:cs="Arial"/>
                         <w:sz w:val="10"/>
+                        <w:szCs w:val="10"/>
                       </w:rPr>
                       <w:t>de Servicios Logísticos</w:t>
                     </w:r>
@@ -6313,18 +6518,22 @@
               </v:textbox>
             </v:roundrect>
             <v:roundrect id="_s1119" o:spid="_x0000_s1119" style="position:absolute;left:16202;top:8909;width:2159;height:720;v-text-anchor:middle" arcsize=".5" o:dgmlayout="2" o:dgmnodekind="0" filled="f" strokecolor="#993" strokeweight="2.25pt">
-              <v:textbox inset="0,0,0,0">
+              <v:textbox style="mso-next-textbox:#_s1119" inset="0,0,0,0">
                 <w:txbxContent>
                   <w:p>
                     <w:pPr>
                       <w:jc w:val="center"/>
                       <w:rPr>
+                        <w:rFonts w:cs="Arial"/>
                         <w:sz w:val="10"/>
+                        <w:szCs w:val="10"/>
                       </w:rPr>
                     </w:pPr>
                     <w:r>
                       <w:rPr>
+                        <w:rFonts w:cs="Arial"/>
                         <w:sz w:val="10"/>
+                        <w:szCs w:val="10"/>
                       </w:rPr>
                       <w:t>Subgerencia de Gestión</w:t>
                     </w:r>
@@ -6333,12 +6542,16 @@
                     <w:pPr>
                       <w:jc w:val="center"/>
                       <w:rPr>
+                        <w:rFonts w:cs="Arial"/>
                         <w:sz w:val="10"/>
+                        <w:szCs w:val="10"/>
                       </w:rPr>
                     </w:pPr>
                     <w:r>
                       <w:rPr>
+                        <w:rFonts w:cs="Arial"/>
                         <w:sz w:val="10"/>
+                        <w:szCs w:val="10"/>
                       </w:rPr>
                       <w:t>Operacional</w:t>
                     </w:r>
@@ -6347,18 +6560,22 @@
               </v:textbox>
             </v:roundrect>
             <v:roundrect id="_s1120" o:spid="_x0000_s1120" style="position:absolute;left:18721;top:8909;width:2159;height:720;v-text-anchor:middle" arcsize=".5" o:dgmlayout="0" o:dgmnodekind="0" filled="f" strokecolor="#993" strokeweight="2.25pt">
-              <v:textbox inset="0,0,0,0">
+              <v:textbox style="mso-next-textbox:#_s1120" inset="0,0,0,0">
                 <w:txbxContent>
                   <w:p>
                     <w:pPr>
                       <w:jc w:val="center"/>
                       <w:rPr>
+                        <w:rFonts w:cs="Arial"/>
                         <w:sz w:val="10"/>
+                        <w:szCs w:val="10"/>
                       </w:rPr>
                     </w:pPr>
                     <w:r>
                       <w:rPr>
+                        <w:rFonts w:cs="Arial"/>
                         <w:sz w:val="10"/>
+                        <w:szCs w:val="10"/>
                       </w:rPr>
                       <w:t>Subgerencia</w:t>
                     </w:r>
@@ -6367,12 +6584,16 @@
                     <w:pPr>
                       <w:jc w:val="center"/>
                       <w:rPr>
+                        <w:rFonts w:cs="Arial"/>
                         <w:sz w:val="10"/>
+                        <w:szCs w:val="10"/>
                       </w:rPr>
                     </w:pPr>
                     <w:r>
                       <w:rPr>
+                        <w:rFonts w:cs="Arial"/>
                         <w:sz w:val="10"/>
+                        <w:szCs w:val="10"/>
                       </w:rPr>
                       <w:t>de</w:t>
                     </w:r>
@@ -6381,12 +6602,16 @@
                     <w:pPr>
                       <w:jc w:val="center"/>
                       <w:rPr>
+                        <w:rFonts w:cs="Arial"/>
                         <w:sz w:val="10"/>
+                        <w:szCs w:val="10"/>
                       </w:rPr>
                     </w:pPr>
                     <w:r>
                       <w:rPr>
+                        <w:rFonts w:cs="Arial"/>
                         <w:sz w:val="10"/>
+                        <w:szCs w:val="10"/>
                       </w:rPr>
                       <w:t>Infraestructura</w:t>
                     </w:r>
@@ -6395,18 +6620,22 @@
               </v:textbox>
             </v:roundrect>
             <v:roundrect id="_s1121" o:spid="_x0000_s1121" style="position:absolute;left:21240;top:8909;width:2160;height:720;v-text-anchor:middle" arcsize=".5" o:dgmlayout="2" o:dgmnodekind="0" filled="f" strokecolor="#993" strokeweight="2.25pt">
-              <v:textbox inset="0,0,0,0">
+              <v:textbox style="mso-next-textbox:#_s1121" inset="0,0,0,0">
                 <w:txbxContent>
                   <w:p>
                     <w:pPr>
                       <w:jc w:val="center"/>
                       <w:rPr>
+                        <w:rFonts w:cs="Arial"/>
                         <w:sz w:val="10"/>
+                        <w:szCs w:val="10"/>
                       </w:rPr>
                     </w:pPr>
                     <w:r>
                       <w:rPr>
+                        <w:rFonts w:cs="Arial"/>
                         <w:sz w:val="10"/>
+                        <w:szCs w:val="10"/>
                       </w:rPr>
                       <w:t>Subgerencia</w:t>
                     </w:r>
@@ -6415,12 +6644,16 @@
                     <w:pPr>
                       <w:jc w:val="center"/>
                       <w:rPr>
+                        <w:rFonts w:cs="Arial"/>
                         <w:sz w:val="10"/>
+                        <w:szCs w:val="10"/>
                       </w:rPr>
                     </w:pPr>
                     <w:r>
                       <w:rPr>
+                        <w:rFonts w:cs="Arial"/>
                         <w:sz w:val="10"/>
+                        <w:szCs w:val="10"/>
                       </w:rPr>
                       <w:t xml:space="preserve">de </w:t>
                     </w:r>
@@ -6429,12 +6662,16 @@
                     <w:pPr>
                       <w:jc w:val="center"/>
                       <w:rPr>
+                        <w:rFonts w:cs="Arial"/>
                         <w:sz w:val="10"/>
+                        <w:szCs w:val="10"/>
                       </w:rPr>
                     </w:pPr>
                     <w:r>
                       <w:rPr>
+                        <w:rFonts w:cs="Arial"/>
                         <w:sz w:val="10"/>
+                        <w:szCs w:val="10"/>
                       </w:rPr>
                       <w:t>TIC</w:t>
                     </w:r>
@@ -6443,18 +6680,22 @@
               </v:textbox>
             </v:roundrect>
             <v:roundrect id="_s1122" o:spid="_x0000_s1122" style="position:absolute;left:23760;top:8909;width:2160;height:720;v-text-anchor:middle" arcsize=".5" o:dgmlayout="2" o:dgmnodekind="0" filled="f" strokecolor="#993" strokeweight="2.25pt">
-              <v:textbox inset="0,0,0,0">
+              <v:textbox style="mso-next-textbox:#_s1122" inset="0,0,0,0">
                 <w:txbxContent>
                   <w:p>
                     <w:pPr>
                       <w:jc w:val="center"/>
                       <w:rPr>
+                        <w:rFonts w:cs="Arial"/>
                         <w:sz w:val="10"/>
+                        <w:szCs w:val="10"/>
                       </w:rPr>
                     </w:pPr>
                     <w:r>
                       <w:rPr>
+                        <w:rFonts w:cs="Arial"/>
                         <w:sz w:val="10"/>
+                        <w:szCs w:val="10"/>
                       </w:rPr>
                       <w:t>Subgerencia de</w:t>
                     </w:r>
@@ -6463,12 +6704,16 @@
                     <w:pPr>
                       <w:jc w:val="center"/>
                       <w:rPr>
+                        <w:rFonts w:cs="Arial"/>
                         <w:sz w:val="10"/>
+                        <w:szCs w:val="10"/>
                       </w:rPr>
                     </w:pPr>
                     <w:r>
                       <w:rPr>
+                        <w:rFonts w:cs="Arial"/>
                         <w:sz w:val="10"/>
+                        <w:szCs w:val="10"/>
                       </w:rPr>
                       <w:t>Contabilidad y Finanzas</w:t>
                     </w:r>
@@ -6477,18 +6722,22 @@
               </v:textbox>
             </v:roundrect>
             <v:roundrect id="_s1123" o:spid="_x0000_s1123" style="position:absolute;left:26280;top:8909;width:2160;height:719;v-text-anchor:middle" arcsize=".5" o:dgmlayout="2" o:dgmnodekind="0" filled="f" strokecolor="#993" strokeweight="2.25pt">
-              <v:textbox inset="0,0,0,0">
+              <v:textbox style="mso-next-textbox:#_s1123" inset="0,0,0,0">
                 <w:txbxContent>
                   <w:p>
                     <w:pPr>
                       <w:jc w:val="center"/>
                       <w:rPr>
+                        <w:rFonts w:cs="Arial"/>
                         <w:sz w:val="10"/>
+                        <w:szCs w:val="10"/>
                       </w:rPr>
                     </w:pPr>
                     <w:r>
                       <w:rPr>
+                        <w:rFonts w:cs="Arial"/>
                         <w:sz w:val="10"/>
+                        <w:szCs w:val="10"/>
                       </w:rPr>
                       <w:t>Subgerencia</w:t>
                     </w:r>
@@ -6497,12 +6746,16 @@
                     <w:pPr>
                       <w:jc w:val="center"/>
                       <w:rPr>
+                        <w:rFonts w:cs="Arial"/>
                         <w:sz w:val="10"/>
+                        <w:szCs w:val="10"/>
                       </w:rPr>
                     </w:pPr>
                     <w:r>
                       <w:rPr>
+                        <w:rFonts w:cs="Arial"/>
                         <w:sz w:val="10"/>
+                        <w:szCs w:val="10"/>
                       </w:rPr>
                       <w:t>de Control de Gestión</w:t>
                     </w:r>
@@ -6515,6 +6768,7 @@
       </w:r>
     </w:p>
     <w:p/>
+    <w:p/>
     <w:p>
       <w:pPr>
         <w:pStyle w:val="Ttulo2"/>
@@ -6531,7 +6785,7 @@
       <w:pPr>
         <w:pStyle w:val="Ttulo2"/>
       </w:pPr>
-      <w:bookmarkStart w:id="20" w:name="_Toc525829865"/>
+      <w:bookmarkStart w:id="20" w:name="_Toc526185443"/>
       <w:r>
         <w:lastRenderedPageBreak/>
         <w:t>Descripción del Tema</w:t>
@@ -6830,7 +7084,7 @@
       <w:r>
         <w:br w:type="page"/>
       </w:r>
-      <w:bookmarkStart w:id="22" w:name="_Toc525829866"/>
+      <w:bookmarkStart w:id="22" w:name="_Toc526185444"/>
       <w:r>
         <w:lastRenderedPageBreak/>
         <w:t>Objetivos</w:t>
@@ -6849,7 +7103,7 @@
         <w:pStyle w:val="Ttulo3"/>
       </w:pPr>
       <w:bookmarkStart w:id="23" w:name="_Toc525761450"/>
-      <w:bookmarkStart w:id="24" w:name="_Toc525829867"/>
+      <w:bookmarkStart w:id="24" w:name="_Toc526185445"/>
       <w:r>
         <w:t>Objetivo General</w:t>
       </w:r>
@@ -6867,7 +7121,7 @@
         <w:pStyle w:val="Ttulo3"/>
       </w:pPr>
       <w:bookmarkStart w:id="25" w:name="_Toc525761451"/>
-      <w:bookmarkStart w:id="26" w:name="_Toc525829868"/>
+      <w:bookmarkStart w:id="26" w:name="_Toc526185446"/>
       <w:r>
         <w:t>Objetivos Específicos</w:t>
       </w:r>
@@ -7049,7 +7303,7 @@
         <w:br w:type="page"/>
       </w:r>
       <w:bookmarkStart w:id="27" w:name="_Toc525761452"/>
-      <w:bookmarkStart w:id="28" w:name="_Toc525829869"/>
+      <w:bookmarkStart w:id="28" w:name="_Toc526185447"/>
       <w:r>
         <w:lastRenderedPageBreak/>
         <w:t>Marco Teórico</w:t>
@@ -7063,7 +7317,7 @@
         <w:pStyle w:val="Ttulo2"/>
       </w:pPr>
       <w:bookmarkStart w:id="29" w:name="_Toc525761453"/>
-      <w:bookmarkStart w:id="30" w:name="_Toc525829870"/>
+      <w:bookmarkStart w:id="30" w:name="_Toc526185448"/>
       <w:r>
         <w:t>Integración de Modelos de Madurez de Capacidades</w:t>
       </w:r>
@@ -7080,7 +7334,7 @@
       <w:r>
         <w:br w:type="page"/>
       </w:r>
-      <w:bookmarkStart w:id="32" w:name="_Toc525829871"/>
+      <w:bookmarkStart w:id="32" w:name="_Toc526185449"/>
       <w:r>
         <w:lastRenderedPageBreak/>
         <w:t>Guía del PMBOK</w:t>
@@ -7090,7 +7344,7 @@
         <w:rPr>
           <w:rStyle w:val="Refdenotaalpie"/>
         </w:rPr>
-        <w:footnoteReference w:id="1"/>
+        <w:footnoteReference w:id="3"/>
       </w:r>
       <w:bookmarkEnd w:id="32"/>
     </w:p>
@@ -7225,7 +7479,7 @@
         <w:rPr>
           <w:rStyle w:val="Refdenotaalpie"/>
         </w:rPr>
-        <w:footnoteReference w:id="2"/>
+        <w:footnoteReference w:id="4"/>
       </w:r>
       <w:r>
         <w:t xml:space="preserve"> deben ser satisfechas.</w:t>
@@ -7343,7 +7597,7 @@
         <w:pStyle w:val="Ttulo3"/>
       </w:pPr>
       <w:bookmarkStart w:id="33" w:name="_Toc308398436"/>
-      <w:bookmarkStart w:id="34" w:name="_Toc525829872"/>
+      <w:bookmarkStart w:id="34" w:name="_Toc526185450"/>
       <w:r>
         <w:t>Grupos de Procesos de la Dirección de Proyectos</w:t>
       </w:r>
@@ -7747,7 +8001,7 @@
       <w:r>
         <w:br w:type="page"/>
       </w:r>
-      <w:bookmarkStart w:id="36" w:name="_Toc525829873"/>
+      <w:bookmarkStart w:id="36" w:name="_Toc526185451"/>
       <w:r>
         <w:lastRenderedPageBreak/>
         <w:t>Áreas de Conocimiento de la Dirección de Proyectos</w:t>
@@ -8372,7 +8626,7 @@
       <w:r>
         <w:br w:type="page"/>
       </w:r>
-      <w:bookmarkStart w:id="38" w:name="_Toc525829874"/>
+      <w:bookmarkStart w:id="38" w:name="_Toc526185452"/>
       <w:r>
         <w:lastRenderedPageBreak/>
         <w:t>Buenas Prácticas</w:t>
@@ -8388,7 +8642,7 @@
       <w:r>
         <w:br w:type="page"/>
       </w:r>
-      <w:bookmarkStart w:id="39" w:name="_Toc525829875"/>
+      <w:bookmarkStart w:id="39" w:name="_Toc526185453"/>
       <w:r>
         <w:lastRenderedPageBreak/>
         <w:t>Mejora Continua</w:t>
@@ -9170,7 +9424,7 @@
       <w:r>
         <w:br w:type="page"/>
       </w:r>
-      <w:bookmarkStart w:id="40" w:name="_Toc525829876"/>
+      <w:bookmarkStart w:id="40" w:name="_Toc526185454"/>
       <w:r>
         <w:lastRenderedPageBreak/>
         <w:t>Factores Críticos</w:t>
@@ -11175,7 +11429,7 @@
         <w:br w:type="page"/>
       </w:r>
       <w:bookmarkStart w:id="41" w:name="_Toc525761456"/>
-      <w:bookmarkStart w:id="42" w:name="_Toc525829877"/>
+      <w:bookmarkStart w:id="42" w:name="_Toc526185455"/>
       <w:r>
         <w:lastRenderedPageBreak/>
         <w:t>Desarrollo</w:t>
@@ -11189,7 +11443,7 @@
         <w:pStyle w:val="Ttulo2"/>
       </w:pPr>
       <w:bookmarkStart w:id="43" w:name="_Toc525761457"/>
-      <w:bookmarkStart w:id="44" w:name="_Toc525829878"/>
+      <w:bookmarkStart w:id="44" w:name="_Toc526185456"/>
       <w:r>
         <w:t>Metodología</w:t>
       </w:r>
@@ -11202,7 +11456,7 @@
         <w:pStyle w:val="Ttulo2"/>
       </w:pPr>
       <w:bookmarkStart w:id="45" w:name="_Toc525761458"/>
-      <w:bookmarkStart w:id="46" w:name="_Toc525829879"/>
+      <w:bookmarkStart w:id="46" w:name="_Toc526185457"/>
       <w:r>
         <w:t>Identificación de Factores Críticos</w:t>
       </w:r>
@@ -11215,7 +11469,7 @@
         <w:pStyle w:val="Ttulo3"/>
       </w:pPr>
       <w:bookmarkStart w:id="47" w:name="_Toc525761459"/>
-      <w:bookmarkStart w:id="48" w:name="_Toc525829880"/>
+      <w:bookmarkStart w:id="48" w:name="_Toc526185458"/>
       <w:r>
         <w:t>Revisión de Antecedentes Históricos</w:t>
       </w:r>
@@ -11228,7 +11482,7 @@
         <w:pStyle w:val="Ttulo3"/>
       </w:pPr>
       <w:bookmarkStart w:id="49" w:name="_Toc525761460"/>
-      <w:bookmarkStart w:id="50" w:name="_Toc525829881"/>
+      <w:bookmarkStart w:id="50" w:name="_Toc526185459"/>
       <w:r>
         <w:t>Visión de Expertos y Usuarios</w:t>
       </w:r>
@@ -11241,7 +11495,7 @@
         <w:pStyle w:val="Ttulo3"/>
       </w:pPr>
       <w:bookmarkStart w:id="51" w:name="_Toc525761461"/>
-      <w:bookmarkStart w:id="52" w:name="_Toc525829882"/>
+      <w:bookmarkStart w:id="52" w:name="_Toc526185460"/>
       <w:r>
         <w:t>Análisis</w:t>
       </w:r>
@@ -11257,7 +11511,7 @@
         <w:pStyle w:val="Ttulo3"/>
       </w:pPr>
       <w:bookmarkStart w:id="53" w:name="_Toc525761462"/>
-      <w:bookmarkStart w:id="54" w:name="_Toc525829883"/>
+      <w:bookmarkStart w:id="54" w:name="_Toc526185461"/>
       <w:r>
         <w:t>Factores Críticos</w:t>
       </w:r>
@@ -11270,7 +11524,7 @@
         <w:pStyle w:val="Ttulo2"/>
       </w:pPr>
       <w:bookmarkStart w:id="55" w:name="_Toc525761463"/>
-      <w:bookmarkStart w:id="56" w:name="_Toc525829884"/>
+      <w:bookmarkStart w:id="56" w:name="_Toc526185462"/>
       <w:r>
         <w:t>Desarrollo del Manual</w:t>
       </w:r>
@@ -11283,7 +11537,7 @@
         <w:pStyle w:val="Ttulo3"/>
       </w:pPr>
       <w:bookmarkStart w:id="57" w:name="_Toc525761464"/>
-      <w:bookmarkStart w:id="58" w:name="_Toc525829885"/>
+      <w:bookmarkStart w:id="58" w:name="_Toc526185463"/>
       <w:r>
         <w:t>Estructura del Manual de Buenas Prácticas</w:t>
       </w:r>
@@ -11296,7 +11550,7 @@
         <w:pStyle w:val="Ttulo3"/>
       </w:pPr>
       <w:bookmarkStart w:id="59" w:name="_Toc525761465"/>
-      <w:bookmarkStart w:id="60" w:name="_Toc525829886"/>
+      <w:bookmarkStart w:id="60" w:name="_Toc526185464"/>
       <w:r>
         <w:t>Validación de la Estructura</w:t>
       </w:r>
@@ -11309,7 +11563,7 @@
         <w:pStyle w:val="Ttulo3"/>
       </w:pPr>
       <w:bookmarkStart w:id="61" w:name="_Toc525761466"/>
-      <w:bookmarkStart w:id="62" w:name="_Toc525829887"/>
+      <w:bookmarkStart w:id="62" w:name="_Toc526185465"/>
       <w:r>
         <w:t>Elaboración de Contenidos</w:t>
       </w:r>
@@ -11322,7 +11576,7 @@
         <w:pStyle w:val="Ttulo3"/>
       </w:pPr>
       <w:bookmarkStart w:id="63" w:name="_Toc525761467"/>
-      <w:bookmarkStart w:id="64" w:name="_Toc525829888"/>
+      <w:bookmarkStart w:id="64" w:name="_Toc526185466"/>
       <w:r>
         <w:lastRenderedPageBreak/>
         <w:t>Validación del Contenido</w:t>
@@ -11336,7 +11590,7 @@
         <w:pStyle w:val="Ttulo2"/>
       </w:pPr>
       <w:bookmarkStart w:id="65" w:name="_Toc525761468"/>
-      <w:bookmarkStart w:id="66" w:name="_Toc525829889"/>
+      <w:bookmarkStart w:id="66" w:name="_Toc526185467"/>
       <w:r>
         <w:t>Plan de Implementación</w:t>
       </w:r>
@@ -11349,7 +11603,7 @@
         <w:pStyle w:val="Ttulo3"/>
       </w:pPr>
       <w:bookmarkStart w:id="67" w:name="_Toc525761469"/>
-      <w:bookmarkStart w:id="68" w:name="_Toc525829890"/>
+      <w:bookmarkStart w:id="68" w:name="_Toc526185468"/>
       <w:r>
         <w:t>Plan de Acción</w:t>
       </w:r>
@@ -11362,7 +11616,7 @@
         <w:pStyle w:val="Ttulo3"/>
       </w:pPr>
       <w:bookmarkStart w:id="69" w:name="_Toc525761470"/>
-      <w:bookmarkStart w:id="70" w:name="_Toc525829891"/>
+      <w:bookmarkStart w:id="70" w:name="_Toc526185469"/>
       <w:r>
         <w:t>Cronograma de Implementación</w:t>
       </w:r>
@@ -11375,7 +11629,7 @@
         <w:pStyle w:val="Ttulo2"/>
       </w:pPr>
       <w:bookmarkStart w:id="71" w:name="_Toc525761471"/>
-      <w:bookmarkStart w:id="72" w:name="_Toc525829892"/>
+      <w:bookmarkStart w:id="72" w:name="_Toc526185470"/>
       <w:r>
         <w:t>Resultados</w:t>
       </w:r>
@@ -11391,7 +11645,7 @@
         <w:br w:type="page"/>
       </w:r>
       <w:bookmarkStart w:id="73" w:name="_Toc525761472"/>
-      <w:bookmarkStart w:id="74" w:name="_Toc525829893"/>
+      <w:bookmarkStart w:id="74" w:name="_Toc526185471"/>
       <w:r>
         <w:lastRenderedPageBreak/>
         <w:t>Conclusiones</w:t>
@@ -11405,7 +11659,7 @@
         <w:pStyle w:val="Ttulo2"/>
       </w:pPr>
       <w:bookmarkStart w:id="75" w:name="_Toc525761473"/>
-      <w:bookmarkStart w:id="76" w:name="_Toc525829894"/>
+      <w:bookmarkStart w:id="76" w:name="_Toc526185472"/>
       <w:r>
         <w:t>Conclusiones</w:t>
       </w:r>
@@ -11418,7 +11672,7 @@
         <w:pStyle w:val="Ttulo2"/>
       </w:pPr>
       <w:bookmarkStart w:id="77" w:name="_Toc525761474"/>
-      <w:bookmarkStart w:id="78" w:name="_Toc525829895"/>
+      <w:bookmarkStart w:id="78" w:name="_Toc526185473"/>
       <w:r>
         <w:t>Aporte</w:t>
       </w:r>
@@ -11433,7 +11687,7 @@
       <w:r>
         <w:br w:type="page"/>
       </w:r>
-      <w:bookmarkStart w:id="79" w:name="_Toc525829896"/>
+      <w:bookmarkStart w:id="79" w:name="_Toc526185474"/>
       <w:r>
         <w:lastRenderedPageBreak/>
         <w:t>Bibliografía</w:t>
@@ -11445,7 +11699,7 @@
       <w:pPr>
         <w:pStyle w:val="Ttulo2"/>
       </w:pPr>
-      <w:bookmarkStart w:id="80" w:name="_Toc525829897"/>
+      <w:bookmarkStart w:id="80" w:name="_Toc526185475"/>
       <w:r>
         <w:t>Bibliografía</w:t>
       </w:r>
@@ -11708,7 +11962,7 @@
       <w:r>
         <w:br w:type="page"/>
       </w:r>
-      <w:bookmarkStart w:id="81" w:name="_Toc525829898"/>
+      <w:bookmarkStart w:id="81" w:name="_Toc526185476"/>
       <w:r>
         <w:lastRenderedPageBreak/>
         <w:t>Fuentes de Información</w:t>
@@ -12064,7 +12318,7 @@
       <w:r>
         <w:br w:type="page"/>
       </w:r>
-      <w:bookmarkStart w:id="82" w:name="_Toc525829899"/>
+      <w:bookmarkStart w:id="82" w:name="_Toc526185477"/>
       <w:r>
         <w:lastRenderedPageBreak/>
         <w:t>Anexos</w:t>
@@ -12155,9 +12409,6 @@
     <w:p>
       <w:pPr>
         <w:pStyle w:val="Textonotapie"/>
-        <w:rPr>
-          <w:lang w:val="en-US"/>
-        </w:rPr>
       </w:pPr>
       <w:r>
         <w:rPr>
@@ -12166,26 +12417,83 @@
         <w:footnoteRef/>
       </w:r>
       <w:r>
-        <w:rPr>
-          <w:lang w:val="en-US"/>
-        </w:rPr>
-        <w:t xml:space="preserve"> PMBOK = </w:t>
-      </w:r>
-      <w:r>
-        <w:rPr>
-          <w:lang w:val="en-US"/>
-        </w:rPr>
-        <w:t>Project Management Body Of Know</w:t>
-      </w:r>
-      <w:r>
-        <w:rPr>
-          <w:lang w:val="en-US"/>
-        </w:rPr>
-        <w:t>ledge</w:t>
+        <w:t xml:space="preserve"> TI = Tecnologías de la Información</w:t>
       </w:r>
     </w:p>
   </w:footnote>
   <w:footnote w:id="2">
+    <w:p>
+      <w:pPr>
+        <w:pStyle w:val="Textonotapie"/>
+      </w:pPr>
+      <w:r>
+        <w:rPr>
+          <w:rStyle w:val="Refdenotaalpie"/>
+        </w:rPr>
+        <w:footnoteRef/>
+      </w:r>
+      <w:r>
+        <w:t xml:space="preserve"> </w:t>
+      </w:r>
+      <w:proofErr w:type="spellStart"/>
+      <w:r>
+        <w:t>Stakeholder</w:t>
+      </w:r>
+      <w:proofErr w:type="spellEnd"/>
+      <w:r>
+        <w:t>: Término en inglés, que en el contexto de los proyectos se refiere a la “parte interesada”, es decir, aquellos que pueden verse afectados por las acciones de la empresa.</w:t>
+      </w:r>
+    </w:p>
+  </w:footnote>
+  <w:footnote w:id="3">
+    <w:p>
+      <w:pPr>
+        <w:pStyle w:val="Textonotapie"/>
+        <w:rPr>
+          <w:lang w:val="en-US"/>
+        </w:rPr>
+      </w:pPr>
+      <w:r>
+        <w:rPr>
+          <w:rStyle w:val="Refdenotaalpie"/>
+        </w:rPr>
+        <w:footnoteRef/>
+      </w:r>
+      <w:r>
+        <w:rPr>
+          <w:lang w:val="en-US"/>
+        </w:rPr>
+        <w:t xml:space="preserve"> PMBOK = </w:t>
+      </w:r>
+      <w:r>
+        <w:rPr>
+          <w:lang w:val="en-US"/>
+        </w:rPr>
+        <w:t xml:space="preserve">Project Management Body </w:t>
+      </w:r>
+      <w:proofErr w:type="gramStart"/>
+      <w:r>
+        <w:rPr>
+          <w:lang w:val="en-US"/>
+        </w:rPr>
+        <w:t>Of</w:t>
+      </w:r>
+      <w:proofErr w:type="gramEnd"/>
+      <w:r>
+        <w:rPr>
+          <w:lang w:val="en-US"/>
+        </w:rPr>
+        <w:t xml:space="preserve"> Know</w:t>
+      </w:r>
+      <w:r>
+        <w:rPr>
+          <w:lang w:val="en-US"/>
+        </w:rPr>
+        <w:t>ledge</w:t>
+      </w:r>
+    </w:p>
+  </w:footnote>
+  <w:footnote w:id="4">
     <w:p>
       <w:pPr>
         <w:pStyle w:val="Textonotapie"/>
@@ -18523,7 +18831,7 @@
 </file>
 
 <file path=customXml/itemProps1.xml><?xml version="1.0" encoding="utf-8"?>
-<ds:datastoreItem xmlns:ds="http://schemas.openxmlformats.org/officeDocument/2006/customXml" ds:itemID="{8BF60ED4-B4D7-4FFE-9F84-1C22F9329B15}">
+<ds:datastoreItem xmlns:ds="http://schemas.openxmlformats.org/officeDocument/2006/customXml" ds:itemID="{2763D982-4C6E-4FF2-9D50-0D50A20FB9FD}">
   <ds:schemaRefs>
     <ds:schemaRef ds:uri="http://schemas.openxmlformats.org/officeDocument/2006/bibliography"/>
   </ds:schemaRefs>

</xml_diff>

<commit_message>
Se agrega punto Buenas Practicas
</commit_message>
<xml_diff>
--- a/2018/TT IQQ 2018 Camara y Garay.docx
+++ b/2018/TT IQQ 2018 Camara y Garay.docx
@@ -30,7 +30,7 @@
             <v:path o:extrusionok="f" gradientshapeok="t" o:connecttype="rect"/>
             <o:lock v:ext="edit" aspectratio="t"/>
           </v:shapetype>
-          <v:shape id="Imagen 2" o:spid="_x0000_s1029" type="#_x0000_t75" style="position:absolute;left:0;text-align:left;margin-left:0;margin-top:-32.4pt;width:162.25pt;height:130.05pt;z-index:1;visibility:visible;mso-wrap-style:square;mso-position-horizontal:center;mso-position-horizontal-relative:text;mso-position-vertical-relative:text">
+          <v:shape id="Imagen 2" o:spid="_x0000_s1029" type="#_x0000_t75" style="position:absolute;left:0;text-align:left;margin-left:0;margin-top:-32.4pt;width:162.25pt;height:130.05pt;z-index:251656704;visibility:visible;mso-wrap-style:square;mso-position-horizontal:center;mso-position-horizontal-relative:text;mso-position-vertical-relative:text">
             <v:imagedata r:id="rId8" o:title=""/>
           </v:shape>
         </w:pict>
@@ -5651,7 +5651,7 @@
           <w:noProof/>
         </w:rPr>
         <w:pict w14:anchorId="018B777C">
-          <v:group id="_x0000_s1081" editas="orgchart" style="position:absolute;left:0;text-align:left;margin-left:.45pt;margin-top:8.25pt;width:592.5pt;height:362.55pt;z-index:2" coordorigin="3607,2430" coordsize="24833,7199">
+          <v:group id="_x0000_s1081" editas="orgchart" style="position:absolute;left:0;text-align:left;margin-left:.45pt;margin-top:8.25pt;width:592.5pt;height:362.55pt;z-index:251657728" coordorigin="3607,2430" coordsize="24833,7199">
             <o:lock v:ext="edit" aspectratio="t"/>
             <o:diagram v:ext="edit" dgmstyle="1" dgmscalex="31273" dgmscaley="66009" dgmfontsize="5" constrainbounds="0,0,0,0" autoformat="t">
               <o:relationtable v:ext="edit">
@@ -6954,8 +6954,6 @@
       <w:r>
         <w:t>,</w:t>
       </w:r>
-      <w:bookmarkStart w:id="20" w:name="_GoBack"/>
-      <w:bookmarkEnd w:id="20"/>
       <w:r>
         <w:t xml:space="preserve"> y en consecuencia, se deben negociar nuevos plazos de entrega para la implementación de las correcciones.</w:t>
       </w:r>
@@ -7139,21 +7137,39 @@
       <w:pPr>
         <w:pStyle w:val="Ttulo2"/>
       </w:pPr>
-      <w:bookmarkStart w:id="21" w:name="_Toc525761449"/>
+      <w:bookmarkStart w:id="20" w:name="_Toc525761449"/>
       <w:r>
         <w:br w:type="page"/>
       </w:r>
-      <w:bookmarkStart w:id="22" w:name="_Toc526185444"/>
+      <w:bookmarkStart w:id="21" w:name="_Toc526185444"/>
       <w:r>
         <w:lastRenderedPageBreak/>
         <w:t>Objetivos</w:t>
       </w:r>
+      <w:bookmarkEnd w:id="20"/>
       <w:bookmarkEnd w:id="21"/>
+    </w:p>
+    <w:p>
+      <w:r>
+        <w:t>A continuación, se presentan los objetivos que definen el alcance de este trabajo.</w:t>
+      </w:r>
+    </w:p>
+    <w:p/>
+    <w:p>
+      <w:pPr>
+        <w:pStyle w:val="Ttulo3"/>
+      </w:pPr>
+      <w:bookmarkStart w:id="22" w:name="_Toc525761450"/>
+      <w:bookmarkStart w:id="23" w:name="_Toc526185445"/>
+      <w:r>
+        <w:t>Objetivo General</w:t>
+      </w:r>
       <w:bookmarkEnd w:id="22"/>
-    </w:p>
-    <w:p>
-      <w:r>
-        <w:t>A continuación, se presentan los objetivos que definen el alcance de este trabajo.</w:t>
+      <w:bookmarkEnd w:id="23"/>
+    </w:p>
+    <w:p>
+      <w:r>
+        <w:t>Elaborar un manual de buenas prácticas para el desarrollo de proyectos informáticos en ZOFRI S.A.</w:t>
       </w:r>
     </w:p>
     <w:p/>
@@ -7161,31 +7177,13 @@
       <w:pPr>
         <w:pStyle w:val="Ttulo3"/>
       </w:pPr>
-      <w:bookmarkStart w:id="23" w:name="_Toc525761450"/>
-      <w:bookmarkStart w:id="24" w:name="_Toc526185445"/>
-      <w:r>
-        <w:t>Objetivo General</w:t>
-      </w:r>
-      <w:bookmarkEnd w:id="23"/>
+      <w:bookmarkStart w:id="24" w:name="_Toc525761451"/>
+      <w:bookmarkStart w:id="25" w:name="_Toc526185446"/>
+      <w:r>
+        <w:t>Objetivos Específicos</w:t>
+      </w:r>
       <w:bookmarkEnd w:id="24"/>
-    </w:p>
-    <w:p>
-      <w:r>
-        <w:t>Elaborar un manual de buenas prácticas para el desarrollo de proyectos informáticos en ZOFRI S.A.</w:t>
-      </w:r>
-    </w:p>
-    <w:p/>
-    <w:p>
-      <w:pPr>
-        <w:pStyle w:val="Ttulo3"/>
-      </w:pPr>
-      <w:bookmarkStart w:id="25" w:name="_Toc525761451"/>
-      <w:bookmarkStart w:id="26" w:name="_Toc526185446"/>
-      <w:r>
-        <w:t>Objetivos Específicos</w:t>
-      </w:r>
       <w:bookmarkEnd w:id="25"/>
-      <w:bookmarkEnd w:id="26"/>
     </w:p>
     <w:p>
       <w:r>
@@ -7361,27 +7359,27 @@
       <w:r>
         <w:br w:type="page"/>
       </w:r>
-      <w:bookmarkStart w:id="27" w:name="_Toc525761452"/>
-      <w:bookmarkStart w:id="28" w:name="_Toc526185447"/>
+      <w:bookmarkStart w:id="26" w:name="_Toc525761452"/>
+      <w:bookmarkStart w:id="27" w:name="_Toc526185447"/>
       <w:r>
         <w:lastRenderedPageBreak/>
         <w:t>Marco Teórico</w:t>
       </w:r>
+      <w:bookmarkEnd w:id="26"/>
       <w:bookmarkEnd w:id="27"/>
+    </w:p>
+    <w:p/>
+    <w:p>
+      <w:pPr>
+        <w:pStyle w:val="Ttulo2"/>
+      </w:pPr>
+      <w:bookmarkStart w:id="28" w:name="_Toc525761453"/>
+      <w:bookmarkStart w:id="29" w:name="_Toc526185448"/>
+      <w:r>
+        <w:t>Integración de Modelos de Madurez de Capacidades</w:t>
+      </w:r>
       <w:bookmarkEnd w:id="28"/>
-    </w:p>
-    <w:p/>
-    <w:p>
-      <w:pPr>
-        <w:pStyle w:val="Ttulo2"/>
-      </w:pPr>
-      <w:bookmarkStart w:id="29" w:name="_Toc525761453"/>
-      <w:bookmarkStart w:id="30" w:name="_Toc526185448"/>
-      <w:r>
-        <w:t>Integración de Modelos de Madurez de Capacidades</w:t>
-      </w:r>
       <w:bookmarkEnd w:id="29"/>
-      <w:bookmarkEnd w:id="30"/>
     </w:p>
     <w:p/>
     <w:p/>
@@ -7389,23 +7387,23 @@
       <w:pPr>
         <w:pStyle w:val="Ttulo2"/>
       </w:pPr>
-      <w:bookmarkStart w:id="31" w:name="_Toc525761454"/>
+      <w:bookmarkStart w:id="30" w:name="_Toc525761454"/>
       <w:r>
         <w:br w:type="page"/>
       </w:r>
-      <w:bookmarkStart w:id="32" w:name="_Toc526185449"/>
+      <w:bookmarkStart w:id="31" w:name="_Toc526185449"/>
       <w:r>
         <w:lastRenderedPageBreak/>
         <w:t>Guía del PMBOK</w:t>
       </w:r>
+      <w:bookmarkEnd w:id="30"/>
+      <w:r>
+        <w:rPr>
+          <w:rStyle w:val="Refdenotaalpie"/>
+        </w:rPr>
+        <w:footnoteReference w:id="3"/>
+      </w:r>
       <w:bookmarkEnd w:id="31"/>
-      <w:r>
-        <w:rPr>
-          <w:rStyle w:val="Refdenotaalpie"/>
-        </w:rPr>
-        <w:footnoteReference w:id="3"/>
-      </w:r>
-      <w:bookmarkEnd w:id="32"/>
     </w:p>
     <w:p>
       <w:r>
@@ -7655,13 +7653,13 @@
       <w:pPr>
         <w:pStyle w:val="Ttulo3"/>
       </w:pPr>
-      <w:bookmarkStart w:id="33" w:name="_Toc308398436"/>
-      <w:bookmarkStart w:id="34" w:name="_Toc526185450"/>
+      <w:bookmarkStart w:id="32" w:name="_Toc308398436"/>
+      <w:bookmarkStart w:id="33" w:name="_Toc526185450"/>
       <w:r>
         <w:t>Grupos de Procesos de la Dirección de Proyectos</w:t>
       </w:r>
+      <w:bookmarkEnd w:id="32"/>
       <w:bookmarkEnd w:id="33"/>
-      <w:bookmarkEnd w:id="34"/>
     </w:p>
     <w:p>
       <w:r>
@@ -8027,7 +8025,7 @@
     <w:p>
       <w:r>
         <w:pict w14:anchorId="68F7135F">
-          <v:shape id="_x0000_i1025" type="#_x0000_t75" style="width:419.25pt;height:201.75pt">
+          <v:shape id="_x0000_i1025" type="#_x0000_t75" style="width:419.1pt;height:201.5pt">
             <v:imagedata r:id="rId10" o:title="pmbok-grups-de-procesos"/>
           </v:shape>
         </w:pict>
@@ -8056,17 +8054,17 @@
       <w:pPr>
         <w:pStyle w:val="Ttulo3"/>
       </w:pPr>
-      <w:bookmarkStart w:id="35" w:name="_Toc308398437"/>
+      <w:bookmarkStart w:id="34" w:name="_Toc308398437"/>
       <w:r>
         <w:br w:type="page"/>
       </w:r>
-      <w:bookmarkStart w:id="36" w:name="_Toc526185451"/>
+      <w:bookmarkStart w:id="35" w:name="_Toc526185451"/>
       <w:r>
         <w:lastRenderedPageBreak/>
         <w:t>Áreas de Conocimiento de la Dirección de Proyectos</w:t>
       </w:r>
+      <w:bookmarkEnd w:id="34"/>
       <w:bookmarkEnd w:id="35"/>
-      <w:bookmarkEnd w:id="36"/>
     </w:p>
     <w:p>
       <w:r>
@@ -8663,7 +8661,7 @@
     <w:p>
       <w:r>
         <w:pict w14:anchorId="05654164">
-          <v:shape id="_x0000_i1026" type="#_x0000_t75" style="width:444pt;height:439.5pt">
+          <v:shape id="_x0000_i1026" type="#_x0000_t75" style="width:443.8pt;height:439.5pt">
             <v:imagedata r:id="rId11" o:title=""/>
           </v:shape>
         </w:pict>
@@ -8673,7 +8671,7 @@
       <w:pPr>
         <w:pStyle w:val="Grfico1"/>
       </w:pPr>
-      <w:bookmarkStart w:id="37" w:name="_Toc525761455"/>
+      <w:bookmarkStart w:id="36" w:name="_Toc525761455"/>
       <w:r>
         <w:t>Relación entre los grupos de procesos y las áreas de conocimiento de la dirección de proyectos.</w:t>
       </w:r>
@@ -8685,27 +8683,92 @@
       <w:r>
         <w:br w:type="page"/>
       </w:r>
-      <w:bookmarkStart w:id="38" w:name="_Toc526185452"/>
+      <w:bookmarkStart w:id="37" w:name="_Toc526185452"/>
       <w:r>
         <w:lastRenderedPageBreak/>
         <w:t>Buenas Prácticas</w:t>
       </w:r>
+      <w:bookmarkEnd w:id="36"/>
       <w:bookmarkEnd w:id="37"/>
-      <w:bookmarkEnd w:id="38"/>
+    </w:p>
+    <w:p>
+      <w:r>
+        <w:t>En el contexto de la</w:t>
+      </w:r>
+      <w:r>
+        <w:t xml:space="preserve"> dirección de proyectos, tanto la experiencia como el conocimiento</w:t>
+      </w:r>
+      <w:r>
+        <w:t xml:space="preserve"> técnico</w:t>
+      </w:r>
+      <w:r>
+        <w:t xml:space="preserve">, son factores relevantes para el desarrollo exitoso de un proyecto. Sin embargo, dichas características no siempre son suficientes para sostener escenarios imprevistos que pueden afectar el continuo cumplimiento de las actividades o metas planificadas. </w:t>
+      </w:r>
     </w:p>
     <w:p/>
     <w:p>
+      <w:r>
+        <w:t>Afortunadamente y en términos globales, el desarrollo de proyectos ha ido generando una base de datos de conocimientos y experiencias,</w:t>
+      </w:r>
+      <w:r>
+        <w:t xml:space="preserve"> que puede ser aprovechada para identificar prácticas o técnicas que aplicadas en algunos escenarios resultan en la fórmula más adecuada para salvar una contingencia dada. </w:t>
+      </w:r>
+    </w:p>
+    <w:p/>
+    <w:p>
+      <w:r>
+        <w:t>Conceptualmente las buenas prácticas, se refieren al conjunto de acciones o elementos, cuya combinación y aplicación ha dado</w:t>
+      </w:r>
+      <w:r>
+        <w:t xml:space="preserve"> buenos resultados en determinados contextos. Por lo mismo, se espera que su utilización en contextos similares permita la obtención de resultados similares. </w:t>
+      </w:r>
+    </w:p>
+    <w:p/>
+    <w:p>
+      <w:r>
+        <w:t xml:space="preserve">No existe una definición oficial del concepto, tampoco algún estudio que se refiera a las características que debe tener una práctica, para ser calificada objetivamente como buena práctica. </w:t>
+      </w:r>
+      <w:r>
+        <w:t>Esto último porque su existencia es tácita y aceptada universalmente</w:t>
+      </w:r>
+      <w:r>
+        <w:t>, incluso algunos estándares han sido desarrollados bajo la premisa de haber recogido las mejores prácticas de la industria para su formulació</w:t>
+      </w:r>
+      <w:r>
+        <w:t>n.</w:t>
+      </w:r>
+      <w:r>
+        <w:t xml:space="preserve"> Es por ello, que </w:t>
+      </w:r>
+      <w:proofErr w:type="spellStart"/>
+      <w:r>
+        <w:t>aún</w:t>
+      </w:r>
+      <w:proofErr w:type="spellEnd"/>
+      <w:r>
+        <w:t xml:space="preserve"> </w:t>
+      </w:r>
+      <w:r>
+        <w:t>cuando existan buenas prácticas disponibles o sugeridas, el equipo directivo siempre será responsable de su adecuada utilización para los distintos escenarios de un proyecto.</w:t>
+      </w:r>
+    </w:p>
+    <w:p>
       <w:pPr>
         <w:pStyle w:val="Ttulo2"/>
       </w:pPr>
       <w:r>
+        <w:rPr>
+          <w:sz w:val="22"/>
+        </w:rPr>
         <w:br w:type="page"/>
       </w:r>
-      <w:bookmarkStart w:id="39" w:name="_Toc526185453"/>
+      <w:bookmarkStart w:id="38" w:name="_Toc526185453"/>
+      <w:bookmarkStart w:id="39" w:name="_GoBack"/>
       <w:r>
         <w:lastRenderedPageBreak/>
         <w:t>Mejora Continua</w:t>
       </w:r>
+      <w:bookmarkEnd w:id="38"/>
       <w:bookmarkEnd w:id="39"/>
     </w:p>
     <w:p>
@@ -8736,7 +8799,7 @@
           <w:noProof/>
         </w:rPr>
         <w:pict w14:anchorId="61D816CE">
-          <v:group id="_x0000_s1125" editas="cycle" style="position:absolute;left:0;text-align:left;margin-left:87.15pt;margin-top:11.4pt;width:222.3pt;height:191.8pt;z-index:3" coordorigin="1804,3185" coordsize="8640,8640">
+          <v:group id="_x0000_s1125" editas="cycle" style="position:absolute;left:0;text-align:left;margin-left:87.15pt;margin-top:11.4pt;width:222.3pt;height:191.8pt;z-index:251658752" coordorigin="1804,3185" coordsize="8640,8640">
             <o:lock v:ext="edit" aspectratio="t"/>
             <o:diagram v:ext="edit" dgmstyle="17" dgmscalex="33724" dgmscaley="29097" dgmfontsize="5" constrainbounds="2452,3833,9796,11177" autoformat="t">
               <o:relationtable v:ext="edit">
@@ -12494,13 +12557,8 @@
       <w:r>
         <w:t xml:space="preserve"> </w:t>
       </w:r>
-      <w:proofErr w:type="spellStart"/>
-      <w:r>
-        <w:t>Stakeholder</w:t>
-      </w:r>
-      <w:proofErr w:type="spellEnd"/>
-      <w:r>
-        <w:t>: Término en inglés, que en el contexto de los proyectos se refiere a la “parte interesada”, es decir, aquellos que pueden verse afectados por las acciones de la empresa.</w:t>
+      <w:r>
+        <w:t>Stakeholder: Término en inglés, que en el contexto de los proyectos se refiere a la “parte interesada”, es decir, aquellos que pueden verse afectados por las acciones de la empresa.</w:t>
       </w:r>
     </w:p>
   </w:footnote>
@@ -12530,19 +12588,11 @@
         </w:rPr>
         <w:t xml:space="preserve">Project Management Body </w:t>
       </w:r>
-      <w:proofErr w:type="gramStart"/>
       <w:r>
         <w:rPr>
           <w:lang w:val="en-US"/>
         </w:rPr>
-        <w:t>Of</w:t>
-      </w:r>
-      <w:proofErr w:type="gramEnd"/>
-      <w:r>
-        <w:rPr>
-          <w:lang w:val="en-US"/>
-        </w:rPr>
-        <w:t xml:space="preserve"> Know</w:t>
+        <w:t>Of Know</w:t>
       </w:r>
       <w:r>
         <w:rPr>
@@ -18890,7 +18940,7 @@
 </file>
 
 <file path=customXml/itemProps1.xml><?xml version="1.0" encoding="utf-8"?>
-<ds:datastoreItem xmlns:ds="http://schemas.openxmlformats.org/officeDocument/2006/customXml" ds:itemID="{3E4D3A97-B4A9-4178-A63F-47352C123488}">
+<ds:datastoreItem xmlns:ds="http://schemas.openxmlformats.org/officeDocument/2006/customXml" ds:itemID="{D9306EB4-9E92-41B4-9D39-47859B7D7E83}">
   <ds:schemaRefs>
     <ds:schemaRef ds:uri="http://schemas.openxmlformats.org/officeDocument/2006/bibliography"/>
   </ds:schemaRefs>

</xml_diff>

<commit_message>
Se actualiza punto del PMBOK
</commit_message>
<xml_diff>
--- a/2018/TT IQQ 2018 Camara y Garay.docx
+++ b/2018/TT IQQ 2018 Camara y Garay.docx
@@ -7432,308 +7432,348 @@
         <w:t>estos</w:t>
       </w:r>
       <w:r>
-        <w:t>. Estos fundamentos están basados en el estudio de las buenas prácticas reconocidas por profesionales dedicados a la dirección de proyectos, que además contribuyeron en el desarrollo de esta guía.</w:t>
+        <w:t xml:space="preserve">. Estos fundamentos están basados en el estudio de las buenas prácticas reconocidas por profesionales dedicados a la dirección de proyectos, que además contribuyeron en el desarrollo de </w:t>
+      </w:r>
+      <w:r>
+        <w:t>la</w:t>
+      </w:r>
+      <w:r>
+        <w:t xml:space="preserve"> guía.</w:t>
       </w:r>
     </w:p>
     <w:p/>
     <w:p>
-      <w:r>
-        <w:t xml:space="preserve">La guía del PMBOK establece </w:t>
-      </w:r>
-      <w:proofErr w:type="gramStart"/>
-      <w:r>
-        <w:t>que</w:t>
-      </w:r>
-      <w:proofErr w:type="gramEnd"/>
-      <w:r>
-        <w:t xml:space="preserve"> para el éxito de un proyecto, es preciso que el equipo de trabajo que lo conforma realice siguiente:</w:t>
-      </w:r>
-    </w:p>
-    <w:p/>
-    <w:p>
-      <w:pPr>
-        <w:pStyle w:val="Ttulolibre"/>
-      </w:pPr>
-      <w:r>
-        <w:t>Selección de Procesos</w:t>
-      </w:r>
-    </w:p>
-    <w:p>
-      <w:r>
-        <w:t>Seleccionar los procesos más adecuados para cumplir con los objetivos definidos para el proyecto. Generalmente se categorizan en:</w:t>
-      </w:r>
-    </w:p>
-    <w:p/>
+      <w:pPr>
+        <w:rPr>
+          <w:rFonts w:eastAsia="HelveticaNeue-Condensed"/>
+          <w:i/>
+          <w:lang w:eastAsia="es-CL"/>
+        </w:rPr>
+      </w:pPr>
+      <w:r>
+        <w:rPr>
+          <w:rFonts w:eastAsia="HelveticaNeue-Condensed"/>
+          <w:i/>
+          <w:lang w:eastAsia="es-CL"/>
+        </w:rPr>
+        <w:t>“</w:t>
+      </w:r>
+      <w:r>
+        <w:rPr>
+          <w:rFonts w:eastAsia="HelveticaNeue-Condensed"/>
+          <w:i/>
+          <w:lang w:eastAsia="es-CL"/>
+        </w:rPr>
+        <w:t>Los l</w:t>
+      </w:r>
+      <w:r>
+        <w:rPr>
+          <w:rFonts w:eastAsia="HelveticaNeue-Condensed"/>
+          <w:i/>
+          <w:lang w:eastAsia="es-CL"/>
+        </w:rPr>
+        <w:t>í</w:t>
+      </w:r>
+      <w:r>
+        <w:rPr>
+          <w:rFonts w:eastAsia="HelveticaNeue-Condensed"/>
+          <w:i/>
+          <w:lang w:eastAsia="es-CL"/>
+        </w:rPr>
+        <w:t>deres de las organizaciones inician proyectos en respuesta a</w:t>
+      </w:r>
+      <w:r>
+        <w:rPr>
+          <w:rFonts w:eastAsia="HelveticaNeue-Condensed"/>
+          <w:i/>
+          <w:lang w:eastAsia="es-CL"/>
+        </w:rPr>
+        <w:t xml:space="preserve"> </w:t>
+      </w:r>
+      <w:r>
+        <w:rPr>
+          <w:rFonts w:eastAsia="HelveticaNeue-Condensed"/>
+          <w:i/>
+          <w:lang w:eastAsia="es-CL"/>
+        </w:rPr>
+        <w:t>factores que act</w:t>
+      </w:r>
+      <w:r>
+        <w:rPr>
+          <w:rFonts w:eastAsia="HelveticaNeue-Condensed"/>
+          <w:i/>
+          <w:lang w:eastAsia="es-CL"/>
+        </w:rPr>
+        <w:t>ú</w:t>
+      </w:r>
+      <w:r>
+        <w:rPr>
+          <w:rFonts w:eastAsia="HelveticaNeue-Condensed"/>
+          <w:i/>
+          <w:lang w:eastAsia="es-CL"/>
+        </w:rPr>
+        <w:t>an sobre sus organizaciones. Existen cuatro categor</w:t>
+      </w:r>
+      <w:r>
+        <w:rPr>
+          <w:rFonts w:eastAsia="HelveticaNeue-Condensed"/>
+          <w:i/>
+          <w:lang w:eastAsia="es-CL"/>
+        </w:rPr>
+        <w:t>í</w:t>
+      </w:r>
+      <w:r>
+        <w:rPr>
+          <w:rFonts w:eastAsia="HelveticaNeue-Condensed"/>
+          <w:i/>
+          <w:lang w:eastAsia="es-CL"/>
+        </w:rPr>
+        <w:t>as fundamentales de estos factores, que</w:t>
+      </w:r>
+      <w:r>
+        <w:rPr>
+          <w:rFonts w:eastAsia="HelveticaNeue-Condensed"/>
+          <w:i/>
+          <w:lang w:eastAsia="es-CL"/>
+        </w:rPr>
+        <w:t xml:space="preserve"> </w:t>
+      </w:r>
+      <w:r>
+        <w:rPr>
+          <w:rFonts w:eastAsia="HelveticaNeue-Condensed"/>
+          <w:i/>
+          <w:lang w:eastAsia="es-CL"/>
+        </w:rPr>
+        <w:t>ilustran el contexto de un proyecto:</w:t>
+      </w:r>
+    </w:p>
     <w:p>
       <w:pPr>
         <w:numPr>
           <w:ilvl w:val="0"/>
-          <w:numId w:val="2"/>
+          <w:numId w:val="40"/>
         </w:numPr>
-      </w:pPr>
-      <w:r>
-        <w:rPr>
+        <w:rPr>
+          <w:rFonts w:eastAsia="HelveticaNeue-Condensed"/>
           <w:i/>
-        </w:rPr>
-        <w:t>Procesos de Dirección de Proyectos</w:t>
-      </w:r>
-      <w:r>
-        <w:t>, los cuales aseguran que el proyecto avance eficazmente. Estos procesos son los que se describen en la guía del PMBOK.</w:t>
+          <w:lang w:eastAsia="es-CL"/>
+        </w:rPr>
+      </w:pPr>
+      <w:r>
+        <w:rPr>
+          <w:rFonts w:eastAsia="HelveticaNeue-Condensed"/>
+          <w:i/>
+          <w:lang w:eastAsia="es-CL"/>
+        </w:rPr>
+        <w:t>Cumplir requisitos regulatorios, legales o sociales;</w:t>
       </w:r>
     </w:p>
     <w:p>
       <w:pPr>
         <w:numPr>
           <w:ilvl w:val="0"/>
-          <w:numId w:val="2"/>
+          <w:numId w:val="40"/>
         </w:numPr>
-      </w:pPr>
-      <w:r>
-        <w:rPr>
+        <w:rPr>
+          <w:rFonts w:eastAsia="HelveticaNeue-Condensed"/>
           <w:i/>
-        </w:rPr>
-        <w:t>Procesos Orientados al Producto</w:t>
-      </w:r>
-      <w:r>
-        <w:t>, los que tienen relación con las especificaciones y definiciones del producto. Determinan el alcance del proyecto. Estos procesos no se incluyen en la guía del PMBOK, no obstante</w:t>
-      </w:r>
-      <w:r>
-        <w:t xml:space="preserve">, </w:t>
-      </w:r>
-      <w:r>
-        <w:t>ellos también deben ser considerados por el director del proyecto.</w:t>
-      </w:r>
-    </w:p>
-    <w:p/>
-    <w:p>
-      <w:pPr>
-        <w:pStyle w:val="Ttulolibre"/>
-      </w:pPr>
-      <w:r>
-        <w:lastRenderedPageBreak/>
-        <w:t>Enfoque</w:t>
-      </w:r>
-    </w:p>
-    <w:p>
-      <w:r>
-        <w:t>Utilizar una metodología que esté definida y que pueda adoptarse a las necesidades o requisitos del proyecto.</w:t>
-      </w:r>
-    </w:p>
-    <w:p/>
-    <w:p>
-      <w:pPr>
-        <w:pStyle w:val="Ttulolibre"/>
-      </w:pPr>
-      <w:r>
-        <w:t>Cumplir Objetivos</w:t>
-      </w:r>
-    </w:p>
-    <w:p>
-      <w:r>
-        <w:t>Cumplir con los requisitos u objetivos, ya que las expectativas o necesidades de los Grupos de Interés</w:t>
-      </w:r>
-      <w:r>
-        <w:rPr>
-          <w:rStyle w:val="Refdenotaalpie"/>
-        </w:rPr>
-        <w:footnoteReference w:id="4"/>
-      </w:r>
-      <w:r>
-        <w:t xml:space="preserve"> deben ser satisfechas.</w:t>
-      </w:r>
-    </w:p>
-    <w:p/>
-    <w:p>
-      <w:pPr>
-        <w:pStyle w:val="Ttulolibre"/>
-      </w:pPr>
-      <w:r>
-        <w:t>Equilibrar Restricciones</w:t>
-      </w:r>
-    </w:p>
-    <w:p>
-      <w:r>
-        <w:t xml:space="preserve">Mantener un </w:t>
-      </w:r>
-      <w:r>
-        <w:t>equilibrio</w:t>
-      </w:r>
-      <w:r>
-        <w:t xml:space="preserve"> entre las distintas restricciones o deseables que pudieran contraponerse según sus objetivos individuales, tales como:</w:t>
+          <w:lang w:eastAsia="es-CL"/>
+        </w:rPr>
+      </w:pPr>
+      <w:r>
+        <w:rPr>
+          <w:rFonts w:eastAsia="HelveticaNeue-Condensed"/>
+          <w:i/>
+          <w:lang w:eastAsia="es-CL"/>
+        </w:rPr>
+        <w:t>Satisfacer las solicitudes o necesidades de los interesados;</w:t>
       </w:r>
     </w:p>
     <w:p>
       <w:pPr>
         <w:numPr>
           <w:ilvl w:val="0"/>
-          <w:numId w:val="7"/>
+          <w:numId w:val="40"/>
         </w:numPr>
-      </w:pPr>
-      <w:r>
-        <w:t>Alcance</w:t>
+        <w:rPr>
+          <w:rFonts w:eastAsia="HelveticaNeue-Condensed"/>
+          <w:i/>
+          <w:lang w:eastAsia="es-CL"/>
+        </w:rPr>
+      </w:pPr>
+      <w:r>
+        <w:rPr>
+          <w:rFonts w:eastAsia="HelveticaNeue-Condensed"/>
+          <w:i/>
+          <w:lang w:eastAsia="es-CL"/>
+        </w:rPr>
+        <w:t>Implementar o cambiar las estrategias de negocio o tecnol</w:t>
+      </w:r>
+      <w:r>
+        <w:rPr>
+          <w:rFonts w:eastAsia="HelveticaNeue-Condensed"/>
+          <w:i/>
+          <w:lang w:eastAsia="es-CL"/>
+        </w:rPr>
+        <w:t>ó</w:t>
+      </w:r>
+      <w:r>
+        <w:rPr>
+          <w:rFonts w:eastAsia="HelveticaNeue-Condensed"/>
+          <w:i/>
+          <w:lang w:eastAsia="es-CL"/>
+        </w:rPr>
+        <w:t>gicas; y</w:t>
       </w:r>
     </w:p>
     <w:p>
       <w:pPr>
         <w:numPr>
           <w:ilvl w:val="0"/>
-          <w:numId w:val="7"/>
+          <w:numId w:val="40"/>
         </w:numPr>
-      </w:pPr>
-      <w:r>
-        <w:t>Calidad</w:t>
-      </w:r>
-    </w:p>
-    <w:p>
-      <w:pPr>
-        <w:numPr>
-          <w:ilvl w:val="0"/>
-          <w:numId w:val="7"/>
-        </w:numPr>
-      </w:pPr>
-      <w:r>
-        <w:t>Cronograma</w:t>
-      </w:r>
-    </w:p>
-    <w:p>
-      <w:pPr>
-        <w:numPr>
-          <w:ilvl w:val="0"/>
-          <w:numId w:val="7"/>
-        </w:numPr>
-      </w:pPr>
-      <w:r>
-        <w:t>Presupuesto</w:t>
-      </w:r>
-    </w:p>
-    <w:p>
-      <w:pPr>
-        <w:numPr>
-          <w:ilvl w:val="0"/>
-          <w:numId w:val="7"/>
-        </w:numPr>
-      </w:pPr>
-      <w:r>
-        <w:t>Recursos</w:t>
-      </w:r>
-    </w:p>
-    <w:p>
-      <w:pPr>
-        <w:numPr>
-          <w:ilvl w:val="0"/>
-          <w:numId w:val="7"/>
-        </w:numPr>
-      </w:pPr>
-      <w:r>
-        <w:t>Riesgo</w:t>
-      </w:r>
-    </w:p>
-    <w:p>
-      <w:pPr>
-        <w:ind w:left="360"/>
-      </w:pPr>
-    </w:p>
-    <w:p>
-      <w:r>
-        <w:br w:type="page"/>
-      </w:r>
-      <w:r>
-        <w:lastRenderedPageBreak/>
-        <w:t xml:space="preserve">Por ejemplo, un eventual atraso en el desarrollo de las tareas del </w:t>
-      </w:r>
-      <w:r>
-        <w:t>cronograma</w:t>
-      </w:r>
-      <w:r>
-        <w:t xml:space="preserve"> puede implicar la necesidad de agregar más recursos, para acortar la duración de otras tareas y de esta manera evitar una replanificación. No obstante, la incorporación de Recursos impactará en el presupuesto del proyecto, en cuyo caso la dirección puede optar por no aumentar el gasto y disminuir la calidad de las tareas, con el objetivo que las mismas se hagan con los mismos recursos, pero en menor tiempo.</w:t>
-      </w:r>
-    </w:p>
-    <w:p/>
-    <w:p>
-      <w:pPr>
-        <w:pStyle w:val="Ttulo3"/>
-      </w:pPr>
-      <w:bookmarkStart w:id="32" w:name="_Toc308398436"/>
-      <w:bookmarkStart w:id="33" w:name="_Toc526185450"/>
-      <w:r>
-        <w:t>Grupos de Procesos de la Dirección de Proyectos</w:t>
-      </w:r>
-      <w:bookmarkEnd w:id="32"/>
-      <w:bookmarkEnd w:id="33"/>
-    </w:p>
-    <w:p>
-      <w:r>
-        <w:t>La guía del PMBOK define la dirección de proyectos como “</w:t>
-      </w:r>
-      <w:r>
-        <w:rPr>
+        <w:rPr>
+          <w:rFonts w:eastAsia="HelveticaNeue-Condensed"/>
           <w:i/>
-        </w:rPr>
-        <w:t xml:space="preserve">la aplicación de conocimientos, habilidades, herramientas y técnicas a las actividades del proyecto para cumplir con los requisitos </w:t>
-      </w:r>
-      <w:proofErr w:type="gramStart"/>
-      <w:r>
-        <w:rPr>
+          <w:lang w:eastAsia="es-CL"/>
+        </w:rPr>
+      </w:pPr>
+      <w:r>
+        <w:rPr>
+          <w:rFonts w:eastAsia="HelveticaNeue-Condensed"/>
           <w:i/>
-        </w:rPr>
-        <w:t>del mismo</w:t>
-      </w:r>
-      <w:proofErr w:type="gramEnd"/>
-      <w:r>
-        <w:rPr>
+          <w:lang w:eastAsia="es-CL"/>
+        </w:rPr>
+        <w:t>Crear, mejorar o reparar productos, procesos o servicios.</w:t>
+      </w:r>
+    </w:p>
+    <w:p>
+      <w:pPr>
+        <w:rPr>
+          <w:rFonts w:eastAsia="HelveticaNeue-Condensed"/>
           <w:i/>
-        </w:rPr>
-        <w:t>.”</w:t>
-      </w:r>
-      <w:r>
-        <w:rPr>
+          <w:lang w:eastAsia="es-CL"/>
+        </w:rPr>
+      </w:pPr>
+    </w:p>
+    <w:p>
+      <w:pPr>
+        <w:rPr>
+          <w:rFonts w:eastAsia="HelveticaNeue-Condensed"/>
           <w:i/>
+          <w:lang w:eastAsia="es-CL"/>
+        </w:rPr>
+      </w:pPr>
+      <w:r>
+        <w:rPr>
+          <w:rFonts w:eastAsia="HelveticaNeue-Condensed"/>
+          <w:i/>
+          <w:lang w:eastAsia="es-CL"/>
+        </w:rPr>
+        <w:t>Estos factores influyen en las operaciones en curso y las estrategias de negocio de una organización. Los líderes</w:t>
+      </w:r>
+      <w:r>
+        <w:rPr>
+          <w:rFonts w:eastAsia="HelveticaNeue-Condensed"/>
+          <w:i/>
+          <w:lang w:eastAsia="es-CL"/>
         </w:rPr>
         <w:t xml:space="preserve"> </w:t>
       </w:r>
       <w:r>
         <w:rPr>
+          <w:rFonts w:eastAsia="HelveticaNeue-Condensed"/>
+          <w:i/>
+          <w:lang w:eastAsia="es-CL"/>
+        </w:rPr>
+        <w:t>responden a estos factores a fin de mantener viable la organización</w:t>
+      </w:r>
+      <w:r>
+        <w:rPr>
+          <w:rFonts w:eastAsia="HelveticaNeue-Condensed"/>
+          <w:i/>
+          <w:lang w:eastAsia="es-CL"/>
+        </w:rPr>
+        <w:t>”</w:t>
+      </w:r>
+      <w:r>
+        <w:rPr>
+          <w:rFonts w:eastAsia="HelveticaNeue-Condensed"/>
           <w:i/>
           <w:noProof/>
+          <w:lang w:eastAsia="es-CL"/>
         </w:rPr>
         <w:t xml:space="preserve"> </w:t>
       </w:r>
       <w:r>
         <w:rPr>
+          <w:rFonts w:eastAsia="HelveticaNeue-Condensed"/>
           <w:noProof/>
+          <w:lang w:eastAsia="es-CL"/>
         </w:rPr>
         <w:t>(Project Management Institute, 2017)</w:t>
       </w:r>
-      <w:r>
-        <w:t>, mediante la aplicación de 42 procesos de dirección, que se agrupan en 5 categorías conocidas como grupos de procesos de dirección, las cuales son:</w:t>
+    </w:p>
+    <w:p/>
+    <w:p>
+      <w:r>
+        <w:br w:type="page"/>
+      </w:r>
+      <w:r>
+        <w:lastRenderedPageBreak/>
+        <w:t xml:space="preserve">La guía del PMBOK identifica y explica los componentes claves </w:t>
+      </w:r>
+      <w:r>
+        <w:t xml:space="preserve">de los </w:t>
+      </w:r>
+      <w:r>
+        <w:t xml:space="preserve">proyectos, cuya adecuada gestión </w:t>
+      </w:r>
+      <w:r>
+        <w:t xml:space="preserve">permitirá </w:t>
+      </w:r>
+      <w:r>
+        <w:t>el</w:t>
+      </w:r>
+      <w:r>
+        <w:t xml:space="preserve"> </w:t>
+      </w:r>
+      <w:r>
+        <w:t>t</w:t>
+      </w:r>
+      <w:r>
+        <w:t xml:space="preserve">érmino exitoso de ellos. </w:t>
+      </w:r>
+      <w:r>
+        <w:t>Dichos componentes claves, se encuentran resumidos en la</w:t>
+      </w:r>
+      <w:r>
+        <w:t xml:space="preserve"> siguiente tabla, extraída desde la guía del PMBOK</w:t>
+      </w:r>
+      <w:r>
+        <w:t>:</w:t>
       </w:r>
     </w:p>
     <w:p/>
     <w:tbl>
       <w:tblPr>
+        <w:tblStyle w:val="Tablaconcuadrcula"/>
         <w:tblW w:w="0" w:type="auto"/>
-        <w:tblBorders>
-          <w:top w:val="single" w:sz="4" w:space="0" w:color="auto"/>
-          <w:left w:val="single" w:sz="4" w:space="0" w:color="auto"/>
-          <w:bottom w:val="single" w:sz="4" w:space="0" w:color="auto"/>
-          <w:right w:val="single" w:sz="4" w:space="0" w:color="auto"/>
-          <w:insideH w:val="single" w:sz="4" w:space="0" w:color="auto"/>
-          <w:insideV w:val="single" w:sz="4" w:space="0" w:color="auto"/>
-        </w:tblBorders>
-        <w:tblLook w:val="01E0" w:firstRow="1" w:lastRow="1" w:firstColumn="1" w:lastColumn="1" w:noHBand="0" w:noVBand="0"/>
+        <w:tblLook w:val="04A0" w:firstRow="1" w:lastRow="0" w:firstColumn="1" w:lastColumn="0" w:noHBand="0" w:noVBand="1"/>
       </w:tblPr>
       <w:tblGrid>
-        <w:gridCol w:w="2649"/>
-        <w:gridCol w:w="5738"/>
+        <w:gridCol w:w="2325"/>
+        <w:gridCol w:w="6062"/>
       </w:tblGrid>
       <w:tr>
         <w:trPr>
           <w:cantSplit/>
+          <w:tblHeader/>
         </w:trPr>
         <w:tc>
           <w:tcPr>
-            <w:tcW w:w="2649" w:type="dxa"/>
-            <w:shd w:val="clear" w:color="auto" w:fill="auto"/>
+            <w:tcW w:w="2325" w:type="dxa"/>
+            <w:shd w:val="clear" w:color="auto" w:fill="D9E2F3" w:themeFill="accent1" w:themeFillTint="33"/>
             <w:tcMar>
               <w:top w:w="57" w:type="dxa"/>
               <w:left w:w="57" w:type="dxa"/>
@@ -7744,27 +7784,26 @@
           </w:tcPr>
           <w:p>
             <w:pPr>
-              <w:numPr>
-                <w:ilvl w:val="0"/>
-                <w:numId w:val="8"/>
-              </w:numPr>
               <w:spacing w:line="240" w:lineRule="auto"/>
               <w:jc w:val="left"/>
               <w:rPr>
-                <w:shadow/>
+                <w:rFonts w:cs="Arial"/>
+                <w:b/>
               </w:rPr>
             </w:pPr>
             <w:r>
               <w:rPr>
-                <w:shadow/>
+                <w:rFonts w:cs="Arial"/>
+                <w:b/>
               </w:rPr>
-              <w:t>Iniciación</w:t>
+              <w:t>Componente Clave</w:t>
             </w:r>
           </w:p>
         </w:tc>
         <w:tc>
           <w:tcPr>
-            <w:tcW w:w="5738" w:type="dxa"/>
+            <w:tcW w:w="6062" w:type="dxa"/>
+            <w:shd w:val="clear" w:color="auto" w:fill="D9E2F3" w:themeFill="accent1" w:themeFillTint="33"/>
             <w:tcMar>
               <w:top w:w="57" w:type="dxa"/>
               <w:left w:w="57" w:type="dxa"/>
@@ -7774,6 +7813,761 @@
             <w:vAlign w:val="center"/>
           </w:tcPr>
           <w:p>
+            <w:pPr>
+              <w:spacing w:line="240" w:lineRule="auto"/>
+              <w:jc w:val="left"/>
+              <w:rPr>
+                <w:rFonts w:cs="Arial"/>
+                <w:b/>
+              </w:rPr>
+            </w:pPr>
+            <w:r>
+              <w:rPr>
+                <w:rFonts w:cs="Arial"/>
+                <w:b/>
+              </w:rPr>
+              <w:t>Descripción</w:t>
+            </w:r>
+          </w:p>
+        </w:tc>
+      </w:tr>
+      <w:tr>
+        <w:trPr>
+          <w:cantSplit/>
+        </w:trPr>
+        <w:tc>
+          <w:tcPr>
+            <w:tcW w:w="2325" w:type="dxa"/>
+            <w:tcMar>
+              <w:top w:w="57" w:type="dxa"/>
+              <w:left w:w="57" w:type="dxa"/>
+              <w:bottom w:w="57" w:type="dxa"/>
+              <w:right w:w="57" w:type="dxa"/>
+            </w:tcMar>
+            <w:vAlign w:val="center"/>
+          </w:tcPr>
+          <w:p>
+            <w:pPr>
+              <w:spacing w:line="240" w:lineRule="auto"/>
+              <w:jc w:val="left"/>
+              <w:rPr>
+                <w:rFonts w:cs="Arial"/>
+                <w:b/>
+              </w:rPr>
+            </w:pPr>
+            <w:r>
+              <w:rPr>
+                <w:rFonts w:cs="Arial"/>
+                <w:b/>
+              </w:rPr>
+              <w:t>Ciclo de vida del proyecto</w:t>
+            </w:r>
+          </w:p>
+        </w:tc>
+        <w:tc>
+          <w:tcPr>
+            <w:tcW w:w="6062" w:type="dxa"/>
+            <w:tcMar>
+              <w:top w:w="57" w:type="dxa"/>
+              <w:left w:w="57" w:type="dxa"/>
+              <w:bottom w:w="57" w:type="dxa"/>
+              <w:right w:w="57" w:type="dxa"/>
+            </w:tcMar>
+            <w:vAlign w:val="center"/>
+          </w:tcPr>
+          <w:p>
+            <w:pPr>
+              <w:spacing w:line="276" w:lineRule="auto"/>
+              <w:rPr>
+                <w:rFonts w:cs="Arial"/>
+              </w:rPr>
+            </w:pPr>
+            <w:r>
+              <w:rPr>
+                <w:rFonts w:cs="Arial"/>
+                <w:color w:val="auto"/>
+                <w:lang w:eastAsia="es-CL"/>
+              </w:rPr>
+              <w:t>Serie de fases que atraviesa un proyecto desde su inicio hasta su conclusión.</w:t>
+            </w:r>
+          </w:p>
+        </w:tc>
+      </w:tr>
+      <w:tr>
+        <w:trPr>
+          <w:cantSplit/>
+        </w:trPr>
+        <w:tc>
+          <w:tcPr>
+            <w:tcW w:w="2325" w:type="dxa"/>
+            <w:tcMar>
+              <w:top w:w="57" w:type="dxa"/>
+              <w:left w:w="57" w:type="dxa"/>
+              <w:bottom w:w="57" w:type="dxa"/>
+              <w:right w:w="57" w:type="dxa"/>
+            </w:tcMar>
+            <w:vAlign w:val="center"/>
+          </w:tcPr>
+          <w:p>
+            <w:pPr>
+              <w:spacing w:line="240" w:lineRule="auto"/>
+              <w:jc w:val="left"/>
+              <w:rPr>
+                <w:rFonts w:cs="Arial"/>
+                <w:b/>
+              </w:rPr>
+            </w:pPr>
+            <w:r>
+              <w:rPr>
+                <w:rFonts w:cs="Arial"/>
+                <w:b/>
+              </w:rPr>
+              <w:t>Fase del proyecto</w:t>
+            </w:r>
+          </w:p>
+        </w:tc>
+        <w:tc>
+          <w:tcPr>
+            <w:tcW w:w="6062" w:type="dxa"/>
+            <w:tcMar>
+              <w:top w:w="57" w:type="dxa"/>
+              <w:left w:w="57" w:type="dxa"/>
+              <w:bottom w:w="57" w:type="dxa"/>
+              <w:right w:w="57" w:type="dxa"/>
+            </w:tcMar>
+            <w:vAlign w:val="center"/>
+          </w:tcPr>
+          <w:p>
+            <w:pPr>
+              <w:autoSpaceDE w:val="0"/>
+              <w:autoSpaceDN w:val="0"/>
+              <w:adjustRightInd w:val="0"/>
+              <w:spacing w:line="276" w:lineRule="auto"/>
+              <w:rPr>
+                <w:rFonts w:cs="Arial"/>
+              </w:rPr>
+            </w:pPr>
+            <w:r>
+              <w:rPr>
+                <w:rFonts w:cs="Arial"/>
+                <w:color w:val="auto"/>
+                <w:lang w:eastAsia="es-CL"/>
+              </w:rPr>
+              <w:t>Conjunto de actividades del proyecto relacionadas lógicamente que culmina con la</w:t>
+            </w:r>
+            <w:r>
+              <w:rPr>
+                <w:rFonts w:cs="Arial"/>
+                <w:color w:val="auto"/>
+                <w:lang w:eastAsia="es-CL"/>
+              </w:rPr>
+              <w:t xml:space="preserve"> </w:t>
+            </w:r>
+            <w:r>
+              <w:rPr>
+                <w:rFonts w:cs="Arial"/>
+                <w:color w:val="auto"/>
+                <w:lang w:eastAsia="es-CL"/>
+              </w:rPr>
+              <w:t>finalización de uno o más entregables.</w:t>
+            </w:r>
+          </w:p>
+        </w:tc>
+      </w:tr>
+      <w:tr>
+        <w:trPr>
+          <w:cantSplit/>
+        </w:trPr>
+        <w:tc>
+          <w:tcPr>
+            <w:tcW w:w="2325" w:type="dxa"/>
+            <w:tcMar>
+              <w:top w:w="57" w:type="dxa"/>
+              <w:left w:w="57" w:type="dxa"/>
+              <w:bottom w:w="57" w:type="dxa"/>
+              <w:right w:w="57" w:type="dxa"/>
+            </w:tcMar>
+            <w:vAlign w:val="center"/>
+          </w:tcPr>
+          <w:p>
+            <w:pPr>
+              <w:spacing w:line="240" w:lineRule="auto"/>
+              <w:jc w:val="left"/>
+              <w:rPr>
+                <w:rFonts w:cs="Arial"/>
+                <w:b/>
+              </w:rPr>
+            </w:pPr>
+            <w:r>
+              <w:rPr>
+                <w:rFonts w:cs="Arial"/>
+                <w:b/>
+              </w:rPr>
+              <w:t>Punto de revisión de fase</w:t>
+            </w:r>
+          </w:p>
+        </w:tc>
+        <w:tc>
+          <w:tcPr>
+            <w:tcW w:w="6062" w:type="dxa"/>
+            <w:tcMar>
+              <w:top w:w="57" w:type="dxa"/>
+              <w:left w:w="57" w:type="dxa"/>
+              <w:bottom w:w="57" w:type="dxa"/>
+              <w:right w:w="57" w:type="dxa"/>
+            </w:tcMar>
+            <w:vAlign w:val="center"/>
+          </w:tcPr>
+          <w:p>
+            <w:pPr>
+              <w:autoSpaceDE w:val="0"/>
+              <w:autoSpaceDN w:val="0"/>
+              <w:adjustRightInd w:val="0"/>
+              <w:spacing w:line="276" w:lineRule="auto"/>
+              <w:rPr>
+                <w:rFonts w:cs="Arial"/>
+              </w:rPr>
+            </w:pPr>
+            <w:r>
+              <w:rPr>
+                <w:rFonts w:cs="Arial"/>
+                <w:color w:val="auto"/>
+                <w:lang w:eastAsia="es-CL"/>
+              </w:rPr>
+              <w:t>Revisión al final de una fase en la que se toma una decisión de continuar a la siguiente</w:t>
+            </w:r>
+            <w:r>
+              <w:rPr>
+                <w:rFonts w:cs="Arial"/>
+                <w:color w:val="auto"/>
+                <w:lang w:eastAsia="es-CL"/>
+              </w:rPr>
+              <w:t xml:space="preserve"> </w:t>
+            </w:r>
+            <w:r>
+              <w:rPr>
+                <w:rFonts w:cs="Arial"/>
+                <w:color w:val="auto"/>
+                <w:lang w:eastAsia="es-CL"/>
+              </w:rPr>
+              <w:t>fase, continuar con modificaciones o dar por concluido un programa o proyecto.</w:t>
+            </w:r>
+          </w:p>
+        </w:tc>
+      </w:tr>
+      <w:tr>
+        <w:trPr>
+          <w:cantSplit/>
+        </w:trPr>
+        <w:tc>
+          <w:tcPr>
+            <w:tcW w:w="2325" w:type="dxa"/>
+            <w:tcMar>
+              <w:top w:w="57" w:type="dxa"/>
+              <w:left w:w="57" w:type="dxa"/>
+              <w:bottom w:w="57" w:type="dxa"/>
+              <w:right w:w="57" w:type="dxa"/>
+            </w:tcMar>
+            <w:vAlign w:val="center"/>
+          </w:tcPr>
+          <w:p>
+            <w:pPr>
+              <w:spacing w:line="240" w:lineRule="auto"/>
+              <w:jc w:val="left"/>
+              <w:rPr>
+                <w:rFonts w:cs="Arial"/>
+                <w:b/>
+              </w:rPr>
+            </w:pPr>
+            <w:r>
+              <w:rPr>
+                <w:rFonts w:cs="Arial"/>
+                <w:b/>
+              </w:rPr>
+              <w:t>Procesos de la dirección de proyectos</w:t>
+            </w:r>
+          </w:p>
+        </w:tc>
+        <w:tc>
+          <w:tcPr>
+            <w:tcW w:w="6062" w:type="dxa"/>
+            <w:tcMar>
+              <w:top w:w="57" w:type="dxa"/>
+              <w:left w:w="57" w:type="dxa"/>
+              <w:bottom w:w="57" w:type="dxa"/>
+              <w:right w:w="57" w:type="dxa"/>
+            </w:tcMar>
+            <w:vAlign w:val="center"/>
+          </w:tcPr>
+          <w:p>
+            <w:pPr>
+              <w:autoSpaceDE w:val="0"/>
+              <w:autoSpaceDN w:val="0"/>
+              <w:adjustRightInd w:val="0"/>
+              <w:spacing w:line="276" w:lineRule="auto"/>
+              <w:rPr>
+                <w:rFonts w:cs="Arial"/>
+              </w:rPr>
+            </w:pPr>
+            <w:r>
+              <w:rPr>
+                <w:rFonts w:cs="Arial"/>
+                <w:color w:val="auto"/>
+                <w:lang w:eastAsia="es-CL"/>
+              </w:rPr>
+              <w:t>Serie sistemática de actividades dirigidas a producir un resultado final de forma tal</w:t>
+            </w:r>
+            <w:r>
+              <w:rPr>
+                <w:rFonts w:cs="Arial"/>
+                <w:color w:val="auto"/>
+                <w:lang w:eastAsia="es-CL"/>
+              </w:rPr>
+              <w:t xml:space="preserve"> </w:t>
+            </w:r>
+            <w:r>
+              <w:rPr>
+                <w:rFonts w:cs="Arial"/>
+                <w:color w:val="auto"/>
+                <w:lang w:eastAsia="es-CL"/>
+              </w:rPr>
+              <w:t>que se actuará sobre una o más entradas para crear una o más salidas.</w:t>
+            </w:r>
+          </w:p>
+        </w:tc>
+      </w:tr>
+      <w:tr>
+        <w:trPr>
+          <w:cantSplit/>
+        </w:trPr>
+        <w:tc>
+          <w:tcPr>
+            <w:tcW w:w="2325" w:type="dxa"/>
+            <w:tcMar>
+              <w:top w:w="57" w:type="dxa"/>
+              <w:left w:w="57" w:type="dxa"/>
+              <w:bottom w:w="57" w:type="dxa"/>
+              <w:right w:w="57" w:type="dxa"/>
+            </w:tcMar>
+            <w:vAlign w:val="center"/>
+          </w:tcPr>
+          <w:p>
+            <w:pPr>
+              <w:spacing w:line="240" w:lineRule="auto"/>
+              <w:jc w:val="left"/>
+              <w:rPr>
+                <w:rFonts w:cs="Arial"/>
+                <w:b/>
+              </w:rPr>
+            </w:pPr>
+            <w:r>
+              <w:rPr>
+                <w:rFonts w:cs="Arial"/>
+                <w:b/>
+              </w:rPr>
+              <w:t>Grupo de procesos de la dirección de proyectos</w:t>
+            </w:r>
+          </w:p>
+        </w:tc>
+        <w:tc>
+          <w:tcPr>
+            <w:tcW w:w="6062" w:type="dxa"/>
+            <w:tcMar>
+              <w:top w:w="57" w:type="dxa"/>
+              <w:left w:w="57" w:type="dxa"/>
+              <w:bottom w:w="57" w:type="dxa"/>
+              <w:right w:w="57" w:type="dxa"/>
+            </w:tcMar>
+            <w:vAlign w:val="center"/>
+          </w:tcPr>
+          <w:p>
+            <w:pPr>
+              <w:autoSpaceDE w:val="0"/>
+              <w:autoSpaceDN w:val="0"/>
+              <w:adjustRightInd w:val="0"/>
+              <w:spacing w:line="276" w:lineRule="auto"/>
+              <w:rPr>
+                <w:rFonts w:cs="Arial"/>
+                <w:color w:val="auto"/>
+                <w:lang w:eastAsia="es-CL"/>
+              </w:rPr>
+            </w:pPr>
+            <w:r>
+              <w:rPr>
+                <w:rFonts w:cs="Arial"/>
+                <w:color w:val="auto"/>
+                <w:lang w:eastAsia="es-CL"/>
+              </w:rPr>
+              <w:t>Agrupamiento lógico de las entradas, herramientas, técnicas y salidas relacionadas</w:t>
+            </w:r>
+            <w:r>
+              <w:rPr>
+                <w:rFonts w:cs="Arial"/>
+                <w:color w:val="auto"/>
+                <w:lang w:eastAsia="es-CL"/>
+              </w:rPr>
+              <w:t xml:space="preserve"> </w:t>
+            </w:r>
+            <w:r>
+              <w:rPr>
+                <w:rFonts w:cs="Arial"/>
+                <w:color w:val="auto"/>
+                <w:lang w:eastAsia="es-CL"/>
+              </w:rPr>
+              <w:t>con la dirección de proyectos. Los grupos de procesos de la dirección de proyectos</w:t>
+            </w:r>
+            <w:r>
+              <w:rPr>
+                <w:rFonts w:cs="Arial"/>
+                <w:color w:val="auto"/>
+                <w:lang w:eastAsia="es-CL"/>
+              </w:rPr>
+              <w:t xml:space="preserve"> </w:t>
+            </w:r>
+            <w:r>
+              <w:rPr>
+                <w:rFonts w:cs="Arial"/>
+                <w:color w:val="auto"/>
+                <w:lang w:eastAsia="es-CL"/>
+              </w:rPr>
+              <w:t>incluyen procesos de inicio, planificación, ejecución, monitoreo y control, y cierre.</w:t>
+            </w:r>
+          </w:p>
+          <w:p>
+            <w:pPr>
+              <w:autoSpaceDE w:val="0"/>
+              <w:autoSpaceDN w:val="0"/>
+              <w:adjustRightInd w:val="0"/>
+              <w:spacing w:line="276" w:lineRule="auto"/>
+              <w:rPr>
+                <w:rFonts w:cs="Arial"/>
+                <w:color w:val="auto"/>
+                <w:lang w:eastAsia="es-CL"/>
+              </w:rPr>
+            </w:pPr>
+          </w:p>
+          <w:p>
+            <w:pPr>
+              <w:spacing w:line="276" w:lineRule="auto"/>
+              <w:rPr>
+                <w:rFonts w:cs="Arial"/>
+              </w:rPr>
+            </w:pPr>
+            <w:r>
+              <w:rPr>
+                <w:rFonts w:cs="Arial"/>
+                <w:color w:val="auto"/>
+                <w:lang w:eastAsia="es-CL"/>
+              </w:rPr>
+              <w:t xml:space="preserve">Los grupos de procesos de la dirección de proyectos no son fases del </w:t>
+            </w:r>
+            <w:r>
+              <w:rPr>
+                <w:rFonts w:cs="Arial"/>
+                <w:color w:val="auto"/>
+                <w:lang w:eastAsia="es-CL"/>
+              </w:rPr>
+              <w:t>p</w:t>
+            </w:r>
+            <w:r>
+              <w:rPr>
+                <w:rFonts w:cs="Arial"/>
+                <w:color w:val="auto"/>
+                <w:lang w:eastAsia="es-CL"/>
+              </w:rPr>
+              <w:t>royecto.</w:t>
+            </w:r>
+          </w:p>
+        </w:tc>
+      </w:tr>
+      <w:tr>
+        <w:trPr>
+          <w:cantSplit/>
+        </w:trPr>
+        <w:tc>
+          <w:tcPr>
+            <w:tcW w:w="2325" w:type="dxa"/>
+            <w:tcMar>
+              <w:top w:w="57" w:type="dxa"/>
+              <w:left w:w="57" w:type="dxa"/>
+              <w:bottom w:w="57" w:type="dxa"/>
+              <w:right w:w="57" w:type="dxa"/>
+            </w:tcMar>
+            <w:vAlign w:val="center"/>
+          </w:tcPr>
+          <w:p>
+            <w:pPr>
+              <w:spacing w:line="240" w:lineRule="auto"/>
+              <w:jc w:val="left"/>
+              <w:rPr>
+                <w:rFonts w:cs="Arial"/>
+                <w:b/>
+              </w:rPr>
+            </w:pPr>
+            <w:r>
+              <w:rPr>
+                <w:rFonts w:cs="Arial"/>
+                <w:b/>
+              </w:rPr>
+              <w:t>Área de conocimiento de la dirección de proyectos</w:t>
+            </w:r>
+          </w:p>
+        </w:tc>
+        <w:tc>
+          <w:tcPr>
+            <w:tcW w:w="6062" w:type="dxa"/>
+            <w:tcMar>
+              <w:top w:w="57" w:type="dxa"/>
+              <w:left w:w="57" w:type="dxa"/>
+              <w:bottom w:w="57" w:type="dxa"/>
+              <w:right w:w="57" w:type="dxa"/>
+            </w:tcMar>
+            <w:vAlign w:val="center"/>
+          </w:tcPr>
+          <w:p>
+            <w:pPr>
+              <w:autoSpaceDE w:val="0"/>
+              <w:autoSpaceDN w:val="0"/>
+              <w:adjustRightInd w:val="0"/>
+              <w:spacing w:line="276" w:lineRule="auto"/>
+              <w:rPr>
+                <w:rFonts w:cs="Arial"/>
+              </w:rPr>
+            </w:pPr>
+            <w:r>
+              <w:rPr>
+                <w:rFonts w:cs="Arial"/>
+                <w:color w:val="auto"/>
+                <w:lang w:eastAsia="es-CL"/>
+              </w:rPr>
+              <w:t>Área identificada de la dirección de proyectos definida por sus requisitos de</w:t>
+            </w:r>
+            <w:r>
+              <w:rPr>
+                <w:rFonts w:cs="Arial"/>
+                <w:color w:val="auto"/>
+                <w:lang w:eastAsia="es-CL"/>
+              </w:rPr>
+              <w:t xml:space="preserve"> </w:t>
+            </w:r>
+            <w:r>
+              <w:rPr>
+                <w:rFonts w:cs="Arial"/>
+                <w:color w:val="auto"/>
+                <w:lang w:eastAsia="es-CL"/>
+              </w:rPr>
+              <w:t>conocimientos y que se describe en términos de sus procesos, prácticas, datos</w:t>
+            </w:r>
+            <w:r>
+              <w:rPr>
+                <w:rFonts w:cs="Arial"/>
+                <w:color w:val="auto"/>
+                <w:lang w:eastAsia="es-CL"/>
+              </w:rPr>
+              <w:t xml:space="preserve"> </w:t>
+            </w:r>
+            <w:r>
+              <w:rPr>
+                <w:rFonts w:cs="Arial"/>
+                <w:color w:val="auto"/>
+                <w:lang w:eastAsia="es-CL"/>
+              </w:rPr>
+              <w:t>iniciales, resultados, herramientas y técnicas que los componen.</w:t>
+            </w:r>
+          </w:p>
+        </w:tc>
+      </w:tr>
+    </w:tbl>
+    <w:p/>
+    <w:p>
+      <w:r>
+        <w:br w:type="page"/>
+      </w:r>
+      <w:r>
+        <w:lastRenderedPageBreak/>
+        <w:pict w14:anchorId="55411752">
+          <v:shape id="_x0000_i1031" type="#_x0000_t75" style="width:413.75pt;height:433.6pt;visibility:visible;mso-wrap-style:square">
+            <v:imagedata r:id="rId10" o:title=""/>
+          </v:shape>
+        </w:pict>
+      </w:r>
+    </w:p>
+    <w:p>
+      <w:pPr>
+        <w:pStyle w:val="Grfico1"/>
+      </w:pPr>
+      <w:r>
+        <w:t>Interrelación entre los Componentes Clave de los Proyectos de la Guía del</w:t>
+      </w:r>
+      <w:r>
+        <w:t xml:space="preserve"> P</w:t>
+      </w:r>
+      <w:r>
+        <w:t>MBOK</w:t>
+      </w:r>
+      <w:r>
+        <w:t xml:space="preserve">. </w:t>
+      </w:r>
+      <w:r>
+        <w:rPr>
+          <w:noProof/>
+        </w:rPr>
+        <w:t xml:space="preserve"> (Project Management Institute, 2017)</w:t>
+      </w:r>
+    </w:p>
+    <w:p>
+      <w:pPr>
+        <w:pStyle w:val="Grfico1"/>
+        <w:numPr>
+          <w:ilvl w:val="0"/>
+          <w:numId w:val="0"/>
+        </w:numPr>
+      </w:pPr>
+    </w:p>
+    <w:p>
+      <w:pPr>
+        <w:pStyle w:val="Ttulo3"/>
+      </w:pPr>
+      <w:r>
+        <w:br w:type="page"/>
+      </w:r>
+      <w:bookmarkStart w:id="32" w:name="_Toc308398436"/>
+      <w:bookmarkStart w:id="33" w:name="_Toc526185450"/>
+      <w:r>
+        <w:lastRenderedPageBreak/>
+        <w:t>Grupos de Procesos de la Dirección de Proyectos</w:t>
+      </w:r>
+      <w:bookmarkEnd w:id="32"/>
+      <w:bookmarkEnd w:id="33"/>
+    </w:p>
+    <w:p>
+      <w:r>
+        <w:t xml:space="preserve">La guía del PMBOK define a un grupo de procesos como el agrupamiento lógico de procesos de la dirección de proyectos para alcanzar objetivos específicos del proyecto. </w:t>
+      </w:r>
+      <w:r>
+        <w:t>Dichos grupos son independientes de las fases que componen al proyecto</w:t>
+      </w:r>
+      <w:r>
+        <w:t>, los cuales son:</w:t>
+      </w:r>
+    </w:p>
+    <w:p/>
+    <w:tbl>
+      <w:tblPr>
+        <w:tblStyle w:val="Tablaconcuadrcula"/>
+        <w:tblW w:w="0" w:type="auto"/>
+        <w:tblLook w:val="04A0" w:firstRow="1" w:lastRow="0" w:firstColumn="1" w:lastColumn="0" w:noHBand="0" w:noVBand="1"/>
+      </w:tblPr>
+      <w:tblGrid>
+        <w:gridCol w:w="2467"/>
+        <w:gridCol w:w="5920"/>
+      </w:tblGrid>
+      <w:tr>
+        <w:trPr>
+          <w:cantSplit/>
+        </w:trPr>
+        <w:tc>
+          <w:tcPr>
+            <w:tcW w:w="2467" w:type="dxa"/>
+            <w:shd w:val="clear" w:color="auto" w:fill="D9E2F3" w:themeFill="accent1" w:themeFillTint="33"/>
+            <w:tcMar>
+              <w:top w:w="57" w:type="dxa"/>
+              <w:left w:w="57" w:type="dxa"/>
+              <w:bottom w:w="57" w:type="dxa"/>
+              <w:right w:w="57" w:type="dxa"/>
+            </w:tcMar>
+            <w:vAlign w:val="center"/>
+          </w:tcPr>
+          <w:p>
+            <w:pPr>
+              <w:spacing w:line="240" w:lineRule="auto"/>
+              <w:jc w:val="left"/>
+              <w:rPr>
+                <w:b/>
+              </w:rPr>
+            </w:pPr>
+            <w:r>
+              <w:rPr>
+                <w:b/>
+              </w:rPr>
+              <w:t>Grupos</w:t>
+            </w:r>
+          </w:p>
+        </w:tc>
+        <w:tc>
+          <w:tcPr>
+            <w:tcW w:w="5920" w:type="dxa"/>
+            <w:shd w:val="clear" w:color="auto" w:fill="D9E2F3" w:themeFill="accent1" w:themeFillTint="33"/>
+            <w:tcMar>
+              <w:top w:w="57" w:type="dxa"/>
+              <w:left w:w="57" w:type="dxa"/>
+              <w:bottom w:w="57" w:type="dxa"/>
+              <w:right w:w="57" w:type="dxa"/>
+            </w:tcMar>
+            <w:vAlign w:val="center"/>
+          </w:tcPr>
+          <w:p>
+            <w:pPr>
+              <w:spacing w:line="240" w:lineRule="auto"/>
+              <w:jc w:val="left"/>
+              <w:rPr>
+                <w:b/>
+              </w:rPr>
+            </w:pPr>
+            <w:r>
+              <w:rPr>
+                <w:b/>
+              </w:rPr>
+              <w:t>Descripción</w:t>
+            </w:r>
+          </w:p>
+        </w:tc>
+      </w:tr>
+      <w:tr>
+        <w:trPr>
+          <w:cantSplit/>
+        </w:trPr>
+        <w:tc>
+          <w:tcPr>
+            <w:tcW w:w="2467" w:type="dxa"/>
+            <w:tcMar>
+              <w:top w:w="57" w:type="dxa"/>
+              <w:left w:w="57" w:type="dxa"/>
+              <w:bottom w:w="57" w:type="dxa"/>
+              <w:right w:w="57" w:type="dxa"/>
+            </w:tcMar>
+            <w:vAlign w:val="center"/>
+          </w:tcPr>
+          <w:p>
+            <w:pPr>
+              <w:jc w:val="left"/>
+              <w:rPr>
+                <w:b/>
+              </w:rPr>
+            </w:pPr>
+            <w:r>
+              <w:rPr>
+                <w:b/>
+              </w:rPr>
+              <w:t>Procesos de Inicio</w:t>
+            </w:r>
+          </w:p>
+        </w:tc>
+        <w:tc>
+          <w:tcPr>
+            <w:tcW w:w="5920" w:type="dxa"/>
+            <w:tcMar>
+              <w:top w:w="57" w:type="dxa"/>
+              <w:left w:w="57" w:type="dxa"/>
+              <w:bottom w:w="57" w:type="dxa"/>
+              <w:right w:w="57" w:type="dxa"/>
+            </w:tcMar>
+            <w:vAlign w:val="center"/>
+          </w:tcPr>
+          <w:p>
+            <w:pPr>
+              <w:jc w:val="left"/>
+            </w:pPr>
             <w:r>
               <w:t>Procesos realizados para definir un nuevo proyecto o una nueva fase, a través de la obtención de las autorizaciones necesarias para iniciar el proyecto o fase.</w:t>
             </w:r>
@@ -7786,8 +8580,7 @@
         </w:trPr>
         <w:tc>
           <w:tcPr>
-            <w:tcW w:w="2649" w:type="dxa"/>
-            <w:shd w:val="clear" w:color="auto" w:fill="auto"/>
+            <w:tcW w:w="2467" w:type="dxa"/>
             <w:tcMar>
               <w:top w:w="57" w:type="dxa"/>
               <w:left w:w="57" w:type="dxa"/>
@@ -7798,27 +8591,34 @@
           </w:tcPr>
           <w:p>
             <w:pPr>
-              <w:numPr>
-                <w:ilvl w:val="0"/>
-                <w:numId w:val="8"/>
-              </w:numPr>
-              <w:spacing w:line="240" w:lineRule="auto"/>
               <w:jc w:val="left"/>
               <w:rPr>
-                <w:shadow/>
+                <w:b/>
               </w:rPr>
             </w:pPr>
             <w:r>
               <w:rPr>
-                <w:shadow/>
+                <w:b/>
               </w:rPr>
-              <w:t>Planificación</w:t>
+              <w:t xml:space="preserve">Procesos de </w:t>
+            </w:r>
+            <w:r>
+              <w:rPr>
+                <w:b/>
+              </w:rPr>
+              <w:t>P</w:t>
+            </w:r>
+            <w:r>
+              <w:rPr>
+                <w:b/>
+              </w:rPr>
+              <w:t>lanificación</w:t>
             </w:r>
           </w:p>
         </w:tc>
         <w:tc>
           <w:tcPr>
-            <w:tcW w:w="5738" w:type="dxa"/>
+            <w:tcW w:w="5920" w:type="dxa"/>
             <w:tcMar>
               <w:top w:w="57" w:type="dxa"/>
               <w:left w:w="57" w:type="dxa"/>
@@ -7840,8 +8640,7 @@
         </w:trPr>
         <w:tc>
           <w:tcPr>
-            <w:tcW w:w="2649" w:type="dxa"/>
-            <w:shd w:val="clear" w:color="auto" w:fill="auto"/>
+            <w:tcW w:w="2467" w:type="dxa"/>
             <w:tcMar>
               <w:top w:w="57" w:type="dxa"/>
               <w:left w:w="57" w:type="dxa"/>
@@ -7852,27 +8651,22 @@
           </w:tcPr>
           <w:p>
             <w:pPr>
-              <w:numPr>
-                <w:ilvl w:val="0"/>
-                <w:numId w:val="8"/>
-              </w:numPr>
-              <w:spacing w:line="240" w:lineRule="auto"/>
               <w:jc w:val="left"/>
               <w:rPr>
-                <w:shadow/>
+                <w:b/>
               </w:rPr>
             </w:pPr>
             <w:r>
               <w:rPr>
-                <w:shadow/>
+                <w:b/>
               </w:rPr>
-              <w:t>Ejecución</w:t>
+              <w:t>Procesos de Ejecución</w:t>
             </w:r>
           </w:p>
         </w:tc>
         <w:tc>
           <w:tcPr>
-            <w:tcW w:w="5738" w:type="dxa"/>
+            <w:tcW w:w="5920" w:type="dxa"/>
             <w:tcMar>
               <w:top w:w="57" w:type="dxa"/>
               <w:left w:w="57" w:type="dxa"/>
@@ -7894,8 +8688,7 @@
         </w:trPr>
         <w:tc>
           <w:tcPr>
-            <w:tcW w:w="2649" w:type="dxa"/>
-            <w:shd w:val="clear" w:color="auto" w:fill="auto"/>
+            <w:tcW w:w="2467" w:type="dxa"/>
             <w:tcMar>
               <w:top w:w="57" w:type="dxa"/>
               <w:left w:w="57" w:type="dxa"/>
@@ -7906,28 +8699,36 @@
           </w:tcPr>
           <w:p>
             <w:pPr>
-              <w:numPr>
-                <w:ilvl w:val="0"/>
-                <w:numId w:val="8"/>
-              </w:numPr>
-              <w:spacing w:line="240" w:lineRule="auto"/>
               <w:jc w:val="left"/>
               <w:rPr>
-                <w:shadow/>
+                <w:b/>
               </w:rPr>
             </w:pPr>
             <w:r>
               <w:rPr>
-                <w:shadow/>
+                <w:b/>
               </w:rPr>
-              <w:lastRenderedPageBreak/>
-              <w:t>Seguimiento y Control</w:t>
+              <w:t>Procesos de</w:t>
+            </w:r>
+          </w:p>
+          <w:p>
+            <w:pPr>
+              <w:jc w:val="left"/>
+              <w:rPr>
+                <w:b/>
+              </w:rPr>
+            </w:pPr>
+            <w:r>
+              <w:rPr>
+                <w:b/>
+              </w:rPr>
+              <w:t>Monitoreo y Control</w:t>
             </w:r>
           </w:p>
         </w:tc>
         <w:tc>
           <w:tcPr>
-            <w:tcW w:w="5738" w:type="dxa"/>
+            <w:tcW w:w="5920" w:type="dxa"/>
             <w:tcMar>
               <w:top w:w="57" w:type="dxa"/>
               <w:left w:w="57" w:type="dxa"/>
@@ -7949,8 +8750,7 @@
         </w:trPr>
         <w:tc>
           <w:tcPr>
-            <w:tcW w:w="2649" w:type="dxa"/>
-            <w:shd w:val="clear" w:color="auto" w:fill="auto"/>
+            <w:tcW w:w="2467" w:type="dxa"/>
             <w:tcMar>
               <w:top w:w="57" w:type="dxa"/>
               <w:left w:w="57" w:type="dxa"/>
@@ -7961,27 +8761,22 @@
           </w:tcPr>
           <w:p>
             <w:pPr>
-              <w:numPr>
-                <w:ilvl w:val="0"/>
-                <w:numId w:val="8"/>
-              </w:numPr>
-              <w:spacing w:line="240" w:lineRule="auto"/>
               <w:jc w:val="left"/>
               <w:rPr>
-                <w:shadow/>
+                <w:b/>
               </w:rPr>
             </w:pPr>
             <w:r>
               <w:rPr>
-                <w:shadow/>
+                <w:b/>
               </w:rPr>
-              <w:t>Cierre</w:t>
+              <w:t>Procesos de Cierre</w:t>
             </w:r>
           </w:p>
         </w:tc>
         <w:tc>
           <w:tcPr>
-            <w:tcW w:w="5738" w:type="dxa"/>
+            <w:tcW w:w="5920" w:type="dxa"/>
             <w:tcMar>
               <w:top w:w="57" w:type="dxa"/>
               <w:left w:w="57" w:type="dxa"/>
@@ -7994,11 +8789,9 @@
             <w:r>
               <w:t xml:space="preserve">Procesos realizados para dar término a todas las actividades del proyecto, con el propósito de cerrar formalmente el proyecto o una fase </w:t>
             </w:r>
-            <w:proofErr w:type="gramStart"/>
             <w:r>
-              <w:t>del mismo</w:t>
+              <w:t>de este</w:t>
             </w:r>
-            <w:proofErr w:type="gramEnd"/>
             <w:r>
               <w:t>.</w:t>
             </w:r>
@@ -8009,39 +8802,6 @@
     <w:p/>
     <w:p>
       <w:r>
-        <w:t>El siguiente gráfico, extraído de la guía del PMBOK</w:t>
-      </w:r>
-      <w:r>
-        <w:rPr>
-          <w:noProof/>
-        </w:rPr>
-        <w:t xml:space="preserve"> (Project Management Institute, 2017)</w:t>
-      </w:r>
-      <w:r>
-        <w:t>, expone la forma en que se relacionan estos procesos:</w:t>
-      </w:r>
-    </w:p>
-    <w:p/>
-    <w:p>
-      <w:r>
-        <w:pict w14:anchorId="68F7135F">
-          <v:shape id="_x0000_i1025" type="#_x0000_t75" style="width:419.1pt;height:201.5pt">
-            <v:imagedata r:id="rId10" o:title="pmbok-grups-de-procesos"/>
-          </v:shape>
-        </w:pict>
-      </w:r>
-    </w:p>
-    <w:p>
-      <w:pPr>
-        <w:pStyle w:val="Grfico1"/>
-      </w:pPr>
-      <w:r>
-        <w:t>Grupos de Procesos de la Dirección de Proyectos</w:t>
-      </w:r>
-    </w:p>
-    <w:p/>
-    <w:p>
-      <w:r>
         <w:br w:type="page"/>
       </w:r>
       <w:r>
@@ -8055,26 +8815,129 @@
         <w:pStyle w:val="Ttulo3"/>
       </w:pPr>
       <w:bookmarkStart w:id="34" w:name="_Toc308398437"/>
-      <w:r>
-        <w:br w:type="page"/>
-      </w:r>
       <w:bookmarkStart w:id="35" w:name="_Toc526185451"/>
       <w:r>
-        <w:lastRenderedPageBreak/>
         <w:t>Áreas de Conocimiento de la Dirección de Proyectos</w:t>
       </w:r>
       <w:bookmarkEnd w:id="34"/>
       <w:bookmarkEnd w:id="35"/>
     </w:p>
     <w:p>
-      <w:r>
-        <w:t>La guía del PMBOK identifica 9 áreas de aplicación de habilidades y capacidades, denominadas áreas de conocimiento, a través de las cuales se organizan los 42 procesos de dirección de proyectos. Dichas áreas son:</w:t>
+      <w:pPr>
+        <w:rPr>
+          <w:i/>
+        </w:rPr>
+      </w:pPr>
+      <w:r>
+        <w:rPr>
+          <w:i/>
+        </w:rPr>
+        <w:t>“</w:t>
+      </w:r>
+      <w:r>
+        <w:rPr>
+          <w:i/>
+        </w:rPr>
+        <w:t>Además de los Grupos de Procesos, los procesos también se categorizan por Áreas de Conocimiento. Un Área de</w:t>
+      </w:r>
+      <w:r>
+        <w:rPr>
+          <w:i/>
+        </w:rPr>
+        <w:t xml:space="preserve"> </w:t>
+      </w:r>
+      <w:r>
+        <w:rPr>
+          <w:i/>
+        </w:rPr>
+        <w:t>Conocimiento es un área identificada de la dirección de proyectos definida por sus requisitos de conocimientos y que se</w:t>
+      </w:r>
+      <w:r>
+        <w:rPr>
+          <w:i/>
+        </w:rPr>
+        <w:t xml:space="preserve"> </w:t>
+      </w:r>
+      <w:r>
+        <w:rPr>
+          <w:i/>
+        </w:rPr>
+        <w:t>describe en términos de los procesos, prácticas, entradas, salidas, herramientas y técnicas que la componen.</w:t>
+      </w:r>
+    </w:p>
+    <w:p>
+      <w:pPr>
+        <w:rPr>
+          <w:i/>
+        </w:rPr>
+      </w:pPr>
+    </w:p>
+    <w:p>
+      <w:r>
+        <w:rPr>
+          <w:i/>
+        </w:rPr>
+        <w:t>Si bien las Áreas de Conocimiento están interrelacionadas, se definen separadamente de la perspectiva de la dirección</w:t>
+      </w:r>
+      <w:r>
+        <w:rPr>
+          <w:i/>
+        </w:rPr>
+        <w:t xml:space="preserve"> </w:t>
+      </w:r>
+      <w:r>
+        <w:rPr>
+          <w:i/>
+        </w:rPr>
+        <w:t>de proyectos. Las diez Áreas de Conocimiento identificadas en esta guía se utilizan en la mayoría de los proyectos, la</w:t>
+      </w:r>
+      <w:r>
+        <w:rPr>
+          <w:i/>
+        </w:rPr>
+        <w:t xml:space="preserve"> </w:t>
+      </w:r>
+      <w:r>
+        <w:rPr>
+          <w:i/>
+        </w:rPr>
+        <w:t>mayoría de las veces</w:t>
+      </w:r>
+      <w:r>
+        <w:rPr>
+          <w:i/>
+        </w:rPr>
+        <w:t>”.</w:t>
+      </w:r>
+      <w:r>
+        <w:rPr>
+          <w:i/>
+          <w:noProof/>
+        </w:rPr>
+        <w:t xml:space="preserve"> </w:t>
+      </w:r>
+      <w:r>
+        <w:rPr>
+          <w:noProof/>
+        </w:rPr>
+        <w:t>(Project Management Institute, 2017)</w:t>
+      </w:r>
+    </w:p>
+    <w:p/>
+    <w:p>
+      <w:r>
+        <w:br w:type="page"/>
+      </w:r>
+      <w:r>
+        <w:lastRenderedPageBreak/>
+        <w:t>Las diez áreas de conocimiento identificadas por la guía del PMBOK son las siguientes:</w:t>
       </w:r>
     </w:p>
     <w:p/>
     <w:tbl>
       <w:tblPr>
-        <w:tblW w:w="0" w:type="auto"/>
+        <w:tblW w:w="8370" w:type="dxa"/>
+        <w:tblInd w:w="51" w:type="dxa"/>
         <w:tblBorders>
           <w:top w:val="single" w:sz="4" w:space="0" w:color="auto"/>
           <w:left w:val="single" w:sz="4" w:space="0" w:color="auto"/>
@@ -8086,16 +8949,18 @@
         <w:tblLook w:val="04A0" w:firstRow="1" w:lastRow="0" w:firstColumn="1" w:lastColumn="0" w:noHBand="0" w:noVBand="1"/>
       </w:tblPr>
       <w:tblGrid>
-        <w:gridCol w:w="2938"/>
-        <w:gridCol w:w="5449"/>
+        <w:gridCol w:w="2786"/>
+        <w:gridCol w:w="5584"/>
       </w:tblGrid>
       <w:tr>
         <w:trPr>
           <w:cantSplit/>
+          <w:tblHeader/>
         </w:trPr>
         <w:tc>
           <w:tcPr>
-            <w:tcW w:w="2938" w:type="dxa"/>
+            <w:tcW w:w="2786" w:type="dxa"/>
+            <w:shd w:val="clear" w:color="auto" w:fill="D9E2F3" w:themeFill="accent1" w:themeFillTint="33"/>
             <w:tcMar>
               <w:top w:w="57" w:type="dxa"/>
               <w:left w:w="57" w:type="dxa"/>
@@ -8106,21 +8971,75 @@
           </w:tcPr>
           <w:p>
             <w:pPr>
-              <w:numPr>
-                <w:ilvl w:val="0"/>
-                <w:numId w:val="12"/>
-              </w:numPr>
-              <w:spacing w:line="276" w:lineRule="auto"/>
-              <w:ind w:left="426"/>
+              <w:spacing w:line="240" w:lineRule="auto"/>
               <w:jc w:val="left"/>
               <w:rPr>
-                <w:shadow/>
+                <w:b/>
+              </w:rPr>
+            </w:pPr>
+            <w:r>
+              <w:rPr>
+                <w:b/>
+              </w:rPr>
+              <w:t>Área de Conocimiento</w:t>
+            </w:r>
+          </w:p>
+        </w:tc>
+        <w:tc>
+          <w:tcPr>
+            <w:tcW w:w="5584" w:type="dxa"/>
+            <w:shd w:val="clear" w:color="auto" w:fill="D9E2F3" w:themeFill="accent1" w:themeFillTint="33"/>
+            <w:tcMar>
+              <w:top w:w="57" w:type="dxa"/>
+              <w:left w:w="57" w:type="dxa"/>
+              <w:bottom w:w="57" w:type="dxa"/>
+              <w:right w:w="57" w:type="dxa"/>
+            </w:tcMar>
+            <w:vAlign w:val="center"/>
+          </w:tcPr>
+          <w:p>
+            <w:pPr>
+              <w:spacing w:line="240" w:lineRule="auto"/>
+              <w:rPr>
+                <w:b/>
+              </w:rPr>
+            </w:pPr>
+            <w:r>
+              <w:rPr>
+                <w:b/>
+              </w:rPr>
+              <w:t>Descripción</w:t>
+            </w:r>
+          </w:p>
+        </w:tc>
+      </w:tr>
+      <w:tr>
+        <w:trPr>
+          <w:cantSplit/>
+        </w:trPr>
+        <w:tc>
+          <w:tcPr>
+            <w:tcW w:w="2786" w:type="dxa"/>
+            <w:tcMar>
+              <w:top w:w="57" w:type="dxa"/>
+              <w:left w:w="57" w:type="dxa"/>
+              <w:bottom w:w="57" w:type="dxa"/>
+              <w:right w:w="57" w:type="dxa"/>
+            </w:tcMar>
+            <w:vAlign w:val="center"/>
+          </w:tcPr>
+          <w:p>
+            <w:pPr>
+              <w:spacing w:line="240" w:lineRule="auto"/>
+              <w:jc w:val="left"/>
+              <w:rPr>
+                <w:b/>
                 <w:szCs w:val="22"/>
               </w:rPr>
             </w:pPr>
             <w:r>
               <w:rPr>
-                <w:shadow/>
+                <w:b/>
                 <w:szCs w:val="22"/>
               </w:rPr>
               <w:t>Gestión de la Integración</w:t>
@@ -8129,7 +9048,7 @@
         </w:tc>
         <w:tc>
           <w:tcPr>
-            <w:tcW w:w="5449" w:type="dxa"/>
+            <w:tcW w:w="5584" w:type="dxa"/>
             <w:tcMar>
               <w:top w:w="57" w:type="dxa"/>
               <w:left w:w="57" w:type="dxa"/>
@@ -8143,7 +9062,25 @@
               <w:spacing w:line="276" w:lineRule="auto"/>
             </w:pPr>
             <w:r>
-              <w:t>Procesos y actividades para coordinar y combinar los distintos procesos de la dirección de proyectos.</w:t>
+              <w:t>P</w:t>
+            </w:r>
+            <w:r>
+              <w:t>rocesos y actividades para identificar, definir, combinar,</w:t>
+            </w:r>
+            <w:r>
+              <w:t xml:space="preserve"> </w:t>
+            </w:r>
+            <w:r>
+              <w:t>unificar y coordinar los diversos procesos y actividades de dirección del proyecto dentro de los Grupos de</w:t>
+            </w:r>
+            <w:r>
+              <w:t xml:space="preserve"> </w:t>
+            </w:r>
+            <w:r>
+              <w:t>Procesos de la Dirección de Proyectos</w:t>
+            </w:r>
+            <w:r>
+              <w:t>.</w:t>
             </w:r>
           </w:p>
         </w:tc>
@@ -8154,7 +9091,7 @@
         </w:trPr>
         <w:tc>
           <w:tcPr>
-            <w:tcW w:w="2938" w:type="dxa"/>
+            <w:tcW w:w="2786" w:type="dxa"/>
             <w:tcMar>
               <w:top w:w="57" w:type="dxa"/>
               <w:left w:w="57" w:type="dxa"/>
@@ -8165,21 +9102,16 @@
           </w:tcPr>
           <w:p>
             <w:pPr>
-              <w:numPr>
-                <w:ilvl w:val="0"/>
-                <w:numId w:val="12"/>
-              </w:numPr>
-              <w:spacing w:line="276" w:lineRule="auto"/>
-              <w:ind w:left="426"/>
+              <w:spacing w:line="240" w:lineRule="auto"/>
               <w:jc w:val="left"/>
               <w:rPr>
-                <w:shadow/>
+                <w:b/>
                 <w:szCs w:val="22"/>
               </w:rPr>
             </w:pPr>
             <w:r>
               <w:rPr>
-                <w:shadow/>
+                <w:b/>
                 <w:szCs w:val="22"/>
               </w:rPr>
               <w:t>Gestión del Alcance</w:t>
@@ -8188,7 +9120,7 @@
         </w:tc>
         <w:tc>
           <w:tcPr>
-            <w:tcW w:w="5449" w:type="dxa"/>
+            <w:tcW w:w="5584" w:type="dxa"/>
             <w:tcMar>
               <w:top w:w="57" w:type="dxa"/>
               <w:left w:w="57" w:type="dxa"/>
@@ -8204,6 +9136,18 @@
             <w:r>
               <w:t>Procesos y actividades para garantizar que el proyecto incluya todo lo necesario para completarlo exitosamente.</w:t>
             </w:r>
+            <w:r>
+              <w:t xml:space="preserve"> </w:t>
+            </w:r>
+            <w:r>
+              <w:t>procesos requeridos para garantizar que el proyecto incluye todo</w:t>
+            </w:r>
+            <w:r>
+              <w:t xml:space="preserve"> </w:t>
+            </w:r>
+            <w:r>
+              <w:t>el trabajo requerido y únicamente el trabajo requerido para completarlo con éxito.</w:t>
+            </w:r>
           </w:p>
         </w:tc>
       </w:tr>
@@ -8213,7 +9157,7 @@
         </w:trPr>
         <w:tc>
           <w:tcPr>
-            <w:tcW w:w="2938" w:type="dxa"/>
+            <w:tcW w:w="2786" w:type="dxa"/>
             <w:tcMar>
               <w:top w:w="57" w:type="dxa"/>
               <w:left w:w="57" w:type="dxa"/>
@@ -8224,30 +9168,32 @@
           </w:tcPr>
           <w:p>
             <w:pPr>
-              <w:numPr>
-                <w:ilvl w:val="0"/>
-                <w:numId w:val="12"/>
-              </w:numPr>
-              <w:spacing w:line="276" w:lineRule="auto"/>
-              <w:ind w:left="426"/>
+              <w:spacing w:line="240" w:lineRule="auto"/>
               <w:jc w:val="left"/>
               <w:rPr>
-                <w:shadow/>
+                <w:b/>
                 <w:szCs w:val="22"/>
               </w:rPr>
             </w:pPr>
             <w:r>
               <w:rPr>
-                <w:shadow/>
+                <w:b/>
                 <w:szCs w:val="22"/>
               </w:rPr>
-              <w:t>Gestión del Tiempo</w:t>
+              <w:t xml:space="preserve">Gestión del </w:t>
+            </w:r>
+            <w:r>
+              <w:rPr>
+                <w:b/>
+                <w:szCs w:val="22"/>
+              </w:rPr>
+              <w:t>Cronograma</w:t>
             </w:r>
           </w:p>
         </w:tc>
         <w:tc>
           <w:tcPr>
-            <w:tcW w:w="5449" w:type="dxa"/>
+            <w:tcW w:w="5584" w:type="dxa"/>
             <w:tcMar>
               <w:top w:w="57" w:type="dxa"/>
               <w:left w:w="57" w:type="dxa"/>
@@ -8261,7 +9207,22 @@
               <w:spacing w:line="276" w:lineRule="auto"/>
             </w:pPr>
             <w:r>
-              <w:t>Procesos y actividades para asegurar que el proyecto concluya dentro de los plazos estimados.</w:t>
+              <w:t>P</w:t>
+            </w:r>
+            <w:r>
+              <w:t>rocesos</w:t>
+            </w:r>
+            <w:r>
+              <w:t xml:space="preserve"> </w:t>
+            </w:r>
+            <w:r>
+              <w:t>requeridos para administrar la finalización del</w:t>
+            </w:r>
+            <w:r>
+              <w:t xml:space="preserve"> </w:t>
+            </w:r>
+            <w:r>
+              <w:t>proyecto a tiempo.</w:t>
             </w:r>
           </w:p>
         </w:tc>
@@ -8272,7 +9233,7 @@
         </w:trPr>
         <w:tc>
           <w:tcPr>
-            <w:tcW w:w="2938" w:type="dxa"/>
+            <w:tcW w:w="2786" w:type="dxa"/>
             <w:tcMar>
               <w:top w:w="57" w:type="dxa"/>
               <w:left w:w="57" w:type="dxa"/>
@@ -8283,21 +9244,16 @@
           </w:tcPr>
           <w:p>
             <w:pPr>
-              <w:numPr>
-                <w:ilvl w:val="0"/>
-                <w:numId w:val="12"/>
-              </w:numPr>
-              <w:spacing w:line="276" w:lineRule="auto"/>
-              <w:ind w:left="426"/>
+              <w:spacing w:line="240" w:lineRule="auto"/>
               <w:jc w:val="left"/>
               <w:rPr>
-                <w:shadow/>
+                <w:b/>
                 <w:szCs w:val="22"/>
               </w:rPr>
             </w:pPr>
             <w:r>
               <w:rPr>
-                <w:shadow/>
+                <w:b/>
                 <w:szCs w:val="22"/>
               </w:rPr>
               <w:t>Gestión de los Costos</w:t>
@@ -8306,7 +9262,7 @@
         </w:tc>
         <w:tc>
           <w:tcPr>
-            <w:tcW w:w="5449" w:type="dxa"/>
+            <w:tcW w:w="5584" w:type="dxa"/>
             <w:tcMar>
               <w:top w:w="57" w:type="dxa"/>
               <w:left w:w="57" w:type="dxa"/>
@@ -8320,7 +9276,28 @@
               <w:spacing w:line="276" w:lineRule="auto"/>
             </w:pPr>
             <w:r>
-              <w:t>Procesos para la estimación, presupuesto y control de los costos del proyecto, de tal manera que se complete según el presupuesto aprobado.</w:t>
+              <w:t>P</w:t>
+            </w:r>
+            <w:r>
+              <w:t>rocesos involucrados en planificar, estimar, presupuestar,</w:t>
+            </w:r>
+            <w:r>
+              <w:t xml:space="preserve"> </w:t>
+            </w:r>
+            <w:r>
+              <w:t>financiar, obtener</w:t>
+            </w:r>
+            <w:r>
+              <w:t xml:space="preserve"> </w:t>
+            </w:r>
+            <w:r>
+              <w:t>financiamiento, gestionar y controlar los costos de modo que se complete el proyecto dentro</w:t>
+            </w:r>
+            <w:r>
+              <w:t xml:space="preserve"> </w:t>
+            </w:r>
+            <w:r>
+              <w:t>del presupuesto aprobado.</w:t>
             </w:r>
           </w:p>
         </w:tc>
@@ -8331,7 +9308,7 @@
         </w:trPr>
         <w:tc>
           <w:tcPr>
-            <w:tcW w:w="2938" w:type="dxa"/>
+            <w:tcW w:w="2786" w:type="dxa"/>
             <w:tcMar>
               <w:top w:w="57" w:type="dxa"/>
               <w:left w:w="57" w:type="dxa"/>
@@ -8342,21 +9319,16 @@
           </w:tcPr>
           <w:p>
             <w:pPr>
-              <w:numPr>
-                <w:ilvl w:val="0"/>
-                <w:numId w:val="12"/>
-              </w:numPr>
-              <w:spacing w:line="276" w:lineRule="auto"/>
-              <w:ind w:left="426"/>
+              <w:spacing w:line="240" w:lineRule="auto"/>
               <w:jc w:val="left"/>
               <w:rPr>
-                <w:shadow/>
+                <w:b/>
                 <w:szCs w:val="22"/>
               </w:rPr>
             </w:pPr>
             <w:r>
               <w:rPr>
-                <w:shadow/>
+                <w:b/>
                 <w:szCs w:val="22"/>
               </w:rPr>
               <w:t>Gestión de la Calidad</w:t>
@@ -8365,7 +9337,7 @@
         </w:tc>
         <w:tc>
           <w:tcPr>
-            <w:tcW w:w="5449" w:type="dxa"/>
+            <w:tcW w:w="5584" w:type="dxa"/>
             <w:tcMar>
               <w:top w:w="57" w:type="dxa"/>
               <w:left w:w="57" w:type="dxa"/>
@@ -8379,7 +9351,22 @@
               <w:spacing w:line="276" w:lineRule="auto"/>
             </w:pPr>
             <w:r>
-              <w:t>Procesos y actividades para garantizar que los entregables del proyecto, cumplan con los requisitos de calidad.</w:t>
+              <w:t>P</w:t>
+            </w:r>
+            <w:r>
+              <w:t>rocesos para incorporar la política de calidad de la organización</w:t>
+            </w:r>
+            <w:r>
+              <w:t xml:space="preserve"> </w:t>
+            </w:r>
+            <w:r>
+              <w:t>en cuanto a la planificación, gestión y control de los requisitos de calidad del proyecto y el producto, a fin de</w:t>
+            </w:r>
+            <w:r>
+              <w:t xml:space="preserve"> </w:t>
+            </w:r>
+            <w:r>
+              <w:t>satisfacer las expectativas de los interesados.</w:t>
             </w:r>
           </w:p>
         </w:tc>
@@ -8390,7 +9377,7 @@
         </w:trPr>
         <w:tc>
           <w:tcPr>
-            <w:tcW w:w="2938" w:type="dxa"/>
+            <w:tcW w:w="2786" w:type="dxa"/>
             <w:tcMar>
               <w:top w:w="57" w:type="dxa"/>
               <w:left w:w="57" w:type="dxa"/>
@@ -8401,30 +9388,25 @@
           </w:tcPr>
           <w:p>
             <w:pPr>
-              <w:numPr>
-                <w:ilvl w:val="0"/>
-                <w:numId w:val="12"/>
-              </w:numPr>
-              <w:spacing w:line="276" w:lineRule="auto"/>
-              <w:ind w:left="426"/>
+              <w:spacing w:line="240" w:lineRule="auto"/>
               <w:jc w:val="left"/>
               <w:rPr>
-                <w:shadow/>
+                <w:b/>
                 <w:szCs w:val="22"/>
               </w:rPr>
             </w:pPr>
             <w:r>
               <w:rPr>
-                <w:shadow/>
+                <w:b/>
                 <w:szCs w:val="22"/>
               </w:rPr>
-              <w:t>Gestión de los Recursos Humanos</w:t>
+              <w:t>Gestión de los Recursos</w:t>
             </w:r>
           </w:p>
         </w:tc>
         <w:tc>
           <w:tcPr>
-            <w:tcW w:w="5449" w:type="dxa"/>
+            <w:tcW w:w="5584" w:type="dxa"/>
             <w:tcMar>
               <w:top w:w="57" w:type="dxa"/>
               <w:left w:w="57" w:type="dxa"/>
@@ -8438,7 +9420,16 @@
               <w:spacing w:line="276" w:lineRule="auto"/>
             </w:pPr>
             <w:r>
-              <w:t>Procesos para el reclutamiento, desarrollo y gestión del equipo del proyecto.</w:t>
+              <w:t>P</w:t>
+            </w:r>
+            <w:r>
+              <w:t>rocesos para identificar, adquirir y gestionar los recursos</w:t>
+            </w:r>
+            <w:r>
+              <w:t xml:space="preserve"> </w:t>
+            </w:r>
+            <w:r>
+              <w:t>necesarios para la conclusión exitosa del proyecto.</w:t>
             </w:r>
           </w:p>
         </w:tc>
@@ -8449,7 +9440,7 @@
         </w:trPr>
         <w:tc>
           <w:tcPr>
-            <w:tcW w:w="2938" w:type="dxa"/>
+            <w:tcW w:w="2786" w:type="dxa"/>
             <w:tcMar>
               <w:top w:w="57" w:type="dxa"/>
               <w:left w:w="57" w:type="dxa"/>
@@ -8460,30 +9451,26 @@
           </w:tcPr>
           <w:p>
             <w:pPr>
-              <w:numPr>
-                <w:ilvl w:val="0"/>
-                <w:numId w:val="12"/>
-              </w:numPr>
-              <w:spacing w:line="276" w:lineRule="auto"/>
-              <w:ind w:left="426"/>
+              <w:spacing w:line="240" w:lineRule="auto"/>
               <w:jc w:val="left"/>
               <w:rPr>
-                <w:shadow/>
+                <w:b/>
                 <w:szCs w:val="22"/>
               </w:rPr>
             </w:pPr>
             <w:r>
               <w:rPr>
-                <w:shadow/>
+                <w:b/>
                 <w:szCs w:val="22"/>
               </w:rPr>
+              <w:lastRenderedPageBreak/>
               <w:t>Gestión de las Comunicaciones</w:t>
             </w:r>
           </w:p>
         </w:tc>
         <w:tc>
           <w:tcPr>
-            <w:tcW w:w="5449" w:type="dxa"/>
+            <w:tcW w:w="5584" w:type="dxa"/>
             <w:tcMar>
               <w:top w:w="57" w:type="dxa"/>
               <w:left w:w="57" w:type="dxa"/>
@@ -8497,7 +9484,22 @@
               <w:spacing w:line="276" w:lineRule="auto"/>
             </w:pPr>
             <w:r>
-              <w:t>Procesos para garantizar que la información del proyecto sea entregada de manera adecuada y oportuna.</w:t>
+              <w:t>P</w:t>
+            </w:r>
+            <w:r>
+              <w:t>rocesos requeridos para garantizar que la</w:t>
+            </w:r>
+            <w:r>
+              <w:t xml:space="preserve"> </w:t>
+            </w:r>
+            <w:r>
+              <w:t>planificación, recopilación, creación, distribución, almacenamiento, recuperación, gestión, control, monitoreo y</w:t>
+            </w:r>
+            <w:r>
+              <w:t xml:space="preserve"> </w:t>
+            </w:r>
+            <w:r>
+              <w:t>disposición final de la información del proyecto sean oportunos y adecuados.</w:t>
             </w:r>
           </w:p>
         </w:tc>
@@ -8508,7 +9510,7 @@
         </w:trPr>
         <w:tc>
           <w:tcPr>
-            <w:tcW w:w="2938" w:type="dxa"/>
+            <w:tcW w:w="2786" w:type="dxa"/>
             <w:tcMar>
               <w:top w:w="57" w:type="dxa"/>
               <w:left w:w="57" w:type="dxa"/>
@@ -8519,21 +9521,16 @@
           </w:tcPr>
           <w:p>
             <w:pPr>
-              <w:numPr>
-                <w:ilvl w:val="0"/>
-                <w:numId w:val="12"/>
-              </w:numPr>
-              <w:spacing w:line="276" w:lineRule="auto"/>
-              <w:ind w:left="426"/>
+              <w:spacing w:line="240" w:lineRule="auto"/>
               <w:jc w:val="left"/>
               <w:rPr>
-                <w:shadow/>
+                <w:b/>
                 <w:szCs w:val="22"/>
               </w:rPr>
             </w:pPr>
             <w:r>
               <w:rPr>
-                <w:shadow/>
+                <w:b/>
                 <w:szCs w:val="22"/>
               </w:rPr>
               <w:t>Gestión de los Riesgos</w:t>
@@ -8542,7 +9539,7 @@
         </w:tc>
         <w:tc>
           <w:tcPr>
-            <w:tcW w:w="5449" w:type="dxa"/>
+            <w:tcW w:w="5584" w:type="dxa"/>
             <w:tcMar>
               <w:top w:w="57" w:type="dxa"/>
               <w:left w:w="57" w:type="dxa"/>
@@ -8556,7 +9553,22 @@
               <w:spacing w:line="276" w:lineRule="auto"/>
             </w:pPr>
             <w:r>
-              <w:t>Procesos de identificación, análisis y mitigación de los riesgos del proyecto.</w:t>
+              <w:t>P</w:t>
+            </w:r>
+            <w:r>
+              <w:t>rocesos para llevar a cabo la planificación de la gestión,</w:t>
+            </w:r>
+            <w:r>
+              <w:t xml:space="preserve"> </w:t>
+            </w:r>
+            <w:r>
+              <w:t>identificación, análisis, planificación de respuesta, implementación de respuesta y monitoreo de los riesgos de</w:t>
+            </w:r>
+            <w:r>
+              <w:t xml:space="preserve"> </w:t>
+            </w:r>
+            <w:r>
+              <w:t>un proyecto.</w:t>
             </w:r>
           </w:p>
         </w:tc>
@@ -8567,7 +9579,7 @@
         </w:trPr>
         <w:tc>
           <w:tcPr>
-            <w:tcW w:w="2938" w:type="dxa"/>
+            <w:tcW w:w="2786" w:type="dxa"/>
             <w:tcMar>
               <w:top w:w="57" w:type="dxa"/>
               <w:left w:w="57" w:type="dxa"/>
@@ -8578,21 +9590,16 @@
           </w:tcPr>
           <w:p>
             <w:pPr>
-              <w:numPr>
-                <w:ilvl w:val="0"/>
-                <w:numId w:val="12"/>
-              </w:numPr>
-              <w:spacing w:line="276" w:lineRule="auto"/>
-              <w:ind w:left="426"/>
+              <w:spacing w:line="240" w:lineRule="auto"/>
               <w:jc w:val="left"/>
               <w:rPr>
-                <w:shadow/>
+                <w:b/>
                 <w:szCs w:val="22"/>
               </w:rPr>
             </w:pPr>
             <w:r>
               <w:rPr>
-                <w:shadow/>
+                <w:b/>
                 <w:szCs w:val="22"/>
               </w:rPr>
               <w:t>Gestión de las Adquisiciones</w:t>
@@ -8601,7 +9608,7 @@
         </w:tc>
         <w:tc>
           <w:tcPr>
-            <w:tcW w:w="5449" w:type="dxa"/>
+            <w:tcW w:w="5584" w:type="dxa"/>
             <w:tcMar>
               <w:top w:w="57" w:type="dxa"/>
               <w:left w:w="57" w:type="dxa"/>
@@ -8615,7 +9622,91 @@
               <w:spacing w:line="276" w:lineRule="auto"/>
             </w:pPr>
             <w:r>
-              <w:t>Procesos relacionados a la compra de los elementos necesarios para el proyecto.</w:t>
+              <w:t>P</w:t>
+            </w:r>
+            <w:r>
+              <w:t>rocesos necesarios para la compra o adquisición de</w:t>
+            </w:r>
+            <w:r>
+              <w:t xml:space="preserve"> </w:t>
+            </w:r>
+            <w:r>
+              <w:t>los productos, servicios o resultados requeridos por fuera del equipo del proyecto.</w:t>
+            </w:r>
+          </w:p>
+        </w:tc>
+      </w:tr>
+      <w:tr>
+        <w:trPr>
+          <w:cantSplit/>
+        </w:trPr>
+        <w:tc>
+          <w:tcPr>
+            <w:tcW w:w="2786" w:type="dxa"/>
+            <w:tcMar>
+              <w:top w:w="57" w:type="dxa"/>
+              <w:left w:w="57" w:type="dxa"/>
+              <w:bottom w:w="57" w:type="dxa"/>
+              <w:right w:w="57" w:type="dxa"/>
+            </w:tcMar>
+            <w:vAlign w:val="center"/>
+          </w:tcPr>
+          <w:p>
+            <w:pPr>
+              <w:spacing w:line="240" w:lineRule="auto"/>
+              <w:jc w:val="left"/>
+              <w:rPr>
+                <w:b/>
+                <w:szCs w:val="22"/>
+              </w:rPr>
+            </w:pPr>
+            <w:r>
+              <w:rPr>
+                <w:b/>
+                <w:szCs w:val="22"/>
+              </w:rPr>
+              <w:t>Gestión de los Interesados</w:t>
+            </w:r>
+          </w:p>
+        </w:tc>
+        <w:tc>
+          <w:tcPr>
+            <w:tcW w:w="5584" w:type="dxa"/>
+            <w:tcMar>
+              <w:top w:w="57" w:type="dxa"/>
+              <w:left w:w="57" w:type="dxa"/>
+              <w:bottom w:w="57" w:type="dxa"/>
+              <w:right w:w="57" w:type="dxa"/>
+            </w:tcMar>
+            <w:vAlign w:val="center"/>
+          </w:tcPr>
+          <w:p>
+            <w:pPr>
+              <w:spacing w:line="276" w:lineRule="auto"/>
+            </w:pPr>
+            <w:r>
+              <w:t>P</w:t>
+            </w:r>
+            <w:r>
+              <w:t>rocesos requeridos para identificar a las personas,</w:t>
+            </w:r>
+            <w:r>
+              <w:t xml:space="preserve"> </w:t>
+            </w:r>
+            <w:r>
+              <w:t>grupos u organizaciones que pueden afectar o ser afectados por el proyecto, para analizar las expectativas de</w:t>
+            </w:r>
+            <w:r>
+              <w:t xml:space="preserve"> </w:t>
+            </w:r>
+            <w:r>
+              <w:t>los interesados y su impacto en el proyecto, y para desarrollar estrategias de gestión adecuadas a fin de lograr</w:t>
+            </w:r>
+            <w:r>
+              <w:t xml:space="preserve"> </w:t>
+            </w:r>
+            <w:r>
+              <w:t>la participación eficaz de los interesados en las decisiones y en la ejecución del proyecto.</w:t>
             </w:r>
           </w:p>
         </w:tc>
@@ -8628,10 +9719,7 @@
       </w:r>
       <w:r>
         <w:lastRenderedPageBreak/>
-        <w:t xml:space="preserve">En </w:t>
-      </w:r>
-      <w:r>
-        <w:t>e</w:t>
+        <w:t>E</w:t>
       </w:r>
       <w:r>
         <w:t xml:space="preserve">l siguiente </w:t>
@@ -8640,7 +9728,13 @@
         <w:t>gráfico</w:t>
       </w:r>
       <w:r>
-        <w:t>, extraíd</w:t>
+        <w:t xml:space="preserve">, </w:t>
+      </w:r>
+      <w:r>
+        <w:t>extra</w:t>
+      </w:r>
+      <w:r>
+        <w:t>íd</w:t>
       </w:r>
       <w:r>
         <w:t>o</w:t>
@@ -8649,19 +9743,22 @@
         <w:t xml:space="preserve"> de la guía del PMBOK</w:t>
       </w:r>
       <w:r>
+        <w:t xml:space="preserve"> presenta la relación entre las áreas de conocimiento y los grupos de procesos de la dirección de proyectos:</w:t>
+      </w:r>
+    </w:p>
+    <w:p>
+      <w:pPr>
+        <w:jc w:val="center"/>
         <w:rPr>
           <w:noProof/>
         </w:rPr>
-        <w:t xml:space="preserve"> (Project Management Institute, 2017)</w:t>
-      </w:r>
-      <w:r>
-        <w:t>, se presentan los 42 procesos de dirección de proyectos, distribuidos entre las 9 áreas de conocimiento y los 5 grupos de procesos.</w:t>
-      </w:r>
-    </w:p>
-    <w:p>
-      <w:r>
-        <w:pict w14:anchorId="05654164">
-          <v:shape id="_x0000_i1026" type="#_x0000_t75" style="width:443.8pt;height:439.5pt">
+      </w:pPr>
+      <w:r>
+        <w:rPr>
+          <w:noProof/>
+        </w:rPr>
+        <w:pict w14:anchorId="10DE0C87">
+          <v:shape id="_x0000_i1039" type="#_x0000_t75" style="width:341.2pt;height:477.65pt;visibility:visible;mso-wrap-style:square">
             <v:imagedata r:id="rId11" o:title=""/>
           </v:shape>
         </w:pict>
@@ -8673,7 +9770,27 @@
       </w:pPr>
       <w:bookmarkStart w:id="36" w:name="_Toc525761455"/>
       <w:r>
-        <w:t>Relación entre los grupos de procesos y las áreas de conocimiento de la dirección de proyectos.</w:t>
+        <w:t>Relación entre l</w:t>
+      </w:r>
+      <w:r>
+        <w:t>a</w:t>
+      </w:r>
+      <w:bookmarkStart w:id="37" w:name="_GoBack"/>
+      <w:bookmarkEnd w:id="37"/>
+      <w:r>
+        <w:t>s</w:t>
+      </w:r>
+      <w:r>
+        <w:t xml:space="preserve"> </w:t>
+      </w:r>
+      <w:r>
+        <w:t>á</w:t>
+      </w:r>
+      <w:r>
+        <w:t xml:space="preserve">reas de conocimiento y los </w:t>
+      </w:r>
+      <w:r>
+        <w:t>grupos de procesos de la dirección de proyectos.</w:t>
       </w:r>
     </w:p>
     <w:p>
@@ -8683,13 +9800,13 @@
       <w:r>
         <w:br w:type="page"/>
       </w:r>
-      <w:bookmarkStart w:id="37" w:name="_Toc526185452"/>
+      <w:bookmarkStart w:id="38" w:name="_Toc526185452"/>
       <w:r>
         <w:lastRenderedPageBreak/>
         <w:t>Buenas Prácticas</w:t>
       </w:r>
       <w:bookmarkEnd w:id="36"/>
-      <w:bookmarkEnd w:id="37"/>
+      <w:bookmarkEnd w:id="38"/>
     </w:p>
     <w:p>
       <w:r>
@@ -8762,13 +9879,11 @@
         </w:rPr>
         <w:br w:type="page"/>
       </w:r>
-      <w:bookmarkStart w:id="38" w:name="_Toc526185453"/>
-      <w:bookmarkStart w:id="39" w:name="_GoBack"/>
+      <w:bookmarkStart w:id="39" w:name="_Toc526185453"/>
       <w:r>
         <w:lastRenderedPageBreak/>
         <w:t>Mejora Continua</w:t>
       </w:r>
-      <w:bookmarkEnd w:id="38"/>
       <w:bookmarkEnd w:id="39"/>
     </w:p>
     <w:p>
@@ -12555,10 +13670,7 @@
         <w:footnoteRef/>
       </w:r>
       <w:r>
-        <w:t xml:space="preserve"> </w:t>
-      </w:r>
-      <w:r>
-        <w:t>Stakeholder: Término en inglés, que en el contexto de los proyectos se refiere a la “parte interesada”, es decir, aquellos que pueden verse afectados por las acciones de la empresa.</w:t>
+        <w:t xml:space="preserve"> Stakeholder: Término en inglés, que en el contexto de los proyectos se refiere a la “parte interesada”, es decir, aquellos que pueden verse afectados por las acciones de la empresa.</w:t>
       </w:r>
     </w:p>
   </w:footnote>
@@ -12586,53 +13698,13 @@
         <w:rPr>
           <w:lang w:val="en-US"/>
         </w:rPr>
-        <w:t xml:space="preserve">Project Management Body </w:t>
+        <w:t>Project Management Body Of Know</w:t>
       </w:r>
       <w:r>
         <w:rPr>
           <w:lang w:val="en-US"/>
         </w:rPr>
-        <w:t>Of Know</w:t>
-      </w:r>
-      <w:r>
-        <w:rPr>
-          <w:lang w:val="en-US"/>
-        </w:rPr>
         <w:t>ledge</w:t>
-      </w:r>
-    </w:p>
-  </w:footnote>
-  <w:footnote w:id="4">
-    <w:p>
-      <w:pPr>
-        <w:pStyle w:val="Textonotapie"/>
-      </w:pPr>
-      <w:r>
-        <w:rPr>
-          <w:rStyle w:val="Refdenotaalpie"/>
-        </w:rPr>
-        <w:footnoteRef/>
-      </w:r>
-      <w:r>
-        <w:t xml:space="preserve"> Grupos de Interés: P</w:t>
-      </w:r>
-      <w:r>
-        <w:t>ersonas u organizaciones que participan activamente en el proyecto, o cuyos</w:t>
-      </w:r>
-      <w:r>
-        <w:t xml:space="preserve"> </w:t>
-      </w:r>
-      <w:r>
-        <w:t>intereses pueden verse afectados positiva o negativamente por la ejecución o terminación del</w:t>
-      </w:r>
-      <w:r>
-        <w:t xml:space="preserve"> </w:t>
-      </w:r>
-      <w:r>
-        <w:t>proyecto.</w:t>
-      </w:r>
-      <w:r>
-        <w:t xml:space="preserve"> También conocidos por el término en inglés “Stake Holders”</w:t>
       </w:r>
     </w:p>
   </w:footnote>
@@ -13438,6 +14510,119 @@
     </w:lvl>
   </w:abstractNum>
   <w:abstractNum w:abstractNumId="7" w15:restartNumberingAfterBreak="0">
+    <w:nsid w:val="09D841BD"/>
+    <w:multiLevelType w:val="hybridMultilevel"/>
+    <w:tmpl w:val="7CC89D22"/>
+    <w:lvl w:ilvl="0" w:tplc="340A0005">
+      <w:start w:val="1"/>
+      <w:numFmt w:val="bullet"/>
+      <w:lvlText w:val=""/>
+      <w:lvlJc w:val="left"/>
+      <w:pPr>
+        <w:ind w:left="720" w:hanging="360"/>
+      </w:pPr>
+      <w:rPr>
+        <w:rFonts w:ascii="Wingdings" w:hAnsi="Wingdings" w:hint="default"/>
+      </w:rPr>
+    </w:lvl>
+    <w:lvl w:ilvl="1" w:tplc="340A0003" w:tentative="1">
+      <w:start w:val="1"/>
+      <w:numFmt w:val="bullet"/>
+      <w:lvlText w:val="o"/>
+      <w:lvlJc w:val="left"/>
+      <w:pPr>
+        <w:ind w:left="1440" w:hanging="360"/>
+      </w:pPr>
+      <w:rPr>
+        <w:rFonts w:ascii="Courier New" w:hAnsi="Courier New" w:cs="Courier New" w:hint="default"/>
+      </w:rPr>
+    </w:lvl>
+    <w:lvl w:ilvl="2" w:tplc="340A0005" w:tentative="1">
+      <w:start w:val="1"/>
+      <w:numFmt w:val="bullet"/>
+      <w:lvlText w:val=""/>
+      <w:lvlJc w:val="left"/>
+      <w:pPr>
+        <w:ind w:left="2160" w:hanging="360"/>
+      </w:pPr>
+      <w:rPr>
+        <w:rFonts w:ascii="Wingdings" w:hAnsi="Wingdings" w:hint="default"/>
+      </w:rPr>
+    </w:lvl>
+    <w:lvl w:ilvl="3" w:tplc="340A0001" w:tentative="1">
+      <w:start w:val="1"/>
+      <w:numFmt w:val="bullet"/>
+      <w:lvlText w:val=""/>
+      <w:lvlJc w:val="left"/>
+      <w:pPr>
+        <w:ind w:left="2880" w:hanging="360"/>
+      </w:pPr>
+      <w:rPr>
+        <w:rFonts w:ascii="Symbol" w:hAnsi="Symbol" w:hint="default"/>
+      </w:rPr>
+    </w:lvl>
+    <w:lvl w:ilvl="4" w:tplc="340A0003" w:tentative="1">
+      <w:start w:val="1"/>
+      <w:numFmt w:val="bullet"/>
+      <w:lvlText w:val="o"/>
+      <w:lvlJc w:val="left"/>
+      <w:pPr>
+        <w:ind w:left="3600" w:hanging="360"/>
+      </w:pPr>
+      <w:rPr>
+        <w:rFonts w:ascii="Courier New" w:hAnsi="Courier New" w:cs="Courier New" w:hint="default"/>
+      </w:rPr>
+    </w:lvl>
+    <w:lvl w:ilvl="5" w:tplc="340A0005" w:tentative="1">
+      <w:start w:val="1"/>
+      <w:numFmt w:val="bullet"/>
+      <w:lvlText w:val=""/>
+      <w:lvlJc w:val="left"/>
+      <w:pPr>
+        <w:ind w:left="4320" w:hanging="360"/>
+      </w:pPr>
+      <w:rPr>
+        <w:rFonts w:ascii="Wingdings" w:hAnsi="Wingdings" w:hint="default"/>
+      </w:rPr>
+    </w:lvl>
+    <w:lvl w:ilvl="6" w:tplc="340A0001" w:tentative="1">
+      <w:start w:val="1"/>
+      <w:numFmt w:val="bullet"/>
+      <w:lvlText w:val=""/>
+      <w:lvlJc w:val="left"/>
+      <w:pPr>
+        <w:ind w:left="5040" w:hanging="360"/>
+      </w:pPr>
+      <w:rPr>
+        <w:rFonts w:ascii="Symbol" w:hAnsi="Symbol" w:hint="default"/>
+      </w:rPr>
+    </w:lvl>
+    <w:lvl w:ilvl="7" w:tplc="340A0003" w:tentative="1">
+      <w:start w:val="1"/>
+      <w:numFmt w:val="bullet"/>
+      <w:lvlText w:val="o"/>
+      <w:lvlJc w:val="left"/>
+      <w:pPr>
+        <w:ind w:left="5760" w:hanging="360"/>
+      </w:pPr>
+      <w:rPr>
+        <w:rFonts w:ascii="Courier New" w:hAnsi="Courier New" w:cs="Courier New" w:hint="default"/>
+      </w:rPr>
+    </w:lvl>
+    <w:lvl w:ilvl="8" w:tplc="340A0005" w:tentative="1">
+      <w:start w:val="1"/>
+      <w:numFmt w:val="bullet"/>
+      <w:lvlText w:val=""/>
+      <w:lvlJc w:val="left"/>
+      <w:pPr>
+        <w:ind w:left="6480" w:hanging="360"/>
+      </w:pPr>
+      <w:rPr>
+        <w:rFonts w:ascii="Wingdings" w:hAnsi="Wingdings" w:hint="default"/>
+      </w:rPr>
+    </w:lvl>
+  </w:abstractNum>
+  <w:abstractNum w:abstractNumId="8" w15:restartNumberingAfterBreak="0">
     <w:nsid w:val="0C4E4D97"/>
     <w:multiLevelType w:val="hybridMultilevel"/>
     <w:tmpl w:val="EE3C2514"/>
@@ -13526,7 +14711,7 @@
       </w:pPr>
     </w:lvl>
   </w:abstractNum>
-  <w:abstractNum w:abstractNumId="8" w15:restartNumberingAfterBreak="0">
+  <w:abstractNum w:abstractNumId="9" w15:restartNumberingAfterBreak="0">
     <w:nsid w:val="0E114372"/>
     <w:multiLevelType w:val="hybridMultilevel"/>
     <w:tmpl w:val="5B460E2A"/>
@@ -13639,7 +14824,7 @@
       </w:rPr>
     </w:lvl>
   </w:abstractNum>
-  <w:abstractNum w:abstractNumId="9" w15:restartNumberingAfterBreak="0">
+  <w:abstractNum w:abstractNumId="10" w15:restartNumberingAfterBreak="0">
     <w:nsid w:val="0FD215BB"/>
     <w:multiLevelType w:val="hybridMultilevel"/>
     <w:tmpl w:val="2324A8FC"/>
@@ -13752,15 +14937,15 @@
       </w:rPr>
     </w:lvl>
   </w:abstractNum>
-  <w:abstractNum w:abstractNumId="10" w15:restartNumberingAfterBreak="0">
+  <w:abstractNum w:abstractNumId="11" w15:restartNumberingAfterBreak="0">
     <w:nsid w:val="1041321F"/>
     <w:multiLevelType w:val="singleLevel"/>
-    <w:tmpl w:val="83166FA4"/>
+    <w:tmpl w:val="6C1CE31A"/>
     <w:lvl w:ilvl="0">
       <w:start w:val="1"/>
       <w:numFmt w:val="decimal"/>
       <w:pStyle w:val="Grfico1"/>
-      <w:lvlText w:val="Gráfico %1."/>
+      <w:lvlText w:val="Figura %1."/>
       <w:lvlJc w:val="left"/>
       <w:pPr>
         <w:ind w:left="360" w:hanging="360"/>
@@ -13773,7 +14958,7 @@
       </w:rPr>
     </w:lvl>
   </w:abstractNum>
-  <w:abstractNum w:abstractNumId="11" w15:restartNumberingAfterBreak="0">
+  <w:abstractNum w:abstractNumId="12" w15:restartNumberingAfterBreak="0">
     <w:nsid w:val="13292FE2"/>
     <w:multiLevelType w:val="hybridMultilevel"/>
     <w:tmpl w:val="2130A2FA"/>
@@ -13886,7 +15071,7 @@
       </w:rPr>
     </w:lvl>
   </w:abstractNum>
-  <w:abstractNum w:abstractNumId="12" w15:restartNumberingAfterBreak="0">
+  <w:abstractNum w:abstractNumId="13" w15:restartNumberingAfterBreak="0">
     <w:nsid w:val="14BE6391"/>
     <w:multiLevelType w:val="hybridMultilevel"/>
     <w:tmpl w:val="F1BA326C"/>
@@ -13999,7 +15184,7 @@
       </w:rPr>
     </w:lvl>
   </w:abstractNum>
-  <w:abstractNum w:abstractNumId="13" w15:restartNumberingAfterBreak="0">
+  <w:abstractNum w:abstractNumId="14" w15:restartNumberingAfterBreak="0">
     <w:nsid w:val="17195A38"/>
     <w:multiLevelType w:val="hybridMultilevel"/>
     <w:tmpl w:val="AF34CD18"/>
@@ -14139,7 +15324,7 @@
       </w:rPr>
     </w:lvl>
   </w:abstractNum>
-  <w:abstractNum w:abstractNumId="14" w15:restartNumberingAfterBreak="0">
+  <w:abstractNum w:abstractNumId="15" w15:restartNumberingAfterBreak="0">
     <w:nsid w:val="17512465"/>
     <w:multiLevelType w:val="hybridMultilevel"/>
     <w:tmpl w:val="5D26CF58"/>
@@ -14252,7 +15437,7 @@
       </w:rPr>
     </w:lvl>
   </w:abstractNum>
-  <w:abstractNum w:abstractNumId="15" w15:restartNumberingAfterBreak="0">
+  <w:abstractNum w:abstractNumId="16" w15:restartNumberingAfterBreak="0">
     <w:nsid w:val="18A648C2"/>
     <w:multiLevelType w:val="multilevel"/>
     <w:tmpl w:val="3A9E0768"/>
@@ -14391,7 +15576,7 @@
       </w:rPr>
     </w:lvl>
   </w:abstractNum>
-  <w:abstractNum w:abstractNumId="16" w15:restartNumberingAfterBreak="0">
+  <w:abstractNum w:abstractNumId="17" w15:restartNumberingAfterBreak="0">
     <w:nsid w:val="2C057D43"/>
     <w:multiLevelType w:val="hybridMultilevel"/>
     <w:tmpl w:val="EAA41964"/>
@@ -14504,7 +15689,7 @@
       </w:rPr>
     </w:lvl>
   </w:abstractNum>
-  <w:abstractNum w:abstractNumId="17" w15:restartNumberingAfterBreak="0">
+  <w:abstractNum w:abstractNumId="18" w15:restartNumberingAfterBreak="0">
     <w:nsid w:val="2C667A1E"/>
     <w:multiLevelType w:val="hybridMultilevel"/>
     <w:tmpl w:val="4A2C077E"/>
@@ -14617,7 +15802,7 @@
       </w:rPr>
     </w:lvl>
   </w:abstractNum>
-  <w:abstractNum w:abstractNumId="18" w15:restartNumberingAfterBreak="0">
+  <w:abstractNum w:abstractNumId="19" w15:restartNumberingAfterBreak="0">
     <w:nsid w:val="32BD3BE3"/>
     <w:multiLevelType w:val="hybridMultilevel"/>
     <w:tmpl w:val="134CCF84"/>
@@ -14730,7 +15915,7 @@
       </w:rPr>
     </w:lvl>
   </w:abstractNum>
-  <w:abstractNum w:abstractNumId="19" w15:restartNumberingAfterBreak="0">
+  <w:abstractNum w:abstractNumId="20" w15:restartNumberingAfterBreak="0">
     <w:nsid w:val="33F458CF"/>
     <w:multiLevelType w:val="hybridMultilevel"/>
     <w:tmpl w:val="AF40AD00"/>
@@ -14843,7 +16028,7 @@
       </w:rPr>
     </w:lvl>
   </w:abstractNum>
-  <w:abstractNum w:abstractNumId="20" w15:restartNumberingAfterBreak="0">
+  <w:abstractNum w:abstractNumId="21" w15:restartNumberingAfterBreak="0">
     <w:nsid w:val="36EB02CE"/>
     <w:multiLevelType w:val="hybridMultilevel"/>
     <w:tmpl w:val="7010905E"/>
@@ -14956,7 +16141,7 @@
       </w:rPr>
     </w:lvl>
   </w:abstractNum>
-  <w:abstractNum w:abstractNumId="21" w15:restartNumberingAfterBreak="0">
+  <w:abstractNum w:abstractNumId="22" w15:restartNumberingAfterBreak="0">
     <w:nsid w:val="37015EDC"/>
     <w:multiLevelType w:val="hybridMultilevel"/>
     <w:tmpl w:val="C4D23C48"/>
@@ -15069,7 +16254,7 @@
       </w:rPr>
     </w:lvl>
   </w:abstractNum>
-  <w:abstractNum w:abstractNumId="22" w15:restartNumberingAfterBreak="0">
+  <w:abstractNum w:abstractNumId="23" w15:restartNumberingAfterBreak="0">
     <w:nsid w:val="37BE2D56"/>
     <w:multiLevelType w:val="hybridMultilevel"/>
     <w:tmpl w:val="E488F0E0"/>
@@ -15182,7 +16367,7 @@
       </w:rPr>
     </w:lvl>
   </w:abstractNum>
-  <w:abstractNum w:abstractNumId="23" w15:restartNumberingAfterBreak="0">
+  <w:abstractNum w:abstractNumId="24" w15:restartNumberingAfterBreak="0">
     <w:nsid w:val="3BBE33ED"/>
     <w:multiLevelType w:val="multilevel"/>
     <w:tmpl w:val="340A001F"/>
@@ -15268,7 +16453,7 @@
       </w:pPr>
     </w:lvl>
   </w:abstractNum>
-  <w:abstractNum w:abstractNumId="24" w15:restartNumberingAfterBreak="0">
+  <w:abstractNum w:abstractNumId="25" w15:restartNumberingAfterBreak="0">
     <w:nsid w:val="3F805243"/>
     <w:multiLevelType w:val="hybridMultilevel"/>
     <w:tmpl w:val="44D86034"/>
@@ -15381,7 +16566,7 @@
       </w:rPr>
     </w:lvl>
   </w:abstractNum>
-  <w:abstractNum w:abstractNumId="25" w15:restartNumberingAfterBreak="0">
+  <w:abstractNum w:abstractNumId="26" w15:restartNumberingAfterBreak="0">
     <w:nsid w:val="418B2D87"/>
     <w:multiLevelType w:val="hybridMultilevel"/>
     <w:tmpl w:val="80C818B6"/>
@@ -15467,7 +16652,7 @@
       </w:pPr>
     </w:lvl>
   </w:abstractNum>
-  <w:abstractNum w:abstractNumId="26" w15:restartNumberingAfterBreak="0">
+  <w:abstractNum w:abstractNumId="27" w15:restartNumberingAfterBreak="0">
     <w:nsid w:val="4CC90F9B"/>
     <w:multiLevelType w:val="hybridMultilevel"/>
     <w:tmpl w:val="E18EB624"/>
@@ -15580,7 +16765,7 @@
       </w:rPr>
     </w:lvl>
   </w:abstractNum>
-  <w:abstractNum w:abstractNumId="27" w15:restartNumberingAfterBreak="0">
+  <w:abstractNum w:abstractNumId="28" w15:restartNumberingAfterBreak="0">
     <w:nsid w:val="5339791B"/>
     <w:multiLevelType w:val="hybridMultilevel"/>
     <w:tmpl w:val="89FC067C"/>
@@ -15692,7 +16877,7 @@
       </w:rPr>
     </w:lvl>
   </w:abstractNum>
-  <w:abstractNum w:abstractNumId="28" w15:restartNumberingAfterBreak="0">
+  <w:abstractNum w:abstractNumId="29" w15:restartNumberingAfterBreak="0">
     <w:nsid w:val="567F7FE1"/>
     <w:multiLevelType w:val="hybridMultilevel"/>
     <w:tmpl w:val="51688994"/>
@@ -15785,7 +16970,7 @@
       </w:pPr>
     </w:lvl>
   </w:abstractNum>
-  <w:abstractNum w:abstractNumId="29" w15:restartNumberingAfterBreak="0">
+  <w:abstractNum w:abstractNumId="30" w15:restartNumberingAfterBreak="0">
     <w:nsid w:val="5F5F08C8"/>
     <w:multiLevelType w:val="hybridMultilevel"/>
     <w:tmpl w:val="2AB0FD12"/>
@@ -15898,7 +17083,7 @@
       </w:rPr>
     </w:lvl>
   </w:abstractNum>
-  <w:abstractNum w:abstractNumId="30" w15:restartNumberingAfterBreak="0">
+  <w:abstractNum w:abstractNumId="31" w15:restartNumberingAfterBreak="0">
     <w:nsid w:val="62DF3F24"/>
     <w:multiLevelType w:val="hybridMultilevel"/>
     <w:tmpl w:val="32CAB514"/>
@@ -15984,7 +17169,7 @@
       </w:pPr>
     </w:lvl>
   </w:abstractNum>
-  <w:abstractNum w:abstractNumId="31" w15:restartNumberingAfterBreak="0">
+  <w:abstractNum w:abstractNumId="32" w15:restartNumberingAfterBreak="0">
     <w:nsid w:val="6AC73518"/>
     <w:multiLevelType w:val="hybridMultilevel"/>
     <w:tmpl w:val="18ACC26E"/>
@@ -16097,7 +17282,7 @@
       </w:rPr>
     </w:lvl>
   </w:abstractNum>
-  <w:abstractNum w:abstractNumId="32" w15:restartNumberingAfterBreak="0">
+  <w:abstractNum w:abstractNumId="33" w15:restartNumberingAfterBreak="0">
     <w:nsid w:val="70873FAB"/>
     <w:multiLevelType w:val="hybridMultilevel"/>
     <w:tmpl w:val="69C074FA"/>
@@ -16210,7 +17395,7 @@
       </w:rPr>
     </w:lvl>
   </w:abstractNum>
-  <w:abstractNum w:abstractNumId="33" w15:restartNumberingAfterBreak="0">
+  <w:abstractNum w:abstractNumId="34" w15:restartNumberingAfterBreak="0">
     <w:nsid w:val="71773041"/>
     <w:multiLevelType w:val="hybridMultilevel"/>
     <w:tmpl w:val="C77A3D10"/>
@@ -16323,7 +17508,7 @@
       </w:rPr>
     </w:lvl>
   </w:abstractNum>
-  <w:abstractNum w:abstractNumId="34" w15:restartNumberingAfterBreak="0">
+  <w:abstractNum w:abstractNumId="35" w15:restartNumberingAfterBreak="0">
     <w:nsid w:val="72D064F1"/>
     <w:multiLevelType w:val="hybridMultilevel"/>
     <w:tmpl w:val="5B0690E2"/>
@@ -16463,7 +17648,7 @@
       </w:rPr>
     </w:lvl>
   </w:abstractNum>
-  <w:abstractNum w:abstractNumId="35" w15:restartNumberingAfterBreak="0">
+  <w:abstractNum w:abstractNumId="36" w15:restartNumberingAfterBreak="0">
     <w:nsid w:val="76FE4E37"/>
     <w:multiLevelType w:val="hybridMultilevel"/>
     <w:tmpl w:val="BD1C89D6"/>
@@ -16576,7 +17761,7 @@
       </w:rPr>
     </w:lvl>
   </w:abstractNum>
-  <w:abstractNum w:abstractNumId="36" w15:restartNumberingAfterBreak="0">
+  <w:abstractNum w:abstractNumId="37" w15:restartNumberingAfterBreak="0">
     <w:nsid w:val="7BE6698C"/>
     <w:multiLevelType w:val="hybridMultilevel"/>
     <w:tmpl w:val="98849DA4"/>
@@ -16689,7 +17874,7 @@
       </w:rPr>
     </w:lvl>
   </w:abstractNum>
-  <w:abstractNum w:abstractNumId="37" w15:restartNumberingAfterBreak="0">
+  <w:abstractNum w:abstractNumId="38" w15:restartNumberingAfterBreak="0">
     <w:nsid w:val="7E3E69C2"/>
     <w:multiLevelType w:val="multilevel"/>
     <w:tmpl w:val="8ED4C9E0"/>
@@ -16780,7 +17965,7 @@
       </w:pPr>
     </w:lvl>
   </w:abstractNum>
-  <w:abstractNum w:abstractNumId="38" w15:restartNumberingAfterBreak="0">
+  <w:abstractNum w:abstractNumId="39" w15:restartNumberingAfterBreak="0">
     <w:nsid w:val="7F4A1687"/>
     <w:multiLevelType w:val="hybridMultilevel"/>
     <w:tmpl w:val="CC98833E"/>
@@ -16894,121 +18079,124 @@
     </w:lvl>
   </w:abstractNum>
   <w:num w:numId="1">
-    <w:abstractNumId w:val="34"/>
+    <w:abstractNumId w:val="35"/>
   </w:num>
   <w:num w:numId="2">
-    <w:abstractNumId w:val="12"/>
+    <w:abstractNumId w:val="13"/>
   </w:num>
   <w:num w:numId="3">
-    <w:abstractNumId w:val="24"/>
+    <w:abstractNumId w:val="25"/>
   </w:num>
   <w:num w:numId="4">
-    <w:abstractNumId w:val="27"/>
+    <w:abstractNumId w:val="28"/>
   </w:num>
   <w:num w:numId="5">
     <w:abstractNumId w:val="3"/>
   </w:num>
   <w:num w:numId="6">
-    <w:abstractNumId w:val="10"/>
+    <w:abstractNumId w:val="11"/>
   </w:num>
   <w:num w:numId="7">
     <w:abstractNumId w:val="5"/>
   </w:num>
   <w:num w:numId="8">
-    <w:abstractNumId w:val="7"/>
+    <w:abstractNumId w:val="8"/>
   </w:num>
   <w:num w:numId="9">
-    <w:abstractNumId w:val="36"/>
+    <w:abstractNumId w:val="37"/>
   </w:num>
   <w:num w:numId="10">
-    <w:abstractNumId w:val="28"/>
+    <w:abstractNumId w:val="29"/>
   </w:num>
   <w:num w:numId="11">
-    <w:abstractNumId w:val="23"/>
+    <w:abstractNumId w:val="24"/>
   </w:num>
   <w:num w:numId="12">
-    <w:abstractNumId w:val="30"/>
+    <w:abstractNumId w:val="31"/>
   </w:num>
   <w:num w:numId="13">
     <w:abstractNumId w:val="6"/>
   </w:num>
   <w:num w:numId="14">
-    <w:abstractNumId w:val="21"/>
+    <w:abstractNumId w:val="22"/>
   </w:num>
   <w:num w:numId="15">
     <w:abstractNumId w:val="0"/>
   </w:num>
   <w:num w:numId="16">
+    <w:abstractNumId w:val="19"/>
+  </w:num>
+  <w:num w:numId="17">
     <w:abstractNumId w:val="18"/>
   </w:num>
-  <w:num w:numId="17">
+  <w:num w:numId="18">
+    <w:abstractNumId w:val="27"/>
+  </w:num>
+  <w:num w:numId="19">
     <w:abstractNumId w:val="17"/>
   </w:num>
-  <w:num w:numId="18">
-    <w:abstractNumId w:val="26"/>
+  <w:num w:numId="20">
+    <w:abstractNumId w:val="34"/>
   </w:num>
-  <w:num w:numId="19">
-    <w:abstractNumId w:val="16"/>
+  <w:num w:numId="21">
+    <w:abstractNumId w:val="32"/>
   </w:num>
-  <w:num w:numId="20">
+  <w:num w:numId="22">
+    <w:abstractNumId w:val="21"/>
+  </w:num>
+  <w:num w:numId="23">
     <w:abstractNumId w:val="33"/>
   </w:num>
-  <w:num w:numId="21">
-    <w:abstractNumId w:val="31"/>
+  <w:num w:numId="24">
+    <w:abstractNumId w:val="39"/>
   </w:num>
-  <w:num w:numId="22">
+  <w:num w:numId="25">
+    <w:abstractNumId w:val="15"/>
+  </w:num>
+  <w:num w:numId="26">
+    <w:abstractNumId w:val="23"/>
+  </w:num>
+  <w:num w:numId="27">
+    <w:abstractNumId w:val="14"/>
+  </w:num>
+  <w:num w:numId="28">
+    <w:abstractNumId w:val="36"/>
+  </w:num>
+  <w:num w:numId="29">
+    <w:abstractNumId w:val="30"/>
+  </w:num>
+  <w:num w:numId="30">
     <w:abstractNumId w:val="20"/>
   </w:num>
-  <w:num w:numId="23">
-    <w:abstractNumId w:val="32"/>
-  </w:num>
-  <w:num w:numId="24">
-    <w:abstractNumId w:val="38"/>
-  </w:num>
-  <w:num w:numId="25">
-    <w:abstractNumId w:val="14"/>
-  </w:num>
-  <w:num w:numId="26">
-    <w:abstractNumId w:val="22"/>
-  </w:num>
-  <w:num w:numId="27">
-    <w:abstractNumId w:val="13"/>
-  </w:num>
-  <w:num w:numId="28">
-    <w:abstractNumId w:val="35"/>
-  </w:num>
-  <w:num w:numId="29">
-    <w:abstractNumId w:val="29"/>
-  </w:num>
-  <w:num w:numId="30">
-    <w:abstractNumId w:val="19"/>
-  </w:num>
   <w:num w:numId="31">
-    <w:abstractNumId w:val="8"/>
+    <w:abstractNumId w:val="9"/>
   </w:num>
   <w:num w:numId="32">
     <w:abstractNumId w:val="4"/>
   </w:num>
   <w:num w:numId="33">
-    <w:abstractNumId w:val="37"/>
+    <w:abstractNumId w:val="38"/>
   </w:num>
   <w:num w:numId="34">
-    <w:abstractNumId w:val="15"/>
+    <w:abstractNumId w:val="16"/>
   </w:num>
   <w:num w:numId="35">
     <w:abstractNumId w:val="1"/>
   </w:num>
   <w:num w:numId="36">
-    <w:abstractNumId w:val="9"/>
+    <w:abstractNumId w:val="10"/>
   </w:num>
   <w:num w:numId="37">
-    <w:abstractNumId w:val="11"/>
+    <w:abstractNumId w:val="12"/>
   </w:num>
   <w:num w:numId="38">
-    <w:abstractNumId w:val="25"/>
+    <w:abstractNumId w:val="26"/>
   </w:num>
   <w:num w:numId="39">
     <w:abstractNumId w:val="2"/>
+  </w:num>
+  <w:num w:numId="40">
+    <w:abstractNumId w:val="7"/>
   </w:num>
   <w:numIdMacAtCleanup w:val="34"/>
 </w:numbering>
@@ -17405,7 +18593,7 @@
   <w:style w:type="paragraph" w:default="1" w:styleId="Normal">
     <w:name w:val="Normal"/>
     <w:qFormat/>
-    <w:rsid w:val="006375C4"/>
+    <w:rsid w:val="0001432E"/>
     <w:pPr>
       <w:spacing w:line="360" w:lineRule="auto"/>
       <w:jc w:val="both"/>
@@ -18053,12 +19241,13 @@
     <w:basedOn w:val="Normal"/>
     <w:link w:val="Grfico1Car"/>
     <w:qFormat/>
-    <w:rsid w:val="008E631E"/>
+    <w:rsid w:val="00B46732"/>
     <w:pPr>
       <w:numPr>
         <w:numId w:val="6"/>
       </w:numPr>
       <w:spacing w:line="240" w:lineRule="auto"/>
+      <w:ind w:left="0" w:firstLine="0"/>
       <w:jc w:val="center"/>
     </w:pPr>
     <w:rPr>
@@ -18102,13 +19291,14 @@
   <w:style w:type="character" w:customStyle="1" w:styleId="Grfico1Car">
     <w:name w:val="Gráfico 1 Car"/>
     <w:link w:val="Grfico1"/>
-    <w:rsid w:val="008E631E"/>
+    <w:rsid w:val="00B46732"/>
     <w:rPr>
       <w:rFonts w:ascii="Arial" w:hAnsi="Arial"/>
       <w:i/>
+      <w:color w:val="000000"/>
       <w:sz w:val="24"/>
       <w:szCs w:val="24"/>
-      <w:lang w:val="es-ES" w:eastAsia="es-ES"/>
+      <w:lang w:eastAsia="es-ES"/>
     </w:rPr>
   </w:style>
   <w:style w:type="paragraph" w:customStyle="1" w:styleId="Tabla1">
@@ -18940,7 +20130,7 @@
 </file>
 
 <file path=customXml/itemProps1.xml><?xml version="1.0" encoding="utf-8"?>
-<ds:datastoreItem xmlns:ds="http://schemas.openxmlformats.org/officeDocument/2006/customXml" ds:itemID="{D9306EB4-9E92-41B4-9D39-47859B7D7E83}">
+<ds:datastoreItem xmlns:ds="http://schemas.openxmlformats.org/officeDocument/2006/customXml" ds:itemID="{2CF6A60A-F89B-463D-9F2D-731DE167161B}">
   <ds:schemaRefs>
     <ds:schemaRef ds:uri="http://schemas.openxmlformats.org/officeDocument/2006/bibliography"/>
   </ds:schemaRefs>

</xml_diff>

<commit_message>
Avance al día 02.10.2018
</commit_message>
<xml_diff>
--- a/2018/TT IQQ 2018 Camara y Garay.docx
+++ b/2018/TT IQQ 2018 Camara y Garay.docx
@@ -554,11 +554,13 @@
       <w:bookmarkEnd w:id="4"/>
       <w:bookmarkEnd w:id="5"/>
     </w:p>
+    <w:bookmarkStart w:id="6" w:name="_GoBack"/>
+    <w:bookmarkEnd w:id="6"/>
     <w:p>
       <w:pPr>
         <w:pStyle w:val="TDC1"/>
         <w:rPr>
-          <w:rFonts w:ascii="Calibri" w:hAnsi="Calibri"/>
+          <w:rFonts w:asciiTheme="minorHAnsi" w:eastAsiaTheme="minorEastAsia" w:hAnsiTheme="minorHAnsi" w:cstheme="minorBidi"/>
           <w:b w:val="0"/>
           <w:caps w:val="0"/>
           <w:noProof/>
@@ -586,7 +588,7 @@
         </w:rPr>
         <w:fldChar w:fldCharType="separate"/>
       </w:r>
-      <w:hyperlink w:anchor="_Toc526185436" w:history="1">
+      <w:hyperlink w:anchor="_Toc526288709" w:history="1">
         <w:r>
           <w:rPr>
             <w:rStyle w:val="Hipervnculo"/>
@@ -613,7 +615,7 @@
             <w:noProof/>
             <w:webHidden/>
           </w:rPr>
-          <w:instrText xml:space="preserve"> PAGEREF _Toc526185436 \h </w:instrText>
+          <w:instrText xml:space="preserve"> PAGEREF _Toc526288709 \h </w:instrText>
         </w:r>
         <w:r>
           <w:rPr>
@@ -648,7 +650,7 @@
       <w:pPr>
         <w:pStyle w:val="TDC2"/>
         <w:rPr>
-          <w:rFonts w:ascii="Calibri" w:hAnsi="Calibri"/>
+          <w:rFonts w:asciiTheme="minorHAnsi" w:eastAsiaTheme="minorEastAsia" w:hAnsiTheme="minorHAnsi" w:cstheme="minorBidi"/>
           <w:caps w:val="0"/>
           <w:noProof/>
           <w:color w:val="auto"/>
@@ -656,7 +658,7 @@
           <w:lang w:eastAsia="es-CL"/>
         </w:rPr>
       </w:pPr>
-      <w:hyperlink w:anchor="_Toc526185437" w:history="1">
+      <w:hyperlink w:anchor="_Toc526288710" w:history="1">
         <w:r>
           <w:rPr>
             <w:rStyle w:val="Hipervnculo"/>
@@ -666,7 +668,7 @@
         </w:r>
         <w:r>
           <w:rPr>
-            <w:rFonts w:ascii="Calibri" w:hAnsi="Calibri"/>
+            <w:rFonts w:asciiTheme="minorHAnsi" w:eastAsiaTheme="minorEastAsia" w:hAnsiTheme="minorHAnsi" w:cstheme="minorBidi"/>
             <w:caps w:val="0"/>
             <w:noProof/>
             <w:color w:val="auto"/>
@@ -701,7 +703,7 @@
             <w:noProof/>
             <w:webHidden/>
           </w:rPr>
-          <w:instrText xml:space="preserve"> PAGEREF _Toc526185437 \h </w:instrText>
+          <w:instrText xml:space="preserve"> PAGEREF _Toc526288710 \h </w:instrText>
         </w:r>
         <w:r>
           <w:rPr>
@@ -736,7 +738,7 @@
       <w:pPr>
         <w:pStyle w:val="TDC2"/>
         <w:rPr>
-          <w:rFonts w:ascii="Calibri" w:hAnsi="Calibri"/>
+          <w:rFonts w:asciiTheme="minorHAnsi" w:eastAsiaTheme="minorEastAsia" w:hAnsiTheme="minorHAnsi" w:cstheme="minorBidi"/>
           <w:caps w:val="0"/>
           <w:noProof/>
           <w:color w:val="auto"/>
@@ -744,7 +746,7 @@
           <w:lang w:eastAsia="es-CL"/>
         </w:rPr>
       </w:pPr>
-      <w:hyperlink w:anchor="_Toc526185438" w:history="1">
+      <w:hyperlink w:anchor="_Toc526288711" w:history="1">
         <w:r>
           <w:rPr>
             <w:rStyle w:val="Hipervnculo"/>
@@ -754,7 +756,7 @@
         </w:r>
         <w:r>
           <w:rPr>
-            <w:rFonts w:ascii="Calibri" w:hAnsi="Calibri"/>
+            <w:rFonts w:asciiTheme="minorHAnsi" w:eastAsiaTheme="minorEastAsia" w:hAnsiTheme="minorHAnsi" w:cstheme="minorBidi"/>
             <w:caps w:val="0"/>
             <w:noProof/>
             <w:color w:val="auto"/>
@@ -789,7 +791,7 @@
             <w:noProof/>
             <w:webHidden/>
           </w:rPr>
-          <w:instrText xml:space="preserve"> PAGEREF _Toc526185438 \h </w:instrText>
+          <w:instrText xml:space="preserve"> PAGEREF _Toc526288711 \h </w:instrText>
         </w:r>
         <w:r>
           <w:rPr>
@@ -824,14 +826,14 @@
       <w:pPr>
         <w:pStyle w:val="TDC3"/>
         <w:rPr>
-          <w:rFonts w:ascii="Calibri" w:hAnsi="Calibri"/>
+          <w:rFonts w:asciiTheme="minorHAnsi" w:eastAsiaTheme="minorEastAsia" w:hAnsiTheme="minorHAnsi" w:cstheme="minorBidi"/>
           <w:noProof/>
           <w:color w:val="auto"/>
           <w:szCs w:val="22"/>
           <w:lang w:eastAsia="es-CL"/>
         </w:rPr>
       </w:pPr>
-      <w:hyperlink w:anchor="_Toc526185439" w:history="1">
+      <w:hyperlink w:anchor="_Toc526288712" w:history="1">
         <w:r>
           <w:rPr>
             <w:rStyle w:val="Hipervnculo"/>
@@ -841,7 +843,7 @@
         </w:r>
         <w:r>
           <w:rPr>
-            <w:rFonts w:ascii="Calibri" w:hAnsi="Calibri"/>
+            <w:rFonts w:asciiTheme="minorHAnsi" w:eastAsiaTheme="minorEastAsia" w:hAnsiTheme="minorHAnsi" w:cstheme="minorBidi"/>
             <w:noProof/>
             <w:color w:val="auto"/>
             <w:szCs w:val="22"/>
@@ -875,7 +877,7 @@
             <w:noProof/>
             <w:webHidden/>
           </w:rPr>
-          <w:instrText xml:space="preserve"> PAGEREF _Toc526185439 \h </w:instrText>
+          <w:instrText xml:space="preserve"> PAGEREF _Toc526288712 \h </w:instrText>
         </w:r>
         <w:r>
           <w:rPr>
@@ -910,14 +912,14 @@
       <w:pPr>
         <w:pStyle w:val="TDC3"/>
         <w:rPr>
-          <w:rFonts w:ascii="Calibri" w:hAnsi="Calibri"/>
+          <w:rFonts w:asciiTheme="minorHAnsi" w:eastAsiaTheme="minorEastAsia" w:hAnsiTheme="minorHAnsi" w:cstheme="minorBidi"/>
           <w:noProof/>
           <w:color w:val="auto"/>
           <w:szCs w:val="22"/>
           <w:lang w:eastAsia="es-CL"/>
         </w:rPr>
       </w:pPr>
-      <w:hyperlink w:anchor="_Toc526185440" w:history="1">
+      <w:hyperlink w:anchor="_Toc526288713" w:history="1">
         <w:r>
           <w:rPr>
             <w:rStyle w:val="Hipervnculo"/>
@@ -927,7 +929,7 @@
         </w:r>
         <w:r>
           <w:rPr>
-            <w:rFonts w:ascii="Calibri" w:hAnsi="Calibri"/>
+            <w:rFonts w:asciiTheme="minorHAnsi" w:eastAsiaTheme="minorEastAsia" w:hAnsiTheme="minorHAnsi" w:cstheme="minorBidi"/>
             <w:noProof/>
             <w:color w:val="auto"/>
             <w:szCs w:val="22"/>
@@ -961,7 +963,7 @@
             <w:noProof/>
             <w:webHidden/>
           </w:rPr>
-          <w:instrText xml:space="preserve"> PAGEREF _Toc526185440 \h </w:instrText>
+          <w:instrText xml:space="preserve"> PAGEREF _Toc526288713 \h </w:instrText>
         </w:r>
         <w:r>
           <w:rPr>
@@ -996,14 +998,14 @@
       <w:pPr>
         <w:pStyle w:val="TDC3"/>
         <w:rPr>
-          <w:rFonts w:ascii="Calibri" w:hAnsi="Calibri"/>
+          <w:rFonts w:asciiTheme="minorHAnsi" w:eastAsiaTheme="minorEastAsia" w:hAnsiTheme="minorHAnsi" w:cstheme="minorBidi"/>
           <w:noProof/>
           <w:color w:val="auto"/>
           <w:szCs w:val="22"/>
           <w:lang w:eastAsia="es-CL"/>
         </w:rPr>
       </w:pPr>
-      <w:hyperlink w:anchor="_Toc526185441" w:history="1">
+      <w:hyperlink w:anchor="_Toc526288714" w:history="1">
         <w:r>
           <w:rPr>
             <w:rStyle w:val="Hipervnculo"/>
@@ -1013,7 +1015,7 @@
         </w:r>
         <w:r>
           <w:rPr>
-            <w:rFonts w:ascii="Calibri" w:hAnsi="Calibri"/>
+            <w:rFonts w:asciiTheme="minorHAnsi" w:eastAsiaTheme="minorEastAsia" w:hAnsiTheme="minorHAnsi" w:cstheme="minorBidi"/>
             <w:noProof/>
             <w:color w:val="auto"/>
             <w:szCs w:val="22"/>
@@ -1047,7 +1049,7 @@
             <w:noProof/>
             <w:webHidden/>
           </w:rPr>
-          <w:instrText xml:space="preserve"> PAGEREF _Toc526185441 \h </w:instrText>
+          <w:instrText xml:space="preserve"> PAGEREF _Toc526288714 \h </w:instrText>
         </w:r>
         <w:r>
           <w:rPr>
@@ -1082,14 +1084,14 @@
       <w:pPr>
         <w:pStyle w:val="TDC3"/>
         <w:rPr>
-          <w:rFonts w:ascii="Calibri" w:hAnsi="Calibri"/>
+          <w:rFonts w:asciiTheme="minorHAnsi" w:eastAsiaTheme="minorEastAsia" w:hAnsiTheme="minorHAnsi" w:cstheme="minorBidi"/>
           <w:noProof/>
           <w:color w:val="auto"/>
           <w:szCs w:val="22"/>
           <w:lang w:eastAsia="es-CL"/>
         </w:rPr>
       </w:pPr>
-      <w:hyperlink w:anchor="_Toc526185442" w:history="1">
+      <w:hyperlink w:anchor="_Toc526288715" w:history="1">
         <w:r>
           <w:rPr>
             <w:rStyle w:val="Hipervnculo"/>
@@ -1099,7 +1101,7 @@
         </w:r>
         <w:r>
           <w:rPr>
-            <w:rFonts w:ascii="Calibri" w:hAnsi="Calibri"/>
+            <w:rFonts w:asciiTheme="minorHAnsi" w:eastAsiaTheme="minorEastAsia" w:hAnsiTheme="minorHAnsi" w:cstheme="minorBidi"/>
             <w:noProof/>
             <w:color w:val="auto"/>
             <w:szCs w:val="22"/>
@@ -1133,7 +1135,7 @@
             <w:noProof/>
             <w:webHidden/>
           </w:rPr>
-          <w:instrText xml:space="preserve"> PAGEREF _Toc526185442 \h </w:instrText>
+          <w:instrText xml:space="preserve"> PAGEREF _Toc526288715 \h </w:instrText>
         </w:r>
         <w:r>
           <w:rPr>
@@ -1168,7 +1170,7 @@
       <w:pPr>
         <w:pStyle w:val="TDC2"/>
         <w:rPr>
-          <w:rFonts w:ascii="Calibri" w:hAnsi="Calibri"/>
+          <w:rFonts w:asciiTheme="minorHAnsi" w:eastAsiaTheme="minorEastAsia" w:hAnsiTheme="minorHAnsi" w:cstheme="minorBidi"/>
           <w:caps w:val="0"/>
           <w:noProof/>
           <w:color w:val="auto"/>
@@ -1176,7 +1178,7 @@
           <w:lang w:eastAsia="es-CL"/>
         </w:rPr>
       </w:pPr>
-      <w:hyperlink w:anchor="_Toc526185443" w:history="1">
+      <w:hyperlink w:anchor="_Toc526288716" w:history="1">
         <w:r>
           <w:rPr>
             <w:rStyle w:val="Hipervnculo"/>
@@ -1186,7 +1188,7 @@
         </w:r>
         <w:r>
           <w:rPr>
-            <w:rFonts w:ascii="Calibri" w:hAnsi="Calibri"/>
+            <w:rFonts w:asciiTheme="minorHAnsi" w:eastAsiaTheme="minorEastAsia" w:hAnsiTheme="minorHAnsi" w:cstheme="minorBidi"/>
             <w:caps w:val="0"/>
             <w:noProof/>
             <w:color w:val="auto"/>
@@ -1221,7 +1223,7 @@
             <w:noProof/>
             <w:webHidden/>
           </w:rPr>
-          <w:instrText xml:space="preserve"> PAGEREF _Toc526185443 \h </w:instrText>
+          <w:instrText xml:space="preserve"> PAGEREF _Toc526288716 \h </w:instrText>
         </w:r>
         <w:r>
           <w:rPr>
@@ -1256,7 +1258,7 @@
       <w:pPr>
         <w:pStyle w:val="TDC2"/>
         <w:rPr>
-          <w:rFonts w:ascii="Calibri" w:hAnsi="Calibri"/>
+          <w:rFonts w:asciiTheme="minorHAnsi" w:eastAsiaTheme="minorEastAsia" w:hAnsiTheme="minorHAnsi" w:cstheme="minorBidi"/>
           <w:caps w:val="0"/>
           <w:noProof/>
           <w:color w:val="auto"/>
@@ -1264,7 +1266,7 @@
           <w:lang w:eastAsia="es-CL"/>
         </w:rPr>
       </w:pPr>
-      <w:hyperlink w:anchor="_Toc526185444" w:history="1">
+      <w:hyperlink w:anchor="_Toc526288717" w:history="1">
         <w:r>
           <w:rPr>
             <w:rStyle w:val="Hipervnculo"/>
@@ -1274,7 +1276,7 @@
         </w:r>
         <w:r>
           <w:rPr>
-            <w:rFonts w:ascii="Calibri" w:hAnsi="Calibri"/>
+            <w:rFonts w:asciiTheme="minorHAnsi" w:eastAsiaTheme="minorEastAsia" w:hAnsiTheme="minorHAnsi" w:cstheme="minorBidi"/>
             <w:caps w:val="0"/>
             <w:noProof/>
             <w:color w:val="auto"/>
@@ -1309,7 +1311,7 @@
             <w:noProof/>
             <w:webHidden/>
           </w:rPr>
-          <w:instrText xml:space="preserve"> PAGEREF _Toc526185444 \h </w:instrText>
+          <w:instrText xml:space="preserve"> PAGEREF _Toc526288717 \h </w:instrText>
         </w:r>
         <w:r>
           <w:rPr>
@@ -1344,14 +1346,14 @@
       <w:pPr>
         <w:pStyle w:val="TDC3"/>
         <w:rPr>
-          <w:rFonts w:ascii="Calibri" w:hAnsi="Calibri"/>
+          <w:rFonts w:asciiTheme="minorHAnsi" w:eastAsiaTheme="minorEastAsia" w:hAnsiTheme="minorHAnsi" w:cstheme="minorBidi"/>
           <w:noProof/>
           <w:color w:val="auto"/>
           <w:szCs w:val="22"/>
           <w:lang w:eastAsia="es-CL"/>
         </w:rPr>
       </w:pPr>
-      <w:hyperlink w:anchor="_Toc526185445" w:history="1">
+      <w:hyperlink w:anchor="_Toc526288718" w:history="1">
         <w:r>
           <w:rPr>
             <w:rStyle w:val="Hipervnculo"/>
@@ -1361,7 +1363,7 @@
         </w:r>
         <w:r>
           <w:rPr>
-            <w:rFonts w:ascii="Calibri" w:hAnsi="Calibri"/>
+            <w:rFonts w:asciiTheme="minorHAnsi" w:eastAsiaTheme="minorEastAsia" w:hAnsiTheme="minorHAnsi" w:cstheme="minorBidi"/>
             <w:noProof/>
             <w:color w:val="auto"/>
             <w:szCs w:val="22"/>
@@ -1395,7 +1397,7 @@
             <w:noProof/>
             <w:webHidden/>
           </w:rPr>
-          <w:instrText xml:space="preserve"> PAGEREF _Toc526185445 \h </w:instrText>
+          <w:instrText xml:space="preserve"> PAGEREF _Toc526288718 \h </w:instrText>
         </w:r>
         <w:r>
           <w:rPr>
@@ -1430,14 +1432,14 @@
       <w:pPr>
         <w:pStyle w:val="TDC3"/>
         <w:rPr>
-          <w:rFonts w:ascii="Calibri" w:hAnsi="Calibri"/>
+          <w:rFonts w:asciiTheme="minorHAnsi" w:eastAsiaTheme="minorEastAsia" w:hAnsiTheme="minorHAnsi" w:cstheme="minorBidi"/>
           <w:noProof/>
           <w:color w:val="auto"/>
           <w:szCs w:val="22"/>
           <w:lang w:eastAsia="es-CL"/>
         </w:rPr>
       </w:pPr>
-      <w:hyperlink w:anchor="_Toc526185446" w:history="1">
+      <w:hyperlink w:anchor="_Toc526288719" w:history="1">
         <w:r>
           <w:rPr>
             <w:rStyle w:val="Hipervnculo"/>
@@ -1447,7 +1449,7 @@
         </w:r>
         <w:r>
           <w:rPr>
-            <w:rFonts w:ascii="Calibri" w:hAnsi="Calibri"/>
+            <w:rFonts w:asciiTheme="minorHAnsi" w:eastAsiaTheme="minorEastAsia" w:hAnsiTheme="minorHAnsi" w:cstheme="minorBidi"/>
             <w:noProof/>
             <w:color w:val="auto"/>
             <w:szCs w:val="22"/>
@@ -1481,7 +1483,7 @@
             <w:noProof/>
             <w:webHidden/>
           </w:rPr>
-          <w:instrText xml:space="preserve"> PAGEREF _Toc526185446 \h </w:instrText>
+          <w:instrText xml:space="preserve"> PAGEREF _Toc526288719 \h </w:instrText>
         </w:r>
         <w:r>
           <w:rPr>
@@ -1516,7 +1518,7 @@
       <w:pPr>
         <w:pStyle w:val="TDC1"/>
         <w:rPr>
-          <w:rFonts w:ascii="Calibri" w:hAnsi="Calibri"/>
+          <w:rFonts w:asciiTheme="minorHAnsi" w:eastAsiaTheme="minorEastAsia" w:hAnsiTheme="minorHAnsi" w:cstheme="minorBidi"/>
           <w:b w:val="0"/>
           <w:caps w:val="0"/>
           <w:noProof/>
@@ -1526,7 +1528,7 @@
           <w:lang w:eastAsia="es-CL"/>
         </w:rPr>
       </w:pPr>
-      <w:hyperlink w:anchor="_Toc526185447" w:history="1">
+      <w:hyperlink w:anchor="_Toc526288720" w:history="1">
         <w:r>
           <w:rPr>
             <w:rStyle w:val="Hipervnculo"/>
@@ -1553,7 +1555,7 @@
             <w:noProof/>
             <w:webHidden/>
           </w:rPr>
-          <w:instrText xml:space="preserve"> PAGEREF _Toc526185447 \h </w:instrText>
+          <w:instrText xml:space="preserve"> PAGEREF _Toc526288720 \h </w:instrText>
         </w:r>
         <w:r>
           <w:rPr>
@@ -1588,7 +1590,7 @@
       <w:pPr>
         <w:pStyle w:val="TDC2"/>
         <w:rPr>
-          <w:rFonts w:ascii="Calibri" w:hAnsi="Calibri"/>
+          <w:rFonts w:asciiTheme="minorHAnsi" w:eastAsiaTheme="minorEastAsia" w:hAnsiTheme="minorHAnsi" w:cstheme="minorBidi"/>
           <w:caps w:val="0"/>
           <w:noProof/>
           <w:color w:val="auto"/>
@@ -1596,7 +1598,7 @@
           <w:lang w:eastAsia="es-CL"/>
         </w:rPr>
       </w:pPr>
-      <w:hyperlink w:anchor="_Toc526185448" w:history="1">
+      <w:hyperlink w:anchor="_Toc526288721" w:history="1">
         <w:r>
           <w:rPr>
             <w:rStyle w:val="Hipervnculo"/>
@@ -1606,7 +1608,7 @@
         </w:r>
         <w:r>
           <w:rPr>
-            <w:rFonts w:ascii="Calibri" w:hAnsi="Calibri"/>
+            <w:rFonts w:asciiTheme="minorHAnsi" w:eastAsiaTheme="minorEastAsia" w:hAnsiTheme="minorHAnsi" w:cstheme="minorBidi"/>
             <w:caps w:val="0"/>
             <w:noProof/>
             <w:color w:val="auto"/>
@@ -1641,7 +1643,7 @@
             <w:noProof/>
             <w:webHidden/>
           </w:rPr>
-          <w:instrText xml:space="preserve"> PAGEREF _Toc526185448 \h </w:instrText>
+          <w:instrText xml:space="preserve"> PAGEREF _Toc526288721 \h </w:instrText>
         </w:r>
         <w:r>
           <w:rPr>
@@ -1676,7 +1678,7 @@
       <w:pPr>
         <w:pStyle w:val="TDC2"/>
         <w:rPr>
-          <w:rFonts w:ascii="Calibri" w:hAnsi="Calibri"/>
+          <w:rFonts w:asciiTheme="minorHAnsi" w:eastAsiaTheme="minorEastAsia" w:hAnsiTheme="minorHAnsi" w:cstheme="minorBidi"/>
           <w:caps w:val="0"/>
           <w:noProof/>
           <w:color w:val="auto"/>
@@ -1684,7 +1686,7 @@
           <w:lang w:eastAsia="es-CL"/>
         </w:rPr>
       </w:pPr>
-      <w:hyperlink w:anchor="_Toc526185449" w:history="1">
+      <w:hyperlink w:anchor="_Toc526288722" w:history="1">
         <w:r>
           <w:rPr>
             <w:rStyle w:val="Hipervnculo"/>
@@ -1694,7 +1696,7 @@
         </w:r>
         <w:r>
           <w:rPr>
-            <w:rFonts w:ascii="Calibri" w:hAnsi="Calibri"/>
+            <w:rFonts w:asciiTheme="minorHAnsi" w:eastAsiaTheme="minorEastAsia" w:hAnsiTheme="minorHAnsi" w:cstheme="minorBidi"/>
             <w:caps w:val="0"/>
             <w:noProof/>
             <w:color w:val="auto"/>
@@ -1729,7 +1731,7 @@
             <w:noProof/>
             <w:webHidden/>
           </w:rPr>
-          <w:instrText xml:space="preserve"> PAGEREF _Toc526185449 \h </w:instrText>
+          <w:instrText xml:space="preserve"> PAGEREF _Toc526288722 \h </w:instrText>
         </w:r>
         <w:r>
           <w:rPr>
@@ -1764,14 +1766,14 @@
       <w:pPr>
         <w:pStyle w:val="TDC3"/>
         <w:rPr>
-          <w:rFonts w:ascii="Calibri" w:hAnsi="Calibri"/>
+          <w:rFonts w:asciiTheme="minorHAnsi" w:eastAsiaTheme="minorEastAsia" w:hAnsiTheme="minorHAnsi" w:cstheme="minorBidi"/>
           <w:noProof/>
           <w:color w:val="auto"/>
           <w:szCs w:val="22"/>
           <w:lang w:eastAsia="es-CL"/>
         </w:rPr>
       </w:pPr>
-      <w:hyperlink w:anchor="_Toc526185450" w:history="1">
+      <w:hyperlink w:anchor="_Toc526288723" w:history="1">
         <w:r>
           <w:rPr>
             <w:rStyle w:val="Hipervnculo"/>
@@ -1781,7 +1783,7 @@
         </w:r>
         <w:r>
           <w:rPr>
-            <w:rFonts w:ascii="Calibri" w:hAnsi="Calibri"/>
+            <w:rFonts w:asciiTheme="minorHAnsi" w:eastAsiaTheme="minorEastAsia" w:hAnsiTheme="minorHAnsi" w:cstheme="minorBidi"/>
             <w:noProof/>
             <w:color w:val="auto"/>
             <w:szCs w:val="22"/>
@@ -1815,7 +1817,7 @@
             <w:noProof/>
             <w:webHidden/>
           </w:rPr>
-          <w:instrText xml:space="preserve"> PAGEREF _Toc526185450 \h </w:instrText>
+          <w:instrText xml:space="preserve"> PAGEREF _Toc526288723 \h </w:instrText>
         </w:r>
         <w:r>
           <w:rPr>
@@ -1835,7 +1837,7 @@
             <w:noProof/>
             <w:webHidden/>
           </w:rPr>
-          <w:t>21</w:t>
+          <w:t>22</w:t>
         </w:r>
         <w:r>
           <w:rPr>
@@ -1850,14 +1852,14 @@
       <w:pPr>
         <w:pStyle w:val="TDC3"/>
         <w:rPr>
-          <w:rFonts w:ascii="Calibri" w:hAnsi="Calibri"/>
+          <w:rFonts w:asciiTheme="minorHAnsi" w:eastAsiaTheme="minorEastAsia" w:hAnsiTheme="minorHAnsi" w:cstheme="minorBidi"/>
           <w:noProof/>
           <w:color w:val="auto"/>
           <w:szCs w:val="22"/>
           <w:lang w:eastAsia="es-CL"/>
         </w:rPr>
       </w:pPr>
-      <w:hyperlink w:anchor="_Toc526185451" w:history="1">
+      <w:hyperlink w:anchor="_Toc526288724" w:history="1">
         <w:r>
           <w:rPr>
             <w:rStyle w:val="Hipervnculo"/>
@@ -1867,7 +1869,7 @@
         </w:r>
         <w:r>
           <w:rPr>
-            <w:rFonts w:ascii="Calibri" w:hAnsi="Calibri"/>
+            <w:rFonts w:asciiTheme="minorHAnsi" w:eastAsiaTheme="minorEastAsia" w:hAnsiTheme="minorHAnsi" w:cstheme="minorBidi"/>
             <w:noProof/>
             <w:color w:val="auto"/>
             <w:szCs w:val="22"/>
@@ -1901,7 +1903,7 @@
             <w:noProof/>
             <w:webHidden/>
           </w:rPr>
-          <w:instrText xml:space="preserve"> PAGEREF _Toc526185451 \h </w:instrText>
+          <w:instrText xml:space="preserve"> PAGEREF _Toc526288724 \h </w:instrText>
         </w:r>
         <w:r>
           <w:rPr>
@@ -1921,7 +1923,7 @@
             <w:noProof/>
             <w:webHidden/>
           </w:rPr>
-          <w:t>24</w:t>
+          <w:t>23</w:t>
         </w:r>
         <w:r>
           <w:rPr>
@@ -1936,7 +1938,7 @@
       <w:pPr>
         <w:pStyle w:val="TDC2"/>
         <w:rPr>
-          <w:rFonts w:ascii="Calibri" w:hAnsi="Calibri"/>
+          <w:rFonts w:asciiTheme="minorHAnsi" w:eastAsiaTheme="minorEastAsia" w:hAnsiTheme="minorHAnsi" w:cstheme="minorBidi"/>
           <w:caps w:val="0"/>
           <w:noProof/>
           <w:color w:val="auto"/>
@@ -1944,7 +1946,7 @@
           <w:lang w:eastAsia="es-CL"/>
         </w:rPr>
       </w:pPr>
-      <w:hyperlink w:anchor="_Toc526185452" w:history="1">
+      <w:hyperlink w:anchor="_Toc526288725" w:history="1">
         <w:r>
           <w:rPr>
             <w:rStyle w:val="Hipervnculo"/>
@@ -1954,7 +1956,7 @@
         </w:r>
         <w:r>
           <w:rPr>
-            <w:rFonts w:ascii="Calibri" w:hAnsi="Calibri"/>
+            <w:rFonts w:asciiTheme="minorHAnsi" w:eastAsiaTheme="minorEastAsia" w:hAnsiTheme="minorHAnsi" w:cstheme="minorBidi"/>
             <w:caps w:val="0"/>
             <w:noProof/>
             <w:color w:val="auto"/>
@@ -1989,7 +1991,7 @@
             <w:noProof/>
             <w:webHidden/>
           </w:rPr>
-          <w:instrText xml:space="preserve"> PAGEREF _Toc526185452 \h </w:instrText>
+          <w:instrText xml:space="preserve"> PAGEREF _Toc526288725 \h </w:instrText>
         </w:r>
         <w:r>
           <w:rPr>
@@ -2009,7 +2011,7 @@
             <w:noProof/>
             <w:webHidden/>
           </w:rPr>
-          <w:t>26</w:t>
+          <w:t>27</w:t>
         </w:r>
         <w:r>
           <w:rPr>
@@ -2024,7 +2026,7 @@
       <w:pPr>
         <w:pStyle w:val="TDC2"/>
         <w:rPr>
-          <w:rFonts w:ascii="Calibri" w:hAnsi="Calibri"/>
+          <w:rFonts w:asciiTheme="minorHAnsi" w:eastAsiaTheme="minorEastAsia" w:hAnsiTheme="minorHAnsi" w:cstheme="minorBidi"/>
           <w:caps w:val="0"/>
           <w:noProof/>
           <w:color w:val="auto"/>
@@ -2032,7 +2034,7 @@
           <w:lang w:eastAsia="es-CL"/>
         </w:rPr>
       </w:pPr>
-      <w:hyperlink w:anchor="_Toc526185453" w:history="1">
+      <w:hyperlink w:anchor="_Toc526288726" w:history="1">
         <w:r>
           <w:rPr>
             <w:rStyle w:val="Hipervnculo"/>
@@ -2042,7 +2044,7 @@
         </w:r>
         <w:r>
           <w:rPr>
-            <w:rFonts w:ascii="Calibri" w:hAnsi="Calibri"/>
+            <w:rFonts w:asciiTheme="minorHAnsi" w:eastAsiaTheme="minorEastAsia" w:hAnsiTheme="minorHAnsi" w:cstheme="minorBidi"/>
             <w:caps w:val="0"/>
             <w:noProof/>
             <w:color w:val="auto"/>
@@ -2077,7 +2079,7 @@
             <w:noProof/>
             <w:webHidden/>
           </w:rPr>
-          <w:instrText xml:space="preserve"> PAGEREF _Toc526185453 \h </w:instrText>
+          <w:instrText xml:space="preserve"> PAGEREF _Toc526288726 \h </w:instrText>
         </w:r>
         <w:r>
           <w:rPr>
@@ -2097,7 +2099,7 @@
             <w:noProof/>
             <w:webHidden/>
           </w:rPr>
-          <w:t>27</w:t>
+          <w:t>28</w:t>
         </w:r>
         <w:r>
           <w:rPr>
@@ -2112,7 +2114,7 @@
       <w:pPr>
         <w:pStyle w:val="TDC2"/>
         <w:rPr>
-          <w:rFonts w:ascii="Calibri" w:hAnsi="Calibri"/>
+          <w:rFonts w:asciiTheme="minorHAnsi" w:eastAsiaTheme="minorEastAsia" w:hAnsiTheme="minorHAnsi" w:cstheme="minorBidi"/>
           <w:caps w:val="0"/>
           <w:noProof/>
           <w:color w:val="auto"/>
@@ -2120,7 +2122,7 @@
           <w:lang w:eastAsia="es-CL"/>
         </w:rPr>
       </w:pPr>
-      <w:hyperlink w:anchor="_Toc526185454" w:history="1">
+      <w:hyperlink w:anchor="_Toc526288727" w:history="1">
         <w:r>
           <w:rPr>
             <w:rStyle w:val="Hipervnculo"/>
@@ -2130,7 +2132,7 @@
         </w:r>
         <w:r>
           <w:rPr>
-            <w:rFonts w:ascii="Calibri" w:hAnsi="Calibri"/>
+            <w:rFonts w:asciiTheme="minorHAnsi" w:eastAsiaTheme="minorEastAsia" w:hAnsiTheme="minorHAnsi" w:cstheme="minorBidi"/>
             <w:caps w:val="0"/>
             <w:noProof/>
             <w:color w:val="auto"/>
@@ -2165,7 +2167,7 @@
             <w:noProof/>
             <w:webHidden/>
           </w:rPr>
-          <w:instrText xml:space="preserve"> PAGEREF _Toc526185454 \h </w:instrText>
+          <w:instrText xml:space="preserve"> PAGEREF _Toc526288727 \h </w:instrText>
         </w:r>
         <w:r>
           <w:rPr>
@@ -2185,7 +2187,7 @@
             <w:noProof/>
             <w:webHidden/>
           </w:rPr>
-          <w:t>29</w:t>
+          <w:t>30</w:t>
         </w:r>
         <w:r>
           <w:rPr>
@@ -2200,7 +2202,7 @@
       <w:pPr>
         <w:pStyle w:val="TDC1"/>
         <w:rPr>
-          <w:rFonts w:ascii="Calibri" w:hAnsi="Calibri"/>
+          <w:rFonts w:asciiTheme="minorHAnsi" w:eastAsiaTheme="minorEastAsia" w:hAnsiTheme="minorHAnsi" w:cstheme="minorBidi"/>
           <w:b w:val="0"/>
           <w:caps w:val="0"/>
           <w:noProof/>
@@ -2210,7 +2212,7 @@
           <w:lang w:eastAsia="es-CL"/>
         </w:rPr>
       </w:pPr>
-      <w:hyperlink w:anchor="_Toc526185455" w:history="1">
+      <w:hyperlink w:anchor="_Toc526288728" w:history="1">
         <w:r>
           <w:rPr>
             <w:rStyle w:val="Hipervnculo"/>
@@ -2237,7 +2239,7 @@
             <w:noProof/>
             <w:webHidden/>
           </w:rPr>
-          <w:instrText xml:space="preserve"> PAGEREF _Toc526185455 \h </w:instrText>
+          <w:instrText xml:space="preserve"> PAGEREF _Toc526288728 \h </w:instrText>
         </w:r>
         <w:r>
           <w:rPr>
@@ -2257,7 +2259,7 @@
             <w:noProof/>
             <w:webHidden/>
           </w:rPr>
-          <w:t>30</w:t>
+          <w:t>31</w:t>
         </w:r>
         <w:r>
           <w:rPr>
@@ -2272,7 +2274,7 @@
       <w:pPr>
         <w:pStyle w:val="TDC2"/>
         <w:rPr>
-          <w:rFonts w:ascii="Calibri" w:hAnsi="Calibri"/>
+          <w:rFonts w:asciiTheme="minorHAnsi" w:eastAsiaTheme="minorEastAsia" w:hAnsiTheme="minorHAnsi" w:cstheme="minorBidi"/>
           <w:caps w:val="0"/>
           <w:noProof/>
           <w:color w:val="auto"/>
@@ -2280,7 +2282,7 @@
           <w:lang w:eastAsia="es-CL"/>
         </w:rPr>
       </w:pPr>
-      <w:hyperlink w:anchor="_Toc526185456" w:history="1">
+      <w:hyperlink w:anchor="_Toc526288729" w:history="1">
         <w:r>
           <w:rPr>
             <w:rStyle w:val="Hipervnculo"/>
@@ -2290,7 +2292,7 @@
         </w:r>
         <w:r>
           <w:rPr>
-            <w:rFonts w:ascii="Calibri" w:hAnsi="Calibri"/>
+            <w:rFonts w:asciiTheme="minorHAnsi" w:eastAsiaTheme="minorEastAsia" w:hAnsiTheme="minorHAnsi" w:cstheme="minorBidi"/>
             <w:caps w:val="0"/>
             <w:noProof/>
             <w:color w:val="auto"/>
@@ -2325,7 +2327,7 @@
             <w:noProof/>
             <w:webHidden/>
           </w:rPr>
-          <w:instrText xml:space="preserve"> PAGEREF _Toc526185456 \h </w:instrText>
+          <w:instrText xml:space="preserve"> PAGEREF _Toc526288729 \h </w:instrText>
         </w:r>
         <w:r>
           <w:rPr>
@@ -2345,7 +2347,7 @@
             <w:noProof/>
             <w:webHidden/>
           </w:rPr>
-          <w:t>30</w:t>
+          <w:t>31</w:t>
         </w:r>
         <w:r>
           <w:rPr>
@@ -2360,7 +2362,7 @@
       <w:pPr>
         <w:pStyle w:val="TDC2"/>
         <w:rPr>
-          <w:rFonts w:ascii="Calibri" w:hAnsi="Calibri"/>
+          <w:rFonts w:asciiTheme="minorHAnsi" w:eastAsiaTheme="minorEastAsia" w:hAnsiTheme="minorHAnsi" w:cstheme="minorBidi"/>
           <w:caps w:val="0"/>
           <w:noProof/>
           <w:color w:val="auto"/>
@@ -2368,7 +2370,7 @@
           <w:lang w:eastAsia="es-CL"/>
         </w:rPr>
       </w:pPr>
-      <w:hyperlink w:anchor="_Toc526185457" w:history="1">
+      <w:hyperlink w:anchor="_Toc526288730" w:history="1">
         <w:r>
           <w:rPr>
             <w:rStyle w:val="Hipervnculo"/>
@@ -2378,7 +2380,7 @@
         </w:r>
         <w:r>
           <w:rPr>
-            <w:rFonts w:ascii="Calibri" w:hAnsi="Calibri"/>
+            <w:rFonts w:asciiTheme="minorHAnsi" w:eastAsiaTheme="minorEastAsia" w:hAnsiTheme="minorHAnsi" w:cstheme="minorBidi"/>
             <w:caps w:val="0"/>
             <w:noProof/>
             <w:color w:val="auto"/>
@@ -2413,7 +2415,7 @@
             <w:noProof/>
             <w:webHidden/>
           </w:rPr>
-          <w:instrText xml:space="preserve"> PAGEREF _Toc526185457 \h </w:instrText>
+          <w:instrText xml:space="preserve"> PAGEREF _Toc526288730 \h </w:instrText>
         </w:r>
         <w:r>
           <w:rPr>
@@ -2433,7 +2435,7 @@
             <w:noProof/>
             <w:webHidden/>
           </w:rPr>
-          <w:t>30</w:t>
+          <w:t>31</w:t>
         </w:r>
         <w:r>
           <w:rPr>
@@ -2448,14 +2450,14 @@
       <w:pPr>
         <w:pStyle w:val="TDC3"/>
         <w:rPr>
-          <w:rFonts w:ascii="Calibri" w:hAnsi="Calibri"/>
+          <w:rFonts w:asciiTheme="minorHAnsi" w:eastAsiaTheme="minorEastAsia" w:hAnsiTheme="minorHAnsi" w:cstheme="minorBidi"/>
           <w:noProof/>
           <w:color w:val="auto"/>
           <w:szCs w:val="22"/>
           <w:lang w:eastAsia="es-CL"/>
         </w:rPr>
       </w:pPr>
-      <w:hyperlink w:anchor="_Toc526185458" w:history="1">
+      <w:hyperlink w:anchor="_Toc526288731" w:history="1">
         <w:r>
           <w:rPr>
             <w:rStyle w:val="Hipervnculo"/>
@@ -2465,7 +2467,7 @@
         </w:r>
         <w:r>
           <w:rPr>
-            <w:rFonts w:ascii="Calibri" w:hAnsi="Calibri"/>
+            <w:rFonts w:asciiTheme="minorHAnsi" w:eastAsiaTheme="minorEastAsia" w:hAnsiTheme="minorHAnsi" w:cstheme="minorBidi"/>
             <w:noProof/>
             <w:color w:val="auto"/>
             <w:szCs w:val="22"/>
@@ -2499,7 +2501,7 @@
             <w:noProof/>
             <w:webHidden/>
           </w:rPr>
-          <w:instrText xml:space="preserve"> PAGEREF _Toc526185458 \h </w:instrText>
+          <w:instrText xml:space="preserve"> PAGEREF _Toc526288731 \h </w:instrText>
         </w:r>
         <w:r>
           <w:rPr>
@@ -2519,7 +2521,7 @@
             <w:noProof/>
             <w:webHidden/>
           </w:rPr>
-          <w:t>30</w:t>
+          <w:t>31</w:t>
         </w:r>
         <w:r>
           <w:rPr>
@@ -2534,14 +2536,14 @@
       <w:pPr>
         <w:pStyle w:val="TDC3"/>
         <w:rPr>
-          <w:rFonts w:ascii="Calibri" w:hAnsi="Calibri"/>
+          <w:rFonts w:asciiTheme="minorHAnsi" w:eastAsiaTheme="minorEastAsia" w:hAnsiTheme="minorHAnsi" w:cstheme="minorBidi"/>
           <w:noProof/>
           <w:color w:val="auto"/>
           <w:szCs w:val="22"/>
           <w:lang w:eastAsia="es-CL"/>
         </w:rPr>
       </w:pPr>
-      <w:hyperlink w:anchor="_Toc526185459" w:history="1">
+      <w:hyperlink w:anchor="_Toc526288732" w:history="1">
         <w:r>
           <w:rPr>
             <w:rStyle w:val="Hipervnculo"/>
@@ -2551,7 +2553,7 @@
         </w:r>
         <w:r>
           <w:rPr>
-            <w:rFonts w:ascii="Calibri" w:hAnsi="Calibri"/>
+            <w:rFonts w:asciiTheme="minorHAnsi" w:eastAsiaTheme="minorEastAsia" w:hAnsiTheme="minorHAnsi" w:cstheme="minorBidi"/>
             <w:noProof/>
             <w:color w:val="auto"/>
             <w:szCs w:val="22"/>
@@ -2585,7 +2587,7 @@
             <w:noProof/>
             <w:webHidden/>
           </w:rPr>
-          <w:instrText xml:space="preserve"> PAGEREF _Toc526185459 \h </w:instrText>
+          <w:instrText xml:space="preserve"> PAGEREF _Toc526288732 \h </w:instrText>
         </w:r>
         <w:r>
           <w:rPr>
@@ -2605,7 +2607,7 @@
             <w:noProof/>
             <w:webHidden/>
           </w:rPr>
-          <w:t>30</w:t>
+          <w:t>31</w:t>
         </w:r>
         <w:r>
           <w:rPr>
@@ -2620,14 +2622,14 @@
       <w:pPr>
         <w:pStyle w:val="TDC3"/>
         <w:rPr>
-          <w:rFonts w:ascii="Calibri" w:hAnsi="Calibri"/>
+          <w:rFonts w:asciiTheme="minorHAnsi" w:eastAsiaTheme="minorEastAsia" w:hAnsiTheme="minorHAnsi" w:cstheme="minorBidi"/>
           <w:noProof/>
           <w:color w:val="auto"/>
           <w:szCs w:val="22"/>
           <w:lang w:eastAsia="es-CL"/>
         </w:rPr>
       </w:pPr>
-      <w:hyperlink w:anchor="_Toc526185460" w:history="1">
+      <w:hyperlink w:anchor="_Toc526288733" w:history="1">
         <w:r>
           <w:rPr>
             <w:rStyle w:val="Hipervnculo"/>
@@ -2637,7 +2639,7 @@
         </w:r>
         <w:r>
           <w:rPr>
-            <w:rFonts w:ascii="Calibri" w:hAnsi="Calibri"/>
+            <w:rFonts w:asciiTheme="minorHAnsi" w:eastAsiaTheme="minorEastAsia" w:hAnsiTheme="minorHAnsi" w:cstheme="minorBidi"/>
             <w:noProof/>
             <w:color w:val="auto"/>
             <w:szCs w:val="22"/>
@@ -2671,7 +2673,7 @@
             <w:noProof/>
             <w:webHidden/>
           </w:rPr>
-          <w:instrText xml:space="preserve"> PAGEREF _Toc526185460 \h </w:instrText>
+          <w:instrText xml:space="preserve"> PAGEREF _Toc526288733 \h </w:instrText>
         </w:r>
         <w:r>
           <w:rPr>
@@ -2691,7 +2693,7 @@
             <w:noProof/>
             <w:webHidden/>
           </w:rPr>
-          <w:t>30</w:t>
+          <w:t>31</w:t>
         </w:r>
         <w:r>
           <w:rPr>
@@ -2706,14 +2708,14 @@
       <w:pPr>
         <w:pStyle w:val="TDC3"/>
         <w:rPr>
-          <w:rFonts w:ascii="Calibri" w:hAnsi="Calibri"/>
+          <w:rFonts w:asciiTheme="minorHAnsi" w:eastAsiaTheme="minorEastAsia" w:hAnsiTheme="minorHAnsi" w:cstheme="minorBidi"/>
           <w:noProof/>
           <w:color w:val="auto"/>
           <w:szCs w:val="22"/>
           <w:lang w:eastAsia="es-CL"/>
         </w:rPr>
       </w:pPr>
-      <w:hyperlink w:anchor="_Toc526185461" w:history="1">
+      <w:hyperlink w:anchor="_Toc526288734" w:history="1">
         <w:r>
           <w:rPr>
             <w:rStyle w:val="Hipervnculo"/>
@@ -2723,7 +2725,7 @@
         </w:r>
         <w:r>
           <w:rPr>
-            <w:rFonts w:ascii="Calibri" w:hAnsi="Calibri"/>
+            <w:rFonts w:asciiTheme="minorHAnsi" w:eastAsiaTheme="minorEastAsia" w:hAnsiTheme="minorHAnsi" w:cstheme="minorBidi"/>
             <w:noProof/>
             <w:color w:val="auto"/>
             <w:szCs w:val="22"/>
@@ -2757,7 +2759,7 @@
             <w:noProof/>
             <w:webHidden/>
           </w:rPr>
-          <w:instrText xml:space="preserve"> PAGEREF _Toc526185461 \h </w:instrText>
+          <w:instrText xml:space="preserve"> PAGEREF _Toc526288734 \h </w:instrText>
         </w:r>
         <w:r>
           <w:rPr>
@@ -2777,7 +2779,7 @@
             <w:noProof/>
             <w:webHidden/>
           </w:rPr>
-          <w:t>30</w:t>
+          <w:t>31</w:t>
         </w:r>
         <w:r>
           <w:rPr>
@@ -2792,7 +2794,7 @@
       <w:pPr>
         <w:pStyle w:val="TDC2"/>
         <w:rPr>
-          <w:rFonts w:ascii="Calibri" w:hAnsi="Calibri"/>
+          <w:rFonts w:asciiTheme="minorHAnsi" w:eastAsiaTheme="minorEastAsia" w:hAnsiTheme="minorHAnsi" w:cstheme="minorBidi"/>
           <w:caps w:val="0"/>
           <w:noProof/>
           <w:color w:val="auto"/>
@@ -2800,7 +2802,7 @@
           <w:lang w:eastAsia="es-CL"/>
         </w:rPr>
       </w:pPr>
-      <w:hyperlink w:anchor="_Toc526185462" w:history="1">
+      <w:hyperlink w:anchor="_Toc526288735" w:history="1">
         <w:r>
           <w:rPr>
             <w:rStyle w:val="Hipervnculo"/>
@@ -2810,7 +2812,7 @@
         </w:r>
         <w:r>
           <w:rPr>
-            <w:rFonts w:ascii="Calibri" w:hAnsi="Calibri"/>
+            <w:rFonts w:asciiTheme="minorHAnsi" w:eastAsiaTheme="minorEastAsia" w:hAnsiTheme="minorHAnsi" w:cstheme="minorBidi"/>
             <w:caps w:val="0"/>
             <w:noProof/>
             <w:color w:val="auto"/>
@@ -2845,7 +2847,7 @@
             <w:noProof/>
             <w:webHidden/>
           </w:rPr>
-          <w:instrText xml:space="preserve"> PAGEREF _Toc526185462 \h </w:instrText>
+          <w:instrText xml:space="preserve"> PAGEREF _Toc526288735 \h </w:instrText>
         </w:r>
         <w:r>
           <w:rPr>
@@ -2865,7 +2867,7 @@
             <w:noProof/>
             <w:webHidden/>
           </w:rPr>
-          <w:t>30</w:t>
+          <w:t>31</w:t>
         </w:r>
         <w:r>
           <w:rPr>
@@ -2880,14 +2882,14 @@
       <w:pPr>
         <w:pStyle w:val="TDC3"/>
         <w:rPr>
-          <w:rFonts w:ascii="Calibri" w:hAnsi="Calibri"/>
+          <w:rFonts w:asciiTheme="minorHAnsi" w:eastAsiaTheme="minorEastAsia" w:hAnsiTheme="minorHAnsi" w:cstheme="minorBidi"/>
           <w:noProof/>
           <w:color w:val="auto"/>
           <w:szCs w:val="22"/>
           <w:lang w:eastAsia="es-CL"/>
         </w:rPr>
       </w:pPr>
-      <w:hyperlink w:anchor="_Toc526185463" w:history="1">
+      <w:hyperlink w:anchor="_Toc526288736" w:history="1">
         <w:r>
           <w:rPr>
             <w:rStyle w:val="Hipervnculo"/>
@@ -2897,7 +2899,7 @@
         </w:r>
         <w:r>
           <w:rPr>
-            <w:rFonts w:ascii="Calibri" w:hAnsi="Calibri"/>
+            <w:rFonts w:asciiTheme="minorHAnsi" w:eastAsiaTheme="minorEastAsia" w:hAnsiTheme="minorHAnsi" w:cstheme="minorBidi"/>
             <w:noProof/>
             <w:color w:val="auto"/>
             <w:szCs w:val="22"/>
@@ -2931,7 +2933,7 @@
             <w:noProof/>
             <w:webHidden/>
           </w:rPr>
-          <w:instrText xml:space="preserve"> PAGEREF _Toc526185463 \h </w:instrText>
+          <w:instrText xml:space="preserve"> PAGEREF _Toc526288736 \h </w:instrText>
         </w:r>
         <w:r>
           <w:rPr>
@@ -2951,7 +2953,7 @@
             <w:noProof/>
             <w:webHidden/>
           </w:rPr>
-          <w:t>30</w:t>
+          <w:t>31</w:t>
         </w:r>
         <w:r>
           <w:rPr>
@@ -2966,14 +2968,14 @@
       <w:pPr>
         <w:pStyle w:val="TDC3"/>
         <w:rPr>
-          <w:rFonts w:ascii="Calibri" w:hAnsi="Calibri"/>
+          <w:rFonts w:asciiTheme="minorHAnsi" w:eastAsiaTheme="minorEastAsia" w:hAnsiTheme="minorHAnsi" w:cstheme="minorBidi"/>
           <w:noProof/>
           <w:color w:val="auto"/>
           <w:szCs w:val="22"/>
           <w:lang w:eastAsia="es-CL"/>
         </w:rPr>
       </w:pPr>
-      <w:hyperlink w:anchor="_Toc526185464" w:history="1">
+      <w:hyperlink w:anchor="_Toc526288737" w:history="1">
         <w:r>
           <w:rPr>
             <w:rStyle w:val="Hipervnculo"/>
@@ -2983,7 +2985,7 @@
         </w:r>
         <w:r>
           <w:rPr>
-            <w:rFonts w:ascii="Calibri" w:hAnsi="Calibri"/>
+            <w:rFonts w:asciiTheme="minorHAnsi" w:eastAsiaTheme="minorEastAsia" w:hAnsiTheme="minorHAnsi" w:cstheme="minorBidi"/>
             <w:noProof/>
             <w:color w:val="auto"/>
             <w:szCs w:val="22"/>
@@ -3017,7 +3019,7 @@
             <w:noProof/>
             <w:webHidden/>
           </w:rPr>
-          <w:instrText xml:space="preserve"> PAGEREF _Toc526185464 \h </w:instrText>
+          <w:instrText xml:space="preserve"> PAGEREF _Toc526288737 \h </w:instrText>
         </w:r>
         <w:r>
           <w:rPr>
@@ -3037,7 +3039,7 @@
             <w:noProof/>
             <w:webHidden/>
           </w:rPr>
-          <w:t>30</w:t>
+          <w:t>31</w:t>
         </w:r>
         <w:r>
           <w:rPr>
@@ -3052,14 +3054,14 @@
       <w:pPr>
         <w:pStyle w:val="TDC3"/>
         <w:rPr>
-          <w:rFonts w:ascii="Calibri" w:hAnsi="Calibri"/>
+          <w:rFonts w:asciiTheme="minorHAnsi" w:eastAsiaTheme="minorEastAsia" w:hAnsiTheme="minorHAnsi" w:cstheme="minorBidi"/>
           <w:noProof/>
           <w:color w:val="auto"/>
           <w:szCs w:val="22"/>
           <w:lang w:eastAsia="es-CL"/>
         </w:rPr>
       </w:pPr>
-      <w:hyperlink w:anchor="_Toc526185465" w:history="1">
+      <w:hyperlink w:anchor="_Toc526288738" w:history="1">
         <w:r>
           <w:rPr>
             <w:rStyle w:val="Hipervnculo"/>
@@ -3069,7 +3071,7 @@
         </w:r>
         <w:r>
           <w:rPr>
-            <w:rFonts w:ascii="Calibri" w:hAnsi="Calibri"/>
+            <w:rFonts w:asciiTheme="minorHAnsi" w:eastAsiaTheme="minorEastAsia" w:hAnsiTheme="minorHAnsi" w:cstheme="minorBidi"/>
             <w:noProof/>
             <w:color w:val="auto"/>
             <w:szCs w:val="22"/>
@@ -3103,7 +3105,7 @@
             <w:noProof/>
             <w:webHidden/>
           </w:rPr>
-          <w:instrText xml:space="preserve"> PAGEREF _Toc526185465 \h </w:instrText>
+          <w:instrText xml:space="preserve"> PAGEREF _Toc526288738 \h </w:instrText>
         </w:r>
         <w:r>
           <w:rPr>
@@ -3123,7 +3125,7 @@
             <w:noProof/>
             <w:webHidden/>
           </w:rPr>
-          <w:t>30</w:t>
+          <w:t>31</w:t>
         </w:r>
         <w:r>
           <w:rPr>
@@ -3138,14 +3140,14 @@
       <w:pPr>
         <w:pStyle w:val="TDC3"/>
         <w:rPr>
-          <w:rFonts w:ascii="Calibri" w:hAnsi="Calibri"/>
+          <w:rFonts w:asciiTheme="minorHAnsi" w:eastAsiaTheme="minorEastAsia" w:hAnsiTheme="minorHAnsi" w:cstheme="minorBidi"/>
           <w:noProof/>
           <w:color w:val="auto"/>
           <w:szCs w:val="22"/>
           <w:lang w:eastAsia="es-CL"/>
         </w:rPr>
       </w:pPr>
-      <w:hyperlink w:anchor="_Toc526185466" w:history="1">
+      <w:hyperlink w:anchor="_Toc526288739" w:history="1">
         <w:r>
           <w:rPr>
             <w:rStyle w:val="Hipervnculo"/>
@@ -3155,7 +3157,7 @@
         </w:r>
         <w:r>
           <w:rPr>
-            <w:rFonts w:ascii="Calibri" w:hAnsi="Calibri"/>
+            <w:rFonts w:asciiTheme="minorHAnsi" w:eastAsiaTheme="minorEastAsia" w:hAnsiTheme="minorHAnsi" w:cstheme="minorBidi"/>
             <w:noProof/>
             <w:color w:val="auto"/>
             <w:szCs w:val="22"/>
@@ -3189,7 +3191,7 @@
             <w:noProof/>
             <w:webHidden/>
           </w:rPr>
-          <w:instrText xml:space="preserve"> PAGEREF _Toc526185466 \h </w:instrText>
+          <w:instrText xml:space="preserve"> PAGEREF _Toc526288739 \h </w:instrText>
         </w:r>
         <w:r>
           <w:rPr>
@@ -3209,7 +3211,7 @@
             <w:noProof/>
             <w:webHidden/>
           </w:rPr>
-          <w:t>31</w:t>
+          <w:t>32</w:t>
         </w:r>
         <w:r>
           <w:rPr>
@@ -3224,7 +3226,7 @@
       <w:pPr>
         <w:pStyle w:val="TDC2"/>
         <w:rPr>
-          <w:rFonts w:ascii="Calibri" w:hAnsi="Calibri"/>
+          <w:rFonts w:asciiTheme="minorHAnsi" w:eastAsiaTheme="minorEastAsia" w:hAnsiTheme="minorHAnsi" w:cstheme="minorBidi"/>
           <w:caps w:val="0"/>
           <w:noProof/>
           <w:color w:val="auto"/>
@@ -3232,7 +3234,7 @@
           <w:lang w:eastAsia="es-CL"/>
         </w:rPr>
       </w:pPr>
-      <w:hyperlink w:anchor="_Toc526185467" w:history="1">
+      <w:hyperlink w:anchor="_Toc526288740" w:history="1">
         <w:r>
           <w:rPr>
             <w:rStyle w:val="Hipervnculo"/>
@@ -3242,7 +3244,7 @@
         </w:r>
         <w:r>
           <w:rPr>
-            <w:rFonts w:ascii="Calibri" w:hAnsi="Calibri"/>
+            <w:rFonts w:asciiTheme="minorHAnsi" w:eastAsiaTheme="minorEastAsia" w:hAnsiTheme="minorHAnsi" w:cstheme="minorBidi"/>
             <w:caps w:val="0"/>
             <w:noProof/>
             <w:color w:val="auto"/>
@@ -3277,7 +3279,7 @@
             <w:noProof/>
             <w:webHidden/>
           </w:rPr>
-          <w:instrText xml:space="preserve"> PAGEREF _Toc526185467 \h </w:instrText>
+          <w:instrText xml:space="preserve"> PAGEREF _Toc526288740 \h </w:instrText>
         </w:r>
         <w:r>
           <w:rPr>
@@ -3297,7 +3299,7 @@
             <w:noProof/>
             <w:webHidden/>
           </w:rPr>
-          <w:t>31</w:t>
+          <w:t>32</w:t>
         </w:r>
         <w:r>
           <w:rPr>
@@ -3312,14 +3314,14 @@
       <w:pPr>
         <w:pStyle w:val="TDC3"/>
         <w:rPr>
-          <w:rFonts w:ascii="Calibri" w:hAnsi="Calibri"/>
+          <w:rFonts w:asciiTheme="minorHAnsi" w:eastAsiaTheme="minorEastAsia" w:hAnsiTheme="minorHAnsi" w:cstheme="minorBidi"/>
           <w:noProof/>
           <w:color w:val="auto"/>
           <w:szCs w:val="22"/>
           <w:lang w:eastAsia="es-CL"/>
         </w:rPr>
       </w:pPr>
-      <w:hyperlink w:anchor="_Toc526185468" w:history="1">
+      <w:hyperlink w:anchor="_Toc526288741" w:history="1">
         <w:r>
           <w:rPr>
             <w:rStyle w:val="Hipervnculo"/>
@@ -3329,7 +3331,7 @@
         </w:r>
         <w:r>
           <w:rPr>
-            <w:rFonts w:ascii="Calibri" w:hAnsi="Calibri"/>
+            <w:rFonts w:asciiTheme="minorHAnsi" w:eastAsiaTheme="minorEastAsia" w:hAnsiTheme="minorHAnsi" w:cstheme="minorBidi"/>
             <w:noProof/>
             <w:color w:val="auto"/>
             <w:szCs w:val="22"/>
@@ -3363,7 +3365,7 @@
             <w:noProof/>
             <w:webHidden/>
           </w:rPr>
-          <w:instrText xml:space="preserve"> PAGEREF _Toc526185468 \h </w:instrText>
+          <w:instrText xml:space="preserve"> PAGEREF _Toc526288741 \h </w:instrText>
         </w:r>
         <w:r>
           <w:rPr>
@@ -3383,7 +3385,7 @@
             <w:noProof/>
             <w:webHidden/>
           </w:rPr>
-          <w:t>31</w:t>
+          <w:t>32</w:t>
         </w:r>
         <w:r>
           <w:rPr>
@@ -3398,14 +3400,14 @@
       <w:pPr>
         <w:pStyle w:val="TDC3"/>
         <w:rPr>
-          <w:rFonts w:ascii="Calibri" w:hAnsi="Calibri"/>
+          <w:rFonts w:asciiTheme="minorHAnsi" w:eastAsiaTheme="minorEastAsia" w:hAnsiTheme="minorHAnsi" w:cstheme="minorBidi"/>
           <w:noProof/>
           <w:color w:val="auto"/>
           <w:szCs w:val="22"/>
           <w:lang w:eastAsia="es-CL"/>
         </w:rPr>
       </w:pPr>
-      <w:hyperlink w:anchor="_Toc526185469" w:history="1">
+      <w:hyperlink w:anchor="_Toc526288742" w:history="1">
         <w:r>
           <w:rPr>
             <w:rStyle w:val="Hipervnculo"/>
@@ -3415,7 +3417,7 @@
         </w:r>
         <w:r>
           <w:rPr>
-            <w:rFonts w:ascii="Calibri" w:hAnsi="Calibri"/>
+            <w:rFonts w:asciiTheme="minorHAnsi" w:eastAsiaTheme="minorEastAsia" w:hAnsiTheme="minorHAnsi" w:cstheme="minorBidi"/>
             <w:noProof/>
             <w:color w:val="auto"/>
             <w:szCs w:val="22"/>
@@ -3449,7 +3451,7 @@
             <w:noProof/>
             <w:webHidden/>
           </w:rPr>
-          <w:instrText xml:space="preserve"> PAGEREF _Toc526185469 \h </w:instrText>
+          <w:instrText xml:space="preserve"> PAGEREF _Toc526288742 \h </w:instrText>
         </w:r>
         <w:r>
           <w:rPr>
@@ -3469,7 +3471,7 @@
             <w:noProof/>
             <w:webHidden/>
           </w:rPr>
-          <w:t>31</w:t>
+          <w:t>32</w:t>
         </w:r>
         <w:r>
           <w:rPr>
@@ -3484,7 +3486,7 @@
       <w:pPr>
         <w:pStyle w:val="TDC2"/>
         <w:rPr>
-          <w:rFonts w:ascii="Calibri" w:hAnsi="Calibri"/>
+          <w:rFonts w:asciiTheme="minorHAnsi" w:eastAsiaTheme="minorEastAsia" w:hAnsiTheme="minorHAnsi" w:cstheme="minorBidi"/>
           <w:caps w:val="0"/>
           <w:noProof/>
           <w:color w:val="auto"/>
@@ -3492,7 +3494,7 @@
           <w:lang w:eastAsia="es-CL"/>
         </w:rPr>
       </w:pPr>
-      <w:hyperlink w:anchor="_Toc526185470" w:history="1">
+      <w:hyperlink w:anchor="_Toc526288743" w:history="1">
         <w:r>
           <w:rPr>
             <w:rStyle w:val="Hipervnculo"/>
@@ -3502,7 +3504,7 @@
         </w:r>
         <w:r>
           <w:rPr>
-            <w:rFonts w:ascii="Calibri" w:hAnsi="Calibri"/>
+            <w:rFonts w:asciiTheme="minorHAnsi" w:eastAsiaTheme="minorEastAsia" w:hAnsiTheme="minorHAnsi" w:cstheme="minorBidi"/>
             <w:caps w:val="0"/>
             <w:noProof/>
             <w:color w:val="auto"/>
@@ -3537,7 +3539,7 @@
             <w:noProof/>
             <w:webHidden/>
           </w:rPr>
-          <w:instrText xml:space="preserve"> PAGEREF _Toc526185470 \h </w:instrText>
+          <w:instrText xml:space="preserve"> PAGEREF _Toc526288743 \h </w:instrText>
         </w:r>
         <w:r>
           <w:rPr>
@@ -3557,7 +3559,7 @@
             <w:noProof/>
             <w:webHidden/>
           </w:rPr>
-          <w:t>31</w:t>
+          <w:t>32</w:t>
         </w:r>
         <w:r>
           <w:rPr>
@@ -3572,7 +3574,7 @@
       <w:pPr>
         <w:pStyle w:val="TDC1"/>
         <w:rPr>
-          <w:rFonts w:ascii="Calibri" w:hAnsi="Calibri"/>
+          <w:rFonts w:asciiTheme="minorHAnsi" w:eastAsiaTheme="minorEastAsia" w:hAnsiTheme="minorHAnsi" w:cstheme="minorBidi"/>
           <w:b w:val="0"/>
           <w:caps w:val="0"/>
           <w:noProof/>
@@ -3582,7 +3584,7 @@
           <w:lang w:eastAsia="es-CL"/>
         </w:rPr>
       </w:pPr>
-      <w:hyperlink w:anchor="_Toc526185471" w:history="1">
+      <w:hyperlink w:anchor="_Toc526288744" w:history="1">
         <w:r>
           <w:rPr>
             <w:rStyle w:val="Hipervnculo"/>
@@ -3609,7 +3611,7 @@
             <w:noProof/>
             <w:webHidden/>
           </w:rPr>
-          <w:instrText xml:space="preserve"> PAGEREF _Toc526185471 \h </w:instrText>
+          <w:instrText xml:space="preserve"> PAGEREF _Toc526288744 \h </w:instrText>
         </w:r>
         <w:r>
           <w:rPr>
@@ -3629,7 +3631,7 @@
             <w:noProof/>
             <w:webHidden/>
           </w:rPr>
-          <w:t>32</w:t>
+          <w:t>33</w:t>
         </w:r>
         <w:r>
           <w:rPr>
@@ -3644,7 +3646,7 @@
       <w:pPr>
         <w:pStyle w:val="TDC2"/>
         <w:rPr>
-          <w:rFonts w:ascii="Calibri" w:hAnsi="Calibri"/>
+          <w:rFonts w:asciiTheme="minorHAnsi" w:eastAsiaTheme="minorEastAsia" w:hAnsiTheme="minorHAnsi" w:cstheme="minorBidi"/>
           <w:caps w:val="0"/>
           <w:noProof/>
           <w:color w:val="auto"/>
@@ -3652,7 +3654,7 @@
           <w:lang w:eastAsia="es-CL"/>
         </w:rPr>
       </w:pPr>
-      <w:hyperlink w:anchor="_Toc526185472" w:history="1">
+      <w:hyperlink w:anchor="_Toc526288745" w:history="1">
         <w:r>
           <w:rPr>
             <w:rStyle w:val="Hipervnculo"/>
@@ -3662,7 +3664,7 @@
         </w:r>
         <w:r>
           <w:rPr>
-            <w:rFonts w:ascii="Calibri" w:hAnsi="Calibri"/>
+            <w:rFonts w:asciiTheme="minorHAnsi" w:eastAsiaTheme="minorEastAsia" w:hAnsiTheme="minorHAnsi" w:cstheme="minorBidi"/>
             <w:caps w:val="0"/>
             <w:noProof/>
             <w:color w:val="auto"/>
@@ -3697,7 +3699,7 @@
             <w:noProof/>
             <w:webHidden/>
           </w:rPr>
-          <w:instrText xml:space="preserve"> PAGEREF _Toc526185472 \h </w:instrText>
+          <w:instrText xml:space="preserve"> PAGEREF _Toc526288745 \h </w:instrText>
         </w:r>
         <w:r>
           <w:rPr>
@@ -3717,7 +3719,7 @@
             <w:noProof/>
             <w:webHidden/>
           </w:rPr>
-          <w:t>32</w:t>
+          <w:t>33</w:t>
         </w:r>
         <w:r>
           <w:rPr>
@@ -3732,7 +3734,7 @@
       <w:pPr>
         <w:pStyle w:val="TDC2"/>
         <w:rPr>
-          <w:rFonts w:ascii="Calibri" w:hAnsi="Calibri"/>
+          <w:rFonts w:asciiTheme="minorHAnsi" w:eastAsiaTheme="minorEastAsia" w:hAnsiTheme="minorHAnsi" w:cstheme="minorBidi"/>
           <w:caps w:val="0"/>
           <w:noProof/>
           <w:color w:val="auto"/>
@@ -3740,7 +3742,7 @@
           <w:lang w:eastAsia="es-CL"/>
         </w:rPr>
       </w:pPr>
-      <w:hyperlink w:anchor="_Toc526185473" w:history="1">
+      <w:hyperlink w:anchor="_Toc526288746" w:history="1">
         <w:r>
           <w:rPr>
             <w:rStyle w:val="Hipervnculo"/>
@@ -3750,7 +3752,7 @@
         </w:r>
         <w:r>
           <w:rPr>
-            <w:rFonts w:ascii="Calibri" w:hAnsi="Calibri"/>
+            <w:rFonts w:asciiTheme="minorHAnsi" w:eastAsiaTheme="minorEastAsia" w:hAnsiTheme="minorHAnsi" w:cstheme="minorBidi"/>
             <w:caps w:val="0"/>
             <w:noProof/>
             <w:color w:val="auto"/>
@@ -3785,7 +3787,7 @@
             <w:noProof/>
             <w:webHidden/>
           </w:rPr>
-          <w:instrText xml:space="preserve"> PAGEREF _Toc526185473 \h </w:instrText>
+          <w:instrText xml:space="preserve"> PAGEREF _Toc526288746 \h </w:instrText>
         </w:r>
         <w:r>
           <w:rPr>
@@ -3805,7 +3807,7 @@
             <w:noProof/>
             <w:webHidden/>
           </w:rPr>
-          <w:t>32</w:t>
+          <w:t>33</w:t>
         </w:r>
         <w:r>
           <w:rPr>
@@ -3820,7 +3822,7 @@
       <w:pPr>
         <w:pStyle w:val="TDC1"/>
         <w:rPr>
-          <w:rFonts w:ascii="Calibri" w:hAnsi="Calibri"/>
+          <w:rFonts w:asciiTheme="minorHAnsi" w:eastAsiaTheme="minorEastAsia" w:hAnsiTheme="minorHAnsi" w:cstheme="minorBidi"/>
           <w:b w:val="0"/>
           <w:caps w:val="0"/>
           <w:noProof/>
@@ -3830,7 +3832,7 @@
           <w:lang w:eastAsia="es-CL"/>
         </w:rPr>
       </w:pPr>
-      <w:hyperlink w:anchor="_Toc526185474" w:history="1">
+      <w:hyperlink w:anchor="_Toc526288747" w:history="1">
         <w:r>
           <w:rPr>
             <w:rStyle w:val="Hipervnculo"/>
@@ -3857,7 +3859,7 @@
             <w:noProof/>
             <w:webHidden/>
           </w:rPr>
-          <w:instrText xml:space="preserve"> PAGEREF _Toc526185474 \h </w:instrText>
+          <w:instrText xml:space="preserve"> PAGEREF _Toc526288747 \h </w:instrText>
         </w:r>
         <w:r>
           <w:rPr>
@@ -3877,7 +3879,7 @@
             <w:noProof/>
             <w:webHidden/>
           </w:rPr>
-          <w:t>33</w:t>
+          <w:t>34</w:t>
         </w:r>
         <w:r>
           <w:rPr>
@@ -3892,7 +3894,7 @@
       <w:pPr>
         <w:pStyle w:val="TDC2"/>
         <w:rPr>
-          <w:rFonts w:ascii="Calibri" w:hAnsi="Calibri"/>
+          <w:rFonts w:asciiTheme="minorHAnsi" w:eastAsiaTheme="minorEastAsia" w:hAnsiTheme="minorHAnsi" w:cstheme="minorBidi"/>
           <w:caps w:val="0"/>
           <w:noProof/>
           <w:color w:val="auto"/>
@@ -3900,7 +3902,7 @@
           <w:lang w:eastAsia="es-CL"/>
         </w:rPr>
       </w:pPr>
-      <w:hyperlink w:anchor="_Toc526185475" w:history="1">
+      <w:hyperlink w:anchor="_Toc526288748" w:history="1">
         <w:r>
           <w:rPr>
             <w:rStyle w:val="Hipervnculo"/>
@@ -3910,7 +3912,7 @@
         </w:r>
         <w:r>
           <w:rPr>
-            <w:rFonts w:ascii="Calibri" w:hAnsi="Calibri"/>
+            <w:rFonts w:asciiTheme="minorHAnsi" w:eastAsiaTheme="minorEastAsia" w:hAnsiTheme="minorHAnsi" w:cstheme="minorBidi"/>
             <w:caps w:val="0"/>
             <w:noProof/>
             <w:color w:val="auto"/>
@@ -3945,7 +3947,7 @@
             <w:noProof/>
             <w:webHidden/>
           </w:rPr>
-          <w:instrText xml:space="preserve"> PAGEREF _Toc526185475 \h </w:instrText>
+          <w:instrText xml:space="preserve"> PAGEREF _Toc526288748 \h </w:instrText>
         </w:r>
         <w:r>
           <w:rPr>
@@ -3965,7 +3967,7 @@
             <w:noProof/>
             <w:webHidden/>
           </w:rPr>
-          <w:t>33</w:t>
+          <w:t>34</w:t>
         </w:r>
         <w:r>
           <w:rPr>
@@ -3980,7 +3982,7 @@
       <w:pPr>
         <w:pStyle w:val="TDC2"/>
         <w:rPr>
-          <w:rFonts w:ascii="Calibri" w:hAnsi="Calibri"/>
+          <w:rFonts w:asciiTheme="minorHAnsi" w:eastAsiaTheme="minorEastAsia" w:hAnsiTheme="minorHAnsi" w:cstheme="minorBidi"/>
           <w:caps w:val="0"/>
           <w:noProof/>
           <w:color w:val="auto"/>
@@ -3988,7 +3990,7 @@
           <w:lang w:eastAsia="es-CL"/>
         </w:rPr>
       </w:pPr>
-      <w:hyperlink w:anchor="_Toc526185476" w:history="1">
+      <w:hyperlink w:anchor="_Toc526288749" w:history="1">
         <w:r>
           <w:rPr>
             <w:rStyle w:val="Hipervnculo"/>
@@ -3998,7 +4000,7 @@
         </w:r>
         <w:r>
           <w:rPr>
-            <w:rFonts w:ascii="Calibri" w:hAnsi="Calibri"/>
+            <w:rFonts w:asciiTheme="minorHAnsi" w:eastAsiaTheme="minorEastAsia" w:hAnsiTheme="minorHAnsi" w:cstheme="minorBidi"/>
             <w:caps w:val="0"/>
             <w:noProof/>
             <w:color w:val="auto"/>
@@ -4033,7 +4035,7 @@
             <w:noProof/>
             <w:webHidden/>
           </w:rPr>
-          <w:instrText xml:space="preserve"> PAGEREF _Toc526185476 \h </w:instrText>
+          <w:instrText xml:space="preserve"> PAGEREF _Toc526288749 \h </w:instrText>
         </w:r>
         <w:r>
           <w:rPr>
@@ -4053,7 +4055,7 @@
             <w:noProof/>
             <w:webHidden/>
           </w:rPr>
-          <w:t>34</w:t>
+          <w:t>35</w:t>
         </w:r>
         <w:r>
           <w:rPr>
@@ -4068,7 +4070,7 @@
       <w:pPr>
         <w:pStyle w:val="TDC1"/>
         <w:rPr>
-          <w:rFonts w:ascii="Calibri" w:hAnsi="Calibri"/>
+          <w:rFonts w:asciiTheme="minorHAnsi" w:eastAsiaTheme="minorEastAsia" w:hAnsiTheme="minorHAnsi" w:cstheme="minorBidi"/>
           <w:b w:val="0"/>
           <w:caps w:val="0"/>
           <w:noProof/>
@@ -4078,7 +4080,7 @@
           <w:lang w:eastAsia="es-CL"/>
         </w:rPr>
       </w:pPr>
-      <w:hyperlink w:anchor="_Toc526185477" w:history="1">
+      <w:hyperlink w:anchor="_Toc526288750" w:history="1">
         <w:r>
           <w:rPr>
             <w:rStyle w:val="Hipervnculo"/>
@@ -4105,7 +4107,7 @@
             <w:noProof/>
             <w:webHidden/>
           </w:rPr>
-          <w:instrText xml:space="preserve"> PAGEREF _Toc526185477 \h </w:instrText>
+          <w:instrText xml:space="preserve"> PAGEREF _Toc526288750 \h </w:instrText>
         </w:r>
         <w:r>
           <w:rPr>
@@ -4125,7 +4127,7 @@
             <w:noProof/>
             <w:webHidden/>
           </w:rPr>
-          <w:t>35</w:t>
+          <w:t>36</w:t>
         </w:r>
         <w:r>
           <w:rPr>
@@ -4160,8 +4162,8 @@
       <w:r>
         <w:br w:type="page"/>
       </w:r>
-      <w:bookmarkStart w:id="6" w:name="_Toc525761444"/>
-      <w:bookmarkStart w:id="7" w:name="_Toc525761487"/>
+      <w:bookmarkStart w:id="7" w:name="_Toc525761444"/>
+      <w:bookmarkStart w:id="8" w:name="_Toc525761487"/>
       <w:r>
         <w:rPr>
           <w:b/>
@@ -4170,8 +4172,8 @@
         <w:lastRenderedPageBreak/>
         <w:t>RESUMEN</w:t>
       </w:r>
-      <w:bookmarkEnd w:id="6"/>
       <w:bookmarkEnd w:id="7"/>
+      <w:bookmarkEnd w:id="8"/>
     </w:p>
     <w:p>
       <w:pPr>
@@ -4190,8 +4192,8 @@
       <w:r>
         <w:br w:type="page"/>
       </w:r>
-      <w:bookmarkStart w:id="8" w:name="_Toc525761445"/>
-      <w:bookmarkStart w:id="9" w:name="_Toc526185436"/>
+      <w:bookmarkStart w:id="9" w:name="_Toc525761445"/>
+      <w:bookmarkStart w:id="10" w:name="_Toc526288709"/>
       <w:r>
         <w:lastRenderedPageBreak/>
         <w:t>Int</w:t>
@@ -4199,21 +4201,21 @@
       <w:r>
         <w:t>roducción</w:t>
       </w:r>
-      <w:bookmarkEnd w:id="8"/>
       <w:bookmarkEnd w:id="9"/>
+      <w:bookmarkEnd w:id="10"/>
     </w:p>
     <w:p/>
     <w:p>
       <w:pPr>
         <w:pStyle w:val="Ttulo2"/>
       </w:pPr>
-      <w:bookmarkStart w:id="10" w:name="_Toc525761446"/>
-      <w:bookmarkStart w:id="11" w:name="_Toc526185437"/>
+      <w:bookmarkStart w:id="11" w:name="_Toc525761446"/>
+      <w:bookmarkStart w:id="12" w:name="_Toc526288710"/>
       <w:r>
         <w:t>Generalidades</w:t>
       </w:r>
-      <w:bookmarkEnd w:id="10"/>
       <w:bookmarkEnd w:id="11"/>
+      <w:bookmarkEnd w:id="12"/>
     </w:p>
     <w:p>
       <w:r>
@@ -4377,8 +4379,8 @@
       <w:r>
         <w:br w:type="page"/>
       </w:r>
-      <w:bookmarkStart w:id="12" w:name="_Toc525761447"/>
-      <w:bookmarkStart w:id="13" w:name="_Toc526185438"/>
+      <w:bookmarkStart w:id="13" w:name="_Toc525761447"/>
+      <w:bookmarkStart w:id="14" w:name="_Toc526288711"/>
       <w:r>
         <w:lastRenderedPageBreak/>
         <w:t>Descripción de</w:t>
@@ -4392,8 +4394,8 @@
       <w:r>
         <w:t>a Empresa</w:t>
       </w:r>
-      <w:bookmarkEnd w:id="12"/>
       <w:bookmarkEnd w:id="13"/>
+      <w:bookmarkEnd w:id="14"/>
     </w:p>
     <w:p>
       <w:r>
@@ -4700,11 +4702,11 @@
       <w:pPr>
         <w:pStyle w:val="Ttulo3"/>
       </w:pPr>
-      <w:bookmarkStart w:id="14" w:name="_Toc526185439"/>
+      <w:bookmarkStart w:id="15" w:name="_Toc526288712"/>
       <w:r>
         <w:t>Misión</w:t>
       </w:r>
-      <w:bookmarkEnd w:id="14"/>
+      <w:bookmarkEnd w:id="15"/>
     </w:p>
     <w:p>
       <w:r>
@@ -4734,11 +4736,11 @@
       <w:pPr>
         <w:pStyle w:val="Ttulo3"/>
       </w:pPr>
-      <w:bookmarkStart w:id="15" w:name="_Toc526185440"/>
+      <w:bookmarkStart w:id="16" w:name="_Toc526288713"/>
       <w:r>
         <w:t>Visión</w:t>
       </w:r>
-      <w:bookmarkEnd w:id="15"/>
+      <w:bookmarkEnd w:id="16"/>
     </w:p>
     <w:p>
       <w:r>
@@ -4774,11 +4776,11 @@
       <w:pPr>
         <w:pStyle w:val="Ttulo3"/>
       </w:pPr>
-      <w:bookmarkStart w:id="16" w:name="_Toc526185441"/>
+      <w:bookmarkStart w:id="17" w:name="_Toc526288714"/>
       <w:r>
         <w:t>Valores</w:t>
       </w:r>
-      <w:bookmarkEnd w:id="16"/>
+      <w:bookmarkEnd w:id="17"/>
     </w:p>
     <w:p>
       <w:pPr>
@@ -5627,12 +5629,12 @@
       <w:pPr>
         <w:pStyle w:val="Ttulo3"/>
       </w:pPr>
-      <w:bookmarkStart w:id="17" w:name="_Toc526185442"/>
+      <w:bookmarkStart w:id="18" w:name="_Toc526288715"/>
       <w:r>
         <w:lastRenderedPageBreak/>
         <w:t>Estructura Organizacional</w:t>
       </w:r>
-      <w:bookmarkEnd w:id="17"/>
+      <w:bookmarkEnd w:id="18"/>
     </w:p>
     <w:p>
       <w:r>
@@ -6834,19 +6836,19 @@
           <w:docGrid w:linePitch="360"/>
         </w:sectPr>
       </w:pPr>
-      <w:bookmarkStart w:id="18" w:name="_Toc525761448"/>
+      <w:bookmarkStart w:id="19" w:name="_Toc525761448"/>
     </w:p>
     <w:p>
       <w:pPr>
         <w:pStyle w:val="Ttulo2"/>
       </w:pPr>
-      <w:bookmarkStart w:id="19" w:name="_Toc526185443"/>
+      <w:bookmarkStart w:id="20" w:name="_Toc526288716"/>
       <w:r>
         <w:lastRenderedPageBreak/>
         <w:t>Descripción del Tema</w:t>
       </w:r>
-      <w:bookmarkEnd w:id="18"/>
       <w:bookmarkEnd w:id="19"/>
+      <w:bookmarkEnd w:id="20"/>
     </w:p>
     <w:p>
       <w:r>
@@ -7137,17 +7139,17 @@
       <w:pPr>
         <w:pStyle w:val="Ttulo2"/>
       </w:pPr>
-      <w:bookmarkStart w:id="20" w:name="_Toc525761449"/>
+      <w:bookmarkStart w:id="21" w:name="_Toc525761449"/>
       <w:r>
         <w:br w:type="page"/>
       </w:r>
-      <w:bookmarkStart w:id="21" w:name="_Toc526185444"/>
+      <w:bookmarkStart w:id="22" w:name="_Toc526288717"/>
       <w:r>
         <w:lastRenderedPageBreak/>
         <w:t>Objetivos</w:t>
       </w:r>
-      <w:bookmarkEnd w:id="20"/>
       <w:bookmarkEnd w:id="21"/>
+      <w:bookmarkEnd w:id="22"/>
     </w:p>
     <w:p>
       <w:r>
@@ -7159,13 +7161,13 @@
       <w:pPr>
         <w:pStyle w:val="Ttulo3"/>
       </w:pPr>
-      <w:bookmarkStart w:id="22" w:name="_Toc525761450"/>
-      <w:bookmarkStart w:id="23" w:name="_Toc526185445"/>
+      <w:bookmarkStart w:id="23" w:name="_Toc525761450"/>
+      <w:bookmarkStart w:id="24" w:name="_Toc526288718"/>
       <w:r>
         <w:t>Objetivo General</w:t>
       </w:r>
-      <w:bookmarkEnd w:id="22"/>
       <w:bookmarkEnd w:id="23"/>
+      <w:bookmarkEnd w:id="24"/>
     </w:p>
     <w:p>
       <w:r>
@@ -7177,13 +7179,13 @@
       <w:pPr>
         <w:pStyle w:val="Ttulo3"/>
       </w:pPr>
-      <w:bookmarkStart w:id="24" w:name="_Toc525761451"/>
-      <w:bookmarkStart w:id="25" w:name="_Toc526185446"/>
+      <w:bookmarkStart w:id="25" w:name="_Toc525761451"/>
+      <w:bookmarkStart w:id="26" w:name="_Toc526288719"/>
       <w:r>
         <w:t>Objetivos Específicos</w:t>
       </w:r>
-      <w:bookmarkEnd w:id="24"/>
       <w:bookmarkEnd w:id="25"/>
+      <w:bookmarkEnd w:id="26"/>
     </w:p>
     <w:p>
       <w:r>
@@ -7359,27 +7361,27 @@
       <w:r>
         <w:br w:type="page"/>
       </w:r>
-      <w:bookmarkStart w:id="26" w:name="_Toc525761452"/>
-      <w:bookmarkStart w:id="27" w:name="_Toc526185447"/>
+      <w:bookmarkStart w:id="27" w:name="_Toc525761452"/>
+      <w:bookmarkStart w:id="28" w:name="_Toc526288720"/>
       <w:r>
         <w:lastRenderedPageBreak/>
         <w:t>Marco Teórico</w:t>
       </w:r>
-      <w:bookmarkEnd w:id="26"/>
       <w:bookmarkEnd w:id="27"/>
+      <w:bookmarkEnd w:id="28"/>
     </w:p>
     <w:p/>
     <w:p>
       <w:pPr>
         <w:pStyle w:val="Ttulo2"/>
       </w:pPr>
-      <w:bookmarkStart w:id="28" w:name="_Toc525761453"/>
-      <w:bookmarkStart w:id="29" w:name="_Toc526185448"/>
+      <w:bookmarkStart w:id="29" w:name="_Toc525761453"/>
+      <w:bookmarkStart w:id="30" w:name="_Toc526288721"/>
       <w:r>
         <w:t>Integración de Modelos de Madurez de Capacidades</w:t>
       </w:r>
-      <w:bookmarkEnd w:id="28"/>
       <w:bookmarkEnd w:id="29"/>
+      <w:bookmarkEnd w:id="30"/>
     </w:p>
     <w:p/>
     <w:p/>
@@ -7387,23 +7389,23 @@
       <w:pPr>
         <w:pStyle w:val="Ttulo2"/>
       </w:pPr>
-      <w:bookmarkStart w:id="30" w:name="_Toc525761454"/>
+      <w:bookmarkStart w:id="31" w:name="_Toc525761454"/>
       <w:r>
         <w:br w:type="page"/>
       </w:r>
-      <w:bookmarkStart w:id="31" w:name="_Toc526185449"/>
+      <w:bookmarkStart w:id="32" w:name="_Toc526288722"/>
       <w:r>
         <w:lastRenderedPageBreak/>
         <w:t>Guía del PMBOK</w:t>
       </w:r>
-      <w:bookmarkEnd w:id="30"/>
+      <w:bookmarkEnd w:id="31"/>
       <w:r>
         <w:rPr>
           <w:rStyle w:val="Refdenotaalpie"/>
         </w:rPr>
         <w:footnoteReference w:id="3"/>
       </w:r>
-      <w:bookmarkEnd w:id="31"/>
+      <w:bookmarkEnd w:id="32"/>
     </w:p>
     <w:p>
       <w:r>
@@ -7953,23 +7955,7 @@
                 <w:color w:val="auto"/>
                 <w:lang w:eastAsia="es-CL"/>
               </w:rPr>
-              <w:t>Conjunto de actividades del proyecto relacionadas lógicamente que culmina con la</w:t>
-            </w:r>
-            <w:r>
-              <w:rPr>
-                <w:rFonts w:cs="Arial"/>
-                <w:color w:val="auto"/>
-                <w:lang w:eastAsia="es-CL"/>
-              </w:rPr>
-              <w:t xml:space="preserve"> </w:t>
-            </w:r>
-            <w:r>
-              <w:rPr>
-                <w:rFonts w:cs="Arial"/>
-                <w:color w:val="auto"/>
-                <w:lang w:eastAsia="es-CL"/>
-              </w:rPr>
-              <w:t>finalización de uno o más entregables.</w:t>
+              <w:t>Conjunto de actividades del proyecto relacionadas lógicamente que culmina con la finalización de uno o más entregables.</w:t>
             </w:r>
           </w:p>
         </w:tc>
@@ -8386,7 +8372,7 @@
       <w:r>
         <w:lastRenderedPageBreak/>
         <w:pict w14:anchorId="55411752">
-          <v:shape id="_x0000_i1031" type="#_x0000_t75" style="width:413.75pt;height:433.6pt;visibility:visible;mso-wrap-style:square">
+          <v:shape id="_x0000_i1025" type="#_x0000_t75" style="width:413.75pt;height:433.6pt;visibility:visible;mso-wrap-style:square">
             <v:imagedata r:id="rId10" o:title=""/>
           </v:shape>
         </w:pict>
@@ -8431,14 +8417,14 @@
       <w:r>
         <w:br w:type="page"/>
       </w:r>
-      <w:bookmarkStart w:id="32" w:name="_Toc308398436"/>
-      <w:bookmarkStart w:id="33" w:name="_Toc526185450"/>
+      <w:bookmarkStart w:id="33" w:name="_Toc308398436"/>
+      <w:bookmarkStart w:id="34" w:name="_Toc526288723"/>
       <w:r>
         <w:lastRenderedPageBreak/>
         <w:t>Grupos de Procesos de la Dirección de Proyectos</w:t>
       </w:r>
-      <w:bookmarkEnd w:id="32"/>
       <w:bookmarkEnd w:id="33"/>
+      <w:bookmarkEnd w:id="34"/>
     </w:p>
     <w:p>
       <w:r>
@@ -8814,13 +8800,13 @@
       <w:pPr>
         <w:pStyle w:val="Ttulo3"/>
       </w:pPr>
-      <w:bookmarkStart w:id="34" w:name="_Toc308398437"/>
-      <w:bookmarkStart w:id="35" w:name="_Toc526185451"/>
+      <w:bookmarkStart w:id="35" w:name="_Toc308398437"/>
+      <w:bookmarkStart w:id="36" w:name="_Toc526288724"/>
       <w:r>
         <w:t>Áreas de Conocimiento de la Dirección de Proyectos</w:t>
       </w:r>
-      <w:bookmarkEnd w:id="34"/>
       <w:bookmarkEnd w:id="35"/>
+      <w:bookmarkEnd w:id="36"/>
     </w:p>
     <w:p>
       <w:pPr>
@@ -8832,82 +8818,22 @@
         <w:rPr>
           <w:i/>
         </w:rPr>
-        <w:t>“</w:t>
-      </w:r>
-      <w:r>
+        <w:t>“Además de los Grupos de Procesos, los procesos también se categorizan por Áreas de Conocimiento. Un Área de Conocimiento es un área identificada de la dirección de proyectos definida por sus requisitos de conocimientos y que se describe en términos de los procesos, prácticas, entradas, salidas, herramientas y técnicas que la componen.</w:t>
+      </w:r>
+    </w:p>
+    <w:p>
+      <w:pPr>
         <w:rPr>
           <w:i/>
         </w:rPr>
-        <w:t>Además de los Grupos de Procesos, los procesos también se categorizan por Áreas de Conocimiento. Un Área de</w:t>
-      </w:r>
+      </w:pPr>
+    </w:p>
+    <w:p>
       <w:r>
         <w:rPr>
           <w:i/>
         </w:rPr>
-        <w:t xml:space="preserve"> </w:t>
-      </w:r>
-      <w:r>
-        <w:rPr>
-          <w:i/>
-        </w:rPr>
-        <w:t>Conocimiento es un área identificada de la dirección de proyectos definida por sus requisitos de conocimientos y que se</w:t>
-      </w:r>
-      <w:r>
-        <w:rPr>
-          <w:i/>
-        </w:rPr>
-        <w:t xml:space="preserve"> </w:t>
-      </w:r>
-      <w:r>
-        <w:rPr>
-          <w:i/>
-        </w:rPr>
-        <w:t>describe en términos de los procesos, prácticas, entradas, salidas, herramientas y técnicas que la componen.</w:t>
-      </w:r>
-    </w:p>
-    <w:p>
-      <w:pPr>
-        <w:rPr>
-          <w:i/>
-        </w:rPr>
-      </w:pPr>
-    </w:p>
-    <w:p>
-      <w:r>
-        <w:rPr>
-          <w:i/>
-        </w:rPr>
-        <w:t>Si bien las Áreas de Conocimiento están interrelacionadas, se definen separadamente de la perspectiva de la dirección</w:t>
-      </w:r>
-      <w:r>
-        <w:rPr>
-          <w:i/>
-        </w:rPr>
-        <w:t xml:space="preserve"> </w:t>
-      </w:r>
-      <w:r>
-        <w:rPr>
-          <w:i/>
-        </w:rPr>
-        <w:t>de proyectos. Las diez Áreas de Conocimiento identificadas en esta guía se utilizan en la mayoría de los proyectos, la</w:t>
-      </w:r>
-      <w:r>
-        <w:rPr>
-          <w:i/>
-        </w:rPr>
-        <w:t xml:space="preserve"> </w:t>
-      </w:r>
-      <w:r>
-        <w:rPr>
-          <w:i/>
-        </w:rPr>
-        <w:t>mayoría de las veces</w:t>
-      </w:r>
-      <w:r>
-        <w:rPr>
-          <w:i/>
-        </w:rPr>
-        <w:t>”.</w:t>
+        <w:t>Si bien las Áreas de Conocimiento están interrelacionadas, se definen separadamente de la perspectiva de la dirección de proyectos. Las diez Áreas de Conocimiento identificadas en esta guía se utilizan en la mayoría de los proyectos, la mayoría de las veces”.</w:t>
       </w:r>
       <w:r>
         <w:rPr>
@@ -9065,13 +8991,7 @@
               <w:t>P</w:t>
             </w:r>
             <w:r>
-              <w:t>rocesos y actividades para identificar, definir, combinar,</w:t>
-            </w:r>
-            <w:r>
-              <w:t xml:space="preserve"> </w:t>
-            </w:r>
-            <w:r>
-              <w:t>unificar y coordinar los diversos procesos y actividades de dirección del proyecto dentro de los Grupos de</w:t>
+              <w:t>rocesos y actividades para identificar, definir, combinar, unificar y coordinar los diversos procesos y actividades de dirección del proyecto dentro de los Grupos de</w:t>
             </w:r>
             <w:r>
               <w:t xml:space="preserve"> </w:t>
@@ -9137,16 +9057,7 @@
               <w:t>Procesos y actividades para garantizar que el proyecto incluya todo lo necesario para completarlo exitosamente.</w:t>
             </w:r>
             <w:r>
-              <w:t xml:space="preserve"> </w:t>
-            </w:r>
-            <w:r>
-              <w:t>procesos requeridos para garantizar que el proyecto incluye todo</w:t>
-            </w:r>
-            <w:r>
-              <w:t xml:space="preserve"> </w:t>
-            </w:r>
-            <w:r>
-              <w:t>el trabajo requerido y únicamente el trabajo requerido para completarlo con éxito.</w:t>
+              <w:t xml:space="preserve"> procesos requeridos para garantizar que el proyecto incluye todo el trabajo requerido y únicamente el trabajo requerido para completarlo con éxito.</w:t>
             </w:r>
           </w:p>
         </w:tc>
@@ -9207,22 +9118,7 @@
               <w:spacing w:line="276" w:lineRule="auto"/>
             </w:pPr>
             <w:r>
-              <w:t>P</w:t>
-            </w:r>
-            <w:r>
-              <w:t>rocesos</w:t>
-            </w:r>
-            <w:r>
-              <w:t xml:space="preserve"> </w:t>
-            </w:r>
-            <w:r>
-              <w:t>requeridos para administrar la finalización del</w:t>
-            </w:r>
-            <w:r>
-              <w:t xml:space="preserve"> </w:t>
-            </w:r>
-            <w:r>
-              <w:t>proyecto a tiempo.</w:t>
+              <w:t>Procesos requeridos para administrar la finalización del proyecto a tiempo.</w:t>
             </w:r>
           </w:p>
         </w:tc>
@@ -9279,25 +9175,7 @@
               <w:t>P</w:t>
             </w:r>
             <w:r>
-              <w:t>rocesos involucrados en planificar, estimar, presupuestar,</w:t>
-            </w:r>
-            <w:r>
-              <w:t xml:space="preserve"> </w:t>
-            </w:r>
-            <w:r>
-              <w:t>financiar, obtener</w:t>
-            </w:r>
-            <w:r>
-              <w:t xml:space="preserve"> </w:t>
-            </w:r>
-            <w:r>
-              <w:t>financiamiento, gestionar y controlar los costos de modo que se complete el proyecto dentro</w:t>
-            </w:r>
-            <w:r>
-              <w:t xml:space="preserve"> </w:t>
-            </w:r>
-            <w:r>
-              <w:t>del presupuesto aprobado.</w:t>
+              <w:t>rocesos involucrados en planificar, estimar, presupuestar, financiar, obtener financiamiento, gestionar y controlar los costos de modo que se complete el proyecto dentro del presupuesto aprobado.</w:t>
             </w:r>
           </w:p>
         </w:tc>
@@ -9351,22 +9229,7 @@
               <w:spacing w:line="276" w:lineRule="auto"/>
             </w:pPr>
             <w:r>
-              <w:t>P</w:t>
-            </w:r>
-            <w:r>
-              <w:t>rocesos para incorporar la política de calidad de la organización</w:t>
-            </w:r>
-            <w:r>
-              <w:t xml:space="preserve"> </w:t>
-            </w:r>
-            <w:r>
-              <w:t>en cuanto a la planificación, gestión y control de los requisitos de calidad del proyecto y el producto, a fin de</w:t>
-            </w:r>
-            <w:r>
-              <w:t xml:space="preserve"> </w:t>
-            </w:r>
-            <w:r>
-              <w:t>satisfacer las expectativas de los interesados.</w:t>
+              <w:t>Procesos para incorporar la política de calidad de la organización en cuanto a la planificación, gestión y control de los requisitos de calidad del proyecto y el producto, a fin de satisfacer las expectativas de los interesados.</w:t>
             </w:r>
           </w:p>
         </w:tc>
@@ -9420,16 +9283,7 @@
               <w:spacing w:line="276" w:lineRule="auto"/>
             </w:pPr>
             <w:r>
-              <w:t>P</w:t>
-            </w:r>
-            <w:r>
-              <w:t>rocesos para identificar, adquirir y gestionar los recursos</w:t>
-            </w:r>
-            <w:r>
-              <w:t xml:space="preserve"> </w:t>
-            </w:r>
-            <w:r>
-              <w:t>necesarios para la conclusión exitosa del proyecto.</w:t>
+              <w:t>Procesos para identificar, adquirir y gestionar los recursos necesarios para la conclusión exitosa del proyecto.</w:t>
             </w:r>
           </w:p>
         </w:tc>
@@ -9484,22 +9338,7 @@
               <w:spacing w:line="276" w:lineRule="auto"/>
             </w:pPr>
             <w:r>
-              <w:t>P</w:t>
-            </w:r>
-            <w:r>
-              <w:t>rocesos requeridos para garantizar que la</w:t>
-            </w:r>
-            <w:r>
-              <w:t xml:space="preserve"> </w:t>
-            </w:r>
-            <w:r>
-              <w:t>planificación, recopilación, creación, distribución, almacenamiento, recuperación, gestión, control, monitoreo y</w:t>
-            </w:r>
-            <w:r>
-              <w:t xml:space="preserve"> </w:t>
-            </w:r>
-            <w:r>
-              <w:t>disposición final de la información del proyecto sean oportunos y adecuados.</w:t>
+              <w:t>Procesos requeridos para garantizar que la planificación, recopilación, creación, distribución, almacenamiento, recuperación, gestión, control, monitoreo y disposición final de la información del proyecto sean oportunos y adecuados.</w:t>
             </w:r>
           </w:p>
         </w:tc>
@@ -9553,22 +9392,7 @@
               <w:spacing w:line="276" w:lineRule="auto"/>
             </w:pPr>
             <w:r>
-              <w:t>P</w:t>
-            </w:r>
-            <w:r>
-              <w:t>rocesos para llevar a cabo la planificación de la gestión,</w:t>
-            </w:r>
-            <w:r>
-              <w:t xml:space="preserve"> </w:t>
-            </w:r>
-            <w:r>
-              <w:t>identificación, análisis, planificación de respuesta, implementación de respuesta y monitoreo de los riesgos de</w:t>
-            </w:r>
-            <w:r>
-              <w:t xml:space="preserve"> </w:t>
-            </w:r>
-            <w:r>
-              <w:t>un proyecto.</w:t>
+              <w:t>Procesos para llevar a cabo la planificación de la gestión, identificación, análisis, planificación de respuesta, implementación de respuesta y monitoreo de los riesgos de un proyecto.</w:t>
             </w:r>
           </w:p>
         </w:tc>
@@ -9622,16 +9446,7 @@
               <w:spacing w:line="276" w:lineRule="auto"/>
             </w:pPr>
             <w:r>
-              <w:t>P</w:t>
-            </w:r>
-            <w:r>
-              <w:t>rocesos necesarios para la compra o adquisición de</w:t>
-            </w:r>
-            <w:r>
-              <w:t xml:space="preserve"> </w:t>
-            </w:r>
-            <w:r>
-              <w:t>los productos, servicios o resultados requeridos por fuera del equipo del proyecto.</w:t>
+              <w:t>Procesos necesarios para la compra o adquisición de los productos, servicios o resultados requeridos por fuera del equipo del proyecto.</w:t>
             </w:r>
           </w:p>
         </w:tc>
@@ -9685,28 +9500,7 @@
               <w:spacing w:line="276" w:lineRule="auto"/>
             </w:pPr>
             <w:r>
-              <w:t>P</w:t>
-            </w:r>
-            <w:r>
-              <w:t>rocesos requeridos para identificar a las personas,</w:t>
-            </w:r>
-            <w:r>
-              <w:t xml:space="preserve"> </w:t>
-            </w:r>
-            <w:r>
-              <w:t>grupos u organizaciones que pueden afectar o ser afectados por el proyecto, para analizar las expectativas de</w:t>
-            </w:r>
-            <w:r>
-              <w:t xml:space="preserve"> </w:t>
-            </w:r>
-            <w:r>
-              <w:t>los interesados y su impacto en el proyecto, y para desarrollar estrategias de gestión adecuadas a fin de lograr</w:t>
-            </w:r>
-            <w:r>
-              <w:t xml:space="preserve"> </w:t>
-            </w:r>
-            <w:r>
-              <w:t>la participación eficaz de los interesados en las decisiones y en la ejecución del proyecto.</w:t>
+              <w:t>Procesos requeridos para identificar a las personas, grupos u organizaciones que pueden afectar o ser afectados por el proyecto, para analizar las expectativas de los interesados y su impacto en el proyecto, y para desarrollar estrategias de gestión adecuadas a fin de lograr la participación eficaz de los interesados en las decisiones y en la ejecución del proyecto.</w:t>
             </w:r>
           </w:p>
         </w:tc>
@@ -9758,7 +9552,7 @@
           <w:noProof/>
         </w:rPr>
         <w:pict w14:anchorId="10DE0C87">
-          <v:shape id="_x0000_i1039" type="#_x0000_t75" style="width:341.2pt;height:477.65pt;visibility:visible;mso-wrap-style:square">
+          <v:shape id="_x0000_i1026" type="#_x0000_t75" style="width:341.2pt;height:477.65pt;visibility:visible;mso-wrap-style:square">
             <v:imagedata r:id="rId11" o:title=""/>
           </v:shape>
         </w:pict>
@@ -9768,15 +9562,13 @@
       <w:pPr>
         <w:pStyle w:val="Grfico1"/>
       </w:pPr>
-      <w:bookmarkStart w:id="36" w:name="_Toc525761455"/>
+      <w:bookmarkStart w:id="37" w:name="_Toc525761455"/>
       <w:r>
         <w:t>Relación entre l</w:t>
       </w:r>
       <w:r>
         <w:t>a</w:t>
       </w:r>
-      <w:bookmarkStart w:id="37" w:name="_GoBack"/>
-      <w:bookmarkEnd w:id="37"/>
       <w:r>
         <w:t>s</w:t>
       </w:r>
@@ -9800,12 +9592,12 @@
       <w:r>
         <w:br w:type="page"/>
       </w:r>
-      <w:bookmarkStart w:id="38" w:name="_Toc526185452"/>
+      <w:bookmarkStart w:id="38" w:name="_Toc526288725"/>
       <w:r>
         <w:lastRenderedPageBreak/>
         <w:t>Buenas Prácticas</w:t>
       </w:r>
-      <w:bookmarkEnd w:id="36"/>
+      <w:bookmarkEnd w:id="37"/>
       <w:bookmarkEnd w:id="38"/>
     </w:p>
     <w:p>
@@ -9879,7 +9671,7 @@
         </w:rPr>
         <w:br w:type="page"/>
       </w:r>
-      <w:bookmarkStart w:id="39" w:name="_Toc526185453"/>
+      <w:bookmarkStart w:id="39" w:name="_Toc526288726"/>
       <w:r>
         <w:lastRenderedPageBreak/>
         <w:t>Mejora Continua</w:t>
@@ -10661,7 +10453,7 @@
       <w:r>
         <w:br w:type="page"/>
       </w:r>
-      <w:bookmarkStart w:id="40" w:name="_Toc526185454"/>
+      <w:bookmarkStart w:id="40" w:name="_Toc526288727"/>
       <w:r>
         <w:lastRenderedPageBreak/>
         <w:t>Factores Críticos</w:t>
@@ -12666,7 +12458,7 @@
         <w:br w:type="page"/>
       </w:r>
       <w:bookmarkStart w:id="41" w:name="_Toc525761456"/>
-      <w:bookmarkStart w:id="42" w:name="_Toc526185455"/>
+      <w:bookmarkStart w:id="42" w:name="_Toc526288728"/>
       <w:r>
         <w:lastRenderedPageBreak/>
         <w:t>Desarrollo</w:t>
@@ -12680,7 +12472,7 @@
         <w:pStyle w:val="Ttulo2"/>
       </w:pPr>
       <w:bookmarkStart w:id="43" w:name="_Toc525761457"/>
-      <w:bookmarkStart w:id="44" w:name="_Toc526185456"/>
+      <w:bookmarkStart w:id="44" w:name="_Toc526288729"/>
       <w:r>
         <w:t>Metodología</w:t>
       </w:r>
@@ -12693,7 +12485,7 @@
         <w:pStyle w:val="Ttulo2"/>
       </w:pPr>
       <w:bookmarkStart w:id="45" w:name="_Toc525761458"/>
-      <w:bookmarkStart w:id="46" w:name="_Toc526185457"/>
+      <w:bookmarkStart w:id="46" w:name="_Toc526288730"/>
       <w:r>
         <w:t>Identificación de Factores Críticos</w:t>
       </w:r>
@@ -12706,7 +12498,7 @@
         <w:pStyle w:val="Ttulo3"/>
       </w:pPr>
       <w:bookmarkStart w:id="47" w:name="_Toc525761459"/>
-      <w:bookmarkStart w:id="48" w:name="_Toc526185458"/>
+      <w:bookmarkStart w:id="48" w:name="_Toc526288731"/>
       <w:r>
         <w:t>Revisión de Antecedentes Históricos</w:t>
       </w:r>
@@ -12719,7 +12511,7 @@
         <w:pStyle w:val="Ttulo3"/>
       </w:pPr>
       <w:bookmarkStart w:id="49" w:name="_Toc525761460"/>
-      <w:bookmarkStart w:id="50" w:name="_Toc526185459"/>
+      <w:bookmarkStart w:id="50" w:name="_Toc526288732"/>
       <w:r>
         <w:t>Visión de Expertos y Usuarios</w:t>
       </w:r>
@@ -12732,7 +12524,7 @@
         <w:pStyle w:val="Ttulo3"/>
       </w:pPr>
       <w:bookmarkStart w:id="51" w:name="_Toc525761461"/>
-      <w:bookmarkStart w:id="52" w:name="_Toc526185460"/>
+      <w:bookmarkStart w:id="52" w:name="_Toc526288733"/>
       <w:r>
         <w:t>Análisis</w:t>
       </w:r>
@@ -12748,7 +12540,7 @@
         <w:pStyle w:val="Ttulo3"/>
       </w:pPr>
       <w:bookmarkStart w:id="53" w:name="_Toc525761462"/>
-      <w:bookmarkStart w:id="54" w:name="_Toc526185461"/>
+      <w:bookmarkStart w:id="54" w:name="_Toc526288734"/>
       <w:r>
         <w:t>Factores Críticos</w:t>
       </w:r>
@@ -12761,7 +12553,7 @@
         <w:pStyle w:val="Ttulo2"/>
       </w:pPr>
       <w:bookmarkStart w:id="55" w:name="_Toc525761463"/>
-      <w:bookmarkStart w:id="56" w:name="_Toc526185462"/>
+      <w:bookmarkStart w:id="56" w:name="_Toc526288735"/>
       <w:r>
         <w:t>Desarrollo del Manual</w:t>
       </w:r>
@@ -12774,7 +12566,7 @@
         <w:pStyle w:val="Ttulo3"/>
       </w:pPr>
       <w:bookmarkStart w:id="57" w:name="_Toc525761464"/>
-      <w:bookmarkStart w:id="58" w:name="_Toc526185463"/>
+      <w:bookmarkStart w:id="58" w:name="_Toc526288736"/>
       <w:r>
         <w:t>Estructura del Manual de Buenas Prácticas</w:t>
       </w:r>
@@ -12787,7 +12579,7 @@
         <w:pStyle w:val="Ttulo3"/>
       </w:pPr>
       <w:bookmarkStart w:id="59" w:name="_Toc525761465"/>
-      <w:bookmarkStart w:id="60" w:name="_Toc526185464"/>
+      <w:bookmarkStart w:id="60" w:name="_Toc526288737"/>
       <w:r>
         <w:t>Validación de la Estructura</w:t>
       </w:r>
@@ -12800,7 +12592,7 @@
         <w:pStyle w:val="Ttulo3"/>
       </w:pPr>
       <w:bookmarkStart w:id="61" w:name="_Toc525761466"/>
-      <w:bookmarkStart w:id="62" w:name="_Toc526185465"/>
+      <w:bookmarkStart w:id="62" w:name="_Toc526288738"/>
       <w:r>
         <w:t>Elaboración de Contenidos</w:t>
       </w:r>
@@ -12813,7 +12605,7 @@
         <w:pStyle w:val="Ttulo3"/>
       </w:pPr>
       <w:bookmarkStart w:id="63" w:name="_Toc525761467"/>
-      <w:bookmarkStart w:id="64" w:name="_Toc526185466"/>
+      <w:bookmarkStart w:id="64" w:name="_Toc526288739"/>
       <w:r>
         <w:lastRenderedPageBreak/>
         <w:t>Validación del Contenido</w:t>
@@ -12827,7 +12619,7 @@
         <w:pStyle w:val="Ttulo2"/>
       </w:pPr>
       <w:bookmarkStart w:id="65" w:name="_Toc525761468"/>
-      <w:bookmarkStart w:id="66" w:name="_Toc526185467"/>
+      <w:bookmarkStart w:id="66" w:name="_Toc526288740"/>
       <w:r>
         <w:t>Plan de Implementación</w:t>
       </w:r>
@@ -12840,7 +12632,7 @@
         <w:pStyle w:val="Ttulo3"/>
       </w:pPr>
       <w:bookmarkStart w:id="67" w:name="_Toc525761469"/>
-      <w:bookmarkStart w:id="68" w:name="_Toc526185468"/>
+      <w:bookmarkStart w:id="68" w:name="_Toc526288741"/>
       <w:r>
         <w:t>Plan de Acción</w:t>
       </w:r>
@@ -12853,7 +12645,7 @@
         <w:pStyle w:val="Ttulo3"/>
       </w:pPr>
       <w:bookmarkStart w:id="69" w:name="_Toc525761470"/>
-      <w:bookmarkStart w:id="70" w:name="_Toc526185469"/>
+      <w:bookmarkStart w:id="70" w:name="_Toc526288742"/>
       <w:r>
         <w:t>Cronograma de Implementación</w:t>
       </w:r>
@@ -12866,7 +12658,7 @@
         <w:pStyle w:val="Ttulo2"/>
       </w:pPr>
       <w:bookmarkStart w:id="71" w:name="_Toc525761471"/>
-      <w:bookmarkStart w:id="72" w:name="_Toc526185470"/>
+      <w:bookmarkStart w:id="72" w:name="_Toc526288743"/>
       <w:r>
         <w:t>Resultados</w:t>
       </w:r>
@@ -12882,7 +12674,7 @@
         <w:br w:type="page"/>
       </w:r>
       <w:bookmarkStart w:id="73" w:name="_Toc525761472"/>
-      <w:bookmarkStart w:id="74" w:name="_Toc526185471"/>
+      <w:bookmarkStart w:id="74" w:name="_Toc526288744"/>
       <w:r>
         <w:lastRenderedPageBreak/>
         <w:t>Conclusiones</w:t>
@@ -12896,7 +12688,7 @@
         <w:pStyle w:val="Ttulo2"/>
       </w:pPr>
       <w:bookmarkStart w:id="75" w:name="_Toc525761473"/>
-      <w:bookmarkStart w:id="76" w:name="_Toc526185472"/>
+      <w:bookmarkStart w:id="76" w:name="_Toc526288745"/>
       <w:r>
         <w:t>Conclusiones</w:t>
       </w:r>
@@ -12909,7 +12701,7 @@
         <w:pStyle w:val="Ttulo2"/>
       </w:pPr>
       <w:bookmarkStart w:id="77" w:name="_Toc525761474"/>
-      <w:bookmarkStart w:id="78" w:name="_Toc526185473"/>
+      <w:bookmarkStart w:id="78" w:name="_Toc526288746"/>
       <w:r>
         <w:t>Aporte</w:t>
       </w:r>
@@ -12924,7 +12716,7 @@
       <w:r>
         <w:br w:type="page"/>
       </w:r>
-      <w:bookmarkStart w:id="79" w:name="_Toc526185474"/>
+      <w:bookmarkStart w:id="79" w:name="_Toc526288747"/>
       <w:r>
         <w:lastRenderedPageBreak/>
         <w:t>Bibliografía</w:t>
@@ -12936,7 +12728,7 @@
       <w:pPr>
         <w:pStyle w:val="Ttulo2"/>
       </w:pPr>
-      <w:bookmarkStart w:id="80" w:name="_Toc526185475"/>
+      <w:bookmarkStart w:id="80" w:name="_Toc526288748"/>
       <w:r>
         <w:t>Bibliografía</w:t>
       </w:r>
@@ -13199,7 +12991,7 @@
       <w:r>
         <w:br w:type="page"/>
       </w:r>
-      <w:bookmarkStart w:id="81" w:name="_Toc526185476"/>
+      <w:bookmarkStart w:id="81" w:name="_Toc526288749"/>
       <w:r>
         <w:lastRenderedPageBreak/>
         <w:t>Fuentes de Información</w:t>
@@ -13555,7 +13347,7 @@
       <w:r>
         <w:br w:type="page"/>
       </w:r>
-      <w:bookmarkStart w:id="82" w:name="_Toc526185477"/>
+      <w:bookmarkStart w:id="82" w:name="_Toc526288750"/>
       <w:r>
         <w:lastRenderedPageBreak/>
         <w:t>Anexos</w:t>
@@ -20130,7 +19922,7 @@
 </file>
 
 <file path=customXml/itemProps1.xml><?xml version="1.0" encoding="utf-8"?>
-<ds:datastoreItem xmlns:ds="http://schemas.openxmlformats.org/officeDocument/2006/customXml" ds:itemID="{2CF6A60A-F89B-463D-9F2D-731DE167161B}">
+<ds:datastoreItem xmlns:ds="http://schemas.openxmlformats.org/officeDocument/2006/customXml" ds:itemID="{BDE6318B-1596-4B59-96F2-3D7C391BBFD9}">
   <ds:schemaRefs>
     <ds:schemaRef ds:uri="http://schemas.openxmlformats.org/officeDocument/2006/bibliography"/>
   </ds:schemaRefs>

</xml_diff>

<commit_message>
Avance 1 al día 03.10.2018
</commit_message>
<xml_diff>
--- a/2018/TT IQQ 2018 Camara y Garay.docx
+++ b/2018/TT IQQ 2018 Camara y Garay.docx
@@ -30,10 +30,13 @@
             <v:path o:extrusionok="f" gradientshapeok="t" o:connecttype="rect"/>
             <o:lock v:ext="edit" aspectratio="t"/>
           </v:shapetype>
-          <v:shape id="Imagen 2" o:spid="_x0000_s1029" type="#_x0000_t75" style="position:absolute;left:0;text-align:left;margin-left:0;margin-top:-32.4pt;width:162.25pt;height:130.05pt;z-index:251656704;visibility:visible;mso-wrap-style:square;mso-position-horizontal:center;mso-position-horizontal-relative:text;mso-position-vertical-relative:text">
+          <v:shape id="Imagen 2" o:spid="_x0000_s1029" type="#_x0000_t75" style="position:absolute;left:0;text-align:left;margin-left:0;margin-top:-32.4pt;width:162.25pt;height:130.05pt;z-index:1;visibility:visible;mso-wrap-style:square;mso-position-horizontal:center;mso-position-horizontal-relative:text;mso-position-vertical-relative:text">
             <v:imagedata r:id="rId8" o:title=""/>
           </v:shape>
         </w:pict>
+      </w:r>
+      <w:r>
+        <w:t xml:space="preserve"> </w:t>
       </w:r>
     </w:p>
     <w:p>
@@ -554,13 +557,11 @@
       <w:bookmarkEnd w:id="4"/>
       <w:bookmarkEnd w:id="5"/>
     </w:p>
-    <w:bookmarkStart w:id="6" w:name="_GoBack"/>
-    <w:bookmarkEnd w:id="6"/>
     <w:p>
       <w:pPr>
         <w:pStyle w:val="TDC1"/>
         <w:rPr>
-          <w:rFonts w:asciiTheme="minorHAnsi" w:eastAsiaTheme="minorEastAsia" w:hAnsiTheme="minorHAnsi" w:cstheme="minorBidi"/>
+          <w:rFonts w:ascii="Calibri" w:hAnsi="Calibri"/>
           <w:b w:val="0"/>
           <w:caps w:val="0"/>
           <w:noProof/>
@@ -588,7 +589,7 @@
         </w:rPr>
         <w:fldChar w:fldCharType="separate"/>
       </w:r>
-      <w:hyperlink w:anchor="_Toc526288709" w:history="1">
+      <w:hyperlink w:anchor="_Toc526347581" w:history="1">
         <w:r>
           <w:rPr>
             <w:rStyle w:val="Hipervnculo"/>
@@ -615,7 +616,7 @@
             <w:noProof/>
             <w:webHidden/>
           </w:rPr>
-          <w:instrText xml:space="preserve"> PAGEREF _Toc526288709 \h </w:instrText>
+          <w:instrText xml:space="preserve"> PAGEREF _Toc526347581 \h </w:instrText>
         </w:r>
         <w:r>
           <w:rPr>
@@ -650,7 +651,7 @@
       <w:pPr>
         <w:pStyle w:val="TDC2"/>
         <w:rPr>
-          <w:rFonts w:asciiTheme="minorHAnsi" w:eastAsiaTheme="minorEastAsia" w:hAnsiTheme="minorHAnsi" w:cstheme="minorBidi"/>
+          <w:rFonts w:ascii="Calibri" w:hAnsi="Calibri"/>
           <w:caps w:val="0"/>
           <w:noProof/>
           <w:color w:val="auto"/>
@@ -658,7 +659,7 @@
           <w:lang w:eastAsia="es-CL"/>
         </w:rPr>
       </w:pPr>
-      <w:hyperlink w:anchor="_Toc526288710" w:history="1">
+      <w:hyperlink w:anchor="_Toc526347582" w:history="1">
         <w:r>
           <w:rPr>
             <w:rStyle w:val="Hipervnculo"/>
@@ -668,7 +669,7 @@
         </w:r>
         <w:r>
           <w:rPr>
-            <w:rFonts w:asciiTheme="minorHAnsi" w:eastAsiaTheme="minorEastAsia" w:hAnsiTheme="minorHAnsi" w:cstheme="minorBidi"/>
+            <w:rFonts w:ascii="Calibri" w:hAnsi="Calibri"/>
             <w:caps w:val="0"/>
             <w:noProof/>
             <w:color w:val="auto"/>
@@ -703,7 +704,7 @@
             <w:noProof/>
             <w:webHidden/>
           </w:rPr>
-          <w:instrText xml:space="preserve"> PAGEREF _Toc526288710 \h </w:instrText>
+          <w:instrText xml:space="preserve"> PAGEREF _Toc526347582 \h </w:instrText>
         </w:r>
         <w:r>
           <w:rPr>
@@ -738,7 +739,7 @@
       <w:pPr>
         <w:pStyle w:val="TDC2"/>
         <w:rPr>
-          <w:rFonts w:asciiTheme="minorHAnsi" w:eastAsiaTheme="minorEastAsia" w:hAnsiTheme="minorHAnsi" w:cstheme="minorBidi"/>
+          <w:rFonts w:ascii="Calibri" w:hAnsi="Calibri"/>
           <w:caps w:val="0"/>
           <w:noProof/>
           <w:color w:val="auto"/>
@@ -746,7 +747,7 @@
           <w:lang w:eastAsia="es-CL"/>
         </w:rPr>
       </w:pPr>
-      <w:hyperlink w:anchor="_Toc526288711" w:history="1">
+      <w:hyperlink w:anchor="_Toc526347583" w:history="1">
         <w:r>
           <w:rPr>
             <w:rStyle w:val="Hipervnculo"/>
@@ -756,7 +757,7 @@
         </w:r>
         <w:r>
           <w:rPr>
-            <w:rFonts w:asciiTheme="minorHAnsi" w:eastAsiaTheme="minorEastAsia" w:hAnsiTheme="minorHAnsi" w:cstheme="minorBidi"/>
+            <w:rFonts w:ascii="Calibri" w:hAnsi="Calibri"/>
             <w:caps w:val="0"/>
             <w:noProof/>
             <w:color w:val="auto"/>
@@ -791,7 +792,7 @@
             <w:noProof/>
             <w:webHidden/>
           </w:rPr>
-          <w:instrText xml:space="preserve"> PAGEREF _Toc526288711 \h </w:instrText>
+          <w:instrText xml:space="preserve"> PAGEREF _Toc526347583 \h </w:instrText>
         </w:r>
         <w:r>
           <w:rPr>
@@ -826,14 +827,14 @@
       <w:pPr>
         <w:pStyle w:val="TDC3"/>
         <w:rPr>
-          <w:rFonts w:asciiTheme="minorHAnsi" w:eastAsiaTheme="minorEastAsia" w:hAnsiTheme="minorHAnsi" w:cstheme="minorBidi"/>
+          <w:rFonts w:ascii="Calibri" w:hAnsi="Calibri"/>
           <w:noProof/>
           <w:color w:val="auto"/>
           <w:szCs w:val="22"/>
           <w:lang w:eastAsia="es-CL"/>
         </w:rPr>
       </w:pPr>
-      <w:hyperlink w:anchor="_Toc526288712" w:history="1">
+      <w:hyperlink w:anchor="_Toc526347584" w:history="1">
         <w:r>
           <w:rPr>
             <w:rStyle w:val="Hipervnculo"/>
@@ -843,7 +844,7 @@
         </w:r>
         <w:r>
           <w:rPr>
-            <w:rFonts w:asciiTheme="minorHAnsi" w:eastAsiaTheme="minorEastAsia" w:hAnsiTheme="minorHAnsi" w:cstheme="minorBidi"/>
+            <w:rFonts w:ascii="Calibri" w:hAnsi="Calibri"/>
             <w:noProof/>
             <w:color w:val="auto"/>
             <w:szCs w:val="22"/>
@@ -877,7 +878,7 @@
             <w:noProof/>
             <w:webHidden/>
           </w:rPr>
-          <w:instrText xml:space="preserve"> PAGEREF _Toc526288712 \h </w:instrText>
+          <w:instrText xml:space="preserve"> PAGEREF _Toc526347584 \h </w:instrText>
         </w:r>
         <w:r>
           <w:rPr>
@@ -912,14 +913,14 @@
       <w:pPr>
         <w:pStyle w:val="TDC3"/>
         <w:rPr>
-          <w:rFonts w:asciiTheme="minorHAnsi" w:eastAsiaTheme="minorEastAsia" w:hAnsiTheme="minorHAnsi" w:cstheme="minorBidi"/>
+          <w:rFonts w:ascii="Calibri" w:hAnsi="Calibri"/>
           <w:noProof/>
           <w:color w:val="auto"/>
           <w:szCs w:val="22"/>
           <w:lang w:eastAsia="es-CL"/>
         </w:rPr>
       </w:pPr>
-      <w:hyperlink w:anchor="_Toc526288713" w:history="1">
+      <w:hyperlink w:anchor="_Toc526347585" w:history="1">
         <w:r>
           <w:rPr>
             <w:rStyle w:val="Hipervnculo"/>
@@ -929,7 +930,7 @@
         </w:r>
         <w:r>
           <w:rPr>
-            <w:rFonts w:asciiTheme="minorHAnsi" w:eastAsiaTheme="minorEastAsia" w:hAnsiTheme="minorHAnsi" w:cstheme="minorBidi"/>
+            <w:rFonts w:ascii="Calibri" w:hAnsi="Calibri"/>
             <w:noProof/>
             <w:color w:val="auto"/>
             <w:szCs w:val="22"/>
@@ -963,7 +964,7 @@
             <w:noProof/>
             <w:webHidden/>
           </w:rPr>
-          <w:instrText xml:space="preserve"> PAGEREF _Toc526288713 \h </w:instrText>
+          <w:instrText xml:space="preserve"> PAGEREF _Toc526347585 \h </w:instrText>
         </w:r>
         <w:r>
           <w:rPr>
@@ -998,14 +999,14 @@
       <w:pPr>
         <w:pStyle w:val="TDC3"/>
         <w:rPr>
-          <w:rFonts w:asciiTheme="minorHAnsi" w:eastAsiaTheme="minorEastAsia" w:hAnsiTheme="minorHAnsi" w:cstheme="minorBidi"/>
+          <w:rFonts w:ascii="Calibri" w:hAnsi="Calibri"/>
           <w:noProof/>
           <w:color w:val="auto"/>
           <w:szCs w:val="22"/>
           <w:lang w:eastAsia="es-CL"/>
         </w:rPr>
       </w:pPr>
-      <w:hyperlink w:anchor="_Toc526288714" w:history="1">
+      <w:hyperlink w:anchor="_Toc526347586" w:history="1">
         <w:r>
           <w:rPr>
             <w:rStyle w:val="Hipervnculo"/>
@@ -1015,7 +1016,7 @@
         </w:r>
         <w:r>
           <w:rPr>
-            <w:rFonts w:asciiTheme="minorHAnsi" w:eastAsiaTheme="minorEastAsia" w:hAnsiTheme="minorHAnsi" w:cstheme="minorBidi"/>
+            <w:rFonts w:ascii="Calibri" w:hAnsi="Calibri"/>
             <w:noProof/>
             <w:color w:val="auto"/>
             <w:szCs w:val="22"/>
@@ -1049,7 +1050,7 @@
             <w:noProof/>
             <w:webHidden/>
           </w:rPr>
-          <w:instrText xml:space="preserve"> PAGEREF _Toc526288714 \h </w:instrText>
+          <w:instrText xml:space="preserve"> PAGEREF _Toc526347586 \h </w:instrText>
         </w:r>
         <w:r>
           <w:rPr>
@@ -1084,14 +1085,14 @@
       <w:pPr>
         <w:pStyle w:val="TDC3"/>
         <w:rPr>
-          <w:rFonts w:asciiTheme="minorHAnsi" w:eastAsiaTheme="minorEastAsia" w:hAnsiTheme="minorHAnsi" w:cstheme="minorBidi"/>
+          <w:rFonts w:ascii="Calibri" w:hAnsi="Calibri"/>
           <w:noProof/>
           <w:color w:val="auto"/>
           <w:szCs w:val="22"/>
           <w:lang w:eastAsia="es-CL"/>
         </w:rPr>
       </w:pPr>
-      <w:hyperlink w:anchor="_Toc526288715" w:history="1">
+      <w:hyperlink w:anchor="_Toc526347587" w:history="1">
         <w:r>
           <w:rPr>
             <w:rStyle w:val="Hipervnculo"/>
@@ -1101,7 +1102,7 @@
         </w:r>
         <w:r>
           <w:rPr>
-            <w:rFonts w:asciiTheme="minorHAnsi" w:eastAsiaTheme="minorEastAsia" w:hAnsiTheme="minorHAnsi" w:cstheme="minorBidi"/>
+            <w:rFonts w:ascii="Calibri" w:hAnsi="Calibri"/>
             <w:noProof/>
             <w:color w:val="auto"/>
             <w:szCs w:val="22"/>
@@ -1135,7 +1136,7 @@
             <w:noProof/>
             <w:webHidden/>
           </w:rPr>
-          <w:instrText xml:space="preserve"> PAGEREF _Toc526288715 \h </w:instrText>
+          <w:instrText xml:space="preserve"> PAGEREF _Toc526347587 \h </w:instrText>
         </w:r>
         <w:r>
           <w:rPr>
@@ -1170,7 +1171,7 @@
       <w:pPr>
         <w:pStyle w:val="TDC2"/>
         <w:rPr>
-          <w:rFonts w:asciiTheme="minorHAnsi" w:eastAsiaTheme="minorEastAsia" w:hAnsiTheme="minorHAnsi" w:cstheme="minorBidi"/>
+          <w:rFonts w:ascii="Calibri" w:hAnsi="Calibri"/>
           <w:caps w:val="0"/>
           <w:noProof/>
           <w:color w:val="auto"/>
@@ -1178,7 +1179,7 @@
           <w:lang w:eastAsia="es-CL"/>
         </w:rPr>
       </w:pPr>
-      <w:hyperlink w:anchor="_Toc526288716" w:history="1">
+      <w:hyperlink w:anchor="_Toc526347588" w:history="1">
         <w:r>
           <w:rPr>
             <w:rStyle w:val="Hipervnculo"/>
@@ -1188,7 +1189,7 @@
         </w:r>
         <w:r>
           <w:rPr>
-            <w:rFonts w:asciiTheme="minorHAnsi" w:eastAsiaTheme="minorEastAsia" w:hAnsiTheme="minorHAnsi" w:cstheme="minorBidi"/>
+            <w:rFonts w:ascii="Calibri" w:hAnsi="Calibri"/>
             <w:caps w:val="0"/>
             <w:noProof/>
             <w:color w:val="auto"/>
@@ -1223,7 +1224,7 @@
             <w:noProof/>
             <w:webHidden/>
           </w:rPr>
-          <w:instrText xml:space="preserve"> PAGEREF _Toc526288716 \h </w:instrText>
+          <w:instrText xml:space="preserve"> PAGEREF _Toc526347588 \h </w:instrText>
         </w:r>
         <w:r>
           <w:rPr>
@@ -1258,7 +1259,7 @@
       <w:pPr>
         <w:pStyle w:val="TDC2"/>
         <w:rPr>
-          <w:rFonts w:asciiTheme="minorHAnsi" w:eastAsiaTheme="minorEastAsia" w:hAnsiTheme="minorHAnsi" w:cstheme="minorBidi"/>
+          <w:rFonts w:ascii="Calibri" w:hAnsi="Calibri"/>
           <w:caps w:val="0"/>
           <w:noProof/>
           <w:color w:val="auto"/>
@@ -1266,7 +1267,7 @@
           <w:lang w:eastAsia="es-CL"/>
         </w:rPr>
       </w:pPr>
-      <w:hyperlink w:anchor="_Toc526288717" w:history="1">
+      <w:hyperlink w:anchor="_Toc526347589" w:history="1">
         <w:r>
           <w:rPr>
             <w:rStyle w:val="Hipervnculo"/>
@@ -1276,7 +1277,7 @@
         </w:r>
         <w:r>
           <w:rPr>
-            <w:rFonts w:asciiTheme="minorHAnsi" w:eastAsiaTheme="minorEastAsia" w:hAnsiTheme="minorHAnsi" w:cstheme="minorBidi"/>
+            <w:rFonts w:ascii="Calibri" w:hAnsi="Calibri"/>
             <w:caps w:val="0"/>
             <w:noProof/>
             <w:color w:val="auto"/>
@@ -1311,7 +1312,7 @@
             <w:noProof/>
             <w:webHidden/>
           </w:rPr>
-          <w:instrText xml:space="preserve"> PAGEREF _Toc526288717 \h </w:instrText>
+          <w:instrText xml:space="preserve"> PAGEREF _Toc526347589 \h </w:instrText>
         </w:r>
         <w:r>
           <w:rPr>
@@ -1346,14 +1347,14 @@
       <w:pPr>
         <w:pStyle w:val="TDC3"/>
         <w:rPr>
-          <w:rFonts w:asciiTheme="minorHAnsi" w:eastAsiaTheme="minorEastAsia" w:hAnsiTheme="minorHAnsi" w:cstheme="minorBidi"/>
+          <w:rFonts w:ascii="Calibri" w:hAnsi="Calibri"/>
           <w:noProof/>
           <w:color w:val="auto"/>
           <w:szCs w:val="22"/>
           <w:lang w:eastAsia="es-CL"/>
         </w:rPr>
       </w:pPr>
-      <w:hyperlink w:anchor="_Toc526288718" w:history="1">
+      <w:hyperlink w:anchor="_Toc526347590" w:history="1">
         <w:r>
           <w:rPr>
             <w:rStyle w:val="Hipervnculo"/>
@@ -1363,7 +1364,7 @@
         </w:r>
         <w:r>
           <w:rPr>
-            <w:rFonts w:asciiTheme="minorHAnsi" w:eastAsiaTheme="minorEastAsia" w:hAnsiTheme="minorHAnsi" w:cstheme="minorBidi"/>
+            <w:rFonts w:ascii="Calibri" w:hAnsi="Calibri"/>
             <w:noProof/>
             <w:color w:val="auto"/>
             <w:szCs w:val="22"/>
@@ -1397,7 +1398,7 @@
             <w:noProof/>
             <w:webHidden/>
           </w:rPr>
-          <w:instrText xml:space="preserve"> PAGEREF _Toc526288718 \h </w:instrText>
+          <w:instrText xml:space="preserve"> PAGEREF _Toc526347590 \h </w:instrText>
         </w:r>
         <w:r>
           <w:rPr>
@@ -1432,14 +1433,14 @@
       <w:pPr>
         <w:pStyle w:val="TDC3"/>
         <w:rPr>
-          <w:rFonts w:asciiTheme="minorHAnsi" w:eastAsiaTheme="minorEastAsia" w:hAnsiTheme="minorHAnsi" w:cstheme="minorBidi"/>
+          <w:rFonts w:ascii="Calibri" w:hAnsi="Calibri"/>
           <w:noProof/>
           <w:color w:val="auto"/>
           <w:szCs w:val="22"/>
           <w:lang w:eastAsia="es-CL"/>
         </w:rPr>
       </w:pPr>
-      <w:hyperlink w:anchor="_Toc526288719" w:history="1">
+      <w:hyperlink w:anchor="_Toc526347591" w:history="1">
         <w:r>
           <w:rPr>
             <w:rStyle w:val="Hipervnculo"/>
@@ -1449,7 +1450,7 @@
         </w:r>
         <w:r>
           <w:rPr>
-            <w:rFonts w:asciiTheme="minorHAnsi" w:eastAsiaTheme="minorEastAsia" w:hAnsiTheme="minorHAnsi" w:cstheme="minorBidi"/>
+            <w:rFonts w:ascii="Calibri" w:hAnsi="Calibri"/>
             <w:noProof/>
             <w:color w:val="auto"/>
             <w:szCs w:val="22"/>
@@ -1483,7 +1484,7 @@
             <w:noProof/>
             <w:webHidden/>
           </w:rPr>
-          <w:instrText xml:space="preserve"> PAGEREF _Toc526288719 \h </w:instrText>
+          <w:instrText xml:space="preserve"> PAGEREF _Toc526347591 \h </w:instrText>
         </w:r>
         <w:r>
           <w:rPr>
@@ -1518,7 +1519,7 @@
       <w:pPr>
         <w:pStyle w:val="TDC1"/>
         <w:rPr>
-          <w:rFonts w:asciiTheme="minorHAnsi" w:eastAsiaTheme="minorEastAsia" w:hAnsiTheme="minorHAnsi" w:cstheme="minorBidi"/>
+          <w:rFonts w:ascii="Calibri" w:hAnsi="Calibri"/>
           <w:b w:val="0"/>
           <w:caps w:val="0"/>
           <w:noProof/>
@@ -1528,7 +1529,7 @@
           <w:lang w:eastAsia="es-CL"/>
         </w:rPr>
       </w:pPr>
-      <w:hyperlink w:anchor="_Toc526288720" w:history="1">
+      <w:hyperlink w:anchor="_Toc526347592" w:history="1">
         <w:r>
           <w:rPr>
             <w:rStyle w:val="Hipervnculo"/>
@@ -1555,7 +1556,7 @@
             <w:noProof/>
             <w:webHidden/>
           </w:rPr>
-          <w:instrText xml:space="preserve"> PAGEREF _Toc526288720 \h </w:instrText>
+          <w:instrText xml:space="preserve"> PAGEREF _Toc526347592 \h </w:instrText>
         </w:r>
         <w:r>
           <w:rPr>
@@ -1590,7 +1591,7 @@
       <w:pPr>
         <w:pStyle w:val="TDC2"/>
         <w:rPr>
-          <w:rFonts w:asciiTheme="minorHAnsi" w:eastAsiaTheme="minorEastAsia" w:hAnsiTheme="minorHAnsi" w:cstheme="minorBidi"/>
+          <w:rFonts w:ascii="Calibri" w:hAnsi="Calibri"/>
           <w:caps w:val="0"/>
           <w:noProof/>
           <w:color w:val="auto"/>
@@ -1598,7 +1599,7 @@
           <w:lang w:eastAsia="es-CL"/>
         </w:rPr>
       </w:pPr>
-      <w:hyperlink w:anchor="_Toc526288721" w:history="1">
+      <w:hyperlink w:anchor="_Toc526347593" w:history="1">
         <w:r>
           <w:rPr>
             <w:rStyle w:val="Hipervnculo"/>
@@ -1608,7 +1609,7 @@
         </w:r>
         <w:r>
           <w:rPr>
-            <w:rFonts w:asciiTheme="minorHAnsi" w:eastAsiaTheme="minorEastAsia" w:hAnsiTheme="minorHAnsi" w:cstheme="minorBidi"/>
+            <w:rFonts w:ascii="Calibri" w:hAnsi="Calibri"/>
             <w:caps w:val="0"/>
             <w:noProof/>
             <w:color w:val="auto"/>
@@ -1622,7 +1623,7 @@
             <w:rStyle w:val="Hipervnculo"/>
             <w:noProof/>
           </w:rPr>
-          <w:t>Integración de Modelos de Madurez de Capacidades</w:t>
+          <w:t>CMMI</w:t>
         </w:r>
         <w:r>
           <w:rPr>
@@ -1643,7 +1644,7 @@
             <w:noProof/>
             <w:webHidden/>
           </w:rPr>
-          <w:instrText xml:space="preserve"> PAGEREF _Toc526288721 \h </w:instrText>
+          <w:instrText xml:space="preserve"> PAGEREF _Toc526347593 \h </w:instrText>
         </w:r>
         <w:r>
           <w:rPr>
@@ -1678,7 +1679,7 @@
       <w:pPr>
         <w:pStyle w:val="TDC2"/>
         <w:rPr>
-          <w:rFonts w:asciiTheme="minorHAnsi" w:eastAsiaTheme="minorEastAsia" w:hAnsiTheme="minorHAnsi" w:cstheme="minorBidi"/>
+          <w:rFonts w:ascii="Calibri" w:hAnsi="Calibri"/>
           <w:caps w:val="0"/>
           <w:noProof/>
           <w:color w:val="auto"/>
@@ -1686,7 +1687,7 @@
           <w:lang w:eastAsia="es-CL"/>
         </w:rPr>
       </w:pPr>
-      <w:hyperlink w:anchor="_Toc526288722" w:history="1">
+      <w:hyperlink w:anchor="_Toc526347594" w:history="1">
         <w:r>
           <w:rPr>
             <w:rStyle w:val="Hipervnculo"/>
@@ -1696,7 +1697,7 @@
         </w:r>
         <w:r>
           <w:rPr>
-            <w:rFonts w:asciiTheme="minorHAnsi" w:eastAsiaTheme="minorEastAsia" w:hAnsiTheme="minorHAnsi" w:cstheme="minorBidi"/>
+            <w:rFonts w:ascii="Calibri" w:hAnsi="Calibri"/>
             <w:caps w:val="0"/>
             <w:noProof/>
             <w:color w:val="auto"/>
@@ -1731,7 +1732,7 @@
             <w:noProof/>
             <w:webHidden/>
           </w:rPr>
-          <w:instrText xml:space="preserve"> PAGEREF _Toc526288722 \h </w:instrText>
+          <w:instrText xml:space="preserve"> PAGEREF _Toc526347594 \h </w:instrText>
         </w:r>
         <w:r>
           <w:rPr>
@@ -1751,7 +1752,7 @@
             <w:noProof/>
             <w:webHidden/>
           </w:rPr>
-          <w:t>19</w:t>
+          <w:t>20</w:t>
         </w:r>
         <w:r>
           <w:rPr>
@@ -1766,14 +1767,14 @@
       <w:pPr>
         <w:pStyle w:val="TDC3"/>
         <w:rPr>
-          <w:rFonts w:asciiTheme="minorHAnsi" w:eastAsiaTheme="minorEastAsia" w:hAnsiTheme="minorHAnsi" w:cstheme="minorBidi"/>
+          <w:rFonts w:ascii="Calibri" w:hAnsi="Calibri"/>
           <w:noProof/>
           <w:color w:val="auto"/>
           <w:szCs w:val="22"/>
           <w:lang w:eastAsia="es-CL"/>
         </w:rPr>
       </w:pPr>
-      <w:hyperlink w:anchor="_Toc526288723" w:history="1">
+      <w:hyperlink w:anchor="_Toc526347595" w:history="1">
         <w:r>
           <w:rPr>
             <w:rStyle w:val="Hipervnculo"/>
@@ -1783,7 +1784,7 @@
         </w:r>
         <w:r>
           <w:rPr>
-            <w:rFonts w:asciiTheme="minorHAnsi" w:eastAsiaTheme="minorEastAsia" w:hAnsiTheme="minorHAnsi" w:cstheme="minorBidi"/>
+            <w:rFonts w:ascii="Calibri" w:hAnsi="Calibri"/>
             <w:noProof/>
             <w:color w:val="auto"/>
             <w:szCs w:val="22"/>
@@ -1817,7 +1818,7 @@
             <w:noProof/>
             <w:webHidden/>
           </w:rPr>
-          <w:instrText xml:space="preserve"> PAGEREF _Toc526288723 \h </w:instrText>
+          <w:instrText xml:space="preserve"> PAGEREF _Toc526347595 \h </w:instrText>
         </w:r>
         <w:r>
           <w:rPr>
@@ -1837,7 +1838,7 @@
             <w:noProof/>
             <w:webHidden/>
           </w:rPr>
-          <w:t>22</w:t>
+          <w:t>23</w:t>
         </w:r>
         <w:r>
           <w:rPr>
@@ -1852,14 +1853,14 @@
       <w:pPr>
         <w:pStyle w:val="TDC3"/>
         <w:rPr>
-          <w:rFonts w:asciiTheme="minorHAnsi" w:eastAsiaTheme="minorEastAsia" w:hAnsiTheme="minorHAnsi" w:cstheme="minorBidi"/>
+          <w:rFonts w:ascii="Calibri" w:hAnsi="Calibri"/>
           <w:noProof/>
           <w:color w:val="auto"/>
           <w:szCs w:val="22"/>
           <w:lang w:eastAsia="es-CL"/>
         </w:rPr>
       </w:pPr>
-      <w:hyperlink w:anchor="_Toc526288724" w:history="1">
+      <w:hyperlink w:anchor="_Toc526347596" w:history="1">
         <w:r>
           <w:rPr>
             <w:rStyle w:val="Hipervnculo"/>
@@ -1869,7 +1870,7 @@
         </w:r>
         <w:r>
           <w:rPr>
-            <w:rFonts w:asciiTheme="minorHAnsi" w:eastAsiaTheme="minorEastAsia" w:hAnsiTheme="minorHAnsi" w:cstheme="minorBidi"/>
+            <w:rFonts w:ascii="Calibri" w:hAnsi="Calibri"/>
             <w:noProof/>
             <w:color w:val="auto"/>
             <w:szCs w:val="22"/>
@@ -1903,7 +1904,7 @@
             <w:noProof/>
             <w:webHidden/>
           </w:rPr>
-          <w:instrText xml:space="preserve"> PAGEREF _Toc526288724 \h </w:instrText>
+          <w:instrText xml:space="preserve"> PAGEREF _Toc526347596 \h </w:instrText>
         </w:r>
         <w:r>
           <w:rPr>
@@ -1923,7 +1924,7 @@
             <w:noProof/>
             <w:webHidden/>
           </w:rPr>
-          <w:t>23</w:t>
+          <w:t>24</w:t>
         </w:r>
         <w:r>
           <w:rPr>
@@ -1938,7 +1939,7 @@
       <w:pPr>
         <w:pStyle w:val="TDC2"/>
         <w:rPr>
-          <w:rFonts w:asciiTheme="minorHAnsi" w:eastAsiaTheme="minorEastAsia" w:hAnsiTheme="minorHAnsi" w:cstheme="minorBidi"/>
+          <w:rFonts w:ascii="Calibri" w:hAnsi="Calibri"/>
           <w:caps w:val="0"/>
           <w:noProof/>
           <w:color w:val="auto"/>
@@ -1946,7 +1947,7 @@
           <w:lang w:eastAsia="es-CL"/>
         </w:rPr>
       </w:pPr>
-      <w:hyperlink w:anchor="_Toc526288725" w:history="1">
+      <w:hyperlink w:anchor="_Toc526347597" w:history="1">
         <w:r>
           <w:rPr>
             <w:rStyle w:val="Hipervnculo"/>
@@ -1956,7 +1957,7 @@
         </w:r>
         <w:r>
           <w:rPr>
-            <w:rFonts w:asciiTheme="minorHAnsi" w:eastAsiaTheme="minorEastAsia" w:hAnsiTheme="minorHAnsi" w:cstheme="minorBidi"/>
+            <w:rFonts w:ascii="Calibri" w:hAnsi="Calibri"/>
             <w:caps w:val="0"/>
             <w:noProof/>
             <w:color w:val="auto"/>
@@ -1991,7 +1992,7 @@
             <w:noProof/>
             <w:webHidden/>
           </w:rPr>
-          <w:instrText xml:space="preserve"> PAGEREF _Toc526288725 \h </w:instrText>
+          <w:instrText xml:space="preserve"> PAGEREF _Toc526347597 \h </w:instrText>
         </w:r>
         <w:r>
           <w:rPr>
@@ -2011,7 +2012,7 @@
             <w:noProof/>
             <w:webHidden/>
           </w:rPr>
-          <w:t>27</w:t>
+          <w:t>28</w:t>
         </w:r>
         <w:r>
           <w:rPr>
@@ -2026,7 +2027,7 @@
       <w:pPr>
         <w:pStyle w:val="TDC2"/>
         <w:rPr>
-          <w:rFonts w:asciiTheme="minorHAnsi" w:eastAsiaTheme="minorEastAsia" w:hAnsiTheme="minorHAnsi" w:cstheme="minorBidi"/>
+          <w:rFonts w:ascii="Calibri" w:hAnsi="Calibri"/>
           <w:caps w:val="0"/>
           <w:noProof/>
           <w:color w:val="auto"/>
@@ -2034,7 +2035,7 @@
           <w:lang w:eastAsia="es-CL"/>
         </w:rPr>
       </w:pPr>
-      <w:hyperlink w:anchor="_Toc526288726" w:history="1">
+      <w:hyperlink w:anchor="_Toc526347598" w:history="1">
         <w:r>
           <w:rPr>
             <w:rStyle w:val="Hipervnculo"/>
@@ -2044,7 +2045,7 @@
         </w:r>
         <w:r>
           <w:rPr>
-            <w:rFonts w:asciiTheme="minorHAnsi" w:eastAsiaTheme="minorEastAsia" w:hAnsiTheme="minorHAnsi" w:cstheme="minorBidi"/>
+            <w:rFonts w:ascii="Calibri" w:hAnsi="Calibri"/>
             <w:caps w:val="0"/>
             <w:noProof/>
             <w:color w:val="auto"/>
@@ -2079,7 +2080,7 @@
             <w:noProof/>
             <w:webHidden/>
           </w:rPr>
-          <w:instrText xml:space="preserve"> PAGEREF _Toc526288726 \h </w:instrText>
+          <w:instrText xml:space="preserve"> PAGEREF _Toc526347598 \h </w:instrText>
         </w:r>
         <w:r>
           <w:rPr>
@@ -2099,7 +2100,7 @@
             <w:noProof/>
             <w:webHidden/>
           </w:rPr>
-          <w:t>28</w:t>
+          <w:t>29</w:t>
         </w:r>
         <w:r>
           <w:rPr>
@@ -2114,7 +2115,7 @@
       <w:pPr>
         <w:pStyle w:val="TDC2"/>
         <w:rPr>
-          <w:rFonts w:asciiTheme="minorHAnsi" w:eastAsiaTheme="minorEastAsia" w:hAnsiTheme="minorHAnsi" w:cstheme="minorBidi"/>
+          <w:rFonts w:ascii="Calibri" w:hAnsi="Calibri"/>
           <w:caps w:val="0"/>
           <w:noProof/>
           <w:color w:val="auto"/>
@@ -2122,7 +2123,7 @@
           <w:lang w:eastAsia="es-CL"/>
         </w:rPr>
       </w:pPr>
-      <w:hyperlink w:anchor="_Toc526288727" w:history="1">
+      <w:hyperlink w:anchor="_Toc526347599" w:history="1">
         <w:r>
           <w:rPr>
             <w:rStyle w:val="Hipervnculo"/>
@@ -2132,7 +2133,7 @@
         </w:r>
         <w:r>
           <w:rPr>
-            <w:rFonts w:asciiTheme="minorHAnsi" w:eastAsiaTheme="minorEastAsia" w:hAnsiTheme="minorHAnsi" w:cstheme="minorBidi"/>
+            <w:rFonts w:ascii="Calibri" w:hAnsi="Calibri"/>
             <w:caps w:val="0"/>
             <w:noProof/>
             <w:color w:val="auto"/>
@@ -2167,7 +2168,7 @@
             <w:noProof/>
             <w:webHidden/>
           </w:rPr>
-          <w:instrText xml:space="preserve"> PAGEREF _Toc526288727 \h </w:instrText>
+          <w:instrText xml:space="preserve"> PAGEREF _Toc526347599 \h </w:instrText>
         </w:r>
         <w:r>
           <w:rPr>
@@ -2187,7 +2188,7 @@
             <w:noProof/>
             <w:webHidden/>
           </w:rPr>
-          <w:t>30</w:t>
+          <w:t>31</w:t>
         </w:r>
         <w:r>
           <w:rPr>
@@ -2202,7 +2203,7 @@
       <w:pPr>
         <w:pStyle w:val="TDC1"/>
         <w:rPr>
-          <w:rFonts w:asciiTheme="minorHAnsi" w:eastAsiaTheme="minorEastAsia" w:hAnsiTheme="minorHAnsi" w:cstheme="minorBidi"/>
+          <w:rFonts w:ascii="Calibri" w:hAnsi="Calibri"/>
           <w:b w:val="0"/>
           <w:caps w:val="0"/>
           <w:noProof/>
@@ -2212,7 +2213,7 @@
           <w:lang w:eastAsia="es-CL"/>
         </w:rPr>
       </w:pPr>
-      <w:hyperlink w:anchor="_Toc526288728" w:history="1">
+      <w:hyperlink w:anchor="_Toc526347600" w:history="1">
         <w:r>
           <w:rPr>
             <w:rStyle w:val="Hipervnculo"/>
@@ -2239,7 +2240,7 @@
             <w:noProof/>
             <w:webHidden/>
           </w:rPr>
-          <w:instrText xml:space="preserve"> PAGEREF _Toc526288728 \h </w:instrText>
+          <w:instrText xml:space="preserve"> PAGEREF _Toc526347600 \h </w:instrText>
         </w:r>
         <w:r>
           <w:rPr>
@@ -2259,7 +2260,7 @@
             <w:noProof/>
             <w:webHidden/>
           </w:rPr>
-          <w:t>31</w:t>
+          <w:t>32</w:t>
         </w:r>
         <w:r>
           <w:rPr>
@@ -2274,7 +2275,7 @@
       <w:pPr>
         <w:pStyle w:val="TDC2"/>
         <w:rPr>
-          <w:rFonts w:asciiTheme="minorHAnsi" w:eastAsiaTheme="minorEastAsia" w:hAnsiTheme="minorHAnsi" w:cstheme="minorBidi"/>
+          <w:rFonts w:ascii="Calibri" w:hAnsi="Calibri"/>
           <w:caps w:val="0"/>
           <w:noProof/>
           <w:color w:val="auto"/>
@@ -2282,7 +2283,7 @@
           <w:lang w:eastAsia="es-CL"/>
         </w:rPr>
       </w:pPr>
-      <w:hyperlink w:anchor="_Toc526288729" w:history="1">
+      <w:hyperlink w:anchor="_Toc526347601" w:history="1">
         <w:r>
           <w:rPr>
             <w:rStyle w:val="Hipervnculo"/>
@@ -2292,7 +2293,7 @@
         </w:r>
         <w:r>
           <w:rPr>
-            <w:rFonts w:asciiTheme="minorHAnsi" w:eastAsiaTheme="minorEastAsia" w:hAnsiTheme="minorHAnsi" w:cstheme="minorBidi"/>
+            <w:rFonts w:ascii="Calibri" w:hAnsi="Calibri"/>
             <w:caps w:val="0"/>
             <w:noProof/>
             <w:color w:val="auto"/>
@@ -2327,7 +2328,7 @@
             <w:noProof/>
             <w:webHidden/>
           </w:rPr>
-          <w:instrText xml:space="preserve"> PAGEREF _Toc526288729 \h </w:instrText>
+          <w:instrText xml:space="preserve"> PAGEREF _Toc526347601 \h </w:instrText>
         </w:r>
         <w:r>
           <w:rPr>
@@ -2347,7 +2348,7 @@
             <w:noProof/>
             <w:webHidden/>
           </w:rPr>
-          <w:t>31</w:t>
+          <w:t>32</w:t>
         </w:r>
         <w:r>
           <w:rPr>
@@ -2362,7 +2363,7 @@
       <w:pPr>
         <w:pStyle w:val="TDC2"/>
         <w:rPr>
-          <w:rFonts w:asciiTheme="minorHAnsi" w:eastAsiaTheme="minorEastAsia" w:hAnsiTheme="minorHAnsi" w:cstheme="minorBidi"/>
+          <w:rFonts w:ascii="Calibri" w:hAnsi="Calibri"/>
           <w:caps w:val="0"/>
           <w:noProof/>
           <w:color w:val="auto"/>
@@ -2370,7 +2371,7 @@
           <w:lang w:eastAsia="es-CL"/>
         </w:rPr>
       </w:pPr>
-      <w:hyperlink w:anchor="_Toc526288730" w:history="1">
+      <w:hyperlink w:anchor="_Toc526347602" w:history="1">
         <w:r>
           <w:rPr>
             <w:rStyle w:val="Hipervnculo"/>
@@ -2380,7 +2381,7 @@
         </w:r>
         <w:r>
           <w:rPr>
-            <w:rFonts w:asciiTheme="minorHAnsi" w:eastAsiaTheme="minorEastAsia" w:hAnsiTheme="minorHAnsi" w:cstheme="minorBidi"/>
+            <w:rFonts w:ascii="Calibri" w:hAnsi="Calibri"/>
             <w:caps w:val="0"/>
             <w:noProof/>
             <w:color w:val="auto"/>
@@ -2415,7 +2416,7 @@
             <w:noProof/>
             <w:webHidden/>
           </w:rPr>
-          <w:instrText xml:space="preserve"> PAGEREF _Toc526288730 \h </w:instrText>
+          <w:instrText xml:space="preserve"> PAGEREF _Toc526347602 \h </w:instrText>
         </w:r>
         <w:r>
           <w:rPr>
@@ -2435,7 +2436,7 @@
             <w:noProof/>
             <w:webHidden/>
           </w:rPr>
-          <w:t>31</w:t>
+          <w:t>32</w:t>
         </w:r>
         <w:r>
           <w:rPr>
@@ -2450,14 +2451,14 @@
       <w:pPr>
         <w:pStyle w:val="TDC3"/>
         <w:rPr>
-          <w:rFonts w:asciiTheme="minorHAnsi" w:eastAsiaTheme="minorEastAsia" w:hAnsiTheme="minorHAnsi" w:cstheme="minorBidi"/>
+          <w:rFonts w:ascii="Calibri" w:hAnsi="Calibri"/>
           <w:noProof/>
           <w:color w:val="auto"/>
           <w:szCs w:val="22"/>
           <w:lang w:eastAsia="es-CL"/>
         </w:rPr>
       </w:pPr>
-      <w:hyperlink w:anchor="_Toc526288731" w:history="1">
+      <w:hyperlink w:anchor="_Toc526347603" w:history="1">
         <w:r>
           <w:rPr>
             <w:rStyle w:val="Hipervnculo"/>
@@ -2467,7 +2468,7 @@
         </w:r>
         <w:r>
           <w:rPr>
-            <w:rFonts w:asciiTheme="minorHAnsi" w:eastAsiaTheme="minorEastAsia" w:hAnsiTheme="minorHAnsi" w:cstheme="minorBidi"/>
+            <w:rFonts w:ascii="Calibri" w:hAnsi="Calibri"/>
             <w:noProof/>
             <w:color w:val="auto"/>
             <w:szCs w:val="22"/>
@@ -2501,7 +2502,7 @@
             <w:noProof/>
             <w:webHidden/>
           </w:rPr>
-          <w:instrText xml:space="preserve"> PAGEREF _Toc526288731 \h </w:instrText>
+          <w:instrText xml:space="preserve"> PAGEREF _Toc526347603 \h </w:instrText>
         </w:r>
         <w:r>
           <w:rPr>
@@ -2521,7 +2522,7 @@
             <w:noProof/>
             <w:webHidden/>
           </w:rPr>
-          <w:t>31</w:t>
+          <w:t>32</w:t>
         </w:r>
         <w:r>
           <w:rPr>
@@ -2536,14 +2537,14 @@
       <w:pPr>
         <w:pStyle w:val="TDC3"/>
         <w:rPr>
-          <w:rFonts w:asciiTheme="minorHAnsi" w:eastAsiaTheme="minorEastAsia" w:hAnsiTheme="minorHAnsi" w:cstheme="minorBidi"/>
+          <w:rFonts w:ascii="Calibri" w:hAnsi="Calibri"/>
           <w:noProof/>
           <w:color w:val="auto"/>
           <w:szCs w:val="22"/>
           <w:lang w:eastAsia="es-CL"/>
         </w:rPr>
       </w:pPr>
-      <w:hyperlink w:anchor="_Toc526288732" w:history="1">
+      <w:hyperlink w:anchor="_Toc526347604" w:history="1">
         <w:r>
           <w:rPr>
             <w:rStyle w:val="Hipervnculo"/>
@@ -2553,7 +2554,7 @@
         </w:r>
         <w:r>
           <w:rPr>
-            <w:rFonts w:asciiTheme="minorHAnsi" w:eastAsiaTheme="minorEastAsia" w:hAnsiTheme="minorHAnsi" w:cstheme="minorBidi"/>
+            <w:rFonts w:ascii="Calibri" w:hAnsi="Calibri"/>
             <w:noProof/>
             <w:color w:val="auto"/>
             <w:szCs w:val="22"/>
@@ -2587,7 +2588,7 @@
             <w:noProof/>
             <w:webHidden/>
           </w:rPr>
-          <w:instrText xml:space="preserve"> PAGEREF _Toc526288732 \h </w:instrText>
+          <w:instrText xml:space="preserve"> PAGEREF _Toc526347604 \h </w:instrText>
         </w:r>
         <w:r>
           <w:rPr>
@@ -2607,7 +2608,7 @@
             <w:noProof/>
             <w:webHidden/>
           </w:rPr>
-          <w:t>31</w:t>
+          <w:t>32</w:t>
         </w:r>
         <w:r>
           <w:rPr>
@@ -2622,14 +2623,14 @@
       <w:pPr>
         <w:pStyle w:val="TDC3"/>
         <w:rPr>
-          <w:rFonts w:asciiTheme="minorHAnsi" w:eastAsiaTheme="minorEastAsia" w:hAnsiTheme="minorHAnsi" w:cstheme="minorBidi"/>
+          <w:rFonts w:ascii="Calibri" w:hAnsi="Calibri"/>
           <w:noProof/>
           <w:color w:val="auto"/>
           <w:szCs w:val="22"/>
           <w:lang w:eastAsia="es-CL"/>
         </w:rPr>
       </w:pPr>
-      <w:hyperlink w:anchor="_Toc526288733" w:history="1">
+      <w:hyperlink w:anchor="_Toc526347605" w:history="1">
         <w:r>
           <w:rPr>
             <w:rStyle w:val="Hipervnculo"/>
@@ -2639,7 +2640,7 @@
         </w:r>
         <w:r>
           <w:rPr>
-            <w:rFonts w:asciiTheme="minorHAnsi" w:eastAsiaTheme="minorEastAsia" w:hAnsiTheme="minorHAnsi" w:cstheme="minorBidi"/>
+            <w:rFonts w:ascii="Calibri" w:hAnsi="Calibri"/>
             <w:noProof/>
             <w:color w:val="auto"/>
             <w:szCs w:val="22"/>
@@ -2673,7 +2674,7 @@
             <w:noProof/>
             <w:webHidden/>
           </w:rPr>
-          <w:instrText xml:space="preserve"> PAGEREF _Toc526288733 \h </w:instrText>
+          <w:instrText xml:space="preserve"> PAGEREF _Toc526347605 \h </w:instrText>
         </w:r>
         <w:r>
           <w:rPr>
@@ -2693,7 +2694,7 @@
             <w:noProof/>
             <w:webHidden/>
           </w:rPr>
-          <w:t>31</w:t>
+          <w:t>32</w:t>
         </w:r>
         <w:r>
           <w:rPr>
@@ -2708,14 +2709,14 @@
       <w:pPr>
         <w:pStyle w:val="TDC3"/>
         <w:rPr>
-          <w:rFonts w:asciiTheme="minorHAnsi" w:eastAsiaTheme="minorEastAsia" w:hAnsiTheme="minorHAnsi" w:cstheme="minorBidi"/>
+          <w:rFonts w:ascii="Calibri" w:hAnsi="Calibri"/>
           <w:noProof/>
           <w:color w:val="auto"/>
           <w:szCs w:val="22"/>
           <w:lang w:eastAsia="es-CL"/>
         </w:rPr>
       </w:pPr>
-      <w:hyperlink w:anchor="_Toc526288734" w:history="1">
+      <w:hyperlink w:anchor="_Toc526347606" w:history="1">
         <w:r>
           <w:rPr>
             <w:rStyle w:val="Hipervnculo"/>
@@ -2725,7 +2726,7 @@
         </w:r>
         <w:r>
           <w:rPr>
-            <w:rFonts w:asciiTheme="minorHAnsi" w:eastAsiaTheme="minorEastAsia" w:hAnsiTheme="minorHAnsi" w:cstheme="minorBidi"/>
+            <w:rFonts w:ascii="Calibri" w:hAnsi="Calibri"/>
             <w:noProof/>
             <w:color w:val="auto"/>
             <w:szCs w:val="22"/>
@@ -2759,7 +2760,7 @@
             <w:noProof/>
             <w:webHidden/>
           </w:rPr>
-          <w:instrText xml:space="preserve"> PAGEREF _Toc526288734 \h </w:instrText>
+          <w:instrText xml:space="preserve"> PAGEREF _Toc526347606 \h </w:instrText>
         </w:r>
         <w:r>
           <w:rPr>
@@ -2779,7 +2780,7 @@
             <w:noProof/>
             <w:webHidden/>
           </w:rPr>
-          <w:t>31</w:t>
+          <w:t>32</w:t>
         </w:r>
         <w:r>
           <w:rPr>
@@ -2794,7 +2795,7 @@
       <w:pPr>
         <w:pStyle w:val="TDC2"/>
         <w:rPr>
-          <w:rFonts w:asciiTheme="minorHAnsi" w:eastAsiaTheme="minorEastAsia" w:hAnsiTheme="minorHAnsi" w:cstheme="minorBidi"/>
+          <w:rFonts w:ascii="Calibri" w:hAnsi="Calibri"/>
           <w:caps w:val="0"/>
           <w:noProof/>
           <w:color w:val="auto"/>
@@ -2802,7 +2803,7 @@
           <w:lang w:eastAsia="es-CL"/>
         </w:rPr>
       </w:pPr>
-      <w:hyperlink w:anchor="_Toc526288735" w:history="1">
+      <w:hyperlink w:anchor="_Toc526347607" w:history="1">
         <w:r>
           <w:rPr>
             <w:rStyle w:val="Hipervnculo"/>
@@ -2812,7 +2813,7 @@
         </w:r>
         <w:r>
           <w:rPr>
-            <w:rFonts w:asciiTheme="minorHAnsi" w:eastAsiaTheme="minorEastAsia" w:hAnsiTheme="minorHAnsi" w:cstheme="minorBidi"/>
+            <w:rFonts w:ascii="Calibri" w:hAnsi="Calibri"/>
             <w:caps w:val="0"/>
             <w:noProof/>
             <w:color w:val="auto"/>
@@ -2847,7 +2848,7 @@
             <w:noProof/>
             <w:webHidden/>
           </w:rPr>
-          <w:instrText xml:space="preserve"> PAGEREF _Toc526288735 \h </w:instrText>
+          <w:instrText xml:space="preserve"> PAGEREF _Toc526347607 \h </w:instrText>
         </w:r>
         <w:r>
           <w:rPr>
@@ -2867,7 +2868,7 @@
             <w:noProof/>
             <w:webHidden/>
           </w:rPr>
-          <w:t>31</w:t>
+          <w:t>32</w:t>
         </w:r>
         <w:r>
           <w:rPr>
@@ -2882,14 +2883,14 @@
       <w:pPr>
         <w:pStyle w:val="TDC3"/>
         <w:rPr>
-          <w:rFonts w:asciiTheme="minorHAnsi" w:eastAsiaTheme="minorEastAsia" w:hAnsiTheme="minorHAnsi" w:cstheme="minorBidi"/>
+          <w:rFonts w:ascii="Calibri" w:hAnsi="Calibri"/>
           <w:noProof/>
           <w:color w:val="auto"/>
           <w:szCs w:val="22"/>
           <w:lang w:eastAsia="es-CL"/>
         </w:rPr>
       </w:pPr>
-      <w:hyperlink w:anchor="_Toc526288736" w:history="1">
+      <w:hyperlink w:anchor="_Toc526347608" w:history="1">
         <w:r>
           <w:rPr>
             <w:rStyle w:val="Hipervnculo"/>
@@ -2899,7 +2900,7 @@
         </w:r>
         <w:r>
           <w:rPr>
-            <w:rFonts w:asciiTheme="minorHAnsi" w:eastAsiaTheme="minorEastAsia" w:hAnsiTheme="minorHAnsi" w:cstheme="minorBidi"/>
+            <w:rFonts w:ascii="Calibri" w:hAnsi="Calibri"/>
             <w:noProof/>
             <w:color w:val="auto"/>
             <w:szCs w:val="22"/>
@@ -2933,7 +2934,7 @@
             <w:noProof/>
             <w:webHidden/>
           </w:rPr>
-          <w:instrText xml:space="preserve"> PAGEREF _Toc526288736 \h </w:instrText>
+          <w:instrText xml:space="preserve"> PAGEREF _Toc526347608 \h </w:instrText>
         </w:r>
         <w:r>
           <w:rPr>
@@ -2953,7 +2954,7 @@
             <w:noProof/>
             <w:webHidden/>
           </w:rPr>
-          <w:t>31</w:t>
+          <w:t>32</w:t>
         </w:r>
         <w:r>
           <w:rPr>
@@ -2968,14 +2969,14 @@
       <w:pPr>
         <w:pStyle w:val="TDC3"/>
         <w:rPr>
-          <w:rFonts w:asciiTheme="minorHAnsi" w:eastAsiaTheme="minorEastAsia" w:hAnsiTheme="minorHAnsi" w:cstheme="minorBidi"/>
+          <w:rFonts w:ascii="Calibri" w:hAnsi="Calibri"/>
           <w:noProof/>
           <w:color w:val="auto"/>
           <w:szCs w:val="22"/>
           <w:lang w:eastAsia="es-CL"/>
         </w:rPr>
       </w:pPr>
-      <w:hyperlink w:anchor="_Toc526288737" w:history="1">
+      <w:hyperlink w:anchor="_Toc526347609" w:history="1">
         <w:r>
           <w:rPr>
             <w:rStyle w:val="Hipervnculo"/>
@@ -2985,7 +2986,7 @@
         </w:r>
         <w:r>
           <w:rPr>
-            <w:rFonts w:asciiTheme="minorHAnsi" w:eastAsiaTheme="minorEastAsia" w:hAnsiTheme="minorHAnsi" w:cstheme="minorBidi"/>
+            <w:rFonts w:ascii="Calibri" w:hAnsi="Calibri"/>
             <w:noProof/>
             <w:color w:val="auto"/>
             <w:szCs w:val="22"/>
@@ -3019,7 +3020,7 @@
             <w:noProof/>
             <w:webHidden/>
           </w:rPr>
-          <w:instrText xml:space="preserve"> PAGEREF _Toc526288737 \h </w:instrText>
+          <w:instrText xml:space="preserve"> PAGEREF _Toc526347609 \h </w:instrText>
         </w:r>
         <w:r>
           <w:rPr>
@@ -3039,7 +3040,7 @@
             <w:noProof/>
             <w:webHidden/>
           </w:rPr>
-          <w:t>31</w:t>
+          <w:t>32</w:t>
         </w:r>
         <w:r>
           <w:rPr>
@@ -3054,14 +3055,14 @@
       <w:pPr>
         <w:pStyle w:val="TDC3"/>
         <w:rPr>
-          <w:rFonts w:asciiTheme="minorHAnsi" w:eastAsiaTheme="minorEastAsia" w:hAnsiTheme="minorHAnsi" w:cstheme="minorBidi"/>
+          <w:rFonts w:ascii="Calibri" w:hAnsi="Calibri"/>
           <w:noProof/>
           <w:color w:val="auto"/>
           <w:szCs w:val="22"/>
           <w:lang w:eastAsia="es-CL"/>
         </w:rPr>
       </w:pPr>
-      <w:hyperlink w:anchor="_Toc526288738" w:history="1">
+      <w:hyperlink w:anchor="_Toc526347610" w:history="1">
         <w:r>
           <w:rPr>
             <w:rStyle w:val="Hipervnculo"/>
@@ -3071,7 +3072,7 @@
         </w:r>
         <w:r>
           <w:rPr>
-            <w:rFonts w:asciiTheme="minorHAnsi" w:eastAsiaTheme="minorEastAsia" w:hAnsiTheme="minorHAnsi" w:cstheme="minorBidi"/>
+            <w:rFonts w:ascii="Calibri" w:hAnsi="Calibri"/>
             <w:noProof/>
             <w:color w:val="auto"/>
             <w:szCs w:val="22"/>
@@ -3105,7 +3106,7 @@
             <w:noProof/>
             <w:webHidden/>
           </w:rPr>
-          <w:instrText xml:space="preserve"> PAGEREF _Toc526288738 \h </w:instrText>
+          <w:instrText xml:space="preserve"> PAGEREF _Toc526347610 \h </w:instrText>
         </w:r>
         <w:r>
           <w:rPr>
@@ -3125,7 +3126,7 @@
             <w:noProof/>
             <w:webHidden/>
           </w:rPr>
-          <w:t>31</w:t>
+          <w:t>32</w:t>
         </w:r>
         <w:r>
           <w:rPr>
@@ -3140,14 +3141,14 @@
       <w:pPr>
         <w:pStyle w:val="TDC3"/>
         <w:rPr>
-          <w:rFonts w:asciiTheme="minorHAnsi" w:eastAsiaTheme="minorEastAsia" w:hAnsiTheme="minorHAnsi" w:cstheme="minorBidi"/>
+          <w:rFonts w:ascii="Calibri" w:hAnsi="Calibri"/>
           <w:noProof/>
           <w:color w:val="auto"/>
           <w:szCs w:val="22"/>
           <w:lang w:eastAsia="es-CL"/>
         </w:rPr>
       </w:pPr>
-      <w:hyperlink w:anchor="_Toc526288739" w:history="1">
+      <w:hyperlink w:anchor="_Toc526347611" w:history="1">
         <w:r>
           <w:rPr>
             <w:rStyle w:val="Hipervnculo"/>
@@ -3157,7 +3158,7 @@
         </w:r>
         <w:r>
           <w:rPr>
-            <w:rFonts w:asciiTheme="minorHAnsi" w:eastAsiaTheme="minorEastAsia" w:hAnsiTheme="minorHAnsi" w:cstheme="minorBidi"/>
+            <w:rFonts w:ascii="Calibri" w:hAnsi="Calibri"/>
             <w:noProof/>
             <w:color w:val="auto"/>
             <w:szCs w:val="22"/>
@@ -3191,7 +3192,7 @@
             <w:noProof/>
             <w:webHidden/>
           </w:rPr>
-          <w:instrText xml:space="preserve"> PAGEREF _Toc526288739 \h </w:instrText>
+          <w:instrText xml:space="preserve"> PAGEREF _Toc526347611 \h </w:instrText>
         </w:r>
         <w:r>
           <w:rPr>
@@ -3211,7 +3212,7 @@
             <w:noProof/>
             <w:webHidden/>
           </w:rPr>
-          <w:t>32</w:t>
+          <w:t>33</w:t>
         </w:r>
         <w:r>
           <w:rPr>
@@ -3226,7 +3227,7 @@
       <w:pPr>
         <w:pStyle w:val="TDC2"/>
         <w:rPr>
-          <w:rFonts w:asciiTheme="minorHAnsi" w:eastAsiaTheme="minorEastAsia" w:hAnsiTheme="minorHAnsi" w:cstheme="minorBidi"/>
+          <w:rFonts w:ascii="Calibri" w:hAnsi="Calibri"/>
           <w:caps w:val="0"/>
           <w:noProof/>
           <w:color w:val="auto"/>
@@ -3234,7 +3235,7 @@
           <w:lang w:eastAsia="es-CL"/>
         </w:rPr>
       </w:pPr>
-      <w:hyperlink w:anchor="_Toc526288740" w:history="1">
+      <w:hyperlink w:anchor="_Toc526347612" w:history="1">
         <w:r>
           <w:rPr>
             <w:rStyle w:val="Hipervnculo"/>
@@ -3244,7 +3245,7 @@
         </w:r>
         <w:r>
           <w:rPr>
-            <w:rFonts w:asciiTheme="minorHAnsi" w:eastAsiaTheme="minorEastAsia" w:hAnsiTheme="minorHAnsi" w:cstheme="minorBidi"/>
+            <w:rFonts w:ascii="Calibri" w:hAnsi="Calibri"/>
             <w:caps w:val="0"/>
             <w:noProof/>
             <w:color w:val="auto"/>
@@ -3279,7 +3280,7 @@
             <w:noProof/>
             <w:webHidden/>
           </w:rPr>
-          <w:instrText xml:space="preserve"> PAGEREF _Toc526288740 \h </w:instrText>
+          <w:instrText xml:space="preserve"> PAGEREF _Toc526347612 \h </w:instrText>
         </w:r>
         <w:r>
           <w:rPr>
@@ -3299,7 +3300,7 @@
             <w:noProof/>
             <w:webHidden/>
           </w:rPr>
-          <w:t>32</w:t>
+          <w:t>33</w:t>
         </w:r>
         <w:r>
           <w:rPr>
@@ -3314,14 +3315,14 @@
       <w:pPr>
         <w:pStyle w:val="TDC3"/>
         <w:rPr>
-          <w:rFonts w:asciiTheme="minorHAnsi" w:eastAsiaTheme="minorEastAsia" w:hAnsiTheme="minorHAnsi" w:cstheme="minorBidi"/>
+          <w:rFonts w:ascii="Calibri" w:hAnsi="Calibri"/>
           <w:noProof/>
           <w:color w:val="auto"/>
           <w:szCs w:val="22"/>
           <w:lang w:eastAsia="es-CL"/>
         </w:rPr>
       </w:pPr>
-      <w:hyperlink w:anchor="_Toc526288741" w:history="1">
+      <w:hyperlink w:anchor="_Toc526347613" w:history="1">
         <w:r>
           <w:rPr>
             <w:rStyle w:val="Hipervnculo"/>
@@ -3331,7 +3332,7 @@
         </w:r>
         <w:r>
           <w:rPr>
-            <w:rFonts w:asciiTheme="minorHAnsi" w:eastAsiaTheme="minorEastAsia" w:hAnsiTheme="minorHAnsi" w:cstheme="minorBidi"/>
+            <w:rFonts w:ascii="Calibri" w:hAnsi="Calibri"/>
             <w:noProof/>
             <w:color w:val="auto"/>
             <w:szCs w:val="22"/>
@@ -3365,7 +3366,7 @@
             <w:noProof/>
             <w:webHidden/>
           </w:rPr>
-          <w:instrText xml:space="preserve"> PAGEREF _Toc526288741 \h </w:instrText>
+          <w:instrText xml:space="preserve"> PAGEREF _Toc526347613 \h </w:instrText>
         </w:r>
         <w:r>
           <w:rPr>
@@ -3385,7 +3386,7 @@
             <w:noProof/>
             <w:webHidden/>
           </w:rPr>
-          <w:t>32</w:t>
+          <w:t>33</w:t>
         </w:r>
         <w:r>
           <w:rPr>
@@ -3400,14 +3401,14 @@
       <w:pPr>
         <w:pStyle w:val="TDC3"/>
         <w:rPr>
-          <w:rFonts w:asciiTheme="minorHAnsi" w:eastAsiaTheme="minorEastAsia" w:hAnsiTheme="minorHAnsi" w:cstheme="minorBidi"/>
+          <w:rFonts w:ascii="Calibri" w:hAnsi="Calibri"/>
           <w:noProof/>
           <w:color w:val="auto"/>
           <w:szCs w:val="22"/>
           <w:lang w:eastAsia="es-CL"/>
         </w:rPr>
       </w:pPr>
-      <w:hyperlink w:anchor="_Toc526288742" w:history="1">
+      <w:hyperlink w:anchor="_Toc526347614" w:history="1">
         <w:r>
           <w:rPr>
             <w:rStyle w:val="Hipervnculo"/>
@@ -3417,7 +3418,7 @@
         </w:r>
         <w:r>
           <w:rPr>
-            <w:rFonts w:asciiTheme="minorHAnsi" w:eastAsiaTheme="minorEastAsia" w:hAnsiTheme="minorHAnsi" w:cstheme="minorBidi"/>
+            <w:rFonts w:ascii="Calibri" w:hAnsi="Calibri"/>
             <w:noProof/>
             <w:color w:val="auto"/>
             <w:szCs w:val="22"/>
@@ -3451,7 +3452,7 @@
             <w:noProof/>
             <w:webHidden/>
           </w:rPr>
-          <w:instrText xml:space="preserve"> PAGEREF _Toc526288742 \h </w:instrText>
+          <w:instrText xml:space="preserve"> PAGEREF _Toc526347614 \h </w:instrText>
         </w:r>
         <w:r>
           <w:rPr>
@@ -3471,7 +3472,7 @@
             <w:noProof/>
             <w:webHidden/>
           </w:rPr>
-          <w:t>32</w:t>
+          <w:t>33</w:t>
         </w:r>
         <w:r>
           <w:rPr>
@@ -3486,7 +3487,7 @@
       <w:pPr>
         <w:pStyle w:val="TDC2"/>
         <w:rPr>
-          <w:rFonts w:asciiTheme="minorHAnsi" w:eastAsiaTheme="minorEastAsia" w:hAnsiTheme="minorHAnsi" w:cstheme="minorBidi"/>
+          <w:rFonts w:ascii="Calibri" w:hAnsi="Calibri"/>
           <w:caps w:val="0"/>
           <w:noProof/>
           <w:color w:val="auto"/>
@@ -3494,7 +3495,7 @@
           <w:lang w:eastAsia="es-CL"/>
         </w:rPr>
       </w:pPr>
-      <w:hyperlink w:anchor="_Toc526288743" w:history="1">
+      <w:hyperlink w:anchor="_Toc526347615" w:history="1">
         <w:r>
           <w:rPr>
             <w:rStyle w:val="Hipervnculo"/>
@@ -3504,7 +3505,7 @@
         </w:r>
         <w:r>
           <w:rPr>
-            <w:rFonts w:asciiTheme="minorHAnsi" w:eastAsiaTheme="minorEastAsia" w:hAnsiTheme="minorHAnsi" w:cstheme="minorBidi"/>
+            <w:rFonts w:ascii="Calibri" w:hAnsi="Calibri"/>
             <w:caps w:val="0"/>
             <w:noProof/>
             <w:color w:val="auto"/>
@@ -3539,7 +3540,7 @@
             <w:noProof/>
             <w:webHidden/>
           </w:rPr>
-          <w:instrText xml:space="preserve"> PAGEREF _Toc526288743 \h </w:instrText>
+          <w:instrText xml:space="preserve"> PAGEREF _Toc526347615 \h </w:instrText>
         </w:r>
         <w:r>
           <w:rPr>
@@ -3559,7 +3560,7 @@
             <w:noProof/>
             <w:webHidden/>
           </w:rPr>
-          <w:t>32</w:t>
+          <w:t>33</w:t>
         </w:r>
         <w:r>
           <w:rPr>
@@ -3574,7 +3575,7 @@
       <w:pPr>
         <w:pStyle w:val="TDC1"/>
         <w:rPr>
-          <w:rFonts w:asciiTheme="minorHAnsi" w:eastAsiaTheme="minorEastAsia" w:hAnsiTheme="minorHAnsi" w:cstheme="minorBidi"/>
+          <w:rFonts w:ascii="Calibri" w:hAnsi="Calibri"/>
           <w:b w:val="0"/>
           <w:caps w:val="0"/>
           <w:noProof/>
@@ -3584,7 +3585,7 @@
           <w:lang w:eastAsia="es-CL"/>
         </w:rPr>
       </w:pPr>
-      <w:hyperlink w:anchor="_Toc526288744" w:history="1">
+      <w:hyperlink w:anchor="_Toc526347616" w:history="1">
         <w:r>
           <w:rPr>
             <w:rStyle w:val="Hipervnculo"/>
@@ -3611,7 +3612,7 @@
             <w:noProof/>
             <w:webHidden/>
           </w:rPr>
-          <w:instrText xml:space="preserve"> PAGEREF _Toc526288744 \h </w:instrText>
+          <w:instrText xml:space="preserve"> PAGEREF _Toc526347616 \h </w:instrText>
         </w:r>
         <w:r>
           <w:rPr>
@@ -3631,7 +3632,7 @@
             <w:noProof/>
             <w:webHidden/>
           </w:rPr>
-          <w:t>33</w:t>
+          <w:t>34</w:t>
         </w:r>
         <w:r>
           <w:rPr>
@@ -3646,7 +3647,7 @@
       <w:pPr>
         <w:pStyle w:val="TDC2"/>
         <w:rPr>
-          <w:rFonts w:asciiTheme="minorHAnsi" w:eastAsiaTheme="minorEastAsia" w:hAnsiTheme="minorHAnsi" w:cstheme="minorBidi"/>
+          <w:rFonts w:ascii="Calibri" w:hAnsi="Calibri"/>
           <w:caps w:val="0"/>
           <w:noProof/>
           <w:color w:val="auto"/>
@@ -3654,7 +3655,7 @@
           <w:lang w:eastAsia="es-CL"/>
         </w:rPr>
       </w:pPr>
-      <w:hyperlink w:anchor="_Toc526288745" w:history="1">
+      <w:hyperlink w:anchor="_Toc526347617" w:history="1">
         <w:r>
           <w:rPr>
             <w:rStyle w:val="Hipervnculo"/>
@@ -3664,7 +3665,7 @@
         </w:r>
         <w:r>
           <w:rPr>
-            <w:rFonts w:asciiTheme="minorHAnsi" w:eastAsiaTheme="minorEastAsia" w:hAnsiTheme="minorHAnsi" w:cstheme="minorBidi"/>
+            <w:rFonts w:ascii="Calibri" w:hAnsi="Calibri"/>
             <w:caps w:val="0"/>
             <w:noProof/>
             <w:color w:val="auto"/>
@@ -3699,7 +3700,7 @@
             <w:noProof/>
             <w:webHidden/>
           </w:rPr>
-          <w:instrText xml:space="preserve"> PAGEREF _Toc526288745 \h </w:instrText>
+          <w:instrText xml:space="preserve"> PAGEREF _Toc526347617 \h </w:instrText>
         </w:r>
         <w:r>
           <w:rPr>
@@ -3719,7 +3720,7 @@
             <w:noProof/>
             <w:webHidden/>
           </w:rPr>
-          <w:t>33</w:t>
+          <w:t>34</w:t>
         </w:r>
         <w:r>
           <w:rPr>
@@ -3734,7 +3735,7 @@
       <w:pPr>
         <w:pStyle w:val="TDC2"/>
         <w:rPr>
-          <w:rFonts w:asciiTheme="minorHAnsi" w:eastAsiaTheme="minorEastAsia" w:hAnsiTheme="minorHAnsi" w:cstheme="minorBidi"/>
+          <w:rFonts w:ascii="Calibri" w:hAnsi="Calibri"/>
           <w:caps w:val="0"/>
           <w:noProof/>
           <w:color w:val="auto"/>
@@ -3742,7 +3743,7 @@
           <w:lang w:eastAsia="es-CL"/>
         </w:rPr>
       </w:pPr>
-      <w:hyperlink w:anchor="_Toc526288746" w:history="1">
+      <w:hyperlink w:anchor="_Toc526347618" w:history="1">
         <w:r>
           <w:rPr>
             <w:rStyle w:val="Hipervnculo"/>
@@ -3752,7 +3753,7 @@
         </w:r>
         <w:r>
           <w:rPr>
-            <w:rFonts w:asciiTheme="minorHAnsi" w:eastAsiaTheme="minorEastAsia" w:hAnsiTheme="minorHAnsi" w:cstheme="minorBidi"/>
+            <w:rFonts w:ascii="Calibri" w:hAnsi="Calibri"/>
             <w:caps w:val="0"/>
             <w:noProof/>
             <w:color w:val="auto"/>
@@ -3787,7 +3788,7 @@
             <w:noProof/>
             <w:webHidden/>
           </w:rPr>
-          <w:instrText xml:space="preserve"> PAGEREF _Toc526288746 \h </w:instrText>
+          <w:instrText xml:space="preserve"> PAGEREF _Toc526347618 \h </w:instrText>
         </w:r>
         <w:r>
           <w:rPr>
@@ -3807,7 +3808,7 @@
             <w:noProof/>
             <w:webHidden/>
           </w:rPr>
-          <w:t>33</w:t>
+          <w:t>34</w:t>
         </w:r>
         <w:r>
           <w:rPr>
@@ -3822,7 +3823,7 @@
       <w:pPr>
         <w:pStyle w:val="TDC1"/>
         <w:rPr>
-          <w:rFonts w:asciiTheme="minorHAnsi" w:eastAsiaTheme="minorEastAsia" w:hAnsiTheme="minorHAnsi" w:cstheme="minorBidi"/>
+          <w:rFonts w:ascii="Calibri" w:hAnsi="Calibri"/>
           <w:b w:val="0"/>
           <w:caps w:val="0"/>
           <w:noProof/>
@@ -3832,7 +3833,7 @@
           <w:lang w:eastAsia="es-CL"/>
         </w:rPr>
       </w:pPr>
-      <w:hyperlink w:anchor="_Toc526288747" w:history="1">
+      <w:hyperlink w:anchor="_Toc526347619" w:history="1">
         <w:r>
           <w:rPr>
             <w:rStyle w:val="Hipervnculo"/>
@@ -3859,7 +3860,7 @@
             <w:noProof/>
             <w:webHidden/>
           </w:rPr>
-          <w:instrText xml:space="preserve"> PAGEREF _Toc526288747 \h </w:instrText>
+          <w:instrText xml:space="preserve"> PAGEREF _Toc526347619 \h </w:instrText>
         </w:r>
         <w:r>
           <w:rPr>
@@ -3879,7 +3880,7 @@
             <w:noProof/>
             <w:webHidden/>
           </w:rPr>
-          <w:t>34</w:t>
+          <w:t>35</w:t>
         </w:r>
         <w:r>
           <w:rPr>
@@ -3894,7 +3895,7 @@
       <w:pPr>
         <w:pStyle w:val="TDC2"/>
         <w:rPr>
-          <w:rFonts w:asciiTheme="minorHAnsi" w:eastAsiaTheme="minorEastAsia" w:hAnsiTheme="minorHAnsi" w:cstheme="minorBidi"/>
+          <w:rFonts w:ascii="Calibri" w:hAnsi="Calibri"/>
           <w:caps w:val="0"/>
           <w:noProof/>
           <w:color w:val="auto"/>
@@ -3902,7 +3903,7 @@
           <w:lang w:eastAsia="es-CL"/>
         </w:rPr>
       </w:pPr>
-      <w:hyperlink w:anchor="_Toc526288748" w:history="1">
+      <w:hyperlink w:anchor="_Toc526347620" w:history="1">
         <w:r>
           <w:rPr>
             <w:rStyle w:val="Hipervnculo"/>
@@ -3912,7 +3913,7 @@
         </w:r>
         <w:r>
           <w:rPr>
-            <w:rFonts w:asciiTheme="minorHAnsi" w:eastAsiaTheme="minorEastAsia" w:hAnsiTheme="minorHAnsi" w:cstheme="minorBidi"/>
+            <w:rFonts w:ascii="Calibri" w:hAnsi="Calibri"/>
             <w:caps w:val="0"/>
             <w:noProof/>
             <w:color w:val="auto"/>
@@ -3947,7 +3948,7 @@
             <w:noProof/>
             <w:webHidden/>
           </w:rPr>
-          <w:instrText xml:space="preserve"> PAGEREF _Toc526288748 \h </w:instrText>
+          <w:instrText xml:space="preserve"> PAGEREF _Toc526347620 \h </w:instrText>
         </w:r>
         <w:r>
           <w:rPr>
@@ -3967,7 +3968,7 @@
             <w:noProof/>
             <w:webHidden/>
           </w:rPr>
-          <w:t>34</w:t>
+          <w:t>35</w:t>
         </w:r>
         <w:r>
           <w:rPr>
@@ -3982,7 +3983,7 @@
       <w:pPr>
         <w:pStyle w:val="TDC2"/>
         <w:rPr>
-          <w:rFonts w:asciiTheme="minorHAnsi" w:eastAsiaTheme="minorEastAsia" w:hAnsiTheme="minorHAnsi" w:cstheme="minorBidi"/>
+          <w:rFonts w:ascii="Calibri" w:hAnsi="Calibri"/>
           <w:caps w:val="0"/>
           <w:noProof/>
           <w:color w:val="auto"/>
@@ -3990,7 +3991,7 @@
           <w:lang w:eastAsia="es-CL"/>
         </w:rPr>
       </w:pPr>
-      <w:hyperlink w:anchor="_Toc526288749" w:history="1">
+      <w:hyperlink w:anchor="_Toc526347621" w:history="1">
         <w:r>
           <w:rPr>
             <w:rStyle w:val="Hipervnculo"/>
@@ -4000,7 +4001,7 @@
         </w:r>
         <w:r>
           <w:rPr>
-            <w:rFonts w:asciiTheme="minorHAnsi" w:eastAsiaTheme="minorEastAsia" w:hAnsiTheme="minorHAnsi" w:cstheme="minorBidi"/>
+            <w:rFonts w:ascii="Calibri" w:hAnsi="Calibri"/>
             <w:caps w:val="0"/>
             <w:noProof/>
             <w:color w:val="auto"/>
@@ -4035,7 +4036,7 @@
             <w:noProof/>
             <w:webHidden/>
           </w:rPr>
-          <w:instrText xml:space="preserve"> PAGEREF _Toc526288749 \h </w:instrText>
+          <w:instrText xml:space="preserve"> PAGEREF _Toc526347621 \h </w:instrText>
         </w:r>
         <w:r>
           <w:rPr>
@@ -4055,7 +4056,7 @@
             <w:noProof/>
             <w:webHidden/>
           </w:rPr>
-          <w:t>35</w:t>
+          <w:t>36</w:t>
         </w:r>
         <w:r>
           <w:rPr>
@@ -4070,7 +4071,7 @@
       <w:pPr>
         <w:pStyle w:val="TDC1"/>
         <w:rPr>
-          <w:rFonts w:asciiTheme="minorHAnsi" w:eastAsiaTheme="minorEastAsia" w:hAnsiTheme="minorHAnsi" w:cstheme="minorBidi"/>
+          <w:rFonts w:ascii="Calibri" w:hAnsi="Calibri"/>
           <w:b w:val="0"/>
           <w:caps w:val="0"/>
           <w:noProof/>
@@ -4080,7 +4081,7 @@
           <w:lang w:eastAsia="es-CL"/>
         </w:rPr>
       </w:pPr>
-      <w:hyperlink w:anchor="_Toc526288750" w:history="1">
+      <w:hyperlink w:anchor="_Toc526347622" w:history="1">
         <w:r>
           <w:rPr>
             <w:rStyle w:val="Hipervnculo"/>
@@ -4107,7 +4108,7 @@
             <w:noProof/>
             <w:webHidden/>
           </w:rPr>
-          <w:instrText xml:space="preserve"> PAGEREF _Toc526288750 \h </w:instrText>
+          <w:instrText xml:space="preserve"> PAGEREF _Toc526347622 \h </w:instrText>
         </w:r>
         <w:r>
           <w:rPr>
@@ -4127,7 +4128,7 @@
             <w:noProof/>
             <w:webHidden/>
           </w:rPr>
-          <w:t>36</w:t>
+          <w:t>37</w:t>
         </w:r>
         <w:r>
           <w:rPr>
@@ -4162,8 +4163,8 @@
       <w:r>
         <w:br w:type="page"/>
       </w:r>
-      <w:bookmarkStart w:id="7" w:name="_Toc525761444"/>
-      <w:bookmarkStart w:id="8" w:name="_Toc525761487"/>
+      <w:bookmarkStart w:id="6" w:name="_Toc525761444"/>
+      <w:bookmarkStart w:id="7" w:name="_Toc525761487"/>
       <w:r>
         <w:rPr>
           <w:b/>
@@ -4172,8 +4173,8 @@
         <w:lastRenderedPageBreak/>
         <w:t>RESUMEN</w:t>
       </w:r>
+      <w:bookmarkEnd w:id="6"/>
       <w:bookmarkEnd w:id="7"/>
-      <w:bookmarkEnd w:id="8"/>
     </w:p>
     <w:p>
       <w:pPr>
@@ -4192,8 +4193,8 @@
       <w:r>
         <w:br w:type="page"/>
       </w:r>
-      <w:bookmarkStart w:id="9" w:name="_Toc525761445"/>
-      <w:bookmarkStart w:id="10" w:name="_Toc526288709"/>
+      <w:bookmarkStart w:id="8" w:name="_Toc525761445"/>
+      <w:bookmarkStart w:id="9" w:name="_Toc526347581"/>
       <w:r>
         <w:lastRenderedPageBreak/>
         <w:t>Int</w:t>
@@ -4201,186 +4202,186 @@
       <w:r>
         <w:t>roducción</w:t>
       </w:r>
+      <w:bookmarkEnd w:id="8"/>
       <w:bookmarkEnd w:id="9"/>
+    </w:p>
+    <w:p/>
+    <w:p>
+      <w:pPr>
+        <w:pStyle w:val="Ttulo2"/>
+      </w:pPr>
+      <w:bookmarkStart w:id="10" w:name="_Toc525761446"/>
+      <w:bookmarkStart w:id="11" w:name="_Toc526347582"/>
+      <w:r>
+        <w:t>Generalidades</w:t>
+      </w:r>
       <w:bookmarkEnd w:id="10"/>
+      <w:bookmarkEnd w:id="11"/>
+    </w:p>
+    <w:p>
+      <w:r>
+        <w:t>Actualmente e</w:t>
+      </w:r>
+      <w:r>
+        <w:t xml:space="preserve">l desarrollo de tecnologías para agilizar la construcción de </w:t>
+      </w:r>
+      <w:r>
+        <w:t>software</w:t>
+      </w:r>
+      <w:r>
+        <w:t xml:space="preserve"> está en permanente crecimiento</w:t>
+      </w:r>
+      <w:r>
+        <w:t xml:space="preserve">, lo cual </w:t>
+      </w:r>
+      <w:r>
+        <w:t>obliga a la</w:t>
+      </w:r>
+      <w:r>
+        <w:t xml:space="preserve">s empresas que </w:t>
+      </w:r>
+      <w:r>
+        <w:t>están</w:t>
+      </w:r>
+      <w:r>
+        <w:t xml:space="preserve"> en el mercado de la </w:t>
+      </w:r>
+      <w:r>
+        <w:t>TI</w:t>
+      </w:r>
+      <w:r>
+        <w:rPr>
+          <w:rStyle w:val="Refdenotaalpie"/>
+        </w:rPr>
+        <w:footnoteReference w:id="1"/>
+      </w:r>
+      <w:r>
+        <w:t xml:space="preserve">, a estar en constante </w:t>
+      </w:r>
+      <w:r>
+        <w:t>mejora</w:t>
+      </w:r>
+      <w:r>
+        <w:t xml:space="preserve"> respecto a la forma en que deben enfrentar cada proyecto</w:t>
+      </w:r>
+      <w:r>
+        <w:t>.</w:t>
+      </w:r>
+      <w:r>
+        <w:t xml:space="preserve"> </w:t>
+      </w:r>
     </w:p>
     <w:p/>
     <w:p>
+      <w:r>
+        <w:t xml:space="preserve">Dado lo anterior, </w:t>
+      </w:r>
+      <w:r>
+        <w:t xml:space="preserve">para </w:t>
+      </w:r>
+      <w:r>
+        <w:t>las empresas que requieren la contratación de servicios para la implementación de proyectos informáticos, cada vez es más complej</w:t>
+      </w:r>
+      <w:r>
+        <w:t>a la relación con el eventual proveedor</w:t>
+      </w:r>
+      <w:r>
+        <w:t xml:space="preserve"> experto</w:t>
+      </w:r>
+      <w:r>
+        <w:t>, ya que este último enfrenta</w:t>
+      </w:r>
+      <w:r>
+        <w:t>rá</w:t>
+      </w:r>
+      <w:r>
+        <w:t xml:space="preserve"> los desafíos con un nivel técnico y profesional, que probablemente super</w:t>
+      </w:r>
+      <w:r>
+        <w:t>a</w:t>
+      </w:r>
+      <w:r>
+        <w:t>rá</w:t>
+      </w:r>
+      <w:r>
+        <w:t xml:space="preserve"> </w:t>
+      </w:r>
+      <w:r>
+        <w:t>las habilidades de la empresa contratante.</w:t>
+      </w:r>
+    </w:p>
+    <w:p/>
+    <w:p>
+      <w:r>
+        <w:t xml:space="preserve">El desequilibrio que se produce entre las habilidades para gestionar proyectos informáticos, entre la empresa contratante y el proveedor experto, implica el riesgo permanente de ocurrencia de </w:t>
+      </w:r>
+      <w:r>
+        <w:t>incidencias</w:t>
+      </w:r>
+      <w:r>
+        <w:t xml:space="preserve"> que pueden afectar los resultados esperados </w:t>
+      </w:r>
+      <w:r>
+        <w:t xml:space="preserve">y </w:t>
+      </w:r>
+      <w:r>
+        <w:t xml:space="preserve">definidos para </w:t>
+      </w:r>
+      <w:r>
+        <w:t>cada</w:t>
+      </w:r>
+      <w:r>
+        <w:t xml:space="preserve"> proyecto.</w:t>
+      </w:r>
+    </w:p>
+    <w:p/>
+    <w:p>
+      <w:r>
+        <w:t xml:space="preserve">ZOFRI S.A. </w:t>
+      </w:r>
+      <w:r>
+        <w:t>periódicamente</w:t>
+      </w:r>
+      <w:r>
+        <w:t xml:space="preserve"> implementa mejoras a sus servicios, a través del desarrollo de proyectos informáticos</w:t>
+      </w:r>
+      <w:r>
+        <w:t xml:space="preserve">, para lo cual generalmente </w:t>
+      </w:r>
+      <w:r>
+        <w:t xml:space="preserve">contrata a un proveedor experto. </w:t>
+      </w:r>
+      <w:r>
+        <w:t>L</w:t>
+      </w:r>
+      <w:r>
+        <w:t>amentablemente no ha tenido buenos resultados durante la ejecución</w:t>
+      </w:r>
+      <w:r>
+        <w:t xml:space="preserve"> </w:t>
+      </w:r>
+      <w:r>
+        <w:t xml:space="preserve">de </w:t>
+      </w:r>
+      <w:r>
+        <w:t xml:space="preserve">dichos </w:t>
+      </w:r>
+      <w:r>
+        <w:t>proyectos y por lo mismo, el presente trabajo espera aportar con un manual que permita a la organización mejor</w:t>
+      </w:r>
+      <w:r>
+        <w:t>ar la gestión de sus futuros proyectos informáticos.</w:t>
+      </w:r>
+    </w:p>
+    <w:p>
       <w:pPr>
         <w:pStyle w:val="Ttulo2"/>
       </w:pPr>
-      <w:bookmarkStart w:id="11" w:name="_Toc525761446"/>
-      <w:bookmarkStart w:id="12" w:name="_Toc526288710"/>
-      <w:r>
-        <w:t>Generalidades</w:t>
-      </w:r>
-      <w:bookmarkEnd w:id="11"/>
-      <w:bookmarkEnd w:id="12"/>
-    </w:p>
-    <w:p>
-      <w:r>
-        <w:t>Actualmente e</w:t>
-      </w:r>
-      <w:r>
-        <w:t xml:space="preserve">l desarrollo de tecnologías para agilizar la construcción de </w:t>
-      </w:r>
-      <w:r>
-        <w:t>software</w:t>
-      </w:r>
-      <w:r>
-        <w:t xml:space="preserve"> está en permanente crecimiento</w:t>
-      </w:r>
-      <w:r>
-        <w:t xml:space="preserve">, lo cual </w:t>
-      </w:r>
-      <w:r>
-        <w:t>obliga a la</w:t>
-      </w:r>
-      <w:r>
-        <w:t xml:space="preserve">s empresas que </w:t>
-      </w:r>
-      <w:r>
-        <w:t>están</w:t>
-      </w:r>
-      <w:r>
-        <w:t xml:space="preserve"> en el mercado de la </w:t>
-      </w:r>
-      <w:r>
-        <w:t>TI</w:t>
-      </w:r>
-      <w:r>
-        <w:rPr>
-          <w:rStyle w:val="Refdenotaalpie"/>
-        </w:rPr>
-        <w:footnoteReference w:id="1"/>
-      </w:r>
-      <w:r>
-        <w:t xml:space="preserve">, a estar en constante </w:t>
-      </w:r>
-      <w:r>
-        <w:t>mejora</w:t>
-      </w:r>
-      <w:r>
-        <w:t xml:space="preserve"> respecto a la forma en que deben enfrentar cada proyecto</w:t>
-      </w:r>
-      <w:r>
-        <w:t>.</w:t>
-      </w:r>
-      <w:r>
-        <w:t xml:space="preserve"> </w:t>
-      </w:r>
-    </w:p>
-    <w:p/>
-    <w:p>
-      <w:r>
-        <w:t xml:space="preserve">Dado lo anterior, </w:t>
-      </w:r>
-      <w:r>
-        <w:t xml:space="preserve">para </w:t>
-      </w:r>
-      <w:r>
-        <w:t>las empresas que requieren la contratación de servicios para la implementación de proyectos informáticos, cada vez es más complej</w:t>
-      </w:r>
-      <w:r>
-        <w:t>a la relación con el eventual proveedor</w:t>
-      </w:r>
-      <w:r>
-        <w:t xml:space="preserve"> experto</w:t>
-      </w:r>
-      <w:r>
-        <w:t>, ya que este último enfrenta</w:t>
-      </w:r>
-      <w:r>
-        <w:t>rá</w:t>
-      </w:r>
-      <w:r>
-        <w:t xml:space="preserve"> los desafíos con un nivel técnico y profesional, que probablemente super</w:t>
-      </w:r>
-      <w:r>
-        <w:t>a</w:t>
-      </w:r>
-      <w:r>
-        <w:t>rá</w:t>
-      </w:r>
-      <w:r>
-        <w:t xml:space="preserve"> </w:t>
-      </w:r>
-      <w:r>
-        <w:t>las habilidades de la empresa contratante.</w:t>
-      </w:r>
-    </w:p>
-    <w:p/>
-    <w:p>
-      <w:r>
-        <w:t xml:space="preserve">El desequilibrio que se produce entre las habilidades para gestionar proyectos informáticos, entre la empresa contratante y el proveedor experto, implica el riesgo permanente de ocurrencia de </w:t>
-      </w:r>
-      <w:r>
-        <w:t>incidencias</w:t>
-      </w:r>
-      <w:r>
-        <w:t xml:space="preserve"> que pueden afectar los resultados esperados </w:t>
-      </w:r>
-      <w:r>
-        <w:t xml:space="preserve">y </w:t>
-      </w:r>
-      <w:r>
-        <w:t xml:space="preserve">definidos para </w:t>
-      </w:r>
-      <w:r>
-        <w:t>cada</w:t>
-      </w:r>
-      <w:r>
-        <w:t xml:space="preserve"> proyecto.</w:t>
-      </w:r>
-    </w:p>
-    <w:p/>
-    <w:p>
-      <w:r>
-        <w:t xml:space="preserve">ZOFRI S.A. </w:t>
-      </w:r>
-      <w:r>
-        <w:t>periódicamente</w:t>
-      </w:r>
-      <w:r>
-        <w:t xml:space="preserve"> implementa mejoras a sus servicios, a través del desarrollo de proyectos informáticos</w:t>
-      </w:r>
-      <w:r>
-        <w:t xml:space="preserve">, para lo cual generalmente </w:t>
-      </w:r>
-      <w:r>
-        <w:t xml:space="preserve">contrata a un proveedor experto. </w:t>
-      </w:r>
-      <w:r>
-        <w:t>L</w:t>
-      </w:r>
-      <w:r>
-        <w:t>amentablemente no ha tenido buenos resultados durante la ejecución</w:t>
-      </w:r>
-      <w:r>
-        <w:t xml:space="preserve"> </w:t>
-      </w:r>
-      <w:r>
-        <w:t xml:space="preserve">de </w:t>
-      </w:r>
-      <w:r>
-        <w:t xml:space="preserve">dichos </w:t>
-      </w:r>
-      <w:r>
-        <w:t>proyectos y por lo mismo, el presente trabajo espera aportar con un manual que permita a la organización mejor</w:t>
-      </w:r>
-      <w:r>
-        <w:t>ar la gestión de sus futuros proyectos informáticos.</w:t>
-      </w:r>
-    </w:p>
-    <w:p>
-      <w:pPr>
-        <w:pStyle w:val="Ttulo2"/>
-      </w:pPr>
       <w:r>
         <w:br w:type="page"/>
       </w:r>
-      <w:bookmarkStart w:id="13" w:name="_Toc525761447"/>
-      <w:bookmarkStart w:id="14" w:name="_Toc526288711"/>
+      <w:bookmarkStart w:id="12" w:name="_Toc525761447"/>
+      <w:bookmarkStart w:id="13" w:name="_Toc526347583"/>
       <w:r>
         <w:lastRenderedPageBreak/>
         <w:t>Descripción de</w:t>
@@ -4394,8 +4395,8 @@
       <w:r>
         <w:t>a Empresa</w:t>
       </w:r>
+      <w:bookmarkEnd w:id="12"/>
       <w:bookmarkEnd w:id="13"/>
-      <w:bookmarkEnd w:id="14"/>
     </w:p>
     <w:p>
       <w:r>
@@ -4702,10 +4703,44 @@
       <w:pPr>
         <w:pStyle w:val="Ttulo3"/>
       </w:pPr>
-      <w:bookmarkStart w:id="15" w:name="_Toc526288712"/>
+      <w:bookmarkStart w:id="14" w:name="_Toc526347584"/>
       <w:r>
         <w:t>Misión</w:t>
       </w:r>
+      <w:bookmarkEnd w:id="14"/>
+    </w:p>
+    <w:p>
+      <w:r>
+        <w:rPr>
+          <w:i/>
+        </w:rPr>
+        <w:t>“Gestionar y liderar una plataforma de servicios para facilitar negocios en Sudamérica, aportando el conocimiento y la experiencia para entregarles a nuestros clientes: usuarios y visitantes, la mejor combinación de factores, procesos y soluciones, que satisfagan sus necesidades, teniendo como pilar fundamental el sentido de ética en los negocios y asumiendo un alto compromiso con la generación de valor para accionistas, clientes, colaboradores, comunidad y entorno”.</w:t>
+      </w:r>
+      <w:r>
+        <w:t xml:space="preserve"> </w:t>
+      </w:r>
+      <w:r>
+        <w:rPr>
+          <w:noProof/>
+        </w:rPr>
+        <w:t xml:space="preserve"> </w:t>
+      </w:r>
+      <w:r>
+        <w:rPr>
+          <w:noProof/>
+        </w:rPr>
+        <w:t>(ZOFRI S.A., 2017)</w:t>
+      </w:r>
+    </w:p>
+    <w:p/>
+    <w:p>
+      <w:pPr>
+        <w:pStyle w:val="Ttulo3"/>
+      </w:pPr>
+      <w:bookmarkStart w:id="15" w:name="_Toc526347585"/>
+      <w:r>
+        <w:t>Visión</w:t>
+      </w:r>
       <w:bookmarkEnd w:id="15"/>
     </w:p>
     <w:p>
@@ -4713,7 +4748,13 @@
         <w:rPr>
           <w:i/>
         </w:rPr>
-        <w:t>“Gestionar y liderar una plataforma de servicios para facilitar negocios en Sudamérica, aportando el conocimiento y la experiencia para entregarles a nuestros clientes: usuarios y visitantes, la mejor combinación de factores, procesos y soluciones, que satisfagan sus necesidades, teniendo como pilar fundamental el sentido de ética en los negocios y asumiendo un alto compromiso con la generación de valor para accionistas, clientes, colaboradores, comunidad y entorno”.</w:t>
+        <w:t>“Ser la más eficiente y sostenible plataforma de negocios de Sudamérica, con las mejores oportunidades y soluciones para sus clientes: usuarios y visitantes”</w:t>
+      </w:r>
+      <w:r>
+        <w:rPr>
+          <w:i/>
+        </w:rPr>
+        <w:t>.</w:t>
       </w:r>
       <w:r>
         <w:t xml:space="preserve"> </w:t>
@@ -4728,7 +4769,7 @@
         <w:rPr>
           <w:noProof/>
         </w:rPr>
-        <w:t>(ZOFRI S.A., 2017)</w:t>
+        <w:t>( ZOFRI S.A., 2017)</w:t>
       </w:r>
     </w:p>
     <w:p/>
@@ -4736,51 +4777,11 @@
       <w:pPr>
         <w:pStyle w:val="Ttulo3"/>
       </w:pPr>
-      <w:bookmarkStart w:id="16" w:name="_Toc526288713"/>
-      <w:r>
-        <w:t>Visión</w:t>
+      <w:bookmarkStart w:id="16" w:name="_Toc526347586"/>
+      <w:r>
+        <w:t>Valores</w:t>
       </w:r>
       <w:bookmarkEnd w:id="16"/>
-    </w:p>
-    <w:p>
-      <w:r>
-        <w:rPr>
-          <w:i/>
-        </w:rPr>
-        <w:t>“Ser la más eficiente y sostenible plataforma de negocios de Sudamérica, con las mejores oportunidades y soluciones para sus clientes: usuarios y visitantes”</w:t>
-      </w:r>
-      <w:r>
-        <w:rPr>
-          <w:i/>
-        </w:rPr>
-        <w:t>.</w:t>
-      </w:r>
-      <w:r>
-        <w:t xml:space="preserve"> </w:t>
-      </w:r>
-      <w:r>
-        <w:rPr>
-          <w:noProof/>
-        </w:rPr>
-        <w:t xml:space="preserve"> </w:t>
-      </w:r>
-      <w:r>
-        <w:rPr>
-          <w:noProof/>
-        </w:rPr>
-        <w:t>( ZOFRI S.A., 2017)</w:t>
-      </w:r>
-    </w:p>
-    <w:p/>
-    <w:p>
-      <w:pPr>
-        <w:pStyle w:val="Ttulo3"/>
-      </w:pPr>
-      <w:bookmarkStart w:id="17" w:name="_Toc526288714"/>
-      <w:r>
-        <w:t>Valores</w:t>
-      </w:r>
-      <w:bookmarkEnd w:id="17"/>
     </w:p>
     <w:p>
       <w:pPr>
@@ -5629,12 +5630,12 @@
       <w:pPr>
         <w:pStyle w:val="Ttulo3"/>
       </w:pPr>
-      <w:bookmarkStart w:id="18" w:name="_Toc526288715"/>
+      <w:bookmarkStart w:id="17" w:name="_Toc526347587"/>
       <w:r>
         <w:lastRenderedPageBreak/>
         <w:t>Estructura Organizacional</w:t>
       </w:r>
-      <w:bookmarkEnd w:id="18"/>
+      <w:bookmarkEnd w:id="17"/>
     </w:p>
     <w:p>
       <w:r>
@@ -5653,7 +5654,7 @@
           <w:noProof/>
         </w:rPr>
         <w:pict w14:anchorId="018B777C">
-          <v:group id="_x0000_s1081" editas="orgchart" style="position:absolute;left:0;text-align:left;margin-left:.45pt;margin-top:8.25pt;width:592.5pt;height:362.55pt;z-index:251657728" coordorigin="3607,2430" coordsize="24833,7199">
+          <v:group id="_x0000_s1081" editas="orgchart" style="position:absolute;left:0;text-align:left;margin-left:.45pt;margin-top:8.25pt;width:592.5pt;height:362.55pt;z-index:2" coordorigin="3607,2430" coordsize="24833,7199">
             <o:lock v:ext="edit" aspectratio="t"/>
             <o:diagram v:ext="edit" dgmstyle="1" dgmscalex="31273" dgmscaley="66009" dgmfontsize="5" constrainbounds="0,0,0,0" autoformat="t">
               <o:relationtable v:ext="edit">
@@ -6836,19 +6837,19 @@
           <w:docGrid w:linePitch="360"/>
         </w:sectPr>
       </w:pPr>
-      <w:bookmarkStart w:id="19" w:name="_Toc525761448"/>
+      <w:bookmarkStart w:id="18" w:name="_Toc525761448"/>
     </w:p>
     <w:p>
       <w:pPr>
         <w:pStyle w:val="Ttulo2"/>
       </w:pPr>
-      <w:bookmarkStart w:id="20" w:name="_Toc526288716"/>
+      <w:bookmarkStart w:id="19" w:name="_Toc526347588"/>
       <w:r>
         <w:lastRenderedPageBreak/>
         <w:t>Descripción del Tema</w:t>
       </w:r>
+      <w:bookmarkEnd w:id="18"/>
       <w:bookmarkEnd w:id="19"/>
-      <w:bookmarkEnd w:id="20"/>
     </w:p>
     <w:p>
       <w:r>
@@ -7139,21 +7140,39 @@
       <w:pPr>
         <w:pStyle w:val="Ttulo2"/>
       </w:pPr>
-      <w:bookmarkStart w:id="21" w:name="_Toc525761449"/>
+      <w:bookmarkStart w:id="20" w:name="_Toc525761449"/>
       <w:r>
         <w:br w:type="page"/>
       </w:r>
-      <w:bookmarkStart w:id="22" w:name="_Toc526288717"/>
+      <w:bookmarkStart w:id="21" w:name="_Toc526347589"/>
       <w:r>
         <w:lastRenderedPageBreak/>
         <w:t>Objetivos</w:t>
       </w:r>
+      <w:bookmarkEnd w:id="20"/>
       <w:bookmarkEnd w:id="21"/>
+    </w:p>
+    <w:p>
+      <w:r>
+        <w:t>A continuación, se presentan los objetivos que definen el alcance de este trabajo.</w:t>
+      </w:r>
+    </w:p>
+    <w:p/>
+    <w:p>
+      <w:pPr>
+        <w:pStyle w:val="Ttulo3"/>
+      </w:pPr>
+      <w:bookmarkStart w:id="22" w:name="_Toc525761450"/>
+      <w:bookmarkStart w:id="23" w:name="_Toc526347590"/>
+      <w:r>
+        <w:t>Objetivo General</w:t>
+      </w:r>
       <w:bookmarkEnd w:id="22"/>
-    </w:p>
-    <w:p>
-      <w:r>
-        <w:t>A continuación, se presentan los objetivos que definen el alcance de este trabajo.</w:t>
+      <w:bookmarkEnd w:id="23"/>
+    </w:p>
+    <w:p>
+      <w:r>
+        <w:t>Elaborar un manual de buenas prácticas para el desarrollo de proyectos informáticos en ZOFRI S.A.</w:t>
       </w:r>
     </w:p>
     <w:p/>
@@ -7161,31 +7180,13 @@
       <w:pPr>
         <w:pStyle w:val="Ttulo3"/>
       </w:pPr>
-      <w:bookmarkStart w:id="23" w:name="_Toc525761450"/>
-      <w:bookmarkStart w:id="24" w:name="_Toc526288718"/>
-      <w:r>
-        <w:t>Objetivo General</w:t>
-      </w:r>
-      <w:bookmarkEnd w:id="23"/>
+      <w:bookmarkStart w:id="24" w:name="_Toc525761451"/>
+      <w:bookmarkStart w:id="25" w:name="_Toc526347591"/>
+      <w:r>
+        <w:t>Objetivos Específicos</w:t>
+      </w:r>
       <w:bookmarkEnd w:id="24"/>
-    </w:p>
-    <w:p>
-      <w:r>
-        <w:t>Elaborar un manual de buenas prácticas para el desarrollo de proyectos informáticos en ZOFRI S.A.</w:t>
-      </w:r>
-    </w:p>
-    <w:p/>
-    <w:p>
-      <w:pPr>
-        <w:pStyle w:val="Ttulo3"/>
-      </w:pPr>
-      <w:bookmarkStart w:id="25" w:name="_Toc525761451"/>
-      <w:bookmarkStart w:id="26" w:name="_Toc526288719"/>
-      <w:r>
-        <w:t>Objetivos Específicos</w:t>
-      </w:r>
       <w:bookmarkEnd w:id="25"/>
-      <w:bookmarkEnd w:id="26"/>
     </w:p>
     <w:p>
       <w:r>
@@ -7361,51 +7362,588 @@
       <w:r>
         <w:br w:type="page"/>
       </w:r>
-      <w:bookmarkStart w:id="27" w:name="_Toc525761452"/>
-      <w:bookmarkStart w:id="28" w:name="_Toc526288720"/>
+      <w:bookmarkStart w:id="26" w:name="_Toc525761452"/>
+      <w:bookmarkStart w:id="27" w:name="_Toc526347592"/>
       <w:r>
         <w:lastRenderedPageBreak/>
         <w:t>Marco Teórico</w:t>
       </w:r>
+      <w:bookmarkEnd w:id="26"/>
       <w:bookmarkEnd w:id="27"/>
+    </w:p>
+    <w:p/>
+    <w:p>
+      <w:pPr>
+        <w:pStyle w:val="Ttulo2"/>
+      </w:pPr>
+      <w:bookmarkStart w:id="28" w:name="_Toc525761453"/>
+      <w:bookmarkStart w:id="29" w:name="_Toc526347593"/>
+      <w:r>
+        <w:t>CMMI</w:t>
+      </w:r>
+      <w:r>
+        <w:rPr>
+          <w:rStyle w:val="Refdenotaalpie"/>
+        </w:rPr>
+        <w:footnoteReference w:id="3"/>
+      </w:r>
+      <w:bookmarkEnd w:id="29"/>
+    </w:p>
+    <w:p>
+      <w:r>
+        <w:t xml:space="preserve">Los </w:t>
+      </w:r>
+      <w:r>
+        <w:t>modelos CMMI, cuya sigla en inglés se puede traducir como “Integración de Modelos de Madurez de Capacidades”</w:t>
+      </w:r>
+      <w:r>
+        <w:t>, son un conjunto de buenas prácticas orientadas a apoyar a las organizaciones en la mejora de su</w:t>
+      </w:r>
+      <w:r>
+        <w:t xml:space="preserve">s capacidades y procesos críticos, con un alto enfoque en </w:t>
+      </w:r>
+      <w:r>
+        <w:t xml:space="preserve">la ingeniería de software. </w:t>
+      </w:r>
+      <w:r>
+        <w:t xml:space="preserve">Dichos modelos han sido desarrollados por equipos con miembros procedentes de la industria y el Software </w:t>
+      </w:r>
+      <w:proofErr w:type="spellStart"/>
+      <w:r>
+        <w:t>Enginnering</w:t>
+      </w:r>
+      <w:proofErr w:type="spellEnd"/>
+      <w:r>
+        <w:t xml:space="preserve"> </w:t>
+      </w:r>
+      <w:proofErr w:type="spellStart"/>
+      <w:r>
+        <w:t>Institute</w:t>
+      </w:r>
+      <w:proofErr w:type="spellEnd"/>
+      <w:r>
+        <w:t xml:space="preserve"> (SEI)</w:t>
+      </w:r>
+      <w:r>
+        <w:t xml:space="preserve">, como también recogidos y administrados por el </w:t>
+      </w:r>
+      <w:r>
+        <w:t>Instituto CMMI</w:t>
+      </w:r>
+      <w:r>
+        <w:t xml:space="preserve"> (“CMMI </w:t>
+      </w:r>
+      <w:proofErr w:type="spellStart"/>
+      <w:r>
+        <w:t>Institute</w:t>
+      </w:r>
+      <w:proofErr w:type="spellEnd"/>
+      <w:r>
+        <w:t>”</w:t>
+      </w:r>
+      <w:r>
+        <w:t>, ubicado en la ciudad de Pittsburgh, Pensilvania, EE. UU</w:t>
+      </w:r>
+      <w:r>
+        <w:t>)</w:t>
+      </w:r>
+      <w:r>
+        <w:t>.</w:t>
+      </w:r>
+    </w:p>
+    <w:p/>
+    <w:p>
+      <w:r>
+        <w:t xml:space="preserve">Los modelos proporcionan una mirada integrada y holística que permite a las organizaciones focalizarse en mejorar el desempeño en las áreas: </w:t>
+      </w:r>
+      <w:r>
+        <w:t>d</w:t>
+      </w:r>
+      <w:r>
+        <w:t xml:space="preserve">esarrollo, </w:t>
+      </w:r>
+      <w:r>
+        <w:t>s</w:t>
+      </w:r>
+      <w:r>
+        <w:t xml:space="preserve">ervicios, </w:t>
+      </w:r>
+      <w:r>
+        <w:t>a</w:t>
+      </w:r>
+      <w:r>
+        <w:t xml:space="preserve">dquisición y </w:t>
+      </w:r>
+      <w:r>
+        <w:t>p</w:t>
+      </w:r>
+      <w:r>
+        <w:t xml:space="preserve">ersonas. </w:t>
+      </w:r>
+      <w:r>
+        <w:t>Para c</w:t>
+      </w:r>
+      <w:r>
+        <w:t xml:space="preserve">ada una </w:t>
+      </w:r>
+      <w:r>
+        <w:t xml:space="preserve">de </w:t>
+      </w:r>
+      <w:r>
+        <w:t xml:space="preserve">dichas áreas </w:t>
+      </w:r>
+      <w:r>
+        <w:t xml:space="preserve">existe </w:t>
+      </w:r>
+      <w:r>
+        <w:t xml:space="preserve">un modelo documentado, que permite guiar al interesado en la implementación del modelo y en el área de interés. </w:t>
+      </w:r>
+      <w:r>
+        <w:t xml:space="preserve">Estos modelos son revisados periódicamente y por lo mismo, cada uno de ellos va evolucionando en distintas versiones. </w:t>
+      </w:r>
+      <w:r>
+        <w:t xml:space="preserve"> </w:t>
+      </w:r>
+    </w:p>
+    <w:p>
+      <w:r>
+        <w:t xml:space="preserve"> </w:t>
+      </w:r>
+    </w:p>
+    <w:p>
+      <w:r>
+        <w:br w:type="page"/>
+      </w:r>
+      <w:r>
+        <w:lastRenderedPageBreak/>
+        <w:t xml:space="preserve">En la actualidad existen </w:t>
+      </w:r>
+      <w:r>
+        <w:t xml:space="preserve">los siguientes </w:t>
+      </w:r>
+      <w:r>
+        <w:t>cuatro modelos</w:t>
+      </w:r>
+      <w:r>
+        <w:t>:</w:t>
+      </w:r>
+    </w:p>
+    <w:tbl>
+      <w:tblPr>
+        <w:tblW w:w="0" w:type="auto"/>
+        <w:tblBorders>
+          <w:top w:val="single" w:sz="4" w:space="0" w:color="auto"/>
+          <w:left w:val="single" w:sz="4" w:space="0" w:color="auto"/>
+          <w:bottom w:val="single" w:sz="4" w:space="0" w:color="auto"/>
+          <w:right w:val="single" w:sz="4" w:space="0" w:color="auto"/>
+          <w:insideH w:val="single" w:sz="4" w:space="0" w:color="auto"/>
+          <w:insideV w:val="single" w:sz="4" w:space="0" w:color="auto"/>
+        </w:tblBorders>
+        <w:tblLook w:val="04A0" w:firstRow="1" w:lastRow="0" w:firstColumn="1" w:lastColumn="0" w:noHBand="0" w:noVBand="1"/>
+      </w:tblPr>
+      <w:tblGrid>
+        <w:gridCol w:w="3176"/>
+        <w:gridCol w:w="5211"/>
+      </w:tblGrid>
+      <w:tr>
+        <w:trPr>
+          <w:cantSplit/>
+          <w:tblHeader/>
+        </w:trPr>
+        <w:tc>
+          <w:tcPr>
+            <w:tcW w:w="3176" w:type="dxa"/>
+            <w:shd w:val="clear" w:color="auto" w:fill="D9E2F3"/>
+            <w:tcMar>
+              <w:top w:w="57" w:type="dxa"/>
+              <w:left w:w="57" w:type="dxa"/>
+              <w:bottom w:w="57" w:type="dxa"/>
+              <w:right w:w="57" w:type="dxa"/>
+            </w:tcMar>
+            <w:vAlign w:val="center"/>
+          </w:tcPr>
+          <w:p>
+            <w:pPr>
+              <w:spacing w:line="240" w:lineRule="auto"/>
+              <w:jc w:val="left"/>
+              <w:rPr>
+                <w:b/>
+              </w:rPr>
+            </w:pPr>
+            <w:r>
+              <w:rPr>
+                <w:b/>
+              </w:rPr>
+              <w:t>Modelo</w:t>
+            </w:r>
+          </w:p>
+        </w:tc>
+        <w:tc>
+          <w:tcPr>
+            <w:tcW w:w="5211" w:type="dxa"/>
+            <w:shd w:val="clear" w:color="auto" w:fill="D9E2F3"/>
+            <w:tcMar>
+              <w:top w:w="57" w:type="dxa"/>
+              <w:left w:w="57" w:type="dxa"/>
+              <w:bottom w:w="57" w:type="dxa"/>
+              <w:right w:w="57" w:type="dxa"/>
+            </w:tcMar>
+            <w:vAlign w:val="center"/>
+          </w:tcPr>
+          <w:p>
+            <w:pPr>
+              <w:spacing w:line="240" w:lineRule="auto"/>
+              <w:jc w:val="left"/>
+              <w:rPr>
+                <w:b/>
+              </w:rPr>
+            </w:pPr>
+            <w:r>
+              <w:rPr>
+                <w:b/>
+              </w:rPr>
+              <w:t>Descripción</w:t>
+            </w:r>
+          </w:p>
+        </w:tc>
+      </w:tr>
+      <w:tr>
+        <w:trPr>
+          <w:cantSplit/>
+        </w:trPr>
+        <w:tc>
+          <w:tcPr>
+            <w:tcW w:w="3176" w:type="dxa"/>
+            <w:shd w:val="clear" w:color="auto" w:fill="auto"/>
+            <w:tcMar>
+              <w:top w:w="57" w:type="dxa"/>
+              <w:left w:w="57" w:type="dxa"/>
+              <w:bottom w:w="57" w:type="dxa"/>
+              <w:right w:w="57" w:type="dxa"/>
+            </w:tcMar>
+            <w:vAlign w:val="center"/>
+          </w:tcPr>
+          <w:p>
+            <w:pPr>
+              <w:jc w:val="left"/>
+              <w:rPr>
+                <w:b/>
+              </w:rPr>
+            </w:pPr>
+            <w:r>
+              <w:rPr>
+                <w:b/>
+              </w:rPr>
+              <w:t>CMMI para Desarrollo</w:t>
+            </w:r>
+          </w:p>
+          <w:p>
+            <w:pPr>
+              <w:jc w:val="left"/>
+            </w:pPr>
+            <w:r>
+              <w:t>(CMMI-DEV</w:t>
+            </w:r>
+            <w:r>
+              <w:t>, V1.3</w:t>
+            </w:r>
+            <w:r>
+              <w:t>)</w:t>
+            </w:r>
+          </w:p>
+        </w:tc>
+        <w:tc>
+          <w:tcPr>
+            <w:tcW w:w="5211" w:type="dxa"/>
+            <w:shd w:val="clear" w:color="auto" w:fill="auto"/>
+            <w:tcMar>
+              <w:top w:w="57" w:type="dxa"/>
+              <w:left w:w="57" w:type="dxa"/>
+              <w:bottom w:w="57" w:type="dxa"/>
+              <w:right w:w="57" w:type="dxa"/>
+            </w:tcMar>
+            <w:vAlign w:val="center"/>
+          </w:tcPr>
+          <w:p>
+            <w:r>
+              <w:t>Provee orientación para aplicar las buenas prácticas CMMI en una organización que desarroll</w:t>
+            </w:r>
+            <w:r>
+              <w:t>a</w:t>
+            </w:r>
+            <w:r>
+              <w:t xml:space="preserve"> productos y servicios de calidad, con el propósito de satisface</w:t>
+            </w:r>
+            <w:r>
+              <w:t>r</w:t>
+            </w:r>
+            <w:r>
+              <w:t xml:space="preserve"> los requerimientos de clientes y usuarios finales.</w:t>
+            </w:r>
+          </w:p>
+        </w:tc>
+      </w:tr>
+      <w:tr>
+        <w:trPr>
+          <w:cantSplit/>
+        </w:trPr>
+        <w:tc>
+          <w:tcPr>
+            <w:tcW w:w="3176" w:type="dxa"/>
+            <w:shd w:val="clear" w:color="auto" w:fill="auto"/>
+            <w:tcMar>
+              <w:top w:w="57" w:type="dxa"/>
+              <w:left w:w="57" w:type="dxa"/>
+              <w:bottom w:w="57" w:type="dxa"/>
+              <w:right w:w="57" w:type="dxa"/>
+            </w:tcMar>
+            <w:vAlign w:val="center"/>
+          </w:tcPr>
+          <w:p>
+            <w:pPr>
+              <w:jc w:val="left"/>
+              <w:rPr>
+                <w:b/>
+              </w:rPr>
+            </w:pPr>
+            <w:r>
+              <w:rPr>
+                <w:b/>
+              </w:rPr>
+              <w:t>CMMI para Servicios</w:t>
+            </w:r>
+          </w:p>
+          <w:p>
+            <w:pPr>
+              <w:jc w:val="left"/>
+            </w:pPr>
+            <w:r>
+              <w:t>(CMMI-SVC</w:t>
+            </w:r>
+            <w:r>
+              <w:t>, V1.3</w:t>
+            </w:r>
+            <w:r>
+              <w:t>)</w:t>
+            </w:r>
+          </w:p>
+        </w:tc>
+        <w:tc>
+          <w:tcPr>
+            <w:tcW w:w="5211" w:type="dxa"/>
+            <w:shd w:val="clear" w:color="auto" w:fill="auto"/>
+            <w:tcMar>
+              <w:top w:w="57" w:type="dxa"/>
+              <w:left w:w="57" w:type="dxa"/>
+              <w:bottom w:w="57" w:type="dxa"/>
+              <w:right w:w="57" w:type="dxa"/>
+            </w:tcMar>
+            <w:vAlign w:val="center"/>
+          </w:tcPr>
+          <w:p>
+            <w:r>
+              <w:t>Entrega guías para aplicar las buenas prácticas de CMMI en una organización proveedora de servicios</w:t>
+            </w:r>
+            <w:r>
+              <w:t xml:space="preserve"> para clientes y usuarios finales. </w:t>
+            </w:r>
+          </w:p>
+        </w:tc>
+      </w:tr>
+      <w:tr>
+        <w:trPr>
+          <w:cantSplit/>
+        </w:trPr>
+        <w:tc>
+          <w:tcPr>
+            <w:tcW w:w="3176" w:type="dxa"/>
+            <w:shd w:val="clear" w:color="auto" w:fill="auto"/>
+            <w:tcMar>
+              <w:top w:w="57" w:type="dxa"/>
+              <w:left w:w="57" w:type="dxa"/>
+              <w:bottom w:w="57" w:type="dxa"/>
+              <w:right w:w="57" w:type="dxa"/>
+            </w:tcMar>
+            <w:vAlign w:val="center"/>
+          </w:tcPr>
+          <w:p>
+            <w:pPr>
+              <w:jc w:val="left"/>
+              <w:rPr>
+                <w:b/>
+              </w:rPr>
+            </w:pPr>
+            <w:r>
+              <w:rPr>
+                <w:b/>
+              </w:rPr>
+              <w:t>CMMI para Adquisiciones</w:t>
+            </w:r>
+          </w:p>
+          <w:p>
+            <w:pPr>
+              <w:jc w:val="left"/>
+            </w:pPr>
+            <w:r>
+              <w:t>(CMMI-</w:t>
+            </w:r>
+            <w:r>
+              <w:t>ACQ</w:t>
+            </w:r>
+            <w:r>
+              <w:t>, V1.3</w:t>
+            </w:r>
+            <w:r>
+              <w:t>)</w:t>
+            </w:r>
+          </w:p>
+        </w:tc>
+        <w:tc>
+          <w:tcPr>
+            <w:tcW w:w="5211" w:type="dxa"/>
+            <w:shd w:val="clear" w:color="auto" w:fill="auto"/>
+            <w:tcMar>
+              <w:top w:w="57" w:type="dxa"/>
+              <w:left w:w="57" w:type="dxa"/>
+              <w:bottom w:w="57" w:type="dxa"/>
+              <w:right w:w="57" w:type="dxa"/>
+            </w:tcMar>
+            <w:vAlign w:val="center"/>
+          </w:tcPr>
+          <w:p>
+            <w:r>
+              <w:t>Proveer orientación para aplicar las buenas prácticas CMMI en una organización que requiere gestionar la adquisición de productos y servicios</w:t>
+            </w:r>
+            <w:r>
+              <w:t xml:space="preserve"> para satisface</w:t>
+            </w:r>
+            <w:r>
+              <w:t>r</w:t>
+            </w:r>
+            <w:r>
+              <w:t xml:space="preserve"> necesidades de clientes y usuarios finales.</w:t>
+            </w:r>
+            <w:r>
+              <w:t xml:space="preserve"> </w:t>
+            </w:r>
+          </w:p>
+        </w:tc>
+      </w:tr>
+      <w:tr>
+        <w:trPr>
+          <w:cantSplit/>
+        </w:trPr>
+        <w:tc>
+          <w:tcPr>
+            <w:tcW w:w="3176" w:type="dxa"/>
+            <w:shd w:val="clear" w:color="auto" w:fill="auto"/>
+            <w:tcMar>
+              <w:top w:w="57" w:type="dxa"/>
+              <w:left w:w="57" w:type="dxa"/>
+              <w:bottom w:w="57" w:type="dxa"/>
+              <w:right w:w="57" w:type="dxa"/>
+            </w:tcMar>
+            <w:vAlign w:val="center"/>
+          </w:tcPr>
+          <w:p>
+            <w:pPr>
+              <w:jc w:val="left"/>
+              <w:rPr>
+                <w:b/>
+              </w:rPr>
+            </w:pPr>
+            <w:r>
+              <w:rPr>
+                <w:b/>
+              </w:rPr>
+              <w:t>CMMI</w:t>
+            </w:r>
+            <w:r>
+              <w:rPr>
+                <w:b/>
+              </w:rPr>
+              <w:t xml:space="preserve"> para Personas</w:t>
+            </w:r>
+          </w:p>
+          <w:p>
+            <w:pPr>
+              <w:jc w:val="left"/>
+            </w:pPr>
+            <w:r>
+              <w:t>(P-CMM</w:t>
+            </w:r>
+            <w:r>
+              <w:t>, V2.0</w:t>
+            </w:r>
+            <w:r>
+              <w:t>)</w:t>
+            </w:r>
+          </w:p>
+        </w:tc>
+        <w:tc>
+          <w:tcPr>
+            <w:tcW w:w="5211" w:type="dxa"/>
+            <w:shd w:val="clear" w:color="auto" w:fill="auto"/>
+            <w:tcMar>
+              <w:top w:w="57" w:type="dxa"/>
+              <w:left w:w="57" w:type="dxa"/>
+              <w:bottom w:w="57" w:type="dxa"/>
+              <w:right w:w="57" w:type="dxa"/>
+            </w:tcMar>
+            <w:vAlign w:val="center"/>
+          </w:tcPr>
+          <w:p>
+            <w:r>
+              <w:t>Se autodefine como una herramienta</w:t>
+            </w:r>
+            <w:r>
+              <w:t xml:space="preserve"> para ayudar a enfrentar con éxito los problemas críticos de las personas</w:t>
+            </w:r>
+            <w:r>
+              <w:t xml:space="preserve"> en las organizaciones.</w:t>
+            </w:r>
+          </w:p>
+        </w:tc>
+      </w:tr>
+    </w:tbl>
+    <w:p/>
+    <w:p>
+      <w:r>
+        <w:t xml:space="preserve">Considerando el área bajo estudio, como también los </w:t>
+      </w:r>
+      <w:r>
+        <w:t>objetivos definidos, el modelo CMMI que se utilizará como referencia será el “CMMI para Desarrollo”</w:t>
+      </w:r>
+      <w:r>
+        <w:t>.</w:t>
+      </w:r>
+      <w:r>
+        <w:t xml:space="preserve"> </w:t>
+      </w:r>
+    </w:p>
+    <w:p/>
+    <w:p>
+      <w:pPr>
+        <w:pStyle w:val="Ttulo2"/>
+      </w:pPr>
+      <w:r>
+        <w:br w:type="page"/>
+      </w:r>
+      <w:bookmarkStart w:id="30" w:name="_Toc525761454"/>
+      <w:bookmarkStart w:id="31" w:name="_Toc526347594"/>
       <w:bookmarkEnd w:id="28"/>
-    </w:p>
-    <w:p/>
-    <w:p>
-      <w:pPr>
-        <w:pStyle w:val="Ttulo2"/>
-      </w:pPr>
-      <w:bookmarkStart w:id="29" w:name="_Toc525761453"/>
-      <w:bookmarkStart w:id="30" w:name="_Toc526288721"/>
-      <w:r>
-        <w:t>Integración de Modelos de Madurez de Capacidades</w:t>
-      </w:r>
-      <w:bookmarkEnd w:id="29"/>
-      <w:bookmarkEnd w:id="30"/>
-    </w:p>
-    <w:p/>
-    <w:p/>
-    <w:p>
-      <w:pPr>
-        <w:pStyle w:val="Ttulo2"/>
-      </w:pPr>
-      <w:bookmarkStart w:id="31" w:name="_Toc525761454"/>
-      <w:r>
-        <w:br w:type="page"/>
-      </w:r>
-      <w:bookmarkStart w:id="32" w:name="_Toc526288722"/>
       <w:r>
         <w:lastRenderedPageBreak/>
         <w:t>Guía del PMBOK</w:t>
       </w:r>
+      <w:bookmarkEnd w:id="30"/>
+      <w:r>
+        <w:rPr>
+          <w:rStyle w:val="Refdenotaalpie"/>
+        </w:rPr>
+        <w:footnoteReference w:id="4"/>
+      </w:r>
       <w:bookmarkEnd w:id="31"/>
-      <w:r>
-        <w:rPr>
-          <w:rStyle w:val="Refdenotaalpie"/>
-        </w:rPr>
-        <w:footnoteReference w:id="3"/>
-      </w:r>
-      <w:bookmarkEnd w:id="32"/>
     </w:p>
     <w:p>
       <w:r>
@@ -7759,8 +8297,15 @@
     <w:p/>
     <w:tbl>
       <w:tblPr>
-        <w:tblStyle w:val="Tablaconcuadrcula"/>
         <w:tblW w:w="0" w:type="auto"/>
+        <w:tblBorders>
+          <w:top w:val="single" w:sz="4" w:space="0" w:color="auto"/>
+          <w:left w:val="single" w:sz="4" w:space="0" w:color="auto"/>
+          <w:bottom w:val="single" w:sz="4" w:space="0" w:color="auto"/>
+          <w:right w:val="single" w:sz="4" w:space="0" w:color="auto"/>
+          <w:insideH w:val="single" w:sz="4" w:space="0" w:color="auto"/>
+          <w:insideV w:val="single" w:sz="4" w:space="0" w:color="auto"/>
+        </w:tblBorders>
         <w:tblLook w:val="04A0" w:firstRow="1" w:lastRow="0" w:firstColumn="1" w:lastColumn="0" w:noHBand="0" w:noVBand="1"/>
       </w:tblPr>
       <w:tblGrid>
@@ -7775,7 +8320,7 @@
         <w:tc>
           <w:tcPr>
             <w:tcW w:w="2325" w:type="dxa"/>
-            <w:shd w:val="clear" w:color="auto" w:fill="D9E2F3" w:themeFill="accent1" w:themeFillTint="33"/>
+            <w:shd w:val="clear" w:color="auto" w:fill="D9E2F3"/>
             <w:tcMar>
               <w:top w:w="57" w:type="dxa"/>
               <w:left w:w="57" w:type="dxa"/>
@@ -7805,7 +8350,7 @@
         <w:tc>
           <w:tcPr>
             <w:tcW w:w="6062" w:type="dxa"/>
-            <w:shd w:val="clear" w:color="auto" w:fill="D9E2F3" w:themeFill="accent1" w:themeFillTint="33"/>
+            <w:shd w:val="clear" w:color="auto" w:fill="D9E2F3"/>
             <w:tcMar>
               <w:top w:w="57" w:type="dxa"/>
               <w:left w:w="57" w:type="dxa"/>
@@ -7840,6 +8385,7 @@
         <w:tc>
           <w:tcPr>
             <w:tcW w:w="2325" w:type="dxa"/>
+            <w:shd w:val="clear" w:color="auto" w:fill="auto"/>
             <w:tcMar>
               <w:top w:w="57" w:type="dxa"/>
               <w:left w:w="57" w:type="dxa"/>
@@ -7869,6 +8415,7 @@
         <w:tc>
           <w:tcPr>
             <w:tcW w:w="6062" w:type="dxa"/>
+            <w:shd w:val="clear" w:color="auto" w:fill="auto"/>
             <w:tcMar>
               <w:top w:w="57" w:type="dxa"/>
               <w:left w:w="57" w:type="dxa"/>
@@ -7902,6 +8449,7 @@
         <w:tc>
           <w:tcPr>
             <w:tcW w:w="2325" w:type="dxa"/>
+            <w:shd w:val="clear" w:color="auto" w:fill="auto"/>
             <w:tcMar>
               <w:top w:w="57" w:type="dxa"/>
               <w:left w:w="57" w:type="dxa"/>
@@ -7931,6 +8479,7 @@
         <w:tc>
           <w:tcPr>
             <w:tcW w:w="6062" w:type="dxa"/>
+            <w:shd w:val="clear" w:color="auto" w:fill="auto"/>
             <w:tcMar>
               <w:top w:w="57" w:type="dxa"/>
               <w:left w:w="57" w:type="dxa"/>
@@ -7967,6 +8516,7 @@
         <w:tc>
           <w:tcPr>
             <w:tcW w:w="2325" w:type="dxa"/>
+            <w:shd w:val="clear" w:color="auto" w:fill="auto"/>
             <w:tcMar>
               <w:top w:w="57" w:type="dxa"/>
               <w:left w:w="57" w:type="dxa"/>
@@ -7996,6 +8546,7 @@
         <w:tc>
           <w:tcPr>
             <w:tcW w:w="6062" w:type="dxa"/>
+            <w:shd w:val="clear" w:color="auto" w:fill="auto"/>
             <w:tcMar>
               <w:top w:w="57" w:type="dxa"/>
               <w:left w:w="57" w:type="dxa"/>
@@ -8048,6 +8599,7 @@
         <w:tc>
           <w:tcPr>
             <w:tcW w:w="2325" w:type="dxa"/>
+            <w:shd w:val="clear" w:color="auto" w:fill="auto"/>
             <w:tcMar>
               <w:top w:w="57" w:type="dxa"/>
               <w:left w:w="57" w:type="dxa"/>
@@ -8077,6 +8629,7 @@
         <w:tc>
           <w:tcPr>
             <w:tcW w:w="6062" w:type="dxa"/>
+            <w:shd w:val="clear" w:color="auto" w:fill="auto"/>
             <w:tcMar>
               <w:top w:w="57" w:type="dxa"/>
               <w:left w:w="57" w:type="dxa"/>
@@ -8129,6 +8682,7 @@
         <w:tc>
           <w:tcPr>
             <w:tcW w:w="2325" w:type="dxa"/>
+            <w:shd w:val="clear" w:color="auto" w:fill="auto"/>
             <w:tcMar>
               <w:top w:w="57" w:type="dxa"/>
               <w:left w:w="57" w:type="dxa"/>
@@ -8158,6 +8712,7 @@
         <w:tc>
           <w:tcPr>
             <w:tcW w:w="6062" w:type="dxa"/>
+            <w:shd w:val="clear" w:color="auto" w:fill="auto"/>
             <w:tcMar>
               <w:top w:w="57" w:type="dxa"/>
               <w:left w:w="57" w:type="dxa"/>
@@ -8273,6 +8828,7 @@
         <w:tc>
           <w:tcPr>
             <w:tcW w:w="2325" w:type="dxa"/>
+            <w:shd w:val="clear" w:color="auto" w:fill="auto"/>
             <w:tcMar>
               <w:top w:w="57" w:type="dxa"/>
               <w:left w:w="57" w:type="dxa"/>
@@ -8302,6 +8858,7 @@
         <w:tc>
           <w:tcPr>
             <w:tcW w:w="6062" w:type="dxa"/>
+            <w:shd w:val="clear" w:color="auto" w:fill="auto"/>
             <w:tcMar>
               <w:top w:w="57" w:type="dxa"/>
               <w:left w:w="57" w:type="dxa"/>
@@ -8371,13 +8928,47 @@
       </w:r>
       <w:r>
         <w:lastRenderedPageBreak/>
-        <w:pict w14:anchorId="55411752">
-          <v:shape id="_x0000_i1025" type="#_x0000_t75" style="width:413.75pt;height:433.6pt;visibility:visible;mso-wrap-style:square">
+        <w:t>La siguiente figura, contenida en la guía del PMBOK</w:t>
+      </w:r>
+      <w:r>
+        <w:t xml:space="preserve">, representa la relación entre los componentes claves de los proyectos y los demás conceptos </w:t>
+      </w:r>
+      <w:r>
+        <w:rPr>
+          <w:noProof/>
+        </w:rPr>
+        <w:pict w14:anchorId="2B3A651F">
+          <v:shape id="_x0000_s1138" type="#_x0000_t75" style="position:absolute;left:0;text-align:left;margin-left:0;margin-top:65.55pt;width:413.75pt;height:433.6pt;z-index:4;visibility:visible;mso-wrap-style:square;mso-position-horizontal:center;mso-position-horizontal-relative:text;mso-position-vertical-relative:text">
             <v:imagedata r:id="rId10" o:title=""/>
           </v:shape>
         </w:pict>
       </w:r>
-    </w:p>
+      <w:r>
+        <w:t>descritos en la guía (grupos de procesos y áreas de conocimiento):</w:t>
+      </w:r>
+    </w:p>
+    <w:p/>
+    <w:p/>
+    <w:p/>
+    <w:p/>
+    <w:p/>
+    <w:p/>
+    <w:p/>
+    <w:p/>
+    <w:p/>
+    <w:p/>
+    <w:p/>
+    <w:p/>
+    <w:p/>
+    <w:p/>
+    <w:p/>
+    <w:p/>
+    <w:p/>
+    <w:p/>
+    <w:p/>
+    <w:p/>
+    <w:p/>
+    <w:p/>
     <w:p>
       <w:pPr>
         <w:pStyle w:val="Grfico1"/>
@@ -8417,14 +9008,14 @@
       <w:r>
         <w:br w:type="page"/>
       </w:r>
-      <w:bookmarkStart w:id="33" w:name="_Toc308398436"/>
-      <w:bookmarkStart w:id="34" w:name="_Toc526288723"/>
+      <w:bookmarkStart w:id="32" w:name="_Toc308398436"/>
+      <w:bookmarkStart w:id="33" w:name="_Toc526347595"/>
       <w:r>
         <w:lastRenderedPageBreak/>
         <w:t>Grupos de Procesos de la Dirección de Proyectos</w:t>
       </w:r>
+      <w:bookmarkEnd w:id="32"/>
       <w:bookmarkEnd w:id="33"/>
-      <w:bookmarkEnd w:id="34"/>
     </w:p>
     <w:p>
       <w:r>
@@ -8440,8 +9031,15 @@
     <w:p/>
     <w:tbl>
       <w:tblPr>
-        <w:tblStyle w:val="Tablaconcuadrcula"/>
         <w:tblW w:w="0" w:type="auto"/>
+        <w:tblBorders>
+          <w:top w:val="single" w:sz="4" w:space="0" w:color="auto"/>
+          <w:left w:val="single" w:sz="4" w:space="0" w:color="auto"/>
+          <w:bottom w:val="single" w:sz="4" w:space="0" w:color="auto"/>
+          <w:right w:val="single" w:sz="4" w:space="0" w:color="auto"/>
+          <w:insideH w:val="single" w:sz="4" w:space="0" w:color="auto"/>
+          <w:insideV w:val="single" w:sz="4" w:space="0" w:color="auto"/>
+        </w:tblBorders>
         <w:tblLook w:val="04A0" w:firstRow="1" w:lastRow="0" w:firstColumn="1" w:lastColumn="0" w:noHBand="0" w:noVBand="1"/>
       </w:tblPr>
       <w:tblGrid>
@@ -8455,7 +9053,7 @@
         <w:tc>
           <w:tcPr>
             <w:tcW w:w="2467" w:type="dxa"/>
-            <w:shd w:val="clear" w:color="auto" w:fill="D9E2F3" w:themeFill="accent1" w:themeFillTint="33"/>
+            <w:shd w:val="clear" w:color="auto" w:fill="D9E2F3"/>
             <w:tcMar>
               <w:top w:w="57" w:type="dxa"/>
               <w:left w:w="57" w:type="dxa"/>
@@ -8483,7 +9081,7 @@
         <w:tc>
           <w:tcPr>
             <w:tcW w:w="5920" w:type="dxa"/>
-            <w:shd w:val="clear" w:color="auto" w:fill="D9E2F3" w:themeFill="accent1" w:themeFillTint="33"/>
+            <w:shd w:val="clear" w:color="auto" w:fill="D9E2F3"/>
             <w:tcMar>
               <w:top w:w="57" w:type="dxa"/>
               <w:left w:w="57" w:type="dxa"/>
@@ -8516,6 +9114,7 @@
         <w:tc>
           <w:tcPr>
             <w:tcW w:w="2467" w:type="dxa"/>
+            <w:shd w:val="clear" w:color="auto" w:fill="auto"/>
             <w:tcMar>
               <w:top w:w="57" w:type="dxa"/>
               <w:left w:w="57" w:type="dxa"/>
@@ -8542,6 +9141,7 @@
         <w:tc>
           <w:tcPr>
             <w:tcW w:w="5920" w:type="dxa"/>
+            <w:shd w:val="clear" w:color="auto" w:fill="auto"/>
             <w:tcMar>
               <w:top w:w="57" w:type="dxa"/>
               <w:left w:w="57" w:type="dxa"/>
@@ -8567,6 +9167,7 @@
         <w:tc>
           <w:tcPr>
             <w:tcW w:w="2467" w:type="dxa"/>
+            <w:shd w:val="clear" w:color="auto" w:fill="auto"/>
             <w:tcMar>
               <w:top w:w="57" w:type="dxa"/>
               <w:left w:w="57" w:type="dxa"/>
@@ -8605,6 +9206,7 @@
         <w:tc>
           <w:tcPr>
             <w:tcW w:w="5920" w:type="dxa"/>
+            <w:shd w:val="clear" w:color="auto" w:fill="auto"/>
             <w:tcMar>
               <w:top w:w="57" w:type="dxa"/>
               <w:left w:w="57" w:type="dxa"/>
@@ -8627,6 +9229,7 @@
         <w:tc>
           <w:tcPr>
             <w:tcW w:w="2467" w:type="dxa"/>
+            <w:shd w:val="clear" w:color="auto" w:fill="auto"/>
             <w:tcMar>
               <w:top w:w="57" w:type="dxa"/>
               <w:left w:w="57" w:type="dxa"/>
@@ -8653,6 +9256,7 @@
         <w:tc>
           <w:tcPr>
             <w:tcW w:w="5920" w:type="dxa"/>
+            <w:shd w:val="clear" w:color="auto" w:fill="auto"/>
             <w:tcMar>
               <w:top w:w="57" w:type="dxa"/>
               <w:left w:w="57" w:type="dxa"/>
@@ -8675,6 +9279,7 @@
         <w:tc>
           <w:tcPr>
             <w:tcW w:w="2467" w:type="dxa"/>
+            <w:shd w:val="clear" w:color="auto" w:fill="auto"/>
             <w:tcMar>
               <w:top w:w="57" w:type="dxa"/>
               <w:left w:w="57" w:type="dxa"/>
@@ -8715,6 +9320,7 @@
         <w:tc>
           <w:tcPr>
             <w:tcW w:w="5920" w:type="dxa"/>
+            <w:shd w:val="clear" w:color="auto" w:fill="auto"/>
             <w:tcMar>
               <w:top w:w="57" w:type="dxa"/>
               <w:left w:w="57" w:type="dxa"/>
@@ -8737,6 +9343,7 @@
         <w:tc>
           <w:tcPr>
             <w:tcW w:w="2467" w:type="dxa"/>
+            <w:shd w:val="clear" w:color="auto" w:fill="auto"/>
             <w:tcMar>
               <w:top w:w="57" w:type="dxa"/>
               <w:left w:w="57" w:type="dxa"/>
@@ -8763,6 +9370,7 @@
         <w:tc>
           <w:tcPr>
             <w:tcW w:w="5920" w:type="dxa"/>
+            <w:shd w:val="clear" w:color="auto" w:fill="auto"/>
             <w:tcMar>
               <w:top w:w="57" w:type="dxa"/>
               <w:left w:w="57" w:type="dxa"/>
@@ -8800,13 +9408,13 @@
       <w:pPr>
         <w:pStyle w:val="Ttulo3"/>
       </w:pPr>
-      <w:bookmarkStart w:id="35" w:name="_Toc308398437"/>
-      <w:bookmarkStart w:id="36" w:name="_Toc526288724"/>
+      <w:bookmarkStart w:id="34" w:name="_Toc308398437"/>
+      <w:bookmarkStart w:id="35" w:name="_Toc526347596"/>
       <w:r>
         <w:t>Áreas de Conocimiento de la Dirección de Proyectos</w:t>
       </w:r>
+      <w:bookmarkEnd w:id="34"/>
       <w:bookmarkEnd w:id="35"/>
-      <w:bookmarkEnd w:id="36"/>
     </w:p>
     <w:p>
       <w:pPr>
@@ -8886,7 +9494,7 @@
         <w:tc>
           <w:tcPr>
             <w:tcW w:w="2786" w:type="dxa"/>
-            <w:shd w:val="clear" w:color="auto" w:fill="D9E2F3" w:themeFill="accent1" w:themeFillTint="33"/>
+            <w:shd w:val="clear" w:color="auto" w:fill="D9E2F3"/>
             <w:tcMar>
               <w:top w:w="57" w:type="dxa"/>
               <w:left w:w="57" w:type="dxa"/>
@@ -8914,7 +9522,7 @@
         <w:tc>
           <w:tcPr>
             <w:tcW w:w="5584" w:type="dxa"/>
-            <w:shd w:val="clear" w:color="auto" w:fill="D9E2F3" w:themeFill="accent1" w:themeFillTint="33"/>
+            <w:shd w:val="clear" w:color="auto" w:fill="D9E2F3"/>
             <w:tcMar>
               <w:top w:w="57" w:type="dxa"/>
               <w:left w:w="57" w:type="dxa"/>
@@ -9562,7 +10170,7 @@
       <w:pPr>
         <w:pStyle w:val="Grfico1"/>
       </w:pPr>
-      <w:bookmarkStart w:id="37" w:name="_Toc525761455"/>
+      <w:bookmarkStart w:id="36" w:name="_Toc525761455"/>
       <w:r>
         <w:t>Relación entre l</w:t>
       </w:r>
@@ -9592,13 +10200,13 @@
       <w:r>
         <w:br w:type="page"/>
       </w:r>
-      <w:bookmarkStart w:id="38" w:name="_Toc526288725"/>
+      <w:bookmarkStart w:id="37" w:name="_Toc526347597"/>
       <w:r>
         <w:lastRenderedPageBreak/>
         <w:t>Buenas Prácticas</w:t>
       </w:r>
+      <w:bookmarkEnd w:id="36"/>
       <w:bookmarkEnd w:id="37"/>
-      <w:bookmarkEnd w:id="38"/>
     </w:p>
     <w:p>
       <w:r>
@@ -9671,12 +10279,12 @@
         </w:rPr>
         <w:br w:type="page"/>
       </w:r>
-      <w:bookmarkStart w:id="39" w:name="_Toc526288726"/>
+      <w:bookmarkStart w:id="38" w:name="_Toc526347598"/>
       <w:r>
         <w:lastRenderedPageBreak/>
         <w:t>Mejora Continua</w:t>
       </w:r>
-      <w:bookmarkEnd w:id="39"/>
+      <w:bookmarkEnd w:id="38"/>
     </w:p>
     <w:p>
       <w:r>
@@ -9706,7 +10314,7 @@
           <w:noProof/>
         </w:rPr>
         <w:pict w14:anchorId="61D816CE">
-          <v:group id="_x0000_s1125" editas="cycle" style="position:absolute;left:0;text-align:left;margin-left:87.15pt;margin-top:11.4pt;width:222.3pt;height:191.8pt;z-index:251658752" coordorigin="1804,3185" coordsize="8640,8640">
+          <v:group id="_x0000_s1125" editas="cycle" style="position:absolute;left:0;text-align:left;margin-left:87.15pt;margin-top:11.4pt;width:222.3pt;height:191.8pt;z-index:3" coordorigin="1804,3185" coordsize="8640,8640">
             <o:lock v:ext="edit" aspectratio="t"/>
             <o:diagram v:ext="edit" dgmstyle="17" dgmscalex="33724" dgmscaley="29097" dgmfontsize="5" constrainbounds="2452,3833,9796,11177" autoformat="t">
               <o:relationtable v:ext="edit">
@@ -10264,7 +10872,6 @@
           </w:tcPr>
           <w:p>
             <w:pPr>
-              <w:jc w:val="left"/>
               <w:rPr>
                 <w:lang w:eastAsia="es-CL"/>
               </w:rPr>
@@ -10347,7 +10954,6 @@
           </w:tcPr>
           <w:p>
             <w:pPr>
-              <w:jc w:val="left"/>
               <w:rPr>
                 <w:lang w:eastAsia="es-CL"/>
               </w:rPr>
@@ -10430,7 +11036,6 @@
           </w:tcPr>
           <w:p>
             <w:pPr>
-              <w:jc w:val="left"/>
               <w:rPr>
                 <w:lang w:eastAsia="es-CL"/>
               </w:rPr>
@@ -10453,12 +11058,12 @@
       <w:r>
         <w:br w:type="page"/>
       </w:r>
-      <w:bookmarkStart w:id="40" w:name="_Toc526288727"/>
+      <w:bookmarkStart w:id="39" w:name="_Toc526347599"/>
       <w:r>
         <w:lastRenderedPageBreak/>
         <w:t>Factores Críticos</w:t>
       </w:r>
-      <w:bookmarkEnd w:id="40"/>
+      <w:bookmarkEnd w:id="39"/>
     </w:p>
     <w:p>
       <w:pPr>
@@ -12457,282 +13062,282 @@
       <w:r>
         <w:br w:type="page"/>
       </w:r>
-      <w:bookmarkStart w:id="41" w:name="_Toc525761456"/>
-      <w:bookmarkStart w:id="42" w:name="_Toc526288728"/>
+      <w:bookmarkStart w:id="40" w:name="_Toc525761456"/>
+      <w:bookmarkStart w:id="41" w:name="_Toc526347600"/>
       <w:r>
         <w:lastRenderedPageBreak/>
         <w:t>Desarrollo</w:t>
       </w:r>
+      <w:bookmarkEnd w:id="40"/>
       <w:bookmarkEnd w:id="41"/>
+    </w:p>
+    <w:p/>
+    <w:p>
+      <w:pPr>
+        <w:pStyle w:val="Ttulo2"/>
+      </w:pPr>
+      <w:bookmarkStart w:id="42" w:name="_Toc525761457"/>
+      <w:bookmarkStart w:id="43" w:name="_Toc526347601"/>
+      <w:r>
+        <w:t>Metodología</w:t>
+      </w:r>
       <w:bookmarkEnd w:id="42"/>
+      <w:bookmarkEnd w:id="43"/>
     </w:p>
     <w:p/>
     <w:p>
       <w:pPr>
         <w:pStyle w:val="Ttulo2"/>
       </w:pPr>
-      <w:bookmarkStart w:id="43" w:name="_Toc525761457"/>
-      <w:bookmarkStart w:id="44" w:name="_Toc526288729"/>
-      <w:r>
-        <w:t>Metodología</w:t>
-      </w:r>
-      <w:bookmarkEnd w:id="43"/>
+      <w:bookmarkStart w:id="44" w:name="_Toc525761458"/>
+      <w:bookmarkStart w:id="45" w:name="_Toc526347602"/>
+      <w:r>
+        <w:t>Identificación de Factores Críticos</w:t>
+      </w:r>
       <w:bookmarkEnd w:id="44"/>
+      <w:bookmarkEnd w:id="45"/>
     </w:p>
     <w:p/>
     <w:p>
       <w:pPr>
+        <w:pStyle w:val="Ttulo3"/>
+      </w:pPr>
+      <w:bookmarkStart w:id="46" w:name="_Toc525761459"/>
+      <w:bookmarkStart w:id="47" w:name="_Toc526347603"/>
+      <w:r>
+        <w:t>Revisión de Antecedentes Históricos</w:t>
+      </w:r>
+      <w:bookmarkEnd w:id="46"/>
+      <w:bookmarkEnd w:id="47"/>
+    </w:p>
+    <w:p/>
+    <w:p>
+      <w:pPr>
+        <w:pStyle w:val="Ttulo3"/>
+      </w:pPr>
+      <w:bookmarkStart w:id="48" w:name="_Toc525761460"/>
+      <w:bookmarkStart w:id="49" w:name="_Toc526347604"/>
+      <w:r>
+        <w:t>Visión de Expertos y Usuarios</w:t>
+      </w:r>
+      <w:bookmarkEnd w:id="48"/>
+      <w:bookmarkEnd w:id="49"/>
+    </w:p>
+    <w:p/>
+    <w:p>
+      <w:pPr>
+        <w:pStyle w:val="Ttulo3"/>
+      </w:pPr>
+      <w:bookmarkStart w:id="50" w:name="_Toc525761461"/>
+      <w:bookmarkStart w:id="51" w:name="_Toc526347605"/>
+      <w:r>
+        <w:t>Análisis</w:t>
+      </w:r>
+      <w:r>
+        <w:t xml:space="preserve"> de la Información</w:t>
+      </w:r>
+      <w:bookmarkEnd w:id="50"/>
+      <w:bookmarkEnd w:id="51"/>
+    </w:p>
+    <w:p/>
+    <w:p>
+      <w:pPr>
+        <w:pStyle w:val="Ttulo3"/>
+      </w:pPr>
+      <w:bookmarkStart w:id="52" w:name="_Toc525761462"/>
+      <w:bookmarkStart w:id="53" w:name="_Toc526347606"/>
+      <w:r>
+        <w:t>Factores Críticos</w:t>
+      </w:r>
+      <w:bookmarkEnd w:id="52"/>
+      <w:bookmarkEnd w:id="53"/>
+    </w:p>
+    <w:p/>
+    <w:p>
+      <w:pPr>
         <w:pStyle w:val="Ttulo2"/>
       </w:pPr>
-      <w:bookmarkStart w:id="45" w:name="_Toc525761458"/>
-      <w:bookmarkStart w:id="46" w:name="_Toc526288730"/>
-      <w:r>
-        <w:t>Identificación de Factores Críticos</w:t>
-      </w:r>
-      <w:bookmarkEnd w:id="45"/>
-      <w:bookmarkEnd w:id="46"/>
+      <w:bookmarkStart w:id="54" w:name="_Toc525761463"/>
+      <w:bookmarkStart w:id="55" w:name="_Toc526347607"/>
+      <w:r>
+        <w:t>Desarrollo del Manual</w:t>
+      </w:r>
+      <w:bookmarkEnd w:id="54"/>
+      <w:bookmarkEnd w:id="55"/>
     </w:p>
     <w:p/>
     <w:p>
       <w:pPr>
         <w:pStyle w:val="Ttulo3"/>
       </w:pPr>
-      <w:bookmarkStart w:id="47" w:name="_Toc525761459"/>
-      <w:bookmarkStart w:id="48" w:name="_Toc526288731"/>
-      <w:r>
-        <w:t>Revisión de Antecedentes Históricos</w:t>
-      </w:r>
-      <w:bookmarkEnd w:id="47"/>
-      <w:bookmarkEnd w:id="48"/>
+      <w:bookmarkStart w:id="56" w:name="_Toc525761464"/>
+      <w:bookmarkStart w:id="57" w:name="_Toc526347608"/>
+      <w:r>
+        <w:t>Estructura del Manual de Buenas Prácticas</w:t>
+      </w:r>
+      <w:bookmarkEnd w:id="56"/>
+      <w:bookmarkEnd w:id="57"/>
     </w:p>
     <w:p/>
     <w:p>
       <w:pPr>
         <w:pStyle w:val="Ttulo3"/>
       </w:pPr>
-      <w:bookmarkStart w:id="49" w:name="_Toc525761460"/>
-      <w:bookmarkStart w:id="50" w:name="_Toc526288732"/>
-      <w:r>
-        <w:t>Visión de Expertos y Usuarios</w:t>
-      </w:r>
-      <w:bookmarkEnd w:id="49"/>
-      <w:bookmarkEnd w:id="50"/>
+      <w:bookmarkStart w:id="58" w:name="_Toc525761465"/>
+      <w:bookmarkStart w:id="59" w:name="_Toc526347609"/>
+      <w:r>
+        <w:t>Validación de la Estructura</w:t>
+      </w:r>
+      <w:bookmarkEnd w:id="58"/>
+      <w:bookmarkEnd w:id="59"/>
     </w:p>
     <w:p/>
     <w:p>
       <w:pPr>
         <w:pStyle w:val="Ttulo3"/>
       </w:pPr>
-      <w:bookmarkStart w:id="51" w:name="_Toc525761461"/>
-      <w:bookmarkStart w:id="52" w:name="_Toc526288733"/>
-      <w:r>
-        <w:t>Análisis</w:t>
-      </w:r>
-      <w:r>
-        <w:t xml:space="preserve"> de la Información</w:t>
-      </w:r>
-      <w:bookmarkEnd w:id="51"/>
-      <w:bookmarkEnd w:id="52"/>
+      <w:bookmarkStart w:id="60" w:name="_Toc525761466"/>
+      <w:bookmarkStart w:id="61" w:name="_Toc526347610"/>
+      <w:r>
+        <w:t>Elaboración de Contenidos</w:t>
+      </w:r>
+      <w:bookmarkEnd w:id="60"/>
+      <w:bookmarkEnd w:id="61"/>
     </w:p>
     <w:p/>
     <w:p>
       <w:pPr>
         <w:pStyle w:val="Ttulo3"/>
       </w:pPr>
-      <w:bookmarkStart w:id="53" w:name="_Toc525761462"/>
-      <w:bookmarkStart w:id="54" w:name="_Toc526288734"/>
-      <w:r>
-        <w:t>Factores Críticos</w:t>
-      </w:r>
-      <w:bookmarkEnd w:id="53"/>
-      <w:bookmarkEnd w:id="54"/>
-    </w:p>
-    <w:p/>
-    <w:p>
-      <w:pPr>
-        <w:pStyle w:val="Ttulo2"/>
-      </w:pPr>
-      <w:bookmarkStart w:id="55" w:name="_Toc525761463"/>
-      <w:bookmarkStart w:id="56" w:name="_Toc526288735"/>
-      <w:r>
-        <w:t>Desarrollo del Manual</w:t>
-      </w:r>
-      <w:bookmarkEnd w:id="55"/>
-      <w:bookmarkEnd w:id="56"/>
-    </w:p>
-    <w:p/>
-    <w:p>
-      <w:pPr>
-        <w:pStyle w:val="Ttulo3"/>
-      </w:pPr>
-      <w:bookmarkStart w:id="57" w:name="_Toc525761464"/>
-      <w:bookmarkStart w:id="58" w:name="_Toc526288736"/>
-      <w:r>
-        <w:t>Estructura del Manual de Buenas Prácticas</w:t>
-      </w:r>
-      <w:bookmarkEnd w:id="57"/>
-      <w:bookmarkEnd w:id="58"/>
-    </w:p>
-    <w:p/>
-    <w:p>
-      <w:pPr>
-        <w:pStyle w:val="Ttulo3"/>
-      </w:pPr>
-      <w:bookmarkStart w:id="59" w:name="_Toc525761465"/>
-      <w:bookmarkStart w:id="60" w:name="_Toc526288737"/>
-      <w:r>
-        <w:t>Validación de la Estructura</w:t>
-      </w:r>
-      <w:bookmarkEnd w:id="59"/>
-      <w:bookmarkEnd w:id="60"/>
-    </w:p>
-    <w:p/>
-    <w:p>
-      <w:pPr>
-        <w:pStyle w:val="Ttulo3"/>
-      </w:pPr>
-      <w:bookmarkStart w:id="61" w:name="_Toc525761466"/>
-      <w:bookmarkStart w:id="62" w:name="_Toc526288738"/>
-      <w:r>
-        <w:t>Elaboración de Contenidos</w:t>
-      </w:r>
-      <w:bookmarkEnd w:id="61"/>
-      <w:bookmarkEnd w:id="62"/>
-    </w:p>
-    <w:p/>
-    <w:p>
-      <w:pPr>
-        <w:pStyle w:val="Ttulo3"/>
-      </w:pPr>
-      <w:bookmarkStart w:id="63" w:name="_Toc525761467"/>
-      <w:bookmarkStart w:id="64" w:name="_Toc526288739"/>
+      <w:bookmarkStart w:id="62" w:name="_Toc525761467"/>
+      <w:bookmarkStart w:id="63" w:name="_Toc526347611"/>
       <w:r>
         <w:lastRenderedPageBreak/>
         <w:t>Validación del Contenido</w:t>
       </w:r>
+      <w:bookmarkEnd w:id="62"/>
       <w:bookmarkEnd w:id="63"/>
+    </w:p>
+    <w:p/>
+    <w:p>
+      <w:pPr>
+        <w:pStyle w:val="Ttulo2"/>
+      </w:pPr>
+      <w:bookmarkStart w:id="64" w:name="_Toc525761468"/>
+      <w:bookmarkStart w:id="65" w:name="_Toc526347612"/>
+      <w:r>
+        <w:t>Plan de Implementación</w:t>
+      </w:r>
       <w:bookmarkEnd w:id="64"/>
+      <w:bookmarkEnd w:id="65"/>
     </w:p>
     <w:p/>
     <w:p>
       <w:pPr>
+        <w:pStyle w:val="Ttulo3"/>
+      </w:pPr>
+      <w:bookmarkStart w:id="66" w:name="_Toc525761469"/>
+      <w:bookmarkStart w:id="67" w:name="_Toc526347613"/>
+      <w:r>
+        <w:t>Plan de Acción</w:t>
+      </w:r>
+      <w:bookmarkEnd w:id="66"/>
+      <w:bookmarkEnd w:id="67"/>
+    </w:p>
+    <w:p/>
+    <w:p>
+      <w:pPr>
+        <w:pStyle w:val="Ttulo3"/>
+      </w:pPr>
+      <w:bookmarkStart w:id="68" w:name="_Toc525761470"/>
+      <w:bookmarkStart w:id="69" w:name="_Toc526347614"/>
+      <w:r>
+        <w:t>Cronograma de Implementación</w:t>
+      </w:r>
+      <w:bookmarkEnd w:id="68"/>
+      <w:bookmarkEnd w:id="69"/>
+    </w:p>
+    <w:p/>
+    <w:p>
+      <w:pPr>
         <w:pStyle w:val="Ttulo2"/>
       </w:pPr>
-      <w:bookmarkStart w:id="65" w:name="_Toc525761468"/>
-      <w:bookmarkStart w:id="66" w:name="_Toc526288740"/>
-      <w:r>
-        <w:t>Plan de Implementación</w:t>
-      </w:r>
-      <w:bookmarkEnd w:id="65"/>
-      <w:bookmarkEnd w:id="66"/>
+      <w:bookmarkStart w:id="70" w:name="_Toc525761471"/>
+      <w:bookmarkStart w:id="71" w:name="_Toc526347615"/>
+      <w:r>
+        <w:t>Resultados</w:t>
+      </w:r>
+      <w:bookmarkEnd w:id="70"/>
+      <w:bookmarkEnd w:id="71"/>
     </w:p>
     <w:p/>
     <w:p>
       <w:pPr>
-        <w:pStyle w:val="Ttulo3"/>
-      </w:pPr>
-      <w:bookmarkStart w:id="67" w:name="_Toc525761469"/>
-      <w:bookmarkStart w:id="68" w:name="_Toc526288741"/>
-      <w:r>
-        <w:t>Plan de Acción</w:t>
-      </w:r>
-      <w:bookmarkEnd w:id="67"/>
-      <w:bookmarkEnd w:id="68"/>
-    </w:p>
-    <w:p/>
-    <w:p>
-      <w:pPr>
-        <w:pStyle w:val="Ttulo3"/>
-      </w:pPr>
-      <w:bookmarkStart w:id="69" w:name="_Toc525761470"/>
-      <w:bookmarkStart w:id="70" w:name="_Toc526288742"/>
-      <w:r>
-        <w:t>Cronograma de Implementación</w:t>
-      </w:r>
-      <w:bookmarkEnd w:id="69"/>
-      <w:bookmarkEnd w:id="70"/>
-    </w:p>
-    <w:p/>
-    <w:p>
-      <w:pPr>
-        <w:pStyle w:val="Ttulo2"/>
-      </w:pPr>
-      <w:bookmarkStart w:id="71" w:name="_Toc525761471"/>
-      <w:bookmarkStart w:id="72" w:name="_Toc526288743"/>
-      <w:r>
-        <w:t>Resultados</w:t>
-      </w:r>
-      <w:bookmarkEnd w:id="71"/>
-      <w:bookmarkEnd w:id="72"/>
-    </w:p>
-    <w:p/>
-    <w:p>
-      <w:pPr>
         <w:pStyle w:val="Ttulo1"/>
       </w:pPr>
       <w:r>
         <w:br w:type="page"/>
       </w:r>
-      <w:bookmarkStart w:id="73" w:name="_Toc525761472"/>
-      <w:bookmarkStart w:id="74" w:name="_Toc526288744"/>
+      <w:bookmarkStart w:id="72" w:name="_Toc525761472"/>
+      <w:bookmarkStart w:id="73" w:name="_Toc526347616"/>
       <w:r>
         <w:lastRenderedPageBreak/>
         <w:t>Conclusiones</w:t>
       </w:r>
+      <w:bookmarkEnd w:id="72"/>
       <w:bookmarkEnd w:id="73"/>
+    </w:p>
+    <w:p/>
+    <w:p>
+      <w:pPr>
+        <w:pStyle w:val="Ttulo2"/>
+      </w:pPr>
+      <w:bookmarkStart w:id="74" w:name="_Toc525761473"/>
+      <w:bookmarkStart w:id="75" w:name="_Toc526347617"/>
+      <w:r>
+        <w:t>Conclusiones</w:t>
+      </w:r>
       <w:bookmarkEnd w:id="74"/>
+      <w:bookmarkEnd w:id="75"/>
     </w:p>
     <w:p/>
     <w:p>
       <w:pPr>
         <w:pStyle w:val="Ttulo2"/>
       </w:pPr>
-      <w:bookmarkStart w:id="75" w:name="_Toc525761473"/>
-      <w:bookmarkStart w:id="76" w:name="_Toc526288745"/>
-      <w:r>
-        <w:t>Conclusiones</w:t>
-      </w:r>
-      <w:bookmarkEnd w:id="75"/>
+      <w:bookmarkStart w:id="76" w:name="_Toc525761474"/>
+      <w:bookmarkStart w:id="77" w:name="_Toc526347618"/>
+      <w:r>
+        <w:t>Aporte</w:t>
+      </w:r>
       <w:bookmarkEnd w:id="76"/>
+      <w:bookmarkEnd w:id="77"/>
     </w:p>
     <w:p/>
     <w:p>
       <w:pPr>
-        <w:pStyle w:val="Ttulo2"/>
-      </w:pPr>
-      <w:bookmarkStart w:id="77" w:name="_Toc525761474"/>
-      <w:bookmarkStart w:id="78" w:name="_Toc526288746"/>
-      <w:r>
-        <w:t>Aporte</w:t>
-      </w:r>
-      <w:bookmarkEnd w:id="77"/>
-      <w:bookmarkEnd w:id="78"/>
-    </w:p>
-    <w:p/>
-    <w:p>
-      <w:pPr>
         <w:pStyle w:val="Ttulo1"/>
       </w:pPr>
       <w:r>
         <w:br w:type="page"/>
       </w:r>
-      <w:bookmarkStart w:id="79" w:name="_Toc526288747"/>
+      <w:bookmarkStart w:id="78" w:name="_Toc526347619"/>
       <w:r>
         <w:lastRenderedPageBreak/>
         <w:t>Bibliografía</w:t>
       </w:r>
+      <w:bookmarkEnd w:id="78"/>
+    </w:p>
+    <w:p/>
+    <w:p>
+      <w:pPr>
+        <w:pStyle w:val="Ttulo2"/>
+      </w:pPr>
+      <w:bookmarkStart w:id="79" w:name="_Toc526347620"/>
+      <w:r>
+        <w:t>Bibliografía</w:t>
+      </w:r>
       <w:bookmarkEnd w:id="79"/>
-    </w:p>
-    <w:p/>
-    <w:p>
-      <w:pPr>
-        <w:pStyle w:val="Ttulo2"/>
-      </w:pPr>
-      <w:bookmarkStart w:id="80" w:name="_Toc526288748"/>
-      <w:r>
-        <w:t>Bibliografía</w:t>
-      </w:r>
-      <w:bookmarkEnd w:id="80"/>
     </w:p>
     <w:p>
       <w:pPr>
@@ -12991,12 +13596,12 @@
       <w:r>
         <w:br w:type="page"/>
       </w:r>
-      <w:bookmarkStart w:id="81" w:name="_Toc526288749"/>
+      <w:bookmarkStart w:id="80" w:name="_Toc526347621"/>
       <w:r>
         <w:lastRenderedPageBreak/>
         <w:t>Fuentes de Información</w:t>
       </w:r>
-      <w:bookmarkEnd w:id="81"/>
+      <w:bookmarkEnd w:id="80"/>
     </w:p>
     <w:tbl>
       <w:tblPr>
@@ -13347,14 +13952,17 @@
       <w:r>
         <w:br w:type="page"/>
       </w:r>
-      <w:bookmarkStart w:id="82" w:name="_Toc526288750"/>
+      <w:bookmarkStart w:id="81" w:name="_Toc526347622"/>
       <w:r>
         <w:lastRenderedPageBreak/>
         <w:t>Anexos</w:t>
       </w:r>
+      <w:bookmarkEnd w:id="81"/>
+    </w:p>
+    <w:p>
+      <w:bookmarkStart w:id="82" w:name="_GoBack"/>
       <w:bookmarkEnd w:id="82"/>
     </w:p>
-    <w:p/>
     <w:sectPr>
       <w:pgSz w:w="12242" w:h="15842" w:code="122"/>
       <w:pgMar w:top="2268" w:right="1701" w:bottom="1701" w:left="2268" w:header="709" w:footer="709" w:gutter="0"/>
@@ -13484,13 +14092,55 @@
         <w:rPr>
           <w:lang w:val="en-US"/>
         </w:rPr>
+        <w:t xml:space="preserve"> </w:t>
+      </w:r>
+      <w:r>
+        <w:rPr>
+          <w:lang w:val="en-US"/>
+        </w:rPr>
+        <w:t>CMMI: Capability Maturity Model Integration</w:t>
+      </w:r>
+    </w:p>
+  </w:footnote>
+  <w:footnote w:id="4">
+    <w:p>
+      <w:pPr>
+        <w:pStyle w:val="Textonotapie"/>
+        <w:rPr>
+          <w:lang w:val="en-US"/>
+        </w:rPr>
+      </w:pPr>
+      <w:r>
+        <w:rPr>
+          <w:rStyle w:val="Refdenotaalpie"/>
+        </w:rPr>
+        <w:footnoteRef/>
+      </w:r>
+      <w:r>
+        <w:rPr>
+          <w:lang w:val="en-US"/>
+        </w:rPr>
         <w:t xml:space="preserve"> PMBOK = </w:t>
       </w:r>
       <w:r>
         <w:rPr>
           <w:lang w:val="en-US"/>
         </w:rPr>
-        <w:t>Project Management Body Of Know</w:t>
+        <w:t xml:space="preserve">Project Management Body </w:t>
+      </w:r>
+      <w:proofErr w:type="gramStart"/>
+      <w:r>
+        <w:rPr>
+          <w:lang w:val="en-US"/>
+        </w:rPr>
+        <w:t>Of</w:t>
+      </w:r>
+      <w:proofErr w:type="gramEnd"/>
+      <w:r>
+        <w:rPr>
+          <w:lang w:val="en-US"/>
+        </w:rPr>
+        <w:t xml:space="preserve"> Know</w:t>
       </w:r>
       <w:r>
         <w:rPr>
@@ -19922,7 +20572,7 @@
 </file>
 
 <file path=customXml/itemProps1.xml><?xml version="1.0" encoding="utf-8"?>
-<ds:datastoreItem xmlns:ds="http://schemas.openxmlformats.org/officeDocument/2006/customXml" ds:itemID="{BDE6318B-1596-4B59-96F2-3D7C391BBFD9}">
+<ds:datastoreItem xmlns:ds="http://schemas.openxmlformats.org/officeDocument/2006/customXml" ds:itemID="{A5451156-1710-4281-8C2E-31FDF0D3C6F4}">
   <ds:schemaRefs>
     <ds:schemaRef ds:uri="http://schemas.openxmlformats.org/officeDocument/2006/bibliography"/>
   </ds:schemaRefs>

</xml_diff>

<commit_message>
Se agrega punto Centos de Negocios en la descripción de la empresa
</commit_message>
<xml_diff>
--- a/2018/TT IQQ 2018 Camara y Garay.docx
+++ b/2018/TT IQQ 2018 Camara y Garay.docx
@@ -589,7 +589,7 @@
         </w:rPr>
         <w:fldChar w:fldCharType="separate"/>
       </w:r>
-      <w:hyperlink w:anchor="_Toc526440685" w:history="1">
+      <w:hyperlink w:anchor="_Toc526796173" w:history="1">
         <w:r>
           <w:rPr>
             <w:rStyle w:val="Hipervnculo"/>
@@ -616,7 +616,7 @@
             <w:noProof/>
             <w:webHidden/>
           </w:rPr>
-          <w:instrText xml:space="preserve"> PAGEREF _Toc526440685 \h </w:instrText>
+          <w:instrText xml:space="preserve"> PAGEREF _Toc526796173 \h </w:instrText>
         </w:r>
         <w:r>
           <w:rPr>
@@ -659,7 +659,7 @@
           <w:lang w:eastAsia="es-CL"/>
         </w:rPr>
       </w:pPr>
-      <w:hyperlink w:anchor="_Toc526440686" w:history="1">
+      <w:hyperlink w:anchor="_Toc526796174" w:history="1">
         <w:r>
           <w:rPr>
             <w:rStyle w:val="Hipervnculo"/>
@@ -704,7 +704,7 @@
             <w:noProof/>
             <w:webHidden/>
           </w:rPr>
-          <w:instrText xml:space="preserve"> PAGEREF _Toc526440686 \h </w:instrText>
+          <w:instrText xml:space="preserve"> PAGEREF _Toc526796174 \h </w:instrText>
         </w:r>
         <w:r>
           <w:rPr>
@@ -747,7 +747,7 @@
           <w:lang w:eastAsia="es-CL"/>
         </w:rPr>
       </w:pPr>
-      <w:hyperlink w:anchor="_Toc526440687" w:history="1">
+      <w:hyperlink w:anchor="_Toc526796175" w:history="1">
         <w:r>
           <w:rPr>
             <w:rStyle w:val="Hipervnculo"/>
@@ -792,7 +792,7 @@
             <w:noProof/>
             <w:webHidden/>
           </w:rPr>
-          <w:instrText xml:space="preserve"> PAGEREF _Toc526440687 \h </w:instrText>
+          <w:instrText xml:space="preserve"> PAGEREF _Toc526796175 \h </w:instrText>
         </w:r>
         <w:r>
           <w:rPr>
@@ -834,7 +834,7 @@
           <w:lang w:eastAsia="es-CL"/>
         </w:rPr>
       </w:pPr>
-      <w:hyperlink w:anchor="_Toc526440688" w:history="1">
+      <w:hyperlink w:anchor="_Toc526796176" w:history="1">
         <w:r>
           <w:rPr>
             <w:rStyle w:val="Hipervnculo"/>
@@ -878,7 +878,7 @@
             <w:noProof/>
             <w:webHidden/>
           </w:rPr>
-          <w:instrText xml:space="preserve"> PAGEREF _Toc526440688 \h </w:instrText>
+          <w:instrText xml:space="preserve"> PAGEREF _Toc526796176 \h </w:instrText>
         </w:r>
         <w:r>
           <w:rPr>
@@ -920,7 +920,7 @@
           <w:lang w:eastAsia="es-CL"/>
         </w:rPr>
       </w:pPr>
-      <w:hyperlink w:anchor="_Toc526440689" w:history="1">
+      <w:hyperlink w:anchor="_Toc526796177" w:history="1">
         <w:r>
           <w:rPr>
             <w:rStyle w:val="Hipervnculo"/>
@@ -964,7 +964,7 @@
             <w:noProof/>
             <w:webHidden/>
           </w:rPr>
-          <w:instrText xml:space="preserve"> PAGEREF _Toc526440689 \h </w:instrText>
+          <w:instrText xml:space="preserve"> PAGEREF _Toc526796177 \h </w:instrText>
         </w:r>
         <w:r>
           <w:rPr>
@@ -994,8 +994,6 @@
           <w:fldChar w:fldCharType="end"/>
         </w:r>
       </w:hyperlink>
-      <w:bookmarkStart w:id="6" w:name="_GoBack"/>
-      <w:bookmarkEnd w:id="6"/>
     </w:p>
     <w:p>
       <w:pPr>
@@ -1008,7 +1006,7 @@
           <w:lang w:eastAsia="es-CL"/>
         </w:rPr>
       </w:pPr>
-      <w:hyperlink w:anchor="_Toc526440690" w:history="1">
+      <w:hyperlink w:anchor="_Toc526796178" w:history="1">
         <w:r>
           <w:rPr>
             <w:rStyle w:val="Hipervnculo"/>
@@ -1031,7 +1029,7 @@
             <w:rStyle w:val="Hipervnculo"/>
             <w:noProof/>
           </w:rPr>
-          <w:t>Dotación</w:t>
+          <w:t>Centros de Negocios</w:t>
         </w:r>
         <w:r>
           <w:rPr>
@@ -1052,7 +1050,7 @@
             <w:noProof/>
             <w:webHidden/>
           </w:rPr>
-          <w:instrText xml:space="preserve"> PAGEREF _Toc526440690 \h </w:instrText>
+          <w:instrText xml:space="preserve"> PAGEREF _Toc526796178 \h </w:instrText>
         </w:r>
         <w:r>
           <w:rPr>
@@ -1094,7 +1092,7 @@
           <w:lang w:eastAsia="es-CL"/>
         </w:rPr>
       </w:pPr>
-      <w:hyperlink w:anchor="_Toc526440691" w:history="1">
+      <w:hyperlink w:anchor="_Toc526796179" w:history="1">
         <w:r>
           <w:rPr>
             <w:rStyle w:val="Hipervnculo"/>
@@ -1117,6 +1115,92 @@
             <w:rStyle w:val="Hipervnculo"/>
             <w:noProof/>
           </w:rPr>
+          <w:t>Dotación</w:t>
+        </w:r>
+        <w:r>
+          <w:rPr>
+            <w:noProof/>
+            <w:webHidden/>
+          </w:rPr>
+          <w:tab/>
+        </w:r>
+        <w:r>
+          <w:rPr>
+            <w:noProof/>
+            <w:webHidden/>
+          </w:rPr>
+          <w:fldChar w:fldCharType="begin"/>
+        </w:r>
+        <w:r>
+          <w:rPr>
+            <w:noProof/>
+            <w:webHidden/>
+          </w:rPr>
+          <w:instrText xml:space="preserve"> PAGEREF _Toc526796179 \h </w:instrText>
+        </w:r>
+        <w:r>
+          <w:rPr>
+            <w:noProof/>
+            <w:webHidden/>
+          </w:rPr>
+        </w:r>
+        <w:r>
+          <w:rPr>
+            <w:noProof/>
+            <w:webHidden/>
+          </w:rPr>
+          <w:fldChar w:fldCharType="separate"/>
+        </w:r>
+        <w:r>
+          <w:rPr>
+            <w:noProof/>
+            <w:webHidden/>
+          </w:rPr>
+          <w:t>15</w:t>
+        </w:r>
+        <w:r>
+          <w:rPr>
+            <w:noProof/>
+            <w:webHidden/>
+          </w:rPr>
+          <w:fldChar w:fldCharType="end"/>
+        </w:r>
+      </w:hyperlink>
+    </w:p>
+    <w:p>
+      <w:pPr>
+        <w:pStyle w:val="TDC3"/>
+        <w:rPr>
+          <w:rFonts w:asciiTheme="minorHAnsi" w:eastAsiaTheme="minorEastAsia" w:hAnsiTheme="minorHAnsi" w:cstheme="minorBidi"/>
+          <w:noProof/>
+          <w:color w:val="auto"/>
+          <w:szCs w:val="22"/>
+          <w:lang w:eastAsia="es-CL"/>
+        </w:rPr>
+      </w:pPr>
+      <w:hyperlink w:anchor="_Toc526796180" w:history="1">
+        <w:r>
+          <w:rPr>
+            <w:rStyle w:val="Hipervnculo"/>
+            <w:noProof/>
+          </w:rPr>
+          <w:t>1.2.5</w:t>
+        </w:r>
+        <w:r>
+          <w:rPr>
+            <w:rFonts w:asciiTheme="minorHAnsi" w:eastAsiaTheme="minorEastAsia" w:hAnsiTheme="minorHAnsi" w:cstheme="minorBidi"/>
+            <w:noProof/>
+            <w:color w:val="auto"/>
+            <w:szCs w:val="22"/>
+            <w:lang w:eastAsia="es-CL"/>
+          </w:rPr>
+          <w:tab/>
+        </w:r>
+        <w:r>
+          <w:rPr>
+            <w:rStyle w:val="Hipervnculo"/>
+            <w:noProof/>
+          </w:rPr>
           <w:t>Estructura Organizacional</w:t>
         </w:r>
         <w:r>
@@ -1138,7 +1222,7 @@
             <w:noProof/>
             <w:webHidden/>
           </w:rPr>
-          <w:instrText xml:space="preserve"> PAGEREF _Toc526440691 \h </w:instrText>
+          <w:instrText xml:space="preserve"> PAGEREF _Toc526796180 \h </w:instrText>
         </w:r>
         <w:r>
           <w:rPr>
@@ -1158,7 +1242,7 @@
             <w:noProof/>
             <w:webHidden/>
           </w:rPr>
-          <w:t>15</w:t>
+          <w:t>17</w:t>
         </w:r>
         <w:r>
           <w:rPr>
@@ -1181,7 +1265,7 @@
           <w:lang w:eastAsia="es-CL"/>
         </w:rPr>
       </w:pPr>
-      <w:hyperlink w:anchor="_Toc526440692" w:history="1">
+      <w:hyperlink w:anchor="_Toc526796181" w:history="1">
         <w:r>
           <w:rPr>
             <w:rStyle w:val="Hipervnculo"/>
@@ -1226,7 +1310,7 @@
             <w:noProof/>
             <w:webHidden/>
           </w:rPr>
-          <w:instrText xml:space="preserve"> PAGEREF _Toc526440692 \h </w:instrText>
+          <w:instrText xml:space="preserve"> PAGEREF _Toc526796181 \h </w:instrText>
         </w:r>
         <w:r>
           <w:rPr>
@@ -1246,7 +1330,7 @@
             <w:noProof/>
             <w:webHidden/>
           </w:rPr>
-          <w:t>16</w:t>
+          <w:t>18</w:t>
         </w:r>
         <w:r>
           <w:rPr>
@@ -1269,7 +1353,7 @@
           <w:lang w:eastAsia="es-CL"/>
         </w:rPr>
       </w:pPr>
-      <w:hyperlink w:anchor="_Toc526440693" w:history="1">
+      <w:hyperlink w:anchor="_Toc526796182" w:history="1">
         <w:r>
           <w:rPr>
             <w:rStyle w:val="Hipervnculo"/>
@@ -1314,7 +1398,7 @@
             <w:noProof/>
             <w:webHidden/>
           </w:rPr>
-          <w:instrText xml:space="preserve"> PAGEREF _Toc526440693 \h </w:instrText>
+          <w:instrText xml:space="preserve"> PAGEREF _Toc526796182 \h </w:instrText>
         </w:r>
         <w:r>
           <w:rPr>
@@ -1334,7 +1418,7 @@
             <w:noProof/>
             <w:webHidden/>
           </w:rPr>
-          <w:t>19</w:t>
+          <w:t>21</w:t>
         </w:r>
         <w:r>
           <w:rPr>
@@ -1356,7 +1440,7 @@
           <w:lang w:eastAsia="es-CL"/>
         </w:rPr>
       </w:pPr>
-      <w:hyperlink w:anchor="_Toc526440694" w:history="1">
+      <w:hyperlink w:anchor="_Toc526796183" w:history="1">
         <w:r>
           <w:rPr>
             <w:rStyle w:val="Hipervnculo"/>
@@ -1400,7 +1484,7 @@
             <w:noProof/>
             <w:webHidden/>
           </w:rPr>
-          <w:instrText xml:space="preserve"> PAGEREF _Toc526440694 \h </w:instrText>
+          <w:instrText xml:space="preserve"> PAGEREF _Toc526796183 \h </w:instrText>
         </w:r>
         <w:r>
           <w:rPr>
@@ -1420,7 +1504,7 @@
             <w:noProof/>
             <w:webHidden/>
           </w:rPr>
-          <w:t>19</w:t>
+          <w:t>21</w:t>
         </w:r>
         <w:r>
           <w:rPr>
@@ -1442,7 +1526,7 @@
           <w:lang w:eastAsia="es-CL"/>
         </w:rPr>
       </w:pPr>
-      <w:hyperlink w:anchor="_Toc526440695" w:history="1">
+      <w:hyperlink w:anchor="_Toc526796184" w:history="1">
         <w:r>
           <w:rPr>
             <w:rStyle w:val="Hipervnculo"/>
@@ -1486,7 +1570,7 @@
             <w:noProof/>
             <w:webHidden/>
           </w:rPr>
-          <w:instrText xml:space="preserve"> PAGEREF _Toc526440695 \h </w:instrText>
+          <w:instrText xml:space="preserve"> PAGEREF _Toc526796184 \h </w:instrText>
         </w:r>
         <w:r>
           <w:rPr>
@@ -1506,7 +1590,7 @@
             <w:noProof/>
             <w:webHidden/>
           </w:rPr>
-          <w:t>19</w:t>
+          <w:t>21</w:t>
         </w:r>
         <w:r>
           <w:rPr>
@@ -1531,7 +1615,7 @@
           <w:lang w:eastAsia="es-CL"/>
         </w:rPr>
       </w:pPr>
-      <w:hyperlink w:anchor="_Toc526440696" w:history="1">
+      <w:hyperlink w:anchor="_Toc526796185" w:history="1">
         <w:r>
           <w:rPr>
             <w:rStyle w:val="Hipervnculo"/>
@@ -1558,7 +1642,7 @@
             <w:noProof/>
             <w:webHidden/>
           </w:rPr>
-          <w:instrText xml:space="preserve"> PAGEREF _Toc526440696 \h </w:instrText>
+          <w:instrText xml:space="preserve"> PAGEREF _Toc526796185 \h </w:instrText>
         </w:r>
         <w:r>
           <w:rPr>
@@ -1578,7 +1662,7 @@
             <w:noProof/>
             <w:webHidden/>
           </w:rPr>
-          <w:t>20</w:t>
+          <w:t>22</w:t>
         </w:r>
         <w:r>
           <w:rPr>
@@ -1601,7 +1685,7 @@
           <w:lang w:eastAsia="es-CL"/>
         </w:rPr>
       </w:pPr>
-      <w:hyperlink w:anchor="_Toc526440697" w:history="1">
+      <w:hyperlink w:anchor="_Toc526796186" w:history="1">
         <w:r>
           <w:rPr>
             <w:rStyle w:val="Hipervnculo"/>
@@ -1646,7 +1730,7 @@
             <w:noProof/>
             <w:webHidden/>
           </w:rPr>
-          <w:instrText xml:space="preserve"> PAGEREF _Toc526440697 \h </w:instrText>
+          <w:instrText xml:space="preserve"> PAGEREF _Toc526796186 \h </w:instrText>
         </w:r>
         <w:r>
           <w:rPr>
@@ -1666,7 +1750,7 @@
             <w:noProof/>
             <w:webHidden/>
           </w:rPr>
-          <w:t>20</w:t>
+          <w:t>22</w:t>
         </w:r>
         <w:r>
           <w:rPr>
@@ -1689,7 +1773,7 @@
           <w:lang w:eastAsia="es-CL"/>
         </w:rPr>
       </w:pPr>
-      <w:hyperlink w:anchor="_Toc526440698" w:history="1">
+      <w:hyperlink w:anchor="_Toc526796187" w:history="1">
         <w:r>
           <w:rPr>
             <w:rStyle w:val="Hipervnculo"/>
@@ -1734,7 +1818,7 @@
             <w:noProof/>
             <w:webHidden/>
           </w:rPr>
-          <w:instrText xml:space="preserve"> PAGEREF _Toc526440698 \h </w:instrText>
+          <w:instrText xml:space="preserve"> PAGEREF _Toc526796187 \h </w:instrText>
         </w:r>
         <w:r>
           <w:rPr>
@@ -1754,7 +1838,7 @@
             <w:noProof/>
             <w:webHidden/>
           </w:rPr>
-          <w:t>22</w:t>
+          <w:t>24</w:t>
         </w:r>
         <w:r>
           <w:rPr>
@@ -1776,7 +1860,7 @@
           <w:lang w:eastAsia="es-CL"/>
         </w:rPr>
       </w:pPr>
-      <w:hyperlink w:anchor="_Toc526440699" w:history="1">
+      <w:hyperlink w:anchor="_Toc526796188" w:history="1">
         <w:r>
           <w:rPr>
             <w:rStyle w:val="Hipervnculo"/>
@@ -1820,7 +1904,7 @@
             <w:noProof/>
             <w:webHidden/>
           </w:rPr>
-          <w:instrText xml:space="preserve"> PAGEREF _Toc526440699 \h </w:instrText>
+          <w:instrText xml:space="preserve"> PAGEREF _Toc526796188 \h </w:instrText>
         </w:r>
         <w:r>
           <w:rPr>
@@ -1840,7 +1924,7 @@
             <w:noProof/>
             <w:webHidden/>
           </w:rPr>
-          <w:t>25</w:t>
+          <w:t>27</w:t>
         </w:r>
         <w:r>
           <w:rPr>
@@ -1862,7 +1946,7 @@
           <w:lang w:eastAsia="es-CL"/>
         </w:rPr>
       </w:pPr>
-      <w:hyperlink w:anchor="_Toc526440700" w:history="1">
+      <w:hyperlink w:anchor="_Toc526796189" w:history="1">
         <w:r>
           <w:rPr>
             <w:rStyle w:val="Hipervnculo"/>
@@ -1906,7 +1990,7 @@
             <w:noProof/>
             <w:webHidden/>
           </w:rPr>
-          <w:instrText xml:space="preserve"> PAGEREF _Toc526440700 \h </w:instrText>
+          <w:instrText xml:space="preserve"> PAGEREF _Toc526796189 \h </w:instrText>
         </w:r>
         <w:r>
           <w:rPr>
@@ -1926,7 +2010,7 @@
             <w:noProof/>
             <w:webHidden/>
           </w:rPr>
-          <w:t>26</w:t>
+          <w:t>28</w:t>
         </w:r>
         <w:r>
           <w:rPr>
@@ -1949,7 +2033,7 @@
           <w:lang w:eastAsia="es-CL"/>
         </w:rPr>
       </w:pPr>
-      <w:hyperlink w:anchor="_Toc526440701" w:history="1">
+      <w:hyperlink w:anchor="_Toc526796190" w:history="1">
         <w:r>
           <w:rPr>
             <w:rStyle w:val="Hipervnculo"/>
@@ -1994,7 +2078,7 @@
             <w:noProof/>
             <w:webHidden/>
           </w:rPr>
-          <w:instrText xml:space="preserve"> PAGEREF _Toc526440701 \h </w:instrText>
+          <w:instrText xml:space="preserve"> PAGEREF _Toc526796190 \h </w:instrText>
         </w:r>
         <w:r>
           <w:rPr>
@@ -2014,7 +2098,7 @@
             <w:noProof/>
             <w:webHidden/>
           </w:rPr>
-          <w:t>30</w:t>
+          <w:t>32</w:t>
         </w:r>
         <w:r>
           <w:rPr>
@@ -2037,7 +2121,7 @@
           <w:lang w:eastAsia="es-CL"/>
         </w:rPr>
       </w:pPr>
-      <w:hyperlink w:anchor="_Toc526440702" w:history="1">
+      <w:hyperlink w:anchor="_Toc526796191" w:history="1">
         <w:r>
           <w:rPr>
             <w:rStyle w:val="Hipervnculo"/>
@@ -2082,7 +2166,7 @@
             <w:noProof/>
             <w:webHidden/>
           </w:rPr>
-          <w:instrText xml:space="preserve"> PAGEREF _Toc526440702 \h </w:instrText>
+          <w:instrText xml:space="preserve"> PAGEREF _Toc526796191 \h </w:instrText>
         </w:r>
         <w:r>
           <w:rPr>
@@ -2102,7 +2186,7 @@
             <w:noProof/>
             <w:webHidden/>
           </w:rPr>
-          <w:t>31</w:t>
+          <w:t>33</w:t>
         </w:r>
         <w:r>
           <w:rPr>
@@ -2125,7 +2209,7 @@
           <w:lang w:eastAsia="es-CL"/>
         </w:rPr>
       </w:pPr>
-      <w:hyperlink w:anchor="_Toc526440703" w:history="1">
+      <w:hyperlink w:anchor="_Toc526796192" w:history="1">
         <w:r>
           <w:rPr>
             <w:rStyle w:val="Hipervnculo"/>
@@ -2170,7 +2254,7 @@
             <w:noProof/>
             <w:webHidden/>
           </w:rPr>
-          <w:instrText xml:space="preserve"> PAGEREF _Toc526440703 \h </w:instrText>
+          <w:instrText xml:space="preserve"> PAGEREF _Toc526796192 \h </w:instrText>
         </w:r>
         <w:r>
           <w:rPr>
@@ -2190,7 +2274,7 @@
             <w:noProof/>
             <w:webHidden/>
           </w:rPr>
-          <w:t>33</w:t>
+          <w:t>35</w:t>
         </w:r>
         <w:r>
           <w:rPr>
@@ -2215,7 +2299,7 @@
           <w:lang w:eastAsia="es-CL"/>
         </w:rPr>
       </w:pPr>
-      <w:hyperlink w:anchor="_Toc526440704" w:history="1">
+      <w:hyperlink w:anchor="_Toc526796193" w:history="1">
         <w:r>
           <w:rPr>
             <w:rStyle w:val="Hipervnculo"/>
@@ -2242,7 +2326,7 @@
             <w:noProof/>
             <w:webHidden/>
           </w:rPr>
-          <w:instrText xml:space="preserve"> PAGEREF _Toc526440704 \h </w:instrText>
+          <w:instrText xml:space="preserve"> PAGEREF _Toc526796193 \h </w:instrText>
         </w:r>
         <w:r>
           <w:rPr>
@@ -2262,7 +2346,7 @@
             <w:noProof/>
             <w:webHidden/>
           </w:rPr>
-          <w:t>34</w:t>
+          <w:t>36</w:t>
         </w:r>
         <w:r>
           <w:rPr>
@@ -2285,7 +2369,7 @@
           <w:lang w:eastAsia="es-CL"/>
         </w:rPr>
       </w:pPr>
-      <w:hyperlink w:anchor="_Toc526440705" w:history="1">
+      <w:hyperlink w:anchor="_Toc526796194" w:history="1">
         <w:r>
           <w:rPr>
             <w:rStyle w:val="Hipervnculo"/>
@@ -2330,7 +2414,7 @@
             <w:noProof/>
             <w:webHidden/>
           </w:rPr>
-          <w:instrText xml:space="preserve"> PAGEREF _Toc526440705 \h </w:instrText>
+          <w:instrText xml:space="preserve"> PAGEREF _Toc526796194 \h </w:instrText>
         </w:r>
         <w:r>
           <w:rPr>
@@ -2350,7 +2434,7 @@
             <w:noProof/>
             <w:webHidden/>
           </w:rPr>
-          <w:t>34</w:t>
+          <w:t>36</w:t>
         </w:r>
         <w:r>
           <w:rPr>
@@ -2373,7 +2457,7 @@
           <w:lang w:eastAsia="es-CL"/>
         </w:rPr>
       </w:pPr>
-      <w:hyperlink w:anchor="_Toc526440706" w:history="1">
+      <w:hyperlink w:anchor="_Toc526796195" w:history="1">
         <w:r>
           <w:rPr>
             <w:rStyle w:val="Hipervnculo"/>
@@ -2418,7 +2502,7 @@
             <w:noProof/>
             <w:webHidden/>
           </w:rPr>
-          <w:instrText xml:space="preserve"> PAGEREF _Toc526440706 \h </w:instrText>
+          <w:instrText xml:space="preserve"> PAGEREF _Toc526796195 \h </w:instrText>
         </w:r>
         <w:r>
           <w:rPr>
@@ -2438,7 +2522,7 @@
             <w:noProof/>
             <w:webHidden/>
           </w:rPr>
-          <w:t>34</w:t>
+          <w:t>36</w:t>
         </w:r>
         <w:r>
           <w:rPr>
@@ -2460,7 +2544,7 @@
           <w:lang w:eastAsia="es-CL"/>
         </w:rPr>
       </w:pPr>
-      <w:hyperlink w:anchor="_Toc526440707" w:history="1">
+      <w:hyperlink w:anchor="_Toc526796196" w:history="1">
         <w:r>
           <w:rPr>
             <w:rStyle w:val="Hipervnculo"/>
@@ -2504,7 +2588,7 @@
             <w:noProof/>
             <w:webHidden/>
           </w:rPr>
-          <w:instrText xml:space="preserve"> PAGEREF _Toc526440707 \h </w:instrText>
+          <w:instrText xml:space="preserve"> PAGEREF _Toc526796196 \h </w:instrText>
         </w:r>
         <w:r>
           <w:rPr>
@@ -2524,7 +2608,7 @@
             <w:noProof/>
             <w:webHidden/>
           </w:rPr>
-          <w:t>34</w:t>
+          <w:t>36</w:t>
         </w:r>
         <w:r>
           <w:rPr>
@@ -2546,7 +2630,7 @@
           <w:lang w:eastAsia="es-CL"/>
         </w:rPr>
       </w:pPr>
-      <w:hyperlink w:anchor="_Toc526440708" w:history="1">
+      <w:hyperlink w:anchor="_Toc526796197" w:history="1">
         <w:r>
           <w:rPr>
             <w:rStyle w:val="Hipervnculo"/>
@@ -2590,7 +2674,7 @@
             <w:noProof/>
             <w:webHidden/>
           </w:rPr>
-          <w:instrText xml:space="preserve"> PAGEREF _Toc526440708 \h </w:instrText>
+          <w:instrText xml:space="preserve"> PAGEREF _Toc526796197 \h </w:instrText>
         </w:r>
         <w:r>
           <w:rPr>
@@ -2610,7 +2694,7 @@
             <w:noProof/>
             <w:webHidden/>
           </w:rPr>
-          <w:t>34</w:t>
+          <w:t>36</w:t>
         </w:r>
         <w:r>
           <w:rPr>
@@ -2632,7 +2716,7 @@
           <w:lang w:eastAsia="es-CL"/>
         </w:rPr>
       </w:pPr>
-      <w:hyperlink w:anchor="_Toc526440709" w:history="1">
+      <w:hyperlink w:anchor="_Toc526796198" w:history="1">
         <w:r>
           <w:rPr>
             <w:rStyle w:val="Hipervnculo"/>
@@ -2676,7 +2760,7 @@
             <w:noProof/>
             <w:webHidden/>
           </w:rPr>
-          <w:instrText xml:space="preserve"> PAGEREF _Toc526440709 \h </w:instrText>
+          <w:instrText xml:space="preserve"> PAGEREF _Toc526796198 \h </w:instrText>
         </w:r>
         <w:r>
           <w:rPr>
@@ -2696,7 +2780,7 @@
             <w:noProof/>
             <w:webHidden/>
           </w:rPr>
-          <w:t>34</w:t>
+          <w:t>36</w:t>
         </w:r>
         <w:r>
           <w:rPr>
@@ -2718,7 +2802,7 @@
           <w:lang w:eastAsia="es-CL"/>
         </w:rPr>
       </w:pPr>
-      <w:hyperlink w:anchor="_Toc526440710" w:history="1">
+      <w:hyperlink w:anchor="_Toc526796199" w:history="1">
         <w:r>
           <w:rPr>
             <w:rStyle w:val="Hipervnculo"/>
@@ -2762,7 +2846,7 @@
             <w:noProof/>
             <w:webHidden/>
           </w:rPr>
-          <w:instrText xml:space="preserve"> PAGEREF _Toc526440710 \h </w:instrText>
+          <w:instrText xml:space="preserve"> PAGEREF _Toc526796199 \h </w:instrText>
         </w:r>
         <w:r>
           <w:rPr>
@@ -2782,7 +2866,7 @@
             <w:noProof/>
             <w:webHidden/>
           </w:rPr>
-          <w:t>34</w:t>
+          <w:t>36</w:t>
         </w:r>
         <w:r>
           <w:rPr>
@@ -2805,7 +2889,7 @@
           <w:lang w:eastAsia="es-CL"/>
         </w:rPr>
       </w:pPr>
-      <w:hyperlink w:anchor="_Toc526440711" w:history="1">
+      <w:hyperlink w:anchor="_Toc526796200" w:history="1">
         <w:r>
           <w:rPr>
             <w:rStyle w:val="Hipervnculo"/>
@@ -2850,7 +2934,7 @@
             <w:noProof/>
             <w:webHidden/>
           </w:rPr>
-          <w:instrText xml:space="preserve"> PAGEREF _Toc526440711 \h </w:instrText>
+          <w:instrText xml:space="preserve"> PAGEREF _Toc526796200 \h </w:instrText>
         </w:r>
         <w:r>
           <w:rPr>
@@ -2870,7 +2954,7 @@
             <w:noProof/>
             <w:webHidden/>
           </w:rPr>
-          <w:t>34</w:t>
+          <w:t>36</w:t>
         </w:r>
         <w:r>
           <w:rPr>
@@ -2892,7 +2976,7 @@
           <w:lang w:eastAsia="es-CL"/>
         </w:rPr>
       </w:pPr>
-      <w:hyperlink w:anchor="_Toc526440712" w:history="1">
+      <w:hyperlink w:anchor="_Toc526796201" w:history="1">
         <w:r>
           <w:rPr>
             <w:rStyle w:val="Hipervnculo"/>
@@ -2936,7 +3020,7 @@
             <w:noProof/>
             <w:webHidden/>
           </w:rPr>
-          <w:instrText xml:space="preserve"> PAGEREF _Toc526440712 \h </w:instrText>
+          <w:instrText xml:space="preserve"> PAGEREF _Toc526796201 \h </w:instrText>
         </w:r>
         <w:r>
           <w:rPr>
@@ -2956,7 +3040,7 @@
             <w:noProof/>
             <w:webHidden/>
           </w:rPr>
-          <w:t>34</w:t>
+          <w:t>36</w:t>
         </w:r>
         <w:r>
           <w:rPr>
@@ -2978,7 +3062,7 @@
           <w:lang w:eastAsia="es-CL"/>
         </w:rPr>
       </w:pPr>
-      <w:hyperlink w:anchor="_Toc526440713" w:history="1">
+      <w:hyperlink w:anchor="_Toc526796202" w:history="1">
         <w:r>
           <w:rPr>
             <w:rStyle w:val="Hipervnculo"/>
@@ -3022,7 +3106,7 @@
             <w:noProof/>
             <w:webHidden/>
           </w:rPr>
-          <w:instrText xml:space="preserve"> PAGEREF _Toc526440713 \h </w:instrText>
+          <w:instrText xml:space="preserve"> PAGEREF _Toc526796202 \h </w:instrText>
         </w:r>
         <w:r>
           <w:rPr>
@@ -3042,7 +3126,7 @@
             <w:noProof/>
             <w:webHidden/>
           </w:rPr>
-          <w:t>34</w:t>
+          <w:t>36</w:t>
         </w:r>
         <w:r>
           <w:rPr>
@@ -3064,7 +3148,7 @@
           <w:lang w:eastAsia="es-CL"/>
         </w:rPr>
       </w:pPr>
-      <w:hyperlink w:anchor="_Toc526440714" w:history="1">
+      <w:hyperlink w:anchor="_Toc526796203" w:history="1">
         <w:r>
           <w:rPr>
             <w:rStyle w:val="Hipervnculo"/>
@@ -3108,7 +3192,7 @@
             <w:noProof/>
             <w:webHidden/>
           </w:rPr>
-          <w:instrText xml:space="preserve"> PAGEREF _Toc526440714 \h </w:instrText>
+          <w:instrText xml:space="preserve"> PAGEREF _Toc526796203 \h </w:instrText>
         </w:r>
         <w:r>
           <w:rPr>
@@ -3128,7 +3212,7 @@
             <w:noProof/>
             <w:webHidden/>
           </w:rPr>
-          <w:t>34</w:t>
+          <w:t>36</w:t>
         </w:r>
         <w:r>
           <w:rPr>
@@ -3150,7 +3234,7 @@
           <w:lang w:eastAsia="es-CL"/>
         </w:rPr>
       </w:pPr>
-      <w:hyperlink w:anchor="_Toc526440715" w:history="1">
+      <w:hyperlink w:anchor="_Toc526796204" w:history="1">
         <w:r>
           <w:rPr>
             <w:rStyle w:val="Hipervnculo"/>
@@ -3194,7 +3278,7 @@
             <w:noProof/>
             <w:webHidden/>
           </w:rPr>
-          <w:instrText xml:space="preserve"> PAGEREF _Toc526440715 \h </w:instrText>
+          <w:instrText xml:space="preserve"> PAGEREF _Toc526796204 \h </w:instrText>
         </w:r>
         <w:r>
           <w:rPr>
@@ -3214,7 +3298,7 @@
             <w:noProof/>
             <w:webHidden/>
           </w:rPr>
-          <w:t>35</w:t>
+          <w:t>37</w:t>
         </w:r>
         <w:r>
           <w:rPr>
@@ -3237,7 +3321,7 @@
           <w:lang w:eastAsia="es-CL"/>
         </w:rPr>
       </w:pPr>
-      <w:hyperlink w:anchor="_Toc526440716" w:history="1">
+      <w:hyperlink w:anchor="_Toc526796205" w:history="1">
         <w:r>
           <w:rPr>
             <w:rStyle w:val="Hipervnculo"/>
@@ -3282,7 +3366,7 @@
             <w:noProof/>
             <w:webHidden/>
           </w:rPr>
-          <w:instrText xml:space="preserve"> PAGEREF _Toc526440716 \h </w:instrText>
+          <w:instrText xml:space="preserve"> PAGEREF _Toc526796205 \h </w:instrText>
         </w:r>
         <w:r>
           <w:rPr>
@@ -3302,7 +3386,7 @@
             <w:noProof/>
             <w:webHidden/>
           </w:rPr>
-          <w:t>35</w:t>
+          <w:t>37</w:t>
         </w:r>
         <w:r>
           <w:rPr>
@@ -3324,7 +3408,7 @@
           <w:lang w:eastAsia="es-CL"/>
         </w:rPr>
       </w:pPr>
-      <w:hyperlink w:anchor="_Toc526440717" w:history="1">
+      <w:hyperlink w:anchor="_Toc526796206" w:history="1">
         <w:r>
           <w:rPr>
             <w:rStyle w:val="Hipervnculo"/>
@@ -3368,7 +3452,7 @@
             <w:noProof/>
             <w:webHidden/>
           </w:rPr>
-          <w:instrText xml:space="preserve"> PAGEREF _Toc526440717 \h </w:instrText>
+          <w:instrText xml:space="preserve"> PAGEREF _Toc526796206 \h </w:instrText>
         </w:r>
         <w:r>
           <w:rPr>
@@ -3388,7 +3472,7 @@
             <w:noProof/>
             <w:webHidden/>
           </w:rPr>
-          <w:t>35</w:t>
+          <w:t>37</w:t>
         </w:r>
         <w:r>
           <w:rPr>
@@ -3410,7 +3494,7 @@
           <w:lang w:eastAsia="es-CL"/>
         </w:rPr>
       </w:pPr>
-      <w:hyperlink w:anchor="_Toc526440718" w:history="1">
+      <w:hyperlink w:anchor="_Toc526796207" w:history="1">
         <w:r>
           <w:rPr>
             <w:rStyle w:val="Hipervnculo"/>
@@ -3454,7 +3538,7 @@
             <w:noProof/>
             <w:webHidden/>
           </w:rPr>
-          <w:instrText xml:space="preserve"> PAGEREF _Toc526440718 \h </w:instrText>
+          <w:instrText xml:space="preserve"> PAGEREF _Toc526796207 \h </w:instrText>
         </w:r>
         <w:r>
           <w:rPr>
@@ -3474,7 +3558,7 @@
             <w:noProof/>
             <w:webHidden/>
           </w:rPr>
-          <w:t>35</w:t>
+          <w:t>37</w:t>
         </w:r>
         <w:r>
           <w:rPr>
@@ -3497,7 +3581,7 @@
           <w:lang w:eastAsia="es-CL"/>
         </w:rPr>
       </w:pPr>
-      <w:hyperlink w:anchor="_Toc526440719" w:history="1">
+      <w:hyperlink w:anchor="_Toc526796208" w:history="1">
         <w:r>
           <w:rPr>
             <w:rStyle w:val="Hipervnculo"/>
@@ -3542,7 +3626,7 @@
             <w:noProof/>
             <w:webHidden/>
           </w:rPr>
-          <w:instrText xml:space="preserve"> PAGEREF _Toc526440719 \h </w:instrText>
+          <w:instrText xml:space="preserve"> PAGEREF _Toc526796208 \h </w:instrText>
         </w:r>
         <w:r>
           <w:rPr>
@@ -3562,7 +3646,7 @@
             <w:noProof/>
             <w:webHidden/>
           </w:rPr>
-          <w:t>35</w:t>
+          <w:t>37</w:t>
         </w:r>
         <w:r>
           <w:rPr>
@@ -3587,7 +3671,7 @@
           <w:lang w:eastAsia="es-CL"/>
         </w:rPr>
       </w:pPr>
-      <w:hyperlink w:anchor="_Toc526440720" w:history="1">
+      <w:hyperlink w:anchor="_Toc526796209" w:history="1">
         <w:r>
           <w:rPr>
             <w:rStyle w:val="Hipervnculo"/>
@@ -3614,7 +3698,7 @@
             <w:noProof/>
             <w:webHidden/>
           </w:rPr>
-          <w:instrText xml:space="preserve"> PAGEREF _Toc526440720 \h </w:instrText>
+          <w:instrText xml:space="preserve"> PAGEREF _Toc526796209 \h </w:instrText>
         </w:r>
         <w:r>
           <w:rPr>
@@ -3634,7 +3718,7 @@
             <w:noProof/>
             <w:webHidden/>
           </w:rPr>
-          <w:t>36</w:t>
+          <w:t>38</w:t>
         </w:r>
         <w:r>
           <w:rPr>
@@ -3657,7 +3741,7 @@
           <w:lang w:eastAsia="es-CL"/>
         </w:rPr>
       </w:pPr>
-      <w:hyperlink w:anchor="_Toc526440721" w:history="1">
+      <w:hyperlink w:anchor="_Toc526796210" w:history="1">
         <w:r>
           <w:rPr>
             <w:rStyle w:val="Hipervnculo"/>
@@ -3702,7 +3786,7 @@
             <w:noProof/>
             <w:webHidden/>
           </w:rPr>
-          <w:instrText xml:space="preserve"> PAGEREF _Toc526440721 \h </w:instrText>
+          <w:instrText xml:space="preserve"> PAGEREF _Toc526796210 \h </w:instrText>
         </w:r>
         <w:r>
           <w:rPr>
@@ -3722,7 +3806,7 @@
             <w:noProof/>
             <w:webHidden/>
           </w:rPr>
-          <w:t>36</w:t>
+          <w:t>38</w:t>
         </w:r>
         <w:r>
           <w:rPr>
@@ -3745,7 +3829,7 @@
           <w:lang w:eastAsia="es-CL"/>
         </w:rPr>
       </w:pPr>
-      <w:hyperlink w:anchor="_Toc526440722" w:history="1">
+      <w:hyperlink w:anchor="_Toc526796211" w:history="1">
         <w:r>
           <w:rPr>
             <w:rStyle w:val="Hipervnculo"/>
@@ -3790,7 +3874,7 @@
             <w:noProof/>
             <w:webHidden/>
           </w:rPr>
-          <w:instrText xml:space="preserve"> PAGEREF _Toc526440722 \h </w:instrText>
+          <w:instrText xml:space="preserve"> PAGEREF _Toc526796211 \h </w:instrText>
         </w:r>
         <w:r>
           <w:rPr>
@@ -3810,7 +3894,7 @@
             <w:noProof/>
             <w:webHidden/>
           </w:rPr>
-          <w:t>36</w:t>
+          <w:t>38</w:t>
         </w:r>
         <w:r>
           <w:rPr>
@@ -3835,7 +3919,7 @@
           <w:lang w:eastAsia="es-CL"/>
         </w:rPr>
       </w:pPr>
-      <w:hyperlink w:anchor="_Toc526440723" w:history="1">
+      <w:hyperlink w:anchor="_Toc526796212" w:history="1">
         <w:r>
           <w:rPr>
             <w:rStyle w:val="Hipervnculo"/>
@@ -3862,7 +3946,7 @@
             <w:noProof/>
             <w:webHidden/>
           </w:rPr>
-          <w:instrText xml:space="preserve"> PAGEREF _Toc526440723 \h </w:instrText>
+          <w:instrText xml:space="preserve"> PAGEREF _Toc526796212 \h </w:instrText>
         </w:r>
         <w:r>
           <w:rPr>
@@ -3882,7 +3966,7 @@
             <w:noProof/>
             <w:webHidden/>
           </w:rPr>
-          <w:t>37</w:t>
+          <w:t>39</w:t>
         </w:r>
         <w:r>
           <w:rPr>
@@ -3905,7 +3989,7 @@
           <w:lang w:eastAsia="es-CL"/>
         </w:rPr>
       </w:pPr>
-      <w:hyperlink w:anchor="_Toc526440724" w:history="1">
+      <w:hyperlink w:anchor="_Toc526796213" w:history="1">
         <w:r>
           <w:rPr>
             <w:rStyle w:val="Hipervnculo"/>
@@ -3950,7 +4034,7 @@
             <w:noProof/>
             <w:webHidden/>
           </w:rPr>
-          <w:instrText xml:space="preserve"> PAGEREF _Toc526440724 \h </w:instrText>
+          <w:instrText xml:space="preserve"> PAGEREF _Toc526796213 \h </w:instrText>
         </w:r>
         <w:r>
           <w:rPr>
@@ -3970,7 +4054,7 @@
             <w:noProof/>
             <w:webHidden/>
           </w:rPr>
-          <w:t>37</w:t>
+          <w:t>39</w:t>
         </w:r>
         <w:r>
           <w:rPr>
@@ -3993,7 +4077,7 @@
           <w:lang w:eastAsia="es-CL"/>
         </w:rPr>
       </w:pPr>
-      <w:hyperlink w:anchor="_Toc526440725" w:history="1">
+      <w:hyperlink w:anchor="_Toc526796214" w:history="1">
         <w:r>
           <w:rPr>
             <w:rStyle w:val="Hipervnculo"/>
@@ -4038,7 +4122,7 @@
             <w:noProof/>
             <w:webHidden/>
           </w:rPr>
-          <w:instrText xml:space="preserve"> PAGEREF _Toc526440725 \h </w:instrText>
+          <w:instrText xml:space="preserve"> PAGEREF _Toc526796214 \h </w:instrText>
         </w:r>
         <w:r>
           <w:rPr>
@@ -4058,7 +4142,7 @@
             <w:noProof/>
             <w:webHidden/>
           </w:rPr>
-          <w:t>38</w:t>
+          <w:t>40</w:t>
         </w:r>
         <w:r>
           <w:rPr>
@@ -4083,7 +4167,7 @@
           <w:lang w:eastAsia="es-CL"/>
         </w:rPr>
       </w:pPr>
-      <w:hyperlink w:anchor="_Toc526440726" w:history="1">
+      <w:hyperlink w:anchor="_Toc526796215" w:history="1">
         <w:r>
           <w:rPr>
             <w:rStyle w:val="Hipervnculo"/>
@@ -4110,7 +4194,7 @@
             <w:noProof/>
             <w:webHidden/>
           </w:rPr>
-          <w:instrText xml:space="preserve"> PAGEREF _Toc526440726 \h </w:instrText>
+          <w:instrText xml:space="preserve"> PAGEREF _Toc526796215 \h </w:instrText>
         </w:r>
         <w:r>
           <w:rPr>
@@ -4130,7 +4214,7 @@
             <w:noProof/>
             <w:webHidden/>
           </w:rPr>
-          <w:t>39</w:t>
+          <w:t>41</w:t>
         </w:r>
         <w:r>
           <w:rPr>
@@ -4165,8 +4249,8 @@
       <w:r>
         <w:br w:type="page"/>
       </w:r>
-      <w:bookmarkStart w:id="7" w:name="_Toc525761444"/>
-      <w:bookmarkStart w:id="8" w:name="_Toc525761487"/>
+      <w:bookmarkStart w:id="6" w:name="_Toc525761444"/>
+      <w:bookmarkStart w:id="7" w:name="_Toc525761487"/>
       <w:r>
         <w:rPr>
           <w:b/>
@@ -4175,8 +4259,8 @@
         <w:lastRenderedPageBreak/>
         <w:t>RESUMEN</w:t>
       </w:r>
+      <w:bookmarkEnd w:id="6"/>
       <w:bookmarkEnd w:id="7"/>
-      <w:bookmarkEnd w:id="8"/>
     </w:p>
     <w:p>
       <w:pPr>
@@ -4195,8 +4279,8 @@
       <w:r>
         <w:br w:type="page"/>
       </w:r>
-      <w:bookmarkStart w:id="9" w:name="_Toc525761445"/>
-      <w:bookmarkStart w:id="10" w:name="_Toc526440685"/>
+      <w:bookmarkStart w:id="8" w:name="_Toc525761445"/>
+      <w:bookmarkStart w:id="9" w:name="_Toc526796173"/>
       <w:r>
         <w:lastRenderedPageBreak/>
         <w:t>Int</w:t>
@@ -4204,186 +4288,192 @@
       <w:r>
         <w:t>roducción</w:t>
       </w:r>
+      <w:bookmarkEnd w:id="8"/>
       <w:bookmarkEnd w:id="9"/>
+    </w:p>
+    <w:p/>
+    <w:p>
+      <w:pPr>
+        <w:pStyle w:val="Ttulo2"/>
+      </w:pPr>
+      <w:bookmarkStart w:id="10" w:name="_Toc525761446"/>
+      <w:bookmarkStart w:id="11" w:name="_Toc526796174"/>
+      <w:r>
+        <w:t>Generalidades</w:t>
+      </w:r>
       <w:bookmarkEnd w:id="10"/>
+      <w:bookmarkEnd w:id="11"/>
+    </w:p>
+    <w:p>
+      <w:r>
+        <w:t>E</w:t>
+      </w:r>
+      <w:r>
+        <w:t xml:space="preserve">l desarrollo de tecnologías para agilizar la construcción de </w:t>
+      </w:r>
+      <w:r>
+        <w:t>software</w:t>
+      </w:r>
+      <w:r>
+        <w:t xml:space="preserve"> está en permanente crecimiento</w:t>
+      </w:r>
+      <w:r>
+        <w:t xml:space="preserve">, lo </w:t>
+      </w:r>
+      <w:r>
+        <w:t>que</w:t>
+      </w:r>
+      <w:r>
+        <w:t xml:space="preserve"> </w:t>
+      </w:r>
+      <w:r>
+        <w:t>obliga a la</w:t>
+      </w:r>
+      <w:r>
+        <w:t xml:space="preserve">s empresas que </w:t>
+      </w:r>
+      <w:r>
+        <w:t>están</w:t>
+      </w:r>
+      <w:r>
+        <w:t xml:space="preserve"> en el mercado de la </w:t>
+      </w:r>
+      <w:r>
+        <w:t>TI</w:t>
+      </w:r>
+      <w:r>
+        <w:rPr>
+          <w:rStyle w:val="Refdenotaalpie"/>
+        </w:rPr>
+        <w:footnoteReference w:id="1"/>
+      </w:r>
+      <w:r>
+        <w:t xml:space="preserve">, a estar en constante </w:t>
+      </w:r>
+      <w:r>
+        <w:t>mejora</w:t>
+      </w:r>
+      <w:r>
+        <w:t xml:space="preserve"> respecto a la forma en que deben enfrentar cada proyecto</w:t>
+      </w:r>
+      <w:r>
+        <w:t>.</w:t>
+      </w:r>
+      <w:r>
+        <w:t xml:space="preserve"> </w:t>
+      </w:r>
     </w:p>
     <w:p/>
     <w:p>
+      <w:r>
+        <w:t xml:space="preserve">Dado lo anterior, </w:t>
+      </w:r>
+      <w:r>
+        <w:t xml:space="preserve">para </w:t>
+      </w:r>
+      <w:r>
+        <w:t>las empresas que requieren la contratación de servicios para la implementación de proyectos informáticos, cada vez es más complej</w:t>
+      </w:r>
+      <w:r>
+        <w:t>a la relación con el eventual proveedor</w:t>
+      </w:r>
+      <w:r>
+        <w:t xml:space="preserve"> experto</w:t>
+      </w:r>
+      <w:r>
+        <w:t>, ya que este último enfrenta</w:t>
+      </w:r>
+      <w:r>
+        <w:t>rá</w:t>
+      </w:r>
+      <w:r>
+        <w:t xml:space="preserve"> los desafíos con un nivel técnico y profesional, que probablemente super</w:t>
+      </w:r>
+      <w:r>
+        <w:t>a</w:t>
+      </w:r>
+      <w:r>
+        <w:t>rá</w:t>
+      </w:r>
+      <w:r>
+        <w:t xml:space="preserve"> </w:t>
+      </w:r>
+      <w:r>
+        <w:t>las habilidades de la empresa contratante.</w:t>
+      </w:r>
+    </w:p>
+    <w:p/>
+    <w:p>
+      <w:r>
+        <w:t xml:space="preserve">El desequilibrio que se produce entre las habilidades para gestionar proyectos informáticos, entre la empresa contratante y el proveedor experto, implica el riesgo permanente de ocurrencia de </w:t>
+      </w:r>
+      <w:r>
+        <w:t>incidencias</w:t>
+      </w:r>
+      <w:r>
+        <w:t xml:space="preserve"> que pueden afectar los resultados esperados </w:t>
+      </w:r>
+      <w:r>
+        <w:t xml:space="preserve">y </w:t>
+      </w:r>
+      <w:r>
+        <w:t xml:space="preserve">definidos para </w:t>
+      </w:r>
+      <w:r>
+        <w:t>cada</w:t>
+      </w:r>
+      <w:r>
+        <w:t xml:space="preserve"> proyecto.</w:t>
+      </w:r>
+    </w:p>
+    <w:p/>
+    <w:p>
+      <w:r>
+        <w:t xml:space="preserve">ZOFRI S.A. </w:t>
+      </w:r>
+      <w:r>
+        <w:t>periódicamente</w:t>
+      </w:r>
+      <w:r>
+        <w:t xml:space="preserve"> implementa mejoras a sus servicios, a través del desarrollo de proyectos informáticos</w:t>
+      </w:r>
+      <w:r>
+        <w:t xml:space="preserve">, para lo cual generalmente </w:t>
+      </w:r>
+      <w:r>
+        <w:t xml:space="preserve">contrata a un proveedor experto. </w:t>
+      </w:r>
+      <w:r>
+        <w:t>L</w:t>
+      </w:r>
+      <w:r>
+        <w:t>amentablemente no ha tenido buenos resultados durante la ejecución</w:t>
+      </w:r>
+      <w:r>
+        <w:t xml:space="preserve"> </w:t>
+      </w:r>
+      <w:r>
+        <w:t xml:space="preserve">de </w:t>
+      </w:r>
+      <w:r>
+        <w:t xml:space="preserve">dichos </w:t>
+      </w:r>
+      <w:r>
+        <w:t>proyectos y por lo mismo, el presente trabajo espera aportar con un manual que permita a la organización mejor</w:t>
+      </w:r>
+      <w:r>
+        <w:t>ar la gestión de sus futuros proyectos informáticos.</w:t>
+      </w:r>
+    </w:p>
+    <w:p>
       <w:pPr>
         <w:pStyle w:val="Ttulo2"/>
       </w:pPr>
-      <w:bookmarkStart w:id="11" w:name="_Toc525761446"/>
-      <w:bookmarkStart w:id="12" w:name="_Toc526440686"/>
-      <w:r>
-        <w:t>Generalidades</w:t>
-      </w:r>
-      <w:bookmarkEnd w:id="11"/>
-      <w:bookmarkEnd w:id="12"/>
-    </w:p>
-    <w:p>
-      <w:r>
-        <w:t>Actualmente e</w:t>
-      </w:r>
-      <w:r>
-        <w:t xml:space="preserve">l desarrollo de tecnologías para agilizar la construcción de </w:t>
-      </w:r>
-      <w:r>
-        <w:t>software</w:t>
-      </w:r>
-      <w:r>
-        <w:t xml:space="preserve"> está en permanente crecimiento</w:t>
-      </w:r>
-      <w:r>
-        <w:t xml:space="preserve">, lo cual </w:t>
-      </w:r>
-      <w:r>
-        <w:t>obliga a la</w:t>
-      </w:r>
-      <w:r>
-        <w:t xml:space="preserve">s empresas que </w:t>
-      </w:r>
-      <w:r>
-        <w:t>están</w:t>
-      </w:r>
-      <w:r>
-        <w:t xml:space="preserve"> en el mercado de la </w:t>
-      </w:r>
-      <w:r>
-        <w:t>TI</w:t>
-      </w:r>
-      <w:r>
-        <w:rPr>
-          <w:rStyle w:val="Refdenotaalpie"/>
-        </w:rPr>
-        <w:footnoteReference w:id="1"/>
-      </w:r>
-      <w:r>
-        <w:t xml:space="preserve">, a estar en constante </w:t>
-      </w:r>
-      <w:r>
-        <w:t>mejora</w:t>
-      </w:r>
-      <w:r>
-        <w:t xml:space="preserve"> respecto a la forma en que deben enfrentar cada proyecto</w:t>
-      </w:r>
-      <w:r>
-        <w:t>.</w:t>
-      </w:r>
-      <w:r>
-        <w:t xml:space="preserve"> </w:t>
-      </w:r>
-    </w:p>
-    <w:p/>
-    <w:p>
-      <w:r>
-        <w:t xml:space="preserve">Dado lo anterior, </w:t>
-      </w:r>
-      <w:r>
-        <w:t xml:space="preserve">para </w:t>
-      </w:r>
-      <w:r>
-        <w:t>las empresas que requieren la contratación de servicios para la implementación de proyectos informáticos, cada vez es más complej</w:t>
-      </w:r>
-      <w:r>
-        <w:t>a la relación con el eventual proveedor</w:t>
-      </w:r>
-      <w:r>
-        <w:t xml:space="preserve"> experto</w:t>
-      </w:r>
-      <w:r>
-        <w:t>, ya que este último enfrenta</w:t>
-      </w:r>
-      <w:r>
-        <w:t>rá</w:t>
-      </w:r>
-      <w:r>
-        <w:t xml:space="preserve"> los desafíos con un nivel técnico y profesional, que probablemente super</w:t>
-      </w:r>
-      <w:r>
-        <w:t>a</w:t>
-      </w:r>
-      <w:r>
-        <w:t>rá</w:t>
-      </w:r>
-      <w:r>
-        <w:t xml:space="preserve"> </w:t>
-      </w:r>
-      <w:r>
-        <w:t>las habilidades de la empresa contratante.</w:t>
-      </w:r>
-    </w:p>
-    <w:p/>
-    <w:p>
-      <w:r>
-        <w:t xml:space="preserve">El desequilibrio que se produce entre las habilidades para gestionar proyectos informáticos, entre la empresa contratante y el proveedor experto, implica el riesgo permanente de ocurrencia de </w:t>
-      </w:r>
-      <w:r>
-        <w:t>incidencias</w:t>
-      </w:r>
-      <w:r>
-        <w:t xml:space="preserve"> que pueden afectar los resultados esperados </w:t>
-      </w:r>
-      <w:r>
-        <w:t xml:space="preserve">y </w:t>
-      </w:r>
-      <w:r>
-        <w:t xml:space="preserve">definidos para </w:t>
-      </w:r>
-      <w:r>
-        <w:t>cada</w:t>
-      </w:r>
-      <w:r>
-        <w:t xml:space="preserve"> proyecto.</w:t>
-      </w:r>
-    </w:p>
-    <w:p/>
-    <w:p>
-      <w:r>
-        <w:t xml:space="preserve">ZOFRI S.A. </w:t>
-      </w:r>
-      <w:r>
-        <w:t>periódicamente</w:t>
-      </w:r>
-      <w:r>
-        <w:t xml:space="preserve"> implementa mejoras a sus servicios, a través del desarrollo de proyectos informáticos</w:t>
-      </w:r>
-      <w:r>
-        <w:t xml:space="preserve">, para lo cual generalmente </w:t>
-      </w:r>
-      <w:r>
-        <w:t xml:space="preserve">contrata a un proveedor experto. </w:t>
-      </w:r>
-      <w:r>
-        <w:t>L</w:t>
-      </w:r>
-      <w:r>
-        <w:t>amentablemente no ha tenido buenos resultados durante la ejecución</w:t>
-      </w:r>
-      <w:r>
-        <w:t xml:space="preserve"> </w:t>
-      </w:r>
-      <w:r>
-        <w:t xml:space="preserve">de </w:t>
-      </w:r>
-      <w:r>
-        <w:t xml:space="preserve">dichos </w:t>
-      </w:r>
-      <w:r>
-        <w:t>proyectos y por lo mismo, el presente trabajo espera aportar con un manual que permita a la organización mejor</w:t>
-      </w:r>
-      <w:r>
-        <w:t>ar la gestión de sus futuros proyectos informáticos.</w:t>
-      </w:r>
-    </w:p>
-    <w:p>
-      <w:pPr>
-        <w:pStyle w:val="Ttulo2"/>
-      </w:pPr>
       <w:r>
         <w:br w:type="page"/>
       </w:r>
-      <w:bookmarkStart w:id="13" w:name="_Toc525761447"/>
-      <w:bookmarkStart w:id="14" w:name="_Toc526440687"/>
+      <w:bookmarkStart w:id="12" w:name="_Toc525761447"/>
+      <w:bookmarkStart w:id="13" w:name="_Toc526796175"/>
       <w:r>
         <w:lastRenderedPageBreak/>
         <w:t>Descripción de</w:t>
@@ -4397,18 +4487,18 @@
       <w:r>
         <w:t>a Empresa</w:t>
       </w:r>
+      <w:bookmarkEnd w:id="12"/>
       <w:bookmarkEnd w:id="13"/>
+    </w:p>
+    <w:p>
+      <w:pPr>
+        <w:pStyle w:val="Ttulo3"/>
+      </w:pPr>
+      <w:bookmarkStart w:id="14" w:name="_Toc526796176"/>
+      <w:r>
+        <w:t>Reseña</w:t>
+      </w:r>
       <w:bookmarkEnd w:id="14"/>
-    </w:p>
-    <w:p>
-      <w:pPr>
-        <w:pStyle w:val="Ttulo3"/>
-      </w:pPr>
-      <w:bookmarkStart w:id="15" w:name="_Toc526440688"/>
-      <w:r>
-        <w:t>Reseña</w:t>
-      </w:r>
-      <w:bookmarkEnd w:id="15"/>
     </w:p>
     <w:p>
       <w:r>
@@ -4700,7 +4790,7 @@
         <w:t>95</w:t>
       </w:r>
       <w:r>
-        <w:t xml:space="preserve"> trabajadores de planta</w:t>
+        <w:t xml:space="preserve"> trabajadores</w:t>
       </w:r>
       <w:r>
         <w:t xml:space="preserve">. </w:t>
@@ -4714,12 +4804,12 @@
       <w:r>
         <w:br w:type="page"/>
       </w:r>
-      <w:bookmarkStart w:id="16" w:name="_Toc526440689"/>
+      <w:bookmarkStart w:id="15" w:name="_Toc526796177"/>
       <w:r>
         <w:lastRenderedPageBreak/>
         <w:t>Aspectos Estratégicos</w:t>
       </w:r>
-      <w:bookmarkEnd w:id="16"/>
+      <w:bookmarkEnd w:id="15"/>
     </w:p>
     <w:p>
       <w:r>
@@ -5795,32 +5885,176 @@
         </w:rPr>
         <w:t xml:space="preserve">. </w:t>
       </w:r>
-      <w:proofErr w:type="gramStart"/>
       <w:r>
         <w:rPr>
           <w:i/>
           <w:noProof/>
         </w:rPr>
-        <w:t>(</w:t>
-      </w:r>
-      <w:proofErr w:type="gramEnd"/>
-      <w:r>
-        <w:rPr>
-          <w:i/>
-          <w:noProof/>
-        </w:rPr>
-        <w:t>ZOFRI S.A., 2017)</w:t>
+        <w:t>(ZOFRI S.A., 2017)</w:t>
+      </w:r>
+    </w:p>
+    <w:p>
+      <w:pPr>
+        <w:pStyle w:val="Ttulo3"/>
+      </w:pPr>
+      <w:r>
+        <w:br w:type="page"/>
+      </w:r>
+      <w:bookmarkStart w:id="16" w:name="_Toc526796178"/>
+      <w:r>
+        <w:lastRenderedPageBreak/>
+        <w:t>Centros de Negocios</w:t>
+      </w:r>
+      <w:bookmarkEnd w:id="16"/>
+    </w:p>
+    <w:p>
+      <w:r>
+        <w:t>Desde el punto de vista del negocio y sus resultados, la sociedad administradora a diseñado su operación en función de las siguientes áreas de negocio:</w:t>
+      </w:r>
+    </w:p>
+    <w:p>
+      <w:pPr>
+        <w:numPr>
+          <w:ilvl w:val="0"/>
+          <w:numId w:val="43"/>
+        </w:numPr>
+      </w:pPr>
+      <w:r>
+        <w:t>Centro de Negocios Mayoristas</w:t>
+      </w:r>
+    </w:p>
+    <w:p>
+      <w:pPr>
+        <w:numPr>
+          <w:ilvl w:val="0"/>
+          <w:numId w:val="43"/>
+        </w:numPr>
+      </w:pPr>
+      <w:r>
+        <w:t>Centro Logístico ZOFRI</w:t>
+      </w:r>
+    </w:p>
+    <w:p>
+      <w:pPr>
+        <w:numPr>
+          <w:ilvl w:val="0"/>
+          <w:numId w:val="43"/>
+        </w:numPr>
+      </w:pPr>
+      <w:r>
+        <w:t>MALL ZOFRI</w:t>
+      </w:r>
+    </w:p>
+    <w:p>
+      <w:pPr>
+        <w:numPr>
+          <w:ilvl w:val="0"/>
+          <w:numId w:val="43"/>
+        </w:numPr>
+      </w:pPr>
+      <w:r>
+        <w:t>Parque Empresarial Alto Hospicio</w:t>
+      </w:r>
+    </w:p>
+    <w:p>
+      <w:pPr>
+        <w:numPr>
+          <w:ilvl w:val="0"/>
+          <w:numId w:val="43"/>
+        </w:numPr>
+      </w:pPr>
+      <w:r>
+        <w:t xml:space="preserve">Parque Industrial </w:t>
+      </w:r>
+      <w:proofErr w:type="spellStart"/>
+      <w:r>
+        <w:t>Chacalluta</w:t>
+      </w:r>
+      <w:proofErr w:type="spellEnd"/>
+      <w:r>
+        <w:t xml:space="preserve"> Arica</w:t>
       </w:r>
     </w:p>
     <w:p/>
     <w:p>
+      <w:r>
+        <w:t xml:space="preserve">El “Centro de Negocios Mayoristas”, se refiere a las empresas que operan en los Recintos Amurallados I y II, como también en el Barrio Industrial de la Zona Franca. Corresponde al centro neurálgico de la actividad comercial realizada por las empresas usuarias, como también la línea de facturación más significativa para ZOFRI S.A. producto del arriendo por mt2 de cada galpón o terreno asignado. Mientras mayor sea el nivel de ocupación de los terrenos de </w:t>
+      </w:r>
+      <w:proofErr w:type="spellStart"/>
+      <w:r>
+        <w:t>Zofri</w:t>
+      </w:r>
+      <w:proofErr w:type="spellEnd"/>
+      <w:r>
+        <w:t>, más elevado serán los ingresos de la compañía.</w:t>
+      </w:r>
+    </w:p>
+    <w:p/>
+    <w:p>
+      <w:r>
+        <w:t>El “Centro Logístico ZOFRI”, también conocido como CLZ, es un servicio de almacenaje y administración de inventarios, ofrecido a los clientes que desea externalizar dichas funciones, encargándose desde la llegada de las mercancías al puerto de Iquique, hasta el despacho a cualquier parte del mundo. La capacidad de almacenaje en bodega es de 16.000 mt2 y al aire libres es de 65.000 mt2.</w:t>
+      </w:r>
+    </w:p>
+    <w:p/>
+    <w:p>
+      <w:r>
+        <w:br w:type="page"/>
+      </w:r>
+      <w:r>
+        <w:lastRenderedPageBreak/>
+        <w:t>El “MALL ZOFRI”, corresponde al centro comercial más antiguo de la ciudad, el cual es visitado diariamente por miles de consumidores. Las compras realizadas por los residentes de la región de Tarapacá están exentas de impuestos. Asimismo, los turistas cuentan con una franquicia que les permite hacer compras hasta un máximo de USD 1.375, libre de impuestos. ZOFRI S.A. obtiene sus ingresos a través del arriendo por mt2 de las distintas tiendas que componen al centro comercial.</w:t>
+      </w:r>
+    </w:p>
+    <w:p>
+      <w:r>
+        <w:t xml:space="preserve"> </w:t>
+      </w:r>
+    </w:p>
+    <w:p>
+      <w:r>
+        <w:t>El “Parque Empresarial Alto Hospicio”, es un terreno de 128 hectáreas ubicados en Alto Hospicio</w:t>
+      </w:r>
+      <w:r>
+        <w:t>, sobre el cual ZOFRI S.A. ha habilitado un nuevo parque empresarial aprovechando la cercanía con la carretera A-16</w:t>
+      </w:r>
+      <w:r>
+        <w:t xml:space="preserve">, lo que supone una ubicación estratégica para aquellas empresas que presten servicios a la minería. </w:t>
+      </w:r>
+      <w:r>
+        <w:t>En general, este parque está orientado a inversionistas cuyo interés sea la operación bajo régimen general o régimen de Zona Franca, ya sea para el almacenamiento de maquinarias y equipos, como para el desarrollo industrial.</w:t>
+      </w:r>
+    </w:p>
+    <w:p/>
+    <w:p>
+      <w:r>
+        <w:t xml:space="preserve">El “Parque Industrial </w:t>
+      </w:r>
+      <w:proofErr w:type="spellStart"/>
+      <w:r>
+        <w:t>Chacalluta</w:t>
+      </w:r>
+      <w:proofErr w:type="spellEnd"/>
+      <w:r>
+        <w:t xml:space="preserve"> Arica”,</w:t>
+      </w:r>
+      <w:r>
+        <w:t xml:space="preserve"> </w:t>
+      </w:r>
+      <w:r>
+        <w:t xml:space="preserve">tiene una extensión de 130 hectáreas con una ventajosa ubicación geográfica, ya que está a solo 16Km de la ciudad de Arica. Fue creado por ZOFRI S.A. para ofrecer una zona industrial con infraestructura y servicios, que permitan mejorar la competitividad de las empresas. </w:t>
+      </w:r>
+      <w:r>
+        <w:t>El negocio para ZOFRI S.A., corresponde a la venta o arriendo de terrenos que van desde los 1.000 mt2.</w:t>
+      </w:r>
+    </w:p>
+    <w:p>
       <w:pPr>
         <w:pStyle w:val="Ttulo3"/>
       </w:pPr>
       <w:r>
         <w:br w:type="page"/>
       </w:r>
-      <w:bookmarkStart w:id="17" w:name="_Toc526440690"/>
+      <w:bookmarkStart w:id="17" w:name="_Toc526796179"/>
       <w:r>
         <w:lastRenderedPageBreak/>
         <w:t>Dotación</w:t>
@@ -5845,6 +6079,9 @@
       <w:r>
         <w:t>)</w:t>
       </w:r>
+      <w:r>
+        <w:t>, la cual se refiere a la dotación de la compañía:</w:t>
+      </w:r>
     </w:p>
     <w:p/>
     <w:p>
@@ -5881,7 +6118,7 @@
         <w:t>2018</w:t>
       </w:r>
       <w:r>
-        <w:t xml:space="preserve"> son los siguientes:</w:t>
+        <w:t xml:space="preserve"> son:</w:t>
       </w:r>
     </w:p>
     <w:p/>
@@ -6512,13 +6749,13 @@
     </w:p>
     <w:p>
       <w:r>
-        <w:t xml:space="preserve">Los siguientes corresponden a los </w:t>
-      </w:r>
-      <w:r>
-        <w:t xml:space="preserve">gerentes </w:t>
-      </w:r>
-      <w:r>
-        <w:t>existentes a septiembre del 2018</w:t>
+        <w:t xml:space="preserve">Los </w:t>
+      </w:r>
+      <w:r>
+        <w:t xml:space="preserve">gerentes de áreas vigentes a septiembre de 2018 son los </w:t>
+      </w:r>
+      <w:r>
+        <w:t>siguientes</w:t>
       </w:r>
       <w:r>
         <w:t>:</w:t>
@@ -6623,6 +6860,9 @@
         </w:tc>
       </w:tr>
       <w:tr>
+        <w:trPr>
+          <w:trHeight w:val="439"/>
+        </w:trPr>
         <w:tc>
           <w:tcPr>
             <w:tcW w:w="3318" w:type="dxa"/>
@@ -6683,6 +6923,82 @@
             </w:pPr>
             <w:r>
               <w:t>Ingeniero Naval</w:t>
+            </w:r>
+          </w:p>
+        </w:tc>
+      </w:tr>
+      <w:tr>
+        <w:trPr>
+          <w:trHeight w:val="432"/>
+        </w:trPr>
+        <w:tc>
+          <w:tcPr>
+            <w:tcW w:w="3318" w:type="dxa"/>
+            <w:tcMar>
+              <w:top w:w="57" w:type="dxa"/>
+              <w:left w:w="57" w:type="dxa"/>
+              <w:bottom w:w="57" w:type="dxa"/>
+              <w:right w:w="57" w:type="dxa"/>
+            </w:tcMar>
+            <w:vAlign w:val="center"/>
+          </w:tcPr>
+          <w:p>
+            <w:pPr>
+              <w:spacing w:line="240" w:lineRule="auto"/>
+              <w:jc w:val="left"/>
+            </w:pPr>
+            <w:r>
+              <w:t>Gerente Comercial</w:t>
+            </w:r>
+          </w:p>
+        </w:tc>
+        <w:tc>
+          <w:tcPr>
+            <w:tcW w:w="2835" w:type="dxa"/>
+            <w:tcMar>
+              <w:top w:w="57" w:type="dxa"/>
+              <w:left w:w="57" w:type="dxa"/>
+              <w:bottom w:w="57" w:type="dxa"/>
+              <w:right w:w="57" w:type="dxa"/>
+            </w:tcMar>
+            <w:vAlign w:val="center"/>
+          </w:tcPr>
+          <w:p>
+            <w:pPr>
+              <w:spacing w:line="240" w:lineRule="auto"/>
+              <w:jc w:val="left"/>
+            </w:pPr>
+            <w:r>
+              <w:t xml:space="preserve">Claudio </w:t>
+            </w:r>
+            <w:proofErr w:type="spellStart"/>
+            <w:r>
+              <w:t>Figari</w:t>
+            </w:r>
+            <w:proofErr w:type="spellEnd"/>
+            <w:r>
+              <w:t xml:space="preserve"> Sepúlveda</w:t>
+            </w:r>
+          </w:p>
+        </w:tc>
+        <w:tc>
+          <w:tcPr>
+            <w:tcW w:w="2268" w:type="dxa"/>
+            <w:tcMar>
+              <w:top w:w="57" w:type="dxa"/>
+              <w:left w:w="57" w:type="dxa"/>
+              <w:bottom w:w="57" w:type="dxa"/>
+              <w:right w:w="57" w:type="dxa"/>
+            </w:tcMar>
+            <w:vAlign w:val="center"/>
+          </w:tcPr>
+          <w:p>
+            <w:pPr>
+              <w:spacing w:line="240" w:lineRule="auto"/>
+              <w:jc w:val="left"/>
+            </w:pPr>
+            <w:r>
+              <w:t>Ingeniero Civil</w:t>
             </w:r>
           </w:p>
         </w:tc>
@@ -6705,7 +7021,16 @@
               <w:jc w:val="left"/>
             </w:pPr>
             <w:r>
-              <w:t>Gerente Comercial</w:t>
+              <w:t xml:space="preserve">Gerente de Administración </w:t>
+            </w:r>
+          </w:p>
+          <w:p>
+            <w:pPr>
+              <w:spacing w:line="240" w:lineRule="auto"/>
+              <w:jc w:val="left"/>
+            </w:pPr>
+            <w:r>
+              <w:t>y Finanzas</w:t>
             </w:r>
           </w:p>
         </w:tc>
@@ -6726,16 +7051,21 @@
               <w:jc w:val="left"/>
             </w:pPr>
             <w:r>
-              <w:t xml:space="preserve">Claudio </w:t>
+              <w:t xml:space="preserve">Francisco </w:t>
             </w:r>
             <w:proofErr w:type="spellStart"/>
             <w:r>
-              <w:t>Figari</w:t>
+              <w:t>Opaso</w:t>
             </w:r>
             <w:proofErr w:type="spellEnd"/>
             <w:r>
-              <w:t xml:space="preserve"> Sepúlveda</w:t>
-            </w:r>
+              <w:t xml:space="preserve"> </w:t>
+            </w:r>
+            <w:proofErr w:type="spellStart"/>
+            <w:r>
+              <w:t>Souper</w:t>
+            </w:r>
+            <w:proofErr w:type="spellEnd"/>
           </w:p>
         </w:tc>
         <w:tc>
@@ -6755,7 +7085,88 @@
               <w:jc w:val="left"/>
             </w:pPr>
             <w:r>
-              <w:t>Ingeniero Civil</w:t>
+              <w:t>Ingeniero Comercial</w:t>
+            </w:r>
+          </w:p>
+        </w:tc>
+      </w:tr>
+      <w:tr>
+        <w:trPr>
+          <w:trHeight w:val="478"/>
+        </w:trPr>
+        <w:tc>
+          <w:tcPr>
+            <w:tcW w:w="3318" w:type="dxa"/>
+            <w:tcMar>
+              <w:top w:w="57" w:type="dxa"/>
+              <w:left w:w="57" w:type="dxa"/>
+              <w:bottom w:w="57" w:type="dxa"/>
+              <w:right w:w="57" w:type="dxa"/>
+            </w:tcMar>
+            <w:vAlign w:val="center"/>
+          </w:tcPr>
+          <w:p>
+            <w:pPr>
+              <w:spacing w:line="240" w:lineRule="auto"/>
+              <w:jc w:val="left"/>
+            </w:pPr>
+            <w:r>
+              <w:t>Gerente de Operaciones</w:t>
+            </w:r>
+          </w:p>
+        </w:tc>
+        <w:tc>
+          <w:tcPr>
+            <w:tcW w:w="2835" w:type="dxa"/>
+            <w:tcMar>
+              <w:top w:w="57" w:type="dxa"/>
+              <w:left w:w="57" w:type="dxa"/>
+              <w:bottom w:w="57" w:type="dxa"/>
+              <w:right w:w="57" w:type="dxa"/>
+            </w:tcMar>
+            <w:vAlign w:val="center"/>
+          </w:tcPr>
+          <w:p>
+            <w:pPr>
+              <w:spacing w:line="240" w:lineRule="auto"/>
+              <w:jc w:val="left"/>
+            </w:pPr>
+            <w:r>
+              <w:t xml:space="preserve">Renzo </w:t>
+            </w:r>
+            <w:proofErr w:type="spellStart"/>
+            <w:r>
+              <w:t>Aste</w:t>
+            </w:r>
+            <w:proofErr w:type="spellEnd"/>
+            <w:r>
+              <w:t xml:space="preserve"> </w:t>
+            </w:r>
+            <w:proofErr w:type="spellStart"/>
+            <w:r>
+              <w:t>Sereño</w:t>
+            </w:r>
+            <w:proofErr w:type="spellEnd"/>
+          </w:p>
+        </w:tc>
+        <w:tc>
+          <w:tcPr>
+            <w:tcW w:w="2268" w:type="dxa"/>
+            <w:tcMar>
+              <w:top w:w="57" w:type="dxa"/>
+              <w:left w:w="57" w:type="dxa"/>
+              <w:bottom w:w="57" w:type="dxa"/>
+              <w:right w:w="57" w:type="dxa"/>
+            </w:tcMar>
+            <w:vAlign w:val="center"/>
+          </w:tcPr>
+          <w:p>
+            <w:pPr>
+              <w:spacing w:line="240" w:lineRule="auto"/>
+              <w:jc w:val="left"/>
+            </w:pPr>
+            <w:r>
+              <w:t>Ingeniero Comercial</w:t>
             </w:r>
           </w:p>
         </w:tc>
@@ -6778,7 +7189,7 @@
               <w:jc w:val="left"/>
             </w:pPr>
             <w:r>
-              <w:t xml:space="preserve">Gerente de Administración </w:t>
+              <w:t xml:space="preserve">Gerente de Planificación </w:t>
             </w:r>
           </w:p>
           <w:p>
@@ -6787,7 +7198,7 @@
               <w:jc w:val="left"/>
             </w:pPr>
             <w:r>
-              <w:t>y Finanzas</w:t>
+              <w:t>y Desarrollo</w:t>
             </w:r>
           </w:p>
         </w:tc>
@@ -6808,21 +7219,8 @@
               <w:jc w:val="left"/>
             </w:pPr>
             <w:r>
-              <w:t xml:space="preserve">Francisco </w:t>
-            </w:r>
-            <w:proofErr w:type="spellStart"/>
-            <w:r>
-              <w:t>Opaso</w:t>
-            </w:r>
-            <w:proofErr w:type="spellEnd"/>
-            <w:r>
-              <w:t xml:space="preserve"> </w:t>
-            </w:r>
-            <w:proofErr w:type="spellStart"/>
-            <w:r>
-              <w:t>Souper</w:t>
-            </w:r>
-            <w:proofErr w:type="spellEnd"/>
+              <w:t>Jaime Soto Zura</w:t>
+            </w:r>
           </w:p>
         </w:tc>
         <w:tc>
@@ -6848,158 +7246,9 @@
         </w:tc>
       </w:tr>
       <w:tr>
-        <w:tc>
-          <w:tcPr>
-            <w:tcW w:w="3318" w:type="dxa"/>
-            <w:tcMar>
-              <w:top w:w="57" w:type="dxa"/>
-              <w:left w:w="57" w:type="dxa"/>
-              <w:bottom w:w="57" w:type="dxa"/>
-              <w:right w:w="57" w:type="dxa"/>
-            </w:tcMar>
-            <w:vAlign w:val="center"/>
-          </w:tcPr>
-          <w:p>
-            <w:pPr>
-              <w:spacing w:line="240" w:lineRule="auto"/>
-              <w:jc w:val="left"/>
-            </w:pPr>
-            <w:r>
-              <w:t>Gerente de Operaciones</w:t>
-            </w:r>
-          </w:p>
-        </w:tc>
-        <w:tc>
-          <w:tcPr>
-            <w:tcW w:w="2835" w:type="dxa"/>
-            <w:tcMar>
-              <w:top w:w="57" w:type="dxa"/>
-              <w:left w:w="57" w:type="dxa"/>
-              <w:bottom w:w="57" w:type="dxa"/>
-              <w:right w:w="57" w:type="dxa"/>
-            </w:tcMar>
-            <w:vAlign w:val="center"/>
-          </w:tcPr>
-          <w:p>
-            <w:pPr>
-              <w:spacing w:line="240" w:lineRule="auto"/>
-              <w:jc w:val="left"/>
-            </w:pPr>
-            <w:r>
-              <w:t xml:space="preserve">Renzo </w:t>
-            </w:r>
-            <w:proofErr w:type="spellStart"/>
-            <w:r>
-              <w:t>Aste</w:t>
-            </w:r>
-            <w:proofErr w:type="spellEnd"/>
-            <w:r>
-              <w:t xml:space="preserve"> </w:t>
-            </w:r>
-            <w:proofErr w:type="spellStart"/>
-            <w:r>
-              <w:t>Sereño</w:t>
-            </w:r>
-            <w:proofErr w:type="spellEnd"/>
-          </w:p>
-        </w:tc>
-        <w:tc>
-          <w:tcPr>
-            <w:tcW w:w="2268" w:type="dxa"/>
-            <w:tcMar>
-              <w:top w:w="57" w:type="dxa"/>
-              <w:left w:w="57" w:type="dxa"/>
-              <w:bottom w:w="57" w:type="dxa"/>
-              <w:right w:w="57" w:type="dxa"/>
-            </w:tcMar>
-            <w:vAlign w:val="center"/>
-          </w:tcPr>
-          <w:p>
-            <w:pPr>
-              <w:spacing w:line="240" w:lineRule="auto"/>
-              <w:jc w:val="left"/>
-            </w:pPr>
-            <w:r>
-              <w:t>Ingeniero Comercial</w:t>
-            </w:r>
-          </w:p>
-        </w:tc>
-      </w:tr>
-      <w:tr>
-        <w:tc>
-          <w:tcPr>
-            <w:tcW w:w="3318" w:type="dxa"/>
-            <w:tcMar>
-              <w:top w:w="57" w:type="dxa"/>
-              <w:left w:w="57" w:type="dxa"/>
-              <w:bottom w:w="57" w:type="dxa"/>
-              <w:right w:w="57" w:type="dxa"/>
-            </w:tcMar>
-            <w:vAlign w:val="center"/>
-          </w:tcPr>
-          <w:p>
-            <w:pPr>
-              <w:spacing w:line="240" w:lineRule="auto"/>
-              <w:jc w:val="left"/>
-            </w:pPr>
-            <w:r>
-              <w:t xml:space="preserve">Gerente de Planificación </w:t>
-            </w:r>
-          </w:p>
-          <w:p>
-            <w:pPr>
-              <w:spacing w:line="240" w:lineRule="auto"/>
-              <w:jc w:val="left"/>
-            </w:pPr>
-            <w:r>
-              <w:t>y Desarrollo</w:t>
-            </w:r>
-          </w:p>
-        </w:tc>
-        <w:tc>
-          <w:tcPr>
-            <w:tcW w:w="2835" w:type="dxa"/>
-            <w:tcMar>
-              <w:top w:w="57" w:type="dxa"/>
-              <w:left w:w="57" w:type="dxa"/>
-              <w:bottom w:w="57" w:type="dxa"/>
-              <w:right w:w="57" w:type="dxa"/>
-            </w:tcMar>
-            <w:vAlign w:val="center"/>
-          </w:tcPr>
-          <w:p>
-            <w:pPr>
-              <w:spacing w:line="240" w:lineRule="auto"/>
-              <w:jc w:val="left"/>
-            </w:pPr>
-            <w:r>
-              <w:t>Jaime Soto Zura</w:t>
-            </w:r>
-          </w:p>
-        </w:tc>
-        <w:tc>
-          <w:tcPr>
-            <w:tcW w:w="2268" w:type="dxa"/>
-            <w:tcMar>
-              <w:top w:w="57" w:type="dxa"/>
-              <w:left w:w="57" w:type="dxa"/>
-              <w:bottom w:w="57" w:type="dxa"/>
-              <w:right w:w="57" w:type="dxa"/>
-            </w:tcMar>
-            <w:vAlign w:val="center"/>
-          </w:tcPr>
-          <w:p>
-            <w:pPr>
-              <w:spacing w:line="240" w:lineRule="auto"/>
-              <w:jc w:val="left"/>
-            </w:pPr>
-            <w:r>
-              <w:t>Ingeniero Comercial</w:t>
-            </w:r>
-          </w:p>
-        </w:tc>
-      </w:tr>
-      <w:tr>
+        <w:trPr>
+          <w:trHeight w:val="482"/>
+        </w:trPr>
         <w:tc>
           <w:tcPr>
             <w:tcW w:w="3318" w:type="dxa"/>
@@ -7837,7 +8086,7 @@
       <w:r>
         <w:br w:type="page"/>
       </w:r>
-      <w:bookmarkStart w:id="18" w:name="_Toc526440691"/>
+      <w:bookmarkStart w:id="18" w:name="_Toc526796180"/>
       <w:r>
         <w:lastRenderedPageBreak/>
         <w:t>Estructura Organizacional</w:t>
@@ -7887,20 +8136,20 @@
               <v:path arrowok="t" fillok="f" o:connecttype="none"/>
               <o:lock v:ext="edit" shapetype="t"/>
             </v:shapetype>
-            <v:shape id="_s1083" o:spid="_x0000_s1083" type="#_x0000_t33" style="position:absolute;left:11496;top:8584;width:344;height:2845;flip:y" o:connectortype="elbow" adj="-611389,103091,-611389" strokecolor="#669"/>
-            <v:shape id="_s1084" o:spid="_x0000_s1084" type="#_x0000_t33" style="position:absolute;left:11496;top:8584;width:344;height:1765;flip:y" o:connectortype="elbow" adj="-611389,152969,-611389" strokecolor="#669"/>
-            <v:shape id="_s1085" o:spid="_x0000_s1085" type="#_x0000_t33" style="position:absolute;left:11496;top:8584;width:344;height:685;flip:y" o:connectortype="elbow" adj="-611389,360234,-611389" strokecolor="#669"/>
-            <v:shape id="_s1086" o:spid="_x0000_s1086" type="#_x0000_t33" style="position:absolute;left:8616;top:8584;width:343;height:1765;flip:y" o:connectortype="elbow" adj="-430018,152969,-430018" strokecolor="#669"/>
-            <v:shape id="_s1087" o:spid="_x0000_s1087" type="#_x0000_t33" style="position:absolute;left:8616;top:8584;width:343;height:685;flip:y" o:connectortype="elbow" adj="-430018,360234,-430018" strokecolor="#669"/>
-            <v:shape id="_s1088" o:spid="_x0000_s1088" type="#_x0000_t33" style="position:absolute;left:5737;top:8584;width:343;height:5006;flip:y" o:connectortype="elbow" adj="-248747,67919,-248747" strokecolor="#669"/>
-            <v:shape id="_s1089" o:spid="_x0000_s1089" type="#_x0000_t33" style="position:absolute;left:5737;top:8584;width:343;height:3926;flip:y" o:connectortype="elbow" adj="-248747,80666,-248747" strokecolor="#669"/>
-            <v:shape id="_s1090" o:spid="_x0000_s1090" type="#_x0000_t33" style="position:absolute;left:5737;top:8584;width:343;height:2845;flip:y" o:connectortype="elbow" adj="-248747,103091,-248747" strokecolor="#669"/>
-            <v:shape id="_s1091" o:spid="_x0000_s1091" type="#_x0000_t33" style="position:absolute;left:5737;top:8584;width:343;height:1765;flip:y" o:connectortype="elbow" adj="-248747,152969,-248747" strokecolor="#669"/>
-            <v:shape id="_s1092" o:spid="_x0000_s1092" type="#_x0000_t33" style="position:absolute;left:5737;top:8584;width:343;height:685;flip:y" o:connectortype="elbow" adj="-248747,360234,-248747" strokecolor="#669"/>
-            <v:shape id="_s1093" o:spid="_x0000_s1093" type="#_x0000_t33" style="position:absolute;left:8959;top:4265;width:342;height:2845;rotation:180" o:connectortype="elbow" adj="-474257,-70299,-474257" strokecolor="#669"/>
-            <v:shape id="_s1094" o:spid="_x0000_s1094" type="#_x0000_t33" style="position:absolute;left:8616;top:4265;width:343;height:2845;flip:y" o:connectortype="elbow" adj="-430018,70299,-430018" strokecolor="#669"/>
-            <v:shape id="_s1095" o:spid="_x0000_s1095" type="#_x0000_t33" style="position:absolute;left:8959;top:4265;width:342;height:1766;rotation:180" o:connectortype="elbow" adj="-474257,-100036,-474257" strokecolor="#669"/>
-            <v:shape id="_s1096" o:spid="_x0000_s1096" type="#_x0000_t33" style="position:absolute;left:8616;top:4265;width:343;height:1765;flip:y" o:connectortype="elbow" adj="-430018,100107,-430018" strokecolor="#669"/>
+            <v:shape id="_s1083" o:spid="_x0000_s1083" type="#_x0000_t33" style="position:absolute;left:11501;top:8575;width:338;height:2854;flip:y" o:connectortype="elbow" adj="-609513,91870,-609513" strokecolor="#669"/>
+            <v:shape id="_s1084" o:spid="_x0000_s1084" type="#_x0000_t33" style="position:absolute;left:11501;top:8575;width:338;height:1775;flip:y" o:connectortype="elbow" adj="-609513,134581,-609513" strokecolor="#669"/>
+            <v:shape id="_s1085" o:spid="_x0000_s1085" type="#_x0000_t33" style="position:absolute;left:11501;top:8575;width:338;height:695;flip:y" o:connectortype="elbow" adj="-609513,310163,-609513" strokecolor="#669"/>
+            <v:shape id="_s1086" o:spid="_x0000_s1086" type="#_x0000_t33" style="position:absolute;left:8621;top:8575;width:338;height:1775;flip:y" o:connectortype="elbow" adj="-425193,134581,-425193" strokecolor="#669"/>
+            <v:shape id="_s1087" o:spid="_x0000_s1087" type="#_x0000_t33" style="position:absolute;left:8621;top:8575;width:338;height:695;flip:y" o:connectortype="elbow" adj="-425193,310163,-425193" strokecolor="#669"/>
+            <v:shape id="_s1088" o:spid="_x0000_s1088" type="#_x0000_t33" style="position:absolute;left:5742;top:8575;width:338;height:5014;flip:y" o:connectortype="elbow" adj="-240938,61597,-240938" strokecolor="#669"/>
+            <v:shape id="_s1089" o:spid="_x0000_s1089" type="#_x0000_t33" style="position:absolute;left:5742;top:8575;width:338;height:3934;flip:y" o:connectortype="elbow" adj="-240938,72578,-240938" strokecolor="#669"/>
+            <v:shape id="_s1090" o:spid="_x0000_s1090" type="#_x0000_t33" style="position:absolute;left:5742;top:8575;width:338;height:2854;flip:y" o:connectortype="elbow" adj="-240938,91870,-240938" strokecolor="#669"/>
+            <v:shape id="_s1091" o:spid="_x0000_s1091" type="#_x0000_t33" style="position:absolute;left:5742;top:8575;width:338;height:1775;flip:y" o:connectortype="elbow" adj="-240938,134581,-240938" strokecolor="#669"/>
+            <v:shape id="_s1092" o:spid="_x0000_s1092" type="#_x0000_t33" style="position:absolute;left:5742;top:8575;width:338;height:695;flip:y" o:connectortype="elbow" adj="-240938,310163,-240938" strokecolor="#669"/>
+            <v:shape id="_s1093" o:spid="_x0000_s1093" type="#_x0000_t33" style="position:absolute;left:8959;top:4255;width:337;height:2855;rotation:180" o:connectortype="elbow" adj="-468393,-59166,-468393" strokecolor="#669"/>
+            <v:shape id="_s1094" o:spid="_x0000_s1094" type="#_x0000_t33" style="position:absolute;left:8621;top:4255;width:338;height:2855;flip:y" o:connectortype="elbow" adj="-425193,59166,-425193" strokecolor="#669"/>
+            <v:shape id="_s1095" o:spid="_x0000_s1095" type="#_x0000_t33" style="position:absolute;left:8959;top:4255;width:337;height:1775;rotation:180" o:connectortype="elbow" adj="-468393,-82024,-468393" strokecolor="#669"/>
+            <v:shape id="_s1096" o:spid="_x0000_s1096" type="#_x0000_t33" style="position:absolute;left:8621;top:4255;width:338;height:1774;flip:y" o:connectortype="elbow" adj="-425193,82063,-425193" strokecolor="#669"/>
             <v:shapetype id="_x0000_t34" coordsize="21600,21600" o:spt="34" o:oned="t" adj="10800" path="m,l@0,0@0,21600,21600,21600e" filled="f">
               <v:stroke joinstyle="miter"/>
               <v:formulas>
@@ -7912,16 +8161,16 @@
               </v:handles>
               <o:lock v:ext="edit" shapetype="t"/>
             </v:shapetype>
-            <v:shape id="_s1097" o:spid="_x0000_s1097" type="#_x0000_t34" style="position:absolute;left:8635;top:4589;width:3530;height:2881;rotation:270;flip:x" o:connectortype="elbow" adj="1098,36934,-124205" strokecolor="#669"/>
+            <v:shape id="_s1097" o:spid="_x0000_s1097" type="#_x0000_t34" style="position:absolute;left:8624;top:4590;width:3549;height:2880;rotation:270;flip:x" o:connectortype="elbow" adj="1094,56478,-67862" strokecolor="#669"/>
             <v:shapetype id="_x0000_t32" coordsize="21600,21600" o:spt="32" o:oned="t" path="m,l21600,21600e" filled="f">
               <v:path arrowok="t" fillok="f" o:connecttype="none"/>
               <o:lock v:ext="edit" shapetype="t"/>
             </v:shapetype>
-            <v:shape id="_s1098" o:spid="_x0000_s1098" type="#_x0000_t32" style="position:absolute;left:7195;top:6029;width:3530;height:1;rotation:270" o:connectortype="elbow" adj="-88616,-1,-88616" strokecolor="#669"/>
-            <v:shape id="_s1099" o:spid="_x0000_s1099" type="#_x0000_t34" style="position:absolute;left:5755;top:4590;width:3530;height:2879;rotation:270" o:connectortype="elbow" adj="1098,-36954,-53047" strokecolor="#669"/>
-            <v:shape id="_s1100" o:spid="_x0000_s1100" type="#_x0000_t33" style="position:absolute;left:8959;top:4265;width:342;height:685;rotation:180" o:connectortype="elbow" adj="-474257,-223968,-474257" strokecolor="#669"/>
-            <v:shape id="_s1101" o:spid="_x0000_s1101" type="#_x0000_t33" style="position:absolute;left:8616;top:4265;width:343;height:686;flip:y" o:connectortype="elbow" adj="-430018,223500,-430018" strokecolor="#669"/>
-            <v:shape id="_s1102" o:spid="_x0000_s1102" type="#_x0000_t32" style="position:absolute;left:8815;top:3329;width:290;height:1;rotation:270" o:connectortype="elbow" adj="-1075987,-1,-1075987" strokecolor="#669"/>
+            <v:shape id="_s1098" o:spid="_x0000_s1098" type="#_x0000_t32" style="position:absolute;left:7185;top:6029;width:3549;height:1;rotation:270" o:connectortype="elbow" adj="-48042,-1,-48042" strokecolor="#669"/>
+            <v:shape id="_s1099" o:spid="_x0000_s1099" type="#_x0000_t34" style="position:absolute;left:5745;top:4590;width:3549;height:2879;rotation:270" o:connectortype="elbow" adj="1094,-56498,-28230" strokecolor="#669"/>
+            <v:shape id="_s1100" o:spid="_x0000_s1100" type="#_x0000_t33" style="position:absolute;left:8959;top:4255;width:337;height:695;rotation:180" o:connectortype="elbow" adj="-468393,-175927,-468393" strokecolor="#669"/>
+            <v:shape id="_s1101" o:spid="_x0000_s1101" type="#_x0000_t33" style="position:absolute;left:8621;top:4255;width:338;height:695;flip:y" o:connectortype="elbow" adj="-425193,175927,-425193" strokecolor="#669"/>
+            <v:shape id="_s1102" o:spid="_x0000_s1102" type="#_x0000_t32" style="position:absolute;left:8805;top:3330;width:309;height:1;rotation:270" o:connectortype="elbow" adj="-552216,-1,-552216" strokecolor="#669"/>
             <v:roundrect id="_s1103" o:spid="_x0000_s1103" style="position:absolute;left:7879;top:2430;width:2160;height:720;v-text-anchor:middle" arcsize=".5" o:dgmlayout="0" o:dgmnodekind="1" o:dgmlayoutmru="0" filled="f" strokecolor="#a50021" strokeweight="2.25pt">
               <v:textbox style="mso-next-textbox:#_s1103" inset="0,0,0,0">
                 <w:txbxContent>
@@ -9024,7 +9273,7 @@
       <w:pPr>
         <w:pStyle w:val="Ttulo2"/>
       </w:pPr>
-      <w:bookmarkStart w:id="20" w:name="_Toc526440692"/>
+      <w:bookmarkStart w:id="20" w:name="_Toc526796181"/>
       <w:r>
         <w:lastRenderedPageBreak/>
         <w:t>Descripción del Tema</w:t>
@@ -9325,7 +9574,7 @@
       <w:r>
         <w:br w:type="page"/>
       </w:r>
-      <w:bookmarkStart w:id="22" w:name="_Toc526440693"/>
+      <w:bookmarkStart w:id="22" w:name="_Toc526796182"/>
       <w:r>
         <w:lastRenderedPageBreak/>
         <w:t>Objetivos</w:t>
@@ -9344,7 +9593,7 @@
         <w:pStyle w:val="Ttulo3"/>
       </w:pPr>
       <w:bookmarkStart w:id="23" w:name="_Toc525761450"/>
-      <w:bookmarkStart w:id="24" w:name="_Toc526440694"/>
+      <w:bookmarkStart w:id="24" w:name="_Toc526796183"/>
       <w:r>
         <w:t>Objetivo General</w:t>
       </w:r>
@@ -9362,7 +9611,7 @@
         <w:pStyle w:val="Ttulo3"/>
       </w:pPr>
       <w:bookmarkStart w:id="25" w:name="_Toc525761451"/>
-      <w:bookmarkStart w:id="26" w:name="_Toc526440695"/>
+      <w:bookmarkStart w:id="26" w:name="_Toc526796184"/>
       <w:r>
         <w:t>Objetivos Específicos</w:t>
       </w:r>
@@ -9544,7 +9793,7 @@
         <w:br w:type="page"/>
       </w:r>
       <w:bookmarkStart w:id="27" w:name="_Toc525761452"/>
-      <w:bookmarkStart w:id="28" w:name="_Toc526440696"/>
+      <w:bookmarkStart w:id="28" w:name="_Toc526796185"/>
       <w:r>
         <w:lastRenderedPageBreak/>
         <w:t>Marco Teórico</w:t>
@@ -9558,8 +9807,234 @@
         <w:pStyle w:val="Ttulo2"/>
       </w:pPr>
       <w:bookmarkStart w:id="29" w:name="_Toc525761453"/>
-      <w:bookmarkStart w:id="30" w:name="_Toc526440697"/>
-      <w:r>
+      <w:bookmarkStart w:id="30" w:name="_Toc526796186"/>
+      <w:r>
+        <w:t>Gestión de Proyectos Informáticos</w:t>
+      </w:r>
+    </w:p>
+    <w:p>
+      <w:pPr>
+        <w:rPr>
+          <w:i/>
+        </w:rPr>
+      </w:pPr>
+      <w:r>
+        <w:rPr>
+          <w:i/>
+        </w:rPr>
+        <w:t>“Empíricamente se dice que más del 50% de los proyectos informáticos no responden a los</w:t>
+      </w:r>
+      <w:r>
+        <w:rPr>
+          <w:i/>
+        </w:rPr>
+        <w:t xml:space="preserve"> </w:t>
+      </w:r>
+      <w:r>
+        <w:rPr>
+          <w:i/>
+        </w:rPr>
+        <w:t>objetivos que tenían planteados o han tenido desviaciones significativas de tiempo o de coste.</w:t>
+      </w:r>
+      <w:r>
+        <w:rPr>
+          <w:i/>
+        </w:rPr>
+        <w:t xml:space="preserve"> </w:t>
+      </w:r>
+      <w:r>
+        <w:rPr>
+          <w:i/>
+        </w:rPr>
+        <w:t>Según algunos autores, esta cifra llega al 70% o al 80%. De acuerdo con un estudio del</w:t>
+      </w:r>
+      <w:r>
+        <w:rPr>
+          <w:i/>
+        </w:rPr>
+        <w:t xml:space="preserve"> </w:t>
+      </w:r>
+      <w:proofErr w:type="spellStart"/>
+      <w:r>
+        <w:rPr>
+          <w:i/>
+        </w:rPr>
+        <w:t>Standish</w:t>
+      </w:r>
+      <w:proofErr w:type="spellEnd"/>
+      <w:r>
+        <w:rPr>
+          <w:i/>
+        </w:rPr>
+        <w:t xml:space="preserve"> </w:t>
+      </w:r>
+      <w:proofErr w:type="spellStart"/>
+      <w:r>
+        <w:rPr>
+          <w:i/>
+        </w:rPr>
+        <w:t>Group</w:t>
+      </w:r>
+      <w:proofErr w:type="spellEnd"/>
+      <w:r>
+        <w:rPr>
+          <w:i/>
+        </w:rPr>
+        <w:t xml:space="preserve"> sobre proyectos informáticos en todo el mundo, de los proyectos analizados un</w:t>
+      </w:r>
+      <w:r>
+        <w:rPr>
+          <w:i/>
+        </w:rPr>
+        <w:t xml:space="preserve"> </w:t>
+      </w:r>
+      <w:r>
+        <w:rPr>
+          <w:i/>
+        </w:rPr>
+        <w:t>31% fueron cancelados antes de su finalización; en un 88% de los casos, se superó el periodo</w:t>
+      </w:r>
+      <w:r>
+        <w:rPr>
+          <w:i/>
+        </w:rPr>
+        <w:t xml:space="preserve"> </w:t>
+      </w:r>
+      <w:r>
+        <w:rPr>
+          <w:i/>
+        </w:rPr>
+        <w:t>acordado. Y, lo que es más importante, el volumen económico de sobrecoste alcanzó el 222%</w:t>
+      </w:r>
+      <w:r>
+        <w:rPr>
+          <w:i/>
+        </w:rPr>
+        <w:t xml:space="preserve"> </w:t>
+      </w:r>
+      <w:r>
+        <w:rPr>
+          <w:i/>
+        </w:rPr>
+        <w:t>de las estimaciones iniciales.</w:t>
+      </w:r>
+    </w:p>
+    <w:p>
+      <w:pPr>
+        <w:rPr>
+          <w:i/>
+        </w:rPr>
+      </w:pPr>
+    </w:p>
+    <w:p>
+      <w:pPr>
+        <w:rPr>
+          <w:i/>
+        </w:rPr>
+      </w:pPr>
+      <w:r>
+        <w:rPr>
+          <w:i/>
+        </w:rPr>
+        <w:t>En efecto, gestionar con éxito proyectos en general, y los informáticos en particular, es cada vez</w:t>
+      </w:r>
+      <w:r>
+        <w:rPr>
+          <w:i/>
+        </w:rPr>
+        <w:t xml:space="preserve"> </w:t>
+      </w:r>
+      <w:r>
+        <w:rPr>
+          <w:i/>
+        </w:rPr>
+        <w:t>más difícil porque supone mayores niveles de exigencia (en términos de tiempo, coste y</w:t>
+      </w:r>
+      <w:r>
+        <w:rPr>
+          <w:i/>
+        </w:rPr>
+        <w:t xml:space="preserve"> </w:t>
+      </w:r>
+      <w:r>
+        <w:rPr>
+          <w:i/>
+        </w:rPr>
+        <w:t>calidad), pero también de riesgo y complejidad, derivados del tamaño, la multidisciplinariedad y</w:t>
+      </w:r>
+      <w:r>
+        <w:rPr>
+          <w:i/>
+        </w:rPr>
+        <w:t xml:space="preserve"> </w:t>
+      </w:r>
+      <w:r>
+        <w:rPr>
+          <w:i/>
+        </w:rPr>
+        <w:t>el cambio tecnológico acelerado. Al mismo tiempo, requiere no solo habilidades técnicas, sino</w:t>
+      </w:r>
+      <w:r>
+        <w:rPr>
+          <w:i/>
+        </w:rPr>
+        <w:t xml:space="preserve"> </w:t>
+      </w:r>
+      <w:r>
+        <w:rPr>
+          <w:i/>
+        </w:rPr>
+        <w:t>de gestión de personas. Los proyectos informáticos son cada vez más proyectos “mixtos”, que</w:t>
+      </w:r>
+      <w:r>
+        <w:rPr>
+          <w:i/>
+        </w:rPr>
+        <w:t xml:space="preserve"> </w:t>
+      </w:r>
+      <w:r>
+        <w:rPr>
+          <w:i/>
+        </w:rPr>
+        <w:t>involucran cambios en la organización, los procesos de trabajo y las actitudes y habilidades de</w:t>
+      </w:r>
+      <w:r>
+        <w:rPr>
+          <w:i/>
+        </w:rPr>
+        <w:t xml:space="preserve"> </w:t>
+      </w:r>
+      <w:r>
+        <w:rPr>
+          <w:i/>
+        </w:rPr>
+        <w:t>las personas.”</w:t>
+      </w:r>
+      <w:r>
+        <w:rPr>
+          <w:i/>
+          <w:noProof/>
+        </w:rPr>
+        <w:t xml:space="preserve"> </w:t>
+      </w:r>
+      <w:r>
+        <w:rPr>
+          <w:noProof/>
+        </w:rPr>
+        <w:t>(García, Lamarca, &amp; Rodriguez, 2007)</w:t>
+      </w:r>
+    </w:p>
+    <w:p/>
+    <w:p/>
+    <w:p>
+      <w:pPr>
+        <w:pStyle w:val="Ttulo2"/>
+      </w:pPr>
+      <w:r>
+        <w:br w:type="page"/>
+      </w:r>
+      <w:r>
+        <w:lastRenderedPageBreak/>
         <w:t>CMMI</w:t>
       </w:r>
       <w:r>
@@ -10111,7 +10586,7 @@
         <w:br w:type="page"/>
       </w:r>
       <w:bookmarkStart w:id="31" w:name="_Toc525761454"/>
-      <w:bookmarkStart w:id="32" w:name="_Toc526440698"/>
+      <w:bookmarkStart w:id="32" w:name="_Toc526796187"/>
       <w:bookmarkEnd w:id="29"/>
       <w:r>
         <w:lastRenderedPageBreak/>
@@ -11109,23 +11584,41 @@
       </w:r>
       <w:r>
         <w:lastRenderedPageBreak/>
-        <w:t>La siguiente figura, contenida en la guía del PMBOK</w:t>
-      </w:r>
-      <w:r>
-        <w:t xml:space="preserve">, representa la relación entre los componentes claves de los proyectos y los demás conceptos </w:t>
-      </w:r>
+        <w:t>La siguiente figura</w:t>
+      </w:r>
+      <w:r>
+        <w:t xml:space="preserve"> (ver Figura </w:t>
+      </w:r>
+      <w:proofErr w:type="spellStart"/>
+      <w:r>
+        <w:t>N</w:t>
+      </w:r>
+      <w:bookmarkStart w:id="33" w:name="_GoBack"/>
+      <w:bookmarkEnd w:id="33"/>
+      <w:r>
+        <w:t>°</w:t>
+      </w:r>
+      <w:proofErr w:type="spellEnd"/>
+      <w:r>
+        <w:t xml:space="preserve"> X)</w:t>
+      </w:r>
+      <w:r>
+        <w:t>, contenida en la guía del PMBOK</w:t>
+      </w:r>
+      <w:r>
+        <w:t>, representa la relación entre los componentes claves de los proyectos y los demás conceptos descritos en la guía (grupos de procesos y áreas de conocimiento):</w:t>
+      </w:r>
+    </w:p>
+    <w:p>
       <w:r>
         <w:rPr>
           <w:noProof/>
         </w:rPr>
         <w:pict w14:anchorId="2B3A651F">
-          <v:shape id="_x0000_s1138" type="#_x0000_t75" style="position:absolute;left:0;text-align:left;margin-left:0;margin-top:65.55pt;width:413.75pt;height:433.6pt;z-index:251659264;visibility:visible;mso-wrap-style:square;mso-position-horizontal:center;mso-position-horizontal-relative:text;mso-position-vertical-relative:text">
+          <v:shape id="_x0000_s1138" type="#_x0000_t75" style="position:absolute;left:0;text-align:left;margin-left:-.2pt;margin-top:6.9pt;width:413.75pt;height:433.6pt;z-index:251659264;visibility:visible;mso-wrap-style:square;mso-position-horizontal-relative:text;mso-position-vertical-relative:text">
             <v:imagedata r:id="rId11" o:title=""/>
           </v:shape>
         </w:pict>
-      </w:r>
-      <w:r>
-        <w:t>descritos en la guía (grupos de procesos y áreas de conocimiento):</w:t>
       </w:r>
     </w:p>
     <w:p/>
@@ -11149,7 +11642,6 @@
     <w:p/>
     <w:p/>
     <w:p/>
-    <w:p/>
     <w:p>
       <w:pPr>
         <w:pStyle w:val="Grfico1"/>
@@ -11189,14 +11681,14 @@
       <w:r>
         <w:br w:type="page"/>
       </w:r>
-      <w:bookmarkStart w:id="33" w:name="_Toc308398436"/>
-      <w:bookmarkStart w:id="34" w:name="_Toc526440699"/>
+      <w:bookmarkStart w:id="34" w:name="_Toc308398436"/>
+      <w:bookmarkStart w:id="35" w:name="_Toc526796188"/>
       <w:r>
         <w:lastRenderedPageBreak/>
         <w:t>Grupos de Procesos de la Dirección de Proyectos</w:t>
       </w:r>
-      <w:bookmarkEnd w:id="33"/>
       <w:bookmarkEnd w:id="34"/>
+      <w:bookmarkEnd w:id="35"/>
     </w:p>
     <w:p>
       <w:r>
@@ -11589,13 +12081,13 @@
       <w:pPr>
         <w:pStyle w:val="Ttulo3"/>
       </w:pPr>
-      <w:bookmarkStart w:id="35" w:name="_Toc308398437"/>
-      <w:bookmarkStart w:id="36" w:name="_Toc526440700"/>
+      <w:bookmarkStart w:id="36" w:name="_Toc308398437"/>
+      <w:bookmarkStart w:id="37" w:name="_Toc526796189"/>
       <w:r>
         <w:t>Áreas de Conocimiento de la Dirección de Proyectos</w:t>
       </w:r>
-      <w:bookmarkEnd w:id="35"/>
       <w:bookmarkEnd w:id="36"/>
+      <w:bookmarkEnd w:id="37"/>
     </w:p>
     <w:p>
       <w:pPr>
@@ -12351,7 +12843,7 @@
       <w:pPr>
         <w:pStyle w:val="Grfico1"/>
       </w:pPr>
-      <w:bookmarkStart w:id="37" w:name="_Toc525761455"/>
+      <w:bookmarkStart w:id="38" w:name="_Toc525761455"/>
       <w:r>
         <w:t>Relación entre l</w:t>
       </w:r>
@@ -12381,14 +12873,92 @@
       <w:r>
         <w:br w:type="page"/>
       </w:r>
-      <w:bookmarkStart w:id="38" w:name="_Toc526440701"/>
+      <w:bookmarkStart w:id="39" w:name="_Toc526796190"/>
       <w:r>
         <w:lastRenderedPageBreak/>
         <w:t>Buenas Prácticas</w:t>
       </w:r>
-      <w:bookmarkEnd w:id="37"/>
       <w:bookmarkEnd w:id="38"/>
-    </w:p>
+      <w:bookmarkEnd w:id="39"/>
+    </w:p>
+    <w:p>
+      <w:r>
+        <w:rPr>
+          <w:i/>
+        </w:rPr>
+        <w:t>“Cuando nos referimos a “buenas prácticas” queremos hacer referencia a criterios de actuación</w:t>
+      </w:r>
+      <w:r>
+        <w:rPr>
+          <w:i/>
+        </w:rPr>
+        <w:t xml:space="preserve"> </w:t>
+      </w:r>
+      <w:r>
+        <w:rPr>
+          <w:i/>
+        </w:rPr>
+        <w:t>que son considerados como óptimos para alcanzar unos determinados resultados, a</w:t>
+      </w:r>
+      <w:r>
+        <w:rPr>
+          <w:i/>
+        </w:rPr>
+        <w:t xml:space="preserve"> </w:t>
+      </w:r>
+      <w:r>
+        <w:rPr>
+          <w:i/>
+        </w:rPr>
+        <w:t>experiencias que se guían por principios, objetivos y procedimientos apropiados o pautas</w:t>
+      </w:r>
+      <w:r>
+        <w:rPr>
+          <w:i/>
+        </w:rPr>
+        <w:t xml:space="preserve"> </w:t>
+      </w:r>
+      <w:r>
+        <w:rPr>
+          <w:i/>
+        </w:rPr>
+        <w:t>aconsejables que se adecuan a unos determinados estándares o parámetros consensuados;</w:t>
+      </w:r>
+      <w:r>
+        <w:rPr>
+          <w:i/>
+        </w:rPr>
+        <w:t xml:space="preserve"> </w:t>
+      </w:r>
+      <w:r>
+        <w:rPr>
+          <w:i/>
+        </w:rPr>
+        <w:t>así como experiencias que ha arrojado resultados positivos, demostrando su eficacia y utilidad</w:t>
+      </w:r>
+      <w:r>
+        <w:rPr>
+          <w:i/>
+        </w:rPr>
+        <w:t xml:space="preserve"> </w:t>
+      </w:r>
+      <w:r>
+        <w:rPr>
+          <w:i/>
+        </w:rPr>
+        <w:t>en un contexto concreto.”</w:t>
+      </w:r>
+      <w:r>
+        <w:t xml:space="preserve"> </w:t>
+      </w:r>
+      <w:r>
+        <w:rPr>
+          <w:noProof/>
+        </w:rPr>
+        <w:t>(Cervera, y otros, 2010)</w:t>
+      </w:r>
+    </w:p>
+    <w:p/>
     <w:p>
       <w:r>
         <w:t>En el contexto de la</w:t>
@@ -12424,6 +12994,10 @@
     <w:p/>
     <w:p>
       <w:r>
+        <w:br w:type="page"/>
+      </w:r>
+      <w:r>
+        <w:lastRenderedPageBreak/>
         <w:t xml:space="preserve">No existe una definición oficial del concepto, tampoco algún estudio que se refiera a las características que debe tener una práctica, para ser calificada objetivamente como buena práctica. </w:t>
       </w:r>
       <w:r>
@@ -12438,11 +13012,9 @@
       <w:r>
         <w:t xml:space="preserve"> Es por ello, que </w:t>
       </w:r>
-      <w:proofErr w:type="spellStart"/>
-      <w:r>
-        <w:t>aún</w:t>
-      </w:r>
-      <w:proofErr w:type="spellEnd"/>
+      <w:r>
+        <w:t>aun</w:t>
+      </w:r>
       <w:r>
         <w:t xml:space="preserve"> </w:t>
       </w:r>
@@ -12460,16 +13032,34 @@
         </w:rPr>
         <w:br w:type="page"/>
       </w:r>
-      <w:bookmarkStart w:id="39" w:name="_Toc526440702"/>
+      <w:bookmarkStart w:id="40" w:name="_Toc526796191"/>
       <w:r>
         <w:lastRenderedPageBreak/>
         <w:t>Mejora Continua</w:t>
       </w:r>
-      <w:bookmarkEnd w:id="39"/>
-    </w:p>
-    <w:p>
-      <w:r>
-        <w:t>En el contexto de la mejora continua, una de las metodologías que se destaca, corresponde al “Ciclo Deming”, también conocida como “Metodología PDCA” (en inglés, la sigla PDCA se refiere a Plan-Do-</w:t>
+      <w:bookmarkEnd w:id="40"/>
+    </w:p>
+    <w:p>
+      <w:r>
+        <w:t>En el contexto de la mejora continua, una de las metodologías que se destaca, corresponde al</w:t>
+      </w:r>
+      <w:r>
+        <w:t xml:space="preserve"> </w:t>
+      </w:r>
+      <w:r>
+        <w:t>“Ciclo Deming”, formulada por William Edwards Deming (estadístico y profesor universitario</w:t>
+      </w:r>
+      <w:r>
+        <w:t xml:space="preserve"> </w:t>
+      </w:r>
+      <w:r>
+        <w:t>estadounidense) y también conocida como “Metodología PDCA” (en inglés, la sigla PDCA se</w:t>
+      </w:r>
+      <w:r>
+        <w:t xml:space="preserve"> </w:t>
+      </w:r>
+      <w:r>
+        <w:t>refiere a Plan-Do-</w:t>
       </w:r>
       <w:proofErr w:type="spellStart"/>
       <w:r>
@@ -12485,7 +13075,31 @@
       </w:r>
       <w:proofErr w:type="spellEnd"/>
       <w:r>
-        <w:t>, es decir, Planificar-Hacer-Revisar-Actuar). Dicha metodología está compuesta por cuatro etapas, cuya ejecución es cíclica y permanente durante la existencia del servicio o proceso sobre el cual se desea garantizar su calidad, incluyendo la mejora permanente.</w:t>
+        <w:t>, es decir, Planificar-Hacer-Revisar-Actuar).</w:t>
+      </w:r>
+      <w:r>
+        <w:t xml:space="preserve"> </w:t>
+      </w:r>
+      <w:r>
+        <w:t>Dicha metodología está</w:t>
+      </w:r>
+      <w:r>
+        <w:t xml:space="preserve"> </w:t>
+      </w:r>
+      <w:r>
+        <w:t>compuesta por cuatro etapas, cuya ejecución es cíclica y permanente durante la existencia del</w:t>
+      </w:r>
+      <w:r>
+        <w:t xml:space="preserve"> </w:t>
+      </w:r>
+      <w:r>
+        <w:t>servicio o proceso sobre el cual se desea garantizar su calidad, incluyendo la mejora</w:t>
+      </w:r>
+      <w:r>
+        <w:t xml:space="preserve"> </w:t>
+      </w:r>
+      <w:r>
+        <w:t>permanente.</w:t>
       </w:r>
     </w:p>
     <w:p/>
@@ -13239,12 +13853,12 @@
       <w:r>
         <w:br w:type="page"/>
       </w:r>
-      <w:bookmarkStart w:id="40" w:name="_Toc526440703"/>
+      <w:bookmarkStart w:id="41" w:name="_Toc526796192"/>
       <w:r>
         <w:lastRenderedPageBreak/>
         <w:t>Factores Críticos</w:t>
       </w:r>
-      <w:bookmarkEnd w:id="40"/>
+      <w:bookmarkEnd w:id="41"/>
     </w:p>
     <w:p>
       <w:pPr>
@@ -15243,213 +15857,213 @@
       <w:r>
         <w:br w:type="page"/>
       </w:r>
-      <w:bookmarkStart w:id="41" w:name="_Toc525761456"/>
-      <w:bookmarkStart w:id="42" w:name="_Toc526440704"/>
+      <w:bookmarkStart w:id="42" w:name="_Toc525761456"/>
+      <w:bookmarkStart w:id="43" w:name="_Toc526796193"/>
       <w:r>
         <w:lastRenderedPageBreak/>
         <w:t>Desarrollo</w:t>
       </w:r>
-      <w:bookmarkEnd w:id="41"/>
       <w:bookmarkEnd w:id="42"/>
+      <w:bookmarkEnd w:id="43"/>
     </w:p>
     <w:p/>
     <w:p>
       <w:pPr>
         <w:pStyle w:val="Ttulo2"/>
       </w:pPr>
-      <w:bookmarkStart w:id="43" w:name="_Toc525761457"/>
-      <w:bookmarkStart w:id="44" w:name="_Toc526440705"/>
+      <w:bookmarkStart w:id="44" w:name="_Toc525761457"/>
+      <w:bookmarkStart w:id="45" w:name="_Toc526796194"/>
       <w:r>
         <w:t>Metodología</w:t>
       </w:r>
-      <w:bookmarkEnd w:id="43"/>
       <w:bookmarkEnd w:id="44"/>
+      <w:bookmarkEnd w:id="45"/>
     </w:p>
     <w:p/>
     <w:p>
       <w:pPr>
         <w:pStyle w:val="Ttulo2"/>
       </w:pPr>
-      <w:bookmarkStart w:id="45" w:name="_Toc525761458"/>
-      <w:bookmarkStart w:id="46" w:name="_Toc526440706"/>
+      <w:bookmarkStart w:id="46" w:name="_Toc525761458"/>
+      <w:bookmarkStart w:id="47" w:name="_Toc526796195"/>
       <w:r>
         <w:t>Identificación de Factores Críticos</w:t>
       </w:r>
-      <w:bookmarkEnd w:id="45"/>
       <w:bookmarkEnd w:id="46"/>
+      <w:bookmarkEnd w:id="47"/>
     </w:p>
     <w:p/>
     <w:p>
       <w:pPr>
         <w:pStyle w:val="Ttulo3"/>
       </w:pPr>
-      <w:bookmarkStart w:id="47" w:name="_Toc525761459"/>
-      <w:bookmarkStart w:id="48" w:name="_Toc526440707"/>
+      <w:bookmarkStart w:id="48" w:name="_Toc525761459"/>
+      <w:bookmarkStart w:id="49" w:name="_Toc526796196"/>
       <w:r>
         <w:t>Revisión de Antecedentes Históricos</w:t>
       </w:r>
-      <w:bookmarkEnd w:id="47"/>
       <w:bookmarkEnd w:id="48"/>
+      <w:bookmarkEnd w:id="49"/>
     </w:p>
     <w:p/>
     <w:p>
       <w:pPr>
         <w:pStyle w:val="Ttulo3"/>
       </w:pPr>
-      <w:bookmarkStart w:id="49" w:name="_Toc525761460"/>
-      <w:bookmarkStart w:id="50" w:name="_Toc526440708"/>
+      <w:bookmarkStart w:id="50" w:name="_Toc525761460"/>
+      <w:bookmarkStart w:id="51" w:name="_Toc526796197"/>
       <w:r>
         <w:t>Visión de Expertos y Usuarios</w:t>
       </w:r>
-      <w:bookmarkEnd w:id="49"/>
       <w:bookmarkEnd w:id="50"/>
+      <w:bookmarkEnd w:id="51"/>
     </w:p>
     <w:p/>
     <w:p>
       <w:pPr>
         <w:pStyle w:val="Ttulo3"/>
       </w:pPr>
-      <w:bookmarkStart w:id="51" w:name="_Toc525761461"/>
-      <w:bookmarkStart w:id="52" w:name="_Toc526440709"/>
+      <w:bookmarkStart w:id="52" w:name="_Toc525761461"/>
+      <w:bookmarkStart w:id="53" w:name="_Toc526796198"/>
       <w:r>
         <w:t>Análisis</w:t>
       </w:r>
       <w:r>
         <w:t xml:space="preserve"> de la Información</w:t>
       </w:r>
-      <w:bookmarkEnd w:id="51"/>
       <w:bookmarkEnd w:id="52"/>
+      <w:bookmarkEnd w:id="53"/>
     </w:p>
     <w:p/>
     <w:p>
       <w:pPr>
         <w:pStyle w:val="Ttulo3"/>
       </w:pPr>
-      <w:bookmarkStart w:id="53" w:name="_Toc525761462"/>
-      <w:bookmarkStart w:id="54" w:name="_Toc526440710"/>
+      <w:bookmarkStart w:id="54" w:name="_Toc525761462"/>
+      <w:bookmarkStart w:id="55" w:name="_Toc526796199"/>
       <w:r>
         <w:t>Factores Críticos</w:t>
       </w:r>
-      <w:bookmarkEnd w:id="53"/>
       <w:bookmarkEnd w:id="54"/>
+      <w:bookmarkEnd w:id="55"/>
     </w:p>
     <w:p/>
     <w:p>
       <w:pPr>
         <w:pStyle w:val="Ttulo2"/>
       </w:pPr>
-      <w:bookmarkStart w:id="55" w:name="_Toc525761463"/>
-      <w:bookmarkStart w:id="56" w:name="_Toc526440711"/>
+      <w:bookmarkStart w:id="56" w:name="_Toc525761463"/>
+      <w:bookmarkStart w:id="57" w:name="_Toc526796200"/>
       <w:r>
         <w:t>Desarrollo del Manual</w:t>
       </w:r>
-      <w:bookmarkEnd w:id="55"/>
       <w:bookmarkEnd w:id="56"/>
+      <w:bookmarkEnd w:id="57"/>
     </w:p>
     <w:p/>
     <w:p>
       <w:pPr>
         <w:pStyle w:val="Ttulo3"/>
       </w:pPr>
-      <w:bookmarkStart w:id="57" w:name="_Toc525761464"/>
-      <w:bookmarkStart w:id="58" w:name="_Toc526440712"/>
+      <w:bookmarkStart w:id="58" w:name="_Toc525761464"/>
+      <w:bookmarkStart w:id="59" w:name="_Toc526796201"/>
       <w:r>
         <w:t>Estructura del Manual de Buenas Prácticas</w:t>
       </w:r>
-      <w:bookmarkEnd w:id="57"/>
       <w:bookmarkEnd w:id="58"/>
+      <w:bookmarkEnd w:id="59"/>
     </w:p>
     <w:p/>
     <w:p>
       <w:pPr>
         <w:pStyle w:val="Ttulo3"/>
       </w:pPr>
-      <w:bookmarkStart w:id="59" w:name="_Toc525761465"/>
-      <w:bookmarkStart w:id="60" w:name="_Toc526440713"/>
+      <w:bookmarkStart w:id="60" w:name="_Toc525761465"/>
+      <w:bookmarkStart w:id="61" w:name="_Toc526796202"/>
       <w:r>
         <w:t>Validación de la Estructura</w:t>
       </w:r>
-      <w:bookmarkEnd w:id="59"/>
       <w:bookmarkEnd w:id="60"/>
+      <w:bookmarkEnd w:id="61"/>
     </w:p>
     <w:p/>
     <w:p>
       <w:pPr>
         <w:pStyle w:val="Ttulo3"/>
       </w:pPr>
-      <w:bookmarkStart w:id="61" w:name="_Toc525761466"/>
-      <w:bookmarkStart w:id="62" w:name="_Toc526440714"/>
+      <w:bookmarkStart w:id="62" w:name="_Toc525761466"/>
+      <w:bookmarkStart w:id="63" w:name="_Toc526796203"/>
       <w:r>
         <w:t>Elaboración de Contenidos</w:t>
       </w:r>
-      <w:bookmarkEnd w:id="61"/>
       <w:bookmarkEnd w:id="62"/>
+      <w:bookmarkEnd w:id="63"/>
     </w:p>
     <w:p/>
     <w:p>
       <w:pPr>
         <w:pStyle w:val="Ttulo3"/>
       </w:pPr>
-      <w:bookmarkStart w:id="63" w:name="_Toc525761467"/>
-      <w:bookmarkStart w:id="64" w:name="_Toc526440715"/>
+      <w:bookmarkStart w:id="64" w:name="_Toc525761467"/>
+      <w:bookmarkStart w:id="65" w:name="_Toc526796204"/>
       <w:r>
         <w:lastRenderedPageBreak/>
         <w:t>Validación del Contenido</w:t>
       </w:r>
-      <w:bookmarkEnd w:id="63"/>
       <w:bookmarkEnd w:id="64"/>
+      <w:bookmarkEnd w:id="65"/>
     </w:p>
     <w:p/>
     <w:p>
       <w:pPr>
         <w:pStyle w:val="Ttulo2"/>
       </w:pPr>
-      <w:bookmarkStart w:id="65" w:name="_Toc525761468"/>
-      <w:bookmarkStart w:id="66" w:name="_Toc526440716"/>
+      <w:bookmarkStart w:id="66" w:name="_Toc525761468"/>
+      <w:bookmarkStart w:id="67" w:name="_Toc526796205"/>
       <w:r>
         <w:t>Plan de Implementación</w:t>
       </w:r>
-      <w:bookmarkEnd w:id="65"/>
       <w:bookmarkEnd w:id="66"/>
+      <w:bookmarkEnd w:id="67"/>
     </w:p>
     <w:p/>
     <w:p>
       <w:pPr>
         <w:pStyle w:val="Ttulo3"/>
       </w:pPr>
-      <w:bookmarkStart w:id="67" w:name="_Toc525761469"/>
-      <w:bookmarkStart w:id="68" w:name="_Toc526440717"/>
+      <w:bookmarkStart w:id="68" w:name="_Toc525761469"/>
+      <w:bookmarkStart w:id="69" w:name="_Toc526796206"/>
       <w:r>
         <w:t>Plan de Acción</w:t>
       </w:r>
-      <w:bookmarkEnd w:id="67"/>
       <w:bookmarkEnd w:id="68"/>
+      <w:bookmarkEnd w:id="69"/>
     </w:p>
     <w:p/>
     <w:p>
       <w:pPr>
         <w:pStyle w:val="Ttulo3"/>
       </w:pPr>
-      <w:bookmarkStart w:id="69" w:name="_Toc525761470"/>
-      <w:bookmarkStart w:id="70" w:name="_Toc526440718"/>
+      <w:bookmarkStart w:id="70" w:name="_Toc525761470"/>
+      <w:bookmarkStart w:id="71" w:name="_Toc526796207"/>
       <w:r>
         <w:t>Cronograma de Implementación</w:t>
       </w:r>
-      <w:bookmarkEnd w:id="69"/>
       <w:bookmarkEnd w:id="70"/>
+      <w:bookmarkEnd w:id="71"/>
     </w:p>
     <w:p/>
     <w:p>
       <w:pPr>
         <w:pStyle w:val="Ttulo2"/>
       </w:pPr>
-      <w:bookmarkStart w:id="71" w:name="_Toc525761471"/>
-      <w:bookmarkStart w:id="72" w:name="_Toc526440719"/>
+      <w:bookmarkStart w:id="72" w:name="_Toc525761471"/>
+      <w:bookmarkStart w:id="73" w:name="_Toc526796208"/>
       <w:r>
         <w:t>Resultados</w:t>
       </w:r>
-      <w:bookmarkEnd w:id="71"/>
       <w:bookmarkEnd w:id="72"/>
+      <w:bookmarkEnd w:id="73"/>
     </w:p>
     <w:p/>
     <w:p>
@@ -15459,40 +16073,40 @@
       <w:r>
         <w:br w:type="page"/>
       </w:r>
-      <w:bookmarkStart w:id="73" w:name="_Toc525761472"/>
-      <w:bookmarkStart w:id="74" w:name="_Toc526440720"/>
+      <w:bookmarkStart w:id="74" w:name="_Toc525761472"/>
+      <w:bookmarkStart w:id="75" w:name="_Toc526796209"/>
       <w:r>
         <w:lastRenderedPageBreak/>
         <w:t>Conclusiones</w:t>
       </w:r>
-      <w:bookmarkEnd w:id="73"/>
       <w:bookmarkEnd w:id="74"/>
+      <w:bookmarkEnd w:id="75"/>
     </w:p>
     <w:p/>
     <w:p>
       <w:pPr>
         <w:pStyle w:val="Ttulo2"/>
       </w:pPr>
-      <w:bookmarkStart w:id="75" w:name="_Toc525761473"/>
-      <w:bookmarkStart w:id="76" w:name="_Toc526440721"/>
+      <w:bookmarkStart w:id="76" w:name="_Toc525761473"/>
+      <w:bookmarkStart w:id="77" w:name="_Toc526796210"/>
       <w:r>
         <w:t>Conclusiones</w:t>
       </w:r>
-      <w:bookmarkEnd w:id="75"/>
       <w:bookmarkEnd w:id="76"/>
+      <w:bookmarkEnd w:id="77"/>
     </w:p>
     <w:p/>
     <w:p>
       <w:pPr>
         <w:pStyle w:val="Ttulo2"/>
       </w:pPr>
-      <w:bookmarkStart w:id="77" w:name="_Toc525761474"/>
-      <w:bookmarkStart w:id="78" w:name="_Toc526440722"/>
+      <w:bookmarkStart w:id="78" w:name="_Toc525761474"/>
+      <w:bookmarkStart w:id="79" w:name="_Toc526796211"/>
       <w:r>
         <w:t>Aporte</w:t>
       </w:r>
-      <w:bookmarkEnd w:id="77"/>
       <w:bookmarkEnd w:id="78"/>
+      <w:bookmarkEnd w:id="79"/>
     </w:p>
     <w:p/>
     <w:p>
@@ -15502,23 +16116,23 @@
       <w:r>
         <w:br w:type="page"/>
       </w:r>
-      <w:bookmarkStart w:id="79" w:name="_Toc526440723"/>
+      <w:bookmarkStart w:id="80" w:name="_Toc526796212"/>
       <w:r>
         <w:lastRenderedPageBreak/>
         <w:t>Bibliografía</w:t>
       </w:r>
-      <w:bookmarkEnd w:id="79"/>
+      <w:bookmarkEnd w:id="80"/>
     </w:p>
     <w:p/>
     <w:p>
       <w:pPr>
         <w:pStyle w:val="Ttulo2"/>
       </w:pPr>
-      <w:bookmarkStart w:id="80" w:name="_Toc526440724"/>
+      <w:bookmarkStart w:id="81" w:name="_Toc526796213"/>
       <w:r>
         <w:t>Bibliografía</w:t>
       </w:r>
-      <w:bookmarkEnd w:id="80"/>
+      <w:bookmarkEnd w:id="81"/>
     </w:p>
     <w:p>
       <w:pPr>
@@ -15777,12 +16391,12 @@
       <w:r>
         <w:br w:type="page"/>
       </w:r>
-      <w:bookmarkStart w:id="81" w:name="_Toc526440725"/>
+      <w:bookmarkStart w:id="82" w:name="_Toc526796214"/>
       <w:r>
         <w:lastRenderedPageBreak/>
         <w:t>Fuentes de Información</w:t>
       </w:r>
-      <w:bookmarkEnd w:id="81"/>
+      <w:bookmarkEnd w:id="82"/>
     </w:p>
     <w:tbl>
       <w:tblPr>
@@ -16133,12 +16747,12 @@
       <w:r>
         <w:br w:type="page"/>
       </w:r>
-      <w:bookmarkStart w:id="82" w:name="_Toc526440726"/>
+      <w:bookmarkStart w:id="83" w:name="_Toc526796215"/>
       <w:r>
         <w:lastRenderedPageBreak/>
         <w:t>Anexos</w:t>
       </w:r>
-      <w:bookmarkEnd w:id="82"/>
+      <w:bookmarkEnd w:id="83"/>
     </w:p>
     <w:p/>
     <w:sectPr>
@@ -16251,6 +16865,11 @@
         <w:t xml:space="preserve"> Stakeholder: Término en inglés, que en el contexto de los proyectos se refiere a la “parte interesada”, es decir, aquellos que pueden verse afectados por las acciones de la empresa.</w:t>
       </w:r>
     </w:p>
+    <w:p>
+      <w:pPr>
+        <w:pStyle w:val="Textonotapie"/>
+      </w:pPr>
+    </w:p>
   </w:footnote>
   <w:footnote w:id="3">
     <w:p>
@@ -18199,7 +18818,7 @@
   <w:abstractNum w:abstractNumId="17" w15:restartNumberingAfterBreak="0">
     <w:nsid w:val="20B859BE"/>
     <w:multiLevelType w:val="hybridMultilevel"/>
-    <w:tmpl w:val="34005D74"/>
+    <w:tmpl w:val="526C5F98"/>
     <w:lvl w:ilvl="0" w:tplc="340A000F">
       <w:start w:val="1"/>
       <w:numFmt w:val="decimal"/>
@@ -18212,14 +18831,16 @@
         <w:rFonts w:hint="default"/>
       </w:rPr>
     </w:lvl>
-    <w:lvl w:ilvl="1" w:tplc="340A0019" w:tentative="1">
-      <w:start w:val="1"/>
-      <w:numFmt w:val="lowerLetter"/>
-      <w:lvlText w:val="%2."/>
-      <w:lvlJc w:val="left"/>
-      <w:pPr>
-        <w:ind w:left="1440" w:hanging="360"/>
-      </w:pPr>
+    <w:lvl w:ilvl="1" w:tplc="9FA6178C">
+      <w:numFmt w:val="bullet"/>
+      <w:lvlText w:val="•"/>
+      <w:lvlJc w:val="left"/>
+      <w:pPr>
+        <w:ind w:left="1785" w:hanging="705"/>
+      </w:pPr>
+      <w:rPr>
+        <w:rFonts w:ascii="Arial" w:eastAsia="Times New Roman" w:hAnsi="Arial" w:cs="Arial" w:hint="default"/>
+      </w:rPr>
     </w:lvl>
     <w:lvl w:ilvl="2" w:tplc="340A001B" w:tentative="1">
       <w:start w:val="1"/>
@@ -19793,6 +20414,119 @@
     </w:lvl>
   </w:abstractNum>
   <w:abstractNum w:abstractNumId="32" w15:restartNumberingAfterBreak="0">
+    <w:nsid w:val="5FCF41DA"/>
+    <w:multiLevelType w:val="hybridMultilevel"/>
+    <w:tmpl w:val="11D21002"/>
+    <w:lvl w:ilvl="0" w:tplc="340A0001">
+      <w:start w:val="1"/>
+      <w:numFmt w:val="bullet"/>
+      <w:lvlText w:val=""/>
+      <w:lvlJc w:val="left"/>
+      <w:pPr>
+        <w:ind w:left="720" w:hanging="360"/>
+      </w:pPr>
+      <w:rPr>
+        <w:rFonts w:ascii="Symbol" w:hAnsi="Symbol" w:hint="default"/>
+      </w:rPr>
+    </w:lvl>
+    <w:lvl w:ilvl="1" w:tplc="340A0003" w:tentative="1">
+      <w:start w:val="1"/>
+      <w:numFmt w:val="bullet"/>
+      <w:lvlText w:val="o"/>
+      <w:lvlJc w:val="left"/>
+      <w:pPr>
+        <w:ind w:left="1440" w:hanging="360"/>
+      </w:pPr>
+      <w:rPr>
+        <w:rFonts w:ascii="Courier New" w:hAnsi="Courier New" w:cs="Courier New" w:hint="default"/>
+      </w:rPr>
+    </w:lvl>
+    <w:lvl w:ilvl="2" w:tplc="340A0005" w:tentative="1">
+      <w:start w:val="1"/>
+      <w:numFmt w:val="bullet"/>
+      <w:lvlText w:val=""/>
+      <w:lvlJc w:val="left"/>
+      <w:pPr>
+        <w:ind w:left="2160" w:hanging="360"/>
+      </w:pPr>
+      <w:rPr>
+        <w:rFonts w:ascii="Wingdings" w:hAnsi="Wingdings" w:hint="default"/>
+      </w:rPr>
+    </w:lvl>
+    <w:lvl w:ilvl="3" w:tplc="340A0001" w:tentative="1">
+      <w:start w:val="1"/>
+      <w:numFmt w:val="bullet"/>
+      <w:lvlText w:val=""/>
+      <w:lvlJc w:val="left"/>
+      <w:pPr>
+        <w:ind w:left="2880" w:hanging="360"/>
+      </w:pPr>
+      <w:rPr>
+        <w:rFonts w:ascii="Symbol" w:hAnsi="Symbol" w:hint="default"/>
+      </w:rPr>
+    </w:lvl>
+    <w:lvl w:ilvl="4" w:tplc="340A0003" w:tentative="1">
+      <w:start w:val="1"/>
+      <w:numFmt w:val="bullet"/>
+      <w:lvlText w:val="o"/>
+      <w:lvlJc w:val="left"/>
+      <w:pPr>
+        <w:ind w:left="3600" w:hanging="360"/>
+      </w:pPr>
+      <w:rPr>
+        <w:rFonts w:ascii="Courier New" w:hAnsi="Courier New" w:cs="Courier New" w:hint="default"/>
+      </w:rPr>
+    </w:lvl>
+    <w:lvl w:ilvl="5" w:tplc="340A0005" w:tentative="1">
+      <w:start w:val="1"/>
+      <w:numFmt w:val="bullet"/>
+      <w:lvlText w:val=""/>
+      <w:lvlJc w:val="left"/>
+      <w:pPr>
+        <w:ind w:left="4320" w:hanging="360"/>
+      </w:pPr>
+      <w:rPr>
+        <w:rFonts w:ascii="Wingdings" w:hAnsi="Wingdings" w:hint="default"/>
+      </w:rPr>
+    </w:lvl>
+    <w:lvl w:ilvl="6" w:tplc="340A0001" w:tentative="1">
+      <w:start w:val="1"/>
+      <w:numFmt w:val="bullet"/>
+      <w:lvlText w:val=""/>
+      <w:lvlJc w:val="left"/>
+      <w:pPr>
+        <w:ind w:left="5040" w:hanging="360"/>
+      </w:pPr>
+      <w:rPr>
+        <w:rFonts w:ascii="Symbol" w:hAnsi="Symbol" w:hint="default"/>
+      </w:rPr>
+    </w:lvl>
+    <w:lvl w:ilvl="7" w:tplc="340A0003" w:tentative="1">
+      <w:start w:val="1"/>
+      <w:numFmt w:val="bullet"/>
+      <w:lvlText w:val="o"/>
+      <w:lvlJc w:val="left"/>
+      <w:pPr>
+        <w:ind w:left="5760" w:hanging="360"/>
+      </w:pPr>
+      <w:rPr>
+        <w:rFonts w:ascii="Courier New" w:hAnsi="Courier New" w:cs="Courier New" w:hint="default"/>
+      </w:rPr>
+    </w:lvl>
+    <w:lvl w:ilvl="8" w:tplc="340A0005" w:tentative="1">
+      <w:start w:val="1"/>
+      <w:numFmt w:val="bullet"/>
+      <w:lvlText w:val=""/>
+      <w:lvlJc w:val="left"/>
+      <w:pPr>
+        <w:ind w:left="6480" w:hanging="360"/>
+      </w:pPr>
+      <w:rPr>
+        <w:rFonts w:ascii="Wingdings" w:hAnsi="Wingdings" w:hint="default"/>
+      </w:rPr>
+    </w:lvl>
+  </w:abstractNum>
+  <w:abstractNum w:abstractNumId="33" w15:restartNumberingAfterBreak="0">
     <w:nsid w:val="62DF3F24"/>
     <w:multiLevelType w:val="hybridMultilevel"/>
     <w:tmpl w:val="32CAB514"/>
@@ -19878,7 +20612,7 @@
       </w:pPr>
     </w:lvl>
   </w:abstractNum>
-  <w:abstractNum w:abstractNumId="33" w15:restartNumberingAfterBreak="0">
+  <w:abstractNum w:abstractNumId="34" w15:restartNumberingAfterBreak="0">
     <w:nsid w:val="6AC73518"/>
     <w:multiLevelType w:val="hybridMultilevel"/>
     <w:tmpl w:val="18ACC26E"/>
@@ -19991,7 +20725,7 @@
       </w:rPr>
     </w:lvl>
   </w:abstractNum>
-  <w:abstractNum w:abstractNumId="34" w15:restartNumberingAfterBreak="0">
+  <w:abstractNum w:abstractNumId="35" w15:restartNumberingAfterBreak="0">
     <w:nsid w:val="70873FAB"/>
     <w:multiLevelType w:val="hybridMultilevel"/>
     <w:tmpl w:val="69C074FA"/>
@@ -20104,7 +20838,7 @@
       </w:rPr>
     </w:lvl>
   </w:abstractNum>
-  <w:abstractNum w:abstractNumId="35" w15:restartNumberingAfterBreak="0">
+  <w:abstractNum w:abstractNumId="36" w15:restartNumberingAfterBreak="0">
     <w:nsid w:val="71773041"/>
     <w:multiLevelType w:val="hybridMultilevel"/>
     <w:tmpl w:val="C77A3D10"/>
@@ -20217,7 +20951,7 @@
       </w:rPr>
     </w:lvl>
   </w:abstractNum>
-  <w:abstractNum w:abstractNumId="36" w15:restartNumberingAfterBreak="0">
+  <w:abstractNum w:abstractNumId="37" w15:restartNumberingAfterBreak="0">
     <w:nsid w:val="72D064F1"/>
     <w:multiLevelType w:val="hybridMultilevel"/>
     <w:tmpl w:val="5B0690E2"/>
@@ -20357,7 +21091,120 @@
       </w:rPr>
     </w:lvl>
   </w:abstractNum>
-  <w:abstractNum w:abstractNumId="37" w15:restartNumberingAfterBreak="0">
+  <w:abstractNum w:abstractNumId="38" w15:restartNumberingAfterBreak="0">
+    <w:nsid w:val="769B5BD1"/>
+    <w:multiLevelType w:val="hybridMultilevel"/>
+    <w:tmpl w:val="5C5A42F0"/>
+    <w:lvl w:ilvl="0" w:tplc="340A0001">
+      <w:start w:val="1"/>
+      <w:numFmt w:val="bullet"/>
+      <w:lvlText w:val=""/>
+      <w:lvlJc w:val="left"/>
+      <w:pPr>
+        <w:ind w:left="720" w:hanging="360"/>
+      </w:pPr>
+      <w:rPr>
+        <w:rFonts w:ascii="Symbol" w:hAnsi="Symbol" w:hint="default"/>
+      </w:rPr>
+    </w:lvl>
+    <w:lvl w:ilvl="1" w:tplc="340A0003" w:tentative="1">
+      <w:start w:val="1"/>
+      <w:numFmt w:val="bullet"/>
+      <w:lvlText w:val="o"/>
+      <w:lvlJc w:val="left"/>
+      <w:pPr>
+        <w:ind w:left="1440" w:hanging="360"/>
+      </w:pPr>
+      <w:rPr>
+        <w:rFonts w:ascii="Courier New" w:hAnsi="Courier New" w:cs="Courier New" w:hint="default"/>
+      </w:rPr>
+    </w:lvl>
+    <w:lvl w:ilvl="2" w:tplc="340A0005" w:tentative="1">
+      <w:start w:val="1"/>
+      <w:numFmt w:val="bullet"/>
+      <w:lvlText w:val=""/>
+      <w:lvlJc w:val="left"/>
+      <w:pPr>
+        <w:ind w:left="2160" w:hanging="360"/>
+      </w:pPr>
+      <w:rPr>
+        <w:rFonts w:ascii="Wingdings" w:hAnsi="Wingdings" w:hint="default"/>
+      </w:rPr>
+    </w:lvl>
+    <w:lvl w:ilvl="3" w:tplc="340A0001" w:tentative="1">
+      <w:start w:val="1"/>
+      <w:numFmt w:val="bullet"/>
+      <w:lvlText w:val=""/>
+      <w:lvlJc w:val="left"/>
+      <w:pPr>
+        <w:ind w:left="2880" w:hanging="360"/>
+      </w:pPr>
+      <w:rPr>
+        <w:rFonts w:ascii="Symbol" w:hAnsi="Symbol" w:hint="default"/>
+      </w:rPr>
+    </w:lvl>
+    <w:lvl w:ilvl="4" w:tplc="340A0003" w:tentative="1">
+      <w:start w:val="1"/>
+      <w:numFmt w:val="bullet"/>
+      <w:lvlText w:val="o"/>
+      <w:lvlJc w:val="left"/>
+      <w:pPr>
+        <w:ind w:left="3600" w:hanging="360"/>
+      </w:pPr>
+      <w:rPr>
+        <w:rFonts w:ascii="Courier New" w:hAnsi="Courier New" w:cs="Courier New" w:hint="default"/>
+      </w:rPr>
+    </w:lvl>
+    <w:lvl w:ilvl="5" w:tplc="340A0005" w:tentative="1">
+      <w:start w:val="1"/>
+      <w:numFmt w:val="bullet"/>
+      <w:lvlText w:val=""/>
+      <w:lvlJc w:val="left"/>
+      <w:pPr>
+        <w:ind w:left="4320" w:hanging="360"/>
+      </w:pPr>
+      <w:rPr>
+        <w:rFonts w:ascii="Wingdings" w:hAnsi="Wingdings" w:hint="default"/>
+      </w:rPr>
+    </w:lvl>
+    <w:lvl w:ilvl="6" w:tplc="340A0001" w:tentative="1">
+      <w:start w:val="1"/>
+      <w:numFmt w:val="bullet"/>
+      <w:lvlText w:val=""/>
+      <w:lvlJc w:val="left"/>
+      <w:pPr>
+        <w:ind w:left="5040" w:hanging="360"/>
+      </w:pPr>
+      <w:rPr>
+        <w:rFonts w:ascii="Symbol" w:hAnsi="Symbol" w:hint="default"/>
+      </w:rPr>
+    </w:lvl>
+    <w:lvl w:ilvl="7" w:tplc="340A0003" w:tentative="1">
+      <w:start w:val="1"/>
+      <w:numFmt w:val="bullet"/>
+      <w:lvlText w:val="o"/>
+      <w:lvlJc w:val="left"/>
+      <w:pPr>
+        <w:ind w:left="5760" w:hanging="360"/>
+      </w:pPr>
+      <w:rPr>
+        <w:rFonts w:ascii="Courier New" w:hAnsi="Courier New" w:cs="Courier New" w:hint="default"/>
+      </w:rPr>
+    </w:lvl>
+    <w:lvl w:ilvl="8" w:tplc="340A0005" w:tentative="1">
+      <w:start w:val="1"/>
+      <w:numFmt w:val="bullet"/>
+      <w:lvlText w:val=""/>
+      <w:lvlJc w:val="left"/>
+      <w:pPr>
+        <w:ind w:left="6480" w:hanging="360"/>
+      </w:pPr>
+      <w:rPr>
+        <w:rFonts w:ascii="Wingdings" w:hAnsi="Wingdings" w:hint="default"/>
+      </w:rPr>
+    </w:lvl>
+  </w:abstractNum>
+  <w:abstractNum w:abstractNumId="39" w15:restartNumberingAfterBreak="0">
     <w:nsid w:val="76FE4E37"/>
     <w:multiLevelType w:val="hybridMultilevel"/>
     <w:tmpl w:val="BD1C89D6"/>
@@ -20470,7 +21317,7 @@
       </w:rPr>
     </w:lvl>
   </w:abstractNum>
-  <w:abstractNum w:abstractNumId="38" w15:restartNumberingAfterBreak="0">
+  <w:abstractNum w:abstractNumId="40" w15:restartNumberingAfterBreak="0">
     <w:nsid w:val="7BE6698C"/>
     <w:multiLevelType w:val="hybridMultilevel"/>
     <w:tmpl w:val="98849DA4"/>
@@ -20583,7 +21430,7 @@
       </w:rPr>
     </w:lvl>
   </w:abstractNum>
-  <w:abstractNum w:abstractNumId="39" w15:restartNumberingAfterBreak="0">
+  <w:abstractNum w:abstractNumId="41" w15:restartNumberingAfterBreak="0">
     <w:nsid w:val="7E3E69C2"/>
     <w:multiLevelType w:val="multilevel"/>
     <w:tmpl w:val="8ED4C9E0"/>
@@ -20674,7 +21521,7 @@
       </w:pPr>
     </w:lvl>
   </w:abstractNum>
-  <w:abstractNum w:abstractNumId="40" w15:restartNumberingAfterBreak="0">
+  <w:abstractNum w:abstractNumId="42" w15:restartNumberingAfterBreak="0">
     <w:nsid w:val="7F4A1687"/>
     <w:multiLevelType w:val="hybridMultilevel"/>
     <w:tmpl w:val="CC98833E"/>
@@ -20788,7 +21635,7 @@
     </w:lvl>
   </w:abstractNum>
   <w:num w:numId="1">
-    <w:abstractNumId w:val="36"/>
+    <w:abstractNumId w:val="37"/>
   </w:num>
   <w:num w:numId="2">
     <w:abstractNumId w:val="13"/>
@@ -20812,7 +21659,7 @@
     <w:abstractNumId w:val="8"/>
   </w:num>
   <w:num w:numId="9">
-    <w:abstractNumId w:val="38"/>
+    <w:abstractNumId w:val="40"/>
   </w:num>
   <w:num w:numId="10">
     <w:abstractNumId w:val="30"/>
@@ -20821,7 +21668,7 @@
     <w:abstractNumId w:val="25"/>
   </w:num>
   <w:num w:numId="12">
-    <w:abstractNumId w:val="32"/>
+    <w:abstractNumId w:val="33"/>
   </w:num>
   <w:num w:numId="13">
     <w:abstractNumId w:val="6"/>
@@ -20845,19 +21692,19 @@
     <w:abstractNumId w:val="18"/>
   </w:num>
   <w:num w:numId="20">
-    <w:abstractNumId w:val="35"/>
+    <w:abstractNumId w:val="36"/>
   </w:num>
   <w:num w:numId="21">
-    <w:abstractNumId w:val="33"/>
+    <w:abstractNumId w:val="34"/>
   </w:num>
   <w:num w:numId="22">
     <w:abstractNumId w:val="22"/>
   </w:num>
   <w:num w:numId="23">
-    <w:abstractNumId w:val="34"/>
+    <w:abstractNumId w:val="35"/>
   </w:num>
   <w:num w:numId="24">
-    <w:abstractNumId w:val="40"/>
+    <w:abstractNumId w:val="42"/>
   </w:num>
   <w:num w:numId="25">
     <w:abstractNumId w:val="15"/>
@@ -20869,7 +21716,7 @@
     <w:abstractNumId w:val="14"/>
   </w:num>
   <w:num w:numId="28">
-    <w:abstractNumId w:val="37"/>
+    <w:abstractNumId w:val="39"/>
   </w:num>
   <w:num w:numId="29">
     <w:abstractNumId w:val="31"/>
@@ -20884,7 +21731,7 @@
     <w:abstractNumId w:val="4"/>
   </w:num>
   <w:num w:numId="33">
-    <w:abstractNumId w:val="39"/>
+    <w:abstractNumId w:val="41"/>
   </w:num>
   <w:num w:numId="34">
     <w:abstractNumId w:val="16"/>
@@ -20909,6 +21756,12 @@
   </w:num>
   <w:num w:numId="41">
     <w:abstractNumId w:val="17"/>
+  </w:num>
+  <w:num w:numId="42">
+    <w:abstractNumId w:val="32"/>
+  </w:num>
+  <w:num w:numId="43">
+    <w:abstractNumId w:val="38"/>
   </w:num>
   <w:numIdMacAtCleanup w:val="34"/>
 </w:numbering>
@@ -22822,7 +23675,7 @@
         <b:Corporate>ZOFRI S.A.</b:Corporate>
       </b:Author>
     </b:Author>
-    <b:RefOrder>1</b:RefOrder>
+    <b:RefOrder>7</b:RefOrder>
   </b:Source>
   <b:Source>
     <b:Tag>Rub</b:Tag>
@@ -22836,13 +23689,113 @@
     <b:Title>Experience as a factor in the selection and performance of project managers</b:Title>
     <b:JournalName>IEEE Trans. Eng. Management.</b:JournalName>
     <b:Year>1967</b:Year>
-    <b:RefOrder>7</b:RefOrder>
+    <b:RefOrder>8</b:RefOrder>
+  </b:Source>
+  <b:Source>
+    <b:Tag>Gar07</b:Tag>
+    <b:SourceType>Book</b:SourceType>
+    <b:Guid>{96388D8F-7CEF-43FA-9939-55F2A4A44F06}</b:Guid>
+    <b:Title>Gestión de proyectos informáticos</b:Title>
+    <b:Year>2007</b:Year>
+    <b:City>Barcelona</b:City>
+    <b:Publisher>UOC</b:Publisher>
+    <b:Author>
+      <b:Author>
+        <b:NameList>
+          <b:Person>
+            <b:Last>García</b:Last>
+            <b:First>Jordi</b:First>
+          </b:Person>
+          <b:Person>
+            <b:Last>Lamarca</b:Last>
+            <b:First>Ignacio</b:First>
+          </b:Person>
+          <b:Person>
+            <b:Last>Rodriguez</b:Last>
+            <b:First>José R.</b:First>
+          </b:Person>
+        </b:NameList>
+      </b:Author>
+    </b:Author>
+    <b:RefOrder>9</b:RefOrder>
+  </b:Source>
+  <b:Source>
+    <b:Tag>Gus12</b:Tag>
+    <b:SourceType>Book</b:SourceType>
+    <b:Guid>{FCEF29D4-BAC4-488A-8904-051AA0CEC49D}</b:Guid>
+    <b:Author>
+      <b:Author>
+        <b:NameList>
+          <b:Person>
+            <b:Last>Maigua</b:Last>
+            <b:First>Gustavo</b:First>
+          </b:Person>
+          <b:Person>
+            <b:Last>López</b:Last>
+            <b:First>Emmanuel</b:First>
+          </b:Person>
+        </b:NameList>
+      </b:Author>
+    </b:Author>
+    <b:Title>Buenas prácticas en la dirección y gestión de proyectos informáticos</b:Title>
+    <b:Year>2012</b:Year>
+    <b:City>Buenos Aires</b:City>
+    <b:Publisher>Editorial de la Universidad Tecnológica Nacional</b:Publisher>
+    <b:RefOrder>10</b:RefOrder>
+  </b:Source>
+  <b:Source>
+    <b:Tag>Cer10</b:Tag>
+    <b:SourceType>Book</b:SourceType>
+    <b:Guid>{F57331FE-53D5-42A1-A1BE-BB891F01F580}</b:Guid>
+    <b:Title>Tecnología, investigación, innovació y buenas prácticas</b:Title>
+    <b:Year>2010</b:Year>
+    <b:City>Barcelona</b:City>
+    <b:Publisher>GRAÓ, de IRIF, S.L.</b:Publisher>
+    <b:Author>
+      <b:Author>
+        <b:NameList>
+          <b:Person>
+            <b:Last>Cervera</b:Last>
+            <b:First>David</b:First>
+          </b:Person>
+          <b:Person>
+            <b:Last>Blanco</b:Last>
+            <b:First>Roberto</b:First>
+          </b:Person>
+          <b:Person>
+            <b:Last>Casado</b:Last>
+            <b:First>María L.</b:First>
+          </b:Person>
+          <b:Person>
+            <b:Last>Diaz de Prado</b:Last>
+            <b:First>Fausto</b:First>
+          </b:Person>
+          <b:Person>
+            <b:Last>Gomez</b:Last>
+            <b:First>José J.</b:First>
+          </b:Person>
+          <b:Person>
+            <b:Last>Martín</b:Last>
+            <b:First>Francisco J.</b:First>
+          </b:Person>
+          <b:Person>
+            <b:Last>Martinez</b:Last>
+            <b:First>José M.</b:First>
+          </b:Person>
+          <b:Person>
+            <b:Last>Ramos</b:Last>
+            <b:First>María J.</b:First>
+          </b:Person>
+        </b:NameList>
+      </b:Author>
+    </b:Author>
+    <b:RefOrder>1</b:RefOrder>
   </b:Source>
 </b:Sources>
 </file>
 
 <file path=customXml/itemProps1.xml><?xml version="1.0" encoding="utf-8"?>
-<ds:datastoreItem xmlns:ds="http://schemas.openxmlformats.org/officeDocument/2006/customXml" ds:itemID="{C61A5567-3C0D-48DD-8E05-807CCDF1B38B}">
+<ds:datastoreItem xmlns:ds="http://schemas.openxmlformats.org/officeDocument/2006/customXml" ds:itemID="{DA7E74B2-85D8-42F2-9931-9775C8523969}">
   <ds:schemaRefs>
     <ds:schemaRef ds:uri="http://schemas.openxmlformats.org/officeDocument/2006/bibliography"/>
   </ds:schemaRefs>

</xml_diff>

<commit_message>
Se agrega la metodología
</commit_message>
<xml_diff>
--- a/2018/TT IQQ 2018 Camara y Garay.docx
+++ b/2018/TT IQQ 2018 Camara y Garay.docx
@@ -84,35 +84,35 @@
         <w:pStyle w:val="Ttulodepgina"/>
         <w:spacing w:line="240" w:lineRule="auto"/>
         <w:rPr>
+          <w:caps w:val="0"/>
           <w:sz w:val="24"/>
         </w:rPr>
       </w:pPr>
       <w:r>
         <w:rPr>
-          <w:sz w:val="24"/>
-        </w:rPr>
-        <w:t>“</w:t>
-      </w:r>
-      <w:r>
-        <w:rPr>
-          <w:sz w:val="24"/>
-        </w:rPr>
-        <w:t>ELABORACIÓN DE UN MANUAL DE BUENAS PRÁCTICAS PARA EL</w:t>
-      </w:r>
-    </w:p>
-    <w:p>
-      <w:pPr>
-        <w:pStyle w:val="Ttulodepgina"/>
-        <w:spacing w:line="240" w:lineRule="auto"/>
-        <w:rPr>
-          <w:sz w:val="24"/>
-        </w:rPr>
-      </w:pPr>
-      <w:r>
-        <w:rPr>
-          <w:sz w:val="24"/>
-        </w:rPr>
-        <w:t>DESARROLLO DE PROYECTOS INFORMÁTICOS EN ZOFRI S.A.</w:t>
+          <w:caps w:val="0"/>
+        </w:rPr>
+        <w:t>“E</w:t>
+      </w:r>
+      <w:r>
+        <w:rPr>
+          <w:caps w:val="0"/>
+        </w:rPr>
+        <w:t xml:space="preserve">laboración de un Manual de Buenas Prácticas para el Desarrollo de Proyectos </w:t>
+      </w:r>
+      <w:r>
+        <w:rPr>
+          <w:caps w:val="0"/>
+        </w:rPr>
+        <w:t>Informáticos</w:t>
+      </w:r>
+      <w:bookmarkStart w:id="0" w:name="_GoBack"/>
+      <w:bookmarkEnd w:id="0"/>
+      <w:r>
+        <w:rPr>
+          <w:caps w:val="0"/>
+        </w:rPr>
+        <w:t xml:space="preserve"> en ZOFRI S.A.”</w:t>
       </w:r>
     </w:p>
     <w:p>
@@ -494,8 +494,8 @@
       <w:r>
         <w:br w:type="page"/>
       </w:r>
-      <w:bookmarkStart w:id="0" w:name="_Toc525761441"/>
-      <w:bookmarkStart w:id="1" w:name="_Toc525761484"/>
+      <w:bookmarkStart w:id="1" w:name="_Toc525761441"/>
+      <w:bookmarkStart w:id="2" w:name="_Toc525761484"/>
       <w:r>
         <w:rPr>
           <w:b/>
@@ -504,8 +504,8 @@
         <w:lastRenderedPageBreak/>
         <w:t>DEDICATORIA</w:t>
       </w:r>
-      <w:bookmarkEnd w:id="0"/>
       <w:bookmarkEnd w:id="1"/>
+      <w:bookmarkEnd w:id="2"/>
     </w:p>
     <w:p/>
     <w:p>
@@ -519,8 +519,8 @@
       <w:r>
         <w:br w:type="page"/>
       </w:r>
-      <w:bookmarkStart w:id="2" w:name="_Toc525761442"/>
-      <w:bookmarkStart w:id="3" w:name="_Toc525761485"/>
+      <w:bookmarkStart w:id="3" w:name="_Toc525761442"/>
+      <w:bookmarkStart w:id="4" w:name="_Toc525761485"/>
       <w:r>
         <w:rPr>
           <w:b/>
@@ -529,8 +529,8 @@
         <w:lastRenderedPageBreak/>
         <w:t>RECONOCIMIENTO</w:t>
       </w:r>
-      <w:bookmarkEnd w:id="2"/>
       <w:bookmarkEnd w:id="3"/>
+      <w:bookmarkEnd w:id="4"/>
     </w:p>
     <w:p/>
     <w:p>
@@ -544,8 +544,8 @@
       <w:r>
         <w:br w:type="page"/>
       </w:r>
-      <w:bookmarkStart w:id="4" w:name="_Toc525761443"/>
-      <w:bookmarkStart w:id="5" w:name="_Toc525761486"/>
+      <w:bookmarkStart w:id="5" w:name="_Toc525761443"/>
+      <w:bookmarkStart w:id="6" w:name="_Toc525761486"/>
       <w:r>
         <w:rPr>
           <w:b/>
@@ -554,8 +554,8 @@
         <w:lastRenderedPageBreak/>
         <w:t>INDICE</w:t>
       </w:r>
-      <w:bookmarkEnd w:id="4"/>
       <w:bookmarkEnd w:id="5"/>
+      <w:bookmarkEnd w:id="6"/>
     </w:p>
     <w:p>
       <w:pPr>
@@ -589,7 +589,7 @@
         </w:rPr>
         <w:fldChar w:fldCharType="separate"/>
       </w:r>
-      <w:hyperlink w:anchor="_Toc526796173" w:history="1">
+      <w:hyperlink w:anchor="_Toc526803737" w:history="1">
         <w:r>
           <w:rPr>
             <w:rStyle w:val="Hipervnculo"/>
@@ -616,7 +616,7 @@
             <w:noProof/>
             <w:webHidden/>
           </w:rPr>
-          <w:instrText xml:space="preserve"> PAGEREF _Toc526796173 \h </w:instrText>
+          <w:instrText xml:space="preserve"> PAGEREF _Toc526803737 \h </w:instrText>
         </w:r>
         <w:r>
           <w:rPr>
@@ -659,7 +659,7 @@
           <w:lang w:eastAsia="es-CL"/>
         </w:rPr>
       </w:pPr>
-      <w:hyperlink w:anchor="_Toc526796174" w:history="1">
+      <w:hyperlink w:anchor="_Toc526803738" w:history="1">
         <w:r>
           <w:rPr>
             <w:rStyle w:val="Hipervnculo"/>
@@ -704,7 +704,7 @@
             <w:noProof/>
             <w:webHidden/>
           </w:rPr>
-          <w:instrText xml:space="preserve"> PAGEREF _Toc526796174 \h </w:instrText>
+          <w:instrText xml:space="preserve"> PAGEREF _Toc526803738 \h </w:instrText>
         </w:r>
         <w:r>
           <w:rPr>
@@ -747,7 +747,7 @@
           <w:lang w:eastAsia="es-CL"/>
         </w:rPr>
       </w:pPr>
-      <w:hyperlink w:anchor="_Toc526796175" w:history="1">
+      <w:hyperlink w:anchor="_Toc526803739" w:history="1">
         <w:r>
           <w:rPr>
             <w:rStyle w:val="Hipervnculo"/>
@@ -792,7 +792,7 @@
             <w:noProof/>
             <w:webHidden/>
           </w:rPr>
-          <w:instrText xml:space="preserve"> PAGEREF _Toc526796175 \h </w:instrText>
+          <w:instrText xml:space="preserve"> PAGEREF _Toc526803739 \h </w:instrText>
         </w:r>
         <w:r>
           <w:rPr>
@@ -834,7 +834,7 @@
           <w:lang w:eastAsia="es-CL"/>
         </w:rPr>
       </w:pPr>
-      <w:hyperlink w:anchor="_Toc526796176" w:history="1">
+      <w:hyperlink w:anchor="_Toc526803740" w:history="1">
         <w:r>
           <w:rPr>
             <w:rStyle w:val="Hipervnculo"/>
@@ -878,7 +878,7 @@
             <w:noProof/>
             <w:webHidden/>
           </w:rPr>
-          <w:instrText xml:space="preserve"> PAGEREF _Toc526796176 \h </w:instrText>
+          <w:instrText xml:space="preserve"> PAGEREF _Toc526803740 \h </w:instrText>
         </w:r>
         <w:r>
           <w:rPr>
@@ -920,7 +920,7 @@
           <w:lang w:eastAsia="es-CL"/>
         </w:rPr>
       </w:pPr>
-      <w:hyperlink w:anchor="_Toc526796177" w:history="1">
+      <w:hyperlink w:anchor="_Toc526803741" w:history="1">
         <w:r>
           <w:rPr>
             <w:rStyle w:val="Hipervnculo"/>
@@ -964,7 +964,7 @@
             <w:noProof/>
             <w:webHidden/>
           </w:rPr>
-          <w:instrText xml:space="preserve"> PAGEREF _Toc526796177 \h </w:instrText>
+          <w:instrText xml:space="preserve"> PAGEREF _Toc526803741 \h </w:instrText>
         </w:r>
         <w:r>
           <w:rPr>
@@ -1006,7 +1006,7 @@
           <w:lang w:eastAsia="es-CL"/>
         </w:rPr>
       </w:pPr>
-      <w:hyperlink w:anchor="_Toc526796178" w:history="1">
+      <w:hyperlink w:anchor="_Toc526803742" w:history="1">
         <w:r>
           <w:rPr>
             <w:rStyle w:val="Hipervnculo"/>
@@ -1050,7 +1050,7 @@
             <w:noProof/>
             <w:webHidden/>
           </w:rPr>
-          <w:instrText xml:space="preserve"> PAGEREF _Toc526796178 \h </w:instrText>
+          <w:instrText xml:space="preserve"> PAGEREF _Toc526803742 \h </w:instrText>
         </w:r>
         <w:r>
           <w:rPr>
@@ -1092,7 +1092,7 @@
           <w:lang w:eastAsia="es-CL"/>
         </w:rPr>
       </w:pPr>
-      <w:hyperlink w:anchor="_Toc526796179" w:history="1">
+      <w:hyperlink w:anchor="_Toc526803743" w:history="1">
         <w:r>
           <w:rPr>
             <w:rStyle w:val="Hipervnculo"/>
@@ -1136,7 +1136,7 @@
             <w:noProof/>
             <w:webHidden/>
           </w:rPr>
-          <w:instrText xml:space="preserve"> PAGEREF _Toc526796179 \h </w:instrText>
+          <w:instrText xml:space="preserve"> PAGEREF _Toc526803743 \h </w:instrText>
         </w:r>
         <w:r>
           <w:rPr>
@@ -1178,7 +1178,7 @@
           <w:lang w:eastAsia="es-CL"/>
         </w:rPr>
       </w:pPr>
-      <w:hyperlink w:anchor="_Toc526796180" w:history="1">
+      <w:hyperlink w:anchor="_Toc526803744" w:history="1">
         <w:r>
           <w:rPr>
             <w:rStyle w:val="Hipervnculo"/>
@@ -1222,7 +1222,7 @@
             <w:noProof/>
             <w:webHidden/>
           </w:rPr>
-          <w:instrText xml:space="preserve"> PAGEREF _Toc526796180 \h </w:instrText>
+          <w:instrText xml:space="preserve"> PAGEREF _Toc526803744 \h </w:instrText>
         </w:r>
         <w:r>
           <w:rPr>
@@ -1265,7 +1265,7 @@
           <w:lang w:eastAsia="es-CL"/>
         </w:rPr>
       </w:pPr>
-      <w:hyperlink w:anchor="_Toc526796181" w:history="1">
+      <w:hyperlink w:anchor="_Toc526803745" w:history="1">
         <w:r>
           <w:rPr>
             <w:rStyle w:val="Hipervnculo"/>
@@ -1310,7 +1310,7 @@
             <w:noProof/>
             <w:webHidden/>
           </w:rPr>
-          <w:instrText xml:space="preserve"> PAGEREF _Toc526796181 \h </w:instrText>
+          <w:instrText xml:space="preserve"> PAGEREF _Toc526803745 \h </w:instrText>
         </w:r>
         <w:r>
           <w:rPr>
@@ -1353,7 +1353,7 @@
           <w:lang w:eastAsia="es-CL"/>
         </w:rPr>
       </w:pPr>
-      <w:hyperlink w:anchor="_Toc526796182" w:history="1">
+      <w:hyperlink w:anchor="_Toc526803746" w:history="1">
         <w:r>
           <w:rPr>
             <w:rStyle w:val="Hipervnculo"/>
@@ -1398,7 +1398,7 @@
             <w:noProof/>
             <w:webHidden/>
           </w:rPr>
-          <w:instrText xml:space="preserve"> PAGEREF _Toc526796182 \h </w:instrText>
+          <w:instrText xml:space="preserve"> PAGEREF _Toc526803746 \h </w:instrText>
         </w:r>
         <w:r>
           <w:rPr>
@@ -1440,7 +1440,7 @@
           <w:lang w:eastAsia="es-CL"/>
         </w:rPr>
       </w:pPr>
-      <w:hyperlink w:anchor="_Toc526796183" w:history="1">
+      <w:hyperlink w:anchor="_Toc526803747" w:history="1">
         <w:r>
           <w:rPr>
             <w:rStyle w:val="Hipervnculo"/>
@@ -1484,7 +1484,7 @@
             <w:noProof/>
             <w:webHidden/>
           </w:rPr>
-          <w:instrText xml:space="preserve"> PAGEREF _Toc526796183 \h </w:instrText>
+          <w:instrText xml:space="preserve"> PAGEREF _Toc526803747 \h </w:instrText>
         </w:r>
         <w:r>
           <w:rPr>
@@ -1526,7 +1526,7 @@
           <w:lang w:eastAsia="es-CL"/>
         </w:rPr>
       </w:pPr>
-      <w:hyperlink w:anchor="_Toc526796184" w:history="1">
+      <w:hyperlink w:anchor="_Toc526803748" w:history="1">
         <w:r>
           <w:rPr>
             <w:rStyle w:val="Hipervnculo"/>
@@ -1570,7 +1570,7 @@
             <w:noProof/>
             <w:webHidden/>
           </w:rPr>
-          <w:instrText xml:space="preserve"> PAGEREF _Toc526796184 \h </w:instrText>
+          <w:instrText xml:space="preserve"> PAGEREF _Toc526803748 \h </w:instrText>
         </w:r>
         <w:r>
           <w:rPr>
@@ -1615,7 +1615,7 @@
           <w:lang w:eastAsia="es-CL"/>
         </w:rPr>
       </w:pPr>
-      <w:hyperlink w:anchor="_Toc526796185" w:history="1">
+      <w:hyperlink w:anchor="_Toc526803749" w:history="1">
         <w:r>
           <w:rPr>
             <w:rStyle w:val="Hipervnculo"/>
@@ -1642,7 +1642,7 @@
             <w:noProof/>
             <w:webHidden/>
           </w:rPr>
-          <w:instrText xml:space="preserve"> PAGEREF _Toc526796185 \h </w:instrText>
+          <w:instrText xml:space="preserve"> PAGEREF _Toc526803749 \h </w:instrText>
         </w:r>
         <w:r>
           <w:rPr>
@@ -1685,7 +1685,7 @@
           <w:lang w:eastAsia="es-CL"/>
         </w:rPr>
       </w:pPr>
-      <w:hyperlink w:anchor="_Toc526796186" w:history="1">
+      <w:hyperlink w:anchor="_Toc526803750" w:history="1">
         <w:r>
           <w:rPr>
             <w:rStyle w:val="Hipervnculo"/>
@@ -1709,7 +1709,7 @@
             <w:rStyle w:val="Hipervnculo"/>
             <w:noProof/>
           </w:rPr>
-          <w:t>CMMI</w:t>
+          <w:t>Gestión de Proyectos Informáticos</w:t>
         </w:r>
         <w:r>
           <w:rPr>
@@ -1730,7 +1730,7 @@
             <w:noProof/>
             <w:webHidden/>
           </w:rPr>
-          <w:instrText xml:space="preserve"> PAGEREF _Toc526796186 \h </w:instrText>
+          <w:instrText xml:space="preserve"> PAGEREF _Toc526803750 \h </w:instrText>
         </w:r>
         <w:r>
           <w:rPr>
@@ -1773,7 +1773,7 @@
           <w:lang w:eastAsia="es-CL"/>
         </w:rPr>
       </w:pPr>
-      <w:hyperlink w:anchor="_Toc526796187" w:history="1">
+      <w:hyperlink w:anchor="_Toc526803751" w:history="1">
         <w:r>
           <w:rPr>
             <w:rStyle w:val="Hipervnculo"/>
@@ -1797,7 +1797,7 @@
             <w:rStyle w:val="Hipervnculo"/>
             <w:noProof/>
           </w:rPr>
-          <w:t>Guía del PMBOK</w:t>
+          <w:t>CMMI</w:t>
         </w:r>
         <w:r>
           <w:rPr>
@@ -1818,7 +1818,7 @@
             <w:noProof/>
             <w:webHidden/>
           </w:rPr>
-          <w:instrText xml:space="preserve"> PAGEREF _Toc526796187 \h </w:instrText>
+          <w:instrText xml:space="preserve"> PAGEREF _Toc526803751 \h </w:instrText>
         </w:r>
         <w:r>
           <w:rPr>
@@ -1838,179 +1838,7 @@
             <w:noProof/>
             <w:webHidden/>
           </w:rPr>
-          <w:t>24</w:t>
-        </w:r>
-        <w:r>
-          <w:rPr>
-            <w:noProof/>
-            <w:webHidden/>
-          </w:rPr>
-          <w:fldChar w:fldCharType="end"/>
-        </w:r>
-      </w:hyperlink>
-    </w:p>
-    <w:p>
-      <w:pPr>
-        <w:pStyle w:val="TDC3"/>
-        <w:rPr>
-          <w:rFonts w:asciiTheme="minorHAnsi" w:eastAsiaTheme="minorEastAsia" w:hAnsiTheme="minorHAnsi" w:cstheme="minorBidi"/>
-          <w:noProof/>
-          <w:color w:val="auto"/>
-          <w:szCs w:val="22"/>
-          <w:lang w:eastAsia="es-CL"/>
-        </w:rPr>
-      </w:pPr>
-      <w:hyperlink w:anchor="_Toc526796188" w:history="1">
-        <w:r>
-          <w:rPr>
-            <w:rStyle w:val="Hipervnculo"/>
-            <w:noProof/>
-          </w:rPr>
-          <w:t>2.2.1</w:t>
-        </w:r>
-        <w:r>
-          <w:rPr>
-            <w:rFonts w:asciiTheme="minorHAnsi" w:eastAsiaTheme="minorEastAsia" w:hAnsiTheme="minorHAnsi" w:cstheme="minorBidi"/>
-            <w:noProof/>
-            <w:color w:val="auto"/>
-            <w:szCs w:val="22"/>
-            <w:lang w:eastAsia="es-CL"/>
-          </w:rPr>
-          <w:tab/>
-        </w:r>
-        <w:r>
-          <w:rPr>
-            <w:rStyle w:val="Hipervnculo"/>
-            <w:noProof/>
-          </w:rPr>
-          <w:t>Grupos de Procesos de la Dirección de Proyectos</w:t>
-        </w:r>
-        <w:r>
-          <w:rPr>
-            <w:noProof/>
-            <w:webHidden/>
-          </w:rPr>
-          <w:tab/>
-        </w:r>
-        <w:r>
-          <w:rPr>
-            <w:noProof/>
-            <w:webHidden/>
-          </w:rPr>
-          <w:fldChar w:fldCharType="begin"/>
-        </w:r>
-        <w:r>
-          <w:rPr>
-            <w:noProof/>
-            <w:webHidden/>
-          </w:rPr>
-          <w:instrText xml:space="preserve"> PAGEREF _Toc526796188 \h </w:instrText>
-        </w:r>
-        <w:r>
-          <w:rPr>
-            <w:noProof/>
-            <w:webHidden/>
-          </w:rPr>
-        </w:r>
-        <w:r>
-          <w:rPr>
-            <w:noProof/>
-            <w:webHidden/>
-          </w:rPr>
-          <w:fldChar w:fldCharType="separate"/>
-        </w:r>
-        <w:r>
-          <w:rPr>
-            <w:noProof/>
-            <w:webHidden/>
-          </w:rPr>
-          <w:t>27</w:t>
-        </w:r>
-        <w:r>
-          <w:rPr>
-            <w:noProof/>
-            <w:webHidden/>
-          </w:rPr>
-          <w:fldChar w:fldCharType="end"/>
-        </w:r>
-      </w:hyperlink>
-    </w:p>
-    <w:p>
-      <w:pPr>
-        <w:pStyle w:val="TDC3"/>
-        <w:rPr>
-          <w:rFonts w:asciiTheme="minorHAnsi" w:eastAsiaTheme="minorEastAsia" w:hAnsiTheme="minorHAnsi" w:cstheme="minorBidi"/>
-          <w:noProof/>
-          <w:color w:val="auto"/>
-          <w:szCs w:val="22"/>
-          <w:lang w:eastAsia="es-CL"/>
-        </w:rPr>
-      </w:pPr>
-      <w:hyperlink w:anchor="_Toc526796189" w:history="1">
-        <w:r>
-          <w:rPr>
-            <w:rStyle w:val="Hipervnculo"/>
-            <w:noProof/>
-          </w:rPr>
-          <w:t>2.2.2</w:t>
-        </w:r>
-        <w:r>
-          <w:rPr>
-            <w:rFonts w:asciiTheme="minorHAnsi" w:eastAsiaTheme="minorEastAsia" w:hAnsiTheme="minorHAnsi" w:cstheme="minorBidi"/>
-            <w:noProof/>
-            <w:color w:val="auto"/>
-            <w:szCs w:val="22"/>
-            <w:lang w:eastAsia="es-CL"/>
-          </w:rPr>
-          <w:tab/>
-        </w:r>
-        <w:r>
-          <w:rPr>
-            <w:rStyle w:val="Hipervnculo"/>
-            <w:noProof/>
-          </w:rPr>
-          <w:t>Áreas de Conocimiento de la Dirección de Proyectos</w:t>
-        </w:r>
-        <w:r>
-          <w:rPr>
-            <w:noProof/>
-            <w:webHidden/>
-          </w:rPr>
-          <w:tab/>
-        </w:r>
-        <w:r>
-          <w:rPr>
-            <w:noProof/>
-            <w:webHidden/>
-          </w:rPr>
-          <w:fldChar w:fldCharType="begin"/>
-        </w:r>
-        <w:r>
-          <w:rPr>
-            <w:noProof/>
-            <w:webHidden/>
-          </w:rPr>
-          <w:instrText xml:space="preserve"> PAGEREF _Toc526796189 \h </w:instrText>
-        </w:r>
-        <w:r>
-          <w:rPr>
-            <w:noProof/>
-            <w:webHidden/>
-          </w:rPr>
-        </w:r>
-        <w:r>
-          <w:rPr>
-            <w:noProof/>
-            <w:webHidden/>
-          </w:rPr>
-          <w:fldChar w:fldCharType="separate"/>
-        </w:r>
-        <w:r>
-          <w:rPr>
-            <w:noProof/>
-            <w:webHidden/>
-          </w:rPr>
-          <w:t>28</w:t>
+          <w:t>23</w:t>
         </w:r>
         <w:r>
           <w:rPr>
@@ -2033,7 +1861,7 @@
           <w:lang w:eastAsia="es-CL"/>
         </w:rPr>
       </w:pPr>
-      <w:hyperlink w:anchor="_Toc526796190" w:history="1">
+      <w:hyperlink w:anchor="_Toc526803752" w:history="1">
         <w:r>
           <w:rPr>
             <w:rStyle w:val="Hipervnculo"/>
@@ -2057,7 +1885,7 @@
             <w:rStyle w:val="Hipervnculo"/>
             <w:noProof/>
           </w:rPr>
-          <w:t>Buenas Prácticas</w:t>
+          <w:t>Guía del PMBOK</w:t>
         </w:r>
         <w:r>
           <w:rPr>
@@ -2078,7 +1906,7 @@
             <w:noProof/>
             <w:webHidden/>
           </w:rPr>
-          <w:instrText xml:space="preserve"> PAGEREF _Toc526796190 \h </w:instrText>
+          <w:instrText xml:space="preserve"> PAGEREF _Toc526803752 \h </w:instrText>
         </w:r>
         <w:r>
           <w:rPr>
@@ -2098,7 +1926,179 @@
             <w:noProof/>
             <w:webHidden/>
           </w:rPr>
-          <w:t>32</w:t>
+          <w:t>25</w:t>
+        </w:r>
+        <w:r>
+          <w:rPr>
+            <w:noProof/>
+            <w:webHidden/>
+          </w:rPr>
+          <w:fldChar w:fldCharType="end"/>
+        </w:r>
+      </w:hyperlink>
+    </w:p>
+    <w:p>
+      <w:pPr>
+        <w:pStyle w:val="TDC3"/>
+        <w:rPr>
+          <w:rFonts w:asciiTheme="minorHAnsi" w:eastAsiaTheme="minorEastAsia" w:hAnsiTheme="minorHAnsi" w:cstheme="minorBidi"/>
+          <w:noProof/>
+          <w:color w:val="auto"/>
+          <w:szCs w:val="22"/>
+          <w:lang w:eastAsia="es-CL"/>
+        </w:rPr>
+      </w:pPr>
+      <w:hyperlink w:anchor="_Toc526803753" w:history="1">
+        <w:r>
+          <w:rPr>
+            <w:rStyle w:val="Hipervnculo"/>
+            <w:noProof/>
+          </w:rPr>
+          <w:t>2.3.1</w:t>
+        </w:r>
+        <w:r>
+          <w:rPr>
+            <w:rFonts w:asciiTheme="minorHAnsi" w:eastAsiaTheme="minorEastAsia" w:hAnsiTheme="minorHAnsi" w:cstheme="minorBidi"/>
+            <w:noProof/>
+            <w:color w:val="auto"/>
+            <w:szCs w:val="22"/>
+            <w:lang w:eastAsia="es-CL"/>
+          </w:rPr>
+          <w:tab/>
+        </w:r>
+        <w:r>
+          <w:rPr>
+            <w:rStyle w:val="Hipervnculo"/>
+            <w:noProof/>
+          </w:rPr>
+          <w:t>Grupos de Procesos de la Dirección de Proyectos</w:t>
+        </w:r>
+        <w:r>
+          <w:rPr>
+            <w:noProof/>
+            <w:webHidden/>
+          </w:rPr>
+          <w:tab/>
+        </w:r>
+        <w:r>
+          <w:rPr>
+            <w:noProof/>
+            <w:webHidden/>
+          </w:rPr>
+          <w:fldChar w:fldCharType="begin"/>
+        </w:r>
+        <w:r>
+          <w:rPr>
+            <w:noProof/>
+            <w:webHidden/>
+          </w:rPr>
+          <w:instrText xml:space="preserve"> PAGEREF _Toc526803753 \h </w:instrText>
+        </w:r>
+        <w:r>
+          <w:rPr>
+            <w:noProof/>
+            <w:webHidden/>
+          </w:rPr>
+        </w:r>
+        <w:r>
+          <w:rPr>
+            <w:noProof/>
+            <w:webHidden/>
+          </w:rPr>
+          <w:fldChar w:fldCharType="separate"/>
+        </w:r>
+        <w:r>
+          <w:rPr>
+            <w:noProof/>
+            <w:webHidden/>
+          </w:rPr>
+          <w:t>28</w:t>
+        </w:r>
+        <w:r>
+          <w:rPr>
+            <w:noProof/>
+            <w:webHidden/>
+          </w:rPr>
+          <w:fldChar w:fldCharType="end"/>
+        </w:r>
+      </w:hyperlink>
+    </w:p>
+    <w:p>
+      <w:pPr>
+        <w:pStyle w:val="TDC3"/>
+        <w:rPr>
+          <w:rFonts w:asciiTheme="minorHAnsi" w:eastAsiaTheme="minorEastAsia" w:hAnsiTheme="minorHAnsi" w:cstheme="minorBidi"/>
+          <w:noProof/>
+          <w:color w:val="auto"/>
+          <w:szCs w:val="22"/>
+          <w:lang w:eastAsia="es-CL"/>
+        </w:rPr>
+      </w:pPr>
+      <w:hyperlink w:anchor="_Toc526803754" w:history="1">
+        <w:r>
+          <w:rPr>
+            <w:rStyle w:val="Hipervnculo"/>
+            <w:noProof/>
+          </w:rPr>
+          <w:t>2.3.2</w:t>
+        </w:r>
+        <w:r>
+          <w:rPr>
+            <w:rFonts w:asciiTheme="minorHAnsi" w:eastAsiaTheme="minorEastAsia" w:hAnsiTheme="minorHAnsi" w:cstheme="minorBidi"/>
+            <w:noProof/>
+            <w:color w:val="auto"/>
+            <w:szCs w:val="22"/>
+            <w:lang w:eastAsia="es-CL"/>
+          </w:rPr>
+          <w:tab/>
+        </w:r>
+        <w:r>
+          <w:rPr>
+            <w:rStyle w:val="Hipervnculo"/>
+            <w:noProof/>
+          </w:rPr>
+          <w:t>Áreas de Conocimiento de la Dirección de Proyectos</w:t>
+        </w:r>
+        <w:r>
+          <w:rPr>
+            <w:noProof/>
+            <w:webHidden/>
+          </w:rPr>
+          <w:tab/>
+        </w:r>
+        <w:r>
+          <w:rPr>
+            <w:noProof/>
+            <w:webHidden/>
+          </w:rPr>
+          <w:fldChar w:fldCharType="begin"/>
+        </w:r>
+        <w:r>
+          <w:rPr>
+            <w:noProof/>
+            <w:webHidden/>
+          </w:rPr>
+          <w:instrText xml:space="preserve"> PAGEREF _Toc526803754 \h </w:instrText>
+        </w:r>
+        <w:r>
+          <w:rPr>
+            <w:noProof/>
+            <w:webHidden/>
+          </w:rPr>
+        </w:r>
+        <w:r>
+          <w:rPr>
+            <w:noProof/>
+            <w:webHidden/>
+          </w:rPr>
+          <w:fldChar w:fldCharType="separate"/>
+        </w:r>
+        <w:r>
+          <w:rPr>
+            <w:noProof/>
+            <w:webHidden/>
+          </w:rPr>
+          <w:t>29</w:t>
         </w:r>
         <w:r>
           <w:rPr>
@@ -2121,7 +2121,7 @@
           <w:lang w:eastAsia="es-CL"/>
         </w:rPr>
       </w:pPr>
-      <w:hyperlink w:anchor="_Toc526796191" w:history="1">
+      <w:hyperlink w:anchor="_Toc526803755" w:history="1">
         <w:r>
           <w:rPr>
             <w:rStyle w:val="Hipervnculo"/>
@@ -2145,7 +2145,7 @@
             <w:rStyle w:val="Hipervnculo"/>
             <w:noProof/>
           </w:rPr>
-          <w:t>Mejora Continua</w:t>
+          <w:t>Buenas Prácticas</w:t>
         </w:r>
         <w:r>
           <w:rPr>
@@ -2166,7 +2166,7 @@
             <w:noProof/>
             <w:webHidden/>
           </w:rPr>
-          <w:instrText xml:space="preserve"> PAGEREF _Toc526796191 \h </w:instrText>
+          <w:instrText xml:space="preserve"> PAGEREF _Toc526803755 \h </w:instrText>
         </w:r>
         <w:r>
           <w:rPr>
@@ -2209,7 +2209,7 @@
           <w:lang w:eastAsia="es-CL"/>
         </w:rPr>
       </w:pPr>
-      <w:hyperlink w:anchor="_Toc526796192" w:history="1">
+      <w:hyperlink w:anchor="_Toc526803756" w:history="1">
         <w:r>
           <w:rPr>
             <w:rStyle w:val="Hipervnculo"/>
@@ -2233,6 +2233,94 @@
             <w:rStyle w:val="Hipervnculo"/>
             <w:noProof/>
           </w:rPr>
+          <w:t>Mejora Continua</w:t>
+        </w:r>
+        <w:r>
+          <w:rPr>
+            <w:noProof/>
+            <w:webHidden/>
+          </w:rPr>
+          <w:tab/>
+        </w:r>
+        <w:r>
+          <w:rPr>
+            <w:noProof/>
+            <w:webHidden/>
+          </w:rPr>
+          <w:fldChar w:fldCharType="begin"/>
+        </w:r>
+        <w:r>
+          <w:rPr>
+            <w:noProof/>
+            <w:webHidden/>
+          </w:rPr>
+          <w:instrText xml:space="preserve"> PAGEREF _Toc526803756 \h </w:instrText>
+        </w:r>
+        <w:r>
+          <w:rPr>
+            <w:noProof/>
+            <w:webHidden/>
+          </w:rPr>
+        </w:r>
+        <w:r>
+          <w:rPr>
+            <w:noProof/>
+            <w:webHidden/>
+          </w:rPr>
+          <w:fldChar w:fldCharType="separate"/>
+        </w:r>
+        <w:r>
+          <w:rPr>
+            <w:noProof/>
+            <w:webHidden/>
+          </w:rPr>
+          <w:t>35</w:t>
+        </w:r>
+        <w:r>
+          <w:rPr>
+            <w:noProof/>
+            <w:webHidden/>
+          </w:rPr>
+          <w:fldChar w:fldCharType="end"/>
+        </w:r>
+      </w:hyperlink>
+    </w:p>
+    <w:p>
+      <w:pPr>
+        <w:pStyle w:val="TDC2"/>
+        <w:rPr>
+          <w:rFonts w:asciiTheme="minorHAnsi" w:eastAsiaTheme="minorEastAsia" w:hAnsiTheme="minorHAnsi" w:cstheme="minorBidi"/>
+          <w:caps w:val="0"/>
+          <w:noProof/>
+          <w:color w:val="auto"/>
+          <w:sz w:val="22"/>
+          <w:lang w:eastAsia="es-CL"/>
+        </w:rPr>
+      </w:pPr>
+      <w:hyperlink w:anchor="_Toc526803757" w:history="1">
+        <w:r>
+          <w:rPr>
+            <w:rStyle w:val="Hipervnculo"/>
+            <w:noProof/>
+          </w:rPr>
+          <w:t>2.6</w:t>
+        </w:r>
+        <w:r>
+          <w:rPr>
+            <w:rFonts w:asciiTheme="minorHAnsi" w:eastAsiaTheme="minorEastAsia" w:hAnsiTheme="minorHAnsi" w:cstheme="minorBidi"/>
+            <w:caps w:val="0"/>
+            <w:noProof/>
+            <w:color w:val="auto"/>
+            <w:sz w:val="22"/>
+            <w:lang w:eastAsia="es-CL"/>
+          </w:rPr>
+          <w:tab/>
+        </w:r>
+        <w:r>
+          <w:rPr>
+            <w:rStyle w:val="Hipervnculo"/>
+            <w:noProof/>
+          </w:rPr>
           <w:t>Factores Críticos</w:t>
         </w:r>
         <w:r>
@@ -2254,7 +2342,7 @@
             <w:noProof/>
             <w:webHidden/>
           </w:rPr>
-          <w:instrText xml:space="preserve"> PAGEREF _Toc526796192 \h </w:instrText>
+          <w:instrText xml:space="preserve"> PAGEREF _Toc526803757 \h </w:instrText>
         </w:r>
         <w:r>
           <w:rPr>
@@ -2274,7 +2362,7 @@
             <w:noProof/>
             <w:webHidden/>
           </w:rPr>
-          <w:t>35</w:t>
+          <w:t>37</w:t>
         </w:r>
         <w:r>
           <w:rPr>
@@ -2299,7 +2387,7 @@
           <w:lang w:eastAsia="es-CL"/>
         </w:rPr>
       </w:pPr>
-      <w:hyperlink w:anchor="_Toc526796193" w:history="1">
+      <w:hyperlink w:anchor="_Toc526803758" w:history="1">
         <w:r>
           <w:rPr>
             <w:rStyle w:val="Hipervnculo"/>
@@ -2326,7 +2414,7 @@
             <w:noProof/>
             <w:webHidden/>
           </w:rPr>
-          <w:instrText xml:space="preserve"> PAGEREF _Toc526796193 \h </w:instrText>
+          <w:instrText xml:space="preserve"> PAGEREF _Toc526803758 \h </w:instrText>
         </w:r>
         <w:r>
           <w:rPr>
@@ -2346,7 +2434,7 @@
             <w:noProof/>
             <w:webHidden/>
           </w:rPr>
-          <w:t>36</w:t>
+          <w:t>38</w:t>
         </w:r>
         <w:r>
           <w:rPr>
@@ -2369,7 +2457,7 @@
           <w:lang w:eastAsia="es-CL"/>
         </w:rPr>
       </w:pPr>
-      <w:hyperlink w:anchor="_Toc526796194" w:history="1">
+      <w:hyperlink w:anchor="_Toc526803759" w:history="1">
         <w:r>
           <w:rPr>
             <w:rStyle w:val="Hipervnculo"/>
@@ -2414,7 +2502,7 @@
             <w:noProof/>
             <w:webHidden/>
           </w:rPr>
-          <w:instrText xml:space="preserve"> PAGEREF _Toc526796194 \h </w:instrText>
+          <w:instrText xml:space="preserve"> PAGEREF _Toc526803759 \h </w:instrText>
         </w:r>
         <w:r>
           <w:rPr>
@@ -2434,7 +2522,265 @@
             <w:noProof/>
             <w:webHidden/>
           </w:rPr>
-          <w:t>36</w:t>
+          <w:t>38</w:t>
+        </w:r>
+        <w:r>
+          <w:rPr>
+            <w:noProof/>
+            <w:webHidden/>
+          </w:rPr>
+          <w:fldChar w:fldCharType="end"/>
+        </w:r>
+      </w:hyperlink>
+    </w:p>
+    <w:p>
+      <w:pPr>
+        <w:pStyle w:val="TDC3"/>
+        <w:rPr>
+          <w:rFonts w:asciiTheme="minorHAnsi" w:eastAsiaTheme="minorEastAsia" w:hAnsiTheme="minorHAnsi" w:cstheme="minorBidi"/>
+          <w:noProof/>
+          <w:color w:val="auto"/>
+          <w:szCs w:val="22"/>
+          <w:lang w:eastAsia="es-CL"/>
+        </w:rPr>
+      </w:pPr>
+      <w:hyperlink w:anchor="_Toc526803760" w:history="1">
+        <w:r>
+          <w:rPr>
+            <w:rStyle w:val="Hipervnculo"/>
+            <w:noProof/>
+          </w:rPr>
+          <w:t>3.1.1</w:t>
+        </w:r>
+        <w:r>
+          <w:rPr>
+            <w:rFonts w:asciiTheme="minorHAnsi" w:eastAsiaTheme="minorEastAsia" w:hAnsiTheme="minorHAnsi" w:cstheme="minorBidi"/>
+            <w:noProof/>
+            <w:color w:val="auto"/>
+            <w:szCs w:val="22"/>
+            <w:lang w:eastAsia="es-CL"/>
+          </w:rPr>
+          <w:tab/>
+        </w:r>
+        <w:r>
+          <w:rPr>
+            <w:rStyle w:val="Hipervnculo"/>
+            <w:noProof/>
+          </w:rPr>
+          <w:t>Identificación de los Factores Críticos</w:t>
+        </w:r>
+        <w:r>
+          <w:rPr>
+            <w:noProof/>
+            <w:webHidden/>
+          </w:rPr>
+          <w:tab/>
+        </w:r>
+        <w:r>
+          <w:rPr>
+            <w:noProof/>
+            <w:webHidden/>
+          </w:rPr>
+          <w:fldChar w:fldCharType="begin"/>
+        </w:r>
+        <w:r>
+          <w:rPr>
+            <w:noProof/>
+            <w:webHidden/>
+          </w:rPr>
+          <w:instrText xml:space="preserve"> PAGEREF _Toc526803760 \h </w:instrText>
+        </w:r>
+        <w:r>
+          <w:rPr>
+            <w:noProof/>
+            <w:webHidden/>
+          </w:rPr>
+        </w:r>
+        <w:r>
+          <w:rPr>
+            <w:noProof/>
+            <w:webHidden/>
+          </w:rPr>
+          <w:fldChar w:fldCharType="separate"/>
+        </w:r>
+        <w:r>
+          <w:rPr>
+            <w:noProof/>
+            <w:webHidden/>
+          </w:rPr>
+          <w:t>38</w:t>
+        </w:r>
+        <w:r>
+          <w:rPr>
+            <w:noProof/>
+            <w:webHidden/>
+          </w:rPr>
+          <w:fldChar w:fldCharType="end"/>
+        </w:r>
+      </w:hyperlink>
+    </w:p>
+    <w:p>
+      <w:pPr>
+        <w:pStyle w:val="TDC3"/>
+        <w:rPr>
+          <w:rFonts w:asciiTheme="minorHAnsi" w:eastAsiaTheme="minorEastAsia" w:hAnsiTheme="minorHAnsi" w:cstheme="minorBidi"/>
+          <w:noProof/>
+          <w:color w:val="auto"/>
+          <w:szCs w:val="22"/>
+          <w:lang w:eastAsia="es-CL"/>
+        </w:rPr>
+      </w:pPr>
+      <w:hyperlink w:anchor="_Toc526803761" w:history="1">
+        <w:r>
+          <w:rPr>
+            <w:rStyle w:val="Hipervnculo"/>
+            <w:noProof/>
+          </w:rPr>
+          <w:t>3.1.2</w:t>
+        </w:r>
+        <w:r>
+          <w:rPr>
+            <w:rFonts w:asciiTheme="minorHAnsi" w:eastAsiaTheme="minorEastAsia" w:hAnsiTheme="minorHAnsi" w:cstheme="minorBidi"/>
+            <w:noProof/>
+            <w:color w:val="auto"/>
+            <w:szCs w:val="22"/>
+            <w:lang w:eastAsia="es-CL"/>
+          </w:rPr>
+          <w:tab/>
+        </w:r>
+        <w:r>
+          <w:rPr>
+            <w:rStyle w:val="Hipervnculo"/>
+            <w:noProof/>
+          </w:rPr>
+          <w:t>Desarrollo del Manual</w:t>
+        </w:r>
+        <w:r>
+          <w:rPr>
+            <w:noProof/>
+            <w:webHidden/>
+          </w:rPr>
+          <w:tab/>
+        </w:r>
+        <w:r>
+          <w:rPr>
+            <w:noProof/>
+            <w:webHidden/>
+          </w:rPr>
+          <w:fldChar w:fldCharType="begin"/>
+        </w:r>
+        <w:r>
+          <w:rPr>
+            <w:noProof/>
+            <w:webHidden/>
+          </w:rPr>
+          <w:instrText xml:space="preserve"> PAGEREF _Toc526803761 \h </w:instrText>
+        </w:r>
+        <w:r>
+          <w:rPr>
+            <w:noProof/>
+            <w:webHidden/>
+          </w:rPr>
+        </w:r>
+        <w:r>
+          <w:rPr>
+            <w:noProof/>
+            <w:webHidden/>
+          </w:rPr>
+          <w:fldChar w:fldCharType="separate"/>
+        </w:r>
+        <w:r>
+          <w:rPr>
+            <w:noProof/>
+            <w:webHidden/>
+          </w:rPr>
+          <w:t>38</w:t>
+        </w:r>
+        <w:r>
+          <w:rPr>
+            <w:noProof/>
+            <w:webHidden/>
+          </w:rPr>
+          <w:fldChar w:fldCharType="end"/>
+        </w:r>
+      </w:hyperlink>
+    </w:p>
+    <w:p>
+      <w:pPr>
+        <w:pStyle w:val="TDC3"/>
+        <w:rPr>
+          <w:rFonts w:asciiTheme="minorHAnsi" w:eastAsiaTheme="minorEastAsia" w:hAnsiTheme="minorHAnsi" w:cstheme="minorBidi"/>
+          <w:noProof/>
+          <w:color w:val="auto"/>
+          <w:szCs w:val="22"/>
+          <w:lang w:eastAsia="es-CL"/>
+        </w:rPr>
+      </w:pPr>
+      <w:hyperlink w:anchor="_Toc526803762" w:history="1">
+        <w:r>
+          <w:rPr>
+            <w:rStyle w:val="Hipervnculo"/>
+            <w:noProof/>
+          </w:rPr>
+          <w:t>3.1.3</w:t>
+        </w:r>
+        <w:r>
+          <w:rPr>
+            <w:rFonts w:asciiTheme="minorHAnsi" w:eastAsiaTheme="minorEastAsia" w:hAnsiTheme="minorHAnsi" w:cstheme="minorBidi"/>
+            <w:noProof/>
+            <w:color w:val="auto"/>
+            <w:szCs w:val="22"/>
+            <w:lang w:eastAsia="es-CL"/>
+          </w:rPr>
+          <w:tab/>
+        </w:r>
+        <w:r>
+          <w:rPr>
+            <w:rStyle w:val="Hipervnculo"/>
+            <w:noProof/>
+          </w:rPr>
+          <w:t>Plan de Implementación</w:t>
+        </w:r>
+        <w:r>
+          <w:rPr>
+            <w:noProof/>
+            <w:webHidden/>
+          </w:rPr>
+          <w:tab/>
+        </w:r>
+        <w:r>
+          <w:rPr>
+            <w:noProof/>
+            <w:webHidden/>
+          </w:rPr>
+          <w:fldChar w:fldCharType="begin"/>
+        </w:r>
+        <w:r>
+          <w:rPr>
+            <w:noProof/>
+            <w:webHidden/>
+          </w:rPr>
+          <w:instrText xml:space="preserve"> PAGEREF _Toc526803762 \h </w:instrText>
+        </w:r>
+        <w:r>
+          <w:rPr>
+            <w:noProof/>
+            <w:webHidden/>
+          </w:rPr>
+        </w:r>
+        <w:r>
+          <w:rPr>
+            <w:noProof/>
+            <w:webHidden/>
+          </w:rPr>
+          <w:fldChar w:fldCharType="separate"/>
+        </w:r>
+        <w:r>
+          <w:rPr>
+            <w:noProof/>
+            <w:webHidden/>
+          </w:rPr>
+          <w:t>38</w:t>
         </w:r>
         <w:r>
           <w:rPr>
@@ -2457,41 +2803,23 @@
           <w:lang w:eastAsia="es-CL"/>
         </w:rPr>
       </w:pPr>
-      <w:hyperlink w:anchor="_Toc526796195" w:history="1">
+      <w:hyperlink w:anchor="_Toc526803763" w:history="1">
         <w:r>
           <w:rPr>
             <w:rStyle w:val="Hipervnculo"/>
             <w:noProof/>
           </w:rPr>
-          <w:t>3.2</w:t>
-        </w:r>
-        <w:r>
-          <w:rPr>
-            <w:rFonts w:asciiTheme="minorHAnsi" w:eastAsiaTheme="minorEastAsia" w:hAnsiTheme="minorHAnsi" w:cstheme="minorBidi"/>
-            <w:caps w:val="0"/>
-            <w:noProof/>
-            <w:color w:val="auto"/>
-            <w:sz w:val="22"/>
-            <w:lang w:eastAsia="es-CL"/>
+          <w:t>Identificación de Factores Críticos</w:t>
+        </w:r>
+        <w:r>
+          <w:rPr>
+            <w:noProof/>
+            <w:webHidden/>
           </w:rPr>
           <w:tab/>
         </w:r>
         <w:r>
           <w:rPr>
-            <w:rStyle w:val="Hipervnculo"/>
-            <w:noProof/>
-          </w:rPr>
-          <w:t>Identificación de Factores Críticos</w:t>
-        </w:r>
-        <w:r>
-          <w:rPr>
-            <w:noProof/>
-            <w:webHidden/>
-          </w:rPr>
-          <w:tab/>
-        </w:r>
-        <w:r>
-          <w:rPr>
             <w:noProof/>
             <w:webHidden/>
           </w:rPr>
@@ -2502,7 +2830,7 @@
             <w:noProof/>
             <w:webHidden/>
           </w:rPr>
-          <w:instrText xml:space="preserve"> PAGEREF _Toc526796195 \h </w:instrText>
+          <w:instrText xml:space="preserve"> PAGEREF _Toc526803763 \h </w:instrText>
         </w:r>
         <w:r>
           <w:rPr>
@@ -2522,7 +2850,7 @@
             <w:noProof/>
             <w:webHidden/>
           </w:rPr>
-          <w:t>36</w:t>
+          <w:t>41</w:t>
         </w:r>
         <w:r>
           <w:rPr>
@@ -2544,13 +2872,13 @@
           <w:lang w:eastAsia="es-CL"/>
         </w:rPr>
       </w:pPr>
-      <w:hyperlink w:anchor="_Toc526796196" w:history="1">
+      <w:hyperlink w:anchor="_Toc526803764" w:history="1">
         <w:r>
           <w:rPr>
             <w:rStyle w:val="Hipervnculo"/>
             <w:noProof/>
           </w:rPr>
-          <w:t>3.2.1</w:t>
+          <w:t>3.1.4</w:t>
         </w:r>
         <w:r>
           <w:rPr>
@@ -2588,7 +2916,7 @@
             <w:noProof/>
             <w:webHidden/>
           </w:rPr>
-          <w:instrText xml:space="preserve"> PAGEREF _Toc526796196 \h </w:instrText>
+          <w:instrText xml:space="preserve"> PAGEREF _Toc526803764 \h </w:instrText>
         </w:r>
         <w:r>
           <w:rPr>
@@ -2608,7 +2936,7 @@
             <w:noProof/>
             <w:webHidden/>
           </w:rPr>
-          <w:t>36</w:t>
+          <w:t>41</w:t>
         </w:r>
         <w:r>
           <w:rPr>
@@ -2630,13 +2958,13 @@
           <w:lang w:eastAsia="es-CL"/>
         </w:rPr>
       </w:pPr>
-      <w:hyperlink w:anchor="_Toc526796197" w:history="1">
+      <w:hyperlink w:anchor="_Toc526803765" w:history="1">
         <w:r>
           <w:rPr>
             <w:rStyle w:val="Hipervnculo"/>
             <w:noProof/>
           </w:rPr>
-          <w:t>3.2.2</w:t>
+          <w:t>3.1.5</w:t>
         </w:r>
         <w:r>
           <w:rPr>
@@ -2674,7 +3002,7 @@
             <w:noProof/>
             <w:webHidden/>
           </w:rPr>
-          <w:instrText xml:space="preserve"> PAGEREF _Toc526796197 \h </w:instrText>
+          <w:instrText xml:space="preserve"> PAGEREF _Toc526803765 \h </w:instrText>
         </w:r>
         <w:r>
           <w:rPr>
@@ -2694,7 +3022,7 @@
             <w:noProof/>
             <w:webHidden/>
           </w:rPr>
-          <w:t>36</w:t>
+          <w:t>41</w:t>
         </w:r>
         <w:r>
           <w:rPr>
@@ -2716,13 +3044,13 @@
           <w:lang w:eastAsia="es-CL"/>
         </w:rPr>
       </w:pPr>
-      <w:hyperlink w:anchor="_Toc526796198" w:history="1">
+      <w:hyperlink w:anchor="_Toc526803766" w:history="1">
         <w:r>
           <w:rPr>
             <w:rStyle w:val="Hipervnculo"/>
             <w:noProof/>
           </w:rPr>
-          <w:t>3.2.3</w:t>
+          <w:t>3.1.6</w:t>
         </w:r>
         <w:r>
           <w:rPr>
@@ -2760,7 +3088,7 @@
             <w:noProof/>
             <w:webHidden/>
           </w:rPr>
-          <w:instrText xml:space="preserve"> PAGEREF _Toc526796198 \h </w:instrText>
+          <w:instrText xml:space="preserve"> PAGEREF _Toc526803766 \h </w:instrText>
         </w:r>
         <w:r>
           <w:rPr>
@@ -2780,7 +3108,7 @@
             <w:noProof/>
             <w:webHidden/>
           </w:rPr>
-          <w:t>36</w:t>
+          <w:t>41</w:t>
         </w:r>
         <w:r>
           <w:rPr>
@@ -2802,13 +3130,13 @@
           <w:lang w:eastAsia="es-CL"/>
         </w:rPr>
       </w:pPr>
-      <w:hyperlink w:anchor="_Toc526796199" w:history="1">
+      <w:hyperlink w:anchor="_Toc526803767" w:history="1">
         <w:r>
           <w:rPr>
             <w:rStyle w:val="Hipervnculo"/>
             <w:noProof/>
           </w:rPr>
-          <w:t>3.2.4</w:t>
+          <w:t>3.1.7</w:t>
         </w:r>
         <w:r>
           <w:rPr>
@@ -2846,7 +3174,7 @@
             <w:noProof/>
             <w:webHidden/>
           </w:rPr>
-          <w:instrText xml:space="preserve"> PAGEREF _Toc526796199 \h </w:instrText>
+          <w:instrText xml:space="preserve"> PAGEREF _Toc526803767 \h </w:instrText>
         </w:r>
         <w:r>
           <w:rPr>
@@ -2866,7 +3194,7 @@
             <w:noProof/>
             <w:webHidden/>
           </w:rPr>
-          <w:t>36</w:t>
+          <w:t>41</w:t>
         </w:r>
         <w:r>
           <w:rPr>
@@ -2889,13 +3217,13 @@
           <w:lang w:eastAsia="es-CL"/>
         </w:rPr>
       </w:pPr>
-      <w:hyperlink w:anchor="_Toc526796200" w:history="1">
+      <w:hyperlink w:anchor="_Toc526803768" w:history="1">
         <w:r>
           <w:rPr>
             <w:rStyle w:val="Hipervnculo"/>
             <w:noProof/>
           </w:rPr>
-          <w:t>3.3</w:t>
+          <w:t>3.2</w:t>
         </w:r>
         <w:r>
           <w:rPr>
@@ -2934,7 +3262,7 @@
             <w:noProof/>
             <w:webHidden/>
           </w:rPr>
-          <w:instrText xml:space="preserve"> PAGEREF _Toc526796200 \h </w:instrText>
+          <w:instrText xml:space="preserve"> PAGEREF _Toc526803768 \h </w:instrText>
         </w:r>
         <w:r>
           <w:rPr>
@@ -2954,7 +3282,7 @@
             <w:noProof/>
             <w:webHidden/>
           </w:rPr>
-          <w:t>36</w:t>
+          <w:t>41</w:t>
         </w:r>
         <w:r>
           <w:rPr>
@@ -2976,13 +3304,13 @@
           <w:lang w:eastAsia="es-CL"/>
         </w:rPr>
       </w:pPr>
-      <w:hyperlink w:anchor="_Toc526796201" w:history="1">
+      <w:hyperlink w:anchor="_Toc526803769" w:history="1">
         <w:r>
           <w:rPr>
             <w:rStyle w:val="Hipervnculo"/>
             <w:noProof/>
           </w:rPr>
-          <w:t>3.3.1</w:t>
+          <w:t>3.2.1</w:t>
         </w:r>
         <w:r>
           <w:rPr>
@@ -3020,7 +3348,7 @@
             <w:noProof/>
             <w:webHidden/>
           </w:rPr>
-          <w:instrText xml:space="preserve"> PAGEREF _Toc526796201 \h </w:instrText>
+          <w:instrText xml:space="preserve"> PAGEREF _Toc526803769 \h </w:instrText>
         </w:r>
         <w:r>
           <w:rPr>
@@ -3040,7 +3368,7 @@
             <w:noProof/>
             <w:webHidden/>
           </w:rPr>
-          <w:t>36</w:t>
+          <w:t>41</w:t>
         </w:r>
         <w:r>
           <w:rPr>
@@ -3062,13 +3390,13 @@
           <w:lang w:eastAsia="es-CL"/>
         </w:rPr>
       </w:pPr>
-      <w:hyperlink w:anchor="_Toc526796202" w:history="1">
+      <w:hyperlink w:anchor="_Toc526803770" w:history="1">
         <w:r>
           <w:rPr>
             <w:rStyle w:val="Hipervnculo"/>
             <w:noProof/>
           </w:rPr>
-          <w:t>3.3.2</w:t>
+          <w:t>3.2.2</w:t>
         </w:r>
         <w:r>
           <w:rPr>
@@ -3106,7 +3434,7 @@
             <w:noProof/>
             <w:webHidden/>
           </w:rPr>
-          <w:instrText xml:space="preserve"> PAGEREF _Toc526796202 \h </w:instrText>
+          <w:instrText xml:space="preserve"> PAGEREF _Toc526803770 \h </w:instrText>
         </w:r>
         <w:r>
           <w:rPr>
@@ -3126,7 +3454,7 @@
             <w:noProof/>
             <w:webHidden/>
           </w:rPr>
-          <w:t>36</w:t>
+          <w:t>41</w:t>
         </w:r>
         <w:r>
           <w:rPr>
@@ -3148,13 +3476,13 @@
           <w:lang w:eastAsia="es-CL"/>
         </w:rPr>
       </w:pPr>
-      <w:hyperlink w:anchor="_Toc526796203" w:history="1">
+      <w:hyperlink w:anchor="_Toc526803771" w:history="1">
         <w:r>
           <w:rPr>
             <w:rStyle w:val="Hipervnculo"/>
             <w:noProof/>
           </w:rPr>
-          <w:t>3.3.3</w:t>
+          <w:t>3.2.3</w:t>
         </w:r>
         <w:r>
           <w:rPr>
@@ -3192,7 +3520,7 @@
             <w:noProof/>
             <w:webHidden/>
           </w:rPr>
-          <w:instrText xml:space="preserve"> PAGEREF _Toc526796203 \h </w:instrText>
+          <w:instrText xml:space="preserve"> PAGEREF _Toc526803771 \h </w:instrText>
         </w:r>
         <w:r>
           <w:rPr>
@@ -3212,7 +3540,7 @@
             <w:noProof/>
             <w:webHidden/>
           </w:rPr>
-          <w:t>36</w:t>
+          <w:t>41</w:t>
         </w:r>
         <w:r>
           <w:rPr>
@@ -3234,13 +3562,13 @@
           <w:lang w:eastAsia="es-CL"/>
         </w:rPr>
       </w:pPr>
-      <w:hyperlink w:anchor="_Toc526796204" w:history="1">
+      <w:hyperlink w:anchor="_Toc526803772" w:history="1">
         <w:r>
           <w:rPr>
             <w:rStyle w:val="Hipervnculo"/>
             <w:noProof/>
           </w:rPr>
-          <w:t>3.3.4</w:t>
+          <w:t>3.2.4</w:t>
         </w:r>
         <w:r>
           <w:rPr>
@@ -3278,7 +3606,7 @@
             <w:noProof/>
             <w:webHidden/>
           </w:rPr>
-          <w:instrText xml:space="preserve"> PAGEREF _Toc526796204 \h </w:instrText>
+          <w:instrText xml:space="preserve"> PAGEREF _Toc526803772 \h </w:instrText>
         </w:r>
         <w:r>
           <w:rPr>
@@ -3298,7 +3626,7 @@
             <w:noProof/>
             <w:webHidden/>
           </w:rPr>
-          <w:t>37</w:t>
+          <w:t>41</w:t>
         </w:r>
         <w:r>
           <w:rPr>
@@ -3321,13 +3649,13 @@
           <w:lang w:eastAsia="es-CL"/>
         </w:rPr>
       </w:pPr>
-      <w:hyperlink w:anchor="_Toc526796205" w:history="1">
+      <w:hyperlink w:anchor="_Toc526803773" w:history="1">
         <w:r>
           <w:rPr>
             <w:rStyle w:val="Hipervnculo"/>
             <w:noProof/>
           </w:rPr>
-          <w:t>3.4</w:t>
+          <w:t>3.3</w:t>
         </w:r>
         <w:r>
           <w:rPr>
@@ -3366,7 +3694,7 @@
             <w:noProof/>
             <w:webHidden/>
           </w:rPr>
-          <w:instrText xml:space="preserve"> PAGEREF _Toc526796205 \h </w:instrText>
+          <w:instrText xml:space="preserve"> PAGEREF _Toc526803773 \h </w:instrText>
         </w:r>
         <w:r>
           <w:rPr>
@@ -3386,7 +3714,7 @@
             <w:noProof/>
             <w:webHidden/>
           </w:rPr>
-          <w:t>37</w:t>
+          <w:t>41</w:t>
         </w:r>
         <w:r>
           <w:rPr>
@@ -3408,13 +3736,13 @@
           <w:lang w:eastAsia="es-CL"/>
         </w:rPr>
       </w:pPr>
-      <w:hyperlink w:anchor="_Toc526796206" w:history="1">
+      <w:hyperlink w:anchor="_Toc526803774" w:history="1">
         <w:r>
           <w:rPr>
             <w:rStyle w:val="Hipervnculo"/>
             <w:noProof/>
           </w:rPr>
-          <w:t>3.4.1</w:t>
+          <w:t>3.3.1</w:t>
         </w:r>
         <w:r>
           <w:rPr>
@@ -3452,7 +3780,7 @@
             <w:noProof/>
             <w:webHidden/>
           </w:rPr>
-          <w:instrText xml:space="preserve"> PAGEREF _Toc526796206 \h </w:instrText>
+          <w:instrText xml:space="preserve"> PAGEREF _Toc526803774 \h </w:instrText>
         </w:r>
         <w:r>
           <w:rPr>
@@ -3472,7 +3800,7 @@
             <w:noProof/>
             <w:webHidden/>
           </w:rPr>
-          <w:t>37</w:t>
+          <w:t>42</w:t>
         </w:r>
         <w:r>
           <w:rPr>
@@ -3494,13 +3822,13 @@
           <w:lang w:eastAsia="es-CL"/>
         </w:rPr>
       </w:pPr>
-      <w:hyperlink w:anchor="_Toc526796207" w:history="1">
+      <w:hyperlink w:anchor="_Toc526803775" w:history="1">
         <w:r>
           <w:rPr>
             <w:rStyle w:val="Hipervnculo"/>
             <w:noProof/>
           </w:rPr>
-          <w:t>3.4.2</w:t>
+          <w:t>3.3.2</w:t>
         </w:r>
         <w:r>
           <w:rPr>
@@ -3538,7 +3866,7 @@
             <w:noProof/>
             <w:webHidden/>
           </w:rPr>
-          <w:instrText xml:space="preserve"> PAGEREF _Toc526796207 \h </w:instrText>
+          <w:instrText xml:space="preserve"> PAGEREF _Toc526803775 \h </w:instrText>
         </w:r>
         <w:r>
           <w:rPr>
@@ -3558,7 +3886,7 @@
             <w:noProof/>
             <w:webHidden/>
           </w:rPr>
-          <w:t>37</w:t>
+          <w:t>42</w:t>
         </w:r>
         <w:r>
           <w:rPr>
@@ -3581,13 +3909,13 @@
           <w:lang w:eastAsia="es-CL"/>
         </w:rPr>
       </w:pPr>
-      <w:hyperlink w:anchor="_Toc526796208" w:history="1">
+      <w:hyperlink w:anchor="_Toc526803776" w:history="1">
         <w:r>
           <w:rPr>
             <w:rStyle w:val="Hipervnculo"/>
             <w:noProof/>
           </w:rPr>
-          <w:t>3.5</w:t>
+          <w:t>3.4</w:t>
         </w:r>
         <w:r>
           <w:rPr>
@@ -3626,7 +3954,7 @@
             <w:noProof/>
             <w:webHidden/>
           </w:rPr>
-          <w:instrText xml:space="preserve"> PAGEREF _Toc526796208 \h </w:instrText>
+          <w:instrText xml:space="preserve"> PAGEREF _Toc526803776 \h </w:instrText>
         </w:r>
         <w:r>
           <w:rPr>
@@ -3646,7 +3974,7 @@
             <w:noProof/>
             <w:webHidden/>
           </w:rPr>
-          <w:t>37</w:t>
+          <w:t>42</w:t>
         </w:r>
         <w:r>
           <w:rPr>
@@ -3671,7 +3999,7 @@
           <w:lang w:eastAsia="es-CL"/>
         </w:rPr>
       </w:pPr>
-      <w:hyperlink w:anchor="_Toc526796209" w:history="1">
+      <w:hyperlink w:anchor="_Toc526803777" w:history="1">
         <w:r>
           <w:rPr>
             <w:rStyle w:val="Hipervnculo"/>
@@ -3698,7 +4026,7 @@
             <w:noProof/>
             <w:webHidden/>
           </w:rPr>
-          <w:instrText xml:space="preserve"> PAGEREF _Toc526796209 \h </w:instrText>
+          <w:instrText xml:space="preserve"> PAGEREF _Toc526803777 \h </w:instrText>
         </w:r>
         <w:r>
           <w:rPr>
@@ -3718,7 +4046,7 @@
             <w:noProof/>
             <w:webHidden/>
           </w:rPr>
-          <w:t>38</w:t>
+          <w:t>43</w:t>
         </w:r>
         <w:r>
           <w:rPr>
@@ -3741,7 +4069,7 @@
           <w:lang w:eastAsia="es-CL"/>
         </w:rPr>
       </w:pPr>
-      <w:hyperlink w:anchor="_Toc526796210" w:history="1">
+      <w:hyperlink w:anchor="_Toc526803778" w:history="1">
         <w:r>
           <w:rPr>
             <w:rStyle w:val="Hipervnculo"/>
@@ -3786,7 +4114,7 @@
             <w:noProof/>
             <w:webHidden/>
           </w:rPr>
-          <w:instrText xml:space="preserve"> PAGEREF _Toc526796210 \h </w:instrText>
+          <w:instrText xml:space="preserve"> PAGEREF _Toc526803778 \h </w:instrText>
         </w:r>
         <w:r>
           <w:rPr>
@@ -3806,7 +4134,7 @@
             <w:noProof/>
             <w:webHidden/>
           </w:rPr>
-          <w:t>38</w:t>
+          <w:t>43</w:t>
         </w:r>
         <w:r>
           <w:rPr>
@@ -3829,7 +4157,7 @@
           <w:lang w:eastAsia="es-CL"/>
         </w:rPr>
       </w:pPr>
-      <w:hyperlink w:anchor="_Toc526796211" w:history="1">
+      <w:hyperlink w:anchor="_Toc526803779" w:history="1">
         <w:r>
           <w:rPr>
             <w:rStyle w:val="Hipervnculo"/>
@@ -3874,7 +4202,7 @@
             <w:noProof/>
             <w:webHidden/>
           </w:rPr>
-          <w:instrText xml:space="preserve"> PAGEREF _Toc526796211 \h </w:instrText>
+          <w:instrText xml:space="preserve"> PAGEREF _Toc526803779 \h </w:instrText>
         </w:r>
         <w:r>
           <w:rPr>
@@ -3894,7 +4222,7 @@
             <w:noProof/>
             <w:webHidden/>
           </w:rPr>
-          <w:t>38</w:t>
+          <w:t>43</w:t>
         </w:r>
         <w:r>
           <w:rPr>
@@ -3919,7 +4247,7 @@
           <w:lang w:eastAsia="es-CL"/>
         </w:rPr>
       </w:pPr>
-      <w:hyperlink w:anchor="_Toc526796212" w:history="1">
+      <w:hyperlink w:anchor="_Toc526803780" w:history="1">
         <w:r>
           <w:rPr>
             <w:rStyle w:val="Hipervnculo"/>
@@ -3946,7 +4274,7 @@
             <w:noProof/>
             <w:webHidden/>
           </w:rPr>
-          <w:instrText xml:space="preserve"> PAGEREF _Toc526796212 \h </w:instrText>
+          <w:instrText xml:space="preserve"> PAGEREF _Toc526803780 \h </w:instrText>
         </w:r>
         <w:r>
           <w:rPr>
@@ -3966,7 +4294,7 @@
             <w:noProof/>
             <w:webHidden/>
           </w:rPr>
-          <w:t>39</w:t>
+          <w:t>44</w:t>
         </w:r>
         <w:r>
           <w:rPr>
@@ -3989,7 +4317,7 @@
           <w:lang w:eastAsia="es-CL"/>
         </w:rPr>
       </w:pPr>
-      <w:hyperlink w:anchor="_Toc526796213" w:history="1">
+      <w:hyperlink w:anchor="_Toc526803781" w:history="1">
         <w:r>
           <w:rPr>
             <w:rStyle w:val="Hipervnculo"/>
@@ -4034,7 +4362,7 @@
             <w:noProof/>
             <w:webHidden/>
           </w:rPr>
-          <w:instrText xml:space="preserve"> PAGEREF _Toc526796213 \h </w:instrText>
+          <w:instrText xml:space="preserve"> PAGEREF _Toc526803781 \h </w:instrText>
         </w:r>
         <w:r>
           <w:rPr>
@@ -4054,7 +4382,7 @@
             <w:noProof/>
             <w:webHidden/>
           </w:rPr>
-          <w:t>39</w:t>
+          <w:t>44</w:t>
         </w:r>
         <w:r>
           <w:rPr>
@@ -4077,7 +4405,7 @@
           <w:lang w:eastAsia="es-CL"/>
         </w:rPr>
       </w:pPr>
-      <w:hyperlink w:anchor="_Toc526796214" w:history="1">
+      <w:hyperlink w:anchor="_Toc526803782" w:history="1">
         <w:r>
           <w:rPr>
             <w:rStyle w:val="Hipervnculo"/>
@@ -4122,7 +4450,7 @@
             <w:noProof/>
             <w:webHidden/>
           </w:rPr>
-          <w:instrText xml:space="preserve"> PAGEREF _Toc526796214 \h </w:instrText>
+          <w:instrText xml:space="preserve"> PAGEREF _Toc526803782 \h </w:instrText>
         </w:r>
         <w:r>
           <w:rPr>
@@ -4142,7 +4470,7 @@
             <w:noProof/>
             <w:webHidden/>
           </w:rPr>
-          <w:t>40</w:t>
+          <w:t>45</w:t>
         </w:r>
         <w:r>
           <w:rPr>
@@ -4167,7 +4495,7 @@
           <w:lang w:eastAsia="es-CL"/>
         </w:rPr>
       </w:pPr>
-      <w:hyperlink w:anchor="_Toc526796215" w:history="1">
+      <w:hyperlink w:anchor="_Toc526803783" w:history="1">
         <w:r>
           <w:rPr>
             <w:rStyle w:val="Hipervnculo"/>
@@ -4194,7 +4522,7 @@
             <w:noProof/>
             <w:webHidden/>
           </w:rPr>
-          <w:instrText xml:space="preserve"> PAGEREF _Toc526796215 \h </w:instrText>
+          <w:instrText xml:space="preserve"> PAGEREF _Toc526803783 \h </w:instrText>
         </w:r>
         <w:r>
           <w:rPr>
@@ -4214,7 +4542,7 @@
             <w:noProof/>
             <w:webHidden/>
           </w:rPr>
-          <w:t>41</w:t>
+          <w:t>46</w:t>
         </w:r>
         <w:r>
           <w:rPr>
@@ -4249,8 +4577,8 @@
       <w:r>
         <w:br w:type="page"/>
       </w:r>
-      <w:bookmarkStart w:id="6" w:name="_Toc525761444"/>
-      <w:bookmarkStart w:id="7" w:name="_Toc525761487"/>
+      <w:bookmarkStart w:id="7" w:name="_Toc525761444"/>
+      <w:bookmarkStart w:id="8" w:name="_Toc525761487"/>
       <w:r>
         <w:rPr>
           <w:b/>
@@ -4259,8 +4587,8 @@
         <w:lastRenderedPageBreak/>
         <w:t>RESUMEN</w:t>
       </w:r>
-      <w:bookmarkEnd w:id="6"/>
       <w:bookmarkEnd w:id="7"/>
+      <w:bookmarkEnd w:id="8"/>
     </w:p>
     <w:p>
       <w:pPr>
@@ -4279,8 +4607,8 @@
       <w:r>
         <w:br w:type="page"/>
       </w:r>
-      <w:bookmarkStart w:id="8" w:name="_Toc525761445"/>
-      <w:bookmarkStart w:id="9" w:name="_Toc526796173"/>
+      <w:bookmarkStart w:id="9" w:name="_Toc525761445"/>
+      <w:bookmarkStart w:id="10" w:name="_Toc526803737"/>
       <w:r>
         <w:lastRenderedPageBreak/>
         <w:t>Int</w:t>
@@ -4288,21 +4616,21 @@
       <w:r>
         <w:t>roducción</w:t>
       </w:r>
-      <w:bookmarkEnd w:id="8"/>
       <w:bookmarkEnd w:id="9"/>
+      <w:bookmarkEnd w:id="10"/>
     </w:p>
     <w:p/>
     <w:p>
       <w:pPr>
         <w:pStyle w:val="Ttulo2"/>
       </w:pPr>
-      <w:bookmarkStart w:id="10" w:name="_Toc525761446"/>
-      <w:bookmarkStart w:id="11" w:name="_Toc526796174"/>
+      <w:bookmarkStart w:id="11" w:name="_Toc525761446"/>
+      <w:bookmarkStart w:id="12" w:name="_Toc526803738"/>
       <w:r>
         <w:t>Generalidades</w:t>
       </w:r>
-      <w:bookmarkEnd w:id="10"/>
       <w:bookmarkEnd w:id="11"/>
+      <w:bookmarkEnd w:id="12"/>
     </w:p>
     <w:p>
       <w:r>
@@ -4472,8 +4800,8 @@
       <w:r>
         <w:br w:type="page"/>
       </w:r>
-      <w:bookmarkStart w:id="12" w:name="_Toc525761447"/>
-      <w:bookmarkStart w:id="13" w:name="_Toc526796175"/>
+      <w:bookmarkStart w:id="13" w:name="_Toc525761447"/>
+      <w:bookmarkStart w:id="14" w:name="_Toc526803739"/>
       <w:r>
         <w:lastRenderedPageBreak/>
         <w:t>Descripción de</w:t>
@@ -4487,18 +4815,18 @@
       <w:r>
         <w:t>a Empresa</w:t>
       </w:r>
-      <w:bookmarkEnd w:id="12"/>
       <w:bookmarkEnd w:id="13"/>
+      <w:bookmarkEnd w:id="14"/>
     </w:p>
     <w:p>
       <w:pPr>
         <w:pStyle w:val="Ttulo3"/>
       </w:pPr>
-      <w:bookmarkStart w:id="14" w:name="_Toc526796176"/>
+      <w:bookmarkStart w:id="15" w:name="_Toc526803740"/>
       <w:r>
         <w:t>Reseña</w:t>
       </w:r>
-      <w:bookmarkEnd w:id="14"/>
+      <w:bookmarkEnd w:id="15"/>
     </w:p>
     <w:p>
       <w:r>
@@ -4804,12 +5132,12 @@
       <w:r>
         <w:br w:type="page"/>
       </w:r>
-      <w:bookmarkStart w:id="15" w:name="_Toc526796177"/>
+      <w:bookmarkStart w:id="16" w:name="_Toc526803741"/>
       <w:r>
         <w:lastRenderedPageBreak/>
         <w:t>Aspectos Estratégicos</w:t>
       </w:r>
-      <w:bookmarkEnd w:id="15"/>
+      <w:bookmarkEnd w:id="16"/>
     </w:p>
     <w:p>
       <w:r>
@@ -5900,12 +6228,12 @@
       <w:r>
         <w:br w:type="page"/>
       </w:r>
-      <w:bookmarkStart w:id="16" w:name="_Toc526796178"/>
+      <w:bookmarkStart w:id="17" w:name="_Toc526803742"/>
       <w:r>
         <w:lastRenderedPageBreak/>
         <w:t>Centros de Negocios</w:t>
       </w:r>
-      <w:bookmarkEnd w:id="16"/>
+      <w:bookmarkEnd w:id="17"/>
     </w:p>
     <w:p>
       <w:r>
@@ -6054,12 +6382,12 @@
       <w:r>
         <w:br w:type="page"/>
       </w:r>
-      <w:bookmarkStart w:id="17" w:name="_Toc526796179"/>
+      <w:bookmarkStart w:id="18" w:name="_Toc526803743"/>
       <w:r>
         <w:lastRenderedPageBreak/>
         <w:t>Dotación</w:t>
       </w:r>
-      <w:bookmarkEnd w:id="17"/>
+      <w:bookmarkEnd w:id="18"/>
     </w:p>
     <w:p>
       <w:r>
@@ -8086,12 +8414,12 @@
       <w:r>
         <w:br w:type="page"/>
       </w:r>
-      <w:bookmarkStart w:id="18" w:name="_Toc526796180"/>
+      <w:bookmarkStart w:id="19" w:name="_Toc526803744"/>
       <w:r>
         <w:lastRenderedPageBreak/>
         <w:t>Estructura Organizacional</w:t>
       </w:r>
-      <w:bookmarkEnd w:id="18"/>
+      <w:bookmarkEnd w:id="19"/>
     </w:p>
     <w:p>
       <w:r>
@@ -9184,7 +9512,7 @@
         </w:numPr>
         <w:ind w:left="851" w:hanging="851"/>
       </w:pPr>
-      <w:bookmarkStart w:id="19" w:name="_Toc525761448"/>
+      <w:bookmarkStart w:id="20" w:name="_Toc525761448"/>
     </w:p>
     <w:p/>
     <w:p/>
@@ -9273,13 +9601,13 @@
       <w:pPr>
         <w:pStyle w:val="Ttulo2"/>
       </w:pPr>
-      <w:bookmarkStart w:id="20" w:name="_Toc526796181"/>
+      <w:bookmarkStart w:id="21" w:name="_Toc526803745"/>
       <w:r>
         <w:lastRenderedPageBreak/>
         <w:t>Descripción del Tema</w:t>
       </w:r>
-      <w:bookmarkEnd w:id="19"/>
       <w:bookmarkEnd w:id="20"/>
+      <w:bookmarkEnd w:id="21"/>
     </w:p>
     <w:p>
       <w:r>
@@ -9570,17 +9898,17 @@
       <w:pPr>
         <w:pStyle w:val="Ttulo2"/>
       </w:pPr>
-      <w:bookmarkStart w:id="21" w:name="_Toc525761449"/>
+      <w:bookmarkStart w:id="22" w:name="_Toc525761449"/>
       <w:r>
         <w:br w:type="page"/>
       </w:r>
-      <w:bookmarkStart w:id="22" w:name="_Toc526796182"/>
+      <w:bookmarkStart w:id="23" w:name="_Toc526803746"/>
       <w:r>
         <w:lastRenderedPageBreak/>
         <w:t>Objetivos</w:t>
       </w:r>
-      <w:bookmarkEnd w:id="21"/>
       <w:bookmarkEnd w:id="22"/>
+      <w:bookmarkEnd w:id="23"/>
     </w:p>
     <w:p>
       <w:r>
@@ -9592,13 +9920,13 @@
       <w:pPr>
         <w:pStyle w:val="Ttulo3"/>
       </w:pPr>
-      <w:bookmarkStart w:id="23" w:name="_Toc525761450"/>
-      <w:bookmarkStart w:id="24" w:name="_Toc526796183"/>
+      <w:bookmarkStart w:id="24" w:name="_Toc525761450"/>
+      <w:bookmarkStart w:id="25" w:name="_Toc526803747"/>
       <w:r>
         <w:t>Objetivo General</w:t>
       </w:r>
-      <w:bookmarkEnd w:id="23"/>
       <w:bookmarkEnd w:id="24"/>
+      <w:bookmarkEnd w:id="25"/>
     </w:p>
     <w:p>
       <w:r>
@@ -9610,13 +9938,13 @@
       <w:pPr>
         <w:pStyle w:val="Ttulo3"/>
       </w:pPr>
-      <w:bookmarkStart w:id="25" w:name="_Toc525761451"/>
-      <w:bookmarkStart w:id="26" w:name="_Toc526796184"/>
+      <w:bookmarkStart w:id="26" w:name="_Toc525761451"/>
+      <w:bookmarkStart w:id="27" w:name="_Toc526803748"/>
       <w:r>
         <w:t>Objetivos Específicos</w:t>
       </w:r>
-      <w:bookmarkEnd w:id="25"/>
       <w:bookmarkEnd w:id="26"/>
+      <w:bookmarkEnd w:id="27"/>
     </w:p>
     <w:p>
       <w:r>
@@ -9792,25 +10120,26 @@
       <w:r>
         <w:br w:type="page"/>
       </w:r>
-      <w:bookmarkStart w:id="27" w:name="_Toc525761452"/>
-      <w:bookmarkStart w:id="28" w:name="_Toc526796185"/>
+      <w:bookmarkStart w:id="28" w:name="_Toc525761452"/>
+      <w:bookmarkStart w:id="29" w:name="_Toc526803749"/>
       <w:r>
         <w:lastRenderedPageBreak/>
         <w:t>Marco Teórico</w:t>
       </w:r>
-      <w:bookmarkEnd w:id="27"/>
       <w:bookmarkEnd w:id="28"/>
+      <w:bookmarkEnd w:id="29"/>
     </w:p>
     <w:p/>
     <w:p>
       <w:pPr>
         <w:pStyle w:val="Ttulo2"/>
       </w:pPr>
-      <w:bookmarkStart w:id="29" w:name="_Toc525761453"/>
-      <w:bookmarkStart w:id="30" w:name="_Toc526796186"/>
+      <w:bookmarkStart w:id="30" w:name="_Toc525761453"/>
+      <w:bookmarkStart w:id="31" w:name="_Toc526803750"/>
       <w:r>
         <w:t>Gestión de Proyectos Informáticos</w:t>
       </w:r>
+      <w:bookmarkEnd w:id="31"/>
     </w:p>
     <w:p>
       <w:pPr>
@@ -9822,37 +10151,7 @@
         <w:rPr>
           <w:i/>
         </w:rPr>
-        <w:t>“Empíricamente se dice que más del 50% de los proyectos informáticos no responden a los</w:t>
-      </w:r>
-      <w:r>
-        <w:rPr>
-          <w:i/>
-        </w:rPr>
-        <w:t xml:space="preserve"> </w:t>
-      </w:r>
-      <w:r>
-        <w:rPr>
-          <w:i/>
-        </w:rPr>
-        <w:t>objetivos que tenían planteados o han tenido desviaciones significativas de tiempo o de coste.</w:t>
-      </w:r>
-      <w:r>
-        <w:rPr>
-          <w:i/>
-        </w:rPr>
-        <w:t xml:space="preserve"> </w:t>
-      </w:r>
-      <w:r>
-        <w:rPr>
-          <w:i/>
-        </w:rPr>
-        <w:t>Según algunos autores, esta cifra llega al 70% o al 80%. De acuerdo con un estudio del</w:t>
-      </w:r>
-      <w:r>
-        <w:rPr>
-          <w:i/>
-        </w:rPr>
-        <w:t xml:space="preserve"> </w:t>
+        <w:t xml:space="preserve">“Empíricamente se dice que más del 50% de los proyectos informáticos no responden a los objetivos que tenían planteados o han tenido desviaciones significativas de tiempo o de coste. Según algunos autores, esta cifra llega al 70% o al 80%. De acuerdo con un estudio del </w:t>
       </w:r>
       <w:proofErr w:type="spellStart"/>
       <w:r>
@@ -10033,6 +10332,7 @@
       <w:r>
         <w:br w:type="page"/>
       </w:r>
+      <w:bookmarkStart w:id="32" w:name="_Toc526803751"/>
       <w:r>
         <w:lastRenderedPageBreak/>
         <w:t>CMMI</w:t>
@@ -10043,7 +10343,7 @@
         </w:rPr>
         <w:footnoteReference w:id="3"/>
       </w:r>
-      <w:bookmarkEnd w:id="30"/>
+      <w:bookmarkEnd w:id="32"/>
     </w:p>
     <w:p>
       <w:r>
@@ -10585,21 +10885,21 @@
       <w:r>
         <w:br w:type="page"/>
       </w:r>
-      <w:bookmarkStart w:id="31" w:name="_Toc525761454"/>
-      <w:bookmarkStart w:id="32" w:name="_Toc526796187"/>
-      <w:bookmarkEnd w:id="29"/>
+      <w:bookmarkStart w:id="33" w:name="_Toc525761454"/>
+      <w:bookmarkStart w:id="34" w:name="_Toc526803752"/>
+      <w:bookmarkEnd w:id="30"/>
       <w:r>
         <w:lastRenderedPageBreak/>
         <w:t>Guía del PMBOK</w:t>
       </w:r>
-      <w:bookmarkEnd w:id="31"/>
+      <w:bookmarkEnd w:id="33"/>
       <w:r>
         <w:rPr>
           <w:rStyle w:val="Refdenotaalpie"/>
         </w:rPr>
         <w:footnoteReference w:id="4"/>
       </w:r>
-      <w:bookmarkEnd w:id="32"/>
+      <w:bookmarkEnd w:id="34"/>
     </w:p>
     <w:p>
       <w:r>
@@ -11591,12 +11891,7 @@
       </w:r>
       <w:proofErr w:type="spellStart"/>
       <w:r>
-        <w:t>N</w:t>
-      </w:r>
-      <w:bookmarkStart w:id="33" w:name="_GoBack"/>
-      <w:bookmarkEnd w:id="33"/>
-      <w:r>
-        <w:t>°</w:t>
+        <w:t>N°</w:t>
       </w:r>
       <w:proofErr w:type="spellEnd"/>
       <w:r>
@@ -11681,14 +11976,14 @@
       <w:r>
         <w:br w:type="page"/>
       </w:r>
-      <w:bookmarkStart w:id="34" w:name="_Toc308398436"/>
-      <w:bookmarkStart w:id="35" w:name="_Toc526796188"/>
+      <w:bookmarkStart w:id="35" w:name="_Toc308398436"/>
+      <w:bookmarkStart w:id="36" w:name="_Toc526803753"/>
       <w:r>
         <w:lastRenderedPageBreak/>
         <w:t>Grupos de Procesos de la Dirección de Proyectos</w:t>
       </w:r>
-      <w:bookmarkEnd w:id="34"/>
       <w:bookmarkEnd w:id="35"/>
+      <w:bookmarkEnd w:id="36"/>
     </w:p>
     <w:p>
       <w:r>
@@ -12081,13 +12376,13 @@
       <w:pPr>
         <w:pStyle w:val="Ttulo3"/>
       </w:pPr>
-      <w:bookmarkStart w:id="36" w:name="_Toc308398437"/>
-      <w:bookmarkStart w:id="37" w:name="_Toc526796189"/>
+      <w:bookmarkStart w:id="37" w:name="_Toc308398437"/>
+      <w:bookmarkStart w:id="38" w:name="_Toc526803754"/>
       <w:r>
         <w:t>Áreas de Conocimiento de la Dirección de Proyectos</w:t>
       </w:r>
-      <w:bookmarkEnd w:id="36"/>
       <w:bookmarkEnd w:id="37"/>
+      <w:bookmarkEnd w:id="38"/>
     </w:p>
     <w:p>
       <w:pPr>
@@ -12833,7 +13128,7 @@
           <w:noProof/>
         </w:rPr>
         <w:pict w14:anchorId="10DE0C87">
-          <v:shape id="_x0000_i1025" type="#_x0000_t75" style="width:341.2pt;height:477.65pt;visibility:visible;mso-wrap-style:square">
+          <v:shape id="_x0000_i1025" type="#_x0000_t75" style="width:341.3pt;height:477.8pt;visibility:visible;mso-wrap-style:square">
             <v:imagedata r:id="rId12" o:title=""/>
           </v:shape>
         </w:pict>
@@ -12843,7 +13138,7 @@
       <w:pPr>
         <w:pStyle w:val="Grfico1"/>
       </w:pPr>
-      <w:bookmarkStart w:id="38" w:name="_Toc525761455"/>
+      <w:bookmarkStart w:id="39" w:name="_Toc525761455"/>
       <w:r>
         <w:t>Relación entre l</w:t>
       </w:r>
@@ -12873,80 +13168,20 @@
       <w:r>
         <w:br w:type="page"/>
       </w:r>
-      <w:bookmarkStart w:id="39" w:name="_Toc526796190"/>
+      <w:bookmarkStart w:id="40" w:name="_Toc526803755"/>
       <w:r>
         <w:lastRenderedPageBreak/>
         <w:t>Buenas Prácticas</w:t>
       </w:r>
-      <w:bookmarkEnd w:id="38"/>
       <w:bookmarkEnd w:id="39"/>
+      <w:bookmarkEnd w:id="40"/>
     </w:p>
     <w:p>
       <w:r>
         <w:rPr>
           <w:i/>
         </w:rPr>
-        <w:t>“Cuando nos referimos a “buenas prácticas” queremos hacer referencia a criterios de actuación</w:t>
-      </w:r>
-      <w:r>
-        <w:rPr>
-          <w:i/>
-        </w:rPr>
-        <w:t xml:space="preserve"> </w:t>
-      </w:r>
-      <w:r>
-        <w:rPr>
-          <w:i/>
-        </w:rPr>
-        <w:t>que son considerados como óptimos para alcanzar unos determinados resultados, a</w:t>
-      </w:r>
-      <w:r>
-        <w:rPr>
-          <w:i/>
-        </w:rPr>
-        <w:t xml:space="preserve"> </w:t>
-      </w:r>
-      <w:r>
-        <w:rPr>
-          <w:i/>
-        </w:rPr>
-        <w:t>experiencias que se guían por principios, objetivos y procedimientos apropiados o pautas</w:t>
-      </w:r>
-      <w:r>
-        <w:rPr>
-          <w:i/>
-        </w:rPr>
-        <w:t xml:space="preserve"> </w:t>
-      </w:r>
-      <w:r>
-        <w:rPr>
-          <w:i/>
-        </w:rPr>
-        <w:t>aconsejables que se adecuan a unos determinados estándares o parámetros consensuados;</w:t>
-      </w:r>
-      <w:r>
-        <w:rPr>
-          <w:i/>
-        </w:rPr>
-        <w:t xml:space="preserve"> </w:t>
-      </w:r>
-      <w:r>
-        <w:rPr>
-          <w:i/>
-        </w:rPr>
-        <w:t>así como experiencias que ha arrojado resultados positivos, demostrando su eficacia y utilidad</w:t>
-      </w:r>
-      <w:r>
-        <w:rPr>
-          <w:i/>
-        </w:rPr>
-        <w:t xml:space="preserve"> </w:t>
-      </w:r>
-      <w:r>
-        <w:rPr>
-          <w:i/>
-        </w:rPr>
-        <w:t>en un contexto concreto.”</w:t>
+        <w:t>“Cuando nos referimos a “buenas prácticas” queremos hacer referencia a criterios de actuación que son considerados como óptimos para alcanzar unos determinados resultados, a experiencias que se guían por principios, objetivos y procedimientos apropiados o pautas aconsejables que se adecuan a unos determinados estándares o parámetros consensuados; así como experiencias que ha arrojado resultados positivos, demostrando su eficacia y utilidad en un contexto concreto.”</w:t>
       </w:r>
       <w:r>
         <w:t xml:space="preserve"> </w:t>
@@ -13032,34 +13267,16 @@
         </w:rPr>
         <w:br w:type="page"/>
       </w:r>
-      <w:bookmarkStart w:id="40" w:name="_Toc526796191"/>
+      <w:bookmarkStart w:id="41" w:name="_Toc526803756"/>
       <w:r>
         <w:lastRenderedPageBreak/>
         <w:t>Mejora Continua</w:t>
       </w:r>
-      <w:bookmarkEnd w:id="40"/>
-    </w:p>
-    <w:p>
-      <w:r>
-        <w:t>En el contexto de la mejora continua, una de las metodologías que se destaca, corresponde al</w:t>
-      </w:r>
-      <w:r>
-        <w:t xml:space="preserve"> </w:t>
-      </w:r>
-      <w:r>
-        <w:t>“Ciclo Deming”, formulada por William Edwards Deming (estadístico y profesor universitario</w:t>
-      </w:r>
-      <w:r>
-        <w:t xml:space="preserve"> </w:t>
-      </w:r>
-      <w:r>
-        <w:t>estadounidense) y también conocida como “Metodología PDCA” (en inglés, la sigla PDCA se</w:t>
-      </w:r>
-      <w:r>
-        <w:t xml:space="preserve"> </w:t>
-      </w:r>
-      <w:r>
-        <w:t>refiere a Plan-Do-</w:t>
+      <w:bookmarkEnd w:id="41"/>
+    </w:p>
+    <w:p>
+      <w:r>
+        <w:t>En el contexto de la mejora continua, una de las metodologías que se destaca, corresponde al “Ciclo Deming”, formulada por William Edwards Deming (estadístico y profesor universitario estadounidense) y también conocida como “Metodología PDCA” (en inglés, la sigla PDCA se refiere a Plan-Do-</w:t>
       </w:r>
       <w:proofErr w:type="spellStart"/>
       <w:r>
@@ -13075,31 +13292,7 @@
       </w:r>
       <w:proofErr w:type="spellEnd"/>
       <w:r>
-        <w:t>, es decir, Planificar-Hacer-Revisar-Actuar).</w:t>
-      </w:r>
-      <w:r>
-        <w:t xml:space="preserve"> </w:t>
-      </w:r>
-      <w:r>
-        <w:t>Dicha metodología está</w:t>
-      </w:r>
-      <w:r>
-        <w:t xml:space="preserve"> </w:t>
-      </w:r>
-      <w:r>
-        <w:t>compuesta por cuatro etapas, cuya ejecución es cíclica y permanente durante la existencia del</w:t>
-      </w:r>
-      <w:r>
-        <w:t xml:space="preserve"> </w:t>
-      </w:r>
-      <w:r>
-        <w:t>servicio o proceso sobre el cual se desea garantizar su calidad, incluyendo la mejora</w:t>
-      </w:r>
-      <w:r>
-        <w:t xml:space="preserve"> </w:t>
-      </w:r>
-      <w:r>
-        <w:t>permanente.</w:t>
+        <w:t>, es decir, Planificar-Hacer-Revisar-Actuar). Dicha metodología está compuesta por cuatro etapas, cuya ejecución es cíclica y permanente durante la existencia del servicio o proceso sobre el cual se desea garantizar su calidad, incluyendo la mejora permanente.</w:t>
       </w:r>
     </w:p>
     <w:p/>
@@ -13853,12 +14046,12 @@
       <w:r>
         <w:br w:type="page"/>
       </w:r>
-      <w:bookmarkStart w:id="41" w:name="_Toc526796192"/>
+      <w:bookmarkStart w:id="42" w:name="_Toc526803757"/>
       <w:r>
         <w:lastRenderedPageBreak/>
         <w:t>Factores Críticos</w:t>
       </w:r>
-      <w:bookmarkEnd w:id="41"/>
+      <w:bookmarkEnd w:id="42"/>
     </w:p>
     <w:p>
       <w:pPr>
@@ -15857,63 +16050,966 @@
       <w:r>
         <w:br w:type="page"/>
       </w:r>
-      <w:bookmarkStart w:id="42" w:name="_Toc525761456"/>
-      <w:bookmarkStart w:id="43" w:name="_Toc526796193"/>
+      <w:bookmarkStart w:id="43" w:name="_Toc525761456"/>
+      <w:bookmarkStart w:id="44" w:name="_Toc526803758"/>
       <w:r>
         <w:lastRenderedPageBreak/>
         <w:t>Desarrollo</w:t>
       </w:r>
-      <w:bookmarkEnd w:id="42"/>
       <w:bookmarkEnd w:id="43"/>
+      <w:bookmarkEnd w:id="44"/>
     </w:p>
     <w:p/>
     <w:p>
       <w:pPr>
         <w:pStyle w:val="Ttulo2"/>
       </w:pPr>
-      <w:bookmarkStart w:id="44" w:name="_Toc525761457"/>
-      <w:bookmarkStart w:id="45" w:name="_Toc526796194"/>
+      <w:bookmarkStart w:id="45" w:name="_Toc525761457"/>
+      <w:bookmarkStart w:id="46" w:name="_Toc526803759"/>
       <w:r>
         <w:t>Metodología</w:t>
       </w:r>
-      <w:bookmarkEnd w:id="44"/>
       <w:bookmarkEnd w:id="45"/>
+      <w:bookmarkEnd w:id="46"/>
+    </w:p>
+    <w:p>
+      <w:r>
+        <w:t xml:space="preserve">Para garantizar el cumplimiento de los objetivos definidos, la metodología utilizada estará en directa relación con las acciones que se desprenden de dichos objetivos y, en consecuencia, </w:t>
+      </w:r>
+      <w:r>
+        <w:t xml:space="preserve">el desarrollo </w:t>
+      </w:r>
+      <w:r>
+        <w:t xml:space="preserve">se </w:t>
+      </w:r>
+      <w:r>
+        <w:t>hará</w:t>
+      </w:r>
+      <w:r>
+        <w:t xml:space="preserve"> </w:t>
+      </w:r>
+      <w:r>
+        <w:t xml:space="preserve">en tres </w:t>
+      </w:r>
+      <w:r>
+        <w:t>etapa</w:t>
+      </w:r>
+      <w:r>
+        <w:t>s</w:t>
+      </w:r>
+      <w:r>
+        <w:t>:</w:t>
+      </w:r>
     </w:p>
     <w:p/>
     <w:p>
       <w:pPr>
+        <w:pStyle w:val="Ttulo3"/>
+      </w:pPr>
+      <w:bookmarkStart w:id="47" w:name="_Toc526803760"/>
+      <w:r>
+        <w:t>Identificación de los Factores Críticos</w:t>
+      </w:r>
+      <w:bookmarkEnd w:id="47"/>
+    </w:p>
+    <w:p>
+      <w:r>
+        <w:t xml:space="preserve">En esta </w:t>
+      </w:r>
+      <w:r>
+        <w:t>etapa</w:t>
+      </w:r>
+      <w:r>
+        <w:t xml:space="preserve"> se identificarán los factores críticos que influyen en </w:t>
+      </w:r>
+      <w:r>
+        <w:t xml:space="preserve">el desarrollo de los </w:t>
+      </w:r>
+      <w:r>
+        <w:t>proyectos</w:t>
+      </w:r>
+      <w:r>
+        <w:t xml:space="preserve"> de ZOFRI S.A.</w:t>
+      </w:r>
+      <w:r>
+        <w:t xml:space="preserve">, lo </w:t>
+      </w:r>
+      <w:r>
+        <w:t>que</w:t>
+      </w:r>
+      <w:r>
+        <w:t xml:space="preserve"> permitirá focalizar la elaboración de las buenas prácticas</w:t>
+      </w:r>
+      <w:r>
+        <w:t>, según las necesidades concretas de la organización</w:t>
+      </w:r>
+      <w:r>
+        <w:t xml:space="preserve">. Para este análisis, será necesario una revisión de </w:t>
+      </w:r>
+      <w:r>
+        <w:t xml:space="preserve">los </w:t>
+      </w:r>
+      <w:r>
+        <w:t>antecedentes históricos</w:t>
+      </w:r>
+      <w:r>
+        <w:t xml:space="preserve"> </w:t>
+      </w:r>
+      <w:r>
+        <w:t xml:space="preserve">de </w:t>
+      </w:r>
+      <w:r>
+        <w:t>proyectos previamente</w:t>
+      </w:r>
+      <w:r>
+        <w:t xml:space="preserve"> ejecutados</w:t>
+      </w:r>
+      <w:r>
+        <w:t>, como también recoger la visión de expertos del área</w:t>
+      </w:r>
+      <w:r>
+        <w:t xml:space="preserve"> y usuarios finale</w:t>
+      </w:r>
+      <w:r>
+        <w:t>s</w:t>
+      </w:r>
+      <w:r>
+        <w:t>.</w:t>
+      </w:r>
+      <w:r>
+        <w:t xml:space="preserve"> </w:t>
+      </w:r>
+    </w:p>
+    <w:p/>
+    <w:p>
+      <w:pPr>
+        <w:pStyle w:val="Ttulo3"/>
+      </w:pPr>
+      <w:bookmarkStart w:id="48" w:name="_Toc526803761"/>
+      <w:r>
+        <w:t>Desarrollo del Manual</w:t>
+      </w:r>
+      <w:bookmarkEnd w:id="48"/>
+    </w:p>
+    <w:p>
+      <w:r>
+        <w:t xml:space="preserve">En </w:t>
+      </w:r>
+      <w:r>
+        <w:t xml:space="preserve">esta </w:t>
+      </w:r>
+      <w:r>
+        <w:t xml:space="preserve">segunda etapa se comenzará con el desarrollo de las acciones necesarias para la elaboración del manual, considerando el establecimiento de su estructura, </w:t>
+      </w:r>
+      <w:r>
+        <w:t>la cual s</w:t>
+      </w:r>
+      <w:r>
+        <w:t xml:space="preserve">erá </w:t>
+      </w:r>
+      <w:r>
+        <w:t>validad</w:t>
+      </w:r>
+      <w:r>
+        <w:t>a</w:t>
+      </w:r>
+      <w:r>
+        <w:t xml:space="preserve"> por personal de ZOFRI S.A., </w:t>
+      </w:r>
+      <w:r>
+        <w:t xml:space="preserve">permitiendo </w:t>
+      </w:r>
+      <w:r>
+        <w:t xml:space="preserve">continuar con la elaboración del </w:t>
+      </w:r>
+      <w:r>
+        <w:t xml:space="preserve">respectivo </w:t>
+      </w:r>
+      <w:r>
+        <w:t>contenido. Esto último también será validado por personal de ZOFRI S.A.</w:t>
+      </w:r>
+    </w:p>
+    <w:p/>
+    <w:p>
+      <w:pPr>
+        <w:pStyle w:val="Ttulo3"/>
+      </w:pPr>
+      <w:bookmarkStart w:id="49" w:name="_Toc526803762"/>
+      <w:r>
+        <w:t>Plan de Implementación</w:t>
+      </w:r>
+      <w:bookmarkEnd w:id="49"/>
+    </w:p>
+    <w:p>
+      <w:r>
+        <w:t>En esta etapa se procederá con la construcción de una propuesta de plan de implementación, para el uso y explotación del manual de buenas prácticas, considerando el respectivo cronograma.</w:t>
+      </w:r>
+    </w:p>
+    <w:p>
+      <w:r>
+        <w:lastRenderedPageBreak/>
+        <w:t>El siguiente diagrama establece la relación entre los objetivos</w:t>
+      </w:r>
+      <w:r>
+        <w:t xml:space="preserve"> </w:t>
+      </w:r>
+      <w:r>
+        <w:t>y las actividades que se desarrollarán para sus cumplimientos</w:t>
+      </w:r>
+      <w:r>
+        <w:t xml:space="preserve"> (ver Figura </w:t>
+      </w:r>
+      <w:proofErr w:type="spellStart"/>
+      <w:r>
+        <w:t>N°</w:t>
+      </w:r>
+      <w:proofErr w:type="spellEnd"/>
+      <w:r>
+        <w:t xml:space="preserve"> X)</w:t>
+      </w:r>
+      <w:r>
+        <w:t>:</w:t>
+      </w:r>
+    </w:p>
+    <w:p>
+      <w:r>
+        <w:pict w14:anchorId="1EEFC70A">
+          <v:group id="_x0000_s1170" editas="orgchart" style="position:absolute;left:0;text-align:left;margin-left:-24.25pt;margin-top:9.3pt;width:462.25pt;height:518.15pt;z-index:251660288" coordorigin="1803,9809" coordsize="5040,14748">
+            <o:lock v:ext="edit" aspectratio="t"/>
+            <o:diagram v:ext="edit" dgmstyle="10" dgmscalex="120215" dgmscaley="46051" dgmfontsize="8" constrainbounds="0,0,0,0" autoformat="t">
+              <o:relationtable v:ext="edit">
+                <o:rel v:ext="edit" idsrc="#_s1185" iddest="#_s1185"/>
+                <o:rel v:ext="edit" idsrc="#_s1186" iddest="#_s1185" idcntr="#_s1184"/>
+                <o:rel v:ext="edit" idsrc="#_s1187" iddest="#_s1185" idcntr="#_s1183"/>
+                <o:rel v:ext="edit" idsrc="#_s1188" iddest="#_s1185" idcntr="#_s1182"/>
+                <o:rel v:ext="edit" idsrc="#_s1189" iddest="#_s1186" idcntr="#_s1181"/>
+                <o:rel v:ext="edit" idsrc="#_s1190" iddest="#_s1186" idcntr="#_s1180"/>
+                <o:rel v:ext="edit" idsrc="#_s1191" iddest="#_s1186" idcntr="#_s1179"/>
+                <o:rel v:ext="edit" idsrc="#_s1192" iddest="#_s1186" idcntr="#_s1178"/>
+                <o:rel v:ext="edit" idsrc="#_s1193" iddest="#_s1187" idcntr="#_s1177"/>
+                <o:rel v:ext="edit" idsrc="#_s1194" iddest="#_s1187" idcntr="#_s1176"/>
+                <o:rel v:ext="edit" idsrc="#_s1195" iddest="#_s1187" idcntr="#_s1175"/>
+                <o:rel v:ext="edit" idsrc="#_s1196" iddest="#_s1187" idcntr="#_s1174"/>
+                <o:rel v:ext="edit" idsrc="#_s1197" iddest="#_s1188" idcntr="#_s1173"/>
+                <o:rel v:ext="edit" idsrc="#_s1198" iddest="#_s1188" idcntr="#_s1172"/>
+              </o:relationtable>
+            </o:diagram>
+            <v:shape id="_x0000_s1171" type="#_x0000_t75" style="position:absolute;left:1803;top:9809;width:5040;height:14748" o:preferrelative="f">
+              <v:fill o:detectmouseclick="t"/>
+              <v:path o:extrusionok="t" o:connecttype="none"/>
+              <o:lock v:ext="edit" text="t"/>
+            </v:shape>
+            <v:shape id="_s1172" o:spid="_x0000_s1172" type="#_x0000_t33" style="position:absolute;left:4323;top:22420;width:352;height:1779;rotation:180" o:connectortype="elbow" adj="-233320,-204392,-233320"/>
+            <v:shape id="_s1173" o:spid="_x0000_s1173" type="#_x0000_t33" style="position:absolute;left:4323;top:22420;width:352;height:700;rotation:180" o:connectortype="elbow" adj="-233320,-486099,-233320"/>
+            <v:shape id="_s1174" o:spid="_x0000_s1174" type="#_x0000_t33" style="position:absolute;left:4323;top:17025;width:352;height:3937;rotation:180" o:connectortype="elbow" adj="-233320,-74579,-233320"/>
+            <v:shape id="_s1175" o:spid="_x0000_s1175" type="#_x0000_t33" style="position:absolute;left:4323;top:17025;width:352;height:2860;rotation:180" o:connectortype="elbow" adj="-233320,-94537,-233320"/>
+            <v:shape id="_s1176" o:spid="_x0000_s1176" type="#_x0000_t33" style="position:absolute;left:4323;top:17025;width:352;height:1780;rotation:180" o:connectortype="elbow" adj="-233320,-138793,-233320"/>
+            <v:shape id="_s1177" o:spid="_x0000_s1177" type="#_x0000_t33" style="position:absolute;left:4323;top:17025;width:352;height:701;rotation:180" o:connectortype="elbow" adj="-233320,-319073,-233320"/>
+            <v:shape id="_s1178" o:spid="_x0000_s1178" type="#_x0000_t33" style="position:absolute;left:4323;top:11629;width:352;height:3937;rotation:180" o:connectortype="elbow" adj="-233320,-44976,-233320"/>
+            <v:shape id="_s1179" o:spid="_x0000_s1179" type="#_x0000_t33" style="position:absolute;left:4323;top:11629;width:352;height:2858;rotation:180" o:connectortype="elbow" adj="-233320,-53797,-233320"/>
+            <v:shape id="_s1180" o:spid="_x0000_s1180" type="#_x0000_t33" style="position:absolute;left:4323;top:11629;width:352;height:1780;rotation:180" o:connectortype="elbow" adj="-233320,-73310,-233320"/>
+            <v:shape id="_s1181" o:spid="_x0000_s1181" type="#_x0000_t33" style="position:absolute;left:4323;top:11629;width:352;height:701;rotation:180" o:connectortype="elbow" adj="-233320,-152855,-233320"/>
+            <v:shape id="_s1182" o:spid="_x0000_s1182" type="#_x0000_t33" style="position:absolute;left:2883;top:10549;width:352;height:11492;rotation:180" o:connectortype="elbow" adj="-144863,-27579,-144863"/>
+            <v:shape id="_s1183" o:spid="_x0000_s1183" type="#_x0000_t33" style="position:absolute;left:2883;top:10549;width:352;height:6097;rotation:180" o:connectortype="elbow" adj="-144863,-32869,-144863"/>
+            <v:shape id="_s1184" o:spid="_x0000_s1184" type="#_x0000_t33" style="position:absolute;left:2883;top:10549;width:352;height:701;rotation:180" o:connectortype="elbow" adj="-144863,-119588,-144863"/>
+            <v:rect id="_s1185" o:spid="_x0000_s1185" style="position:absolute;left:1803;top:9809;width:2160;height:720;v-text-anchor:middle" o:dgmlayout="2" o:dgmnodekind="1" o:dgmlayoutmru="2" filled="f" strokecolor="#d1e0ce" strokeweight="1.5pt">
+              <v:textbox inset="0,0,0,0">
+                <w:txbxContent>
+                  <w:p>
+                    <w:pPr>
+                      <w:jc w:val="center"/>
+                      <w:rPr>
+                        <w:rFonts w:cs="Arial"/>
+                        <w:b/>
+                        <w:shadow/>
+                        <w:sz w:val="16"/>
+                        <w:szCs w:val="16"/>
+                      </w:rPr>
+                    </w:pPr>
+                    <w:r>
+                      <w:rPr>
+                        <w:rFonts w:cs="Arial"/>
+                        <w:b/>
+                        <w:shadow/>
+                        <w:sz w:val="16"/>
+                        <w:szCs w:val="16"/>
+                      </w:rPr>
+                      <w:t xml:space="preserve">Elaboración Manual de </w:t>
+                    </w:r>
+                  </w:p>
+                  <w:p>
+                    <w:pPr>
+                      <w:jc w:val="center"/>
+                      <w:rPr>
+                        <w:rFonts w:cs="Arial"/>
+                        <w:b/>
+                        <w:shadow/>
+                        <w:sz w:val="16"/>
+                        <w:szCs w:val="16"/>
+                      </w:rPr>
+                    </w:pPr>
+                    <w:r>
+                      <w:rPr>
+                        <w:rFonts w:cs="Arial"/>
+                        <w:b/>
+                        <w:shadow/>
+                        <w:sz w:val="16"/>
+                        <w:szCs w:val="16"/>
+                      </w:rPr>
+                      <w:t>Buenas Prácticas</w:t>
+                    </w:r>
+                  </w:p>
+                </w:txbxContent>
+              </v:textbox>
+            </v:rect>
+            <v:rect id="_s1186" o:spid="_x0000_s1186" style="position:absolute;left:3243;top:10889;width:2160;height:720;v-text-anchor:middle" o:dgmlayout="2" o:dgmnodekind="0" o:dgmlayoutmru="2" filled="f" strokecolor="#9bb0cb" strokeweight="1.5pt">
+              <v:textbox inset="0,0,0,0">
+                <w:txbxContent>
+                  <w:p>
+                    <w:pPr>
+                      <w:jc w:val="center"/>
+                      <w:rPr>
+                        <w:rFonts w:cs="Arial"/>
+                        <w:b/>
+                        <w:shadow/>
+                        <w:sz w:val="16"/>
+                        <w:szCs w:val="16"/>
+                      </w:rPr>
+                    </w:pPr>
+                    <w:r>
+                      <w:rPr>
+                        <w:rFonts w:cs="Arial"/>
+                        <w:b/>
+                        <w:shadow/>
+                        <w:sz w:val="16"/>
+                        <w:szCs w:val="16"/>
+                      </w:rPr>
+                      <w:t>Identificar Factores Críticos que influyen en las</w:t>
+                    </w:r>
+                  </w:p>
+                  <w:p>
+                    <w:pPr>
+                      <w:jc w:val="center"/>
+                      <w:rPr>
+                        <w:rFonts w:cs="Arial"/>
+                        <w:b/>
+                        <w:shadow/>
+                        <w:sz w:val="16"/>
+                        <w:szCs w:val="16"/>
+                      </w:rPr>
+                    </w:pPr>
+                    <w:r>
+                      <w:rPr>
+                        <w:rFonts w:cs="Arial"/>
+                        <w:b/>
+                        <w:shadow/>
+                        <w:sz w:val="16"/>
+                        <w:szCs w:val="16"/>
+                      </w:rPr>
+                      <w:t>buenas prácticas del área bajo estudio</w:t>
+                    </w:r>
+                  </w:p>
+                </w:txbxContent>
+              </v:textbox>
+            </v:rect>
+            <v:rect id="_s1187" o:spid="_x0000_s1187" style="position:absolute;left:3243;top:16286;width:2160;height:720;v-text-anchor:middle" o:dgmlayout="2" o:dgmnodekind="0" o:dgmlayoutmru="2" filled="f" strokecolor="#9bb0cb" strokeweight="1.5pt">
+              <v:textbox inset="0,0,0,0">
+                <w:txbxContent>
+                  <w:p>
+                    <w:pPr>
+                      <w:jc w:val="center"/>
+                      <w:rPr>
+                        <w:rFonts w:cs="Arial"/>
+                        <w:b/>
+                        <w:shadow/>
+                        <w:sz w:val="16"/>
+                        <w:szCs w:val="16"/>
+                      </w:rPr>
+                    </w:pPr>
+                    <w:r>
+                      <w:rPr>
+                        <w:rFonts w:cs="Arial"/>
+                        <w:b/>
+                        <w:shadow/>
+                        <w:sz w:val="16"/>
+                        <w:szCs w:val="16"/>
+                      </w:rPr>
+                      <w:t>Desarrollar los elementos centrales del</w:t>
+                    </w:r>
+                  </w:p>
+                  <w:p>
+                    <w:pPr>
+                      <w:jc w:val="center"/>
+                      <w:rPr>
+                        <w:rFonts w:cs="Arial"/>
+                        <w:b/>
+                        <w:shadow/>
+                        <w:sz w:val="16"/>
+                        <w:szCs w:val="16"/>
+                      </w:rPr>
+                    </w:pPr>
+                    <w:r>
+                      <w:rPr>
+                        <w:rFonts w:cs="Arial"/>
+                        <w:b/>
+                        <w:shadow/>
+                        <w:sz w:val="16"/>
+                        <w:szCs w:val="16"/>
+                      </w:rPr>
+                      <w:t xml:space="preserve"> manual de buenas prácticas</w:t>
+                    </w:r>
+                  </w:p>
+                </w:txbxContent>
+              </v:textbox>
+            </v:rect>
+            <v:rect id="_s1188" o:spid="_x0000_s1188" style="position:absolute;left:3243;top:21681;width:2160;height:720;v-text-anchor:middle" o:dgmlayout="2" o:dgmnodekind="0" o:dgmlayoutmru="2" filled="f" strokecolor="#9bb0cb" strokeweight="1.5pt">
+              <v:textbox inset="0,0,0,0">
+                <w:txbxContent>
+                  <w:p>
+                    <w:pPr>
+                      <w:jc w:val="center"/>
+                      <w:rPr>
+                        <w:rFonts w:cs="Arial"/>
+                        <w:b/>
+                        <w:shadow/>
+                        <w:sz w:val="16"/>
+                        <w:szCs w:val="16"/>
+                      </w:rPr>
+                    </w:pPr>
+                    <w:r>
+                      <w:rPr>
+                        <w:rFonts w:cs="Arial"/>
+                        <w:b/>
+                        <w:shadow/>
+                        <w:sz w:val="16"/>
+                        <w:szCs w:val="16"/>
+                      </w:rPr>
+                      <w:t>Proponer un plan de implementación del</w:t>
+                    </w:r>
+                  </w:p>
+                  <w:p>
+                    <w:pPr>
+                      <w:jc w:val="center"/>
+                      <w:rPr>
+                        <w:rFonts w:cs="Arial"/>
+                        <w:b/>
+                        <w:shadow/>
+                        <w:sz w:val="16"/>
+                        <w:szCs w:val="16"/>
+                      </w:rPr>
+                    </w:pPr>
+                    <w:r>
+                      <w:rPr>
+                        <w:rFonts w:cs="Arial"/>
+                        <w:b/>
+                        <w:shadow/>
+                        <w:sz w:val="16"/>
+                        <w:szCs w:val="16"/>
+                      </w:rPr>
+                      <w:t xml:space="preserve"> manual de buenas prácticas</w:t>
+                    </w:r>
+                  </w:p>
+                </w:txbxContent>
+              </v:textbox>
+            </v:rect>
+            <v:shapetype id="_x0000_t186" coordsize="21600,21600" o:spt="186" adj="1800" path="m@9,nfqx@0@0l@0@7qy0@4@0@8l@0@6qy@9,21600em@10,nfqx@5@0l@5@7qy21600@4@5@8l@5@6qy@10,21600em@9,nsqx@0@0l@0@7qy0@4@0@8l@0@6qy@9,21600l@10,21600qx@5@6l@5@8qy21600@4@5@7l@5@0qy@10,xe" filled="f">
+              <v:formulas>
+                <v:f eqn="val #0"/>
+                <v:f eqn="val width"/>
+                <v:f eqn="val height"/>
+                <v:f eqn="prod width 1 2"/>
+                <v:f eqn="prod height 1 2"/>
+                <v:f eqn="sum width 0 #0"/>
+                <v:f eqn="sum height 0 #0"/>
+                <v:f eqn="sum @4 0 #0"/>
+                <v:f eqn="sum @4 #0 0"/>
+                <v:f eqn="prod #0 2 1"/>
+                <v:f eqn="sum width 0 @9"/>
+                <v:f eqn="prod #0 9598 32768"/>
+                <v:f eqn="sum height 0 @11"/>
+                <v:f eqn="sum @11 #0 0"/>
+                <v:f eqn="sum width 0 @13"/>
+              </v:formulas>
+              <v:path o:extrusionok="f" limo="10800,10800" o:connecttype="custom" o:connectlocs="@3,0;0,@4;@3,@2;@1,@4" textboxrect="@13,@11,@14,@12"/>
+              <v:handles>
+                <v:h position="topLeft,#0" switch="" yrange="0,5400"/>
+              </v:handles>
+            </v:shapetype>
+            <v:shape id="_s1189" o:spid="_x0000_s1189" type="#_x0000_t186" style="position:absolute;left:4683;top:11969;width:2160;height:720;v-text-anchor:middle" o:dgmlayout="2" o:dgmnodekind="0" strokecolor="#98b246" strokeweight="1.5pt">
+              <v:textbox inset="0,0,0,0">
+                <w:txbxContent>
+                  <w:p>
+                    <w:pPr>
+                      <w:jc w:val="center"/>
+                      <w:rPr>
+                        <w:rFonts w:cs="Arial"/>
+                        <w:shadow/>
+                        <w:sz w:val="16"/>
+                        <w:szCs w:val="16"/>
+                      </w:rPr>
+                    </w:pPr>
+                    <w:r>
+                      <w:rPr>
+                        <w:rFonts w:cs="Arial"/>
+                        <w:shadow/>
+                        <w:sz w:val="16"/>
+                        <w:szCs w:val="16"/>
+                      </w:rPr>
+                      <w:t xml:space="preserve">Revisión de Antecedentes Históricos </w:t>
+                    </w:r>
+                  </w:p>
+                  <w:p>
+                    <w:pPr>
+                      <w:jc w:val="center"/>
+                      <w:rPr>
+                        <w:rFonts w:cs="Arial"/>
+                        <w:shadow/>
+                        <w:sz w:val="16"/>
+                        <w:szCs w:val="16"/>
+                      </w:rPr>
+                    </w:pPr>
+                    <w:r>
+                      <w:rPr>
+                        <w:rFonts w:cs="Arial"/>
+                        <w:shadow/>
+                        <w:sz w:val="16"/>
+                        <w:szCs w:val="16"/>
+                      </w:rPr>
+                      <w:t>de la situación bajo estudio</w:t>
+                    </w:r>
+                  </w:p>
+                </w:txbxContent>
+              </v:textbox>
+            </v:shape>
+            <v:shape id="_s1190" o:spid="_x0000_s1190" type="#_x0000_t186" style="position:absolute;left:4683;top:13049;width:2160;height:719;v-text-anchor:middle" o:dgmlayout="2" o:dgmnodekind="0" strokecolor="#98b246" strokeweight="1.5pt">
+              <v:textbox inset="0,0,0,0">
+                <w:txbxContent>
+                  <w:p>
+                    <w:pPr>
+                      <w:jc w:val="center"/>
+                      <w:rPr>
+                        <w:rFonts w:cs="Arial"/>
+                        <w:shadow/>
+                        <w:sz w:val="16"/>
+                        <w:szCs w:val="16"/>
+                      </w:rPr>
+                    </w:pPr>
+                    <w:r>
+                      <w:rPr>
+                        <w:rFonts w:cs="Arial"/>
+                        <w:shadow/>
+                        <w:sz w:val="16"/>
+                        <w:szCs w:val="16"/>
+                      </w:rPr>
+                      <w:t xml:space="preserve">Consulta a Expertos </w:t>
+                    </w:r>
+                  </w:p>
+                  <w:p>
+                    <w:pPr>
+                      <w:jc w:val="center"/>
+                      <w:rPr>
+                        <w:rFonts w:cs="Arial"/>
+                        <w:shadow/>
+                        <w:sz w:val="16"/>
+                        <w:szCs w:val="16"/>
+                      </w:rPr>
+                    </w:pPr>
+                    <w:r>
+                      <w:rPr>
+                        <w:rFonts w:cs="Arial"/>
+                        <w:shadow/>
+                        <w:sz w:val="16"/>
+                        <w:szCs w:val="16"/>
+                      </w:rPr>
+                      <w:t>y Usuarios</w:t>
+                    </w:r>
+                  </w:p>
+                </w:txbxContent>
+              </v:textbox>
+            </v:shape>
+            <v:shape id="_s1191" o:spid="_x0000_s1191" type="#_x0000_t186" style="position:absolute;left:4683;top:14128;width:2160;height:719;v-text-anchor:middle" o:dgmlayout="2" o:dgmnodekind="0" strokecolor="#98b246" strokeweight="1.5pt">
+              <v:textbox inset="0,0,0,0">
+                <w:txbxContent>
+                  <w:p>
+                    <w:pPr>
+                      <w:jc w:val="center"/>
+                      <w:rPr>
+                        <w:rFonts w:cs="Arial"/>
+                        <w:shadow/>
+                        <w:sz w:val="16"/>
+                        <w:szCs w:val="16"/>
+                      </w:rPr>
+                    </w:pPr>
+                    <w:r>
+                      <w:rPr>
+                        <w:rFonts w:cs="Arial"/>
+                        <w:shadow/>
+                        <w:sz w:val="16"/>
+                        <w:szCs w:val="16"/>
+                      </w:rPr>
+                      <w:t xml:space="preserve">Análisis de la </w:t>
+                    </w:r>
+                  </w:p>
+                  <w:p>
+                    <w:pPr>
+                      <w:jc w:val="center"/>
+                      <w:rPr>
+                        <w:rFonts w:cs="Arial"/>
+                        <w:shadow/>
+                        <w:sz w:val="16"/>
+                        <w:szCs w:val="16"/>
+                      </w:rPr>
+                    </w:pPr>
+                    <w:r>
+                      <w:rPr>
+                        <w:rFonts w:cs="Arial"/>
+                        <w:shadow/>
+                        <w:sz w:val="16"/>
+                        <w:szCs w:val="16"/>
+                      </w:rPr>
+                      <w:t>Información</w:t>
+                    </w:r>
+                  </w:p>
+                </w:txbxContent>
+              </v:textbox>
+            </v:shape>
+            <v:shape id="_s1192" o:spid="_x0000_s1192" type="#_x0000_t186" style="position:absolute;left:4683;top:15207;width:2160;height:719;v-text-anchor:middle" o:dgmlayout="2" o:dgmnodekind="0" strokecolor="#98b246" strokeweight="1.5pt">
+              <v:textbox inset="0,0,0,0">
+                <w:txbxContent>
+                  <w:p>
+                    <w:pPr>
+                      <w:jc w:val="center"/>
+                      <w:rPr>
+                        <w:rFonts w:cs="Arial"/>
+                        <w:shadow/>
+                        <w:sz w:val="16"/>
+                        <w:szCs w:val="16"/>
+                      </w:rPr>
+                    </w:pPr>
+                    <w:r>
+                      <w:rPr>
+                        <w:rFonts w:cs="Arial"/>
+                        <w:shadow/>
+                        <w:sz w:val="16"/>
+                        <w:szCs w:val="16"/>
+                      </w:rPr>
+                      <w:t xml:space="preserve">Determinación de los </w:t>
+                    </w:r>
+                  </w:p>
+                  <w:p>
+                    <w:pPr>
+                      <w:jc w:val="center"/>
+                      <w:rPr>
+                        <w:rFonts w:cs="Arial"/>
+                        <w:shadow/>
+                        <w:sz w:val="16"/>
+                        <w:szCs w:val="16"/>
+                      </w:rPr>
+                    </w:pPr>
+                    <w:r>
+                      <w:rPr>
+                        <w:rFonts w:cs="Arial"/>
+                        <w:shadow/>
+                        <w:sz w:val="16"/>
+                        <w:szCs w:val="16"/>
+                      </w:rPr>
+                      <w:t>Factores Críticos</w:t>
+                    </w:r>
+                  </w:p>
+                </w:txbxContent>
+              </v:textbox>
+            </v:shape>
+            <v:shape id="_s1193" o:spid="_x0000_s1193" type="#_x0000_t186" style="position:absolute;left:4683;top:17366;width:2160;height:719;v-text-anchor:middle" o:dgmlayout="2" o:dgmnodekind="0" strokecolor="#98b246" strokeweight="1.5pt">
+              <v:textbox inset="0,0,0,0">
+                <w:txbxContent>
+                  <w:p>
+                    <w:pPr>
+                      <w:jc w:val="center"/>
+                      <w:rPr>
+                        <w:rFonts w:cs="Arial"/>
+                        <w:shadow/>
+                        <w:sz w:val="16"/>
+                        <w:szCs w:val="16"/>
+                      </w:rPr>
+                    </w:pPr>
+                    <w:r>
+                      <w:rPr>
+                        <w:rFonts w:cs="Arial"/>
+                        <w:shadow/>
+                        <w:sz w:val="16"/>
+                        <w:szCs w:val="16"/>
+                      </w:rPr>
+                      <w:t>Establecimiento de la Estructura del</w:t>
+                    </w:r>
+                  </w:p>
+                  <w:p>
+                    <w:pPr>
+                      <w:jc w:val="center"/>
+                      <w:rPr>
+                        <w:rFonts w:cs="Arial"/>
+                        <w:shadow/>
+                        <w:sz w:val="16"/>
+                        <w:szCs w:val="16"/>
+                      </w:rPr>
+                    </w:pPr>
+                    <w:r>
+                      <w:rPr>
+                        <w:rFonts w:cs="Arial"/>
+                        <w:shadow/>
+                        <w:sz w:val="16"/>
+                        <w:szCs w:val="16"/>
+                      </w:rPr>
+                      <w:t xml:space="preserve"> Manual de Buenas Prácticas</w:t>
+                    </w:r>
+                  </w:p>
+                </w:txbxContent>
+              </v:textbox>
+            </v:shape>
+            <v:shape id="_s1194" o:spid="_x0000_s1194" type="#_x0000_t186" style="position:absolute;left:4683;top:18445;width:2160;height:720;v-text-anchor:middle" o:dgmlayout="2" o:dgmnodekind="0" strokecolor="#98b246" strokeweight="1.5pt">
+              <v:textbox inset="0,0,0,0">
+                <w:txbxContent>
+                  <w:p>
+                    <w:pPr>
+                      <w:jc w:val="center"/>
+                      <w:rPr>
+                        <w:rFonts w:cs="Arial"/>
+                        <w:shadow/>
+                        <w:sz w:val="16"/>
+                        <w:szCs w:val="16"/>
+                      </w:rPr>
+                    </w:pPr>
+                    <w:r>
+                      <w:rPr>
+                        <w:rFonts w:cs="Arial"/>
+                        <w:shadow/>
+                        <w:sz w:val="16"/>
+                        <w:szCs w:val="16"/>
+                      </w:rPr>
+                      <w:t>Validación de la Estructura</w:t>
+                    </w:r>
+                  </w:p>
+                </w:txbxContent>
+              </v:textbox>
+            </v:shape>
+            <v:shape id="_s1195" o:spid="_x0000_s1195" type="#_x0000_t186" style="position:absolute;left:4683;top:19525;width:2160;height:718;v-text-anchor:middle" o:dgmlayout="2" o:dgmnodekind="0" strokecolor="#98b246" strokeweight="1.5pt">
+              <v:textbox inset="0,0,0,0">
+                <w:txbxContent>
+                  <w:p>
+                    <w:pPr>
+                      <w:jc w:val="center"/>
+                      <w:rPr>
+                        <w:rFonts w:cs="Arial"/>
+                        <w:shadow/>
+                        <w:sz w:val="16"/>
+                        <w:szCs w:val="16"/>
+                      </w:rPr>
+                    </w:pPr>
+                    <w:r>
+                      <w:rPr>
+                        <w:rFonts w:cs="Arial"/>
+                        <w:shadow/>
+                        <w:sz w:val="16"/>
+                        <w:szCs w:val="16"/>
+                      </w:rPr>
+                      <w:t>Elaboración de los Contenidos de</w:t>
+                    </w:r>
+                  </w:p>
+                  <w:p>
+                    <w:pPr>
+                      <w:jc w:val="center"/>
+                      <w:rPr>
+                        <w:rFonts w:cs="Arial"/>
+                        <w:shadow/>
+                        <w:sz w:val="16"/>
+                        <w:szCs w:val="16"/>
+                      </w:rPr>
+                    </w:pPr>
+                    <w:r>
+                      <w:rPr>
+                        <w:rFonts w:cs="Arial"/>
+                        <w:shadow/>
+                        <w:sz w:val="16"/>
+                        <w:szCs w:val="16"/>
+                      </w:rPr>
+                      <w:t xml:space="preserve"> las buenas prácticas</w:t>
+                    </w:r>
+                  </w:p>
+                </w:txbxContent>
+              </v:textbox>
+            </v:shape>
+            <v:shape id="_s1196" o:spid="_x0000_s1196" type="#_x0000_t186" style="position:absolute;left:4683;top:20603;width:2160;height:718;v-text-anchor:middle" o:dgmlayout="2" o:dgmnodekind="0" strokecolor="#98b246" strokeweight="1.5pt">
+              <v:textbox inset="0,0,0,0">
+                <w:txbxContent>
+                  <w:p>
+                    <w:pPr>
+                      <w:jc w:val="center"/>
+                      <w:rPr>
+                        <w:rFonts w:cs="Arial"/>
+                        <w:shadow/>
+                        <w:sz w:val="16"/>
+                        <w:szCs w:val="16"/>
+                      </w:rPr>
+                    </w:pPr>
+                    <w:r>
+                      <w:rPr>
+                        <w:rFonts w:cs="Arial"/>
+                        <w:shadow/>
+                        <w:sz w:val="16"/>
+                        <w:szCs w:val="16"/>
+                      </w:rPr>
+                      <w:t>Validación del Contenido</w:t>
+                    </w:r>
+                  </w:p>
+                </w:txbxContent>
+              </v:textbox>
+            </v:shape>
+            <v:shape id="_s1197" o:spid="_x0000_s1197" type="#_x0000_t186" style="position:absolute;left:4683;top:22761;width:2160;height:718;v-text-anchor:middle" o:dgmlayout="2" o:dgmnodekind="0" strokecolor="#98b246" strokeweight="1.5pt">
+              <v:textbox inset="0,0,0,0">
+                <w:txbxContent>
+                  <w:p>
+                    <w:pPr>
+                      <w:jc w:val="center"/>
+                      <w:rPr>
+                        <w:rFonts w:cs="Arial"/>
+                        <w:shadow/>
+                        <w:sz w:val="16"/>
+                        <w:szCs w:val="16"/>
+                      </w:rPr>
+                    </w:pPr>
+                    <w:r>
+                      <w:rPr>
+                        <w:rFonts w:cs="Arial"/>
+                        <w:shadow/>
+                        <w:sz w:val="16"/>
+                        <w:szCs w:val="16"/>
+                      </w:rPr>
+                      <w:t xml:space="preserve">Desarrollo del </w:t>
+                    </w:r>
+                  </w:p>
+                  <w:p>
+                    <w:pPr>
+                      <w:jc w:val="center"/>
+                      <w:rPr>
+                        <w:rFonts w:cs="Arial"/>
+                        <w:shadow/>
+                        <w:sz w:val="16"/>
+                        <w:szCs w:val="16"/>
+                      </w:rPr>
+                    </w:pPr>
+                    <w:r>
+                      <w:rPr>
+                        <w:rFonts w:cs="Arial"/>
+                        <w:shadow/>
+                        <w:sz w:val="16"/>
+                        <w:szCs w:val="16"/>
+                      </w:rPr>
+                      <w:t>Plan de Acción</w:t>
+                    </w:r>
+                  </w:p>
+                </w:txbxContent>
+              </v:textbox>
+            </v:shape>
+            <v:shape id="_s1198" o:spid="_x0000_s1198" type="#_x0000_t186" style="position:absolute;left:4683;top:23839;width:2160;height:718;v-text-anchor:middle" o:dgmlayout="2" o:dgmnodekind="0" strokecolor="#98b246" strokeweight="1.5pt">
+              <v:textbox inset="0,0,0,0">
+                <w:txbxContent>
+                  <w:p>
+                    <w:pPr>
+                      <w:jc w:val="center"/>
+                      <w:rPr>
+                        <w:rFonts w:cs="Arial"/>
+                        <w:shadow/>
+                        <w:sz w:val="16"/>
+                        <w:szCs w:val="16"/>
+                      </w:rPr>
+                    </w:pPr>
+                    <w:r>
+                      <w:rPr>
+                        <w:rFonts w:cs="Arial"/>
+                        <w:shadow/>
+                        <w:sz w:val="16"/>
+                        <w:szCs w:val="16"/>
+                      </w:rPr>
+                      <w:t xml:space="preserve">Construir Cronograma </w:t>
+                    </w:r>
+                  </w:p>
+                  <w:p>
+                    <w:pPr>
+                      <w:jc w:val="center"/>
+                      <w:rPr>
+                        <w:rFonts w:cs="Arial"/>
+                        <w:shadow/>
+                        <w:sz w:val="16"/>
+                        <w:szCs w:val="16"/>
+                      </w:rPr>
+                    </w:pPr>
+                    <w:r>
+                      <w:rPr>
+                        <w:rFonts w:cs="Arial"/>
+                        <w:shadow/>
+                        <w:sz w:val="16"/>
+                        <w:szCs w:val="16"/>
+                      </w:rPr>
+                      <w:t>de implementación</w:t>
+                    </w:r>
+                  </w:p>
+                </w:txbxContent>
+              </v:textbox>
+            </v:shape>
+          </v:group>
+        </w:pict>
+      </w:r>
+    </w:p>
+    <w:p/>
+    <w:p/>
+    <w:p/>
+    <w:p/>
+    <w:p/>
+    <w:p/>
+    <w:p/>
+    <w:p/>
+    <w:p/>
+    <w:p/>
+    <w:p/>
+    <w:p/>
+    <w:p/>
+    <w:p/>
+    <w:p/>
+    <w:p/>
+    <w:p/>
+    <w:p/>
+    <w:p/>
+    <w:p/>
+    <w:p/>
+    <w:p/>
+    <w:p/>
+    <w:p/>
+    <w:p/>
+    <w:p>
+      <w:pPr>
+        <w:pStyle w:val="Grfico1"/>
+      </w:pPr>
+      <w:r>
+        <w:t>Relación entre objetivos y acciones</w:t>
+      </w:r>
+    </w:p>
+    <w:p/>
+    <w:p/>
+    <w:p/>
+    <w:p/>
+    <w:p/>
+    <w:p/>
+    <w:p>
+      <w:pPr>
         <w:pStyle w:val="Ttulo2"/>
       </w:pPr>
-      <w:bookmarkStart w:id="46" w:name="_Toc525761458"/>
-      <w:bookmarkStart w:id="47" w:name="_Toc526796195"/>
-      <w:r>
+      <w:bookmarkStart w:id="50" w:name="_Toc525761458"/>
+      <w:r>
+        <w:br w:type="page"/>
+      </w:r>
+      <w:bookmarkStart w:id="51" w:name="_Toc526803763"/>
+      <w:r>
+        <w:lastRenderedPageBreak/>
         <w:t>Identificación de Factores Críticos</w:t>
-      </w:r>
-      <w:bookmarkEnd w:id="46"/>
-      <w:bookmarkEnd w:id="47"/>
-    </w:p>
-    <w:p/>
-    <w:p>
-      <w:pPr>
-        <w:pStyle w:val="Ttulo3"/>
-      </w:pPr>
-      <w:bookmarkStart w:id="48" w:name="_Toc525761459"/>
-      <w:bookmarkStart w:id="49" w:name="_Toc526796196"/>
-      <w:r>
-        <w:t>Revisión de Antecedentes Históricos</w:t>
-      </w:r>
-      <w:bookmarkEnd w:id="48"/>
-      <w:bookmarkEnd w:id="49"/>
-    </w:p>
-    <w:p/>
-    <w:p>
-      <w:pPr>
-        <w:pStyle w:val="Ttulo3"/>
-      </w:pPr>
-      <w:bookmarkStart w:id="50" w:name="_Toc525761460"/>
-      <w:bookmarkStart w:id="51" w:name="_Toc526796197"/>
-      <w:r>
-        <w:t>Visión de Expertos y Usuarios</w:t>
       </w:r>
       <w:bookmarkEnd w:id="50"/>
       <w:bookmarkEnd w:id="51"/>
@@ -15923,13 +17019,10 @@
       <w:pPr>
         <w:pStyle w:val="Ttulo3"/>
       </w:pPr>
-      <w:bookmarkStart w:id="52" w:name="_Toc525761461"/>
-      <w:bookmarkStart w:id="53" w:name="_Toc526796198"/>
-      <w:r>
-        <w:t>Análisis</w:t>
-      </w:r>
-      <w:r>
-        <w:t xml:space="preserve"> de la Información</w:t>
+      <w:bookmarkStart w:id="52" w:name="_Toc525761459"/>
+      <w:bookmarkStart w:id="53" w:name="_Toc526803764"/>
+      <w:r>
+        <w:t>Revisión de Antecedentes Históricos</w:t>
       </w:r>
       <w:bookmarkEnd w:id="52"/>
       <w:bookmarkEnd w:id="53"/>
@@ -15939,10 +17032,10 @@
       <w:pPr>
         <w:pStyle w:val="Ttulo3"/>
       </w:pPr>
-      <w:bookmarkStart w:id="54" w:name="_Toc525761462"/>
-      <w:bookmarkStart w:id="55" w:name="_Toc526796199"/>
-      <w:r>
-        <w:t>Factores Críticos</w:t>
+      <w:bookmarkStart w:id="54" w:name="_Toc525761460"/>
+      <w:bookmarkStart w:id="55" w:name="_Toc526803765"/>
+      <w:r>
+        <w:t>Visión de Expertos y Usuarios</w:t>
       </w:r>
       <w:bookmarkEnd w:id="54"/>
       <w:bookmarkEnd w:id="55"/>
@@ -15950,12 +17043,15 @@
     <w:p/>
     <w:p>
       <w:pPr>
-        <w:pStyle w:val="Ttulo2"/>
-      </w:pPr>
-      <w:bookmarkStart w:id="56" w:name="_Toc525761463"/>
-      <w:bookmarkStart w:id="57" w:name="_Toc526796200"/>
-      <w:r>
-        <w:t>Desarrollo del Manual</w:t>
+        <w:pStyle w:val="Ttulo3"/>
+      </w:pPr>
+      <w:bookmarkStart w:id="56" w:name="_Toc525761461"/>
+      <w:bookmarkStart w:id="57" w:name="_Toc526803766"/>
+      <w:r>
+        <w:t>Análisis</w:t>
+      </w:r>
+      <w:r>
+        <w:t xml:space="preserve"> de la Información</w:t>
       </w:r>
       <w:bookmarkEnd w:id="56"/>
       <w:bookmarkEnd w:id="57"/>
@@ -15965,10 +17061,10 @@
       <w:pPr>
         <w:pStyle w:val="Ttulo3"/>
       </w:pPr>
-      <w:bookmarkStart w:id="58" w:name="_Toc525761464"/>
-      <w:bookmarkStart w:id="59" w:name="_Toc526796201"/>
-      <w:r>
-        <w:t>Estructura del Manual de Buenas Prácticas</w:t>
+      <w:bookmarkStart w:id="58" w:name="_Toc525761462"/>
+      <w:bookmarkStart w:id="59" w:name="_Toc526803767"/>
+      <w:r>
+        <w:t>Factores Críticos</w:t>
       </w:r>
       <w:bookmarkEnd w:id="58"/>
       <w:bookmarkEnd w:id="59"/>
@@ -15976,12 +17072,12 @@
     <w:p/>
     <w:p>
       <w:pPr>
-        <w:pStyle w:val="Ttulo3"/>
-      </w:pPr>
-      <w:bookmarkStart w:id="60" w:name="_Toc525761465"/>
-      <w:bookmarkStart w:id="61" w:name="_Toc526796202"/>
-      <w:r>
-        <w:t>Validación de la Estructura</w:t>
+        <w:pStyle w:val="Ttulo2"/>
+      </w:pPr>
+      <w:bookmarkStart w:id="60" w:name="_Toc525761463"/>
+      <w:bookmarkStart w:id="61" w:name="_Toc526803768"/>
+      <w:r>
+        <w:t>Desarrollo del Manual</w:t>
       </w:r>
       <w:bookmarkEnd w:id="60"/>
       <w:bookmarkEnd w:id="61"/>
@@ -15991,10 +17087,10 @@
       <w:pPr>
         <w:pStyle w:val="Ttulo3"/>
       </w:pPr>
-      <w:bookmarkStart w:id="62" w:name="_Toc525761466"/>
-      <w:bookmarkStart w:id="63" w:name="_Toc526796203"/>
-      <w:r>
-        <w:t>Elaboración de Contenidos</w:t>
+      <w:bookmarkStart w:id="62" w:name="_Toc525761464"/>
+      <w:bookmarkStart w:id="63" w:name="_Toc526803769"/>
+      <w:r>
+        <w:t>Estructura del Manual de Buenas Prácticas</w:t>
       </w:r>
       <w:bookmarkEnd w:id="62"/>
       <w:bookmarkEnd w:id="63"/>
@@ -16004,11 +17100,10 @@
       <w:pPr>
         <w:pStyle w:val="Ttulo3"/>
       </w:pPr>
-      <w:bookmarkStart w:id="64" w:name="_Toc525761467"/>
-      <w:bookmarkStart w:id="65" w:name="_Toc526796204"/>
-      <w:r>
-        <w:lastRenderedPageBreak/>
-        <w:t>Validación del Contenido</w:t>
+      <w:bookmarkStart w:id="64" w:name="_Toc525761465"/>
+      <w:bookmarkStart w:id="65" w:name="_Toc526803770"/>
+      <w:r>
+        <w:t>Validación de la Estructura</w:t>
       </w:r>
       <w:bookmarkEnd w:id="64"/>
       <w:bookmarkEnd w:id="65"/>
@@ -16016,12 +17111,12 @@
     <w:p/>
     <w:p>
       <w:pPr>
-        <w:pStyle w:val="Ttulo2"/>
-      </w:pPr>
-      <w:bookmarkStart w:id="66" w:name="_Toc525761468"/>
-      <w:bookmarkStart w:id="67" w:name="_Toc526796205"/>
-      <w:r>
-        <w:t>Plan de Implementación</w:t>
+        <w:pStyle w:val="Ttulo3"/>
+      </w:pPr>
+      <w:bookmarkStart w:id="66" w:name="_Toc525761466"/>
+      <w:bookmarkStart w:id="67" w:name="_Toc526803771"/>
+      <w:r>
+        <w:t>Elaboración de Contenidos</w:t>
       </w:r>
       <w:bookmarkEnd w:id="66"/>
       <w:bookmarkEnd w:id="67"/>
@@ -16031,10 +17126,10 @@
       <w:pPr>
         <w:pStyle w:val="Ttulo3"/>
       </w:pPr>
-      <w:bookmarkStart w:id="68" w:name="_Toc525761469"/>
-      <w:bookmarkStart w:id="69" w:name="_Toc526796206"/>
-      <w:r>
-        <w:t>Plan de Acción</w:t>
+      <w:bookmarkStart w:id="68" w:name="_Toc525761467"/>
+      <w:bookmarkStart w:id="69" w:name="_Toc526803772"/>
+      <w:r>
+        <w:t>Validación del Contenido</w:t>
       </w:r>
       <w:bookmarkEnd w:id="68"/>
       <w:bookmarkEnd w:id="69"/>
@@ -16042,12 +17137,12 @@
     <w:p/>
     <w:p>
       <w:pPr>
-        <w:pStyle w:val="Ttulo3"/>
-      </w:pPr>
-      <w:bookmarkStart w:id="70" w:name="_Toc525761470"/>
-      <w:bookmarkStart w:id="71" w:name="_Toc526796207"/>
-      <w:r>
-        <w:t>Cronograma de Implementación</w:t>
+        <w:pStyle w:val="Ttulo2"/>
+      </w:pPr>
+      <w:bookmarkStart w:id="70" w:name="_Toc525761468"/>
+      <w:bookmarkStart w:id="71" w:name="_Toc526803773"/>
+      <w:r>
+        <w:t>Plan de Implementación</w:t>
       </w:r>
       <w:bookmarkEnd w:id="70"/>
       <w:bookmarkEnd w:id="71"/>
@@ -16055,12 +17150,13 @@
     <w:p/>
     <w:p>
       <w:pPr>
-        <w:pStyle w:val="Ttulo2"/>
-      </w:pPr>
-      <w:bookmarkStart w:id="72" w:name="_Toc525761471"/>
-      <w:bookmarkStart w:id="73" w:name="_Toc526796208"/>
-      <w:r>
-        <w:t>Resultados</w:t>
+        <w:pStyle w:val="Ttulo3"/>
+      </w:pPr>
+      <w:bookmarkStart w:id="72" w:name="_Toc525761469"/>
+      <w:bookmarkStart w:id="73" w:name="_Toc526803774"/>
+      <w:r>
+        <w:lastRenderedPageBreak/>
+        <w:t>Plan de Acción</w:t>
       </w:r>
       <w:bookmarkEnd w:id="72"/>
       <w:bookmarkEnd w:id="73"/>
@@ -16068,71 +17164,97 @@
     <w:p/>
     <w:p>
       <w:pPr>
+        <w:pStyle w:val="Ttulo3"/>
+      </w:pPr>
+      <w:bookmarkStart w:id="74" w:name="_Toc525761470"/>
+      <w:bookmarkStart w:id="75" w:name="_Toc526803775"/>
+      <w:r>
+        <w:t>Cronograma de Implementación</w:t>
+      </w:r>
+      <w:bookmarkEnd w:id="74"/>
+      <w:bookmarkEnd w:id="75"/>
+    </w:p>
+    <w:p/>
+    <w:p>
+      <w:pPr>
+        <w:pStyle w:val="Ttulo2"/>
+      </w:pPr>
+      <w:bookmarkStart w:id="76" w:name="_Toc525761471"/>
+      <w:bookmarkStart w:id="77" w:name="_Toc526803776"/>
+      <w:r>
+        <w:t>Resultados</w:t>
+      </w:r>
+      <w:bookmarkEnd w:id="76"/>
+      <w:bookmarkEnd w:id="77"/>
+    </w:p>
+    <w:p/>
+    <w:p>
+      <w:pPr>
         <w:pStyle w:val="Ttulo1"/>
       </w:pPr>
       <w:r>
         <w:br w:type="page"/>
       </w:r>
-      <w:bookmarkStart w:id="74" w:name="_Toc525761472"/>
-      <w:bookmarkStart w:id="75" w:name="_Toc526796209"/>
+      <w:bookmarkStart w:id="78" w:name="_Toc525761472"/>
+      <w:bookmarkStart w:id="79" w:name="_Toc526803777"/>
       <w:r>
         <w:lastRenderedPageBreak/>
         <w:t>Conclusiones</w:t>
       </w:r>
-      <w:bookmarkEnd w:id="74"/>
-      <w:bookmarkEnd w:id="75"/>
-    </w:p>
-    <w:p/>
-    <w:p>
-      <w:pPr>
-        <w:pStyle w:val="Ttulo2"/>
-      </w:pPr>
-      <w:bookmarkStart w:id="76" w:name="_Toc525761473"/>
-      <w:bookmarkStart w:id="77" w:name="_Toc526796210"/>
-      <w:r>
-        <w:t>Conclusiones</w:t>
-      </w:r>
-      <w:bookmarkEnd w:id="76"/>
-      <w:bookmarkEnd w:id="77"/>
-    </w:p>
-    <w:p/>
-    <w:p>
-      <w:pPr>
-        <w:pStyle w:val="Ttulo2"/>
-      </w:pPr>
-      <w:bookmarkStart w:id="78" w:name="_Toc525761474"/>
-      <w:bookmarkStart w:id="79" w:name="_Toc526796211"/>
-      <w:r>
-        <w:t>Aporte</w:t>
-      </w:r>
       <w:bookmarkEnd w:id="78"/>
       <w:bookmarkEnd w:id="79"/>
     </w:p>
     <w:p/>
     <w:p>
       <w:pPr>
+        <w:pStyle w:val="Ttulo2"/>
+      </w:pPr>
+      <w:bookmarkStart w:id="80" w:name="_Toc525761473"/>
+      <w:bookmarkStart w:id="81" w:name="_Toc526803778"/>
+      <w:r>
+        <w:t>Conclusiones</w:t>
+      </w:r>
+      <w:bookmarkEnd w:id="80"/>
+      <w:bookmarkEnd w:id="81"/>
+    </w:p>
+    <w:p/>
+    <w:p>
+      <w:pPr>
+        <w:pStyle w:val="Ttulo2"/>
+      </w:pPr>
+      <w:bookmarkStart w:id="82" w:name="_Toc525761474"/>
+      <w:bookmarkStart w:id="83" w:name="_Toc526803779"/>
+      <w:r>
+        <w:t>Aporte</w:t>
+      </w:r>
+      <w:bookmarkEnd w:id="82"/>
+      <w:bookmarkEnd w:id="83"/>
+    </w:p>
+    <w:p/>
+    <w:p>
+      <w:pPr>
         <w:pStyle w:val="Ttulo1"/>
       </w:pPr>
       <w:r>
         <w:br w:type="page"/>
       </w:r>
-      <w:bookmarkStart w:id="80" w:name="_Toc526796212"/>
+      <w:bookmarkStart w:id="84" w:name="_Toc526803780"/>
       <w:r>
         <w:lastRenderedPageBreak/>
         <w:t>Bibliografía</w:t>
       </w:r>
-      <w:bookmarkEnd w:id="80"/>
+      <w:bookmarkEnd w:id="84"/>
     </w:p>
     <w:p/>
     <w:p>
       <w:pPr>
         <w:pStyle w:val="Ttulo2"/>
       </w:pPr>
-      <w:bookmarkStart w:id="81" w:name="_Toc526796213"/>
+      <w:bookmarkStart w:id="85" w:name="_Toc526803781"/>
       <w:r>
         <w:t>Bibliografía</w:t>
       </w:r>
-      <w:bookmarkEnd w:id="81"/>
+      <w:bookmarkEnd w:id="85"/>
     </w:p>
     <w:p>
       <w:pPr>
@@ -16391,12 +17513,12 @@
       <w:r>
         <w:br w:type="page"/>
       </w:r>
-      <w:bookmarkStart w:id="82" w:name="_Toc526796214"/>
+      <w:bookmarkStart w:id="86" w:name="_Toc526803782"/>
       <w:r>
         <w:lastRenderedPageBreak/>
         <w:t>Fuentes de Información</w:t>
       </w:r>
-      <w:bookmarkEnd w:id="82"/>
+      <w:bookmarkEnd w:id="86"/>
     </w:p>
     <w:tbl>
       <w:tblPr>
@@ -16747,12 +17869,12 @@
       <w:r>
         <w:br w:type="page"/>
       </w:r>
-      <w:bookmarkStart w:id="83" w:name="_Toc526796215"/>
+      <w:bookmarkStart w:id="87" w:name="_Toc526803783"/>
       <w:r>
         <w:lastRenderedPageBreak/>
         <w:t>Anexos</w:t>
       </w:r>
-      <w:bookmarkEnd w:id="83"/>
+      <w:bookmarkEnd w:id="87"/>
     </w:p>
     <w:p/>
     <w:sectPr>
@@ -16925,19 +18047,11 @@
         </w:rPr>
         <w:t xml:space="preserve">Project Management Body </w:t>
       </w:r>
-      <w:proofErr w:type="gramStart"/>
       <w:r>
         <w:rPr>
           <w:lang w:val="en-US"/>
         </w:rPr>
-        <w:t>Of</w:t>
-      </w:r>
-      <w:proofErr w:type="gramEnd"/>
-      <w:r>
-        <w:rPr>
-          <w:lang w:val="en-US"/>
-        </w:rPr>
-        <w:t xml:space="preserve"> Know</w:t>
+        <w:t>Of Know</w:t>
       </w:r>
       <w:r>
         <w:rPr>
@@ -23795,7 +24909,7 @@
 </file>
 
 <file path=customXml/itemProps1.xml><?xml version="1.0" encoding="utf-8"?>
-<ds:datastoreItem xmlns:ds="http://schemas.openxmlformats.org/officeDocument/2006/customXml" ds:itemID="{DA7E74B2-85D8-42F2-9931-9775C8523969}">
+<ds:datastoreItem xmlns:ds="http://schemas.openxmlformats.org/officeDocument/2006/customXml" ds:itemID="{303A9FA0-DA43-4662-8193-2734FC8BC21E}">
   <ds:schemaRefs>
     <ds:schemaRef ds:uri="http://schemas.openxmlformats.org/officeDocument/2006/bibliography"/>
   </ds:schemaRefs>

</xml_diff>

<commit_message>
Confirmación de Factores Críticos y estructura del manual
</commit_message>
<xml_diff>
--- a/2018/TT IQQ 2018 Camara y Garay.docx
+++ b/2018/TT IQQ 2018 Camara y Garay.docx
@@ -428,8 +428,6 @@
       <w:pPr>
         <w:pStyle w:val="Ttulodepgina"/>
       </w:pPr>
-      <w:bookmarkStart w:id="0" w:name="_GoBack"/>
-      <w:bookmarkEnd w:id="0"/>
     </w:p>
     <w:p>
       <w:pPr>
@@ -494,8 +492,8 @@
       <w:r>
         <w:br w:type="page"/>
       </w:r>
-      <w:bookmarkStart w:id="1" w:name="_Toc525761441"/>
-      <w:bookmarkStart w:id="2" w:name="_Toc525761484"/>
+      <w:bookmarkStart w:id="0" w:name="_Toc525761441"/>
+      <w:bookmarkStart w:id="1" w:name="_Toc525761484"/>
       <w:r>
         <w:rPr>
           <w:b/>
@@ -504,8 +502,8 @@
         <w:lastRenderedPageBreak/>
         <w:t>DEDICATORIA</w:t>
       </w:r>
+      <w:bookmarkEnd w:id="0"/>
       <w:bookmarkEnd w:id="1"/>
-      <w:bookmarkEnd w:id="2"/>
     </w:p>
     <w:p/>
     <w:p>
@@ -519,8 +517,8 @@
       <w:r>
         <w:br w:type="page"/>
       </w:r>
-      <w:bookmarkStart w:id="3" w:name="_Toc525761442"/>
-      <w:bookmarkStart w:id="4" w:name="_Toc525761485"/>
+      <w:bookmarkStart w:id="2" w:name="_Toc525761442"/>
+      <w:bookmarkStart w:id="3" w:name="_Toc525761485"/>
       <w:r>
         <w:rPr>
           <w:b/>
@@ -529,8 +527,8 @@
         <w:lastRenderedPageBreak/>
         <w:t>RECONOCIMIENTO</w:t>
       </w:r>
+      <w:bookmarkEnd w:id="2"/>
       <w:bookmarkEnd w:id="3"/>
-      <w:bookmarkEnd w:id="4"/>
     </w:p>
     <w:p/>
     <w:p>
@@ -544,8 +542,8 @@
       <w:r>
         <w:br w:type="page"/>
       </w:r>
-      <w:bookmarkStart w:id="5" w:name="_Toc525761443"/>
-      <w:bookmarkStart w:id="6" w:name="_Toc525761486"/>
+      <w:bookmarkStart w:id="4" w:name="_Toc525761443"/>
+      <w:bookmarkStart w:id="5" w:name="_Toc525761486"/>
       <w:r>
         <w:rPr>
           <w:b/>
@@ -554,8 +552,8 @@
         <w:lastRenderedPageBreak/>
         <w:t>INDICE</w:t>
       </w:r>
+      <w:bookmarkEnd w:id="4"/>
       <w:bookmarkEnd w:id="5"/>
-      <w:bookmarkEnd w:id="6"/>
     </w:p>
     <w:p>
       <w:pPr>
@@ -4509,8 +4507,8 @@
       <w:r>
         <w:br w:type="page"/>
       </w:r>
-      <w:bookmarkStart w:id="7" w:name="_Toc525761444"/>
-      <w:bookmarkStart w:id="8" w:name="_Toc525761487"/>
+      <w:bookmarkStart w:id="6" w:name="_Toc525761444"/>
+      <w:bookmarkStart w:id="7" w:name="_Toc525761487"/>
       <w:r>
         <w:rPr>
           <w:b/>
@@ -4519,8 +4517,8 @@
         <w:lastRenderedPageBreak/>
         <w:t>RESUMEN</w:t>
       </w:r>
+      <w:bookmarkEnd w:id="6"/>
       <w:bookmarkEnd w:id="7"/>
-      <w:bookmarkEnd w:id="8"/>
     </w:p>
     <w:p>
       <w:pPr>
@@ -4539,8 +4537,8 @@
       <w:r>
         <w:br w:type="page"/>
       </w:r>
-      <w:bookmarkStart w:id="9" w:name="_Toc525761445"/>
-      <w:bookmarkStart w:id="10" w:name="_Toc527405782"/>
+      <w:bookmarkStart w:id="8" w:name="_Toc525761445"/>
+      <w:bookmarkStart w:id="9" w:name="_Toc527405782"/>
       <w:r>
         <w:lastRenderedPageBreak/>
         <w:t>Int</w:t>
@@ -4548,192 +4546,192 @@
       <w:r>
         <w:t>roducción</w:t>
       </w:r>
+      <w:bookmarkEnd w:id="8"/>
       <w:bookmarkEnd w:id="9"/>
+    </w:p>
+    <w:p/>
+    <w:p>
+      <w:pPr>
+        <w:pStyle w:val="Ttulo2"/>
+      </w:pPr>
+      <w:bookmarkStart w:id="10" w:name="_Toc525761446"/>
+      <w:bookmarkStart w:id="11" w:name="_Toc527405783"/>
+      <w:r>
+        <w:t>Generalidades</w:t>
+      </w:r>
       <w:bookmarkEnd w:id="10"/>
-    </w:p>
-    <w:p/>
+      <w:bookmarkEnd w:id="11"/>
+    </w:p>
+    <w:p>
+      <w:r>
+        <w:t>E</w:t>
+      </w:r>
+      <w:r>
+        <w:t xml:space="preserve">l desarrollo de tecnologías para agilizar la construcción de </w:t>
+      </w:r>
+      <w:r>
+        <w:t>software</w:t>
+      </w:r>
+      <w:r>
+        <w:t xml:space="preserve"> está en permanente crecimiento</w:t>
+      </w:r>
+      <w:r>
+        <w:t xml:space="preserve">, lo </w:t>
+      </w:r>
+      <w:r>
+        <w:t>que</w:t>
+      </w:r>
+      <w:r>
+        <w:t xml:space="preserve"> </w:t>
+      </w:r>
+      <w:r>
+        <w:t>obliga a la</w:t>
+      </w:r>
+      <w:r>
+        <w:t xml:space="preserve">s empresas que </w:t>
+      </w:r>
+      <w:r>
+        <w:t>están</w:t>
+      </w:r>
+      <w:r>
+        <w:t xml:space="preserve"> en el mercado de la </w:t>
+      </w:r>
+      <w:r>
+        <w:t>TI</w:t>
+      </w:r>
+      <w:r>
+        <w:rPr>
+          <w:rStyle w:val="Refdenotaalpie"/>
+        </w:rPr>
+        <w:footnoteReference w:id="1"/>
+      </w:r>
+      <w:r>
+        <w:t xml:space="preserve">, a estar en constante </w:t>
+      </w:r>
+      <w:r>
+        <w:t>mejora</w:t>
+      </w:r>
+      <w:r>
+        <w:t xml:space="preserve"> respecto a la forma en que deben enfrentar cada proyecto</w:t>
+      </w:r>
+      <w:r>
+        <w:t>.</w:t>
+      </w:r>
+      <w:r>
+        <w:t xml:space="preserve"> </w:t>
+      </w:r>
+    </w:p>
+    <w:p/>
+    <w:p>
+      <w:r>
+        <w:t xml:space="preserve">Dado lo anterior, </w:t>
+      </w:r>
+      <w:r>
+        <w:t xml:space="preserve">para </w:t>
+      </w:r>
+      <w:r>
+        <w:t>las empresas que requieren la contratación de servicios para la implementación de proyectos informáticos, cada vez es más complej</w:t>
+      </w:r>
+      <w:r>
+        <w:t>a la relación con el eventual proveedor</w:t>
+      </w:r>
+      <w:r>
+        <w:t xml:space="preserve"> experto</w:t>
+      </w:r>
+      <w:r>
+        <w:t>, ya que este último enfrenta</w:t>
+      </w:r>
+      <w:r>
+        <w:t>rá</w:t>
+      </w:r>
+      <w:r>
+        <w:t xml:space="preserve"> los desafíos con un nivel técnico y profesional, que probablemente super</w:t>
+      </w:r>
+      <w:r>
+        <w:t>a</w:t>
+      </w:r>
+      <w:r>
+        <w:t>rá</w:t>
+      </w:r>
+      <w:r>
+        <w:t xml:space="preserve"> </w:t>
+      </w:r>
+      <w:r>
+        <w:t>las habilidades de la empresa contratante.</w:t>
+      </w:r>
+    </w:p>
+    <w:p/>
+    <w:p>
+      <w:r>
+        <w:t xml:space="preserve">El desequilibrio que se produce entre las habilidades para gestionar proyectos informáticos, entre la empresa contratante y el proveedor experto, implica el riesgo permanente de ocurrencia de </w:t>
+      </w:r>
+      <w:r>
+        <w:t>incidencias</w:t>
+      </w:r>
+      <w:r>
+        <w:t xml:space="preserve"> que pueden afectar los resultados esperados </w:t>
+      </w:r>
+      <w:r>
+        <w:t xml:space="preserve">y </w:t>
+      </w:r>
+      <w:r>
+        <w:t xml:space="preserve">definidos para </w:t>
+      </w:r>
+      <w:r>
+        <w:t>cada</w:t>
+      </w:r>
+      <w:r>
+        <w:t xml:space="preserve"> proyecto.</w:t>
+      </w:r>
+    </w:p>
+    <w:p/>
+    <w:p>
+      <w:r>
+        <w:t xml:space="preserve">ZOFRI S.A. </w:t>
+      </w:r>
+      <w:r>
+        <w:t>periódicamente</w:t>
+      </w:r>
+      <w:r>
+        <w:t xml:space="preserve"> implementa mejoras a sus servicios, a través del desarrollo de proyectos informáticos</w:t>
+      </w:r>
+      <w:r>
+        <w:t xml:space="preserve">, para lo cual generalmente </w:t>
+      </w:r>
+      <w:r>
+        <w:t xml:space="preserve">contrata a un proveedor experto. </w:t>
+      </w:r>
+      <w:r>
+        <w:t>L</w:t>
+      </w:r>
+      <w:r>
+        <w:t>amentablemente no ha tenido buenos resultados durante la ejecución</w:t>
+      </w:r>
+      <w:r>
+        <w:t xml:space="preserve"> </w:t>
+      </w:r>
+      <w:r>
+        <w:t xml:space="preserve">de </w:t>
+      </w:r>
+      <w:r>
+        <w:t xml:space="preserve">dichos </w:t>
+      </w:r>
+      <w:r>
+        <w:t>proyectos y por lo mismo, el presente trabajo espera aportar con un manual que permita a la organización mejor</w:t>
+      </w:r>
+      <w:r>
+        <w:t>ar la gestión de sus futuros proyectos informáticos.</w:t>
+      </w:r>
+    </w:p>
     <w:p>
       <w:pPr>
         <w:pStyle w:val="Ttulo2"/>
       </w:pPr>
-      <w:bookmarkStart w:id="11" w:name="_Toc525761446"/>
-      <w:bookmarkStart w:id="12" w:name="_Toc527405783"/>
-      <w:r>
-        <w:t>Generalidades</w:t>
-      </w:r>
-      <w:bookmarkEnd w:id="11"/>
-      <w:bookmarkEnd w:id="12"/>
-    </w:p>
-    <w:p>
-      <w:r>
-        <w:t>E</w:t>
-      </w:r>
-      <w:r>
-        <w:t xml:space="preserve">l desarrollo de tecnologías para agilizar la construcción de </w:t>
-      </w:r>
-      <w:r>
-        <w:t>software</w:t>
-      </w:r>
-      <w:r>
-        <w:t xml:space="preserve"> está en permanente crecimiento</w:t>
-      </w:r>
-      <w:r>
-        <w:t xml:space="preserve">, lo </w:t>
-      </w:r>
-      <w:r>
-        <w:t>que</w:t>
-      </w:r>
-      <w:r>
-        <w:t xml:space="preserve"> </w:t>
-      </w:r>
-      <w:r>
-        <w:t>obliga a la</w:t>
-      </w:r>
-      <w:r>
-        <w:t xml:space="preserve">s empresas que </w:t>
-      </w:r>
-      <w:r>
-        <w:t>están</w:t>
-      </w:r>
-      <w:r>
-        <w:t xml:space="preserve"> en el mercado de la </w:t>
-      </w:r>
-      <w:r>
-        <w:t>TI</w:t>
-      </w:r>
-      <w:r>
-        <w:rPr>
-          <w:rStyle w:val="Refdenotaalpie"/>
-        </w:rPr>
-        <w:footnoteReference w:id="1"/>
-      </w:r>
-      <w:r>
-        <w:t xml:space="preserve">, a estar en constante </w:t>
-      </w:r>
-      <w:r>
-        <w:t>mejora</w:t>
-      </w:r>
-      <w:r>
-        <w:t xml:space="preserve"> respecto a la forma en que deben enfrentar cada proyecto</w:t>
-      </w:r>
-      <w:r>
-        <w:t>.</w:t>
-      </w:r>
-      <w:r>
-        <w:t xml:space="preserve"> </w:t>
-      </w:r>
-    </w:p>
-    <w:p/>
-    <w:p>
-      <w:r>
-        <w:t xml:space="preserve">Dado lo anterior, </w:t>
-      </w:r>
-      <w:r>
-        <w:t xml:space="preserve">para </w:t>
-      </w:r>
-      <w:r>
-        <w:t>las empresas que requieren la contratación de servicios para la implementación de proyectos informáticos, cada vez es más complej</w:t>
-      </w:r>
-      <w:r>
-        <w:t>a la relación con el eventual proveedor</w:t>
-      </w:r>
-      <w:r>
-        <w:t xml:space="preserve"> experto</w:t>
-      </w:r>
-      <w:r>
-        <w:t>, ya que este último enfrenta</w:t>
-      </w:r>
-      <w:r>
-        <w:t>rá</w:t>
-      </w:r>
-      <w:r>
-        <w:t xml:space="preserve"> los desafíos con un nivel técnico y profesional, que probablemente super</w:t>
-      </w:r>
-      <w:r>
-        <w:t>a</w:t>
-      </w:r>
-      <w:r>
-        <w:t>rá</w:t>
-      </w:r>
-      <w:r>
-        <w:t xml:space="preserve"> </w:t>
-      </w:r>
-      <w:r>
-        <w:t>las habilidades de la empresa contratante.</w:t>
-      </w:r>
-    </w:p>
-    <w:p/>
-    <w:p>
-      <w:r>
-        <w:t xml:space="preserve">El desequilibrio que se produce entre las habilidades para gestionar proyectos informáticos, entre la empresa contratante y el proveedor experto, implica el riesgo permanente de ocurrencia de </w:t>
-      </w:r>
-      <w:r>
-        <w:t>incidencias</w:t>
-      </w:r>
-      <w:r>
-        <w:t xml:space="preserve"> que pueden afectar los resultados esperados </w:t>
-      </w:r>
-      <w:r>
-        <w:t xml:space="preserve">y </w:t>
-      </w:r>
-      <w:r>
-        <w:t xml:space="preserve">definidos para </w:t>
-      </w:r>
-      <w:r>
-        <w:t>cada</w:t>
-      </w:r>
-      <w:r>
-        <w:t xml:space="preserve"> proyecto.</w:t>
-      </w:r>
-    </w:p>
-    <w:p/>
-    <w:p>
-      <w:r>
-        <w:t xml:space="preserve">ZOFRI S.A. </w:t>
-      </w:r>
-      <w:r>
-        <w:t>periódicamente</w:t>
-      </w:r>
-      <w:r>
-        <w:t xml:space="preserve"> implementa mejoras a sus servicios, a través del desarrollo de proyectos informáticos</w:t>
-      </w:r>
-      <w:r>
-        <w:t xml:space="preserve">, para lo cual generalmente </w:t>
-      </w:r>
-      <w:r>
-        <w:t xml:space="preserve">contrata a un proveedor experto. </w:t>
-      </w:r>
-      <w:r>
-        <w:t>L</w:t>
-      </w:r>
-      <w:r>
-        <w:t>amentablemente no ha tenido buenos resultados durante la ejecución</w:t>
-      </w:r>
-      <w:r>
-        <w:t xml:space="preserve"> </w:t>
-      </w:r>
-      <w:r>
-        <w:t xml:space="preserve">de </w:t>
-      </w:r>
-      <w:r>
-        <w:t xml:space="preserve">dichos </w:t>
-      </w:r>
-      <w:r>
-        <w:t>proyectos y por lo mismo, el presente trabajo espera aportar con un manual que permita a la organización mejor</w:t>
-      </w:r>
-      <w:r>
-        <w:t>ar la gestión de sus futuros proyectos informáticos.</w:t>
-      </w:r>
-    </w:p>
-    <w:p>
-      <w:pPr>
-        <w:pStyle w:val="Ttulo2"/>
-      </w:pPr>
       <w:r>
         <w:br w:type="page"/>
       </w:r>
-      <w:bookmarkStart w:id="13" w:name="_Toc525761447"/>
-      <w:bookmarkStart w:id="14" w:name="_Toc527405784"/>
+      <w:bookmarkStart w:id="12" w:name="_Toc525761447"/>
+      <w:bookmarkStart w:id="13" w:name="_Toc527405784"/>
       <w:r>
         <w:lastRenderedPageBreak/>
         <w:t>Descripción de</w:t>
@@ -4747,18 +4745,18 @@
       <w:r>
         <w:t>a Empresa</w:t>
       </w:r>
+      <w:bookmarkEnd w:id="12"/>
       <w:bookmarkEnd w:id="13"/>
+    </w:p>
+    <w:p>
+      <w:pPr>
+        <w:pStyle w:val="Ttulo3"/>
+      </w:pPr>
+      <w:bookmarkStart w:id="14" w:name="_Toc527405785"/>
+      <w:r>
+        <w:t>Reseña</w:t>
+      </w:r>
       <w:bookmarkEnd w:id="14"/>
-    </w:p>
-    <w:p>
-      <w:pPr>
-        <w:pStyle w:val="Ttulo3"/>
-      </w:pPr>
-      <w:bookmarkStart w:id="15" w:name="_Toc527405785"/>
-      <w:r>
-        <w:t>Reseña</w:t>
-      </w:r>
-      <w:bookmarkEnd w:id="15"/>
     </w:p>
     <w:p>
       <w:r>
@@ -5064,12 +5062,12 @@
       <w:r>
         <w:br w:type="page"/>
       </w:r>
-      <w:bookmarkStart w:id="16" w:name="_Toc527405786"/>
+      <w:bookmarkStart w:id="15" w:name="_Toc527405786"/>
       <w:r>
         <w:lastRenderedPageBreak/>
         <w:t>Aspectos Estratégicos</w:t>
       </w:r>
-      <w:bookmarkEnd w:id="16"/>
+      <w:bookmarkEnd w:id="15"/>
     </w:p>
     <w:p>
       <w:r>
@@ -6160,12 +6158,12 @@
       <w:r>
         <w:br w:type="page"/>
       </w:r>
-      <w:bookmarkStart w:id="17" w:name="_Toc527405787"/>
+      <w:bookmarkStart w:id="16" w:name="_Toc527405787"/>
       <w:r>
         <w:lastRenderedPageBreak/>
         <w:t>Centros de Negocios</w:t>
       </w:r>
-      <w:bookmarkEnd w:id="17"/>
+      <w:bookmarkEnd w:id="16"/>
     </w:p>
     <w:p>
       <w:r>
@@ -6841,12 +6839,12 @@
       <w:r>
         <w:br w:type="page"/>
       </w:r>
-      <w:bookmarkStart w:id="18" w:name="_Toc527405788"/>
+      <w:bookmarkStart w:id="17" w:name="_Toc527405788"/>
       <w:r>
         <w:lastRenderedPageBreak/>
         <w:t>Dotación</w:t>
       </w:r>
-      <w:bookmarkEnd w:id="18"/>
+      <w:bookmarkEnd w:id="17"/>
     </w:p>
     <w:p>
       <w:r>
@@ -8873,12 +8871,12 @@
       <w:r>
         <w:br w:type="page"/>
       </w:r>
-      <w:bookmarkStart w:id="19" w:name="_Toc527405789"/>
+      <w:bookmarkStart w:id="18" w:name="_Toc527405789"/>
       <w:r>
         <w:lastRenderedPageBreak/>
         <w:t>Estructura Organizacional</w:t>
       </w:r>
-      <w:bookmarkEnd w:id="19"/>
+      <w:bookmarkEnd w:id="18"/>
     </w:p>
     <w:p>
       <w:r>
@@ -9971,7 +9969,7 @@
         </w:numPr>
         <w:ind w:left="851" w:hanging="851"/>
       </w:pPr>
-      <w:bookmarkStart w:id="20" w:name="_Toc525761448"/>
+      <w:bookmarkStart w:id="19" w:name="_Toc525761448"/>
     </w:p>
     <w:p/>
     <w:p/>
@@ -10061,13 +10059,13 @@
       <w:pPr>
         <w:pStyle w:val="Ttulo2"/>
       </w:pPr>
-      <w:bookmarkStart w:id="21" w:name="_Toc527405790"/>
+      <w:bookmarkStart w:id="20" w:name="_Toc527405790"/>
       <w:r>
         <w:lastRenderedPageBreak/>
         <w:t>Descripción del Tema</w:t>
       </w:r>
+      <w:bookmarkEnd w:id="19"/>
       <w:bookmarkEnd w:id="20"/>
-      <w:bookmarkEnd w:id="21"/>
     </w:p>
     <w:p>
       <w:r>
@@ -10358,21 +10356,39 @@
       <w:pPr>
         <w:pStyle w:val="Ttulo2"/>
       </w:pPr>
-      <w:bookmarkStart w:id="22" w:name="_Toc525761449"/>
+      <w:bookmarkStart w:id="21" w:name="_Toc525761449"/>
       <w:r>
         <w:br w:type="page"/>
       </w:r>
-      <w:bookmarkStart w:id="23" w:name="_Toc527405791"/>
+      <w:bookmarkStart w:id="22" w:name="_Toc527405791"/>
       <w:r>
         <w:lastRenderedPageBreak/>
         <w:t>Objetivos</w:t>
       </w:r>
+      <w:bookmarkEnd w:id="21"/>
       <w:bookmarkEnd w:id="22"/>
+    </w:p>
+    <w:p>
+      <w:r>
+        <w:t>A continuación, se presentan los objetivos que definen el alcance de este trabajo.</w:t>
+      </w:r>
+    </w:p>
+    <w:p/>
+    <w:p>
+      <w:pPr>
+        <w:pStyle w:val="Ttulo3"/>
+      </w:pPr>
+      <w:bookmarkStart w:id="23" w:name="_Toc525761450"/>
+      <w:bookmarkStart w:id="24" w:name="_Toc527405792"/>
+      <w:r>
+        <w:t>Objetivo General</w:t>
+      </w:r>
       <w:bookmarkEnd w:id="23"/>
-    </w:p>
-    <w:p>
-      <w:r>
-        <w:t>A continuación, se presentan los objetivos que definen el alcance de este trabajo.</w:t>
+      <w:bookmarkEnd w:id="24"/>
+    </w:p>
+    <w:p>
+      <w:r>
+        <w:t>Elaborar un manual de buenas prácticas para el desarrollo de proyectos informáticos en ZOFRI S.A.</w:t>
       </w:r>
     </w:p>
     <w:p/>
@@ -10380,31 +10396,13 @@
       <w:pPr>
         <w:pStyle w:val="Ttulo3"/>
       </w:pPr>
-      <w:bookmarkStart w:id="24" w:name="_Toc525761450"/>
-      <w:bookmarkStart w:id="25" w:name="_Toc527405792"/>
-      <w:r>
-        <w:t>Objetivo General</w:t>
-      </w:r>
-      <w:bookmarkEnd w:id="24"/>
+      <w:bookmarkStart w:id="25" w:name="_Toc525761451"/>
+      <w:bookmarkStart w:id="26" w:name="_Toc527405793"/>
+      <w:r>
+        <w:t>Objetivos Específicos</w:t>
+      </w:r>
       <w:bookmarkEnd w:id="25"/>
-    </w:p>
-    <w:p>
-      <w:r>
-        <w:t>Elaborar un manual de buenas prácticas para el desarrollo de proyectos informáticos en ZOFRI S.A.</w:t>
-      </w:r>
-    </w:p>
-    <w:p/>
-    <w:p>
-      <w:pPr>
-        <w:pStyle w:val="Ttulo3"/>
-      </w:pPr>
-      <w:bookmarkStart w:id="26" w:name="_Toc525761451"/>
-      <w:bookmarkStart w:id="27" w:name="_Toc527405793"/>
-      <w:r>
-        <w:t>Objetivos Específicos</w:t>
-      </w:r>
       <w:bookmarkEnd w:id="26"/>
-      <w:bookmarkEnd w:id="27"/>
     </w:p>
     <w:p>
       <w:r>
@@ -10580,26 +10578,26 @@
       <w:r>
         <w:br w:type="page"/>
       </w:r>
-      <w:bookmarkStart w:id="28" w:name="_Toc525761452"/>
-      <w:bookmarkStart w:id="29" w:name="_Toc527405794"/>
+      <w:bookmarkStart w:id="27" w:name="_Toc525761452"/>
+      <w:bookmarkStart w:id="28" w:name="_Toc527405794"/>
       <w:r>
         <w:lastRenderedPageBreak/>
         <w:t>Marco Teórico</w:t>
       </w:r>
+      <w:bookmarkEnd w:id="27"/>
       <w:bookmarkEnd w:id="28"/>
+    </w:p>
+    <w:p/>
+    <w:p>
+      <w:pPr>
+        <w:pStyle w:val="Ttulo2"/>
+      </w:pPr>
+      <w:bookmarkStart w:id="29" w:name="_Toc527405795"/>
+      <w:bookmarkStart w:id="30" w:name="_Toc525761453"/>
+      <w:r>
+        <w:t>Gestión de Proyectos Informáticos</w:t>
+      </w:r>
       <w:bookmarkEnd w:id="29"/>
-    </w:p>
-    <w:p/>
-    <w:p>
-      <w:pPr>
-        <w:pStyle w:val="Ttulo2"/>
-      </w:pPr>
-      <w:bookmarkStart w:id="30" w:name="_Toc527405795"/>
-      <w:bookmarkStart w:id="31" w:name="_Toc525761453"/>
-      <w:r>
-        <w:t>Gestión de Proyectos Informáticos</w:t>
-      </w:r>
-      <w:bookmarkEnd w:id="30"/>
     </w:p>
     <w:p>
       <w:pPr>
@@ -10792,7 +10790,7 @@
       <w:r>
         <w:br w:type="page"/>
       </w:r>
-      <w:bookmarkStart w:id="32" w:name="_Toc527405796"/>
+      <w:bookmarkStart w:id="31" w:name="_Toc527405796"/>
       <w:r>
         <w:lastRenderedPageBreak/>
         <w:t>CMMI</w:t>
@@ -10803,7 +10801,7 @@
         </w:rPr>
         <w:footnoteReference w:id="3"/>
       </w:r>
-      <w:bookmarkEnd w:id="32"/>
+      <w:bookmarkEnd w:id="31"/>
     </w:p>
     <w:p>
       <w:r>
@@ -11345,21 +11343,21 @@
       <w:r>
         <w:br w:type="page"/>
       </w:r>
-      <w:bookmarkStart w:id="33" w:name="_Toc525761454"/>
-      <w:bookmarkStart w:id="34" w:name="_Toc527405797"/>
-      <w:bookmarkEnd w:id="31"/>
+      <w:bookmarkStart w:id="32" w:name="_Toc525761454"/>
+      <w:bookmarkStart w:id="33" w:name="_Toc527405797"/>
+      <w:bookmarkEnd w:id="30"/>
       <w:r>
         <w:lastRenderedPageBreak/>
         <w:t>Guía del PMBOK</w:t>
       </w:r>
+      <w:bookmarkEnd w:id="32"/>
+      <w:r>
+        <w:rPr>
+          <w:rStyle w:val="Refdenotaalpie"/>
+        </w:rPr>
+        <w:footnoteReference w:id="4"/>
+      </w:r>
       <w:bookmarkEnd w:id="33"/>
-      <w:r>
-        <w:rPr>
-          <w:rStyle w:val="Refdenotaalpie"/>
-        </w:rPr>
-        <w:footnoteReference w:id="4"/>
-      </w:r>
-      <w:bookmarkEnd w:id="34"/>
     </w:p>
     <w:p>
       <w:r>
@@ -12434,14 +12432,14 @@
       <w:r>
         <w:br w:type="page"/>
       </w:r>
-      <w:bookmarkStart w:id="35" w:name="_Toc308398436"/>
-      <w:bookmarkStart w:id="36" w:name="_Toc527405798"/>
+      <w:bookmarkStart w:id="34" w:name="_Toc308398436"/>
+      <w:bookmarkStart w:id="35" w:name="_Toc527405798"/>
       <w:r>
         <w:lastRenderedPageBreak/>
         <w:t>Grupos de Procesos de la Dirección de Proyectos</w:t>
       </w:r>
+      <w:bookmarkEnd w:id="34"/>
       <w:bookmarkEnd w:id="35"/>
-      <w:bookmarkEnd w:id="36"/>
     </w:p>
     <w:p>
       <w:r>
@@ -12834,13 +12832,13 @@
       <w:pPr>
         <w:pStyle w:val="Ttulo3"/>
       </w:pPr>
-      <w:bookmarkStart w:id="37" w:name="_Toc308398437"/>
-      <w:bookmarkStart w:id="38" w:name="_Toc527405799"/>
+      <w:bookmarkStart w:id="36" w:name="_Toc308398437"/>
+      <w:bookmarkStart w:id="37" w:name="_Toc527405799"/>
       <w:r>
         <w:t>Áreas de Conocimiento de la Dirección de Proyectos</w:t>
       </w:r>
+      <w:bookmarkEnd w:id="36"/>
       <w:bookmarkEnd w:id="37"/>
-      <w:bookmarkEnd w:id="38"/>
     </w:p>
     <w:p>
       <w:pPr>
@@ -13775,7 +13773,7 @@
       <w:pPr>
         <w:pStyle w:val="Grfico1"/>
       </w:pPr>
-      <w:bookmarkStart w:id="39" w:name="_Toc525761455"/>
+      <w:bookmarkStart w:id="38" w:name="_Toc525761455"/>
       <w:r>
         <w:t>Relación entre l</w:t>
       </w:r>
@@ -13805,13 +13803,13 @@
       <w:r>
         <w:br w:type="page"/>
       </w:r>
-      <w:bookmarkStart w:id="40" w:name="_Toc527405800"/>
+      <w:bookmarkStart w:id="39" w:name="_Toc527405800"/>
       <w:r>
         <w:lastRenderedPageBreak/>
         <w:t>Buenas Prácticas</w:t>
       </w:r>
+      <w:bookmarkEnd w:id="38"/>
       <w:bookmarkEnd w:id="39"/>
-      <w:bookmarkEnd w:id="40"/>
     </w:p>
     <w:p>
       <w:r>
@@ -13904,12 +13902,12 @@
         </w:rPr>
         <w:br w:type="page"/>
       </w:r>
-      <w:bookmarkStart w:id="41" w:name="_Toc527405801"/>
+      <w:bookmarkStart w:id="40" w:name="_Toc527405801"/>
       <w:r>
         <w:lastRenderedPageBreak/>
         <w:t>Mejora Continua</w:t>
       </w:r>
-      <w:bookmarkEnd w:id="41"/>
+      <w:bookmarkEnd w:id="40"/>
     </w:p>
     <w:p>
       <w:r>
@@ -14695,12 +14693,12 @@
       <w:r>
         <w:br w:type="page"/>
       </w:r>
-      <w:bookmarkStart w:id="42" w:name="_Toc527405802"/>
+      <w:bookmarkStart w:id="41" w:name="_Toc527405802"/>
       <w:r>
         <w:lastRenderedPageBreak/>
         <w:t>Factores Críticos</w:t>
       </w:r>
-      <w:bookmarkEnd w:id="42"/>
+      <w:bookmarkEnd w:id="41"/>
     </w:p>
     <w:p>
       <w:pPr>
@@ -16699,55 +16697,134 @@
       <w:r>
         <w:br w:type="page"/>
       </w:r>
-      <w:bookmarkStart w:id="43" w:name="_Toc525761456"/>
-      <w:bookmarkStart w:id="44" w:name="_Toc527405803"/>
+      <w:bookmarkStart w:id="42" w:name="_Toc525761456"/>
+      <w:bookmarkStart w:id="43" w:name="_Toc527405803"/>
       <w:r>
         <w:lastRenderedPageBreak/>
         <w:t>Desarrollo</w:t>
       </w:r>
+      <w:bookmarkEnd w:id="42"/>
       <w:bookmarkEnd w:id="43"/>
+    </w:p>
+    <w:p/>
+    <w:p>
+      <w:pPr>
+        <w:pStyle w:val="Ttulo2"/>
+      </w:pPr>
+      <w:bookmarkStart w:id="44" w:name="_Toc525761457"/>
+      <w:bookmarkStart w:id="45" w:name="_Toc527405804"/>
+      <w:r>
+        <w:t>Metodología</w:t>
+      </w:r>
       <w:bookmarkEnd w:id="44"/>
-    </w:p>
-    <w:p/>
-    <w:p>
-      <w:pPr>
-        <w:pStyle w:val="Ttulo2"/>
-      </w:pPr>
-      <w:bookmarkStart w:id="45" w:name="_Toc525761457"/>
-      <w:bookmarkStart w:id="46" w:name="_Toc527405804"/>
-      <w:r>
-        <w:t>Metodología</w:t>
-      </w:r>
       <w:bookmarkEnd w:id="45"/>
+    </w:p>
+    <w:p>
+      <w:r>
+        <w:t xml:space="preserve">Para garantizar el cumplimiento de los objetivos definidos, la metodología utilizada estará en directa relación con las acciones que se desprenden de dichos objetivos y, en consecuencia, </w:t>
+      </w:r>
+      <w:r>
+        <w:t xml:space="preserve">el desarrollo </w:t>
+      </w:r>
+      <w:r>
+        <w:t xml:space="preserve">se </w:t>
+      </w:r>
+      <w:r>
+        <w:t>hará</w:t>
+      </w:r>
+      <w:r>
+        <w:t xml:space="preserve"> </w:t>
+      </w:r>
+      <w:r>
+        <w:t xml:space="preserve">en tres </w:t>
+      </w:r>
+      <w:r>
+        <w:t>etapa</w:t>
+      </w:r>
+      <w:r>
+        <w:t>s</w:t>
+      </w:r>
+      <w:r>
+        <w:t>:</w:t>
+      </w:r>
+    </w:p>
+    <w:p/>
+    <w:p>
+      <w:pPr>
+        <w:pStyle w:val="Ttulo3"/>
+      </w:pPr>
+      <w:bookmarkStart w:id="46" w:name="_Toc527405805"/>
+      <w:r>
+        <w:t>Identificación de los Factores Críticos</w:t>
+      </w:r>
       <w:bookmarkEnd w:id="46"/>
     </w:p>
     <w:p>
       <w:r>
-        <w:t xml:space="preserve">Para garantizar el cumplimiento de los objetivos definidos, la metodología utilizada estará en directa relación con las acciones que se desprenden de dichos objetivos y, en consecuencia, </w:t>
-      </w:r>
-      <w:r>
-        <w:t xml:space="preserve">el desarrollo </w:t>
-      </w:r>
-      <w:r>
-        <w:t xml:space="preserve">se </w:t>
-      </w:r>
-      <w:r>
-        <w:t>hará</w:t>
+        <w:t xml:space="preserve">En esta </w:t>
+      </w:r>
+      <w:r>
+        <w:t>etapa</w:t>
+      </w:r>
+      <w:r>
+        <w:t xml:space="preserve"> se identificarán los factores críticos que influyen en </w:t>
+      </w:r>
+      <w:r>
+        <w:t xml:space="preserve">el desarrollo de los </w:t>
+      </w:r>
+      <w:r>
+        <w:t>proyectos</w:t>
+      </w:r>
+      <w:r>
+        <w:t xml:space="preserve"> de ZOFRI S.A.</w:t>
+      </w:r>
+      <w:r>
+        <w:t xml:space="preserve">, lo </w:t>
+      </w:r>
+      <w:r>
+        <w:t>que</w:t>
+      </w:r>
+      <w:r>
+        <w:t xml:space="preserve"> permitirá focalizar la elaboración de las buenas prácticas</w:t>
+      </w:r>
+      <w:r>
+        <w:t>, según las necesidades concretas de la organización</w:t>
+      </w:r>
+      <w:r>
+        <w:t xml:space="preserve">. Para este análisis, será necesario una revisión de </w:t>
+      </w:r>
+      <w:r>
+        <w:t xml:space="preserve">los </w:t>
+      </w:r>
+      <w:r>
+        <w:t>antecedentes históricos</w:t>
       </w:r>
       <w:r>
         <w:t xml:space="preserve"> </w:t>
       </w:r>
       <w:r>
-        <w:t xml:space="preserve">en tres </w:t>
-      </w:r>
-      <w:r>
-        <w:t>etapa</w:t>
+        <w:t xml:space="preserve">de </w:t>
+      </w:r>
+      <w:r>
+        <w:t>proyectos previamente</w:t>
+      </w:r>
+      <w:r>
+        <w:t xml:space="preserve"> ejecutados</w:t>
+      </w:r>
+      <w:r>
+        <w:t>, como también recoger la visión de expertos del área</w:t>
+      </w:r>
+      <w:r>
+        <w:t xml:space="preserve"> y usuarios finale</w:t>
       </w:r>
       <w:r>
         <w:t>s</w:t>
       </w:r>
       <w:r>
-        <w:t>:</w:t>
+        <w:t>.</w:t>
+      </w:r>
+      <w:r>
+        <w:t xml:space="preserve"> </w:t>
       </w:r>
     </w:p>
     <w:p/>
@@ -16755,78 +16832,48 @@
       <w:pPr>
         <w:pStyle w:val="Ttulo3"/>
       </w:pPr>
-      <w:bookmarkStart w:id="47" w:name="_Toc527405805"/>
-      <w:r>
-        <w:t>Identificación de los Factores Críticos</w:t>
+      <w:bookmarkStart w:id="47" w:name="_Toc527405806"/>
+      <w:r>
+        <w:t>Desarrollo del Manual</w:t>
       </w:r>
       <w:bookmarkEnd w:id="47"/>
     </w:p>
     <w:p>
       <w:r>
-        <w:t xml:space="preserve">En esta </w:t>
-      </w:r>
-      <w:r>
-        <w:t>etapa</w:t>
-      </w:r>
-      <w:r>
-        <w:t xml:space="preserve"> se identificarán los factores críticos que influyen en </w:t>
-      </w:r>
-      <w:r>
-        <w:t xml:space="preserve">el desarrollo de los </w:t>
-      </w:r>
-      <w:r>
-        <w:t>proyectos</w:t>
-      </w:r>
-      <w:r>
-        <w:t xml:space="preserve"> de ZOFRI S.A.</w:t>
-      </w:r>
-      <w:r>
-        <w:t xml:space="preserve">, lo </w:t>
-      </w:r>
-      <w:r>
-        <w:t>que</w:t>
-      </w:r>
-      <w:r>
-        <w:t xml:space="preserve"> permitirá focalizar la elaboración de las buenas prácticas</w:t>
-      </w:r>
-      <w:r>
-        <w:t>, según las necesidades concretas de la organización</w:t>
-      </w:r>
-      <w:r>
-        <w:t xml:space="preserve">. Para este análisis, será necesario una revisión de </w:t>
-      </w:r>
-      <w:r>
-        <w:t xml:space="preserve">los </w:t>
-      </w:r>
-      <w:r>
-        <w:t>antecedentes históricos</w:t>
-      </w:r>
-      <w:r>
-        <w:t xml:space="preserve"> </w:t>
-      </w:r>
-      <w:r>
-        <w:t xml:space="preserve">de </w:t>
-      </w:r>
-      <w:r>
-        <w:t>proyectos previamente</w:t>
-      </w:r>
-      <w:r>
-        <w:t xml:space="preserve"> ejecutados</w:t>
-      </w:r>
-      <w:r>
-        <w:t>, como también recoger la visión de expertos del área</w:t>
-      </w:r>
-      <w:r>
-        <w:t xml:space="preserve"> y usuarios finale</w:t>
-      </w:r>
-      <w:r>
-        <w:t>s</w:t>
-      </w:r>
-      <w:r>
-        <w:t>.</w:t>
-      </w:r>
-      <w:r>
-        <w:t xml:space="preserve"> </w:t>
+        <w:t xml:space="preserve">En </w:t>
+      </w:r>
+      <w:r>
+        <w:t xml:space="preserve">esta </w:t>
+      </w:r>
+      <w:r>
+        <w:t xml:space="preserve">segunda etapa se comenzará con el desarrollo de las acciones necesarias para la elaboración del manual, considerando el establecimiento de su estructura, </w:t>
+      </w:r>
+      <w:r>
+        <w:t>la cual s</w:t>
+      </w:r>
+      <w:r>
+        <w:t xml:space="preserve">erá </w:t>
+      </w:r>
+      <w:r>
+        <w:t>validad</w:t>
+      </w:r>
+      <w:r>
+        <w:t>a</w:t>
+      </w:r>
+      <w:r>
+        <w:t xml:space="preserve"> por personal de ZOFRI S.A., </w:t>
+      </w:r>
+      <w:r>
+        <w:t xml:space="preserve">permitiendo </w:t>
+      </w:r>
+      <w:r>
+        <w:t xml:space="preserve">continuar con la elaboración del </w:t>
+      </w:r>
+      <w:r>
+        <w:t xml:space="preserve">respectivo </w:t>
+      </w:r>
+      <w:r>
+        <w:t>contenido. Esto último también será validado por personal de ZOFRI S.A.</w:t>
       </w:r>
     </w:p>
     <w:p/>
@@ -16834,60 +16881,11 @@
       <w:pPr>
         <w:pStyle w:val="Ttulo3"/>
       </w:pPr>
-      <w:bookmarkStart w:id="48" w:name="_Toc527405806"/>
-      <w:r>
-        <w:t>Desarrollo del Manual</w:t>
+      <w:bookmarkStart w:id="48" w:name="_Toc527405807"/>
+      <w:r>
+        <w:t>Plan de Implementación</w:t>
       </w:r>
       <w:bookmarkEnd w:id="48"/>
-    </w:p>
-    <w:p>
-      <w:r>
-        <w:t xml:space="preserve">En </w:t>
-      </w:r>
-      <w:r>
-        <w:t xml:space="preserve">esta </w:t>
-      </w:r>
-      <w:r>
-        <w:t xml:space="preserve">segunda etapa se comenzará con el desarrollo de las acciones necesarias para la elaboración del manual, considerando el establecimiento de su estructura, </w:t>
-      </w:r>
-      <w:r>
-        <w:t>la cual s</w:t>
-      </w:r>
-      <w:r>
-        <w:t xml:space="preserve">erá </w:t>
-      </w:r>
-      <w:r>
-        <w:t>validad</w:t>
-      </w:r>
-      <w:r>
-        <w:t>a</w:t>
-      </w:r>
-      <w:r>
-        <w:t xml:space="preserve"> por personal de ZOFRI S.A., </w:t>
-      </w:r>
-      <w:r>
-        <w:t xml:space="preserve">permitiendo </w:t>
-      </w:r>
-      <w:r>
-        <w:t xml:space="preserve">continuar con la elaboración del </w:t>
-      </w:r>
-      <w:r>
-        <w:t xml:space="preserve">respectivo </w:t>
-      </w:r>
-      <w:r>
-        <w:t>contenido. Esto último también será validado por personal de ZOFRI S.A.</w:t>
-      </w:r>
-    </w:p>
-    <w:p/>
-    <w:p>
-      <w:pPr>
-        <w:pStyle w:val="Ttulo3"/>
-      </w:pPr>
-      <w:bookmarkStart w:id="49" w:name="_Toc527405807"/>
-      <w:r>
-        <w:t>Plan de Implementación</w:t>
-      </w:r>
-      <w:bookmarkEnd w:id="49"/>
     </w:p>
     <w:p>
       <w:r>
@@ -16946,19 +16944,19 @@
               <v:path o:extrusionok="t" o:connecttype="none"/>
               <o:lock v:ext="edit" text="t"/>
             </v:shape>
-            <v:shape id="_s1172" o:spid="_x0000_s1172" type="#_x0000_t33" style="position:absolute;left:4323;top:22422;width:352;height:1776;rotation:180" o:connectortype="elbow" adj="-236127,-231802,-236127"/>
-            <v:shape id="_s1173" o:spid="_x0000_s1173" type="#_x0000_t33" style="position:absolute;left:4323;top:22422;width:352;height:699;rotation:180" o:connectortype="elbow" adj="-236127,-555881,-236127"/>
-            <v:shape id="_s1174" o:spid="_x0000_s1174" type="#_x0000_t33" style="position:absolute;left:4323;top:17027;width:352;height:3935;rotation:180" o:connectortype="elbow" adj="-236127,-86861,-236127"/>
-            <v:shape id="_s1175" o:spid="_x0000_s1175" type="#_x0000_t33" style="position:absolute;left:4323;top:17027;width:352;height:2858;rotation:180" o:connectortype="elbow" adj="-236127,-111464,-236127"/>
-            <v:shape id="_s1176" o:spid="_x0000_s1176" type="#_x0000_t33" style="position:absolute;left:4323;top:17027;width:352;height:1778;rotation:180" o:connectortype="elbow" adj="-236127,-166073,-236127"/>
-            <v:shape id="_s1177" o:spid="_x0000_s1177" type="#_x0000_t33" style="position:absolute;left:4323;top:17027;width:352;height:699;rotation:180" o:connectortype="elbow" adj="-236127,-389108,-236127"/>
-            <v:shape id="_s1178" o:spid="_x0000_s1178" type="#_x0000_t33" style="position:absolute;left:4323;top:11631;width:352;height:3936;rotation:180" o:connectortype="elbow" adj="-236127,-57225,-236127"/>
-            <v:shape id="_s1179" o:spid="_x0000_s1179" type="#_x0000_t33" style="position:absolute;left:4323;top:11631;width:352;height:2857;rotation:180" o:connectortype="elbow" adj="-236127,-70673,-236127"/>
-            <v:shape id="_s1180" o:spid="_x0000_s1180" type="#_x0000_t33" style="position:absolute;left:4323;top:11631;width:352;height:1779;rotation:180" o:connectortype="elbow" adj="-236127,-100431,-236127"/>
-            <v:shape id="_s1181" o:spid="_x0000_s1181" type="#_x0000_t33" style="position:absolute;left:4323;top:11631;width:352;height:698;rotation:180" o:connectortype="elbow" adj="-236127,-222291,-236127"/>
-            <v:shape id="_s1182" o:spid="_x0000_s1182" type="#_x0000_t33" style="position:absolute;left:2883;top:10550;width:352;height:11491;rotation:180" o:connectortype="elbow" adj="-147650,-31774,-147650"/>
-            <v:shape id="_s1183" o:spid="_x0000_s1183" type="#_x0000_t33" style="position:absolute;left:2883;top:10550;width:352;height:6096;rotation:180" o:connectortype="elbow" adj="-147650,-40779,-147650"/>
-            <v:shape id="_s1184" o:spid="_x0000_s1184" type="#_x0000_t33" style="position:absolute;left:2883;top:10550;width:352;height:699;rotation:180" o:connectortype="elbow" adj="-147650,-188901,-147650"/>
+            <v:shape id="_s1172" o:spid="_x0000_s1172" type="#_x0000_t33" style="position:absolute;left:4323;top:22422;width:352;height:1776;rotation:180" o:connectortype="elbow" adj="-236093,-229881,-236093"/>
+            <v:shape id="_s1173" o:spid="_x0000_s1173" type="#_x0000_t33" style="position:absolute;left:4323;top:22422;width:352;height:699;rotation:180" o:connectortype="elbow" adj="-236093,-550998,-236093"/>
+            <v:shape id="_s1174" o:spid="_x0000_s1174" type="#_x0000_t33" style="position:absolute;left:4323;top:17027;width:352;height:3935;rotation:180" o:connectortype="elbow" adj="-236093,-85994,-236093"/>
+            <v:shape id="_s1175" o:spid="_x0000_s1175" type="#_x0000_t33" style="position:absolute;left:4323;top:17027;width:352;height:2858;rotation:180" o:connectortype="elbow" adj="-236093,-110270,-236093"/>
+            <v:shape id="_s1176" o:spid="_x0000_s1176" type="#_x0000_t33" style="position:absolute;left:4323;top:17027;width:352;height:1778;rotation:180" o:connectortype="elbow" adj="-236093,-164153,-236093"/>
+            <v:shape id="_s1177" o:spid="_x0000_s1177" type="#_x0000_t33" style="position:absolute;left:4323;top:17027;width:352;height:699;rotation:180" o:connectortype="elbow" adj="-236093,-384225,-236093"/>
+            <v:shape id="_s1178" o:spid="_x0000_s1178" type="#_x0000_t33" style="position:absolute;left:4323;top:11631;width:352;height:3936;rotation:180" o:connectortype="elbow" adj="-236093,-56358,-236093"/>
+            <v:shape id="_s1179" o:spid="_x0000_s1179" type="#_x0000_t33" style="position:absolute;left:4323;top:11631;width:352;height:2857;rotation:180" o:connectortype="elbow" adj="-236093,-69479,-236093"/>
+            <v:shape id="_s1180" o:spid="_x0000_s1180" type="#_x0000_t33" style="position:absolute;left:4323;top:11631;width:352;height:1779;rotation:180" o:connectortype="elbow" adj="-236093,-98513,-236093"/>
+            <v:shape id="_s1181" o:spid="_x0000_s1181" type="#_x0000_t33" style="position:absolute;left:4323;top:11631;width:352;height:698;rotation:180" o:connectortype="elbow" adj="-236093,-217408,-236093"/>
+            <v:shape id="_s1182" o:spid="_x0000_s1182" type="#_x0000_t33" style="position:absolute;left:2883;top:10550;width:352;height:11491;rotation:180" o:connectortype="elbow" adj="-147617,-31477,-147617"/>
+            <v:shape id="_s1183" o:spid="_x0000_s1183" type="#_x0000_t33" style="position:absolute;left:2883;top:10550;width:352;height:6096;rotation:180" o:connectortype="elbow" adj="-147617,-40219,-147617"/>
+            <v:shape id="_s1184" o:spid="_x0000_s1184" type="#_x0000_t33" style="position:absolute;left:2883;top:10550;width:352;height:699;rotation:180" o:connectortype="elbow" adj="-147617,-184018,-147617"/>
             <v:rect id="_s1185" o:spid="_x0000_s1185" style="position:absolute;left:1803;top:9809;width:2160;height:720;v-text-anchor:middle" o:dgmlayout="2" o:dgmnodekind="1" o:dgmlayoutmru="2" filled="f" strokecolor="#d1e0ce" strokeweight="1.5pt">
               <v:textbox inset="0,0,0,0">
                 <w:txbxContent>
@@ -17643,60 +17641,60 @@
       <w:pPr>
         <w:pStyle w:val="Ttulo2"/>
       </w:pPr>
-      <w:bookmarkStart w:id="50" w:name="_Toc525761458"/>
+      <w:bookmarkStart w:id="49" w:name="_Toc525761458"/>
       <w:r>
         <w:br w:type="page"/>
       </w:r>
-      <w:bookmarkStart w:id="51" w:name="_Toc527405808"/>
+      <w:bookmarkStart w:id="50" w:name="_Toc527405808"/>
       <w:r>
         <w:lastRenderedPageBreak/>
         <w:t>Identificación de Factores Críticos</w:t>
       </w:r>
+      <w:bookmarkEnd w:id="49"/>
       <w:bookmarkEnd w:id="50"/>
+    </w:p>
+    <w:p/>
+    <w:p>
+      <w:pPr>
+        <w:pStyle w:val="Ttulo3"/>
+      </w:pPr>
+      <w:bookmarkStart w:id="51" w:name="_Toc525761459"/>
+      <w:bookmarkStart w:id="52" w:name="_Toc527405809"/>
+      <w:r>
+        <w:t>Revisión de Antecedentes Históricos</w:t>
+      </w:r>
       <w:bookmarkEnd w:id="51"/>
+      <w:bookmarkEnd w:id="52"/>
     </w:p>
     <w:p/>
     <w:p>
       <w:pPr>
         <w:pStyle w:val="Ttulo3"/>
       </w:pPr>
-      <w:bookmarkStart w:id="52" w:name="_Toc525761459"/>
-      <w:bookmarkStart w:id="53" w:name="_Toc527405809"/>
-      <w:r>
-        <w:t>Revisión de Antecedentes Históricos</w:t>
-      </w:r>
-      <w:bookmarkEnd w:id="52"/>
+      <w:bookmarkStart w:id="53" w:name="_Toc525761460"/>
+      <w:bookmarkStart w:id="54" w:name="_Toc527405810"/>
+      <w:r>
+        <w:t>Visión de Expertos y Usuarios</w:t>
+      </w:r>
       <w:bookmarkEnd w:id="53"/>
+      <w:bookmarkEnd w:id="54"/>
     </w:p>
     <w:p/>
     <w:p>
       <w:pPr>
         <w:pStyle w:val="Ttulo3"/>
       </w:pPr>
-      <w:bookmarkStart w:id="54" w:name="_Toc525761460"/>
-      <w:bookmarkStart w:id="55" w:name="_Toc527405810"/>
-      <w:r>
-        <w:t>Visión de Expertos y Usuarios</w:t>
-      </w:r>
-      <w:bookmarkEnd w:id="54"/>
-      <w:bookmarkEnd w:id="55"/>
-    </w:p>
-    <w:p/>
-    <w:p>
-      <w:pPr>
-        <w:pStyle w:val="Ttulo3"/>
-      </w:pPr>
-      <w:bookmarkStart w:id="56" w:name="_Toc525761462"/>
+      <w:bookmarkStart w:id="55" w:name="_Toc525761462"/>
       <w:r>
         <w:br w:type="page"/>
       </w:r>
-      <w:bookmarkStart w:id="57" w:name="_Toc527405811"/>
+      <w:bookmarkStart w:id="56" w:name="_Toc527405811"/>
       <w:r>
         <w:lastRenderedPageBreak/>
         <w:t>Factores Críticos</w:t>
       </w:r>
+      <w:bookmarkEnd w:id="55"/>
       <w:bookmarkEnd w:id="56"/>
-      <w:bookmarkEnd w:id="57"/>
     </w:p>
     <w:p>
       <w:r>
@@ -18400,6 +18398,12 @@
               <w:jc w:val="left"/>
             </w:pPr>
             <w:r>
+              <w:t xml:space="preserve">Aseguramiento </w:t>
+            </w:r>
+            <w:r>
+              <w:t xml:space="preserve">de </w:t>
+            </w:r>
+            <w:r>
               <w:t>Calidad</w:t>
             </w:r>
           </w:p>
@@ -18504,6 +18508,15 @@
               <w:t>Gestión de los Recursos</w:t>
             </w:r>
           </w:p>
+          <w:p>
+            <w:pPr>
+              <w:spacing w:line="240" w:lineRule="auto"/>
+              <w:jc w:val="left"/>
+            </w:pPr>
+            <w:r>
+              <w:t>Gestión de las Comunicaciones</w:t>
+            </w:r>
+          </w:p>
         </w:tc>
       </w:tr>
       <w:tr>
@@ -18566,65 +18579,12 @@
               <w:t>Gestión de los Riesgos</w:t>
             </w:r>
           </w:p>
-        </w:tc>
-      </w:tr>
-      <w:tr>
-        <w:tc>
-          <w:tcPr>
-            <w:tcW w:w="2042" w:type="dxa"/>
-            <w:tcMar>
-              <w:top w:w="57" w:type="dxa"/>
-              <w:left w:w="57" w:type="dxa"/>
-              <w:bottom w:w="57" w:type="dxa"/>
-              <w:right w:w="57" w:type="dxa"/>
-            </w:tcMar>
-            <w:vAlign w:val="center"/>
-          </w:tcPr>
           <w:p>
             <w:pPr>
               <w:spacing w:line="240" w:lineRule="auto"/>
               <w:jc w:val="left"/>
             </w:pPr>
             <w:r>
-              <w:t>Comunicación</w:t>
-            </w:r>
-          </w:p>
-        </w:tc>
-        <w:tc>
-          <w:tcPr>
-            <w:tcW w:w="2693" w:type="dxa"/>
-            <w:tcMar>
-              <w:top w:w="57" w:type="dxa"/>
-              <w:left w:w="57" w:type="dxa"/>
-              <w:bottom w:w="57" w:type="dxa"/>
-              <w:right w:w="57" w:type="dxa"/>
-            </w:tcMar>
-            <w:vAlign w:val="center"/>
-          </w:tcPr>
-          <w:p>
-            <w:pPr>
-              <w:spacing w:line="240" w:lineRule="auto"/>
-              <w:jc w:val="left"/>
-            </w:pPr>
-          </w:p>
-        </w:tc>
-        <w:tc>
-          <w:tcPr>
-            <w:tcW w:w="3652" w:type="dxa"/>
-            <w:tcMar>
-              <w:top w:w="57" w:type="dxa"/>
-              <w:left w:w="57" w:type="dxa"/>
-              <w:bottom w:w="57" w:type="dxa"/>
-              <w:right w:w="57" w:type="dxa"/>
-            </w:tcMar>
-            <w:vAlign w:val="center"/>
-          </w:tcPr>
-          <w:p>
-            <w:pPr>
-              <w:spacing w:line="240" w:lineRule="auto"/>
-              <w:jc w:val="left"/>
-            </w:pPr>
-            <w:r>
               <w:t>Gestión de las Comunicaciones</w:t>
             </w:r>
           </w:p>
@@ -18636,7 +18596,7 @@
       <w:pPr>
         <w:pStyle w:val="Ttulo4"/>
         <w:rPr>
-          <w:color w:val="FF0000"/>
+          <w:color w:val="auto"/>
         </w:rPr>
       </w:pPr>
       <w:r>
@@ -18644,7 +18604,7 @@
       </w:r>
       <w:r>
         <w:rPr>
-          <w:color w:val="FF0000"/>
+          <w:color w:val="auto"/>
         </w:rPr>
         <w:lastRenderedPageBreak/>
         <w:t>Inicialización del Proyecto</w:t>
@@ -18653,26 +18613,24 @@
     <w:p>
       <w:pPr>
         <w:rPr>
-          <w:color w:val="FF0000"/>
-        </w:rPr>
-      </w:pPr>
-      <w:r>
-        <w:rPr>
-          <w:color w:val="FF0000"/>
+          <w:color w:val="auto"/>
+        </w:rPr>
+      </w:pPr>
+      <w:r>
+        <w:rPr>
+          <w:color w:val="auto"/>
         </w:rPr>
         <w:t xml:space="preserve">Corresponde a todo el proceso previo a la ejecución del proyecto, compuesto por actividades cuyo propósito son establecer los fundamentos y bases que darán forma al producto que se espera obtener al finalizar el proyecto; es decir, aquí es donde se define </w:t>
       </w:r>
-      <w:proofErr w:type="spellStart"/>
-      <w:r>
-        <w:rPr>
-          <w:color w:val="FF0000"/>
-        </w:rPr>
-        <w:t>que</w:t>
-      </w:r>
-      <w:proofErr w:type="spellEnd"/>
-      <w:r>
-        <w:rPr>
-          <w:color w:val="FF0000"/>
+      <w:r>
+        <w:rPr>
+          <w:color w:val="auto"/>
+        </w:rPr>
+        <w:t>qué</w:t>
+      </w:r>
+      <w:r>
+        <w:rPr>
+          <w:color w:val="auto"/>
         </w:rPr>
         <w:t xml:space="preserve"> proyecto es el que se quiere realizar. Las siguientes son algunas actividades representativas de este proceso:</w:t>
       </w:r>
@@ -18684,12 +18642,12 @@
           <w:numId w:val="13"/>
         </w:numPr>
         <w:rPr>
-          <w:color w:val="FF0000"/>
-        </w:rPr>
-      </w:pPr>
-      <w:r>
-        <w:rPr>
-          <w:color w:val="FF0000"/>
+          <w:color w:val="auto"/>
+        </w:rPr>
+      </w:pPr>
+      <w:r>
+        <w:rPr>
+          <w:color w:val="auto"/>
         </w:rPr>
         <w:t>Identificación de los Grupos de Interés</w:t>
       </w:r>
@@ -18701,12 +18659,12 @@
           <w:numId w:val="13"/>
         </w:numPr>
         <w:rPr>
-          <w:color w:val="FF0000"/>
-        </w:rPr>
-      </w:pPr>
-      <w:r>
-        <w:rPr>
-          <w:color w:val="FF0000"/>
+          <w:color w:val="auto"/>
+        </w:rPr>
+      </w:pPr>
+      <w:r>
+        <w:rPr>
+          <w:color w:val="auto"/>
         </w:rPr>
         <w:t>Definición y Organización del Equipo de Trabajo</w:t>
       </w:r>
@@ -18718,12 +18676,12 @@
           <w:numId w:val="13"/>
         </w:numPr>
         <w:rPr>
-          <w:color w:val="FF0000"/>
-        </w:rPr>
-      </w:pPr>
-      <w:r>
-        <w:rPr>
-          <w:color w:val="FF0000"/>
+          <w:color w:val="auto"/>
+        </w:rPr>
+      </w:pPr>
+      <w:r>
+        <w:rPr>
+          <w:color w:val="auto"/>
         </w:rPr>
         <w:t>Estimación de plazos y presupuesto</w:t>
       </w:r>
@@ -18735,12 +18693,12 @@
           <w:numId w:val="13"/>
         </w:numPr>
         <w:rPr>
-          <w:color w:val="FF0000"/>
-        </w:rPr>
-      </w:pPr>
-      <w:r>
-        <w:rPr>
-          <w:color w:val="FF0000"/>
+          <w:color w:val="auto"/>
+        </w:rPr>
+      </w:pPr>
+      <w:r>
+        <w:rPr>
+          <w:color w:val="auto"/>
         </w:rPr>
         <w:t>Desarrollo de Especificaciones Técnicas</w:t>
       </w:r>
@@ -18752,12 +18710,12 @@
           <w:numId w:val="13"/>
         </w:numPr>
         <w:rPr>
-          <w:color w:val="FF0000"/>
-        </w:rPr>
-      </w:pPr>
-      <w:r>
-        <w:rPr>
-          <w:color w:val="FF0000"/>
+          <w:color w:val="auto"/>
+        </w:rPr>
+      </w:pPr>
+      <w:r>
+        <w:rPr>
+          <w:color w:val="auto"/>
         </w:rPr>
         <w:t>Proceso de Licitación y Contratación</w:t>
       </w:r>
@@ -18765,19 +18723,19 @@
     <w:p>
       <w:pPr>
         <w:rPr>
-          <w:color w:val="FF0000"/>
-        </w:rPr>
-      </w:pPr>
-    </w:p>
-    <w:p>
-      <w:pPr>
-        <w:rPr>
-          <w:color w:val="FF0000"/>
-        </w:rPr>
-      </w:pPr>
-      <w:r>
-        <w:rPr>
-          <w:color w:val="FF0000"/>
+          <w:color w:val="auto"/>
+        </w:rPr>
+      </w:pPr>
+    </w:p>
+    <w:p>
+      <w:pPr>
+        <w:rPr>
+          <w:color w:val="auto"/>
+        </w:rPr>
+      </w:pPr>
+      <w:r>
+        <w:rPr>
+          <w:color w:val="auto"/>
         </w:rPr>
         <w:t xml:space="preserve">Las definiciones que se establezcan durante este proceso son determinantes para el resultado del proyecto, puesto que independiente que los demás factores críticos de éxito sean gestionados con excelencia, un proyecto mal definido estará condenado al fracaso. </w:t>
       </w:r>
@@ -18785,37 +18743,33 @@
     <w:p>
       <w:pPr>
         <w:rPr>
-          <w:color w:val="FF0000"/>
-        </w:rPr>
-      </w:pPr>
-    </w:p>
-    <w:p>
-      <w:pPr>
-        <w:rPr>
-          <w:color w:val="FF0000"/>
-        </w:rPr>
-      </w:pPr>
-      <w:r>
-        <w:rPr>
-          <w:color w:val="FF0000"/>
-        </w:rPr>
-        <w:t xml:space="preserve">Las definiciones no están acotadas a aspectos de diseño o arquitectura, su alcance es más amplio que solamente el desarrollo del eventual sistema. Por ejemplo, identificar cual es la estrategia de implementación más adecuada según sean las capacidades del equipo; es decir, si no se cuenta con personas con el conocimiento adecuado para un completo análisis y diseño, entonces es recomendable dividir el proyecto en dos </w:t>
-      </w:r>
-      <w:proofErr w:type="spellStart"/>
-      <w:proofErr w:type="gramStart"/>
-      <w:r>
-        <w:rPr>
-          <w:color w:val="FF0000"/>
-        </w:rPr>
-        <w:t>sub-proyectos</w:t>
-      </w:r>
-      <w:proofErr w:type="spellEnd"/>
-      <w:proofErr w:type="gramEnd"/>
-      <w:r>
-        <w:rPr>
-          <w:color w:val="FF0000"/>
-        </w:rPr>
-        <w:t xml:space="preserve"> independientes y secuenciales, donde el primero corresponde a la contratación del análisis y diseño del sistema que se requiere, y el segundo, a la implementación de dicho sistema.</w:t>
+          <w:color w:val="auto"/>
+        </w:rPr>
+      </w:pPr>
+    </w:p>
+    <w:p>
+      <w:pPr>
+        <w:rPr>
+          <w:color w:val="auto"/>
+        </w:rPr>
+      </w:pPr>
+      <w:r>
+        <w:rPr>
+          <w:color w:val="auto"/>
+        </w:rPr>
+        <w:t xml:space="preserve">Las definiciones no están acotadas a aspectos de diseño o arquitectura, su alcance es más amplio que solamente el desarrollo del eventual sistema. Por ejemplo, identificar cual es la estrategia de implementación más adecuada según sean las capacidades del equipo; es decir, si no se cuenta con personas con el conocimiento adecuado para un completo análisis y diseño, entonces </w:t>
+      </w:r>
+      <w:r>
+        <w:rPr>
+          <w:color w:val="auto"/>
+        </w:rPr>
+        <w:t>se debe considerar di</w:t>
+      </w:r>
+      <w:r>
+        <w:rPr>
+          <w:color w:val="auto"/>
+        </w:rPr>
+        <w:t>vidir el proyecto en dos subproyectos independientes y secuenciales, donde el primero corresponde a la contratación del análisis y diseño del sistema que se requiere, y el segundo, a la implementación de dicho sistema.</w:t>
       </w:r>
     </w:p>
     <w:p>
@@ -18833,12 +18787,12 @@
     <w:p>
       <w:pPr>
         <w:rPr>
-          <w:color w:val="FF0000"/>
-        </w:rPr>
-      </w:pPr>
-      <w:r>
-        <w:rPr>
-          <w:color w:val="FF0000"/>
+          <w:color w:val="auto"/>
+        </w:rPr>
+      </w:pPr>
+      <w:r>
+        <w:rPr>
+          <w:color w:val="auto"/>
         </w:rPr>
         <w:t>Proceso transversal compuesto por todas las actividades necesarias para permitir que la dirección del proyecto mantenga su enfoque en los objetivos establecidos para el proyecto. La mantención del equilibrio y enfoque en las metas establecidas son acciones complejas de desarrollar, pero fundamentales para la dirección del proyecto. Las siguientes son algunas actividades representativas de este proceso:</w:t>
       </w:r>
@@ -18850,12 +18804,12 @@
           <w:numId w:val="14"/>
         </w:numPr>
         <w:rPr>
-          <w:color w:val="FF0000"/>
-        </w:rPr>
-      </w:pPr>
-      <w:r>
-        <w:rPr>
-          <w:color w:val="FF0000"/>
+          <w:color w:val="auto"/>
+        </w:rPr>
+      </w:pPr>
+      <w:r>
+        <w:rPr>
+          <w:color w:val="auto"/>
         </w:rPr>
         <w:t xml:space="preserve">Gestionar los cambios que surjan durante el desarrollo del proyecto, ya sea descartando aquellos que no son imprescindibles para el propósito del sistema, como también aprobando los que permitan mantener el resultado esperado por los Grupos de Interés. </w:t>
       </w:r>
@@ -18867,12 +18821,12 @@
           <w:numId w:val="14"/>
         </w:numPr>
         <w:rPr>
-          <w:color w:val="FF0000"/>
-        </w:rPr>
-      </w:pPr>
-      <w:r>
-        <w:rPr>
-          <w:color w:val="FF0000"/>
+          <w:color w:val="auto"/>
+        </w:rPr>
+      </w:pPr>
+      <w:r>
+        <w:rPr>
+          <w:color w:val="auto"/>
         </w:rPr>
         <w:t>Seguimiento y control de las actividades del proyecto</w:t>
       </w:r>
@@ -18884,12 +18838,12 @@
           <w:numId w:val="14"/>
         </w:numPr>
         <w:rPr>
-          <w:color w:val="FF0000"/>
-        </w:rPr>
-      </w:pPr>
-      <w:r>
-        <w:rPr>
-          <w:color w:val="FF0000"/>
+          <w:color w:val="auto"/>
+        </w:rPr>
+      </w:pPr>
+      <w:r>
+        <w:rPr>
+          <w:color w:val="auto"/>
         </w:rPr>
         <w:t>Ajustar la planificación en la medida que las necesidades del proyecto lo requieran, ya sea reorganizando actividades para no impactar los hitos establecidos o incorporando aquellas que se detectan durante la ejecución del proyecto.</w:t>
       </w:r>
@@ -18901,43 +18855,43 @@
           <w:numId w:val="14"/>
         </w:numPr>
         <w:rPr>
+          <w:color w:val="auto"/>
+        </w:rPr>
+      </w:pPr>
+      <w:r>
+        <w:rPr>
+          <w:color w:val="auto"/>
+        </w:rPr>
+        <w:t>Actualización y mitigación de los riesgos del proyecto</w:t>
+      </w:r>
+    </w:p>
+    <w:p>
+      <w:pPr>
+        <w:rPr>
+          <w:color w:val="auto"/>
+        </w:rPr>
+      </w:pPr>
+    </w:p>
+    <w:p>
+      <w:pPr>
+        <w:rPr>
+          <w:color w:val="auto"/>
+        </w:rPr>
+      </w:pPr>
+      <w:r>
+        <w:rPr>
+          <w:color w:val="auto"/>
+        </w:rPr>
+        <w:t>Las decisiones y acciones que se tomen en este contexto son determinantes para el resultado del proyecto, ellas pueden impactar positiva o negativamente en su desarrollo. Por ejemplo, si el proyecto está en permanente atraso y no se aplican ajustes a la planificación, probablemente los entregables no tendrán la calidad esperada (el proveedor disminuirá esfuerzos de revisión), lo que se traducirá en mayores tiempos para la corrección de errores y en consecuencia el atraso respecto al cierre del proyecto se incrementa.</w:t>
+      </w:r>
+    </w:p>
+    <w:p/>
+    <w:p>
+      <w:pPr>
+        <w:rPr>
           <w:color w:val="FF0000"/>
         </w:rPr>
       </w:pPr>
-      <w:r>
-        <w:rPr>
-          <w:color w:val="FF0000"/>
-        </w:rPr>
-        <w:t>Actualización y mitigación de los riesgos del proyecto</w:t>
-      </w:r>
-    </w:p>
-    <w:p>
-      <w:pPr>
-        <w:rPr>
-          <w:color w:val="FF0000"/>
-        </w:rPr>
-      </w:pPr>
-    </w:p>
-    <w:p>
-      <w:pPr>
-        <w:rPr>
-          <w:color w:val="FF0000"/>
-        </w:rPr>
-      </w:pPr>
-      <w:r>
-        <w:rPr>
-          <w:color w:val="FF0000"/>
-        </w:rPr>
-        <w:t>Las decisiones y acciones que se tomen en este contexto son determinantes para el resultado del proyecto, ellas pueden impactar positiva o negativamente en su desarrollo. Por ejemplo, si el proyecto está en permanente atraso y no se aplican ajustes a la planificación, probablemente los entregables no tendrán la calidad esperada (el proveedor disminuirá esfuerzos de revisión), lo que se traducirá en mayores tiempos para la corrección de errores y en consecuencia el atraso respecto al cierre del proyecto se incrementa.</w:t>
-      </w:r>
-    </w:p>
-    <w:p/>
-    <w:p>
-      <w:pPr>
-        <w:rPr>
-          <w:color w:val="FF0000"/>
-        </w:rPr>
-      </w:pPr>
     </w:p>
     <w:p>
       <w:pPr>
@@ -18945,141 +18899,74 @@
       </w:pPr>
       <w:r>
         <w:lastRenderedPageBreak/>
-        <w:t>Gestión de la Planificación y el Presupuesto</w:t>
-      </w:r>
-    </w:p>
-    <w:p>
-      <w:pPr>
-        <w:rPr>
-          <w:color w:val="FF0000"/>
-        </w:rPr>
-      </w:pPr>
-      <w:r>
-        <w:rPr>
-          <w:color w:val="FF0000"/>
-        </w:rPr>
+        <w:t xml:space="preserve">Gestión de la Planificación </w:t>
+      </w:r>
+    </w:p>
+    <w:p>
+      <w:r>
         <w:t xml:space="preserve">Tener un proyecto completamente planificado no es suficiente, ya que es fundamental cumplir con dicha planificación. Lo anterior, es una tarea compleja de realizar, puesto </w:t>
       </w:r>
-      <w:proofErr w:type="gramStart"/>
-      <w:r>
-        <w:rPr>
-          <w:color w:val="FF0000"/>
-        </w:rPr>
-        <w:t>que</w:t>
-      </w:r>
-      <w:proofErr w:type="gramEnd"/>
-      <w:r>
-        <w:rPr>
-          <w:color w:val="FF0000"/>
-        </w:rPr>
+      <w:r>
+        <w:t>que,</w:t>
+      </w:r>
+      <w:r>
         <w:t xml:space="preserve"> aunque el proyecto haya sido descompuesto en actividades ejecutables y medibles, el cumplimiento de lo planificado siempre dependerá de la situación actual del proyecto. </w:t>
       </w:r>
     </w:p>
-    <w:p>
-      <w:pPr>
-        <w:rPr>
-          <w:color w:val="FF0000"/>
-        </w:rPr>
-      </w:pPr>
-    </w:p>
-    <w:p>
-      <w:pPr>
-        <w:rPr>
-          <w:color w:val="FF0000"/>
-        </w:rPr>
-      </w:pPr>
-      <w:r>
-        <w:rPr>
-          <w:color w:val="FF0000"/>
-        </w:rPr>
+    <w:p/>
+    <w:p>
+      <w:r>
         <w:t xml:space="preserve">Gestionar la planificación, permitirá a la dirección del proyecto identificar tempranamente los ajustes necesarios al diseño de actividades, de tal manera que el proyecto continúe avanzando de manera consistente a los objetivos </w:t>
       </w:r>
-      <w:proofErr w:type="gramStart"/>
-      <w:r>
-        <w:rPr>
-          <w:color w:val="FF0000"/>
-        </w:rPr>
-        <w:t>del mismo</w:t>
-      </w:r>
-      <w:proofErr w:type="gramEnd"/>
-      <w:r>
-        <w:rPr>
-          <w:color w:val="FF0000"/>
-        </w:rPr>
+      <w:r>
+        <w:t>de</w:t>
+      </w:r>
+      <w:r>
+        <w:t xml:space="preserve"> este</w:t>
+      </w:r>
+      <w:r>
         <w:t>.</w:t>
       </w:r>
     </w:p>
-    <w:p>
-      <w:pPr>
-        <w:rPr>
-          <w:color w:val="FF0000"/>
-        </w:rPr>
-      </w:pPr>
-    </w:p>
-    <w:p>
-      <w:pPr>
-        <w:rPr>
-          <w:color w:val="FF0000"/>
-        </w:rPr>
-      </w:pPr>
-      <w:r>
-        <w:rPr>
-          <w:color w:val="FF0000"/>
-        </w:rPr>
-        <w:t xml:space="preserve">El presupuesto es un elemento que se verá impactado ante cualquier cambio en la planificación, y en consecuencia es recomendable gestionarlo a la par con la ella, de tal manera que los ajustes también sean evaluados económicamente antes de su incorporación a la planificación. </w:t>
-      </w:r>
-    </w:p>
-    <w:p>
-      <w:pPr>
-        <w:rPr>
-          <w:color w:val="FF0000"/>
-        </w:rPr>
-      </w:pPr>
-    </w:p>
-    <w:p>
-      <w:pPr>
-        <w:rPr>
-          <w:color w:val="FF0000"/>
-        </w:rPr>
-      </w:pPr>
-      <w:r>
-        <w:rPr>
-          <w:color w:val="FF0000"/>
-        </w:rPr>
+    <w:p/>
+    <w:p>
+      <w:r>
+        <w:t xml:space="preserve">El presupuesto es un elemento que </w:t>
+      </w:r>
+      <w:r>
+        <w:t xml:space="preserve">puede ser </w:t>
+      </w:r>
+      <w:r>
+        <w:t xml:space="preserve">impactado </w:t>
+      </w:r>
+      <w:r>
+        <w:t>producto de cambios en la planificación</w:t>
+      </w:r>
+      <w:r>
+        <w:t xml:space="preserve">, y en consecuencia es </w:t>
+      </w:r>
+      <w:r>
+        <w:t xml:space="preserve">necesario que los eventuales ajustes </w:t>
+      </w:r>
+      <w:r>
+        <w:t xml:space="preserve">también sean evaluados económicamente antes de su incorporación a la planificación. </w:t>
+      </w:r>
+    </w:p>
+    <w:p/>
+    <w:p>
+      <w:r>
         <w:t xml:space="preserve">Los ajustes en la </w:t>
       </w:r>
-      <w:proofErr w:type="gramStart"/>
-      <w:r>
-        <w:rPr>
-          <w:color w:val="FF0000"/>
-        </w:rPr>
-        <w:t>planificación,</w:t>
-      </w:r>
-      <w:proofErr w:type="gramEnd"/>
-      <w:r>
-        <w:rPr>
-          <w:color w:val="FF0000"/>
-        </w:rPr>
+      <w:r>
+        <w:t>planificación</w:t>
+      </w:r>
+      <w:r>
         <w:t xml:space="preserve"> no siempre representan un mayor gasto en el proyecto, a veces también constituyen la menor pérdida para el mismo, es decir, puede resultar más “barato” invertir un poco más, respecto a no terminar el proyecto o no cumplir alguno de sus objetivos.</w:t>
       </w:r>
     </w:p>
-    <w:p>
-      <w:pPr>
-        <w:rPr>
-          <w:color w:val="FF0000"/>
-        </w:rPr>
-      </w:pPr>
-    </w:p>
-    <w:p>
-      <w:pPr>
-        <w:rPr>
-          <w:color w:val="FF0000"/>
-        </w:rPr>
-      </w:pPr>
-      <w:r>
-        <w:rPr>
-          <w:color w:val="FF0000"/>
-        </w:rPr>
+    <w:p/>
+    <w:p>
+      <w:r>
         <w:t>En general, gestionar la planificación corresponde a mantener alineado el plan de actividades del proyecto, respecto a la situación actual y esperada del mismo, ya sea incorporando, eliminando o rediseñando actividades.</w:t>
       </w:r>
     </w:p>
@@ -19092,107 +18979,51 @@
       </w:r>
       <w:r>
         <w:lastRenderedPageBreak/>
-        <w:t>Gestión de la Calidad</w:t>
-      </w:r>
-    </w:p>
-    <w:p>
-      <w:pPr>
-        <w:rPr>
-          <w:color w:val="FF0000"/>
-        </w:rPr>
-      </w:pPr>
-      <w:r>
-        <w:rPr>
-          <w:color w:val="FF0000"/>
-        </w:rPr>
+        <w:t xml:space="preserve">Aseguramiento </w:t>
+      </w:r>
+      <w:r>
+        <w:t>de Calidad</w:t>
+      </w:r>
+    </w:p>
+    <w:p>
+      <w:bookmarkStart w:id="57" w:name="_Hlk527731330"/>
+      <w:r>
         <w:t xml:space="preserve">En proyectos informáticos la calidad de lo desarrollado o </w:t>
       </w:r>
-      <w:proofErr w:type="gramStart"/>
-      <w:r>
-        <w:rPr>
-          <w:color w:val="FF0000"/>
-        </w:rPr>
-        <w:t>implementado,</w:t>
-      </w:r>
-      <w:proofErr w:type="gramEnd"/>
-      <w:r>
-        <w:rPr>
-          <w:color w:val="FF0000"/>
-        </w:rPr>
-        <w:t xml:space="preserve"> es también determinante para el resultado y cierre del proyecto, ya que al igual que en un proceso productivo, solo aquellos productos que tengan un nivel de calidad aceptable, podrán ser puestos a disposición de los usuarios finales. En otras palabras, mientras existan errores que impidan la operación de los usuarios finales, el proyecto no podrá ser cerrado.</w:t>
-      </w:r>
-    </w:p>
-    <w:p>
-      <w:pPr>
-        <w:rPr>
-          <w:color w:val="FF0000"/>
-        </w:rPr>
-      </w:pPr>
-    </w:p>
-    <w:p>
-      <w:pPr>
-        <w:rPr>
-          <w:color w:val="FF0000"/>
-        </w:rPr>
-      </w:pPr>
-      <w:r>
-        <w:rPr>
-          <w:color w:val="FF0000"/>
-        </w:rPr>
+      <w:r>
+        <w:t>implementado</w:t>
+      </w:r>
+      <w:r>
+        <w:t xml:space="preserve"> es también determinante para el resultado y cierre del proyecto, ya que al igual que en un proceso productivo, solo aquellos productos que tengan un nivel de calidad </w:t>
+      </w:r>
+      <w:r>
+        <w:t>aceptable</w:t>
+      </w:r>
+      <w:r>
+        <w:t xml:space="preserve"> podrán ser puestos a disposición de los usuarios finales. En otras palabras, mientras existan errores que impidan la operación de los usuarios finales, el proyecto no podrá ser cerrado.</w:t>
+      </w:r>
+    </w:p>
+    <w:p/>
+    <w:p>
+      <w:r>
         <w:t>La calidad es un elemento que debe ser gestionado durante todo el proceso de desarrollo del proyecto. Sin embargo, los criterios de medición o satisfacción deben definirse antes del proceso de construcción, ya que si bien es el cliente quién establece sus criterios de aceptación, es el proveedor quién deberá cumplirlos y eventualmente ajustar su proceso productivo, para poner énfasis en los aspectos que tienen mayor valor para el cliente.</w:t>
       </w:r>
     </w:p>
-    <w:p>
-      <w:pPr>
-        <w:rPr>
-          <w:color w:val="FF0000"/>
-        </w:rPr>
-      </w:pPr>
-    </w:p>
-    <w:p>
-      <w:pPr>
-        <w:rPr>
-          <w:color w:val="FF0000"/>
-        </w:rPr>
-      </w:pPr>
-      <w:r>
-        <w:rPr>
-          <w:color w:val="FF0000"/>
-        </w:rPr>
+    <w:p/>
+    <w:p>
+      <w:r>
         <w:t xml:space="preserve">La calidad es un término subjetivo, ya que cada Grupo de Interés puede tener distintos niveles de tolerancia respecto a las fallas. No obstante, su medición debe ser objetiva, de tal manera que no exista más de una interpretación o apreciación respecto a la calidad de lo realizado. </w:t>
       </w:r>
     </w:p>
-    <w:p>
-      <w:pPr>
-        <w:rPr>
-          <w:color w:val="FF0000"/>
-        </w:rPr>
-      </w:pPr>
-    </w:p>
-    <w:p>
-      <w:pPr>
-        <w:rPr>
-          <w:color w:val="FF0000"/>
-        </w:rPr>
-      </w:pPr>
-      <w:r>
-        <w:rPr>
-          <w:color w:val="FF0000"/>
-        </w:rPr>
+    <w:p/>
+    <w:p>
+      <w:r>
         <w:t xml:space="preserve">A </w:t>
       </w:r>
-      <w:proofErr w:type="gramStart"/>
-      <w:r>
-        <w:rPr>
-          <w:color w:val="FF0000"/>
-        </w:rPr>
-        <w:t>continuación</w:t>
-      </w:r>
-      <w:proofErr w:type="gramEnd"/>
-      <w:r>
-        <w:rPr>
-          <w:color w:val="FF0000"/>
-        </w:rPr>
+      <w:r>
+        <w:t>continuación,</w:t>
+      </w:r>
+      <w:r>
         <w:t xml:space="preserve"> se indican algunas actividades representativas para la gestión de la calidad en un proyecto informático:</w:t>
       </w:r>
     </w:p>
@@ -19200,16 +19031,10 @@
       <w:pPr>
         <w:numPr>
           <w:ilvl w:val="0"/>
-          <w:numId w:val="15"/>
+          <w:numId w:val="20"/>
         </w:numPr>
-        <w:rPr>
-          <w:color w:val="FF0000"/>
-        </w:rPr>
-      </w:pPr>
-      <w:r>
-        <w:rPr>
-          <w:color w:val="FF0000"/>
-        </w:rPr>
+      </w:pPr>
+      <w:r>
         <w:t>Elaboración de un plan de pruebas, el cual es un documento en donde se establece la metodología que se utilizará para someter a pruebas el software, incluyendo los criterios de aceptación y la metodología de medición de la calidad.</w:t>
       </w:r>
     </w:p>
@@ -19217,16 +19042,10 @@
       <w:pPr>
         <w:numPr>
           <w:ilvl w:val="0"/>
-          <w:numId w:val="15"/>
+          <w:numId w:val="20"/>
         </w:numPr>
-        <w:rPr>
-          <w:color w:val="FF0000"/>
-        </w:rPr>
-      </w:pPr>
-      <w:r>
-        <w:rPr>
-          <w:color w:val="FF0000"/>
-        </w:rPr>
+      </w:pPr>
+      <w:r>
         <w:t>Medición periódica de la calidad</w:t>
       </w:r>
     </w:p>
@@ -19234,19 +19053,14 @@
       <w:pPr>
         <w:numPr>
           <w:ilvl w:val="0"/>
-          <w:numId w:val="15"/>
+          <w:numId w:val="20"/>
         </w:numPr>
-        <w:rPr>
-          <w:color w:val="FF0000"/>
-        </w:rPr>
-      </w:pPr>
-      <w:r>
-        <w:rPr>
-          <w:color w:val="FF0000"/>
-        </w:rPr>
+      </w:pPr>
+      <w:r>
         <w:t>Gestión de los errores y de las correcciones</w:t>
       </w:r>
     </w:p>
+    <w:bookmarkEnd w:id="57"/>
     <w:p>
       <w:pPr>
         <w:pStyle w:val="Ttulo4"/>
@@ -19259,12 +19073,13 @@
     <w:p>
       <w:pPr>
         <w:rPr>
-          <w:color w:val="FF0000"/>
-        </w:rPr>
-      </w:pPr>
-      <w:r>
-        <w:rPr>
-          <w:color w:val="FF0000"/>
+          <w:color w:val="auto"/>
+        </w:rPr>
+      </w:pPr>
+      <w:bookmarkStart w:id="58" w:name="_Hlk527731438"/>
+      <w:r>
+        <w:rPr>
+          <w:color w:val="auto"/>
         </w:rPr>
         <w:t xml:space="preserve">Todos los proyectos son finalmente ejecutados por personas, por lo tanto, aun cuando el proyecto esté completamente definido o diseñado a la perfección, serán las habilidades y capacidades de las personas involucradas en su ejecución las que finalmente lograrán los objetivos planteados para el proyecto. </w:t>
       </w:r>
@@ -19272,53 +19087,39 @@
     <w:p>
       <w:pPr>
         <w:rPr>
-          <w:color w:val="FF0000"/>
-        </w:rPr>
-      </w:pPr>
-    </w:p>
-    <w:p>
-      <w:pPr>
-        <w:rPr>
-          <w:color w:val="FF0000"/>
-        </w:rPr>
-      </w:pPr>
-      <w:r>
-        <w:rPr>
-          <w:color w:val="FF0000"/>
-        </w:rPr>
-        <w:t xml:space="preserve">La gestión del recurso humano es un proceso transversal en el desarrollo del proyecto, puesto que el ser humano es </w:t>
-      </w:r>
-      <w:proofErr w:type="gramStart"/>
-      <w:r>
-        <w:rPr>
-          <w:color w:val="FF0000"/>
-        </w:rPr>
-        <w:t>una ser cambiante</w:t>
-      </w:r>
-      <w:proofErr w:type="gramEnd"/>
-      <w:r>
-        <w:rPr>
-          <w:color w:val="FF0000"/>
-        </w:rPr>
-        <w:t>, cuya productividad y eficiencia puede variar en el tiempo, impactada por sus niveles de motivación e incluso estado de ánimo.</w:t>
-      </w:r>
-    </w:p>
-    <w:p>
-      <w:pPr>
-        <w:rPr>
-          <w:color w:val="FF0000"/>
-        </w:rPr>
-      </w:pPr>
-    </w:p>
-    <w:p>
-      <w:pPr>
-        <w:rPr>
-          <w:color w:val="FF0000"/>
-        </w:rPr>
-      </w:pPr>
-      <w:r>
-        <w:rPr>
-          <w:color w:val="FF0000"/>
+          <w:color w:val="auto"/>
+        </w:rPr>
+      </w:pPr>
+    </w:p>
+    <w:p>
+      <w:pPr>
+        <w:rPr>
+          <w:color w:val="auto"/>
+        </w:rPr>
+      </w:pPr>
+      <w:r>
+        <w:rPr>
+          <w:color w:val="auto"/>
+        </w:rPr>
+        <w:t>La gestión del recurso humano es un proceso transversal en el desarrollo del proyecto, puesto que el ser humano es un ser cambiante, cuya productividad y eficiencia puede variar en el tiempo, impactada por sus niveles de motivación e incluso estado de ánimo.</w:t>
+      </w:r>
+    </w:p>
+    <w:p>
+      <w:pPr>
+        <w:rPr>
+          <w:color w:val="auto"/>
+        </w:rPr>
+      </w:pPr>
+    </w:p>
+    <w:p>
+      <w:pPr>
+        <w:rPr>
+          <w:color w:val="auto"/>
+        </w:rPr>
+      </w:pPr>
+      <w:r>
+        <w:rPr>
+          <w:color w:val="auto"/>
         </w:rPr>
         <w:t>Esta gestión no solo tiene enfoque en el control y seguimiento de las tareas del equipo, también debe tener una mirada respecto a la preparación y capacitación de las personas respecto a las tareas que debe cumplir. Por ejemplo, un error común en proyectos en desarrollo es, la falta de personas para ejecutar actividades cuyo esfuerzo original era menor, en este escenario, una solución es la incorporación de nuevas personas, las cuales deben ser previamente capacitadas para cumplir el propósito de la actividad.</w:t>
       </w:r>
@@ -19326,19 +19127,19 @@
     <w:p>
       <w:pPr>
         <w:rPr>
-          <w:color w:val="FF0000"/>
-        </w:rPr>
-      </w:pPr>
-    </w:p>
-    <w:p>
-      <w:pPr>
-        <w:rPr>
-          <w:color w:val="FF0000"/>
-        </w:rPr>
-      </w:pPr>
-      <w:r>
-        <w:rPr>
-          <w:color w:val="FF0000"/>
+          <w:color w:val="auto"/>
+        </w:rPr>
+      </w:pPr>
+    </w:p>
+    <w:p>
+      <w:pPr>
+        <w:rPr>
+          <w:color w:val="auto"/>
+        </w:rPr>
+      </w:pPr>
+      <w:r>
+        <w:rPr>
+          <w:color w:val="auto"/>
         </w:rPr>
         <w:t>Alguno de los elementos que se deben gestionar en esta área son:</w:t>
       </w:r>
@@ -19350,12 +19151,12 @@
           <w:numId w:val="17"/>
         </w:numPr>
         <w:rPr>
-          <w:color w:val="FF0000"/>
-        </w:rPr>
-      </w:pPr>
-      <w:r>
-        <w:rPr>
-          <w:color w:val="FF0000"/>
+          <w:color w:val="auto"/>
+        </w:rPr>
+      </w:pPr>
+      <w:r>
+        <w:rPr>
+          <w:color w:val="auto"/>
         </w:rPr>
         <w:t>Identificar los roles y responsabilidades de cada miembro del equipo del proyecto</w:t>
       </w:r>
@@ -19367,12 +19168,12 @@
           <w:numId w:val="17"/>
         </w:numPr>
         <w:rPr>
-          <w:color w:val="FF0000"/>
-        </w:rPr>
-      </w:pPr>
-      <w:r>
-        <w:rPr>
-          <w:color w:val="FF0000"/>
+          <w:color w:val="auto"/>
+        </w:rPr>
+      </w:pPr>
+      <w:r>
+        <w:rPr>
+          <w:color w:val="auto"/>
         </w:rPr>
         <w:t>Capacitación e integración del equipo</w:t>
       </w:r>
@@ -19384,12 +19185,12 @@
           <w:numId w:val="17"/>
         </w:numPr>
         <w:rPr>
-          <w:color w:val="FF0000"/>
-        </w:rPr>
-      </w:pPr>
-      <w:r>
-        <w:rPr>
-          <w:color w:val="FF0000"/>
+          <w:color w:val="auto"/>
+        </w:rPr>
+      </w:pPr>
+      <w:r>
+        <w:rPr>
+          <w:color w:val="auto"/>
         </w:rPr>
         <w:t>Preparación del ambiente de trabajo</w:t>
       </w:r>
@@ -19401,16 +19202,17 @@
           <w:numId w:val="17"/>
         </w:numPr>
         <w:rPr>
-          <w:color w:val="FF0000"/>
-        </w:rPr>
-      </w:pPr>
-      <w:r>
-        <w:rPr>
-          <w:color w:val="FF0000"/>
+          <w:color w:val="auto"/>
+        </w:rPr>
+      </w:pPr>
+      <w:r>
+        <w:rPr>
+          <w:color w:val="auto"/>
         </w:rPr>
         <w:t>Proporcionar la retroalimentación y resolver conflictos</w:t>
       </w:r>
     </w:p>
+    <w:bookmarkEnd w:id="58"/>
     <w:p>
       <w:pPr>
         <w:pStyle w:val="Ttulo4"/>
@@ -19426,12 +19228,12 @@
     <w:p>
       <w:pPr>
         <w:rPr>
-          <w:color w:val="FF0000"/>
-        </w:rPr>
-      </w:pPr>
-      <w:r>
-        <w:rPr>
-          <w:color w:val="FF0000"/>
+          <w:color w:val="auto"/>
+        </w:rPr>
+      </w:pPr>
+      <w:r>
+        <w:rPr>
+          <w:color w:val="auto"/>
         </w:rPr>
         <w:t>La incertidumbre de eventos que puedan suceder y que puedan afectar al desarrollo del proyecto, es un tema que puede y debe ser controlado durante todo el ciclo de vida del proyecto. Identificar los riesgos del proyecto, es una actividad imprescindible, ya que a través de ella se pueden formular estrategias de mitigación, ya sea para evitar que ellos ocurran o para establecer la acción a seguir en el evento que ellos se hagan presente. Incluso hay riesgos que el equipo directivo puede determinar no mitigar, ya que sus probabilidades de ocurrencia pueden ser muy bajas o el impacto sobre el proyecto no es significativo.</w:t>
       </w:r>
@@ -19439,80 +19241,92 @@
     <w:p>
       <w:pPr>
         <w:rPr>
-          <w:color w:val="FF0000"/>
-        </w:rPr>
-      </w:pPr>
-    </w:p>
-    <w:p>
-      <w:pPr>
-        <w:rPr>
-          <w:color w:val="FF0000"/>
-        </w:rPr>
-      </w:pPr>
-      <w:r>
-        <w:rPr>
-          <w:color w:val="FF0000"/>
-        </w:rPr>
-        <w:t xml:space="preserve">La identificación de los riesgos es un proceso constante, ya que dependen del contexto en el cual se desarrolló el proyecto e incluso de la situación actual del mismo. En otras palabras, los riesgos pueden aparecer y desaparecer de manera constante, incluso sus niveles de impacto y probabilidades de ocurrencia pueden variar en el tiempo. </w:t>
-      </w:r>
-    </w:p>
-    <w:p>
-      <w:pPr>
-        <w:rPr>
-          <w:color w:val="FF0000"/>
-        </w:rPr>
-      </w:pPr>
-    </w:p>
-    <w:p>
-      <w:pPr>
-        <w:rPr>
-          <w:color w:val="FF0000"/>
-        </w:rPr>
-      </w:pPr>
-      <w:r>
-        <w:rPr>
-          <w:color w:val="FF0000"/>
+          <w:color w:val="auto"/>
+        </w:rPr>
+      </w:pPr>
+    </w:p>
+    <w:p>
+      <w:pPr>
+        <w:rPr>
+          <w:color w:val="auto"/>
+        </w:rPr>
+      </w:pPr>
+      <w:r>
+        <w:rPr>
+          <w:color w:val="auto"/>
+        </w:rPr>
+        <w:t xml:space="preserve">La identificación de los riesgos es un proceso constante, ya que dependen del contexto en el cual se desarrolló el proyecto e incluso de la situación actual del mismo. En otras palabras, los riesgos pueden aparecer y desaparecer </w:t>
+      </w:r>
+      <w:r>
+        <w:rPr>
+          <w:color w:val="auto"/>
+        </w:rPr>
+        <w:t>periódicamente</w:t>
+      </w:r>
+      <w:r>
+        <w:rPr>
+          <w:color w:val="auto"/>
+        </w:rPr>
+        <w:t xml:space="preserve">, incluso sus niveles de impacto y probabilidades de ocurrencia pueden variar en el tiempo. </w:t>
+      </w:r>
+    </w:p>
+    <w:p>
+      <w:pPr>
+        <w:rPr>
+          <w:color w:val="auto"/>
+        </w:rPr>
+      </w:pPr>
+    </w:p>
+    <w:p>
+      <w:pPr>
+        <w:rPr>
+          <w:color w:val="auto"/>
+        </w:rPr>
+      </w:pPr>
+      <w:r>
+        <w:rPr>
+          <w:color w:val="auto"/>
         </w:rPr>
         <w:t xml:space="preserve">La gestión de los riesgos, no se limita a identificarlos o categorizarlos, implica también tomar acciones y formular estrategias que incluso pueden cambiar definiciones originales del proyecto. </w:t>
       </w:r>
       <w:proofErr w:type="gramStart"/>
       <w:r>
         <w:rPr>
-          <w:color w:val="FF0000"/>
+          <w:color w:val="auto"/>
         </w:rPr>
         <w:t xml:space="preserve">Por ejemplo, una puesta en producción definida como “Big </w:t>
       </w:r>
       <w:proofErr w:type="spellStart"/>
       <w:r>
         <w:rPr>
-          <w:color w:val="FF0000"/>
+          <w:color w:val="auto"/>
         </w:rPr>
         <w:t>Bang</w:t>
       </w:r>
       <w:proofErr w:type="spellEnd"/>
       <w:r>
         <w:rPr>
-          <w:color w:val="FF0000"/>
+          <w:color w:val="auto"/>
         </w:rPr>
         <w:t>!</w:t>
       </w:r>
       <w:proofErr w:type="gramEnd"/>
       <w:r>
         <w:rPr>
-          <w:color w:val="FF0000"/>
+          <w:color w:val="auto"/>
         </w:rPr>
         <w:t>”</w:t>
       </w:r>
       <w:r>
         <w:rPr>
           <w:rStyle w:val="Refdenotaalpie"/>
-          <w:color w:val="FF0000"/>
+          <w:color w:val="auto"/>
         </w:rPr>
         <w:footnoteReference w:id="5"/>
       </w:r>
       <w:r>
         <w:rPr>
-          <w:color w:val="FF0000"/>
+          <w:color w:val="auto"/>
         </w:rPr>
         <w:t>, podría ser identificada como de alto riesgo, cuya acción de mitigación puede ser proponer a la organización una puesta en producción basada en una estrategia distinta, lo que podría implicar la incorporación de nuevas definiciones al proyecto, nuevas actividades, recalendarización, mayores costos, etc.</w:t>
       </w:r>
@@ -19682,28 +19496,15 @@
       <w:pPr>
         <w:pStyle w:val="Ttulo2"/>
       </w:pPr>
-      <w:bookmarkStart w:id="58" w:name="_Toc525761463"/>
+      <w:bookmarkStart w:id="60" w:name="_Toc525761463"/>
       <w:r>
         <w:br w:type="page"/>
       </w:r>
-      <w:bookmarkStart w:id="59" w:name="_Toc527405812"/>
+      <w:bookmarkStart w:id="61" w:name="_Toc527405812"/>
       <w:r>
         <w:lastRenderedPageBreak/>
         <w:t>Desarrollo del Manual</w:t>
       </w:r>
-      <w:bookmarkEnd w:id="58"/>
-      <w:bookmarkEnd w:id="59"/>
-    </w:p>
-    <w:p/>
-    <w:p>
-      <w:pPr>
-        <w:pStyle w:val="Ttulo3"/>
-      </w:pPr>
-      <w:bookmarkStart w:id="60" w:name="_Toc525761464"/>
-      <w:bookmarkStart w:id="61" w:name="_Toc527405813"/>
-      <w:r>
-        <w:t>Estructura del Manual de Buenas Prácticas</w:t>
-      </w:r>
       <w:bookmarkEnd w:id="60"/>
       <w:bookmarkEnd w:id="61"/>
     </w:p>
@@ -19712,10 +19513,10 @@
       <w:pPr>
         <w:pStyle w:val="Ttulo3"/>
       </w:pPr>
-      <w:bookmarkStart w:id="62" w:name="_Toc525761465"/>
-      <w:bookmarkStart w:id="63" w:name="_Toc527405814"/>
-      <w:r>
-        <w:t>Validación de la Estructura</w:t>
+      <w:bookmarkStart w:id="62" w:name="_Toc525761464"/>
+      <w:bookmarkStart w:id="63" w:name="_Toc527405813"/>
+      <w:r>
+        <w:t>Estructura del Manual de Buenas Prácticas</w:t>
       </w:r>
       <w:bookmarkEnd w:id="62"/>
       <w:bookmarkEnd w:id="63"/>
@@ -19725,10 +19526,10 @@
       <w:pPr>
         <w:pStyle w:val="Ttulo3"/>
       </w:pPr>
-      <w:bookmarkStart w:id="64" w:name="_Toc525761466"/>
-      <w:bookmarkStart w:id="65" w:name="_Toc527405815"/>
-      <w:r>
-        <w:t>Elaboración de Contenidos</w:t>
+      <w:bookmarkStart w:id="64" w:name="_Toc525761465"/>
+      <w:bookmarkStart w:id="65" w:name="_Toc527405814"/>
+      <w:r>
+        <w:t>Validación de la Estructura</w:t>
       </w:r>
       <w:bookmarkEnd w:id="64"/>
       <w:bookmarkEnd w:id="65"/>
@@ -19738,10 +19539,10 @@
       <w:pPr>
         <w:pStyle w:val="Ttulo3"/>
       </w:pPr>
-      <w:bookmarkStart w:id="66" w:name="_Toc525761467"/>
-      <w:bookmarkStart w:id="67" w:name="_Toc527405816"/>
-      <w:r>
-        <w:t>Validación del Contenido</w:t>
+      <w:bookmarkStart w:id="66" w:name="_Toc525761466"/>
+      <w:bookmarkStart w:id="67" w:name="_Toc527405815"/>
+      <w:r>
+        <w:t>Elaboración de Contenidos</w:t>
       </w:r>
       <w:bookmarkEnd w:id="66"/>
       <w:bookmarkEnd w:id="67"/>
@@ -19749,30 +19550,30 @@
     <w:p/>
     <w:p>
       <w:pPr>
+        <w:pStyle w:val="Ttulo3"/>
+      </w:pPr>
+      <w:bookmarkStart w:id="68" w:name="_Toc525761467"/>
+      <w:bookmarkStart w:id="69" w:name="_Toc527405816"/>
+      <w:r>
+        <w:t>Validación del Contenido</w:t>
+      </w:r>
+      <w:bookmarkEnd w:id="68"/>
+      <w:bookmarkEnd w:id="69"/>
+    </w:p>
+    <w:p/>
+    <w:p>
+      <w:pPr>
         <w:pStyle w:val="Ttulo2"/>
       </w:pPr>
-      <w:bookmarkStart w:id="68" w:name="_Toc525761468"/>
+      <w:bookmarkStart w:id="70" w:name="_Toc525761468"/>
       <w:r>
         <w:br w:type="page"/>
       </w:r>
-      <w:bookmarkStart w:id="69" w:name="_Toc527405817"/>
+      <w:bookmarkStart w:id="71" w:name="_Toc527405817"/>
       <w:r>
         <w:lastRenderedPageBreak/>
         <w:t>Plan de Implementación</w:t>
       </w:r>
-      <w:bookmarkEnd w:id="68"/>
-      <w:bookmarkEnd w:id="69"/>
-    </w:p>
-    <w:p/>
-    <w:p>
-      <w:pPr>
-        <w:pStyle w:val="Ttulo3"/>
-      </w:pPr>
-      <w:bookmarkStart w:id="70" w:name="_Toc525761469"/>
-      <w:bookmarkStart w:id="71" w:name="_Toc527405818"/>
-      <w:r>
-        <w:t>Plan de Acción</w:t>
-      </w:r>
       <w:bookmarkEnd w:id="70"/>
       <w:bookmarkEnd w:id="71"/>
     </w:p>
@@ -19781,10 +19582,10 @@
       <w:pPr>
         <w:pStyle w:val="Ttulo3"/>
       </w:pPr>
-      <w:bookmarkStart w:id="72" w:name="_Toc525761470"/>
-      <w:bookmarkStart w:id="73" w:name="_Toc527405819"/>
-      <w:r>
-        <w:t>Cronograma de Implementación</w:t>
+      <w:bookmarkStart w:id="72" w:name="_Toc525761469"/>
+      <w:bookmarkStart w:id="73" w:name="_Toc527405818"/>
+      <w:r>
+        <w:t>Plan de Acción</w:t>
       </w:r>
       <w:bookmarkEnd w:id="72"/>
       <w:bookmarkEnd w:id="73"/>
@@ -19792,12 +19593,12 @@
     <w:p/>
     <w:p>
       <w:pPr>
-        <w:pStyle w:val="Ttulo2"/>
-      </w:pPr>
-      <w:bookmarkStart w:id="74" w:name="_Toc525761471"/>
-      <w:bookmarkStart w:id="75" w:name="_Toc527405820"/>
-      <w:r>
-        <w:t>Resultados</w:t>
+        <w:pStyle w:val="Ttulo3"/>
+      </w:pPr>
+      <w:bookmarkStart w:id="74" w:name="_Toc525761470"/>
+      <w:bookmarkStart w:id="75" w:name="_Toc527405819"/>
+      <w:r>
+        <w:t>Cronograma de Implementación</w:t>
       </w:r>
       <w:bookmarkEnd w:id="74"/>
       <w:bookmarkEnd w:id="75"/>
@@ -19805,30 +19606,30 @@
     <w:p/>
     <w:p>
       <w:pPr>
+        <w:pStyle w:val="Ttulo2"/>
+      </w:pPr>
+      <w:bookmarkStart w:id="76" w:name="_Toc525761471"/>
+      <w:bookmarkStart w:id="77" w:name="_Toc527405820"/>
+      <w:r>
+        <w:t>Resultados</w:t>
+      </w:r>
+      <w:bookmarkEnd w:id="76"/>
+      <w:bookmarkEnd w:id="77"/>
+    </w:p>
+    <w:p/>
+    <w:p>
+      <w:pPr>
         <w:pStyle w:val="Ttulo1"/>
       </w:pPr>
       <w:r>
         <w:br w:type="page"/>
       </w:r>
-      <w:bookmarkStart w:id="76" w:name="_Toc525761472"/>
-      <w:bookmarkStart w:id="77" w:name="_Toc527405821"/>
+      <w:bookmarkStart w:id="78" w:name="_Toc525761472"/>
+      <w:bookmarkStart w:id="79" w:name="_Toc527405821"/>
       <w:r>
         <w:lastRenderedPageBreak/>
         <w:t>Conclusiones</w:t>
       </w:r>
-      <w:bookmarkEnd w:id="76"/>
-      <w:bookmarkEnd w:id="77"/>
-    </w:p>
-    <w:p/>
-    <w:p>
-      <w:pPr>
-        <w:pStyle w:val="Ttulo2"/>
-      </w:pPr>
-      <w:bookmarkStart w:id="78" w:name="_Toc525761473"/>
-      <w:bookmarkStart w:id="79" w:name="_Toc527405822"/>
-      <w:r>
-        <w:t>Conclusiones</w:t>
-      </w:r>
       <w:bookmarkEnd w:id="78"/>
       <w:bookmarkEnd w:id="79"/>
     </w:p>
@@ -19837,10 +19638,10 @@
       <w:pPr>
         <w:pStyle w:val="Ttulo2"/>
       </w:pPr>
-      <w:bookmarkStart w:id="80" w:name="_Toc525761474"/>
-      <w:bookmarkStart w:id="81" w:name="_Toc527405823"/>
-      <w:r>
-        <w:t>Aporte</w:t>
+      <w:bookmarkStart w:id="80" w:name="_Toc525761473"/>
+      <w:bookmarkStart w:id="81" w:name="_Toc527405822"/>
+      <w:r>
+        <w:t>Conclusiones</w:t>
       </w:r>
       <w:bookmarkEnd w:id="80"/>
       <w:bookmarkEnd w:id="81"/>
@@ -19848,28 +19649,41 @@
     <w:p/>
     <w:p>
       <w:pPr>
+        <w:pStyle w:val="Ttulo2"/>
+      </w:pPr>
+      <w:bookmarkStart w:id="82" w:name="_Toc525761474"/>
+      <w:bookmarkStart w:id="83" w:name="_Toc527405823"/>
+      <w:r>
+        <w:t>Aporte</w:t>
+      </w:r>
+      <w:bookmarkEnd w:id="82"/>
+      <w:bookmarkEnd w:id="83"/>
+    </w:p>
+    <w:p/>
+    <w:p>
+      <w:pPr>
         <w:pStyle w:val="Ttulo1"/>
       </w:pPr>
       <w:r>
         <w:br w:type="page"/>
       </w:r>
-      <w:bookmarkStart w:id="82" w:name="_Toc527405824"/>
+      <w:bookmarkStart w:id="84" w:name="_Toc527405824"/>
       <w:r>
         <w:lastRenderedPageBreak/>
         <w:t>Bibliografía</w:t>
       </w:r>
-      <w:bookmarkEnd w:id="82"/>
+      <w:bookmarkEnd w:id="84"/>
     </w:p>
     <w:p/>
     <w:p>
       <w:pPr>
         <w:pStyle w:val="Ttulo2"/>
       </w:pPr>
-      <w:bookmarkStart w:id="83" w:name="_Toc527405825"/>
+      <w:bookmarkStart w:id="85" w:name="_Toc527405825"/>
       <w:r>
         <w:t>Bibliografía</w:t>
       </w:r>
-      <w:bookmarkEnd w:id="83"/>
+      <w:bookmarkEnd w:id="85"/>
     </w:p>
     <w:p>
       <w:pPr>
@@ -20128,12 +19942,12 @@
       <w:r>
         <w:br w:type="page"/>
       </w:r>
-      <w:bookmarkStart w:id="84" w:name="_Toc527405826"/>
+      <w:bookmarkStart w:id="86" w:name="_Toc527405826"/>
       <w:r>
         <w:lastRenderedPageBreak/>
         <w:t>Fuentes de Información</w:t>
       </w:r>
-      <w:bookmarkEnd w:id="84"/>
+      <w:bookmarkEnd w:id="86"/>
     </w:p>
     <w:tbl>
       <w:tblPr>
@@ -20484,12 +20298,12 @@
       <w:r>
         <w:br w:type="page"/>
       </w:r>
-      <w:bookmarkStart w:id="85" w:name="_Toc527405827"/>
+      <w:bookmarkStart w:id="87" w:name="_Toc527405827"/>
       <w:r>
         <w:lastRenderedPageBreak/>
         <w:t>Anexos</w:t>
       </w:r>
-      <w:bookmarkEnd w:id="85"/>
+      <w:bookmarkEnd w:id="87"/>
     </w:p>
     <w:p/>
     <w:sectPr>
@@ -20682,16 +20496,24 @@
         <w:footnoteRef/>
       </w:r>
       <w:r>
-        <w:t xml:space="preserve"> Big </w:t>
-      </w:r>
-      <w:r>
-        <w:t xml:space="preserve">Bang!: </w:t>
-      </w:r>
-      <w:r>
-        <w:t xml:space="preserve">Estrategia de puesta en producción de un sistema, que implica dar de baja un </w:t>
-      </w:r>
-      <w:r>
-        <w:t>sistema antigua, en el mismo instante en que inicia la producción con el nuevo sistema.</w:t>
+        <w:t xml:space="preserve"> Big Bang!</w:t>
+      </w:r>
+      <w:r>
+        <w:t xml:space="preserve">: </w:t>
+      </w:r>
+      <w:r>
+        <w:t xml:space="preserve">Estrategia de puesta en producción de un sistema, que implica dar de baja un sistema </w:t>
+      </w:r>
+      <w:r>
+        <w:t>antigu</w:t>
+      </w:r>
+      <w:r>
+        <w:t>o</w:t>
+      </w:r>
+      <w:bookmarkStart w:id="59" w:name="_GoBack"/>
+      <w:bookmarkEnd w:id="59"/>
+      <w:r>
+        <w:t>, en el mismo instante en que inicia la producción con el nuevo sistema.</w:t>
       </w:r>
     </w:p>
   </w:footnote>
@@ -22616,9 +22438,9 @@
     </w:lvl>
   </w:abstractNum>
   <w:abstractNum w:abstractNumId="17" w15:restartNumberingAfterBreak="0">
-    <w:nsid w:val="769B5BD1"/>
+    <w:nsid w:val="70444059"/>
     <w:multiLevelType w:val="hybridMultilevel"/>
-    <w:tmpl w:val="5C5A42F0"/>
+    <w:tmpl w:val="D45666A0"/>
     <w:lvl w:ilvl="0" w:tplc="340A0001">
       <w:start w:val="1"/>
       <w:numFmt w:val="bullet"/>
@@ -22729,6 +22551,119 @@
     </w:lvl>
   </w:abstractNum>
   <w:abstractNum w:abstractNumId="18" w15:restartNumberingAfterBreak="0">
+    <w:nsid w:val="769B5BD1"/>
+    <w:multiLevelType w:val="hybridMultilevel"/>
+    <w:tmpl w:val="5C5A42F0"/>
+    <w:lvl w:ilvl="0" w:tplc="340A0001">
+      <w:start w:val="1"/>
+      <w:numFmt w:val="bullet"/>
+      <w:lvlText w:val=""/>
+      <w:lvlJc w:val="left"/>
+      <w:pPr>
+        <w:ind w:left="720" w:hanging="360"/>
+      </w:pPr>
+      <w:rPr>
+        <w:rFonts w:ascii="Symbol" w:hAnsi="Symbol" w:hint="default"/>
+      </w:rPr>
+    </w:lvl>
+    <w:lvl w:ilvl="1" w:tplc="340A0003" w:tentative="1">
+      <w:start w:val="1"/>
+      <w:numFmt w:val="bullet"/>
+      <w:lvlText w:val="o"/>
+      <w:lvlJc w:val="left"/>
+      <w:pPr>
+        <w:ind w:left="1440" w:hanging="360"/>
+      </w:pPr>
+      <w:rPr>
+        <w:rFonts w:ascii="Courier New" w:hAnsi="Courier New" w:cs="Courier New" w:hint="default"/>
+      </w:rPr>
+    </w:lvl>
+    <w:lvl w:ilvl="2" w:tplc="340A0005" w:tentative="1">
+      <w:start w:val="1"/>
+      <w:numFmt w:val="bullet"/>
+      <w:lvlText w:val=""/>
+      <w:lvlJc w:val="left"/>
+      <w:pPr>
+        <w:ind w:left="2160" w:hanging="360"/>
+      </w:pPr>
+      <w:rPr>
+        <w:rFonts w:ascii="Wingdings" w:hAnsi="Wingdings" w:hint="default"/>
+      </w:rPr>
+    </w:lvl>
+    <w:lvl w:ilvl="3" w:tplc="340A0001" w:tentative="1">
+      <w:start w:val="1"/>
+      <w:numFmt w:val="bullet"/>
+      <w:lvlText w:val=""/>
+      <w:lvlJc w:val="left"/>
+      <w:pPr>
+        <w:ind w:left="2880" w:hanging="360"/>
+      </w:pPr>
+      <w:rPr>
+        <w:rFonts w:ascii="Symbol" w:hAnsi="Symbol" w:hint="default"/>
+      </w:rPr>
+    </w:lvl>
+    <w:lvl w:ilvl="4" w:tplc="340A0003" w:tentative="1">
+      <w:start w:val="1"/>
+      <w:numFmt w:val="bullet"/>
+      <w:lvlText w:val="o"/>
+      <w:lvlJc w:val="left"/>
+      <w:pPr>
+        <w:ind w:left="3600" w:hanging="360"/>
+      </w:pPr>
+      <w:rPr>
+        <w:rFonts w:ascii="Courier New" w:hAnsi="Courier New" w:cs="Courier New" w:hint="default"/>
+      </w:rPr>
+    </w:lvl>
+    <w:lvl w:ilvl="5" w:tplc="340A0005" w:tentative="1">
+      <w:start w:val="1"/>
+      <w:numFmt w:val="bullet"/>
+      <w:lvlText w:val=""/>
+      <w:lvlJc w:val="left"/>
+      <w:pPr>
+        <w:ind w:left="4320" w:hanging="360"/>
+      </w:pPr>
+      <w:rPr>
+        <w:rFonts w:ascii="Wingdings" w:hAnsi="Wingdings" w:hint="default"/>
+      </w:rPr>
+    </w:lvl>
+    <w:lvl w:ilvl="6" w:tplc="340A0001" w:tentative="1">
+      <w:start w:val="1"/>
+      <w:numFmt w:val="bullet"/>
+      <w:lvlText w:val=""/>
+      <w:lvlJc w:val="left"/>
+      <w:pPr>
+        <w:ind w:left="5040" w:hanging="360"/>
+      </w:pPr>
+      <w:rPr>
+        <w:rFonts w:ascii="Symbol" w:hAnsi="Symbol" w:hint="default"/>
+      </w:rPr>
+    </w:lvl>
+    <w:lvl w:ilvl="7" w:tplc="340A0003" w:tentative="1">
+      <w:start w:val="1"/>
+      <w:numFmt w:val="bullet"/>
+      <w:lvlText w:val="o"/>
+      <w:lvlJc w:val="left"/>
+      <w:pPr>
+        <w:ind w:left="5760" w:hanging="360"/>
+      </w:pPr>
+      <w:rPr>
+        <w:rFonts w:ascii="Courier New" w:hAnsi="Courier New" w:cs="Courier New" w:hint="default"/>
+      </w:rPr>
+    </w:lvl>
+    <w:lvl w:ilvl="8" w:tplc="340A0005" w:tentative="1">
+      <w:start w:val="1"/>
+      <w:numFmt w:val="bullet"/>
+      <w:lvlText w:val=""/>
+      <w:lvlJc w:val="left"/>
+      <w:pPr>
+        <w:ind w:left="6480" w:hanging="360"/>
+      </w:pPr>
+      <w:rPr>
+        <w:rFonts w:ascii="Wingdings" w:hAnsi="Wingdings" w:hint="default"/>
+      </w:rPr>
+    </w:lvl>
+  </w:abstractNum>
+  <w:abstractNum w:abstractNumId="19" w15:restartNumberingAfterBreak="0">
     <w:nsid w:val="7E3E69C2"/>
     <w:multiLevelType w:val="multilevel"/>
     <w:tmpl w:val="8ED4C9E0"/>
@@ -22829,7 +22764,7 @@
     <w:abstractNumId w:val="4"/>
   </w:num>
   <w:num w:numId="4">
-    <w:abstractNumId w:val="18"/>
+    <w:abstractNumId w:val="19"/>
   </w:num>
   <w:num w:numId="5">
     <w:abstractNumId w:val="10"/>
@@ -22850,7 +22785,7 @@
     <w:abstractNumId w:val="13"/>
   </w:num>
   <w:num w:numId="11">
-    <w:abstractNumId w:val="17"/>
+    <w:abstractNumId w:val="18"/>
   </w:num>
   <w:num w:numId="12">
     <w:abstractNumId w:val="16"/>
@@ -22875,6 +22810,9 @@
   </w:num>
   <w:num w:numId="19">
     <w:abstractNumId w:val="12"/>
+  </w:num>
+  <w:num w:numId="20">
+    <w:abstractNumId w:val="17"/>
   </w:num>
   <w:numIdMacAtCleanup w:val="15"/>
 </w:numbering>
@@ -24919,7 +24857,7 @@
 </file>
 
 <file path=customXml/itemProps1.xml><?xml version="1.0" encoding="utf-8"?>
-<ds:datastoreItem xmlns:ds="http://schemas.openxmlformats.org/officeDocument/2006/customXml" ds:itemID="{69F47DE4-73C4-4D6F-8077-4B9F8E2FE0EB}">
+<ds:datastoreItem xmlns:ds="http://schemas.openxmlformats.org/officeDocument/2006/customXml" ds:itemID="{1DD91969-2D2A-40ED-BF20-46B30C1D47A6}">
   <ds:schemaRefs>
     <ds:schemaRef ds:uri="http://schemas.openxmlformats.org/officeDocument/2006/bibliography"/>
   </ds:schemaRefs>

</xml_diff>

<commit_message>
Se avaza en el punto estructura del manual
</commit_message>
<xml_diff>
--- a/2018/TT IQQ 2018 Camara y Garay.docx
+++ b/2018/TT IQQ 2018 Camara y Garay.docx
@@ -587,7 +587,7 @@
         </w:rPr>
         <w:fldChar w:fldCharType="separate"/>
       </w:r>
-      <w:hyperlink w:anchor="_Toc527405782" w:history="1">
+      <w:hyperlink w:anchor="_Toc527753182" w:history="1">
         <w:r>
           <w:rPr>
             <w:rStyle w:val="Hipervnculo"/>
@@ -614,7 +614,7 @@
             <w:noProof/>
             <w:webHidden/>
           </w:rPr>
-          <w:instrText xml:space="preserve"> PAGEREF _Toc527405782 \h </w:instrText>
+          <w:instrText xml:space="preserve"> PAGEREF _Toc527753182 \h </w:instrText>
         </w:r>
         <w:r>
           <w:rPr>
@@ -657,7 +657,7 @@
           <w:lang w:eastAsia="es-CL"/>
         </w:rPr>
       </w:pPr>
-      <w:hyperlink w:anchor="_Toc527405783" w:history="1">
+      <w:hyperlink w:anchor="_Toc527753183" w:history="1">
         <w:r>
           <w:rPr>
             <w:rStyle w:val="Hipervnculo"/>
@@ -702,7 +702,7 @@
             <w:noProof/>
             <w:webHidden/>
           </w:rPr>
-          <w:instrText xml:space="preserve"> PAGEREF _Toc527405783 \h </w:instrText>
+          <w:instrText xml:space="preserve"> PAGEREF _Toc527753183 \h </w:instrText>
         </w:r>
         <w:r>
           <w:rPr>
@@ -745,7 +745,7 @@
           <w:lang w:eastAsia="es-CL"/>
         </w:rPr>
       </w:pPr>
-      <w:hyperlink w:anchor="_Toc527405784" w:history="1">
+      <w:hyperlink w:anchor="_Toc527753184" w:history="1">
         <w:r>
           <w:rPr>
             <w:rStyle w:val="Hipervnculo"/>
@@ -790,7 +790,7 @@
             <w:noProof/>
             <w:webHidden/>
           </w:rPr>
-          <w:instrText xml:space="preserve"> PAGEREF _Toc527405784 \h </w:instrText>
+          <w:instrText xml:space="preserve"> PAGEREF _Toc527753184 \h </w:instrText>
         </w:r>
         <w:r>
           <w:rPr>
@@ -832,7 +832,7 @@
           <w:lang w:eastAsia="es-CL"/>
         </w:rPr>
       </w:pPr>
-      <w:hyperlink w:anchor="_Toc527405785" w:history="1">
+      <w:hyperlink w:anchor="_Toc527753185" w:history="1">
         <w:r>
           <w:rPr>
             <w:rStyle w:val="Hipervnculo"/>
@@ -876,7 +876,7 @@
             <w:noProof/>
             <w:webHidden/>
           </w:rPr>
-          <w:instrText xml:space="preserve"> PAGEREF _Toc527405785 \h </w:instrText>
+          <w:instrText xml:space="preserve"> PAGEREF _Toc527753185 \h </w:instrText>
         </w:r>
         <w:r>
           <w:rPr>
@@ -918,7 +918,7 @@
           <w:lang w:eastAsia="es-CL"/>
         </w:rPr>
       </w:pPr>
-      <w:hyperlink w:anchor="_Toc527405786" w:history="1">
+      <w:hyperlink w:anchor="_Toc527753186" w:history="1">
         <w:r>
           <w:rPr>
             <w:rStyle w:val="Hipervnculo"/>
@@ -962,7 +962,7 @@
             <w:noProof/>
             <w:webHidden/>
           </w:rPr>
-          <w:instrText xml:space="preserve"> PAGEREF _Toc527405786 \h </w:instrText>
+          <w:instrText xml:space="preserve"> PAGEREF _Toc527753186 \h </w:instrText>
         </w:r>
         <w:r>
           <w:rPr>
@@ -1004,7 +1004,7 @@
           <w:lang w:eastAsia="es-CL"/>
         </w:rPr>
       </w:pPr>
-      <w:hyperlink w:anchor="_Toc527405787" w:history="1">
+      <w:hyperlink w:anchor="_Toc527753187" w:history="1">
         <w:r>
           <w:rPr>
             <w:rStyle w:val="Hipervnculo"/>
@@ -1048,7 +1048,7 @@
             <w:noProof/>
             <w:webHidden/>
           </w:rPr>
-          <w:instrText xml:space="preserve"> PAGEREF _Toc527405787 \h </w:instrText>
+          <w:instrText xml:space="preserve"> PAGEREF _Toc527753187 \h </w:instrText>
         </w:r>
         <w:r>
           <w:rPr>
@@ -1090,7 +1090,7 @@
           <w:lang w:eastAsia="es-CL"/>
         </w:rPr>
       </w:pPr>
-      <w:hyperlink w:anchor="_Toc527405788" w:history="1">
+      <w:hyperlink w:anchor="_Toc527753188" w:history="1">
         <w:r>
           <w:rPr>
             <w:rStyle w:val="Hipervnculo"/>
@@ -1134,7 +1134,7 @@
             <w:noProof/>
             <w:webHidden/>
           </w:rPr>
-          <w:instrText xml:space="preserve"> PAGEREF _Toc527405788 \h </w:instrText>
+          <w:instrText xml:space="preserve"> PAGEREF _Toc527753188 \h </w:instrText>
         </w:r>
         <w:r>
           <w:rPr>
@@ -1176,7 +1176,7 @@
           <w:lang w:eastAsia="es-CL"/>
         </w:rPr>
       </w:pPr>
-      <w:hyperlink w:anchor="_Toc527405789" w:history="1">
+      <w:hyperlink w:anchor="_Toc527753189" w:history="1">
         <w:r>
           <w:rPr>
             <w:rStyle w:val="Hipervnculo"/>
@@ -1220,7 +1220,7 @@
             <w:noProof/>
             <w:webHidden/>
           </w:rPr>
-          <w:instrText xml:space="preserve"> PAGEREF _Toc527405789 \h </w:instrText>
+          <w:instrText xml:space="preserve"> PAGEREF _Toc527753189 \h </w:instrText>
         </w:r>
         <w:r>
           <w:rPr>
@@ -1263,7 +1263,7 @@
           <w:lang w:eastAsia="es-CL"/>
         </w:rPr>
       </w:pPr>
-      <w:hyperlink w:anchor="_Toc527405790" w:history="1">
+      <w:hyperlink w:anchor="_Toc527753190" w:history="1">
         <w:r>
           <w:rPr>
             <w:rStyle w:val="Hipervnculo"/>
@@ -1308,7 +1308,7 @@
             <w:noProof/>
             <w:webHidden/>
           </w:rPr>
-          <w:instrText xml:space="preserve"> PAGEREF _Toc527405790 \h </w:instrText>
+          <w:instrText xml:space="preserve"> PAGEREF _Toc527753190 \h </w:instrText>
         </w:r>
         <w:r>
           <w:rPr>
@@ -1351,7 +1351,7 @@
           <w:lang w:eastAsia="es-CL"/>
         </w:rPr>
       </w:pPr>
-      <w:hyperlink w:anchor="_Toc527405791" w:history="1">
+      <w:hyperlink w:anchor="_Toc527753191" w:history="1">
         <w:r>
           <w:rPr>
             <w:rStyle w:val="Hipervnculo"/>
@@ -1396,7 +1396,7 @@
             <w:noProof/>
             <w:webHidden/>
           </w:rPr>
-          <w:instrText xml:space="preserve"> PAGEREF _Toc527405791 \h </w:instrText>
+          <w:instrText xml:space="preserve"> PAGEREF _Toc527753191 \h </w:instrText>
         </w:r>
         <w:r>
           <w:rPr>
@@ -1438,7 +1438,7 @@
           <w:lang w:eastAsia="es-CL"/>
         </w:rPr>
       </w:pPr>
-      <w:hyperlink w:anchor="_Toc527405792" w:history="1">
+      <w:hyperlink w:anchor="_Toc527753192" w:history="1">
         <w:r>
           <w:rPr>
             <w:rStyle w:val="Hipervnculo"/>
@@ -1482,7 +1482,7 @@
             <w:noProof/>
             <w:webHidden/>
           </w:rPr>
-          <w:instrText xml:space="preserve"> PAGEREF _Toc527405792 \h </w:instrText>
+          <w:instrText xml:space="preserve"> PAGEREF _Toc527753192 \h </w:instrText>
         </w:r>
         <w:r>
           <w:rPr>
@@ -1524,7 +1524,7 @@
           <w:lang w:eastAsia="es-CL"/>
         </w:rPr>
       </w:pPr>
-      <w:hyperlink w:anchor="_Toc527405793" w:history="1">
+      <w:hyperlink w:anchor="_Toc527753193" w:history="1">
         <w:r>
           <w:rPr>
             <w:rStyle w:val="Hipervnculo"/>
@@ -1568,7 +1568,7 @@
             <w:noProof/>
             <w:webHidden/>
           </w:rPr>
-          <w:instrText xml:space="preserve"> PAGEREF _Toc527405793 \h </w:instrText>
+          <w:instrText xml:space="preserve"> PAGEREF _Toc527753193 \h </w:instrText>
         </w:r>
         <w:r>
           <w:rPr>
@@ -1613,7 +1613,7 @@
           <w:lang w:eastAsia="es-CL"/>
         </w:rPr>
       </w:pPr>
-      <w:hyperlink w:anchor="_Toc527405794" w:history="1">
+      <w:hyperlink w:anchor="_Toc527753194" w:history="1">
         <w:r>
           <w:rPr>
             <w:rStyle w:val="Hipervnculo"/>
@@ -1640,7 +1640,7 @@
             <w:noProof/>
             <w:webHidden/>
           </w:rPr>
-          <w:instrText xml:space="preserve"> PAGEREF _Toc527405794 \h </w:instrText>
+          <w:instrText xml:space="preserve"> PAGEREF _Toc527753194 \h </w:instrText>
         </w:r>
         <w:r>
           <w:rPr>
@@ -1683,7 +1683,7 @@
           <w:lang w:eastAsia="es-CL"/>
         </w:rPr>
       </w:pPr>
-      <w:hyperlink w:anchor="_Toc527405795" w:history="1">
+      <w:hyperlink w:anchor="_Toc527753195" w:history="1">
         <w:r>
           <w:rPr>
             <w:rStyle w:val="Hipervnculo"/>
@@ -1728,7 +1728,7 @@
             <w:noProof/>
             <w:webHidden/>
           </w:rPr>
-          <w:instrText xml:space="preserve"> PAGEREF _Toc527405795 \h </w:instrText>
+          <w:instrText xml:space="preserve"> PAGEREF _Toc527753195 \h </w:instrText>
         </w:r>
         <w:r>
           <w:rPr>
@@ -1771,7 +1771,7 @@
           <w:lang w:eastAsia="es-CL"/>
         </w:rPr>
       </w:pPr>
-      <w:hyperlink w:anchor="_Toc527405796" w:history="1">
+      <w:hyperlink w:anchor="_Toc527753196" w:history="1">
         <w:r>
           <w:rPr>
             <w:rStyle w:val="Hipervnculo"/>
@@ -1816,7 +1816,7 @@
             <w:noProof/>
             <w:webHidden/>
           </w:rPr>
-          <w:instrText xml:space="preserve"> PAGEREF _Toc527405796 \h </w:instrText>
+          <w:instrText xml:space="preserve"> PAGEREF _Toc527753196 \h </w:instrText>
         </w:r>
         <w:r>
           <w:rPr>
@@ -1859,7 +1859,7 @@
           <w:lang w:eastAsia="es-CL"/>
         </w:rPr>
       </w:pPr>
-      <w:hyperlink w:anchor="_Toc527405797" w:history="1">
+      <w:hyperlink w:anchor="_Toc527753197" w:history="1">
         <w:r>
           <w:rPr>
             <w:rStyle w:val="Hipervnculo"/>
@@ -1904,7 +1904,7 @@
             <w:noProof/>
             <w:webHidden/>
           </w:rPr>
-          <w:instrText xml:space="preserve"> PAGEREF _Toc527405797 \h </w:instrText>
+          <w:instrText xml:space="preserve"> PAGEREF _Toc527753197 \h </w:instrText>
         </w:r>
         <w:r>
           <w:rPr>
@@ -1946,7 +1946,7 @@
           <w:lang w:eastAsia="es-CL"/>
         </w:rPr>
       </w:pPr>
-      <w:hyperlink w:anchor="_Toc527405798" w:history="1">
+      <w:hyperlink w:anchor="_Toc527753198" w:history="1">
         <w:r>
           <w:rPr>
             <w:rStyle w:val="Hipervnculo"/>
@@ -1990,7 +1990,7 @@
             <w:noProof/>
             <w:webHidden/>
           </w:rPr>
-          <w:instrText xml:space="preserve"> PAGEREF _Toc527405798 \h </w:instrText>
+          <w:instrText xml:space="preserve"> PAGEREF _Toc527753198 \h </w:instrText>
         </w:r>
         <w:r>
           <w:rPr>
@@ -2032,7 +2032,7 @@
           <w:lang w:eastAsia="es-CL"/>
         </w:rPr>
       </w:pPr>
-      <w:hyperlink w:anchor="_Toc527405799" w:history="1">
+      <w:hyperlink w:anchor="_Toc527753199" w:history="1">
         <w:r>
           <w:rPr>
             <w:rStyle w:val="Hipervnculo"/>
@@ -2076,7 +2076,7 @@
             <w:noProof/>
             <w:webHidden/>
           </w:rPr>
-          <w:instrText xml:space="preserve"> PAGEREF _Toc527405799 \h </w:instrText>
+          <w:instrText xml:space="preserve"> PAGEREF _Toc527753199 \h </w:instrText>
         </w:r>
         <w:r>
           <w:rPr>
@@ -2119,7 +2119,7 @@
           <w:lang w:eastAsia="es-CL"/>
         </w:rPr>
       </w:pPr>
-      <w:hyperlink w:anchor="_Toc527405800" w:history="1">
+      <w:hyperlink w:anchor="_Toc527753200" w:history="1">
         <w:r>
           <w:rPr>
             <w:rStyle w:val="Hipervnculo"/>
@@ -2164,7 +2164,7 @@
             <w:noProof/>
             <w:webHidden/>
           </w:rPr>
-          <w:instrText xml:space="preserve"> PAGEREF _Toc527405800 \h </w:instrText>
+          <w:instrText xml:space="preserve"> PAGEREF _Toc527753200 \h </w:instrText>
         </w:r>
         <w:r>
           <w:rPr>
@@ -2207,7 +2207,7 @@
           <w:lang w:eastAsia="es-CL"/>
         </w:rPr>
       </w:pPr>
-      <w:hyperlink w:anchor="_Toc527405801" w:history="1">
+      <w:hyperlink w:anchor="_Toc527753201" w:history="1">
         <w:r>
           <w:rPr>
             <w:rStyle w:val="Hipervnculo"/>
@@ -2252,7 +2252,7 @@
             <w:noProof/>
             <w:webHidden/>
           </w:rPr>
-          <w:instrText xml:space="preserve"> PAGEREF _Toc527405801 \h </w:instrText>
+          <w:instrText xml:space="preserve"> PAGEREF _Toc527753201 \h </w:instrText>
         </w:r>
         <w:r>
           <w:rPr>
@@ -2295,7 +2295,7 @@
           <w:lang w:eastAsia="es-CL"/>
         </w:rPr>
       </w:pPr>
-      <w:hyperlink w:anchor="_Toc527405802" w:history="1">
+      <w:hyperlink w:anchor="_Toc527753202" w:history="1">
         <w:r>
           <w:rPr>
             <w:rStyle w:val="Hipervnculo"/>
@@ -2340,7 +2340,7 @@
             <w:noProof/>
             <w:webHidden/>
           </w:rPr>
-          <w:instrText xml:space="preserve"> PAGEREF _Toc527405802 \h </w:instrText>
+          <w:instrText xml:space="preserve"> PAGEREF _Toc527753202 \h </w:instrText>
         </w:r>
         <w:r>
           <w:rPr>
@@ -2385,7 +2385,7 @@
           <w:lang w:eastAsia="es-CL"/>
         </w:rPr>
       </w:pPr>
-      <w:hyperlink w:anchor="_Toc527405803" w:history="1">
+      <w:hyperlink w:anchor="_Toc527753203" w:history="1">
         <w:r>
           <w:rPr>
             <w:rStyle w:val="Hipervnculo"/>
@@ -2412,7 +2412,7 @@
             <w:noProof/>
             <w:webHidden/>
           </w:rPr>
-          <w:instrText xml:space="preserve"> PAGEREF _Toc527405803 \h </w:instrText>
+          <w:instrText xml:space="preserve"> PAGEREF _Toc527753203 \h </w:instrText>
         </w:r>
         <w:r>
           <w:rPr>
@@ -2455,7 +2455,7 @@
           <w:lang w:eastAsia="es-CL"/>
         </w:rPr>
       </w:pPr>
-      <w:hyperlink w:anchor="_Toc527405804" w:history="1">
+      <w:hyperlink w:anchor="_Toc527753204" w:history="1">
         <w:r>
           <w:rPr>
             <w:rStyle w:val="Hipervnculo"/>
@@ -2500,7 +2500,7 @@
             <w:noProof/>
             <w:webHidden/>
           </w:rPr>
-          <w:instrText xml:space="preserve"> PAGEREF _Toc527405804 \h </w:instrText>
+          <w:instrText xml:space="preserve"> PAGEREF _Toc527753204 \h </w:instrText>
         </w:r>
         <w:r>
           <w:rPr>
@@ -2542,7 +2542,7 @@
           <w:lang w:eastAsia="es-CL"/>
         </w:rPr>
       </w:pPr>
-      <w:hyperlink w:anchor="_Toc527405805" w:history="1">
+      <w:hyperlink w:anchor="_Toc527753205" w:history="1">
         <w:r>
           <w:rPr>
             <w:rStyle w:val="Hipervnculo"/>
@@ -2586,7 +2586,7 @@
             <w:noProof/>
             <w:webHidden/>
           </w:rPr>
-          <w:instrText xml:space="preserve"> PAGEREF _Toc527405805 \h </w:instrText>
+          <w:instrText xml:space="preserve"> PAGEREF _Toc527753205 \h </w:instrText>
         </w:r>
         <w:r>
           <w:rPr>
@@ -2628,7 +2628,7 @@
           <w:lang w:eastAsia="es-CL"/>
         </w:rPr>
       </w:pPr>
-      <w:hyperlink w:anchor="_Toc527405806" w:history="1">
+      <w:hyperlink w:anchor="_Toc527753206" w:history="1">
         <w:r>
           <w:rPr>
             <w:rStyle w:val="Hipervnculo"/>
@@ -2672,7 +2672,7 @@
             <w:noProof/>
             <w:webHidden/>
           </w:rPr>
-          <w:instrText xml:space="preserve"> PAGEREF _Toc527405806 \h </w:instrText>
+          <w:instrText xml:space="preserve"> PAGEREF _Toc527753206 \h </w:instrText>
         </w:r>
         <w:r>
           <w:rPr>
@@ -2714,7 +2714,7 @@
           <w:lang w:eastAsia="es-CL"/>
         </w:rPr>
       </w:pPr>
-      <w:hyperlink w:anchor="_Toc527405807" w:history="1">
+      <w:hyperlink w:anchor="_Toc527753207" w:history="1">
         <w:r>
           <w:rPr>
             <w:rStyle w:val="Hipervnculo"/>
@@ -2758,7 +2758,7 @@
             <w:noProof/>
             <w:webHidden/>
           </w:rPr>
-          <w:instrText xml:space="preserve"> PAGEREF _Toc527405807 \h </w:instrText>
+          <w:instrText xml:space="preserve"> PAGEREF _Toc527753207 \h </w:instrText>
         </w:r>
         <w:r>
           <w:rPr>
@@ -2801,7 +2801,7 @@
           <w:lang w:eastAsia="es-CL"/>
         </w:rPr>
       </w:pPr>
-      <w:hyperlink w:anchor="_Toc527405808" w:history="1">
+      <w:hyperlink w:anchor="_Toc527753208" w:history="1">
         <w:r>
           <w:rPr>
             <w:rStyle w:val="Hipervnculo"/>
@@ -2846,7 +2846,7 @@
             <w:noProof/>
             <w:webHidden/>
           </w:rPr>
-          <w:instrText xml:space="preserve"> PAGEREF _Toc527405808 \h </w:instrText>
+          <w:instrText xml:space="preserve"> PAGEREF _Toc527753208 \h </w:instrText>
         </w:r>
         <w:r>
           <w:rPr>
@@ -2888,7 +2888,7 @@
           <w:lang w:eastAsia="es-CL"/>
         </w:rPr>
       </w:pPr>
-      <w:hyperlink w:anchor="_Toc527405809" w:history="1">
+      <w:hyperlink w:anchor="_Toc527753209" w:history="1">
         <w:r>
           <w:rPr>
             <w:rStyle w:val="Hipervnculo"/>
@@ -2932,7 +2932,7 @@
             <w:noProof/>
             <w:webHidden/>
           </w:rPr>
-          <w:instrText xml:space="preserve"> PAGEREF _Toc527405809 \h </w:instrText>
+          <w:instrText xml:space="preserve"> PAGEREF _Toc527753209 \h </w:instrText>
         </w:r>
         <w:r>
           <w:rPr>
@@ -2974,7 +2974,7 @@
           <w:lang w:eastAsia="es-CL"/>
         </w:rPr>
       </w:pPr>
-      <w:hyperlink w:anchor="_Toc527405810" w:history="1">
+      <w:hyperlink w:anchor="_Toc527753210" w:history="1">
         <w:r>
           <w:rPr>
             <w:rStyle w:val="Hipervnculo"/>
@@ -3018,7 +3018,7 @@
             <w:noProof/>
             <w:webHidden/>
           </w:rPr>
-          <w:instrText xml:space="preserve"> PAGEREF _Toc527405810 \h </w:instrText>
+          <w:instrText xml:space="preserve"> PAGEREF _Toc527753210 \h </w:instrText>
         </w:r>
         <w:r>
           <w:rPr>
@@ -3060,7 +3060,7 @@
           <w:lang w:eastAsia="es-CL"/>
         </w:rPr>
       </w:pPr>
-      <w:hyperlink w:anchor="_Toc527405811" w:history="1">
+      <w:hyperlink w:anchor="_Toc527753211" w:history="1">
         <w:r>
           <w:rPr>
             <w:rStyle w:val="Hipervnculo"/>
@@ -3104,7 +3104,7 @@
             <w:noProof/>
             <w:webHidden/>
           </w:rPr>
-          <w:instrText xml:space="preserve"> PAGEREF _Toc527405811 \h </w:instrText>
+          <w:instrText xml:space="preserve"> PAGEREF _Toc527753211 \h </w:instrText>
         </w:r>
         <w:r>
           <w:rPr>
@@ -3147,7 +3147,7 @@
           <w:lang w:eastAsia="es-CL"/>
         </w:rPr>
       </w:pPr>
-      <w:hyperlink w:anchor="_Toc527405812" w:history="1">
+      <w:hyperlink w:anchor="_Toc527753212" w:history="1">
         <w:r>
           <w:rPr>
             <w:rStyle w:val="Hipervnculo"/>
@@ -3192,7 +3192,7 @@
             <w:noProof/>
             <w:webHidden/>
           </w:rPr>
-          <w:instrText xml:space="preserve"> PAGEREF _Toc527405812 \h </w:instrText>
+          <w:instrText xml:space="preserve"> PAGEREF _Toc527753212 \h </w:instrText>
         </w:r>
         <w:r>
           <w:rPr>
@@ -3234,7 +3234,7 @@
           <w:lang w:eastAsia="es-CL"/>
         </w:rPr>
       </w:pPr>
-      <w:hyperlink w:anchor="_Toc527405813" w:history="1">
+      <w:hyperlink w:anchor="_Toc527753213" w:history="1">
         <w:r>
           <w:rPr>
             <w:rStyle w:val="Hipervnculo"/>
@@ -3257,7 +3257,21 @@
             <w:rStyle w:val="Hipervnculo"/>
             <w:noProof/>
           </w:rPr>
-          <w:t>Estructura del Manual de Buenas Prácticas</w:t>
+          <w:t>Estructura del M</w:t>
+        </w:r>
+        <w:r>
+          <w:rPr>
+            <w:rStyle w:val="Hipervnculo"/>
+            <w:noProof/>
+          </w:rPr>
+          <w:t>a</w:t>
+        </w:r>
+        <w:r>
+          <w:rPr>
+            <w:rStyle w:val="Hipervnculo"/>
+            <w:noProof/>
+          </w:rPr>
+          <w:t>nual de Buenas Prácticas</w:t>
         </w:r>
         <w:r>
           <w:rPr>
@@ -3278,7 +3292,7 @@
             <w:noProof/>
             <w:webHidden/>
           </w:rPr>
-          <w:instrText xml:space="preserve"> PAGEREF _Toc527405813 \h </w:instrText>
+          <w:instrText xml:space="preserve"> PAGEREF _Toc527753213 \h </w:instrText>
         </w:r>
         <w:r>
           <w:rPr>
@@ -3320,7 +3334,7 @@
           <w:lang w:eastAsia="es-CL"/>
         </w:rPr>
       </w:pPr>
-      <w:hyperlink w:anchor="_Toc527405814" w:history="1">
+      <w:hyperlink w:anchor="_Toc527753214" w:history="1">
         <w:r>
           <w:rPr>
             <w:rStyle w:val="Hipervnculo"/>
@@ -3364,7 +3378,7 @@
             <w:noProof/>
             <w:webHidden/>
           </w:rPr>
-          <w:instrText xml:space="preserve"> PAGEREF _Toc527405814 \h </w:instrText>
+          <w:instrText xml:space="preserve"> PAGEREF _Toc527753214 \h </w:instrText>
         </w:r>
         <w:r>
           <w:rPr>
@@ -3384,7 +3398,7 @@
             <w:noProof/>
             <w:webHidden/>
           </w:rPr>
-          <w:t>56</w:t>
+          <w:t>59</w:t>
         </w:r>
         <w:r>
           <w:rPr>
@@ -3406,7 +3420,7 @@
           <w:lang w:eastAsia="es-CL"/>
         </w:rPr>
       </w:pPr>
-      <w:hyperlink w:anchor="_Toc527405815" w:history="1">
+      <w:hyperlink w:anchor="_Toc527753215" w:history="1">
         <w:r>
           <w:rPr>
             <w:rStyle w:val="Hipervnculo"/>
@@ -3450,7 +3464,7 @@
             <w:noProof/>
             <w:webHidden/>
           </w:rPr>
-          <w:instrText xml:space="preserve"> PAGEREF _Toc527405815 \h </w:instrText>
+          <w:instrText xml:space="preserve"> PAGEREF _Toc527753215 \h </w:instrText>
         </w:r>
         <w:r>
           <w:rPr>
@@ -3470,7 +3484,7 @@
             <w:noProof/>
             <w:webHidden/>
           </w:rPr>
-          <w:t>56</w:t>
+          <w:t>59</w:t>
         </w:r>
         <w:r>
           <w:rPr>
@@ -3492,7 +3506,7 @@
           <w:lang w:eastAsia="es-CL"/>
         </w:rPr>
       </w:pPr>
-      <w:hyperlink w:anchor="_Toc527405816" w:history="1">
+      <w:hyperlink w:anchor="_Toc527753216" w:history="1">
         <w:r>
           <w:rPr>
             <w:rStyle w:val="Hipervnculo"/>
@@ -3536,7 +3550,7 @@
             <w:noProof/>
             <w:webHidden/>
           </w:rPr>
-          <w:instrText xml:space="preserve"> PAGEREF _Toc527405816 \h </w:instrText>
+          <w:instrText xml:space="preserve"> PAGEREF _Toc527753216 \h </w:instrText>
         </w:r>
         <w:r>
           <w:rPr>
@@ -3556,7 +3570,7 @@
             <w:noProof/>
             <w:webHidden/>
           </w:rPr>
-          <w:t>56</w:t>
+          <w:t>59</w:t>
         </w:r>
         <w:r>
           <w:rPr>
@@ -3579,7 +3593,7 @@
           <w:lang w:eastAsia="es-CL"/>
         </w:rPr>
       </w:pPr>
-      <w:hyperlink w:anchor="_Toc527405817" w:history="1">
+      <w:hyperlink w:anchor="_Toc527753217" w:history="1">
         <w:r>
           <w:rPr>
             <w:rStyle w:val="Hipervnculo"/>
@@ -3624,7 +3638,7 @@
             <w:noProof/>
             <w:webHidden/>
           </w:rPr>
-          <w:instrText xml:space="preserve"> PAGEREF _Toc527405817 \h </w:instrText>
+          <w:instrText xml:space="preserve"> PAGEREF _Toc527753217 \h </w:instrText>
         </w:r>
         <w:r>
           <w:rPr>
@@ -3644,7 +3658,7 @@
             <w:noProof/>
             <w:webHidden/>
           </w:rPr>
-          <w:t>57</w:t>
+          <w:t>60</w:t>
         </w:r>
         <w:r>
           <w:rPr>
@@ -3666,7 +3680,7 @@
           <w:lang w:eastAsia="es-CL"/>
         </w:rPr>
       </w:pPr>
-      <w:hyperlink w:anchor="_Toc527405818" w:history="1">
+      <w:hyperlink w:anchor="_Toc527753218" w:history="1">
         <w:r>
           <w:rPr>
             <w:rStyle w:val="Hipervnculo"/>
@@ -3710,7 +3724,7 @@
             <w:noProof/>
             <w:webHidden/>
           </w:rPr>
-          <w:instrText xml:space="preserve"> PAGEREF _Toc527405818 \h </w:instrText>
+          <w:instrText xml:space="preserve"> PAGEREF _Toc527753218 \h </w:instrText>
         </w:r>
         <w:r>
           <w:rPr>
@@ -3730,7 +3744,7 @@
             <w:noProof/>
             <w:webHidden/>
           </w:rPr>
-          <w:t>57</w:t>
+          <w:t>60</w:t>
         </w:r>
         <w:r>
           <w:rPr>
@@ -3752,7 +3766,7 @@
           <w:lang w:eastAsia="es-CL"/>
         </w:rPr>
       </w:pPr>
-      <w:hyperlink w:anchor="_Toc527405819" w:history="1">
+      <w:hyperlink w:anchor="_Toc527753219" w:history="1">
         <w:r>
           <w:rPr>
             <w:rStyle w:val="Hipervnculo"/>
@@ -3796,7 +3810,7 @@
             <w:noProof/>
             <w:webHidden/>
           </w:rPr>
-          <w:instrText xml:space="preserve"> PAGEREF _Toc527405819 \h </w:instrText>
+          <w:instrText xml:space="preserve"> PAGEREF _Toc527753219 \h </w:instrText>
         </w:r>
         <w:r>
           <w:rPr>
@@ -3816,7 +3830,7 @@
             <w:noProof/>
             <w:webHidden/>
           </w:rPr>
-          <w:t>57</w:t>
+          <w:t>60</w:t>
         </w:r>
         <w:r>
           <w:rPr>
@@ -3839,7 +3853,7 @@
           <w:lang w:eastAsia="es-CL"/>
         </w:rPr>
       </w:pPr>
-      <w:hyperlink w:anchor="_Toc527405820" w:history="1">
+      <w:hyperlink w:anchor="_Toc527753220" w:history="1">
         <w:r>
           <w:rPr>
             <w:rStyle w:val="Hipervnculo"/>
@@ -3884,7 +3898,7 @@
             <w:noProof/>
             <w:webHidden/>
           </w:rPr>
-          <w:instrText xml:space="preserve"> PAGEREF _Toc527405820 \h </w:instrText>
+          <w:instrText xml:space="preserve"> PAGEREF _Toc527753220 \h </w:instrText>
         </w:r>
         <w:r>
           <w:rPr>
@@ -3904,7 +3918,7 @@
             <w:noProof/>
             <w:webHidden/>
           </w:rPr>
-          <w:t>57</w:t>
+          <w:t>60</w:t>
         </w:r>
         <w:r>
           <w:rPr>
@@ -3929,7 +3943,7 @@
           <w:lang w:eastAsia="es-CL"/>
         </w:rPr>
       </w:pPr>
-      <w:hyperlink w:anchor="_Toc527405821" w:history="1">
+      <w:hyperlink w:anchor="_Toc527753221" w:history="1">
         <w:r>
           <w:rPr>
             <w:rStyle w:val="Hipervnculo"/>
@@ -3956,7 +3970,7 @@
             <w:noProof/>
             <w:webHidden/>
           </w:rPr>
-          <w:instrText xml:space="preserve"> PAGEREF _Toc527405821 \h </w:instrText>
+          <w:instrText xml:space="preserve"> PAGEREF _Toc527753221 \h </w:instrText>
         </w:r>
         <w:r>
           <w:rPr>
@@ -3976,7 +3990,7 @@
             <w:noProof/>
             <w:webHidden/>
           </w:rPr>
-          <w:t>58</w:t>
+          <w:t>61</w:t>
         </w:r>
         <w:r>
           <w:rPr>
@@ -3999,7 +4013,7 @@
           <w:lang w:eastAsia="es-CL"/>
         </w:rPr>
       </w:pPr>
-      <w:hyperlink w:anchor="_Toc527405822" w:history="1">
+      <w:hyperlink w:anchor="_Toc527753222" w:history="1">
         <w:r>
           <w:rPr>
             <w:rStyle w:val="Hipervnculo"/>
@@ -4044,7 +4058,7 @@
             <w:noProof/>
             <w:webHidden/>
           </w:rPr>
-          <w:instrText xml:space="preserve"> PAGEREF _Toc527405822 \h </w:instrText>
+          <w:instrText xml:space="preserve"> PAGEREF _Toc527753222 \h </w:instrText>
         </w:r>
         <w:r>
           <w:rPr>
@@ -4064,7 +4078,7 @@
             <w:noProof/>
             <w:webHidden/>
           </w:rPr>
-          <w:t>58</w:t>
+          <w:t>61</w:t>
         </w:r>
         <w:r>
           <w:rPr>
@@ -4087,7 +4101,7 @@
           <w:lang w:eastAsia="es-CL"/>
         </w:rPr>
       </w:pPr>
-      <w:hyperlink w:anchor="_Toc527405823" w:history="1">
+      <w:hyperlink w:anchor="_Toc527753223" w:history="1">
         <w:r>
           <w:rPr>
             <w:rStyle w:val="Hipervnculo"/>
@@ -4132,7 +4146,7 @@
             <w:noProof/>
             <w:webHidden/>
           </w:rPr>
-          <w:instrText xml:space="preserve"> PAGEREF _Toc527405823 \h </w:instrText>
+          <w:instrText xml:space="preserve"> PAGEREF _Toc527753223 \h </w:instrText>
         </w:r>
         <w:r>
           <w:rPr>
@@ -4152,7 +4166,7 @@
             <w:noProof/>
             <w:webHidden/>
           </w:rPr>
-          <w:t>58</w:t>
+          <w:t>61</w:t>
         </w:r>
         <w:r>
           <w:rPr>
@@ -4177,7 +4191,7 @@
           <w:lang w:eastAsia="es-CL"/>
         </w:rPr>
       </w:pPr>
-      <w:hyperlink w:anchor="_Toc527405824" w:history="1">
+      <w:hyperlink w:anchor="_Toc527753224" w:history="1">
         <w:r>
           <w:rPr>
             <w:rStyle w:val="Hipervnculo"/>
@@ -4204,7 +4218,7 @@
             <w:noProof/>
             <w:webHidden/>
           </w:rPr>
-          <w:instrText xml:space="preserve"> PAGEREF _Toc527405824 \h </w:instrText>
+          <w:instrText xml:space="preserve"> PAGEREF _Toc527753224 \h </w:instrText>
         </w:r>
         <w:r>
           <w:rPr>
@@ -4224,7 +4238,7 @@
             <w:noProof/>
             <w:webHidden/>
           </w:rPr>
-          <w:t>59</w:t>
+          <w:t>62</w:t>
         </w:r>
         <w:r>
           <w:rPr>
@@ -4247,7 +4261,7 @@
           <w:lang w:eastAsia="es-CL"/>
         </w:rPr>
       </w:pPr>
-      <w:hyperlink w:anchor="_Toc527405825" w:history="1">
+      <w:hyperlink w:anchor="_Toc527753225" w:history="1">
         <w:r>
           <w:rPr>
             <w:rStyle w:val="Hipervnculo"/>
@@ -4292,7 +4306,7 @@
             <w:noProof/>
             <w:webHidden/>
           </w:rPr>
-          <w:instrText xml:space="preserve"> PAGEREF _Toc527405825 \h </w:instrText>
+          <w:instrText xml:space="preserve"> PAGEREF _Toc527753225 \h </w:instrText>
         </w:r>
         <w:r>
           <w:rPr>
@@ -4312,7 +4326,7 @@
             <w:noProof/>
             <w:webHidden/>
           </w:rPr>
-          <w:t>59</w:t>
+          <w:t>62</w:t>
         </w:r>
         <w:r>
           <w:rPr>
@@ -4335,7 +4349,7 @@
           <w:lang w:eastAsia="es-CL"/>
         </w:rPr>
       </w:pPr>
-      <w:hyperlink w:anchor="_Toc527405826" w:history="1">
+      <w:hyperlink w:anchor="_Toc527753226" w:history="1">
         <w:r>
           <w:rPr>
             <w:rStyle w:val="Hipervnculo"/>
@@ -4380,7 +4394,7 @@
             <w:noProof/>
             <w:webHidden/>
           </w:rPr>
-          <w:instrText xml:space="preserve"> PAGEREF _Toc527405826 \h </w:instrText>
+          <w:instrText xml:space="preserve"> PAGEREF _Toc527753226 \h </w:instrText>
         </w:r>
         <w:r>
           <w:rPr>
@@ -4400,7 +4414,7 @@
             <w:noProof/>
             <w:webHidden/>
           </w:rPr>
-          <w:t>60</w:t>
+          <w:t>63</w:t>
         </w:r>
         <w:r>
           <w:rPr>
@@ -4425,7 +4439,7 @@
           <w:lang w:eastAsia="es-CL"/>
         </w:rPr>
       </w:pPr>
-      <w:hyperlink w:anchor="_Toc527405827" w:history="1">
+      <w:hyperlink w:anchor="_Toc527753227" w:history="1">
         <w:r>
           <w:rPr>
             <w:rStyle w:val="Hipervnculo"/>
@@ -4452,7 +4466,7 @@
             <w:noProof/>
             <w:webHidden/>
           </w:rPr>
-          <w:instrText xml:space="preserve"> PAGEREF _Toc527405827 \h </w:instrText>
+          <w:instrText xml:space="preserve"> PAGEREF _Toc527753227 \h </w:instrText>
         </w:r>
         <w:r>
           <w:rPr>
@@ -4472,7 +4486,7 @@
             <w:noProof/>
             <w:webHidden/>
           </w:rPr>
-          <w:t>61</w:t>
+          <w:t>64</w:t>
         </w:r>
         <w:r>
           <w:rPr>
@@ -4538,7 +4552,7 @@
         <w:br w:type="page"/>
       </w:r>
       <w:bookmarkStart w:id="8" w:name="_Toc525761445"/>
-      <w:bookmarkStart w:id="9" w:name="_Toc527405782"/>
+      <w:bookmarkStart w:id="9" w:name="_Toc527753182"/>
       <w:r>
         <w:lastRenderedPageBreak/>
         <w:t>Int</w:t>
@@ -4555,7 +4569,7 @@
         <w:pStyle w:val="Ttulo2"/>
       </w:pPr>
       <w:bookmarkStart w:id="10" w:name="_Toc525761446"/>
-      <w:bookmarkStart w:id="11" w:name="_Toc527405783"/>
+      <w:bookmarkStart w:id="11" w:name="_Toc527753183"/>
       <w:r>
         <w:t>Generalidades</w:t>
       </w:r>
@@ -4731,7 +4745,7 @@
         <w:br w:type="page"/>
       </w:r>
       <w:bookmarkStart w:id="12" w:name="_Toc525761447"/>
-      <w:bookmarkStart w:id="13" w:name="_Toc527405784"/>
+      <w:bookmarkStart w:id="13" w:name="_Toc527753184"/>
       <w:r>
         <w:lastRenderedPageBreak/>
         <w:t>Descripción de</w:t>
@@ -4752,7 +4766,7 @@
       <w:pPr>
         <w:pStyle w:val="Ttulo3"/>
       </w:pPr>
-      <w:bookmarkStart w:id="14" w:name="_Toc527405785"/>
+      <w:bookmarkStart w:id="14" w:name="_Toc527753185"/>
       <w:r>
         <w:t>Reseña</w:t>
       </w:r>
@@ -5062,7 +5076,7 @@
       <w:r>
         <w:br w:type="page"/>
       </w:r>
-      <w:bookmarkStart w:id="15" w:name="_Toc527405786"/>
+      <w:bookmarkStart w:id="15" w:name="_Toc527753186"/>
       <w:r>
         <w:lastRenderedPageBreak/>
         <w:t>Aspectos Estratégicos</w:t>
@@ -5221,9 +5235,6 @@
     <w:p>
       <w:pPr>
         <w:pStyle w:val="Ttulolibre"/>
-        <w:rPr>
-          <w:i/>
-        </w:rPr>
       </w:pPr>
     </w:p>
     <w:p>
@@ -6158,7 +6169,7 @@
       <w:r>
         <w:br w:type="page"/>
       </w:r>
-      <w:bookmarkStart w:id="16" w:name="_Toc527405787"/>
+      <w:bookmarkStart w:id="16" w:name="_Toc527753187"/>
       <w:r>
         <w:lastRenderedPageBreak/>
         <w:t>Centros de Negocios</w:t>
@@ -6839,7 +6850,7 @@
       <w:r>
         <w:br w:type="page"/>
       </w:r>
-      <w:bookmarkStart w:id="17" w:name="_Toc527405788"/>
+      <w:bookmarkStart w:id="17" w:name="_Toc527753188"/>
       <w:r>
         <w:lastRenderedPageBreak/>
         <w:t>Dotación</w:t>
@@ -8871,7 +8882,7 @@
       <w:r>
         <w:br w:type="page"/>
       </w:r>
-      <w:bookmarkStart w:id="18" w:name="_Toc527405789"/>
+      <w:bookmarkStart w:id="18" w:name="_Toc527753189"/>
       <w:r>
         <w:lastRenderedPageBreak/>
         <w:t>Estructura Organizacional</w:t>
@@ -10059,7 +10070,7 @@
       <w:pPr>
         <w:pStyle w:val="Ttulo2"/>
       </w:pPr>
-      <w:bookmarkStart w:id="20" w:name="_Toc527405790"/>
+      <w:bookmarkStart w:id="20" w:name="_Toc527753190"/>
       <w:r>
         <w:lastRenderedPageBreak/>
         <w:t>Descripción del Tema</w:t>
@@ -10174,7 +10185,15 @@
         <w:t>,</w:t>
       </w:r>
       <w:r>
-        <w:t xml:space="preserve"> y en consecuencia, se deben negociar nuevos plazos de entrega para la implementación de las correcciones.</w:t>
+        <w:t xml:space="preserve"> </w:t>
+      </w:r>
+      <w:proofErr w:type="gramStart"/>
+      <w:r>
+        <w:t>y</w:t>
+      </w:r>
+      <w:proofErr w:type="gramEnd"/>
+      <w:r>
+        <w:t xml:space="preserve"> en consecuencia, se deben negociar nuevos plazos de entrega para la implementación de las correcciones.</w:t>
       </w:r>
       <w:r>
         <w:t xml:space="preserve"> </w:t>
@@ -10360,7 +10379,7 @@
       <w:r>
         <w:br w:type="page"/>
       </w:r>
-      <w:bookmarkStart w:id="22" w:name="_Toc527405791"/>
+      <w:bookmarkStart w:id="22" w:name="_Toc527753191"/>
       <w:r>
         <w:lastRenderedPageBreak/>
         <w:t>Objetivos</w:t>
@@ -10379,7 +10398,7 @@
         <w:pStyle w:val="Ttulo3"/>
       </w:pPr>
       <w:bookmarkStart w:id="23" w:name="_Toc525761450"/>
-      <w:bookmarkStart w:id="24" w:name="_Toc527405792"/>
+      <w:bookmarkStart w:id="24" w:name="_Toc527753192"/>
       <w:r>
         <w:t>Objetivo General</w:t>
       </w:r>
@@ -10397,7 +10416,7 @@
         <w:pStyle w:val="Ttulo3"/>
       </w:pPr>
       <w:bookmarkStart w:id="25" w:name="_Toc525761451"/>
-      <w:bookmarkStart w:id="26" w:name="_Toc527405793"/>
+      <w:bookmarkStart w:id="26" w:name="_Toc527753193"/>
       <w:r>
         <w:t>Objetivos Específicos</w:t>
       </w:r>
@@ -10579,7 +10598,7 @@
         <w:br w:type="page"/>
       </w:r>
       <w:bookmarkStart w:id="27" w:name="_Toc525761452"/>
-      <w:bookmarkStart w:id="28" w:name="_Toc527405794"/>
+      <w:bookmarkStart w:id="28" w:name="_Toc527753194"/>
       <w:r>
         <w:lastRenderedPageBreak/>
         <w:t>Marco Teórico</w:t>
@@ -10592,12 +10611,12 @@
       <w:pPr>
         <w:pStyle w:val="Ttulo2"/>
       </w:pPr>
-      <w:bookmarkStart w:id="29" w:name="_Toc527405795"/>
-      <w:bookmarkStart w:id="30" w:name="_Toc525761453"/>
+      <w:bookmarkStart w:id="29" w:name="_Toc525761453"/>
+      <w:bookmarkStart w:id="30" w:name="_Toc527753195"/>
       <w:r>
         <w:t>Gestión de Proyectos Informáticos</w:t>
       </w:r>
-      <w:bookmarkEnd w:id="29"/>
+      <w:bookmarkEnd w:id="30"/>
     </w:p>
     <w:p>
       <w:pPr>
@@ -10790,7 +10809,7 @@
       <w:r>
         <w:br w:type="page"/>
       </w:r>
-      <w:bookmarkStart w:id="31" w:name="_Toc527405796"/>
+      <w:bookmarkStart w:id="31" w:name="_Toc527753196"/>
       <w:r>
         <w:lastRenderedPageBreak/>
         <w:t>CMMI</w:t>
@@ -11344,8 +11363,8 @@
         <w:br w:type="page"/>
       </w:r>
       <w:bookmarkStart w:id="32" w:name="_Toc525761454"/>
-      <w:bookmarkStart w:id="33" w:name="_Toc527405797"/>
-      <w:bookmarkEnd w:id="30"/>
+      <w:bookmarkStart w:id="33" w:name="_Toc527753197"/>
+      <w:bookmarkEnd w:id="29"/>
       <w:r>
         <w:lastRenderedPageBreak/>
         <w:t>Guía del PMBOK</w:t>
@@ -11361,18 +11380,7 @@
     </w:p>
     <w:p>
       <w:r>
-        <w:t xml:space="preserve">La guía del PMBOK, también conocida como la Guía de los fundamentos para </w:t>
-      </w:r>
-      <w:smartTag w:uri="urn:schemas-microsoft-com:office:smarttags" w:element="PersonName">
-        <w:smartTagPr>
-          <w:attr w:name="ProductID" w:val="la Direcci￳n"/>
-        </w:smartTagPr>
-        <w:r>
-          <w:t>la Dirección</w:t>
-        </w:r>
-      </w:smartTag>
-      <w:r>
-        <w:t xml:space="preserve"> de Proyectos, es un documento desarrollado por el “Project Management </w:t>
+        <w:t xml:space="preserve">La guía del PMBOK, también conocida como la Guía de los fundamentos para la Dirección de Proyectos, es un documento desarrollado por el “Project Management </w:t>
       </w:r>
       <w:proofErr w:type="spellStart"/>
       <w:r>
@@ -12433,7 +12441,7 @@
         <w:br w:type="page"/>
       </w:r>
       <w:bookmarkStart w:id="34" w:name="_Toc308398436"/>
-      <w:bookmarkStart w:id="35" w:name="_Toc527405798"/>
+      <w:bookmarkStart w:id="35" w:name="_Toc527753198"/>
       <w:r>
         <w:lastRenderedPageBreak/>
         <w:t>Grupos de Procesos de la Dirección de Proyectos</w:t>
@@ -12833,7 +12841,7 @@
         <w:pStyle w:val="Ttulo3"/>
       </w:pPr>
       <w:bookmarkStart w:id="36" w:name="_Toc308398437"/>
-      <w:bookmarkStart w:id="37" w:name="_Toc527405799"/>
+      <w:bookmarkStart w:id="37" w:name="_Toc527753199"/>
       <w:r>
         <w:t>Áreas de Conocimiento de la Dirección de Proyectos</w:t>
       </w:r>
@@ -13803,7 +13811,7 @@
       <w:r>
         <w:br w:type="page"/>
       </w:r>
-      <w:bookmarkStart w:id="39" w:name="_Toc527405800"/>
+      <w:bookmarkStart w:id="39" w:name="_Toc527753200"/>
       <w:r>
         <w:lastRenderedPageBreak/>
         <w:t>Buenas Prácticas</w:t>
@@ -13902,7 +13910,7 @@
         </w:rPr>
         <w:br w:type="page"/>
       </w:r>
-      <w:bookmarkStart w:id="40" w:name="_Toc527405801"/>
+      <w:bookmarkStart w:id="40" w:name="_Toc527753201"/>
       <w:r>
         <w:lastRenderedPageBreak/>
         <w:t>Mejora Continua</w:t>
@@ -14693,7 +14701,7 @@
       <w:r>
         <w:br w:type="page"/>
       </w:r>
-      <w:bookmarkStart w:id="41" w:name="_Toc527405802"/>
+      <w:bookmarkStart w:id="41" w:name="_Toc527753202"/>
       <w:r>
         <w:lastRenderedPageBreak/>
         <w:t>Factores Críticos</w:t>
@@ -16698,7 +16706,7 @@
         <w:br w:type="page"/>
       </w:r>
       <w:bookmarkStart w:id="42" w:name="_Toc525761456"/>
-      <w:bookmarkStart w:id="43" w:name="_Toc527405803"/>
+      <w:bookmarkStart w:id="43" w:name="_Toc527753203"/>
       <w:r>
         <w:lastRenderedPageBreak/>
         <w:t>Desarrollo</w:t>
@@ -16712,7 +16720,7 @@
         <w:pStyle w:val="Ttulo2"/>
       </w:pPr>
       <w:bookmarkStart w:id="44" w:name="_Toc525761457"/>
-      <w:bookmarkStart w:id="45" w:name="_Toc527405804"/>
+      <w:bookmarkStart w:id="45" w:name="_Toc527753204"/>
       <w:r>
         <w:t>Metodología</w:t>
       </w:r>
@@ -16753,7 +16761,7 @@
       <w:pPr>
         <w:pStyle w:val="Ttulo3"/>
       </w:pPr>
-      <w:bookmarkStart w:id="46" w:name="_Toc527405805"/>
+      <w:bookmarkStart w:id="46" w:name="_Toc527753205"/>
       <w:r>
         <w:t>Identificación de los Factores Críticos</w:t>
       </w:r>
@@ -16832,7 +16840,7 @@
       <w:pPr>
         <w:pStyle w:val="Ttulo3"/>
       </w:pPr>
-      <w:bookmarkStart w:id="47" w:name="_Toc527405806"/>
+      <w:bookmarkStart w:id="47" w:name="_Toc527753206"/>
       <w:r>
         <w:t>Desarrollo del Manual</w:t>
       </w:r>
@@ -16881,7 +16889,7 @@
       <w:pPr>
         <w:pStyle w:val="Ttulo3"/>
       </w:pPr>
-      <w:bookmarkStart w:id="48" w:name="_Toc527405807"/>
+      <w:bookmarkStart w:id="48" w:name="_Toc527753207"/>
       <w:r>
         <w:t>Plan de Implementación</w:t>
       </w:r>
@@ -17645,7 +17653,7 @@
       <w:r>
         <w:br w:type="page"/>
       </w:r>
-      <w:bookmarkStart w:id="50" w:name="_Toc527405808"/>
+      <w:bookmarkStart w:id="50" w:name="_Toc527753208"/>
       <w:r>
         <w:lastRenderedPageBreak/>
         <w:t>Identificación de Factores Críticos</w:t>
@@ -17659,7 +17667,7 @@
         <w:pStyle w:val="Ttulo3"/>
       </w:pPr>
       <w:bookmarkStart w:id="51" w:name="_Toc525761459"/>
-      <w:bookmarkStart w:id="52" w:name="_Toc527405809"/>
+      <w:bookmarkStart w:id="52" w:name="_Toc527753209"/>
       <w:r>
         <w:t>Revisión de Antecedentes Históricos</w:t>
       </w:r>
@@ -17672,7 +17680,7 @@
         <w:pStyle w:val="Ttulo3"/>
       </w:pPr>
       <w:bookmarkStart w:id="53" w:name="_Toc525761460"/>
-      <w:bookmarkStart w:id="54" w:name="_Toc527405810"/>
+      <w:bookmarkStart w:id="54" w:name="_Toc527753210"/>
       <w:r>
         <w:t>Visión de Expertos y Usuarios</w:t>
       </w:r>
@@ -17688,7 +17696,7 @@
       <w:r>
         <w:br w:type="page"/>
       </w:r>
-      <w:bookmarkStart w:id="56" w:name="_Toc527405811"/>
+      <w:bookmarkStart w:id="56" w:name="_Toc527753211"/>
       <w:r>
         <w:lastRenderedPageBreak/>
         <w:t>Factores Críticos</w:t>
@@ -18595,17 +18603,11 @@
     <w:p>
       <w:pPr>
         <w:pStyle w:val="Ttulo4"/>
-        <w:rPr>
-          <w:color w:val="auto"/>
-        </w:rPr>
       </w:pPr>
       <w:r>
         <w:br w:type="page"/>
       </w:r>
       <w:r>
-        <w:rPr>
-          <w:color w:val="auto"/>
-        </w:rPr>
         <w:lastRenderedPageBreak/>
         <w:t>Inicialización del Proyecto</w:t>
       </w:r>
@@ -19496,39 +19498,952 @@
       <w:pPr>
         <w:pStyle w:val="Ttulo2"/>
       </w:pPr>
-      <w:bookmarkStart w:id="60" w:name="_Toc525761463"/>
+      <w:bookmarkStart w:id="59" w:name="_Toc525761463"/>
       <w:r>
         <w:br w:type="page"/>
       </w:r>
-      <w:bookmarkStart w:id="61" w:name="_Toc527405812"/>
+      <w:bookmarkStart w:id="60" w:name="_Toc527753212"/>
       <w:r>
         <w:lastRenderedPageBreak/>
         <w:t>Desarrollo del Manual</w:t>
       </w:r>
+      <w:bookmarkEnd w:id="59"/>
       <w:bookmarkEnd w:id="60"/>
+    </w:p>
+    <w:p/>
+    <w:p>
+      <w:pPr>
+        <w:pStyle w:val="Ttulo3"/>
+      </w:pPr>
+      <w:bookmarkStart w:id="61" w:name="_Toc525761464"/>
+      <w:bookmarkStart w:id="62" w:name="_Toc527753213"/>
+      <w:r>
+        <w:t>Estructura del Manual de Buenas Prácticas</w:t>
+      </w:r>
       <w:bookmarkEnd w:id="61"/>
-    </w:p>
+      <w:bookmarkEnd w:id="62"/>
+    </w:p>
+    <w:p>
+      <w:r>
+        <w:t xml:space="preserve">Actualmente en ZOFRI S.A. no existe una definición formal respecto a estructura, formato y contenido, para la confección de documentos del tipo “Manual”. </w:t>
+      </w:r>
+      <w:r>
+        <w:t xml:space="preserve">No obstante, la subgerencia de TIC por su cuenta y con motivo de la estandarización de sus desarrollos </w:t>
+      </w:r>
+      <w:r>
+        <w:t>y otras tareas</w:t>
+      </w:r>
+      <w:r>
+        <w:t>, cuenta con distintas plantillas que permiten la confección de documentación</w:t>
+      </w:r>
+      <w:r>
+        <w:t>. Es así como desde el punto de vista del formato y estructura inicial, se cuenta una definición existente</w:t>
+      </w:r>
+      <w:r>
+        <w:t>, la cual se describe a continuación:</w:t>
+      </w:r>
+    </w:p>
+    <w:p/>
+    <w:tbl>
+      <w:tblPr>
+        <w:tblStyle w:val="Tablaconcuadrcula"/>
+        <w:tblW w:w="0" w:type="auto"/>
+        <w:tblLook w:val="04A0" w:firstRow="1" w:lastRow="0" w:firstColumn="1" w:lastColumn="0" w:noHBand="0" w:noVBand="1"/>
+      </w:tblPr>
+      <w:tblGrid>
+        <w:gridCol w:w="2325"/>
+        <w:gridCol w:w="6062"/>
+      </w:tblGrid>
+      <w:tr>
+        <w:tc>
+          <w:tcPr>
+            <w:tcW w:w="2325" w:type="dxa"/>
+            <w:shd w:val="clear" w:color="auto" w:fill="D9E2F3" w:themeFill="accent1" w:themeFillTint="33"/>
+            <w:tcMar>
+              <w:top w:w="57" w:type="dxa"/>
+              <w:left w:w="57" w:type="dxa"/>
+              <w:bottom w:w="57" w:type="dxa"/>
+              <w:right w:w="57" w:type="dxa"/>
+            </w:tcMar>
+            <w:vAlign w:val="center"/>
+          </w:tcPr>
+          <w:p>
+            <w:pPr>
+              <w:spacing w:line="240" w:lineRule="auto"/>
+              <w:jc w:val="left"/>
+              <w:rPr>
+                <w:b/>
+              </w:rPr>
+            </w:pPr>
+            <w:r>
+              <w:rPr>
+                <w:b/>
+              </w:rPr>
+              <w:t>Sección</w:t>
+            </w:r>
+          </w:p>
+        </w:tc>
+        <w:tc>
+          <w:tcPr>
+            <w:tcW w:w="6062" w:type="dxa"/>
+            <w:shd w:val="clear" w:color="auto" w:fill="D9E2F3" w:themeFill="accent1" w:themeFillTint="33"/>
+            <w:tcMar>
+              <w:top w:w="57" w:type="dxa"/>
+              <w:left w:w="57" w:type="dxa"/>
+              <w:bottom w:w="57" w:type="dxa"/>
+              <w:right w:w="57" w:type="dxa"/>
+            </w:tcMar>
+            <w:vAlign w:val="center"/>
+          </w:tcPr>
+          <w:p>
+            <w:pPr>
+              <w:spacing w:line="240" w:lineRule="auto"/>
+              <w:jc w:val="left"/>
+              <w:rPr>
+                <w:b/>
+              </w:rPr>
+            </w:pPr>
+            <w:r>
+              <w:rPr>
+                <w:b/>
+              </w:rPr>
+              <w:t>Descripción</w:t>
+            </w:r>
+          </w:p>
+        </w:tc>
+      </w:tr>
+      <w:tr>
+        <w:trPr>
+          <w:trHeight w:val="2401"/>
+        </w:trPr>
+        <w:tc>
+          <w:tcPr>
+            <w:tcW w:w="2325" w:type="dxa"/>
+            <w:tcMar>
+              <w:top w:w="57" w:type="dxa"/>
+              <w:left w:w="57" w:type="dxa"/>
+              <w:bottom w:w="57" w:type="dxa"/>
+              <w:right w:w="57" w:type="dxa"/>
+            </w:tcMar>
+            <w:vAlign w:val="center"/>
+          </w:tcPr>
+          <w:p>
+            <w:pPr>
+              <w:spacing w:line="240" w:lineRule="auto"/>
+              <w:jc w:val="left"/>
+            </w:pPr>
+            <w:r>
+              <w:t>Portada</w:t>
+            </w:r>
+          </w:p>
+        </w:tc>
+        <w:tc>
+          <w:tcPr>
+            <w:tcW w:w="6062" w:type="dxa"/>
+            <w:tcMar>
+              <w:top w:w="57" w:type="dxa"/>
+              <w:left w:w="57" w:type="dxa"/>
+              <w:bottom w:w="57" w:type="dxa"/>
+              <w:right w:w="57" w:type="dxa"/>
+            </w:tcMar>
+            <w:vAlign w:val="center"/>
+          </w:tcPr>
+          <w:p>
+            <w:pPr>
+              <w:spacing w:line="240" w:lineRule="auto"/>
+            </w:pPr>
+            <w:r>
+              <w:t>Es la primera página del documento, la cual debe contener lo siguiente:</w:t>
+            </w:r>
+          </w:p>
+          <w:p>
+            <w:pPr>
+              <w:numPr>
+                <w:ilvl w:val="0"/>
+                <w:numId w:val="21"/>
+              </w:numPr>
+              <w:spacing w:line="240" w:lineRule="auto"/>
+              <w:ind w:left="366" w:hanging="284"/>
+            </w:pPr>
+            <w:r>
+              <w:t>Logo Corporativo</w:t>
+            </w:r>
+          </w:p>
+          <w:p>
+            <w:pPr>
+              <w:numPr>
+                <w:ilvl w:val="0"/>
+                <w:numId w:val="21"/>
+              </w:numPr>
+              <w:spacing w:line="240" w:lineRule="auto"/>
+              <w:ind w:left="366" w:hanging="284"/>
+            </w:pPr>
+            <w:r>
+              <w:t>Texto expresando el tipo de documento</w:t>
+            </w:r>
+          </w:p>
+          <w:p>
+            <w:pPr>
+              <w:numPr>
+                <w:ilvl w:val="0"/>
+                <w:numId w:val="21"/>
+              </w:numPr>
+              <w:spacing w:line="240" w:lineRule="auto"/>
+              <w:ind w:left="366" w:hanging="284"/>
+            </w:pPr>
+            <w:r>
+              <w:t>Texto expresando el contenido del Documento</w:t>
+            </w:r>
+            <w:r>
+              <w:t>, e</w:t>
+            </w:r>
+            <w:r>
+              <w:t>n</w:t>
+            </w:r>
+            <w:r>
+              <w:t xml:space="preserve"> relación al tipo de documento</w:t>
+            </w:r>
+          </w:p>
+          <w:p>
+            <w:pPr>
+              <w:numPr>
+                <w:ilvl w:val="0"/>
+                <w:numId w:val="21"/>
+              </w:numPr>
+              <w:spacing w:line="240" w:lineRule="auto"/>
+              <w:ind w:left="366" w:hanging="284"/>
+            </w:pPr>
+            <w:r>
+              <w:t>Versión del Documento (X.Y.Z)</w:t>
+            </w:r>
+          </w:p>
+          <w:p>
+            <w:pPr>
+              <w:numPr>
+                <w:ilvl w:val="0"/>
+                <w:numId w:val="21"/>
+              </w:numPr>
+              <w:spacing w:line="240" w:lineRule="auto"/>
+              <w:ind w:left="366" w:hanging="284"/>
+            </w:pPr>
+            <w:r>
+              <w:t>Fecha de Creación de la versión del documento</w:t>
+            </w:r>
+          </w:p>
+        </w:tc>
+      </w:tr>
+      <w:tr>
+        <w:trPr>
+          <w:trHeight w:val="776"/>
+        </w:trPr>
+        <w:tc>
+          <w:tcPr>
+            <w:tcW w:w="2325" w:type="dxa"/>
+            <w:tcMar>
+              <w:top w:w="57" w:type="dxa"/>
+              <w:left w:w="57" w:type="dxa"/>
+              <w:bottom w:w="57" w:type="dxa"/>
+              <w:right w:w="57" w:type="dxa"/>
+            </w:tcMar>
+            <w:vAlign w:val="center"/>
+          </w:tcPr>
+          <w:p>
+            <w:pPr>
+              <w:spacing w:line="240" w:lineRule="auto"/>
+              <w:jc w:val="left"/>
+            </w:pPr>
+            <w:r>
+              <w:t xml:space="preserve">Detalle de </w:t>
+            </w:r>
+            <w:r>
+              <w:t>Revisiones</w:t>
+            </w:r>
+          </w:p>
+        </w:tc>
+        <w:tc>
+          <w:tcPr>
+            <w:tcW w:w="6062" w:type="dxa"/>
+            <w:tcMar>
+              <w:top w:w="57" w:type="dxa"/>
+              <w:left w:w="57" w:type="dxa"/>
+              <w:bottom w:w="57" w:type="dxa"/>
+              <w:right w:w="57" w:type="dxa"/>
+            </w:tcMar>
+            <w:vAlign w:val="center"/>
+          </w:tcPr>
+          <w:p>
+            <w:pPr>
+              <w:spacing w:line="240" w:lineRule="auto"/>
+              <w:jc w:val="left"/>
+            </w:pPr>
+            <w:r>
+              <w:t>Tabla donde se registran las distintas revisiones que ha tenido el documento</w:t>
+            </w:r>
+            <w:r>
+              <w:t>.</w:t>
+            </w:r>
+          </w:p>
+        </w:tc>
+      </w:tr>
+      <w:tr>
+        <w:trPr>
+          <w:trHeight w:val="671"/>
+        </w:trPr>
+        <w:tc>
+          <w:tcPr>
+            <w:tcW w:w="2325" w:type="dxa"/>
+            <w:tcMar>
+              <w:top w:w="57" w:type="dxa"/>
+              <w:left w:w="57" w:type="dxa"/>
+              <w:bottom w:w="57" w:type="dxa"/>
+              <w:right w:w="57" w:type="dxa"/>
+            </w:tcMar>
+            <w:vAlign w:val="center"/>
+          </w:tcPr>
+          <w:p>
+            <w:pPr>
+              <w:spacing w:line="240" w:lineRule="auto"/>
+              <w:jc w:val="left"/>
+            </w:pPr>
+            <w:r>
+              <w:t>Índice</w:t>
+            </w:r>
+          </w:p>
+        </w:tc>
+        <w:tc>
+          <w:tcPr>
+            <w:tcW w:w="6062" w:type="dxa"/>
+            <w:tcMar>
+              <w:top w:w="57" w:type="dxa"/>
+              <w:left w:w="57" w:type="dxa"/>
+              <w:bottom w:w="57" w:type="dxa"/>
+              <w:right w:w="57" w:type="dxa"/>
+            </w:tcMar>
+            <w:vAlign w:val="center"/>
+          </w:tcPr>
+          <w:p>
+            <w:pPr>
+              <w:spacing w:line="240" w:lineRule="auto"/>
+            </w:pPr>
+            <w:r>
+              <w:t>Tabla de contenidos detallando los puntos contenidos en el documento, hasta un máximo de 3 niveles.</w:t>
+            </w:r>
+          </w:p>
+        </w:tc>
+      </w:tr>
+      <w:tr>
+        <w:trPr>
+          <w:trHeight w:val="695"/>
+        </w:trPr>
+        <w:tc>
+          <w:tcPr>
+            <w:tcW w:w="2325" w:type="dxa"/>
+            <w:tcMar>
+              <w:top w:w="57" w:type="dxa"/>
+              <w:left w:w="57" w:type="dxa"/>
+              <w:bottom w:w="57" w:type="dxa"/>
+              <w:right w:w="57" w:type="dxa"/>
+            </w:tcMar>
+            <w:vAlign w:val="center"/>
+          </w:tcPr>
+          <w:p>
+            <w:pPr>
+              <w:spacing w:line="240" w:lineRule="auto"/>
+              <w:jc w:val="left"/>
+            </w:pPr>
+            <w:r>
+              <w:t>Propósito del Documento</w:t>
+            </w:r>
+          </w:p>
+        </w:tc>
+        <w:tc>
+          <w:tcPr>
+            <w:tcW w:w="6062" w:type="dxa"/>
+            <w:tcMar>
+              <w:top w:w="57" w:type="dxa"/>
+              <w:left w:w="57" w:type="dxa"/>
+              <w:bottom w:w="57" w:type="dxa"/>
+              <w:right w:w="57" w:type="dxa"/>
+            </w:tcMar>
+            <w:vAlign w:val="center"/>
+          </w:tcPr>
+          <w:p>
+            <w:pPr>
+              <w:spacing w:line="240" w:lineRule="auto"/>
+            </w:pPr>
+            <w:r>
+              <w:t>Breve declaración del propósito que cumple el documento.</w:t>
+            </w:r>
+          </w:p>
+        </w:tc>
+      </w:tr>
+      <w:tr>
+        <w:trPr>
+          <w:trHeight w:val="734"/>
+        </w:trPr>
+        <w:tc>
+          <w:tcPr>
+            <w:tcW w:w="2325" w:type="dxa"/>
+            <w:tcMar>
+              <w:top w:w="57" w:type="dxa"/>
+              <w:left w:w="57" w:type="dxa"/>
+              <w:bottom w:w="57" w:type="dxa"/>
+              <w:right w:w="57" w:type="dxa"/>
+            </w:tcMar>
+            <w:vAlign w:val="center"/>
+          </w:tcPr>
+          <w:p>
+            <w:pPr>
+              <w:spacing w:line="240" w:lineRule="auto"/>
+              <w:jc w:val="left"/>
+            </w:pPr>
+            <w:r>
+              <w:t>Puntos propios del Documento</w:t>
+            </w:r>
+          </w:p>
+        </w:tc>
+        <w:tc>
+          <w:tcPr>
+            <w:tcW w:w="6062" w:type="dxa"/>
+            <w:tcMar>
+              <w:top w:w="57" w:type="dxa"/>
+              <w:left w:w="57" w:type="dxa"/>
+              <w:bottom w:w="57" w:type="dxa"/>
+              <w:right w:w="57" w:type="dxa"/>
+            </w:tcMar>
+            <w:vAlign w:val="center"/>
+          </w:tcPr>
+          <w:p>
+            <w:pPr>
+              <w:spacing w:line="240" w:lineRule="auto"/>
+              <w:jc w:val="left"/>
+            </w:pPr>
+            <w:r>
+              <w:t>Puntos y temas propios que se desean documentar.</w:t>
+            </w:r>
+          </w:p>
+        </w:tc>
+      </w:tr>
+    </w:tbl>
+    <w:p/>
+    <w:p>
+      <w:r>
+        <w:br w:type="page"/>
+      </w:r>
+      <w:r>
+        <w:lastRenderedPageBreak/>
+        <w:t>Teniendo en cuenta</w:t>
+      </w:r>
+      <w:r>
+        <w:t xml:space="preserve"> la funció</w:t>
+      </w:r>
+      <w:r>
+        <w:t>n que cumplirá el manual resultante de este</w:t>
+      </w:r>
+      <w:r>
+        <w:t xml:space="preserve"> trabajo,</w:t>
+      </w:r>
+      <w:r>
+        <w:t xml:space="preserve"> las siguientes son las secciones adicionales al documento:</w:t>
+      </w:r>
+    </w:p>
+    <w:p/>
+    <w:tbl>
+      <w:tblPr>
+        <w:tblStyle w:val="Tablaconcuadrcula"/>
+        <w:tblW w:w="0" w:type="auto"/>
+        <w:tblLook w:val="04A0" w:firstRow="1" w:lastRow="0" w:firstColumn="1" w:lastColumn="0" w:noHBand="0" w:noVBand="1"/>
+      </w:tblPr>
+      <w:tblGrid>
+        <w:gridCol w:w="2042"/>
+        <w:gridCol w:w="6345"/>
+      </w:tblGrid>
+      <w:tr>
+        <w:tc>
+          <w:tcPr>
+            <w:tcW w:w="2042" w:type="dxa"/>
+            <w:shd w:val="clear" w:color="auto" w:fill="D9E2F3"/>
+            <w:tcMar>
+              <w:top w:w="57" w:type="dxa"/>
+              <w:left w:w="57" w:type="dxa"/>
+              <w:bottom w:w="57" w:type="dxa"/>
+              <w:right w:w="57" w:type="dxa"/>
+            </w:tcMar>
+            <w:vAlign w:val="center"/>
+          </w:tcPr>
+          <w:p>
+            <w:pPr>
+              <w:spacing w:line="240" w:lineRule="auto"/>
+              <w:jc w:val="left"/>
+              <w:rPr>
+                <w:b/>
+              </w:rPr>
+            </w:pPr>
+            <w:r>
+              <w:rPr>
+                <w:b/>
+              </w:rPr>
+              <w:t>Sección</w:t>
+            </w:r>
+          </w:p>
+        </w:tc>
+        <w:tc>
+          <w:tcPr>
+            <w:tcW w:w="6345" w:type="dxa"/>
+            <w:shd w:val="clear" w:color="auto" w:fill="D9E2F3"/>
+            <w:tcMar>
+              <w:top w:w="57" w:type="dxa"/>
+              <w:left w:w="57" w:type="dxa"/>
+              <w:bottom w:w="57" w:type="dxa"/>
+              <w:right w:w="57" w:type="dxa"/>
+            </w:tcMar>
+            <w:vAlign w:val="center"/>
+          </w:tcPr>
+          <w:p>
+            <w:pPr>
+              <w:spacing w:line="240" w:lineRule="auto"/>
+              <w:jc w:val="left"/>
+              <w:rPr>
+                <w:b/>
+              </w:rPr>
+            </w:pPr>
+            <w:r>
+              <w:rPr>
+                <w:b/>
+              </w:rPr>
+              <w:t>Descripción</w:t>
+            </w:r>
+          </w:p>
+        </w:tc>
+      </w:tr>
+      <w:tr>
+        <w:trPr>
+          <w:trHeight w:val="704"/>
+        </w:trPr>
+        <w:tc>
+          <w:tcPr>
+            <w:tcW w:w="2042" w:type="dxa"/>
+            <w:tcMar>
+              <w:top w:w="57" w:type="dxa"/>
+              <w:left w:w="57" w:type="dxa"/>
+              <w:bottom w:w="57" w:type="dxa"/>
+              <w:right w:w="57" w:type="dxa"/>
+            </w:tcMar>
+            <w:vAlign w:val="center"/>
+          </w:tcPr>
+          <w:p>
+            <w:pPr>
+              <w:spacing w:line="240" w:lineRule="auto"/>
+              <w:jc w:val="left"/>
+            </w:pPr>
+            <w:r>
+              <w:t>Introducción</w:t>
+            </w:r>
+          </w:p>
+        </w:tc>
+        <w:tc>
+          <w:tcPr>
+            <w:tcW w:w="6345" w:type="dxa"/>
+            <w:tcMar>
+              <w:top w:w="57" w:type="dxa"/>
+              <w:left w:w="57" w:type="dxa"/>
+              <w:bottom w:w="57" w:type="dxa"/>
+              <w:right w:w="57" w:type="dxa"/>
+            </w:tcMar>
+            <w:vAlign w:val="center"/>
+          </w:tcPr>
+          <w:p>
+            <w:pPr>
+              <w:spacing w:line="240" w:lineRule="auto"/>
+            </w:pPr>
+            <w:r>
+              <w:t xml:space="preserve">Breve contextualización </w:t>
+            </w:r>
+            <w:r>
+              <w:t>del motivo del manual</w:t>
+            </w:r>
+          </w:p>
+        </w:tc>
+      </w:tr>
+      <w:tr>
+        <w:trPr>
+          <w:trHeight w:val="725"/>
+        </w:trPr>
+        <w:tc>
+          <w:tcPr>
+            <w:tcW w:w="2042" w:type="dxa"/>
+            <w:tcMar>
+              <w:top w:w="57" w:type="dxa"/>
+              <w:left w:w="57" w:type="dxa"/>
+              <w:bottom w:w="57" w:type="dxa"/>
+              <w:right w:w="57" w:type="dxa"/>
+            </w:tcMar>
+            <w:vAlign w:val="center"/>
+          </w:tcPr>
+          <w:p>
+            <w:pPr>
+              <w:spacing w:line="240" w:lineRule="auto"/>
+              <w:jc w:val="left"/>
+            </w:pPr>
+            <w:r>
+              <w:t>Referencias</w:t>
+            </w:r>
+          </w:p>
+        </w:tc>
+        <w:tc>
+          <w:tcPr>
+            <w:tcW w:w="6345" w:type="dxa"/>
+            <w:tcMar>
+              <w:top w:w="57" w:type="dxa"/>
+              <w:left w:w="57" w:type="dxa"/>
+              <w:bottom w:w="57" w:type="dxa"/>
+              <w:right w:w="57" w:type="dxa"/>
+            </w:tcMar>
+            <w:vAlign w:val="center"/>
+          </w:tcPr>
+          <w:p>
+            <w:pPr>
+              <w:spacing w:line="240" w:lineRule="auto"/>
+              <w:jc w:val="left"/>
+            </w:pPr>
+            <w:r>
+              <w:t>Identificación de los documentos usados como apoyo.</w:t>
+            </w:r>
+          </w:p>
+        </w:tc>
+      </w:tr>
+      <w:tr>
+        <w:trPr>
+          <w:trHeight w:val="758"/>
+        </w:trPr>
+        <w:tc>
+          <w:tcPr>
+            <w:tcW w:w="2042" w:type="dxa"/>
+            <w:tcMar>
+              <w:top w:w="57" w:type="dxa"/>
+              <w:left w:w="57" w:type="dxa"/>
+              <w:bottom w:w="57" w:type="dxa"/>
+              <w:right w:w="57" w:type="dxa"/>
+            </w:tcMar>
+            <w:vAlign w:val="center"/>
+          </w:tcPr>
+          <w:p>
+            <w:pPr>
+              <w:spacing w:line="240" w:lineRule="auto"/>
+              <w:jc w:val="left"/>
+            </w:pPr>
+            <w:r>
+              <w:t>Definición de Factores Críticos</w:t>
+            </w:r>
+          </w:p>
+        </w:tc>
+        <w:tc>
+          <w:tcPr>
+            <w:tcW w:w="6345" w:type="dxa"/>
+            <w:tcMar>
+              <w:top w:w="57" w:type="dxa"/>
+              <w:left w:w="57" w:type="dxa"/>
+              <w:bottom w:w="57" w:type="dxa"/>
+              <w:right w:w="57" w:type="dxa"/>
+            </w:tcMar>
+            <w:vAlign w:val="center"/>
+          </w:tcPr>
+          <w:p>
+            <w:pPr>
+              <w:spacing w:line="240" w:lineRule="auto"/>
+            </w:pPr>
+            <w:r>
+              <w:t>Definición de los factores críticos identificados en este documento.</w:t>
+            </w:r>
+          </w:p>
+        </w:tc>
+      </w:tr>
+      <w:tr>
+        <w:tc>
+          <w:tcPr>
+            <w:tcW w:w="2042" w:type="dxa"/>
+            <w:tcMar>
+              <w:top w:w="57" w:type="dxa"/>
+              <w:left w:w="57" w:type="dxa"/>
+              <w:bottom w:w="57" w:type="dxa"/>
+              <w:right w:w="57" w:type="dxa"/>
+            </w:tcMar>
+            <w:vAlign w:val="center"/>
+          </w:tcPr>
+          <w:p>
+            <w:pPr>
+              <w:spacing w:line="240" w:lineRule="auto"/>
+              <w:jc w:val="left"/>
+            </w:pPr>
+            <w:r>
+              <w:t>Buenas Prácticas agrupadas por Factor Crítico</w:t>
+            </w:r>
+          </w:p>
+        </w:tc>
+        <w:tc>
+          <w:tcPr>
+            <w:tcW w:w="6345" w:type="dxa"/>
+            <w:tcMar>
+              <w:top w:w="57" w:type="dxa"/>
+              <w:left w:w="57" w:type="dxa"/>
+              <w:bottom w:w="57" w:type="dxa"/>
+              <w:right w:w="57" w:type="dxa"/>
+            </w:tcMar>
+            <w:vAlign w:val="center"/>
+          </w:tcPr>
+          <w:p>
+            <w:pPr>
+              <w:spacing w:line="240" w:lineRule="auto"/>
+            </w:pPr>
+            <w:r>
+              <w:t>Descripción de cada práctica, agrupadas en función de cada factor crítico.</w:t>
+            </w:r>
+          </w:p>
+        </w:tc>
+      </w:tr>
+    </w:tbl>
+    <w:p/>
+    <w:p>
+      <w:r>
+        <w:t>En los siguientes puntos se describe con mayor detalle cada sección que tendrá el manual en cuestión.</w:t>
+      </w:r>
+    </w:p>
+    <w:p/>
+    <w:p>
+      <w:pPr>
+        <w:pStyle w:val="Ttulo4"/>
+      </w:pPr>
+      <w:r>
+        <w:t>Portada</w:t>
+      </w:r>
+    </w:p>
+    <w:p>
+      <w:r>
+        <w:t xml:space="preserve">Corresponde a la primera página del documento, en la cual se incluye información que permite identificarlo </w:t>
+      </w:r>
+      <w:r>
+        <w:t>inequívocamente, la cual es:</w:t>
+      </w:r>
+    </w:p>
+    <w:p>
+      <w:pPr>
+        <w:numPr>
+          <w:ilvl w:val="0"/>
+          <w:numId w:val="22"/>
+        </w:numPr>
+      </w:pPr>
+      <w:r>
+        <w:t>Logo Corporativo y vigente de ZOFRI S.A.</w:t>
+      </w:r>
+    </w:p>
+    <w:p>
+      <w:pPr>
+        <w:numPr>
+          <w:ilvl w:val="0"/>
+          <w:numId w:val="22"/>
+        </w:numPr>
+      </w:pPr>
+      <w:r>
+        <w:t>Texto expresando del tipo de documento, este caso debe ser “Manual</w:t>
+      </w:r>
+      <w:r>
+        <w:t xml:space="preserve"> de Buenas Prácticas</w:t>
+      </w:r>
+      <w:r>
+        <w:t>”</w:t>
+      </w:r>
+    </w:p>
+    <w:p>
+      <w:pPr>
+        <w:numPr>
+          <w:ilvl w:val="0"/>
+          <w:numId w:val="22"/>
+        </w:numPr>
+      </w:pPr>
+      <w:r>
+        <w:t>Texto ex</w:t>
+      </w:r>
+      <w:r>
+        <w:t>presando lo siguiente “Desarrollo de Proyectos Info</w:t>
+      </w:r>
+      <w:r>
+        <w:t>r</w:t>
+      </w:r>
+      <w:r>
+        <w:t>máticos”</w:t>
+      </w:r>
+    </w:p>
+    <w:p>
+      <w:pPr>
+        <w:numPr>
+          <w:ilvl w:val="0"/>
+          <w:numId w:val="22"/>
+        </w:numPr>
+      </w:pPr>
+      <w:r>
+        <w:t>Versión del documento, a tres niveles de revisión siendo el valor “1.0.0” la primera versión oficial del documento</w:t>
+      </w:r>
+      <w:r>
+        <w:t>.</w:t>
+      </w:r>
+    </w:p>
+    <w:p>
+      <w:pPr>
+        <w:numPr>
+          <w:ilvl w:val="0"/>
+          <w:numId w:val="22"/>
+        </w:numPr>
+      </w:pPr>
+      <w:r>
+        <w:t>Fecha de creación de la versión.</w:t>
+      </w:r>
+    </w:p>
+    <w:p>
+      <w:r>
+        <w:br w:type="page"/>
+      </w:r>
+      <w:r>
+        <w:lastRenderedPageBreak/>
+        <w:t xml:space="preserve">La siguiente es una imagen referencial de la portada (ver Figura </w:t>
+      </w:r>
+      <w:r>
+        <w:t>13</w:t>
+      </w:r>
+      <w:r>
+        <w:t>):</w:t>
+      </w:r>
+    </w:p>
+    <w:p>
+      <w:r>
+        <w:rPr>
+          <w:noProof/>
+        </w:rPr>
+        <w:pict w14:anchorId="5A780D1B">
+          <v:shape id="Imagen 1" o:spid="_x0000_s1223" type="#_x0000_t75" style="position:absolute;left:0;text-align:left;margin-left:1.35pt;margin-top:5.55pt;width:413.75pt;height:422.35pt;z-index:-251635712;visibility:visible;mso-wrap-style:square;mso-position-horizontal-relative:text;mso-position-vertical-relative:text" stroked="t" strokecolor="black [3213]" strokeweight="1.5pt">
+            <v:imagedata r:id="rId20" o:title=""/>
+          </v:shape>
+        </w:pict>
+      </w:r>
+    </w:p>
+    <w:p/>
+    <w:p/>
+    <w:p/>
+    <w:p/>
+    <w:p/>
+    <w:p/>
+    <w:p/>
+    <w:p/>
+    <w:p/>
+    <w:p/>
+    <w:p/>
+    <w:p/>
+    <w:p/>
+    <w:p/>
+    <w:p/>
+    <w:p/>
+    <w:p/>
+    <w:p/>
+    <w:p/>
+    <w:p/>
+    <w:p/>
+    <w:p>
+      <w:pPr>
+        <w:pStyle w:val="Grfico1"/>
+      </w:pPr>
+      <w:r>
+        <w:t>Portada del Manual</w:t>
+      </w:r>
+    </w:p>
+    <w:p>
+      <w:pPr>
+        <w:pStyle w:val="Ttulo4"/>
+      </w:pPr>
+      <w:r>
+        <w:br w:type="page"/>
+      </w:r>
+      <w:r>
+        <w:lastRenderedPageBreak/>
+        <w:t>Detalle de Revisiones</w:t>
+      </w:r>
+    </w:p>
+    <w:p>
+      <w:bookmarkStart w:id="63" w:name="_GoBack"/>
+      <w:bookmarkEnd w:id="63"/>
+    </w:p>
+    <w:p/>
+    <w:p>
+      <w:pPr>
+        <w:pStyle w:val="Ttulo4"/>
+      </w:pPr>
+      <w:r>
+        <w:t>Índice</w:t>
+      </w:r>
+    </w:p>
+    <w:p/>
+    <w:p>
+      <w:pPr>
+        <w:pStyle w:val="Ttulo4"/>
+      </w:pPr>
+      <w:r>
+        <w:t>Introducción</w:t>
+      </w:r>
+    </w:p>
+    <w:p/>
+    <w:p>
+      <w:pPr>
+        <w:pStyle w:val="Ttulo4"/>
+      </w:pPr>
+      <w:r>
+        <w:t>Propósito del Documento</w:t>
+      </w:r>
+    </w:p>
+    <w:p/>
+    <w:p>
+      <w:pPr>
+        <w:pStyle w:val="Ttulo4"/>
+      </w:pPr>
+      <w:r>
+        <w:t>Referencias</w:t>
+      </w:r>
+    </w:p>
+    <w:p/>
+    <w:p>
+      <w:pPr>
+        <w:pStyle w:val="Ttulo4"/>
+      </w:pPr>
+      <w:r>
+        <w:t>Definición de Factores Críticos</w:t>
+      </w:r>
+    </w:p>
+    <w:p/>
+    <w:p>
+      <w:pPr>
+        <w:pStyle w:val="Ttulo4"/>
+      </w:pPr>
+      <w:r>
+        <w:t>Buenas Prácticas agrupadas por Factor Crítico</w:t>
+      </w:r>
+    </w:p>
+    <w:p/>
+    <w:p/>
+    <w:p>
+      <w:r>
+        <w:br/>
+      </w:r>
+    </w:p>
+    <w:p/>
     <w:p/>
     <w:p>
       <w:pPr>
         <w:pStyle w:val="Ttulo3"/>
       </w:pPr>
-      <w:bookmarkStart w:id="62" w:name="_Toc525761464"/>
-      <w:bookmarkStart w:id="63" w:name="_Toc527405813"/>
-      <w:r>
-        <w:t>Estructura del Manual de Buenas Prácticas</w:t>
-      </w:r>
-      <w:bookmarkEnd w:id="62"/>
-      <w:bookmarkEnd w:id="63"/>
-    </w:p>
-    <w:p/>
-    <w:p>
-      <w:pPr>
-        <w:pStyle w:val="Ttulo3"/>
-      </w:pPr>
       <w:bookmarkStart w:id="64" w:name="_Toc525761465"/>
-      <w:bookmarkStart w:id="65" w:name="_Toc527405814"/>
-      <w:r>
+      <w:r>
+        <w:br w:type="page"/>
+      </w:r>
+      <w:bookmarkStart w:id="65" w:name="_Toc527753214"/>
+      <w:r>
+        <w:lastRenderedPageBreak/>
         <w:t>Validación de la Estructura</w:t>
       </w:r>
       <w:bookmarkEnd w:id="64"/>
@@ -19540,7 +20455,7 @@
         <w:pStyle w:val="Ttulo3"/>
       </w:pPr>
       <w:bookmarkStart w:id="66" w:name="_Toc525761466"/>
-      <w:bookmarkStart w:id="67" w:name="_Toc527405815"/>
+      <w:bookmarkStart w:id="67" w:name="_Toc527753215"/>
       <w:r>
         <w:t>Elaboración de Contenidos</w:t>
       </w:r>
@@ -19553,7 +20468,7 @@
         <w:pStyle w:val="Ttulo3"/>
       </w:pPr>
       <w:bookmarkStart w:id="68" w:name="_Toc525761467"/>
-      <w:bookmarkStart w:id="69" w:name="_Toc527405816"/>
+      <w:bookmarkStart w:id="69" w:name="_Toc527753216"/>
       <w:r>
         <w:t>Validación del Contenido</w:t>
       </w:r>
@@ -19569,7 +20484,7 @@
       <w:r>
         <w:br w:type="page"/>
       </w:r>
-      <w:bookmarkStart w:id="71" w:name="_Toc527405817"/>
+      <w:bookmarkStart w:id="71" w:name="_Toc527753217"/>
       <w:r>
         <w:lastRenderedPageBreak/>
         <w:t>Plan de Implementación</w:t>
@@ -19583,7 +20498,7 @@
         <w:pStyle w:val="Ttulo3"/>
       </w:pPr>
       <w:bookmarkStart w:id="72" w:name="_Toc525761469"/>
-      <w:bookmarkStart w:id="73" w:name="_Toc527405818"/>
+      <w:bookmarkStart w:id="73" w:name="_Toc527753218"/>
       <w:r>
         <w:t>Plan de Acción</w:t>
       </w:r>
@@ -19596,7 +20511,7 @@
         <w:pStyle w:val="Ttulo3"/>
       </w:pPr>
       <w:bookmarkStart w:id="74" w:name="_Toc525761470"/>
-      <w:bookmarkStart w:id="75" w:name="_Toc527405819"/>
+      <w:bookmarkStart w:id="75" w:name="_Toc527753219"/>
       <w:r>
         <w:t>Cronograma de Implementación</w:t>
       </w:r>
@@ -19609,7 +20524,7 @@
         <w:pStyle w:val="Ttulo2"/>
       </w:pPr>
       <w:bookmarkStart w:id="76" w:name="_Toc525761471"/>
-      <w:bookmarkStart w:id="77" w:name="_Toc527405820"/>
+      <w:bookmarkStart w:id="77" w:name="_Toc527753220"/>
       <w:r>
         <w:t>Resultados</w:t>
       </w:r>
@@ -19625,7 +20540,7 @@
         <w:br w:type="page"/>
       </w:r>
       <w:bookmarkStart w:id="78" w:name="_Toc525761472"/>
-      <w:bookmarkStart w:id="79" w:name="_Toc527405821"/>
+      <w:bookmarkStart w:id="79" w:name="_Toc527753221"/>
       <w:r>
         <w:lastRenderedPageBreak/>
         <w:t>Conclusiones</w:t>
@@ -19639,7 +20554,7 @@
         <w:pStyle w:val="Ttulo2"/>
       </w:pPr>
       <w:bookmarkStart w:id="80" w:name="_Toc525761473"/>
-      <w:bookmarkStart w:id="81" w:name="_Toc527405822"/>
+      <w:bookmarkStart w:id="81" w:name="_Toc527753222"/>
       <w:r>
         <w:t>Conclusiones</w:t>
       </w:r>
@@ -19652,7 +20567,7 @@
         <w:pStyle w:val="Ttulo2"/>
       </w:pPr>
       <w:bookmarkStart w:id="82" w:name="_Toc525761474"/>
-      <w:bookmarkStart w:id="83" w:name="_Toc527405823"/>
+      <w:bookmarkStart w:id="83" w:name="_Toc527753223"/>
       <w:r>
         <w:t>Aporte</w:t>
       </w:r>
@@ -19667,7 +20582,7 @@
       <w:r>
         <w:br w:type="page"/>
       </w:r>
-      <w:bookmarkStart w:id="84" w:name="_Toc527405824"/>
+      <w:bookmarkStart w:id="84" w:name="_Toc527753224"/>
       <w:r>
         <w:lastRenderedPageBreak/>
         <w:t>Bibliografía</w:t>
@@ -19679,7 +20594,7 @@
       <w:pPr>
         <w:pStyle w:val="Ttulo2"/>
       </w:pPr>
-      <w:bookmarkStart w:id="85" w:name="_Toc527405825"/>
+      <w:bookmarkStart w:id="85" w:name="_Toc527753225"/>
       <w:r>
         <w:t>Bibliografía</w:t>
       </w:r>
@@ -19942,7 +20857,7 @@
       <w:r>
         <w:br w:type="page"/>
       </w:r>
-      <w:bookmarkStart w:id="86" w:name="_Toc527405826"/>
+      <w:bookmarkStart w:id="86" w:name="_Toc527753226"/>
       <w:r>
         <w:lastRenderedPageBreak/>
         <w:t>Fuentes de Información</w:t>
@@ -19979,7 +20894,7 @@
                 <w:u w:val="none"/>
               </w:rPr>
             </w:pPr>
-            <w:hyperlink r:id="rId20" w:history="1">
+            <w:hyperlink r:id="rId21" w:history="1">
               <w:r>
                 <w:rPr>
                   <w:rStyle w:val="Hipervnculo"/>
@@ -20040,7 +20955,7 @@
                 <w:szCs w:val="22"/>
               </w:rPr>
             </w:pPr>
-            <w:hyperlink r:id="rId21" w:history="1">
+            <w:hyperlink r:id="rId22" w:history="1">
               <w:r>
                 <w:rPr>
                   <w:rStyle w:val="Hipervnculo"/>
@@ -20238,7 +21153,7 @@
                 <w:u w:val="none"/>
               </w:rPr>
             </w:pPr>
-            <w:hyperlink r:id="rId22" w:history="1">
+            <w:hyperlink r:id="rId23" w:history="1">
               <w:r>
                 <w:rPr>
                   <w:rStyle w:val="Hipervnculo"/>
@@ -20298,7 +21213,7 @@
       <w:r>
         <w:br w:type="page"/>
       </w:r>
-      <w:bookmarkStart w:id="87" w:name="_Toc527405827"/>
+      <w:bookmarkStart w:id="87" w:name="_Toc527753227"/>
       <w:r>
         <w:lastRenderedPageBreak/>
         <w:t>Anexos</w:t>
@@ -20496,22 +21411,14 @@
         <w:footnoteRef/>
       </w:r>
       <w:r>
-        <w:t xml:space="preserve"> Big Bang!</w:t>
-      </w:r>
-      <w:r>
-        <w:t xml:space="preserve">: </w:t>
-      </w:r>
-      <w:r>
-        <w:t xml:space="preserve">Estrategia de puesta en producción de un sistema, que implica dar de baja un sistema </w:t>
-      </w:r>
-      <w:r>
-        <w:t>antigu</w:t>
+        <w:t xml:space="preserve"> Big Bang!: </w:t>
+      </w:r>
+      <w:r>
+        <w:t>Estrategia de puesta en producción de un sistema, que implica dar de baja un sistema antigu</w:t>
       </w:r>
       <w:r>
         <w:t>o</w:t>
       </w:r>
-      <w:bookmarkStart w:id="59" w:name="_GoBack"/>
-      <w:bookmarkEnd w:id="59"/>
       <w:r>
         <w:t>, en el mismo instante en que inicia la producción con el nuevo sistema.</w:t>
       </w:r>
@@ -22114,6 +23021,118 @@
     </w:lvl>
   </w:abstractNum>
   <w:abstractNum w:abstractNumId="14" w15:restartNumberingAfterBreak="0">
+    <w:nsid w:val="45587B64"/>
+    <w:multiLevelType w:val="hybridMultilevel"/>
+    <w:tmpl w:val="1460FDD6"/>
+    <w:lvl w:ilvl="0" w:tplc="B82875C8">
+      <w:numFmt w:val="bullet"/>
+      <w:lvlText w:val="-"/>
+      <w:lvlJc w:val="left"/>
+      <w:pPr>
+        <w:ind w:left="720" w:hanging="360"/>
+      </w:pPr>
+      <w:rPr>
+        <w:rFonts w:ascii="Arial" w:eastAsia="Times New Roman" w:hAnsi="Arial" w:cs="Arial" w:hint="default"/>
+      </w:rPr>
+    </w:lvl>
+    <w:lvl w:ilvl="1" w:tplc="340A0003" w:tentative="1">
+      <w:start w:val="1"/>
+      <w:numFmt w:val="bullet"/>
+      <w:lvlText w:val="o"/>
+      <w:lvlJc w:val="left"/>
+      <w:pPr>
+        <w:ind w:left="1440" w:hanging="360"/>
+      </w:pPr>
+      <w:rPr>
+        <w:rFonts w:ascii="Courier New" w:hAnsi="Courier New" w:cs="Courier New" w:hint="default"/>
+      </w:rPr>
+    </w:lvl>
+    <w:lvl w:ilvl="2" w:tplc="340A0005" w:tentative="1">
+      <w:start w:val="1"/>
+      <w:numFmt w:val="bullet"/>
+      <w:lvlText w:val=""/>
+      <w:lvlJc w:val="left"/>
+      <w:pPr>
+        <w:ind w:left="2160" w:hanging="360"/>
+      </w:pPr>
+      <w:rPr>
+        <w:rFonts w:ascii="Wingdings" w:hAnsi="Wingdings" w:hint="default"/>
+      </w:rPr>
+    </w:lvl>
+    <w:lvl w:ilvl="3" w:tplc="340A0001" w:tentative="1">
+      <w:start w:val="1"/>
+      <w:numFmt w:val="bullet"/>
+      <w:lvlText w:val=""/>
+      <w:lvlJc w:val="left"/>
+      <w:pPr>
+        <w:ind w:left="2880" w:hanging="360"/>
+      </w:pPr>
+      <w:rPr>
+        <w:rFonts w:ascii="Symbol" w:hAnsi="Symbol" w:hint="default"/>
+      </w:rPr>
+    </w:lvl>
+    <w:lvl w:ilvl="4" w:tplc="340A0003" w:tentative="1">
+      <w:start w:val="1"/>
+      <w:numFmt w:val="bullet"/>
+      <w:lvlText w:val="o"/>
+      <w:lvlJc w:val="left"/>
+      <w:pPr>
+        <w:ind w:left="3600" w:hanging="360"/>
+      </w:pPr>
+      <w:rPr>
+        <w:rFonts w:ascii="Courier New" w:hAnsi="Courier New" w:cs="Courier New" w:hint="default"/>
+      </w:rPr>
+    </w:lvl>
+    <w:lvl w:ilvl="5" w:tplc="340A0005" w:tentative="1">
+      <w:start w:val="1"/>
+      <w:numFmt w:val="bullet"/>
+      <w:lvlText w:val=""/>
+      <w:lvlJc w:val="left"/>
+      <w:pPr>
+        <w:ind w:left="4320" w:hanging="360"/>
+      </w:pPr>
+      <w:rPr>
+        <w:rFonts w:ascii="Wingdings" w:hAnsi="Wingdings" w:hint="default"/>
+      </w:rPr>
+    </w:lvl>
+    <w:lvl w:ilvl="6" w:tplc="340A0001" w:tentative="1">
+      <w:start w:val="1"/>
+      <w:numFmt w:val="bullet"/>
+      <w:lvlText w:val=""/>
+      <w:lvlJc w:val="left"/>
+      <w:pPr>
+        <w:ind w:left="5040" w:hanging="360"/>
+      </w:pPr>
+      <w:rPr>
+        <w:rFonts w:ascii="Symbol" w:hAnsi="Symbol" w:hint="default"/>
+      </w:rPr>
+    </w:lvl>
+    <w:lvl w:ilvl="7" w:tplc="340A0003" w:tentative="1">
+      <w:start w:val="1"/>
+      <w:numFmt w:val="bullet"/>
+      <w:lvlText w:val="o"/>
+      <w:lvlJc w:val="left"/>
+      <w:pPr>
+        <w:ind w:left="5760" w:hanging="360"/>
+      </w:pPr>
+      <w:rPr>
+        <w:rFonts w:ascii="Courier New" w:hAnsi="Courier New" w:cs="Courier New" w:hint="default"/>
+      </w:rPr>
+    </w:lvl>
+    <w:lvl w:ilvl="8" w:tplc="340A0005" w:tentative="1">
+      <w:start w:val="1"/>
+      <w:numFmt w:val="bullet"/>
+      <w:lvlText w:val=""/>
+      <w:lvlJc w:val="left"/>
+      <w:pPr>
+        <w:ind w:left="6480" w:hanging="360"/>
+      </w:pPr>
+      <w:rPr>
+        <w:rFonts w:ascii="Wingdings" w:hAnsi="Wingdings" w:hint="default"/>
+      </w:rPr>
+    </w:lvl>
+  </w:abstractNum>
+  <w:abstractNum w:abstractNumId="15" w15:restartNumberingAfterBreak="0">
     <w:nsid w:val="52507E5B"/>
     <w:multiLevelType w:val="hybridMultilevel"/>
     <w:tmpl w:val="6206DE48"/>
@@ -22226,7 +23245,7 @@
       </w:rPr>
     </w:lvl>
   </w:abstractNum>
-  <w:abstractNum w:abstractNumId="15" w15:restartNumberingAfterBreak="0">
+  <w:abstractNum w:abstractNumId="16" w15:restartNumberingAfterBreak="0">
     <w:nsid w:val="567F7FE1"/>
     <w:multiLevelType w:val="hybridMultilevel"/>
     <w:tmpl w:val="51688994"/>
@@ -22319,7 +23338,7 @@
       </w:pPr>
     </w:lvl>
   </w:abstractNum>
-  <w:abstractNum w:abstractNumId="16" w15:restartNumberingAfterBreak="0">
+  <w:abstractNum w:abstractNumId="17" w15:restartNumberingAfterBreak="0">
     <w:nsid w:val="5C630DE3"/>
     <w:multiLevelType w:val="multilevel"/>
     <w:tmpl w:val="0E62039E"/>
@@ -22437,7 +23456,120 @@
       </w:rPr>
     </w:lvl>
   </w:abstractNum>
-  <w:abstractNum w:abstractNumId="17" w15:restartNumberingAfterBreak="0">
+  <w:abstractNum w:abstractNumId="18" w15:restartNumberingAfterBreak="0">
+    <w:nsid w:val="6F962B0A"/>
+    <w:multiLevelType w:val="hybridMultilevel"/>
+    <w:tmpl w:val="ACD4ACFC"/>
+    <w:lvl w:ilvl="0" w:tplc="340A000D">
+      <w:start w:val="1"/>
+      <w:numFmt w:val="bullet"/>
+      <w:lvlText w:val=""/>
+      <w:lvlJc w:val="left"/>
+      <w:pPr>
+        <w:ind w:left="720" w:hanging="360"/>
+      </w:pPr>
+      <w:rPr>
+        <w:rFonts w:ascii="Wingdings" w:hAnsi="Wingdings" w:hint="default"/>
+      </w:rPr>
+    </w:lvl>
+    <w:lvl w:ilvl="1" w:tplc="340A0003" w:tentative="1">
+      <w:start w:val="1"/>
+      <w:numFmt w:val="bullet"/>
+      <w:lvlText w:val="o"/>
+      <w:lvlJc w:val="left"/>
+      <w:pPr>
+        <w:ind w:left="1440" w:hanging="360"/>
+      </w:pPr>
+      <w:rPr>
+        <w:rFonts w:ascii="Courier New" w:hAnsi="Courier New" w:cs="Courier New" w:hint="default"/>
+      </w:rPr>
+    </w:lvl>
+    <w:lvl w:ilvl="2" w:tplc="340A0005" w:tentative="1">
+      <w:start w:val="1"/>
+      <w:numFmt w:val="bullet"/>
+      <w:lvlText w:val=""/>
+      <w:lvlJc w:val="left"/>
+      <w:pPr>
+        <w:ind w:left="2160" w:hanging="360"/>
+      </w:pPr>
+      <w:rPr>
+        <w:rFonts w:ascii="Wingdings" w:hAnsi="Wingdings" w:hint="default"/>
+      </w:rPr>
+    </w:lvl>
+    <w:lvl w:ilvl="3" w:tplc="340A0001" w:tentative="1">
+      <w:start w:val="1"/>
+      <w:numFmt w:val="bullet"/>
+      <w:lvlText w:val=""/>
+      <w:lvlJc w:val="left"/>
+      <w:pPr>
+        <w:ind w:left="2880" w:hanging="360"/>
+      </w:pPr>
+      <w:rPr>
+        <w:rFonts w:ascii="Symbol" w:hAnsi="Symbol" w:hint="default"/>
+      </w:rPr>
+    </w:lvl>
+    <w:lvl w:ilvl="4" w:tplc="340A0003" w:tentative="1">
+      <w:start w:val="1"/>
+      <w:numFmt w:val="bullet"/>
+      <w:lvlText w:val="o"/>
+      <w:lvlJc w:val="left"/>
+      <w:pPr>
+        <w:ind w:left="3600" w:hanging="360"/>
+      </w:pPr>
+      <w:rPr>
+        <w:rFonts w:ascii="Courier New" w:hAnsi="Courier New" w:cs="Courier New" w:hint="default"/>
+      </w:rPr>
+    </w:lvl>
+    <w:lvl w:ilvl="5" w:tplc="340A0005" w:tentative="1">
+      <w:start w:val="1"/>
+      <w:numFmt w:val="bullet"/>
+      <w:lvlText w:val=""/>
+      <w:lvlJc w:val="left"/>
+      <w:pPr>
+        <w:ind w:left="4320" w:hanging="360"/>
+      </w:pPr>
+      <w:rPr>
+        <w:rFonts w:ascii="Wingdings" w:hAnsi="Wingdings" w:hint="default"/>
+      </w:rPr>
+    </w:lvl>
+    <w:lvl w:ilvl="6" w:tplc="340A0001" w:tentative="1">
+      <w:start w:val="1"/>
+      <w:numFmt w:val="bullet"/>
+      <w:lvlText w:val=""/>
+      <w:lvlJc w:val="left"/>
+      <w:pPr>
+        <w:ind w:left="5040" w:hanging="360"/>
+      </w:pPr>
+      <w:rPr>
+        <w:rFonts w:ascii="Symbol" w:hAnsi="Symbol" w:hint="default"/>
+      </w:rPr>
+    </w:lvl>
+    <w:lvl w:ilvl="7" w:tplc="340A0003" w:tentative="1">
+      <w:start w:val="1"/>
+      <w:numFmt w:val="bullet"/>
+      <w:lvlText w:val="o"/>
+      <w:lvlJc w:val="left"/>
+      <w:pPr>
+        <w:ind w:left="5760" w:hanging="360"/>
+      </w:pPr>
+      <w:rPr>
+        <w:rFonts w:ascii="Courier New" w:hAnsi="Courier New" w:cs="Courier New" w:hint="default"/>
+      </w:rPr>
+    </w:lvl>
+    <w:lvl w:ilvl="8" w:tplc="340A0005" w:tentative="1">
+      <w:start w:val="1"/>
+      <w:numFmt w:val="bullet"/>
+      <w:lvlText w:val=""/>
+      <w:lvlJc w:val="left"/>
+      <w:pPr>
+        <w:ind w:left="6480" w:hanging="360"/>
+      </w:pPr>
+      <w:rPr>
+        <w:rFonts w:ascii="Wingdings" w:hAnsi="Wingdings" w:hint="default"/>
+      </w:rPr>
+    </w:lvl>
+  </w:abstractNum>
+  <w:abstractNum w:abstractNumId="19" w15:restartNumberingAfterBreak="0">
     <w:nsid w:val="70444059"/>
     <w:multiLevelType w:val="hybridMultilevel"/>
     <w:tmpl w:val="D45666A0"/>
@@ -22550,7 +23682,7 @@
       </w:rPr>
     </w:lvl>
   </w:abstractNum>
-  <w:abstractNum w:abstractNumId="18" w15:restartNumberingAfterBreak="0">
+  <w:abstractNum w:abstractNumId="20" w15:restartNumberingAfterBreak="0">
     <w:nsid w:val="769B5BD1"/>
     <w:multiLevelType w:val="hybridMultilevel"/>
     <w:tmpl w:val="5C5A42F0"/>
@@ -22663,7 +23795,7 @@
       </w:rPr>
     </w:lvl>
   </w:abstractNum>
-  <w:abstractNum w:abstractNumId="19" w15:restartNumberingAfterBreak="0">
+  <w:abstractNum w:abstractNumId="21" w15:restartNumberingAfterBreak="0">
     <w:nsid w:val="7E3E69C2"/>
     <w:multiLevelType w:val="multilevel"/>
     <w:tmpl w:val="8ED4C9E0"/>
@@ -22758,13 +23890,13 @@
     <w:abstractNumId w:val="3"/>
   </w:num>
   <w:num w:numId="2">
-    <w:abstractNumId w:val="15"/>
+    <w:abstractNumId w:val="16"/>
   </w:num>
   <w:num w:numId="3">
     <w:abstractNumId w:val="4"/>
   </w:num>
   <w:num w:numId="4">
-    <w:abstractNumId w:val="19"/>
+    <w:abstractNumId w:val="21"/>
   </w:num>
   <w:num w:numId="5">
     <w:abstractNumId w:val="10"/>
@@ -22785,10 +23917,10 @@
     <w:abstractNumId w:val="13"/>
   </w:num>
   <w:num w:numId="11">
-    <w:abstractNumId w:val="18"/>
+    <w:abstractNumId w:val="20"/>
   </w:num>
   <w:num w:numId="12">
-    <w:abstractNumId w:val="16"/>
+    <w:abstractNumId w:val="17"/>
   </w:num>
   <w:num w:numId="13">
     <w:abstractNumId w:val="9"/>
@@ -22803,7 +23935,7 @@
     <w:abstractNumId w:val="11"/>
   </w:num>
   <w:num w:numId="17">
-    <w:abstractNumId w:val="14"/>
+    <w:abstractNumId w:val="15"/>
   </w:num>
   <w:num w:numId="18">
     <w:abstractNumId w:val="7"/>
@@ -22812,7 +23944,13 @@
     <w:abstractNumId w:val="12"/>
   </w:num>
   <w:num w:numId="20">
-    <w:abstractNumId w:val="17"/>
+    <w:abstractNumId w:val="19"/>
+  </w:num>
+  <w:num w:numId="21">
+    <w:abstractNumId w:val="14"/>
+  </w:num>
+  <w:num w:numId="22">
+    <w:abstractNumId w:val="18"/>
   </w:num>
   <w:numIdMacAtCleanup w:val="15"/>
 </w:numbering>
@@ -22836,10 +23974,10 @@
     <w:lsdException w:name="heading 3" w:uiPriority="0" w:qFormat="1"/>
     <w:lsdException w:name="heading 4" w:uiPriority="0" w:qFormat="1"/>
     <w:lsdException w:name="heading 5" w:uiPriority="0" w:qFormat="1"/>
-    <w:lsdException w:name="heading 6" w:uiPriority="0" w:qFormat="1"/>
-    <w:lsdException w:name="heading 7" w:uiPriority="0" w:qFormat="1"/>
-    <w:lsdException w:name="heading 8" w:uiPriority="0" w:qFormat="1"/>
-    <w:lsdException w:name="heading 9" w:uiPriority="0" w:qFormat="1"/>
+    <w:lsdException w:name="heading 6" w:uiPriority="0"/>
+    <w:lsdException w:name="heading 7" w:uiPriority="0"/>
+    <w:lsdException w:name="heading 8" w:uiPriority="0"/>
+    <w:lsdException w:name="heading 9" w:uiPriority="0"/>
     <w:lsdException w:name="index 1" w:semiHidden="1" w:unhideWhenUsed="1"/>
     <w:lsdException w:name="index 2" w:semiHidden="1" w:unhideWhenUsed="1"/>
     <w:lsdException w:name="index 3" w:semiHidden="1" w:unhideWhenUsed="1"/>
@@ -22904,7 +24042,7 @@
     <w:lsdException w:name="List Continue 4" w:semiHidden="1" w:unhideWhenUsed="1"/>
     <w:lsdException w:name="List Continue 5" w:semiHidden="1" w:unhideWhenUsed="1"/>
     <w:lsdException w:name="Message Header" w:semiHidden="1" w:unhideWhenUsed="1"/>
-    <w:lsdException w:name="Subtitle" w:uiPriority="11" w:qFormat="1"/>
+    <w:lsdException w:name="Subtitle" w:uiPriority="11"/>
     <w:lsdException w:name="Salutation" w:semiHidden="1" w:unhideWhenUsed="1"/>
     <w:lsdException w:name="Date" w:semiHidden="1" w:unhideWhenUsed="1"/>
     <w:lsdException w:name="Body Text First Indent" w:semiHidden="1" w:unhideWhenUsed="1"/>
@@ -22918,7 +24056,7 @@
     <w:lsdException w:name="Hyperlink" w:semiHidden="1" w:unhideWhenUsed="1"/>
     <w:lsdException w:name="FollowedHyperlink" w:semiHidden="1" w:unhideWhenUsed="1"/>
     <w:lsdException w:name="Strong" w:uiPriority="22" w:qFormat="1"/>
-    <w:lsdException w:name="Emphasis" w:uiPriority="20" w:qFormat="1"/>
+    <w:lsdException w:name="Emphasis" w:uiPriority="20"/>
     <w:lsdException w:name="Document Map" w:semiHidden="1" w:unhideWhenUsed="1"/>
     <w:lsdException w:name="Plain Text" w:semiHidden="1" w:unhideWhenUsed="1"/>
     <w:lsdException w:name="E-mail Signature" w:semiHidden="1" w:unhideWhenUsed="1"/>
@@ -23011,7 +24149,7 @@
     <w:lsdException w:name="Revision" w:semiHidden="1"/>
     <w:lsdException w:name="List Paragraph" w:uiPriority="34" w:qFormat="1"/>
     <w:lsdException w:name="Quote" w:uiPriority="29" w:qFormat="1"/>
-    <w:lsdException w:name="Intense Quote" w:uiPriority="30" w:qFormat="1"/>
+    <w:lsdException w:name="Intense Quote" w:uiPriority="30"/>
     <w:lsdException w:name="Medium List 2 Accent 1" w:uiPriority="66"/>
     <w:lsdException w:name="Medium Grid 1 Accent 1" w:uiPriority="67"/>
     <w:lsdException w:name="Medium Grid 2 Accent 1" w:uiPriority="68"/>
@@ -23090,8 +24228,8 @@
     <w:lsdException w:name="Colorful Shading Accent 6" w:uiPriority="71"/>
     <w:lsdException w:name="Colorful List Accent 6" w:uiPriority="72"/>
     <w:lsdException w:name="Colorful Grid Accent 6" w:uiPriority="73"/>
-    <w:lsdException w:name="Subtle Emphasis" w:uiPriority="19" w:qFormat="1"/>
-    <w:lsdException w:name="Intense Emphasis" w:uiPriority="21" w:qFormat="1"/>
+    <w:lsdException w:name="Subtle Emphasis" w:uiPriority="19"/>
+    <w:lsdException w:name="Intense Emphasis" w:uiPriority="21"/>
     <w:lsdException w:name="Subtle Reference" w:uiPriority="31" w:qFormat="1"/>
     <w:lsdException w:name="Intense Reference" w:uiPriority="32" w:qFormat="1"/>
     <w:lsdException w:name="Book Title" w:uiPriority="33" w:qFormat="1"/>
@@ -23301,24 +24439,19 @@
   </w:style>
   <w:style w:type="paragraph" w:styleId="Ttulo4">
     <w:name w:val="heading 4"/>
-    <w:basedOn w:val="Normal"/>
+    <w:basedOn w:val="Ttulo3"/>
     <w:next w:val="Normal"/>
     <w:qFormat/>
-    <w:rsid w:val="0031000A"/>
+    <w:rsid w:val="000F5291"/>
     <w:pPr>
-      <w:keepNext/>
       <w:numPr>
         <w:ilvl w:val="3"/>
-        <w:numId w:val="5"/>
       </w:numPr>
-      <w:spacing w:after="120"/>
       <w:outlineLvl w:val="3"/>
     </w:pPr>
     <w:rPr>
-      <w:b/>
-      <w:bCs/>
-      <w:shadow/>
-      <w:szCs w:val="22"/>
+      <w:bCs w:val="0"/>
+      <w:sz w:val="24"/>
     </w:rPr>
   </w:style>
   <w:style w:type="paragraph" w:styleId="Ttulo5">
@@ -23346,7 +24479,6 @@
     <w:name w:val="heading 6"/>
     <w:basedOn w:val="Normal"/>
     <w:next w:val="Normal"/>
-    <w:qFormat/>
     <w:rsid w:val="006C1F27"/>
     <w:pPr>
       <w:numPr>
@@ -23367,7 +24499,6 @@
     <w:name w:val="heading 7"/>
     <w:basedOn w:val="Normal"/>
     <w:next w:val="Normal"/>
-    <w:qFormat/>
     <w:rsid w:val="006C1F27"/>
     <w:pPr>
       <w:numPr>
@@ -23385,7 +24516,6 @@
     <w:name w:val="heading 8"/>
     <w:basedOn w:val="Normal"/>
     <w:next w:val="Normal"/>
-    <w:qFormat/>
     <w:rsid w:val="006C1F27"/>
     <w:pPr>
       <w:numPr>
@@ -23405,7 +24535,6 @@
     <w:name w:val="heading 9"/>
     <w:basedOn w:val="Normal"/>
     <w:next w:val="Normal"/>
-    <w:qFormat/>
     <w:rsid w:val="006C1F27"/>
     <w:pPr>
       <w:numPr>
@@ -23423,7 +24552,6 @@
   <w:style w:type="character" w:default="1" w:styleId="Fuentedeprrafopredeter">
     <w:name w:val="Default Paragraph Font"/>
     <w:uiPriority w:val="1"/>
-    <w:semiHidden/>
     <w:unhideWhenUsed/>
   </w:style>
   <w:style w:type="table" w:default="1" w:styleId="Tablanormal">
@@ -23458,7 +24586,6 @@
   </w:style>
   <w:style w:type="character" w:styleId="nfasis">
     <w:name w:val="Emphasis"/>
-    <w:qFormat/>
     <w:rsid w:val="004C3E37"/>
     <w:rPr>
       <w:i/>
@@ -23632,21 +24759,6 @@
     <w:rPr>
       <w:b/>
       <w:caps/>
-    </w:rPr>
-  </w:style>
-  <w:style w:type="paragraph" w:customStyle="1" w:styleId="Ttulosinnivel">
-    <w:name w:val="Título sin nivel"/>
-    <w:basedOn w:val="Normal"/>
-    <w:rsid w:val="000C7616"/>
-    <w:pPr>
-      <w:spacing w:after="240" w:line="240" w:lineRule="auto"/>
-      <w:jc w:val="center"/>
-    </w:pPr>
-    <w:rPr>
-      <w:b/>
-      <w:caps/>
-      <w:shadow/>
-      <w:sz w:val="28"/>
     </w:rPr>
   </w:style>
   <w:style w:type="paragraph" w:styleId="ndice1">
@@ -24857,7 +25969,7 @@
 </file>
 
 <file path=customXml/itemProps1.xml><?xml version="1.0" encoding="utf-8"?>
-<ds:datastoreItem xmlns:ds="http://schemas.openxmlformats.org/officeDocument/2006/customXml" ds:itemID="{1DD91969-2D2A-40ED-BF20-46B30C1D47A6}">
+<ds:datastoreItem xmlns:ds="http://schemas.openxmlformats.org/officeDocument/2006/customXml" ds:itemID="{C4B463D5-0B29-4ED1-8568-F39212A93351}">
   <ds:schemaRefs>
     <ds:schemaRef ds:uri="http://schemas.openxmlformats.org/officeDocument/2006/bibliography"/>
   </ds:schemaRefs>

</xml_diff>

<commit_message>
Se agregan las firmas de aceptación en la estructura del documento
</commit_message>
<xml_diff>
--- a/2018/TT IQQ 2018 Camara y Garay.docx
+++ b/2018/TT IQQ 2018 Camara y Garay.docx
@@ -3257,21 +3257,7 @@
             <w:rStyle w:val="Hipervnculo"/>
             <w:noProof/>
           </w:rPr>
-          <w:t>Estructura del M</w:t>
-        </w:r>
-        <w:r>
-          <w:rPr>
-            <w:rStyle w:val="Hipervnculo"/>
-            <w:noProof/>
-          </w:rPr>
-          <w:t>a</w:t>
-        </w:r>
-        <w:r>
-          <w:rPr>
-            <w:rStyle w:val="Hipervnculo"/>
-            <w:noProof/>
-          </w:rPr>
-          <w:t>nual de Buenas Prácticas</w:t>
+          <w:t>Estructura del Manual de Buenas Prácticas</w:t>
         </w:r>
         <w:r>
           <w:rPr>
@@ -10611,12 +10597,12 @@
       <w:pPr>
         <w:pStyle w:val="Ttulo2"/>
       </w:pPr>
-      <w:bookmarkStart w:id="29" w:name="_Toc525761453"/>
-      <w:bookmarkStart w:id="30" w:name="_Toc527753195"/>
+      <w:bookmarkStart w:id="29" w:name="_Toc527753195"/>
+      <w:bookmarkStart w:id="30" w:name="_Toc525761453"/>
       <w:r>
         <w:t>Gestión de Proyectos Informáticos</w:t>
       </w:r>
-      <w:bookmarkEnd w:id="30"/>
+      <w:bookmarkEnd w:id="29"/>
     </w:p>
     <w:p>
       <w:pPr>
@@ -11364,7 +11350,7 @@
       </w:r>
       <w:bookmarkStart w:id="32" w:name="_Toc525761454"/>
       <w:bookmarkStart w:id="33" w:name="_Toc527753197"/>
-      <w:bookmarkEnd w:id="29"/>
+      <w:bookmarkEnd w:id="30"/>
       <w:r>
         <w:lastRenderedPageBreak/>
         <w:t>Guía del PMBOK</w:t>
@@ -19614,7 +19600,7 @@
       </w:tr>
       <w:tr>
         <w:trPr>
-          <w:trHeight w:val="2401"/>
+          <w:trHeight w:val="842"/>
         </w:trPr>
         <w:tc>
           <w:tcPr>
@@ -19653,88 +19639,20 @@
               <w:spacing w:line="240" w:lineRule="auto"/>
             </w:pPr>
             <w:r>
-              <w:t>Es la primera página del documento, la cual debe contener lo siguiente:</w:t>
-            </w:r>
-          </w:p>
-          <w:p>
-            <w:pPr>
-              <w:numPr>
-                <w:ilvl w:val="0"/>
-                <w:numId w:val="21"/>
-              </w:numPr>
-              <w:spacing w:line="240" w:lineRule="auto"/>
-              <w:ind w:left="366" w:hanging="284"/>
-            </w:pPr>
-            <w:r>
-              <w:t>Logo Corporativo</w:t>
-            </w:r>
-          </w:p>
-          <w:p>
-            <w:pPr>
-              <w:numPr>
-                <w:ilvl w:val="0"/>
-                <w:numId w:val="21"/>
-              </w:numPr>
-              <w:spacing w:line="240" w:lineRule="auto"/>
-              <w:ind w:left="366" w:hanging="284"/>
-            </w:pPr>
-            <w:r>
-              <w:t>Texto expresando el tipo de documento</w:t>
-            </w:r>
-          </w:p>
-          <w:p>
-            <w:pPr>
-              <w:numPr>
-                <w:ilvl w:val="0"/>
-                <w:numId w:val="21"/>
-              </w:numPr>
-              <w:spacing w:line="240" w:lineRule="auto"/>
-              <w:ind w:left="366" w:hanging="284"/>
-            </w:pPr>
-            <w:r>
-              <w:t>Texto expresando el contenido del Documento</w:t>
-            </w:r>
-            <w:r>
-              <w:t>, e</w:t>
-            </w:r>
-            <w:r>
-              <w:t>n</w:t>
-            </w:r>
-            <w:r>
-              <w:t xml:space="preserve"> relación al tipo de documento</w:t>
-            </w:r>
-          </w:p>
-          <w:p>
-            <w:pPr>
-              <w:numPr>
-                <w:ilvl w:val="0"/>
-                <w:numId w:val="21"/>
-              </w:numPr>
-              <w:spacing w:line="240" w:lineRule="auto"/>
-              <w:ind w:left="366" w:hanging="284"/>
-            </w:pPr>
-            <w:r>
-              <w:t>Versión del Documento (X.Y.Z)</w:t>
-            </w:r>
-          </w:p>
-          <w:p>
-            <w:pPr>
-              <w:numPr>
-                <w:ilvl w:val="0"/>
-                <w:numId w:val="21"/>
-              </w:numPr>
-              <w:spacing w:line="240" w:lineRule="auto"/>
-              <w:ind w:left="366" w:hanging="284"/>
-            </w:pPr>
-            <w:r>
-              <w:t>Fecha de Creación de la versión del documento</w:t>
+              <w:t>P</w:t>
+            </w:r>
+            <w:r>
+              <w:t>rimera página del documento</w:t>
+            </w:r>
+            <w:r>
+              <w:t>, con información que permite su identificación.</w:t>
             </w:r>
           </w:p>
         </w:tc>
       </w:tr>
       <w:tr>
         <w:trPr>
-          <w:trHeight w:val="776"/>
+          <w:trHeight w:val="856"/>
         </w:trPr>
         <w:tc>
           <w:tcPr>
@@ -19787,7 +19705,7 @@
       </w:tr>
       <w:tr>
         <w:trPr>
-          <w:trHeight w:val="671"/>
+          <w:trHeight w:val="811"/>
         </w:trPr>
         <w:tc>
           <w:tcPr>
@@ -19833,7 +19751,7 @@
       </w:tr>
       <w:tr>
         <w:trPr>
-          <w:trHeight w:val="695"/>
+          <w:trHeight w:val="783"/>
         </w:trPr>
         <w:tc>
           <w:tcPr>
@@ -19920,6 +19838,58 @@
             </w:pPr>
             <w:r>
               <w:t>Puntos y temas propios que se desean documentar.</w:t>
+            </w:r>
+          </w:p>
+        </w:tc>
+      </w:tr>
+      <w:tr>
+        <w:trPr>
+          <w:trHeight w:val="734"/>
+        </w:trPr>
+        <w:tc>
+          <w:tcPr>
+            <w:tcW w:w="2325" w:type="dxa"/>
+            <w:tcMar>
+              <w:top w:w="57" w:type="dxa"/>
+              <w:left w:w="57" w:type="dxa"/>
+              <w:bottom w:w="57" w:type="dxa"/>
+              <w:right w:w="57" w:type="dxa"/>
+            </w:tcMar>
+            <w:vAlign w:val="center"/>
+          </w:tcPr>
+          <w:p>
+            <w:pPr>
+              <w:spacing w:line="240" w:lineRule="auto"/>
+              <w:jc w:val="left"/>
+            </w:pPr>
+            <w:r>
+              <w:t>Firmas de Aceptación</w:t>
+            </w:r>
+            <w:r>
+              <w:t xml:space="preserve"> y Validación</w:t>
+            </w:r>
+          </w:p>
+        </w:tc>
+        <w:tc>
+          <w:tcPr>
+            <w:tcW w:w="6062" w:type="dxa"/>
+            <w:tcMar>
+              <w:top w:w="57" w:type="dxa"/>
+              <w:left w:w="57" w:type="dxa"/>
+              <w:bottom w:w="57" w:type="dxa"/>
+              <w:right w:w="57" w:type="dxa"/>
+            </w:tcMar>
+            <w:vAlign w:val="center"/>
+          </w:tcPr>
+          <w:p>
+            <w:pPr>
+              <w:spacing w:line="240" w:lineRule="auto"/>
+            </w:pPr>
+            <w:r>
+              <w:t>Firmas de las personas que validan y aceptan el documento</w:t>
+            </w:r>
+            <w:r>
+              <w:t>.</w:t>
             </w:r>
           </w:p>
         </w:tc>
@@ -20233,7 +20203,13 @@
         </w:numPr>
       </w:pPr>
       <w:r>
-        <w:t>Logo Corporativo y vigente de ZOFRI S.A.</w:t>
+        <w:t xml:space="preserve">Logo </w:t>
+      </w:r>
+      <w:r>
+        <w:t>c</w:t>
+      </w:r>
+      <w:r>
+        <w:t>orporativo y vigente de ZOFRI S.A.</w:t>
       </w:r>
     </w:p>
     <w:p>
@@ -20244,7 +20220,13 @@
         </w:numPr>
       </w:pPr>
       <w:r>
-        <w:t>Texto expresando del tipo de documento, este caso debe ser “Manual</w:t>
+        <w:t>Texto expresando el tipo de documento,</w:t>
+      </w:r>
+      <w:r>
+        <w:t xml:space="preserve"> en </w:t>
+      </w:r>
+      <w:r>
+        <w:t>este caso debe ser “Manual</w:t>
       </w:r>
       <w:r>
         <w:t xml:space="preserve"> de Buenas Prácticas</w:t>
@@ -20281,7 +20263,13 @@
         </w:numPr>
       </w:pPr>
       <w:r>
-        <w:t>Versión del documento, a tres niveles de revisión siendo el valor “1.0.0” la primera versión oficial del documento</w:t>
+        <w:t>Versión del documento a tres niveles de revisión</w:t>
+      </w:r>
+      <w:r>
+        <w:t>.</w:t>
+      </w:r>
+      <w:r>
+        <w:t xml:space="preserve"> siendo el valor “1.0.0” la primera versión oficial del documento</w:t>
       </w:r>
       <w:r>
         <w:t>.</w:t>
@@ -20367,6 +20355,9 @@
       </w:r>
     </w:p>
     <w:p>
+      <w:r>
+        <w:t>Corresponde a la segunda página del documento, donde se incluye una tabla con el detalle histórico de las versiones y cambios que ha sufrido el contenido desde su creación.</w:t>
+      </w:r>
       <w:bookmarkStart w:id="63" w:name="_GoBack"/>
       <w:bookmarkEnd w:id="63"/>
     </w:p>
@@ -20425,6 +20416,14 @@
       </w:r>
     </w:p>
     <w:p/>
+    <w:p>
+      <w:pPr>
+        <w:pStyle w:val="Ttulo4"/>
+      </w:pPr>
+      <w:r>
+        <w:t>Firmas de Aceptación y Validación</w:t>
+      </w:r>
+    </w:p>
     <w:p/>
     <w:p>
       <w:r>
@@ -24552,6 +24551,7 @@
   <w:style w:type="character" w:default="1" w:styleId="Fuentedeprrafopredeter">
     <w:name w:val="Default Paragraph Font"/>
     <w:uiPriority w:val="1"/>
+    <w:semiHidden/>
     <w:unhideWhenUsed/>
   </w:style>
   <w:style w:type="table" w:default="1" w:styleId="Tablanormal">
@@ -25969,7 +25969,7 @@
 </file>
 
 <file path=customXml/itemProps1.xml><?xml version="1.0" encoding="utf-8"?>
-<ds:datastoreItem xmlns:ds="http://schemas.openxmlformats.org/officeDocument/2006/customXml" ds:itemID="{C4B463D5-0B29-4ED1-8568-F39212A93351}">
+<ds:datastoreItem xmlns:ds="http://schemas.openxmlformats.org/officeDocument/2006/customXml" ds:itemID="{A7963F50-C712-42AB-8C7B-F958FB416D19}">
   <ds:schemaRefs>
     <ds:schemaRef ds:uri="http://schemas.openxmlformats.org/officeDocument/2006/bibliography"/>
   </ds:schemaRefs>

</xml_diff>

<commit_message>
Avance en el punto estructura del manual
</commit_message>
<xml_diff>
--- a/2018/TT IQQ 2018 Camara y Garay.docx
+++ b/2018/TT IQQ 2018 Camara y Garay.docx
@@ -30,7 +30,7 @@
             <v:path o:extrusionok="f" gradientshapeok="t" o:connecttype="rect"/>
             <o:lock v:ext="edit" aspectratio="t"/>
           </v:shapetype>
-          <v:shape id="Imagen 2" o:spid="_x0000_s1029" type="#_x0000_t75" style="position:absolute;left:0;text-align:left;margin-left:0;margin-top:-32.4pt;width:162.25pt;height:130.05pt;z-index:251656192;visibility:visible;mso-wrap-style:square;mso-position-horizontal:center;mso-position-horizontal-relative:text;mso-position-vertical-relative:text">
+          <v:shape id="Imagen 2" o:spid="_x0000_s1029" type="#_x0000_t75" style="position:absolute;left:0;text-align:left;margin-left:0;margin-top:-32.4pt;width:162.25pt;height:130.05pt;z-index:1;visibility:visible;mso-wrap-style:square;mso-position-horizontal:center;mso-position-horizontal-relative:text;mso-position-vertical-relative:text">
             <v:imagedata r:id="rId8" o:title=""/>
           </v:shape>
         </w:pict>
@@ -559,7 +559,7 @@
       <w:pPr>
         <w:pStyle w:val="TDC1"/>
         <w:rPr>
-          <w:rFonts w:asciiTheme="minorHAnsi" w:eastAsiaTheme="minorEastAsia" w:hAnsiTheme="minorHAnsi" w:cstheme="minorBidi"/>
+          <w:rFonts w:ascii="Calibri" w:hAnsi="Calibri"/>
           <w:b w:val="0"/>
           <w:caps w:val="0"/>
           <w:noProof/>
@@ -649,7 +649,7 @@
       <w:pPr>
         <w:pStyle w:val="TDC2"/>
         <w:rPr>
-          <w:rFonts w:asciiTheme="minorHAnsi" w:eastAsiaTheme="minorEastAsia" w:hAnsiTheme="minorHAnsi" w:cstheme="minorBidi"/>
+          <w:rFonts w:ascii="Calibri" w:hAnsi="Calibri"/>
           <w:caps w:val="0"/>
           <w:noProof/>
           <w:color w:val="auto"/>
@@ -667,7 +667,7 @@
         </w:r>
         <w:r>
           <w:rPr>
-            <w:rFonts w:asciiTheme="minorHAnsi" w:eastAsiaTheme="minorEastAsia" w:hAnsiTheme="minorHAnsi" w:cstheme="minorBidi"/>
+            <w:rFonts w:ascii="Calibri" w:hAnsi="Calibri"/>
             <w:caps w:val="0"/>
             <w:noProof/>
             <w:color w:val="auto"/>
@@ -737,7 +737,7 @@
       <w:pPr>
         <w:pStyle w:val="TDC2"/>
         <w:rPr>
-          <w:rFonts w:asciiTheme="minorHAnsi" w:eastAsiaTheme="minorEastAsia" w:hAnsiTheme="minorHAnsi" w:cstheme="minorBidi"/>
+          <w:rFonts w:ascii="Calibri" w:hAnsi="Calibri"/>
           <w:caps w:val="0"/>
           <w:noProof/>
           <w:color w:val="auto"/>
@@ -755,7 +755,7 @@
         </w:r>
         <w:r>
           <w:rPr>
-            <w:rFonts w:asciiTheme="minorHAnsi" w:eastAsiaTheme="minorEastAsia" w:hAnsiTheme="minorHAnsi" w:cstheme="minorBidi"/>
+            <w:rFonts w:ascii="Calibri" w:hAnsi="Calibri"/>
             <w:caps w:val="0"/>
             <w:noProof/>
             <w:color w:val="auto"/>
@@ -825,7 +825,7 @@
       <w:pPr>
         <w:pStyle w:val="TDC3"/>
         <w:rPr>
-          <w:rFonts w:asciiTheme="minorHAnsi" w:eastAsiaTheme="minorEastAsia" w:hAnsiTheme="minorHAnsi" w:cstheme="minorBidi"/>
+          <w:rFonts w:ascii="Calibri" w:hAnsi="Calibri"/>
           <w:noProof/>
           <w:color w:val="auto"/>
           <w:szCs w:val="22"/>
@@ -842,7 +842,7 @@
         </w:r>
         <w:r>
           <w:rPr>
-            <w:rFonts w:asciiTheme="minorHAnsi" w:eastAsiaTheme="minorEastAsia" w:hAnsiTheme="minorHAnsi" w:cstheme="minorBidi"/>
+            <w:rFonts w:ascii="Calibri" w:hAnsi="Calibri"/>
             <w:noProof/>
             <w:color w:val="auto"/>
             <w:szCs w:val="22"/>
@@ -911,7 +911,7 @@
       <w:pPr>
         <w:pStyle w:val="TDC3"/>
         <w:rPr>
-          <w:rFonts w:asciiTheme="minorHAnsi" w:eastAsiaTheme="minorEastAsia" w:hAnsiTheme="minorHAnsi" w:cstheme="minorBidi"/>
+          <w:rFonts w:ascii="Calibri" w:hAnsi="Calibri"/>
           <w:noProof/>
           <w:color w:val="auto"/>
           <w:szCs w:val="22"/>
@@ -928,7 +928,7 @@
         </w:r>
         <w:r>
           <w:rPr>
-            <w:rFonts w:asciiTheme="minorHAnsi" w:eastAsiaTheme="minorEastAsia" w:hAnsiTheme="minorHAnsi" w:cstheme="minorBidi"/>
+            <w:rFonts w:ascii="Calibri" w:hAnsi="Calibri"/>
             <w:noProof/>
             <w:color w:val="auto"/>
             <w:szCs w:val="22"/>
@@ -997,7 +997,7 @@
       <w:pPr>
         <w:pStyle w:val="TDC3"/>
         <w:rPr>
-          <w:rFonts w:asciiTheme="minorHAnsi" w:eastAsiaTheme="minorEastAsia" w:hAnsiTheme="minorHAnsi" w:cstheme="minorBidi"/>
+          <w:rFonts w:ascii="Calibri" w:hAnsi="Calibri"/>
           <w:noProof/>
           <w:color w:val="auto"/>
           <w:szCs w:val="22"/>
@@ -1014,7 +1014,7 @@
         </w:r>
         <w:r>
           <w:rPr>
-            <w:rFonts w:asciiTheme="minorHAnsi" w:eastAsiaTheme="minorEastAsia" w:hAnsiTheme="minorHAnsi" w:cstheme="minorBidi"/>
+            <w:rFonts w:ascii="Calibri" w:hAnsi="Calibri"/>
             <w:noProof/>
             <w:color w:val="auto"/>
             <w:szCs w:val="22"/>
@@ -1083,7 +1083,7 @@
       <w:pPr>
         <w:pStyle w:val="TDC3"/>
         <w:rPr>
-          <w:rFonts w:asciiTheme="minorHAnsi" w:eastAsiaTheme="minorEastAsia" w:hAnsiTheme="minorHAnsi" w:cstheme="minorBidi"/>
+          <w:rFonts w:ascii="Calibri" w:hAnsi="Calibri"/>
           <w:noProof/>
           <w:color w:val="auto"/>
           <w:szCs w:val="22"/>
@@ -1100,7 +1100,7 @@
         </w:r>
         <w:r>
           <w:rPr>
-            <w:rFonts w:asciiTheme="minorHAnsi" w:eastAsiaTheme="minorEastAsia" w:hAnsiTheme="minorHAnsi" w:cstheme="minorBidi"/>
+            <w:rFonts w:ascii="Calibri" w:hAnsi="Calibri"/>
             <w:noProof/>
             <w:color w:val="auto"/>
             <w:szCs w:val="22"/>
@@ -1169,7 +1169,7 @@
       <w:pPr>
         <w:pStyle w:val="TDC3"/>
         <w:rPr>
-          <w:rFonts w:asciiTheme="minorHAnsi" w:eastAsiaTheme="minorEastAsia" w:hAnsiTheme="minorHAnsi" w:cstheme="minorBidi"/>
+          <w:rFonts w:ascii="Calibri" w:hAnsi="Calibri"/>
           <w:noProof/>
           <w:color w:val="auto"/>
           <w:szCs w:val="22"/>
@@ -1186,7 +1186,7 @@
         </w:r>
         <w:r>
           <w:rPr>
-            <w:rFonts w:asciiTheme="minorHAnsi" w:eastAsiaTheme="minorEastAsia" w:hAnsiTheme="minorHAnsi" w:cstheme="minorBidi"/>
+            <w:rFonts w:ascii="Calibri" w:hAnsi="Calibri"/>
             <w:noProof/>
             <w:color w:val="auto"/>
             <w:szCs w:val="22"/>
@@ -1255,7 +1255,7 @@
       <w:pPr>
         <w:pStyle w:val="TDC2"/>
         <w:rPr>
-          <w:rFonts w:asciiTheme="minorHAnsi" w:eastAsiaTheme="minorEastAsia" w:hAnsiTheme="minorHAnsi" w:cstheme="minorBidi"/>
+          <w:rFonts w:ascii="Calibri" w:hAnsi="Calibri"/>
           <w:caps w:val="0"/>
           <w:noProof/>
           <w:color w:val="auto"/>
@@ -1273,7 +1273,7 @@
         </w:r>
         <w:r>
           <w:rPr>
-            <w:rFonts w:asciiTheme="minorHAnsi" w:eastAsiaTheme="minorEastAsia" w:hAnsiTheme="minorHAnsi" w:cstheme="minorBidi"/>
+            <w:rFonts w:ascii="Calibri" w:hAnsi="Calibri"/>
             <w:caps w:val="0"/>
             <w:noProof/>
             <w:color w:val="auto"/>
@@ -1343,7 +1343,7 @@
       <w:pPr>
         <w:pStyle w:val="TDC2"/>
         <w:rPr>
-          <w:rFonts w:asciiTheme="minorHAnsi" w:eastAsiaTheme="minorEastAsia" w:hAnsiTheme="minorHAnsi" w:cstheme="minorBidi"/>
+          <w:rFonts w:ascii="Calibri" w:hAnsi="Calibri"/>
           <w:caps w:val="0"/>
           <w:noProof/>
           <w:color w:val="auto"/>
@@ -1361,7 +1361,7 @@
         </w:r>
         <w:r>
           <w:rPr>
-            <w:rFonts w:asciiTheme="minorHAnsi" w:eastAsiaTheme="minorEastAsia" w:hAnsiTheme="minorHAnsi" w:cstheme="minorBidi"/>
+            <w:rFonts w:ascii="Calibri" w:hAnsi="Calibri"/>
             <w:caps w:val="0"/>
             <w:noProof/>
             <w:color w:val="auto"/>
@@ -1431,7 +1431,7 @@
       <w:pPr>
         <w:pStyle w:val="TDC3"/>
         <w:rPr>
-          <w:rFonts w:asciiTheme="minorHAnsi" w:eastAsiaTheme="minorEastAsia" w:hAnsiTheme="minorHAnsi" w:cstheme="minorBidi"/>
+          <w:rFonts w:ascii="Calibri" w:hAnsi="Calibri"/>
           <w:noProof/>
           <w:color w:val="auto"/>
           <w:szCs w:val="22"/>
@@ -1448,7 +1448,7 @@
         </w:r>
         <w:r>
           <w:rPr>
-            <w:rFonts w:asciiTheme="minorHAnsi" w:eastAsiaTheme="minorEastAsia" w:hAnsiTheme="minorHAnsi" w:cstheme="minorBidi"/>
+            <w:rFonts w:ascii="Calibri" w:hAnsi="Calibri"/>
             <w:noProof/>
             <w:color w:val="auto"/>
             <w:szCs w:val="22"/>
@@ -1517,7 +1517,7 @@
       <w:pPr>
         <w:pStyle w:val="TDC3"/>
         <w:rPr>
-          <w:rFonts w:asciiTheme="minorHAnsi" w:eastAsiaTheme="minorEastAsia" w:hAnsiTheme="minorHAnsi" w:cstheme="minorBidi"/>
+          <w:rFonts w:ascii="Calibri" w:hAnsi="Calibri"/>
           <w:noProof/>
           <w:color w:val="auto"/>
           <w:szCs w:val="22"/>
@@ -1534,7 +1534,7 @@
         </w:r>
         <w:r>
           <w:rPr>
-            <w:rFonts w:asciiTheme="minorHAnsi" w:eastAsiaTheme="minorEastAsia" w:hAnsiTheme="minorHAnsi" w:cstheme="minorBidi"/>
+            <w:rFonts w:ascii="Calibri" w:hAnsi="Calibri"/>
             <w:noProof/>
             <w:color w:val="auto"/>
             <w:szCs w:val="22"/>
@@ -1603,7 +1603,7 @@
       <w:pPr>
         <w:pStyle w:val="TDC1"/>
         <w:rPr>
-          <w:rFonts w:asciiTheme="minorHAnsi" w:eastAsiaTheme="minorEastAsia" w:hAnsiTheme="minorHAnsi" w:cstheme="minorBidi"/>
+          <w:rFonts w:ascii="Calibri" w:hAnsi="Calibri"/>
           <w:b w:val="0"/>
           <w:caps w:val="0"/>
           <w:noProof/>
@@ -1675,7 +1675,7 @@
       <w:pPr>
         <w:pStyle w:val="TDC2"/>
         <w:rPr>
-          <w:rFonts w:asciiTheme="minorHAnsi" w:eastAsiaTheme="minorEastAsia" w:hAnsiTheme="minorHAnsi" w:cstheme="minorBidi"/>
+          <w:rFonts w:ascii="Calibri" w:hAnsi="Calibri"/>
           <w:caps w:val="0"/>
           <w:noProof/>
           <w:color w:val="auto"/>
@@ -1693,7 +1693,7 @@
         </w:r>
         <w:r>
           <w:rPr>
-            <w:rFonts w:asciiTheme="minorHAnsi" w:eastAsiaTheme="minorEastAsia" w:hAnsiTheme="minorHAnsi" w:cstheme="minorBidi"/>
+            <w:rFonts w:ascii="Calibri" w:hAnsi="Calibri"/>
             <w:caps w:val="0"/>
             <w:noProof/>
             <w:color w:val="auto"/>
@@ -1763,7 +1763,7 @@
       <w:pPr>
         <w:pStyle w:val="TDC2"/>
         <w:rPr>
-          <w:rFonts w:asciiTheme="minorHAnsi" w:eastAsiaTheme="minorEastAsia" w:hAnsiTheme="minorHAnsi" w:cstheme="minorBidi"/>
+          <w:rFonts w:ascii="Calibri" w:hAnsi="Calibri"/>
           <w:caps w:val="0"/>
           <w:noProof/>
           <w:color w:val="auto"/>
@@ -1781,7 +1781,7 @@
         </w:r>
         <w:r>
           <w:rPr>
-            <w:rFonts w:asciiTheme="minorHAnsi" w:eastAsiaTheme="minorEastAsia" w:hAnsiTheme="minorHAnsi" w:cstheme="minorBidi"/>
+            <w:rFonts w:ascii="Calibri" w:hAnsi="Calibri"/>
             <w:caps w:val="0"/>
             <w:noProof/>
             <w:color w:val="auto"/>
@@ -1851,7 +1851,7 @@
       <w:pPr>
         <w:pStyle w:val="TDC2"/>
         <w:rPr>
-          <w:rFonts w:asciiTheme="minorHAnsi" w:eastAsiaTheme="minorEastAsia" w:hAnsiTheme="minorHAnsi" w:cstheme="minorBidi"/>
+          <w:rFonts w:ascii="Calibri" w:hAnsi="Calibri"/>
           <w:caps w:val="0"/>
           <w:noProof/>
           <w:color w:val="auto"/>
@@ -1869,7 +1869,7 @@
         </w:r>
         <w:r>
           <w:rPr>
-            <w:rFonts w:asciiTheme="minorHAnsi" w:eastAsiaTheme="minorEastAsia" w:hAnsiTheme="minorHAnsi" w:cstheme="minorBidi"/>
+            <w:rFonts w:ascii="Calibri" w:hAnsi="Calibri"/>
             <w:caps w:val="0"/>
             <w:noProof/>
             <w:color w:val="auto"/>
@@ -1939,7 +1939,7 @@
       <w:pPr>
         <w:pStyle w:val="TDC3"/>
         <w:rPr>
-          <w:rFonts w:asciiTheme="minorHAnsi" w:eastAsiaTheme="minorEastAsia" w:hAnsiTheme="minorHAnsi" w:cstheme="minorBidi"/>
+          <w:rFonts w:ascii="Calibri" w:hAnsi="Calibri"/>
           <w:noProof/>
           <w:color w:val="auto"/>
           <w:szCs w:val="22"/>
@@ -1956,7 +1956,7 @@
         </w:r>
         <w:r>
           <w:rPr>
-            <w:rFonts w:asciiTheme="minorHAnsi" w:eastAsiaTheme="minorEastAsia" w:hAnsiTheme="minorHAnsi" w:cstheme="minorBidi"/>
+            <w:rFonts w:ascii="Calibri" w:hAnsi="Calibri"/>
             <w:noProof/>
             <w:color w:val="auto"/>
             <w:szCs w:val="22"/>
@@ -2025,7 +2025,7 @@
       <w:pPr>
         <w:pStyle w:val="TDC3"/>
         <w:rPr>
-          <w:rFonts w:asciiTheme="minorHAnsi" w:eastAsiaTheme="minorEastAsia" w:hAnsiTheme="minorHAnsi" w:cstheme="minorBidi"/>
+          <w:rFonts w:ascii="Calibri" w:hAnsi="Calibri"/>
           <w:noProof/>
           <w:color w:val="auto"/>
           <w:szCs w:val="22"/>
@@ -2042,7 +2042,7 @@
         </w:r>
         <w:r>
           <w:rPr>
-            <w:rFonts w:asciiTheme="minorHAnsi" w:eastAsiaTheme="minorEastAsia" w:hAnsiTheme="minorHAnsi" w:cstheme="minorBidi"/>
+            <w:rFonts w:ascii="Calibri" w:hAnsi="Calibri"/>
             <w:noProof/>
             <w:color w:val="auto"/>
             <w:szCs w:val="22"/>
@@ -2111,7 +2111,7 @@
       <w:pPr>
         <w:pStyle w:val="TDC2"/>
         <w:rPr>
-          <w:rFonts w:asciiTheme="minorHAnsi" w:eastAsiaTheme="minorEastAsia" w:hAnsiTheme="minorHAnsi" w:cstheme="minorBidi"/>
+          <w:rFonts w:ascii="Calibri" w:hAnsi="Calibri"/>
           <w:caps w:val="0"/>
           <w:noProof/>
           <w:color w:val="auto"/>
@@ -2129,7 +2129,7 @@
         </w:r>
         <w:r>
           <w:rPr>
-            <w:rFonts w:asciiTheme="minorHAnsi" w:eastAsiaTheme="minorEastAsia" w:hAnsiTheme="minorHAnsi" w:cstheme="minorBidi"/>
+            <w:rFonts w:ascii="Calibri" w:hAnsi="Calibri"/>
             <w:caps w:val="0"/>
             <w:noProof/>
             <w:color w:val="auto"/>
@@ -2199,7 +2199,7 @@
       <w:pPr>
         <w:pStyle w:val="TDC2"/>
         <w:rPr>
-          <w:rFonts w:asciiTheme="minorHAnsi" w:eastAsiaTheme="minorEastAsia" w:hAnsiTheme="minorHAnsi" w:cstheme="minorBidi"/>
+          <w:rFonts w:ascii="Calibri" w:hAnsi="Calibri"/>
           <w:caps w:val="0"/>
           <w:noProof/>
           <w:color w:val="auto"/>
@@ -2217,7 +2217,7 @@
         </w:r>
         <w:r>
           <w:rPr>
-            <w:rFonts w:asciiTheme="minorHAnsi" w:eastAsiaTheme="minorEastAsia" w:hAnsiTheme="minorHAnsi" w:cstheme="minorBidi"/>
+            <w:rFonts w:ascii="Calibri" w:hAnsi="Calibri"/>
             <w:caps w:val="0"/>
             <w:noProof/>
             <w:color w:val="auto"/>
@@ -2287,7 +2287,7 @@
       <w:pPr>
         <w:pStyle w:val="TDC2"/>
         <w:rPr>
-          <w:rFonts w:asciiTheme="minorHAnsi" w:eastAsiaTheme="minorEastAsia" w:hAnsiTheme="minorHAnsi" w:cstheme="minorBidi"/>
+          <w:rFonts w:ascii="Calibri" w:hAnsi="Calibri"/>
           <w:caps w:val="0"/>
           <w:noProof/>
           <w:color w:val="auto"/>
@@ -2305,7 +2305,7 @@
         </w:r>
         <w:r>
           <w:rPr>
-            <w:rFonts w:asciiTheme="minorHAnsi" w:eastAsiaTheme="minorEastAsia" w:hAnsiTheme="minorHAnsi" w:cstheme="minorBidi"/>
+            <w:rFonts w:ascii="Calibri" w:hAnsi="Calibri"/>
             <w:caps w:val="0"/>
             <w:noProof/>
             <w:color w:val="auto"/>
@@ -2375,7 +2375,7 @@
       <w:pPr>
         <w:pStyle w:val="TDC1"/>
         <w:rPr>
-          <w:rFonts w:asciiTheme="minorHAnsi" w:eastAsiaTheme="minorEastAsia" w:hAnsiTheme="minorHAnsi" w:cstheme="minorBidi"/>
+          <w:rFonts w:ascii="Calibri" w:hAnsi="Calibri"/>
           <w:b w:val="0"/>
           <w:caps w:val="0"/>
           <w:noProof/>
@@ -2447,7 +2447,7 @@
       <w:pPr>
         <w:pStyle w:val="TDC2"/>
         <w:rPr>
-          <w:rFonts w:asciiTheme="minorHAnsi" w:eastAsiaTheme="minorEastAsia" w:hAnsiTheme="minorHAnsi" w:cstheme="minorBidi"/>
+          <w:rFonts w:ascii="Calibri" w:hAnsi="Calibri"/>
           <w:caps w:val="0"/>
           <w:noProof/>
           <w:color w:val="auto"/>
@@ -2465,7 +2465,7 @@
         </w:r>
         <w:r>
           <w:rPr>
-            <w:rFonts w:asciiTheme="minorHAnsi" w:eastAsiaTheme="minorEastAsia" w:hAnsiTheme="minorHAnsi" w:cstheme="minorBidi"/>
+            <w:rFonts w:ascii="Calibri" w:hAnsi="Calibri"/>
             <w:caps w:val="0"/>
             <w:noProof/>
             <w:color w:val="auto"/>
@@ -2535,7 +2535,7 @@
       <w:pPr>
         <w:pStyle w:val="TDC3"/>
         <w:rPr>
-          <w:rFonts w:asciiTheme="minorHAnsi" w:eastAsiaTheme="minorEastAsia" w:hAnsiTheme="minorHAnsi" w:cstheme="minorBidi"/>
+          <w:rFonts w:ascii="Calibri" w:hAnsi="Calibri"/>
           <w:noProof/>
           <w:color w:val="auto"/>
           <w:szCs w:val="22"/>
@@ -2552,7 +2552,7 @@
         </w:r>
         <w:r>
           <w:rPr>
-            <w:rFonts w:asciiTheme="minorHAnsi" w:eastAsiaTheme="minorEastAsia" w:hAnsiTheme="minorHAnsi" w:cstheme="minorBidi"/>
+            <w:rFonts w:ascii="Calibri" w:hAnsi="Calibri"/>
             <w:noProof/>
             <w:color w:val="auto"/>
             <w:szCs w:val="22"/>
@@ -2621,7 +2621,7 @@
       <w:pPr>
         <w:pStyle w:val="TDC3"/>
         <w:rPr>
-          <w:rFonts w:asciiTheme="minorHAnsi" w:eastAsiaTheme="minorEastAsia" w:hAnsiTheme="minorHAnsi" w:cstheme="minorBidi"/>
+          <w:rFonts w:ascii="Calibri" w:hAnsi="Calibri"/>
           <w:noProof/>
           <w:color w:val="auto"/>
           <w:szCs w:val="22"/>
@@ -2638,7 +2638,7 @@
         </w:r>
         <w:r>
           <w:rPr>
-            <w:rFonts w:asciiTheme="minorHAnsi" w:eastAsiaTheme="minorEastAsia" w:hAnsiTheme="minorHAnsi" w:cstheme="minorBidi"/>
+            <w:rFonts w:ascii="Calibri" w:hAnsi="Calibri"/>
             <w:noProof/>
             <w:color w:val="auto"/>
             <w:szCs w:val="22"/>
@@ -2707,7 +2707,7 @@
       <w:pPr>
         <w:pStyle w:val="TDC3"/>
         <w:rPr>
-          <w:rFonts w:asciiTheme="minorHAnsi" w:eastAsiaTheme="minorEastAsia" w:hAnsiTheme="minorHAnsi" w:cstheme="minorBidi"/>
+          <w:rFonts w:ascii="Calibri" w:hAnsi="Calibri"/>
           <w:noProof/>
           <w:color w:val="auto"/>
           <w:szCs w:val="22"/>
@@ -2724,7 +2724,7 @@
         </w:r>
         <w:r>
           <w:rPr>
-            <w:rFonts w:asciiTheme="minorHAnsi" w:eastAsiaTheme="minorEastAsia" w:hAnsiTheme="minorHAnsi" w:cstheme="minorBidi"/>
+            <w:rFonts w:ascii="Calibri" w:hAnsi="Calibri"/>
             <w:noProof/>
             <w:color w:val="auto"/>
             <w:szCs w:val="22"/>
@@ -2793,7 +2793,7 @@
       <w:pPr>
         <w:pStyle w:val="TDC2"/>
         <w:rPr>
-          <w:rFonts w:asciiTheme="minorHAnsi" w:eastAsiaTheme="minorEastAsia" w:hAnsiTheme="minorHAnsi" w:cstheme="minorBidi"/>
+          <w:rFonts w:ascii="Calibri" w:hAnsi="Calibri"/>
           <w:caps w:val="0"/>
           <w:noProof/>
           <w:color w:val="auto"/>
@@ -2811,7 +2811,7 @@
         </w:r>
         <w:r>
           <w:rPr>
-            <w:rFonts w:asciiTheme="minorHAnsi" w:eastAsiaTheme="minorEastAsia" w:hAnsiTheme="minorHAnsi" w:cstheme="minorBidi"/>
+            <w:rFonts w:ascii="Calibri" w:hAnsi="Calibri"/>
             <w:caps w:val="0"/>
             <w:noProof/>
             <w:color w:val="auto"/>
@@ -2881,7 +2881,7 @@
       <w:pPr>
         <w:pStyle w:val="TDC3"/>
         <w:rPr>
-          <w:rFonts w:asciiTheme="minorHAnsi" w:eastAsiaTheme="minorEastAsia" w:hAnsiTheme="minorHAnsi" w:cstheme="minorBidi"/>
+          <w:rFonts w:ascii="Calibri" w:hAnsi="Calibri"/>
           <w:noProof/>
           <w:color w:val="auto"/>
           <w:szCs w:val="22"/>
@@ -2898,7 +2898,7 @@
         </w:r>
         <w:r>
           <w:rPr>
-            <w:rFonts w:asciiTheme="minorHAnsi" w:eastAsiaTheme="minorEastAsia" w:hAnsiTheme="minorHAnsi" w:cstheme="minorBidi"/>
+            <w:rFonts w:ascii="Calibri" w:hAnsi="Calibri"/>
             <w:noProof/>
             <w:color w:val="auto"/>
             <w:szCs w:val="22"/>
@@ -2967,7 +2967,7 @@
       <w:pPr>
         <w:pStyle w:val="TDC3"/>
         <w:rPr>
-          <w:rFonts w:asciiTheme="minorHAnsi" w:eastAsiaTheme="minorEastAsia" w:hAnsiTheme="minorHAnsi" w:cstheme="minorBidi"/>
+          <w:rFonts w:ascii="Calibri" w:hAnsi="Calibri"/>
           <w:noProof/>
           <w:color w:val="auto"/>
           <w:szCs w:val="22"/>
@@ -2984,7 +2984,7 @@
         </w:r>
         <w:r>
           <w:rPr>
-            <w:rFonts w:asciiTheme="minorHAnsi" w:eastAsiaTheme="minorEastAsia" w:hAnsiTheme="minorHAnsi" w:cstheme="minorBidi"/>
+            <w:rFonts w:ascii="Calibri" w:hAnsi="Calibri"/>
             <w:noProof/>
             <w:color w:val="auto"/>
             <w:szCs w:val="22"/>
@@ -3053,7 +3053,7 @@
       <w:pPr>
         <w:pStyle w:val="TDC3"/>
         <w:rPr>
-          <w:rFonts w:asciiTheme="minorHAnsi" w:eastAsiaTheme="minorEastAsia" w:hAnsiTheme="minorHAnsi" w:cstheme="minorBidi"/>
+          <w:rFonts w:ascii="Calibri" w:hAnsi="Calibri"/>
           <w:noProof/>
           <w:color w:val="auto"/>
           <w:szCs w:val="22"/>
@@ -3070,7 +3070,7 @@
         </w:r>
         <w:r>
           <w:rPr>
-            <w:rFonts w:asciiTheme="minorHAnsi" w:eastAsiaTheme="minorEastAsia" w:hAnsiTheme="minorHAnsi" w:cstheme="minorBidi"/>
+            <w:rFonts w:ascii="Calibri" w:hAnsi="Calibri"/>
             <w:noProof/>
             <w:color w:val="auto"/>
             <w:szCs w:val="22"/>
@@ -3139,7 +3139,7 @@
       <w:pPr>
         <w:pStyle w:val="TDC2"/>
         <w:rPr>
-          <w:rFonts w:asciiTheme="minorHAnsi" w:eastAsiaTheme="minorEastAsia" w:hAnsiTheme="minorHAnsi" w:cstheme="minorBidi"/>
+          <w:rFonts w:ascii="Calibri" w:hAnsi="Calibri"/>
           <w:caps w:val="0"/>
           <w:noProof/>
           <w:color w:val="auto"/>
@@ -3157,7 +3157,7 @@
         </w:r>
         <w:r>
           <w:rPr>
-            <w:rFonts w:asciiTheme="minorHAnsi" w:eastAsiaTheme="minorEastAsia" w:hAnsiTheme="minorHAnsi" w:cstheme="minorBidi"/>
+            <w:rFonts w:ascii="Calibri" w:hAnsi="Calibri"/>
             <w:caps w:val="0"/>
             <w:noProof/>
             <w:color w:val="auto"/>
@@ -3227,7 +3227,7 @@
       <w:pPr>
         <w:pStyle w:val="TDC3"/>
         <w:rPr>
-          <w:rFonts w:asciiTheme="minorHAnsi" w:eastAsiaTheme="minorEastAsia" w:hAnsiTheme="minorHAnsi" w:cstheme="minorBidi"/>
+          <w:rFonts w:ascii="Calibri" w:hAnsi="Calibri"/>
           <w:noProof/>
           <w:color w:val="auto"/>
           <w:szCs w:val="22"/>
@@ -3244,7 +3244,7 @@
         </w:r>
         <w:r>
           <w:rPr>
-            <w:rFonts w:asciiTheme="minorHAnsi" w:eastAsiaTheme="minorEastAsia" w:hAnsiTheme="minorHAnsi" w:cstheme="minorBidi"/>
+            <w:rFonts w:ascii="Calibri" w:hAnsi="Calibri"/>
             <w:noProof/>
             <w:color w:val="auto"/>
             <w:szCs w:val="22"/>
@@ -3313,7 +3313,7 @@
       <w:pPr>
         <w:pStyle w:val="TDC3"/>
         <w:rPr>
-          <w:rFonts w:asciiTheme="minorHAnsi" w:eastAsiaTheme="minorEastAsia" w:hAnsiTheme="minorHAnsi" w:cstheme="minorBidi"/>
+          <w:rFonts w:ascii="Calibri" w:hAnsi="Calibri"/>
           <w:noProof/>
           <w:color w:val="auto"/>
           <w:szCs w:val="22"/>
@@ -3330,7 +3330,7 @@
         </w:r>
         <w:r>
           <w:rPr>
-            <w:rFonts w:asciiTheme="minorHAnsi" w:eastAsiaTheme="minorEastAsia" w:hAnsiTheme="minorHAnsi" w:cstheme="minorBidi"/>
+            <w:rFonts w:ascii="Calibri" w:hAnsi="Calibri"/>
             <w:noProof/>
             <w:color w:val="auto"/>
             <w:szCs w:val="22"/>
@@ -3399,7 +3399,7 @@
       <w:pPr>
         <w:pStyle w:val="TDC3"/>
         <w:rPr>
-          <w:rFonts w:asciiTheme="minorHAnsi" w:eastAsiaTheme="minorEastAsia" w:hAnsiTheme="minorHAnsi" w:cstheme="minorBidi"/>
+          <w:rFonts w:ascii="Calibri" w:hAnsi="Calibri"/>
           <w:noProof/>
           <w:color w:val="auto"/>
           <w:szCs w:val="22"/>
@@ -3416,7 +3416,7 @@
         </w:r>
         <w:r>
           <w:rPr>
-            <w:rFonts w:asciiTheme="minorHAnsi" w:eastAsiaTheme="minorEastAsia" w:hAnsiTheme="minorHAnsi" w:cstheme="minorBidi"/>
+            <w:rFonts w:ascii="Calibri" w:hAnsi="Calibri"/>
             <w:noProof/>
             <w:color w:val="auto"/>
             <w:szCs w:val="22"/>
@@ -3485,7 +3485,7 @@
       <w:pPr>
         <w:pStyle w:val="TDC3"/>
         <w:rPr>
-          <w:rFonts w:asciiTheme="minorHAnsi" w:eastAsiaTheme="minorEastAsia" w:hAnsiTheme="minorHAnsi" w:cstheme="minorBidi"/>
+          <w:rFonts w:ascii="Calibri" w:hAnsi="Calibri"/>
           <w:noProof/>
           <w:color w:val="auto"/>
           <w:szCs w:val="22"/>
@@ -3502,7 +3502,7 @@
         </w:r>
         <w:r>
           <w:rPr>
-            <w:rFonts w:asciiTheme="minorHAnsi" w:eastAsiaTheme="minorEastAsia" w:hAnsiTheme="minorHAnsi" w:cstheme="minorBidi"/>
+            <w:rFonts w:ascii="Calibri" w:hAnsi="Calibri"/>
             <w:noProof/>
             <w:color w:val="auto"/>
             <w:szCs w:val="22"/>
@@ -3571,7 +3571,7 @@
       <w:pPr>
         <w:pStyle w:val="TDC2"/>
         <w:rPr>
-          <w:rFonts w:asciiTheme="minorHAnsi" w:eastAsiaTheme="minorEastAsia" w:hAnsiTheme="minorHAnsi" w:cstheme="minorBidi"/>
+          <w:rFonts w:ascii="Calibri" w:hAnsi="Calibri"/>
           <w:caps w:val="0"/>
           <w:noProof/>
           <w:color w:val="auto"/>
@@ -3589,7 +3589,7 @@
         </w:r>
         <w:r>
           <w:rPr>
-            <w:rFonts w:asciiTheme="minorHAnsi" w:eastAsiaTheme="minorEastAsia" w:hAnsiTheme="minorHAnsi" w:cstheme="minorBidi"/>
+            <w:rFonts w:ascii="Calibri" w:hAnsi="Calibri"/>
             <w:caps w:val="0"/>
             <w:noProof/>
             <w:color w:val="auto"/>
@@ -3659,7 +3659,7 @@
       <w:pPr>
         <w:pStyle w:val="TDC3"/>
         <w:rPr>
-          <w:rFonts w:asciiTheme="minorHAnsi" w:eastAsiaTheme="minorEastAsia" w:hAnsiTheme="minorHAnsi" w:cstheme="minorBidi"/>
+          <w:rFonts w:ascii="Calibri" w:hAnsi="Calibri"/>
           <w:noProof/>
           <w:color w:val="auto"/>
           <w:szCs w:val="22"/>
@@ -3676,7 +3676,7 @@
         </w:r>
         <w:r>
           <w:rPr>
-            <w:rFonts w:asciiTheme="minorHAnsi" w:eastAsiaTheme="minorEastAsia" w:hAnsiTheme="minorHAnsi" w:cstheme="minorBidi"/>
+            <w:rFonts w:ascii="Calibri" w:hAnsi="Calibri"/>
             <w:noProof/>
             <w:color w:val="auto"/>
             <w:szCs w:val="22"/>
@@ -3745,7 +3745,7 @@
       <w:pPr>
         <w:pStyle w:val="TDC3"/>
         <w:rPr>
-          <w:rFonts w:asciiTheme="minorHAnsi" w:eastAsiaTheme="minorEastAsia" w:hAnsiTheme="minorHAnsi" w:cstheme="minorBidi"/>
+          <w:rFonts w:ascii="Calibri" w:hAnsi="Calibri"/>
           <w:noProof/>
           <w:color w:val="auto"/>
           <w:szCs w:val="22"/>
@@ -3762,7 +3762,7 @@
         </w:r>
         <w:r>
           <w:rPr>
-            <w:rFonts w:asciiTheme="minorHAnsi" w:eastAsiaTheme="minorEastAsia" w:hAnsiTheme="minorHAnsi" w:cstheme="minorBidi"/>
+            <w:rFonts w:ascii="Calibri" w:hAnsi="Calibri"/>
             <w:noProof/>
             <w:color w:val="auto"/>
             <w:szCs w:val="22"/>
@@ -3831,7 +3831,7 @@
       <w:pPr>
         <w:pStyle w:val="TDC2"/>
         <w:rPr>
-          <w:rFonts w:asciiTheme="minorHAnsi" w:eastAsiaTheme="minorEastAsia" w:hAnsiTheme="minorHAnsi" w:cstheme="minorBidi"/>
+          <w:rFonts w:ascii="Calibri" w:hAnsi="Calibri"/>
           <w:caps w:val="0"/>
           <w:noProof/>
           <w:color w:val="auto"/>
@@ -3849,7 +3849,7 @@
         </w:r>
         <w:r>
           <w:rPr>
-            <w:rFonts w:asciiTheme="minorHAnsi" w:eastAsiaTheme="minorEastAsia" w:hAnsiTheme="minorHAnsi" w:cstheme="minorBidi"/>
+            <w:rFonts w:ascii="Calibri" w:hAnsi="Calibri"/>
             <w:caps w:val="0"/>
             <w:noProof/>
             <w:color w:val="auto"/>
@@ -3919,7 +3919,7 @@
       <w:pPr>
         <w:pStyle w:val="TDC1"/>
         <w:rPr>
-          <w:rFonts w:asciiTheme="minorHAnsi" w:eastAsiaTheme="minorEastAsia" w:hAnsiTheme="minorHAnsi" w:cstheme="minorBidi"/>
+          <w:rFonts w:ascii="Calibri" w:hAnsi="Calibri"/>
           <w:b w:val="0"/>
           <w:caps w:val="0"/>
           <w:noProof/>
@@ -3991,7 +3991,7 @@
       <w:pPr>
         <w:pStyle w:val="TDC2"/>
         <w:rPr>
-          <w:rFonts w:asciiTheme="minorHAnsi" w:eastAsiaTheme="minorEastAsia" w:hAnsiTheme="minorHAnsi" w:cstheme="minorBidi"/>
+          <w:rFonts w:ascii="Calibri" w:hAnsi="Calibri"/>
           <w:caps w:val="0"/>
           <w:noProof/>
           <w:color w:val="auto"/>
@@ -4009,7 +4009,7 @@
         </w:r>
         <w:r>
           <w:rPr>
-            <w:rFonts w:asciiTheme="minorHAnsi" w:eastAsiaTheme="minorEastAsia" w:hAnsiTheme="minorHAnsi" w:cstheme="minorBidi"/>
+            <w:rFonts w:ascii="Calibri" w:hAnsi="Calibri"/>
             <w:caps w:val="0"/>
             <w:noProof/>
             <w:color w:val="auto"/>
@@ -4079,7 +4079,7 @@
       <w:pPr>
         <w:pStyle w:val="TDC2"/>
         <w:rPr>
-          <w:rFonts w:asciiTheme="minorHAnsi" w:eastAsiaTheme="minorEastAsia" w:hAnsiTheme="minorHAnsi" w:cstheme="minorBidi"/>
+          <w:rFonts w:ascii="Calibri" w:hAnsi="Calibri"/>
           <w:caps w:val="0"/>
           <w:noProof/>
           <w:color w:val="auto"/>
@@ -4097,7 +4097,7 @@
         </w:r>
         <w:r>
           <w:rPr>
-            <w:rFonts w:asciiTheme="minorHAnsi" w:eastAsiaTheme="minorEastAsia" w:hAnsiTheme="minorHAnsi" w:cstheme="minorBidi"/>
+            <w:rFonts w:ascii="Calibri" w:hAnsi="Calibri"/>
             <w:caps w:val="0"/>
             <w:noProof/>
             <w:color w:val="auto"/>
@@ -4167,7 +4167,7 @@
       <w:pPr>
         <w:pStyle w:val="TDC1"/>
         <w:rPr>
-          <w:rFonts w:asciiTheme="minorHAnsi" w:eastAsiaTheme="minorEastAsia" w:hAnsiTheme="minorHAnsi" w:cstheme="minorBidi"/>
+          <w:rFonts w:ascii="Calibri" w:hAnsi="Calibri"/>
           <w:b w:val="0"/>
           <w:caps w:val="0"/>
           <w:noProof/>
@@ -4239,7 +4239,7 @@
       <w:pPr>
         <w:pStyle w:val="TDC2"/>
         <w:rPr>
-          <w:rFonts w:asciiTheme="minorHAnsi" w:eastAsiaTheme="minorEastAsia" w:hAnsiTheme="minorHAnsi" w:cstheme="minorBidi"/>
+          <w:rFonts w:ascii="Calibri" w:hAnsi="Calibri"/>
           <w:caps w:val="0"/>
           <w:noProof/>
           <w:color w:val="auto"/>
@@ -4257,7 +4257,7 @@
         </w:r>
         <w:r>
           <w:rPr>
-            <w:rFonts w:asciiTheme="minorHAnsi" w:eastAsiaTheme="minorEastAsia" w:hAnsiTheme="minorHAnsi" w:cstheme="minorBidi"/>
+            <w:rFonts w:ascii="Calibri" w:hAnsi="Calibri"/>
             <w:caps w:val="0"/>
             <w:noProof/>
             <w:color w:val="auto"/>
@@ -4327,7 +4327,7 @@
       <w:pPr>
         <w:pStyle w:val="TDC2"/>
         <w:rPr>
-          <w:rFonts w:asciiTheme="minorHAnsi" w:eastAsiaTheme="minorEastAsia" w:hAnsiTheme="minorHAnsi" w:cstheme="minorBidi"/>
+          <w:rFonts w:ascii="Calibri" w:hAnsi="Calibri"/>
           <w:caps w:val="0"/>
           <w:noProof/>
           <w:color w:val="auto"/>
@@ -4345,7 +4345,7 @@
         </w:r>
         <w:r>
           <w:rPr>
-            <w:rFonts w:asciiTheme="minorHAnsi" w:eastAsiaTheme="minorEastAsia" w:hAnsiTheme="minorHAnsi" w:cstheme="minorBidi"/>
+            <w:rFonts w:ascii="Calibri" w:hAnsi="Calibri"/>
             <w:caps w:val="0"/>
             <w:noProof/>
             <w:color w:val="auto"/>
@@ -4415,7 +4415,7 @@
       <w:pPr>
         <w:pStyle w:val="TDC1"/>
         <w:rPr>
-          <w:rFonts w:asciiTheme="minorHAnsi" w:eastAsiaTheme="minorEastAsia" w:hAnsiTheme="minorHAnsi" w:cstheme="minorBidi"/>
+          <w:rFonts w:ascii="Calibri" w:hAnsi="Calibri"/>
           <w:b w:val="0"/>
           <w:caps w:val="0"/>
           <w:noProof/>
@@ -6242,15 +6242,7 @@
         <w:t>“Centro de Negocios Mayoristas”,</w:t>
       </w:r>
       <w:r>
-        <w:t xml:space="preserve"> se refiere a las empresas que operan en los Recintos Amurallados I y II, como también en el Barrio Industrial de la Zona Franca. Corresponde al centro neurálgico de la actividad comercial realizada por las empresas usuarias, como también la línea de facturación más significativa para ZOFRI S.A. producto del arriendo por mt2 de cada galpón o terreno asignado. Mientras mayor sea el nivel de ocupación de los terrenos de </w:t>
-      </w:r>
-      <w:proofErr w:type="spellStart"/>
-      <w:r>
-        <w:t>Zofri</w:t>
-      </w:r>
-      <w:proofErr w:type="spellEnd"/>
-      <w:r>
-        <w:t>, más elevado serán los ingresos de la compañía.</w:t>
+        <w:t xml:space="preserve"> se refiere a las empresas que operan en los Recintos Amurallados I y II, como también en el Barrio Industrial de la Zona Franca. Corresponde al centro neurálgico de la actividad comercial realizada por las empresas usuarias, como también la línea de facturación más significativa para ZOFRI S.A. producto del arriendo por mt2 de cada galpón o terreno asignado. Mientras mayor sea el nivel de ocupación de los terrenos de Zofri, más elevado serán los ingresos de la compañía.</w:t>
       </w:r>
       <w:r>
         <w:t xml:space="preserve"> </w:t>
@@ -6287,7 +6279,7 @@
         </w:rPr>
         <w:lastRenderedPageBreak/>
         <w:pict w14:anchorId="34537D21">
-          <v:shape id="_x0000_s1201" type="#_x0000_t75" style="position:absolute;left:0;text-align:left;margin-left:0;margin-top:-60.4pt;width:442.85pt;height:625.8pt;z-index:-251661313;mso-position-horizontal:center;mso-position-horizontal-relative:text;mso-position-vertical:absolute;mso-position-vertical-relative:text">
+          <v:shape id="_x0000_s1201" type="#_x0000_t75" style="position:absolute;left:0;text-align:left;margin-left:0;margin-top:-60.4pt;width:442.85pt;height:625.8pt;z-index:-7;mso-position-horizontal:center;mso-position-horizontal-relative:text;mso-position-vertical:absolute;mso-position-vertical-relative:text">
             <v:imagedata r:id="rId9" o:title="PLANO_BBII__2018_1"/>
           </v:shape>
         </w:pict>
@@ -6351,7 +6343,7 @@
           <w:noProof/>
         </w:rPr>
         <w:pict w14:anchorId="223AF82F">
-          <v:shape id="_x0000_s1202" type="#_x0000_t75" style="position:absolute;left:0;text-align:left;margin-left:0;margin-top:121.5pt;width:465.15pt;height:348.85pt;z-index:-251654144;mso-position-horizontal:center;mso-position-horizontal-relative:text;mso-position-vertical-relative:text">
+          <v:shape id="_x0000_s1202" type="#_x0000_t75" style="position:absolute;left:0;text-align:left;margin-left:0;margin-top:121.5pt;width:465.15pt;height:348.85pt;z-index:-6;mso-position-horizontal:center;mso-position-horizontal-relative:text;mso-position-vertical-relative:text">
             <v:imagedata r:id="rId10" o:title="UBICACION_BODEGAS_CLZ_1"/>
           </v:shape>
         </w:pict>
@@ -6439,7 +6431,7 @@
           <w:noProof/>
         </w:rPr>
         <w:pict w14:anchorId="64B92235">
-          <v:shape id="_x0000_s1205" type="#_x0000_t75" style="position:absolute;left:0;text-align:left;margin-left:0;margin-top:12.55pt;width:451.45pt;height:393.85pt;z-index:251664384;mso-position-horizontal:center;mso-position-horizontal-relative:text;mso-position-vertical-relative:text" stroked="t" strokecolor="black [3213]" strokeweight="1.5pt">
+          <v:shape id="_x0000_s1205" type="#_x0000_t75" style="position:absolute;left:0;text-align:left;margin-left:0;margin-top:12.55pt;width:451.45pt;height:393.85pt;z-index:6;mso-position-horizontal:center;mso-position-horizontal-relative:text;mso-position-vertical-relative:text" stroked="t" strokeweight="1.5pt">
             <v:imagedata r:id="rId11" o:title="CENTRO_COMERCIAL_2017_nivel1"/>
           </v:shape>
         </w:pict>
@@ -6601,15 +6593,7 @@
         <w:t xml:space="preserve">1er. Nivel </w:t>
       </w:r>
       <w:r>
-        <w:t xml:space="preserve">del Mall Comercial de </w:t>
-      </w:r>
-      <w:proofErr w:type="spellStart"/>
-      <w:r>
-        <w:t>Zofri</w:t>
-      </w:r>
-      <w:proofErr w:type="spellEnd"/>
-      <w:r>
-        <w:t xml:space="preserve"> (fuente: Subgerencia de Infraestructura, ZOFRI S.A.)</w:t>
+        <w:t>del Mall Comercial de Zofri (fuente: Subgerencia de Infraestructura, ZOFRI S.A.)</w:t>
       </w:r>
     </w:p>
     <w:p>
@@ -6619,7 +6603,7 @@
         </w:rPr>
         <w:lastRenderedPageBreak/>
         <w:pict w14:anchorId="7E4AC2A1">
-          <v:shape id="_x0000_s1206" type="#_x0000_t75" style="position:absolute;left:0;text-align:left;margin-left:0;margin-top:-.3pt;width:413.2pt;height:422.4pt;z-index:251666432;mso-position-horizontal:center;mso-position-horizontal-relative:text;mso-position-vertical-relative:text" stroked="t" strokecolor="black [3213]" strokeweight="1.5pt">
+          <v:shape id="_x0000_s1206" type="#_x0000_t75" style="position:absolute;left:0;text-align:left;margin-left:0;margin-top:-.3pt;width:413.2pt;height:422.4pt;z-index:7;mso-position-horizontal:center;mso-position-horizontal-relative:text;mso-position-vertical-relative:text" stroked="t" strokeweight="1.5pt">
             <v:imagedata r:id="rId12" o:title="CENTRO_COMERCIAL_2017_nivel2"/>
           </v:shape>
         </w:pict>
@@ -6656,15 +6640,7 @@
         <w:t>2do</w:t>
       </w:r>
       <w:r>
-        <w:t xml:space="preserve">. Nivel del Mall Comercial de </w:t>
-      </w:r>
-      <w:proofErr w:type="spellStart"/>
-      <w:r>
-        <w:t>Zofri</w:t>
-      </w:r>
-      <w:proofErr w:type="spellEnd"/>
-      <w:r>
-        <w:t xml:space="preserve"> (fuente: Subgerencia de Infraestructura, ZOFRI S.A.)</w:t>
+        <w:t>. Nivel del Mall Comercial de Zofri (fuente: Subgerencia de Infraestructura, ZOFRI S.A.)</w:t>
       </w:r>
     </w:p>
     <w:p/>
@@ -6710,7 +6686,7 @@
           <w:noProof/>
         </w:rPr>
         <w:pict w14:anchorId="4E40F384">
-          <v:shape id="_x0000_s1217" type="#_x0000_t75" style="position:absolute;left:0;text-align:left;margin-left:-18.15pt;margin-top:23.1pt;width:505.4pt;height:322.3pt;z-index:-251641856;mso-position-horizontal-relative:text;mso-position-vertical-relative:text" stroked="t" strokecolor="black [3213]" strokeweight="1.5pt">
+          <v:shape id="_x0000_s1217" type="#_x0000_t75" style="position:absolute;left:0;text-align:left;margin-left:-18.15pt;margin-top:23.1pt;width:505.4pt;height:322.3pt;z-index:-4;mso-position-horizontal-relative:text;mso-position-vertical-relative:text" stroked="t" strokeweight="1.5pt">
             <v:imagedata r:id="rId13" o:title="Plano_PEZAH_OCT_2018"/>
           </v:shape>
         </w:pict>
@@ -6791,7 +6767,7 @@
           <w:noProof/>
         </w:rPr>
         <w:pict w14:anchorId="541BBE03">
-          <v:shape id="_x0000_s1218" type="#_x0000_t75" style="position:absolute;left:0;text-align:left;margin-left:-25.05pt;margin-top:23.1pt;width:511.6pt;height:289.95pt;z-index:251676672;mso-position-horizontal-relative:text;mso-position-vertical-relative:text" stroked="t" strokecolor="black [3213]" strokeweight="1.5pt">
+          <v:shape id="_x0000_s1218" type="#_x0000_t75" style="position:absolute;left:0;text-align:left;margin-left:-25.05pt;margin-top:23.1pt;width:511.6pt;height:289.95pt;z-index:8;mso-position-horizontal-relative:text;mso-position-vertical-relative:text" stroked="t" strokeweight="1.5pt">
             <v:imagedata r:id="rId14" o:title="Plano_PICH_OCT_2018"/>
           </v:shape>
         </w:pict>
@@ -6906,8 +6882,15 @@
     <w:p/>
     <w:tbl>
       <w:tblPr>
-        <w:tblStyle w:val="Tablaconcuadrcula"/>
         <w:tblW w:w="8421" w:type="dxa"/>
+        <w:tblBorders>
+          <w:top w:val="single" w:sz="4" w:space="0" w:color="auto"/>
+          <w:left w:val="single" w:sz="4" w:space="0" w:color="auto"/>
+          <w:bottom w:val="single" w:sz="4" w:space="0" w:color="auto"/>
+          <w:right w:val="single" w:sz="4" w:space="0" w:color="auto"/>
+          <w:insideH w:val="single" w:sz="4" w:space="0" w:color="auto"/>
+          <w:insideV w:val="single" w:sz="4" w:space="0" w:color="auto"/>
+        </w:tblBorders>
         <w:tblLook w:val="04A0" w:firstRow="1" w:lastRow="0" w:firstColumn="1" w:lastColumn="0" w:noHBand="0" w:noVBand="1"/>
       </w:tblPr>
       <w:tblGrid>
@@ -6919,7 +6902,7 @@
         <w:tc>
           <w:tcPr>
             <w:tcW w:w="2184" w:type="dxa"/>
-            <w:shd w:val="clear" w:color="auto" w:fill="D9E2F3" w:themeFill="accent1" w:themeFillTint="33"/>
+            <w:shd w:val="clear" w:color="auto" w:fill="D9E2F3"/>
             <w:tcMar>
               <w:top w:w="57" w:type="dxa"/>
               <w:left w:w="57" w:type="dxa"/>
@@ -6947,7 +6930,7 @@
         <w:tc>
           <w:tcPr>
             <w:tcW w:w="3543" w:type="dxa"/>
-            <w:shd w:val="clear" w:color="auto" w:fill="D9E2F3" w:themeFill="accent1" w:themeFillTint="33"/>
+            <w:shd w:val="clear" w:color="auto" w:fill="D9E2F3"/>
             <w:tcMar>
               <w:top w:w="57" w:type="dxa"/>
               <w:left w:w="57" w:type="dxa"/>
@@ -6975,7 +6958,7 @@
         <w:tc>
           <w:tcPr>
             <w:tcW w:w="2694" w:type="dxa"/>
-            <w:shd w:val="clear" w:color="auto" w:fill="D9E2F3" w:themeFill="accent1" w:themeFillTint="33"/>
+            <w:shd w:val="clear" w:color="auto" w:fill="D9E2F3"/>
             <w:tcMar>
               <w:top w:w="57" w:type="dxa"/>
               <w:left w:w="57" w:type="dxa"/>
@@ -7008,6 +6991,7 @@
         <w:tc>
           <w:tcPr>
             <w:tcW w:w="2184" w:type="dxa"/>
+            <w:shd w:val="clear" w:color="auto" w:fill="auto"/>
             <w:tcMar>
               <w:top w:w="57" w:type="dxa"/>
               <w:left w:w="57" w:type="dxa"/>
@@ -7029,6 +7013,7 @@
         <w:tc>
           <w:tcPr>
             <w:tcW w:w="3543" w:type="dxa"/>
+            <w:shd w:val="clear" w:color="auto" w:fill="auto"/>
             <w:tcMar>
               <w:top w:w="57" w:type="dxa"/>
               <w:left w:w="57" w:type="dxa"/>
@@ -7058,6 +7043,7 @@
         <w:tc>
           <w:tcPr>
             <w:tcW w:w="2694" w:type="dxa"/>
+            <w:shd w:val="clear" w:color="auto" w:fill="auto"/>
             <w:tcMar>
               <w:top w:w="57" w:type="dxa"/>
               <w:left w:w="57" w:type="dxa"/>
@@ -7084,6 +7070,7 @@
         <w:tc>
           <w:tcPr>
             <w:tcW w:w="2184" w:type="dxa"/>
+            <w:shd w:val="clear" w:color="auto" w:fill="auto"/>
             <w:tcMar>
               <w:top w:w="57" w:type="dxa"/>
               <w:left w:w="57" w:type="dxa"/>
@@ -7105,6 +7092,7 @@
         <w:tc>
           <w:tcPr>
             <w:tcW w:w="3543" w:type="dxa"/>
+            <w:shd w:val="clear" w:color="auto" w:fill="auto"/>
             <w:tcMar>
               <w:top w:w="57" w:type="dxa"/>
               <w:left w:w="57" w:type="dxa"/>
@@ -7134,6 +7122,7 @@
         <w:tc>
           <w:tcPr>
             <w:tcW w:w="2694" w:type="dxa"/>
+            <w:shd w:val="clear" w:color="auto" w:fill="auto"/>
             <w:tcMar>
               <w:top w:w="57" w:type="dxa"/>
               <w:left w:w="57" w:type="dxa"/>
@@ -7160,6 +7149,7 @@
         <w:tc>
           <w:tcPr>
             <w:tcW w:w="2184" w:type="dxa"/>
+            <w:shd w:val="clear" w:color="auto" w:fill="auto"/>
             <w:tcMar>
               <w:top w:w="57" w:type="dxa"/>
               <w:left w:w="57" w:type="dxa"/>
@@ -7181,6 +7171,7 @@
         <w:tc>
           <w:tcPr>
             <w:tcW w:w="3543" w:type="dxa"/>
+            <w:shd w:val="clear" w:color="auto" w:fill="auto"/>
             <w:tcMar>
               <w:top w:w="57" w:type="dxa"/>
               <w:left w:w="57" w:type="dxa"/>
@@ -7202,6 +7193,7 @@
         <w:tc>
           <w:tcPr>
             <w:tcW w:w="2694" w:type="dxa"/>
+            <w:shd w:val="clear" w:color="auto" w:fill="auto"/>
             <w:tcMar>
               <w:top w:w="57" w:type="dxa"/>
               <w:left w:w="57" w:type="dxa"/>
@@ -7225,6 +7217,7 @@
         <w:tc>
           <w:tcPr>
             <w:tcW w:w="2184" w:type="dxa"/>
+            <w:shd w:val="clear" w:color="auto" w:fill="auto"/>
             <w:tcMar>
               <w:top w:w="57" w:type="dxa"/>
               <w:left w:w="57" w:type="dxa"/>
@@ -7246,6 +7239,7 @@
         <w:tc>
           <w:tcPr>
             <w:tcW w:w="3543" w:type="dxa"/>
+            <w:shd w:val="clear" w:color="auto" w:fill="auto"/>
             <w:tcMar>
               <w:top w:w="57" w:type="dxa"/>
               <w:left w:w="57" w:type="dxa"/>
@@ -7270,6 +7264,7 @@
         <w:tc>
           <w:tcPr>
             <w:tcW w:w="2694" w:type="dxa"/>
+            <w:shd w:val="clear" w:color="auto" w:fill="auto"/>
             <w:tcMar>
               <w:top w:w="57" w:type="dxa"/>
               <w:left w:w="57" w:type="dxa"/>
@@ -7296,6 +7291,7 @@
         <w:tc>
           <w:tcPr>
             <w:tcW w:w="2184" w:type="dxa"/>
+            <w:shd w:val="clear" w:color="auto" w:fill="auto"/>
             <w:tcMar>
               <w:top w:w="57" w:type="dxa"/>
               <w:left w:w="57" w:type="dxa"/>
@@ -7317,6 +7313,7 @@
         <w:tc>
           <w:tcPr>
             <w:tcW w:w="3543" w:type="dxa"/>
+            <w:shd w:val="clear" w:color="auto" w:fill="auto"/>
             <w:tcMar>
               <w:top w:w="57" w:type="dxa"/>
               <w:left w:w="57" w:type="dxa"/>
@@ -7349,6 +7346,7 @@
         <w:tc>
           <w:tcPr>
             <w:tcW w:w="2694" w:type="dxa"/>
+            <w:shd w:val="clear" w:color="auto" w:fill="auto"/>
             <w:tcMar>
               <w:top w:w="57" w:type="dxa"/>
               <w:left w:w="57" w:type="dxa"/>
@@ -7375,6 +7373,7 @@
         <w:tc>
           <w:tcPr>
             <w:tcW w:w="2184" w:type="dxa"/>
+            <w:shd w:val="clear" w:color="auto" w:fill="auto"/>
             <w:tcMar>
               <w:top w:w="57" w:type="dxa"/>
               <w:left w:w="57" w:type="dxa"/>
@@ -7396,6 +7395,7 @@
         <w:tc>
           <w:tcPr>
             <w:tcW w:w="3543" w:type="dxa"/>
+            <w:shd w:val="clear" w:color="auto" w:fill="auto"/>
             <w:tcMar>
               <w:top w:w="57" w:type="dxa"/>
               <w:left w:w="57" w:type="dxa"/>
@@ -7428,6 +7428,7 @@
         <w:tc>
           <w:tcPr>
             <w:tcW w:w="2694" w:type="dxa"/>
+            <w:shd w:val="clear" w:color="auto" w:fill="auto"/>
             <w:tcMar>
               <w:top w:w="57" w:type="dxa"/>
               <w:left w:w="57" w:type="dxa"/>
@@ -7451,6 +7452,7 @@
         <w:tc>
           <w:tcPr>
             <w:tcW w:w="2184" w:type="dxa"/>
+            <w:shd w:val="clear" w:color="auto" w:fill="auto"/>
             <w:tcMar>
               <w:top w:w="57" w:type="dxa"/>
               <w:left w:w="57" w:type="dxa"/>
@@ -7472,6 +7474,7 @@
         <w:tc>
           <w:tcPr>
             <w:tcW w:w="3543" w:type="dxa"/>
+            <w:shd w:val="clear" w:color="auto" w:fill="auto"/>
             <w:tcMar>
               <w:top w:w="57" w:type="dxa"/>
               <w:left w:w="57" w:type="dxa"/>
@@ -7496,6 +7499,7 @@
         <w:tc>
           <w:tcPr>
             <w:tcW w:w="2694" w:type="dxa"/>
+            <w:shd w:val="clear" w:color="auto" w:fill="auto"/>
             <w:tcMar>
               <w:top w:w="57" w:type="dxa"/>
               <w:left w:w="57" w:type="dxa"/>
@@ -7545,8 +7549,15 @@
     </w:p>
     <w:tbl>
       <w:tblPr>
-        <w:tblStyle w:val="Tablaconcuadrcula"/>
         <w:tblW w:w="8421" w:type="dxa"/>
+        <w:tblBorders>
+          <w:top w:val="single" w:sz="4" w:space="0" w:color="auto"/>
+          <w:left w:val="single" w:sz="4" w:space="0" w:color="auto"/>
+          <w:bottom w:val="single" w:sz="4" w:space="0" w:color="auto"/>
+          <w:right w:val="single" w:sz="4" w:space="0" w:color="auto"/>
+          <w:insideH w:val="single" w:sz="4" w:space="0" w:color="auto"/>
+          <w:insideV w:val="single" w:sz="4" w:space="0" w:color="auto"/>
+        </w:tblBorders>
         <w:tblLayout w:type="fixed"/>
         <w:tblLook w:val="04A0" w:firstRow="1" w:lastRow="0" w:firstColumn="1" w:lastColumn="0" w:noHBand="0" w:noVBand="1"/>
       </w:tblPr>
@@ -7559,7 +7570,7 @@
         <w:tc>
           <w:tcPr>
             <w:tcW w:w="3318" w:type="dxa"/>
-            <w:shd w:val="clear" w:color="auto" w:fill="D9E2F3" w:themeFill="accent1" w:themeFillTint="33"/>
+            <w:shd w:val="clear" w:color="auto" w:fill="D9E2F3"/>
             <w:tcMar>
               <w:top w:w="57" w:type="dxa"/>
               <w:left w:w="57" w:type="dxa"/>
@@ -7587,7 +7598,7 @@
         <w:tc>
           <w:tcPr>
             <w:tcW w:w="2835" w:type="dxa"/>
-            <w:shd w:val="clear" w:color="auto" w:fill="D9E2F3" w:themeFill="accent1" w:themeFillTint="33"/>
+            <w:shd w:val="clear" w:color="auto" w:fill="D9E2F3"/>
             <w:tcMar>
               <w:top w:w="57" w:type="dxa"/>
               <w:left w:w="57" w:type="dxa"/>
@@ -7615,7 +7626,7 @@
         <w:tc>
           <w:tcPr>
             <w:tcW w:w="2268" w:type="dxa"/>
-            <w:shd w:val="clear" w:color="auto" w:fill="D9E2F3" w:themeFill="accent1" w:themeFillTint="33"/>
+            <w:shd w:val="clear" w:color="auto" w:fill="D9E2F3"/>
             <w:tcMar>
               <w:top w:w="57" w:type="dxa"/>
               <w:left w:w="57" w:type="dxa"/>
@@ -7648,6 +7659,7 @@
         <w:tc>
           <w:tcPr>
             <w:tcW w:w="3318" w:type="dxa"/>
+            <w:shd w:val="clear" w:color="auto" w:fill="auto"/>
             <w:tcMar>
               <w:top w:w="57" w:type="dxa"/>
               <w:left w:w="57" w:type="dxa"/>
@@ -7669,6 +7681,7 @@
         <w:tc>
           <w:tcPr>
             <w:tcW w:w="2835" w:type="dxa"/>
+            <w:shd w:val="clear" w:color="auto" w:fill="auto"/>
             <w:tcMar>
               <w:top w:w="57" w:type="dxa"/>
               <w:left w:w="57" w:type="dxa"/>
@@ -7690,6 +7703,7 @@
         <w:tc>
           <w:tcPr>
             <w:tcW w:w="2268" w:type="dxa"/>
+            <w:shd w:val="clear" w:color="auto" w:fill="auto"/>
             <w:tcMar>
               <w:top w:w="57" w:type="dxa"/>
               <w:left w:w="57" w:type="dxa"/>
@@ -7716,6 +7730,7 @@
         <w:tc>
           <w:tcPr>
             <w:tcW w:w="3318" w:type="dxa"/>
+            <w:shd w:val="clear" w:color="auto" w:fill="auto"/>
             <w:tcMar>
               <w:top w:w="57" w:type="dxa"/>
               <w:left w:w="57" w:type="dxa"/>
@@ -7737,6 +7752,7 @@
         <w:tc>
           <w:tcPr>
             <w:tcW w:w="2835" w:type="dxa"/>
+            <w:shd w:val="clear" w:color="auto" w:fill="auto"/>
             <w:tcMar>
               <w:top w:w="57" w:type="dxa"/>
               <w:left w:w="57" w:type="dxa"/>
@@ -7766,6 +7782,7 @@
         <w:tc>
           <w:tcPr>
             <w:tcW w:w="2268" w:type="dxa"/>
+            <w:shd w:val="clear" w:color="auto" w:fill="auto"/>
             <w:tcMar>
               <w:top w:w="57" w:type="dxa"/>
               <w:left w:w="57" w:type="dxa"/>
@@ -7789,6 +7806,7 @@
         <w:tc>
           <w:tcPr>
             <w:tcW w:w="3318" w:type="dxa"/>
+            <w:shd w:val="clear" w:color="auto" w:fill="auto"/>
             <w:tcMar>
               <w:top w:w="57" w:type="dxa"/>
               <w:left w:w="57" w:type="dxa"/>
@@ -7819,6 +7837,7 @@
         <w:tc>
           <w:tcPr>
             <w:tcW w:w="2835" w:type="dxa"/>
+            <w:shd w:val="clear" w:color="auto" w:fill="auto"/>
             <w:tcMar>
               <w:top w:w="57" w:type="dxa"/>
               <w:left w:w="57" w:type="dxa"/>
@@ -7853,6 +7872,7 @@
         <w:tc>
           <w:tcPr>
             <w:tcW w:w="2268" w:type="dxa"/>
+            <w:shd w:val="clear" w:color="auto" w:fill="auto"/>
             <w:tcMar>
               <w:top w:w="57" w:type="dxa"/>
               <w:left w:w="57" w:type="dxa"/>
@@ -7879,6 +7899,7 @@
         <w:tc>
           <w:tcPr>
             <w:tcW w:w="3318" w:type="dxa"/>
+            <w:shd w:val="clear" w:color="auto" w:fill="auto"/>
             <w:tcMar>
               <w:top w:w="57" w:type="dxa"/>
               <w:left w:w="57" w:type="dxa"/>
@@ -7900,6 +7921,7 @@
         <w:tc>
           <w:tcPr>
             <w:tcW w:w="2835" w:type="dxa"/>
+            <w:shd w:val="clear" w:color="auto" w:fill="auto"/>
             <w:tcMar>
               <w:top w:w="57" w:type="dxa"/>
               <w:left w:w="57" w:type="dxa"/>
@@ -7934,6 +7956,7 @@
         <w:tc>
           <w:tcPr>
             <w:tcW w:w="2268" w:type="dxa"/>
+            <w:shd w:val="clear" w:color="auto" w:fill="auto"/>
             <w:tcMar>
               <w:top w:w="57" w:type="dxa"/>
               <w:left w:w="57" w:type="dxa"/>
@@ -7957,6 +7980,7 @@
         <w:tc>
           <w:tcPr>
             <w:tcW w:w="3318" w:type="dxa"/>
+            <w:shd w:val="clear" w:color="auto" w:fill="auto"/>
             <w:tcMar>
               <w:top w:w="57" w:type="dxa"/>
               <w:left w:w="57" w:type="dxa"/>
@@ -7987,6 +8011,7 @@
         <w:tc>
           <w:tcPr>
             <w:tcW w:w="2835" w:type="dxa"/>
+            <w:shd w:val="clear" w:color="auto" w:fill="auto"/>
             <w:tcMar>
               <w:top w:w="57" w:type="dxa"/>
               <w:left w:w="57" w:type="dxa"/>
@@ -8008,6 +8033,7 @@
         <w:tc>
           <w:tcPr>
             <w:tcW w:w="2268" w:type="dxa"/>
+            <w:shd w:val="clear" w:color="auto" w:fill="auto"/>
             <w:tcMar>
               <w:top w:w="57" w:type="dxa"/>
               <w:left w:w="57" w:type="dxa"/>
@@ -8034,6 +8060,7 @@
         <w:tc>
           <w:tcPr>
             <w:tcW w:w="3318" w:type="dxa"/>
+            <w:shd w:val="clear" w:color="auto" w:fill="auto"/>
             <w:tcMar>
               <w:top w:w="57" w:type="dxa"/>
               <w:left w:w="57" w:type="dxa"/>
@@ -8055,6 +8082,7 @@
         <w:tc>
           <w:tcPr>
             <w:tcW w:w="2835" w:type="dxa"/>
+            <w:shd w:val="clear" w:color="auto" w:fill="auto"/>
             <w:tcMar>
               <w:top w:w="57" w:type="dxa"/>
               <w:left w:w="57" w:type="dxa"/>
@@ -8076,6 +8104,7 @@
         <w:tc>
           <w:tcPr>
             <w:tcW w:w="2268" w:type="dxa"/>
+            <w:shd w:val="clear" w:color="auto" w:fill="auto"/>
             <w:tcMar>
               <w:top w:w="57" w:type="dxa"/>
               <w:left w:w="57" w:type="dxa"/>
@@ -8135,8 +8164,15 @@
     <w:p/>
     <w:tbl>
       <w:tblPr>
-        <w:tblStyle w:val="Tablaconcuadrcula"/>
         <w:tblW w:w="0" w:type="auto"/>
+        <w:tblBorders>
+          <w:top w:val="single" w:sz="4" w:space="0" w:color="auto"/>
+          <w:left w:val="single" w:sz="4" w:space="0" w:color="auto"/>
+          <w:bottom w:val="single" w:sz="4" w:space="0" w:color="auto"/>
+          <w:right w:val="single" w:sz="4" w:space="0" w:color="auto"/>
+          <w:insideH w:val="single" w:sz="4" w:space="0" w:color="auto"/>
+          <w:insideV w:val="single" w:sz="4" w:space="0" w:color="auto"/>
+        </w:tblBorders>
         <w:tblLook w:val="04A0" w:firstRow="1" w:lastRow="0" w:firstColumn="1" w:lastColumn="0" w:noHBand="0" w:noVBand="1"/>
       </w:tblPr>
       <w:tblGrid>
@@ -8150,7 +8186,7 @@
         <w:tc>
           <w:tcPr>
             <w:tcW w:w="4042" w:type="dxa"/>
-            <w:shd w:val="clear" w:color="auto" w:fill="D9E2F3" w:themeFill="accent1" w:themeFillTint="33"/>
+            <w:shd w:val="clear" w:color="auto" w:fill="D9E2F3"/>
             <w:tcMar>
               <w:top w:w="57" w:type="dxa"/>
               <w:left w:w="57" w:type="dxa"/>
@@ -8178,7 +8214,7 @@
         <w:tc>
           <w:tcPr>
             <w:tcW w:w="1023" w:type="dxa"/>
-            <w:shd w:val="clear" w:color="auto" w:fill="D9E2F3" w:themeFill="accent1" w:themeFillTint="33"/>
+            <w:shd w:val="clear" w:color="auto" w:fill="D9E2F3"/>
             <w:tcMar>
               <w:top w:w="57" w:type="dxa"/>
               <w:left w:w="57" w:type="dxa"/>
@@ -8206,7 +8242,7 @@
         <w:tc>
           <w:tcPr>
             <w:tcW w:w="1090" w:type="dxa"/>
-            <w:shd w:val="clear" w:color="auto" w:fill="D9E2F3" w:themeFill="accent1" w:themeFillTint="33"/>
+            <w:shd w:val="clear" w:color="auto" w:fill="D9E2F3"/>
             <w:tcMar>
               <w:top w:w="57" w:type="dxa"/>
               <w:left w:w="57" w:type="dxa"/>
@@ -8234,7 +8270,7 @@
         <w:tc>
           <w:tcPr>
             <w:tcW w:w="1229" w:type="dxa"/>
-            <w:shd w:val="clear" w:color="auto" w:fill="D9E2F3" w:themeFill="accent1" w:themeFillTint="33"/>
+            <w:shd w:val="clear" w:color="auto" w:fill="D9E2F3"/>
             <w:tcMar>
               <w:top w:w="57" w:type="dxa"/>
               <w:left w:w="57" w:type="dxa"/>
@@ -8262,7 +8298,7 @@
         <w:tc>
           <w:tcPr>
             <w:tcW w:w="1003" w:type="dxa"/>
-            <w:shd w:val="clear" w:color="auto" w:fill="D9E2F3" w:themeFill="accent1" w:themeFillTint="33"/>
+            <w:shd w:val="clear" w:color="auto" w:fill="D9E2F3"/>
             <w:vAlign w:val="center"/>
           </w:tcPr>
           <w:p>
@@ -8289,6 +8325,7 @@
         <w:tc>
           <w:tcPr>
             <w:tcW w:w="4042" w:type="dxa"/>
+            <w:shd w:val="clear" w:color="auto" w:fill="auto"/>
             <w:tcMar>
               <w:top w:w="57" w:type="dxa"/>
               <w:left w:w="57" w:type="dxa"/>
@@ -8310,6 +8347,7 @@
         <w:tc>
           <w:tcPr>
             <w:tcW w:w="1023" w:type="dxa"/>
+            <w:shd w:val="clear" w:color="auto" w:fill="auto"/>
             <w:tcMar>
               <w:top w:w="57" w:type="dxa"/>
               <w:left w:w="57" w:type="dxa"/>
@@ -8331,6 +8369,7 @@
         <w:tc>
           <w:tcPr>
             <w:tcW w:w="1090" w:type="dxa"/>
+            <w:shd w:val="clear" w:color="auto" w:fill="auto"/>
             <w:tcMar>
               <w:top w:w="57" w:type="dxa"/>
               <w:left w:w="57" w:type="dxa"/>
@@ -8352,6 +8391,7 @@
         <w:tc>
           <w:tcPr>
             <w:tcW w:w="1229" w:type="dxa"/>
+            <w:shd w:val="clear" w:color="auto" w:fill="auto"/>
             <w:tcMar>
               <w:top w:w="57" w:type="dxa"/>
               <w:left w:w="57" w:type="dxa"/>
@@ -8373,6 +8413,7 @@
         <w:tc>
           <w:tcPr>
             <w:tcW w:w="1003" w:type="dxa"/>
+            <w:shd w:val="clear" w:color="auto" w:fill="auto"/>
             <w:vAlign w:val="center"/>
           </w:tcPr>
           <w:p>
@@ -8399,6 +8440,7 @@
         <w:tc>
           <w:tcPr>
             <w:tcW w:w="4042" w:type="dxa"/>
+            <w:shd w:val="clear" w:color="auto" w:fill="auto"/>
             <w:tcMar>
               <w:top w:w="57" w:type="dxa"/>
               <w:left w:w="57" w:type="dxa"/>
@@ -8420,6 +8462,7 @@
         <w:tc>
           <w:tcPr>
             <w:tcW w:w="1023" w:type="dxa"/>
+            <w:shd w:val="clear" w:color="auto" w:fill="auto"/>
             <w:tcMar>
               <w:top w:w="57" w:type="dxa"/>
               <w:left w:w="57" w:type="dxa"/>
@@ -8441,6 +8484,7 @@
         <w:tc>
           <w:tcPr>
             <w:tcW w:w="1090" w:type="dxa"/>
+            <w:shd w:val="clear" w:color="auto" w:fill="auto"/>
             <w:tcMar>
               <w:top w:w="57" w:type="dxa"/>
               <w:left w:w="57" w:type="dxa"/>
@@ -8462,6 +8506,7 @@
         <w:tc>
           <w:tcPr>
             <w:tcW w:w="1229" w:type="dxa"/>
+            <w:shd w:val="clear" w:color="auto" w:fill="auto"/>
             <w:tcMar>
               <w:top w:w="57" w:type="dxa"/>
               <w:left w:w="57" w:type="dxa"/>
@@ -8483,6 +8528,7 @@
         <w:tc>
           <w:tcPr>
             <w:tcW w:w="1003" w:type="dxa"/>
+            <w:shd w:val="clear" w:color="auto" w:fill="auto"/>
             <w:vAlign w:val="center"/>
           </w:tcPr>
           <w:p>
@@ -8506,6 +8552,7 @@
         <w:tc>
           <w:tcPr>
             <w:tcW w:w="4042" w:type="dxa"/>
+            <w:shd w:val="clear" w:color="auto" w:fill="auto"/>
             <w:tcMar>
               <w:top w:w="57" w:type="dxa"/>
               <w:left w:w="57" w:type="dxa"/>
@@ -8536,6 +8583,7 @@
         <w:tc>
           <w:tcPr>
             <w:tcW w:w="1023" w:type="dxa"/>
+            <w:shd w:val="clear" w:color="auto" w:fill="auto"/>
             <w:tcMar>
               <w:top w:w="57" w:type="dxa"/>
               <w:left w:w="57" w:type="dxa"/>
@@ -8557,6 +8605,7 @@
         <w:tc>
           <w:tcPr>
             <w:tcW w:w="1090" w:type="dxa"/>
+            <w:shd w:val="clear" w:color="auto" w:fill="auto"/>
             <w:tcMar>
               <w:top w:w="57" w:type="dxa"/>
               <w:left w:w="57" w:type="dxa"/>
@@ -8578,6 +8627,7 @@
         <w:tc>
           <w:tcPr>
             <w:tcW w:w="1229" w:type="dxa"/>
+            <w:shd w:val="clear" w:color="auto" w:fill="auto"/>
             <w:tcMar>
               <w:top w:w="57" w:type="dxa"/>
               <w:left w:w="57" w:type="dxa"/>
@@ -8599,6 +8649,7 @@
         <w:tc>
           <w:tcPr>
             <w:tcW w:w="1003" w:type="dxa"/>
+            <w:shd w:val="clear" w:color="auto" w:fill="auto"/>
             <w:vAlign w:val="center"/>
           </w:tcPr>
           <w:p>
@@ -8625,6 +8676,7 @@
         <w:tc>
           <w:tcPr>
             <w:tcW w:w="4042" w:type="dxa"/>
+            <w:shd w:val="clear" w:color="auto" w:fill="auto"/>
             <w:tcMar>
               <w:top w:w="57" w:type="dxa"/>
               <w:left w:w="57" w:type="dxa"/>
@@ -8646,6 +8698,7 @@
         <w:tc>
           <w:tcPr>
             <w:tcW w:w="1023" w:type="dxa"/>
+            <w:shd w:val="clear" w:color="auto" w:fill="auto"/>
             <w:tcMar>
               <w:top w:w="57" w:type="dxa"/>
               <w:left w:w="57" w:type="dxa"/>
@@ -8667,6 +8720,7 @@
         <w:tc>
           <w:tcPr>
             <w:tcW w:w="1090" w:type="dxa"/>
+            <w:shd w:val="clear" w:color="auto" w:fill="auto"/>
             <w:tcMar>
               <w:top w:w="57" w:type="dxa"/>
               <w:left w:w="57" w:type="dxa"/>
@@ -8688,6 +8742,7 @@
         <w:tc>
           <w:tcPr>
             <w:tcW w:w="1229" w:type="dxa"/>
+            <w:shd w:val="clear" w:color="auto" w:fill="auto"/>
             <w:tcMar>
               <w:top w:w="57" w:type="dxa"/>
               <w:left w:w="57" w:type="dxa"/>
@@ -8709,6 +8764,7 @@
         <w:tc>
           <w:tcPr>
             <w:tcW w:w="1003" w:type="dxa"/>
+            <w:shd w:val="clear" w:color="auto" w:fill="auto"/>
             <w:vAlign w:val="center"/>
           </w:tcPr>
           <w:p>
@@ -8732,6 +8788,7 @@
         <w:tc>
           <w:tcPr>
             <w:tcW w:w="4042" w:type="dxa"/>
+            <w:shd w:val="clear" w:color="auto" w:fill="auto"/>
             <w:tcMar>
               <w:top w:w="57" w:type="dxa"/>
               <w:left w:w="57" w:type="dxa"/>
@@ -8759,6 +8816,7 @@
         <w:tc>
           <w:tcPr>
             <w:tcW w:w="1023" w:type="dxa"/>
+            <w:shd w:val="clear" w:color="auto" w:fill="auto"/>
             <w:tcMar>
               <w:top w:w="57" w:type="dxa"/>
               <w:left w:w="57" w:type="dxa"/>
@@ -8786,6 +8844,7 @@
         <w:tc>
           <w:tcPr>
             <w:tcW w:w="1090" w:type="dxa"/>
+            <w:shd w:val="clear" w:color="auto" w:fill="auto"/>
             <w:tcMar>
               <w:top w:w="57" w:type="dxa"/>
               <w:left w:w="57" w:type="dxa"/>
@@ -8813,6 +8872,7 @@
         <w:tc>
           <w:tcPr>
             <w:tcW w:w="1229" w:type="dxa"/>
+            <w:shd w:val="clear" w:color="auto" w:fill="auto"/>
             <w:tcMar>
               <w:top w:w="57" w:type="dxa"/>
               <w:left w:w="57" w:type="dxa"/>
@@ -8840,6 +8900,7 @@
         <w:tc>
           <w:tcPr>
             <w:tcW w:w="1003" w:type="dxa"/>
+            <w:shd w:val="clear" w:color="auto" w:fill="auto"/>
             <w:vAlign w:val="center"/>
           </w:tcPr>
           <w:p>
@@ -8881,7 +8942,7 @@
           <w:noProof/>
         </w:rPr>
         <w:pict w14:anchorId="018B777C">
-          <v:group id="_x0000_s1081" editas="orgchart" style="position:absolute;left:0;text-align:left;margin-left:-7.65pt;margin-top:20.6pt;width:457.5pt;height:498pt;z-index:251657216" coordorigin="3561,2430" coordsize="9358,11519">
+          <v:group id="_x0000_s1081" editas="orgchart" style="position:absolute;left:0;text-align:left;margin-left:-7.65pt;margin-top:20.6pt;width:457.5pt;height:498pt;z-index:2" coordorigin="3561,2430" coordsize="9358,11519">
             <o:lock v:ext="edit" aspectratio="t"/>
             <o:diagram v:ext="edit" dgmstyle="1" dgmscalex="64080" dgmscaley="56667" dgmfontsize="10" constrainbounds="0,0,0,0" autoformat="t">
               <o:relationtable v:ext="edit">
@@ -12360,7 +12421,7 @@
           <w:noProof/>
         </w:rPr>
         <w:pict w14:anchorId="2B3A651F">
-          <v:shape id="_x0000_s1138" type="#_x0000_t75" style="position:absolute;left:0;text-align:left;margin-left:-.2pt;margin-top:6.9pt;width:413.75pt;height:433.6pt;z-index:251659264;visibility:visible;mso-wrap-style:square;mso-position-horizontal-relative:text;mso-position-vertical-relative:text">
+          <v:shape id="_x0000_s1138" type="#_x0000_t75" style="position:absolute;left:0;text-align:left;margin-left:-.2pt;margin-top:6.9pt;width:413.75pt;height:433.6pt;z-index:4;visibility:visible;mso-wrap-style:square;mso-position-horizontal-relative:text;mso-position-vertical-relative:text">
             <v:imagedata r:id="rId17" o:title=""/>
           </v:shape>
         </w:pict>
@@ -13570,7 +13631,7 @@
           <w:noProof/>
         </w:rPr>
         <w:pict w14:anchorId="14012023">
-          <v:shape id="_x0000_s1215" type="#_x0000_t75" style="position:absolute;left:0;text-align:left;margin-left:0;margin-top:54.6pt;width:441.4pt;height:508.2pt;z-index:-251643904;mso-position-horizontal:center;mso-position-horizontal-relative:text;mso-position-vertical-relative:text">
+          <v:shape id="_x0000_s1215" type="#_x0000_t75" style="position:absolute;left:0;text-align:left;margin-left:0;margin-top:54.6pt;width:441.4pt;height:508.2pt;z-index:-5;mso-position-horizontal:center;mso-position-horizontal-relative:text;mso-position-vertical-relative:text">
             <v:imagedata r:id="rId18" o:title="TablaAreasConocimientoVsGrupos_1"/>
           </v:shape>
         </w:pict>
@@ -13932,7 +13993,7 @@
           <w:noProof/>
         </w:rPr>
         <w:pict w14:anchorId="61D816CE">
-          <v:group id="_x0000_s1125" editas="cycle" style="position:absolute;left:0;text-align:left;margin-left:0;margin-top:-4.8pt;width:293.15pt;height:248.6pt;z-index:251658240;mso-position-horizontal:center" coordorigin="1804,3185" coordsize="8640,8640">
+          <v:group id="_x0000_s1125" editas="cycle" style="position:absolute;left:0;text-align:left;margin-left:0;margin-top:-4.8pt;width:293.15pt;height:248.6pt;z-index:3;mso-position-horizontal:center" coordorigin="1804,3185" coordsize="8640,8640">
             <o:lock v:ext="edit" aspectratio="t"/>
             <o:diagram v:ext="edit" dgmstyle="17" dgmscalex="44472" dgmscaley="37714" dgmfontsize="6" constrainbounds="2452,3833,9796,11177" autoformat="t">
               <o:relationtable v:ext="edit">
@@ -13943,7 +14004,7 @@
                 <o:rel v:ext="edit" idsrc="#_s1131" iddest="#_s1133" idcntr="#_s1127"/>
               </o:relationtable>
             </o:diagram>
-            <v:shape id="_x0000_s1126" type="#_x0000_t75" style="position:absolute;left:1804;top:3185;width:8640;height:8640" o:preferrelative="f" strokecolor="black [3213]" strokeweight="1.5pt">
+            <v:shape id="_x0000_s1126" type="#_x0000_t75" style="position:absolute;left:1804;top:3185;width:8640;height:8640" o:preferrelative="f" strokeweight="1.5pt">
               <v:fill o:detectmouseclick="t"/>
               <v:path o:extrusionok="t" o:connecttype="none"/>
               <o:lock v:ext="edit" text="t"/>
@@ -16913,7 +16974,7 @@
     <w:p>
       <w:r>
         <w:pict w14:anchorId="1EEFC70A">
-          <v:group id="_x0000_s1170" editas="orgchart" style="position:absolute;left:0;text-align:left;margin-left:-24.3pt;margin-top:3.75pt;width:462.25pt;height:518.15pt;z-index:251660288" coordorigin="1803,9809" coordsize="5040,14748">
+          <v:group id="_x0000_s1170" editas="orgchart" style="position:absolute;left:0;text-align:left;margin-left:-24.3pt;margin-top:3.75pt;width:462.25pt;height:518.15pt;z-index:5" coordorigin="1803,9809" coordsize="5040,14748">
             <o:lock v:ext="edit" aspectratio="t"/>
             <o:diagram v:ext="edit" dgmstyle="10" dgmscalex="120215" dgmscaley="46051" dgmfontsize="8" constrainbounds="0,0,0,0" autoformat="t">
               <o:relationtable v:ext="edit">
@@ -17728,7 +17789,7 @@
           <w:noProof/>
         </w:rPr>
         <w:pict w14:anchorId="62C1CC78">
-          <v:shape id="_x0000_s1221" type="#_x0000_t75" style="position:absolute;left:0;text-align:left;margin-left:-12.5pt;margin-top:10.35pt;width:458.6pt;height:253.6pt;z-index:-251637760;mso-position-horizontal-relative:text;mso-position-vertical-relative:text">
+          <v:shape id="_x0000_s1221" type="#_x0000_t75" style="position:absolute;left:0;text-align:left;margin-left:-12.5pt;margin-top:10.35pt;width:458.6pt;height:253.6pt;z-index:-3;mso-position-horizontal-relative:text;mso-position-vertical-relative:text">
             <v:imagedata r:id="rId19" o:title=""/>
           </v:shape>
         </w:pict>
@@ -17931,8 +17992,15 @@
     <w:p/>
     <w:tbl>
       <w:tblPr>
-        <w:tblStyle w:val="Tablaconcuadrcula"/>
         <w:tblW w:w="0" w:type="auto"/>
+        <w:tblBorders>
+          <w:top w:val="single" w:sz="4" w:space="0" w:color="auto"/>
+          <w:left w:val="single" w:sz="4" w:space="0" w:color="auto"/>
+          <w:bottom w:val="single" w:sz="4" w:space="0" w:color="auto"/>
+          <w:right w:val="single" w:sz="4" w:space="0" w:color="auto"/>
+          <w:insideH w:val="single" w:sz="4" w:space="0" w:color="auto"/>
+          <w:insideV w:val="single" w:sz="4" w:space="0" w:color="auto"/>
+        </w:tblBorders>
         <w:tblLook w:val="04A0" w:firstRow="1" w:lastRow="0" w:firstColumn="1" w:lastColumn="0" w:noHBand="0" w:noVBand="1"/>
       </w:tblPr>
       <w:tblGrid>
@@ -17944,7 +18012,7 @@
         <w:tc>
           <w:tcPr>
             <w:tcW w:w="2042" w:type="dxa"/>
-            <w:shd w:val="clear" w:color="auto" w:fill="D9E2F3" w:themeFill="accent1" w:themeFillTint="33"/>
+            <w:shd w:val="clear" w:color="auto" w:fill="D9E2F3"/>
             <w:tcMar>
               <w:top w:w="57" w:type="dxa"/>
               <w:left w:w="57" w:type="dxa"/>
@@ -17972,7 +18040,7 @@
         <w:tc>
           <w:tcPr>
             <w:tcW w:w="2693" w:type="dxa"/>
-            <w:shd w:val="clear" w:color="auto" w:fill="D9E2F3" w:themeFill="accent1" w:themeFillTint="33"/>
+            <w:shd w:val="clear" w:color="auto" w:fill="D9E2F3"/>
             <w:tcMar>
               <w:top w:w="57" w:type="dxa"/>
               <w:left w:w="57" w:type="dxa"/>
@@ -18000,7 +18068,7 @@
         <w:tc>
           <w:tcPr>
             <w:tcW w:w="3652" w:type="dxa"/>
-            <w:shd w:val="clear" w:color="auto" w:fill="D9E2F3" w:themeFill="accent1" w:themeFillTint="33"/>
+            <w:shd w:val="clear" w:color="auto" w:fill="D9E2F3"/>
             <w:tcMar>
               <w:top w:w="57" w:type="dxa"/>
               <w:left w:w="57" w:type="dxa"/>
@@ -18060,6 +18128,7 @@
         <w:tc>
           <w:tcPr>
             <w:tcW w:w="2042" w:type="dxa"/>
+            <w:shd w:val="clear" w:color="auto" w:fill="auto"/>
             <w:tcMar>
               <w:top w:w="57" w:type="dxa"/>
               <w:left w:w="57" w:type="dxa"/>
@@ -18081,6 +18150,7 @@
         <w:tc>
           <w:tcPr>
             <w:tcW w:w="2693" w:type="dxa"/>
+            <w:shd w:val="clear" w:color="auto" w:fill="auto"/>
             <w:tcMar>
               <w:top w:w="57" w:type="dxa"/>
               <w:left w:w="57" w:type="dxa"/>
@@ -18099,6 +18169,7 @@
         <w:tc>
           <w:tcPr>
             <w:tcW w:w="3652" w:type="dxa"/>
+            <w:shd w:val="clear" w:color="auto" w:fill="auto"/>
             <w:tcMar>
               <w:top w:w="57" w:type="dxa"/>
               <w:left w:w="57" w:type="dxa"/>
@@ -18182,6 +18253,7 @@
         <w:tc>
           <w:tcPr>
             <w:tcW w:w="2042" w:type="dxa"/>
+            <w:shd w:val="clear" w:color="auto" w:fill="auto"/>
             <w:tcMar>
               <w:top w:w="57" w:type="dxa"/>
               <w:left w:w="57" w:type="dxa"/>
@@ -18203,6 +18275,7 @@
         <w:tc>
           <w:tcPr>
             <w:tcW w:w="2693" w:type="dxa"/>
+            <w:shd w:val="clear" w:color="auto" w:fill="auto"/>
             <w:tcMar>
               <w:top w:w="57" w:type="dxa"/>
               <w:left w:w="57" w:type="dxa"/>
@@ -18221,6 +18294,7 @@
         <w:tc>
           <w:tcPr>
             <w:tcW w:w="3652" w:type="dxa"/>
+            <w:shd w:val="clear" w:color="auto" w:fill="auto"/>
             <w:tcMar>
               <w:top w:w="57" w:type="dxa"/>
               <w:left w:w="57" w:type="dxa"/>
@@ -18307,6 +18381,7 @@
         <w:tc>
           <w:tcPr>
             <w:tcW w:w="2042" w:type="dxa"/>
+            <w:shd w:val="clear" w:color="auto" w:fill="auto"/>
             <w:tcMar>
               <w:top w:w="57" w:type="dxa"/>
               <w:left w:w="57" w:type="dxa"/>
@@ -18328,6 +18403,7 @@
         <w:tc>
           <w:tcPr>
             <w:tcW w:w="2693" w:type="dxa"/>
+            <w:shd w:val="clear" w:color="auto" w:fill="auto"/>
             <w:tcMar>
               <w:top w:w="57" w:type="dxa"/>
               <w:left w:w="57" w:type="dxa"/>
@@ -18346,6 +18422,7 @@
         <w:tc>
           <w:tcPr>
             <w:tcW w:w="3652" w:type="dxa"/>
+            <w:shd w:val="clear" w:color="auto" w:fill="auto"/>
             <w:tcMar>
               <w:top w:w="57" w:type="dxa"/>
               <w:left w:w="57" w:type="dxa"/>
@@ -18378,6 +18455,7 @@
         <w:tc>
           <w:tcPr>
             <w:tcW w:w="2042" w:type="dxa"/>
+            <w:shd w:val="clear" w:color="auto" w:fill="auto"/>
             <w:tcMar>
               <w:top w:w="57" w:type="dxa"/>
               <w:left w:w="57" w:type="dxa"/>
@@ -18405,6 +18483,7 @@
         <w:tc>
           <w:tcPr>
             <w:tcW w:w="2693" w:type="dxa"/>
+            <w:shd w:val="clear" w:color="auto" w:fill="auto"/>
             <w:tcMar>
               <w:top w:w="57" w:type="dxa"/>
               <w:left w:w="57" w:type="dxa"/>
@@ -18423,6 +18502,7 @@
         <w:tc>
           <w:tcPr>
             <w:tcW w:w="3652" w:type="dxa"/>
+            <w:shd w:val="clear" w:color="auto" w:fill="auto"/>
             <w:tcMar>
               <w:top w:w="57" w:type="dxa"/>
               <w:left w:w="57" w:type="dxa"/>
@@ -18446,6 +18526,7 @@
         <w:tc>
           <w:tcPr>
             <w:tcW w:w="2042" w:type="dxa"/>
+            <w:shd w:val="clear" w:color="auto" w:fill="auto"/>
             <w:tcMar>
               <w:top w:w="57" w:type="dxa"/>
               <w:left w:w="57" w:type="dxa"/>
@@ -18467,6 +18548,7 @@
         <w:tc>
           <w:tcPr>
             <w:tcW w:w="2693" w:type="dxa"/>
+            <w:shd w:val="clear" w:color="auto" w:fill="auto"/>
             <w:tcMar>
               <w:top w:w="57" w:type="dxa"/>
               <w:left w:w="57" w:type="dxa"/>
@@ -18485,6 +18567,7 @@
         <w:tc>
           <w:tcPr>
             <w:tcW w:w="3652" w:type="dxa"/>
+            <w:shd w:val="clear" w:color="auto" w:fill="auto"/>
             <w:tcMar>
               <w:top w:w="57" w:type="dxa"/>
               <w:left w:w="57" w:type="dxa"/>
@@ -18517,6 +18600,7 @@
         <w:tc>
           <w:tcPr>
             <w:tcW w:w="2042" w:type="dxa"/>
+            <w:shd w:val="clear" w:color="auto" w:fill="auto"/>
             <w:tcMar>
               <w:top w:w="57" w:type="dxa"/>
               <w:left w:w="57" w:type="dxa"/>
@@ -18538,6 +18622,7 @@
         <w:tc>
           <w:tcPr>
             <w:tcW w:w="2693" w:type="dxa"/>
+            <w:shd w:val="clear" w:color="auto" w:fill="auto"/>
             <w:tcMar>
               <w:top w:w="57" w:type="dxa"/>
               <w:left w:w="57" w:type="dxa"/>
@@ -18556,6 +18641,7 @@
         <w:tc>
           <w:tcPr>
             <w:tcW w:w="3652" w:type="dxa"/>
+            <w:shd w:val="clear" w:color="auto" w:fill="auto"/>
             <w:tcMar>
               <w:top w:w="57" w:type="dxa"/>
               <w:left w:w="57" w:type="dxa"/>
@@ -19532,8 +19618,15 @@
     <w:p/>
     <w:tbl>
       <w:tblPr>
-        <w:tblStyle w:val="Tablaconcuadrcula"/>
         <w:tblW w:w="0" w:type="auto"/>
+        <w:tblBorders>
+          <w:top w:val="single" w:sz="4" w:space="0" w:color="auto"/>
+          <w:left w:val="single" w:sz="4" w:space="0" w:color="auto"/>
+          <w:bottom w:val="single" w:sz="4" w:space="0" w:color="auto"/>
+          <w:right w:val="single" w:sz="4" w:space="0" w:color="auto"/>
+          <w:insideH w:val="single" w:sz="4" w:space="0" w:color="auto"/>
+          <w:insideV w:val="single" w:sz="4" w:space="0" w:color="auto"/>
+        </w:tblBorders>
         <w:tblLook w:val="04A0" w:firstRow="1" w:lastRow="0" w:firstColumn="1" w:lastColumn="0" w:noHBand="0" w:noVBand="1"/>
       </w:tblPr>
       <w:tblGrid>
@@ -19544,7 +19637,7 @@
         <w:tc>
           <w:tcPr>
             <w:tcW w:w="2325" w:type="dxa"/>
-            <w:shd w:val="clear" w:color="auto" w:fill="D9E2F3" w:themeFill="accent1" w:themeFillTint="33"/>
+            <w:shd w:val="clear" w:color="auto" w:fill="D9E2F3"/>
             <w:tcMar>
               <w:top w:w="57" w:type="dxa"/>
               <w:left w:w="57" w:type="dxa"/>
@@ -19572,7 +19665,7 @@
         <w:tc>
           <w:tcPr>
             <w:tcW w:w="6062" w:type="dxa"/>
-            <w:shd w:val="clear" w:color="auto" w:fill="D9E2F3" w:themeFill="accent1" w:themeFillTint="33"/>
+            <w:shd w:val="clear" w:color="auto" w:fill="D9E2F3"/>
             <w:tcMar>
               <w:top w:w="57" w:type="dxa"/>
               <w:left w:w="57" w:type="dxa"/>
@@ -19605,6 +19698,7 @@
         <w:tc>
           <w:tcPr>
             <w:tcW w:w="2325" w:type="dxa"/>
+            <w:shd w:val="clear" w:color="auto" w:fill="auto"/>
             <w:tcMar>
               <w:top w:w="57" w:type="dxa"/>
               <w:left w:w="57" w:type="dxa"/>
@@ -19626,6 +19720,7 @@
         <w:tc>
           <w:tcPr>
             <w:tcW w:w="6062" w:type="dxa"/>
+            <w:shd w:val="clear" w:color="auto" w:fill="auto"/>
             <w:tcMar>
               <w:top w:w="57" w:type="dxa"/>
               <w:left w:w="57" w:type="dxa"/>
@@ -19657,6 +19752,7 @@
         <w:tc>
           <w:tcPr>
             <w:tcW w:w="2325" w:type="dxa"/>
+            <w:shd w:val="clear" w:color="auto" w:fill="auto"/>
             <w:tcMar>
               <w:top w:w="57" w:type="dxa"/>
               <w:left w:w="57" w:type="dxa"/>
@@ -19681,6 +19777,7 @@
         <w:tc>
           <w:tcPr>
             <w:tcW w:w="6062" w:type="dxa"/>
+            <w:shd w:val="clear" w:color="auto" w:fill="auto"/>
             <w:tcMar>
               <w:top w:w="57" w:type="dxa"/>
               <w:left w:w="57" w:type="dxa"/>
@@ -19710,6 +19807,7 @@
         <w:tc>
           <w:tcPr>
             <w:tcW w:w="2325" w:type="dxa"/>
+            <w:shd w:val="clear" w:color="auto" w:fill="auto"/>
             <w:tcMar>
               <w:top w:w="57" w:type="dxa"/>
               <w:left w:w="57" w:type="dxa"/>
@@ -19731,6 +19829,7 @@
         <w:tc>
           <w:tcPr>
             <w:tcW w:w="6062" w:type="dxa"/>
+            <w:shd w:val="clear" w:color="auto" w:fill="auto"/>
             <w:tcMar>
               <w:top w:w="57" w:type="dxa"/>
               <w:left w:w="57" w:type="dxa"/>
@@ -19756,6 +19855,7 @@
         <w:tc>
           <w:tcPr>
             <w:tcW w:w="2325" w:type="dxa"/>
+            <w:shd w:val="clear" w:color="auto" w:fill="auto"/>
             <w:tcMar>
               <w:top w:w="57" w:type="dxa"/>
               <w:left w:w="57" w:type="dxa"/>
@@ -19777,6 +19877,7 @@
         <w:tc>
           <w:tcPr>
             <w:tcW w:w="6062" w:type="dxa"/>
+            <w:shd w:val="clear" w:color="auto" w:fill="auto"/>
             <w:tcMar>
               <w:top w:w="57" w:type="dxa"/>
               <w:left w:w="57" w:type="dxa"/>
@@ -19802,6 +19903,7 @@
         <w:tc>
           <w:tcPr>
             <w:tcW w:w="2325" w:type="dxa"/>
+            <w:shd w:val="clear" w:color="auto" w:fill="auto"/>
             <w:tcMar>
               <w:top w:w="57" w:type="dxa"/>
               <w:left w:w="57" w:type="dxa"/>
@@ -19823,6 +19925,7 @@
         <w:tc>
           <w:tcPr>
             <w:tcW w:w="6062" w:type="dxa"/>
+            <w:shd w:val="clear" w:color="auto" w:fill="auto"/>
             <w:tcMar>
               <w:top w:w="57" w:type="dxa"/>
               <w:left w:w="57" w:type="dxa"/>
@@ -19849,6 +19952,7 @@
         <w:tc>
           <w:tcPr>
             <w:tcW w:w="2325" w:type="dxa"/>
+            <w:shd w:val="clear" w:color="auto" w:fill="auto"/>
             <w:tcMar>
               <w:top w:w="57" w:type="dxa"/>
               <w:left w:w="57" w:type="dxa"/>
@@ -19873,6 +19977,7 @@
         <w:tc>
           <w:tcPr>
             <w:tcW w:w="6062" w:type="dxa"/>
+            <w:shd w:val="clear" w:color="auto" w:fill="auto"/>
             <w:tcMar>
               <w:top w:w="57" w:type="dxa"/>
               <w:left w:w="57" w:type="dxa"/>
@@ -19920,8 +20025,15 @@
     <w:p/>
     <w:tbl>
       <w:tblPr>
-        <w:tblStyle w:val="Tablaconcuadrcula"/>
         <w:tblW w:w="0" w:type="auto"/>
+        <w:tblBorders>
+          <w:top w:val="single" w:sz="4" w:space="0" w:color="auto"/>
+          <w:left w:val="single" w:sz="4" w:space="0" w:color="auto"/>
+          <w:bottom w:val="single" w:sz="4" w:space="0" w:color="auto"/>
+          <w:right w:val="single" w:sz="4" w:space="0" w:color="auto"/>
+          <w:insideH w:val="single" w:sz="4" w:space="0" w:color="auto"/>
+          <w:insideV w:val="single" w:sz="4" w:space="0" w:color="auto"/>
+        </w:tblBorders>
         <w:tblLook w:val="04A0" w:firstRow="1" w:lastRow="0" w:firstColumn="1" w:lastColumn="0" w:noHBand="0" w:noVBand="1"/>
       </w:tblPr>
       <w:tblGrid>
@@ -19993,6 +20105,7 @@
         <w:tc>
           <w:tcPr>
             <w:tcW w:w="2042" w:type="dxa"/>
+            <w:shd w:val="clear" w:color="auto" w:fill="auto"/>
             <w:tcMar>
               <w:top w:w="57" w:type="dxa"/>
               <w:left w:w="57" w:type="dxa"/>
@@ -20014,6 +20127,7 @@
         <w:tc>
           <w:tcPr>
             <w:tcW w:w="6345" w:type="dxa"/>
+            <w:shd w:val="clear" w:color="auto" w:fill="auto"/>
             <w:tcMar>
               <w:top w:w="57" w:type="dxa"/>
               <w:left w:w="57" w:type="dxa"/>
@@ -20042,6 +20156,7 @@
         <w:tc>
           <w:tcPr>
             <w:tcW w:w="2042" w:type="dxa"/>
+            <w:shd w:val="clear" w:color="auto" w:fill="auto"/>
             <w:tcMar>
               <w:top w:w="57" w:type="dxa"/>
               <w:left w:w="57" w:type="dxa"/>
@@ -20063,6 +20178,7 @@
         <w:tc>
           <w:tcPr>
             <w:tcW w:w="6345" w:type="dxa"/>
+            <w:shd w:val="clear" w:color="auto" w:fill="auto"/>
             <w:tcMar>
               <w:top w:w="57" w:type="dxa"/>
               <w:left w:w="57" w:type="dxa"/>
@@ -20089,6 +20205,7 @@
         <w:tc>
           <w:tcPr>
             <w:tcW w:w="2042" w:type="dxa"/>
+            <w:shd w:val="clear" w:color="auto" w:fill="auto"/>
             <w:tcMar>
               <w:top w:w="57" w:type="dxa"/>
               <w:left w:w="57" w:type="dxa"/>
@@ -20110,6 +20227,7 @@
         <w:tc>
           <w:tcPr>
             <w:tcW w:w="6345" w:type="dxa"/>
+            <w:shd w:val="clear" w:color="auto" w:fill="auto"/>
             <w:tcMar>
               <w:top w:w="57" w:type="dxa"/>
               <w:left w:w="57" w:type="dxa"/>
@@ -20132,6 +20250,7 @@
         <w:tc>
           <w:tcPr>
             <w:tcW w:w="2042" w:type="dxa"/>
+            <w:shd w:val="clear" w:color="auto" w:fill="auto"/>
             <w:tcMar>
               <w:top w:w="57" w:type="dxa"/>
               <w:left w:w="57" w:type="dxa"/>
@@ -20153,6 +20272,7 @@
         <w:tc>
           <w:tcPr>
             <w:tcW w:w="6345" w:type="dxa"/>
+            <w:shd w:val="clear" w:color="auto" w:fill="auto"/>
             <w:tcMar>
               <w:top w:w="57" w:type="dxa"/>
               <w:left w:w="57" w:type="dxa"/>
@@ -20306,8 +20426,8 @@
         <w:rPr>
           <w:noProof/>
         </w:rPr>
-        <w:pict w14:anchorId="5A780D1B">
-          <v:shape id="Imagen 1" o:spid="_x0000_s1223" type="#_x0000_t75" style="position:absolute;left:0;text-align:left;margin-left:1.35pt;margin-top:5.55pt;width:413.75pt;height:422.35pt;z-index:-251635712;visibility:visible;mso-wrap-style:square;mso-position-horizontal-relative:text;mso-position-vertical-relative:text" stroked="t" strokecolor="black [3213]" strokeweight="1.5pt">
+        <w:pict w14:anchorId="623808CB">
+          <v:shape id="_x0000_s1225" type="#_x0000_t75" style="position:absolute;left:0;text-align:left;margin-left:0;margin-top:8.8pt;width:389.6pt;height:432.65pt;z-index:-2;mso-position-horizontal:center" stroked="t" strokeweight="1.5pt">
             <v:imagedata r:id="rId20" o:title=""/>
           </v:shape>
         </w:pict>
@@ -20358,63 +20478,201 @@
       <w:r>
         <w:t>Corresponde a la segunda página del documento, donde se incluye una tabla con el detalle histórico de las versiones y cambios que ha sufrido el contenido desde su creación.</w:t>
       </w:r>
+      <w:r>
+        <w:t xml:space="preserve"> El formato de la tabla es el siguiente</w:t>
+      </w:r>
+      <w:r>
+        <w:t xml:space="preserve"> (ver Figura 14)</w:t>
+      </w:r>
+      <w:r>
+        <w:t>:</w:t>
+      </w:r>
+    </w:p>
+    <w:p>
+      <w:r>
+        <w:rPr>
+          <w:noProof/>
+        </w:rPr>
+        <w:pict w14:anchorId="6005EB16">
+          <v:shape id="_x0000_s1227" type="#_x0000_t75" style="position:absolute;left:0;text-align:left;margin-left:2.1pt;margin-top:7.2pt;width:409.75pt;height:84.45pt;z-index:-1" stroked="t" strokeweight="1.5pt">
+            <v:imagedata r:id="rId21" o:title=""/>
+          </v:shape>
+        </w:pict>
+      </w:r>
+    </w:p>
+    <w:p/>
+    <w:p/>
+    <w:p/>
+    <w:p/>
+    <w:p>
+      <w:pPr>
+        <w:pStyle w:val="Grfico1"/>
+      </w:pPr>
+      <w:r>
+        <w:t>Formato tabla Detalle de Revisiones</w:t>
+      </w:r>
+    </w:p>
+    <w:p/>
+    <w:p>
+      <w:r>
+        <w:t>En la columna descripción, se debe registrar un resumen representativo de las modificaciones hechas en la versión a la cual se refiere el registro.</w:t>
+      </w:r>
+    </w:p>
+    <w:p/>
+    <w:p>
+      <w:pPr>
+        <w:pStyle w:val="Ttulo4"/>
+      </w:pPr>
+      <w:r>
+        <w:t>Índice</w:t>
+      </w:r>
+    </w:p>
+    <w:p>
+      <w:r>
+        <w:t>Corresponde a la tabla de contenidos</w:t>
+      </w:r>
+      <w:r>
+        <w:t xml:space="preserve">, la cual debe incluir las distintas secciones del documento, considerando hasta el tercer nivel </w:t>
+      </w:r>
+      <w:r>
+        <w:t>de anidación de los subtítulos, junto a los cuales se debe indicar el respectivo número de página.</w:t>
+      </w:r>
+      <w:r>
+        <w:t xml:space="preserve"> </w:t>
+      </w:r>
+    </w:p>
+    <w:p/>
+    <w:p>
+      <w:pPr>
+        <w:pStyle w:val="Ttulo4"/>
+      </w:pPr>
+      <w:r>
+        <w:t>Introducción</w:t>
+      </w:r>
+    </w:p>
+    <w:p>
+      <w:r>
+        <w:t xml:space="preserve">Considerando la función esperada para el manual dentro de la organización, es necesaria la incorporación de una introducción que permita contextualizar al lector, respecto al origen de la necesidad que se está cubriendo con el documento. </w:t>
+      </w:r>
+    </w:p>
+    <w:p/>
+    <w:p>
+      <w:pPr>
+        <w:pStyle w:val="Ttulo4"/>
+      </w:pPr>
+      <w:r>
+        <w:br w:type="page"/>
+      </w:r>
+      <w:r>
+        <w:lastRenderedPageBreak/>
+        <w:t>Propósito del Documento</w:t>
+      </w:r>
+    </w:p>
+    <w:p>
+      <w:r>
+        <w:t>En est</w:t>
+      </w:r>
+      <w:r>
+        <w:t>a sección</w:t>
+      </w:r>
+      <w:r>
+        <w:t xml:space="preserve"> se declara brevemente el objetivo de la existencia del documento</w:t>
+      </w:r>
+      <w:r>
+        <w:t xml:space="preserve">. </w:t>
+      </w:r>
+      <w:r>
+        <w:t>Para efectos de este trabajo, el propósito es el siguiente:</w:t>
+      </w:r>
+    </w:p>
+    <w:p/>
+    <w:p>
+      <w:pPr>
+        <w:ind w:left="567" w:right="618"/>
+        <w:rPr>
+          <w:i/>
+        </w:rPr>
+      </w:pPr>
+      <w:r>
+        <w:rPr>
+          <w:i/>
+        </w:rPr>
+        <w:t>“Proveer un documento que sirva de manual de consulta para el desarrollo de los proyectos informáticos de ZOFRI S.A., donde se definan los factores críticos cuya gestión es relevante para las condiciones actuales de la organización y en función de ellos documentar el conjunto de prácticas recomendadas para una gestión metodológica de dichos factores críticos.”</w:t>
+      </w:r>
+    </w:p>
+    <w:p/>
+    <w:p>
+      <w:pPr>
+        <w:pStyle w:val="Ttulo4"/>
+      </w:pPr>
+      <w:r>
+        <w:t>Referencias</w:t>
+      </w:r>
+    </w:p>
+    <w:p>
+      <w:r>
+        <w:t xml:space="preserve">En esta sección </w:t>
+      </w:r>
+      <w:r>
+        <w:t>se declara la información que ha sido utilizada como base para la construcción del documento</w:t>
+      </w:r>
+      <w:r>
+        <w:t>, p</w:t>
+      </w:r>
+      <w:r>
+        <w:t>or ejemplo</w:t>
+      </w:r>
+      <w:r>
+        <w:t>:</w:t>
+      </w:r>
+      <w:r>
+        <w:t xml:space="preserve"> libros, estándares.</w:t>
+      </w:r>
+    </w:p>
+    <w:p/>
+    <w:p>
+      <w:pPr>
+        <w:pStyle w:val="Ttulo4"/>
+      </w:pPr>
+      <w:r>
+        <w:t>Definición de Factores Críticos</w:t>
+      </w:r>
+    </w:p>
+    <w:p>
+      <w:r>
+        <w:t xml:space="preserve">En esta sección se </w:t>
+      </w:r>
+      <w:r>
+        <w:t>identifican y describen los factores críticos, re</w:t>
+      </w:r>
+      <w:r>
+        <w:t>specto a los cuales se organizarán las distintas buenas prácticas que estarán contenidas en el manual. E</w:t>
+      </w:r>
+      <w:r>
+        <w:t>n esta sección no se realiza un análisis para justificar la definición de dichos factores críticos, ya que se entiende su validación a través de las firmas de aceptación suscritas al final del manual.</w:t>
+      </w:r>
+      <w:r>
+        <w:t xml:space="preserve"> </w:t>
+      </w:r>
+    </w:p>
+    <w:p/>
+    <w:p>
+      <w:pPr>
+        <w:pStyle w:val="Ttulo4"/>
+      </w:pPr>
+      <w:r>
+        <w:br w:type="page"/>
+      </w:r>
+      <w:r>
+        <w:lastRenderedPageBreak/>
+        <w:t>Buenas Prácticas agrupadas por Factor Crítico</w:t>
+      </w:r>
+    </w:p>
+    <w:p>
       <w:bookmarkStart w:id="63" w:name="_GoBack"/>
       <w:bookmarkEnd w:id="63"/>
     </w:p>
     <w:p/>
-    <w:p>
-      <w:pPr>
-        <w:pStyle w:val="Ttulo4"/>
-      </w:pPr>
-      <w:r>
-        <w:t>Índice</w:t>
-      </w:r>
-    </w:p>
-    <w:p/>
-    <w:p>
-      <w:pPr>
-        <w:pStyle w:val="Ttulo4"/>
-      </w:pPr>
-      <w:r>
-        <w:t>Introducción</w:t>
-      </w:r>
-    </w:p>
-    <w:p/>
-    <w:p>
-      <w:pPr>
-        <w:pStyle w:val="Ttulo4"/>
-      </w:pPr>
-      <w:r>
-        <w:t>Propósito del Documento</w:t>
-      </w:r>
-    </w:p>
-    <w:p/>
-    <w:p>
-      <w:pPr>
-        <w:pStyle w:val="Ttulo4"/>
-      </w:pPr>
-      <w:r>
-        <w:t>Referencias</w:t>
-      </w:r>
-    </w:p>
-    <w:p/>
-    <w:p>
-      <w:pPr>
-        <w:pStyle w:val="Ttulo4"/>
-      </w:pPr>
-      <w:r>
-        <w:t>Definición de Factores Críticos</w:t>
-      </w:r>
-    </w:p>
-    <w:p/>
-    <w:p>
-      <w:pPr>
-        <w:pStyle w:val="Ttulo4"/>
-      </w:pPr>
-      <w:r>
-        <w:t>Buenas Prácticas agrupadas por Factor Crítico</w:t>
-      </w:r>
-    </w:p>
     <w:p/>
     <w:p>
       <w:pPr>
@@ -20893,7 +21151,7 @@
                 <w:u w:val="none"/>
               </w:rPr>
             </w:pPr>
-            <w:hyperlink r:id="rId21" w:history="1">
+            <w:hyperlink r:id="rId22" w:history="1">
               <w:r>
                 <w:rPr>
                   <w:rStyle w:val="Hipervnculo"/>
@@ -20954,7 +21212,7 @@
                 <w:szCs w:val="22"/>
               </w:rPr>
             </w:pPr>
-            <w:hyperlink r:id="rId22" w:history="1">
+            <w:hyperlink r:id="rId23" w:history="1">
               <w:r>
                 <w:rPr>
                   <w:rStyle w:val="Hipervnculo"/>
@@ -21152,7 +21410,7 @@
                 <w:u w:val="none"/>
               </w:rPr>
             </w:pPr>
-            <w:hyperlink r:id="rId23" w:history="1">
+            <w:hyperlink r:id="rId24" w:history="1">
               <w:r>
                 <w:rPr>
                   <w:rStyle w:val="Hipervnculo"/>
@@ -25969,7 +26227,7 @@
 </file>
 
 <file path=customXml/itemProps1.xml><?xml version="1.0" encoding="utf-8"?>
-<ds:datastoreItem xmlns:ds="http://schemas.openxmlformats.org/officeDocument/2006/customXml" ds:itemID="{A7963F50-C712-42AB-8C7B-F958FB416D19}">
+<ds:datastoreItem xmlns:ds="http://schemas.openxmlformats.org/officeDocument/2006/customXml" ds:itemID="{8EF88419-5068-4C67-BC60-1BEEA850D7D6}">
   <ds:schemaRefs>
     <ds:schemaRef ds:uri="http://schemas.openxmlformats.org/officeDocument/2006/bibliography"/>
   </ds:schemaRefs>

</xml_diff>

<commit_message>
Se termina punto Estructura del Manual
</commit_message>
<xml_diff>
--- a/2018/TT IQQ 2018 Camara y Garay.docx
+++ b/2018/TT IQQ 2018 Camara y Garay.docx
@@ -30,7 +30,7 @@
             <v:path o:extrusionok="f" gradientshapeok="t" o:connecttype="rect"/>
             <o:lock v:ext="edit" aspectratio="t"/>
           </v:shapetype>
-          <v:shape id="Imagen 2" o:spid="_x0000_s1029" type="#_x0000_t75" style="position:absolute;left:0;text-align:left;margin-left:0;margin-top:-32.4pt;width:162.25pt;height:130.05pt;z-index:1;visibility:visible;mso-wrap-style:square;mso-position-horizontal:center;mso-position-horizontal-relative:text;mso-position-vertical-relative:text">
+          <v:shape id="Imagen 2" o:spid="_x0000_s1029" type="#_x0000_t75" style="position:absolute;left:0;text-align:left;margin-left:0;margin-top:-32.4pt;width:162.25pt;height:130.05pt;z-index:251650560;visibility:visible;mso-wrap-style:square;mso-position-horizontal:center;mso-position-horizontal-relative:text;mso-position-vertical-relative:text">
             <v:imagedata r:id="rId8" o:title=""/>
           </v:shape>
         </w:pict>
@@ -559,7 +559,7 @@
       <w:pPr>
         <w:pStyle w:val="TDC1"/>
         <w:rPr>
-          <w:rFonts w:ascii="Calibri" w:hAnsi="Calibri"/>
+          <w:rFonts w:asciiTheme="minorHAnsi" w:eastAsiaTheme="minorEastAsia" w:hAnsiTheme="minorHAnsi" w:cstheme="minorBidi"/>
           <w:b w:val="0"/>
           <w:caps w:val="0"/>
           <w:noProof/>
@@ -587,7 +587,7 @@
         </w:rPr>
         <w:fldChar w:fldCharType="separate"/>
       </w:r>
-      <w:hyperlink w:anchor="_Toc527753182" w:history="1">
+      <w:hyperlink w:anchor="_Toc528001288" w:history="1">
         <w:r>
           <w:rPr>
             <w:rStyle w:val="Hipervnculo"/>
@@ -614,7 +614,7 @@
             <w:noProof/>
             <w:webHidden/>
           </w:rPr>
-          <w:instrText xml:space="preserve"> PAGEREF _Toc527753182 \h </w:instrText>
+          <w:instrText xml:space="preserve"> PAGEREF _Toc528001288 \h </w:instrText>
         </w:r>
         <w:r>
           <w:rPr>
@@ -649,7 +649,7 @@
       <w:pPr>
         <w:pStyle w:val="TDC2"/>
         <w:rPr>
-          <w:rFonts w:ascii="Calibri" w:hAnsi="Calibri"/>
+          <w:rFonts w:asciiTheme="minorHAnsi" w:eastAsiaTheme="minorEastAsia" w:hAnsiTheme="minorHAnsi" w:cstheme="minorBidi"/>
           <w:caps w:val="0"/>
           <w:noProof/>
           <w:color w:val="auto"/>
@@ -657,7 +657,7 @@
           <w:lang w:eastAsia="es-CL"/>
         </w:rPr>
       </w:pPr>
-      <w:hyperlink w:anchor="_Toc527753183" w:history="1">
+      <w:hyperlink w:anchor="_Toc528001289" w:history="1">
         <w:r>
           <w:rPr>
             <w:rStyle w:val="Hipervnculo"/>
@@ -667,7 +667,7 @@
         </w:r>
         <w:r>
           <w:rPr>
-            <w:rFonts w:ascii="Calibri" w:hAnsi="Calibri"/>
+            <w:rFonts w:asciiTheme="minorHAnsi" w:eastAsiaTheme="minorEastAsia" w:hAnsiTheme="minorHAnsi" w:cstheme="minorBidi"/>
             <w:caps w:val="0"/>
             <w:noProof/>
             <w:color w:val="auto"/>
@@ -702,7 +702,7 @@
             <w:noProof/>
             <w:webHidden/>
           </w:rPr>
-          <w:instrText xml:space="preserve"> PAGEREF _Toc527753183 \h </w:instrText>
+          <w:instrText xml:space="preserve"> PAGEREF _Toc528001289 \h </w:instrText>
         </w:r>
         <w:r>
           <w:rPr>
@@ -737,7 +737,7 @@
       <w:pPr>
         <w:pStyle w:val="TDC2"/>
         <w:rPr>
-          <w:rFonts w:ascii="Calibri" w:hAnsi="Calibri"/>
+          <w:rFonts w:asciiTheme="minorHAnsi" w:eastAsiaTheme="minorEastAsia" w:hAnsiTheme="minorHAnsi" w:cstheme="minorBidi"/>
           <w:caps w:val="0"/>
           <w:noProof/>
           <w:color w:val="auto"/>
@@ -745,7 +745,7 @@
           <w:lang w:eastAsia="es-CL"/>
         </w:rPr>
       </w:pPr>
-      <w:hyperlink w:anchor="_Toc527753184" w:history="1">
+      <w:hyperlink w:anchor="_Toc528001290" w:history="1">
         <w:r>
           <w:rPr>
             <w:rStyle w:val="Hipervnculo"/>
@@ -755,7 +755,7 @@
         </w:r>
         <w:r>
           <w:rPr>
-            <w:rFonts w:ascii="Calibri" w:hAnsi="Calibri"/>
+            <w:rFonts w:asciiTheme="minorHAnsi" w:eastAsiaTheme="minorEastAsia" w:hAnsiTheme="minorHAnsi" w:cstheme="minorBidi"/>
             <w:caps w:val="0"/>
             <w:noProof/>
             <w:color w:val="auto"/>
@@ -790,7 +790,7 @@
             <w:noProof/>
             <w:webHidden/>
           </w:rPr>
-          <w:instrText xml:space="preserve"> PAGEREF _Toc527753184 \h </w:instrText>
+          <w:instrText xml:space="preserve"> PAGEREF _Toc528001290 \h </w:instrText>
         </w:r>
         <w:r>
           <w:rPr>
@@ -825,14 +825,14 @@
       <w:pPr>
         <w:pStyle w:val="TDC3"/>
         <w:rPr>
-          <w:rFonts w:ascii="Calibri" w:hAnsi="Calibri"/>
+          <w:rFonts w:asciiTheme="minorHAnsi" w:eastAsiaTheme="minorEastAsia" w:hAnsiTheme="minorHAnsi" w:cstheme="minorBidi"/>
           <w:noProof/>
           <w:color w:val="auto"/>
           <w:szCs w:val="22"/>
           <w:lang w:eastAsia="es-CL"/>
         </w:rPr>
       </w:pPr>
-      <w:hyperlink w:anchor="_Toc527753185" w:history="1">
+      <w:hyperlink w:anchor="_Toc528001291" w:history="1">
         <w:r>
           <w:rPr>
             <w:rStyle w:val="Hipervnculo"/>
@@ -842,7 +842,7 @@
         </w:r>
         <w:r>
           <w:rPr>
-            <w:rFonts w:ascii="Calibri" w:hAnsi="Calibri"/>
+            <w:rFonts w:asciiTheme="minorHAnsi" w:eastAsiaTheme="minorEastAsia" w:hAnsiTheme="minorHAnsi" w:cstheme="minorBidi"/>
             <w:noProof/>
             <w:color w:val="auto"/>
             <w:szCs w:val="22"/>
@@ -876,7 +876,7 @@
             <w:noProof/>
             <w:webHidden/>
           </w:rPr>
-          <w:instrText xml:space="preserve"> PAGEREF _Toc527753185 \h </w:instrText>
+          <w:instrText xml:space="preserve"> PAGEREF _Toc528001291 \h </w:instrText>
         </w:r>
         <w:r>
           <w:rPr>
@@ -911,14 +911,14 @@
       <w:pPr>
         <w:pStyle w:val="TDC3"/>
         <w:rPr>
-          <w:rFonts w:ascii="Calibri" w:hAnsi="Calibri"/>
+          <w:rFonts w:asciiTheme="minorHAnsi" w:eastAsiaTheme="minorEastAsia" w:hAnsiTheme="minorHAnsi" w:cstheme="minorBidi"/>
           <w:noProof/>
           <w:color w:val="auto"/>
           <w:szCs w:val="22"/>
           <w:lang w:eastAsia="es-CL"/>
         </w:rPr>
       </w:pPr>
-      <w:hyperlink w:anchor="_Toc527753186" w:history="1">
+      <w:hyperlink w:anchor="_Toc528001292" w:history="1">
         <w:r>
           <w:rPr>
             <w:rStyle w:val="Hipervnculo"/>
@@ -928,7 +928,7 @@
         </w:r>
         <w:r>
           <w:rPr>
-            <w:rFonts w:ascii="Calibri" w:hAnsi="Calibri"/>
+            <w:rFonts w:asciiTheme="minorHAnsi" w:eastAsiaTheme="minorEastAsia" w:hAnsiTheme="minorHAnsi" w:cstheme="minorBidi"/>
             <w:noProof/>
             <w:color w:val="auto"/>
             <w:szCs w:val="22"/>
@@ -962,7 +962,7 @@
             <w:noProof/>
             <w:webHidden/>
           </w:rPr>
-          <w:instrText xml:space="preserve"> PAGEREF _Toc527753186 \h </w:instrText>
+          <w:instrText xml:space="preserve"> PAGEREF _Toc528001292 \h </w:instrText>
         </w:r>
         <w:r>
           <w:rPr>
@@ -997,14 +997,14 @@
       <w:pPr>
         <w:pStyle w:val="TDC3"/>
         <w:rPr>
-          <w:rFonts w:ascii="Calibri" w:hAnsi="Calibri"/>
+          <w:rFonts w:asciiTheme="minorHAnsi" w:eastAsiaTheme="minorEastAsia" w:hAnsiTheme="minorHAnsi" w:cstheme="minorBidi"/>
           <w:noProof/>
           <w:color w:val="auto"/>
           <w:szCs w:val="22"/>
           <w:lang w:eastAsia="es-CL"/>
         </w:rPr>
       </w:pPr>
-      <w:hyperlink w:anchor="_Toc527753187" w:history="1">
+      <w:hyperlink w:anchor="_Toc528001293" w:history="1">
         <w:r>
           <w:rPr>
             <w:rStyle w:val="Hipervnculo"/>
@@ -1014,7 +1014,7 @@
         </w:r>
         <w:r>
           <w:rPr>
-            <w:rFonts w:ascii="Calibri" w:hAnsi="Calibri"/>
+            <w:rFonts w:asciiTheme="minorHAnsi" w:eastAsiaTheme="minorEastAsia" w:hAnsiTheme="minorHAnsi" w:cstheme="minorBidi"/>
             <w:noProof/>
             <w:color w:val="auto"/>
             <w:szCs w:val="22"/>
@@ -1048,7 +1048,7 @@
             <w:noProof/>
             <w:webHidden/>
           </w:rPr>
-          <w:instrText xml:space="preserve"> PAGEREF _Toc527753187 \h </w:instrText>
+          <w:instrText xml:space="preserve"> PAGEREF _Toc528001293 \h </w:instrText>
         </w:r>
         <w:r>
           <w:rPr>
@@ -1083,14 +1083,14 @@
       <w:pPr>
         <w:pStyle w:val="TDC3"/>
         <w:rPr>
-          <w:rFonts w:ascii="Calibri" w:hAnsi="Calibri"/>
+          <w:rFonts w:asciiTheme="minorHAnsi" w:eastAsiaTheme="minorEastAsia" w:hAnsiTheme="minorHAnsi" w:cstheme="minorBidi"/>
           <w:noProof/>
           <w:color w:val="auto"/>
           <w:szCs w:val="22"/>
           <w:lang w:eastAsia="es-CL"/>
         </w:rPr>
       </w:pPr>
-      <w:hyperlink w:anchor="_Toc527753188" w:history="1">
+      <w:hyperlink w:anchor="_Toc528001294" w:history="1">
         <w:r>
           <w:rPr>
             <w:rStyle w:val="Hipervnculo"/>
@@ -1100,7 +1100,7 @@
         </w:r>
         <w:r>
           <w:rPr>
-            <w:rFonts w:ascii="Calibri" w:hAnsi="Calibri"/>
+            <w:rFonts w:asciiTheme="minorHAnsi" w:eastAsiaTheme="minorEastAsia" w:hAnsiTheme="minorHAnsi" w:cstheme="minorBidi"/>
             <w:noProof/>
             <w:color w:val="auto"/>
             <w:szCs w:val="22"/>
@@ -1134,7 +1134,7 @@
             <w:noProof/>
             <w:webHidden/>
           </w:rPr>
-          <w:instrText xml:space="preserve"> PAGEREF _Toc527753188 \h </w:instrText>
+          <w:instrText xml:space="preserve"> PAGEREF _Toc528001294 \h </w:instrText>
         </w:r>
         <w:r>
           <w:rPr>
@@ -1164,19 +1164,21 @@
           <w:fldChar w:fldCharType="end"/>
         </w:r>
       </w:hyperlink>
+      <w:bookmarkStart w:id="6" w:name="_GoBack"/>
+      <w:bookmarkEnd w:id="6"/>
     </w:p>
     <w:p>
       <w:pPr>
         <w:pStyle w:val="TDC3"/>
         <w:rPr>
-          <w:rFonts w:ascii="Calibri" w:hAnsi="Calibri"/>
+          <w:rFonts w:asciiTheme="minorHAnsi" w:eastAsiaTheme="minorEastAsia" w:hAnsiTheme="minorHAnsi" w:cstheme="minorBidi"/>
           <w:noProof/>
           <w:color w:val="auto"/>
           <w:szCs w:val="22"/>
           <w:lang w:eastAsia="es-CL"/>
         </w:rPr>
       </w:pPr>
-      <w:hyperlink w:anchor="_Toc527753189" w:history="1">
+      <w:hyperlink w:anchor="_Toc528001295" w:history="1">
         <w:r>
           <w:rPr>
             <w:rStyle w:val="Hipervnculo"/>
@@ -1186,7 +1188,7 @@
         </w:r>
         <w:r>
           <w:rPr>
-            <w:rFonts w:ascii="Calibri" w:hAnsi="Calibri"/>
+            <w:rFonts w:asciiTheme="minorHAnsi" w:eastAsiaTheme="minorEastAsia" w:hAnsiTheme="minorHAnsi" w:cstheme="minorBidi"/>
             <w:noProof/>
             <w:color w:val="auto"/>
             <w:szCs w:val="22"/>
@@ -1220,7 +1222,7 @@
             <w:noProof/>
             <w:webHidden/>
           </w:rPr>
-          <w:instrText xml:space="preserve"> PAGEREF _Toc527753189 \h </w:instrText>
+          <w:instrText xml:space="preserve"> PAGEREF _Toc528001295 \h </w:instrText>
         </w:r>
         <w:r>
           <w:rPr>
@@ -1255,7 +1257,7 @@
       <w:pPr>
         <w:pStyle w:val="TDC2"/>
         <w:rPr>
-          <w:rFonts w:ascii="Calibri" w:hAnsi="Calibri"/>
+          <w:rFonts w:asciiTheme="minorHAnsi" w:eastAsiaTheme="minorEastAsia" w:hAnsiTheme="minorHAnsi" w:cstheme="minorBidi"/>
           <w:caps w:val="0"/>
           <w:noProof/>
           <w:color w:val="auto"/>
@@ -1263,7 +1265,7 @@
           <w:lang w:eastAsia="es-CL"/>
         </w:rPr>
       </w:pPr>
-      <w:hyperlink w:anchor="_Toc527753190" w:history="1">
+      <w:hyperlink w:anchor="_Toc528001296" w:history="1">
         <w:r>
           <w:rPr>
             <w:rStyle w:val="Hipervnculo"/>
@@ -1273,7 +1275,7 @@
         </w:r>
         <w:r>
           <w:rPr>
-            <w:rFonts w:ascii="Calibri" w:hAnsi="Calibri"/>
+            <w:rFonts w:asciiTheme="minorHAnsi" w:eastAsiaTheme="minorEastAsia" w:hAnsiTheme="minorHAnsi" w:cstheme="minorBidi"/>
             <w:caps w:val="0"/>
             <w:noProof/>
             <w:color w:val="auto"/>
@@ -1308,7 +1310,7 @@
             <w:noProof/>
             <w:webHidden/>
           </w:rPr>
-          <w:instrText xml:space="preserve"> PAGEREF _Toc527753190 \h </w:instrText>
+          <w:instrText xml:space="preserve"> PAGEREF _Toc528001296 \h </w:instrText>
         </w:r>
         <w:r>
           <w:rPr>
@@ -1343,7 +1345,7 @@
       <w:pPr>
         <w:pStyle w:val="TDC2"/>
         <w:rPr>
-          <w:rFonts w:ascii="Calibri" w:hAnsi="Calibri"/>
+          <w:rFonts w:asciiTheme="minorHAnsi" w:eastAsiaTheme="minorEastAsia" w:hAnsiTheme="minorHAnsi" w:cstheme="minorBidi"/>
           <w:caps w:val="0"/>
           <w:noProof/>
           <w:color w:val="auto"/>
@@ -1351,7 +1353,7 @@
           <w:lang w:eastAsia="es-CL"/>
         </w:rPr>
       </w:pPr>
-      <w:hyperlink w:anchor="_Toc527753191" w:history="1">
+      <w:hyperlink w:anchor="_Toc528001297" w:history="1">
         <w:r>
           <w:rPr>
             <w:rStyle w:val="Hipervnculo"/>
@@ -1361,7 +1363,7 @@
         </w:r>
         <w:r>
           <w:rPr>
-            <w:rFonts w:ascii="Calibri" w:hAnsi="Calibri"/>
+            <w:rFonts w:asciiTheme="minorHAnsi" w:eastAsiaTheme="minorEastAsia" w:hAnsiTheme="minorHAnsi" w:cstheme="minorBidi"/>
             <w:caps w:val="0"/>
             <w:noProof/>
             <w:color w:val="auto"/>
@@ -1396,7 +1398,7 @@
             <w:noProof/>
             <w:webHidden/>
           </w:rPr>
-          <w:instrText xml:space="preserve"> PAGEREF _Toc527753191 \h </w:instrText>
+          <w:instrText xml:space="preserve"> PAGEREF _Toc528001297 \h </w:instrText>
         </w:r>
         <w:r>
           <w:rPr>
@@ -1431,14 +1433,14 @@
       <w:pPr>
         <w:pStyle w:val="TDC3"/>
         <w:rPr>
-          <w:rFonts w:ascii="Calibri" w:hAnsi="Calibri"/>
+          <w:rFonts w:asciiTheme="minorHAnsi" w:eastAsiaTheme="minorEastAsia" w:hAnsiTheme="minorHAnsi" w:cstheme="minorBidi"/>
           <w:noProof/>
           <w:color w:val="auto"/>
           <w:szCs w:val="22"/>
           <w:lang w:eastAsia="es-CL"/>
         </w:rPr>
       </w:pPr>
-      <w:hyperlink w:anchor="_Toc527753192" w:history="1">
+      <w:hyperlink w:anchor="_Toc528001298" w:history="1">
         <w:r>
           <w:rPr>
             <w:rStyle w:val="Hipervnculo"/>
@@ -1448,7 +1450,7 @@
         </w:r>
         <w:r>
           <w:rPr>
-            <w:rFonts w:ascii="Calibri" w:hAnsi="Calibri"/>
+            <w:rFonts w:asciiTheme="minorHAnsi" w:eastAsiaTheme="minorEastAsia" w:hAnsiTheme="minorHAnsi" w:cstheme="minorBidi"/>
             <w:noProof/>
             <w:color w:val="auto"/>
             <w:szCs w:val="22"/>
@@ -1482,7 +1484,7 @@
             <w:noProof/>
             <w:webHidden/>
           </w:rPr>
-          <w:instrText xml:space="preserve"> PAGEREF _Toc527753192 \h </w:instrText>
+          <w:instrText xml:space="preserve"> PAGEREF _Toc528001298 \h </w:instrText>
         </w:r>
         <w:r>
           <w:rPr>
@@ -1517,14 +1519,14 @@
       <w:pPr>
         <w:pStyle w:val="TDC3"/>
         <w:rPr>
-          <w:rFonts w:ascii="Calibri" w:hAnsi="Calibri"/>
+          <w:rFonts w:asciiTheme="minorHAnsi" w:eastAsiaTheme="minorEastAsia" w:hAnsiTheme="minorHAnsi" w:cstheme="minorBidi"/>
           <w:noProof/>
           <w:color w:val="auto"/>
           <w:szCs w:val="22"/>
           <w:lang w:eastAsia="es-CL"/>
         </w:rPr>
       </w:pPr>
-      <w:hyperlink w:anchor="_Toc527753193" w:history="1">
+      <w:hyperlink w:anchor="_Toc528001299" w:history="1">
         <w:r>
           <w:rPr>
             <w:rStyle w:val="Hipervnculo"/>
@@ -1534,7 +1536,7 @@
         </w:r>
         <w:r>
           <w:rPr>
-            <w:rFonts w:ascii="Calibri" w:hAnsi="Calibri"/>
+            <w:rFonts w:asciiTheme="minorHAnsi" w:eastAsiaTheme="minorEastAsia" w:hAnsiTheme="minorHAnsi" w:cstheme="minorBidi"/>
             <w:noProof/>
             <w:color w:val="auto"/>
             <w:szCs w:val="22"/>
@@ -1568,7 +1570,7 @@
             <w:noProof/>
             <w:webHidden/>
           </w:rPr>
-          <w:instrText xml:space="preserve"> PAGEREF _Toc527753193 \h </w:instrText>
+          <w:instrText xml:space="preserve"> PAGEREF _Toc528001299 \h </w:instrText>
         </w:r>
         <w:r>
           <w:rPr>
@@ -1603,7 +1605,7 @@
       <w:pPr>
         <w:pStyle w:val="TDC1"/>
         <w:rPr>
-          <w:rFonts w:ascii="Calibri" w:hAnsi="Calibri"/>
+          <w:rFonts w:asciiTheme="minorHAnsi" w:eastAsiaTheme="minorEastAsia" w:hAnsiTheme="minorHAnsi" w:cstheme="minorBidi"/>
           <w:b w:val="0"/>
           <w:caps w:val="0"/>
           <w:noProof/>
@@ -1613,7 +1615,7 @@
           <w:lang w:eastAsia="es-CL"/>
         </w:rPr>
       </w:pPr>
-      <w:hyperlink w:anchor="_Toc527753194" w:history="1">
+      <w:hyperlink w:anchor="_Toc528001300" w:history="1">
         <w:r>
           <w:rPr>
             <w:rStyle w:val="Hipervnculo"/>
@@ -1640,7 +1642,7 @@
             <w:noProof/>
             <w:webHidden/>
           </w:rPr>
-          <w:instrText xml:space="preserve"> PAGEREF _Toc527753194 \h </w:instrText>
+          <w:instrText xml:space="preserve"> PAGEREF _Toc528001300 \h </w:instrText>
         </w:r>
         <w:r>
           <w:rPr>
@@ -1675,7 +1677,7 @@
       <w:pPr>
         <w:pStyle w:val="TDC2"/>
         <w:rPr>
-          <w:rFonts w:ascii="Calibri" w:hAnsi="Calibri"/>
+          <w:rFonts w:asciiTheme="minorHAnsi" w:eastAsiaTheme="minorEastAsia" w:hAnsiTheme="minorHAnsi" w:cstheme="minorBidi"/>
           <w:caps w:val="0"/>
           <w:noProof/>
           <w:color w:val="auto"/>
@@ -1683,7 +1685,7 @@
           <w:lang w:eastAsia="es-CL"/>
         </w:rPr>
       </w:pPr>
-      <w:hyperlink w:anchor="_Toc527753195" w:history="1">
+      <w:hyperlink w:anchor="_Toc528001301" w:history="1">
         <w:r>
           <w:rPr>
             <w:rStyle w:val="Hipervnculo"/>
@@ -1693,7 +1695,7 @@
         </w:r>
         <w:r>
           <w:rPr>
-            <w:rFonts w:ascii="Calibri" w:hAnsi="Calibri"/>
+            <w:rFonts w:asciiTheme="minorHAnsi" w:eastAsiaTheme="minorEastAsia" w:hAnsiTheme="minorHAnsi" w:cstheme="minorBidi"/>
             <w:caps w:val="0"/>
             <w:noProof/>
             <w:color w:val="auto"/>
@@ -1728,7 +1730,7 @@
             <w:noProof/>
             <w:webHidden/>
           </w:rPr>
-          <w:instrText xml:space="preserve"> PAGEREF _Toc527753195 \h </w:instrText>
+          <w:instrText xml:space="preserve"> PAGEREF _Toc528001301 \h </w:instrText>
         </w:r>
         <w:r>
           <w:rPr>
@@ -1763,7 +1765,7 @@
       <w:pPr>
         <w:pStyle w:val="TDC2"/>
         <w:rPr>
-          <w:rFonts w:ascii="Calibri" w:hAnsi="Calibri"/>
+          <w:rFonts w:asciiTheme="minorHAnsi" w:eastAsiaTheme="minorEastAsia" w:hAnsiTheme="minorHAnsi" w:cstheme="minorBidi"/>
           <w:caps w:val="0"/>
           <w:noProof/>
           <w:color w:val="auto"/>
@@ -1771,7 +1773,7 @@
           <w:lang w:eastAsia="es-CL"/>
         </w:rPr>
       </w:pPr>
-      <w:hyperlink w:anchor="_Toc527753196" w:history="1">
+      <w:hyperlink w:anchor="_Toc528001302" w:history="1">
         <w:r>
           <w:rPr>
             <w:rStyle w:val="Hipervnculo"/>
@@ -1781,7 +1783,7 @@
         </w:r>
         <w:r>
           <w:rPr>
-            <w:rFonts w:ascii="Calibri" w:hAnsi="Calibri"/>
+            <w:rFonts w:asciiTheme="minorHAnsi" w:eastAsiaTheme="minorEastAsia" w:hAnsiTheme="minorHAnsi" w:cstheme="minorBidi"/>
             <w:caps w:val="0"/>
             <w:noProof/>
             <w:color w:val="auto"/>
@@ -1816,7 +1818,7 @@
             <w:noProof/>
             <w:webHidden/>
           </w:rPr>
-          <w:instrText xml:space="preserve"> PAGEREF _Toc527753196 \h </w:instrText>
+          <w:instrText xml:space="preserve"> PAGEREF _Toc528001302 \h </w:instrText>
         </w:r>
         <w:r>
           <w:rPr>
@@ -1851,7 +1853,7 @@
       <w:pPr>
         <w:pStyle w:val="TDC2"/>
         <w:rPr>
-          <w:rFonts w:ascii="Calibri" w:hAnsi="Calibri"/>
+          <w:rFonts w:asciiTheme="minorHAnsi" w:eastAsiaTheme="minorEastAsia" w:hAnsiTheme="minorHAnsi" w:cstheme="minorBidi"/>
           <w:caps w:val="0"/>
           <w:noProof/>
           <w:color w:val="auto"/>
@@ -1859,7 +1861,7 @@
           <w:lang w:eastAsia="es-CL"/>
         </w:rPr>
       </w:pPr>
-      <w:hyperlink w:anchor="_Toc527753197" w:history="1">
+      <w:hyperlink w:anchor="_Toc528001303" w:history="1">
         <w:r>
           <w:rPr>
             <w:rStyle w:val="Hipervnculo"/>
@@ -1869,7 +1871,7 @@
         </w:r>
         <w:r>
           <w:rPr>
-            <w:rFonts w:ascii="Calibri" w:hAnsi="Calibri"/>
+            <w:rFonts w:asciiTheme="minorHAnsi" w:eastAsiaTheme="minorEastAsia" w:hAnsiTheme="minorHAnsi" w:cstheme="minorBidi"/>
             <w:caps w:val="0"/>
             <w:noProof/>
             <w:color w:val="auto"/>
@@ -1904,7 +1906,7 @@
             <w:noProof/>
             <w:webHidden/>
           </w:rPr>
-          <w:instrText xml:space="preserve"> PAGEREF _Toc527753197 \h </w:instrText>
+          <w:instrText xml:space="preserve"> PAGEREF _Toc528001303 \h </w:instrText>
         </w:r>
         <w:r>
           <w:rPr>
@@ -1939,14 +1941,14 @@
       <w:pPr>
         <w:pStyle w:val="TDC3"/>
         <w:rPr>
-          <w:rFonts w:ascii="Calibri" w:hAnsi="Calibri"/>
+          <w:rFonts w:asciiTheme="minorHAnsi" w:eastAsiaTheme="minorEastAsia" w:hAnsiTheme="minorHAnsi" w:cstheme="minorBidi"/>
           <w:noProof/>
           <w:color w:val="auto"/>
           <w:szCs w:val="22"/>
           <w:lang w:eastAsia="es-CL"/>
         </w:rPr>
       </w:pPr>
-      <w:hyperlink w:anchor="_Toc527753198" w:history="1">
+      <w:hyperlink w:anchor="_Toc528001304" w:history="1">
         <w:r>
           <w:rPr>
             <w:rStyle w:val="Hipervnculo"/>
@@ -1956,7 +1958,7 @@
         </w:r>
         <w:r>
           <w:rPr>
-            <w:rFonts w:ascii="Calibri" w:hAnsi="Calibri"/>
+            <w:rFonts w:asciiTheme="minorHAnsi" w:eastAsiaTheme="minorEastAsia" w:hAnsiTheme="minorHAnsi" w:cstheme="minorBidi"/>
             <w:noProof/>
             <w:color w:val="auto"/>
             <w:szCs w:val="22"/>
@@ -1990,7 +1992,7 @@
             <w:noProof/>
             <w:webHidden/>
           </w:rPr>
-          <w:instrText xml:space="preserve"> PAGEREF _Toc527753198 \h </w:instrText>
+          <w:instrText xml:space="preserve"> PAGEREF _Toc528001304 \h </w:instrText>
         </w:r>
         <w:r>
           <w:rPr>
@@ -2025,14 +2027,14 @@
       <w:pPr>
         <w:pStyle w:val="TDC3"/>
         <w:rPr>
-          <w:rFonts w:ascii="Calibri" w:hAnsi="Calibri"/>
+          <w:rFonts w:asciiTheme="minorHAnsi" w:eastAsiaTheme="minorEastAsia" w:hAnsiTheme="minorHAnsi" w:cstheme="minorBidi"/>
           <w:noProof/>
           <w:color w:val="auto"/>
           <w:szCs w:val="22"/>
           <w:lang w:eastAsia="es-CL"/>
         </w:rPr>
       </w:pPr>
-      <w:hyperlink w:anchor="_Toc527753199" w:history="1">
+      <w:hyperlink w:anchor="_Toc528001305" w:history="1">
         <w:r>
           <w:rPr>
             <w:rStyle w:val="Hipervnculo"/>
@@ -2042,7 +2044,7 @@
         </w:r>
         <w:r>
           <w:rPr>
-            <w:rFonts w:ascii="Calibri" w:hAnsi="Calibri"/>
+            <w:rFonts w:asciiTheme="minorHAnsi" w:eastAsiaTheme="minorEastAsia" w:hAnsiTheme="minorHAnsi" w:cstheme="minorBidi"/>
             <w:noProof/>
             <w:color w:val="auto"/>
             <w:szCs w:val="22"/>
@@ -2076,7 +2078,7 @@
             <w:noProof/>
             <w:webHidden/>
           </w:rPr>
-          <w:instrText xml:space="preserve"> PAGEREF _Toc527753199 \h </w:instrText>
+          <w:instrText xml:space="preserve"> PAGEREF _Toc528001305 \h </w:instrText>
         </w:r>
         <w:r>
           <w:rPr>
@@ -2111,7 +2113,7 @@
       <w:pPr>
         <w:pStyle w:val="TDC2"/>
         <w:rPr>
-          <w:rFonts w:ascii="Calibri" w:hAnsi="Calibri"/>
+          <w:rFonts w:asciiTheme="minorHAnsi" w:eastAsiaTheme="minorEastAsia" w:hAnsiTheme="minorHAnsi" w:cstheme="minorBidi"/>
           <w:caps w:val="0"/>
           <w:noProof/>
           <w:color w:val="auto"/>
@@ -2119,7 +2121,7 @@
           <w:lang w:eastAsia="es-CL"/>
         </w:rPr>
       </w:pPr>
-      <w:hyperlink w:anchor="_Toc527753200" w:history="1">
+      <w:hyperlink w:anchor="_Toc528001306" w:history="1">
         <w:r>
           <w:rPr>
             <w:rStyle w:val="Hipervnculo"/>
@@ -2129,7 +2131,7 @@
         </w:r>
         <w:r>
           <w:rPr>
-            <w:rFonts w:ascii="Calibri" w:hAnsi="Calibri"/>
+            <w:rFonts w:asciiTheme="minorHAnsi" w:eastAsiaTheme="minorEastAsia" w:hAnsiTheme="minorHAnsi" w:cstheme="minorBidi"/>
             <w:caps w:val="0"/>
             <w:noProof/>
             <w:color w:val="auto"/>
@@ -2164,7 +2166,7 @@
             <w:noProof/>
             <w:webHidden/>
           </w:rPr>
-          <w:instrText xml:space="preserve"> PAGEREF _Toc527753200 \h </w:instrText>
+          <w:instrText xml:space="preserve"> PAGEREF _Toc528001306 \h </w:instrText>
         </w:r>
         <w:r>
           <w:rPr>
@@ -2199,7 +2201,7 @@
       <w:pPr>
         <w:pStyle w:val="TDC2"/>
         <w:rPr>
-          <w:rFonts w:ascii="Calibri" w:hAnsi="Calibri"/>
+          <w:rFonts w:asciiTheme="minorHAnsi" w:eastAsiaTheme="minorEastAsia" w:hAnsiTheme="minorHAnsi" w:cstheme="minorBidi"/>
           <w:caps w:val="0"/>
           <w:noProof/>
           <w:color w:val="auto"/>
@@ -2207,7 +2209,7 @@
           <w:lang w:eastAsia="es-CL"/>
         </w:rPr>
       </w:pPr>
-      <w:hyperlink w:anchor="_Toc527753201" w:history="1">
+      <w:hyperlink w:anchor="_Toc528001307" w:history="1">
         <w:r>
           <w:rPr>
             <w:rStyle w:val="Hipervnculo"/>
@@ -2217,7 +2219,7 @@
         </w:r>
         <w:r>
           <w:rPr>
-            <w:rFonts w:ascii="Calibri" w:hAnsi="Calibri"/>
+            <w:rFonts w:asciiTheme="minorHAnsi" w:eastAsiaTheme="minorEastAsia" w:hAnsiTheme="minorHAnsi" w:cstheme="minorBidi"/>
             <w:caps w:val="0"/>
             <w:noProof/>
             <w:color w:val="auto"/>
@@ -2252,7 +2254,7 @@
             <w:noProof/>
             <w:webHidden/>
           </w:rPr>
-          <w:instrText xml:space="preserve"> PAGEREF _Toc527753201 \h </w:instrText>
+          <w:instrText xml:space="preserve"> PAGEREF _Toc528001307 \h </w:instrText>
         </w:r>
         <w:r>
           <w:rPr>
@@ -2287,7 +2289,7 @@
       <w:pPr>
         <w:pStyle w:val="TDC2"/>
         <w:rPr>
-          <w:rFonts w:ascii="Calibri" w:hAnsi="Calibri"/>
+          <w:rFonts w:asciiTheme="minorHAnsi" w:eastAsiaTheme="minorEastAsia" w:hAnsiTheme="minorHAnsi" w:cstheme="minorBidi"/>
           <w:caps w:val="0"/>
           <w:noProof/>
           <w:color w:val="auto"/>
@@ -2295,7 +2297,7 @@
           <w:lang w:eastAsia="es-CL"/>
         </w:rPr>
       </w:pPr>
-      <w:hyperlink w:anchor="_Toc527753202" w:history="1">
+      <w:hyperlink w:anchor="_Toc528001308" w:history="1">
         <w:r>
           <w:rPr>
             <w:rStyle w:val="Hipervnculo"/>
@@ -2305,7 +2307,7 @@
         </w:r>
         <w:r>
           <w:rPr>
-            <w:rFonts w:ascii="Calibri" w:hAnsi="Calibri"/>
+            <w:rFonts w:asciiTheme="minorHAnsi" w:eastAsiaTheme="minorEastAsia" w:hAnsiTheme="minorHAnsi" w:cstheme="minorBidi"/>
             <w:caps w:val="0"/>
             <w:noProof/>
             <w:color w:val="auto"/>
@@ -2340,7 +2342,7 @@
             <w:noProof/>
             <w:webHidden/>
           </w:rPr>
-          <w:instrText xml:space="preserve"> PAGEREF _Toc527753202 \h </w:instrText>
+          <w:instrText xml:space="preserve"> PAGEREF _Toc528001308 \h </w:instrText>
         </w:r>
         <w:r>
           <w:rPr>
@@ -2375,7 +2377,7 @@
       <w:pPr>
         <w:pStyle w:val="TDC1"/>
         <w:rPr>
-          <w:rFonts w:ascii="Calibri" w:hAnsi="Calibri"/>
+          <w:rFonts w:asciiTheme="minorHAnsi" w:eastAsiaTheme="minorEastAsia" w:hAnsiTheme="minorHAnsi" w:cstheme="minorBidi"/>
           <w:b w:val="0"/>
           <w:caps w:val="0"/>
           <w:noProof/>
@@ -2385,7 +2387,7 @@
           <w:lang w:eastAsia="es-CL"/>
         </w:rPr>
       </w:pPr>
-      <w:hyperlink w:anchor="_Toc527753203" w:history="1">
+      <w:hyperlink w:anchor="_Toc528001309" w:history="1">
         <w:r>
           <w:rPr>
             <w:rStyle w:val="Hipervnculo"/>
@@ -2412,7 +2414,7 @@
             <w:noProof/>
             <w:webHidden/>
           </w:rPr>
-          <w:instrText xml:space="preserve"> PAGEREF _Toc527753203 \h </w:instrText>
+          <w:instrText xml:space="preserve"> PAGEREF _Toc528001309 \h </w:instrText>
         </w:r>
         <w:r>
           <w:rPr>
@@ -2447,7 +2449,7 @@
       <w:pPr>
         <w:pStyle w:val="TDC2"/>
         <w:rPr>
-          <w:rFonts w:ascii="Calibri" w:hAnsi="Calibri"/>
+          <w:rFonts w:asciiTheme="minorHAnsi" w:eastAsiaTheme="minorEastAsia" w:hAnsiTheme="minorHAnsi" w:cstheme="minorBidi"/>
           <w:caps w:val="0"/>
           <w:noProof/>
           <w:color w:val="auto"/>
@@ -2455,7 +2457,7 @@
           <w:lang w:eastAsia="es-CL"/>
         </w:rPr>
       </w:pPr>
-      <w:hyperlink w:anchor="_Toc527753204" w:history="1">
+      <w:hyperlink w:anchor="_Toc528001310" w:history="1">
         <w:r>
           <w:rPr>
             <w:rStyle w:val="Hipervnculo"/>
@@ -2465,7 +2467,7 @@
         </w:r>
         <w:r>
           <w:rPr>
-            <w:rFonts w:ascii="Calibri" w:hAnsi="Calibri"/>
+            <w:rFonts w:asciiTheme="minorHAnsi" w:eastAsiaTheme="minorEastAsia" w:hAnsiTheme="minorHAnsi" w:cstheme="minorBidi"/>
             <w:caps w:val="0"/>
             <w:noProof/>
             <w:color w:val="auto"/>
@@ -2500,7 +2502,7 @@
             <w:noProof/>
             <w:webHidden/>
           </w:rPr>
-          <w:instrText xml:space="preserve"> PAGEREF _Toc527753204 \h </w:instrText>
+          <w:instrText xml:space="preserve"> PAGEREF _Toc528001310 \h </w:instrText>
         </w:r>
         <w:r>
           <w:rPr>
@@ -2535,14 +2537,14 @@
       <w:pPr>
         <w:pStyle w:val="TDC3"/>
         <w:rPr>
-          <w:rFonts w:ascii="Calibri" w:hAnsi="Calibri"/>
+          <w:rFonts w:asciiTheme="minorHAnsi" w:eastAsiaTheme="minorEastAsia" w:hAnsiTheme="minorHAnsi" w:cstheme="minorBidi"/>
           <w:noProof/>
           <w:color w:val="auto"/>
           <w:szCs w:val="22"/>
           <w:lang w:eastAsia="es-CL"/>
         </w:rPr>
       </w:pPr>
-      <w:hyperlink w:anchor="_Toc527753205" w:history="1">
+      <w:hyperlink w:anchor="_Toc528001311" w:history="1">
         <w:r>
           <w:rPr>
             <w:rStyle w:val="Hipervnculo"/>
@@ -2552,7 +2554,7 @@
         </w:r>
         <w:r>
           <w:rPr>
-            <w:rFonts w:ascii="Calibri" w:hAnsi="Calibri"/>
+            <w:rFonts w:asciiTheme="minorHAnsi" w:eastAsiaTheme="minorEastAsia" w:hAnsiTheme="minorHAnsi" w:cstheme="minorBidi"/>
             <w:noProof/>
             <w:color w:val="auto"/>
             <w:szCs w:val="22"/>
@@ -2586,7 +2588,7 @@
             <w:noProof/>
             <w:webHidden/>
           </w:rPr>
-          <w:instrText xml:space="preserve"> PAGEREF _Toc527753205 \h </w:instrText>
+          <w:instrText xml:space="preserve"> PAGEREF _Toc528001311 \h </w:instrText>
         </w:r>
         <w:r>
           <w:rPr>
@@ -2621,14 +2623,14 @@
       <w:pPr>
         <w:pStyle w:val="TDC3"/>
         <w:rPr>
-          <w:rFonts w:ascii="Calibri" w:hAnsi="Calibri"/>
+          <w:rFonts w:asciiTheme="minorHAnsi" w:eastAsiaTheme="minorEastAsia" w:hAnsiTheme="minorHAnsi" w:cstheme="minorBidi"/>
           <w:noProof/>
           <w:color w:val="auto"/>
           <w:szCs w:val="22"/>
           <w:lang w:eastAsia="es-CL"/>
         </w:rPr>
       </w:pPr>
-      <w:hyperlink w:anchor="_Toc527753206" w:history="1">
+      <w:hyperlink w:anchor="_Toc528001312" w:history="1">
         <w:r>
           <w:rPr>
             <w:rStyle w:val="Hipervnculo"/>
@@ -2638,7 +2640,7 @@
         </w:r>
         <w:r>
           <w:rPr>
-            <w:rFonts w:ascii="Calibri" w:hAnsi="Calibri"/>
+            <w:rFonts w:asciiTheme="minorHAnsi" w:eastAsiaTheme="minorEastAsia" w:hAnsiTheme="minorHAnsi" w:cstheme="minorBidi"/>
             <w:noProof/>
             <w:color w:val="auto"/>
             <w:szCs w:val="22"/>
@@ -2672,7 +2674,7 @@
             <w:noProof/>
             <w:webHidden/>
           </w:rPr>
-          <w:instrText xml:space="preserve"> PAGEREF _Toc527753206 \h </w:instrText>
+          <w:instrText xml:space="preserve"> PAGEREF _Toc528001312 \h </w:instrText>
         </w:r>
         <w:r>
           <w:rPr>
@@ -2707,14 +2709,14 @@
       <w:pPr>
         <w:pStyle w:val="TDC3"/>
         <w:rPr>
-          <w:rFonts w:ascii="Calibri" w:hAnsi="Calibri"/>
+          <w:rFonts w:asciiTheme="minorHAnsi" w:eastAsiaTheme="minorEastAsia" w:hAnsiTheme="minorHAnsi" w:cstheme="minorBidi"/>
           <w:noProof/>
           <w:color w:val="auto"/>
           <w:szCs w:val="22"/>
           <w:lang w:eastAsia="es-CL"/>
         </w:rPr>
       </w:pPr>
-      <w:hyperlink w:anchor="_Toc527753207" w:history="1">
+      <w:hyperlink w:anchor="_Toc528001313" w:history="1">
         <w:r>
           <w:rPr>
             <w:rStyle w:val="Hipervnculo"/>
@@ -2724,7 +2726,7 @@
         </w:r>
         <w:r>
           <w:rPr>
-            <w:rFonts w:ascii="Calibri" w:hAnsi="Calibri"/>
+            <w:rFonts w:asciiTheme="minorHAnsi" w:eastAsiaTheme="minorEastAsia" w:hAnsiTheme="minorHAnsi" w:cstheme="minorBidi"/>
             <w:noProof/>
             <w:color w:val="auto"/>
             <w:szCs w:val="22"/>
@@ -2758,7 +2760,7 @@
             <w:noProof/>
             <w:webHidden/>
           </w:rPr>
-          <w:instrText xml:space="preserve"> PAGEREF _Toc527753207 \h </w:instrText>
+          <w:instrText xml:space="preserve"> PAGEREF _Toc528001313 \h </w:instrText>
         </w:r>
         <w:r>
           <w:rPr>
@@ -2793,7 +2795,7 @@
       <w:pPr>
         <w:pStyle w:val="TDC2"/>
         <w:rPr>
-          <w:rFonts w:ascii="Calibri" w:hAnsi="Calibri"/>
+          <w:rFonts w:asciiTheme="minorHAnsi" w:eastAsiaTheme="minorEastAsia" w:hAnsiTheme="minorHAnsi" w:cstheme="minorBidi"/>
           <w:caps w:val="0"/>
           <w:noProof/>
           <w:color w:val="auto"/>
@@ -2801,7 +2803,7 @@
           <w:lang w:eastAsia="es-CL"/>
         </w:rPr>
       </w:pPr>
-      <w:hyperlink w:anchor="_Toc527753208" w:history="1">
+      <w:hyperlink w:anchor="_Toc528001314" w:history="1">
         <w:r>
           <w:rPr>
             <w:rStyle w:val="Hipervnculo"/>
@@ -2811,7 +2813,7 @@
         </w:r>
         <w:r>
           <w:rPr>
-            <w:rFonts w:ascii="Calibri" w:hAnsi="Calibri"/>
+            <w:rFonts w:asciiTheme="minorHAnsi" w:eastAsiaTheme="minorEastAsia" w:hAnsiTheme="minorHAnsi" w:cstheme="minorBidi"/>
             <w:caps w:val="0"/>
             <w:noProof/>
             <w:color w:val="auto"/>
@@ -2846,7 +2848,7 @@
             <w:noProof/>
             <w:webHidden/>
           </w:rPr>
-          <w:instrText xml:space="preserve"> PAGEREF _Toc527753208 \h </w:instrText>
+          <w:instrText xml:space="preserve"> PAGEREF _Toc528001314 \h </w:instrText>
         </w:r>
         <w:r>
           <w:rPr>
@@ -2881,14 +2883,14 @@
       <w:pPr>
         <w:pStyle w:val="TDC3"/>
         <w:rPr>
-          <w:rFonts w:ascii="Calibri" w:hAnsi="Calibri"/>
+          <w:rFonts w:asciiTheme="minorHAnsi" w:eastAsiaTheme="minorEastAsia" w:hAnsiTheme="minorHAnsi" w:cstheme="minorBidi"/>
           <w:noProof/>
           <w:color w:val="auto"/>
           <w:szCs w:val="22"/>
           <w:lang w:eastAsia="es-CL"/>
         </w:rPr>
       </w:pPr>
-      <w:hyperlink w:anchor="_Toc527753209" w:history="1">
+      <w:hyperlink w:anchor="_Toc528001315" w:history="1">
         <w:r>
           <w:rPr>
             <w:rStyle w:val="Hipervnculo"/>
@@ -2898,7 +2900,7 @@
         </w:r>
         <w:r>
           <w:rPr>
-            <w:rFonts w:ascii="Calibri" w:hAnsi="Calibri"/>
+            <w:rFonts w:asciiTheme="minorHAnsi" w:eastAsiaTheme="minorEastAsia" w:hAnsiTheme="minorHAnsi" w:cstheme="minorBidi"/>
             <w:noProof/>
             <w:color w:val="auto"/>
             <w:szCs w:val="22"/>
@@ -2932,7 +2934,7 @@
             <w:noProof/>
             <w:webHidden/>
           </w:rPr>
-          <w:instrText xml:space="preserve"> PAGEREF _Toc527753209 \h </w:instrText>
+          <w:instrText xml:space="preserve"> PAGEREF _Toc528001315 \h </w:instrText>
         </w:r>
         <w:r>
           <w:rPr>
@@ -2967,14 +2969,14 @@
       <w:pPr>
         <w:pStyle w:val="TDC3"/>
         <w:rPr>
-          <w:rFonts w:ascii="Calibri" w:hAnsi="Calibri"/>
+          <w:rFonts w:asciiTheme="minorHAnsi" w:eastAsiaTheme="minorEastAsia" w:hAnsiTheme="minorHAnsi" w:cstheme="minorBidi"/>
           <w:noProof/>
           <w:color w:val="auto"/>
           <w:szCs w:val="22"/>
           <w:lang w:eastAsia="es-CL"/>
         </w:rPr>
       </w:pPr>
-      <w:hyperlink w:anchor="_Toc527753210" w:history="1">
+      <w:hyperlink w:anchor="_Toc528001316" w:history="1">
         <w:r>
           <w:rPr>
             <w:rStyle w:val="Hipervnculo"/>
@@ -2984,7 +2986,7 @@
         </w:r>
         <w:r>
           <w:rPr>
-            <w:rFonts w:ascii="Calibri" w:hAnsi="Calibri"/>
+            <w:rFonts w:asciiTheme="minorHAnsi" w:eastAsiaTheme="minorEastAsia" w:hAnsiTheme="minorHAnsi" w:cstheme="minorBidi"/>
             <w:noProof/>
             <w:color w:val="auto"/>
             <w:szCs w:val="22"/>
@@ -3018,7 +3020,7 @@
             <w:noProof/>
             <w:webHidden/>
           </w:rPr>
-          <w:instrText xml:space="preserve"> PAGEREF _Toc527753210 \h </w:instrText>
+          <w:instrText xml:space="preserve"> PAGEREF _Toc528001316 \h </w:instrText>
         </w:r>
         <w:r>
           <w:rPr>
@@ -3053,14 +3055,14 @@
       <w:pPr>
         <w:pStyle w:val="TDC3"/>
         <w:rPr>
-          <w:rFonts w:ascii="Calibri" w:hAnsi="Calibri"/>
+          <w:rFonts w:asciiTheme="minorHAnsi" w:eastAsiaTheme="minorEastAsia" w:hAnsiTheme="minorHAnsi" w:cstheme="minorBidi"/>
           <w:noProof/>
           <w:color w:val="auto"/>
           <w:szCs w:val="22"/>
           <w:lang w:eastAsia="es-CL"/>
         </w:rPr>
       </w:pPr>
-      <w:hyperlink w:anchor="_Toc527753211" w:history="1">
+      <w:hyperlink w:anchor="_Toc528001317" w:history="1">
         <w:r>
           <w:rPr>
             <w:rStyle w:val="Hipervnculo"/>
@@ -3070,7 +3072,7 @@
         </w:r>
         <w:r>
           <w:rPr>
-            <w:rFonts w:ascii="Calibri" w:hAnsi="Calibri"/>
+            <w:rFonts w:asciiTheme="minorHAnsi" w:eastAsiaTheme="minorEastAsia" w:hAnsiTheme="minorHAnsi" w:cstheme="minorBidi"/>
             <w:noProof/>
             <w:color w:val="auto"/>
             <w:szCs w:val="22"/>
@@ -3104,7 +3106,7 @@
             <w:noProof/>
             <w:webHidden/>
           </w:rPr>
-          <w:instrText xml:space="preserve"> PAGEREF _Toc527753211 \h </w:instrText>
+          <w:instrText xml:space="preserve"> PAGEREF _Toc528001317 \h </w:instrText>
         </w:r>
         <w:r>
           <w:rPr>
@@ -3139,7 +3141,7 @@
       <w:pPr>
         <w:pStyle w:val="TDC2"/>
         <w:rPr>
-          <w:rFonts w:ascii="Calibri" w:hAnsi="Calibri"/>
+          <w:rFonts w:asciiTheme="minorHAnsi" w:eastAsiaTheme="minorEastAsia" w:hAnsiTheme="minorHAnsi" w:cstheme="minorBidi"/>
           <w:caps w:val="0"/>
           <w:noProof/>
           <w:color w:val="auto"/>
@@ -3147,7 +3149,7 @@
           <w:lang w:eastAsia="es-CL"/>
         </w:rPr>
       </w:pPr>
-      <w:hyperlink w:anchor="_Toc527753212" w:history="1">
+      <w:hyperlink w:anchor="_Toc528001318" w:history="1">
         <w:r>
           <w:rPr>
             <w:rStyle w:val="Hipervnculo"/>
@@ -3157,7 +3159,7 @@
         </w:r>
         <w:r>
           <w:rPr>
-            <w:rFonts w:ascii="Calibri" w:hAnsi="Calibri"/>
+            <w:rFonts w:asciiTheme="minorHAnsi" w:eastAsiaTheme="minorEastAsia" w:hAnsiTheme="minorHAnsi" w:cstheme="minorBidi"/>
             <w:caps w:val="0"/>
             <w:noProof/>
             <w:color w:val="auto"/>
@@ -3192,7 +3194,7 @@
             <w:noProof/>
             <w:webHidden/>
           </w:rPr>
-          <w:instrText xml:space="preserve"> PAGEREF _Toc527753212 \h </w:instrText>
+          <w:instrText xml:space="preserve"> PAGEREF _Toc528001318 \h </w:instrText>
         </w:r>
         <w:r>
           <w:rPr>
@@ -3227,14 +3229,14 @@
       <w:pPr>
         <w:pStyle w:val="TDC3"/>
         <w:rPr>
-          <w:rFonts w:ascii="Calibri" w:hAnsi="Calibri"/>
+          <w:rFonts w:asciiTheme="minorHAnsi" w:eastAsiaTheme="minorEastAsia" w:hAnsiTheme="minorHAnsi" w:cstheme="minorBidi"/>
           <w:noProof/>
           <w:color w:val="auto"/>
           <w:szCs w:val="22"/>
           <w:lang w:eastAsia="es-CL"/>
         </w:rPr>
       </w:pPr>
-      <w:hyperlink w:anchor="_Toc527753213" w:history="1">
+      <w:hyperlink w:anchor="_Toc528001319" w:history="1">
         <w:r>
           <w:rPr>
             <w:rStyle w:val="Hipervnculo"/>
@@ -3244,7 +3246,7 @@
         </w:r>
         <w:r>
           <w:rPr>
-            <w:rFonts w:ascii="Calibri" w:hAnsi="Calibri"/>
+            <w:rFonts w:asciiTheme="minorHAnsi" w:eastAsiaTheme="minorEastAsia" w:hAnsiTheme="minorHAnsi" w:cstheme="minorBidi"/>
             <w:noProof/>
             <w:color w:val="auto"/>
             <w:szCs w:val="22"/>
@@ -3278,7 +3280,7 @@
             <w:noProof/>
             <w:webHidden/>
           </w:rPr>
-          <w:instrText xml:space="preserve"> PAGEREF _Toc527753213 \h </w:instrText>
+          <w:instrText xml:space="preserve"> PAGEREF _Toc528001319 \h </w:instrText>
         </w:r>
         <w:r>
           <w:rPr>
@@ -3313,14 +3315,14 @@
       <w:pPr>
         <w:pStyle w:val="TDC3"/>
         <w:rPr>
-          <w:rFonts w:ascii="Calibri" w:hAnsi="Calibri"/>
+          <w:rFonts w:asciiTheme="minorHAnsi" w:eastAsiaTheme="minorEastAsia" w:hAnsiTheme="minorHAnsi" w:cstheme="minorBidi"/>
           <w:noProof/>
           <w:color w:val="auto"/>
           <w:szCs w:val="22"/>
           <w:lang w:eastAsia="es-CL"/>
         </w:rPr>
       </w:pPr>
-      <w:hyperlink w:anchor="_Toc527753214" w:history="1">
+      <w:hyperlink w:anchor="_Toc528001320" w:history="1">
         <w:r>
           <w:rPr>
             <w:rStyle w:val="Hipervnculo"/>
@@ -3330,7 +3332,7 @@
         </w:r>
         <w:r>
           <w:rPr>
-            <w:rFonts w:ascii="Calibri" w:hAnsi="Calibri"/>
+            <w:rFonts w:asciiTheme="minorHAnsi" w:eastAsiaTheme="minorEastAsia" w:hAnsiTheme="minorHAnsi" w:cstheme="minorBidi"/>
             <w:noProof/>
             <w:color w:val="auto"/>
             <w:szCs w:val="22"/>
@@ -3343,7 +3345,7 @@
             <w:rStyle w:val="Hipervnculo"/>
             <w:noProof/>
           </w:rPr>
-          <w:t>Validación de la Estructura</w:t>
+          <w:t>Elaboración de Contenidos</w:t>
         </w:r>
         <w:r>
           <w:rPr>
@@ -3364,7 +3366,7 @@
             <w:noProof/>
             <w:webHidden/>
           </w:rPr>
-          <w:instrText xml:space="preserve"> PAGEREF _Toc527753214 \h </w:instrText>
+          <w:instrText xml:space="preserve"> PAGEREF _Toc528001320 \h </w:instrText>
         </w:r>
         <w:r>
           <w:rPr>
@@ -3384,7 +3386,7 @@
             <w:noProof/>
             <w:webHidden/>
           </w:rPr>
-          <w:t>59</w:t>
+          <w:t>62</w:t>
         </w:r>
         <w:r>
           <w:rPr>
@@ -3397,181 +3399,9 @@
     </w:p>
     <w:p>
       <w:pPr>
-        <w:pStyle w:val="TDC3"/>
-        <w:rPr>
-          <w:rFonts w:ascii="Calibri" w:hAnsi="Calibri"/>
-          <w:noProof/>
-          <w:color w:val="auto"/>
-          <w:szCs w:val="22"/>
-          <w:lang w:eastAsia="es-CL"/>
-        </w:rPr>
-      </w:pPr>
-      <w:hyperlink w:anchor="_Toc527753215" w:history="1">
-        <w:r>
-          <w:rPr>
-            <w:rStyle w:val="Hipervnculo"/>
-            <w:noProof/>
-          </w:rPr>
-          <w:t>3.3.3</w:t>
-        </w:r>
-        <w:r>
-          <w:rPr>
-            <w:rFonts w:ascii="Calibri" w:hAnsi="Calibri"/>
-            <w:noProof/>
-            <w:color w:val="auto"/>
-            <w:szCs w:val="22"/>
-            <w:lang w:eastAsia="es-CL"/>
-          </w:rPr>
-          <w:tab/>
-        </w:r>
-        <w:r>
-          <w:rPr>
-            <w:rStyle w:val="Hipervnculo"/>
-            <w:noProof/>
-          </w:rPr>
-          <w:t>Elaboración de Contenidos</w:t>
-        </w:r>
-        <w:r>
-          <w:rPr>
-            <w:noProof/>
-            <w:webHidden/>
-          </w:rPr>
-          <w:tab/>
-        </w:r>
-        <w:r>
-          <w:rPr>
-            <w:noProof/>
-            <w:webHidden/>
-          </w:rPr>
-          <w:fldChar w:fldCharType="begin"/>
-        </w:r>
-        <w:r>
-          <w:rPr>
-            <w:noProof/>
-            <w:webHidden/>
-          </w:rPr>
-          <w:instrText xml:space="preserve"> PAGEREF _Toc527753215 \h </w:instrText>
-        </w:r>
-        <w:r>
-          <w:rPr>
-            <w:noProof/>
-            <w:webHidden/>
-          </w:rPr>
-        </w:r>
-        <w:r>
-          <w:rPr>
-            <w:noProof/>
-            <w:webHidden/>
-          </w:rPr>
-          <w:fldChar w:fldCharType="separate"/>
-        </w:r>
-        <w:r>
-          <w:rPr>
-            <w:noProof/>
-            <w:webHidden/>
-          </w:rPr>
-          <w:t>59</w:t>
-        </w:r>
-        <w:r>
-          <w:rPr>
-            <w:noProof/>
-            <w:webHidden/>
-          </w:rPr>
-          <w:fldChar w:fldCharType="end"/>
-        </w:r>
-      </w:hyperlink>
-    </w:p>
-    <w:p>
-      <w:pPr>
-        <w:pStyle w:val="TDC3"/>
-        <w:rPr>
-          <w:rFonts w:ascii="Calibri" w:hAnsi="Calibri"/>
-          <w:noProof/>
-          <w:color w:val="auto"/>
-          <w:szCs w:val="22"/>
-          <w:lang w:eastAsia="es-CL"/>
-        </w:rPr>
-      </w:pPr>
-      <w:hyperlink w:anchor="_Toc527753216" w:history="1">
-        <w:r>
-          <w:rPr>
-            <w:rStyle w:val="Hipervnculo"/>
-            <w:noProof/>
-          </w:rPr>
-          <w:t>3.3.4</w:t>
-        </w:r>
-        <w:r>
-          <w:rPr>
-            <w:rFonts w:ascii="Calibri" w:hAnsi="Calibri"/>
-            <w:noProof/>
-            <w:color w:val="auto"/>
-            <w:szCs w:val="22"/>
-            <w:lang w:eastAsia="es-CL"/>
-          </w:rPr>
-          <w:tab/>
-        </w:r>
-        <w:r>
-          <w:rPr>
-            <w:rStyle w:val="Hipervnculo"/>
-            <w:noProof/>
-          </w:rPr>
-          <w:t>Validación del Contenido</w:t>
-        </w:r>
-        <w:r>
-          <w:rPr>
-            <w:noProof/>
-            <w:webHidden/>
-          </w:rPr>
-          <w:tab/>
-        </w:r>
-        <w:r>
-          <w:rPr>
-            <w:noProof/>
-            <w:webHidden/>
-          </w:rPr>
-          <w:fldChar w:fldCharType="begin"/>
-        </w:r>
-        <w:r>
-          <w:rPr>
-            <w:noProof/>
-            <w:webHidden/>
-          </w:rPr>
-          <w:instrText xml:space="preserve"> PAGEREF _Toc527753216 \h </w:instrText>
-        </w:r>
-        <w:r>
-          <w:rPr>
-            <w:noProof/>
-            <w:webHidden/>
-          </w:rPr>
-        </w:r>
-        <w:r>
-          <w:rPr>
-            <w:noProof/>
-            <w:webHidden/>
-          </w:rPr>
-          <w:fldChar w:fldCharType="separate"/>
-        </w:r>
-        <w:r>
-          <w:rPr>
-            <w:noProof/>
-            <w:webHidden/>
-          </w:rPr>
-          <w:t>59</w:t>
-        </w:r>
-        <w:r>
-          <w:rPr>
-            <w:noProof/>
-            <w:webHidden/>
-          </w:rPr>
-          <w:fldChar w:fldCharType="end"/>
-        </w:r>
-      </w:hyperlink>
-    </w:p>
-    <w:p>
-      <w:pPr>
         <w:pStyle w:val="TDC2"/>
         <w:rPr>
-          <w:rFonts w:ascii="Calibri" w:hAnsi="Calibri"/>
+          <w:rFonts w:asciiTheme="minorHAnsi" w:eastAsiaTheme="minorEastAsia" w:hAnsiTheme="minorHAnsi" w:cstheme="minorBidi"/>
           <w:caps w:val="0"/>
           <w:noProof/>
           <w:color w:val="auto"/>
@@ -3579,7 +3409,7 @@
           <w:lang w:eastAsia="es-CL"/>
         </w:rPr>
       </w:pPr>
-      <w:hyperlink w:anchor="_Toc527753217" w:history="1">
+      <w:hyperlink w:anchor="_Toc528001321" w:history="1">
         <w:r>
           <w:rPr>
             <w:rStyle w:val="Hipervnculo"/>
@@ -3589,7 +3419,7 @@
         </w:r>
         <w:r>
           <w:rPr>
-            <w:rFonts w:ascii="Calibri" w:hAnsi="Calibri"/>
+            <w:rFonts w:asciiTheme="minorHAnsi" w:eastAsiaTheme="minorEastAsia" w:hAnsiTheme="minorHAnsi" w:cstheme="minorBidi"/>
             <w:caps w:val="0"/>
             <w:noProof/>
             <w:color w:val="auto"/>
@@ -3624,7 +3454,7 @@
             <w:noProof/>
             <w:webHidden/>
           </w:rPr>
-          <w:instrText xml:space="preserve"> PAGEREF _Toc527753217 \h </w:instrText>
+          <w:instrText xml:space="preserve"> PAGEREF _Toc528001321 \h </w:instrText>
         </w:r>
         <w:r>
           <w:rPr>
@@ -3644,7 +3474,7 @@
             <w:noProof/>
             <w:webHidden/>
           </w:rPr>
-          <w:t>60</w:t>
+          <w:t>63</w:t>
         </w:r>
         <w:r>
           <w:rPr>
@@ -3659,14 +3489,14 @@
       <w:pPr>
         <w:pStyle w:val="TDC3"/>
         <w:rPr>
-          <w:rFonts w:ascii="Calibri" w:hAnsi="Calibri"/>
+          <w:rFonts w:asciiTheme="minorHAnsi" w:eastAsiaTheme="minorEastAsia" w:hAnsiTheme="minorHAnsi" w:cstheme="minorBidi"/>
           <w:noProof/>
           <w:color w:val="auto"/>
           <w:szCs w:val="22"/>
           <w:lang w:eastAsia="es-CL"/>
         </w:rPr>
       </w:pPr>
-      <w:hyperlink w:anchor="_Toc527753218" w:history="1">
+      <w:hyperlink w:anchor="_Toc528001322" w:history="1">
         <w:r>
           <w:rPr>
             <w:rStyle w:val="Hipervnculo"/>
@@ -3676,7 +3506,7 @@
         </w:r>
         <w:r>
           <w:rPr>
-            <w:rFonts w:ascii="Calibri" w:hAnsi="Calibri"/>
+            <w:rFonts w:asciiTheme="minorHAnsi" w:eastAsiaTheme="minorEastAsia" w:hAnsiTheme="minorHAnsi" w:cstheme="minorBidi"/>
             <w:noProof/>
             <w:color w:val="auto"/>
             <w:szCs w:val="22"/>
@@ -3710,7 +3540,7 @@
             <w:noProof/>
             <w:webHidden/>
           </w:rPr>
-          <w:instrText xml:space="preserve"> PAGEREF _Toc527753218 \h </w:instrText>
+          <w:instrText xml:space="preserve"> PAGEREF _Toc528001322 \h </w:instrText>
         </w:r>
         <w:r>
           <w:rPr>
@@ -3730,7 +3560,7 @@
             <w:noProof/>
             <w:webHidden/>
           </w:rPr>
-          <w:t>60</w:t>
+          <w:t>63</w:t>
         </w:r>
         <w:r>
           <w:rPr>
@@ -3745,14 +3575,14 @@
       <w:pPr>
         <w:pStyle w:val="TDC3"/>
         <w:rPr>
-          <w:rFonts w:ascii="Calibri" w:hAnsi="Calibri"/>
+          <w:rFonts w:asciiTheme="minorHAnsi" w:eastAsiaTheme="minorEastAsia" w:hAnsiTheme="minorHAnsi" w:cstheme="minorBidi"/>
           <w:noProof/>
           <w:color w:val="auto"/>
           <w:szCs w:val="22"/>
           <w:lang w:eastAsia="es-CL"/>
         </w:rPr>
       </w:pPr>
-      <w:hyperlink w:anchor="_Toc527753219" w:history="1">
+      <w:hyperlink w:anchor="_Toc528001323" w:history="1">
         <w:r>
           <w:rPr>
             <w:rStyle w:val="Hipervnculo"/>
@@ -3762,7 +3592,7 @@
         </w:r>
         <w:r>
           <w:rPr>
-            <w:rFonts w:ascii="Calibri" w:hAnsi="Calibri"/>
+            <w:rFonts w:asciiTheme="minorHAnsi" w:eastAsiaTheme="minorEastAsia" w:hAnsiTheme="minorHAnsi" w:cstheme="minorBidi"/>
             <w:noProof/>
             <w:color w:val="auto"/>
             <w:szCs w:val="22"/>
@@ -3796,7 +3626,7 @@
             <w:noProof/>
             <w:webHidden/>
           </w:rPr>
-          <w:instrText xml:space="preserve"> PAGEREF _Toc527753219 \h </w:instrText>
+          <w:instrText xml:space="preserve"> PAGEREF _Toc528001323 \h </w:instrText>
         </w:r>
         <w:r>
           <w:rPr>
@@ -3816,7 +3646,7 @@
             <w:noProof/>
             <w:webHidden/>
           </w:rPr>
-          <w:t>60</w:t>
+          <w:t>63</w:t>
         </w:r>
         <w:r>
           <w:rPr>
@@ -3831,7 +3661,7 @@
       <w:pPr>
         <w:pStyle w:val="TDC2"/>
         <w:rPr>
-          <w:rFonts w:ascii="Calibri" w:hAnsi="Calibri"/>
+          <w:rFonts w:asciiTheme="minorHAnsi" w:eastAsiaTheme="minorEastAsia" w:hAnsiTheme="minorHAnsi" w:cstheme="minorBidi"/>
           <w:caps w:val="0"/>
           <w:noProof/>
           <w:color w:val="auto"/>
@@ -3839,7 +3669,7 @@
           <w:lang w:eastAsia="es-CL"/>
         </w:rPr>
       </w:pPr>
-      <w:hyperlink w:anchor="_Toc527753220" w:history="1">
+      <w:hyperlink w:anchor="_Toc528001324" w:history="1">
         <w:r>
           <w:rPr>
             <w:rStyle w:val="Hipervnculo"/>
@@ -3849,7 +3679,7 @@
         </w:r>
         <w:r>
           <w:rPr>
-            <w:rFonts w:ascii="Calibri" w:hAnsi="Calibri"/>
+            <w:rFonts w:asciiTheme="minorHAnsi" w:eastAsiaTheme="minorEastAsia" w:hAnsiTheme="minorHAnsi" w:cstheme="minorBidi"/>
             <w:caps w:val="0"/>
             <w:noProof/>
             <w:color w:val="auto"/>
@@ -3884,7 +3714,7 @@
             <w:noProof/>
             <w:webHidden/>
           </w:rPr>
-          <w:instrText xml:space="preserve"> PAGEREF _Toc527753220 \h </w:instrText>
+          <w:instrText xml:space="preserve"> PAGEREF _Toc528001324 \h </w:instrText>
         </w:r>
         <w:r>
           <w:rPr>
@@ -3904,7 +3734,7 @@
             <w:noProof/>
             <w:webHidden/>
           </w:rPr>
-          <w:t>60</w:t>
+          <w:t>64</w:t>
         </w:r>
         <w:r>
           <w:rPr>
@@ -3919,7 +3749,7 @@
       <w:pPr>
         <w:pStyle w:val="TDC1"/>
         <w:rPr>
-          <w:rFonts w:ascii="Calibri" w:hAnsi="Calibri"/>
+          <w:rFonts w:asciiTheme="minorHAnsi" w:eastAsiaTheme="minorEastAsia" w:hAnsiTheme="minorHAnsi" w:cstheme="minorBidi"/>
           <w:b w:val="0"/>
           <w:caps w:val="0"/>
           <w:noProof/>
@@ -3929,7 +3759,7 @@
           <w:lang w:eastAsia="es-CL"/>
         </w:rPr>
       </w:pPr>
-      <w:hyperlink w:anchor="_Toc527753221" w:history="1">
+      <w:hyperlink w:anchor="_Toc528001325" w:history="1">
         <w:r>
           <w:rPr>
             <w:rStyle w:val="Hipervnculo"/>
@@ -3956,7 +3786,7 @@
             <w:noProof/>
             <w:webHidden/>
           </w:rPr>
-          <w:instrText xml:space="preserve"> PAGEREF _Toc527753221 \h </w:instrText>
+          <w:instrText xml:space="preserve"> PAGEREF _Toc528001325 \h </w:instrText>
         </w:r>
         <w:r>
           <w:rPr>
@@ -3976,7 +3806,7 @@
             <w:noProof/>
             <w:webHidden/>
           </w:rPr>
-          <w:t>61</w:t>
+          <w:t>65</w:t>
         </w:r>
         <w:r>
           <w:rPr>
@@ -3991,7 +3821,7 @@
       <w:pPr>
         <w:pStyle w:val="TDC2"/>
         <w:rPr>
-          <w:rFonts w:ascii="Calibri" w:hAnsi="Calibri"/>
+          <w:rFonts w:asciiTheme="minorHAnsi" w:eastAsiaTheme="minorEastAsia" w:hAnsiTheme="minorHAnsi" w:cstheme="minorBidi"/>
           <w:caps w:val="0"/>
           <w:noProof/>
           <w:color w:val="auto"/>
@@ -3999,7 +3829,7 @@
           <w:lang w:eastAsia="es-CL"/>
         </w:rPr>
       </w:pPr>
-      <w:hyperlink w:anchor="_Toc527753222" w:history="1">
+      <w:hyperlink w:anchor="_Toc528001326" w:history="1">
         <w:r>
           <w:rPr>
             <w:rStyle w:val="Hipervnculo"/>
@@ -4009,7 +3839,7 @@
         </w:r>
         <w:r>
           <w:rPr>
-            <w:rFonts w:ascii="Calibri" w:hAnsi="Calibri"/>
+            <w:rFonts w:asciiTheme="minorHAnsi" w:eastAsiaTheme="minorEastAsia" w:hAnsiTheme="minorHAnsi" w:cstheme="minorBidi"/>
             <w:caps w:val="0"/>
             <w:noProof/>
             <w:color w:val="auto"/>
@@ -4044,7 +3874,7 @@
             <w:noProof/>
             <w:webHidden/>
           </w:rPr>
-          <w:instrText xml:space="preserve"> PAGEREF _Toc527753222 \h </w:instrText>
+          <w:instrText xml:space="preserve"> PAGEREF _Toc528001326 \h </w:instrText>
         </w:r>
         <w:r>
           <w:rPr>
@@ -4064,7 +3894,7 @@
             <w:noProof/>
             <w:webHidden/>
           </w:rPr>
-          <w:t>61</w:t>
+          <w:t>65</w:t>
         </w:r>
         <w:r>
           <w:rPr>
@@ -4079,7 +3909,7 @@
       <w:pPr>
         <w:pStyle w:val="TDC2"/>
         <w:rPr>
-          <w:rFonts w:ascii="Calibri" w:hAnsi="Calibri"/>
+          <w:rFonts w:asciiTheme="minorHAnsi" w:eastAsiaTheme="minorEastAsia" w:hAnsiTheme="minorHAnsi" w:cstheme="minorBidi"/>
           <w:caps w:val="0"/>
           <w:noProof/>
           <w:color w:val="auto"/>
@@ -4087,7 +3917,7 @@
           <w:lang w:eastAsia="es-CL"/>
         </w:rPr>
       </w:pPr>
-      <w:hyperlink w:anchor="_Toc527753223" w:history="1">
+      <w:hyperlink w:anchor="_Toc528001327" w:history="1">
         <w:r>
           <w:rPr>
             <w:rStyle w:val="Hipervnculo"/>
@@ -4097,7 +3927,7 @@
         </w:r>
         <w:r>
           <w:rPr>
-            <w:rFonts w:ascii="Calibri" w:hAnsi="Calibri"/>
+            <w:rFonts w:asciiTheme="minorHAnsi" w:eastAsiaTheme="minorEastAsia" w:hAnsiTheme="minorHAnsi" w:cstheme="minorBidi"/>
             <w:caps w:val="0"/>
             <w:noProof/>
             <w:color w:val="auto"/>
@@ -4132,7 +3962,7 @@
             <w:noProof/>
             <w:webHidden/>
           </w:rPr>
-          <w:instrText xml:space="preserve"> PAGEREF _Toc527753223 \h </w:instrText>
+          <w:instrText xml:space="preserve"> PAGEREF _Toc528001327 \h </w:instrText>
         </w:r>
         <w:r>
           <w:rPr>
@@ -4152,7 +3982,7 @@
             <w:noProof/>
             <w:webHidden/>
           </w:rPr>
-          <w:t>61</w:t>
+          <w:t>65</w:t>
         </w:r>
         <w:r>
           <w:rPr>
@@ -4167,7 +3997,7 @@
       <w:pPr>
         <w:pStyle w:val="TDC1"/>
         <w:rPr>
-          <w:rFonts w:ascii="Calibri" w:hAnsi="Calibri"/>
+          <w:rFonts w:asciiTheme="minorHAnsi" w:eastAsiaTheme="minorEastAsia" w:hAnsiTheme="minorHAnsi" w:cstheme="minorBidi"/>
           <w:b w:val="0"/>
           <w:caps w:val="0"/>
           <w:noProof/>
@@ -4177,7 +4007,7 @@
           <w:lang w:eastAsia="es-CL"/>
         </w:rPr>
       </w:pPr>
-      <w:hyperlink w:anchor="_Toc527753224" w:history="1">
+      <w:hyperlink w:anchor="_Toc528001328" w:history="1">
         <w:r>
           <w:rPr>
             <w:rStyle w:val="Hipervnculo"/>
@@ -4204,7 +4034,7 @@
             <w:noProof/>
             <w:webHidden/>
           </w:rPr>
-          <w:instrText xml:space="preserve"> PAGEREF _Toc527753224 \h </w:instrText>
+          <w:instrText xml:space="preserve"> PAGEREF _Toc528001328 \h </w:instrText>
         </w:r>
         <w:r>
           <w:rPr>
@@ -4224,7 +4054,7 @@
             <w:noProof/>
             <w:webHidden/>
           </w:rPr>
-          <w:t>62</w:t>
+          <w:t>66</w:t>
         </w:r>
         <w:r>
           <w:rPr>
@@ -4239,7 +4069,7 @@
       <w:pPr>
         <w:pStyle w:val="TDC2"/>
         <w:rPr>
-          <w:rFonts w:ascii="Calibri" w:hAnsi="Calibri"/>
+          <w:rFonts w:asciiTheme="minorHAnsi" w:eastAsiaTheme="minorEastAsia" w:hAnsiTheme="minorHAnsi" w:cstheme="minorBidi"/>
           <w:caps w:val="0"/>
           <w:noProof/>
           <w:color w:val="auto"/>
@@ -4247,7 +4077,7 @@
           <w:lang w:eastAsia="es-CL"/>
         </w:rPr>
       </w:pPr>
-      <w:hyperlink w:anchor="_Toc527753225" w:history="1">
+      <w:hyperlink w:anchor="_Toc528001329" w:history="1">
         <w:r>
           <w:rPr>
             <w:rStyle w:val="Hipervnculo"/>
@@ -4257,7 +4087,7 @@
         </w:r>
         <w:r>
           <w:rPr>
-            <w:rFonts w:ascii="Calibri" w:hAnsi="Calibri"/>
+            <w:rFonts w:asciiTheme="minorHAnsi" w:eastAsiaTheme="minorEastAsia" w:hAnsiTheme="minorHAnsi" w:cstheme="minorBidi"/>
             <w:caps w:val="0"/>
             <w:noProof/>
             <w:color w:val="auto"/>
@@ -4292,7 +4122,7 @@
             <w:noProof/>
             <w:webHidden/>
           </w:rPr>
-          <w:instrText xml:space="preserve"> PAGEREF _Toc527753225 \h </w:instrText>
+          <w:instrText xml:space="preserve"> PAGEREF _Toc528001329 \h </w:instrText>
         </w:r>
         <w:r>
           <w:rPr>
@@ -4312,7 +4142,7 @@
             <w:noProof/>
             <w:webHidden/>
           </w:rPr>
-          <w:t>62</w:t>
+          <w:t>66</w:t>
         </w:r>
         <w:r>
           <w:rPr>
@@ -4327,7 +4157,7 @@
       <w:pPr>
         <w:pStyle w:val="TDC2"/>
         <w:rPr>
-          <w:rFonts w:ascii="Calibri" w:hAnsi="Calibri"/>
+          <w:rFonts w:asciiTheme="minorHAnsi" w:eastAsiaTheme="minorEastAsia" w:hAnsiTheme="minorHAnsi" w:cstheme="minorBidi"/>
           <w:caps w:val="0"/>
           <w:noProof/>
           <w:color w:val="auto"/>
@@ -4335,7 +4165,7 @@
           <w:lang w:eastAsia="es-CL"/>
         </w:rPr>
       </w:pPr>
-      <w:hyperlink w:anchor="_Toc527753226" w:history="1">
+      <w:hyperlink w:anchor="_Toc528001330" w:history="1">
         <w:r>
           <w:rPr>
             <w:rStyle w:val="Hipervnculo"/>
@@ -4345,7 +4175,7 @@
         </w:r>
         <w:r>
           <w:rPr>
-            <w:rFonts w:ascii="Calibri" w:hAnsi="Calibri"/>
+            <w:rFonts w:asciiTheme="minorHAnsi" w:eastAsiaTheme="minorEastAsia" w:hAnsiTheme="minorHAnsi" w:cstheme="minorBidi"/>
             <w:caps w:val="0"/>
             <w:noProof/>
             <w:color w:val="auto"/>
@@ -4380,7 +4210,7 @@
             <w:noProof/>
             <w:webHidden/>
           </w:rPr>
-          <w:instrText xml:space="preserve"> PAGEREF _Toc527753226 \h </w:instrText>
+          <w:instrText xml:space="preserve"> PAGEREF _Toc528001330 \h </w:instrText>
         </w:r>
         <w:r>
           <w:rPr>
@@ -4400,7 +4230,7 @@
             <w:noProof/>
             <w:webHidden/>
           </w:rPr>
-          <w:t>63</w:t>
+          <w:t>67</w:t>
         </w:r>
         <w:r>
           <w:rPr>
@@ -4415,7 +4245,7 @@
       <w:pPr>
         <w:pStyle w:val="TDC1"/>
         <w:rPr>
-          <w:rFonts w:ascii="Calibri" w:hAnsi="Calibri"/>
+          <w:rFonts w:asciiTheme="minorHAnsi" w:eastAsiaTheme="minorEastAsia" w:hAnsiTheme="minorHAnsi" w:cstheme="minorBidi"/>
           <w:b w:val="0"/>
           <w:caps w:val="0"/>
           <w:noProof/>
@@ -4425,7 +4255,7 @@
           <w:lang w:eastAsia="es-CL"/>
         </w:rPr>
       </w:pPr>
-      <w:hyperlink w:anchor="_Toc527753227" w:history="1">
+      <w:hyperlink w:anchor="_Toc528001331" w:history="1">
         <w:r>
           <w:rPr>
             <w:rStyle w:val="Hipervnculo"/>
@@ -4452,7 +4282,7 @@
             <w:noProof/>
             <w:webHidden/>
           </w:rPr>
-          <w:instrText xml:space="preserve"> PAGEREF _Toc527753227 \h </w:instrText>
+          <w:instrText xml:space="preserve"> PAGEREF _Toc528001331 \h </w:instrText>
         </w:r>
         <w:r>
           <w:rPr>
@@ -4472,7 +4302,7 @@
             <w:noProof/>
             <w:webHidden/>
           </w:rPr>
-          <w:t>64</w:t>
+          <w:t>68</w:t>
         </w:r>
         <w:r>
           <w:rPr>
@@ -4507,8 +4337,8 @@
       <w:r>
         <w:br w:type="page"/>
       </w:r>
-      <w:bookmarkStart w:id="6" w:name="_Toc525761444"/>
-      <w:bookmarkStart w:id="7" w:name="_Toc525761487"/>
+      <w:bookmarkStart w:id="7" w:name="_Toc525761444"/>
+      <w:bookmarkStart w:id="8" w:name="_Toc525761487"/>
       <w:r>
         <w:rPr>
           <w:b/>
@@ -4517,8 +4347,8 @@
         <w:lastRenderedPageBreak/>
         <w:t>RESUMEN</w:t>
       </w:r>
-      <w:bookmarkEnd w:id="6"/>
       <w:bookmarkEnd w:id="7"/>
+      <w:bookmarkEnd w:id="8"/>
     </w:p>
     <w:p>
       <w:pPr>
@@ -4537,8 +4367,8 @@
       <w:r>
         <w:br w:type="page"/>
       </w:r>
-      <w:bookmarkStart w:id="8" w:name="_Toc525761445"/>
-      <w:bookmarkStart w:id="9" w:name="_Toc527753182"/>
+      <w:bookmarkStart w:id="9" w:name="_Toc525761445"/>
+      <w:bookmarkStart w:id="10" w:name="_Toc528001288"/>
       <w:r>
         <w:lastRenderedPageBreak/>
         <w:t>Int</w:t>
@@ -4546,21 +4376,21 @@
       <w:r>
         <w:t>roducción</w:t>
       </w:r>
-      <w:bookmarkEnd w:id="8"/>
       <w:bookmarkEnd w:id="9"/>
+      <w:bookmarkEnd w:id="10"/>
     </w:p>
     <w:p/>
     <w:p>
       <w:pPr>
         <w:pStyle w:val="Ttulo2"/>
       </w:pPr>
-      <w:bookmarkStart w:id="10" w:name="_Toc525761446"/>
-      <w:bookmarkStart w:id="11" w:name="_Toc527753183"/>
+      <w:bookmarkStart w:id="11" w:name="_Toc525761446"/>
+      <w:bookmarkStart w:id="12" w:name="_Toc528001289"/>
       <w:r>
         <w:t>Generalidades</w:t>
       </w:r>
-      <w:bookmarkEnd w:id="10"/>
       <w:bookmarkEnd w:id="11"/>
+      <w:bookmarkEnd w:id="12"/>
     </w:p>
     <w:p>
       <w:r>
@@ -4730,8 +4560,8 @@
       <w:r>
         <w:br w:type="page"/>
       </w:r>
-      <w:bookmarkStart w:id="12" w:name="_Toc525761447"/>
-      <w:bookmarkStart w:id="13" w:name="_Toc527753184"/>
+      <w:bookmarkStart w:id="13" w:name="_Toc525761447"/>
+      <w:bookmarkStart w:id="14" w:name="_Toc528001290"/>
       <w:r>
         <w:lastRenderedPageBreak/>
         <w:t>Descripción de</w:t>
@@ -4745,18 +4575,18 @@
       <w:r>
         <w:t>a Empresa</w:t>
       </w:r>
-      <w:bookmarkEnd w:id="12"/>
       <w:bookmarkEnd w:id="13"/>
+      <w:bookmarkEnd w:id="14"/>
     </w:p>
     <w:p>
       <w:pPr>
         <w:pStyle w:val="Ttulo3"/>
       </w:pPr>
-      <w:bookmarkStart w:id="14" w:name="_Toc527753185"/>
+      <w:bookmarkStart w:id="15" w:name="_Toc528001291"/>
       <w:r>
         <w:t>Reseña</w:t>
       </w:r>
-      <w:bookmarkEnd w:id="14"/>
+      <w:bookmarkEnd w:id="15"/>
     </w:p>
     <w:p>
       <w:r>
@@ -5062,12 +4892,12 @@
       <w:r>
         <w:br w:type="page"/>
       </w:r>
-      <w:bookmarkStart w:id="15" w:name="_Toc527753186"/>
+      <w:bookmarkStart w:id="16" w:name="_Toc528001292"/>
       <w:r>
         <w:lastRenderedPageBreak/>
         <w:t>Aspectos Estratégicos</w:t>
       </w:r>
-      <w:bookmarkEnd w:id="15"/>
+      <w:bookmarkEnd w:id="16"/>
     </w:p>
     <w:p>
       <w:r>
@@ -6155,12 +5985,12 @@
       <w:r>
         <w:br w:type="page"/>
       </w:r>
-      <w:bookmarkStart w:id="16" w:name="_Toc527753187"/>
+      <w:bookmarkStart w:id="17" w:name="_Toc528001293"/>
       <w:r>
         <w:lastRenderedPageBreak/>
         <w:t>Centros de Negocios</w:t>
       </w:r>
-      <w:bookmarkEnd w:id="16"/>
+      <w:bookmarkEnd w:id="17"/>
     </w:p>
     <w:p>
       <w:r>
@@ -6279,7 +6109,7 @@
         </w:rPr>
         <w:lastRenderedPageBreak/>
         <w:pict w14:anchorId="34537D21">
-          <v:shape id="_x0000_s1201" type="#_x0000_t75" style="position:absolute;left:0;text-align:left;margin-left:0;margin-top:-60.4pt;width:442.85pt;height:625.8pt;z-index:-7;mso-position-horizontal:center;mso-position-horizontal-relative:text;mso-position-vertical:absolute;mso-position-vertical-relative:text">
+          <v:shape id="_x0000_s1201" type="#_x0000_t75" style="position:absolute;left:0;text-align:left;margin-left:0;margin-top:-60.4pt;width:442.85pt;height:625.8pt;z-index:-251657728;mso-position-horizontal:center;mso-position-horizontal-relative:text;mso-position-vertical:absolute;mso-position-vertical-relative:text">
             <v:imagedata r:id="rId9" o:title="PLANO_BBII__2018_1"/>
           </v:shape>
         </w:pict>
@@ -6343,7 +6173,7 @@
           <w:noProof/>
         </w:rPr>
         <w:pict w14:anchorId="223AF82F">
-          <v:shape id="_x0000_s1202" type="#_x0000_t75" style="position:absolute;left:0;text-align:left;margin-left:0;margin-top:121.5pt;width:465.15pt;height:348.85pt;z-index:-6;mso-position-horizontal:center;mso-position-horizontal-relative:text;mso-position-vertical-relative:text">
+          <v:shape id="_x0000_s1202" type="#_x0000_t75" style="position:absolute;left:0;text-align:left;margin-left:0;margin-top:121.5pt;width:465.15pt;height:348.85pt;z-index:-251656704;mso-position-horizontal:center;mso-position-horizontal-relative:text;mso-position-vertical-relative:text">
             <v:imagedata r:id="rId10" o:title="UBICACION_BODEGAS_CLZ_1"/>
           </v:shape>
         </w:pict>
@@ -6431,7 +6261,7 @@
           <w:noProof/>
         </w:rPr>
         <w:pict w14:anchorId="64B92235">
-          <v:shape id="_x0000_s1205" type="#_x0000_t75" style="position:absolute;left:0;text-align:left;margin-left:0;margin-top:12.55pt;width:451.45pt;height:393.85pt;z-index:6;mso-position-horizontal:center;mso-position-horizontal-relative:text;mso-position-vertical-relative:text" stroked="t" strokeweight="1.5pt">
+          <v:shape id="_x0000_s1205" type="#_x0000_t75" style="position:absolute;left:0;text-align:left;margin-left:0;margin-top:12.55pt;width:451.45pt;height:393.85pt;z-index:251655680;mso-position-horizontal:center;mso-position-horizontal-relative:text;mso-position-vertical-relative:text" stroked="t" strokeweight="1.5pt">
             <v:imagedata r:id="rId11" o:title="CENTRO_COMERCIAL_2017_nivel1"/>
           </v:shape>
         </w:pict>
@@ -6603,7 +6433,7 @@
         </w:rPr>
         <w:lastRenderedPageBreak/>
         <w:pict w14:anchorId="7E4AC2A1">
-          <v:shape id="_x0000_s1206" type="#_x0000_t75" style="position:absolute;left:0;text-align:left;margin-left:0;margin-top:-.3pt;width:413.2pt;height:422.4pt;z-index:7;mso-position-horizontal:center;mso-position-horizontal-relative:text;mso-position-vertical-relative:text" stroked="t" strokeweight="1.5pt">
+          <v:shape id="_x0000_s1206" type="#_x0000_t75" style="position:absolute;left:0;text-align:left;margin-left:0;margin-top:-.3pt;width:413.2pt;height:422.4pt;z-index:251656704;mso-position-horizontal:center;mso-position-horizontal-relative:text;mso-position-vertical-relative:text" stroked="t" strokeweight="1.5pt">
             <v:imagedata r:id="rId12" o:title="CENTRO_COMERCIAL_2017_nivel2"/>
           </v:shape>
         </w:pict>
@@ -6686,7 +6516,7 @@
           <w:noProof/>
         </w:rPr>
         <w:pict w14:anchorId="4E40F384">
-          <v:shape id="_x0000_s1217" type="#_x0000_t75" style="position:absolute;left:0;text-align:left;margin-left:-18.15pt;margin-top:23.1pt;width:505.4pt;height:322.3pt;z-index:-4;mso-position-horizontal-relative:text;mso-position-vertical-relative:text" stroked="t" strokeweight="1.5pt">
+          <v:shape id="_x0000_s1217" type="#_x0000_t75" style="position:absolute;left:0;text-align:left;margin-left:-18.15pt;margin-top:23.1pt;width:505.4pt;height:322.3pt;z-index:-251654656;mso-position-horizontal-relative:text;mso-position-vertical-relative:text" stroked="t" strokeweight="1.5pt">
             <v:imagedata r:id="rId13" o:title="Plano_PEZAH_OCT_2018"/>
           </v:shape>
         </w:pict>
@@ -6767,7 +6597,7 @@
           <w:noProof/>
         </w:rPr>
         <w:pict w14:anchorId="541BBE03">
-          <v:shape id="_x0000_s1218" type="#_x0000_t75" style="position:absolute;left:0;text-align:left;margin-left:-25.05pt;margin-top:23.1pt;width:511.6pt;height:289.95pt;z-index:8;mso-position-horizontal-relative:text;mso-position-vertical-relative:text" stroked="t" strokeweight="1.5pt">
+          <v:shape id="_x0000_s1218" type="#_x0000_t75" style="position:absolute;left:0;text-align:left;margin-left:-25.05pt;margin-top:23.1pt;width:511.6pt;height:289.95pt;z-index:251657728;mso-position-horizontal-relative:text;mso-position-vertical-relative:text" stroked="t" strokeweight="1.5pt">
             <v:imagedata r:id="rId14" o:title="Plano_PICH_OCT_2018"/>
           </v:shape>
         </w:pict>
@@ -6812,12 +6642,12 @@
       <w:r>
         <w:br w:type="page"/>
       </w:r>
-      <w:bookmarkStart w:id="17" w:name="_Toc527753188"/>
+      <w:bookmarkStart w:id="18" w:name="_Toc528001294"/>
       <w:r>
         <w:lastRenderedPageBreak/>
         <w:t>Dotación</w:t>
       </w:r>
-      <w:bookmarkEnd w:id="17"/>
+      <w:bookmarkEnd w:id="18"/>
     </w:p>
     <w:p>
       <w:r>
@@ -8929,12 +8759,12 @@
       <w:r>
         <w:br w:type="page"/>
       </w:r>
-      <w:bookmarkStart w:id="18" w:name="_Toc527753189"/>
+      <w:bookmarkStart w:id="19" w:name="_Toc528001295"/>
       <w:r>
         <w:lastRenderedPageBreak/>
         <w:t>Estructura Organizacional</w:t>
       </w:r>
-      <w:bookmarkEnd w:id="18"/>
+      <w:bookmarkEnd w:id="19"/>
     </w:p>
     <w:p>
       <w:r>
@@ -8942,7 +8772,7 @@
           <w:noProof/>
         </w:rPr>
         <w:pict w14:anchorId="018B777C">
-          <v:group id="_x0000_s1081" editas="orgchart" style="position:absolute;left:0;text-align:left;margin-left:-7.65pt;margin-top:20.6pt;width:457.5pt;height:498pt;z-index:2" coordorigin="3561,2430" coordsize="9358,11519">
+          <v:group id="_x0000_s1081" editas="orgchart" style="position:absolute;left:0;text-align:left;margin-left:-7.65pt;margin-top:20.6pt;width:457.5pt;height:498pt;z-index:251651584" coordorigin="3561,2430" coordsize="9358,11519">
             <o:lock v:ext="edit" aspectratio="t"/>
             <o:diagram v:ext="edit" dgmstyle="1" dgmscalex="64080" dgmscaley="56667" dgmfontsize="10" constrainbounds="0,0,0,0" autoformat="t">
               <o:relationtable v:ext="edit">
@@ -10027,7 +9857,7 @@
         </w:numPr>
         <w:ind w:left="851" w:hanging="851"/>
       </w:pPr>
-      <w:bookmarkStart w:id="19" w:name="_Toc525761448"/>
+      <w:bookmarkStart w:id="20" w:name="_Toc525761448"/>
     </w:p>
     <w:p/>
     <w:p/>
@@ -10117,13 +9947,13 @@
       <w:pPr>
         <w:pStyle w:val="Ttulo2"/>
       </w:pPr>
-      <w:bookmarkStart w:id="20" w:name="_Toc527753190"/>
+      <w:bookmarkStart w:id="21" w:name="_Toc528001296"/>
       <w:r>
         <w:lastRenderedPageBreak/>
         <w:t>Descripción del Tema</w:t>
       </w:r>
-      <w:bookmarkEnd w:id="19"/>
       <w:bookmarkEnd w:id="20"/>
+      <w:bookmarkEnd w:id="21"/>
     </w:p>
     <w:p>
       <w:r>
@@ -10422,17 +10252,17 @@
       <w:pPr>
         <w:pStyle w:val="Ttulo2"/>
       </w:pPr>
-      <w:bookmarkStart w:id="21" w:name="_Toc525761449"/>
+      <w:bookmarkStart w:id="22" w:name="_Toc525761449"/>
       <w:r>
         <w:br w:type="page"/>
       </w:r>
-      <w:bookmarkStart w:id="22" w:name="_Toc527753191"/>
+      <w:bookmarkStart w:id="23" w:name="_Toc528001297"/>
       <w:r>
         <w:lastRenderedPageBreak/>
         <w:t>Objetivos</w:t>
       </w:r>
-      <w:bookmarkEnd w:id="21"/>
       <w:bookmarkEnd w:id="22"/>
+      <w:bookmarkEnd w:id="23"/>
     </w:p>
     <w:p>
       <w:r>
@@ -10444,13 +10274,13 @@
       <w:pPr>
         <w:pStyle w:val="Ttulo3"/>
       </w:pPr>
-      <w:bookmarkStart w:id="23" w:name="_Toc525761450"/>
-      <w:bookmarkStart w:id="24" w:name="_Toc527753192"/>
+      <w:bookmarkStart w:id="24" w:name="_Toc525761450"/>
+      <w:bookmarkStart w:id="25" w:name="_Toc528001298"/>
       <w:r>
         <w:t>Objetivo General</w:t>
       </w:r>
-      <w:bookmarkEnd w:id="23"/>
       <w:bookmarkEnd w:id="24"/>
+      <w:bookmarkEnd w:id="25"/>
     </w:p>
     <w:p>
       <w:r>
@@ -10462,13 +10292,13 @@
       <w:pPr>
         <w:pStyle w:val="Ttulo3"/>
       </w:pPr>
-      <w:bookmarkStart w:id="25" w:name="_Toc525761451"/>
-      <w:bookmarkStart w:id="26" w:name="_Toc527753193"/>
+      <w:bookmarkStart w:id="26" w:name="_Toc525761451"/>
+      <w:bookmarkStart w:id="27" w:name="_Toc528001299"/>
       <w:r>
         <w:t>Objetivos Específicos</w:t>
       </w:r>
-      <w:bookmarkEnd w:id="25"/>
       <w:bookmarkEnd w:id="26"/>
+      <w:bookmarkEnd w:id="27"/>
     </w:p>
     <w:p>
       <w:r>
@@ -10644,26 +10474,26 @@
       <w:r>
         <w:br w:type="page"/>
       </w:r>
-      <w:bookmarkStart w:id="27" w:name="_Toc525761452"/>
-      <w:bookmarkStart w:id="28" w:name="_Toc527753194"/>
+      <w:bookmarkStart w:id="28" w:name="_Toc525761452"/>
+      <w:bookmarkStart w:id="29" w:name="_Toc528001300"/>
       <w:r>
         <w:lastRenderedPageBreak/>
         <w:t>Marco Teórico</w:t>
       </w:r>
-      <w:bookmarkEnd w:id="27"/>
       <w:bookmarkEnd w:id="28"/>
+      <w:bookmarkEnd w:id="29"/>
     </w:p>
     <w:p/>
     <w:p>
       <w:pPr>
         <w:pStyle w:val="Ttulo2"/>
       </w:pPr>
-      <w:bookmarkStart w:id="29" w:name="_Toc527753195"/>
       <w:bookmarkStart w:id="30" w:name="_Toc525761453"/>
+      <w:bookmarkStart w:id="31" w:name="_Toc528001301"/>
       <w:r>
         <w:t>Gestión de Proyectos Informáticos</w:t>
       </w:r>
-      <w:bookmarkEnd w:id="29"/>
+      <w:bookmarkEnd w:id="31"/>
     </w:p>
     <w:p>
       <w:pPr>
@@ -10856,7 +10686,7 @@
       <w:r>
         <w:br w:type="page"/>
       </w:r>
-      <w:bookmarkStart w:id="31" w:name="_Toc527753196"/>
+      <w:bookmarkStart w:id="32" w:name="_Toc528001302"/>
       <w:r>
         <w:lastRenderedPageBreak/>
         <w:t>CMMI</w:t>
@@ -10867,7 +10697,7 @@
         </w:rPr>
         <w:footnoteReference w:id="3"/>
       </w:r>
-      <w:bookmarkEnd w:id="31"/>
+      <w:bookmarkEnd w:id="32"/>
     </w:p>
     <w:p>
       <w:r>
@@ -11409,21 +11239,21 @@
       <w:r>
         <w:br w:type="page"/>
       </w:r>
-      <w:bookmarkStart w:id="32" w:name="_Toc525761454"/>
-      <w:bookmarkStart w:id="33" w:name="_Toc527753197"/>
+      <w:bookmarkStart w:id="33" w:name="_Toc525761454"/>
+      <w:bookmarkStart w:id="34" w:name="_Toc528001303"/>
       <w:bookmarkEnd w:id="30"/>
       <w:r>
         <w:lastRenderedPageBreak/>
         <w:t>Guía del PMBOK</w:t>
       </w:r>
-      <w:bookmarkEnd w:id="32"/>
+      <w:bookmarkEnd w:id="33"/>
       <w:r>
         <w:rPr>
           <w:rStyle w:val="Refdenotaalpie"/>
         </w:rPr>
         <w:footnoteReference w:id="4"/>
       </w:r>
-      <w:bookmarkEnd w:id="33"/>
+      <w:bookmarkEnd w:id="34"/>
     </w:p>
     <w:p>
       <w:r>
@@ -12421,7 +12251,7 @@
           <w:noProof/>
         </w:rPr>
         <w:pict w14:anchorId="2B3A651F">
-          <v:shape id="_x0000_s1138" type="#_x0000_t75" style="position:absolute;left:0;text-align:left;margin-left:-.2pt;margin-top:6.9pt;width:413.75pt;height:433.6pt;z-index:4;visibility:visible;mso-wrap-style:square;mso-position-horizontal-relative:text;mso-position-vertical-relative:text">
+          <v:shape id="_x0000_s1138" type="#_x0000_t75" style="position:absolute;left:0;text-align:left;margin-left:-.2pt;margin-top:6.9pt;width:413.75pt;height:433.6pt;z-index:251653632;visibility:visible;mso-wrap-style:square;mso-position-horizontal-relative:text;mso-position-vertical-relative:text">
             <v:imagedata r:id="rId17" o:title=""/>
           </v:shape>
         </w:pict>
@@ -12487,14 +12317,14 @@
       <w:r>
         <w:br w:type="page"/>
       </w:r>
-      <w:bookmarkStart w:id="34" w:name="_Toc308398436"/>
-      <w:bookmarkStart w:id="35" w:name="_Toc527753198"/>
+      <w:bookmarkStart w:id="35" w:name="_Toc308398436"/>
+      <w:bookmarkStart w:id="36" w:name="_Toc528001304"/>
       <w:r>
         <w:lastRenderedPageBreak/>
         <w:t>Grupos de Procesos de la Dirección de Proyectos</w:t>
       </w:r>
-      <w:bookmarkEnd w:id="34"/>
       <w:bookmarkEnd w:id="35"/>
+      <w:bookmarkEnd w:id="36"/>
     </w:p>
     <w:p>
       <w:r>
@@ -12887,13 +12717,13 @@
       <w:pPr>
         <w:pStyle w:val="Ttulo3"/>
       </w:pPr>
-      <w:bookmarkStart w:id="36" w:name="_Toc308398437"/>
-      <w:bookmarkStart w:id="37" w:name="_Toc527753199"/>
+      <w:bookmarkStart w:id="37" w:name="_Toc308398437"/>
+      <w:bookmarkStart w:id="38" w:name="_Toc528001305"/>
       <w:r>
         <w:t>Áreas de Conocimiento de la Dirección de Proyectos</w:t>
       </w:r>
-      <w:bookmarkEnd w:id="36"/>
       <w:bookmarkEnd w:id="37"/>
+      <w:bookmarkEnd w:id="38"/>
     </w:p>
     <w:p>
       <w:pPr>
@@ -13631,7 +13461,7 @@
           <w:noProof/>
         </w:rPr>
         <w:pict w14:anchorId="14012023">
-          <v:shape id="_x0000_s1215" type="#_x0000_t75" style="position:absolute;left:0;text-align:left;margin-left:0;margin-top:54.6pt;width:441.4pt;height:508.2pt;z-index:-5;mso-position-horizontal:center;mso-position-horizontal-relative:text;mso-position-vertical-relative:text">
+          <v:shape id="_x0000_s1215" type="#_x0000_t75" style="position:absolute;left:0;text-align:left;margin-left:0;margin-top:54.6pt;width:441.4pt;height:508.2pt;z-index:-251655680;mso-position-horizontal:center;mso-position-horizontal-relative:text;mso-position-vertical-relative:text">
             <v:imagedata r:id="rId18" o:title="TablaAreasConocimientoVsGrupos_1"/>
           </v:shape>
         </w:pict>
@@ -13828,7 +13658,7 @@
       <w:pPr>
         <w:pStyle w:val="Grfico1"/>
       </w:pPr>
-      <w:bookmarkStart w:id="38" w:name="_Toc525761455"/>
+      <w:bookmarkStart w:id="39" w:name="_Toc525761455"/>
       <w:r>
         <w:t>Relación entre l</w:t>
       </w:r>
@@ -13858,13 +13688,13 @@
       <w:r>
         <w:br w:type="page"/>
       </w:r>
-      <w:bookmarkStart w:id="39" w:name="_Toc527753200"/>
+      <w:bookmarkStart w:id="40" w:name="_Toc528001306"/>
       <w:r>
         <w:lastRenderedPageBreak/>
         <w:t>Buenas Prácticas</w:t>
       </w:r>
-      <w:bookmarkEnd w:id="38"/>
       <w:bookmarkEnd w:id="39"/>
+      <w:bookmarkEnd w:id="40"/>
     </w:p>
     <w:p>
       <w:r>
@@ -13957,12 +13787,12 @@
         </w:rPr>
         <w:br w:type="page"/>
       </w:r>
-      <w:bookmarkStart w:id="40" w:name="_Toc527753201"/>
+      <w:bookmarkStart w:id="41" w:name="_Toc528001307"/>
       <w:r>
         <w:lastRenderedPageBreak/>
         <w:t>Mejora Continua</w:t>
       </w:r>
-      <w:bookmarkEnd w:id="40"/>
+      <w:bookmarkEnd w:id="41"/>
     </w:p>
     <w:p>
       <w:r>
@@ -13993,7 +13823,7 @@
           <w:noProof/>
         </w:rPr>
         <w:pict w14:anchorId="61D816CE">
-          <v:group id="_x0000_s1125" editas="cycle" style="position:absolute;left:0;text-align:left;margin-left:0;margin-top:-4.8pt;width:293.15pt;height:248.6pt;z-index:3;mso-position-horizontal:center" coordorigin="1804,3185" coordsize="8640,8640">
+          <v:group id="_x0000_s1125" editas="cycle" style="position:absolute;left:0;text-align:left;margin-left:0;margin-top:-4.8pt;width:293.15pt;height:248.6pt;z-index:251652608;mso-position-horizontal:center" coordorigin="1804,3185" coordsize="8640,8640">
             <o:lock v:ext="edit" aspectratio="t"/>
             <o:diagram v:ext="edit" dgmstyle="17" dgmscalex="44472" dgmscaley="37714" dgmfontsize="6" constrainbounds="2452,3833,9796,11177" autoformat="t">
               <o:relationtable v:ext="edit">
@@ -14748,12 +14578,12 @@
       <w:r>
         <w:br w:type="page"/>
       </w:r>
-      <w:bookmarkStart w:id="41" w:name="_Toc527753202"/>
+      <w:bookmarkStart w:id="42" w:name="_Toc528001308"/>
       <w:r>
         <w:lastRenderedPageBreak/>
         <w:t>Factores Críticos</w:t>
       </w:r>
-      <w:bookmarkEnd w:id="41"/>
+      <w:bookmarkEnd w:id="42"/>
     </w:p>
     <w:p>
       <w:pPr>
@@ -16752,27 +16582,27 @@
       <w:r>
         <w:br w:type="page"/>
       </w:r>
-      <w:bookmarkStart w:id="42" w:name="_Toc525761456"/>
-      <w:bookmarkStart w:id="43" w:name="_Toc527753203"/>
+      <w:bookmarkStart w:id="43" w:name="_Toc525761456"/>
+      <w:bookmarkStart w:id="44" w:name="_Toc528001309"/>
       <w:r>
         <w:lastRenderedPageBreak/>
         <w:t>Desarrollo</w:t>
       </w:r>
-      <w:bookmarkEnd w:id="42"/>
       <w:bookmarkEnd w:id="43"/>
+      <w:bookmarkEnd w:id="44"/>
     </w:p>
     <w:p/>
     <w:p>
       <w:pPr>
         <w:pStyle w:val="Ttulo2"/>
       </w:pPr>
-      <w:bookmarkStart w:id="44" w:name="_Toc525761457"/>
-      <w:bookmarkStart w:id="45" w:name="_Toc527753204"/>
+      <w:bookmarkStart w:id="45" w:name="_Toc525761457"/>
+      <w:bookmarkStart w:id="46" w:name="_Toc528001310"/>
       <w:r>
         <w:t>Metodología</w:t>
       </w:r>
-      <w:bookmarkEnd w:id="44"/>
       <w:bookmarkEnd w:id="45"/>
+      <w:bookmarkEnd w:id="46"/>
     </w:p>
     <w:p>
       <w:r>
@@ -16808,11 +16638,11 @@
       <w:pPr>
         <w:pStyle w:val="Ttulo3"/>
       </w:pPr>
-      <w:bookmarkStart w:id="46" w:name="_Toc527753205"/>
+      <w:bookmarkStart w:id="47" w:name="_Toc528001311"/>
       <w:r>
         <w:t>Identificación de los Factores Críticos</w:t>
       </w:r>
-      <w:bookmarkEnd w:id="46"/>
+      <w:bookmarkEnd w:id="47"/>
     </w:p>
     <w:p>
       <w:r>
@@ -16887,11 +16717,11 @@
       <w:pPr>
         <w:pStyle w:val="Ttulo3"/>
       </w:pPr>
-      <w:bookmarkStart w:id="47" w:name="_Toc527753206"/>
+      <w:bookmarkStart w:id="48" w:name="_Toc528001312"/>
       <w:r>
         <w:t>Desarrollo del Manual</w:t>
       </w:r>
-      <w:bookmarkEnd w:id="47"/>
+      <w:bookmarkEnd w:id="48"/>
     </w:p>
     <w:p>
       <w:r>
@@ -16936,11 +16766,11 @@
       <w:pPr>
         <w:pStyle w:val="Ttulo3"/>
       </w:pPr>
-      <w:bookmarkStart w:id="48" w:name="_Toc527753207"/>
+      <w:bookmarkStart w:id="49" w:name="_Toc528001313"/>
       <w:r>
         <w:t>Plan de Implementación</w:t>
       </w:r>
-      <w:bookmarkEnd w:id="48"/>
+      <w:bookmarkEnd w:id="49"/>
     </w:p>
     <w:p>
       <w:r>
@@ -16974,7 +16804,7 @@
     <w:p>
       <w:r>
         <w:pict w14:anchorId="1EEFC70A">
-          <v:group id="_x0000_s1170" editas="orgchart" style="position:absolute;left:0;text-align:left;margin-left:-24.3pt;margin-top:3.75pt;width:462.25pt;height:518.15pt;z-index:5" coordorigin="1803,9809" coordsize="5040,14748">
+          <v:group id="_x0000_s1170" editas="orgchart" style="position:absolute;left:0;text-align:left;margin-left:-24.3pt;margin-top:3.75pt;width:462.25pt;height:518.15pt;z-index:251654656" coordorigin="1803,9809" coordsize="5040,14748">
             <o:lock v:ext="edit" aspectratio="t"/>
             <o:diagram v:ext="edit" dgmstyle="10" dgmscalex="120215" dgmscaley="46051" dgmfontsize="8" constrainbounds="0,0,0,0" autoformat="t">
               <o:relationtable v:ext="edit">
@@ -17695,61 +17525,97 @@
     <w:p>
       <w:pPr>
         <w:pStyle w:val="Ttulo2"/>
-      </w:pPr>
-      <w:bookmarkStart w:id="49" w:name="_Toc525761458"/>
+        <w:rPr>
+          <w:color w:val="FF0000"/>
+        </w:rPr>
+      </w:pPr>
+      <w:bookmarkStart w:id="50" w:name="_Toc525761458"/>
       <w:r>
         <w:br w:type="page"/>
       </w:r>
-      <w:bookmarkStart w:id="50" w:name="_Toc527753208"/>
-      <w:r>
+      <w:bookmarkStart w:id="51" w:name="_Toc528001314"/>
+      <w:r>
+        <w:rPr>
+          <w:color w:val="FF0000"/>
+        </w:rPr>
         <w:lastRenderedPageBreak/>
         <w:t>Identificación de Factores Críticos</w:t>
       </w:r>
-      <w:bookmarkEnd w:id="49"/>
       <w:bookmarkEnd w:id="50"/>
-    </w:p>
-    <w:p/>
+      <w:bookmarkEnd w:id="51"/>
+    </w:p>
+    <w:p>
+      <w:pPr>
+        <w:rPr>
+          <w:color w:val="FF0000"/>
+        </w:rPr>
+      </w:pPr>
+    </w:p>
     <w:p>
       <w:pPr>
         <w:pStyle w:val="Ttulo3"/>
-      </w:pPr>
-      <w:bookmarkStart w:id="51" w:name="_Toc525761459"/>
-      <w:bookmarkStart w:id="52" w:name="_Toc527753209"/>
-      <w:r>
+        <w:rPr>
+          <w:color w:val="FF0000"/>
+        </w:rPr>
+      </w:pPr>
+      <w:bookmarkStart w:id="52" w:name="_Toc525761459"/>
+      <w:bookmarkStart w:id="53" w:name="_Toc528001315"/>
+      <w:r>
+        <w:rPr>
+          <w:color w:val="FF0000"/>
+        </w:rPr>
         <w:t>Revisión de Antecedentes Históricos</w:t>
       </w:r>
-      <w:bookmarkEnd w:id="51"/>
       <w:bookmarkEnd w:id="52"/>
-    </w:p>
-    <w:p/>
+      <w:bookmarkEnd w:id="53"/>
+    </w:p>
+    <w:p>
+      <w:pPr>
+        <w:rPr>
+          <w:color w:val="FF0000"/>
+        </w:rPr>
+      </w:pPr>
+    </w:p>
     <w:p>
       <w:pPr>
         <w:pStyle w:val="Ttulo3"/>
-      </w:pPr>
-      <w:bookmarkStart w:id="53" w:name="_Toc525761460"/>
-      <w:bookmarkStart w:id="54" w:name="_Toc527753210"/>
-      <w:r>
+        <w:rPr>
+          <w:color w:val="FF0000"/>
+        </w:rPr>
+      </w:pPr>
+      <w:bookmarkStart w:id="54" w:name="_Toc525761460"/>
+      <w:bookmarkStart w:id="55" w:name="_Toc528001316"/>
+      <w:r>
+        <w:rPr>
+          <w:color w:val="FF0000"/>
+        </w:rPr>
         <w:t>Visión de Expertos y Usuarios</w:t>
       </w:r>
-      <w:bookmarkEnd w:id="53"/>
       <w:bookmarkEnd w:id="54"/>
-    </w:p>
-    <w:p/>
+      <w:bookmarkEnd w:id="55"/>
+    </w:p>
+    <w:p>
+      <w:pPr>
+        <w:rPr>
+          <w:color w:val="FF0000"/>
+        </w:rPr>
+      </w:pPr>
+    </w:p>
     <w:p>
       <w:pPr>
         <w:pStyle w:val="Ttulo3"/>
       </w:pPr>
-      <w:bookmarkStart w:id="55" w:name="_Toc525761462"/>
+      <w:bookmarkStart w:id="56" w:name="_Toc525761462"/>
       <w:r>
         <w:br w:type="page"/>
       </w:r>
-      <w:bookmarkStart w:id="56" w:name="_Toc527753211"/>
+      <w:bookmarkStart w:id="57" w:name="_Toc528001317"/>
       <w:r>
         <w:lastRenderedPageBreak/>
         <w:t>Factores Críticos</w:t>
       </w:r>
-      <w:bookmarkEnd w:id="55"/>
       <w:bookmarkEnd w:id="56"/>
+      <w:bookmarkEnd w:id="57"/>
     </w:p>
     <w:p>
       <w:r>
@@ -17789,7 +17655,7 @@
           <w:noProof/>
         </w:rPr>
         <w:pict w14:anchorId="62C1CC78">
-          <v:shape id="_x0000_s1221" type="#_x0000_t75" style="position:absolute;left:0;text-align:left;margin-left:-12.5pt;margin-top:10.35pt;width:458.6pt;height:253.6pt;z-index:-3;mso-position-horizontal-relative:text;mso-position-vertical-relative:text">
+          <v:shape id="_x0000_s1221" type="#_x0000_t75" style="position:absolute;left:0;text-align:left;margin-left:-12.5pt;margin-top:10.35pt;width:458.6pt;height:253.6pt;z-index:-251653632;mso-position-horizontal-relative:text;mso-position-vertical-relative:text">
             <v:imagedata r:id="rId19" o:title=""/>
           </v:shape>
         </w:pict>
@@ -19060,7 +18926,7 @@
       </w:r>
     </w:p>
     <w:p>
-      <w:bookmarkStart w:id="57" w:name="_Hlk527731330"/>
+      <w:bookmarkStart w:id="58" w:name="_Hlk527731330"/>
       <w:r>
         <w:t xml:space="preserve">En proyectos informáticos la calidad de lo desarrollado o </w:t>
       </w:r>
@@ -19134,7 +19000,7 @@
         <w:t>Gestión de los errores y de las correcciones</w:t>
       </w:r>
     </w:p>
-    <w:bookmarkEnd w:id="57"/>
+    <w:bookmarkEnd w:id="58"/>
     <w:p>
       <w:pPr>
         <w:pStyle w:val="Ttulo4"/>
@@ -19150,7 +19016,7 @@
           <w:color w:val="auto"/>
         </w:rPr>
       </w:pPr>
-      <w:bookmarkStart w:id="58" w:name="_Hlk527731438"/>
+      <w:bookmarkStart w:id="59" w:name="_Hlk527731438"/>
       <w:r>
         <w:rPr>
           <w:color w:val="auto"/>
@@ -19286,7 +19152,7 @@
         <w:t>Proporcionar la retroalimentación y resolver conflictos</w:t>
       </w:r>
     </w:p>
-    <w:bookmarkEnd w:id="58"/>
+    <w:bookmarkEnd w:id="59"/>
     <w:p>
       <w:pPr>
         <w:pStyle w:val="Ttulo4"/>
@@ -19570,30 +19436,30 @@
       <w:pPr>
         <w:pStyle w:val="Ttulo2"/>
       </w:pPr>
-      <w:bookmarkStart w:id="59" w:name="_Toc525761463"/>
+      <w:bookmarkStart w:id="60" w:name="_Toc525761463"/>
       <w:r>
         <w:br w:type="page"/>
       </w:r>
-      <w:bookmarkStart w:id="60" w:name="_Toc527753212"/>
+      <w:bookmarkStart w:id="61" w:name="_Toc528001318"/>
       <w:r>
         <w:lastRenderedPageBreak/>
         <w:t>Desarrollo del Manual</w:t>
       </w:r>
-      <w:bookmarkEnd w:id="59"/>
       <w:bookmarkEnd w:id="60"/>
+      <w:bookmarkEnd w:id="61"/>
     </w:p>
     <w:p/>
     <w:p>
       <w:pPr>
         <w:pStyle w:val="Ttulo3"/>
       </w:pPr>
-      <w:bookmarkStart w:id="61" w:name="_Toc525761464"/>
-      <w:bookmarkStart w:id="62" w:name="_Toc527753213"/>
+      <w:bookmarkStart w:id="62" w:name="_Toc525761464"/>
+      <w:bookmarkStart w:id="63" w:name="_Toc528001319"/>
       <w:r>
         <w:t>Estructura del Manual de Buenas Prácticas</w:t>
       </w:r>
-      <w:bookmarkEnd w:id="61"/>
       <w:bookmarkEnd w:id="62"/>
+      <w:bookmarkEnd w:id="63"/>
     </w:p>
     <w:p>
       <w:r>
@@ -20427,7 +20293,7 @@
           <w:noProof/>
         </w:rPr>
         <w:pict w14:anchorId="623808CB">
-          <v:shape id="_x0000_s1225" type="#_x0000_t75" style="position:absolute;left:0;text-align:left;margin-left:0;margin-top:8.8pt;width:389.6pt;height:432.65pt;z-index:-2;mso-position-horizontal:center" stroked="t" strokeweight="1.5pt">
+          <v:shape id="_x0000_s1225" type="#_x0000_t75" style="position:absolute;left:0;text-align:left;margin-left:0;margin-top:8.8pt;width:389.6pt;height:432.65pt;z-index:-251652608;mso-position-horizontal:center" stroked="t" strokeweight="1.5pt">
             <v:imagedata r:id="rId20" o:title=""/>
           </v:shape>
         </w:pict>
@@ -20494,7 +20360,7 @@
           <w:noProof/>
         </w:rPr>
         <w:pict w14:anchorId="6005EB16">
-          <v:shape id="_x0000_s1227" type="#_x0000_t75" style="position:absolute;left:0;text-align:left;margin-left:2.1pt;margin-top:7.2pt;width:409.75pt;height:84.45pt;z-index:-1" stroked="t" strokeweight="1.5pt">
+          <v:shape id="_x0000_s1227" type="#_x0000_t75" style="position:absolute;left:0;text-align:left;margin-left:2.1pt;margin-top:7.2pt;width:409.75pt;height:84.45pt;z-index:-251651584" stroked="t" strokeweight="1.5pt">
             <v:imagedata r:id="rId21" o:title=""/>
           </v:shape>
         </w:pict>
@@ -20669,10 +20535,207 @@
       </w:r>
     </w:p>
     <w:p>
-      <w:bookmarkStart w:id="63" w:name="_GoBack"/>
-      <w:bookmarkEnd w:id="63"/>
-    </w:p>
-    <w:p/>
+      <w:r>
+        <w:t xml:space="preserve">Las siguientes secciones del documento corresponden a las buenas prácticas en cuestión, las cuales estarán organizadas según el factor crítico al cual afectan. De esta manera, existirá una sección por cada factor crítico, dentro de las cuales se enunciarán las respectivas prácticas. </w:t>
+      </w:r>
+    </w:p>
+    <w:p/>
+    <w:p>
+      <w:r>
+        <w:t>Cada práctica</w:t>
+      </w:r>
+      <w:r>
+        <w:t xml:space="preserve"> está documentada con la siguiente estructura:</w:t>
+      </w:r>
+    </w:p>
+    <w:tbl>
+      <w:tblPr>
+        <w:tblStyle w:val="Tablaconcuadrcula"/>
+        <w:tblW w:w="0" w:type="auto"/>
+        <w:tblLook w:val="04A0" w:firstRow="1" w:lastRow="0" w:firstColumn="1" w:lastColumn="0" w:noHBand="0" w:noVBand="1"/>
+      </w:tblPr>
+      <w:tblGrid>
+        <w:gridCol w:w="1617"/>
+        <w:gridCol w:w="6770"/>
+      </w:tblGrid>
+      <w:tr>
+        <w:tc>
+          <w:tcPr>
+            <w:tcW w:w="1617" w:type="dxa"/>
+            <w:shd w:val="clear" w:color="auto" w:fill="D9E2F3" w:themeFill="accent1" w:themeFillTint="33"/>
+            <w:tcMar>
+              <w:top w:w="57" w:type="dxa"/>
+              <w:left w:w="57" w:type="dxa"/>
+              <w:bottom w:w="57" w:type="dxa"/>
+              <w:right w:w="57" w:type="dxa"/>
+            </w:tcMar>
+          </w:tcPr>
+          <w:p>
+            <w:pPr>
+              <w:spacing w:line="240" w:lineRule="auto"/>
+              <w:rPr>
+                <w:b/>
+              </w:rPr>
+            </w:pPr>
+            <w:r>
+              <w:rPr>
+                <w:b/>
+              </w:rPr>
+              <w:t>Atributo</w:t>
+            </w:r>
+          </w:p>
+        </w:tc>
+        <w:tc>
+          <w:tcPr>
+            <w:tcW w:w="6770" w:type="dxa"/>
+            <w:shd w:val="clear" w:color="auto" w:fill="D9E2F3" w:themeFill="accent1" w:themeFillTint="33"/>
+            <w:tcMar>
+              <w:top w:w="57" w:type="dxa"/>
+              <w:left w:w="57" w:type="dxa"/>
+              <w:bottom w:w="57" w:type="dxa"/>
+              <w:right w:w="57" w:type="dxa"/>
+            </w:tcMar>
+          </w:tcPr>
+          <w:p>
+            <w:pPr>
+              <w:spacing w:line="240" w:lineRule="auto"/>
+              <w:rPr>
+                <w:b/>
+              </w:rPr>
+            </w:pPr>
+            <w:r>
+              <w:rPr>
+                <w:b/>
+              </w:rPr>
+              <w:t>Descripción</w:t>
+            </w:r>
+          </w:p>
+        </w:tc>
+      </w:tr>
+      <w:tr>
+        <w:tc>
+          <w:tcPr>
+            <w:tcW w:w="1617" w:type="dxa"/>
+            <w:tcMar>
+              <w:top w:w="57" w:type="dxa"/>
+              <w:left w:w="57" w:type="dxa"/>
+              <w:bottom w:w="57" w:type="dxa"/>
+              <w:right w:w="57" w:type="dxa"/>
+            </w:tcMar>
+          </w:tcPr>
+          <w:p>
+            <w:pPr>
+              <w:spacing w:line="240" w:lineRule="auto"/>
+            </w:pPr>
+            <w:r>
+              <w:t>ID</w:t>
+            </w:r>
+          </w:p>
+        </w:tc>
+        <w:tc>
+          <w:tcPr>
+            <w:tcW w:w="6770" w:type="dxa"/>
+            <w:tcMar>
+              <w:top w:w="57" w:type="dxa"/>
+              <w:left w:w="57" w:type="dxa"/>
+              <w:bottom w:w="57" w:type="dxa"/>
+              <w:right w:w="57" w:type="dxa"/>
+            </w:tcMar>
+          </w:tcPr>
+          <w:p>
+            <w:pPr>
+              <w:spacing w:line="240" w:lineRule="auto"/>
+            </w:pPr>
+            <w:r>
+              <w:t>Número Identificador</w:t>
+            </w:r>
+          </w:p>
+        </w:tc>
+      </w:tr>
+      <w:tr>
+        <w:tc>
+          <w:tcPr>
+            <w:tcW w:w="1617" w:type="dxa"/>
+            <w:tcMar>
+              <w:top w:w="57" w:type="dxa"/>
+              <w:left w:w="57" w:type="dxa"/>
+              <w:bottom w:w="57" w:type="dxa"/>
+              <w:right w:w="57" w:type="dxa"/>
+            </w:tcMar>
+          </w:tcPr>
+          <w:p>
+            <w:pPr>
+              <w:spacing w:line="240" w:lineRule="auto"/>
+            </w:pPr>
+            <w:r>
+              <w:t>Título</w:t>
+            </w:r>
+          </w:p>
+        </w:tc>
+        <w:tc>
+          <w:tcPr>
+            <w:tcW w:w="6770" w:type="dxa"/>
+            <w:tcMar>
+              <w:top w:w="57" w:type="dxa"/>
+              <w:left w:w="57" w:type="dxa"/>
+              <w:bottom w:w="57" w:type="dxa"/>
+              <w:right w:w="57" w:type="dxa"/>
+            </w:tcMar>
+          </w:tcPr>
+          <w:p>
+            <w:pPr>
+              <w:spacing w:line="240" w:lineRule="auto"/>
+            </w:pPr>
+            <w:r>
+              <w:t>Texto representativo</w:t>
+            </w:r>
+          </w:p>
+        </w:tc>
+      </w:tr>
+      <w:tr>
+        <w:tc>
+          <w:tcPr>
+            <w:tcW w:w="1617" w:type="dxa"/>
+            <w:tcMar>
+              <w:top w:w="57" w:type="dxa"/>
+              <w:left w:w="57" w:type="dxa"/>
+              <w:bottom w:w="57" w:type="dxa"/>
+              <w:right w:w="57" w:type="dxa"/>
+            </w:tcMar>
+          </w:tcPr>
+          <w:p>
+            <w:pPr>
+              <w:spacing w:line="240" w:lineRule="auto"/>
+            </w:pPr>
+            <w:r>
+              <w:t>Cuerpo</w:t>
+            </w:r>
+          </w:p>
+        </w:tc>
+        <w:tc>
+          <w:tcPr>
+            <w:tcW w:w="6770" w:type="dxa"/>
+            <w:tcMar>
+              <w:top w:w="57" w:type="dxa"/>
+              <w:left w:w="57" w:type="dxa"/>
+              <w:bottom w:w="57" w:type="dxa"/>
+              <w:right w:w="57" w:type="dxa"/>
+            </w:tcMar>
+          </w:tcPr>
+          <w:p>
+            <w:pPr>
+              <w:spacing w:line="240" w:lineRule="auto"/>
+            </w:pPr>
+            <w:r>
+              <w:t>Texto descriptivo</w:t>
+            </w:r>
+            <w:r>
+              <w:t xml:space="preserve"> de la práctica</w:t>
+            </w:r>
+          </w:p>
+        </w:tc>
+      </w:tr>
+    </w:tbl>
     <w:p/>
     <w:p>
       <w:pPr>
@@ -20682,180 +20745,294 @@
         <w:t>Firmas de Aceptación y Validación</w:t>
       </w:r>
     </w:p>
-    <w:p/>
-    <w:p>
-      <w:r>
-        <w:br/>
-      </w:r>
-    </w:p>
+    <w:p>
+      <w:r>
+        <w:t>Corresponde a la última sección del documento, donde se identifican a las personas que participaron en la creación de la versión, como también aquellas que aceptan y validan el contenido del documento</w:t>
+      </w:r>
+      <w:r>
+        <w:t>. De esta forma el documento queda oficializado y considerado para futuras mejoras que se le puedan incorporar.</w:t>
+      </w:r>
+      <w:r>
+        <w:t xml:space="preserve"> </w:t>
+      </w:r>
+    </w:p>
+    <w:p/>
+    <w:p>
+      <w:r>
+        <w:t>La identificación de las personas</w:t>
+      </w:r>
+      <w:r>
+        <w:t xml:space="preserve"> se realiza registrando su nombre, cargo en ZOFRI S.A., firma suscrita y timbre del área </w:t>
+      </w:r>
+      <w:r>
+        <w:t xml:space="preserve">a la cual representa </w:t>
+      </w:r>
+      <w:r>
+        <w:t xml:space="preserve">dentro de la organización. </w:t>
+      </w:r>
+    </w:p>
+    <w:p/>
     <w:p/>
     <w:p/>
     <w:p>
       <w:pPr>
         <w:pStyle w:val="Ttulo3"/>
-      </w:pPr>
-      <w:bookmarkStart w:id="64" w:name="_Toc525761465"/>
+        <w:rPr>
+          <w:color w:val="FF0000"/>
+        </w:rPr>
+      </w:pPr>
       <w:r>
         <w:br w:type="page"/>
       </w:r>
-      <w:bookmarkStart w:id="65" w:name="_Toc527753214"/>
-      <w:r>
+      <w:bookmarkStart w:id="64" w:name="_Toc525761466"/>
+      <w:bookmarkStart w:id="65" w:name="_Toc528001320"/>
+      <w:r>
+        <w:rPr>
+          <w:color w:val="FF0000"/>
+        </w:rPr>
         <w:lastRenderedPageBreak/>
-        <w:t>Validación de la Estructura</w:t>
+        <w:t>Elaboración de Contenidos</w:t>
       </w:r>
       <w:bookmarkEnd w:id="64"/>
       <w:bookmarkEnd w:id="65"/>
     </w:p>
-    <w:p/>
-    <w:p>
-      <w:pPr>
-        <w:pStyle w:val="Ttulo3"/>
-      </w:pPr>
-      <w:bookmarkStart w:id="66" w:name="_Toc525761466"/>
-      <w:bookmarkStart w:id="67" w:name="_Toc527753215"/>
-      <w:r>
-        <w:t>Elaboración de Contenidos</w:t>
+    <w:p>
+      <w:pPr>
+        <w:rPr>
+          <w:color w:val="FF0000"/>
+        </w:rPr>
+      </w:pPr>
+    </w:p>
+    <w:p>
+      <w:pPr>
+        <w:rPr>
+          <w:color w:val="FF0000"/>
+        </w:rPr>
+      </w:pPr>
+    </w:p>
+    <w:p>
+      <w:pPr>
+        <w:pStyle w:val="Ttulo2"/>
+        <w:rPr>
+          <w:color w:val="FF0000"/>
+        </w:rPr>
+      </w:pPr>
+      <w:bookmarkStart w:id="66" w:name="_Toc525761468"/>
+      <w:r>
+        <w:rPr>
+          <w:color w:val="FF0000"/>
+        </w:rPr>
+        <w:br w:type="page"/>
+      </w:r>
+      <w:bookmarkStart w:id="67" w:name="_Toc528001321"/>
+      <w:r>
+        <w:rPr>
+          <w:color w:val="FF0000"/>
+        </w:rPr>
+        <w:lastRenderedPageBreak/>
+        <w:t>Plan de Implementación</w:t>
       </w:r>
       <w:bookmarkEnd w:id="66"/>
       <w:bookmarkEnd w:id="67"/>
     </w:p>
-    <w:p/>
+    <w:p>
+      <w:pPr>
+        <w:rPr>
+          <w:color w:val="FF0000"/>
+        </w:rPr>
+      </w:pPr>
+    </w:p>
     <w:p>
       <w:pPr>
         <w:pStyle w:val="Ttulo3"/>
-      </w:pPr>
-      <w:bookmarkStart w:id="68" w:name="_Toc525761467"/>
-      <w:bookmarkStart w:id="69" w:name="_Toc527753216"/>
-      <w:r>
-        <w:t>Validación del Contenido</w:t>
+        <w:rPr>
+          <w:color w:val="FF0000"/>
+        </w:rPr>
+      </w:pPr>
+      <w:bookmarkStart w:id="68" w:name="_Toc525761469"/>
+      <w:bookmarkStart w:id="69" w:name="_Toc528001322"/>
+      <w:r>
+        <w:rPr>
+          <w:color w:val="FF0000"/>
+        </w:rPr>
+        <w:t>Plan de Acción</w:t>
       </w:r>
       <w:bookmarkEnd w:id="68"/>
       <w:bookmarkEnd w:id="69"/>
     </w:p>
-    <w:p/>
-    <w:p>
-      <w:pPr>
-        <w:pStyle w:val="Ttulo2"/>
-      </w:pPr>
-      <w:bookmarkStart w:id="70" w:name="_Toc525761468"/>
-      <w:r>
-        <w:br w:type="page"/>
-      </w:r>
-      <w:bookmarkStart w:id="71" w:name="_Toc527753217"/>
-      <w:r>
-        <w:lastRenderedPageBreak/>
-        <w:t>Plan de Implementación</w:t>
+    <w:p>
+      <w:pPr>
+        <w:rPr>
+          <w:color w:val="FF0000"/>
+        </w:rPr>
+      </w:pPr>
+    </w:p>
+    <w:p>
+      <w:pPr>
+        <w:pStyle w:val="Ttulo3"/>
+        <w:rPr>
+          <w:color w:val="FF0000"/>
+        </w:rPr>
+      </w:pPr>
+      <w:bookmarkStart w:id="70" w:name="_Toc525761470"/>
+      <w:bookmarkStart w:id="71" w:name="_Toc528001323"/>
+      <w:r>
+        <w:rPr>
+          <w:color w:val="FF0000"/>
+        </w:rPr>
+        <w:t>Cronograma de Implementación</w:t>
       </w:r>
       <w:bookmarkEnd w:id="70"/>
       <w:bookmarkEnd w:id="71"/>
     </w:p>
-    <w:p/>
-    <w:p>
-      <w:pPr>
-        <w:pStyle w:val="Ttulo3"/>
-      </w:pPr>
-      <w:bookmarkStart w:id="72" w:name="_Toc525761469"/>
-      <w:bookmarkStart w:id="73" w:name="_Toc527753218"/>
-      <w:r>
-        <w:t>Plan de Acción</w:t>
+    <w:p>
+      <w:pPr>
+        <w:rPr>
+          <w:color w:val="FF0000"/>
+        </w:rPr>
+      </w:pPr>
+    </w:p>
+    <w:p>
+      <w:pPr>
+        <w:pStyle w:val="Ttulo2"/>
+        <w:rPr>
+          <w:color w:val="FF0000"/>
+        </w:rPr>
+      </w:pPr>
+      <w:bookmarkStart w:id="72" w:name="_Toc525761471"/>
+      <w:r>
+        <w:rPr>
+          <w:color w:val="FF0000"/>
+        </w:rPr>
+        <w:br w:type="page"/>
+      </w:r>
+      <w:bookmarkStart w:id="73" w:name="_Toc528001324"/>
+      <w:r>
+        <w:rPr>
+          <w:color w:val="FF0000"/>
+        </w:rPr>
+        <w:lastRenderedPageBreak/>
+        <w:t>Resultados</w:t>
       </w:r>
       <w:bookmarkEnd w:id="72"/>
       <w:bookmarkEnd w:id="73"/>
     </w:p>
-    <w:p/>
-    <w:p>
-      <w:pPr>
-        <w:pStyle w:val="Ttulo3"/>
-      </w:pPr>
-      <w:bookmarkStart w:id="74" w:name="_Toc525761470"/>
-      <w:bookmarkStart w:id="75" w:name="_Toc527753219"/>
-      <w:r>
-        <w:t>Cronograma de Implementación</w:t>
+    <w:p>
+      <w:pPr>
+        <w:rPr>
+          <w:color w:val="FF0000"/>
+        </w:rPr>
+      </w:pPr>
+    </w:p>
+    <w:p>
+      <w:pPr>
+        <w:pStyle w:val="Ttulo1"/>
+        <w:rPr>
+          <w:color w:val="FF0000"/>
+        </w:rPr>
+      </w:pPr>
+      <w:r>
+        <w:rPr>
+          <w:color w:val="FF0000"/>
+        </w:rPr>
+        <w:br w:type="page"/>
+      </w:r>
+      <w:bookmarkStart w:id="74" w:name="_Toc525761472"/>
+      <w:bookmarkStart w:id="75" w:name="_Toc528001325"/>
+      <w:r>
+        <w:rPr>
+          <w:color w:val="FF0000"/>
+        </w:rPr>
+        <w:lastRenderedPageBreak/>
+        <w:t>Conclusiones</w:t>
       </w:r>
       <w:bookmarkEnd w:id="74"/>
       <w:bookmarkEnd w:id="75"/>
     </w:p>
-    <w:p/>
+    <w:p>
+      <w:pPr>
+        <w:rPr>
+          <w:color w:val="FF0000"/>
+        </w:rPr>
+      </w:pPr>
+    </w:p>
     <w:p>
       <w:pPr>
         <w:pStyle w:val="Ttulo2"/>
-      </w:pPr>
-      <w:bookmarkStart w:id="76" w:name="_Toc525761471"/>
-      <w:bookmarkStart w:id="77" w:name="_Toc527753220"/>
-      <w:r>
-        <w:t>Resultados</w:t>
+        <w:rPr>
+          <w:color w:val="FF0000"/>
+        </w:rPr>
+      </w:pPr>
+      <w:bookmarkStart w:id="76" w:name="_Toc525761473"/>
+      <w:bookmarkStart w:id="77" w:name="_Toc528001326"/>
+      <w:r>
+        <w:rPr>
+          <w:color w:val="FF0000"/>
+        </w:rPr>
+        <w:t>Conclusiones</w:t>
       </w:r>
       <w:bookmarkEnd w:id="76"/>
       <w:bookmarkEnd w:id="77"/>
     </w:p>
-    <w:p/>
-    <w:p>
-      <w:pPr>
-        <w:pStyle w:val="Ttulo1"/>
-      </w:pPr>
-      <w:r>
-        <w:br w:type="page"/>
-      </w:r>
-      <w:bookmarkStart w:id="78" w:name="_Toc525761472"/>
-      <w:bookmarkStart w:id="79" w:name="_Toc527753221"/>
-      <w:r>
-        <w:lastRenderedPageBreak/>
-        <w:t>Conclusiones</w:t>
+    <w:p>
+      <w:pPr>
+        <w:rPr>
+          <w:color w:val="FF0000"/>
+        </w:rPr>
+      </w:pPr>
+    </w:p>
+    <w:p>
+      <w:pPr>
+        <w:pStyle w:val="Ttulo2"/>
+        <w:rPr>
+          <w:color w:val="FF0000"/>
+        </w:rPr>
+      </w:pPr>
+      <w:bookmarkStart w:id="78" w:name="_Toc525761474"/>
+      <w:bookmarkStart w:id="79" w:name="_Toc528001327"/>
+      <w:r>
+        <w:rPr>
+          <w:color w:val="FF0000"/>
+        </w:rPr>
+        <w:t>Aporte</w:t>
       </w:r>
       <w:bookmarkEnd w:id="78"/>
       <w:bookmarkEnd w:id="79"/>
     </w:p>
-    <w:p/>
-    <w:p>
-      <w:pPr>
-        <w:pStyle w:val="Ttulo2"/>
-      </w:pPr>
-      <w:bookmarkStart w:id="80" w:name="_Toc525761473"/>
-      <w:bookmarkStart w:id="81" w:name="_Toc527753222"/>
-      <w:r>
-        <w:t>Conclusiones</w:t>
-      </w:r>
-      <w:bookmarkEnd w:id="80"/>
-      <w:bookmarkEnd w:id="81"/>
-    </w:p>
-    <w:p/>
-    <w:p>
-      <w:pPr>
-        <w:pStyle w:val="Ttulo2"/>
-      </w:pPr>
-      <w:bookmarkStart w:id="82" w:name="_Toc525761474"/>
-      <w:bookmarkStart w:id="83" w:name="_Toc527753223"/>
-      <w:r>
-        <w:t>Aporte</w:t>
-      </w:r>
-      <w:bookmarkEnd w:id="82"/>
-      <w:bookmarkEnd w:id="83"/>
-    </w:p>
-    <w:p/>
+    <w:p>
+      <w:pPr>
+        <w:rPr>
+          <w:color w:val="FF0000"/>
+        </w:rPr>
+      </w:pPr>
+    </w:p>
     <w:p>
       <w:pPr>
         <w:pStyle w:val="Ttulo1"/>
       </w:pPr>
       <w:r>
+        <w:rPr>
+          <w:color w:val="FF0000"/>
+        </w:rPr>
         <w:br w:type="page"/>
       </w:r>
-      <w:bookmarkStart w:id="84" w:name="_Toc527753224"/>
+      <w:bookmarkStart w:id="80" w:name="_Toc528001328"/>
       <w:r>
         <w:lastRenderedPageBreak/>
         <w:t>Bibliografía</w:t>
       </w:r>
-      <w:bookmarkEnd w:id="84"/>
+      <w:bookmarkEnd w:id="80"/>
     </w:p>
     <w:p/>
     <w:p>
       <w:pPr>
         <w:pStyle w:val="Ttulo2"/>
       </w:pPr>
-      <w:bookmarkStart w:id="85" w:name="_Toc527753225"/>
+      <w:bookmarkStart w:id="81" w:name="_Toc528001329"/>
       <w:r>
         <w:t>Bibliografía</w:t>
       </w:r>
-      <w:bookmarkEnd w:id="85"/>
+      <w:bookmarkEnd w:id="81"/>
     </w:p>
     <w:p>
       <w:pPr>
@@ -21114,12 +21291,12 @@
       <w:r>
         <w:br w:type="page"/>
       </w:r>
-      <w:bookmarkStart w:id="86" w:name="_Toc527753226"/>
+      <w:bookmarkStart w:id="82" w:name="_Toc528001330"/>
       <w:r>
         <w:lastRenderedPageBreak/>
         <w:t>Fuentes de Información</w:t>
       </w:r>
-      <w:bookmarkEnd w:id="86"/>
+      <w:bookmarkEnd w:id="82"/>
     </w:p>
     <w:tbl>
       <w:tblPr>
@@ -21470,12 +21647,12 @@
       <w:r>
         <w:br w:type="page"/>
       </w:r>
-      <w:bookmarkStart w:id="87" w:name="_Toc527753227"/>
+      <w:bookmarkStart w:id="83" w:name="_Toc528001331"/>
       <w:r>
         <w:lastRenderedPageBreak/>
         <w:t>Anexos</w:t>
       </w:r>
-      <w:bookmarkEnd w:id="87"/>
+      <w:bookmarkEnd w:id="83"/>
     </w:p>
     <w:p/>
     <w:sectPr>
@@ -26227,7 +26404,7 @@
 </file>
 
 <file path=customXml/itemProps1.xml><?xml version="1.0" encoding="utf-8"?>
-<ds:datastoreItem xmlns:ds="http://schemas.openxmlformats.org/officeDocument/2006/customXml" ds:itemID="{8EF88419-5068-4C67-BC60-1BEEA850D7D6}">
+<ds:datastoreItem xmlns:ds="http://schemas.openxmlformats.org/officeDocument/2006/customXml" ds:itemID="{0CCC52B3-C6FC-4518-A958-3569FB85DA9D}">
   <ds:schemaRefs>
     <ds:schemaRef ds:uri="http://schemas.openxmlformats.org/officeDocument/2006/bibliography"/>
   </ds:schemaRefs>

</xml_diff>

<commit_message>
Se transfieren las conclusiones desde el trabajo anterior
</commit_message>
<xml_diff>
--- a/2018/TT IQQ 2018 Camara y Garay.docx
+++ b/2018/TT IQQ 2018 Camara y Garay.docx
@@ -1164,8 +1164,6 @@
           <w:fldChar w:fldCharType="end"/>
         </w:r>
       </w:hyperlink>
-      <w:bookmarkStart w:id="6" w:name="_GoBack"/>
-      <w:bookmarkEnd w:id="6"/>
     </w:p>
     <w:p>
       <w:pPr>
@@ -4337,8 +4335,8 @@
       <w:r>
         <w:br w:type="page"/>
       </w:r>
-      <w:bookmarkStart w:id="7" w:name="_Toc525761444"/>
-      <w:bookmarkStart w:id="8" w:name="_Toc525761487"/>
+      <w:bookmarkStart w:id="6" w:name="_Toc525761444"/>
+      <w:bookmarkStart w:id="7" w:name="_Toc525761487"/>
       <w:r>
         <w:rPr>
           <w:b/>
@@ -4347,8 +4345,8 @@
         <w:lastRenderedPageBreak/>
         <w:t>RESUMEN</w:t>
       </w:r>
+      <w:bookmarkEnd w:id="6"/>
       <w:bookmarkEnd w:id="7"/>
-      <w:bookmarkEnd w:id="8"/>
     </w:p>
     <w:p>
       <w:pPr>
@@ -4367,8 +4365,8 @@
       <w:r>
         <w:br w:type="page"/>
       </w:r>
-      <w:bookmarkStart w:id="9" w:name="_Toc525761445"/>
-      <w:bookmarkStart w:id="10" w:name="_Toc528001288"/>
+      <w:bookmarkStart w:id="8" w:name="_Toc525761445"/>
+      <w:bookmarkStart w:id="9" w:name="_Toc528001288"/>
       <w:r>
         <w:lastRenderedPageBreak/>
         <w:t>Int</w:t>
@@ -4376,192 +4374,192 @@
       <w:r>
         <w:t>roducción</w:t>
       </w:r>
+      <w:bookmarkEnd w:id="8"/>
       <w:bookmarkEnd w:id="9"/>
+    </w:p>
+    <w:p/>
+    <w:p>
+      <w:pPr>
+        <w:pStyle w:val="Ttulo2"/>
+      </w:pPr>
+      <w:bookmarkStart w:id="10" w:name="_Toc525761446"/>
+      <w:bookmarkStart w:id="11" w:name="_Toc528001289"/>
+      <w:r>
+        <w:t>Generalidades</w:t>
+      </w:r>
       <w:bookmarkEnd w:id="10"/>
-    </w:p>
-    <w:p/>
+      <w:bookmarkEnd w:id="11"/>
+    </w:p>
+    <w:p>
+      <w:r>
+        <w:t>E</w:t>
+      </w:r>
+      <w:r>
+        <w:t xml:space="preserve">l desarrollo de tecnologías para agilizar la construcción de </w:t>
+      </w:r>
+      <w:r>
+        <w:t>software</w:t>
+      </w:r>
+      <w:r>
+        <w:t xml:space="preserve"> está en permanente crecimiento</w:t>
+      </w:r>
+      <w:r>
+        <w:t xml:space="preserve">, lo </w:t>
+      </w:r>
+      <w:r>
+        <w:t>que</w:t>
+      </w:r>
+      <w:r>
+        <w:t xml:space="preserve"> </w:t>
+      </w:r>
+      <w:r>
+        <w:t>obliga a la</w:t>
+      </w:r>
+      <w:r>
+        <w:t xml:space="preserve">s empresas que </w:t>
+      </w:r>
+      <w:r>
+        <w:t>están</w:t>
+      </w:r>
+      <w:r>
+        <w:t xml:space="preserve"> en el mercado de la </w:t>
+      </w:r>
+      <w:r>
+        <w:t>TI</w:t>
+      </w:r>
+      <w:r>
+        <w:rPr>
+          <w:rStyle w:val="Refdenotaalpie"/>
+        </w:rPr>
+        <w:footnoteReference w:id="1"/>
+      </w:r>
+      <w:r>
+        <w:t xml:space="preserve">, a estar en constante </w:t>
+      </w:r>
+      <w:r>
+        <w:t>mejora</w:t>
+      </w:r>
+      <w:r>
+        <w:t xml:space="preserve"> respecto a la forma en que deben enfrentar cada proyecto</w:t>
+      </w:r>
+      <w:r>
+        <w:t>.</w:t>
+      </w:r>
+      <w:r>
+        <w:t xml:space="preserve"> </w:t>
+      </w:r>
+    </w:p>
+    <w:p/>
+    <w:p>
+      <w:r>
+        <w:t xml:space="preserve">Dado lo anterior, </w:t>
+      </w:r>
+      <w:r>
+        <w:t xml:space="preserve">para </w:t>
+      </w:r>
+      <w:r>
+        <w:t>las empresas que requieren la contratación de servicios para la implementación de proyectos informáticos, cada vez es más complej</w:t>
+      </w:r>
+      <w:r>
+        <w:t>a la relación con el eventual proveedor</w:t>
+      </w:r>
+      <w:r>
+        <w:t xml:space="preserve"> experto</w:t>
+      </w:r>
+      <w:r>
+        <w:t>, ya que este último enfrenta</w:t>
+      </w:r>
+      <w:r>
+        <w:t>rá</w:t>
+      </w:r>
+      <w:r>
+        <w:t xml:space="preserve"> los desafíos con un nivel técnico y profesional, que probablemente super</w:t>
+      </w:r>
+      <w:r>
+        <w:t>a</w:t>
+      </w:r>
+      <w:r>
+        <w:t>rá</w:t>
+      </w:r>
+      <w:r>
+        <w:t xml:space="preserve"> </w:t>
+      </w:r>
+      <w:r>
+        <w:t>las habilidades de la empresa contratante.</w:t>
+      </w:r>
+    </w:p>
+    <w:p/>
+    <w:p>
+      <w:r>
+        <w:t xml:space="preserve">El desequilibrio que se produce entre las habilidades para gestionar proyectos informáticos, entre la empresa contratante y el proveedor experto, implica el riesgo permanente de ocurrencia de </w:t>
+      </w:r>
+      <w:r>
+        <w:t>incidencias</w:t>
+      </w:r>
+      <w:r>
+        <w:t xml:space="preserve"> que pueden afectar los resultados esperados </w:t>
+      </w:r>
+      <w:r>
+        <w:t xml:space="preserve">y </w:t>
+      </w:r>
+      <w:r>
+        <w:t xml:space="preserve">definidos para </w:t>
+      </w:r>
+      <w:r>
+        <w:t>cada</w:t>
+      </w:r>
+      <w:r>
+        <w:t xml:space="preserve"> proyecto.</w:t>
+      </w:r>
+    </w:p>
+    <w:p/>
+    <w:p>
+      <w:r>
+        <w:t xml:space="preserve">ZOFRI S.A. </w:t>
+      </w:r>
+      <w:r>
+        <w:t>periódicamente</w:t>
+      </w:r>
+      <w:r>
+        <w:t xml:space="preserve"> implementa mejoras a sus servicios, a través del desarrollo de proyectos informáticos</w:t>
+      </w:r>
+      <w:r>
+        <w:t xml:space="preserve">, para lo cual generalmente </w:t>
+      </w:r>
+      <w:r>
+        <w:t xml:space="preserve">contrata a un proveedor experto. </w:t>
+      </w:r>
+      <w:r>
+        <w:t>L</w:t>
+      </w:r>
+      <w:r>
+        <w:t>amentablemente no ha tenido buenos resultados durante la ejecución</w:t>
+      </w:r>
+      <w:r>
+        <w:t xml:space="preserve"> </w:t>
+      </w:r>
+      <w:r>
+        <w:t xml:space="preserve">de </w:t>
+      </w:r>
+      <w:r>
+        <w:t xml:space="preserve">dichos </w:t>
+      </w:r>
+      <w:r>
+        <w:t>proyectos y por lo mismo, el presente trabajo espera aportar con un manual que permita a la organización mejor</w:t>
+      </w:r>
+      <w:r>
+        <w:t>ar la gestión de sus futuros proyectos informáticos.</w:t>
+      </w:r>
+    </w:p>
     <w:p>
       <w:pPr>
         <w:pStyle w:val="Ttulo2"/>
       </w:pPr>
-      <w:bookmarkStart w:id="11" w:name="_Toc525761446"/>
-      <w:bookmarkStart w:id="12" w:name="_Toc528001289"/>
-      <w:r>
-        <w:t>Generalidades</w:t>
-      </w:r>
-      <w:bookmarkEnd w:id="11"/>
-      <w:bookmarkEnd w:id="12"/>
-    </w:p>
-    <w:p>
-      <w:r>
-        <w:t>E</w:t>
-      </w:r>
-      <w:r>
-        <w:t xml:space="preserve">l desarrollo de tecnologías para agilizar la construcción de </w:t>
-      </w:r>
-      <w:r>
-        <w:t>software</w:t>
-      </w:r>
-      <w:r>
-        <w:t xml:space="preserve"> está en permanente crecimiento</w:t>
-      </w:r>
-      <w:r>
-        <w:t xml:space="preserve">, lo </w:t>
-      </w:r>
-      <w:r>
-        <w:t>que</w:t>
-      </w:r>
-      <w:r>
-        <w:t xml:space="preserve"> </w:t>
-      </w:r>
-      <w:r>
-        <w:t>obliga a la</w:t>
-      </w:r>
-      <w:r>
-        <w:t xml:space="preserve">s empresas que </w:t>
-      </w:r>
-      <w:r>
-        <w:t>están</w:t>
-      </w:r>
-      <w:r>
-        <w:t xml:space="preserve"> en el mercado de la </w:t>
-      </w:r>
-      <w:r>
-        <w:t>TI</w:t>
-      </w:r>
-      <w:r>
-        <w:rPr>
-          <w:rStyle w:val="Refdenotaalpie"/>
-        </w:rPr>
-        <w:footnoteReference w:id="1"/>
-      </w:r>
-      <w:r>
-        <w:t xml:space="preserve">, a estar en constante </w:t>
-      </w:r>
-      <w:r>
-        <w:t>mejora</w:t>
-      </w:r>
-      <w:r>
-        <w:t xml:space="preserve"> respecto a la forma en que deben enfrentar cada proyecto</w:t>
-      </w:r>
-      <w:r>
-        <w:t>.</w:t>
-      </w:r>
-      <w:r>
-        <w:t xml:space="preserve"> </w:t>
-      </w:r>
-    </w:p>
-    <w:p/>
-    <w:p>
-      <w:r>
-        <w:t xml:space="preserve">Dado lo anterior, </w:t>
-      </w:r>
-      <w:r>
-        <w:t xml:space="preserve">para </w:t>
-      </w:r>
-      <w:r>
-        <w:t>las empresas que requieren la contratación de servicios para la implementación de proyectos informáticos, cada vez es más complej</w:t>
-      </w:r>
-      <w:r>
-        <w:t>a la relación con el eventual proveedor</w:t>
-      </w:r>
-      <w:r>
-        <w:t xml:space="preserve"> experto</w:t>
-      </w:r>
-      <w:r>
-        <w:t>, ya que este último enfrenta</w:t>
-      </w:r>
-      <w:r>
-        <w:t>rá</w:t>
-      </w:r>
-      <w:r>
-        <w:t xml:space="preserve"> los desafíos con un nivel técnico y profesional, que probablemente super</w:t>
-      </w:r>
-      <w:r>
-        <w:t>a</w:t>
-      </w:r>
-      <w:r>
-        <w:t>rá</w:t>
-      </w:r>
-      <w:r>
-        <w:t xml:space="preserve"> </w:t>
-      </w:r>
-      <w:r>
-        <w:t>las habilidades de la empresa contratante.</w:t>
-      </w:r>
-    </w:p>
-    <w:p/>
-    <w:p>
-      <w:r>
-        <w:t xml:space="preserve">El desequilibrio que se produce entre las habilidades para gestionar proyectos informáticos, entre la empresa contratante y el proveedor experto, implica el riesgo permanente de ocurrencia de </w:t>
-      </w:r>
-      <w:r>
-        <w:t>incidencias</w:t>
-      </w:r>
-      <w:r>
-        <w:t xml:space="preserve"> que pueden afectar los resultados esperados </w:t>
-      </w:r>
-      <w:r>
-        <w:t xml:space="preserve">y </w:t>
-      </w:r>
-      <w:r>
-        <w:t xml:space="preserve">definidos para </w:t>
-      </w:r>
-      <w:r>
-        <w:t>cada</w:t>
-      </w:r>
-      <w:r>
-        <w:t xml:space="preserve"> proyecto.</w:t>
-      </w:r>
-    </w:p>
-    <w:p/>
-    <w:p>
-      <w:r>
-        <w:t xml:space="preserve">ZOFRI S.A. </w:t>
-      </w:r>
-      <w:r>
-        <w:t>periódicamente</w:t>
-      </w:r>
-      <w:r>
-        <w:t xml:space="preserve"> implementa mejoras a sus servicios, a través del desarrollo de proyectos informáticos</w:t>
-      </w:r>
-      <w:r>
-        <w:t xml:space="preserve">, para lo cual generalmente </w:t>
-      </w:r>
-      <w:r>
-        <w:t xml:space="preserve">contrata a un proveedor experto. </w:t>
-      </w:r>
-      <w:r>
-        <w:t>L</w:t>
-      </w:r>
-      <w:r>
-        <w:t>amentablemente no ha tenido buenos resultados durante la ejecución</w:t>
-      </w:r>
-      <w:r>
-        <w:t xml:space="preserve"> </w:t>
-      </w:r>
-      <w:r>
-        <w:t xml:space="preserve">de </w:t>
-      </w:r>
-      <w:r>
-        <w:t xml:space="preserve">dichos </w:t>
-      </w:r>
-      <w:r>
-        <w:t>proyectos y por lo mismo, el presente trabajo espera aportar con un manual que permita a la organización mejor</w:t>
-      </w:r>
-      <w:r>
-        <w:t>ar la gestión de sus futuros proyectos informáticos.</w:t>
-      </w:r>
-    </w:p>
-    <w:p>
-      <w:pPr>
-        <w:pStyle w:val="Ttulo2"/>
-      </w:pPr>
       <w:r>
         <w:br w:type="page"/>
       </w:r>
-      <w:bookmarkStart w:id="13" w:name="_Toc525761447"/>
-      <w:bookmarkStart w:id="14" w:name="_Toc528001290"/>
+      <w:bookmarkStart w:id="12" w:name="_Toc525761447"/>
+      <w:bookmarkStart w:id="13" w:name="_Toc528001290"/>
       <w:r>
         <w:lastRenderedPageBreak/>
         <w:t>Descripción de</w:t>
@@ -4575,18 +4573,18 @@
       <w:r>
         <w:t>a Empresa</w:t>
       </w:r>
+      <w:bookmarkEnd w:id="12"/>
       <w:bookmarkEnd w:id="13"/>
+    </w:p>
+    <w:p>
+      <w:pPr>
+        <w:pStyle w:val="Ttulo3"/>
+      </w:pPr>
+      <w:bookmarkStart w:id="14" w:name="_Toc528001291"/>
+      <w:r>
+        <w:t>Reseña</w:t>
+      </w:r>
       <w:bookmarkEnd w:id="14"/>
-    </w:p>
-    <w:p>
-      <w:pPr>
-        <w:pStyle w:val="Ttulo3"/>
-      </w:pPr>
-      <w:bookmarkStart w:id="15" w:name="_Toc528001291"/>
-      <w:r>
-        <w:t>Reseña</w:t>
-      </w:r>
-      <w:bookmarkEnd w:id="15"/>
     </w:p>
     <w:p>
       <w:r>
@@ -4892,12 +4890,12 @@
       <w:r>
         <w:br w:type="page"/>
       </w:r>
-      <w:bookmarkStart w:id="16" w:name="_Toc528001292"/>
+      <w:bookmarkStart w:id="15" w:name="_Toc528001292"/>
       <w:r>
         <w:lastRenderedPageBreak/>
         <w:t>Aspectos Estratégicos</w:t>
       </w:r>
-      <w:bookmarkEnd w:id="16"/>
+      <w:bookmarkEnd w:id="15"/>
     </w:p>
     <w:p>
       <w:r>
@@ -5985,12 +5983,12 @@
       <w:r>
         <w:br w:type="page"/>
       </w:r>
-      <w:bookmarkStart w:id="17" w:name="_Toc528001293"/>
+      <w:bookmarkStart w:id="16" w:name="_Toc528001293"/>
       <w:r>
         <w:lastRenderedPageBreak/>
         <w:t>Centros de Negocios</w:t>
       </w:r>
-      <w:bookmarkEnd w:id="17"/>
+      <w:bookmarkEnd w:id="16"/>
     </w:p>
     <w:p>
       <w:r>
@@ -6642,12 +6640,12 @@
       <w:r>
         <w:br w:type="page"/>
       </w:r>
-      <w:bookmarkStart w:id="18" w:name="_Toc528001294"/>
+      <w:bookmarkStart w:id="17" w:name="_Toc528001294"/>
       <w:r>
         <w:lastRenderedPageBreak/>
         <w:t>Dotación</w:t>
       </w:r>
-      <w:bookmarkEnd w:id="18"/>
+      <w:bookmarkEnd w:id="17"/>
     </w:p>
     <w:p>
       <w:r>
@@ -8759,12 +8757,12 @@
       <w:r>
         <w:br w:type="page"/>
       </w:r>
-      <w:bookmarkStart w:id="19" w:name="_Toc528001295"/>
+      <w:bookmarkStart w:id="18" w:name="_Toc528001295"/>
       <w:r>
         <w:lastRenderedPageBreak/>
         <w:t>Estructura Organizacional</w:t>
       </w:r>
-      <w:bookmarkEnd w:id="19"/>
+      <w:bookmarkEnd w:id="18"/>
     </w:p>
     <w:p>
       <w:r>
@@ -9857,7 +9855,7 @@
         </w:numPr>
         <w:ind w:left="851" w:hanging="851"/>
       </w:pPr>
-      <w:bookmarkStart w:id="20" w:name="_Toc525761448"/>
+      <w:bookmarkStart w:id="19" w:name="_Toc525761448"/>
     </w:p>
     <w:p/>
     <w:p/>
@@ -9947,13 +9945,13 @@
       <w:pPr>
         <w:pStyle w:val="Ttulo2"/>
       </w:pPr>
-      <w:bookmarkStart w:id="21" w:name="_Toc528001296"/>
+      <w:bookmarkStart w:id="20" w:name="_Toc528001296"/>
       <w:r>
         <w:lastRenderedPageBreak/>
         <w:t>Descripción del Tema</w:t>
       </w:r>
+      <w:bookmarkEnd w:id="19"/>
       <w:bookmarkEnd w:id="20"/>
-      <w:bookmarkEnd w:id="21"/>
     </w:p>
     <w:p>
       <w:r>
@@ -10252,21 +10250,39 @@
       <w:pPr>
         <w:pStyle w:val="Ttulo2"/>
       </w:pPr>
-      <w:bookmarkStart w:id="22" w:name="_Toc525761449"/>
+      <w:bookmarkStart w:id="21" w:name="_Toc525761449"/>
       <w:r>
         <w:br w:type="page"/>
       </w:r>
-      <w:bookmarkStart w:id="23" w:name="_Toc528001297"/>
+      <w:bookmarkStart w:id="22" w:name="_Toc528001297"/>
       <w:r>
         <w:lastRenderedPageBreak/>
         <w:t>Objetivos</w:t>
       </w:r>
+      <w:bookmarkEnd w:id="21"/>
       <w:bookmarkEnd w:id="22"/>
+    </w:p>
+    <w:p>
+      <w:r>
+        <w:t>A continuación, se presentan los objetivos que definen el alcance de este trabajo.</w:t>
+      </w:r>
+    </w:p>
+    <w:p/>
+    <w:p>
+      <w:pPr>
+        <w:pStyle w:val="Ttulo3"/>
+      </w:pPr>
+      <w:bookmarkStart w:id="23" w:name="_Toc525761450"/>
+      <w:bookmarkStart w:id="24" w:name="_Toc528001298"/>
+      <w:r>
+        <w:t>Objetivo General</w:t>
+      </w:r>
       <w:bookmarkEnd w:id="23"/>
-    </w:p>
-    <w:p>
-      <w:r>
-        <w:t>A continuación, se presentan los objetivos que definen el alcance de este trabajo.</w:t>
+      <w:bookmarkEnd w:id="24"/>
+    </w:p>
+    <w:p>
+      <w:r>
+        <w:t>Elaborar un manual de buenas prácticas para el desarrollo de proyectos informáticos en ZOFRI S.A.</w:t>
       </w:r>
     </w:p>
     <w:p/>
@@ -10274,31 +10290,13 @@
       <w:pPr>
         <w:pStyle w:val="Ttulo3"/>
       </w:pPr>
-      <w:bookmarkStart w:id="24" w:name="_Toc525761450"/>
-      <w:bookmarkStart w:id="25" w:name="_Toc528001298"/>
-      <w:r>
-        <w:t>Objetivo General</w:t>
-      </w:r>
-      <w:bookmarkEnd w:id="24"/>
+      <w:bookmarkStart w:id="25" w:name="_Toc525761451"/>
+      <w:bookmarkStart w:id="26" w:name="_Toc528001299"/>
+      <w:r>
+        <w:t>Objetivos Específicos</w:t>
+      </w:r>
       <w:bookmarkEnd w:id="25"/>
-    </w:p>
-    <w:p>
-      <w:r>
-        <w:t>Elaborar un manual de buenas prácticas para el desarrollo de proyectos informáticos en ZOFRI S.A.</w:t>
-      </w:r>
-    </w:p>
-    <w:p/>
-    <w:p>
-      <w:pPr>
-        <w:pStyle w:val="Ttulo3"/>
-      </w:pPr>
-      <w:bookmarkStart w:id="26" w:name="_Toc525761451"/>
-      <w:bookmarkStart w:id="27" w:name="_Toc528001299"/>
-      <w:r>
-        <w:t>Objetivos Específicos</w:t>
-      </w:r>
       <w:bookmarkEnd w:id="26"/>
-      <w:bookmarkEnd w:id="27"/>
     </w:p>
     <w:p>
       <w:r>
@@ -10326,11 +10324,10 @@
               <w:bottom w:w="57" w:type="dxa"/>
               <w:right w:w="57" w:type="dxa"/>
             </w:tcMar>
-            <w:vAlign w:val="center"/>
           </w:tcPr>
           <w:p>
             <w:pPr>
-              <w:jc w:val="center"/>
+              <w:jc w:val="left"/>
             </w:pPr>
             <w:r>
               <w:t>1</w:t>
@@ -10350,9 +10347,11 @@
               <w:bottom w:w="57" w:type="dxa"/>
               <w:right w:w="57" w:type="dxa"/>
             </w:tcMar>
-            <w:vAlign w:val="center"/>
           </w:tcPr>
           <w:p>
+            <w:pPr>
+              <w:jc w:val="left"/>
+            </w:pPr>
             <w:r>
               <w:rPr>
                 <w:rFonts w:cs="Arial"/>
@@ -10377,11 +10376,10 @@
               <w:bottom w:w="57" w:type="dxa"/>
               <w:right w:w="57" w:type="dxa"/>
             </w:tcMar>
-            <w:vAlign w:val="center"/>
           </w:tcPr>
           <w:p>
             <w:pPr>
-              <w:jc w:val="center"/>
+              <w:jc w:val="left"/>
             </w:pPr>
             <w:r>
               <w:t>2</w:t>
@@ -10401,9 +10399,11 @@
               <w:bottom w:w="57" w:type="dxa"/>
               <w:right w:w="57" w:type="dxa"/>
             </w:tcMar>
-            <w:vAlign w:val="center"/>
           </w:tcPr>
           <w:p>
+            <w:pPr>
+              <w:jc w:val="left"/>
+            </w:pPr>
             <w:r>
               <w:rPr>
                 <w:rFonts w:cs="Arial"/>
@@ -10428,11 +10428,10 @@
               <w:bottom w:w="57" w:type="dxa"/>
               <w:right w:w="57" w:type="dxa"/>
             </w:tcMar>
-            <w:vAlign w:val="center"/>
           </w:tcPr>
           <w:p>
             <w:pPr>
-              <w:jc w:val="center"/>
+              <w:jc w:val="left"/>
             </w:pPr>
             <w:r>
               <w:t>3</w:t>
@@ -10452,9 +10451,11 @@
               <w:bottom w:w="57" w:type="dxa"/>
               <w:right w:w="57" w:type="dxa"/>
             </w:tcMar>
-            <w:vAlign w:val="center"/>
           </w:tcPr>
           <w:p>
+            <w:pPr>
+              <w:jc w:val="left"/>
+            </w:pPr>
             <w:r>
               <w:rPr>
                 <w:rFonts w:cs="Arial"/>
@@ -10474,26 +10475,26 @@
       <w:r>
         <w:br w:type="page"/>
       </w:r>
-      <w:bookmarkStart w:id="28" w:name="_Toc525761452"/>
-      <w:bookmarkStart w:id="29" w:name="_Toc528001300"/>
+      <w:bookmarkStart w:id="27" w:name="_Toc525761452"/>
+      <w:bookmarkStart w:id="28" w:name="_Toc528001300"/>
       <w:r>
         <w:lastRenderedPageBreak/>
         <w:t>Marco Teórico</w:t>
       </w:r>
+      <w:bookmarkEnd w:id="27"/>
       <w:bookmarkEnd w:id="28"/>
+    </w:p>
+    <w:p/>
+    <w:p>
+      <w:pPr>
+        <w:pStyle w:val="Ttulo2"/>
+      </w:pPr>
+      <w:bookmarkStart w:id="29" w:name="_Toc528001301"/>
+      <w:bookmarkStart w:id="30" w:name="_Toc525761453"/>
+      <w:r>
+        <w:t>Gestión de Proyectos Informáticos</w:t>
+      </w:r>
       <w:bookmarkEnd w:id="29"/>
-    </w:p>
-    <w:p/>
-    <w:p>
-      <w:pPr>
-        <w:pStyle w:val="Ttulo2"/>
-      </w:pPr>
-      <w:bookmarkStart w:id="30" w:name="_Toc525761453"/>
-      <w:bookmarkStart w:id="31" w:name="_Toc528001301"/>
-      <w:r>
-        <w:t>Gestión de Proyectos Informáticos</w:t>
-      </w:r>
-      <w:bookmarkEnd w:id="31"/>
     </w:p>
     <w:p>
       <w:pPr>
@@ -10686,7 +10687,7 @@
       <w:r>
         <w:br w:type="page"/>
       </w:r>
-      <w:bookmarkStart w:id="32" w:name="_Toc528001302"/>
+      <w:bookmarkStart w:id="31" w:name="_Toc528001302"/>
       <w:r>
         <w:lastRenderedPageBreak/>
         <w:t>CMMI</w:t>
@@ -10697,7 +10698,7 @@
         </w:rPr>
         <w:footnoteReference w:id="3"/>
       </w:r>
-      <w:bookmarkEnd w:id="32"/>
+      <w:bookmarkEnd w:id="31"/>
     </w:p>
     <w:p>
       <w:r>
@@ -11239,21 +11240,21 @@
       <w:r>
         <w:br w:type="page"/>
       </w:r>
-      <w:bookmarkStart w:id="33" w:name="_Toc525761454"/>
-      <w:bookmarkStart w:id="34" w:name="_Toc528001303"/>
+      <w:bookmarkStart w:id="32" w:name="_Toc525761454"/>
+      <w:bookmarkStart w:id="33" w:name="_Toc528001303"/>
       <w:bookmarkEnd w:id="30"/>
       <w:r>
         <w:lastRenderedPageBreak/>
         <w:t>Guía del PMBOK</w:t>
       </w:r>
+      <w:bookmarkEnd w:id="32"/>
+      <w:r>
+        <w:rPr>
+          <w:rStyle w:val="Refdenotaalpie"/>
+        </w:rPr>
+        <w:footnoteReference w:id="4"/>
+      </w:r>
       <w:bookmarkEnd w:id="33"/>
-      <w:r>
-        <w:rPr>
-          <w:rStyle w:val="Refdenotaalpie"/>
-        </w:rPr>
-        <w:footnoteReference w:id="4"/>
-      </w:r>
-      <w:bookmarkEnd w:id="34"/>
     </w:p>
     <w:p>
       <w:r>
@@ -12317,14 +12318,14 @@
       <w:r>
         <w:br w:type="page"/>
       </w:r>
-      <w:bookmarkStart w:id="35" w:name="_Toc308398436"/>
-      <w:bookmarkStart w:id="36" w:name="_Toc528001304"/>
+      <w:bookmarkStart w:id="34" w:name="_Toc308398436"/>
+      <w:bookmarkStart w:id="35" w:name="_Toc528001304"/>
       <w:r>
         <w:lastRenderedPageBreak/>
         <w:t>Grupos de Procesos de la Dirección de Proyectos</w:t>
       </w:r>
+      <w:bookmarkEnd w:id="34"/>
       <w:bookmarkEnd w:id="35"/>
-      <w:bookmarkEnd w:id="36"/>
     </w:p>
     <w:p>
       <w:r>
@@ -12717,13 +12718,13 @@
       <w:pPr>
         <w:pStyle w:val="Ttulo3"/>
       </w:pPr>
-      <w:bookmarkStart w:id="37" w:name="_Toc308398437"/>
-      <w:bookmarkStart w:id="38" w:name="_Toc528001305"/>
+      <w:bookmarkStart w:id="36" w:name="_Toc308398437"/>
+      <w:bookmarkStart w:id="37" w:name="_Toc528001305"/>
       <w:r>
         <w:t>Áreas de Conocimiento de la Dirección de Proyectos</w:t>
       </w:r>
+      <w:bookmarkEnd w:id="36"/>
       <w:bookmarkEnd w:id="37"/>
-      <w:bookmarkEnd w:id="38"/>
     </w:p>
     <w:p>
       <w:pPr>
@@ -13658,7 +13659,7 @@
       <w:pPr>
         <w:pStyle w:val="Grfico1"/>
       </w:pPr>
-      <w:bookmarkStart w:id="39" w:name="_Toc525761455"/>
+      <w:bookmarkStart w:id="38" w:name="_Toc525761455"/>
       <w:r>
         <w:t>Relación entre l</w:t>
       </w:r>
@@ -13688,13 +13689,13 @@
       <w:r>
         <w:br w:type="page"/>
       </w:r>
-      <w:bookmarkStart w:id="40" w:name="_Toc528001306"/>
+      <w:bookmarkStart w:id="39" w:name="_Toc528001306"/>
       <w:r>
         <w:lastRenderedPageBreak/>
         <w:t>Buenas Prácticas</w:t>
       </w:r>
+      <w:bookmarkEnd w:id="38"/>
       <w:bookmarkEnd w:id="39"/>
-      <w:bookmarkEnd w:id="40"/>
     </w:p>
     <w:p>
       <w:r>
@@ -13787,12 +13788,12 @@
         </w:rPr>
         <w:br w:type="page"/>
       </w:r>
-      <w:bookmarkStart w:id="41" w:name="_Toc528001307"/>
+      <w:bookmarkStart w:id="40" w:name="_Toc528001307"/>
       <w:r>
         <w:lastRenderedPageBreak/>
         <w:t>Mejora Continua</w:t>
       </w:r>
-      <w:bookmarkEnd w:id="41"/>
+      <w:bookmarkEnd w:id="40"/>
     </w:p>
     <w:p>
       <w:r>
@@ -14578,12 +14579,12 @@
       <w:r>
         <w:br w:type="page"/>
       </w:r>
-      <w:bookmarkStart w:id="42" w:name="_Toc528001308"/>
+      <w:bookmarkStart w:id="41" w:name="_Toc528001308"/>
       <w:r>
         <w:lastRenderedPageBreak/>
         <w:t>Factores Críticos</w:t>
       </w:r>
-      <w:bookmarkEnd w:id="42"/>
+      <w:bookmarkEnd w:id="41"/>
     </w:p>
     <w:p>
       <w:pPr>
@@ -16582,55 +16583,134 @@
       <w:r>
         <w:br w:type="page"/>
       </w:r>
-      <w:bookmarkStart w:id="43" w:name="_Toc525761456"/>
-      <w:bookmarkStart w:id="44" w:name="_Toc528001309"/>
+      <w:bookmarkStart w:id="42" w:name="_Toc525761456"/>
+      <w:bookmarkStart w:id="43" w:name="_Toc528001309"/>
       <w:r>
         <w:lastRenderedPageBreak/>
         <w:t>Desarrollo</w:t>
       </w:r>
+      <w:bookmarkEnd w:id="42"/>
       <w:bookmarkEnd w:id="43"/>
+    </w:p>
+    <w:p/>
+    <w:p>
+      <w:pPr>
+        <w:pStyle w:val="Ttulo2"/>
+      </w:pPr>
+      <w:bookmarkStart w:id="44" w:name="_Toc525761457"/>
+      <w:bookmarkStart w:id="45" w:name="_Toc528001310"/>
+      <w:r>
+        <w:t>Metodología</w:t>
+      </w:r>
       <w:bookmarkEnd w:id="44"/>
-    </w:p>
-    <w:p/>
-    <w:p>
-      <w:pPr>
-        <w:pStyle w:val="Ttulo2"/>
-      </w:pPr>
-      <w:bookmarkStart w:id="45" w:name="_Toc525761457"/>
-      <w:bookmarkStart w:id="46" w:name="_Toc528001310"/>
-      <w:r>
-        <w:t>Metodología</w:t>
-      </w:r>
       <w:bookmarkEnd w:id="45"/>
+    </w:p>
+    <w:p>
+      <w:r>
+        <w:t xml:space="preserve">Para garantizar el cumplimiento de los objetivos definidos, la metodología utilizada estará en directa relación con las acciones que se desprenden de dichos objetivos y, en consecuencia, </w:t>
+      </w:r>
+      <w:r>
+        <w:t xml:space="preserve">el desarrollo </w:t>
+      </w:r>
+      <w:r>
+        <w:t xml:space="preserve">se </w:t>
+      </w:r>
+      <w:r>
+        <w:t>hará</w:t>
+      </w:r>
+      <w:r>
+        <w:t xml:space="preserve"> </w:t>
+      </w:r>
+      <w:r>
+        <w:t xml:space="preserve">en tres </w:t>
+      </w:r>
+      <w:r>
+        <w:t>etapa</w:t>
+      </w:r>
+      <w:r>
+        <w:t>s</w:t>
+      </w:r>
+      <w:r>
+        <w:t>:</w:t>
+      </w:r>
+    </w:p>
+    <w:p/>
+    <w:p>
+      <w:pPr>
+        <w:pStyle w:val="Ttulo3"/>
+      </w:pPr>
+      <w:bookmarkStart w:id="46" w:name="_Toc528001311"/>
+      <w:r>
+        <w:t>Identificación de los Factores Críticos</w:t>
+      </w:r>
       <w:bookmarkEnd w:id="46"/>
     </w:p>
     <w:p>
       <w:r>
-        <w:t xml:space="preserve">Para garantizar el cumplimiento de los objetivos definidos, la metodología utilizada estará en directa relación con las acciones que se desprenden de dichos objetivos y, en consecuencia, </w:t>
-      </w:r>
-      <w:r>
-        <w:t xml:space="preserve">el desarrollo </w:t>
-      </w:r>
-      <w:r>
-        <w:t xml:space="preserve">se </w:t>
-      </w:r>
-      <w:r>
-        <w:t>hará</w:t>
+        <w:t xml:space="preserve">En esta </w:t>
+      </w:r>
+      <w:r>
+        <w:t>etapa</w:t>
+      </w:r>
+      <w:r>
+        <w:t xml:space="preserve"> se identificarán los factores críticos que influyen en </w:t>
+      </w:r>
+      <w:r>
+        <w:t xml:space="preserve">el desarrollo de los </w:t>
+      </w:r>
+      <w:r>
+        <w:t>proyectos</w:t>
+      </w:r>
+      <w:r>
+        <w:t xml:space="preserve"> de ZOFRI S.A.</w:t>
+      </w:r>
+      <w:r>
+        <w:t xml:space="preserve">, lo </w:t>
+      </w:r>
+      <w:r>
+        <w:t>que</w:t>
+      </w:r>
+      <w:r>
+        <w:t xml:space="preserve"> permitirá focalizar la elaboración de las buenas prácticas</w:t>
+      </w:r>
+      <w:r>
+        <w:t>, según las necesidades concretas de la organización</w:t>
+      </w:r>
+      <w:r>
+        <w:t xml:space="preserve">. Para este análisis, será necesario una revisión de </w:t>
+      </w:r>
+      <w:r>
+        <w:t xml:space="preserve">los </w:t>
+      </w:r>
+      <w:r>
+        <w:t>antecedentes históricos</w:t>
       </w:r>
       <w:r>
         <w:t xml:space="preserve"> </w:t>
       </w:r>
       <w:r>
-        <w:t xml:space="preserve">en tres </w:t>
-      </w:r>
-      <w:r>
-        <w:t>etapa</w:t>
+        <w:t xml:space="preserve">de </w:t>
+      </w:r>
+      <w:r>
+        <w:t>proyectos previamente</w:t>
+      </w:r>
+      <w:r>
+        <w:t xml:space="preserve"> ejecutados</w:t>
+      </w:r>
+      <w:r>
+        <w:t>, como también recoger la visión de expertos del área</w:t>
+      </w:r>
+      <w:r>
+        <w:t xml:space="preserve"> y usuarios finale</w:t>
       </w:r>
       <w:r>
         <w:t>s</w:t>
       </w:r>
       <w:r>
-        <w:t>:</w:t>
+        <w:t>.</w:t>
+      </w:r>
+      <w:r>
+        <w:t xml:space="preserve"> </w:t>
       </w:r>
     </w:p>
     <w:p/>
@@ -16638,78 +16718,48 @@
       <w:pPr>
         <w:pStyle w:val="Ttulo3"/>
       </w:pPr>
-      <w:bookmarkStart w:id="47" w:name="_Toc528001311"/>
-      <w:r>
-        <w:t>Identificación de los Factores Críticos</w:t>
+      <w:bookmarkStart w:id="47" w:name="_Toc528001312"/>
+      <w:r>
+        <w:t>Desarrollo del Manual</w:t>
       </w:r>
       <w:bookmarkEnd w:id="47"/>
     </w:p>
     <w:p>
       <w:r>
-        <w:t xml:space="preserve">En esta </w:t>
-      </w:r>
-      <w:r>
-        <w:t>etapa</w:t>
-      </w:r>
-      <w:r>
-        <w:t xml:space="preserve"> se identificarán los factores críticos que influyen en </w:t>
-      </w:r>
-      <w:r>
-        <w:t xml:space="preserve">el desarrollo de los </w:t>
-      </w:r>
-      <w:r>
-        <w:t>proyectos</w:t>
-      </w:r>
-      <w:r>
-        <w:t xml:space="preserve"> de ZOFRI S.A.</w:t>
-      </w:r>
-      <w:r>
-        <w:t xml:space="preserve">, lo </w:t>
-      </w:r>
-      <w:r>
-        <w:t>que</w:t>
-      </w:r>
-      <w:r>
-        <w:t xml:space="preserve"> permitirá focalizar la elaboración de las buenas prácticas</w:t>
-      </w:r>
-      <w:r>
-        <w:t>, según las necesidades concretas de la organización</w:t>
-      </w:r>
-      <w:r>
-        <w:t xml:space="preserve">. Para este análisis, será necesario una revisión de </w:t>
-      </w:r>
-      <w:r>
-        <w:t xml:space="preserve">los </w:t>
-      </w:r>
-      <w:r>
-        <w:t>antecedentes históricos</w:t>
-      </w:r>
-      <w:r>
-        <w:t xml:space="preserve"> </w:t>
-      </w:r>
-      <w:r>
-        <w:t xml:space="preserve">de </w:t>
-      </w:r>
-      <w:r>
-        <w:t>proyectos previamente</w:t>
-      </w:r>
-      <w:r>
-        <w:t xml:space="preserve"> ejecutados</w:t>
-      </w:r>
-      <w:r>
-        <w:t>, como también recoger la visión de expertos del área</w:t>
-      </w:r>
-      <w:r>
-        <w:t xml:space="preserve"> y usuarios finale</w:t>
-      </w:r>
-      <w:r>
-        <w:t>s</w:t>
-      </w:r>
-      <w:r>
-        <w:t>.</w:t>
-      </w:r>
-      <w:r>
-        <w:t xml:space="preserve"> </w:t>
+        <w:t xml:space="preserve">En </w:t>
+      </w:r>
+      <w:r>
+        <w:t xml:space="preserve">esta </w:t>
+      </w:r>
+      <w:r>
+        <w:t xml:space="preserve">segunda etapa se comenzará con el desarrollo de las acciones necesarias para la elaboración del manual, considerando el establecimiento de su estructura, </w:t>
+      </w:r>
+      <w:r>
+        <w:t>la cual s</w:t>
+      </w:r>
+      <w:r>
+        <w:t xml:space="preserve">erá </w:t>
+      </w:r>
+      <w:r>
+        <w:t>validad</w:t>
+      </w:r>
+      <w:r>
+        <w:t>a</w:t>
+      </w:r>
+      <w:r>
+        <w:t xml:space="preserve"> por personal de ZOFRI S.A., </w:t>
+      </w:r>
+      <w:r>
+        <w:t xml:space="preserve">permitiendo </w:t>
+      </w:r>
+      <w:r>
+        <w:t xml:space="preserve">continuar con la elaboración del </w:t>
+      </w:r>
+      <w:r>
+        <w:t xml:space="preserve">respectivo </w:t>
+      </w:r>
+      <w:r>
+        <w:t>contenido. Esto último también será validado por personal de ZOFRI S.A.</w:t>
       </w:r>
     </w:p>
     <w:p/>
@@ -16717,60 +16767,11 @@
       <w:pPr>
         <w:pStyle w:val="Ttulo3"/>
       </w:pPr>
-      <w:bookmarkStart w:id="48" w:name="_Toc528001312"/>
-      <w:r>
-        <w:t>Desarrollo del Manual</w:t>
+      <w:bookmarkStart w:id="48" w:name="_Toc528001313"/>
+      <w:r>
+        <w:t>Plan de Implementación</w:t>
       </w:r>
       <w:bookmarkEnd w:id="48"/>
-    </w:p>
-    <w:p>
-      <w:r>
-        <w:t xml:space="preserve">En </w:t>
-      </w:r>
-      <w:r>
-        <w:t xml:space="preserve">esta </w:t>
-      </w:r>
-      <w:r>
-        <w:t xml:space="preserve">segunda etapa se comenzará con el desarrollo de las acciones necesarias para la elaboración del manual, considerando el establecimiento de su estructura, </w:t>
-      </w:r>
-      <w:r>
-        <w:t>la cual s</w:t>
-      </w:r>
-      <w:r>
-        <w:t xml:space="preserve">erá </w:t>
-      </w:r>
-      <w:r>
-        <w:t>validad</w:t>
-      </w:r>
-      <w:r>
-        <w:t>a</w:t>
-      </w:r>
-      <w:r>
-        <w:t xml:space="preserve"> por personal de ZOFRI S.A., </w:t>
-      </w:r>
-      <w:r>
-        <w:t xml:space="preserve">permitiendo </w:t>
-      </w:r>
-      <w:r>
-        <w:t xml:space="preserve">continuar con la elaboración del </w:t>
-      </w:r>
-      <w:r>
-        <w:t xml:space="preserve">respectivo </w:t>
-      </w:r>
-      <w:r>
-        <w:t>contenido. Esto último también será validado por personal de ZOFRI S.A.</w:t>
-      </w:r>
-    </w:p>
-    <w:p/>
-    <w:p>
-      <w:pPr>
-        <w:pStyle w:val="Ttulo3"/>
-      </w:pPr>
-      <w:bookmarkStart w:id="49" w:name="_Toc528001313"/>
-      <w:r>
-        <w:t>Plan de Implementación</w:t>
-      </w:r>
-      <w:bookmarkEnd w:id="49"/>
     </w:p>
     <w:p>
       <w:r>
@@ -17529,11 +17530,11 @@
           <w:color w:val="FF0000"/>
         </w:rPr>
       </w:pPr>
-      <w:bookmarkStart w:id="50" w:name="_Toc525761458"/>
+      <w:bookmarkStart w:id="49" w:name="_Toc525761458"/>
       <w:r>
         <w:br w:type="page"/>
       </w:r>
-      <w:bookmarkStart w:id="51" w:name="_Toc528001314"/>
+      <w:bookmarkStart w:id="50" w:name="_Toc528001314"/>
       <w:r>
         <w:rPr>
           <w:color w:val="FF0000"/>
@@ -17541,8 +17542,33 @@
         <w:lastRenderedPageBreak/>
         <w:t>Identificación de Factores Críticos</w:t>
       </w:r>
+      <w:bookmarkEnd w:id="49"/>
       <w:bookmarkEnd w:id="50"/>
+    </w:p>
+    <w:p>
+      <w:pPr>
+        <w:rPr>
+          <w:color w:val="FF0000"/>
+        </w:rPr>
+      </w:pPr>
+    </w:p>
+    <w:p>
+      <w:pPr>
+        <w:pStyle w:val="Ttulo3"/>
+        <w:rPr>
+          <w:color w:val="FF0000"/>
+        </w:rPr>
+      </w:pPr>
+      <w:bookmarkStart w:id="51" w:name="_Toc525761459"/>
+      <w:bookmarkStart w:id="52" w:name="_Toc528001315"/>
+      <w:r>
+        <w:rPr>
+          <w:color w:val="FF0000"/>
+        </w:rPr>
+        <w:t>Revisión de Antecedentes Históricos</w:t>
+      </w:r>
       <w:bookmarkEnd w:id="51"/>
+      <w:bookmarkEnd w:id="52"/>
     </w:p>
     <w:p>
       <w:pPr>
@@ -17558,16 +17584,16 @@
           <w:color w:val="FF0000"/>
         </w:rPr>
       </w:pPr>
-      <w:bookmarkStart w:id="52" w:name="_Toc525761459"/>
-      <w:bookmarkStart w:id="53" w:name="_Toc528001315"/>
+      <w:bookmarkStart w:id="53" w:name="_Toc525761460"/>
+      <w:bookmarkStart w:id="54" w:name="_Toc528001316"/>
       <w:r>
         <w:rPr>
           <w:color w:val="FF0000"/>
         </w:rPr>
-        <w:t>Revisión de Antecedentes Históricos</w:t>
-      </w:r>
-      <w:bookmarkEnd w:id="52"/>
+        <w:t>Visión de Expertos y Usuarios</w:t>
+      </w:r>
       <w:bookmarkEnd w:id="53"/>
+      <w:bookmarkEnd w:id="54"/>
     </w:p>
     <w:p>
       <w:pPr>
@@ -17579,43 +17605,18 @@
     <w:p>
       <w:pPr>
         <w:pStyle w:val="Ttulo3"/>
-        <w:rPr>
-          <w:color w:val="FF0000"/>
-        </w:rPr>
-      </w:pPr>
-      <w:bookmarkStart w:id="54" w:name="_Toc525761460"/>
-      <w:bookmarkStart w:id="55" w:name="_Toc528001316"/>
-      <w:r>
-        <w:rPr>
-          <w:color w:val="FF0000"/>
-        </w:rPr>
-        <w:t>Visión de Expertos y Usuarios</w:t>
-      </w:r>
-      <w:bookmarkEnd w:id="54"/>
-      <w:bookmarkEnd w:id="55"/>
-    </w:p>
-    <w:p>
-      <w:pPr>
-        <w:rPr>
-          <w:color w:val="FF0000"/>
-        </w:rPr>
-      </w:pPr>
-    </w:p>
-    <w:p>
-      <w:pPr>
-        <w:pStyle w:val="Ttulo3"/>
-      </w:pPr>
-      <w:bookmarkStart w:id="56" w:name="_Toc525761462"/>
+      </w:pPr>
+      <w:bookmarkStart w:id="55" w:name="_Toc525761462"/>
       <w:r>
         <w:br w:type="page"/>
       </w:r>
-      <w:bookmarkStart w:id="57" w:name="_Toc528001317"/>
+      <w:bookmarkStart w:id="56" w:name="_Toc528001317"/>
       <w:r>
         <w:lastRenderedPageBreak/>
         <w:t>Factores Críticos</w:t>
       </w:r>
+      <w:bookmarkEnd w:id="55"/>
       <w:bookmarkEnd w:id="56"/>
-      <w:bookmarkEnd w:id="57"/>
     </w:p>
     <w:p>
       <w:r>
@@ -18926,7 +18927,7 @@
       </w:r>
     </w:p>
     <w:p>
-      <w:bookmarkStart w:id="58" w:name="_Hlk527731330"/>
+      <w:bookmarkStart w:id="57" w:name="_Hlk527731330"/>
       <w:r>
         <w:t xml:space="preserve">En proyectos informáticos la calidad de lo desarrollado o </w:t>
       </w:r>
@@ -19000,7 +19001,7 @@
         <w:t>Gestión de los errores y de las correcciones</w:t>
       </w:r>
     </w:p>
-    <w:bookmarkEnd w:id="58"/>
+    <w:bookmarkEnd w:id="57"/>
     <w:p>
       <w:pPr>
         <w:pStyle w:val="Ttulo4"/>
@@ -19016,7 +19017,7 @@
           <w:color w:val="auto"/>
         </w:rPr>
       </w:pPr>
-      <w:bookmarkStart w:id="59" w:name="_Hlk527731438"/>
+      <w:bookmarkStart w:id="58" w:name="_Hlk527731438"/>
       <w:r>
         <w:rPr>
           <w:color w:val="auto"/>
@@ -19152,7 +19153,7 @@
         <w:t>Proporcionar la retroalimentación y resolver conflictos</w:t>
       </w:r>
     </w:p>
-    <w:bookmarkEnd w:id="59"/>
+    <w:bookmarkEnd w:id="58"/>
     <w:p>
       <w:pPr>
         <w:pStyle w:val="Ttulo4"/>
@@ -19436,30 +19437,30 @@
       <w:pPr>
         <w:pStyle w:val="Ttulo2"/>
       </w:pPr>
-      <w:bookmarkStart w:id="60" w:name="_Toc525761463"/>
+      <w:bookmarkStart w:id="59" w:name="_Toc525761463"/>
       <w:r>
         <w:br w:type="page"/>
       </w:r>
-      <w:bookmarkStart w:id="61" w:name="_Toc528001318"/>
+      <w:bookmarkStart w:id="60" w:name="_Toc528001318"/>
       <w:r>
         <w:lastRenderedPageBreak/>
         <w:t>Desarrollo del Manual</w:t>
       </w:r>
+      <w:bookmarkEnd w:id="59"/>
       <w:bookmarkEnd w:id="60"/>
+    </w:p>
+    <w:p/>
+    <w:p>
+      <w:pPr>
+        <w:pStyle w:val="Ttulo3"/>
+      </w:pPr>
+      <w:bookmarkStart w:id="61" w:name="_Toc525761464"/>
+      <w:bookmarkStart w:id="62" w:name="_Toc528001319"/>
+      <w:r>
+        <w:t>Estructura del Manual de Buenas Prácticas</w:t>
+      </w:r>
       <w:bookmarkEnd w:id="61"/>
-    </w:p>
-    <w:p/>
-    <w:p>
-      <w:pPr>
-        <w:pStyle w:val="Ttulo3"/>
-      </w:pPr>
-      <w:bookmarkStart w:id="62" w:name="_Toc525761464"/>
-      <w:bookmarkStart w:id="63" w:name="_Toc528001319"/>
-      <w:r>
-        <w:t>Estructura del Manual de Buenas Prácticas</w:t>
-      </w:r>
       <w:bookmarkEnd w:id="62"/>
-      <w:bookmarkEnd w:id="63"/>
     </w:p>
     <w:p>
       <w:r>
@@ -20784,8 +20785,8 @@
       <w:r>
         <w:br w:type="page"/>
       </w:r>
-      <w:bookmarkStart w:id="64" w:name="_Toc525761466"/>
-      <w:bookmarkStart w:id="65" w:name="_Toc528001320"/>
+      <w:bookmarkStart w:id="63" w:name="_Toc525761466"/>
+      <w:bookmarkStart w:id="64" w:name="_Toc528001320"/>
       <w:r>
         <w:rPr>
           <w:color w:val="FF0000"/>
@@ -20793,8 +20794,8 @@
         <w:lastRenderedPageBreak/>
         <w:t>Elaboración de Contenidos</w:t>
       </w:r>
+      <w:bookmarkEnd w:id="63"/>
       <w:bookmarkEnd w:id="64"/>
-      <w:bookmarkEnd w:id="65"/>
     </w:p>
     <w:p>
       <w:pPr>
@@ -20817,14 +20818,14 @@
           <w:color w:val="FF0000"/>
         </w:rPr>
       </w:pPr>
-      <w:bookmarkStart w:id="66" w:name="_Toc525761468"/>
+      <w:bookmarkStart w:id="65" w:name="_Toc525761468"/>
       <w:r>
         <w:rPr>
           <w:color w:val="FF0000"/>
         </w:rPr>
         <w:br w:type="page"/>
       </w:r>
-      <w:bookmarkStart w:id="67" w:name="_Toc528001321"/>
+      <w:bookmarkStart w:id="66" w:name="_Toc528001321"/>
       <w:r>
         <w:rPr>
           <w:color w:val="FF0000"/>
@@ -20832,8 +20833,33 @@
         <w:lastRenderedPageBreak/>
         <w:t>Plan de Implementación</w:t>
       </w:r>
+      <w:bookmarkEnd w:id="65"/>
       <w:bookmarkEnd w:id="66"/>
+    </w:p>
+    <w:p>
+      <w:pPr>
+        <w:rPr>
+          <w:color w:val="FF0000"/>
+        </w:rPr>
+      </w:pPr>
+    </w:p>
+    <w:p>
+      <w:pPr>
+        <w:pStyle w:val="Ttulo3"/>
+        <w:rPr>
+          <w:color w:val="FF0000"/>
+        </w:rPr>
+      </w:pPr>
+      <w:bookmarkStart w:id="67" w:name="_Toc525761469"/>
+      <w:bookmarkStart w:id="68" w:name="_Toc528001322"/>
+      <w:r>
+        <w:rPr>
+          <w:color w:val="FF0000"/>
+        </w:rPr>
+        <w:t>Plan de Acción</w:t>
+      </w:r>
       <w:bookmarkEnd w:id="67"/>
+      <w:bookmarkEnd w:id="68"/>
     </w:p>
     <w:p>
       <w:pPr>
@@ -20849,16 +20875,16 @@
           <w:color w:val="FF0000"/>
         </w:rPr>
       </w:pPr>
-      <w:bookmarkStart w:id="68" w:name="_Toc525761469"/>
-      <w:bookmarkStart w:id="69" w:name="_Toc528001322"/>
+      <w:bookmarkStart w:id="69" w:name="_Toc525761470"/>
+      <w:bookmarkStart w:id="70" w:name="_Toc528001323"/>
       <w:r>
         <w:rPr>
           <w:color w:val="FF0000"/>
         </w:rPr>
-        <w:t>Plan de Acción</w:t>
-      </w:r>
-      <w:bookmarkEnd w:id="68"/>
+        <w:t>Cronograma de Implementación</w:t>
+      </w:r>
       <w:bookmarkEnd w:id="69"/>
+      <w:bookmarkEnd w:id="70"/>
     </w:p>
     <w:p>
       <w:pPr>
@@ -20869,44 +20895,19 @@
     </w:p>
     <w:p>
       <w:pPr>
-        <w:pStyle w:val="Ttulo3"/>
+        <w:pStyle w:val="Ttulo2"/>
         <w:rPr>
           <w:color w:val="FF0000"/>
         </w:rPr>
       </w:pPr>
-      <w:bookmarkStart w:id="70" w:name="_Toc525761470"/>
-      <w:bookmarkStart w:id="71" w:name="_Toc528001323"/>
+      <w:bookmarkStart w:id="71" w:name="_Toc525761471"/>
       <w:r>
         <w:rPr>
           <w:color w:val="FF0000"/>
         </w:rPr>
-        <w:t>Cronograma de Implementación</w:t>
-      </w:r>
-      <w:bookmarkEnd w:id="70"/>
-      <w:bookmarkEnd w:id="71"/>
-    </w:p>
-    <w:p>
-      <w:pPr>
-        <w:rPr>
-          <w:color w:val="FF0000"/>
-        </w:rPr>
-      </w:pPr>
-    </w:p>
-    <w:p>
-      <w:pPr>
-        <w:pStyle w:val="Ttulo2"/>
-        <w:rPr>
-          <w:color w:val="FF0000"/>
-        </w:rPr>
-      </w:pPr>
-      <w:bookmarkStart w:id="72" w:name="_Toc525761471"/>
-      <w:r>
-        <w:rPr>
-          <w:color w:val="FF0000"/>
-        </w:rPr>
         <w:br w:type="page"/>
       </w:r>
-      <w:bookmarkStart w:id="73" w:name="_Toc528001324"/>
+      <w:bookmarkStart w:id="72" w:name="_Toc528001324"/>
       <w:r>
         <w:rPr>
           <w:color w:val="FF0000"/>
@@ -20914,8 +20915,8 @@
         <w:lastRenderedPageBreak/>
         <w:t>Resultados</w:t>
       </w:r>
+      <w:bookmarkEnd w:id="71"/>
       <w:bookmarkEnd w:id="72"/>
-      <w:bookmarkEnd w:id="73"/>
     </w:p>
     <w:p>
       <w:pPr>
@@ -20937,8 +20938,8 @@
         </w:rPr>
         <w:br w:type="page"/>
       </w:r>
-      <w:bookmarkStart w:id="74" w:name="_Toc525761472"/>
-      <w:bookmarkStart w:id="75" w:name="_Toc528001325"/>
+      <w:bookmarkStart w:id="73" w:name="_Toc525761472"/>
+      <w:bookmarkStart w:id="74" w:name="_Toc528001325"/>
       <w:r>
         <w:rPr>
           <w:color w:val="FF0000"/>
@@ -20946,8 +20947,33 @@
         <w:lastRenderedPageBreak/>
         <w:t>Conclusiones</w:t>
       </w:r>
+      <w:bookmarkEnd w:id="73"/>
       <w:bookmarkEnd w:id="74"/>
+    </w:p>
+    <w:p>
+      <w:pPr>
+        <w:rPr>
+          <w:color w:val="FF0000"/>
+        </w:rPr>
+      </w:pPr>
+    </w:p>
+    <w:p>
+      <w:pPr>
+        <w:pStyle w:val="Ttulo2"/>
+        <w:rPr>
+          <w:color w:val="FF0000"/>
+        </w:rPr>
+      </w:pPr>
+      <w:bookmarkStart w:id="75" w:name="_Toc525761473"/>
+      <w:bookmarkStart w:id="76" w:name="_Toc528001326"/>
+      <w:r>
+        <w:rPr>
+          <w:color w:val="FF0000"/>
+        </w:rPr>
+        <w:t>Conclusiones</w:t>
+      </w:r>
       <w:bookmarkEnd w:id="75"/>
+      <w:bookmarkEnd w:id="76"/>
     </w:p>
     <w:p>
       <w:pPr>
@@ -20955,24 +20981,61 @@
           <w:color w:val="FF0000"/>
         </w:rPr>
       </w:pPr>
-    </w:p>
-    <w:p>
-      <w:pPr>
-        <w:pStyle w:val="Ttulo2"/>
+      <w:r>
         <w:rPr>
           <w:color w:val="FF0000"/>
         </w:rPr>
-      </w:pPr>
-      <w:bookmarkStart w:id="76" w:name="_Toc525761473"/>
-      <w:bookmarkStart w:id="77" w:name="_Toc528001326"/>
-      <w:r>
+        <w:t>Los proyectos cualquiera sea su tipo, en la práctica pueden ser afectados por los mismos problemas.</w:t>
+      </w:r>
+    </w:p>
+    <w:p>
+      <w:pPr>
         <w:rPr>
           <w:color w:val="FF0000"/>
         </w:rPr>
-        <w:t>Conclusiones</w:t>
-      </w:r>
-      <w:bookmarkEnd w:id="76"/>
+      </w:pPr>
+    </w:p>
+    <w:p>
+      <w:pPr>
+        <w:rPr>
+          <w:color w:val="FF0000"/>
+        </w:rPr>
+      </w:pPr>
+      <w:r>
+        <w:rPr>
+          <w:color w:val="FF0000"/>
+        </w:rPr>
+        <w:t>Los factores críticos aquí identificados, pueden ser gestionados en cualquier tipo de proyecto.</w:t>
+      </w:r>
+    </w:p>
+    <w:p>
+      <w:pPr>
+        <w:rPr>
+          <w:color w:val="FF0000"/>
+        </w:rPr>
+      </w:pPr>
+    </w:p>
+    <w:p>
+      <w:pPr>
+        <w:rPr>
+          <w:color w:val="FF0000"/>
+        </w:rPr>
+      </w:pPr>
+      <w:bookmarkStart w:id="77" w:name="_GoBack"/>
       <w:bookmarkEnd w:id="77"/>
+      <w:r>
+        <w:rPr>
+          <w:color w:val="FF0000"/>
+        </w:rPr>
+        <w:t>El éxito no está garantizado, pero es posible aprender de lo bueno, aplicarlo y acomodarlo a nuestra realidad.</w:t>
+      </w:r>
+    </w:p>
+    <w:p>
+      <w:pPr>
+        <w:rPr>
+          <w:color w:val="FF0000"/>
+        </w:rPr>
+      </w:pPr>
     </w:p>
     <w:p>
       <w:pPr>
@@ -26404,7 +26467,7 @@
 </file>
 
 <file path=customXml/itemProps1.xml><?xml version="1.0" encoding="utf-8"?>
-<ds:datastoreItem xmlns:ds="http://schemas.openxmlformats.org/officeDocument/2006/customXml" ds:itemID="{0CCC52B3-C6FC-4518-A958-3569FB85DA9D}">
+<ds:datastoreItem xmlns:ds="http://schemas.openxmlformats.org/officeDocument/2006/customXml" ds:itemID="{560C9F6D-8274-4C6E-96D7-4EE529B24B89}">
   <ds:schemaRefs>
     <ds:schemaRef ds:uri="http://schemas.openxmlformats.org/officeDocument/2006/bibliography"/>
   </ds:schemaRefs>

</xml_diff>

<commit_message>
Se elimina el factor crítico Gestión de las Comunicaciones
</commit_message>
<xml_diff>
--- a/2018/TT IQQ 2018 Camara y Garay.docx
+++ b/2018/TT IQQ 2018 Camara y Garay.docx
@@ -30,7 +30,7 @@
             <v:path o:extrusionok="f" gradientshapeok="t" o:connecttype="rect"/>
             <o:lock v:ext="edit" aspectratio="t"/>
           </v:shapetype>
-          <v:shape id="Imagen 2" o:spid="_x0000_s1029" type="#_x0000_t75" style="position:absolute;left:0;text-align:left;margin-left:0;margin-top:-32.4pt;width:162.25pt;height:130.05pt;z-index:251650560;visibility:visible;mso-wrap-style:square;mso-position-horizontal:center;mso-position-horizontal-relative:text;mso-position-vertical-relative:text">
+          <v:shape id="Imagen 2" o:spid="_x0000_s1029" type="#_x0000_t75" style="position:absolute;left:0;text-align:left;margin-left:0;margin-top:-32.4pt;width:162.25pt;height:130.05pt;z-index:1;visibility:visible;mso-wrap-style:square;mso-position-horizontal:center;mso-position-horizontal-relative:text;mso-position-vertical-relative:text">
             <v:imagedata r:id="rId8" o:title=""/>
           </v:shape>
         </w:pict>
@@ -559,7 +559,7 @@
       <w:pPr>
         <w:pStyle w:val="TDC1"/>
         <w:rPr>
-          <w:rFonts w:asciiTheme="minorHAnsi" w:eastAsiaTheme="minorEastAsia" w:hAnsiTheme="minorHAnsi" w:cstheme="minorBidi"/>
+          <w:rFonts w:ascii="Calibri" w:hAnsi="Calibri"/>
           <w:b w:val="0"/>
           <w:caps w:val="0"/>
           <w:noProof/>
@@ -649,7 +649,7 @@
       <w:pPr>
         <w:pStyle w:val="TDC2"/>
         <w:rPr>
-          <w:rFonts w:asciiTheme="minorHAnsi" w:eastAsiaTheme="minorEastAsia" w:hAnsiTheme="minorHAnsi" w:cstheme="minorBidi"/>
+          <w:rFonts w:ascii="Calibri" w:hAnsi="Calibri"/>
           <w:caps w:val="0"/>
           <w:noProof/>
           <w:color w:val="auto"/>
@@ -667,7 +667,7 @@
         </w:r>
         <w:r>
           <w:rPr>
-            <w:rFonts w:asciiTheme="minorHAnsi" w:eastAsiaTheme="minorEastAsia" w:hAnsiTheme="minorHAnsi" w:cstheme="minorBidi"/>
+            <w:rFonts w:ascii="Calibri" w:hAnsi="Calibri"/>
             <w:caps w:val="0"/>
             <w:noProof/>
             <w:color w:val="auto"/>
@@ -737,7 +737,7 @@
       <w:pPr>
         <w:pStyle w:val="TDC2"/>
         <w:rPr>
-          <w:rFonts w:asciiTheme="minorHAnsi" w:eastAsiaTheme="minorEastAsia" w:hAnsiTheme="minorHAnsi" w:cstheme="minorBidi"/>
+          <w:rFonts w:ascii="Calibri" w:hAnsi="Calibri"/>
           <w:caps w:val="0"/>
           <w:noProof/>
           <w:color w:val="auto"/>
@@ -755,7 +755,7 @@
         </w:r>
         <w:r>
           <w:rPr>
-            <w:rFonts w:asciiTheme="minorHAnsi" w:eastAsiaTheme="minorEastAsia" w:hAnsiTheme="minorHAnsi" w:cstheme="minorBidi"/>
+            <w:rFonts w:ascii="Calibri" w:hAnsi="Calibri"/>
             <w:caps w:val="0"/>
             <w:noProof/>
             <w:color w:val="auto"/>
@@ -825,7 +825,7 @@
       <w:pPr>
         <w:pStyle w:val="TDC3"/>
         <w:rPr>
-          <w:rFonts w:asciiTheme="minorHAnsi" w:eastAsiaTheme="minorEastAsia" w:hAnsiTheme="minorHAnsi" w:cstheme="minorBidi"/>
+          <w:rFonts w:ascii="Calibri" w:hAnsi="Calibri"/>
           <w:noProof/>
           <w:color w:val="auto"/>
           <w:szCs w:val="22"/>
@@ -842,7 +842,7 @@
         </w:r>
         <w:r>
           <w:rPr>
-            <w:rFonts w:asciiTheme="minorHAnsi" w:eastAsiaTheme="minorEastAsia" w:hAnsiTheme="minorHAnsi" w:cstheme="minorBidi"/>
+            <w:rFonts w:ascii="Calibri" w:hAnsi="Calibri"/>
             <w:noProof/>
             <w:color w:val="auto"/>
             <w:szCs w:val="22"/>
@@ -911,7 +911,7 @@
       <w:pPr>
         <w:pStyle w:val="TDC3"/>
         <w:rPr>
-          <w:rFonts w:asciiTheme="minorHAnsi" w:eastAsiaTheme="minorEastAsia" w:hAnsiTheme="minorHAnsi" w:cstheme="minorBidi"/>
+          <w:rFonts w:ascii="Calibri" w:hAnsi="Calibri"/>
           <w:noProof/>
           <w:color w:val="auto"/>
           <w:szCs w:val="22"/>
@@ -928,7 +928,7 @@
         </w:r>
         <w:r>
           <w:rPr>
-            <w:rFonts w:asciiTheme="minorHAnsi" w:eastAsiaTheme="minorEastAsia" w:hAnsiTheme="minorHAnsi" w:cstheme="minorBidi"/>
+            <w:rFonts w:ascii="Calibri" w:hAnsi="Calibri"/>
             <w:noProof/>
             <w:color w:val="auto"/>
             <w:szCs w:val="22"/>
@@ -997,7 +997,7 @@
       <w:pPr>
         <w:pStyle w:val="TDC3"/>
         <w:rPr>
-          <w:rFonts w:asciiTheme="minorHAnsi" w:eastAsiaTheme="minorEastAsia" w:hAnsiTheme="minorHAnsi" w:cstheme="minorBidi"/>
+          <w:rFonts w:ascii="Calibri" w:hAnsi="Calibri"/>
           <w:noProof/>
           <w:color w:val="auto"/>
           <w:szCs w:val="22"/>
@@ -1014,7 +1014,7 @@
         </w:r>
         <w:r>
           <w:rPr>
-            <w:rFonts w:asciiTheme="minorHAnsi" w:eastAsiaTheme="minorEastAsia" w:hAnsiTheme="minorHAnsi" w:cstheme="minorBidi"/>
+            <w:rFonts w:ascii="Calibri" w:hAnsi="Calibri"/>
             <w:noProof/>
             <w:color w:val="auto"/>
             <w:szCs w:val="22"/>
@@ -1083,7 +1083,7 @@
       <w:pPr>
         <w:pStyle w:val="TDC3"/>
         <w:rPr>
-          <w:rFonts w:asciiTheme="minorHAnsi" w:eastAsiaTheme="minorEastAsia" w:hAnsiTheme="minorHAnsi" w:cstheme="minorBidi"/>
+          <w:rFonts w:ascii="Calibri" w:hAnsi="Calibri"/>
           <w:noProof/>
           <w:color w:val="auto"/>
           <w:szCs w:val="22"/>
@@ -1100,7 +1100,7 @@
         </w:r>
         <w:r>
           <w:rPr>
-            <w:rFonts w:asciiTheme="minorHAnsi" w:eastAsiaTheme="minorEastAsia" w:hAnsiTheme="minorHAnsi" w:cstheme="minorBidi"/>
+            <w:rFonts w:ascii="Calibri" w:hAnsi="Calibri"/>
             <w:noProof/>
             <w:color w:val="auto"/>
             <w:szCs w:val="22"/>
@@ -1169,7 +1169,7 @@
       <w:pPr>
         <w:pStyle w:val="TDC3"/>
         <w:rPr>
-          <w:rFonts w:asciiTheme="minorHAnsi" w:eastAsiaTheme="minorEastAsia" w:hAnsiTheme="minorHAnsi" w:cstheme="minorBidi"/>
+          <w:rFonts w:ascii="Calibri" w:hAnsi="Calibri"/>
           <w:noProof/>
           <w:color w:val="auto"/>
           <w:szCs w:val="22"/>
@@ -1186,7 +1186,7 @@
         </w:r>
         <w:r>
           <w:rPr>
-            <w:rFonts w:asciiTheme="minorHAnsi" w:eastAsiaTheme="minorEastAsia" w:hAnsiTheme="minorHAnsi" w:cstheme="minorBidi"/>
+            <w:rFonts w:ascii="Calibri" w:hAnsi="Calibri"/>
             <w:noProof/>
             <w:color w:val="auto"/>
             <w:szCs w:val="22"/>
@@ -1255,7 +1255,7 @@
       <w:pPr>
         <w:pStyle w:val="TDC2"/>
         <w:rPr>
-          <w:rFonts w:asciiTheme="minorHAnsi" w:eastAsiaTheme="minorEastAsia" w:hAnsiTheme="minorHAnsi" w:cstheme="minorBidi"/>
+          <w:rFonts w:ascii="Calibri" w:hAnsi="Calibri"/>
           <w:caps w:val="0"/>
           <w:noProof/>
           <w:color w:val="auto"/>
@@ -1273,7 +1273,7 @@
         </w:r>
         <w:r>
           <w:rPr>
-            <w:rFonts w:asciiTheme="minorHAnsi" w:eastAsiaTheme="minorEastAsia" w:hAnsiTheme="minorHAnsi" w:cstheme="minorBidi"/>
+            <w:rFonts w:ascii="Calibri" w:hAnsi="Calibri"/>
             <w:caps w:val="0"/>
             <w:noProof/>
             <w:color w:val="auto"/>
@@ -1343,7 +1343,7 @@
       <w:pPr>
         <w:pStyle w:val="TDC2"/>
         <w:rPr>
-          <w:rFonts w:asciiTheme="minorHAnsi" w:eastAsiaTheme="minorEastAsia" w:hAnsiTheme="minorHAnsi" w:cstheme="minorBidi"/>
+          <w:rFonts w:ascii="Calibri" w:hAnsi="Calibri"/>
           <w:caps w:val="0"/>
           <w:noProof/>
           <w:color w:val="auto"/>
@@ -1361,7 +1361,7 @@
         </w:r>
         <w:r>
           <w:rPr>
-            <w:rFonts w:asciiTheme="minorHAnsi" w:eastAsiaTheme="minorEastAsia" w:hAnsiTheme="minorHAnsi" w:cstheme="minorBidi"/>
+            <w:rFonts w:ascii="Calibri" w:hAnsi="Calibri"/>
             <w:caps w:val="0"/>
             <w:noProof/>
             <w:color w:val="auto"/>
@@ -1431,7 +1431,7 @@
       <w:pPr>
         <w:pStyle w:val="TDC3"/>
         <w:rPr>
-          <w:rFonts w:asciiTheme="minorHAnsi" w:eastAsiaTheme="minorEastAsia" w:hAnsiTheme="minorHAnsi" w:cstheme="minorBidi"/>
+          <w:rFonts w:ascii="Calibri" w:hAnsi="Calibri"/>
           <w:noProof/>
           <w:color w:val="auto"/>
           <w:szCs w:val="22"/>
@@ -1448,7 +1448,7 @@
         </w:r>
         <w:r>
           <w:rPr>
-            <w:rFonts w:asciiTheme="minorHAnsi" w:eastAsiaTheme="minorEastAsia" w:hAnsiTheme="minorHAnsi" w:cstheme="minorBidi"/>
+            <w:rFonts w:ascii="Calibri" w:hAnsi="Calibri"/>
             <w:noProof/>
             <w:color w:val="auto"/>
             <w:szCs w:val="22"/>
@@ -1517,7 +1517,7 @@
       <w:pPr>
         <w:pStyle w:val="TDC3"/>
         <w:rPr>
-          <w:rFonts w:asciiTheme="minorHAnsi" w:eastAsiaTheme="minorEastAsia" w:hAnsiTheme="minorHAnsi" w:cstheme="minorBidi"/>
+          <w:rFonts w:ascii="Calibri" w:hAnsi="Calibri"/>
           <w:noProof/>
           <w:color w:val="auto"/>
           <w:szCs w:val="22"/>
@@ -1534,7 +1534,7 @@
         </w:r>
         <w:r>
           <w:rPr>
-            <w:rFonts w:asciiTheme="minorHAnsi" w:eastAsiaTheme="minorEastAsia" w:hAnsiTheme="minorHAnsi" w:cstheme="minorBidi"/>
+            <w:rFonts w:ascii="Calibri" w:hAnsi="Calibri"/>
             <w:noProof/>
             <w:color w:val="auto"/>
             <w:szCs w:val="22"/>
@@ -1603,7 +1603,7 @@
       <w:pPr>
         <w:pStyle w:val="TDC1"/>
         <w:rPr>
-          <w:rFonts w:asciiTheme="minorHAnsi" w:eastAsiaTheme="minorEastAsia" w:hAnsiTheme="minorHAnsi" w:cstheme="minorBidi"/>
+          <w:rFonts w:ascii="Calibri" w:hAnsi="Calibri"/>
           <w:b w:val="0"/>
           <w:caps w:val="0"/>
           <w:noProof/>
@@ -1675,7 +1675,7 @@
       <w:pPr>
         <w:pStyle w:val="TDC2"/>
         <w:rPr>
-          <w:rFonts w:asciiTheme="minorHAnsi" w:eastAsiaTheme="minorEastAsia" w:hAnsiTheme="minorHAnsi" w:cstheme="minorBidi"/>
+          <w:rFonts w:ascii="Calibri" w:hAnsi="Calibri"/>
           <w:caps w:val="0"/>
           <w:noProof/>
           <w:color w:val="auto"/>
@@ -1693,7 +1693,7 @@
         </w:r>
         <w:r>
           <w:rPr>
-            <w:rFonts w:asciiTheme="minorHAnsi" w:eastAsiaTheme="minorEastAsia" w:hAnsiTheme="minorHAnsi" w:cstheme="minorBidi"/>
+            <w:rFonts w:ascii="Calibri" w:hAnsi="Calibri"/>
             <w:caps w:val="0"/>
             <w:noProof/>
             <w:color w:val="auto"/>
@@ -1763,7 +1763,7 @@
       <w:pPr>
         <w:pStyle w:val="TDC2"/>
         <w:rPr>
-          <w:rFonts w:asciiTheme="minorHAnsi" w:eastAsiaTheme="minorEastAsia" w:hAnsiTheme="minorHAnsi" w:cstheme="minorBidi"/>
+          <w:rFonts w:ascii="Calibri" w:hAnsi="Calibri"/>
           <w:caps w:val="0"/>
           <w:noProof/>
           <w:color w:val="auto"/>
@@ -1781,7 +1781,7 @@
         </w:r>
         <w:r>
           <w:rPr>
-            <w:rFonts w:asciiTheme="minorHAnsi" w:eastAsiaTheme="minorEastAsia" w:hAnsiTheme="minorHAnsi" w:cstheme="minorBidi"/>
+            <w:rFonts w:ascii="Calibri" w:hAnsi="Calibri"/>
             <w:caps w:val="0"/>
             <w:noProof/>
             <w:color w:val="auto"/>
@@ -1851,7 +1851,7 @@
       <w:pPr>
         <w:pStyle w:val="TDC2"/>
         <w:rPr>
-          <w:rFonts w:asciiTheme="minorHAnsi" w:eastAsiaTheme="minorEastAsia" w:hAnsiTheme="minorHAnsi" w:cstheme="minorBidi"/>
+          <w:rFonts w:ascii="Calibri" w:hAnsi="Calibri"/>
           <w:caps w:val="0"/>
           <w:noProof/>
           <w:color w:val="auto"/>
@@ -1869,7 +1869,7 @@
         </w:r>
         <w:r>
           <w:rPr>
-            <w:rFonts w:asciiTheme="minorHAnsi" w:eastAsiaTheme="minorEastAsia" w:hAnsiTheme="minorHAnsi" w:cstheme="minorBidi"/>
+            <w:rFonts w:ascii="Calibri" w:hAnsi="Calibri"/>
             <w:caps w:val="0"/>
             <w:noProof/>
             <w:color w:val="auto"/>
@@ -1939,7 +1939,7 @@
       <w:pPr>
         <w:pStyle w:val="TDC3"/>
         <w:rPr>
-          <w:rFonts w:asciiTheme="minorHAnsi" w:eastAsiaTheme="minorEastAsia" w:hAnsiTheme="minorHAnsi" w:cstheme="minorBidi"/>
+          <w:rFonts w:ascii="Calibri" w:hAnsi="Calibri"/>
           <w:noProof/>
           <w:color w:val="auto"/>
           <w:szCs w:val="22"/>
@@ -1956,7 +1956,7 @@
         </w:r>
         <w:r>
           <w:rPr>
-            <w:rFonts w:asciiTheme="minorHAnsi" w:eastAsiaTheme="minorEastAsia" w:hAnsiTheme="minorHAnsi" w:cstheme="minorBidi"/>
+            <w:rFonts w:ascii="Calibri" w:hAnsi="Calibri"/>
             <w:noProof/>
             <w:color w:val="auto"/>
             <w:szCs w:val="22"/>
@@ -2025,7 +2025,7 @@
       <w:pPr>
         <w:pStyle w:val="TDC3"/>
         <w:rPr>
-          <w:rFonts w:asciiTheme="minorHAnsi" w:eastAsiaTheme="minorEastAsia" w:hAnsiTheme="minorHAnsi" w:cstheme="minorBidi"/>
+          <w:rFonts w:ascii="Calibri" w:hAnsi="Calibri"/>
           <w:noProof/>
           <w:color w:val="auto"/>
           <w:szCs w:val="22"/>
@@ -2042,7 +2042,7 @@
         </w:r>
         <w:r>
           <w:rPr>
-            <w:rFonts w:asciiTheme="minorHAnsi" w:eastAsiaTheme="minorEastAsia" w:hAnsiTheme="minorHAnsi" w:cstheme="minorBidi"/>
+            <w:rFonts w:ascii="Calibri" w:hAnsi="Calibri"/>
             <w:noProof/>
             <w:color w:val="auto"/>
             <w:szCs w:val="22"/>
@@ -2111,7 +2111,7 @@
       <w:pPr>
         <w:pStyle w:val="TDC2"/>
         <w:rPr>
-          <w:rFonts w:asciiTheme="minorHAnsi" w:eastAsiaTheme="minorEastAsia" w:hAnsiTheme="minorHAnsi" w:cstheme="minorBidi"/>
+          <w:rFonts w:ascii="Calibri" w:hAnsi="Calibri"/>
           <w:caps w:val="0"/>
           <w:noProof/>
           <w:color w:val="auto"/>
@@ -2129,7 +2129,7 @@
         </w:r>
         <w:r>
           <w:rPr>
-            <w:rFonts w:asciiTheme="minorHAnsi" w:eastAsiaTheme="minorEastAsia" w:hAnsiTheme="minorHAnsi" w:cstheme="minorBidi"/>
+            <w:rFonts w:ascii="Calibri" w:hAnsi="Calibri"/>
             <w:caps w:val="0"/>
             <w:noProof/>
             <w:color w:val="auto"/>
@@ -2199,7 +2199,7 @@
       <w:pPr>
         <w:pStyle w:val="TDC2"/>
         <w:rPr>
-          <w:rFonts w:asciiTheme="minorHAnsi" w:eastAsiaTheme="minorEastAsia" w:hAnsiTheme="minorHAnsi" w:cstheme="minorBidi"/>
+          <w:rFonts w:ascii="Calibri" w:hAnsi="Calibri"/>
           <w:caps w:val="0"/>
           <w:noProof/>
           <w:color w:val="auto"/>
@@ -2217,7 +2217,7 @@
         </w:r>
         <w:r>
           <w:rPr>
-            <w:rFonts w:asciiTheme="minorHAnsi" w:eastAsiaTheme="minorEastAsia" w:hAnsiTheme="minorHAnsi" w:cstheme="minorBidi"/>
+            <w:rFonts w:ascii="Calibri" w:hAnsi="Calibri"/>
             <w:caps w:val="0"/>
             <w:noProof/>
             <w:color w:val="auto"/>
@@ -2287,7 +2287,7 @@
       <w:pPr>
         <w:pStyle w:val="TDC2"/>
         <w:rPr>
-          <w:rFonts w:asciiTheme="minorHAnsi" w:eastAsiaTheme="minorEastAsia" w:hAnsiTheme="minorHAnsi" w:cstheme="minorBidi"/>
+          <w:rFonts w:ascii="Calibri" w:hAnsi="Calibri"/>
           <w:caps w:val="0"/>
           <w:noProof/>
           <w:color w:val="auto"/>
@@ -2305,7 +2305,7 @@
         </w:r>
         <w:r>
           <w:rPr>
-            <w:rFonts w:asciiTheme="minorHAnsi" w:eastAsiaTheme="minorEastAsia" w:hAnsiTheme="minorHAnsi" w:cstheme="minorBidi"/>
+            <w:rFonts w:ascii="Calibri" w:hAnsi="Calibri"/>
             <w:caps w:val="0"/>
             <w:noProof/>
             <w:color w:val="auto"/>
@@ -2375,7 +2375,7 @@
       <w:pPr>
         <w:pStyle w:val="TDC1"/>
         <w:rPr>
-          <w:rFonts w:asciiTheme="minorHAnsi" w:eastAsiaTheme="minorEastAsia" w:hAnsiTheme="minorHAnsi" w:cstheme="minorBidi"/>
+          <w:rFonts w:ascii="Calibri" w:hAnsi="Calibri"/>
           <w:b w:val="0"/>
           <w:caps w:val="0"/>
           <w:noProof/>
@@ -2447,7 +2447,7 @@
       <w:pPr>
         <w:pStyle w:val="TDC2"/>
         <w:rPr>
-          <w:rFonts w:asciiTheme="minorHAnsi" w:eastAsiaTheme="minorEastAsia" w:hAnsiTheme="minorHAnsi" w:cstheme="minorBidi"/>
+          <w:rFonts w:ascii="Calibri" w:hAnsi="Calibri"/>
           <w:caps w:val="0"/>
           <w:noProof/>
           <w:color w:val="auto"/>
@@ -2465,7 +2465,7 @@
         </w:r>
         <w:r>
           <w:rPr>
-            <w:rFonts w:asciiTheme="minorHAnsi" w:eastAsiaTheme="minorEastAsia" w:hAnsiTheme="minorHAnsi" w:cstheme="minorBidi"/>
+            <w:rFonts w:ascii="Calibri" w:hAnsi="Calibri"/>
             <w:caps w:val="0"/>
             <w:noProof/>
             <w:color w:val="auto"/>
@@ -2535,7 +2535,7 @@
       <w:pPr>
         <w:pStyle w:val="TDC3"/>
         <w:rPr>
-          <w:rFonts w:asciiTheme="minorHAnsi" w:eastAsiaTheme="minorEastAsia" w:hAnsiTheme="minorHAnsi" w:cstheme="minorBidi"/>
+          <w:rFonts w:ascii="Calibri" w:hAnsi="Calibri"/>
           <w:noProof/>
           <w:color w:val="auto"/>
           <w:szCs w:val="22"/>
@@ -2552,7 +2552,7 @@
         </w:r>
         <w:r>
           <w:rPr>
-            <w:rFonts w:asciiTheme="minorHAnsi" w:eastAsiaTheme="minorEastAsia" w:hAnsiTheme="minorHAnsi" w:cstheme="minorBidi"/>
+            <w:rFonts w:ascii="Calibri" w:hAnsi="Calibri"/>
             <w:noProof/>
             <w:color w:val="auto"/>
             <w:szCs w:val="22"/>
@@ -2621,7 +2621,7 @@
       <w:pPr>
         <w:pStyle w:val="TDC3"/>
         <w:rPr>
-          <w:rFonts w:asciiTheme="minorHAnsi" w:eastAsiaTheme="minorEastAsia" w:hAnsiTheme="minorHAnsi" w:cstheme="minorBidi"/>
+          <w:rFonts w:ascii="Calibri" w:hAnsi="Calibri"/>
           <w:noProof/>
           <w:color w:val="auto"/>
           <w:szCs w:val="22"/>
@@ -2638,7 +2638,7 @@
         </w:r>
         <w:r>
           <w:rPr>
-            <w:rFonts w:asciiTheme="minorHAnsi" w:eastAsiaTheme="minorEastAsia" w:hAnsiTheme="minorHAnsi" w:cstheme="minorBidi"/>
+            <w:rFonts w:ascii="Calibri" w:hAnsi="Calibri"/>
             <w:noProof/>
             <w:color w:val="auto"/>
             <w:szCs w:val="22"/>
@@ -2707,7 +2707,7 @@
       <w:pPr>
         <w:pStyle w:val="TDC3"/>
         <w:rPr>
-          <w:rFonts w:asciiTheme="minorHAnsi" w:eastAsiaTheme="minorEastAsia" w:hAnsiTheme="minorHAnsi" w:cstheme="minorBidi"/>
+          <w:rFonts w:ascii="Calibri" w:hAnsi="Calibri"/>
           <w:noProof/>
           <w:color w:val="auto"/>
           <w:szCs w:val="22"/>
@@ -2724,7 +2724,7 @@
         </w:r>
         <w:r>
           <w:rPr>
-            <w:rFonts w:asciiTheme="minorHAnsi" w:eastAsiaTheme="minorEastAsia" w:hAnsiTheme="minorHAnsi" w:cstheme="minorBidi"/>
+            <w:rFonts w:ascii="Calibri" w:hAnsi="Calibri"/>
             <w:noProof/>
             <w:color w:val="auto"/>
             <w:szCs w:val="22"/>
@@ -2793,7 +2793,7 @@
       <w:pPr>
         <w:pStyle w:val="TDC2"/>
         <w:rPr>
-          <w:rFonts w:asciiTheme="minorHAnsi" w:eastAsiaTheme="minorEastAsia" w:hAnsiTheme="minorHAnsi" w:cstheme="minorBidi"/>
+          <w:rFonts w:ascii="Calibri" w:hAnsi="Calibri"/>
           <w:caps w:val="0"/>
           <w:noProof/>
           <w:color w:val="auto"/>
@@ -2811,7 +2811,7 @@
         </w:r>
         <w:r>
           <w:rPr>
-            <w:rFonts w:asciiTheme="minorHAnsi" w:eastAsiaTheme="minorEastAsia" w:hAnsiTheme="minorHAnsi" w:cstheme="minorBidi"/>
+            <w:rFonts w:ascii="Calibri" w:hAnsi="Calibri"/>
             <w:caps w:val="0"/>
             <w:noProof/>
             <w:color w:val="auto"/>
@@ -2881,7 +2881,7 @@
       <w:pPr>
         <w:pStyle w:val="TDC3"/>
         <w:rPr>
-          <w:rFonts w:asciiTheme="minorHAnsi" w:eastAsiaTheme="minorEastAsia" w:hAnsiTheme="minorHAnsi" w:cstheme="minorBidi"/>
+          <w:rFonts w:ascii="Calibri" w:hAnsi="Calibri"/>
           <w:noProof/>
           <w:color w:val="auto"/>
           <w:szCs w:val="22"/>
@@ -2898,7 +2898,7 @@
         </w:r>
         <w:r>
           <w:rPr>
-            <w:rFonts w:asciiTheme="minorHAnsi" w:eastAsiaTheme="minorEastAsia" w:hAnsiTheme="minorHAnsi" w:cstheme="minorBidi"/>
+            <w:rFonts w:ascii="Calibri" w:hAnsi="Calibri"/>
             <w:noProof/>
             <w:color w:val="auto"/>
             <w:szCs w:val="22"/>
@@ -2967,7 +2967,7 @@
       <w:pPr>
         <w:pStyle w:val="TDC3"/>
         <w:rPr>
-          <w:rFonts w:asciiTheme="minorHAnsi" w:eastAsiaTheme="minorEastAsia" w:hAnsiTheme="minorHAnsi" w:cstheme="minorBidi"/>
+          <w:rFonts w:ascii="Calibri" w:hAnsi="Calibri"/>
           <w:noProof/>
           <w:color w:val="auto"/>
           <w:szCs w:val="22"/>
@@ -2984,7 +2984,7 @@
         </w:r>
         <w:r>
           <w:rPr>
-            <w:rFonts w:asciiTheme="minorHAnsi" w:eastAsiaTheme="minorEastAsia" w:hAnsiTheme="minorHAnsi" w:cstheme="minorBidi"/>
+            <w:rFonts w:ascii="Calibri" w:hAnsi="Calibri"/>
             <w:noProof/>
             <w:color w:val="auto"/>
             <w:szCs w:val="22"/>
@@ -3053,7 +3053,7 @@
       <w:pPr>
         <w:pStyle w:val="TDC3"/>
         <w:rPr>
-          <w:rFonts w:asciiTheme="minorHAnsi" w:eastAsiaTheme="minorEastAsia" w:hAnsiTheme="minorHAnsi" w:cstheme="minorBidi"/>
+          <w:rFonts w:ascii="Calibri" w:hAnsi="Calibri"/>
           <w:noProof/>
           <w:color w:val="auto"/>
           <w:szCs w:val="22"/>
@@ -3070,7 +3070,7 @@
         </w:r>
         <w:r>
           <w:rPr>
-            <w:rFonts w:asciiTheme="minorHAnsi" w:eastAsiaTheme="minorEastAsia" w:hAnsiTheme="minorHAnsi" w:cstheme="minorBidi"/>
+            <w:rFonts w:ascii="Calibri" w:hAnsi="Calibri"/>
             <w:noProof/>
             <w:color w:val="auto"/>
             <w:szCs w:val="22"/>
@@ -3139,7 +3139,7 @@
       <w:pPr>
         <w:pStyle w:val="TDC2"/>
         <w:rPr>
-          <w:rFonts w:asciiTheme="minorHAnsi" w:eastAsiaTheme="minorEastAsia" w:hAnsiTheme="minorHAnsi" w:cstheme="minorBidi"/>
+          <w:rFonts w:ascii="Calibri" w:hAnsi="Calibri"/>
           <w:caps w:val="0"/>
           <w:noProof/>
           <w:color w:val="auto"/>
@@ -3157,7 +3157,7 @@
         </w:r>
         <w:r>
           <w:rPr>
-            <w:rFonts w:asciiTheme="minorHAnsi" w:eastAsiaTheme="minorEastAsia" w:hAnsiTheme="minorHAnsi" w:cstheme="minorBidi"/>
+            <w:rFonts w:ascii="Calibri" w:hAnsi="Calibri"/>
             <w:caps w:val="0"/>
             <w:noProof/>
             <w:color w:val="auto"/>
@@ -3227,7 +3227,7 @@
       <w:pPr>
         <w:pStyle w:val="TDC3"/>
         <w:rPr>
-          <w:rFonts w:asciiTheme="minorHAnsi" w:eastAsiaTheme="minorEastAsia" w:hAnsiTheme="minorHAnsi" w:cstheme="minorBidi"/>
+          <w:rFonts w:ascii="Calibri" w:hAnsi="Calibri"/>
           <w:noProof/>
           <w:color w:val="auto"/>
           <w:szCs w:val="22"/>
@@ -3244,7 +3244,7 @@
         </w:r>
         <w:r>
           <w:rPr>
-            <w:rFonts w:asciiTheme="minorHAnsi" w:eastAsiaTheme="minorEastAsia" w:hAnsiTheme="minorHAnsi" w:cstheme="minorBidi"/>
+            <w:rFonts w:ascii="Calibri" w:hAnsi="Calibri"/>
             <w:noProof/>
             <w:color w:val="auto"/>
             <w:szCs w:val="22"/>
@@ -3313,7 +3313,7 @@
       <w:pPr>
         <w:pStyle w:val="TDC3"/>
         <w:rPr>
-          <w:rFonts w:asciiTheme="minorHAnsi" w:eastAsiaTheme="minorEastAsia" w:hAnsiTheme="minorHAnsi" w:cstheme="minorBidi"/>
+          <w:rFonts w:ascii="Calibri" w:hAnsi="Calibri"/>
           <w:noProof/>
           <w:color w:val="auto"/>
           <w:szCs w:val="22"/>
@@ -3330,7 +3330,7 @@
         </w:r>
         <w:r>
           <w:rPr>
-            <w:rFonts w:asciiTheme="minorHAnsi" w:eastAsiaTheme="minorEastAsia" w:hAnsiTheme="minorHAnsi" w:cstheme="minorBidi"/>
+            <w:rFonts w:ascii="Calibri" w:hAnsi="Calibri"/>
             <w:noProof/>
             <w:color w:val="auto"/>
             <w:szCs w:val="22"/>
@@ -3399,7 +3399,7 @@
       <w:pPr>
         <w:pStyle w:val="TDC2"/>
         <w:rPr>
-          <w:rFonts w:asciiTheme="minorHAnsi" w:eastAsiaTheme="minorEastAsia" w:hAnsiTheme="minorHAnsi" w:cstheme="minorBidi"/>
+          <w:rFonts w:ascii="Calibri" w:hAnsi="Calibri"/>
           <w:caps w:val="0"/>
           <w:noProof/>
           <w:color w:val="auto"/>
@@ -3417,7 +3417,7 @@
         </w:r>
         <w:r>
           <w:rPr>
-            <w:rFonts w:asciiTheme="minorHAnsi" w:eastAsiaTheme="minorEastAsia" w:hAnsiTheme="minorHAnsi" w:cstheme="minorBidi"/>
+            <w:rFonts w:ascii="Calibri" w:hAnsi="Calibri"/>
             <w:caps w:val="0"/>
             <w:noProof/>
             <w:color w:val="auto"/>
@@ -3487,7 +3487,7 @@
       <w:pPr>
         <w:pStyle w:val="TDC3"/>
         <w:rPr>
-          <w:rFonts w:asciiTheme="minorHAnsi" w:eastAsiaTheme="minorEastAsia" w:hAnsiTheme="minorHAnsi" w:cstheme="minorBidi"/>
+          <w:rFonts w:ascii="Calibri" w:hAnsi="Calibri"/>
           <w:noProof/>
           <w:color w:val="auto"/>
           <w:szCs w:val="22"/>
@@ -3504,7 +3504,7 @@
         </w:r>
         <w:r>
           <w:rPr>
-            <w:rFonts w:asciiTheme="minorHAnsi" w:eastAsiaTheme="minorEastAsia" w:hAnsiTheme="minorHAnsi" w:cstheme="minorBidi"/>
+            <w:rFonts w:ascii="Calibri" w:hAnsi="Calibri"/>
             <w:noProof/>
             <w:color w:val="auto"/>
             <w:szCs w:val="22"/>
@@ -3573,7 +3573,7 @@
       <w:pPr>
         <w:pStyle w:val="TDC3"/>
         <w:rPr>
-          <w:rFonts w:asciiTheme="minorHAnsi" w:eastAsiaTheme="minorEastAsia" w:hAnsiTheme="minorHAnsi" w:cstheme="minorBidi"/>
+          <w:rFonts w:ascii="Calibri" w:hAnsi="Calibri"/>
           <w:noProof/>
           <w:color w:val="auto"/>
           <w:szCs w:val="22"/>
@@ -3590,7 +3590,7 @@
         </w:r>
         <w:r>
           <w:rPr>
-            <w:rFonts w:asciiTheme="minorHAnsi" w:eastAsiaTheme="minorEastAsia" w:hAnsiTheme="minorHAnsi" w:cstheme="minorBidi"/>
+            <w:rFonts w:ascii="Calibri" w:hAnsi="Calibri"/>
             <w:noProof/>
             <w:color w:val="auto"/>
             <w:szCs w:val="22"/>
@@ -3659,7 +3659,7 @@
       <w:pPr>
         <w:pStyle w:val="TDC2"/>
         <w:rPr>
-          <w:rFonts w:asciiTheme="minorHAnsi" w:eastAsiaTheme="minorEastAsia" w:hAnsiTheme="minorHAnsi" w:cstheme="minorBidi"/>
+          <w:rFonts w:ascii="Calibri" w:hAnsi="Calibri"/>
           <w:caps w:val="0"/>
           <w:noProof/>
           <w:color w:val="auto"/>
@@ -3677,7 +3677,7 @@
         </w:r>
         <w:r>
           <w:rPr>
-            <w:rFonts w:asciiTheme="minorHAnsi" w:eastAsiaTheme="minorEastAsia" w:hAnsiTheme="minorHAnsi" w:cstheme="minorBidi"/>
+            <w:rFonts w:ascii="Calibri" w:hAnsi="Calibri"/>
             <w:caps w:val="0"/>
             <w:noProof/>
             <w:color w:val="auto"/>
@@ -3747,7 +3747,7 @@
       <w:pPr>
         <w:pStyle w:val="TDC1"/>
         <w:rPr>
-          <w:rFonts w:asciiTheme="minorHAnsi" w:eastAsiaTheme="minorEastAsia" w:hAnsiTheme="minorHAnsi" w:cstheme="minorBidi"/>
+          <w:rFonts w:ascii="Calibri" w:hAnsi="Calibri"/>
           <w:b w:val="0"/>
           <w:caps w:val="0"/>
           <w:noProof/>
@@ -3819,7 +3819,7 @@
       <w:pPr>
         <w:pStyle w:val="TDC2"/>
         <w:rPr>
-          <w:rFonts w:asciiTheme="minorHAnsi" w:eastAsiaTheme="minorEastAsia" w:hAnsiTheme="minorHAnsi" w:cstheme="minorBidi"/>
+          <w:rFonts w:ascii="Calibri" w:hAnsi="Calibri"/>
           <w:caps w:val="0"/>
           <w:noProof/>
           <w:color w:val="auto"/>
@@ -3837,7 +3837,7 @@
         </w:r>
         <w:r>
           <w:rPr>
-            <w:rFonts w:asciiTheme="minorHAnsi" w:eastAsiaTheme="minorEastAsia" w:hAnsiTheme="minorHAnsi" w:cstheme="minorBidi"/>
+            <w:rFonts w:ascii="Calibri" w:hAnsi="Calibri"/>
             <w:caps w:val="0"/>
             <w:noProof/>
             <w:color w:val="auto"/>
@@ -3907,7 +3907,7 @@
       <w:pPr>
         <w:pStyle w:val="TDC2"/>
         <w:rPr>
-          <w:rFonts w:asciiTheme="minorHAnsi" w:eastAsiaTheme="minorEastAsia" w:hAnsiTheme="minorHAnsi" w:cstheme="minorBidi"/>
+          <w:rFonts w:ascii="Calibri" w:hAnsi="Calibri"/>
           <w:caps w:val="0"/>
           <w:noProof/>
           <w:color w:val="auto"/>
@@ -3925,7 +3925,7 @@
         </w:r>
         <w:r>
           <w:rPr>
-            <w:rFonts w:asciiTheme="minorHAnsi" w:eastAsiaTheme="minorEastAsia" w:hAnsiTheme="minorHAnsi" w:cstheme="minorBidi"/>
+            <w:rFonts w:ascii="Calibri" w:hAnsi="Calibri"/>
             <w:caps w:val="0"/>
             <w:noProof/>
             <w:color w:val="auto"/>
@@ -3995,7 +3995,7 @@
       <w:pPr>
         <w:pStyle w:val="TDC1"/>
         <w:rPr>
-          <w:rFonts w:asciiTheme="minorHAnsi" w:eastAsiaTheme="minorEastAsia" w:hAnsiTheme="minorHAnsi" w:cstheme="minorBidi"/>
+          <w:rFonts w:ascii="Calibri" w:hAnsi="Calibri"/>
           <w:b w:val="0"/>
           <w:caps w:val="0"/>
           <w:noProof/>
@@ -4067,7 +4067,7 @@
       <w:pPr>
         <w:pStyle w:val="TDC2"/>
         <w:rPr>
-          <w:rFonts w:asciiTheme="minorHAnsi" w:eastAsiaTheme="minorEastAsia" w:hAnsiTheme="minorHAnsi" w:cstheme="minorBidi"/>
+          <w:rFonts w:ascii="Calibri" w:hAnsi="Calibri"/>
           <w:caps w:val="0"/>
           <w:noProof/>
           <w:color w:val="auto"/>
@@ -4085,7 +4085,7 @@
         </w:r>
         <w:r>
           <w:rPr>
-            <w:rFonts w:asciiTheme="minorHAnsi" w:eastAsiaTheme="minorEastAsia" w:hAnsiTheme="minorHAnsi" w:cstheme="minorBidi"/>
+            <w:rFonts w:ascii="Calibri" w:hAnsi="Calibri"/>
             <w:caps w:val="0"/>
             <w:noProof/>
             <w:color w:val="auto"/>
@@ -4155,7 +4155,7 @@
       <w:pPr>
         <w:pStyle w:val="TDC2"/>
         <w:rPr>
-          <w:rFonts w:asciiTheme="minorHAnsi" w:eastAsiaTheme="minorEastAsia" w:hAnsiTheme="minorHAnsi" w:cstheme="minorBidi"/>
+          <w:rFonts w:ascii="Calibri" w:hAnsi="Calibri"/>
           <w:caps w:val="0"/>
           <w:noProof/>
           <w:color w:val="auto"/>
@@ -4173,7 +4173,7 @@
         </w:r>
         <w:r>
           <w:rPr>
-            <w:rFonts w:asciiTheme="minorHAnsi" w:eastAsiaTheme="minorEastAsia" w:hAnsiTheme="minorHAnsi" w:cstheme="minorBidi"/>
+            <w:rFonts w:ascii="Calibri" w:hAnsi="Calibri"/>
             <w:caps w:val="0"/>
             <w:noProof/>
             <w:color w:val="auto"/>
@@ -4243,7 +4243,7 @@
       <w:pPr>
         <w:pStyle w:val="TDC1"/>
         <w:rPr>
-          <w:rFonts w:asciiTheme="minorHAnsi" w:eastAsiaTheme="minorEastAsia" w:hAnsiTheme="minorHAnsi" w:cstheme="minorBidi"/>
+          <w:rFonts w:ascii="Calibri" w:hAnsi="Calibri"/>
           <w:b w:val="0"/>
           <w:caps w:val="0"/>
           <w:noProof/>
@@ -6107,7 +6107,7 @@
         </w:rPr>
         <w:lastRenderedPageBreak/>
         <w:pict w14:anchorId="34537D21">
-          <v:shape id="_x0000_s1201" type="#_x0000_t75" style="position:absolute;left:0;text-align:left;margin-left:0;margin-top:-60.4pt;width:442.85pt;height:625.8pt;z-index:-251657728;mso-position-horizontal:center;mso-position-horizontal-relative:text;mso-position-vertical:absolute;mso-position-vertical-relative:text">
+          <v:shape id="_x0000_s1201" type="#_x0000_t75" style="position:absolute;left:0;text-align:left;margin-left:0;margin-top:-60.4pt;width:442.85pt;height:625.8pt;z-index:-7;mso-position-horizontal:center;mso-position-horizontal-relative:text;mso-position-vertical:absolute;mso-position-vertical-relative:text">
             <v:imagedata r:id="rId9" o:title="PLANO_BBII__2018_1"/>
           </v:shape>
         </w:pict>
@@ -6171,7 +6171,7 @@
           <w:noProof/>
         </w:rPr>
         <w:pict w14:anchorId="223AF82F">
-          <v:shape id="_x0000_s1202" type="#_x0000_t75" style="position:absolute;left:0;text-align:left;margin-left:0;margin-top:121.5pt;width:465.15pt;height:348.85pt;z-index:-251656704;mso-position-horizontal:center;mso-position-horizontal-relative:text;mso-position-vertical-relative:text">
+          <v:shape id="_x0000_s1202" type="#_x0000_t75" style="position:absolute;left:0;text-align:left;margin-left:0;margin-top:121.5pt;width:465.15pt;height:348.85pt;z-index:-6;mso-position-horizontal:center;mso-position-horizontal-relative:text;mso-position-vertical-relative:text">
             <v:imagedata r:id="rId10" o:title="UBICACION_BODEGAS_CLZ_1"/>
           </v:shape>
         </w:pict>
@@ -6259,7 +6259,7 @@
           <w:noProof/>
         </w:rPr>
         <w:pict w14:anchorId="64B92235">
-          <v:shape id="_x0000_s1205" type="#_x0000_t75" style="position:absolute;left:0;text-align:left;margin-left:0;margin-top:12.55pt;width:451.45pt;height:393.85pt;z-index:251655680;mso-position-horizontal:center;mso-position-horizontal-relative:text;mso-position-vertical-relative:text" stroked="t" strokeweight="1.5pt">
+          <v:shape id="_x0000_s1205" type="#_x0000_t75" style="position:absolute;left:0;text-align:left;margin-left:0;margin-top:12.55pt;width:451.45pt;height:393.85pt;z-index:6;mso-position-horizontal:center;mso-position-horizontal-relative:text;mso-position-vertical-relative:text" stroked="t" strokeweight="1.5pt">
             <v:imagedata r:id="rId11" o:title="CENTRO_COMERCIAL_2017_nivel1"/>
           </v:shape>
         </w:pict>
@@ -6431,7 +6431,7 @@
         </w:rPr>
         <w:lastRenderedPageBreak/>
         <w:pict w14:anchorId="7E4AC2A1">
-          <v:shape id="_x0000_s1206" type="#_x0000_t75" style="position:absolute;left:0;text-align:left;margin-left:0;margin-top:-.3pt;width:413.2pt;height:422.4pt;z-index:251656704;mso-position-horizontal:center;mso-position-horizontal-relative:text;mso-position-vertical-relative:text" stroked="t" strokeweight="1.5pt">
+          <v:shape id="_x0000_s1206" type="#_x0000_t75" style="position:absolute;left:0;text-align:left;margin-left:0;margin-top:-.3pt;width:413.2pt;height:422.4pt;z-index:7;mso-position-horizontal:center;mso-position-horizontal-relative:text;mso-position-vertical-relative:text" stroked="t" strokeweight="1.5pt">
             <v:imagedata r:id="rId12" o:title="CENTRO_COMERCIAL_2017_nivel2"/>
           </v:shape>
         </w:pict>
@@ -6514,7 +6514,7 @@
           <w:noProof/>
         </w:rPr>
         <w:pict w14:anchorId="4E40F384">
-          <v:shape id="_x0000_s1217" type="#_x0000_t75" style="position:absolute;left:0;text-align:left;margin-left:-18.15pt;margin-top:23.1pt;width:505.4pt;height:322.3pt;z-index:-251654656;mso-position-horizontal-relative:text;mso-position-vertical-relative:text" stroked="t" strokeweight="1.5pt">
+          <v:shape id="_x0000_s1217" type="#_x0000_t75" style="position:absolute;left:0;text-align:left;margin-left:-18.15pt;margin-top:23.1pt;width:505.4pt;height:322.3pt;z-index:-4;mso-position-horizontal-relative:text;mso-position-vertical-relative:text" stroked="t" strokeweight="1.5pt">
             <v:imagedata r:id="rId13" o:title="Plano_PEZAH_OCT_2018"/>
           </v:shape>
         </w:pict>
@@ -6595,7 +6595,7 @@
           <w:noProof/>
         </w:rPr>
         <w:pict w14:anchorId="541BBE03">
-          <v:shape id="_x0000_s1218" type="#_x0000_t75" style="position:absolute;left:0;text-align:left;margin-left:-25.05pt;margin-top:23.1pt;width:511.6pt;height:289.95pt;z-index:251657728;mso-position-horizontal-relative:text;mso-position-vertical-relative:text" stroked="t" strokeweight="1.5pt">
+          <v:shape id="_x0000_s1218" type="#_x0000_t75" style="position:absolute;left:0;text-align:left;margin-left:-25.05pt;margin-top:23.1pt;width:511.6pt;height:289.95pt;z-index:8;mso-position-horizontal-relative:text;mso-position-vertical-relative:text" stroked="t" strokeweight="1.5pt">
             <v:imagedata r:id="rId14" o:title="Plano_PICH_OCT_2018"/>
           </v:shape>
         </w:pict>
@@ -8770,7 +8770,7 @@
           <w:noProof/>
         </w:rPr>
         <w:pict w14:anchorId="018B777C">
-          <v:group id="_x0000_s1081" editas="orgchart" style="position:absolute;left:0;text-align:left;margin-left:-7.65pt;margin-top:20.6pt;width:457.5pt;height:498pt;z-index:251651584" coordorigin="3561,2430" coordsize="9358,11519">
+          <v:group id="_x0000_s1081" editas="orgchart" style="position:absolute;left:0;text-align:left;margin-left:-7.65pt;margin-top:20.6pt;width:457.5pt;height:498pt;z-index:2" coordorigin="3561,2430" coordsize="9358,11519">
             <o:lock v:ext="edit" aspectratio="t"/>
             <o:diagram v:ext="edit" dgmstyle="1" dgmscalex="64080" dgmscaley="56667" dgmfontsize="10" constrainbounds="0,0,0,0" autoformat="t">
               <o:relationtable v:ext="edit">
@@ -12252,7 +12252,7 @@
           <w:noProof/>
         </w:rPr>
         <w:pict w14:anchorId="2B3A651F">
-          <v:shape id="_x0000_s1138" type="#_x0000_t75" style="position:absolute;left:0;text-align:left;margin-left:-.2pt;margin-top:6.9pt;width:413.75pt;height:433.6pt;z-index:251653632;visibility:visible;mso-wrap-style:square;mso-position-horizontal-relative:text;mso-position-vertical-relative:text">
+          <v:shape id="_x0000_s1138" type="#_x0000_t75" style="position:absolute;left:0;text-align:left;margin-left:-.2pt;margin-top:6.9pt;width:413.75pt;height:433.6pt;z-index:4;visibility:visible;mso-wrap-style:square;mso-position-horizontal-relative:text;mso-position-vertical-relative:text">
             <v:imagedata r:id="rId17" o:title=""/>
           </v:shape>
         </w:pict>
@@ -13462,7 +13462,7 @@
           <w:noProof/>
         </w:rPr>
         <w:pict w14:anchorId="14012023">
-          <v:shape id="_x0000_s1215" type="#_x0000_t75" style="position:absolute;left:0;text-align:left;margin-left:0;margin-top:54.6pt;width:441.4pt;height:508.2pt;z-index:-251655680;mso-position-horizontal:center;mso-position-horizontal-relative:text;mso-position-vertical-relative:text">
+          <v:shape id="_x0000_s1215" type="#_x0000_t75" style="position:absolute;left:0;text-align:left;margin-left:0;margin-top:54.6pt;width:441.4pt;height:508.2pt;z-index:-5;mso-position-horizontal:center;mso-position-horizontal-relative:text;mso-position-vertical-relative:text">
             <v:imagedata r:id="rId18" o:title="TablaAreasConocimientoVsGrupos_1"/>
           </v:shape>
         </w:pict>
@@ -13824,7 +13824,7 @@
           <w:noProof/>
         </w:rPr>
         <w:pict w14:anchorId="61D816CE">
-          <v:group id="_x0000_s1125" editas="cycle" style="position:absolute;left:0;text-align:left;margin-left:0;margin-top:-4.8pt;width:293.15pt;height:248.6pt;z-index:251652608;mso-position-horizontal:center" coordorigin="1804,3185" coordsize="8640,8640">
+          <v:group id="_x0000_s1125" editas="cycle" style="position:absolute;left:0;text-align:left;margin-left:0;margin-top:-4.8pt;width:293.15pt;height:248.6pt;z-index:3;mso-position-horizontal:center" coordorigin="1804,3185" coordsize="8640,8640">
             <o:lock v:ext="edit" aspectratio="t"/>
             <o:diagram v:ext="edit" dgmstyle="17" dgmscalex="44472" dgmscaley="37714" dgmfontsize="6" constrainbounds="2452,3833,9796,11177" autoformat="t">
               <o:relationtable v:ext="edit">
@@ -16805,7 +16805,7 @@
     <w:p>
       <w:r>
         <w:pict w14:anchorId="1EEFC70A">
-          <v:group id="_x0000_s1170" editas="orgchart" style="position:absolute;left:0;text-align:left;margin-left:-24.3pt;margin-top:3.75pt;width:462.25pt;height:518.15pt;z-index:251654656" coordorigin="1803,9809" coordsize="5040,14748">
+          <v:group id="_x0000_s1170" editas="orgchart" style="position:absolute;left:0;text-align:left;margin-left:-24.3pt;margin-top:3.75pt;width:462.25pt;height:518.15pt;z-index:5" coordorigin="1803,9809" coordsize="5040,14748">
             <o:lock v:ext="edit" aspectratio="t"/>
             <o:diagram v:ext="edit" dgmstyle="10" dgmscalex="120215" dgmscaley="46051" dgmfontsize="8" constrainbounds="0,0,0,0" autoformat="t">
               <o:relationtable v:ext="edit">
@@ -17656,7 +17656,7 @@
           <w:noProof/>
         </w:rPr>
         <w:pict w14:anchorId="62C1CC78">
-          <v:shape id="_x0000_s1221" type="#_x0000_t75" style="position:absolute;left:0;text-align:left;margin-left:-12.5pt;margin-top:10.35pt;width:458.6pt;height:253.6pt;z-index:-251653632;mso-position-horizontal-relative:text;mso-position-vertical-relative:text">
+          <v:shape id="_x0000_s1221" type="#_x0000_t75" style="position:absolute;left:0;text-align:left;margin-left:-12.5pt;margin-top:10.35pt;width:458.6pt;height:253.6pt;z-index:-3;mso-position-horizontal-relative:text;mso-position-vertical-relative:text">
             <v:imagedata r:id="rId19" o:title=""/>
           </v:shape>
         </w:pict>
@@ -19274,173 +19274,12 @@
     </w:p>
     <w:p>
       <w:pPr>
-        <w:pStyle w:val="Ttulo4"/>
+        <w:pStyle w:val="Ttulo2"/>
       </w:pPr>
       <w:r>
         <w:br w:type="page"/>
       </w:r>
-      <w:r>
-        <w:lastRenderedPageBreak/>
-        <w:t>Gestión de la Comunicación</w:t>
-      </w:r>
-    </w:p>
-    <w:p>
-      <w:pPr>
-        <w:rPr>
-          <w:color w:val="FF0000"/>
-        </w:rPr>
-      </w:pPr>
-      <w:r>
-        <w:rPr>
-          <w:color w:val="FF0000"/>
-        </w:rPr>
-        <w:t xml:space="preserve">Identificar a los Grupos de Interés impactados por el proyecto, es también clave para el éxito </w:t>
-      </w:r>
-      <w:proofErr w:type="gramStart"/>
-      <w:r>
-        <w:rPr>
-          <w:color w:val="FF0000"/>
-        </w:rPr>
-        <w:t>del mismo</w:t>
-      </w:r>
-      <w:proofErr w:type="gramEnd"/>
-      <w:r>
-        <w:rPr>
-          <w:color w:val="FF0000"/>
-        </w:rPr>
-        <w:t xml:space="preserve">, ya que ellos pueden estar distribuidos en distintos niveles dentro o fuera de la organización, teniendo también distintos niveles de influencia. Las expectativas de cada uno de </w:t>
-      </w:r>
-      <w:proofErr w:type="gramStart"/>
-      <w:r>
-        <w:rPr>
-          <w:color w:val="FF0000"/>
-        </w:rPr>
-        <w:t>ellos,</w:t>
-      </w:r>
-      <w:proofErr w:type="gramEnd"/>
-      <w:r>
-        <w:rPr>
-          <w:color w:val="FF0000"/>
-        </w:rPr>
-        <w:t xml:space="preserve"> son las que en definitiva deben cumplirse a razón del desarrollo del proyecto. </w:t>
-      </w:r>
-    </w:p>
-    <w:p>
-      <w:pPr>
-        <w:rPr>
-          <w:color w:val="FF0000"/>
-        </w:rPr>
-      </w:pPr>
-    </w:p>
-    <w:p>
-      <w:pPr>
-        <w:rPr>
-          <w:color w:val="FF0000"/>
-        </w:rPr>
-      </w:pPr>
-      <w:r>
-        <w:rPr>
-          <w:color w:val="FF0000"/>
-        </w:rPr>
-        <w:t>Establecer procedimientos de comunicación oportunos y adecuados, permitirá tener a los Grupos de Interés informados respecto al avance y situación actual del proyecto. Esto incluso puede generar instancias de negociación de expectativas, generalmente para acercarlas a los resultados reales que se tendrán al finalizar el proyecto.</w:t>
-      </w:r>
-    </w:p>
-    <w:p>
-      <w:pPr>
-        <w:rPr>
-          <w:color w:val="FF0000"/>
-        </w:rPr>
-      </w:pPr>
-    </w:p>
-    <w:p>
-      <w:pPr>
-        <w:rPr>
-          <w:color w:val="FF0000"/>
-        </w:rPr>
-      </w:pPr>
-      <w:r>
-        <w:rPr>
-          <w:color w:val="FF0000"/>
-        </w:rPr>
-        <w:t>La metodología o estratega para gestionar las comunicaciones, dependerá también del tamaño o impacto del proyecto, por ejemplo:</w:t>
-      </w:r>
-    </w:p>
-    <w:p>
-      <w:pPr>
-        <w:numPr>
-          <w:ilvl w:val="0"/>
-          <w:numId w:val="19"/>
-        </w:numPr>
-        <w:rPr>
-          <w:color w:val="FF0000"/>
-        </w:rPr>
-      </w:pPr>
-      <w:r>
-        <w:rPr>
-          <w:color w:val="FF0000"/>
-        </w:rPr>
-        <w:t xml:space="preserve">Un proyecto que impacta a organizaciones externas a la </w:t>
-      </w:r>
-      <w:proofErr w:type="gramStart"/>
-      <w:r>
-        <w:rPr>
-          <w:color w:val="FF0000"/>
-        </w:rPr>
-        <w:t>empresa,</w:t>
-      </w:r>
-      <w:proofErr w:type="gramEnd"/>
-      <w:r>
-        <w:rPr>
-          <w:color w:val="FF0000"/>
-        </w:rPr>
-        <w:t xml:space="preserve"> requiere de un plan comunicacional que permita generar los niveles de confianzas suficientes, como también entregar la información necesaria para preparar a los impactados.</w:t>
-      </w:r>
-    </w:p>
-    <w:p>
-      <w:pPr>
-        <w:numPr>
-          <w:ilvl w:val="0"/>
-          <w:numId w:val="19"/>
-        </w:numPr>
-        <w:rPr>
-          <w:color w:val="FF0000"/>
-        </w:rPr>
-      </w:pPr>
-      <w:r>
-        <w:rPr>
-          <w:color w:val="FF0000"/>
-        </w:rPr>
-        <w:t>Un proyecto cuyo impacto es interno a la organizacional, requerirá un plan comunicacional orientado a la preparación del personal en el uso y explotación del nuevo sistema.</w:t>
-      </w:r>
-    </w:p>
-    <w:p>
-      <w:pPr>
-        <w:rPr>
-          <w:color w:val="FF0000"/>
-        </w:rPr>
-      </w:pPr>
-    </w:p>
-    <w:p>
-      <w:pPr>
-        <w:rPr>
-          <w:color w:val="FF0000"/>
-        </w:rPr>
-      </w:pPr>
-      <w:r>
-        <w:rPr>
-          <w:color w:val="FF0000"/>
-        </w:rPr>
-        <w:t>Cualquiera sea el caso, la información debe ser preparada y diseñada de acuerdo a los intereses de quién hará uso de ella y del proyecto. Es así como directores, deben recibir informes precisos y representativos de los avances, mientras que usuarios finales, recibirán detalles respectos a los procesos o funciones impactadas por la implementación del nuevo sistema.</w:t>
-      </w:r>
-    </w:p>
-    <w:p>
-      <w:pPr>
-        <w:pStyle w:val="Ttulo2"/>
-      </w:pPr>
       <w:bookmarkStart w:id="59" w:name="_Toc525761463"/>
-      <w:r>
-        <w:br w:type="page"/>
-      </w:r>
       <w:bookmarkStart w:id="60" w:name="_Toc528001318"/>
       <w:r>
         <w:lastRenderedPageBreak/>
@@ -20294,7 +20133,7 @@
           <w:noProof/>
         </w:rPr>
         <w:pict w14:anchorId="623808CB">
-          <v:shape id="_x0000_s1225" type="#_x0000_t75" style="position:absolute;left:0;text-align:left;margin-left:0;margin-top:8.8pt;width:389.6pt;height:432.65pt;z-index:-251652608;mso-position-horizontal:center" stroked="t" strokeweight="1.5pt">
+          <v:shape id="_x0000_s1225" type="#_x0000_t75" style="position:absolute;left:0;text-align:left;margin-left:0;margin-top:8.8pt;width:389.6pt;height:432.65pt;z-index:-2;mso-position-horizontal:center" stroked="t" strokeweight="1.5pt">
             <v:imagedata r:id="rId20" o:title=""/>
           </v:shape>
         </w:pict>
@@ -20361,7 +20200,7 @@
           <w:noProof/>
         </w:rPr>
         <w:pict w14:anchorId="6005EB16">
-          <v:shape id="_x0000_s1227" type="#_x0000_t75" style="position:absolute;left:0;text-align:left;margin-left:2.1pt;margin-top:7.2pt;width:409.75pt;height:84.45pt;z-index:-251651584" stroked="t" strokeweight="1.5pt">
+          <v:shape id="_x0000_s1227" type="#_x0000_t75" style="position:absolute;left:0;text-align:left;margin-left:2.1pt;margin-top:7.2pt;width:409.75pt;height:84.45pt;z-index:-1" stroked="t" strokeweight="1.5pt">
             <v:imagedata r:id="rId21" o:title=""/>
           </v:shape>
         </w:pict>
@@ -20523,6 +20362,8 @@
       </w:r>
     </w:p>
     <w:p/>
+    <w:p/>
+    <w:p/>
     <w:p>
       <w:pPr>
         <w:pStyle w:val="Ttulo4"/>
@@ -20551,8 +20392,15 @@
     </w:p>
     <w:tbl>
       <w:tblPr>
-        <w:tblStyle w:val="Tablaconcuadrcula"/>
         <w:tblW w:w="0" w:type="auto"/>
+        <w:tblBorders>
+          <w:top w:val="single" w:sz="4" w:space="0" w:color="auto"/>
+          <w:left w:val="single" w:sz="4" w:space="0" w:color="auto"/>
+          <w:bottom w:val="single" w:sz="4" w:space="0" w:color="auto"/>
+          <w:right w:val="single" w:sz="4" w:space="0" w:color="auto"/>
+          <w:insideH w:val="single" w:sz="4" w:space="0" w:color="auto"/>
+          <w:insideV w:val="single" w:sz="4" w:space="0" w:color="auto"/>
+        </w:tblBorders>
         <w:tblLook w:val="04A0" w:firstRow="1" w:lastRow="0" w:firstColumn="1" w:lastColumn="0" w:noHBand="0" w:noVBand="1"/>
       </w:tblPr>
       <w:tblGrid>
@@ -20563,7 +20411,7 @@
         <w:tc>
           <w:tcPr>
             <w:tcW w:w="1617" w:type="dxa"/>
-            <w:shd w:val="clear" w:color="auto" w:fill="D9E2F3" w:themeFill="accent1" w:themeFillTint="33"/>
+            <w:shd w:val="clear" w:color="auto" w:fill="D9E2F3"/>
             <w:tcMar>
               <w:top w:w="57" w:type="dxa"/>
               <w:left w:w="57" w:type="dxa"/>
@@ -20589,7 +20437,7 @@
         <w:tc>
           <w:tcPr>
             <w:tcW w:w="6770" w:type="dxa"/>
-            <w:shd w:val="clear" w:color="auto" w:fill="D9E2F3" w:themeFill="accent1" w:themeFillTint="33"/>
+            <w:shd w:val="clear" w:color="auto" w:fill="D9E2F3"/>
             <w:tcMar>
               <w:top w:w="57" w:type="dxa"/>
               <w:left w:w="57" w:type="dxa"/>
@@ -20617,6 +20465,7 @@
         <w:tc>
           <w:tcPr>
             <w:tcW w:w="1617" w:type="dxa"/>
+            <w:shd w:val="clear" w:color="auto" w:fill="auto"/>
             <w:tcMar>
               <w:top w:w="57" w:type="dxa"/>
               <w:left w:w="57" w:type="dxa"/>
@@ -20636,6 +20485,7 @@
         <w:tc>
           <w:tcPr>
             <w:tcW w:w="6770" w:type="dxa"/>
+            <w:shd w:val="clear" w:color="auto" w:fill="auto"/>
             <w:tcMar>
               <w:top w:w="57" w:type="dxa"/>
               <w:left w:w="57" w:type="dxa"/>
@@ -20657,6 +20507,7 @@
         <w:tc>
           <w:tcPr>
             <w:tcW w:w="1617" w:type="dxa"/>
+            <w:shd w:val="clear" w:color="auto" w:fill="auto"/>
             <w:tcMar>
               <w:top w:w="57" w:type="dxa"/>
               <w:left w:w="57" w:type="dxa"/>
@@ -20676,6 +20527,7 @@
         <w:tc>
           <w:tcPr>
             <w:tcW w:w="6770" w:type="dxa"/>
+            <w:shd w:val="clear" w:color="auto" w:fill="auto"/>
             <w:tcMar>
               <w:top w:w="57" w:type="dxa"/>
               <w:left w:w="57" w:type="dxa"/>
@@ -20697,6 +20549,7 @@
         <w:tc>
           <w:tcPr>
             <w:tcW w:w="1617" w:type="dxa"/>
+            <w:shd w:val="clear" w:color="auto" w:fill="auto"/>
             <w:tcMar>
               <w:top w:w="57" w:type="dxa"/>
               <w:left w:w="57" w:type="dxa"/>
@@ -20716,6 +20569,7 @@
         <w:tc>
           <w:tcPr>
             <w:tcW w:w="6770" w:type="dxa"/>
+            <w:shd w:val="clear" w:color="auto" w:fill="auto"/>
             <w:tcMar>
               <w:top w:w="57" w:type="dxa"/>
               <w:left w:w="57" w:type="dxa"/>
@@ -20739,6 +20593,10 @@
     </w:tbl>
     <w:p/>
     <w:p>
+      <w:bookmarkStart w:id="63" w:name="_GoBack"/>
+      <w:bookmarkEnd w:id="63"/>
+    </w:p>
+    <w:p>
       <w:pPr>
         <w:pStyle w:val="Ttulo4"/>
       </w:pPr>
@@ -20785,8 +20643,8 @@
       <w:r>
         <w:br w:type="page"/>
       </w:r>
-      <w:bookmarkStart w:id="63" w:name="_Toc525761466"/>
-      <w:bookmarkStart w:id="64" w:name="_Toc528001320"/>
+      <w:bookmarkStart w:id="64" w:name="_Toc525761466"/>
+      <w:bookmarkStart w:id="65" w:name="_Toc528001320"/>
       <w:r>
         <w:rPr>
           <w:color w:val="FF0000"/>
@@ -20794,8 +20652,8 @@
         <w:lastRenderedPageBreak/>
         <w:t>Elaboración de Contenidos</w:t>
       </w:r>
-      <w:bookmarkEnd w:id="63"/>
       <w:bookmarkEnd w:id="64"/>
+      <w:bookmarkEnd w:id="65"/>
     </w:p>
     <w:p>
       <w:pPr>
@@ -20818,14 +20676,14 @@
           <w:color w:val="FF0000"/>
         </w:rPr>
       </w:pPr>
-      <w:bookmarkStart w:id="65" w:name="_Toc525761468"/>
+      <w:bookmarkStart w:id="66" w:name="_Toc525761468"/>
       <w:r>
         <w:rPr>
           <w:color w:val="FF0000"/>
         </w:rPr>
         <w:br w:type="page"/>
       </w:r>
-      <w:bookmarkStart w:id="66" w:name="_Toc528001321"/>
+      <w:bookmarkStart w:id="67" w:name="_Toc528001321"/>
       <w:r>
         <w:rPr>
           <w:color w:val="FF0000"/>
@@ -20833,8 +20691,8 @@
         <w:lastRenderedPageBreak/>
         <w:t>Plan de Implementación</w:t>
       </w:r>
-      <w:bookmarkEnd w:id="65"/>
       <w:bookmarkEnd w:id="66"/>
+      <w:bookmarkEnd w:id="67"/>
     </w:p>
     <w:p>
       <w:pPr>
@@ -20850,16 +20708,16 @@
           <w:color w:val="FF0000"/>
         </w:rPr>
       </w:pPr>
-      <w:bookmarkStart w:id="67" w:name="_Toc525761469"/>
-      <w:bookmarkStart w:id="68" w:name="_Toc528001322"/>
+      <w:bookmarkStart w:id="68" w:name="_Toc525761469"/>
+      <w:bookmarkStart w:id="69" w:name="_Toc528001322"/>
       <w:r>
         <w:rPr>
           <w:color w:val="FF0000"/>
         </w:rPr>
         <w:t>Plan de Acción</w:t>
       </w:r>
-      <w:bookmarkEnd w:id="67"/>
       <w:bookmarkEnd w:id="68"/>
+      <w:bookmarkEnd w:id="69"/>
     </w:p>
     <w:p>
       <w:pPr>
@@ -20875,16 +20733,16 @@
           <w:color w:val="FF0000"/>
         </w:rPr>
       </w:pPr>
-      <w:bookmarkStart w:id="69" w:name="_Toc525761470"/>
-      <w:bookmarkStart w:id="70" w:name="_Toc528001323"/>
+      <w:bookmarkStart w:id="70" w:name="_Toc525761470"/>
+      <w:bookmarkStart w:id="71" w:name="_Toc528001323"/>
       <w:r>
         <w:rPr>
           <w:color w:val="FF0000"/>
         </w:rPr>
         <w:t>Cronograma de Implementación</w:t>
       </w:r>
-      <w:bookmarkEnd w:id="69"/>
       <w:bookmarkEnd w:id="70"/>
+      <w:bookmarkEnd w:id="71"/>
     </w:p>
     <w:p>
       <w:pPr>
@@ -20900,14 +20758,14 @@
           <w:color w:val="FF0000"/>
         </w:rPr>
       </w:pPr>
-      <w:bookmarkStart w:id="71" w:name="_Toc525761471"/>
+      <w:bookmarkStart w:id="72" w:name="_Toc525761471"/>
       <w:r>
         <w:rPr>
           <w:color w:val="FF0000"/>
         </w:rPr>
         <w:br w:type="page"/>
       </w:r>
-      <w:bookmarkStart w:id="72" w:name="_Toc528001324"/>
+      <w:bookmarkStart w:id="73" w:name="_Toc528001324"/>
       <w:r>
         <w:rPr>
           <w:color w:val="FF0000"/>
@@ -20915,8 +20773,8 @@
         <w:lastRenderedPageBreak/>
         <w:t>Resultados</w:t>
       </w:r>
-      <w:bookmarkEnd w:id="71"/>
       <w:bookmarkEnd w:id="72"/>
+      <w:bookmarkEnd w:id="73"/>
     </w:p>
     <w:p>
       <w:pPr>
@@ -20938,8 +20796,8 @@
         </w:rPr>
         <w:br w:type="page"/>
       </w:r>
-      <w:bookmarkStart w:id="73" w:name="_Toc525761472"/>
-      <w:bookmarkStart w:id="74" w:name="_Toc528001325"/>
+      <w:bookmarkStart w:id="74" w:name="_Toc525761472"/>
+      <w:bookmarkStart w:id="75" w:name="_Toc528001325"/>
       <w:r>
         <w:rPr>
           <w:color w:val="FF0000"/>
@@ -20947,8 +20805,8 @@
         <w:lastRenderedPageBreak/>
         <w:t>Conclusiones</w:t>
       </w:r>
-      <w:bookmarkEnd w:id="73"/>
       <w:bookmarkEnd w:id="74"/>
+      <w:bookmarkEnd w:id="75"/>
     </w:p>
     <w:p>
       <w:pPr>
@@ -20964,16 +20822,16 @@
           <w:color w:val="FF0000"/>
         </w:rPr>
       </w:pPr>
-      <w:bookmarkStart w:id="75" w:name="_Toc525761473"/>
-      <w:bookmarkStart w:id="76" w:name="_Toc528001326"/>
+      <w:bookmarkStart w:id="76" w:name="_Toc525761473"/>
+      <w:bookmarkStart w:id="77" w:name="_Toc528001326"/>
       <w:r>
         <w:rPr>
           <w:color w:val="FF0000"/>
         </w:rPr>
         <w:t>Conclusiones</w:t>
       </w:r>
-      <w:bookmarkEnd w:id="75"/>
       <w:bookmarkEnd w:id="76"/>
+      <w:bookmarkEnd w:id="77"/>
     </w:p>
     <w:p>
       <w:pPr>
@@ -21021,8 +20879,6 @@
           <w:color w:val="FF0000"/>
         </w:rPr>
       </w:pPr>
-      <w:bookmarkStart w:id="77" w:name="_GoBack"/>
-      <w:bookmarkEnd w:id="77"/>
       <w:r>
         <w:rPr>
           <w:color w:val="FF0000"/>
@@ -23122,9 +22978,9 @@
       <w:lvlJc w:val="left"/>
       <w:pPr>
         <w:tabs>
-          <w:tab w:val="num" w:pos="851"/>
+          <w:tab w:val="num" w:pos="2978"/>
         </w:tabs>
-        <w:ind w:left="851" w:hanging="851"/>
+        <w:ind w:left="2978" w:hanging="851"/>
       </w:pPr>
       <w:rPr>
         <w:rFonts w:hint="default"/>
@@ -24939,11 +24795,15 @@
     <w:basedOn w:val="Ttulo3"/>
     <w:next w:val="Normal"/>
     <w:qFormat/>
-    <w:rsid w:val="000F5291"/>
+    <w:rsid w:val="00155CB3"/>
     <w:pPr>
       <w:numPr>
         <w:ilvl w:val="3"/>
       </w:numPr>
+      <w:tabs>
+        <w:tab w:val="clear" w:pos="2978"/>
+      </w:tabs>
+      <w:ind w:left="851"/>
       <w:outlineLvl w:val="3"/>
     </w:pPr>
     <w:rPr>
@@ -26467,7 +26327,7 @@
 </file>
 
 <file path=customXml/itemProps1.xml><?xml version="1.0" encoding="utf-8"?>
-<ds:datastoreItem xmlns:ds="http://schemas.openxmlformats.org/officeDocument/2006/customXml" ds:itemID="{560C9F6D-8274-4C6E-96D7-4EE529B24B89}">
+<ds:datastoreItem xmlns:ds="http://schemas.openxmlformats.org/officeDocument/2006/customXml" ds:itemID="{38152577-0573-443D-9EF8-45B46C3E9F78}">
   <ds:schemaRefs>
     <ds:schemaRef ds:uri="http://schemas.openxmlformats.org/officeDocument/2006/bibliography"/>
   </ds:schemaRefs>

</xml_diff>

<commit_message>
Se igualan los nombres de los factores críticos
</commit_message>
<xml_diff>
--- a/2018/TT IQQ 2018 Camara y Garay.docx
+++ b/2018/TT IQQ 2018 Camara y Garay.docx
@@ -30,7 +30,7 @@
             <v:path o:extrusionok="f" gradientshapeok="t" o:connecttype="rect"/>
             <o:lock v:ext="edit" aspectratio="t"/>
           </v:shapetype>
-          <v:shape id="Imagen 2" o:spid="_x0000_s1029" type="#_x0000_t75" style="position:absolute;left:0;text-align:left;margin-left:0;margin-top:-32.4pt;width:162.25pt;height:130.05pt;z-index:1;visibility:visible;mso-wrap-style:square;mso-position-horizontal:center;mso-position-horizontal-relative:text;mso-position-vertical-relative:text">
+          <v:shape id="Imagen 2" o:spid="_x0000_s1029" type="#_x0000_t75" style="position:absolute;left:0;text-align:left;margin-left:0;margin-top:-32.4pt;width:162.25pt;height:130.05pt;z-index:251650560;visibility:visible;mso-wrap-style:square;mso-position-horizontal:center;mso-position-horizontal-relative:text;mso-position-vertical-relative:text">
             <v:imagedata r:id="rId8" o:title=""/>
           </v:shape>
         </w:pict>
@@ -555,11 +555,13 @@
       <w:bookmarkEnd w:id="4"/>
       <w:bookmarkEnd w:id="5"/>
     </w:p>
+    <w:bookmarkStart w:id="6" w:name="_GoBack"/>
+    <w:bookmarkEnd w:id="6"/>
     <w:p>
       <w:pPr>
         <w:pStyle w:val="TDC1"/>
         <w:rPr>
-          <w:rFonts w:ascii="Calibri" w:hAnsi="Calibri"/>
+          <w:rFonts w:asciiTheme="minorHAnsi" w:eastAsiaTheme="minorEastAsia" w:hAnsiTheme="minorHAnsi" w:cstheme="minorBidi"/>
           <w:b w:val="0"/>
           <w:caps w:val="0"/>
           <w:noProof/>
@@ -587,7 +589,7 @@
         </w:rPr>
         <w:fldChar w:fldCharType="separate"/>
       </w:r>
-      <w:hyperlink w:anchor="_Toc528001288" w:history="1">
+      <w:hyperlink w:anchor="_Toc528528970" w:history="1">
         <w:r>
           <w:rPr>
             <w:rStyle w:val="Hipervnculo"/>
@@ -614,7 +616,7 @@
             <w:noProof/>
             <w:webHidden/>
           </w:rPr>
-          <w:instrText xml:space="preserve"> PAGEREF _Toc528001288 \h </w:instrText>
+          <w:instrText xml:space="preserve"> PAGEREF _Toc528528970 \h </w:instrText>
         </w:r>
         <w:r>
           <w:rPr>
@@ -649,7 +651,7 @@
       <w:pPr>
         <w:pStyle w:val="TDC2"/>
         <w:rPr>
-          <w:rFonts w:ascii="Calibri" w:hAnsi="Calibri"/>
+          <w:rFonts w:asciiTheme="minorHAnsi" w:eastAsiaTheme="minorEastAsia" w:hAnsiTheme="minorHAnsi" w:cstheme="minorBidi"/>
           <w:caps w:val="0"/>
           <w:noProof/>
           <w:color w:val="auto"/>
@@ -657,7 +659,7 @@
           <w:lang w:eastAsia="es-CL"/>
         </w:rPr>
       </w:pPr>
-      <w:hyperlink w:anchor="_Toc528001289" w:history="1">
+      <w:hyperlink w:anchor="_Toc528528971" w:history="1">
         <w:r>
           <w:rPr>
             <w:rStyle w:val="Hipervnculo"/>
@@ -667,7 +669,7 @@
         </w:r>
         <w:r>
           <w:rPr>
-            <w:rFonts w:ascii="Calibri" w:hAnsi="Calibri"/>
+            <w:rFonts w:asciiTheme="minorHAnsi" w:eastAsiaTheme="minorEastAsia" w:hAnsiTheme="minorHAnsi" w:cstheme="minorBidi"/>
             <w:caps w:val="0"/>
             <w:noProof/>
             <w:color w:val="auto"/>
@@ -702,7 +704,7 @@
             <w:noProof/>
             <w:webHidden/>
           </w:rPr>
-          <w:instrText xml:space="preserve"> PAGEREF _Toc528001289 \h </w:instrText>
+          <w:instrText xml:space="preserve"> PAGEREF _Toc528528971 \h </w:instrText>
         </w:r>
         <w:r>
           <w:rPr>
@@ -737,7 +739,7 @@
       <w:pPr>
         <w:pStyle w:val="TDC2"/>
         <w:rPr>
-          <w:rFonts w:ascii="Calibri" w:hAnsi="Calibri"/>
+          <w:rFonts w:asciiTheme="minorHAnsi" w:eastAsiaTheme="minorEastAsia" w:hAnsiTheme="minorHAnsi" w:cstheme="minorBidi"/>
           <w:caps w:val="0"/>
           <w:noProof/>
           <w:color w:val="auto"/>
@@ -745,7 +747,7 @@
           <w:lang w:eastAsia="es-CL"/>
         </w:rPr>
       </w:pPr>
-      <w:hyperlink w:anchor="_Toc528001290" w:history="1">
+      <w:hyperlink w:anchor="_Toc528528972" w:history="1">
         <w:r>
           <w:rPr>
             <w:rStyle w:val="Hipervnculo"/>
@@ -755,7 +757,7 @@
         </w:r>
         <w:r>
           <w:rPr>
-            <w:rFonts w:ascii="Calibri" w:hAnsi="Calibri"/>
+            <w:rFonts w:asciiTheme="minorHAnsi" w:eastAsiaTheme="minorEastAsia" w:hAnsiTheme="minorHAnsi" w:cstheme="minorBidi"/>
             <w:caps w:val="0"/>
             <w:noProof/>
             <w:color w:val="auto"/>
@@ -790,7 +792,7 @@
             <w:noProof/>
             <w:webHidden/>
           </w:rPr>
-          <w:instrText xml:space="preserve"> PAGEREF _Toc528001290 \h </w:instrText>
+          <w:instrText xml:space="preserve"> PAGEREF _Toc528528972 \h </w:instrText>
         </w:r>
         <w:r>
           <w:rPr>
@@ -825,14 +827,14 @@
       <w:pPr>
         <w:pStyle w:val="TDC3"/>
         <w:rPr>
-          <w:rFonts w:ascii="Calibri" w:hAnsi="Calibri"/>
+          <w:rFonts w:asciiTheme="minorHAnsi" w:eastAsiaTheme="minorEastAsia" w:hAnsiTheme="minorHAnsi" w:cstheme="minorBidi"/>
           <w:noProof/>
           <w:color w:val="auto"/>
           <w:szCs w:val="22"/>
           <w:lang w:eastAsia="es-CL"/>
         </w:rPr>
       </w:pPr>
-      <w:hyperlink w:anchor="_Toc528001291" w:history="1">
+      <w:hyperlink w:anchor="_Toc528528973" w:history="1">
         <w:r>
           <w:rPr>
             <w:rStyle w:val="Hipervnculo"/>
@@ -842,7 +844,7 @@
         </w:r>
         <w:r>
           <w:rPr>
-            <w:rFonts w:ascii="Calibri" w:hAnsi="Calibri"/>
+            <w:rFonts w:asciiTheme="minorHAnsi" w:eastAsiaTheme="minorEastAsia" w:hAnsiTheme="minorHAnsi" w:cstheme="minorBidi"/>
             <w:noProof/>
             <w:color w:val="auto"/>
             <w:szCs w:val="22"/>
@@ -876,7 +878,7 @@
             <w:noProof/>
             <w:webHidden/>
           </w:rPr>
-          <w:instrText xml:space="preserve"> PAGEREF _Toc528001291 \h </w:instrText>
+          <w:instrText xml:space="preserve"> PAGEREF _Toc528528973 \h </w:instrText>
         </w:r>
         <w:r>
           <w:rPr>
@@ -911,14 +913,14 @@
       <w:pPr>
         <w:pStyle w:val="TDC3"/>
         <w:rPr>
-          <w:rFonts w:ascii="Calibri" w:hAnsi="Calibri"/>
+          <w:rFonts w:asciiTheme="minorHAnsi" w:eastAsiaTheme="minorEastAsia" w:hAnsiTheme="minorHAnsi" w:cstheme="minorBidi"/>
           <w:noProof/>
           <w:color w:val="auto"/>
           <w:szCs w:val="22"/>
           <w:lang w:eastAsia="es-CL"/>
         </w:rPr>
       </w:pPr>
-      <w:hyperlink w:anchor="_Toc528001292" w:history="1">
+      <w:hyperlink w:anchor="_Toc528528974" w:history="1">
         <w:r>
           <w:rPr>
             <w:rStyle w:val="Hipervnculo"/>
@@ -928,7 +930,7 @@
         </w:r>
         <w:r>
           <w:rPr>
-            <w:rFonts w:ascii="Calibri" w:hAnsi="Calibri"/>
+            <w:rFonts w:asciiTheme="minorHAnsi" w:eastAsiaTheme="minorEastAsia" w:hAnsiTheme="minorHAnsi" w:cstheme="minorBidi"/>
             <w:noProof/>
             <w:color w:val="auto"/>
             <w:szCs w:val="22"/>
@@ -962,7 +964,7 @@
             <w:noProof/>
             <w:webHidden/>
           </w:rPr>
-          <w:instrText xml:space="preserve"> PAGEREF _Toc528001292 \h </w:instrText>
+          <w:instrText xml:space="preserve"> PAGEREF _Toc528528974 \h </w:instrText>
         </w:r>
         <w:r>
           <w:rPr>
@@ -997,14 +999,14 @@
       <w:pPr>
         <w:pStyle w:val="TDC3"/>
         <w:rPr>
-          <w:rFonts w:ascii="Calibri" w:hAnsi="Calibri"/>
+          <w:rFonts w:asciiTheme="minorHAnsi" w:eastAsiaTheme="minorEastAsia" w:hAnsiTheme="minorHAnsi" w:cstheme="minorBidi"/>
           <w:noProof/>
           <w:color w:val="auto"/>
           <w:szCs w:val="22"/>
           <w:lang w:eastAsia="es-CL"/>
         </w:rPr>
       </w:pPr>
-      <w:hyperlink w:anchor="_Toc528001293" w:history="1">
+      <w:hyperlink w:anchor="_Toc528528975" w:history="1">
         <w:r>
           <w:rPr>
             <w:rStyle w:val="Hipervnculo"/>
@@ -1014,7 +1016,7 @@
         </w:r>
         <w:r>
           <w:rPr>
-            <w:rFonts w:ascii="Calibri" w:hAnsi="Calibri"/>
+            <w:rFonts w:asciiTheme="minorHAnsi" w:eastAsiaTheme="minorEastAsia" w:hAnsiTheme="minorHAnsi" w:cstheme="minorBidi"/>
             <w:noProof/>
             <w:color w:val="auto"/>
             <w:szCs w:val="22"/>
@@ -1048,7 +1050,7 @@
             <w:noProof/>
             <w:webHidden/>
           </w:rPr>
-          <w:instrText xml:space="preserve"> PAGEREF _Toc528001293 \h </w:instrText>
+          <w:instrText xml:space="preserve"> PAGEREF _Toc528528975 \h </w:instrText>
         </w:r>
         <w:r>
           <w:rPr>
@@ -1083,14 +1085,14 @@
       <w:pPr>
         <w:pStyle w:val="TDC3"/>
         <w:rPr>
-          <w:rFonts w:ascii="Calibri" w:hAnsi="Calibri"/>
+          <w:rFonts w:asciiTheme="minorHAnsi" w:eastAsiaTheme="minorEastAsia" w:hAnsiTheme="minorHAnsi" w:cstheme="minorBidi"/>
           <w:noProof/>
           <w:color w:val="auto"/>
           <w:szCs w:val="22"/>
           <w:lang w:eastAsia="es-CL"/>
         </w:rPr>
       </w:pPr>
-      <w:hyperlink w:anchor="_Toc528001294" w:history="1">
+      <w:hyperlink w:anchor="_Toc528528976" w:history="1">
         <w:r>
           <w:rPr>
             <w:rStyle w:val="Hipervnculo"/>
@@ -1100,7 +1102,7 @@
         </w:r>
         <w:r>
           <w:rPr>
-            <w:rFonts w:ascii="Calibri" w:hAnsi="Calibri"/>
+            <w:rFonts w:asciiTheme="minorHAnsi" w:eastAsiaTheme="minorEastAsia" w:hAnsiTheme="minorHAnsi" w:cstheme="minorBidi"/>
             <w:noProof/>
             <w:color w:val="auto"/>
             <w:szCs w:val="22"/>
@@ -1134,7 +1136,7 @@
             <w:noProof/>
             <w:webHidden/>
           </w:rPr>
-          <w:instrText xml:space="preserve"> PAGEREF _Toc528001294 \h </w:instrText>
+          <w:instrText xml:space="preserve"> PAGEREF _Toc528528976 \h </w:instrText>
         </w:r>
         <w:r>
           <w:rPr>
@@ -1169,14 +1171,14 @@
       <w:pPr>
         <w:pStyle w:val="TDC3"/>
         <w:rPr>
-          <w:rFonts w:ascii="Calibri" w:hAnsi="Calibri"/>
+          <w:rFonts w:asciiTheme="minorHAnsi" w:eastAsiaTheme="minorEastAsia" w:hAnsiTheme="minorHAnsi" w:cstheme="minorBidi"/>
           <w:noProof/>
           <w:color w:val="auto"/>
           <w:szCs w:val="22"/>
           <w:lang w:eastAsia="es-CL"/>
         </w:rPr>
       </w:pPr>
-      <w:hyperlink w:anchor="_Toc528001295" w:history="1">
+      <w:hyperlink w:anchor="_Toc528528977" w:history="1">
         <w:r>
           <w:rPr>
             <w:rStyle w:val="Hipervnculo"/>
@@ -1186,7 +1188,7 @@
         </w:r>
         <w:r>
           <w:rPr>
-            <w:rFonts w:ascii="Calibri" w:hAnsi="Calibri"/>
+            <w:rFonts w:asciiTheme="minorHAnsi" w:eastAsiaTheme="minorEastAsia" w:hAnsiTheme="minorHAnsi" w:cstheme="minorBidi"/>
             <w:noProof/>
             <w:color w:val="auto"/>
             <w:szCs w:val="22"/>
@@ -1220,7 +1222,7 @@
             <w:noProof/>
             <w:webHidden/>
           </w:rPr>
-          <w:instrText xml:space="preserve"> PAGEREF _Toc528001295 \h </w:instrText>
+          <w:instrText xml:space="preserve"> PAGEREF _Toc528528977 \h </w:instrText>
         </w:r>
         <w:r>
           <w:rPr>
@@ -1255,7 +1257,7 @@
       <w:pPr>
         <w:pStyle w:val="TDC2"/>
         <w:rPr>
-          <w:rFonts w:ascii="Calibri" w:hAnsi="Calibri"/>
+          <w:rFonts w:asciiTheme="minorHAnsi" w:eastAsiaTheme="minorEastAsia" w:hAnsiTheme="minorHAnsi" w:cstheme="minorBidi"/>
           <w:caps w:val="0"/>
           <w:noProof/>
           <w:color w:val="auto"/>
@@ -1263,7 +1265,7 @@
           <w:lang w:eastAsia="es-CL"/>
         </w:rPr>
       </w:pPr>
-      <w:hyperlink w:anchor="_Toc528001296" w:history="1">
+      <w:hyperlink w:anchor="_Toc528528978" w:history="1">
         <w:r>
           <w:rPr>
             <w:rStyle w:val="Hipervnculo"/>
@@ -1273,7 +1275,7 @@
         </w:r>
         <w:r>
           <w:rPr>
-            <w:rFonts w:ascii="Calibri" w:hAnsi="Calibri"/>
+            <w:rFonts w:asciiTheme="minorHAnsi" w:eastAsiaTheme="minorEastAsia" w:hAnsiTheme="minorHAnsi" w:cstheme="minorBidi"/>
             <w:caps w:val="0"/>
             <w:noProof/>
             <w:color w:val="auto"/>
@@ -1308,7 +1310,7 @@
             <w:noProof/>
             <w:webHidden/>
           </w:rPr>
-          <w:instrText xml:space="preserve"> PAGEREF _Toc528001296 \h </w:instrText>
+          <w:instrText xml:space="preserve"> PAGEREF _Toc528528978 \h </w:instrText>
         </w:r>
         <w:r>
           <w:rPr>
@@ -1343,7 +1345,7 @@
       <w:pPr>
         <w:pStyle w:val="TDC2"/>
         <w:rPr>
-          <w:rFonts w:ascii="Calibri" w:hAnsi="Calibri"/>
+          <w:rFonts w:asciiTheme="minorHAnsi" w:eastAsiaTheme="minorEastAsia" w:hAnsiTheme="minorHAnsi" w:cstheme="minorBidi"/>
           <w:caps w:val="0"/>
           <w:noProof/>
           <w:color w:val="auto"/>
@@ -1351,7 +1353,7 @@
           <w:lang w:eastAsia="es-CL"/>
         </w:rPr>
       </w:pPr>
-      <w:hyperlink w:anchor="_Toc528001297" w:history="1">
+      <w:hyperlink w:anchor="_Toc528528979" w:history="1">
         <w:r>
           <w:rPr>
             <w:rStyle w:val="Hipervnculo"/>
@@ -1361,7 +1363,7 @@
         </w:r>
         <w:r>
           <w:rPr>
-            <w:rFonts w:ascii="Calibri" w:hAnsi="Calibri"/>
+            <w:rFonts w:asciiTheme="minorHAnsi" w:eastAsiaTheme="minorEastAsia" w:hAnsiTheme="minorHAnsi" w:cstheme="minorBidi"/>
             <w:caps w:val="0"/>
             <w:noProof/>
             <w:color w:val="auto"/>
@@ -1396,7 +1398,7 @@
             <w:noProof/>
             <w:webHidden/>
           </w:rPr>
-          <w:instrText xml:space="preserve"> PAGEREF _Toc528001297 \h </w:instrText>
+          <w:instrText xml:space="preserve"> PAGEREF _Toc528528979 \h </w:instrText>
         </w:r>
         <w:r>
           <w:rPr>
@@ -1431,14 +1433,14 @@
       <w:pPr>
         <w:pStyle w:val="TDC3"/>
         <w:rPr>
-          <w:rFonts w:ascii="Calibri" w:hAnsi="Calibri"/>
+          <w:rFonts w:asciiTheme="minorHAnsi" w:eastAsiaTheme="minorEastAsia" w:hAnsiTheme="minorHAnsi" w:cstheme="minorBidi"/>
           <w:noProof/>
           <w:color w:val="auto"/>
           <w:szCs w:val="22"/>
           <w:lang w:eastAsia="es-CL"/>
         </w:rPr>
       </w:pPr>
-      <w:hyperlink w:anchor="_Toc528001298" w:history="1">
+      <w:hyperlink w:anchor="_Toc528528980" w:history="1">
         <w:r>
           <w:rPr>
             <w:rStyle w:val="Hipervnculo"/>
@@ -1448,7 +1450,7 @@
         </w:r>
         <w:r>
           <w:rPr>
-            <w:rFonts w:ascii="Calibri" w:hAnsi="Calibri"/>
+            <w:rFonts w:asciiTheme="minorHAnsi" w:eastAsiaTheme="minorEastAsia" w:hAnsiTheme="minorHAnsi" w:cstheme="minorBidi"/>
             <w:noProof/>
             <w:color w:val="auto"/>
             <w:szCs w:val="22"/>
@@ -1482,7 +1484,7 @@
             <w:noProof/>
             <w:webHidden/>
           </w:rPr>
-          <w:instrText xml:space="preserve"> PAGEREF _Toc528001298 \h </w:instrText>
+          <w:instrText xml:space="preserve"> PAGEREF _Toc528528980 \h </w:instrText>
         </w:r>
         <w:r>
           <w:rPr>
@@ -1517,14 +1519,14 @@
       <w:pPr>
         <w:pStyle w:val="TDC3"/>
         <w:rPr>
-          <w:rFonts w:ascii="Calibri" w:hAnsi="Calibri"/>
+          <w:rFonts w:asciiTheme="minorHAnsi" w:eastAsiaTheme="minorEastAsia" w:hAnsiTheme="minorHAnsi" w:cstheme="minorBidi"/>
           <w:noProof/>
           <w:color w:val="auto"/>
           <w:szCs w:val="22"/>
           <w:lang w:eastAsia="es-CL"/>
         </w:rPr>
       </w:pPr>
-      <w:hyperlink w:anchor="_Toc528001299" w:history="1">
+      <w:hyperlink w:anchor="_Toc528528981" w:history="1">
         <w:r>
           <w:rPr>
             <w:rStyle w:val="Hipervnculo"/>
@@ -1534,7 +1536,7 @@
         </w:r>
         <w:r>
           <w:rPr>
-            <w:rFonts w:ascii="Calibri" w:hAnsi="Calibri"/>
+            <w:rFonts w:asciiTheme="minorHAnsi" w:eastAsiaTheme="minorEastAsia" w:hAnsiTheme="minorHAnsi" w:cstheme="minorBidi"/>
             <w:noProof/>
             <w:color w:val="auto"/>
             <w:szCs w:val="22"/>
@@ -1568,7 +1570,7 @@
             <w:noProof/>
             <w:webHidden/>
           </w:rPr>
-          <w:instrText xml:space="preserve"> PAGEREF _Toc528001299 \h </w:instrText>
+          <w:instrText xml:space="preserve"> PAGEREF _Toc528528981 \h </w:instrText>
         </w:r>
         <w:r>
           <w:rPr>
@@ -1603,7 +1605,7 @@
       <w:pPr>
         <w:pStyle w:val="TDC1"/>
         <w:rPr>
-          <w:rFonts w:ascii="Calibri" w:hAnsi="Calibri"/>
+          <w:rFonts w:asciiTheme="minorHAnsi" w:eastAsiaTheme="minorEastAsia" w:hAnsiTheme="minorHAnsi" w:cstheme="minorBidi"/>
           <w:b w:val="0"/>
           <w:caps w:val="0"/>
           <w:noProof/>
@@ -1613,7 +1615,7 @@
           <w:lang w:eastAsia="es-CL"/>
         </w:rPr>
       </w:pPr>
-      <w:hyperlink w:anchor="_Toc528001300" w:history="1">
+      <w:hyperlink w:anchor="_Toc528528982" w:history="1">
         <w:r>
           <w:rPr>
             <w:rStyle w:val="Hipervnculo"/>
@@ -1640,7 +1642,7 @@
             <w:noProof/>
             <w:webHidden/>
           </w:rPr>
-          <w:instrText xml:space="preserve"> PAGEREF _Toc528001300 \h </w:instrText>
+          <w:instrText xml:space="preserve"> PAGEREF _Toc528528982 \h </w:instrText>
         </w:r>
         <w:r>
           <w:rPr>
@@ -1675,7 +1677,7 @@
       <w:pPr>
         <w:pStyle w:val="TDC2"/>
         <w:rPr>
-          <w:rFonts w:ascii="Calibri" w:hAnsi="Calibri"/>
+          <w:rFonts w:asciiTheme="minorHAnsi" w:eastAsiaTheme="minorEastAsia" w:hAnsiTheme="minorHAnsi" w:cstheme="minorBidi"/>
           <w:caps w:val="0"/>
           <w:noProof/>
           <w:color w:val="auto"/>
@@ -1683,7 +1685,7 @@
           <w:lang w:eastAsia="es-CL"/>
         </w:rPr>
       </w:pPr>
-      <w:hyperlink w:anchor="_Toc528001301" w:history="1">
+      <w:hyperlink w:anchor="_Toc528528983" w:history="1">
         <w:r>
           <w:rPr>
             <w:rStyle w:val="Hipervnculo"/>
@@ -1693,7 +1695,7 @@
         </w:r>
         <w:r>
           <w:rPr>
-            <w:rFonts w:ascii="Calibri" w:hAnsi="Calibri"/>
+            <w:rFonts w:asciiTheme="minorHAnsi" w:eastAsiaTheme="minorEastAsia" w:hAnsiTheme="minorHAnsi" w:cstheme="minorBidi"/>
             <w:caps w:val="0"/>
             <w:noProof/>
             <w:color w:val="auto"/>
@@ -1728,7 +1730,7 @@
             <w:noProof/>
             <w:webHidden/>
           </w:rPr>
-          <w:instrText xml:space="preserve"> PAGEREF _Toc528001301 \h </w:instrText>
+          <w:instrText xml:space="preserve"> PAGEREF _Toc528528983 \h </w:instrText>
         </w:r>
         <w:r>
           <w:rPr>
@@ -1763,7 +1765,7 @@
       <w:pPr>
         <w:pStyle w:val="TDC2"/>
         <w:rPr>
-          <w:rFonts w:ascii="Calibri" w:hAnsi="Calibri"/>
+          <w:rFonts w:asciiTheme="minorHAnsi" w:eastAsiaTheme="minorEastAsia" w:hAnsiTheme="minorHAnsi" w:cstheme="minorBidi"/>
           <w:caps w:val="0"/>
           <w:noProof/>
           <w:color w:val="auto"/>
@@ -1771,7 +1773,7 @@
           <w:lang w:eastAsia="es-CL"/>
         </w:rPr>
       </w:pPr>
-      <w:hyperlink w:anchor="_Toc528001302" w:history="1">
+      <w:hyperlink w:anchor="_Toc528528984" w:history="1">
         <w:r>
           <w:rPr>
             <w:rStyle w:val="Hipervnculo"/>
@@ -1781,7 +1783,7 @@
         </w:r>
         <w:r>
           <w:rPr>
-            <w:rFonts w:ascii="Calibri" w:hAnsi="Calibri"/>
+            <w:rFonts w:asciiTheme="minorHAnsi" w:eastAsiaTheme="minorEastAsia" w:hAnsiTheme="minorHAnsi" w:cstheme="minorBidi"/>
             <w:caps w:val="0"/>
             <w:noProof/>
             <w:color w:val="auto"/>
@@ -1816,7 +1818,7 @@
             <w:noProof/>
             <w:webHidden/>
           </w:rPr>
-          <w:instrText xml:space="preserve"> PAGEREF _Toc528001302 \h </w:instrText>
+          <w:instrText xml:space="preserve"> PAGEREF _Toc528528984 \h </w:instrText>
         </w:r>
         <w:r>
           <w:rPr>
@@ -1851,7 +1853,7 @@
       <w:pPr>
         <w:pStyle w:val="TDC2"/>
         <w:rPr>
-          <w:rFonts w:ascii="Calibri" w:hAnsi="Calibri"/>
+          <w:rFonts w:asciiTheme="minorHAnsi" w:eastAsiaTheme="minorEastAsia" w:hAnsiTheme="minorHAnsi" w:cstheme="minorBidi"/>
           <w:caps w:val="0"/>
           <w:noProof/>
           <w:color w:val="auto"/>
@@ -1859,7 +1861,7 @@
           <w:lang w:eastAsia="es-CL"/>
         </w:rPr>
       </w:pPr>
-      <w:hyperlink w:anchor="_Toc528001303" w:history="1">
+      <w:hyperlink w:anchor="_Toc528528985" w:history="1">
         <w:r>
           <w:rPr>
             <w:rStyle w:val="Hipervnculo"/>
@@ -1869,7 +1871,7 @@
         </w:r>
         <w:r>
           <w:rPr>
-            <w:rFonts w:ascii="Calibri" w:hAnsi="Calibri"/>
+            <w:rFonts w:asciiTheme="minorHAnsi" w:eastAsiaTheme="minorEastAsia" w:hAnsiTheme="minorHAnsi" w:cstheme="minorBidi"/>
             <w:caps w:val="0"/>
             <w:noProof/>
             <w:color w:val="auto"/>
@@ -1904,7 +1906,7 @@
             <w:noProof/>
             <w:webHidden/>
           </w:rPr>
-          <w:instrText xml:space="preserve"> PAGEREF _Toc528001303 \h </w:instrText>
+          <w:instrText xml:space="preserve"> PAGEREF _Toc528528985 \h </w:instrText>
         </w:r>
         <w:r>
           <w:rPr>
@@ -1939,14 +1941,14 @@
       <w:pPr>
         <w:pStyle w:val="TDC3"/>
         <w:rPr>
-          <w:rFonts w:ascii="Calibri" w:hAnsi="Calibri"/>
+          <w:rFonts w:asciiTheme="minorHAnsi" w:eastAsiaTheme="minorEastAsia" w:hAnsiTheme="minorHAnsi" w:cstheme="minorBidi"/>
           <w:noProof/>
           <w:color w:val="auto"/>
           <w:szCs w:val="22"/>
           <w:lang w:eastAsia="es-CL"/>
         </w:rPr>
       </w:pPr>
-      <w:hyperlink w:anchor="_Toc528001304" w:history="1">
+      <w:hyperlink w:anchor="_Toc528528986" w:history="1">
         <w:r>
           <w:rPr>
             <w:rStyle w:val="Hipervnculo"/>
@@ -1956,7 +1958,7 @@
         </w:r>
         <w:r>
           <w:rPr>
-            <w:rFonts w:ascii="Calibri" w:hAnsi="Calibri"/>
+            <w:rFonts w:asciiTheme="minorHAnsi" w:eastAsiaTheme="minorEastAsia" w:hAnsiTheme="minorHAnsi" w:cstheme="minorBidi"/>
             <w:noProof/>
             <w:color w:val="auto"/>
             <w:szCs w:val="22"/>
@@ -1990,7 +1992,7 @@
             <w:noProof/>
             <w:webHidden/>
           </w:rPr>
-          <w:instrText xml:space="preserve"> PAGEREF _Toc528001304 \h </w:instrText>
+          <w:instrText xml:space="preserve"> PAGEREF _Toc528528986 \h </w:instrText>
         </w:r>
         <w:r>
           <w:rPr>
@@ -2025,14 +2027,14 @@
       <w:pPr>
         <w:pStyle w:val="TDC3"/>
         <w:rPr>
-          <w:rFonts w:ascii="Calibri" w:hAnsi="Calibri"/>
+          <w:rFonts w:asciiTheme="minorHAnsi" w:eastAsiaTheme="minorEastAsia" w:hAnsiTheme="minorHAnsi" w:cstheme="minorBidi"/>
           <w:noProof/>
           <w:color w:val="auto"/>
           <w:szCs w:val="22"/>
           <w:lang w:eastAsia="es-CL"/>
         </w:rPr>
       </w:pPr>
-      <w:hyperlink w:anchor="_Toc528001305" w:history="1">
+      <w:hyperlink w:anchor="_Toc528528987" w:history="1">
         <w:r>
           <w:rPr>
             <w:rStyle w:val="Hipervnculo"/>
@@ -2042,7 +2044,7 @@
         </w:r>
         <w:r>
           <w:rPr>
-            <w:rFonts w:ascii="Calibri" w:hAnsi="Calibri"/>
+            <w:rFonts w:asciiTheme="minorHAnsi" w:eastAsiaTheme="minorEastAsia" w:hAnsiTheme="minorHAnsi" w:cstheme="minorBidi"/>
             <w:noProof/>
             <w:color w:val="auto"/>
             <w:szCs w:val="22"/>
@@ -2076,7 +2078,7 @@
             <w:noProof/>
             <w:webHidden/>
           </w:rPr>
-          <w:instrText xml:space="preserve"> PAGEREF _Toc528001305 \h </w:instrText>
+          <w:instrText xml:space="preserve"> PAGEREF _Toc528528987 \h </w:instrText>
         </w:r>
         <w:r>
           <w:rPr>
@@ -2111,7 +2113,7 @@
       <w:pPr>
         <w:pStyle w:val="TDC2"/>
         <w:rPr>
-          <w:rFonts w:ascii="Calibri" w:hAnsi="Calibri"/>
+          <w:rFonts w:asciiTheme="minorHAnsi" w:eastAsiaTheme="minorEastAsia" w:hAnsiTheme="minorHAnsi" w:cstheme="minorBidi"/>
           <w:caps w:val="0"/>
           <w:noProof/>
           <w:color w:val="auto"/>
@@ -2119,7 +2121,7 @@
           <w:lang w:eastAsia="es-CL"/>
         </w:rPr>
       </w:pPr>
-      <w:hyperlink w:anchor="_Toc528001306" w:history="1">
+      <w:hyperlink w:anchor="_Toc528528988" w:history="1">
         <w:r>
           <w:rPr>
             <w:rStyle w:val="Hipervnculo"/>
@@ -2129,7 +2131,7 @@
         </w:r>
         <w:r>
           <w:rPr>
-            <w:rFonts w:ascii="Calibri" w:hAnsi="Calibri"/>
+            <w:rFonts w:asciiTheme="minorHAnsi" w:eastAsiaTheme="minorEastAsia" w:hAnsiTheme="minorHAnsi" w:cstheme="minorBidi"/>
             <w:caps w:val="0"/>
             <w:noProof/>
             <w:color w:val="auto"/>
@@ -2164,7 +2166,7 @@
             <w:noProof/>
             <w:webHidden/>
           </w:rPr>
-          <w:instrText xml:space="preserve"> PAGEREF _Toc528001306 \h </w:instrText>
+          <w:instrText xml:space="preserve"> PAGEREF _Toc528528988 \h </w:instrText>
         </w:r>
         <w:r>
           <w:rPr>
@@ -2199,7 +2201,7 @@
       <w:pPr>
         <w:pStyle w:val="TDC2"/>
         <w:rPr>
-          <w:rFonts w:ascii="Calibri" w:hAnsi="Calibri"/>
+          <w:rFonts w:asciiTheme="minorHAnsi" w:eastAsiaTheme="minorEastAsia" w:hAnsiTheme="minorHAnsi" w:cstheme="minorBidi"/>
           <w:caps w:val="0"/>
           <w:noProof/>
           <w:color w:val="auto"/>
@@ -2207,7 +2209,7 @@
           <w:lang w:eastAsia="es-CL"/>
         </w:rPr>
       </w:pPr>
-      <w:hyperlink w:anchor="_Toc528001307" w:history="1">
+      <w:hyperlink w:anchor="_Toc528528989" w:history="1">
         <w:r>
           <w:rPr>
             <w:rStyle w:val="Hipervnculo"/>
@@ -2217,7 +2219,7 @@
         </w:r>
         <w:r>
           <w:rPr>
-            <w:rFonts w:ascii="Calibri" w:hAnsi="Calibri"/>
+            <w:rFonts w:asciiTheme="minorHAnsi" w:eastAsiaTheme="minorEastAsia" w:hAnsiTheme="minorHAnsi" w:cstheme="minorBidi"/>
             <w:caps w:val="0"/>
             <w:noProof/>
             <w:color w:val="auto"/>
@@ -2252,7 +2254,7 @@
             <w:noProof/>
             <w:webHidden/>
           </w:rPr>
-          <w:instrText xml:space="preserve"> PAGEREF _Toc528001307 \h </w:instrText>
+          <w:instrText xml:space="preserve"> PAGEREF _Toc528528989 \h </w:instrText>
         </w:r>
         <w:r>
           <w:rPr>
@@ -2287,7 +2289,7 @@
       <w:pPr>
         <w:pStyle w:val="TDC2"/>
         <w:rPr>
-          <w:rFonts w:ascii="Calibri" w:hAnsi="Calibri"/>
+          <w:rFonts w:asciiTheme="minorHAnsi" w:eastAsiaTheme="minorEastAsia" w:hAnsiTheme="minorHAnsi" w:cstheme="minorBidi"/>
           <w:caps w:val="0"/>
           <w:noProof/>
           <w:color w:val="auto"/>
@@ -2295,7 +2297,7 @@
           <w:lang w:eastAsia="es-CL"/>
         </w:rPr>
       </w:pPr>
-      <w:hyperlink w:anchor="_Toc528001308" w:history="1">
+      <w:hyperlink w:anchor="_Toc528528990" w:history="1">
         <w:r>
           <w:rPr>
             <w:rStyle w:val="Hipervnculo"/>
@@ -2305,7 +2307,7 @@
         </w:r>
         <w:r>
           <w:rPr>
-            <w:rFonts w:ascii="Calibri" w:hAnsi="Calibri"/>
+            <w:rFonts w:asciiTheme="minorHAnsi" w:eastAsiaTheme="minorEastAsia" w:hAnsiTheme="minorHAnsi" w:cstheme="minorBidi"/>
             <w:caps w:val="0"/>
             <w:noProof/>
             <w:color w:val="auto"/>
@@ -2340,7 +2342,7 @@
             <w:noProof/>
             <w:webHidden/>
           </w:rPr>
-          <w:instrText xml:space="preserve"> PAGEREF _Toc528001308 \h </w:instrText>
+          <w:instrText xml:space="preserve"> PAGEREF _Toc528528990 \h </w:instrText>
         </w:r>
         <w:r>
           <w:rPr>
@@ -2375,7 +2377,7 @@
       <w:pPr>
         <w:pStyle w:val="TDC1"/>
         <w:rPr>
-          <w:rFonts w:ascii="Calibri" w:hAnsi="Calibri"/>
+          <w:rFonts w:asciiTheme="minorHAnsi" w:eastAsiaTheme="minorEastAsia" w:hAnsiTheme="minorHAnsi" w:cstheme="minorBidi"/>
           <w:b w:val="0"/>
           <w:caps w:val="0"/>
           <w:noProof/>
@@ -2385,7 +2387,7 @@
           <w:lang w:eastAsia="es-CL"/>
         </w:rPr>
       </w:pPr>
-      <w:hyperlink w:anchor="_Toc528001309" w:history="1">
+      <w:hyperlink w:anchor="_Toc528528991" w:history="1">
         <w:r>
           <w:rPr>
             <w:rStyle w:val="Hipervnculo"/>
@@ -2412,7 +2414,7 @@
             <w:noProof/>
             <w:webHidden/>
           </w:rPr>
-          <w:instrText xml:space="preserve"> PAGEREF _Toc528001309 \h </w:instrText>
+          <w:instrText xml:space="preserve"> PAGEREF _Toc528528991 \h </w:instrText>
         </w:r>
         <w:r>
           <w:rPr>
@@ -2447,7 +2449,7 @@
       <w:pPr>
         <w:pStyle w:val="TDC2"/>
         <w:rPr>
-          <w:rFonts w:ascii="Calibri" w:hAnsi="Calibri"/>
+          <w:rFonts w:asciiTheme="minorHAnsi" w:eastAsiaTheme="minorEastAsia" w:hAnsiTheme="minorHAnsi" w:cstheme="minorBidi"/>
           <w:caps w:val="0"/>
           <w:noProof/>
           <w:color w:val="auto"/>
@@ -2455,7 +2457,7 @@
           <w:lang w:eastAsia="es-CL"/>
         </w:rPr>
       </w:pPr>
-      <w:hyperlink w:anchor="_Toc528001310" w:history="1">
+      <w:hyperlink w:anchor="_Toc528528992" w:history="1">
         <w:r>
           <w:rPr>
             <w:rStyle w:val="Hipervnculo"/>
@@ -2465,7 +2467,7 @@
         </w:r>
         <w:r>
           <w:rPr>
-            <w:rFonts w:ascii="Calibri" w:hAnsi="Calibri"/>
+            <w:rFonts w:asciiTheme="minorHAnsi" w:eastAsiaTheme="minorEastAsia" w:hAnsiTheme="minorHAnsi" w:cstheme="minorBidi"/>
             <w:caps w:val="0"/>
             <w:noProof/>
             <w:color w:val="auto"/>
@@ -2500,7 +2502,7 @@
             <w:noProof/>
             <w:webHidden/>
           </w:rPr>
-          <w:instrText xml:space="preserve"> PAGEREF _Toc528001310 \h </w:instrText>
+          <w:instrText xml:space="preserve"> PAGEREF _Toc528528992 \h </w:instrText>
         </w:r>
         <w:r>
           <w:rPr>
@@ -2535,14 +2537,14 @@
       <w:pPr>
         <w:pStyle w:val="TDC3"/>
         <w:rPr>
-          <w:rFonts w:ascii="Calibri" w:hAnsi="Calibri"/>
+          <w:rFonts w:asciiTheme="minorHAnsi" w:eastAsiaTheme="minorEastAsia" w:hAnsiTheme="minorHAnsi" w:cstheme="minorBidi"/>
           <w:noProof/>
           <w:color w:val="auto"/>
           <w:szCs w:val="22"/>
           <w:lang w:eastAsia="es-CL"/>
         </w:rPr>
       </w:pPr>
-      <w:hyperlink w:anchor="_Toc528001311" w:history="1">
+      <w:hyperlink w:anchor="_Toc528528993" w:history="1">
         <w:r>
           <w:rPr>
             <w:rStyle w:val="Hipervnculo"/>
@@ -2552,7 +2554,7 @@
         </w:r>
         <w:r>
           <w:rPr>
-            <w:rFonts w:ascii="Calibri" w:hAnsi="Calibri"/>
+            <w:rFonts w:asciiTheme="minorHAnsi" w:eastAsiaTheme="minorEastAsia" w:hAnsiTheme="minorHAnsi" w:cstheme="minorBidi"/>
             <w:noProof/>
             <w:color w:val="auto"/>
             <w:szCs w:val="22"/>
@@ -2586,7 +2588,7 @@
             <w:noProof/>
             <w:webHidden/>
           </w:rPr>
-          <w:instrText xml:space="preserve"> PAGEREF _Toc528001311 \h </w:instrText>
+          <w:instrText xml:space="preserve"> PAGEREF _Toc528528993 \h </w:instrText>
         </w:r>
         <w:r>
           <w:rPr>
@@ -2621,14 +2623,14 @@
       <w:pPr>
         <w:pStyle w:val="TDC3"/>
         <w:rPr>
-          <w:rFonts w:ascii="Calibri" w:hAnsi="Calibri"/>
+          <w:rFonts w:asciiTheme="minorHAnsi" w:eastAsiaTheme="minorEastAsia" w:hAnsiTheme="minorHAnsi" w:cstheme="minorBidi"/>
           <w:noProof/>
           <w:color w:val="auto"/>
           <w:szCs w:val="22"/>
           <w:lang w:eastAsia="es-CL"/>
         </w:rPr>
       </w:pPr>
-      <w:hyperlink w:anchor="_Toc528001312" w:history="1">
+      <w:hyperlink w:anchor="_Toc528528994" w:history="1">
         <w:r>
           <w:rPr>
             <w:rStyle w:val="Hipervnculo"/>
@@ -2638,7 +2640,7 @@
         </w:r>
         <w:r>
           <w:rPr>
-            <w:rFonts w:ascii="Calibri" w:hAnsi="Calibri"/>
+            <w:rFonts w:asciiTheme="minorHAnsi" w:eastAsiaTheme="minorEastAsia" w:hAnsiTheme="minorHAnsi" w:cstheme="minorBidi"/>
             <w:noProof/>
             <w:color w:val="auto"/>
             <w:szCs w:val="22"/>
@@ -2672,7 +2674,7 @@
             <w:noProof/>
             <w:webHidden/>
           </w:rPr>
-          <w:instrText xml:space="preserve"> PAGEREF _Toc528001312 \h </w:instrText>
+          <w:instrText xml:space="preserve"> PAGEREF _Toc528528994 \h </w:instrText>
         </w:r>
         <w:r>
           <w:rPr>
@@ -2707,14 +2709,14 @@
       <w:pPr>
         <w:pStyle w:val="TDC3"/>
         <w:rPr>
-          <w:rFonts w:ascii="Calibri" w:hAnsi="Calibri"/>
+          <w:rFonts w:asciiTheme="minorHAnsi" w:eastAsiaTheme="minorEastAsia" w:hAnsiTheme="minorHAnsi" w:cstheme="minorBidi"/>
           <w:noProof/>
           <w:color w:val="auto"/>
           <w:szCs w:val="22"/>
           <w:lang w:eastAsia="es-CL"/>
         </w:rPr>
       </w:pPr>
-      <w:hyperlink w:anchor="_Toc528001313" w:history="1">
+      <w:hyperlink w:anchor="_Toc528528995" w:history="1">
         <w:r>
           <w:rPr>
             <w:rStyle w:val="Hipervnculo"/>
@@ -2724,7 +2726,7 @@
         </w:r>
         <w:r>
           <w:rPr>
-            <w:rFonts w:ascii="Calibri" w:hAnsi="Calibri"/>
+            <w:rFonts w:asciiTheme="minorHAnsi" w:eastAsiaTheme="minorEastAsia" w:hAnsiTheme="minorHAnsi" w:cstheme="minorBidi"/>
             <w:noProof/>
             <w:color w:val="auto"/>
             <w:szCs w:val="22"/>
@@ -2758,7 +2760,7 @@
             <w:noProof/>
             <w:webHidden/>
           </w:rPr>
-          <w:instrText xml:space="preserve"> PAGEREF _Toc528001313 \h </w:instrText>
+          <w:instrText xml:space="preserve"> PAGEREF _Toc528528995 \h </w:instrText>
         </w:r>
         <w:r>
           <w:rPr>
@@ -2793,7 +2795,7 @@
       <w:pPr>
         <w:pStyle w:val="TDC2"/>
         <w:rPr>
-          <w:rFonts w:ascii="Calibri" w:hAnsi="Calibri"/>
+          <w:rFonts w:asciiTheme="minorHAnsi" w:eastAsiaTheme="minorEastAsia" w:hAnsiTheme="minorHAnsi" w:cstheme="minorBidi"/>
           <w:caps w:val="0"/>
           <w:noProof/>
           <w:color w:val="auto"/>
@@ -2801,7 +2803,7 @@
           <w:lang w:eastAsia="es-CL"/>
         </w:rPr>
       </w:pPr>
-      <w:hyperlink w:anchor="_Toc528001314" w:history="1">
+      <w:hyperlink w:anchor="_Toc528528996" w:history="1">
         <w:r>
           <w:rPr>
             <w:rStyle w:val="Hipervnculo"/>
@@ -2811,7 +2813,7 @@
         </w:r>
         <w:r>
           <w:rPr>
-            <w:rFonts w:ascii="Calibri" w:hAnsi="Calibri"/>
+            <w:rFonts w:asciiTheme="minorHAnsi" w:eastAsiaTheme="minorEastAsia" w:hAnsiTheme="minorHAnsi" w:cstheme="minorBidi"/>
             <w:caps w:val="0"/>
             <w:noProof/>
             <w:color w:val="auto"/>
@@ -2846,7 +2848,7 @@
             <w:noProof/>
             <w:webHidden/>
           </w:rPr>
-          <w:instrText xml:space="preserve"> PAGEREF _Toc528001314 \h </w:instrText>
+          <w:instrText xml:space="preserve"> PAGEREF _Toc528528996 \h </w:instrText>
         </w:r>
         <w:r>
           <w:rPr>
@@ -2881,14 +2883,14 @@
       <w:pPr>
         <w:pStyle w:val="TDC3"/>
         <w:rPr>
-          <w:rFonts w:ascii="Calibri" w:hAnsi="Calibri"/>
+          <w:rFonts w:asciiTheme="minorHAnsi" w:eastAsiaTheme="minorEastAsia" w:hAnsiTheme="minorHAnsi" w:cstheme="minorBidi"/>
           <w:noProof/>
           <w:color w:val="auto"/>
           <w:szCs w:val="22"/>
           <w:lang w:eastAsia="es-CL"/>
         </w:rPr>
       </w:pPr>
-      <w:hyperlink w:anchor="_Toc528001315" w:history="1">
+      <w:hyperlink w:anchor="_Toc528528997" w:history="1">
         <w:r>
           <w:rPr>
             <w:rStyle w:val="Hipervnculo"/>
@@ -2898,7 +2900,7 @@
         </w:r>
         <w:r>
           <w:rPr>
-            <w:rFonts w:ascii="Calibri" w:hAnsi="Calibri"/>
+            <w:rFonts w:asciiTheme="minorHAnsi" w:eastAsiaTheme="minorEastAsia" w:hAnsiTheme="minorHAnsi" w:cstheme="minorBidi"/>
             <w:noProof/>
             <w:color w:val="auto"/>
             <w:szCs w:val="22"/>
@@ -2932,7 +2934,7 @@
             <w:noProof/>
             <w:webHidden/>
           </w:rPr>
-          <w:instrText xml:space="preserve"> PAGEREF _Toc528001315 \h </w:instrText>
+          <w:instrText xml:space="preserve"> PAGEREF _Toc528528997 \h </w:instrText>
         </w:r>
         <w:r>
           <w:rPr>
@@ -2967,14 +2969,14 @@
       <w:pPr>
         <w:pStyle w:val="TDC3"/>
         <w:rPr>
-          <w:rFonts w:ascii="Calibri" w:hAnsi="Calibri"/>
+          <w:rFonts w:asciiTheme="minorHAnsi" w:eastAsiaTheme="minorEastAsia" w:hAnsiTheme="minorHAnsi" w:cstheme="minorBidi"/>
           <w:noProof/>
           <w:color w:val="auto"/>
           <w:szCs w:val="22"/>
           <w:lang w:eastAsia="es-CL"/>
         </w:rPr>
       </w:pPr>
-      <w:hyperlink w:anchor="_Toc528001316" w:history="1">
+      <w:hyperlink w:anchor="_Toc528528998" w:history="1">
         <w:r>
           <w:rPr>
             <w:rStyle w:val="Hipervnculo"/>
@@ -2984,7 +2986,7 @@
         </w:r>
         <w:r>
           <w:rPr>
-            <w:rFonts w:ascii="Calibri" w:hAnsi="Calibri"/>
+            <w:rFonts w:asciiTheme="minorHAnsi" w:eastAsiaTheme="minorEastAsia" w:hAnsiTheme="minorHAnsi" w:cstheme="minorBidi"/>
             <w:noProof/>
             <w:color w:val="auto"/>
             <w:szCs w:val="22"/>
@@ -3018,7 +3020,7 @@
             <w:noProof/>
             <w:webHidden/>
           </w:rPr>
-          <w:instrText xml:space="preserve"> PAGEREF _Toc528001316 \h </w:instrText>
+          <w:instrText xml:space="preserve"> PAGEREF _Toc528528998 \h </w:instrText>
         </w:r>
         <w:r>
           <w:rPr>
@@ -3053,14 +3055,14 @@
       <w:pPr>
         <w:pStyle w:val="TDC3"/>
         <w:rPr>
-          <w:rFonts w:ascii="Calibri" w:hAnsi="Calibri"/>
+          <w:rFonts w:asciiTheme="minorHAnsi" w:eastAsiaTheme="minorEastAsia" w:hAnsiTheme="minorHAnsi" w:cstheme="minorBidi"/>
           <w:noProof/>
           <w:color w:val="auto"/>
           <w:szCs w:val="22"/>
           <w:lang w:eastAsia="es-CL"/>
         </w:rPr>
       </w:pPr>
-      <w:hyperlink w:anchor="_Toc528001317" w:history="1">
+      <w:hyperlink w:anchor="_Toc528528999" w:history="1">
         <w:r>
           <w:rPr>
             <w:rStyle w:val="Hipervnculo"/>
@@ -3070,7 +3072,7 @@
         </w:r>
         <w:r>
           <w:rPr>
-            <w:rFonts w:ascii="Calibri" w:hAnsi="Calibri"/>
+            <w:rFonts w:asciiTheme="minorHAnsi" w:eastAsiaTheme="minorEastAsia" w:hAnsiTheme="minorHAnsi" w:cstheme="minorBidi"/>
             <w:noProof/>
             <w:color w:val="auto"/>
             <w:szCs w:val="22"/>
@@ -3104,7 +3106,7 @@
             <w:noProof/>
             <w:webHidden/>
           </w:rPr>
-          <w:instrText xml:space="preserve"> PAGEREF _Toc528001317 \h </w:instrText>
+          <w:instrText xml:space="preserve"> PAGEREF _Toc528528999 \h </w:instrText>
         </w:r>
         <w:r>
           <w:rPr>
@@ -3139,7 +3141,7 @@
       <w:pPr>
         <w:pStyle w:val="TDC2"/>
         <w:rPr>
-          <w:rFonts w:ascii="Calibri" w:hAnsi="Calibri"/>
+          <w:rFonts w:asciiTheme="minorHAnsi" w:eastAsiaTheme="minorEastAsia" w:hAnsiTheme="minorHAnsi" w:cstheme="minorBidi"/>
           <w:caps w:val="0"/>
           <w:noProof/>
           <w:color w:val="auto"/>
@@ -3147,7 +3149,7 @@
           <w:lang w:eastAsia="es-CL"/>
         </w:rPr>
       </w:pPr>
-      <w:hyperlink w:anchor="_Toc528001318" w:history="1">
+      <w:hyperlink w:anchor="_Toc528529000" w:history="1">
         <w:r>
           <w:rPr>
             <w:rStyle w:val="Hipervnculo"/>
@@ -3157,7 +3159,7 @@
         </w:r>
         <w:r>
           <w:rPr>
-            <w:rFonts w:ascii="Calibri" w:hAnsi="Calibri"/>
+            <w:rFonts w:asciiTheme="minorHAnsi" w:eastAsiaTheme="minorEastAsia" w:hAnsiTheme="minorHAnsi" w:cstheme="minorBidi"/>
             <w:caps w:val="0"/>
             <w:noProof/>
             <w:color w:val="auto"/>
@@ -3171,7 +3173,7 @@
             <w:rStyle w:val="Hipervnculo"/>
             <w:noProof/>
           </w:rPr>
-          <w:t>Desarrollo del Manual</w:t>
+          <w:t>Desarrollo del Manual DE BUENAS PRÁCTICAS</w:t>
         </w:r>
         <w:r>
           <w:rPr>
@@ -3192,7 +3194,7 @@
             <w:noProof/>
             <w:webHidden/>
           </w:rPr>
-          <w:instrText xml:space="preserve"> PAGEREF _Toc528001318 \h </w:instrText>
+          <w:instrText xml:space="preserve"> PAGEREF _Toc528529000 \h </w:instrText>
         </w:r>
         <w:r>
           <w:rPr>
@@ -3212,7 +3214,7 @@
             <w:noProof/>
             <w:webHidden/>
           </w:rPr>
-          <w:t>56</w:t>
+          <w:t>55</w:t>
         </w:r>
         <w:r>
           <w:rPr>
@@ -3227,14 +3229,14 @@
       <w:pPr>
         <w:pStyle w:val="TDC3"/>
         <w:rPr>
-          <w:rFonts w:ascii="Calibri" w:hAnsi="Calibri"/>
+          <w:rFonts w:asciiTheme="minorHAnsi" w:eastAsiaTheme="minorEastAsia" w:hAnsiTheme="minorHAnsi" w:cstheme="minorBidi"/>
           <w:noProof/>
           <w:color w:val="auto"/>
           <w:szCs w:val="22"/>
           <w:lang w:eastAsia="es-CL"/>
         </w:rPr>
       </w:pPr>
-      <w:hyperlink w:anchor="_Toc528001319" w:history="1">
+      <w:hyperlink w:anchor="_Toc528529001" w:history="1">
         <w:r>
           <w:rPr>
             <w:rStyle w:val="Hipervnculo"/>
@@ -3244,7 +3246,7 @@
         </w:r>
         <w:r>
           <w:rPr>
-            <w:rFonts w:ascii="Calibri" w:hAnsi="Calibri"/>
+            <w:rFonts w:asciiTheme="minorHAnsi" w:eastAsiaTheme="minorEastAsia" w:hAnsiTheme="minorHAnsi" w:cstheme="minorBidi"/>
             <w:noProof/>
             <w:color w:val="auto"/>
             <w:szCs w:val="22"/>
@@ -3257,7 +3259,7 @@
             <w:rStyle w:val="Hipervnculo"/>
             <w:noProof/>
           </w:rPr>
-          <w:t>Estructura del Manual de Buenas Prácticas</w:t>
+          <w:t>Estructura del Manual</w:t>
         </w:r>
         <w:r>
           <w:rPr>
@@ -3278,7 +3280,7 @@
             <w:noProof/>
             <w:webHidden/>
           </w:rPr>
-          <w:instrText xml:space="preserve"> PAGEREF _Toc528001319 \h </w:instrText>
+          <w:instrText xml:space="preserve"> PAGEREF _Toc528529001 \h </w:instrText>
         </w:r>
         <w:r>
           <w:rPr>
@@ -3298,7 +3300,7 @@
             <w:noProof/>
             <w:webHidden/>
           </w:rPr>
-          <w:t>56</w:t>
+          <w:t>55</w:t>
         </w:r>
         <w:r>
           <w:rPr>
@@ -3313,14 +3315,14 @@
       <w:pPr>
         <w:pStyle w:val="TDC3"/>
         <w:rPr>
-          <w:rFonts w:ascii="Calibri" w:hAnsi="Calibri"/>
+          <w:rFonts w:asciiTheme="minorHAnsi" w:eastAsiaTheme="minorEastAsia" w:hAnsiTheme="minorHAnsi" w:cstheme="minorBidi"/>
           <w:noProof/>
           <w:color w:val="auto"/>
           <w:szCs w:val="22"/>
           <w:lang w:eastAsia="es-CL"/>
         </w:rPr>
       </w:pPr>
-      <w:hyperlink w:anchor="_Toc528001320" w:history="1">
+      <w:hyperlink w:anchor="_Toc528529002" w:history="1">
         <w:r>
           <w:rPr>
             <w:rStyle w:val="Hipervnculo"/>
@@ -3330,7 +3332,7 @@
         </w:r>
         <w:r>
           <w:rPr>
-            <w:rFonts w:ascii="Calibri" w:hAnsi="Calibri"/>
+            <w:rFonts w:asciiTheme="minorHAnsi" w:eastAsiaTheme="minorEastAsia" w:hAnsiTheme="minorHAnsi" w:cstheme="minorBidi"/>
             <w:noProof/>
             <w:color w:val="auto"/>
             <w:szCs w:val="22"/>
@@ -3343,7 +3345,7 @@
             <w:rStyle w:val="Hipervnculo"/>
             <w:noProof/>
           </w:rPr>
-          <w:t>Elaboración de Contenidos</w:t>
+          <w:t>Contenido del Manual</w:t>
         </w:r>
         <w:r>
           <w:rPr>
@@ -3364,7 +3366,7 @@
             <w:noProof/>
             <w:webHidden/>
           </w:rPr>
-          <w:instrText xml:space="preserve"> PAGEREF _Toc528001320 \h </w:instrText>
+          <w:instrText xml:space="preserve"> PAGEREF _Toc528529002 \h </w:instrText>
         </w:r>
         <w:r>
           <w:rPr>
@@ -3384,7 +3386,7 @@
             <w:noProof/>
             <w:webHidden/>
           </w:rPr>
-          <w:t>62</w:t>
+          <w:t>61</w:t>
         </w:r>
         <w:r>
           <w:rPr>
@@ -3399,7 +3401,7 @@
       <w:pPr>
         <w:pStyle w:val="TDC2"/>
         <w:rPr>
-          <w:rFonts w:ascii="Calibri" w:hAnsi="Calibri"/>
+          <w:rFonts w:asciiTheme="minorHAnsi" w:eastAsiaTheme="minorEastAsia" w:hAnsiTheme="minorHAnsi" w:cstheme="minorBidi"/>
           <w:caps w:val="0"/>
           <w:noProof/>
           <w:color w:val="auto"/>
@@ -3407,7 +3409,7 @@
           <w:lang w:eastAsia="es-CL"/>
         </w:rPr>
       </w:pPr>
-      <w:hyperlink w:anchor="_Toc528001321" w:history="1">
+      <w:hyperlink w:anchor="_Toc528529003" w:history="1">
         <w:r>
           <w:rPr>
             <w:rStyle w:val="Hipervnculo"/>
@@ -3417,7 +3419,7 @@
         </w:r>
         <w:r>
           <w:rPr>
-            <w:rFonts w:ascii="Calibri" w:hAnsi="Calibri"/>
+            <w:rFonts w:asciiTheme="minorHAnsi" w:eastAsiaTheme="minorEastAsia" w:hAnsiTheme="minorHAnsi" w:cstheme="minorBidi"/>
             <w:caps w:val="0"/>
             <w:noProof/>
             <w:color w:val="auto"/>
@@ -3452,7 +3454,7 @@
             <w:noProof/>
             <w:webHidden/>
           </w:rPr>
-          <w:instrText xml:space="preserve"> PAGEREF _Toc528001321 \h </w:instrText>
+          <w:instrText xml:space="preserve"> PAGEREF _Toc528529003 \h </w:instrText>
         </w:r>
         <w:r>
           <w:rPr>
@@ -3472,7 +3474,7 @@
             <w:noProof/>
             <w:webHidden/>
           </w:rPr>
-          <w:t>63</w:t>
+          <w:t>62</w:t>
         </w:r>
         <w:r>
           <w:rPr>
@@ -3487,14 +3489,14 @@
       <w:pPr>
         <w:pStyle w:val="TDC3"/>
         <w:rPr>
-          <w:rFonts w:ascii="Calibri" w:hAnsi="Calibri"/>
+          <w:rFonts w:asciiTheme="minorHAnsi" w:eastAsiaTheme="minorEastAsia" w:hAnsiTheme="minorHAnsi" w:cstheme="minorBidi"/>
           <w:noProof/>
           <w:color w:val="auto"/>
           <w:szCs w:val="22"/>
           <w:lang w:eastAsia="es-CL"/>
         </w:rPr>
       </w:pPr>
-      <w:hyperlink w:anchor="_Toc528001322" w:history="1">
+      <w:hyperlink w:anchor="_Toc528529004" w:history="1">
         <w:r>
           <w:rPr>
             <w:rStyle w:val="Hipervnculo"/>
@@ -3504,7 +3506,7 @@
         </w:r>
         <w:r>
           <w:rPr>
-            <w:rFonts w:ascii="Calibri" w:hAnsi="Calibri"/>
+            <w:rFonts w:asciiTheme="minorHAnsi" w:eastAsiaTheme="minorEastAsia" w:hAnsiTheme="minorHAnsi" w:cstheme="minorBidi"/>
             <w:noProof/>
             <w:color w:val="auto"/>
             <w:szCs w:val="22"/>
@@ -3538,7 +3540,7 @@
             <w:noProof/>
             <w:webHidden/>
           </w:rPr>
-          <w:instrText xml:space="preserve"> PAGEREF _Toc528001322 \h </w:instrText>
+          <w:instrText xml:space="preserve"> PAGEREF _Toc528529004 \h </w:instrText>
         </w:r>
         <w:r>
           <w:rPr>
@@ -3558,7 +3560,7 @@
             <w:noProof/>
             <w:webHidden/>
           </w:rPr>
-          <w:t>63</w:t>
+          <w:t>62</w:t>
         </w:r>
         <w:r>
           <w:rPr>
@@ -3573,14 +3575,14 @@
       <w:pPr>
         <w:pStyle w:val="TDC3"/>
         <w:rPr>
-          <w:rFonts w:ascii="Calibri" w:hAnsi="Calibri"/>
+          <w:rFonts w:asciiTheme="minorHAnsi" w:eastAsiaTheme="minorEastAsia" w:hAnsiTheme="minorHAnsi" w:cstheme="minorBidi"/>
           <w:noProof/>
           <w:color w:val="auto"/>
           <w:szCs w:val="22"/>
           <w:lang w:eastAsia="es-CL"/>
         </w:rPr>
       </w:pPr>
-      <w:hyperlink w:anchor="_Toc528001323" w:history="1">
+      <w:hyperlink w:anchor="_Toc528529005" w:history="1">
         <w:r>
           <w:rPr>
             <w:rStyle w:val="Hipervnculo"/>
@@ -3590,7 +3592,7 @@
         </w:r>
         <w:r>
           <w:rPr>
-            <w:rFonts w:ascii="Calibri" w:hAnsi="Calibri"/>
+            <w:rFonts w:asciiTheme="minorHAnsi" w:eastAsiaTheme="minorEastAsia" w:hAnsiTheme="minorHAnsi" w:cstheme="minorBidi"/>
             <w:noProof/>
             <w:color w:val="auto"/>
             <w:szCs w:val="22"/>
@@ -3624,7 +3626,7 @@
             <w:noProof/>
             <w:webHidden/>
           </w:rPr>
-          <w:instrText xml:space="preserve"> PAGEREF _Toc528001323 \h </w:instrText>
+          <w:instrText xml:space="preserve"> PAGEREF _Toc528529005 \h </w:instrText>
         </w:r>
         <w:r>
           <w:rPr>
@@ -3644,7 +3646,7 @@
             <w:noProof/>
             <w:webHidden/>
           </w:rPr>
-          <w:t>63</w:t>
+          <w:t>62</w:t>
         </w:r>
         <w:r>
           <w:rPr>
@@ -3659,7 +3661,7 @@
       <w:pPr>
         <w:pStyle w:val="TDC2"/>
         <w:rPr>
-          <w:rFonts w:ascii="Calibri" w:hAnsi="Calibri"/>
+          <w:rFonts w:asciiTheme="minorHAnsi" w:eastAsiaTheme="minorEastAsia" w:hAnsiTheme="minorHAnsi" w:cstheme="minorBidi"/>
           <w:caps w:val="0"/>
           <w:noProof/>
           <w:color w:val="auto"/>
@@ -3667,7 +3669,7 @@
           <w:lang w:eastAsia="es-CL"/>
         </w:rPr>
       </w:pPr>
-      <w:hyperlink w:anchor="_Toc528001324" w:history="1">
+      <w:hyperlink w:anchor="_Toc528529006" w:history="1">
         <w:r>
           <w:rPr>
             <w:rStyle w:val="Hipervnculo"/>
@@ -3677,7 +3679,7 @@
         </w:r>
         <w:r>
           <w:rPr>
-            <w:rFonts w:ascii="Calibri" w:hAnsi="Calibri"/>
+            <w:rFonts w:asciiTheme="minorHAnsi" w:eastAsiaTheme="minorEastAsia" w:hAnsiTheme="minorHAnsi" w:cstheme="minorBidi"/>
             <w:caps w:val="0"/>
             <w:noProof/>
             <w:color w:val="auto"/>
@@ -3712,7 +3714,7 @@
             <w:noProof/>
             <w:webHidden/>
           </w:rPr>
-          <w:instrText xml:space="preserve"> PAGEREF _Toc528001324 \h </w:instrText>
+          <w:instrText xml:space="preserve"> PAGEREF _Toc528529006 \h </w:instrText>
         </w:r>
         <w:r>
           <w:rPr>
@@ -3732,7 +3734,7 @@
             <w:noProof/>
             <w:webHidden/>
           </w:rPr>
-          <w:t>64</w:t>
+          <w:t>63</w:t>
         </w:r>
         <w:r>
           <w:rPr>
@@ -3747,7 +3749,7 @@
       <w:pPr>
         <w:pStyle w:val="TDC1"/>
         <w:rPr>
-          <w:rFonts w:ascii="Calibri" w:hAnsi="Calibri"/>
+          <w:rFonts w:asciiTheme="minorHAnsi" w:eastAsiaTheme="minorEastAsia" w:hAnsiTheme="minorHAnsi" w:cstheme="minorBidi"/>
           <w:b w:val="0"/>
           <w:caps w:val="0"/>
           <w:noProof/>
@@ -3757,7 +3759,7 @@
           <w:lang w:eastAsia="es-CL"/>
         </w:rPr>
       </w:pPr>
-      <w:hyperlink w:anchor="_Toc528001325" w:history="1">
+      <w:hyperlink w:anchor="_Toc528529007" w:history="1">
         <w:r>
           <w:rPr>
             <w:rStyle w:val="Hipervnculo"/>
@@ -3784,7 +3786,7 @@
             <w:noProof/>
             <w:webHidden/>
           </w:rPr>
-          <w:instrText xml:space="preserve"> PAGEREF _Toc528001325 \h </w:instrText>
+          <w:instrText xml:space="preserve"> PAGEREF _Toc528529007 \h </w:instrText>
         </w:r>
         <w:r>
           <w:rPr>
@@ -3804,7 +3806,7 @@
             <w:noProof/>
             <w:webHidden/>
           </w:rPr>
-          <w:t>65</w:t>
+          <w:t>64</w:t>
         </w:r>
         <w:r>
           <w:rPr>
@@ -3819,7 +3821,7 @@
       <w:pPr>
         <w:pStyle w:val="TDC2"/>
         <w:rPr>
-          <w:rFonts w:ascii="Calibri" w:hAnsi="Calibri"/>
+          <w:rFonts w:asciiTheme="minorHAnsi" w:eastAsiaTheme="minorEastAsia" w:hAnsiTheme="minorHAnsi" w:cstheme="minorBidi"/>
           <w:caps w:val="0"/>
           <w:noProof/>
           <w:color w:val="auto"/>
@@ -3827,7 +3829,7 @@
           <w:lang w:eastAsia="es-CL"/>
         </w:rPr>
       </w:pPr>
-      <w:hyperlink w:anchor="_Toc528001326" w:history="1">
+      <w:hyperlink w:anchor="_Toc528529008" w:history="1">
         <w:r>
           <w:rPr>
             <w:rStyle w:val="Hipervnculo"/>
@@ -3837,7 +3839,7 @@
         </w:r>
         <w:r>
           <w:rPr>
-            <w:rFonts w:ascii="Calibri" w:hAnsi="Calibri"/>
+            <w:rFonts w:asciiTheme="minorHAnsi" w:eastAsiaTheme="minorEastAsia" w:hAnsiTheme="minorHAnsi" w:cstheme="minorBidi"/>
             <w:caps w:val="0"/>
             <w:noProof/>
             <w:color w:val="auto"/>
@@ -3872,7 +3874,7 @@
             <w:noProof/>
             <w:webHidden/>
           </w:rPr>
-          <w:instrText xml:space="preserve"> PAGEREF _Toc528001326 \h </w:instrText>
+          <w:instrText xml:space="preserve"> PAGEREF _Toc528529008 \h </w:instrText>
         </w:r>
         <w:r>
           <w:rPr>
@@ -3892,7 +3894,7 @@
             <w:noProof/>
             <w:webHidden/>
           </w:rPr>
-          <w:t>65</w:t>
+          <w:t>64</w:t>
         </w:r>
         <w:r>
           <w:rPr>
@@ -3907,7 +3909,7 @@
       <w:pPr>
         <w:pStyle w:val="TDC2"/>
         <w:rPr>
-          <w:rFonts w:ascii="Calibri" w:hAnsi="Calibri"/>
+          <w:rFonts w:asciiTheme="minorHAnsi" w:eastAsiaTheme="minorEastAsia" w:hAnsiTheme="minorHAnsi" w:cstheme="minorBidi"/>
           <w:caps w:val="0"/>
           <w:noProof/>
           <w:color w:val="auto"/>
@@ -3915,7 +3917,7 @@
           <w:lang w:eastAsia="es-CL"/>
         </w:rPr>
       </w:pPr>
-      <w:hyperlink w:anchor="_Toc528001327" w:history="1">
+      <w:hyperlink w:anchor="_Toc528529009" w:history="1">
         <w:r>
           <w:rPr>
             <w:rStyle w:val="Hipervnculo"/>
@@ -3925,7 +3927,7 @@
         </w:r>
         <w:r>
           <w:rPr>
-            <w:rFonts w:ascii="Calibri" w:hAnsi="Calibri"/>
+            <w:rFonts w:asciiTheme="minorHAnsi" w:eastAsiaTheme="minorEastAsia" w:hAnsiTheme="minorHAnsi" w:cstheme="minorBidi"/>
             <w:caps w:val="0"/>
             <w:noProof/>
             <w:color w:val="auto"/>
@@ -3960,7 +3962,7 @@
             <w:noProof/>
             <w:webHidden/>
           </w:rPr>
-          <w:instrText xml:space="preserve"> PAGEREF _Toc528001327 \h </w:instrText>
+          <w:instrText xml:space="preserve"> PAGEREF _Toc528529009 \h </w:instrText>
         </w:r>
         <w:r>
           <w:rPr>
@@ -3980,7 +3982,7 @@
             <w:noProof/>
             <w:webHidden/>
           </w:rPr>
-          <w:t>65</w:t>
+          <w:t>64</w:t>
         </w:r>
         <w:r>
           <w:rPr>
@@ -3995,7 +3997,7 @@
       <w:pPr>
         <w:pStyle w:val="TDC1"/>
         <w:rPr>
-          <w:rFonts w:ascii="Calibri" w:hAnsi="Calibri"/>
+          <w:rFonts w:asciiTheme="minorHAnsi" w:eastAsiaTheme="minorEastAsia" w:hAnsiTheme="minorHAnsi" w:cstheme="minorBidi"/>
           <w:b w:val="0"/>
           <w:caps w:val="0"/>
           <w:noProof/>
@@ -4005,7 +4007,7 @@
           <w:lang w:eastAsia="es-CL"/>
         </w:rPr>
       </w:pPr>
-      <w:hyperlink w:anchor="_Toc528001328" w:history="1">
+      <w:hyperlink w:anchor="_Toc528529010" w:history="1">
         <w:r>
           <w:rPr>
             <w:rStyle w:val="Hipervnculo"/>
@@ -4032,7 +4034,7 @@
             <w:noProof/>
             <w:webHidden/>
           </w:rPr>
-          <w:instrText xml:space="preserve"> PAGEREF _Toc528001328 \h </w:instrText>
+          <w:instrText xml:space="preserve"> PAGEREF _Toc528529010 \h </w:instrText>
         </w:r>
         <w:r>
           <w:rPr>
@@ -4052,7 +4054,7 @@
             <w:noProof/>
             <w:webHidden/>
           </w:rPr>
-          <w:t>66</w:t>
+          <w:t>65</w:t>
         </w:r>
         <w:r>
           <w:rPr>
@@ -4067,7 +4069,7 @@
       <w:pPr>
         <w:pStyle w:val="TDC2"/>
         <w:rPr>
-          <w:rFonts w:ascii="Calibri" w:hAnsi="Calibri"/>
+          <w:rFonts w:asciiTheme="minorHAnsi" w:eastAsiaTheme="minorEastAsia" w:hAnsiTheme="minorHAnsi" w:cstheme="minorBidi"/>
           <w:caps w:val="0"/>
           <w:noProof/>
           <w:color w:val="auto"/>
@@ -4075,7 +4077,7 @@
           <w:lang w:eastAsia="es-CL"/>
         </w:rPr>
       </w:pPr>
-      <w:hyperlink w:anchor="_Toc528001329" w:history="1">
+      <w:hyperlink w:anchor="_Toc528529011" w:history="1">
         <w:r>
           <w:rPr>
             <w:rStyle w:val="Hipervnculo"/>
@@ -4085,7 +4087,7 @@
         </w:r>
         <w:r>
           <w:rPr>
-            <w:rFonts w:ascii="Calibri" w:hAnsi="Calibri"/>
+            <w:rFonts w:asciiTheme="minorHAnsi" w:eastAsiaTheme="minorEastAsia" w:hAnsiTheme="minorHAnsi" w:cstheme="minorBidi"/>
             <w:caps w:val="0"/>
             <w:noProof/>
             <w:color w:val="auto"/>
@@ -4120,7 +4122,7 @@
             <w:noProof/>
             <w:webHidden/>
           </w:rPr>
-          <w:instrText xml:space="preserve"> PAGEREF _Toc528001329 \h </w:instrText>
+          <w:instrText xml:space="preserve"> PAGEREF _Toc528529011 \h </w:instrText>
         </w:r>
         <w:r>
           <w:rPr>
@@ -4140,7 +4142,7 @@
             <w:noProof/>
             <w:webHidden/>
           </w:rPr>
-          <w:t>66</w:t>
+          <w:t>65</w:t>
         </w:r>
         <w:r>
           <w:rPr>
@@ -4155,7 +4157,7 @@
       <w:pPr>
         <w:pStyle w:val="TDC2"/>
         <w:rPr>
-          <w:rFonts w:ascii="Calibri" w:hAnsi="Calibri"/>
+          <w:rFonts w:asciiTheme="minorHAnsi" w:eastAsiaTheme="minorEastAsia" w:hAnsiTheme="minorHAnsi" w:cstheme="minorBidi"/>
           <w:caps w:val="0"/>
           <w:noProof/>
           <w:color w:val="auto"/>
@@ -4163,7 +4165,7 @@
           <w:lang w:eastAsia="es-CL"/>
         </w:rPr>
       </w:pPr>
-      <w:hyperlink w:anchor="_Toc528001330" w:history="1">
+      <w:hyperlink w:anchor="_Toc528529012" w:history="1">
         <w:r>
           <w:rPr>
             <w:rStyle w:val="Hipervnculo"/>
@@ -4173,7 +4175,7 @@
         </w:r>
         <w:r>
           <w:rPr>
-            <w:rFonts w:ascii="Calibri" w:hAnsi="Calibri"/>
+            <w:rFonts w:asciiTheme="minorHAnsi" w:eastAsiaTheme="minorEastAsia" w:hAnsiTheme="minorHAnsi" w:cstheme="minorBidi"/>
             <w:caps w:val="0"/>
             <w:noProof/>
             <w:color w:val="auto"/>
@@ -4208,7 +4210,7 @@
             <w:noProof/>
             <w:webHidden/>
           </w:rPr>
-          <w:instrText xml:space="preserve"> PAGEREF _Toc528001330 \h </w:instrText>
+          <w:instrText xml:space="preserve"> PAGEREF _Toc528529012 \h </w:instrText>
         </w:r>
         <w:r>
           <w:rPr>
@@ -4228,7 +4230,7 @@
             <w:noProof/>
             <w:webHidden/>
           </w:rPr>
-          <w:t>67</w:t>
+          <w:t>66</w:t>
         </w:r>
         <w:r>
           <w:rPr>
@@ -4243,7 +4245,7 @@
       <w:pPr>
         <w:pStyle w:val="TDC1"/>
         <w:rPr>
-          <w:rFonts w:ascii="Calibri" w:hAnsi="Calibri"/>
+          <w:rFonts w:asciiTheme="minorHAnsi" w:eastAsiaTheme="minorEastAsia" w:hAnsiTheme="minorHAnsi" w:cstheme="minorBidi"/>
           <w:b w:val="0"/>
           <w:caps w:val="0"/>
           <w:noProof/>
@@ -4253,7 +4255,7 @@
           <w:lang w:eastAsia="es-CL"/>
         </w:rPr>
       </w:pPr>
-      <w:hyperlink w:anchor="_Toc528001331" w:history="1">
+      <w:hyperlink w:anchor="_Toc528529013" w:history="1">
         <w:r>
           <w:rPr>
             <w:rStyle w:val="Hipervnculo"/>
@@ -4280,7 +4282,7 @@
             <w:noProof/>
             <w:webHidden/>
           </w:rPr>
-          <w:instrText xml:space="preserve"> PAGEREF _Toc528001331 \h </w:instrText>
+          <w:instrText xml:space="preserve"> PAGEREF _Toc528529013 \h </w:instrText>
         </w:r>
         <w:r>
           <w:rPr>
@@ -4300,7 +4302,7 @@
             <w:noProof/>
             <w:webHidden/>
           </w:rPr>
-          <w:t>68</w:t>
+          <w:t>67</w:t>
         </w:r>
         <w:r>
           <w:rPr>
@@ -4335,8 +4337,8 @@
       <w:r>
         <w:br w:type="page"/>
       </w:r>
-      <w:bookmarkStart w:id="6" w:name="_Toc525761444"/>
-      <w:bookmarkStart w:id="7" w:name="_Toc525761487"/>
+      <w:bookmarkStart w:id="7" w:name="_Toc525761444"/>
+      <w:bookmarkStart w:id="8" w:name="_Toc525761487"/>
       <w:r>
         <w:rPr>
           <w:b/>
@@ -4345,8 +4347,8 @@
         <w:lastRenderedPageBreak/>
         <w:t>RESUMEN</w:t>
       </w:r>
-      <w:bookmarkEnd w:id="6"/>
       <w:bookmarkEnd w:id="7"/>
+      <w:bookmarkEnd w:id="8"/>
     </w:p>
     <w:p>
       <w:pPr>
@@ -4365,8 +4367,8 @@
       <w:r>
         <w:br w:type="page"/>
       </w:r>
-      <w:bookmarkStart w:id="8" w:name="_Toc525761445"/>
-      <w:bookmarkStart w:id="9" w:name="_Toc528001288"/>
+      <w:bookmarkStart w:id="9" w:name="_Toc525761445"/>
+      <w:bookmarkStart w:id="10" w:name="_Toc528528970"/>
       <w:r>
         <w:lastRenderedPageBreak/>
         <w:t>Int</w:t>
@@ -4374,21 +4376,21 @@
       <w:r>
         <w:t>roducción</w:t>
       </w:r>
-      <w:bookmarkEnd w:id="8"/>
       <w:bookmarkEnd w:id="9"/>
+      <w:bookmarkEnd w:id="10"/>
     </w:p>
     <w:p/>
     <w:p>
       <w:pPr>
         <w:pStyle w:val="Ttulo2"/>
       </w:pPr>
-      <w:bookmarkStart w:id="10" w:name="_Toc525761446"/>
-      <w:bookmarkStart w:id="11" w:name="_Toc528001289"/>
+      <w:bookmarkStart w:id="11" w:name="_Toc525761446"/>
+      <w:bookmarkStart w:id="12" w:name="_Toc528528971"/>
       <w:r>
         <w:t>Generalidades</w:t>
       </w:r>
-      <w:bookmarkEnd w:id="10"/>
       <w:bookmarkEnd w:id="11"/>
+      <w:bookmarkEnd w:id="12"/>
     </w:p>
     <w:p>
       <w:r>
@@ -4558,8 +4560,8 @@
       <w:r>
         <w:br w:type="page"/>
       </w:r>
-      <w:bookmarkStart w:id="12" w:name="_Toc525761447"/>
-      <w:bookmarkStart w:id="13" w:name="_Toc528001290"/>
+      <w:bookmarkStart w:id="13" w:name="_Toc525761447"/>
+      <w:bookmarkStart w:id="14" w:name="_Toc528528972"/>
       <w:r>
         <w:lastRenderedPageBreak/>
         <w:t>Descripción de</w:t>
@@ -4573,18 +4575,18 @@
       <w:r>
         <w:t>a Empresa</w:t>
       </w:r>
-      <w:bookmarkEnd w:id="12"/>
       <w:bookmarkEnd w:id="13"/>
+      <w:bookmarkEnd w:id="14"/>
     </w:p>
     <w:p>
       <w:pPr>
         <w:pStyle w:val="Ttulo3"/>
       </w:pPr>
-      <w:bookmarkStart w:id="14" w:name="_Toc528001291"/>
+      <w:bookmarkStart w:id="15" w:name="_Toc528528973"/>
       <w:r>
         <w:t>Reseña</w:t>
       </w:r>
-      <w:bookmarkEnd w:id="14"/>
+      <w:bookmarkEnd w:id="15"/>
     </w:p>
     <w:p>
       <w:r>
@@ -4890,12 +4892,12 @@
       <w:r>
         <w:br w:type="page"/>
       </w:r>
-      <w:bookmarkStart w:id="15" w:name="_Toc528001292"/>
+      <w:bookmarkStart w:id="16" w:name="_Toc528528974"/>
       <w:r>
         <w:lastRenderedPageBreak/>
         <w:t>Aspectos Estratégicos</w:t>
       </w:r>
-      <w:bookmarkEnd w:id="15"/>
+      <w:bookmarkEnd w:id="16"/>
     </w:p>
     <w:p>
       <w:r>
@@ -5983,12 +5985,12 @@
       <w:r>
         <w:br w:type="page"/>
       </w:r>
-      <w:bookmarkStart w:id="16" w:name="_Toc528001293"/>
+      <w:bookmarkStart w:id="17" w:name="_Toc528528975"/>
       <w:r>
         <w:lastRenderedPageBreak/>
         <w:t>Centros de Negocios</w:t>
       </w:r>
-      <w:bookmarkEnd w:id="16"/>
+      <w:bookmarkEnd w:id="17"/>
     </w:p>
     <w:p>
       <w:r>
@@ -6107,7 +6109,7 @@
         </w:rPr>
         <w:lastRenderedPageBreak/>
         <w:pict w14:anchorId="34537D21">
-          <v:shape id="_x0000_s1201" type="#_x0000_t75" style="position:absolute;left:0;text-align:left;margin-left:0;margin-top:-60.4pt;width:442.85pt;height:625.8pt;z-index:-7;mso-position-horizontal:center;mso-position-horizontal-relative:text;mso-position-vertical:absolute;mso-position-vertical-relative:text">
+          <v:shape id="_x0000_s1201" type="#_x0000_t75" style="position:absolute;left:0;text-align:left;margin-left:0;margin-top:-60.4pt;width:442.85pt;height:625.8pt;z-index:-251657728;mso-position-horizontal:center;mso-position-horizontal-relative:text;mso-position-vertical:absolute;mso-position-vertical-relative:text">
             <v:imagedata r:id="rId9" o:title="PLANO_BBII__2018_1"/>
           </v:shape>
         </w:pict>
@@ -6171,7 +6173,7 @@
           <w:noProof/>
         </w:rPr>
         <w:pict w14:anchorId="223AF82F">
-          <v:shape id="_x0000_s1202" type="#_x0000_t75" style="position:absolute;left:0;text-align:left;margin-left:0;margin-top:121.5pt;width:465.15pt;height:348.85pt;z-index:-6;mso-position-horizontal:center;mso-position-horizontal-relative:text;mso-position-vertical-relative:text">
+          <v:shape id="_x0000_s1202" type="#_x0000_t75" style="position:absolute;left:0;text-align:left;margin-left:0;margin-top:121.5pt;width:465.15pt;height:348.85pt;z-index:-251656704;mso-position-horizontal:center;mso-position-horizontal-relative:text;mso-position-vertical-relative:text">
             <v:imagedata r:id="rId10" o:title="UBICACION_BODEGAS_CLZ_1"/>
           </v:shape>
         </w:pict>
@@ -6259,7 +6261,7 @@
           <w:noProof/>
         </w:rPr>
         <w:pict w14:anchorId="64B92235">
-          <v:shape id="_x0000_s1205" type="#_x0000_t75" style="position:absolute;left:0;text-align:left;margin-left:0;margin-top:12.55pt;width:451.45pt;height:393.85pt;z-index:6;mso-position-horizontal:center;mso-position-horizontal-relative:text;mso-position-vertical-relative:text" stroked="t" strokeweight="1.5pt">
+          <v:shape id="_x0000_s1205" type="#_x0000_t75" style="position:absolute;left:0;text-align:left;margin-left:0;margin-top:12.55pt;width:451.45pt;height:393.85pt;z-index:251655680;mso-position-horizontal:center;mso-position-horizontal-relative:text;mso-position-vertical-relative:text" stroked="t" strokeweight="1.5pt">
             <v:imagedata r:id="rId11" o:title="CENTRO_COMERCIAL_2017_nivel1"/>
           </v:shape>
         </w:pict>
@@ -6431,7 +6433,7 @@
         </w:rPr>
         <w:lastRenderedPageBreak/>
         <w:pict w14:anchorId="7E4AC2A1">
-          <v:shape id="_x0000_s1206" type="#_x0000_t75" style="position:absolute;left:0;text-align:left;margin-left:0;margin-top:-.3pt;width:413.2pt;height:422.4pt;z-index:7;mso-position-horizontal:center;mso-position-horizontal-relative:text;mso-position-vertical-relative:text" stroked="t" strokeweight="1.5pt">
+          <v:shape id="_x0000_s1206" type="#_x0000_t75" style="position:absolute;left:0;text-align:left;margin-left:0;margin-top:-.3pt;width:413.2pt;height:422.4pt;z-index:251656704;mso-position-horizontal:center;mso-position-horizontal-relative:text;mso-position-vertical-relative:text" stroked="t" strokeweight="1.5pt">
             <v:imagedata r:id="rId12" o:title="CENTRO_COMERCIAL_2017_nivel2"/>
           </v:shape>
         </w:pict>
@@ -6514,7 +6516,7 @@
           <w:noProof/>
         </w:rPr>
         <w:pict w14:anchorId="4E40F384">
-          <v:shape id="_x0000_s1217" type="#_x0000_t75" style="position:absolute;left:0;text-align:left;margin-left:-18.15pt;margin-top:23.1pt;width:505.4pt;height:322.3pt;z-index:-4;mso-position-horizontal-relative:text;mso-position-vertical-relative:text" stroked="t" strokeweight="1.5pt">
+          <v:shape id="_x0000_s1217" type="#_x0000_t75" style="position:absolute;left:0;text-align:left;margin-left:-18.15pt;margin-top:23.1pt;width:505.4pt;height:322.3pt;z-index:-251654656;mso-position-horizontal-relative:text;mso-position-vertical-relative:text" stroked="t" strokeweight="1.5pt">
             <v:imagedata r:id="rId13" o:title="Plano_PEZAH_OCT_2018"/>
           </v:shape>
         </w:pict>
@@ -6595,7 +6597,7 @@
           <w:noProof/>
         </w:rPr>
         <w:pict w14:anchorId="541BBE03">
-          <v:shape id="_x0000_s1218" type="#_x0000_t75" style="position:absolute;left:0;text-align:left;margin-left:-25.05pt;margin-top:23.1pt;width:511.6pt;height:289.95pt;z-index:8;mso-position-horizontal-relative:text;mso-position-vertical-relative:text" stroked="t" strokeweight="1.5pt">
+          <v:shape id="_x0000_s1218" type="#_x0000_t75" style="position:absolute;left:0;text-align:left;margin-left:-25.05pt;margin-top:23.1pt;width:511.6pt;height:289.95pt;z-index:251657728;mso-position-horizontal-relative:text;mso-position-vertical-relative:text" stroked="t" strokeweight="1.5pt">
             <v:imagedata r:id="rId14" o:title="Plano_PICH_OCT_2018"/>
           </v:shape>
         </w:pict>
@@ -6640,12 +6642,12 @@
       <w:r>
         <w:br w:type="page"/>
       </w:r>
-      <w:bookmarkStart w:id="17" w:name="_Toc528001294"/>
+      <w:bookmarkStart w:id="18" w:name="_Toc528528976"/>
       <w:r>
         <w:lastRenderedPageBreak/>
         <w:t>Dotación</w:t>
       </w:r>
-      <w:bookmarkEnd w:id="17"/>
+      <w:bookmarkEnd w:id="18"/>
     </w:p>
     <w:p>
       <w:r>
@@ -8757,12 +8759,12 @@
       <w:r>
         <w:br w:type="page"/>
       </w:r>
-      <w:bookmarkStart w:id="18" w:name="_Toc528001295"/>
+      <w:bookmarkStart w:id="19" w:name="_Toc528528977"/>
       <w:r>
         <w:lastRenderedPageBreak/>
         <w:t>Estructura Organizacional</w:t>
       </w:r>
-      <w:bookmarkEnd w:id="18"/>
+      <w:bookmarkEnd w:id="19"/>
     </w:p>
     <w:p>
       <w:r>
@@ -8770,7 +8772,7 @@
           <w:noProof/>
         </w:rPr>
         <w:pict w14:anchorId="018B777C">
-          <v:group id="_x0000_s1081" editas="orgchart" style="position:absolute;left:0;text-align:left;margin-left:-7.65pt;margin-top:20.6pt;width:457.5pt;height:498pt;z-index:2" coordorigin="3561,2430" coordsize="9358,11519">
+          <v:group id="_x0000_s1081" editas="orgchart" style="position:absolute;left:0;text-align:left;margin-left:-7.65pt;margin-top:20.6pt;width:457.5pt;height:498pt;z-index:251651584" coordorigin="3561,2430" coordsize="9358,11519">
             <o:lock v:ext="edit" aspectratio="t"/>
             <o:diagram v:ext="edit" dgmstyle="1" dgmscalex="64080" dgmscaley="56667" dgmfontsize="10" constrainbounds="0,0,0,0" autoformat="t">
               <o:relationtable v:ext="edit">
@@ -9855,7 +9857,7 @@
         </w:numPr>
         <w:ind w:left="851" w:hanging="851"/>
       </w:pPr>
-      <w:bookmarkStart w:id="19" w:name="_Toc525761448"/>
+      <w:bookmarkStart w:id="20" w:name="_Toc525761448"/>
     </w:p>
     <w:p/>
     <w:p/>
@@ -9945,13 +9947,13 @@
       <w:pPr>
         <w:pStyle w:val="Ttulo2"/>
       </w:pPr>
-      <w:bookmarkStart w:id="20" w:name="_Toc528001296"/>
+      <w:bookmarkStart w:id="21" w:name="_Toc528528978"/>
       <w:r>
         <w:lastRenderedPageBreak/>
         <w:t>Descripción del Tema</w:t>
       </w:r>
-      <w:bookmarkEnd w:id="19"/>
       <w:bookmarkEnd w:id="20"/>
+      <w:bookmarkEnd w:id="21"/>
     </w:p>
     <w:p>
       <w:r>
@@ -10250,17 +10252,17 @@
       <w:pPr>
         <w:pStyle w:val="Ttulo2"/>
       </w:pPr>
-      <w:bookmarkStart w:id="21" w:name="_Toc525761449"/>
+      <w:bookmarkStart w:id="22" w:name="_Toc525761449"/>
       <w:r>
         <w:br w:type="page"/>
       </w:r>
-      <w:bookmarkStart w:id="22" w:name="_Toc528001297"/>
+      <w:bookmarkStart w:id="23" w:name="_Toc528528979"/>
       <w:r>
         <w:lastRenderedPageBreak/>
         <w:t>Objetivos</w:t>
       </w:r>
-      <w:bookmarkEnd w:id="21"/>
       <w:bookmarkEnd w:id="22"/>
+      <w:bookmarkEnd w:id="23"/>
     </w:p>
     <w:p>
       <w:r>
@@ -10272,13 +10274,13 @@
       <w:pPr>
         <w:pStyle w:val="Ttulo3"/>
       </w:pPr>
-      <w:bookmarkStart w:id="23" w:name="_Toc525761450"/>
-      <w:bookmarkStart w:id="24" w:name="_Toc528001298"/>
+      <w:bookmarkStart w:id="24" w:name="_Toc525761450"/>
+      <w:bookmarkStart w:id="25" w:name="_Toc528528980"/>
       <w:r>
         <w:t>Objetivo General</w:t>
       </w:r>
-      <w:bookmarkEnd w:id="23"/>
       <w:bookmarkEnd w:id="24"/>
+      <w:bookmarkEnd w:id="25"/>
     </w:p>
     <w:p>
       <w:r>
@@ -10290,13 +10292,13 @@
       <w:pPr>
         <w:pStyle w:val="Ttulo3"/>
       </w:pPr>
-      <w:bookmarkStart w:id="25" w:name="_Toc525761451"/>
-      <w:bookmarkStart w:id="26" w:name="_Toc528001299"/>
+      <w:bookmarkStart w:id="26" w:name="_Toc525761451"/>
+      <w:bookmarkStart w:id="27" w:name="_Toc528528981"/>
       <w:r>
         <w:t>Objetivos Específicos</w:t>
       </w:r>
-      <w:bookmarkEnd w:id="25"/>
       <w:bookmarkEnd w:id="26"/>
+      <w:bookmarkEnd w:id="27"/>
     </w:p>
     <w:p>
       <w:r>
@@ -10475,26 +10477,26 @@
       <w:r>
         <w:br w:type="page"/>
       </w:r>
-      <w:bookmarkStart w:id="27" w:name="_Toc525761452"/>
-      <w:bookmarkStart w:id="28" w:name="_Toc528001300"/>
+      <w:bookmarkStart w:id="28" w:name="_Toc525761452"/>
+      <w:bookmarkStart w:id="29" w:name="_Toc528528982"/>
       <w:r>
         <w:lastRenderedPageBreak/>
         <w:t>Marco Teórico</w:t>
       </w:r>
-      <w:bookmarkEnd w:id="27"/>
       <w:bookmarkEnd w:id="28"/>
+      <w:bookmarkEnd w:id="29"/>
     </w:p>
     <w:p/>
     <w:p>
       <w:pPr>
         <w:pStyle w:val="Ttulo2"/>
       </w:pPr>
-      <w:bookmarkStart w:id="29" w:name="_Toc528001301"/>
       <w:bookmarkStart w:id="30" w:name="_Toc525761453"/>
+      <w:bookmarkStart w:id="31" w:name="_Toc528528983"/>
       <w:r>
         <w:t>Gestión de Proyectos Informáticos</w:t>
       </w:r>
-      <w:bookmarkEnd w:id="29"/>
+      <w:bookmarkEnd w:id="31"/>
     </w:p>
     <w:p>
       <w:pPr>
@@ -10687,7 +10689,7 @@
       <w:r>
         <w:br w:type="page"/>
       </w:r>
-      <w:bookmarkStart w:id="31" w:name="_Toc528001302"/>
+      <w:bookmarkStart w:id="32" w:name="_Toc528528984"/>
       <w:r>
         <w:lastRenderedPageBreak/>
         <w:t>CMMI</w:t>
@@ -10698,7 +10700,7 @@
         </w:rPr>
         <w:footnoteReference w:id="3"/>
       </w:r>
-      <w:bookmarkEnd w:id="31"/>
+      <w:bookmarkEnd w:id="32"/>
     </w:p>
     <w:p>
       <w:r>
@@ -11240,21 +11242,21 @@
       <w:r>
         <w:br w:type="page"/>
       </w:r>
-      <w:bookmarkStart w:id="32" w:name="_Toc525761454"/>
-      <w:bookmarkStart w:id="33" w:name="_Toc528001303"/>
+      <w:bookmarkStart w:id="33" w:name="_Toc525761454"/>
+      <w:bookmarkStart w:id="34" w:name="_Toc528528985"/>
       <w:bookmarkEnd w:id="30"/>
       <w:r>
         <w:lastRenderedPageBreak/>
         <w:t>Guía del PMBOK</w:t>
       </w:r>
-      <w:bookmarkEnd w:id="32"/>
+      <w:bookmarkEnd w:id="33"/>
       <w:r>
         <w:rPr>
           <w:rStyle w:val="Refdenotaalpie"/>
         </w:rPr>
         <w:footnoteReference w:id="4"/>
       </w:r>
-      <w:bookmarkEnd w:id="33"/>
+      <w:bookmarkEnd w:id="34"/>
     </w:p>
     <w:p>
       <w:r>
@@ -12252,7 +12254,7 @@
           <w:noProof/>
         </w:rPr>
         <w:pict w14:anchorId="2B3A651F">
-          <v:shape id="_x0000_s1138" type="#_x0000_t75" style="position:absolute;left:0;text-align:left;margin-left:-.2pt;margin-top:6.9pt;width:413.75pt;height:433.6pt;z-index:4;visibility:visible;mso-wrap-style:square;mso-position-horizontal-relative:text;mso-position-vertical-relative:text">
+          <v:shape id="_x0000_s1138" type="#_x0000_t75" style="position:absolute;left:0;text-align:left;margin-left:-.2pt;margin-top:6.9pt;width:413.75pt;height:433.6pt;z-index:251653632;visibility:visible;mso-wrap-style:square;mso-position-horizontal-relative:text;mso-position-vertical-relative:text">
             <v:imagedata r:id="rId17" o:title=""/>
           </v:shape>
         </w:pict>
@@ -12318,14 +12320,14 @@
       <w:r>
         <w:br w:type="page"/>
       </w:r>
-      <w:bookmarkStart w:id="34" w:name="_Toc308398436"/>
-      <w:bookmarkStart w:id="35" w:name="_Toc528001304"/>
+      <w:bookmarkStart w:id="35" w:name="_Toc308398436"/>
+      <w:bookmarkStart w:id="36" w:name="_Toc528528986"/>
       <w:r>
         <w:lastRenderedPageBreak/>
         <w:t>Grupos de Procesos de la Dirección de Proyectos</w:t>
       </w:r>
-      <w:bookmarkEnd w:id="34"/>
       <w:bookmarkEnd w:id="35"/>
+      <w:bookmarkEnd w:id="36"/>
     </w:p>
     <w:p>
       <w:r>
@@ -12718,13 +12720,13 @@
       <w:pPr>
         <w:pStyle w:val="Ttulo3"/>
       </w:pPr>
-      <w:bookmarkStart w:id="36" w:name="_Toc308398437"/>
-      <w:bookmarkStart w:id="37" w:name="_Toc528001305"/>
+      <w:bookmarkStart w:id="37" w:name="_Toc308398437"/>
+      <w:bookmarkStart w:id="38" w:name="_Toc528528987"/>
       <w:r>
         <w:t>Áreas de Conocimiento de la Dirección de Proyectos</w:t>
       </w:r>
-      <w:bookmarkEnd w:id="36"/>
       <w:bookmarkEnd w:id="37"/>
+      <w:bookmarkEnd w:id="38"/>
     </w:p>
     <w:p>
       <w:pPr>
@@ -13462,7 +13464,7 @@
           <w:noProof/>
         </w:rPr>
         <w:pict w14:anchorId="14012023">
-          <v:shape id="_x0000_s1215" type="#_x0000_t75" style="position:absolute;left:0;text-align:left;margin-left:0;margin-top:54.6pt;width:441.4pt;height:508.2pt;z-index:-5;mso-position-horizontal:center;mso-position-horizontal-relative:text;mso-position-vertical-relative:text">
+          <v:shape id="_x0000_s1215" type="#_x0000_t75" style="position:absolute;left:0;text-align:left;margin-left:0;margin-top:54.6pt;width:441.4pt;height:508.2pt;z-index:-251655680;mso-position-horizontal:center;mso-position-horizontal-relative:text;mso-position-vertical-relative:text">
             <v:imagedata r:id="rId18" o:title="TablaAreasConocimientoVsGrupos_1"/>
           </v:shape>
         </w:pict>
@@ -13659,7 +13661,7 @@
       <w:pPr>
         <w:pStyle w:val="Grfico1"/>
       </w:pPr>
-      <w:bookmarkStart w:id="38" w:name="_Toc525761455"/>
+      <w:bookmarkStart w:id="39" w:name="_Toc525761455"/>
       <w:r>
         <w:t>Relación entre l</w:t>
       </w:r>
@@ -13689,13 +13691,13 @@
       <w:r>
         <w:br w:type="page"/>
       </w:r>
-      <w:bookmarkStart w:id="39" w:name="_Toc528001306"/>
+      <w:bookmarkStart w:id="40" w:name="_Toc528528988"/>
       <w:r>
         <w:lastRenderedPageBreak/>
         <w:t>Buenas Prácticas</w:t>
       </w:r>
-      <w:bookmarkEnd w:id="38"/>
       <w:bookmarkEnd w:id="39"/>
+      <w:bookmarkEnd w:id="40"/>
     </w:p>
     <w:p>
       <w:r>
@@ -13788,12 +13790,12 @@
         </w:rPr>
         <w:br w:type="page"/>
       </w:r>
-      <w:bookmarkStart w:id="40" w:name="_Toc528001307"/>
+      <w:bookmarkStart w:id="41" w:name="_Toc528528989"/>
       <w:r>
         <w:lastRenderedPageBreak/>
         <w:t>Mejora Continua</w:t>
       </w:r>
-      <w:bookmarkEnd w:id="40"/>
+      <w:bookmarkEnd w:id="41"/>
     </w:p>
     <w:p>
       <w:r>
@@ -13824,7 +13826,7 @@
           <w:noProof/>
         </w:rPr>
         <w:pict w14:anchorId="61D816CE">
-          <v:group id="_x0000_s1125" editas="cycle" style="position:absolute;left:0;text-align:left;margin-left:0;margin-top:-4.8pt;width:293.15pt;height:248.6pt;z-index:3;mso-position-horizontal:center" coordorigin="1804,3185" coordsize="8640,8640">
+          <v:group id="_x0000_s1125" editas="cycle" style="position:absolute;left:0;text-align:left;margin-left:0;margin-top:-4.8pt;width:293.15pt;height:248.6pt;z-index:251652608;mso-position-horizontal:center" coordorigin="1804,3185" coordsize="8640,8640">
             <o:lock v:ext="edit" aspectratio="t"/>
             <o:diagram v:ext="edit" dgmstyle="17" dgmscalex="44472" dgmscaley="37714" dgmfontsize="6" constrainbounds="2452,3833,9796,11177" autoformat="t">
               <o:relationtable v:ext="edit">
@@ -14579,12 +14581,12 @@
       <w:r>
         <w:br w:type="page"/>
       </w:r>
-      <w:bookmarkStart w:id="41" w:name="_Toc528001308"/>
+      <w:bookmarkStart w:id="42" w:name="_Toc528528990"/>
       <w:r>
         <w:lastRenderedPageBreak/>
         <w:t>Factores Críticos</w:t>
       </w:r>
-      <w:bookmarkEnd w:id="41"/>
+      <w:bookmarkEnd w:id="42"/>
     </w:p>
     <w:p>
       <w:pPr>
@@ -16583,27 +16585,27 @@
       <w:r>
         <w:br w:type="page"/>
       </w:r>
-      <w:bookmarkStart w:id="42" w:name="_Toc525761456"/>
-      <w:bookmarkStart w:id="43" w:name="_Toc528001309"/>
+      <w:bookmarkStart w:id="43" w:name="_Toc525761456"/>
+      <w:bookmarkStart w:id="44" w:name="_Toc528528991"/>
       <w:r>
         <w:lastRenderedPageBreak/>
         <w:t>Desarrollo</w:t>
       </w:r>
-      <w:bookmarkEnd w:id="42"/>
       <w:bookmarkEnd w:id="43"/>
+      <w:bookmarkEnd w:id="44"/>
     </w:p>
     <w:p/>
     <w:p>
       <w:pPr>
         <w:pStyle w:val="Ttulo2"/>
       </w:pPr>
-      <w:bookmarkStart w:id="44" w:name="_Toc525761457"/>
-      <w:bookmarkStart w:id="45" w:name="_Toc528001310"/>
+      <w:bookmarkStart w:id="45" w:name="_Toc525761457"/>
+      <w:bookmarkStart w:id="46" w:name="_Toc528528992"/>
       <w:r>
         <w:t>Metodología</w:t>
       </w:r>
-      <w:bookmarkEnd w:id="44"/>
       <w:bookmarkEnd w:id="45"/>
+      <w:bookmarkEnd w:id="46"/>
     </w:p>
     <w:p>
       <w:r>
@@ -16639,11 +16641,11 @@
       <w:pPr>
         <w:pStyle w:val="Ttulo3"/>
       </w:pPr>
-      <w:bookmarkStart w:id="46" w:name="_Toc528001311"/>
+      <w:bookmarkStart w:id="47" w:name="_Toc528528993"/>
       <w:r>
         <w:t>Identificación de los Factores Críticos</w:t>
       </w:r>
-      <w:bookmarkEnd w:id="46"/>
+      <w:bookmarkEnd w:id="47"/>
     </w:p>
     <w:p>
       <w:r>
@@ -16718,11 +16720,11 @@
       <w:pPr>
         <w:pStyle w:val="Ttulo3"/>
       </w:pPr>
-      <w:bookmarkStart w:id="47" w:name="_Toc528001312"/>
+      <w:bookmarkStart w:id="48" w:name="_Toc528528994"/>
       <w:r>
         <w:t>Desarrollo del Manual</w:t>
       </w:r>
-      <w:bookmarkEnd w:id="47"/>
+      <w:bookmarkEnd w:id="48"/>
     </w:p>
     <w:p>
       <w:r>
@@ -16767,11 +16769,11 @@
       <w:pPr>
         <w:pStyle w:val="Ttulo3"/>
       </w:pPr>
-      <w:bookmarkStart w:id="48" w:name="_Toc528001313"/>
+      <w:bookmarkStart w:id="49" w:name="_Toc528528995"/>
       <w:r>
         <w:t>Plan de Implementación</w:t>
       </w:r>
-      <w:bookmarkEnd w:id="48"/>
+      <w:bookmarkEnd w:id="49"/>
     </w:p>
     <w:p>
       <w:r>
@@ -16805,7 +16807,7 @@
     <w:p>
       <w:r>
         <w:pict w14:anchorId="1EEFC70A">
-          <v:group id="_x0000_s1170" editas="orgchart" style="position:absolute;left:0;text-align:left;margin-left:-24.3pt;margin-top:3.75pt;width:462.25pt;height:518.15pt;z-index:5" coordorigin="1803,9809" coordsize="5040,14748">
+          <v:group id="_x0000_s1170" editas="orgchart" style="position:absolute;left:0;text-align:left;margin-left:-24.3pt;margin-top:3.75pt;width:462.25pt;height:518.15pt;z-index:251654656" coordorigin="1803,9809" coordsize="5040,14748">
             <o:lock v:ext="edit" aspectratio="t"/>
             <o:diagram v:ext="edit" dgmstyle="10" dgmscalex="120215" dgmscaley="46051" dgmfontsize="8" constrainbounds="0,0,0,0" autoformat="t">
               <o:relationtable v:ext="edit">
@@ -17530,11 +17532,11 @@
           <w:color w:val="FF0000"/>
         </w:rPr>
       </w:pPr>
-      <w:bookmarkStart w:id="49" w:name="_Toc525761458"/>
+      <w:bookmarkStart w:id="50" w:name="_Toc525761458"/>
       <w:r>
         <w:br w:type="page"/>
       </w:r>
-      <w:bookmarkStart w:id="50" w:name="_Toc528001314"/>
+      <w:bookmarkStart w:id="51" w:name="_Toc528528996"/>
       <w:r>
         <w:rPr>
           <w:color w:val="FF0000"/>
@@ -17542,8 +17544,8 @@
         <w:lastRenderedPageBreak/>
         <w:t>Identificación de Factores Críticos</w:t>
       </w:r>
-      <w:bookmarkEnd w:id="49"/>
       <w:bookmarkEnd w:id="50"/>
+      <w:bookmarkEnd w:id="51"/>
     </w:p>
     <w:p>
       <w:pPr>
@@ -17559,16 +17561,16 @@
           <w:color w:val="FF0000"/>
         </w:rPr>
       </w:pPr>
-      <w:bookmarkStart w:id="51" w:name="_Toc525761459"/>
-      <w:bookmarkStart w:id="52" w:name="_Toc528001315"/>
+      <w:bookmarkStart w:id="52" w:name="_Toc525761459"/>
+      <w:bookmarkStart w:id="53" w:name="_Toc528528997"/>
       <w:r>
         <w:rPr>
           <w:color w:val="FF0000"/>
         </w:rPr>
         <w:t>Revisión de Antecedentes Históricos</w:t>
       </w:r>
-      <w:bookmarkEnd w:id="51"/>
       <w:bookmarkEnd w:id="52"/>
+      <w:bookmarkEnd w:id="53"/>
     </w:p>
     <w:p>
       <w:pPr>
@@ -17584,16 +17586,16 @@
           <w:color w:val="FF0000"/>
         </w:rPr>
       </w:pPr>
-      <w:bookmarkStart w:id="53" w:name="_Toc525761460"/>
-      <w:bookmarkStart w:id="54" w:name="_Toc528001316"/>
+      <w:bookmarkStart w:id="54" w:name="_Toc525761460"/>
+      <w:bookmarkStart w:id="55" w:name="_Toc528528998"/>
       <w:r>
         <w:rPr>
           <w:color w:val="FF0000"/>
         </w:rPr>
         <w:t>Visión de Expertos y Usuarios</w:t>
       </w:r>
-      <w:bookmarkEnd w:id="53"/>
       <w:bookmarkEnd w:id="54"/>
+      <w:bookmarkEnd w:id="55"/>
     </w:p>
     <w:p>
       <w:pPr>
@@ -17606,17 +17608,17 @@
       <w:pPr>
         <w:pStyle w:val="Ttulo3"/>
       </w:pPr>
-      <w:bookmarkStart w:id="55" w:name="_Toc525761462"/>
+      <w:bookmarkStart w:id="56" w:name="_Toc525761462"/>
       <w:r>
         <w:br w:type="page"/>
       </w:r>
-      <w:bookmarkStart w:id="56" w:name="_Toc528001317"/>
+      <w:bookmarkStart w:id="57" w:name="_Toc528528999"/>
       <w:r>
         <w:lastRenderedPageBreak/>
         <w:t>Factores Críticos</w:t>
       </w:r>
-      <w:bookmarkEnd w:id="55"/>
       <w:bookmarkEnd w:id="56"/>
+      <w:bookmarkEnd w:id="57"/>
     </w:p>
     <w:p>
       <w:r>
@@ -17656,7 +17658,7 @@
           <w:noProof/>
         </w:rPr>
         <w:pict w14:anchorId="62C1CC78">
-          <v:shape id="_x0000_s1221" type="#_x0000_t75" style="position:absolute;left:0;text-align:left;margin-left:-12.5pt;margin-top:10.35pt;width:458.6pt;height:253.6pt;z-index:-3;mso-position-horizontal-relative:text;mso-position-vertical-relative:text">
+          <v:shape id="_x0000_s1221" type="#_x0000_t75" style="position:absolute;left:0;text-align:left;margin-left:-12.5pt;margin-top:10.35pt;width:458.6pt;height:253.6pt;z-index:-251653632;mso-position-horizontal-relative:text;mso-position-vertical-relative:text">
             <v:imagedata r:id="rId19" o:title=""/>
           </v:shape>
         </w:pict>
@@ -18010,7 +18012,7 @@
               <w:jc w:val="left"/>
             </w:pPr>
             <w:r>
-              <w:t>Inicialización del Proyecto</w:t>
+              <w:t>Inicialización</w:t>
             </w:r>
           </w:p>
         </w:tc>
@@ -18135,7 +18137,7 @@
               <w:jc w:val="left"/>
             </w:pPr>
             <w:r>
-              <w:t>Dirección del Proyecto</w:t>
+              <w:t>Dirección</w:t>
             </w:r>
           </w:p>
         </w:tc>
@@ -18245,6 +18247,9 @@
         </w:tc>
       </w:tr>
       <w:tr>
+        <w:trPr>
+          <w:trHeight w:val="851"/>
+        </w:trPr>
         <w:tc>
           <w:tcPr>
             <w:tcW w:w="2042" w:type="dxa"/>
@@ -18319,6 +18324,9 @@
         </w:tc>
       </w:tr>
       <w:tr>
+        <w:trPr>
+          <w:trHeight w:val="879"/>
+        </w:trPr>
         <w:tc>
           <w:tcPr>
             <w:tcW w:w="2042" w:type="dxa"/>
@@ -18390,6 +18398,9 @@
         </w:tc>
       </w:tr>
       <w:tr>
+        <w:trPr>
+          <w:trHeight w:val="866"/>
+        </w:trPr>
         <w:tc>
           <w:tcPr>
             <w:tcW w:w="2042" w:type="dxa"/>
@@ -18464,6 +18475,9 @@
         </w:tc>
       </w:tr>
       <w:tr>
+        <w:trPr>
+          <w:trHeight w:val="865"/>
+        </w:trPr>
         <w:tc>
           <w:tcPr>
             <w:tcW w:w="2042" w:type="dxa"/>
@@ -18548,7 +18562,7 @@
       </w:r>
       <w:r>
         <w:lastRenderedPageBreak/>
-        <w:t>Inicialización del Proyecto</w:t>
+        <w:t>Inicialización</w:t>
       </w:r>
     </w:p>
     <w:p>
@@ -18722,7 +18736,7 @@
       </w:r>
       <w:r>
         <w:lastRenderedPageBreak/>
-        <w:t>Dirección del Proyecto</w:t>
+        <w:t>Dirección</w:t>
       </w:r>
     </w:p>
     <w:p>
@@ -18840,7 +18854,7 @@
       </w:pPr>
       <w:r>
         <w:lastRenderedPageBreak/>
-        <w:t xml:space="preserve">Gestión de la Planificación </w:t>
+        <w:t xml:space="preserve">Planificación </w:t>
       </w:r>
     </w:p>
     <w:p>
@@ -18923,11 +18937,17 @@
         <w:t xml:space="preserve">Aseguramiento </w:t>
       </w:r>
       <w:r>
-        <w:t>de Calidad</w:t>
-      </w:r>
-    </w:p>
-    <w:p>
-      <w:bookmarkStart w:id="57" w:name="_Hlk527731330"/>
+        <w:t xml:space="preserve">de </w:t>
+      </w:r>
+      <w:r>
+        <w:t xml:space="preserve">la </w:t>
+      </w:r>
+      <w:r>
+        <w:t>Calidad</w:t>
+      </w:r>
+    </w:p>
+    <w:p>
+      <w:bookmarkStart w:id="58" w:name="_Hlk527731330"/>
       <w:r>
         <w:t xml:space="preserve">En proyectos informáticos la calidad de lo desarrollado o </w:t>
       </w:r>
@@ -19001,14 +19021,14 @@
         <w:t>Gestión de los errores y de las correcciones</w:t>
       </w:r>
     </w:p>
-    <w:bookmarkEnd w:id="57"/>
+    <w:bookmarkEnd w:id="58"/>
     <w:p>
       <w:pPr>
         <w:pStyle w:val="Ttulo4"/>
       </w:pPr>
       <w:r>
         <w:lastRenderedPageBreak/>
-        <w:t>Gestión de las Personas</w:t>
+        <w:t>Personas</w:t>
       </w:r>
     </w:p>
     <w:p>
@@ -19017,7 +19037,7 @@
           <w:color w:val="auto"/>
         </w:rPr>
       </w:pPr>
-      <w:bookmarkStart w:id="58" w:name="_Hlk527731438"/>
+      <w:bookmarkStart w:id="59" w:name="_Hlk527731438"/>
       <w:r>
         <w:rPr>
           <w:color w:val="auto"/>
@@ -19153,7 +19173,7 @@
         <w:t>Proporcionar la retroalimentación y resolver conflictos</w:t>
       </w:r>
     </w:p>
-    <w:bookmarkEnd w:id="58"/>
+    <w:bookmarkEnd w:id="59"/>
     <w:p>
       <w:pPr>
         <w:pStyle w:val="Ttulo4"/>
@@ -19279,27 +19299,30 @@
       <w:r>
         <w:br w:type="page"/>
       </w:r>
-      <w:bookmarkStart w:id="59" w:name="_Toc525761463"/>
-      <w:bookmarkStart w:id="60" w:name="_Toc528001318"/>
+      <w:bookmarkStart w:id="60" w:name="_Toc525761463"/>
+      <w:bookmarkStart w:id="61" w:name="_Toc528529000"/>
       <w:r>
         <w:lastRenderedPageBreak/>
         <w:t>Desarrollo del Manual</w:t>
       </w:r>
-      <w:bookmarkEnd w:id="59"/>
       <w:bookmarkEnd w:id="60"/>
+      <w:r>
+        <w:t xml:space="preserve"> DE BUENAS PRÁCTICAS</w:t>
+      </w:r>
+      <w:bookmarkEnd w:id="61"/>
     </w:p>
     <w:p/>
     <w:p>
       <w:pPr>
         <w:pStyle w:val="Ttulo3"/>
       </w:pPr>
-      <w:bookmarkStart w:id="61" w:name="_Toc525761464"/>
-      <w:bookmarkStart w:id="62" w:name="_Toc528001319"/>
-      <w:r>
-        <w:t>Estructura del Manual de Buenas Prácticas</w:t>
-      </w:r>
-      <w:bookmarkEnd w:id="61"/>
+      <w:bookmarkStart w:id="62" w:name="_Toc525761464"/>
+      <w:bookmarkStart w:id="63" w:name="_Toc528529001"/>
+      <w:r>
+        <w:t>Estructura del Manual</w:t>
+      </w:r>
       <w:bookmarkEnd w:id="62"/>
+      <w:bookmarkEnd w:id="63"/>
     </w:p>
     <w:p>
       <w:r>
@@ -20132,8 +20155,8 @@
         <w:rPr>
           <w:noProof/>
         </w:rPr>
-        <w:pict w14:anchorId="623808CB">
-          <v:shape id="_x0000_s1225" type="#_x0000_t75" style="position:absolute;left:0;text-align:left;margin-left:0;margin-top:8.8pt;width:389.6pt;height:432.65pt;z-index:-2;mso-position-horizontal:center" stroked="t" strokeweight="1.5pt">
+        <w:pict w14:anchorId="4711373D">
+          <v:shape id="Imagen 1" o:spid="_x0000_s1229" type="#_x0000_t75" style="position:absolute;left:0;text-align:left;margin-left:1.6pt;margin-top:18.25pt;width:413.85pt;height:413.2pt;z-index:-251649536;visibility:visible;mso-wrap-style:square;mso-position-horizontal-relative:text;mso-position-vertical-relative:text" stroked="t" strokecolor="black [3213]" strokeweight="1.5pt">
             <v:imagedata r:id="rId20" o:title=""/>
           </v:shape>
         </w:pict>
@@ -20200,7 +20223,7 @@
           <w:noProof/>
         </w:rPr>
         <w:pict w14:anchorId="6005EB16">
-          <v:shape id="_x0000_s1227" type="#_x0000_t75" style="position:absolute;left:0;text-align:left;margin-left:2.1pt;margin-top:7.2pt;width:409.75pt;height:84.45pt;z-index:-1" stroked="t" strokeweight="1.5pt">
+          <v:shape id="_x0000_s1227" type="#_x0000_t75" style="position:absolute;left:0;text-align:left;margin-left:2.1pt;margin-top:7.2pt;width:409.75pt;height:84.45pt;z-index:-251651584" stroked="t" strokeweight="1.5pt">
             <v:imagedata r:id="rId21" o:title=""/>
           </v:shape>
         </w:pict>
@@ -20592,10 +20615,7 @@
       </w:tr>
     </w:tbl>
     <w:p/>
-    <w:p>
-      <w:bookmarkStart w:id="63" w:name="_GoBack"/>
-      <w:bookmarkEnd w:id="63"/>
-    </w:p>
+    <w:p/>
     <w:p>
       <w:pPr>
         <w:pStyle w:val="Ttulo4"/>
@@ -20636,54 +20656,382 @@
     <w:p>
       <w:pPr>
         <w:pStyle w:val="Ttulo3"/>
+      </w:pPr>
+      <w:r>
+        <w:br w:type="page"/>
+      </w:r>
+      <w:bookmarkStart w:id="64" w:name="_Toc528529002"/>
+      <w:r>
+        <w:lastRenderedPageBreak/>
+        <w:t>Contenido del Manual</w:t>
+      </w:r>
+      <w:bookmarkEnd w:id="64"/>
+    </w:p>
+    <w:p>
+      <w:r>
+        <w:t>Luego de identificar y documentar las prácticas en el manual, se obt</w:t>
+      </w:r>
+      <w:r>
+        <w:t xml:space="preserve">iene </w:t>
+      </w:r>
+      <w:r>
+        <w:t>el</w:t>
+      </w:r>
+      <w:r>
+        <w:t xml:space="preserve"> documento </w:t>
+      </w:r>
+      <w:r>
+        <w:t xml:space="preserve">contenido en el </w:t>
+      </w:r>
+      <w:r>
+        <w:t>a</w:t>
+      </w:r>
+      <w:r>
+        <w:t xml:space="preserve">nexo </w:t>
+      </w:r>
+      <w:proofErr w:type="spellStart"/>
+      <w:r>
+        <w:t>N°</w:t>
+      </w:r>
+      <w:proofErr w:type="spellEnd"/>
+      <w:r>
+        <w:t xml:space="preserve"> 1 de este trabajo, en el cual se pueden observar las siguientes prácticas, en función de los factores críticos:</w:t>
+      </w:r>
+    </w:p>
+    <w:p/>
+    <w:tbl>
+      <w:tblPr>
+        <w:tblStyle w:val="Tablaconcuadrcula"/>
+        <w:tblW w:w="0" w:type="auto"/>
+        <w:tblLook w:val="04A0" w:firstRow="1" w:lastRow="0" w:firstColumn="1" w:lastColumn="0" w:noHBand="0" w:noVBand="1"/>
+      </w:tblPr>
+      <w:tblGrid>
+        <w:gridCol w:w="2373"/>
+        <w:gridCol w:w="6014"/>
+      </w:tblGrid>
+      <w:tr>
+        <w:tc>
+          <w:tcPr>
+            <w:tcW w:w="2376" w:type="dxa"/>
+            <w:shd w:val="clear" w:color="auto" w:fill="D9E2F3" w:themeFill="accent1" w:themeFillTint="33"/>
+            <w:tcMar>
+              <w:top w:w="57" w:type="dxa"/>
+              <w:left w:w="57" w:type="dxa"/>
+              <w:bottom w:w="57" w:type="dxa"/>
+              <w:right w:w="57" w:type="dxa"/>
+            </w:tcMar>
+            <w:vAlign w:val="center"/>
+          </w:tcPr>
+          <w:p>
+            <w:pPr>
+              <w:spacing w:line="240" w:lineRule="auto"/>
+              <w:jc w:val="left"/>
+              <w:rPr>
+                <w:b/>
+              </w:rPr>
+            </w:pPr>
+            <w:r>
+              <w:rPr>
+                <w:b/>
+              </w:rPr>
+              <w:t>Factor Crítico</w:t>
+            </w:r>
+          </w:p>
+        </w:tc>
+        <w:tc>
+          <w:tcPr>
+            <w:tcW w:w="6037" w:type="dxa"/>
+            <w:shd w:val="clear" w:color="auto" w:fill="D9E2F3" w:themeFill="accent1" w:themeFillTint="33"/>
+            <w:tcMar>
+              <w:top w:w="57" w:type="dxa"/>
+              <w:left w:w="57" w:type="dxa"/>
+              <w:bottom w:w="57" w:type="dxa"/>
+              <w:right w:w="57" w:type="dxa"/>
+            </w:tcMar>
+            <w:vAlign w:val="center"/>
+          </w:tcPr>
+          <w:p>
+            <w:pPr>
+              <w:spacing w:line="240" w:lineRule="auto"/>
+              <w:jc w:val="left"/>
+              <w:rPr>
+                <w:b/>
+              </w:rPr>
+            </w:pPr>
+            <w:r>
+              <w:rPr>
+                <w:b/>
+              </w:rPr>
+              <w:t>Buenas Prácticas</w:t>
+            </w:r>
+          </w:p>
+        </w:tc>
+      </w:tr>
+      <w:tr>
+        <w:tc>
+          <w:tcPr>
+            <w:tcW w:w="2376" w:type="dxa"/>
+            <w:tcMar>
+              <w:top w:w="57" w:type="dxa"/>
+              <w:left w:w="57" w:type="dxa"/>
+              <w:bottom w:w="57" w:type="dxa"/>
+              <w:right w:w="57" w:type="dxa"/>
+            </w:tcMar>
+            <w:vAlign w:val="center"/>
+          </w:tcPr>
+          <w:p>
+            <w:pPr>
+              <w:spacing w:line="240" w:lineRule="auto"/>
+              <w:jc w:val="left"/>
+            </w:pPr>
+            <w:r>
+              <w:t>Inicialización</w:t>
+            </w:r>
+          </w:p>
+        </w:tc>
+        <w:tc>
+          <w:tcPr>
+            <w:tcW w:w="6037" w:type="dxa"/>
+            <w:tcMar>
+              <w:top w:w="57" w:type="dxa"/>
+              <w:left w:w="57" w:type="dxa"/>
+              <w:bottom w:w="57" w:type="dxa"/>
+              <w:right w:w="57" w:type="dxa"/>
+            </w:tcMar>
+            <w:vAlign w:val="center"/>
+          </w:tcPr>
+          <w:p>
+            <w:pPr>
+              <w:spacing w:line="240" w:lineRule="auto"/>
+              <w:jc w:val="left"/>
+            </w:pPr>
+          </w:p>
+        </w:tc>
+      </w:tr>
+      <w:tr>
+        <w:tc>
+          <w:tcPr>
+            <w:tcW w:w="2376" w:type="dxa"/>
+            <w:tcMar>
+              <w:top w:w="57" w:type="dxa"/>
+              <w:left w:w="57" w:type="dxa"/>
+              <w:bottom w:w="57" w:type="dxa"/>
+              <w:right w:w="57" w:type="dxa"/>
+            </w:tcMar>
+            <w:vAlign w:val="center"/>
+          </w:tcPr>
+          <w:p>
+            <w:pPr>
+              <w:spacing w:line="240" w:lineRule="auto"/>
+              <w:jc w:val="left"/>
+            </w:pPr>
+            <w:r>
+              <w:t>Dirección</w:t>
+            </w:r>
+          </w:p>
+        </w:tc>
+        <w:tc>
+          <w:tcPr>
+            <w:tcW w:w="6037" w:type="dxa"/>
+            <w:tcMar>
+              <w:top w:w="57" w:type="dxa"/>
+              <w:left w:w="57" w:type="dxa"/>
+              <w:bottom w:w="57" w:type="dxa"/>
+              <w:right w:w="57" w:type="dxa"/>
+            </w:tcMar>
+            <w:vAlign w:val="center"/>
+          </w:tcPr>
+          <w:p>
+            <w:pPr>
+              <w:spacing w:line="240" w:lineRule="auto"/>
+              <w:jc w:val="left"/>
+            </w:pPr>
+          </w:p>
+        </w:tc>
+      </w:tr>
+      <w:tr>
+        <w:tc>
+          <w:tcPr>
+            <w:tcW w:w="2376" w:type="dxa"/>
+            <w:tcMar>
+              <w:top w:w="57" w:type="dxa"/>
+              <w:left w:w="57" w:type="dxa"/>
+              <w:bottom w:w="57" w:type="dxa"/>
+              <w:right w:w="57" w:type="dxa"/>
+            </w:tcMar>
+            <w:vAlign w:val="center"/>
+          </w:tcPr>
+          <w:p>
+            <w:pPr>
+              <w:spacing w:line="240" w:lineRule="auto"/>
+              <w:jc w:val="left"/>
+            </w:pPr>
+            <w:r>
+              <w:t>Planificación</w:t>
+            </w:r>
+          </w:p>
+        </w:tc>
+        <w:tc>
+          <w:tcPr>
+            <w:tcW w:w="6037" w:type="dxa"/>
+            <w:tcMar>
+              <w:top w:w="57" w:type="dxa"/>
+              <w:left w:w="57" w:type="dxa"/>
+              <w:bottom w:w="57" w:type="dxa"/>
+              <w:right w:w="57" w:type="dxa"/>
+            </w:tcMar>
+            <w:vAlign w:val="center"/>
+          </w:tcPr>
+          <w:p>
+            <w:pPr>
+              <w:spacing w:line="240" w:lineRule="auto"/>
+              <w:jc w:val="left"/>
+            </w:pPr>
+          </w:p>
+        </w:tc>
+      </w:tr>
+      <w:tr>
+        <w:tc>
+          <w:tcPr>
+            <w:tcW w:w="2376" w:type="dxa"/>
+            <w:tcMar>
+              <w:top w:w="57" w:type="dxa"/>
+              <w:left w:w="57" w:type="dxa"/>
+              <w:bottom w:w="57" w:type="dxa"/>
+              <w:right w:w="57" w:type="dxa"/>
+            </w:tcMar>
+            <w:vAlign w:val="center"/>
+          </w:tcPr>
+          <w:p>
+            <w:pPr>
+              <w:spacing w:line="240" w:lineRule="auto"/>
+              <w:jc w:val="left"/>
+            </w:pPr>
+            <w:r>
+              <w:t>Aseguramiento de la Calidad</w:t>
+            </w:r>
+          </w:p>
+        </w:tc>
+        <w:tc>
+          <w:tcPr>
+            <w:tcW w:w="6037" w:type="dxa"/>
+            <w:tcMar>
+              <w:top w:w="57" w:type="dxa"/>
+              <w:left w:w="57" w:type="dxa"/>
+              <w:bottom w:w="57" w:type="dxa"/>
+              <w:right w:w="57" w:type="dxa"/>
+            </w:tcMar>
+            <w:vAlign w:val="center"/>
+          </w:tcPr>
+          <w:p>
+            <w:pPr>
+              <w:spacing w:line="240" w:lineRule="auto"/>
+              <w:jc w:val="left"/>
+            </w:pPr>
+          </w:p>
+        </w:tc>
+      </w:tr>
+      <w:tr>
+        <w:tc>
+          <w:tcPr>
+            <w:tcW w:w="2376" w:type="dxa"/>
+            <w:tcMar>
+              <w:top w:w="57" w:type="dxa"/>
+              <w:left w:w="57" w:type="dxa"/>
+              <w:bottom w:w="57" w:type="dxa"/>
+              <w:right w:w="57" w:type="dxa"/>
+            </w:tcMar>
+            <w:vAlign w:val="center"/>
+          </w:tcPr>
+          <w:p>
+            <w:pPr>
+              <w:spacing w:line="240" w:lineRule="auto"/>
+              <w:jc w:val="left"/>
+            </w:pPr>
+            <w:r>
+              <w:t>Personas</w:t>
+            </w:r>
+          </w:p>
+        </w:tc>
+        <w:tc>
+          <w:tcPr>
+            <w:tcW w:w="6037" w:type="dxa"/>
+            <w:tcMar>
+              <w:top w:w="57" w:type="dxa"/>
+              <w:left w:w="57" w:type="dxa"/>
+              <w:bottom w:w="57" w:type="dxa"/>
+              <w:right w:w="57" w:type="dxa"/>
+            </w:tcMar>
+            <w:vAlign w:val="center"/>
+          </w:tcPr>
+          <w:p>
+            <w:pPr>
+              <w:spacing w:line="240" w:lineRule="auto"/>
+              <w:jc w:val="left"/>
+            </w:pPr>
+          </w:p>
+        </w:tc>
+      </w:tr>
+      <w:tr>
+        <w:tc>
+          <w:tcPr>
+            <w:tcW w:w="2376" w:type="dxa"/>
+            <w:tcMar>
+              <w:top w:w="57" w:type="dxa"/>
+              <w:left w:w="57" w:type="dxa"/>
+              <w:bottom w:w="57" w:type="dxa"/>
+              <w:right w:w="57" w:type="dxa"/>
+            </w:tcMar>
+            <w:vAlign w:val="center"/>
+          </w:tcPr>
+          <w:p>
+            <w:pPr>
+              <w:spacing w:line="240" w:lineRule="auto"/>
+              <w:jc w:val="left"/>
+            </w:pPr>
+            <w:r>
+              <w:t>Gestión de los Riesgos</w:t>
+            </w:r>
+          </w:p>
+        </w:tc>
+        <w:tc>
+          <w:tcPr>
+            <w:tcW w:w="6037" w:type="dxa"/>
+            <w:tcMar>
+              <w:top w:w="57" w:type="dxa"/>
+              <w:left w:w="57" w:type="dxa"/>
+              <w:bottom w:w="57" w:type="dxa"/>
+              <w:right w:w="57" w:type="dxa"/>
+            </w:tcMar>
+            <w:vAlign w:val="center"/>
+          </w:tcPr>
+          <w:p>
+            <w:pPr>
+              <w:spacing w:line="240" w:lineRule="auto"/>
+              <w:jc w:val="left"/>
+            </w:pPr>
+          </w:p>
+        </w:tc>
+      </w:tr>
+    </w:tbl>
+    <w:p/>
+    <w:p/>
+    <w:p/>
+    <w:p>
+      <w:pPr>
+        <w:pStyle w:val="Ttulo2"/>
         <w:rPr>
           <w:color w:val="FF0000"/>
         </w:rPr>
       </w:pPr>
-      <w:r>
+      <w:bookmarkStart w:id="65" w:name="_Toc525761468"/>
+      <w:r>
+        <w:rPr>
+          <w:color w:val="FF0000"/>
+        </w:rPr>
         <w:br w:type="page"/>
       </w:r>
-      <w:bookmarkStart w:id="64" w:name="_Toc525761466"/>
-      <w:bookmarkStart w:id="65" w:name="_Toc528001320"/>
-      <w:r>
-        <w:rPr>
-          <w:color w:val="FF0000"/>
-        </w:rPr>
-        <w:lastRenderedPageBreak/>
-        <w:t>Elaboración de Contenidos</w:t>
-      </w:r>
-      <w:bookmarkEnd w:id="64"/>
-      <w:bookmarkEnd w:id="65"/>
-    </w:p>
-    <w:p>
-      <w:pPr>
-        <w:rPr>
-          <w:color w:val="FF0000"/>
-        </w:rPr>
-      </w:pPr>
-    </w:p>
-    <w:p>
-      <w:pPr>
-        <w:rPr>
-          <w:color w:val="FF0000"/>
-        </w:rPr>
-      </w:pPr>
-    </w:p>
-    <w:p>
-      <w:pPr>
-        <w:pStyle w:val="Ttulo2"/>
-        <w:rPr>
-          <w:color w:val="FF0000"/>
-        </w:rPr>
-      </w:pPr>
-      <w:bookmarkStart w:id="66" w:name="_Toc525761468"/>
-      <w:r>
-        <w:rPr>
-          <w:color w:val="FF0000"/>
-        </w:rPr>
-        <w:br w:type="page"/>
-      </w:r>
-      <w:bookmarkStart w:id="67" w:name="_Toc528001321"/>
+      <w:bookmarkStart w:id="66" w:name="_Toc528529003"/>
       <w:r>
         <w:rPr>
           <w:color w:val="FF0000"/>
@@ -20691,8 +21039,33 @@
         <w:lastRenderedPageBreak/>
         <w:t>Plan de Implementación</w:t>
       </w:r>
+      <w:bookmarkEnd w:id="65"/>
       <w:bookmarkEnd w:id="66"/>
+    </w:p>
+    <w:p>
+      <w:pPr>
+        <w:rPr>
+          <w:color w:val="FF0000"/>
+        </w:rPr>
+      </w:pPr>
+    </w:p>
+    <w:p>
+      <w:pPr>
+        <w:pStyle w:val="Ttulo3"/>
+        <w:rPr>
+          <w:color w:val="FF0000"/>
+        </w:rPr>
+      </w:pPr>
+      <w:bookmarkStart w:id="67" w:name="_Toc525761469"/>
+      <w:bookmarkStart w:id="68" w:name="_Toc528529004"/>
+      <w:r>
+        <w:rPr>
+          <w:color w:val="FF0000"/>
+        </w:rPr>
+        <w:t>Plan de Acción</w:t>
+      </w:r>
       <w:bookmarkEnd w:id="67"/>
+      <w:bookmarkEnd w:id="68"/>
     </w:p>
     <w:p>
       <w:pPr>
@@ -20708,16 +21081,16 @@
           <w:color w:val="FF0000"/>
         </w:rPr>
       </w:pPr>
-      <w:bookmarkStart w:id="68" w:name="_Toc525761469"/>
-      <w:bookmarkStart w:id="69" w:name="_Toc528001322"/>
+      <w:bookmarkStart w:id="69" w:name="_Toc525761470"/>
+      <w:bookmarkStart w:id="70" w:name="_Toc528529005"/>
       <w:r>
         <w:rPr>
           <w:color w:val="FF0000"/>
         </w:rPr>
-        <w:t>Plan de Acción</w:t>
-      </w:r>
-      <w:bookmarkEnd w:id="68"/>
+        <w:t>Cronograma de Implementación</w:t>
+      </w:r>
       <w:bookmarkEnd w:id="69"/>
+      <w:bookmarkEnd w:id="70"/>
     </w:p>
     <w:p>
       <w:pPr>
@@ -20728,44 +21101,19 @@
     </w:p>
     <w:p>
       <w:pPr>
-        <w:pStyle w:val="Ttulo3"/>
+        <w:pStyle w:val="Ttulo2"/>
         <w:rPr>
           <w:color w:val="FF0000"/>
         </w:rPr>
       </w:pPr>
-      <w:bookmarkStart w:id="70" w:name="_Toc525761470"/>
-      <w:bookmarkStart w:id="71" w:name="_Toc528001323"/>
+      <w:bookmarkStart w:id="71" w:name="_Toc525761471"/>
       <w:r>
         <w:rPr>
           <w:color w:val="FF0000"/>
         </w:rPr>
-        <w:t>Cronograma de Implementación</w:t>
-      </w:r>
-      <w:bookmarkEnd w:id="70"/>
-      <w:bookmarkEnd w:id="71"/>
-    </w:p>
-    <w:p>
-      <w:pPr>
-        <w:rPr>
-          <w:color w:val="FF0000"/>
-        </w:rPr>
-      </w:pPr>
-    </w:p>
-    <w:p>
-      <w:pPr>
-        <w:pStyle w:val="Ttulo2"/>
-        <w:rPr>
-          <w:color w:val="FF0000"/>
-        </w:rPr>
-      </w:pPr>
-      <w:bookmarkStart w:id="72" w:name="_Toc525761471"/>
-      <w:r>
-        <w:rPr>
-          <w:color w:val="FF0000"/>
-        </w:rPr>
         <w:br w:type="page"/>
       </w:r>
-      <w:bookmarkStart w:id="73" w:name="_Toc528001324"/>
+      <w:bookmarkStart w:id="72" w:name="_Toc528529006"/>
       <w:r>
         <w:rPr>
           <w:color w:val="FF0000"/>
@@ -20773,8 +21121,8 @@
         <w:lastRenderedPageBreak/>
         <w:t>Resultados</w:t>
       </w:r>
+      <w:bookmarkEnd w:id="71"/>
       <w:bookmarkEnd w:id="72"/>
-      <w:bookmarkEnd w:id="73"/>
     </w:p>
     <w:p>
       <w:pPr>
@@ -20796,8 +21144,8 @@
         </w:rPr>
         <w:br w:type="page"/>
       </w:r>
-      <w:bookmarkStart w:id="74" w:name="_Toc525761472"/>
-      <w:bookmarkStart w:id="75" w:name="_Toc528001325"/>
+      <w:bookmarkStart w:id="73" w:name="_Toc525761472"/>
+      <w:bookmarkStart w:id="74" w:name="_Toc528529007"/>
       <w:r>
         <w:rPr>
           <w:color w:val="FF0000"/>
@@ -20805,8 +21153,33 @@
         <w:lastRenderedPageBreak/>
         <w:t>Conclusiones</w:t>
       </w:r>
+      <w:bookmarkEnd w:id="73"/>
       <w:bookmarkEnd w:id="74"/>
+    </w:p>
+    <w:p>
+      <w:pPr>
+        <w:rPr>
+          <w:color w:val="FF0000"/>
+        </w:rPr>
+      </w:pPr>
+    </w:p>
+    <w:p>
+      <w:pPr>
+        <w:pStyle w:val="Ttulo2"/>
+        <w:rPr>
+          <w:color w:val="FF0000"/>
+        </w:rPr>
+      </w:pPr>
+      <w:bookmarkStart w:id="75" w:name="_Toc525761473"/>
+      <w:bookmarkStart w:id="76" w:name="_Toc528529008"/>
+      <w:r>
+        <w:rPr>
+          <w:color w:val="FF0000"/>
+        </w:rPr>
+        <w:t>Conclusiones</w:t>
+      </w:r>
       <w:bookmarkEnd w:id="75"/>
+      <w:bookmarkEnd w:id="76"/>
     </w:p>
     <w:p>
       <w:pPr>
@@ -20814,6 +21187,66 @@
           <w:color w:val="FF0000"/>
         </w:rPr>
       </w:pPr>
+      <w:r>
+        <w:rPr>
+          <w:color w:val="FF0000"/>
+        </w:rPr>
+        <w:t>Los proyectos cualquiera sea su tipo, en la práctica pueden ser afectados por los mismos problemas.</w:t>
+      </w:r>
+    </w:p>
+    <w:p>
+      <w:pPr>
+        <w:rPr>
+          <w:color w:val="FF0000"/>
+        </w:rPr>
+      </w:pPr>
+    </w:p>
+    <w:p>
+      <w:pPr>
+        <w:rPr>
+          <w:color w:val="FF0000"/>
+        </w:rPr>
+      </w:pPr>
+      <w:r>
+        <w:rPr>
+          <w:color w:val="FF0000"/>
+        </w:rPr>
+        <w:t>Los factores críticos aquí identificados, pueden ser gestionados en cualquier tipo de proyecto.</w:t>
+      </w:r>
+    </w:p>
+    <w:p>
+      <w:pPr>
+        <w:rPr>
+          <w:color w:val="FF0000"/>
+        </w:rPr>
+      </w:pPr>
+    </w:p>
+    <w:p>
+      <w:pPr>
+        <w:rPr>
+          <w:color w:val="FF0000"/>
+        </w:rPr>
+      </w:pPr>
+      <w:r>
+        <w:rPr>
+          <w:color w:val="FF0000"/>
+        </w:rPr>
+        <w:t>El éxito no está garantizado, pero es posible aprender de lo bueno, aplicarlo y acomodarlo a nuestra realidad.</w:t>
+      </w:r>
+    </w:p>
+    <w:p>
+      <w:pPr>
+        <w:rPr>
+          <w:color w:val="FF0000"/>
+        </w:rPr>
+      </w:pPr>
+    </w:p>
+    <w:p>
+      <w:pPr>
+        <w:rPr>
+          <w:color w:val="FF0000"/>
+        </w:rPr>
+      </w:pPr>
     </w:p>
     <w:p>
       <w:pPr>
@@ -20822,16 +21255,16 @@
           <w:color w:val="FF0000"/>
         </w:rPr>
       </w:pPr>
-      <w:bookmarkStart w:id="76" w:name="_Toc525761473"/>
-      <w:bookmarkStart w:id="77" w:name="_Toc528001326"/>
+      <w:bookmarkStart w:id="77" w:name="_Toc525761474"/>
+      <w:bookmarkStart w:id="78" w:name="_Toc528529009"/>
       <w:r>
         <w:rPr>
           <w:color w:val="FF0000"/>
         </w:rPr>
-        <w:t>Conclusiones</w:t>
-      </w:r>
-      <w:bookmarkEnd w:id="76"/>
+        <w:t>Aporte</w:t>
+      </w:r>
       <w:bookmarkEnd w:id="77"/>
+      <w:bookmarkEnd w:id="78"/>
     </w:p>
     <w:p>
       <w:pPr>
@@ -20839,119 +21272,34 @@
           <w:color w:val="FF0000"/>
         </w:rPr>
       </w:pPr>
+    </w:p>
+    <w:p>
+      <w:pPr>
+        <w:pStyle w:val="Ttulo1"/>
+      </w:pPr>
       <w:r>
         <w:rPr>
           <w:color w:val="FF0000"/>
         </w:rPr>
-        <w:t>Los proyectos cualquiera sea su tipo, en la práctica pueden ser afectados por los mismos problemas.</w:t>
-      </w:r>
-    </w:p>
-    <w:p>
-      <w:pPr>
-        <w:rPr>
-          <w:color w:val="FF0000"/>
-        </w:rPr>
-      </w:pPr>
-    </w:p>
-    <w:p>
-      <w:pPr>
-        <w:rPr>
-          <w:color w:val="FF0000"/>
-        </w:rPr>
-      </w:pPr>
-      <w:r>
-        <w:rPr>
-          <w:color w:val="FF0000"/>
-        </w:rPr>
-        <w:t>Los factores críticos aquí identificados, pueden ser gestionados en cualquier tipo de proyecto.</w:t>
-      </w:r>
-    </w:p>
-    <w:p>
-      <w:pPr>
-        <w:rPr>
-          <w:color w:val="FF0000"/>
-        </w:rPr>
-      </w:pPr>
-    </w:p>
-    <w:p>
-      <w:pPr>
-        <w:rPr>
-          <w:color w:val="FF0000"/>
-        </w:rPr>
-      </w:pPr>
-      <w:r>
-        <w:rPr>
-          <w:color w:val="FF0000"/>
-        </w:rPr>
-        <w:t>El éxito no está garantizado, pero es posible aprender de lo bueno, aplicarlo y acomodarlo a nuestra realidad.</w:t>
-      </w:r>
-    </w:p>
-    <w:p>
-      <w:pPr>
-        <w:rPr>
-          <w:color w:val="FF0000"/>
-        </w:rPr>
-      </w:pPr>
-    </w:p>
-    <w:p>
-      <w:pPr>
-        <w:rPr>
-          <w:color w:val="FF0000"/>
-        </w:rPr>
-      </w:pPr>
-    </w:p>
-    <w:p>
-      <w:pPr>
-        <w:pStyle w:val="Ttulo2"/>
-        <w:rPr>
-          <w:color w:val="FF0000"/>
-        </w:rPr>
-      </w:pPr>
-      <w:bookmarkStart w:id="78" w:name="_Toc525761474"/>
-      <w:bookmarkStart w:id="79" w:name="_Toc528001327"/>
-      <w:r>
-        <w:rPr>
-          <w:color w:val="FF0000"/>
-        </w:rPr>
-        <w:t>Aporte</w:t>
-      </w:r>
-      <w:bookmarkEnd w:id="78"/>
-      <w:bookmarkEnd w:id="79"/>
-    </w:p>
-    <w:p>
-      <w:pPr>
-        <w:rPr>
-          <w:color w:val="FF0000"/>
-        </w:rPr>
-      </w:pPr>
-    </w:p>
-    <w:p>
-      <w:pPr>
-        <w:pStyle w:val="Ttulo1"/>
-      </w:pPr>
-      <w:r>
-        <w:rPr>
-          <w:color w:val="FF0000"/>
-        </w:rPr>
         <w:br w:type="page"/>
       </w:r>
-      <w:bookmarkStart w:id="80" w:name="_Toc528001328"/>
+      <w:bookmarkStart w:id="79" w:name="_Toc528529010"/>
       <w:r>
         <w:lastRenderedPageBreak/>
         <w:t>Bibliografía</w:t>
       </w:r>
+      <w:bookmarkEnd w:id="79"/>
+    </w:p>
+    <w:p/>
+    <w:p>
+      <w:pPr>
+        <w:pStyle w:val="Ttulo2"/>
+      </w:pPr>
+      <w:bookmarkStart w:id="80" w:name="_Toc528529011"/>
+      <w:r>
+        <w:t>Bibliografía</w:t>
+      </w:r>
       <w:bookmarkEnd w:id="80"/>
-    </w:p>
-    <w:p/>
-    <w:p>
-      <w:pPr>
-        <w:pStyle w:val="Ttulo2"/>
-      </w:pPr>
-      <w:bookmarkStart w:id="81" w:name="_Toc528001329"/>
-      <w:r>
-        <w:t>Bibliografía</w:t>
-      </w:r>
-      <w:bookmarkEnd w:id="81"/>
     </w:p>
     <w:p>
       <w:pPr>
@@ -21210,12 +21558,12 @@
       <w:r>
         <w:br w:type="page"/>
       </w:r>
-      <w:bookmarkStart w:id="82" w:name="_Toc528001330"/>
+      <w:bookmarkStart w:id="81" w:name="_Toc528529012"/>
       <w:r>
         <w:lastRenderedPageBreak/>
         <w:t>Fuentes de Información</w:t>
       </w:r>
-      <w:bookmarkEnd w:id="82"/>
+      <w:bookmarkEnd w:id="81"/>
     </w:p>
     <w:tbl>
       <w:tblPr>
@@ -21566,12 +21914,12 @@
       <w:r>
         <w:br w:type="page"/>
       </w:r>
-      <w:bookmarkStart w:id="83" w:name="_Toc528001331"/>
+      <w:bookmarkStart w:id="82" w:name="_Toc528529013"/>
       <w:r>
         <w:lastRenderedPageBreak/>
         <w:t>Anexos</w:t>
       </w:r>
-      <w:bookmarkEnd w:id="83"/>
+      <w:bookmarkEnd w:id="82"/>
     </w:p>
     <w:p/>
     <w:sectPr>
@@ -26327,7 +26675,7 @@
 </file>
 
 <file path=customXml/itemProps1.xml><?xml version="1.0" encoding="utf-8"?>
-<ds:datastoreItem xmlns:ds="http://schemas.openxmlformats.org/officeDocument/2006/customXml" ds:itemID="{38152577-0573-443D-9EF8-45B46C3E9F78}">
+<ds:datastoreItem xmlns:ds="http://schemas.openxmlformats.org/officeDocument/2006/customXml" ds:itemID="{7D7A26DC-2DE9-4D83-8FB9-6F94DC433A2E}">
   <ds:schemaRefs>
     <ds:schemaRef ds:uri="http://schemas.openxmlformats.org/officeDocument/2006/bibliography"/>
   </ds:schemaRefs>

</xml_diff>

<commit_message>
Se corrige el índice
</commit_message>
<xml_diff>
--- a/2018/TT IQQ 2018 Camara y Garay.docx
+++ b/2018/TT IQQ 2018 Camara y Garay.docx
@@ -30,10 +30,13 @@
             <v:path o:extrusionok="f" gradientshapeok="t" o:connecttype="rect"/>
             <o:lock v:ext="edit" aspectratio="t"/>
           </v:shapetype>
-          <v:shape id="Imagen 2" o:spid="_x0000_s1029" type="#_x0000_t75" style="position:absolute;left:0;text-align:left;margin-left:0;margin-top:-32.4pt;width:162.25pt;height:130.05pt;z-index:1;visibility:visible;mso-wrap-style:square;mso-position-horizontal:center;mso-position-horizontal-relative:text;mso-position-vertical-relative:text">
+          <v:shape id="Imagen 2" o:spid="_x0000_s1029" type="#_x0000_t75" style="position:absolute;left:0;text-align:left;margin-left:0;margin-top:-32.4pt;width:162.25pt;height:130.05pt;z-index:251650560;visibility:visible;mso-wrap-style:square;mso-position-horizontal:center;mso-position-horizontal-relative:text;mso-position-vertical-relative:text">
             <v:imagedata r:id="rId8" o:title=""/>
           </v:shape>
         </w:pict>
+      </w:r>
+      <w:r>
+        <w:t xml:space="preserve"> </w:t>
       </w:r>
       <w:r>
         <w:t xml:space="preserve"> </w:t>
@@ -559,7 +562,7 @@
       <w:pPr>
         <w:pStyle w:val="TDC1"/>
         <w:rPr>
-          <w:rFonts w:ascii="Calibri" w:hAnsi="Calibri"/>
+          <w:rFonts w:asciiTheme="minorHAnsi" w:eastAsiaTheme="minorEastAsia" w:hAnsiTheme="minorHAnsi" w:cstheme="minorBidi"/>
           <w:b w:val="0"/>
           <w:caps w:val="0"/>
           <w:noProof/>
@@ -587,7 +590,7 @@
         </w:rPr>
         <w:fldChar w:fldCharType="separate"/>
       </w:r>
-      <w:hyperlink w:anchor="_Toc528668077" w:history="1">
+      <w:hyperlink w:anchor="_Toc529043381" w:history="1">
         <w:r>
           <w:rPr>
             <w:rStyle w:val="Hipervnculo"/>
@@ -614,7 +617,7 @@
             <w:noProof/>
             <w:webHidden/>
           </w:rPr>
-          <w:instrText xml:space="preserve"> PAGEREF _Toc528668077 \h </w:instrText>
+          <w:instrText xml:space="preserve"> PAGEREF _Toc529043381 \h </w:instrText>
         </w:r>
         <w:r>
           <w:rPr>
@@ -649,7 +652,7 @@
       <w:pPr>
         <w:pStyle w:val="TDC2"/>
         <w:rPr>
-          <w:rFonts w:ascii="Calibri" w:hAnsi="Calibri"/>
+          <w:rFonts w:asciiTheme="minorHAnsi" w:eastAsiaTheme="minorEastAsia" w:hAnsiTheme="minorHAnsi" w:cstheme="minorBidi"/>
           <w:caps w:val="0"/>
           <w:noProof/>
           <w:color w:val="auto"/>
@@ -657,7 +660,7 @@
           <w:lang w:eastAsia="es-CL"/>
         </w:rPr>
       </w:pPr>
-      <w:hyperlink w:anchor="_Toc528668078" w:history="1">
+      <w:hyperlink w:anchor="_Toc529043382" w:history="1">
         <w:r>
           <w:rPr>
             <w:rStyle w:val="Hipervnculo"/>
@@ -667,7 +670,7 @@
         </w:r>
         <w:r>
           <w:rPr>
-            <w:rFonts w:ascii="Calibri" w:hAnsi="Calibri"/>
+            <w:rFonts w:asciiTheme="minorHAnsi" w:eastAsiaTheme="minorEastAsia" w:hAnsiTheme="minorHAnsi" w:cstheme="minorBidi"/>
             <w:caps w:val="0"/>
             <w:noProof/>
             <w:color w:val="auto"/>
@@ -702,7 +705,7 @@
             <w:noProof/>
             <w:webHidden/>
           </w:rPr>
-          <w:instrText xml:space="preserve"> PAGEREF _Toc528668078 \h </w:instrText>
+          <w:instrText xml:space="preserve"> PAGEREF _Toc529043382 \h </w:instrText>
         </w:r>
         <w:r>
           <w:rPr>
@@ -737,7 +740,7 @@
       <w:pPr>
         <w:pStyle w:val="TDC2"/>
         <w:rPr>
-          <w:rFonts w:ascii="Calibri" w:hAnsi="Calibri"/>
+          <w:rFonts w:asciiTheme="minorHAnsi" w:eastAsiaTheme="minorEastAsia" w:hAnsiTheme="minorHAnsi" w:cstheme="minorBidi"/>
           <w:caps w:val="0"/>
           <w:noProof/>
           <w:color w:val="auto"/>
@@ -745,7 +748,7 @@
           <w:lang w:eastAsia="es-CL"/>
         </w:rPr>
       </w:pPr>
-      <w:hyperlink w:anchor="_Toc528668079" w:history="1">
+      <w:hyperlink w:anchor="_Toc529043383" w:history="1">
         <w:r>
           <w:rPr>
             <w:rStyle w:val="Hipervnculo"/>
@@ -755,7 +758,7 @@
         </w:r>
         <w:r>
           <w:rPr>
-            <w:rFonts w:ascii="Calibri" w:hAnsi="Calibri"/>
+            <w:rFonts w:asciiTheme="minorHAnsi" w:eastAsiaTheme="minorEastAsia" w:hAnsiTheme="minorHAnsi" w:cstheme="minorBidi"/>
             <w:caps w:val="0"/>
             <w:noProof/>
             <w:color w:val="auto"/>
@@ -790,7 +793,7 @@
             <w:noProof/>
             <w:webHidden/>
           </w:rPr>
-          <w:instrText xml:space="preserve"> PAGEREF _Toc528668079 \h </w:instrText>
+          <w:instrText xml:space="preserve"> PAGEREF _Toc529043383 \h </w:instrText>
         </w:r>
         <w:r>
           <w:rPr>
@@ -825,14 +828,14 @@
       <w:pPr>
         <w:pStyle w:val="TDC3"/>
         <w:rPr>
-          <w:rFonts w:ascii="Calibri" w:hAnsi="Calibri"/>
+          <w:rFonts w:asciiTheme="minorHAnsi" w:eastAsiaTheme="minorEastAsia" w:hAnsiTheme="minorHAnsi" w:cstheme="minorBidi"/>
           <w:noProof/>
           <w:color w:val="auto"/>
           <w:szCs w:val="22"/>
           <w:lang w:eastAsia="es-CL"/>
         </w:rPr>
       </w:pPr>
-      <w:hyperlink w:anchor="_Toc528668080" w:history="1">
+      <w:hyperlink w:anchor="_Toc529043384" w:history="1">
         <w:r>
           <w:rPr>
             <w:rStyle w:val="Hipervnculo"/>
@@ -842,7 +845,7 @@
         </w:r>
         <w:r>
           <w:rPr>
-            <w:rFonts w:ascii="Calibri" w:hAnsi="Calibri"/>
+            <w:rFonts w:asciiTheme="minorHAnsi" w:eastAsiaTheme="minorEastAsia" w:hAnsiTheme="minorHAnsi" w:cstheme="minorBidi"/>
             <w:noProof/>
             <w:color w:val="auto"/>
             <w:szCs w:val="22"/>
@@ -876,7 +879,7 @@
             <w:noProof/>
             <w:webHidden/>
           </w:rPr>
-          <w:instrText xml:space="preserve"> PAGEREF _Toc528668080 \h </w:instrText>
+          <w:instrText xml:space="preserve"> PAGEREF _Toc529043384 \h </w:instrText>
         </w:r>
         <w:r>
           <w:rPr>
@@ -911,14 +914,14 @@
       <w:pPr>
         <w:pStyle w:val="TDC3"/>
         <w:rPr>
-          <w:rFonts w:ascii="Calibri" w:hAnsi="Calibri"/>
+          <w:rFonts w:asciiTheme="minorHAnsi" w:eastAsiaTheme="minorEastAsia" w:hAnsiTheme="minorHAnsi" w:cstheme="minorBidi"/>
           <w:noProof/>
           <w:color w:val="auto"/>
           <w:szCs w:val="22"/>
           <w:lang w:eastAsia="es-CL"/>
         </w:rPr>
       </w:pPr>
-      <w:hyperlink w:anchor="_Toc528668081" w:history="1">
+      <w:hyperlink w:anchor="_Toc529043385" w:history="1">
         <w:r>
           <w:rPr>
             <w:rStyle w:val="Hipervnculo"/>
@@ -928,7 +931,7 @@
         </w:r>
         <w:r>
           <w:rPr>
-            <w:rFonts w:ascii="Calibri" w:hAnsi="Calibri"/>
+            <w:rFonts w:asciiTheme="minorHAnsi" w:eastAsiaTheme="minorEastAsia" w:hAnsiTheme="minorHAnsi" w:cstheme="minorBidi"/>
             <w:noProof/>
             <w:color w:val="auto"/>
             <w:szCs w:val="22"/>
@@ -962,7 +965,7 @@
             <w:noProof/>
             <w:webHidden/>
           </w:rPr>
-          <w:instrText xml:space="preserve"> PAGEREF _Toc528668081 \h </w:instrText>
+          <w:instrText xml:space="preserve"> PAGEREF _Toc529043385 \h </w:instrText>
         </w:r>
         <w:r>
           <w:rPr>
@@ -997,14 +1000,14 @@
       <w:pPr>
         <w:pStyle w:val="TDC3"/>
         <w:rPr>
-          <w:rFonts w:ascii="Calibri" w:hAnsi="Calibri"/>
+          <w:rFonts w:asciiTheme="minorHAnsi" w:eastAsiaTheme="minorEastAsia" w:hAnsiTheme="minorHAnsi" w:cstheme="minorBidi"/>
           <w:noProof/>
           <w:color w:val="auto"/>
           <w:szCs w:val="22"/>
           <w:lang w:eastAsia="es-CL"/>
         </w:rPr>
       </w:pPr>
-      <w:hyperlink w:anchor="_Toc528668082" w:history="1">
+      <w:hyperlink w:anchor="_Toc529043386" w:history="1">
         <w:r>
           <w:rPr>
             <w:rStyle w:val="Hipervnculo"/>
@@ -1014,7 +1017,7 @@
         </w:r>
         <w:r>
           <w:rPr>
-            <w:rFonts w:ascii="Calibri" w:hAnsi="Calibri"/>
+            <w:rFonts w:asciiTheme="minorHAnsi" w:eastAsiaTheme="minorEastAsia" w:hAnsiTheme="minorHAnsi" w:cstheme="minorBidi"/>
             <w:noProof/>
             <w:color w:val="auto"/>
             <w:szCs w:val="22"/>
@@ -1048,7 +1051,7 @@
             <w:noProof/>
             <w:webHidden/>
           </w:rPr>
-          <w:instrText xml:space="preserve"> PAGEREF _Toc528668082 \h </w:instrText>
+          <w:instrText xml:space="preserve"> PAGEREF _Toc529043386 \h </w:instrText>
         </w:r>
         <w:r>
           <w:rPr>
@@ -1083,14 +1086,14 @@
       <w:pPr>
         <w:pStyle w:val="TDC3"/>
         <w:rPr>
-          <w:rFonts w:ascii="Calibri" w:hAnsi="Calibri"/>
+          <w:rFonts w:asciiTheme="minorHAnsi" w:eastAsiaTheme="minorEastAsia" w:hAnsiTheme="minorHAnsi" w:cstheme="minorBidi"/>
           <w:noProof/>
           <w:color w:val="auto"/>
           <w:szCs w:val="22"/>
           <w:lang w:eastAsia="es-CL"/>
         </w:rPr>
       </w:pPr>
-      <w:hyperlink w:anchor="_Toc528668083" w:history="1">
+      <w:hyperlink w:anchor="_Toc529043387" w:history="1">
         <w:r>
           <w:rPr>
             <w:rStyle w:val="Hipervnculo"/>
@@ -1100,7 +1103,7 @@
         </w:r>
         <w:r>
           <w:rPr>
-            <w:rFonts w:ascii="Calibri" w:hAnsi="Calibri"/>
+            <w:rFonts w:asciiTheme="minorHAnsi" w:eastAsiaTheme="minorEastAsia" w:hAnsiTheme="minorHAnsi" w:cstheme="minorBidi"/>
             <w:noProof/>
             <w:color w:val="auto"/>
             <w:szCs w:val="22"/>
@@ -1134,7 +1137,7 @@
             <w:noProof/>
             <w:webHidden/>
           </w:rPr>
-          <w:instrText xml:space="preserve"> PAGEREF _Toc528668083 \h </w:instrText>
+          <w:instrText xml:space="preserve"> PAGEREF _Toc529043387 \h </w:instrText>
         </w:r>
         <w:r>
           <w:rPr>
@@ -1169,14 +1172,14 @@
       <w:pPr>
         <w:pStyle w:val="TDC3"/>
         <w:rPr>
-          <w:rFonts w:ascii="Calibri" w:hAnsi="Calibri"/>
+          <w:rFonts w:asciiTheme="minorHAnsi" w:eastAsiaTheme="minorEastAsia" w:hAnsiTheme="minorHAnsi" w:cstheme="minorBidi"/>
           <w:noProof/>
           <w:color w:val="auto"/>
           <w:szCs w:val="22"/>
           <w:lang w:eastAsia="es-CL"/>
         </w:rPr>
       </w:pPr>
-      <w:hyperlink w:anchor="_Toc528668084" w:history="1">
+      <w:hyperlink w:anchor="_Toc529043388" w:history="1">
         <w:r>
           <w:rPr>
             <w:rStyle w:val="Hipervnculo"/>
@@ -1186,7 +1189,7 @@
         </w:r>
         <w:r>
           <w:rPr>
-            <w:rFonts w:ascii="Calibri" w:hAnsi="Calibri"/>
+            <w:rFonts w:asciiTheme="minorHAnsi" w:eastAsiaTheme="minorEastAsia" w:hAnsiTheme="minorHAnsi" w:cstheme="minorBidi"/>
             <w:noProof/>
             <w:color w:val="auto"/>
             <w:szCs w:val="22"/>
@@ -1220,7 +1223,7 @@
             <w:noProof/>
             <w:webHidden/>
           </w:rPr>
-          <w:instrText xml:space="preserve"> PAGEREF _Toc528668084 \h </w:instrText>
+          <w:instrText xml:space="preserve"> PAGEREF _Toc529043388 \h </w:instrText>
         </w:r>
         <w:r>
           <w:rPr>
@@ -1255,7 +1258,7 @@
       <w:pPr>
         <w:pStyle w:val="TDC2"/>
         <w:rPr>
-          <w:rFonts w:ascii="Calibri" w:hAnsi="Calibri"/>
+          <w:rFonts w:asciiTheme="minorHAnsi" w:eastAsiaTheme="minorEastAsia" w:hAnsiTheme="minorHAnsi" w:cstheme="minorBidi"/>
           <w:caps w:val="0"/>
           <w:noProof/>
           <w:color w:val="auto"/>
@@ -1263,7 +1266,7 @@
           <w:lang w:eastAsia="es-CL"/>
         </w:rPr>
       </w:pPr>
-      <w:hyperlink w:anchor="_Toc528668085" w:history="1">
+      <w:hyperlink w:anchor="_Toc529043389" w:history="1">
         <w:r>
           <w:rPr>
             <w:rStyle w:val="Hipervnculo"/>
@@ -1273,7 +1276,7 @@
         </w:r>
         <w:r>
           <w:rPr>
-            <w:rFonts w:ascii="Calibri" w:hAnsi="Calibri"/>
+            <w:rFonts w:asciiTheme="minorHAnsi" w:eastAsiaTheme="minorEastAsia" w:hAnsiTheme="minorHAnsi" w:cstheme="minorBidi"/>
             <w:caps w:val="0"/>
             <w:noProof/>
             <w:color w:val="auto"/>
@@ -1308,7 +1311,7 @@
             <w:noProof/>
             <w:webHidden/>
           </w:rPr>
-          <w:instrText xml:space="preserve"> PAGEREF _Toc528668085 \h </w:instrText>
+          <w:instrText xml:space="preserve"> PAGEREF _Toc529043389 \h </w:instrText>
         </w:r>
         <w:r>
           <w:rPr>
@@ -1343,7 +1346,7 @@
       <w:pPr>
         <w:pStyle w:val="TDC2"/>
         <w:rPr>
-          <w:rFonts w:ascii="Calibri" w:hAnsi="Calibri"/>
+          <w:rFonts w:asciiTheme="minorHAnsi" w:eastAsiaTheme="minorEastAsia" w:hAnsiTheme="minorHAnsi" w:cstheme="minorBidi"/>
           <w:caps w:val="0"/>
           <w:noProof/>
           <w:color w:val="auto"/>
@@ -1351,7 +1354,7 @@
           <w:lang w:eastAsia="es-CL"/>
         </w:rPr>
       </w:pPr>
-      <w:hyperlink w:anchor="_Toc528668086" w:history="1">
+      <w:hyperlink w:anchor="_Toc529043390" w:history="1">
         <w:r>
           <w:rPr>
             <w:rStyle w:val="Hipervnculo"/>
@@ -1361,7 +1364,7 @@
         </w:r>
         <w:r>
           <w:rPr>
-            <w:rFonts w:ascii="Calibri" w:hAnsi="Calibri"/>
+            <w:rFonts w:asciiTheme="minorHAnsi" w:eastAsiaTheme="minorEastAsia" w:hAnsiTheme="minorHAnsi" w:cstheme="minorBidi"/>
             <w:caps w:val="0"/>
             <w:noProof/>
             <w:color w:val="auto"/>
@@ -1396,7 +1399,7 @@
             <w:noProof/>
             <w:webHidden/>
           </w:rPr>
-          <w:instrText xml:space="preserve"> PAGEREF _Toc528668086 \h </w:instrText>
+          <w:instrText xml:space="preserve"> PAGEREF _Toc529043390 \h </w:instrText>
         </w:r>
         <w:r>
           <w:rPr>
@@ -1431,14 +1434,14 @@
       <w:pPr>
         <w:pStyle w:val="TDC3"/>
         <w:rPr>
-          <w:rFonts w:ascii="Calibri" w:hAnsi="Calibri"/>
+          <w:rFonts w:asciiTheme="minorHAnsi" w:eastAsiaTheme="minorEastAsia" w:hAnsiTheme="minorHAnsi" w:cstheme="minorBidi"/>
           <w:noProof/>
           <w:color w:val="auto"/>
           <w:szCs w:val="22"/>
           <w:lang w:eastAsia="es-CL"/>
         </w:rPr>
       </w:pPr>
-      <w:hyperlink w:anchor="_Toc528668087" w:history="1">
+      <w:hyperlink w:anchor="_Toc529043391" w:history="1">
         <w:r>
           <w:rPr>
             <w:rStyle w:val="Hipervnculo"/>
@@ -1448,7 +1451,7 @@
         </w:r>
         <w:r>
           <w:rPr>
-            <w:rFonts w:ascii="Calibri" w:hAnsi="Calibri"/>
+            <w:rFonts w:asciiTheme="minorHAnsi" w:eastAsiaTheme="minorEastAsia" w:hAnsiTheme="minorHAnsi" w:cstheme="minorBidi"/>
             <w:noProof/>
             <w:color w:val="auto"/>
             <w:szCs w:val="22"/>
@@ -1482,7 +1485,7 @@
             <w:noProof/>
             <w:webHidden/>
           </w:rPr>
-          <w:instrText xml:space="preserve"> PAGEREF _Toc528668087 \h </w:instrText>
+          <w:instrText xml:space="preserve"> PAGEREF _Toc529043391 \h </w:instrText>
         </w:r>
         <w:r>
           <w:rPr>
@@ -1517,14 +1520,14 @@
       <w:pPr>
         <w:pStyle w:val="TDC3"/>
         <w:rPr>
-          <w:rFonts w:ascii="Calibri" w:hAnsi="Calibri"/>
+          <w:rFonts w:asciiTheme="minorHAnsi" w:eastAsiaTheme="minorEastAsia" w:hAnsiTheme="minorHAnsi" w:cstheme="minorBidi"/>
           <w:noProof/>
           <w:color w:val="auto"/>
           <w:szCs w:val="22"/>
           <w:lang w:eastAsia="es-CL"/>
         </w:rPr>
       </w:pPr>
-      <w:hyperlink w:anchor="_Toc528668088" w:history="1">
+      <w:hyperlink w:anchor="_Toc529043392" w:history="1">
         <w:r>
           <w:rPr>
             <w:rStyle w:val="Hipervnculo"/>
@@ -1534,7 +1537,7 @@
         </w:r>
         <w:r>
           <w:rPr>
-            <w:rFonts w:ascii="Calibri" w:hAnsi="Calibri"/>
+            <w:rFonts w:asciiTheme="minorHAnsi" w:eastAsiaTheme="minorEastAsia" w:hAnsiTheme="minorHAnsi" w:cstheme="minorBidi"/>
             <w:noProof/>
             <w:color w:val="auto"/>
             <w:szCs w:val="22"/>
@@ -1568,7 +1571,7 @@
             <w:noProof/>
             <w:webHidden/>
           </w:rPr>
-          <w:instrText xml:space="preserve"> PAGEREF _Toc528668088 \h </w:instrText>
+          <w:instrText xml:space="preserve"> PAGEREF _Toc529043392 \h </w:instrText>
         </w:r>
         <w:r>
           <w:rPr>
@@ -1603,7 +1606,7 @@
       <w:pPr>
         <w:pStyle w:val="TDC1"/>
         <w:rPr>
-          <w:rFonts w:ascii="Calibri" w:hAnsi="Calibri"/>
+          <w:rFonts w:asciiTheme="minorHAnsi" w:eastAsiaTheme="minorEastAsia" w:hAnsiTheme="minorHAnsi" w:cstheme="minorBidi"/>
           <w:b w:val="0"/>
           <w:caps w:val="0"/>
           <w:noProof/>
@@ -1613,7 +1616,7 @@
           <w:lang w:eastAsia="es-CL"/>
         </w:rPr>
       </w:pPr>
-      <w:hyperlink w:anchor="_Toc528668089" w:history="1">
+      <w:hyperlink w:anchor="_Toc529043393" w:history="1">
         <w:r>
           <w:rPr>
             <w:rStyle w:val="Hipervnculo"/>
@@ -1640,7 +1643,7 @@
             <w:noProof/>
             <w:webHidden/>
           </w:rPr>
-          <w:instrText xml:space="preserve"> PAGEREF _Toc528668089 \h </w:instrText>
+          <w:instrText xml:space="preserve"> PAGEREF _Toc529043393 \h </w:instrText>
         </w:r>
         <w:r>
           <w:rPr>
@@ -1675,7 +1678,7 @@
       <w:pPr>
         <w:pStyle w:val="TDC2"/>
         <w:rPr>
-          <w:rFonts w:ascii="Calibri" w:hAnsi="Calibri"/>
+          <w:rFonts w:asciiTheme="minorHAnsi" w:eastAsiaTheme="minorEastAsia" w:hAnsiTheme="minorHAnsi" w:cstheme="minorBidi"/>
           <w:caps w:val="0"/>
           <w:noProof/>
           <w:color w:val="auto"/>
@@ -1683,7 +1686,7 @@
           <w:lang w:eastAsia="es-CL"/>
         </w:rPr>
       </w:pPr>
-      <w:hyperlink w:anchor="_Toc528668090" w:history="1">
+      <w:hyperlink w:anchor="_Toc529043394" w:history="1">
         <w:r>
           <w:rPr>
             <w:rStyle w:val="Hipervnculo"/>
@@ -1693,7 +1696,7 @@
         </w:r>
         <w:r>
           <w:rPr>
-            <w:rFonts w:ascii="Calibri" w:hAnsi="Calibri"/>
+            <w:rFonts w:asciiTheme="minorHAnsi" w:eastAsiaTheme="minorEastAsia" w:hAnsiTheme="minorHAnsi" w:cstheme="minorBidi"/>
             <w:caps w:val="0"/>
             <w:noProof/>
             <w:color w:val="auto"/>
@@ -1728,7 +1731,7 @@
             <w:noProof/>
             <w:webHidden/>
           </w:rPr>
-          <w:instrText xml:space="preserve"> PAGEREF _Toc528668090 \h </w:instrText>
+          <w:instrText xml:space="preserve"> PAGEREF _Toc529043394 \h </w:instrText>
         </w:r>
         <w:r>
           <w:rPr>
@@ -1763,7 +1766,7 @@
       <w:pPr>
         <w:pStyle w:val="TDC2"/>
         <w:rPr>
-          <w:rFonts w:ascii="Calibri" w:hAnsi="Calibri"/>
+          <w:rFonts w:asciiTheme="minorHAnsi" w:eastAsiaTheme="minorEastAsia" w:hAnsiTheme="minorHAnsi" w:cstheme="minorBidi"/>
           <w:caps w:val="0"/>
           <w:noProof/>
           <w:color w:val="auto"/>
@@ -1771,7 +1774,7 @@
           <w:lang w:eastAsia="es-CL"/>
         </w:rPr>
       </w:pPr>
-      <w:hyperlink w:anchor="_Toc528668091" w:history="1">
+      <w:hyperlink w:anchor="_Toc529043395" w:history="1">
         <w:r>
           <w:rPr>
             <w:rStyle w:val="Hipervnculo"/>
@@ -1781,7 +1784,7 @@
         </w:r>
         <w:r>
           <w:rPr>
-            <w:rFonts w:ascii="Calibri" w:hAnsi="Calibri"/>
+            <w:rFonts w:asciiTheme="minorHAnsi" w:eastAsiaTheme="minorEastAsia" w:hAnsiTheme="minorHAnsi" w:cstheme="minorBidi"/>
             <w:caps w:val="0"/>
             <w:noProof/>
             <w:color w:val="auto"/>
@@ -1816,7 +1819,7 @@
             <w:noProof/>
             <w:webHidden/>
           </w:rPr>
-          <w:instrText xml:space="preserve"> PAGEREF _Toc528668091 \h </w:instrText>
+          <w:instrText xml:space="preserve"> PAGEREF _Toc529043395 \h </w:instrText>
         </w:r>
         <w:r>
           <w:rPr>
@@ -1851,7 +1854,7 @@
       <w:pPr>
         <w:pStyle w:val="TDC2"/>
         <w:rPr>
-          <w:rFonts w:ascii="Calibri" w:hAnsi="Calibri"/>
+          <w:rFonts w:asciiTheme="minorHAnsi" w:eastAsiaTheme="minorEastAsia" w:hAnsiTheme="minorHAnsi" w:cstheme="minorBidi"/>
           <w:caps w:val="0"/>
           <w:noProof/>
           <w:color w:val="auto"/>
@@ -1859,7 +1862,7 @@
           <w:lang w:eastAsia="es-CL"/>
         </w:rPr>
       </w:pPr>
-      <w:hyperlink w:anchor="_Toc528668092" w:history="1">
+      <w:hyperlink w:anchor="_Toc529043396" w:history="1">
         <w:r>
           <w:rPr>
             <w:rStyle w:val="Hipervnculo"/>
@@ -1869,7 +1872,7 @@
         </w:r>
         <w:r>
           <w:rPr>
-            <w:rFonts w:ascii="Calibri" w:hAnsi="Calibri"/>
+            <w:rFonts w:asciiTheme="minorHAnsi" w:eastAsiaTheme="minorEastAsia" w:hAnsiTheme="minorHAnsi" w:cstheme="minorBidi"/>
             <w:caps w:val="0"/>
             <w:noProof/>
             <w:color w:val="auto"/>
@@ -1904,7 +1907,7 @@
             <w:noProof/>
             <w:webHidden/>
           </w:rPr>
-          <w:instrText xml:space="preserve"> PAGEREF _Toc528668092 \h </w:instrText>
+          <w:instrText xml:space="preserve"> PAGEREF _Toc529043396 \h </w:instrText>
         </w:r>
         <w:r>
           <w:rPr>
@@ -1939,14 +1942,14 @@
       <w:pPr>
         <w:pStyle w:val="TDC3"/>
         <w:rPr>
-          <w:rFonts w:ascii="Calibri" w:hAnsi="Calibri"/>
+          <w:rFonts w:asciiTheme="minorHAnsi" w:eastAsiaTheme="minorEastAsia" w:hAnsiTheme="minorHAnsi" w:cstheme="minorBidi"/>
           <w:noProof/>
           <w:color w:val="auto"/>
           <w:szCs w:val="22"/>
           <w:lang w:eastAsia="es-CL"/>
         </w:rPr>
       </w:pPr>
-      <w:hyperlink w:anchor="_Toc528668093" w:history="1">
+      <w:hyperlink w:anchor="_Toc529043397" w:history="1">
         <w:r>
           <w:rPr>
             <w:rStyle w:val="Hipervnculo"/>
@@ -1956,7 +1959,7 @@
         </w:r>
         <w:r>
           <w:rPr>
-            <w:rFonts w:ascii="Calibri" w:hAnsi="Calibri"/>
+            <w:rFonts w:asciiTheme="minorHAnsi" w:eastAsiaTheme="minorEastAsia" w:hAnsiTheme="minorHAnsi" w:cstheme="minorBidi"/>
             <w:noProof/>
             <w:color w:val="auto"/>
             <w:szCs w:val="22"/>
@@ -1990,7 +1993,7 @@
             <w:noProof/>
             <w:webHidden/>
           </w:rPr>
-          <w:instrText xml:space="preserve"> PAGEREF _Toc528668093 \h </w:instrText>
+          <w:instrText xml:space="preserve"> PAGEREF _Toc529043397 \h </w:instrText>
         </w:r>
         <w:r>
           <w:rPr>
@@ -2025,14 +2028,14 @@
       <w:pPr>
         <w:pStyle w:val="TDC3"/>
         <w:rPr>
-          <w:rFonts w:ascii="Calibri" w:hAnsi="Calibri"/>
+          <w:rFonts w:asciiTheme="minorHAnsi" w:eastAsiaTheme="minorEastAsia" w:hAnsiTheme="minorHAnsi" w:cstheme="minorBidi"/>
           <w:noProof/>
           <w:color w:val="auto"/>
           <w:szCs w:val="22"/>
           <w:lang w:eastAsia="es-CL"/>
         </w:rPr>
       </w:pPr>
-      <w:hyperlink w:anchor="_Toc528668094" w:history="1">
+      <w:hyperlink w:anchor="_Toc529043398" w:history="1">
         <w:r>
           <w:rPr>
             <w:rStyle w:val="Hipervnculo"/>
@@ -2042,7 +2045,7 @@
         </w:r>
         <w:r>
           <w:rPr>
-            <w:rFonts w:ascii="Calibri" w:hAnsi="Calibri"/>
+            <w:rFonts w:asciiTheme="minorHAnsi" w:eastAsiaTheme="minorEastAsia" w:hAnsiTheme="minorHAnsi" w:cstheme="minorBidi"/>
             <w:noProof/>
             <w:color w:val="auto"/>
             <w:szCs w:val="22"/>
@@ -2076,7 +2079,7 @@
             <w:noProof/>
             <w:webHidden/>
           </w:rPr>
-          <w:instrText xml:space="preserve"> PAGEREF _Toc528668094 \h </w:instrText>
+          <w:instrText xml:space="preserve"> PAGEREF _Toc529043398 \h </w:instrText>
         </w:r>
         <w:r>
           <w:rPr>
@@ -2111,7 +2114,7 @@
       <w:pPr>
         <w:pStyle w:val="TDC2"/>
         <w:rPr>
-          <w:rFonts w:ascii="Calibri" w:hAnsi="Calibri"/>
+          <w:rFonts w:asciiTheme="minorHAnsi" w:eastAsiaTheme="minorEastAsia" w:hAnsiTheme="minorHAnsi" w:cstheme="minorBidi"/>
           <w:caps w:val="0"/>
           <w:noProof/>
           <w:color w:val="auto"/>
@@ -2119,7 +2122,7 @@
           <w:lang w:eastAsia="es-CL"/>
         </w:rPr>
       </w:pPr>
-      <w:hyperlink w:anchor="_Toc528668095" w:history="1">
+      <w:hyperlink w:anchor="_Toc529043399" w:history="1">
         <w:r>
           <w:rPr>
             <w:rStyle w:val="Hipervnculo"/>
@@ -2129,7 +2132,7 @@
         </w:r>
         <w:r>
           <w:rPr>
-            <w:rFonts w:ascii="Calibri" w:hAnsi="Calibri"/>
+            <w:rFonts w:asciiTheme="minorHAnsi" w:eastAsiaTheme="minorEastAsia" w:hAnsiTheme="minorHAnsi" w:cstheme="minorBidi"/>
             <w:caps w:val="0"/>
             <w:noProof/>
             <w:color w:val="auto"/>
@@ -2164,7 +2167,7 @@
             <w:noProof/>
             <w:webHidden/>
           </w:rPr>
-          <w:instrText xml:space="preserve"> PAGEREF _Toc528668095 \h </w:instrText>
+          <w:instrText xml:space="preserve"> PAGEREF _Toc529043399 \h </w:instrText>
         </w:r>
         <w:r>
           <w:rPr>
@@ -2199,7 +2202,7 @@
       <w:pPr>
         <w:pStyle w:val="TDC2"/>
         <w:rPr>
-          <w:rFonts w:ascii="Calibri" w:hAnsi="Calibri"/>
+          <w:rFonts w:asciiTheme="minorHAnsi" w:eastAsiaTheme="minorEastAsia" w:hAnsiTheme="minorHAnsi" w:cstheme="minorBidi"/>
           <w:caps w:val="0"/>
           <w:noProof/>
           <w:color w:val="auto"/>
@@ -2207,7 +2210,7 @@
           <w:lang w:eastAsia="es-CL"/>
         </w:rPr>
       </w:pPr>
-      <w:hyperlink w:anchor="_Toc528668096" w:history="1">
+      <w:hyperlink w:anchor="_Toc529043400" w:history="1">
         <w:r>
           <w:rPr>
             <w:rStyle w:val="Hipervnculo"/>
@@ -2217,7 +2220,7 @@
         </w:r>
         <w:r>
           <w:rPr>
-            <w:rFonts w:ascii="Calibri" w:hAnsi="Calibri"/>
+            <w:rFonts w:asciiTheme="minorHAnsi" w:eastAsiaTheme="minorEastAsia" w:hAnsiTheme="minorHAnsi" w:cstheme="minorBidi"/>
             <w:caps w:val="0"/>
             <w:noProof/>
             <w:color w:val="auto"/>
@@ -2252,7 +2255,7 @@
             <w:noProof/>
             <w:webHidden/>
           </w:rPr>
-          <w:instrText xml:space="preserve"> PAGEREF _Toc528668096 \h </w:instrText>
+          <w:instrText xml:space="preserve"> PAGEREF _Toc529043400 \h </w:instrText>
         </w:r>
         <w:r>
           <w:rPr>
@@ -2287,7 +2290,7 @@
       <w:pPr>
         <w:pStyle w:val="TDC2"/>
         <w:rPr>
-          <w:rFonts w:ascii="Calibri" w:hAnsi="Calibri"/>
+          <w:rFonts w:asciiTheme="minorHAnsi" w:eastAsiaTheme="minorEastAsia" w:hAnsiTheme="minorHAnsi" w:cstheme="minorBidi"/>
           <w:caps w:val="0"/>
           <w:noProof/>
           <w:color w:val="auto"/>
@@ -2295,7 +2298,7 @@
           <w:lang w:eastAsia="es-CL"/>
         </w:rPr>
       </w:pPr>
-      <w:hyperlink w:anchor="_Toc528668097" w:history="1">
+      <w:hyperlink w:anchor="_Toc529043401" w:history="1">
         <w:r>
           <w:rPr>
             <w:rStyle w:val="Hipervnculo"/>
@@ -2305,7 +2308,7 @@
         </w:r>
         <w:r>
           <w:rPr>
-            <w:rFonts w:ascii="Calibri" w:hAnsi="Calibri"/>
+            <w:rFonts w:asciiTheme="minorHAnsi" w:eastAsiaTheme="minorEastAsia" w:hAnsiTheme="minorHAnsi" w:cstheme="minorBidi"/>
             <w:caps w:val="0"/>
             <w:noProof/>
             <w:color w:val="auto"/>
@@ -2340,7 +2343,7 @@
             <w:noProof/>
             <w:webHidden/>
           </w:rPr>
-          <w:instrText xml:space="preserve"> PAGEREF _Toc528668097 \h </w:instrText>
+          <w:instrText xml:space="preserve"> PAGEREF _Toc529043401 \h </w:instrText>
         </w:r>
         <w:r>
           <w:rPr>
@@ -2375,7 +2378,7 @@
       <w:pPr>
         <w:pStyle w:val="TDC1"/>
         <w:rPr>
-          <w:rFonts w:ascii="Calibri" w:hAnsi="Calibri"/>
+          <w:rFonts w:asciiTheme="minorHAnsi" w:eastAsiaTheme="minorEastAsia" w:hAnsiTheme="minorHAnsi" w:cstheme="minorBidi"/>
           <w:b w:val="0"/>
           <w:caps w:val="0"/>
           <w:noProof/>
@@ -2385,7 +2388,7 @@
           <w:lang w:eastAsia="es-CL"/>
         </w:rPr>
       </w:pPr>
-      <w:hyperlink w:anchor="_Toc528668098" w:history="1">
+      <w:hyperlink w:anchor="_Toc529043402" w:history="1">
         <w:r>
           <w:rPr>
             <w:rStyle w:val="Hipervnculo"/>
@@ -2412,7 +2415,7 @@
             <w:noProof/>
             <w:webHidden/>
           </w:rPr>
-          <w:instrText xml:space="preserve"> PAGEREF _Toc528668098 \h </w:instrText>
+          <w:instrText xml:space="preserve"> PAGEREF _Toc529043402 \h </w:instrText>
         </w:r>
         <w:r>
           <w:rPr>
@@ -2447,7 +2450,7 @@
       <w:pPr>
         <w:pStyle w:val="TDC2"/>
         <w:rPr>
-          <w:rFonts w:ascii="Calibri" w:hAnsi="Calibri"/>
+          <w:rFonts w:asciiTheme="minorHAnsi" w:eastAsiaTheme="minorEastAsia" w:hAnsiTheme="minorHAnsi" w:cstheme="minorBidi"/>
           <w:caps w:val="0"/>
           <w:noProof/>
           <w:color w:val="auto"/>
@@ -2455,7 +2458,7 @@
           <w:lang w:eastAsia="es-CL"/>
         </w:rPr>
       </w:pPr>
-      <w:hyperlink w:anchor="_Toc528668099" w:history="1">
+      <w:hyperlink w:anchor="_Toc529043403" w:history="1">
         <w:r>
           <w:rPr>
             <w:rStyle w:val="Hipervnculo"/>
@@ -2465,7 +2468,7 @@
         </w:r>
         <w:r>
           <w:rPr>
-            <w:rFonts w:ascii="Calibri" w:hAnsi="Calibri"/>
+            <w:rFonts w:asciiTheme="minorHAnsi" w:eastAsiaTheme="minorEastAsia" w:hAnsiTheme="minorHAnsi" w:cstheme="minorBidi"/>
             <w:caps w:val="0"/>
             <w:noProof/>
             <w:color w:val="auto"/>
@@ -2500,7 +2503,7 @@
             <w:noProof/>
             <w:webHidden/>
           </w:rPr>
-          <w:instrText xml:space="preserve"> PAGEREF _Toc528668099 \h </w:instrText>
+          <w:instrText xml:space="preserve"> PAGEREF _Toc529043403 \h </w:instrText>
         </w:r>
         <w:r>
           <w:rPr>
@@ -2535,14 +2538,14 @@
       <w:pPr>
         <w:pStyle w:val="TDC3"/>
         <w:rPr>
-          <w:rFonts w:ascii="Calibri" w:hAnsi="Calibri"/>
+          <w:rFonts w:asciiTheme="minorHAnsi" w:eastAsiaTheme="minorEastAsia" w:hAnsiTheme="minorHAnsi" w:cstheme="minorBidi"/>
           <w:noProof/>
           <w:color w:val="auto"/>
           <w:szCs w:val="22"/>
           <w:lang w:eastAsia="es-CL"/>
         </w:rPr>
       </w:pPr>
-      <w:hyperlink w:anchor="_Toc528668100" w:history="1">
+      <w:hyperlink w:anchor="_Toc529043404" w:history="1">
         <w:r>
           <w:rPr>
             <w:rStyle w:val="Hipervnculo"/>
@@ -2552,7 +2555,7 @@
         </w:r>
         <w:r>
           <w:rPr>
-            <w:rFonts w:ascii="Calibri" w:hAnsi="Calibri"/>
+            <w:rFonts w:asciiTheme="minorHAnsi" w:eastAsiaTheme="minorEastAsia" w:hAnsiTheme="minorHAnsi" w:cstheme="minorBidi"/>
             <w:noProof/>
             <w:color w:val="auto"/>
             <w:szCs w:val="22"/>
@@ -2586,7 +2589,7 @@
             <w:noProof/>
             <w:webHidden/>
           </w:rPr>
-          <w:instrText xml:space="preserve"> PAGEREF _Toc528668100 \h </w:instrText>
+          <w:instrText xml:space="preserve"> PAGEREF _Toc529043404 \h </w:instrText>
         </w:r>
         <w:r>
           <w:rPr>
@@ -2621,14 +2624,14 @@
       <w:pPr>
         <w:pStyle w:val="TDC3"/>
         <w:rPr>
-          <w:rFonts w:ascii="Calibri" w:hAnsi="Calibri"/>
+          <w:rFonts w:asciiTheme="minorHAnsi" w:eastAsiaTheme="minorEastAsia" w:hAnsiTheme="minorHAnsi" w:cstheme="minorBidi"/>
           <w:noProof/>
           <w:color w:val="auto"/>
           <w:szCs w:val="22"/>
           <w:lang w:eastAsia="es-CL"/>
         </w:rPr>
       </w:pPr>
-      <w:hyperlink w:anchor="_Toc528668101" w:history="1">
+      <w:hyperlink w:anchor="_Toc529043405" w:history="1">
         <w:r>
           <w:rPr>
             <w:rStyle w:val="Hipervnculo"/>
@@ -2638,7 +2641,7 @@
         </w:r>
         <w:r>
           <w:rPr>
-            <w:rFonts w:ascii="Calibri" w:hAnsi="Calibri"/>
+            <w:rFonts w:asciiTheme="minorHAnsi" w:eastAsiaTheme="minorEastAsia" w:hAnsiTheme="minorHAnsi" w:cstheme="minorBidi"/>
             <w:noProof/>
             <w:color w:val="auto"/>
             <w:szCs w:val="22"/>
@@ -2672,7 +2675,7 @@
             <w:noProof/>
             <w:webHidden/>
           </w:rPr>
-          <w:instrText xml:space="preserve"> PAGEREF _Toc528668101 \h </w:instrText>
+          <w:instrText xml:space="preserve"> PAGEREF _Toc529043405 \h </w:instrText>
         </w:r>
         <w:r>
           <w:rPr>
@@ -2707,14 +2710,14 @@
       <w:pPr>
         <w:pStyle w:val="TDC3"/>
         <w:rPr>
-          <w:rFonts w:ascii="Calibri" w:hAnsi="Calibri"/>
+          <w:rFonts w:asciiTheme="minorHAnsi" w:eastAsiaTheme="minorEastAsia" w:hAnsiTheme="minorHAnsi" w:cstheme="minorBidi"/>
           <w:noProof/>
           <w:color w:val="auto"/>
           <w:szCs w:val="22"/>
           <w:lang w:eastAsia="es-CL"/>
         </w:rPr>
       </w:pPr>
-      <w:hyperlink w:anchor="_Toc528668102" w:history="1">
+      <w:hyperlink w:anchor="_Toc529043406" w:history="1">
         <w:r>
           <w:rPr>
             <w:rStyle w:val="Hipervnculo"/>
@@ -2724,7 +2727,7 @@
         </w:r>
         <w:r>
           <w:rPr>
-            <w:rFonts w:ascii="Calibri" w:hAnsi="Calibri"/>
+            <w:rFonts w:asciiTheme="minorHAnsi" w:eastAsiaTheme="minorEastAsia" w:hAnsiTheme="minorHAnsi" w:cstheme="minorBidi"/>
             <w:noProof/>
             <w:color w:val="auto"/>
             <w:szCs w:val="22"/>
@@ -2758,7 +2761,7 @@
             <w:noProof/>
             <w:webHidden/>
           </w:rPr>
-          <w:instrText xml:space="preserve"> PAGEREF _Toc528668102 \h </w:instrText>
+          <w:instrText xml:space="preserve"> PAGEREF _Toc529043406 \h </w:instrText>
         </w:r>
         <w:r>
           <w:rPr>
@@ -2793,7 +2796,7 @@
       <w:pPr>
         <w:pStyle w:val="TDC2"/>
         <w:rPr>
-          <w:rFonts w:ascii="Calibri" w:hAnsi="Calibri"/>
+          <w:rFonts w:asciiTheme="minorHAnsi" w:eastAsiaTheme="minorEastAsia" w:hAnsiTheme="minorHAnsi" w:cstheme="minorBidi"/>
           <w:caps w:val="0"/>
           <w:noProof/>
           <w:color w:val="auto"/>
@@ -2801,7 +2804,7 @@
           <w:lang w:eastAsia="es-CL"/>
         </w:rPr>
       </w:pPr>
-      <w:hyperlink w:anchor="_Toc528668103" w:history="1">
+      <w:hyperlink w:anchor="_Toc529043407" w:history="1">
         <w:r>
           <w:rPr>
             <w:rStyle w:val="Hipervnculo"/>
@@ -2811,7 +2814,7 @@
         </w:r>
         <w:r>
           <w:rPr>
-            <w:rFonts w:ascii="Calibri" w:hAnsi="Calibri"/>
+            <w:rFonts w:asciiTheme="minorHAnsi" w:eastAsiaTheme="minorEastAsia" w:hAnsiTheme="minorHAnsi" w:cstheme="minorBidi"/>
             <w:caps w:val="0"/>
             <w:noProof/>
             <w:color w:val="auto"/>
@@ -2846,7 +2849,7 @@
             <w:noProof/>
             <w:webHidden/>
           </w:rPr>
-          <w:instrText xml:space="preserve"> PAGEREF _Toc528668103 \h </w:instrText>
+          <w:instrText xml:space="preserve"> PAGEREF _Toc529043407 \h </w:instrText>
         </w:r>
         <w:r>
           <w:rPr>
@@ -2881,14 +2884,14 @@
       <w:pPr>
         <w:pStyle w:val="TDC3"/>
         <w:rPr>
-          <w:rFonts w:ascii="Calibri" w:hAnsi="Calibri"/>
+          <w:rFonts w:asciiTheme="minorHAnsi" w:eastAsiaTheme="minorEastAsia" w:hAnsiTheme="minorHAnsi" w:cstheme="minorBidi"/>
           <w:noProof/>
           <w:color w:val="auto"/>
           <w:szCs w:val="22"/>
           <w:lang w:eastAsia="es-CL"/>
         </w:rPr>
       </w:pPr>
-      <w:hyperlink w:anchor="_Toc528668104" w:history="1">
+      <w:hyperlink w:anchor="_Toc529043408" w:history="1">
         <w:r>
           <w:rPr>
             <w:rStyle w:val="Hipervnculo"/>
@@ -2898,7 +2901,7 @@
         </w:r>
         <w:r>
           <w:rPr>
-            <w:rFonts w:ascii="Calibri" w:hAnsi="Calibri"/>
+            <w:rFonts w:asciiTheme="minorHAnsi" w:eastAsiaTheme="minorEastAsia" w:hAnsiTheme="minorHAnsi" w:cstheme="minorBidi"/>
             <w:noProof/>
             <w:color w:val="auto"/>
             <w:szCs w:val="22"/>
@@ -2932,7 +2935,7 @@
             <w:noProof/>
             <w:webHidden/>
           </w:rPr>
-          <w:instrText xml:space="preserve"> PAGEREF _Toc528668104 \h </w:instrText>
+          <w:instrText xml:space="preserve"> PAGEREF _Toc529043408 \h </w:instrText>
         </w:r>
         <w:r>
           <w:rPr>
@@ -2967,14 +2970,14 @@
       <w:pPr>
         <w:pStyle w:val="TDC3"/>
         <w:rPr>
-          <w:rFonts w:ascii="Calibri" w:hAnsi="Calibri"/>
+          <w:rFonts w:asciiTheme="minorHAnsi" w:eastAsiaTheme="minorEastAsia" w:hAnsiTheme="minorHAnsi" w:cstheme="minorBidi"/>
           <w:noProof/>
           <w:color w:val="auto"/>
           <w:szCs w:val="22"/>
           <w:lang w:eastAsia="es-CL"/>
         </w:rPr>
       </w:pPr>
-      <w:hyperlink w:anchor="_Toc528668105" w:history="1">
+      <w:hyperlink w:anchor="_Toc529043409" w:history="1">
         <w:r>
           <w:rPr>
             <w:rStyle w:val="Hipervnculo"/>
@@ -2984,7 +2987,7 @@
         </w:r>
         <w:r>
           <w:rPr>
-            <w:rFonts w:ascii="Calibri" w:hAnsi="Calibri"/>
+            <w:rFonts w:asciiTheme="minorHAnsi" w:eastAsiaTheme="minorEastAsia" w:hAnsiTheme="minorHAnsi" w:cstheme="minorBidi"/>
             <w:noProof/>
             <w:color w:val="auto"/>
             <w:szCs w:val="22"/>
@@ -3018,7 +3021,7 @@
             <w:noProof/>
             <w:webHidden/>
           </w:rPr>
-          <w:instrText xml:space="preserve"> PAGEREF _Toc528668105 \h </w:instrText>
+          <w:instrText xml:space="preserve"> PAGEREF _Toc529043409 \h </w:instrText>
         </w:r>
         <w:r>
           <w:rPr>
@@ -3053,14 +3056,14 @@
       <w:pPr>
         <w:pStyle w:val="TDC3"/>
         <w:rPr>
-          <w:rFonts w:ascii="Calibri" w:hAnsi="Calibri"/>
+          <w:rFonts w:asciiTheme="minorHAnsi" w:eastAsiaTheme="minorEastAsia" w:hAnsiTheme="minorHAnsi" w:cstheme="minorBidi"/>
           <w:noProof/>
           <w:color w:val="auto"/>
           <w:szCs w:val="22"/>
           <w:lang w:eastAsia="es-CL"/>
         </w:rPr>
       </w:pPr>
-      <w:hyperlink w:anchor="_Toc528668106" w:history="1">
+      <w:hyperlink w:anchor="_Toc529043410" w:history="1">
         <w:r>
           <w:rPr>
             <w:rStyle w:val="Hipervnculo"/>
@@ -3070,7 +3073,7 @@
         </w:r>
         <w:r>
           <w:rPr>
-            <w:rFonts w:ascii="Calibri" w:hAnsi="Calibri"/>
+            <w:rFonts w:asciiTheme="minorHAnsi" w:eastAsiaTheme="minorEastAsia" w:hAnsiTheme="minorHAnsi" w:cstheme="minorBidi"/>
             <w:noProof/>
             <w:color w:val="auto"/>
             <w:szCs w:val="22"/>
@@ -3104,7 +3107,7 @@
             <w:noProof/>
             <w:webHidden/>
           </w:rPr>
-          <w:instrText xml:space="preserve"> PAGEREF _Toc528668106 \h </w:instrText>
+          <w:instrText xml:space="preserve"> PAGEREF _Toc529043410 \h </w:instrText>
         </w:r>
         <w:r>
           <w:rPr>
@@ -3139,7 +3142,7 @@
       <w:pPr>
         <w:pStyle w:val="TDC2"/>
         <w:rPr>
-          <w:rFonts w:ascii="Calibri" w:hAnsi="Calibri"/>
+          <w:rFonts w:asciiTheme="minorHAnsi" w:eastAsiaTheme="minorEastAsia" w:hAnsiTheme="minorHAnsi" w:cstheme="minorBidi"/>
           <w:caps w:val="0"/>
           <w:noProof/>
           <w:color w:val="auto"/>
@@ -3147,7 +3150,7 @@
           <w:lang w:eastAsia="es-CL"/>
         </w:rPr>
       </w:pPr>
-      <w:hyperlink w:anchor="_Toc528668107" w:history="1">
+      <w:hyperlink w:anchor="_Toc529043411" w:history="1">
         <w:r>
           <w:rPr>
             <w:rStyle w:val="Hipervnculo"/>
@@ -3157,7 +3160,7 @@
         </w:r>
         <w:r>
           <w:rPr>
-            <w:rFonts w:ascii="Calibri" w:hAnsi="Calibri"/>
+            <w:rFonts w:asciiTheme="minorHAnsi" w:eastAsiaTheme="minorEastAsia" w:hAnsiTheme="minorHAnsi" w:cstheme="minorBidi"/>
             <w:caps w:val="0"/>
             <w:noProof/>
             <w:color w:val="auto"/>
@@ -3192,7 +3195,7 @@
             <w:noProof/>
             <w:webHidden/>
           </w:rPr>
-          <w:instrText xml:space="preserve"> PAGEREF _Toc528668107 \h </w:instrText>
+          <w:instrText xml:space="preserve"> PAGEREF _Toc529043411 \h </w:instrText>
         </w:r>
         <w:r>
           <w:rPr>
@@ -3227,14 +3230,14 @@
       <w:pPr>
         <w:pStyle w:val="TDC3"/>
         <w:rPr>
-          <w:rFonts w:ascii="Calibri" w:hAnsi="Calibri"/>
+          <w:rFonts w:asciiTheme="minorHAnsi" w:eastAsiaTheme="minorEastAsia" w:hAnsiTheme="minorHAnsi" w:cstheme="minorBidi"/>
           <w:noProof/>
           <w:color w:val="auto"/>
           <w:szCs w:val="22"/>
           <w:lang w:eastAsia="es-CL"/>
         </w:rPr>
       </w:pPr>
-      <w:hyperlink w:anchor="_Toc528668108" w:history="1">
+      <w:hyperlink w:anchor="_Toc529043412" w:history="1">
         <w:r>
           <w:rPr>
             <w:rStyle w:val="Hipervnculo"/>
@@ -3244,7 +3247,7 @@
         </w:r>
         <w:r>
           <w:rPr>
-            <w:rFonts w:ascii="Calibri" w:hAnsi="Calibri"/>
+            <w:rFonts w:asciiTheme="minorHAnsi" w:eastAsiaTheme="minorEastAsia" w:hAnsiTheme="minorHAnsi" w:cstheme="minorBidi"/>
             <w:noProof/>
             <w:color w:val="auto"/>
             <w:szCs w:val="22"/>
@@ -3278,7 +3281,7 @@
             <w:noProof/>
             <w:webHidden/>
           </w:rPr>
-          <w:instrText xml:space="preserve"> PAGEREF _Toc528668108 \h </w:instrText>
+          <w:instrText xml:space="preserve"> PAGEREF _Toc529043412 \h </w:instrText>
         </w:r>
         <w:r>
           <w:rPr>
@@ -3313,14 +3316,14 @@
       <w:pPr>
         <w:pStyle w:val="TDC3"/>
         <w:rPr>
-          <w:rFonts w:ascii="Calibri" w:hAnsi="Calibri"/>
+          <w:rFonts w:asciiTheme="minorHAnsi" w:eastAsiaTheme="minorEastAsia" w:hAnsiTheme="minorHAnsi" w:cstheme="minorBidi"/>
           <w:noProof/>
           <w:color w:val="auto"/>
           <w:szCs w:val="22"/>
           <w:lang w:eastAsia="es-CL"/>
         </w:rPr>
       </w:pPr>
-      <w:hyperlink w:anchor="_Toc528668109" w:history="1">
+      <w:hyperlink w:anchor="_Toc529043413" w:history="1">
         <w:r>
           <w:rPr>
             <w:rStyle w:val="Hipervnculo"/>
@@ -3330,7 +3333,7 @@
         </w:r>
         <w:r>
           <w:rPr>
-            <w:rFonts w:ascii="Calibri" w:hAnsi="Calibri"/>
+            <w:rFonts w:asciiTheme="minorHAnsi" w:eastAsiaTheme="minorEastAsia" w:hAnsiTheme="minorHAnsi" w:cstheme="minorBidi"/>
             <w:noProof/>
             <w:color w:val="auto"/>
             <w:szCs w:val="22"/>
@@ -3364,7 +3367,7 @@
             <w:noProof/>
             <w:webHidden/>
           </w:rPr>
-          <w:instrText xml:space="preserve"> PAGEREF _Toc528668109 \h </w:instrText>
+          <w:instrText xml:space="preserve"> PAGEREF _Toc529043413 \h </w:instrText>
         </w:r>
         <w:r>
           <w:rPr>
@@ -3399,7 +3402,7 @@
       <w:pPr>
         <w:pStyle w:val="TDC2"/>
         <w:rPr>
-          <w:rFonts w:ascii="Calibri" w:hAnsi="Calibri"/>
+          <w:rFonts w:asciiTheme="minorHAnsi" w:eastAsiaTheme="minorEastAsia" w:hAnsiTheme="minorHAnsi" w:cstheme="minorBidi"/>
           <w:caps w:val="0"/>
           <w:noProof/>
           <w:color w:val="auto"/>
@@ -3407,7 +3410,7 @@
           <w:lang w:eastAsia="es-CL"/>
         </w:rPr>
       </w:pPr>
-      <w:hyperlink w:anchor="_Toc528668110" w:history="1">
+      <w:hyperlink w:anchor="_Toc529043414" w:history="1">
         <w:r>
           <w:rPr>
             <w:rStyle w:val="Hipervnculo"/>
@@ -3417,7 +3420,7 @@
         </w:r>
         <w:r>
           <w:rPr>
-            <w:rFonts w:ascii="Calibri" w:hAnsi="Calibri"/>
+            <w:rFonts w:asciiTheme="minorHAnsi" w:eastAsiaTheme="minorEastAsia" w:hAnsiTheme="minorHAnsi" w:cstheme="minorBidi"/>
             <w:caps w:val="0"/>
             <w:noProof/>
             <w:color w:val="auto"/>
@@ -3452,7 +3455,7 @@
             <w:noProof/>
             <w:webHidden/>
           </w:rPr>
-          <w:instrText xml:space="preserve"> PAGEREF _Toc528668110 \h </w:instrText>
+          <w:instrText xml:space="preserve"> PAGEREF _Toc529043414 \h </w:instrText>
         </w:r>
         <w:r>
           <w:rPr>
@@ -3487,14 +3490,14 @@
       <w:pPr>
         <w:pStyle w:val="TDC3"/>
         <w:rPr>
-          <w:rFonts w:ascii="Calibri" w:hAnsi="Calibri"/>
+          <w:rFonts w:asciiTheme="minorHAnsi" w:eastAsiaTheme="minorEastAsia" w:hAnsiTheme="minorHAnsi" w:cstheme="minorBidi"/>
           <w:noProof/>
           <w:color w:val="auto"/>
           <w:szCs w:val="22"/>
           <w:lang w:eastAsia="es-CL"/>
         </w:rPr>
       </w:pPr>
-      <w:hyperlink w:anchor="_Toc528668111" w:history="1">
+      <w:hyperlink w:anchor="_Toc529043415" w:history="1">
         <w:r>
           <w:rPr>
             <w:rStyle w:val="Hipervnculo"/>
@@ -3504,7 +3507,7 @@
         </w:r>
         <w:r>
           <w:rPr>
-            <w:rFonts w:ascii="Calibri" w:hAnsi="Calibri"/>
+            <w:rFonts w:asciiTheme="minorHAnsi" w:eastAsiaTheme="minorEastAsia" w:hAnsiTheme="minorHAnsi" w:cstheme="minorBidi"/>
             <w:noProof/>
             <w:color w:val="auto"/>
             <w:szCs w:val="22"/>
@@ -3538,7 +3541,7 @@
             <w:noProof/>
             <w:webHidden/>
           </w:rPr>
-          <w:instrText xml:space="preserve"> PAGEREF _Toc528668111 \h </w:instrText>
+          <w:instrText xml:space="preserve"> PAGEREF _Toc529043415 \h </w:instrText>
         </w:r>
         <w:r>
           <w:rPr>
@@ -3573,14 +3576,14 @@
       <w:pPr>
         <w:pStyle w:val="TDC3"/>
         <w:rPr>
-          <w:rFonts w:ascii="Calibri" w:hAnsi="Calibri"/>
+          <w:rFonts w:asciiTheme="minorHAnsi" w:eastAsiaTheme="minorEastAsia" w:hAnsiTheme="minorHAnsi" w:cstheme="minorBidi"/>
           <w:noProof/>
           <w:color w:val="auto"/>
           <w:szCs w:val="22"/>
           <w:lang w:eastAsia="es-CL"/>
         </w:rPr>
       </w:pPr>
-      <w:hyperlink w:anchor="_Toc528668112" w:history="1">
+      <w:hyperlink w:anchor="_Toc529043416" w:history="1">
         <w:r>
           <w:rPr>
             <w:rStyle w:val="Hipervnculo"/>
@@ -3590,7 +3593,7 @@
         </w:r>
         <w:r>
           <w:rPr>
-            <w:rFonts w:ascii="Calibri" w:hAnsi="Calibri"/>
+            <w:rFonts w:asciiTheme="minorHAnsi" w:eastAsiaTheme="minorEastAsia" w:hAnsiTheme="minorHAnsi" w:cstheme="minorBidi"/>
             <w:noProof/>
             <w:color w:val="auto"/>
             <w:szCs w:val="22"/>
@@ -3624,7 +3627,7 @@
             <w:noProof/>
             <w:webHidden/>
           </w:rPr>
-          <w:instrText xml:space="preserve"> PAGEREF _Toc528668112 \h </w:instrText>
+          <w:instrText xml:space="preserve"> PAGEREF _Toc529043416 \h </w:instrText>
         </w:r>
         <w:r>
           <w:rPr>
@@ -3659,7 +3662,7 @@
       <w:pPr>
         <w:pStyle w:val="TDC2"/>
         <w:rPr>
-          <w:rFonts w:ascii="Calibri" w:hAnsi="Calibri"/>
+          <w:rFonts w:asciiTheme="minorHAnsi" w:eastAsiaTheme="minorEastAsia" w:hAnsiTheme="minorHAnsi" w:cstheme="minorBidi"/>
           <w:caps w:val="0"/>
           <w:noProof/>
           <w:color w:val="auto"/>
@@ -3667,7 +3670,7 @@
           <w:lang w:eastAsia="es-CL"/>
         </w:rPr>
       </w:pPr>
-      <w:hyperlink w:anchor="_Toc528668113" w:history="1">
+      <w:hyperlink w:anchor="_Toc529043417" w:history="1">
         <w:r>
           <w:rPr>
             <w:rStyle w:val="Hipervnculo"/>
@@ -3677,7 +3680,7 @@
         </w:r>
         <w:r>
           <w:rPr>
-            <w:rFonts w:ascii="Calibri" w:hAnsi="Calibri"/>
+            <w:rFonts w:asciiTheme="minorHAnsi" w:eastAsiaTheme="minorEastAsia" w:hAnsiTheme="minorHAnsi" w:cstheme="minorBidi"/>
             <w:caps w:val="0"/>
             <w:noProof/>
             <w:color w:val="auto"/>
@@ -3712,7 +3715,7 @@
             <w:noProof/>
             <w:webHidden/>
           </w:rPr>
-          <w:instrText xml:space="preserve"> PAGEREF _Toc528668113 \h </w:instrText>
+          <w:instrText xml:space="preserve"> PAGEREF _Toc529043417 \h </w:instrText>
         </w:r>
         <w:r>
           <w:rPr>
@@ -3747,7 +3750,7 @@
       <w:pPr>
         <w:pStyle w:val="TDC1"/>
         <w:rPr>
-          <w:rFonts w:ascii="Calibri" w:hAnsi="Calibri"/>
+          <w:rFonts w:asciiTheme="minorHAnsi" w:eastAsiaTheme="minorEastAsia" w:hAnsiTheme="minorHAnsi" w:cstheme="minorBidi"/>
           <w:b w:val="0"/>
           <w:caps w:val="0"/>
           <w:noProof/>
@@ -3757,7 +3760,7 @@
           <w:lang w:eastAsia="es-CL"/>
         </w:rPr>
       </w:pPr>
-      <w:hyperlink w:anchor="_Toc528668114" w:history="1">
+      <w:hyperlink w:anchor="_Toc529043418" w:history="1">
         <w:r>
           <w:rPr>
             <w:rStyle w:val="Hipervnculo"/>
@@ -3784,7 +3787,7 @@
             <w:noProof/>
             <w:webHidden/>
           </w:rPr>
-          <w:instrText xml:space="preserve"> PAGEREF _Toc528668114 \h </w:instrText>
+          <w:instrText xml:space="preserve"> PAGEREF _Toc529043418 \h </w:instrText>
         </w:r>
         <w:r>
           <w:rPr>
@@ -3819,7 +3822,7 @@
       <w:pPr>
         <w:pStyle w:val="TDC2"/>
         <w:rPr>
-          <w:rFonts w:ascii="Calibri" w:hAnsi="Calibri"/>
+          <w:rFonts w:asciiTheme="minorHAnsi" w:eastAsiaTheme="minorEastAsia" w:hAnsiTheme="minorHAnsi" w:cstheme="minorBidi"/>
           <w:caps w:val="0"/>
           <w:noProof/>
           <w:color w:val="auto"/>
@@ -3827,7 +3830,7 @@
           <w:lang w:eastAsia="es-CL"/>
         </w:rPr>
       </w:pPr>
-      <w:hyperlink w:anchor="_Toc528668115" w:history="1">
+      <w:hyperlink w:anchor="_Toc529043419" w:history="1">
         <w:r>
           <w:rPr>
             <w:rStyle w:val="Hipervnculo"/>
@@ -3837,7 +3840,7 @@
         </w:r>
         <w:r>
           <w:rPr>
-            <w:rFonts w:ascii="Calibri" w:hAnsi="Calibri"/>
+            <w:rFonts w:asciiTheme="minorHAnsi" w:eastAsiaTheme="minorEastAsia" w:hAnsiTheme="minorHAnsi" w:cstheme="minorBidi"/>
             <w:caps w:val="0"/>
             <w:noProof/>
             <w:color w:val="auto"/>
@@ -3872,7 +3875,7 @@
             <w:noProof/>
             <w:webHidden/>
           </w:rPr>
-          <w:instrText xml:space="preserve"> PAGEREF _Toc528668115 \h </w:instrText>
+          <w:instrText xml:space="preserve"> PAGEREF _Toc529043419 \h </w:instrText>
         </w:r>
         <w:r>
           <w:rPr>
@@ -3907,7 +3910,7 @@
       <w:pPr>
         <w:pStyle w:val="TDC2"/>
         <w:rPr>
-          <w:rFonts w:ascii="Calibri" w:hAnsi="Calibri"/>
+          <w:rFonts w:asciiTheme="minorHAnsi" w:eastAsiaTheme="minorEastAsia" w:hAnsiTheme="minorHAnsi" w:cstheme="minorBidi"/>
           <w:caps w:val="0"/>
           <w:noProof/>
           <w:color w:val="auto"/>
@@ -3915,7 +3918,7 @@
           <w:lang w:eastAsia="es-CL"/>
         </w:rPr>
       </w:pPr>
-      <w:hyperlink w:anchor="_Toc528668116" w:history="1">
+      <w:hyperlink w:anchor="_Toc529043420" w:history="1">
         <w:r>
           <w:rPr>
             <w:rStyle w:val="Hipervnculo"/>
@@ -3925,7 +3928,7 @@
         </w:r>
         <w:r>
           <w:rPr>
-            <w:rFonts w:ascii="Calibri" w:hAnsi="Calibri"/>
+            <w:rFonts w:asciiTheme="minorHAnsi" w:eastAsiaTheme="minorEastAsia" w:hAnsiTheme="minorHAnsi" w:cstheme="minorBidi"/>
             <w:caps w:val="0"/>
             <w:noProof/>
             <w:color w:val="auto"/>
@@ -3960,7 +3963,7 @@
             <w:noProof/>
             <w:webHidden/>
           </w:rPr>
-          <w:instrText xml:space="preserve"> PAGEREF _Toc528668116 \h </w:instrText>
+          <w:instrText xml:space="preserve"> PAGEREF _Toc529043420 \h </w:instrText>
         </w:r>
         <w:r>
           <w:rPr>
@@ -3995,7 +3998,7 @@
       <w:pPr>
         <w:pStyle w:val="TDC1"/>
         <w:rPr>
-          <w:rFonts w:ascii="Calibri" w:hAnsi="Calibri"/>
+          <w:rFonts w:asciiTheme="minorHAnsi" w:eastAsiaTheme="minorEastAsia" w:hAnsiTheme="minorHAnsi" w:cstheme="minorBidi"/>
           <w:b w:val="0"/>
           <w:caps w:val="0"/>
           <w:noProof/>
@@ -4005,13 +4008,13 @@
           <w:lang w:eastAsia="es-CL"/>
         </w:rPr>
       </w:pPr>
-      <w:hyperlink w:anchor="_Toc528668117" w:history="1">
+      <w:hyperlink w:anchor="_Toc529043421" w:history="1">
         <w:r>
           <w:rPr>
             <w:rStyle w:val="Hipervnculo"/>
             <w:noProof/>
           </w:rPr>
-          <w:t>Capítulo V: Bibliografía</w:t>
+          <w:t>BIBLIOGRAFÍA</w:t>
         </w:r>
         <w:r>
           <w:rPr>
@@ -4032,7 +4035,7 @@
             <w:noProof/>
             <w:webHidden/>
           </w:rPr>
-          <w:instrText xml:space="preserve"> PAGEREF _Toc528668117 \h </w:instrText>
+          <w:instrText xml:space="preserve"> PAGEREF _Toc529043421 \h </w:instrText>
         </w:r>
         <w:r>
           <w:rPr>
@@ -4067,7 +4070,7 @@
       <w:pPr>
         <w:pStyle w:val="TDC2"/>
         <w:rPr>
-          <w:rFonts w:ascii="Calibri" w:hAnsi="Calibri"/>
+          <w:rFonts w:asciiTheme="minorHAnsi" w:eastAsiaTheme="minorEastAsia" w:hAnsiTheme="minorHAnsi" w:cstheme="minorBidi"/>
           <w:caps w:val="0"/>
           <w:noProof/>
           <w:color w:val="auto"/>
@@ -4075,17 +4078,17 @@
           <w:lang w:eastAsia="es-CL"/>
         </w:rPr>
       </w:pPr>
-      <w:hyperlink w:anchor="_Toc528668118" w:history="1">
+      <w:hyperlink w:anchor="_Toc529043422" w:history="1">
         <w:r>
           <w:rPr>
             <w:rStyle w:val="Hipervnculo"/>
             <w:noProof/>
           </w:rPr>
-          <w:t>5.1</w:t>
-        </w:r>
-        <w:r>
-          <w:rPr>
-            <w:rFonts w:ascii="Calibri" w:hAnsi="Calibri"/>
+          <w:t>4.3</w:t>
+        </w:r>
+        <w:r>
+          <w:rPr>
+            <w:rFonts w:asciiTheme="minorHAnsi" w:eastAsiaTheme="minorEastAsia" w:hAnsiTheme="minorHAnsi" w:cstheme="minorBidi"/>
             <w:caps w:val="0"/>
             <w:noProof/>
             <w:color w:val="auto"/>
@@ -4120,7 +4123,7 @@
             <w:noProof/>
             <w:webHidden/>
           </w:rPr>
-          <w:instrText xml:space="preserve"> PAGEREF _Toc528668118 \h </w:instrText>
+          <w:instrText xml:space="preserve"> PAGEREF _Toc529043422 \h </w:instrText>
         </w:r>
         <w:r>
           <w:rPr>
@@ -4155,7 +4158,7 @@
       <w:pPr>
         <w:pStyle w:val="TDC2"/>
         <w:rPr>
-          <w:rFonts w:ascii="Calibri" w:hAnsi="Calibri"/>
+          <w:rFonts w:asciiTheme="minorHAnsi" w:eastAsiaTheme="minorEastAsia" w:hAnsiTheme="minorHAnsi" w:cstheme="minorBidi"/>
           <w:caps w:val="0"/>
           <w:noProof/>
           <w:color w:val="auto"/>
@@ -4163,17 +4166,17 @@
           <w:lang w:eastAsia="es-CL"/>
         </w:rPr>
       </w:pPr>
-      <w:hyperlink w:anchor="_Toc528668119" w:history="1">
+      <w:hyperlink w:anchor="_Toc529043423" w:history="1">
         <w:r>
           <w:rPr>
             <w:rStyle w:val="Hipervnculo"/>
             <w:noProof/>
           </w:rPr>
-          <w:t>5.2</w:t>
-        </w:r>
-        <w:r>
-          <w:rPr>
-            <w:rFonts w:ascii="Calibri" w:hAnsi="Calibri"/>
+          <w:t>4.4</w:t>
+        </w:r>
+        <w:r>
+          <w:rPr>
+            <w:rFonts w:asciiTheme="minorHAnsi" w:eastAsiaTheme="minorEastAsia" w:hAnsiTheme="minorHAnsi" w:cstheme="minorBidi"/>
             <w:caps w:val="0"/>
             <w:noProof/>
             <w:color w:val="auto"/>
@@ -4208,7 +4211,7 @@
             <w:noProof/>
             <w:webHidden/>
           </w:rPr>
-          <w:instrText xml:space="preserve"> PAGEREF _Toc528668119 \h </w:instrText>
+          <w:instrText xml:space="preserve"> PAGEREF _Toc529043423 \h </w:instrText>
         </w:r>
         <w:r>
           <w:rPr>
@@ -4243,7 +4246,7 @@
       <w:pPr>
         <w:pStyle w:val="TDC1"/>
         <w:rPr>
-          <w:rFonts w:ascii="Calibri" w:hAnsi="Calibri"/>
+          <w:rFonts w:asciiTheme="minorHAnsi" w:eastAsiaTheme="minorEastAsia" w:hAnsiTheme="minorHAnsi" w:cstheme="minorBidi"/>
           <w:b w:val="0"/>
           <w:caps w:val="0"/>
           <w:noProof/>
@@ -4253,13 +4256,13 @@
           <w:lang w:eastAsia="es-CL"/>
         </w:rPr>
       </w:pPr>
-      <w:hyperlink w:anchor="_Toc528668120" w:history="1">
+      <w:hyperlink w:anchor="_Toc529043424" w:history="1">
         <w:r>
           <w:rPr>
             <w:rStyle w:val="Hipervnculo"/>
             <w:noProof/>
           </w:rPr>
-          <w:t>Capítulo VI: ANEXO N° 1</w:t>
+          <w:t>ANEXOS</w:t>
         </w:r>
         <w:r>
           <w:rPr>
@@ -4280,7 +4283,7 @@
             <w:noProof/>
             <w:webHidden/>
           </w:rPr>
-          <w:instrText xml:space="preserve"> PAGEREF _Toc528668120 \h </w:instrText>
+          <w:instrText xml:space="preserve"> PAGEREF _Toc529043424 \h </w:instrText>
         </w:r>
         <w:r>
           <w:rPr>
@@ -4313,6 +4316,146 @@
     </w:p>
     <w:p>
       <w:pPr>
+        <w:pStyle w:val="TDC2"/>
+        <w:rPr>
+          <w:rFonts w:asciiTheme="minorHAnsi" w:eastAsiaTheme="minorEastAsia" w:hAnsiTheme="minorHAnsi" w:cstheme="minorBidi"/>
+          <w:caps w:val="0"/>
+          <w:noProof/>
+          <w:color w:val="auto"/>
+          <w:sz w:val="22"/>
+          <w:lang w:eastAsia="es-CL"/>
+        </w:rPr>
+      </w:pPr>
+      <w:hyperlink w:anchor="_Toc529043425" w:history="1">
+        <w:r>
+          <w:rPr>
+            <w:rStyle w:val="Hipervnculo"/>
+            <w:noProof/>
+          </w:rPr>
+          <w:t>ANEXO N° 1: Acta Reunión de Validación del Manual</w:t>
+        </w:r>
+        <w:r>
+          <w:rPr>
+            <w:noProof/>
+            <w:webHidden/>
+          </w:rPr>
+          <w:tab/>
+        </w:r>
+        <w:r>
+          <w:rPr>
+            <w:noProof/>
+            <w:webHidden/>
+          </w:rPr>
+          <w:fldChar w:fldCharType="begin"/>
+        </w:r>
+        <w:r>
+          <w:rPr>
+            <w:noProof/>
+            <w:webHidden/>
+          </w:rPr>
+          <w:instrText xml:space="preserve"> PAGEREF _Toc529043425 \h </w:instrText>
+        </w:r>
+        <w:r>
+          <w:rPr>
+            <w:noProof/>
+            <w:webHidden/>
+          </w:rPr>
+        </w:r>
+        <w:r>
+          <w:rPr>
+            <w:noProof/>
+            <w:webHidden/>
+          </w:rPr>
+          <w:fldChar w:fldCharType="separate"/>
+        </w:r>
+        <w:r>
+          <w:rPr>
+            <w:noProof/>
+            <w:webHidden/>
+          </w:rPr>
+          <w:t>70</w:t>
+        </w:r>
+        <w:r>
+          <w:rPr>
+            <w:noProof/>
+            <w:webHidden/>
+          </w:rPr>
+          <w:fldChar w:fldCharType="end"/>
+        </w:r>
+      </w:hyperlink>
+    </w:p>
+    <w:p>
+      <w:pPr>
+        <w:pStyle w:val="TDC2"/>
+        <w:rPr>
+          <w:rFonts w:asciiTheme="minorHAnsi" w:eastAsiaTheme="minorEastAsia" w:hAnsiTheme="minorHAnsi" w:cstheme="minorBidi"/>
+          <w:caps w:val="0"/>
+          <w:noProof/>
+          <w:color w:val="auto"/>
+          <w:sz w:val="22"/>
+          <w:lang w:eastAsia="es-CL"/>
+        </w:rPr>
+      </w:pPr>
+      <w:hyperlink w:anchor="_Toc529043426" w:history="1">
+        <w:r>
+          <w:rPr>
+            <w:rStyle w:val="Hipervnculo"/>
+            <w:noProof/>
+          </w:rPr>
+          <w:t>ANEXO N° 2: Manual de Buenas Prácticas</w:t>
+        </w:r>
+        <w:r>
+          <w:rPr>
+            <w:noProof/>
+            <w:webHidden/>
+          </w:rPr>
+          <w:tab/>
+        </w:r>
+        <w:r>
+          <w:rPr>
+            <w:noProof/>
+            <w:webHidden/>
+          </w:rPr>
+          <w:fldChar w:fldCharType="begin"/>
+        </w:r>
+        <w:r>
+          <w:rPr>
+            <w:noProof/>
+            <w:webHidden/>
+          </w:rPr>
+          <w:instrText xml:space="preserve"> PAGEREF _Toc529043426 \h </w:instrText>
+        </w:r>
+        <w:r>
+          <w:rPr>
+            <w:noProof/>
+            <w:webHidden/>
+          </w:rPr>
+        </w:r>
+        <w:r>
+          <w:rPr>
+            <w:noProof/>
+            <w:webHidden/>
+          </w:rPr>
+          <w:fldChar w:fldCharType="separate"/>
+        </w:r>
+        <w:r>
+          <w:rPr>
+            <w:noProof/>
+            <w:webHidden/>
+          </w:rPr>
+          <w:t>71</w:t>
+        </w:r>
+        <w:r>
+          <w:rPr>
+            <w:noProof/>
+            <w:webHidden/>
+          </w:rPr>
+          <w:fldChar w:fldCharType="end"/>
+        </w:r>
+      </w:hyperlink>
+    </w:p>
+    <w:p>
+      <w:pPr>
         <w:spacing w:line="240" w:lineRule="auto"/>
         <w:rPr>
           <w:b/>
@@ -4327,7 +4470,32 @@
     </w:p>
     <w:p>
       <w:pPr>
+        <w:spacing w:line="240" w:lineRule="auto"/>
+        <w:rPr>
+          <w:b/>
+        </w:rPr>
+      </w:pPr>
+      <w:bookmarkStart w:id="6" w:name="_GoBack"/>
+      <w:bookmarkEnd w:id="6"/>
+    </w:p>
+    <w:p>
+      <w:pPr>
         <w:jc w:val="center"/>
+      </w:pPr>
+    </w:p>
+    <w:p>
+      <w:pPr>
+        <w:jc w:val="center"/>
+      </w:pPr>
+    </w:p>
+    <w:p>
+      <w:pPr>
+        <w:jc w:val="center"/>
+      </w:pPr>
+    </w:p>
+    <w:p>
+      <w:pPr>
+        <w:jc w:val="center"/>
         <w:rPr>
           <w:b/>
         </w:rPr>
@@ -4335,8 +4503,8 @@
       <w:r>
         <w:br w:type="page"/>
       </w:r>
-      <w:bookmarkStart w:id="6" w:name="_Toc525761444"/>
-      <w:bookmarkStart w:id="7" w:name="_Toc525761487"/>
+      <w:bookmarkStart w:id="7" w:name="_Toc525761444"/>
+      <w:bookmarkStart w:id="8" w:name="_Toc525761487"/>
       <w:r>
         <w:rPr>
           <w:b/>
@@ -4345,8 +4513,8 @@
         <w:lastRenderedPageBreak/>
         <w:t>RESUMEN</w:t>
       </w:r>
-      <w:bookmarkEnd w:id="6"/>
       <w:bookmarkEnd w:id="7"/>
+      <w:bookmarkEnd w:id="8"/>
     </w:p>
     <w:p>
       <w:pPr>
@@ -4365,8 +4533,8 @@
       <w:r>
         <w:br w:type="page"/>
       </w:r>
-      <w:bookmarkStart w:id="8" w:name="_Toc525761445"/>
-      <w:bookmarkStart w:id="9" w:name="_Toc528668077"/>
+      <w:bookmarkStart w:id="9" w:name="_Toc525761445"/>
+      <w:bookmarkStart w:id="10" w:name="_Toc529043381"/>
       <w:r>
         <w:lastRenderedPageBreak/>
         <w:t>Int</w:t>
@@ -4374,21 +4542,21 @@
       <w:r>
         <w:t>roducción</w:t>
       </w:r>
-      <w:bookmarkEnd w:id="8"/>
       <w:bookmarkEnd w:id="9"/>
+      <w:bookmarkEnd w:id="10"/>
     </w:p>
     <w:p/>
     <w:p>
       <w:pPr>
         <w:pStyle w:val="Ttulo2"/>
       </w:pPr>
-      <w:bookmarkStart w:id="10" w:name="_Toc525761446"/>
-      <w:bookmarkStart w:id="11" w:name="_Toc528668078"/>
+      <w:bookmarkStart w:id="11" w:name="_Toc525761446"/>
+      <w:bookmarkStart w:id="12" w:name="_Toc529043382"/>
       <w:r>
         <w:t>Generalidades</w:t>
       </w:r>
-      <w:bookmarkEnd w:id="10"/>
       <w:bookmarkEnd w:id="11"/>
+      <w:bookmarkEnd w:id="12"/>
     </w:p>
     <w:p>
       <w:r>
@@ -4558,8 +4726,8 @@
       <w:r>
         <w:br w:type="page"/>
       </w:r>
-      <w:bookmarkStart w:id="12" w:name="_Toc525761447"/>
-      <w:bookmarkStart w:id="13" w:name="_Toc528668079"/>
+      <w:bookmarkStart w:id="13" w:name="_Toc525761447"/>
+      <w:bookmarkStart w:id="14" w:name="_Toc529043383"/>
       <w:r>
         <w:lastRenderedPageBreak/>
         <w:t>Descripción de</w:t>
@@ -4573,18 +4741,18 @@
       <w:r>
         <w:t>a Empresa</w:t>
       </w:r>
-      <w:bookmarkEnd w:id="12"/>
       <w:bookmarkEnd w:id="13"/>
+      <w:bookmarkEnd w:id="14"/>
     </w:p>
     <w:p>
       <w:pPr>
         <w:pStyle w:val="Ttulo3"/>
       </w:pPr>
-      <w:bookmarkStart w:id="14" w:name="_Toc528668080"/>
+      <w:bookmarkStart w:id="15" w:name="_Toc529043384"/>
       <w:r>
         <w:t>Reseña</w:t>
       </w:r>
-      <w:bookmarkEnd w:id="14"/>
+      <w:bookmarkEnd w:id="15"/>
     </w:p>
     <w:p>
       <w:r>
@@ -4890,12 +5058,12 @@
       <w:r>
         <w:br w:type="page"/>
       </w:r>
-      <w:bookmarkStart w:id="15" w:name="_Toc528668081"/>
+      <w:bookmarkStart w:id="16" w:name="_Toc529043385"/>
       <w:r>
         <w:lastRenderedPageBreak/>
         <w:t>Aspectos Estratégicos</w:t>
       </w:r>
-      <w:bookmarkEnd w:id="15"/>
+      <w:bookmarkEnd w:id="16"/>
     </w:p>
     <w:p>
       <w:r>
@@ -5983,12 +6151,12 @@
       <w:r>
         <w:br w:type="page"/>
       </w:r>
-      <w:bookmarkStart w:id="16" w:name="_Toc528668082"/>
+      <w:bookmarkStart w:id="17" w:name="_Toc529043386"/>
       <w:r>
         <w:lastRenderedPageBreak/>
         <w:t>Centros de Negocios</w:t>
       </w:r>
-      <w:bookmarkEnd w:id="16"/>
+      <w:bookmarkEnd w:id="17"/>
     </w:p>
     <w:p>
       <w:r>
@@ -6070,7 +6238,15 @@
         <w:t>“Centro de Negocios Mayoristas”,</w:t>
       </w:r>
       <w:r>
-        <w:t xml:space="preserve"> se refiere a las empresas que operan en los Recintos Amurallados I y II, como también en el Barrio Industrial de la Zona Franca. Corresponde al centro neurálgico de la actividad comercial realizada por las empresas usuarias, como también la línea de facturación más significativa para ZOFRI S.A. producto del arriendo por mt2 de cada galpón o terreno asignado. Mientras mayor sea el nivel de ocupación de los terrenos de Zofri, más elevado serán los ingresos de la compañía.</w:t>
+        <w:t xml:space="preserve"> se refiere a las empresas que operan en los Recintos Amurallados I y II, como también en el Barrio Industrial de la Zona Franca. Corresponde al centro neurálgico de la actividad comercial realizada por las empresas usuarias, como también la línea de facturación más significativa para ZOFRI S.A. producto del arriendo por mt2 de cada galpón o terreno asignado. Mientras mayor sea el nivel de ocupación de los terrenos de </w:t>
+      </w:r>
+      <w:proofErr w:type="spellStart"/>
+      <w:r>
+        <w:t>Zofri</w:t>
+      </w:r>
+      <w:proofErr w:type="spellEnd"/>
+      <w:r>
+        <w:t>, más elevado serán los ingresos de la compañía.</w:t>
       </w:r>
       <w:r>
         <w:t xml:space="preserve"> </w:t>
@@ -6107,7 +6283,7 @@
         </w:rPr>
         <w:lastRenderedPageBreak/>
         <w:pict w14:anchorId="34537D21">
-          <v:shape id="_x0000_s1201" type="#_x0000_t75" style="position:absolute;left:0;text-align:left;margin-left:0;margin-top:-60.4pt;width:442.85pt;height:625.8pt;z-index:-7;mso-position-horizontal:center;mso-position-horizontal-relative:text;mso-position-vertical:absolute;mso-position-vertical-relative:text">
+          <v:shape id="_x0000_s1201" type="#_x0000_t75" style="position:absolute;left:0;text-align:left;margin-left:0;margin-top:-60.4pt;width:442.85pt;height:625.8pt;z-index:-251657728;mso-position-horizontal:center;mso-position-horizontal-relative:text;mso-position-vertical:absolute;mso-position-vertical-relative:text">
             <v:imagedata r:id="rId9" o:title="PLANO_BBII__2018_1"/>
           </v:shape>
         </w:pict>
@@ -6171,7 +6347,7 @@
           <w:noProof/>
         </w:rPr>
         <w:pict w14:anchorId="223AF82F">
-          <v:shape id="_x0000_s1202" type="#_x0000_t75" style="position:absolute;left:0;text-align:left;margin-left:0;margin-top:121.5pt;width:465.15pt;height:348.85pt;z-index:-6;mso-position-horizontal:center;mso-position-horizontal-relative:text;mso-position-vertical-relative:text">
+          <v:shape id="_x0000_s1202" type="#_x0000_t75" style="position:absolute;left:0;text-align:left;margin-left:0;margin-top:121.5pt;width:465.15pt;height:348.85pt;z-index:-251656704;mso-position-horizontal:center;mso-position-horizontal-relative:text;mso-position-vertical-relative:text">
             <v:imagedata r:id="rId10" o:title="UBICACION_BODEGAS_CLZ_1"/>
           </v:shape>
         </w:pict>
@@ -6259,7 +6435,7 @@
           <w:noProof/>
         </w:rPr>
         <w:pict w14:anchorId="64B92235">
-          <v:shape id="_x0000_s1205" type="#_x0000_t75" style="position:absolute;left:0;text-align:left;margin-left:0;margin-top:12.55pt;width:451.45pt;height:393.85pt;z-index:6;mso-position-horizontal:center;mso-position-horizontal-relative:text;mso-position-vertical-relative:text" stroked="t" strokeweight="1.5pt">
+          <v:shape id="_x0000_s1205" type="#_x0000_t75" style="position:absolute;left:0;text-align:left;margin-left:0;margin-top:12.55pt;width:451.45pt;height:393.85pt;z-index:251655680;mso-position-horizontal:center;mso-position-horizontal-relative:text;mso-position-vertical-relative:text" stroked="t" strokeweight="1.5pt">
             <v:imagedata r:id="rId11" o:title="CENTRO_COMERCIAL_2017_nivel1"/>
           </v:shape>
         </w:pict>
@@ -6421,7 +6597,15 @@
         <w:t xml:space="preserve">1er. Nivel </w:t>
       </w:r>
       <w:r>
-        <w:t>del Mall Comercial de Zofri (fuente: Subgerencia de Infraestructura, ZOFRI S.A.)</w:t>
+        <w:t xml:space="preserve">del Mall Comercial de </w:t>
+      </w:r>
+      <w:proofErr w:type="spellStart"/>
+      <w:r>
+        <w:t>Zofri</w:t>
+      </w:r>
+      <w:proofErr w:type="spellEnd"/>
+      <w:r>
+        <w:t xml:space="preserve"> (fuente: Subgerencia de Infraestructura, ZOFRI S.A.)</w:t>
       </w:r>
     </w:p>
     <w:p>
@@ -6431,7 +6615,7 @@
         </w:rPr>
         <w:lastRenderedPageBreak/>
         <w:pict w14:anchorId="7E4AC2A1">
-          <v:shape id="_x0000_s1206" type="#_x0000_t75" style="position:absolute;left:0;text-align:left;margin-left:0;margin-top:-.3pt;width:413.2pt;height:422.4pt;z-index:7;mso-position-horizontal:center;mso-position-horizontal-relative:text;mso-position-vertical-relative:text" stroked="t" strokeweight="1.5pt">
+          <v:shape id="_x0000_s1206" type="#_x0000_t75" style="position:absolute;left:0;text-align:left;margin-left:0;margin-top:-.3pt;width:413.2pt;height:422.4pt;z-index:251656704;mso-position-horizontal:center;mso-position-horizontal-relative:text;mso-position-vertical-relative:text" stroked="t" strokeweight="1.5pt">
             <v:imagedata r:id="rId12" o:title="CENTRO_COMERCIAL_2017_nivel2"/>
           </v:shape>
         </w:pict>
@@ -6468,7 +6652,15 @@
         <w:t>2do</w:t>
       </w:r>
       <w:r>
-        <w:t>. Nivel del Mall Comercial de Zofri (fuente: Subgerencia de Infraestructura, ZOFRI S.A.)</w:t>
+        <w:t xml:space="preserve">. Nivel del Mall Comercial de </w:t>
+      </w:r>
+      <w:proofErr w:type="spellStart"/>
+      <w:r>
+        <w:t>Zofri</w:t>
+      </w:r>
+      <w:proofErr w:type="spellEnd"/>
+      <w:r>
+        <w:t xml:space="preserve"> (fuente: Subgerencia de Infraestructura, ZOFRI S.A.)</w:t>
       </w:r>
     </w:p>
     <w:p/>
@@ -6514,7 +6706,7 @@
           <w:noProof/>
         </w:rPr>
         <w:pict w14:anchorId="4E40F384">
-          <v:shape id="_x0000_s1217" type="#_x0000_t75" style="position:absolute;left:0;text-align:left;margin-left:-18.15pt;margin-top:23.1pt;width:505.4pt;height:322.3pt;z-index:-4;mso-position-horizontal-relative:text;mso-position-vertical-relative:text" stroked="t" strokeweight="1.5pt">
+          <v:shape id="_x0000_s1217" type="#_x0000_t75" style="position:absolute;left:0;text-align:left;margin-left:-18.15pt;margin-top:23.1pt;width:505.4pt;height:322.3pt;z-index:-251654656;mso-position-horizontal-relative:text;mso-position-vertical-relative:text" stroked="t" strokeweight="1.5pt">
             <v:imagedata r:id="rId13" o:title="Plano_PEZAH_OCT_2018"/>
           </v:shape>
         </w:pict>
@@ -6595,7 +6787,7 @@
           <w:noProof/>
         </w:rPr>
         <w:pict w14:anchorId="541BBE03">
-          <v:shape id="_x0000_s1218" type="#_x0000_t75" style="position:absolute;left:0;text-align:left;margin-left:-25.05pt;margin-top:23.1pt;width:511.6pt;height:289.95pt;z-index:8;mso-position-horizontal-relative:text;mso-position-vertical-relative:text" stroked="t" strokeweight="1.5pt">
+          <v:shape id="_x0000_s1218" type="#_x0000_t75" style="position:absolute;left:0;text-align:left;margin-left:-25.05pt;margin-top:23.1pt;width:511.6pt;height:289.95pt;z-index:251657728;mso-position-horizontal-relative:text;mso-position-vertical-relative:text" stroked="t" strokeweight="1.5pt">
             <v:imagedata r:id="rId14" o:title="Plano_PICH_OCT_2018"/>
           </v:shape>
         </w:pict>
@@ -6640,12 +6832,12 @@
       <w:r>
         <w:br w:type="page"/>
       </w:r>
-      <w:bookmarkStart w:id="17" w:name="_Toc528668083"/>
+      <w:bookmarkStart w:id="18" w:name="_Toc529043387"/>
       <w:r>
         <w:lastRenderedPageBreak/>
         <w:t>Dotación</w:t>
       </w:r>
-      <w:bookmarkEnd w:id="17"/>
+      <w:bookmarkEnd w:id="18"/>
     </w:p>
     <w:p>
       <w:r>
@@ -8757,12 +8949,12 @@
       <w:r>
         <w:br w:type="page"/>
       </w:r>
-      <w:bookmarkStart w:id="18" w:name="_Toc528668084"/>
+      <w:bookmarkStart w:id="19" w:name="_Toc529043388"/>
       <w:r>
         <w:lastRenderedPageBreak/>
         <w:t>Estructura Organizacional</w:t>
       </w:r>
-      <w:bookmarkEnd w:id="18"/>
+      <w:bookmarkEnd w:id="19"/>
     </w:p>
     <w:p>
       <w:r>
@@ -8770,7 +8962,7 @@
           <w:noProof/>
         </w:rPr>
         <w:pict w14:anchorId="018B777C">
-          <v:group id="_x0000_s1081" editas="orgchart" style="position:absolute;left:0;text-align:left;margin-left:-7.65pt;margin-top:20.6pt;width:457.5pt;height:498pt;z-index:2" coordorigin="3561,2430" coordsize="9358,11519">
+          <v:group id="_x0000_s1081" editas="orgchart" style="position:absolute;left:0;text-align:left;margin-left:-7.65pt;margin-top:20.6pt;width:457.5pt;height:498pt;z-index:251651584" coordorigin="3561,2430" coordsize="9358,11519">
             <o:lock v:ext="edit" aspectratio="t"/>
             <o:diagram v:ext="edit" dgmstyle="1" dgmscalex="64080" dgmscaley="56667" dgmfontsize="10" constrainbounds="0,0,0,0" autoformat="t">
               <o:relationtable v:ext="edit">
@@ -9855,7 +10047,7 @@
         </w:numPr>
         <w:ind w:left="851" w:hanging="851"/>
       </w:pPr>
-      <w:bookmarkStart w:id="19" w:name="_Toc525761448"/>
+      <w:bookmarkStart w:id="20" w:name="_Toc525761448"/>
     </w:p>
     <w:p/>
     <w:p/>
@@ -9933,6 +10125,7 @@
       <w:pPr>
         <w:sectPr>
           <w:footerReference w:type="default" r:id="rId16"/>
+          <w:type w:val="continuous"/>
           <w:pgSz w:w="12242" w:h="15842" w:code="122"/>
           <w:pgMar w:top="1701" w:right="2268" w:bottom="2268" w:left="1701" w:header="709" w:footer="709" w:gutter="0"/>
           <w:cols w:space="708"/>
@@ -9945,13 +10138,13 @@
       <w:pPr>
         <w:pStyle w:val="Ttulo2"/>
       </w:pPr>
-      <w:bookmarkStart w:id="20" w:name="_Toc528668085"/>
+      <w:bookmarkStart w:id="21" w:name="_Toc529043389"/>
       <w:r>
         <w:lastRenderedPageBreak/>
         <w:t>Descripción del Tema</w:t>
       </w:r>
-      <w:bookmarkEnd w:id="19"/>
       <w:bookmarkEnd w:id="20"/>
+      <w:bookmarkEnd w:id="21"/>
     </w:p>
     <w:p>
       <w:r>
@@ -10250,17 +10443,17 @@
       <w:pPr>
         <w:pStyle w:val="Ttulo2"/>
       </w:pPr>
-      <w:bookmarkStart w:id="21" w:name="_Toc525761449"/>
+      <w:bookmarkStart w:id="22" w:name="_Toc525761449"/>
       <w:r>
         <w:br w:type="page"/>
       </w:r>
-      <w:bookmarkStart w:id="22" w:name="_Toc528668086"/>
+      <w:bookmarkStart w:id="23" w:name="_Toc529043390"/>
       <w:r>
         <w:lastRenderedPageBreak/>
         <w:t>Objetivos</w:t>
       </w:r>
-      <w:bookmarkEnd w:id="21"/>
       <w:bookmarkEnd w:id="22"/>
+      <w:bookmarkEnd w:id="23"/>
     </w:p>
     <w:p>
       <w:r>
@@ -10272,13 +10465,13 @@
       <w:pPr>
         <w:pStyle w:val="Ttulo3"/>
       </w:pPr>
-      <w:bookmarkStart w:id="23" w:name="_Toc525761450"/>
-      <w:bookmarkStart w:id="24" w:name="_Toc528668087"/>
+      <w:bookmarkStart w:id="24" w:name="_Toc525761450"/>
+      <w:bookmarkStart w:id="25" w:name="_Toc529043391"/>
       <w:r>
         <w:t>Objetivo General</w:t>
       </w:r>
-      <w:bookmarkEnd w:id="23"/>
       <w:bookmarkEnd w:id="24"/>
+      <w:bookmarkEnd w:id="25"/>
     </w:p>
     <w:p>
       <w:r>
@@ -10290,13 +10483,13 @@
       <w:pPr>
         <w:pStyle w:val="Ttulo3"/>
       </w:pPr>
-      <w:bookmarkStart w:id="25" w:name="_Toc525761451"/>
-      <w:bookmarkStart w:id="26" w:name="_Toc528668088"/>
+      <w:bookmarkStart w:id="26" w:name="_Toc525761451"/>
+      <w:bookmarkStart w:id="27" w:name="_Toc529043392"/>
       <w:r>
         <w:t>Objetivos Específicos</w:t>
       </w:r>
-      <w:bookmarkEnd w:id="25"/>
       <w:bookmarkEnd w:id="26"/>
+      <w:bookmarkEnd w:id="27"/>
     </w:p>
     <w:p>
       <w:r>
@@ -10475,26 +10668,26 @@
       <w:r>
         <w:br w:type="page"/>
       </w:r>
-      <w:bookmarkStart w:id="27" w:name="_Toc525761452"/>
-      <w:bookmarkStart w:id="28" w:name="_Toc528668089"/>
+      <w:bookmarkStart w:id="28" w:name="_Toc525761452"/>
+      <w:bookmarkStart w:id="29" w:name="_Toc529043393"/>
       <w:r>
         <w:lastRenderedPageBreak/>
         <w:t>Marco Teórico</w:t>
       </w:r>
-      <w:bookmarkEnd w:id="27"/>
       <w:bookmarkEnd w:id="28"/>
+      <w:bookmarkEnd w:id="29"/>
     </w:p>
     <w:p/>
     <w:p>
       <w:pPr>
         <w:pStyle w:val="Ttulo2"/>
       </w:pPr>
-      <w:bookmarkStart w:id="29" w:name="_Toc528668090"/>
       <w:bookmarkStart w:id="30" w:name="_Toc525761453"/>
+      <w:bookmarkStart w:id="31" w:name="_Toc529043394"/>
       <w:r>
         <w:t>Gestión de Proyectos Informáticos</w:t>
       </w:r>
-      <w:bookmarkEnd w:id="29"/>
+      <w:bookmarkEnd w:id="31"/>
     </w:p>
     <w:p>
       <w:pPr>
@@ -10687,7 +10880,7 @@
       <w:r>
         <w:br w:type="page"/>
       </w:r>
-      <w:bookmarkStart w:id="31" w:name="_Toc528668091"/>
+      <w:bookmarkStart w:id="32" w:name="_Toc529043395"/>
       <w:r>
         <w:lastRenderedPageBreak/>
         <w:t>CMMI</w:t>
@@ -10698,7 +10891,7 @@
         </w:rPr>
         <w:footnoteReference w:id="3"/>
       </w:r>
-      <w:bookmarkEnd w:id="31"/>
+      <w:bookmarkEnd w:id="32"/>
     </w:p>
     <w:p>
       <w:r>
@@ -11240,21 +11433,21 @@
       <w:r>
         <w:br w:type="page"/>
       </w:r>
-      <w:bookmarkStart w:id="32" w:name="_Toc525761454"/>
-      <w:bookmarkStart w:id="33" w:name="_Toc528668092"/>
+      <w:bookmarkStart w:id="33" w:name="_Toc525761454"/>
+      <w:bookmarkStart w:id="34" w:name="_Toc529043396"/>
       <w:bookmarkEnd w:id="30"/>
       <w:r>
         <w:lastRenderedPageBreak/>
         <w:t>Guía del PMBOK</w:t>
       </w:r>
-      <w:bookmarkEnd w:id="32"/>
+      <w:bookmarkEnd w:id="33"/>
       <w:r>
         <w:rPr>
           <w:rStyle w:val="Refdenotaalpie"/>
         </w:rPr>
         <w:footnoteReference w:id="4"/>
       </w:r>
-      <w:bookmarkEnd w:id="33"/>
+      <w:bookmarkEnd w:id="34"/>
     </w:p>
     <w:p>
       <w:r>
@@ -12252,7 +12445,7 @@
           <w:noProof/>
         </w:rPr>
         <w:pict w14:anchorId="2B3A651F">
-          <v:shape id="_x0000_s1138" type="#_x0000_t75" style="position:absolute;left:0;text-align:left;margin-left:-.2pt;margin-top:6.9pt;width:413.75pt;height:433.6pt;z-index:4;visibility:visible;mso-wrap-style:square;mso-position-horizontal-relative:text;mso-position-vertical-relative:text">
+          <v:shape id="_x0000_s1138" type="#_x0000_t75" style="position:absolute;left:0;text-align:left;margin-left:-.2pt;margin-top:6.9pt;width:413.75pt;height:433.6pt;z-index:251653632;visibility:visible;mso-wrap-style:square;mso-position-horizontal-relative:text;mso-position-vertical-relative:text">
             <v:imagedata r:id="rId17" o:title=""/>
           </v:shape>
         </w:pict>
@@ -12318,14 +12511,14 @@
       <w:r>
         <w:br w:type="page"/>
       </w:r>
-      <w:bookmarkStart w:id="34" w:name="_Toc308398436"/>
-      <w:bookmarkStart w:id="35" w:name="_Toc528668093"/>
+      <w:bookmarkStart w:id="35" w:name="_Toc308398436"/>
+      <w:bookmarkStart w:id="36" w:name="_Toc529043397"/>
       <w:r>
         <w:lastRenderedPageBreak/>
         <w:t>Grupos de Procesos de la Dirección de Proyectos</w:t>
       </w:r>
-      <w:bookmarkEnd w:id="34"/>
       <w:bookmarkEnd w:id="35"/>
+      <w:bookmarkEnd w:id="36"/>
     </w:p>
     <w:p>
       <w:r>
@@ -12718,13 +12911,13 @@
       <w:pPr>
         <w:pStyle w:val="Ttulo3"/>
       </w:pPr>
-      <w:bookmarkStart w:id="36" w:name="_Toc308398437"/>
-      <w:bookmarkStart w:id="37" w:name="_Toc528668094"/>
+      <w:bookmarkStart w:id="37" w:name="_Toc308398437"/>
+      <w:bookmarkStart w:id="38" w:name="_Toc529043398"/>
       <w:r>
         <w:t>Áreas de Conocimiento de la Dirección de Proyectos</w:t>
       </w:r>
-      <w:bookmarkEnd w:id="36"/>
       <w:bookmarkEnd w:id="37"/>
+      <w:bookmarkEnd w:id="38"/>
     </w:p>
     <w:p>
       <w:pPr>
@@ -13462,7 +13655,7 @@
           <w:noProof/>
         </w:rPr>
         <w:pict w14:anchorId="14012023">
-          <v:shape id="_x0000_s1215" type="#_x0000_t75" style="position:absolute;left:0;text-align:left;margin-left:0;margin-top:54.6pt;width:441.4pt;height:508.2pt;z-index:-5;mso-position-horizontal:center;mso-position-horizontal-relative:text;mso-position-vertical-relative:text">
+          <v:shape id="_x0000_s1215" type="#_x0000_t75" style="position:absolute;left:0;text-align:left;margin-left:0;margin-top:54.6pt;width:441.4pt;height:508.2pt;z-index:-251655680;mso-position-horizontal:center;mso-position-horizontal-relative:text;mso-position-vertical-relative:text">
             <v:imagedata r:id="rId18" o:title="TablaAreasConocimientoVsGrupos_1"/>
           </v:shape>
         </w:pict>
@@ -13659,7 +13852,7 @@
       <w:pPr>
         <w:pStyle w:val="Grfico1"/>
       </w:pPr>
-      <w:bookmarkStart w:id="38" w:name="_Toc525761455"/>
+      <w:bookmarkStart w:id="39" w:name="_Toc525761455"/>
       <w:r>
         <w:t>Relación entre l</w:t>
       </w:r>
@@ -13689,13 +13882,13 @@
       <w:r>
         <w:br w:type="page"/>
       </w:r>
-      <w:bookmarkStart w:id="39" w:name="_Toc528668095"/>
+      <w:bookmarkStart w:id="40" w:name="_Toc529043399"/>
       <w:r>
         <w:lastRenderedPageBreak/>
         <w:t>Buenas Prácticas</w:t>
       </w:r>
-      <w:bookmarkEnd w:id="38"/>
       <w:bookmarkEnd w:id="39"/>
+      <w:bookmarkEnd w:id="40"/>
     </w:p>
     <w:p>
       <w:r>
@@ -13788,12 +13981,12 @@
         </w:rPr>
         <w:br w:type="page"/>
       </w:r>
-      <w:bookmarkStart w:id="40" w:name="_Toc528668096"/>
+      <w:bookmarkStart w:id="41" w:name="_Toc529043400"/>
       <w:r>
         <w:lastRenderedPageBreak/>
         <w:t>Mejora Continua</w:t>
       </w:r>
-      <w:bookmarkEnd w:id="40"/>
+      <w:bookmarkEnd w:id="41"/>
     </w:p>
     <w:p>
       <w:r>
@@ -13824,7 +14017,7 @@
           <w:noProof/>
         </w:rPr>
         <w:pict w14:anchorId="61D816CE">
-          <v:group id="_x0000_s1125" editas="cycle" style="position:absolute;left:0;text-align:left;margin-left:0;margin-top:-4.8pt;width:293.15pt;height:248.6pt;z-index:3;mso-position-horizontal:center" coordorigin="1804,3185" coordsize="8640,8640">
+          <v:group id="_x0000_s1125" editas="cycle" style="position:absolute;left:0;text-align:left;margin-left:0;margin-top:-4.8pt;width:293.15pt;height:248.6pt;z-index:251652608;mso-position-horizontal:center" coordorigin="1804,3185" coordsize="8640,8640">
             <o:lock v:ext="edit" aspectratio="t"/>
             <o:diagram v:ext="edit" dgmstyle="17" dgmscalex="44472" dgmscaley="37714" dgmfontsize="6" constrainbounds="2452,3833,9796,11177" autoformat="t">
               <o:relationtable v:ext="edit">
@@ -14579,12 +14772,12 @@
       <w:r>
         <w:br w:type="page"/>
       </w:r>
-      <w:bookmarkStart w:id="41" w:name="_Toc528668097"/>
+      <w:bookmarkStart w:id="42" w:name="_Toc529043401"/>
       <w:r>
         <w:lastRenderedPageBreak/>
         <w:t>Factores Críticos</w:t>
       </w:r>
-      <w:bookmarkEnd w:id="41"/>
+      <w:bookmarkEnd w:id="42"/>
     </w:p>
     <w:p>
       <w:pPr>
@@ -16583,27 +16776,27 @@
       <w:r>
         <w:br w:type="page"/>
       </w:r>
-      <w:bookmarkStart w:id="42" w:name="_Toc525761456"/>
-      <w:bookmarkStart w:id="43" w:name="_Toc528668098"/>
+      <w:bookmarkStart w:id="43" w:name="_Toc525761456"/>
+      <w:bookmarkStart w:id="44" w:name="_Toc529043402"/>
       <w:r>
         <w:lastRenderedPageBreak/>
         <w:t>Desarrollo</w:t>
       </w:r>
-      <w:bookmarkEnd w:id="42"/>
       <w:bookmarkEnd w:id="43"/>
+      <w:bookmarkEnd w:id="44"/>
     </w:p>
     <w:p/>
     <w:p>
       <w:pPr>
         <w:pStyle w:val="Ttulo2"/>
       </w:pPr>
-      <w:bookmarkStart w:id="44" w:name="_Toc525761457"/>
-      <w:bookmarkStart w:id="45" w:name="_Toc528668099"/>
+      <w:bookmarkStart w:id="45" w:name="_Toc525761457"/>
+      <w:bookmarkStart w:id="46" w:name="_Toc529043403"/>
       <w:r>
         <w:t>Metodología</w:t>
       </w:r>
-      <w:bookmarkEnd w:id="44"/>
       <w:bookmarkEnd w:id="45"/>
+      <w:bookmarkEnd w:id="46"/>
     </w:p>
     <w:p>
       <w:r>
@@ -16639,11 +16832,11 @@
       <w:pPr>
         <w:pStyle w:val="Ttulo3"/>
       </w:pPr>
-      <w:bookmarkStart w:id="46" w:name="_Toc528668100"/>
+      <w:bookmarkStart w:id="47" w:name="_Toc529043404"/>
       <w:r>
         <w:t>Identificación de los Factores Críticos</w:t>
       </w:r>
-      <w:bookmarkEnd w:id="46"/>
+      <w:bookmarkEnd w:id="47"/>
     </w:p>
     <w:p>
       <w:r>
@@ -16718,11 +16911,11 @@
       <w:pPr>
         <w:pStyle w:val="Ttulo3"/>
       </w:pPr>
-      <w:bookmarkStart w:id="47" w:name="_Toc528668101"/>
+      <w:bookmarkStart w:id="48" w:name="_Toc529043405"/>
       <w:r>
         <w:t>Desarrollo del Manual</w:t>
       </w:r>
-      <w:bookmarkEnd w:id="47"/>
+      <w:bookmarkEnd w:id="48"/>
     </w:p>
     <w:p>
       <w:r>
@@ -16767,11 +16960,11 @@
       <w:pPr>
         <w:pStyle w:val="Ttulo3"/>
       </w:pPr>
-      <w:bookmarkStart w:id="48" w:name="_Toc528668102"/>
+      <w:bookmarkStart w:id="49" w:name="_Toc529043406"/>
       <w:r>
         <w:t>Plan de Implementación</w:t>
       </w:r>
-      <w:bookmarkEnd w:id="48"/>
+      <w:bookmarkEnd w:id="49"/>
     </w:p>
     <w:p>
       <w:r>
@@ -16805,7 +16998,7 @@
     <w:p>
       <w:r>
         <w:pict w14:anchorId="1EEFC70A">
-          <v:group id="_x0000_s1170" editas="orgchart" style="position:absolute;left:0;text-align:left;margin-left:-24.3pt;margin-top:3.75pt;width:462.25pt;height:518.15pt;z-index:5" coordorigin="1803,9809" coordsize="5040,14748">
+          <v:group id="_x0000_s1170" editas="orgchart" style="position:absolute;left:0;text-align:left;margin-left:-24.3pt;margin-top:3.75pt;width:462.25pt;height:518.15pt;z-index:251654656" coordorigin="1803,9809" coordsize="5040,14748">
             <o:lock v:ext="edit" aspectratio="t"/>
             <o:diagram v:ext="edit" dgmstyle="10" dgmscalex="120215" dgmscaley="46051" dgmfontsize="8" constrainbounds="0,0,0,0" autoformat="t">
               <o:relationtable v:ext="edit">
@@ -17530,11 +17723,11 @@
           <w:color w:val="FF0000"/>
         </w:rPr>
       </w:pPr>
-      <w:bookmarkStart w:id="49" w:name="_Toc525761458"/>
+      <w:bookmarkStart w:id="50" w:name="_Toc525761458"/>
       <w:r>
         <w:br w:type="page"/>
       </w:r>
-      <w:bookmarkStart w:id="50" w:name="_Toc528668103"/>
+      <w:bookmarkStart w:id="51" w:name="_Toc529043407"/>
       <w:r>
         <w:rPr>
           <w:color w:val="FF0000"/>
@@ -17542,8 +17735,8 @@
         <w:lastRenderedPageBreak/>
         <w:t>Identificación de Factores Críticos</w:t>
       </w:r>
-      <w:bookmarkEnd w:id="49"/>
       <w:bookmarkEnd w:id="50"/>
+      <w:bookmarkEnd w:id="51"/>
     </w:p>
     <w:p>
       <w:pPr>
@@ -17559,16 +17752,16 @@
           <w:color w:val="FF0000"/>
         </w:rPr>
       </w:pPr>
-      <w:bookmarkStart w:id="51" w:name="_Toc525761459"/>
-      <w:bookmarkStart w:id="52" w:name="_Toc528668104"/>
+      <w:bookmarkStart w:id="52" w:name="_Toc525761459"/>
+      <w:bookmarkStart w:id="53" w:name="_Toc529043408"/>
       <w:r>
         <w:rPr>
           <w:color w:val="FF0000"/>
         </w:rPr>
         <w:t>Revisión de Antecedentes Históricos</w:t>
       </w:r>
-      <w:bookmarkEnd w:id="51"/>
       <w:bookmarkEnd w:id="52"/>
+      <w:bookmarkEnd w:id="53"/>
     </w:p>
     <w:p>
       <w:pPr>
@@ -17584,16 +17777,16 @@
           <w:color w:val="FF0000"/>
         </w:rPr>
       </w:pPr>
-      <w:bookmarkStart w:id="53" w:name="_Toc525761460"/>
-      <w:bookmarkStart w:id="54" w:name="_Toc528668105"/>
+      <w:bookmarkStart w:id="54" w:name="_Toc525761460"/>
+      <w:bookmarkStart w:id="55" w:name="_Toc529043409"/>
       <w:r>
         <w:rPr>
           <w:color w:val="FF0000"/>
         </w:rPr>
         <w:t>Visión de Expertos y Usuarios</w:t>
       </w:r>
-      <w:bookmarkEnd w:id="53"/>
       <w:bookmarkEnd w:id="54"/>
+      <w:bookmarkEnd w:id="55"/>
     </w:p>
     <w:p>
       <w:pPr>
@@ -17606,17 +17799,17 @@
       <w:pPr>
         <w:pStyle w:val="Ttulo3"/>
       </w:pPr>
-      <w:bookmarkStart w:id="55" w:name="_Toc525761462"/>
+      <w:bookmarkStart w:id="56" w:name="_Toc525761462"/>
       <w:r>
         <w:br w:type="page"/>
       </w:r>
-      <w:bookmarkStart w:id="56" w:name="_Toc528668106"/>
+      <w:bookmarkStart w:id="57" w:name="_Toc529043410"/>
       <w:r>
         <w:lastRenderedPageBreak/>
         <w:t>Factores Críticos</w:t>
       </w:r>
-      <w:bookmarkEnd w:id="55"/>
       <w:bookmarkEnd w:id="56"/>
+      <w:bookmarkEnd w:id="57"/>
     </w:p>
     <w:p>
       <w:r>
@@ -17656,7 +17849,7 @@
           <w:noProof/>
         </w:rPr>
         <w:pict w14:anchorId="62C1CC78">
-          <v:shape id="_x0000_s1221" type="#_x0000_t75" style="position:absolute;left:0;text-align:left;margin-left:-12.5pt;margin-top:10.35pt;width:458.6pt;height:253.6pt;z-index:-3;mso-position-horizontal-relative:text;mso-position-vertical-relative:text">
+          <v:shape id="_x0000_s1221" type="#_x0000_t75" style="position:absolute;left:0;text-align:left;margin-left:-12.5pt;margin-top:10.35pt;width:458.6pt;height:253.6pt;z-index:-251653632;mso-position-horizontal-relative:text;mso-position-vertical-relative:text">
             <v:imagedata r:id="rId19" o:title=""/>
           </v:shape>
         </w:pict>
@@ -18945,7 +19138,7 @@
       </w:r>
     </w:p>
     <w:p>
-      <w:bookmarkStart w:id="57" w:name="_Hlk527731330"/>
+      <w:bookmarkStart w:id="58" w:name="_Hlk527731330"/>
       <w:r>
         <w:t xml:space="preserve">En proyectos informáticos la calidad de lo desarrollado o </w:t>
       </w:r>
@@ -19019,7 +19212,7 @@
         <w:t>Gestión de los errores y de las correcciones</w:t>
       </w:r>
     </w:p>
-    <w:bookmarkEnd w:id="57"/>
+    <w:bookmarkEnd w:id="58"/>
     <w:p>
       <w:pPr>
         <w:pStyle w:val="Ttulo4"/>
@@ -19035,7 +19228,7 @@
           <w:color w:val="auto"/>
         </w:rPr>
       </w:pPr>
-      <w:bookmarkStart w:id="58" w:name="_Hlk527731438"/>
+      <w:bookmarkStart w:id="59" w:name="_Hlk527731438"/>
       <w:r>
         <w:rPr>
           <w:color w:val="auto"/>
@@ -19171,7 +19364,7 @@
         <w:t>Proporcionar la retroalimentación y resolver conflictos</w:t>
       </w:r>
     </w:p>
-    <w:bookmarkEnd w:id="58"/>
+    <w:bookmarkEnd w:id="59"/>
     <w:p>
       <w:pPr>
         <w:pStyle w:val="Ttulo4"/>
@@ -19297,30 +19490,30 @@
       <w:r>
         <w:br w:type="page"/>
       </w:r>
-      <w:bookmarkStart w:id="59" w:name="_Toc525761463"/>
-      <w:bookmarkStart w:id="60" w:name="_Toc528668107"/>
+      <w:bookmarkStart w:id="60" w:name="_Toc525761463"/>
+      <w:bookmarkStart w:id="61" w:name="_Toc529043411"/>
       <w:r>
         <w:lastRenderedPageBreak/>
         <w:t>Desarrollo del Manual</w:t>
       </w:r>
-      <w:bookmarkEnd w:id="59"/>
+      <w:bookmarkEnd w:id="60"/>
       <w:r>
         <w:t xml:space="preserve"> DE BUENAS PRÁCTICAS</w:t>
       </w:r>
-      <w:bookmarkEnd w:id="60"/>
+      <w:bookmarkEnd w:id="61"/>
     </w:p>
     <w:p/>
     <w:p>
       <w:pPr>
         <w:pStyle w:val="Ttulo3"/>
       </w:pPr>
-      <w:bookmarkStart w:id="61" w:name="_Toc525761464"/>
-      <w:bookmarkStart w:id="62" w:name="_Toc528668108"/>
+      <w:bookmarkStart w:id="62" w:name="_Toc525761464"/>
+      <w:bookmarkStart w:id="63" w:name="_Toc529043412"/>
       <w:r>
         <w:t>Estructura del Manual</w:t>
       </w:r>
-      <w:bookmarkEnd w:id="61"/>
       <w:bookmarkEnd w:id="62"/>
+      <w:bookmarkEnd w:id="63"/>
     </w:p>
     <w:p>
       <w:r>
@@ -20149,14 +20342,12 @@
       </w:r>
     </w:p>
     <w:p>
-      <w:bookmarkStart w:id="63" w:name="_GoBack"/>
-      <w:bookmarkEnd w:id="63"/>
       <w:r>
         <w:rPr>
           <w:noProof/>
         </w:rPr>
         <w:pict w14:anchorId="4711373D">
-          <v:shape id="Imagen 1" o:spid="_x0000_s1229" type="#_x0000_t75" style="position:absolute;left:0;text-align:left;margin-left:1.6pt;margin-top:18.25pt;width:413.85pt;height:413.2pt;z-index:-1;visibility:visible;mso-wrap-style:square;mso-position-horizontal-relative:text;mso-position-vertical-relative:text" stroked="t" strokeweight="1.5pt">
+          <v:shape id="Imagen 1" o:spid="_x0000_s1229" type="#_x0000_t75" style="position:absolute;left:0;text-align:left;margin-left:1.6pt;margin-top:18.25pt;width:413.85pt;height:413.2pt;z-index:-251651584;visibility:visible;mso-wrap-style:square;mso-position-horizontal-relative:text;mso-position-vertical-relative:text" stroked="t" strokeweight="1.5pt">
             <v:imagedata r:id="rId20" o:title=""/>
           </v:shape>
         </w:pict>
@@ -20223,7 +20414,7 @@
           <w:noProof/>
         </w:rPr>
         <w:pict w14:anchorId="6005EB16">
-          <v:shape id="_x0000_s1227" type="#_x0000_t75" style="position:absolute;left:0;text-align:left;margin-left:2.1pt;margin-top:7.2pt;width:409.75pt;height:84.45pt;z-index:-2" stroked="t" strokeweight="1.5pt">
+          <v:shape id="_x0000_s1227" type="#_x0000_t75" style="position:absolute;left:0;text-align:left;margin-left:2.1pt;margin-top:7.2pt;width:409.75pt;height:84.45pt;z-index:-251652608" stroked="t" strokeweight="1.5pt">
             <v:imagedata r:id="rId21" o:title=""/>
           </v:shape>
         </w:pict>
@@ -20869,7 +21060,7 @@
       <w:pPr>
         <w:pStyle w:val="Ttulo3"/>
       </w:pPr>
-      <w:bookmarkStart w:id="64" w:name="_Toc528668109"/>
+      <w:bookmarkStart w:id="64" w:name="_Toc529043413"/>
       <w:r>
         <w:t>Contenido del Manual</w:t>
       </w:r>
@@ -23824,7 +24015,7 @@
         </w:rPr>
         <w:br w:type="page"/>
       </w:r>
-      <w:bookmarkStart w:id="66" w:name="_Toc528668110"/>
+      <w:bookmarkStart w:id="66" w:name="_Toc529043414"/>
       <w:r>
         <w:rPr>
           <w:color w:val="FF0000"/>
@@ -23850,7 +24041,7 @@
         </w:rPr>
       </w:pPr>
       <w:bookmarkStart w:id="67" w:name="_Toc525761469"/>
-      <w:bookmarkStart w:id="68" w:name="_Toc528668111"/>
+      <w:bookmarkStart w:id="68" w:name="_Toc529043415"/>
       <w:r>
         <w:rPr>
           <w:color w:val="FF0000"/>
@@ -23888,7 +24079,7 @@
         </w:rPr>
       </w:pPr>
       <w:bookmarkStart w:id="69" w:name="_Toc525761470"/>
-      <w:bookmarkStart w:id="70" w:name="_Toc528668112"/>
+      <w:bookmarkStart w:id="70" w:name="_Toc529043416"/>
       <w:r>
         <w:rPr>
           <w:color w:val="FF0000"/>
@@ -23925,7 +24116,7 @@
         </w:rPr>
         <w:br w:type="page"/>
       </w:r>
-      <w:bookmarkStart w:id="72" w:name="_Toc528668113"/>
+      <w:bookmarkStart w:id="72" w:name="_Toc529043417"/>
       <w:r>
         <w:rPr>
           <w:color w:val="FF0000"/>
@@ -23963,7 +24154,7 @@
         <w:br w:type="page"/>
       </w:r>
       <w:bookmarkStart w:id="73" w:name="_Toc525761472"/>
-      <w:bookmarkStart w:id="74" w:name="_Toc528668114"/>
+      <w:bookmarkStart w:id="74" w:name="_Toc529043418"/>
       <w:r>
         <w:rPr>
           <w:color w:val="auto"/>
@@ -23989,7 +24180,7 @@
         </w:rPr>
       </w:pPr>
       <w:bookmarkStart w:id="75" w:name="_Toc525761473"/>
-      <w:bookmarkStart w:id="76" w:name="_Toc528668115"/>
+      <w:bookmarkStart w:id="76" w:name="_Toc529043419"/>
       <w:r>
         <w:rPr>
           <w:color w:val="auto"/>
@@ -24112,7 +24303,7 @@
         </w:rPr>
       </w:pPr>
       <w:bookmarkStart w:id="77" w:name="_Toc525761474"/>
-      <w:bookmarkStart w:id="78" w:name="_Toc528668116"/>
+      <w:bookmarkStart w:id="78" w:name="_Toc529043420"/>
       <w:r>
         <w:rPr>
           <w:color w:val="auto"/>
@@ -24137,7 +24328,10 @@
     </w:p>
     <w:p>
       <w:pPr>
-        <w:pStyle w:val="Ttulo1"/>
+        <w:pStyle w:val="Ttulo"/>
+        <w:pBdr>
+          <w:bottom w:val="single" w:sz="4" w:space="1" w:color="auto"/>
+        </w:pBdr>
       </w:pPr>
       <w:r>
         <w:rPr>
@@ -24145,10 +24339,10 @@
         </w:rPr>
         <w:br w:type="page"/>
       </w:r>
-      <w:bookmarkStart w:id="79" w:name="_Toc528668117"/>
+      <w:bookmarkStart w:id="79" w:name="_Toc529043421"/>
       <w:r>
         <w:lastRenderedPageBreak/>
-        <w:t>Bibliografía</w:t>
+        <w:t>BIBLIOGRAFÍA</w:t>
       </w:r>
       <w:bookmarkEnd w:id="79"/>
     </w:p>
@@ -24157,7 +24351,7 @@
       <w:pPr>
         <w:pStyle w:val="Ttulo2"/>
       </w:pPr>
-      <w:bookmarkStart w:id="80" w:name="_Toc528668118"/>
+      <w:bookmarkStart w:id="80" w:name="_Toc529043422"/>
       <w:r>
         <w:t>Bibliografía</w:t>
       </w:r>
@@ -24420,7 +24614,7 @@
       <w:r>
         <w:br w:type="page"/>
       </w:r>
-      <w:bookmarkStart w:id="81" w:name="_Toc528668119"/>
+      <w:bookmarkStart w:id="81" w:name="_Toc529043423"/>
       <w:r>
         <w:lastRenderedPageBreak/>
         <w:t>Fuentes de Información</w:t>
@@ -24770,15 +24964,174 @@
     <w:p/>
     <w:p/>
     <w:p>
-      <w:pPr>
-        <w:pStyle w:val="Ttulo1"/>
-      </w:pPr>
       <w:r>
         <w:br w:type="page"/>
       </w:r>
-      <w:bookmarkStart w:id="82" w:name="_Toc528668120"/>
-      <w:r>
-        <w:lastRenderedPageBreak/>
+    </w:p>
+    <w:p>
+      <w:pPr>
+        <w:rPr>
+          <w:rStyle w:val="TtulolibreCar"/>
+          <w:b w:val="0"/>
+          <w:caps/>
+          <w:shadow w:val="0"/>
+          <w:sz w:val="32"/>
+          <w:szCs w:val="32"/>
+        </w:rPr>
+      </w:pPr>
+    </w:p>
+    <w:p>
+      <w:pPr>
+        <w:rPr>
+          <w:rStyle w:val="TtulolibreCar"/>
+          <w:b w:val="0"/>
+          <w:caps/>
+          <w:shadow w:val="0"/>
+          <w:sz w:val="32"/>
+          <w:szCs w:val="32"/>
+        </w:rPr>
+      </w:pPr>
+    </w:p>
+    <w:p>
+      <w:pPr>
+        <w:rPr>
+          <w:rStyle w:val="TtulolibreCar"/>
+          <w:b w:val="0"/>
+          <w:caps/>
+          <w:shadow w:val="0"/>
+          <w:sz w:val="32"/>
+          <w:szCs w:val="32"/>
+        </w:rPr>
+      </w:pPr>
+    </w:p>
+    <w:p>
+      <w:pPr>
+        <w:rPr>
+          <w:rStyle w:val="TtulolibreCar"/>
+          <w:b w:val="0"/>
+          <w:caps/>
+          <w:shadow w:val="0"/>
+          <w:sz w:val="32"/>
+          <w:szCs w:val="32"/>
+        </w:rPr>
+      </w:pPr>
+    </w:p>
+    <w:p>
+      <w:pPr>
+        <w:rPr>
+          <w:rStyle w:val="TtulolibreCar"/>
+          <w:b w:val="0"/>
+          <w:caps/>
+          <w:shadow w:val="0"/>
+          <w:sz w:val="32"/>
+          <w:szCs w:val="32"/>
+        </w:rPr>
+      </w:pPr>
+    </w:p>
+    <w:p>
+      <w:pPr>
+        <w:rPr>
+          <w:rStyle w:val="TtulolibreCar"/>
+          <w:b w:val="0"/>
+          <w:caps/>
+          <w:shadow w:val="0"/>
+          <w:sz w:val="32"/>
+          <w:szCs w:val="32"/>
+        </w:rPr>
+      </w:pPr>
+    </w:p>
+    <w:p>
+      <w:pPr>
+        <w:rPr>
+          <w:rStyle w:val="TtulolibreCar"/>
+          <w:b w:val="0"/>
+          <w:caps/>
+          <w:shadow w:val="0"/>
+          <w:sz w:val="32"/>
+          <w:szCs w:val="32"/>
+        </w:rPr>
+      </w:pPr>
+    </w:p>
+    <w:p>
+      <w:pPr>
+        <w:pStyle w:val="Ttulo"/>
+        <w:jc w:val="center"/>
+        <w:rPr>
+          <w:rStyle w:val="TtulolibreCar"/>
+          <w:b/>
+          <w:smallCaps w:val="0"/>
+          <w:shadow/>
+          <w:sz w:val="32"/>
+          <w:szCs w:val="32"/>
+        </w:rPr>
+      </w:pPr>
+      <w:bookmarkStart w:id="82" w:name="_Toc529043424"/>
+      <w:r>
+        <w:rPr>
+          <w:rStyle w:val="TtulolibreCar"/>
+          <w:b/>
+          <w:smallCaps w:val="0"/>
+          <w:shadow/>
+          <w:sz w:val="32"/>
+          <w:szCs w:val="32"/>
+        </w:rPr>
+        <w:t>ANEXOS</w:t>
+      </w:r>
+      <w:bookmarkEnd w:id="82"/>
+    </w:p>
+    <w:p>
+      <w:pPr>
+        <w:jc w:val="center"/>
+        <w:rPr>
+          <w:b/>
+        </w:rPr>
+      </w:pPr>
+    </w:p>
+    <w:p>
+      <w:pPr>
+        <w:pStyle w:val="Ttulo2SN"/>
+      </w:pPr>
+      <w:r>
+        <w:br w:type="page"/>
+      </w:r>
+    </w:p>
+    <w:p>
+      <w:pPr>
+        <w:pStyle w:val="Ttulo2SN"/>
+      </w:pPr>
+    </w:p>
+    <w:p>
+      <w:pPr>
+        <w:pStyle w:val="Ttulo2SN"/>
+      </w:pPr>
+    </w:p>
+    <w:p>
+      <w:pPr>
+        <w:pStyle w:val="Ttulo2SN"/>
+      </w:pPr>
+    </w:p>
+    <w:p>
+      <w:pPr>
+        <w:pStyle w:val="Ttulo2SN"/>
+      </w:pPr>
+    </w:p>
+    <w:p>
+      <w:pPr>
+        <w:pStyle w:val="Ttulo2SN"/>
+      </w:pPr>
+    </w:p>
+    <w:p>
+      <w:pPr>
+        <w:pStyle w:val="Ttulo2SN"/>
+      </w:pPr>
+    </w:p>
+    <w:p>
+      <w:pPr>
+        <w:pStyle w:val="Ttulo2SN"/>
+        <w:jc w:val="center"/>
+      </w:pPr>
+      <w:bookmarkStart w:id="83" w:name="_Toc529043425"/>
+      <w:r>
         <w:t xml:space="preserve">ANEXO </w:t>
       </w:r>
       <w:proofErr w:type="spellStart"/>
@@ -24789,107 +25142,111 @@
       <w:r>
         <w:t xml:space="preserve"> 1</w:t>
       </w:r>
-      <w:bookmarkEnd w:id="82"/>
+      <w:r>
+        <w:t xml:space="preserve">: </w:t>
+      </w:r>
+      <w:r>
+        <w:t>Acta Reunión de Validación</w:t>
+      </w:r>
+      <w:r>
+        <w:t xml:space="preserve"> </w:t>
+      </w:r>
+      <w:r>
+        <w:t>del Manual</w:t>
+      </w:r>
+      <w:bookmarkEnd w:id="83"/>
     </w:p>
     <w:p>
       <w:pPr>
         <w:pStyle w:val="Ttulo"/>
-        <w:rPr>
-          <w:sz w:val="32"/>
-        </w:rPr>
-      </w:pPr>
-    </w:p>
-    <w:p/>
-    <w:p/>
-    <w:p/>
-    <w:p/>
+      </w:pPr>
+    </w:p>
     <w:p>
       <w:pPr>
         <w:pStyle w:val="Ttulo"/>
-        <w:rPr>
-          <w:sz w:val="32"/>
-        </w:rPr>
       </w:pPr>
     </w:p>
     <w:p>
       <w:pPr>
         <w:pStyle w:val="Ttulo"/>
-        <w:rPr>
-          <w:sz w:val="32"/>
-        </w:rPr>
-      </w:pPr>
-    </w:p>
-    <w:p>
-      <w:pPr>
-        <w:pStyle w:val="Ttulolibre"/>
+      </w:pPr>
+    </w:p>
+    <w:p>
+      <w:pPr>
+        <w:pStyle w:val="Ttulo"/>
+      </w:pPr>
+    </w:p>
+    <w:p>
+      <w:pPr>
+        <w:pStyle w:val="Ttulo"/>
+      </w:pPr>
+      <w:r>
+        <w:br w:type="page"/>
+      </w:r>
+    </w:p>
+    <w:p>
+      <w:pPr>
+        <w:pStyle w:val="Ttulo"/>
+      </w:pPr>
+    </w:p>
+    <w:p>
+      <w:pPr>
+        <w:pStyle w:val="Ttulo"/>
+      </w:pPr>
+    </w:p>
+    <w:p>
+      <w:pPr>
+        <w:pStyle w:val="Ttulo"/>
+      </w:pPr>
+    </w:p>
+    <w:p>
+      <w:pPr>
+        <w:pStyle w:val="Ttulo"/>
+      </w:pPr>
+    </w:p>
+    <w:p>
+      <w:pPr>
+        <w:pStyle w:val="Ttulo"/>
+      </w:pPr>
+    </w:p>
+    <w:p>
+      <w:pPr>
+        <w:pStyle w:val="Ttulo2SN"/>
         <w:jc w:val="center"/>
-        <w:rPr>
-          <w:sz w:val="32"/>
-        </w:rPr>
-      </w:pPr>
-      <w:r>
-        <w:rPr>
-          <w:sz w:val="32"/>
-        </w:rPr>
+      </w:pPr>
+      <w:bookmarkStart w:id="84" w:name="_Toc529043426"/>
+      <w:r>
+        <w:t xml:space="preserve">ANEXO </w:t>
+      </w:r>
+      <w:proofErr w:type="spellStart"/>
+      <w:r>
+        <w:t>N°</w:t>
+      </w:r>
+      <w:proofErr w:type="spellEnd"/>
+      <w:r>
+        <w:t xml:space="preserve"> </w:t>
+      </w:r>
+      <w:r>
+        <w:t>2</w:t>
+      </w:r>
+      <w:r>
+        <w:t xml:space="preserve">: </w:t>
+      </w:r>
+      <w:r>
         <w:t>Manual de Buenas Prácticas</w:t>
       </w:r>
-    </w:p>
-    <w:p>
-      <w:pPr>
-        <w:pStyle w:val="Ttulolibre"/>
+      <w:bookmarkEnd w:id="84"/>
+    </w:p>
+    <w:p>
+      <w:pPr>
+        <w:pStyle w:val="Ttulo2SN"/>
         <w:jc w:val="center"/>
-        <w:rPr>
-          <w:sz w:val="32"/>
-        </w:rPr>
-      </w:pPr>
-      <w:r>
-        <w:rPr>
-          <w:sz w:val="32"/>
-        </w:rPr>
-        <w:t>Desarrollo de Proyectos Informáticos</w:t>
-      </w:r>
-    </w:p>
-    <w:p>
-      <w:pPr>
-        <w:pStyle w:val="Ttulolibre"/>
+      </w:pPr>
+    </w:p>
+    <w:p>
+      <w:pPr>
+        <w:pStyle w:val="Ttulo2SN"/>
         <w:jc w:val="center"/>
-        <w:rPr>
-          <w:sz w:val="32"/>
-        </w:rPr>
-      </w:pPr>
-      <w:r>
-        <w:rPr>
-          <w:sz w:val="32"/>
-        </w:rPr>
-        <w:t xml:space="preserve">Versión </w:t>
-      </w:r>
-      <w:r>
-        <w:rPr>
-          <w:sz w:val="32"/>
-        </w:rPr>
-        <w:t>1.0.0</w:t>
-      </w:r>
-    </w:p>
-    <w:p>
-      <w:pPr>
-        <w:pStyle w:val="Ttulolibre"/>
-        <w:jc w:val="center"/>
-        <w:rPr>
-          <w:sz w:val="32"/>
-        </w:rPr>
-      </w:pPr>
-      <w:r>
-        <w:rPr>
-          <w:sz w:val="32"/>
-        </w:rPr>
-        <w:t>18-10-2018</w:t>
-      </w:r>
-    </w:p>
-    <w:p>
-      <w:pPr>
-        <w:rPr>
-          <w:sz w:val="28"/>
-        </w:rPr>
       </w:pPr>
     </w:p>
     <w:sectPr>
@@ -28391,7 +28748,7 @@
     <w:basedOn w:val="Normal"/>
     <w:next w:val="Normal"/>
     <w:uiPriority w:val="39"/>
-    <w:rsid w:val="00C51067"/>
+    <w:rsid w:val="007F7383"/>
     <w:pPr>
       <w:tabs>
         <w:tab w:val="left" w:pos="567"/>
@@ -28442,6 +28799,7 @@
     <w:basedOn w:val="Normal"/>
     <w:next w:val="Normal"/>
     <w:autoRedefine/>
+    <w:uiPriority w:val="99"/>
     <w:semiHidden/>
     <w:rsid w:val="00D854B3"/>
     <w:pPr>
@@ -28459,6 +28817,7 @@
     <w:basedOn w:val="Normal"/>
     <w:next w:val="Normal"/>
     <w:autoRedefine/>
+    <w:uiPriority w:val="99"/>
     <w:semiHidden/>
     <w:rsid w:val="00D854B3"/>
     <w:pPr>
@@ -28683,7 +29042,7 @@
     <w:basedOn w:val="Normal"/>
     <w:link w:val="TtulolibreCar"/>
     <w:qFormat/>
-    <w:rsid w:val="00A37B5A"/>
+    <w:rsid w:val="00522501"/>
     <w:pPr>
       <w:spacing w:after="120"/>
     </w:pPr>
@@ -28723,15 +29082,16 @@
   <w:style w:type="character" w:customStyle="1" w:styleId="TtulolibreCar">
     <w:name w:val="Título libre Car"/>
     <w:link w:val="Ttulolibre"/>
-    <w:rsid w:val="00A37B5A"/>
+    <w:rsid w:val="00522501"/>
     <w:rPr>
       <w:rFonts w:ascii="Arial" w:hAnsi="Arial"/>
       <w:b/>
       <w:smallCaps/>
       <w:shadow/>
+      <w:color w:val="000000"/>
       <w:sz w:val="24"/>
       <w:szCs w:val="24"/>
-      <w:lang w:val="es-ES" w:eastAsia="es-ES"/>
+      <w:lang w:eastAsia="es-ES"/>
     </w:rPr>
   </w:style>
   <w:style w:type="character" w:styleId="Refdecomentario">
@@ -28956,15 +29316,15 @@
   </w:style>
   <w:style w:type="paragraph" w:styleId="Ttulo">
     <w:name w:val="Title"/>
+    <w:aliases w:val="Título 1 S/N"/>
     <w:basedOn w:val="Normal"/>
     <w:next w:val="Normal"/>
     <w:link w:val="TtuloCar"/>
     <w:uiPriority w:val="10"/>
     <w:qFormat/>
-    <w:rsid w:val="00AE7972"/>
+    <w:rsid w:val="000917D5"/>
     <w:pPr>
       <w:spacing w:after="120" w:line="240" w:lineRule="auto"/>
-      <w:jc w:val="center"/>
       <w:outlineLvl w:val="0"/>
     </w:pPr>
     <w:rPr>
@@ -28972,15 +29332,16 @@
       <w:bCs/>
       <w:shadow/>
       <w:kern w:val="28"/>
-      <w:sz w:val="28"/>
+      <w:sz w:val="32"/>
       <w:szCs w:val="32"/>
     </w:rPr>
   </w:style>
   <w:style w:type="character" w:customStyle="1" w:styleId="TtuloCar">
     <w:name w:val="Título Car"/>
+    <w:aliases w:val="Título 1 S/N Car"/>
     <w:link w:val="Ttulo"/>
     <w:uiPriority w:val="10"/>
-    <w:rsid w:val="00AE7972"/>
+    <w:rsid w:val="000917D5"/>
     <w:rPr>
       <w:rFonts w:ascii="Arial" w:hAnsi="Arial"/>
       <w:b/>
@@ -28988,7 +29349,7 @@
       <w:shadow/>
       <w:color w:val="000000"/>
       <w:kern w:val="28"/>
-      <w:sz w:val="28"/>
+      <w:sz w:val="32"/>
       <w:szCs w:val="32"/>
       <w:lang w:eastAsia="es-ES"/>
     </w:rPr>
@@ -29135,6 +29496,33 @@
         <w:numId w:val="12"/>
       </w:numPr>
     </w:pPr>
+  </w:style>
+  <w:style w:type="paragraph" w:customStyle="1" w:styleId="Ttulo2SN">
+    <w:name w:val="Título 2 S/N"/>
+    <w:basedOn w:val="Ttulo"/>
+    <w:link w:val="Ttulo2SNCar"/>
+    <w:qFormat/>
+    <w:rsid w:val="006256E0"/>
+    <w:pPr>
+      <w:outlineLvl w:val="1"/>
+    </w:pPr>
+  </w:style>
+  <w:style w:type="character" w:customStyle="1" w:styleId="Ttulo2SNCar">
+    <w:name w:val="Título 2 S/N Car"/>
+    <w:basedOn w:val="TtuloCar"/>
+    <w:link w:val="Ttulo2SN"/>
+    <w:rsid w:val="006256E0"/>
+    <w:rPr>
+      <w:rFonts w:ascii="Arial" w:hAnsi="Arial"/>
+      <w:b/>
+      <w:bCs/>
+      <w:shadow/>
+      <w:color w:val="000000"/>
+      <w:kern w:val="28"/>
+      <w:sz w:val="32"/>
+      <w:szCs w:val="32"/>
+      <w:lang w:eastAsia="es-ES"/>
+    </w:rPr>
   </w:style>
 </w:styles>
 </file>
@@ -29648,7 +30036,7 @@
 </file>
 
 <file path=customXml/itemProps1.xml><?xml version="1.0" encoding="utf-8"?>
-<ds:datastoreItem xmlns:ds="http://schemas.openxmlformats.org/officeDocument/2006/customXml" ds:itemID="{EC2EB993-F505-4CAB-9A3D-3CF5383F0E70}">
+<ds:datastoreItem xmlns:ds="http://schemas.openxmlformats.org/officeDocument/2006/customXml" ds:itemID="{0F619615-0AC4-48BC-9735-0D35FD54F3A7}">
   <ds:schemaRefs>
     <ds:schemaRef ds:uri="http://schemas.openxmlformats.org/officeDocument/2006/bibliography"/>
   </ds:schemaRefs>

</xml_diff>

<commit_message>
Se corrigen títulos en metodología y se agregan los puntos "Validación ..."
</commit_message>
<xml_diff>
--- a/2018/TT IQQ 2018 Camara y Garay.docx
+++ b/2018/TT IQQ 2018 Camara y Garay.docx
@@ -590,7 +590,7 @@
         </w:rPr>
         <w:fldChar w:fldCharType="separate"/>
       </w:r>
-      <w:hyperlink w:anchor="_Toc529043381" w:history="1">
+      <w:hyperlink w:anchor="_Toc529048376" w:history="1">
         <w:r>
           <w:rPr>
             <w:rStyle w:val="Hipervnculo"/>
@@ -617,7 +617,7 @@
             <w:noProof/>
             <w:webHidden/>
           </w:rPr>
-          <w:instrText xml:space="preserve"> PAGEREF _Toc529043381 \h </w:instrText>
+          <w:instrText xml:space="preserve"> PAGEREF _Toc529048376 \h </w:instrText>
         </w:r>
         <w:r>
           <w:rPr>
@@ -660,7 +660,7 @@
           <w:lang w:eastAsia="es-CL"/>
         </w:rPr>
       </w:pPr>
-      <w:hyperlink w:anchor="_Toc529043382" w:history="1">
+      <w:hyperlink w:anchor="_Toc529048377" w:history="1">
         <w:r>
           <w:rPr>
             <w:rStyle w:val="Hipervnculo"/>
@@ -705,7 +705,7 @@
             <w:noProof/>
             <w:webHidden/>
           </w:rPr>
-          <w:instrText xml:space="preserve"> PAGEREF _Toc529043382 \h </w:instrText>
+          <w:instrText xml:space="preserve"> PAGEREF _Toc529048377 \h </w:instrText>
         </w:r>
         <w:r>
           <w:rPr>
@@ -748,7 +748,7 @@
           <w:lang w:eastAsia="es-CL"/>
         </w:rPr>
       </w:pPr>
-      <w:hyperlink w:anchor="_Toc529043383" w:history="1">
+      <w:hyperlink w:anchor="_Toc529048378" w:history="1">
         <w:r>
           <w:rPr>
             <w:rStyle w:val="Hipervnculo"/>
@@ -793,7 +793,7 @@
             <w:noProof/>
             <w:webHidden/>
           </w:rPr>
-          <w:instrText xml:space="preserve"> PAGEREF _Toc529043383 \h </w:instrText>
+          <w:instrText xml:space="preserve"> PAGEREF _Toc529048378 \h </w:instrText>
         </w:r>
         <w:r>
           <w:rPr>
@@ -835,7 +835,7 @@
           <w:lang w:eastAsia="es-CL"/>
         </w:rPr>
       </w:pPr>
-      <w:hyperlink w:anchor="_Toc529043384" w:history="1">
+      <w:hyperlink w:anchor="_Toc529048379" w:history="1">
         <w:r>
           <w:rPr>
             <w:rStyle w:val="Hipervnculo"/>
@@ -879,7 +879,7 @@
             <w:noProof/>
             <w:webHidden/>
           </w:rPr>
-          <w:instrText xml:space="preserve"> PAGEREF _Toc529043384 \h </w:instrText>
+          <w:instrText xml:space="preserve"> PAGEREF _Toc529048379 \h </w:instrText>
         </w:r>
         <w:r>
           <w:rPr>
@@ -921,7 +921,7 @@
           <w:lang w:eastAsia="es-CL"/>
         </w:rPr>
       </w:pPr>
-      <w:hyperlink w:anchor="_Toc529043385" w:history="1">
+      <w:hyperlink w:anchor="_Toc529048380" w:history="1">
         <w:r>
           <w:rPr>
             <w:rStyle w:val="Hipervnculo"/>
@@ -965,7 +965,7 @@
             <w:noProof/>
             <w:webHidden/>
           </w:rPr>
-          <w:instrText xml:space="preserve"> PAGEREF _Toc529043385 \h </w:instrText>
+          <w:instrText xml:space="preserve"> PAGEREF _Toc529048380 \h </w:instrText>
         </w:r>
         <w:r>
           <w:rPr>
@@ -1007,7 +1007,7 @@
           <w:lang w:eastAsia="es-CL"/>
         </w:rPr>
       </w:pPr>
-      <w:hyperlink w:anchor="_Toc529043386" w:history="1">
+      <w:hyperlink w:anchor="_Toc529048381" w:history="1">
         <w:r>
           <w:rPr>
             <w:rStyle w:val="Hipervnculo"/>
@@ -1051,7 +1051,7 @@
             <w:noProof/>
             <w:webHidden/>
           </w:rPr>
-          <w:instrText xml:space="preserve"> PAGEREF _Toc529043386 \h </w:instrText>
+          <w:instrText xml:space="preserve"> PAGEREF _Toc529048381 \h </w:instrText>
         </w:r>
         <w:r>
           <w:rPr>
@@ -1093,7 +1093,7 @@
           <w:lang w:eastAsia="es-CL"/>
         </w:rPr>
       </w:pPr>
-      <w:hyperlink w:anchor="_Toc529043387" w:history="1">
+      <w:hyperlink w:anchor="_Toc529048382" w:history="1">
         <w:r>
           <w:rPr>
             <w:rStyle w:val="Hipervnculo"/>
@@ -1137,7 +1137,7 @@
             <w:noProof/>
             <w:webHidden/>
           </w:rPr>
-          <w:instrText xml:space="preserve"> PAGEREF _Toc529043387 \h </w:instrText>
+          <w:instrText xml:space="preserve"> PAGEREF _Toc529048382 \h </w:instrText>
         </w:r>
         <w:r>
           <w:rPr>
@@ -1179,7 +1179,7 @@
           <w:lang w:eastAsia="es-CL"/>
         </w:rPr>
       </w:pPr>
-      <w:hyperlink w:anchor="_Toc529043388" w:history="1">
+      <w:hyperlink w:anchor="_Toc529048383" w:history="1">
         <w:r>
           <w:rPr>
             <w:rStyle w:val="Hipervnculo"/>
@@ -1223,7 +1223,7 @@
             <w:noProof/>
             <w:webHidden/>
           </w:rPr>
-          <w:instrText xml:space="preserve"> PAGEREF _Toc529043388 \h </w:instrText>
+          <w:instrText xml:space="preserve"> PAGEREF _Toc529048383 \h </w:instrText>
         </w:r>
         <w:r>
           <w:rPr>
@@ -1266,7 +1266,7 @@
           <w:lang w:eastAsia="es-CL"/>
         </w:rPr>
       </w:pPr>
-      <w:hyperlink w:anchor="_Toc529043389" w:history="1">
+      <w:hyperlink w:anchor="_Toc529048384" w:history="1">
         <w:r>
           <w:rPr>
             <w:rStyle w:val="Hipervnculo"/>
@@ -1311,7 +1311,7 @@
             <w:noProof/>
             <w:webHidden/>
           </w:rPr>
-          <w:instrText xml:space="preserve"> PAGEREF _Toc529043389 \h </w:instrText>
+          <w:instrText xml:space="preserve"> PAGEREF _Toc529048384 \h </w:instrText>
         </w:r>
         <w:r>
           <w:rPr>
@@ -1354,7 +1354,7 @@
           <w:lang w:eastAsia="es-CL"/>
         </w:rPr>
       </w:pPr>
-      <w:hyperlink w:anchor="_Toc529043390" w:history="1">
+      <w:hyperlink w:anchor="_Toc529048385" w:history="1">
         <w:r>
           <w:rPr>
             <w:rStyle w:val="Hipervnculo"/>
@@ -1399,7 +1399,7 @@
             <w:noProof/>
             <w:webHidden/>
           </w:rPr>
-          <w:instrText xml:space="preserve"> PAGEREF _Toc529043390 \h </w:instrText>
+          <w:instrText xml:space="preserve"> PAGEREF _Toc529048385 \h </w:instrText>
         </w:r>
         <w:r>
           <w:rPr>
@@ -1441,7 +1441,7 @@
           <w:lang w:eastAsia="es-CL"/>
         </w:rPr>
       </w:pPr>
-      <w:hyperlink w:anchor="_Toc529043391" w:history="1">
+      <w:hyperlink w:anchor="_Toc529048386" w:history="1">
         <w:r>
           <w:rPr>
             <w:rStyle w:val="Hipervnculo"/>
@@ -1485,7 +1485,7 @@
             <w:noProof/>
             <w:webHidden/>
           </w:rPr>
-          <w:instrText xml:space="preserve"> PAGEREF _Toc529043391 \h </w:instrText>
+          <w:instrText xml:space="preserve"> PAGEREF _Toc529048386 \h </w:instrText>
         </w:r>
         <w:r>
           <w:rPr>
@@ -1527,7 +1527,7 @@
           <w:lang w:eastAsia="es-CL"/>
         </w:rPr>
       </w:pPr>
-      <w:hyperlink w:anchor="_Toc529043392" w:history="1">
+      <w:hyperlink w:anchor="_Toc529048387" w:history="1">
         <w:r>
           <w:rPr>
             <w:rStyle w:val="Hipervnculo"/>
@@ -1571,7 +1571,7 @@
             <w:noProof/>
             <w:webHidden/>
           </w:rPr>
-          <w:instrText xml:space="preserve"> PAGEREF _Toc529043392 \h </w:instrText>
+          <w:instrText xml:space="preserve"> PAGEREF _Toc529048387 \h </w:instrText>
         </w:r>
         <w:r>
           <w:rPr>
@@ -1616,7 +1616,7 @@
           <w:lang w:eastAsia="es-CL"/>
         </w:rPr>
       </w:pPr>
-      <w:hyperlink w:anchor="_Toc529043393" w:history="1">
+      <w:hyperlink w:anchor="_Toc529048388" w:history="1">
         <w:r>
           <w:rPr>
             <w:rStyle w:val="Hipervnculo"/>
@@ -1643,7 +1643,7 @@
             <w:noProof/>
             <w:webHidden/>
           </w:rPr>
-          <w:instrText xml:space="preserve"> PAGEREF _Toc529043393 \h </w:instrText>
+          <w:instrText xml:space="preserve"> PAGEREF _Toc529048388 \h </w:instrText>
         </w:r>
         <w:r>
           <w:rPr>
@@ -1686,7 +1686,7 @@
           <w:lang w:eastAsia="es-CL"/>
         </w:rPr>
       </w:pPr>
-      <w:hyperlink w:anchor="_Toc529043394" w:history="1">
+      <w:hyperlink w:anchor="_Toc529048389" w:history="1">
         <w:r>
           <w:rPr>
             <w:rStyle w:val="Hipervnculo"/>
@@ -1731,7 +1731,7 @@
             <w:noProof/>
             <w:webHidden/>
           </w:rPr>
-          <w:instrText xml:space="preserve"> PAGEREF _Toc529043394 \h </w:instrText>
+          <w:instrText xml:space="preserve"> PAGEREF _Toc529048389 \h </w:instrText>
         </w:r>
         <w:r>
           <w:rPr>
@@ -1774,7 +1774,7 @@
           <w:lang w:eastAsia="es-CL"/>
         </w:rPr>
       </w:pPr>
-      <w:hyperlink w:anchor="_Toc529043395" w:history="1">
+      <w:hyperlink w:anchor="_Toc529048390" w:history="1">
         <w:r>
           <w:rPr>
             <w:rStyle w:val="Hipervnculo"/>
@@ -1819,7 +1819,7 @@
             <w:noProof/>
             <w:webHidden/>
           </w:rPr>
-          <w:instrText xml:space="preserve"> PAGEREF _Toc529043395 \h </w:instrText>
+          <w:instrText xml:space="preserve"> PAGEREF _Toc529048390 \h </w:instrText>
         </w:r>
         <w:r>
           <w:rPr>
@@ -1862,7 +1862,7 @@
           <w:lang w:eastAsia="es-CL"/>
         </w:rPr>
       </w:pPr>
-      <w:hyperlink w:anchor="_Toc529043396" w:history="1">
+      <w:hyperlink w:anchor="_Toc529048391" w:history="1">
         <w:r>
           <w:rPr>
             <w:rStyle w:val="Hipervnculo"/>
@@ -1907,7 +1907,7 @@
             <w:noProof/>
             <w:webHidden/>
           </w:rPr>
-          <w:instrText xml:space="preserve"> PAGEREF _Toc529043396 \h </w:instrText>
+          <w:instrText xml:space="preserve"> PAGEREF _Toc529048391 \h </w:instrText>
         </w:r>
         <w:r>
           <w:rPr>
@@ -1949,7 +1949,7 @@
           <w:lang w:eastAsia="es-CL"/>
         </w:rPr>
       </w:pPr>
-      <w:hyperlink w:anchor="_Toc529043397" w:history="1">
+      <w:hyperlink w:anchor="_Toc529048392" w:history="1">
         <w:r>
           <w:rPr>
             <w:rStyle w:val="Hipervnculo"/>
@@ -1993,7 +1993,7 @@
             <w:noProof/>
             <w:webHidden/>
           </w:rPr>
-          <w:instrText xml:space="preserve"> PAGEREF _Toc529043397 \h </w:instrText>
+          <w:instrText xml:space="preserve"> PAGEREF _Toc529048392 \h </w:instrText>
         </w:r>
         <w:r>
           <w:rPr>
@@ -2035,7 +2035,7 @@
           <w:lang w:eastAsia="es-CL"/>
         </w:rPr>
       </w:pPr>
-      <w:hyperlink w:anchor="_Toc529043398" w:history="1">
+      <w:hyperlink w:anchor="_Toc529048393" w:history="1">
         <w:r>
           <w:rPr>
             <w:rStyle w:val="Hipervnculo"/>
@@ -2079,7 +2079,7 @@
             <w:noProof/>
             <w:webHidden/>
           </w:rPr>
-          <w:instrText xml:space="preserve"> PAGEREF _Toc529043398 \h </w:instrText>
+          <w:instrText xml:space="preserve"> PAGEREF _Toc529048393 \h </w:instrText>
         </w:r>
         <w:r>
           <w:rPr>
@@ -2122,7 +2122,7 @@
           <w:lang w:eastAsia="es-CL"/>
         </w:rPr>
       </w:pPr>
-      <w:hyperlink w:anchor="_Toc529043399" w:history="1">
+      <w:hyperlink w:anchor="_Toc529048394" w:history="1">
         <w:r>
           <w:rPr>
             <w:rStyle w:val="Hipervnculo"/>
@@ -2167,7 +2167,7 @@
             <w:noProof/>
             <w:webHidden/>
           </w:rPr>
-          <w:instrText xml:space="preserve"> PAGEREF _Toc529043399 \h </w:instrText>
+          <w:instrText xml:space="preserve"> PAGEREF _Toc529048394 \h </w:instrText>
         </w:r>
         <w:r>
           <w:rPr>
@@ -2210,7 +2210,7 @@
           <w:lang w:eastAsia="es-CL"/>
         </w:rPr>
       </w:pPr>
-      <w:hyperlink w:anchor="_Toc529043400" w:history="1">
+      <w:hyperlink w:anchor="_Toc529048395" w:history="1">
         <w:r>
           <w:rPr>
             <w:rStyle w:val="Hipervnculo"/>
@@ -2255,7 +2255,7 @@
             <w:noProof/>
             <w:webHidden/>
           </w:rPr>
-          <w:instrText xml:space="preserve"> PAGEREF _Toc529043400 \h </w:instrText>
+          <w:instrText xml:space="preserve"> PAGEREF _Toc529048395 \h </w:instrText>
         </w:r>
         <w:r>
           <w:rPr>
@@ -2298,7 +2298,7 @@
           <w:lang w:eastAsia="es-CL"/>
         </w:rPr>
       </w:pPr>
-      <w:hyperlink w:anchor="_Toc529043401" w:history="1">
+      <w:hyperlink w:anchor="_Toc529048396" w:history="1">
         <w:r>
           <w:rPr>
             <w:rStyle w:val="Hipervnculo"/>
@@ -2343,7 +2343,7 @@
             <w:noProof/>
             <w:webHidden/>
           </w:rPr>
-          <w:instrText xml:space="preserve"> PAGEREF _Toc529043401 \h </w:instrText>
+          <w:instrText xml:space="preserve"> PAGEREF _Toc529048396 \h </w:instrText>
         </w:r>
         <w:r>
           <w:rPr>
@@ -2388,7 +2388,7 @@
           <w:lang w:eastAsia="es-CL"/>
         </w:rPr>
       </w:pPr>
-      <w:hyperlink w:anchor="_Toc529043402" w:history="1">
+      <w:hyperlink w:anchor="_Toc529048397" w:history="1">
         <w:r>
           <w:rPr>
             <w:rStyle w:val="Hipervnculo"/>
@@ -2415,7 +2415,7 @@
             <w:noProof/>
             <w:webHidden/>
           </w:rPr>
-          <w:instrText xml:space="preserve"> PAGEREF _Toc529043402 \h </w:instrText>
+          <w:instrText xml:space="preserve"> PAGEREF _Toc529048397 \h </w:instrText>
         </w:r>
         <w:r>
           <w:rPr>
@@ -2458,7 +2458,7 @@
           <w:lang w:eastAsia="es-CL"/>
         </w:rPr>
       </w:pPr>
-      <w:hyperlink w:anchor="_Toc529043403" w:history="1">
+      <w:hyperlink w:anchor="_Toc529048398" w:history="1">
         <w:r>
           <w:rPr>
             <w:rStyle w:val="Hipervnculo"/>
@@ -2503,7 +2503,7 @@
             <w:noProof/>
             <w:webHidden/>
           </w:rPr>
-          <w:instrText xml:space="preserve"> PAGEREF _Toc529043403 \h </w:instrText>
+          <w:instrText xml:space="preserve"> PAGEREF _Toc529048398 \h </w:instrText>
         </w:r>
         <w:r>
           <w:rPr>
@@ -2545,7 +2545,7 @@
           <w:lang w:eastAsia="es-CL"/>
         </w:rPr>
       </w:pPr>
-      <w:hyperlink w:anchor="_Toc529043404" w:history="1">
+      <w:hyperlink w:anchor="_Toc529048399" w:history="1">
         <w:r>
           <w:rPr>
             <w:rStyle w:val="Hipervnculo"/>
@@ -2589,7 +2589,7 @@
             <w:noProof/>
             <w:webHidden/>
           </w:rPr>
-          <w:instrText xml:space="preserve"> PAGEREF _Toc529043404 \h </w:instrText>
+          <w:instrText xml:space="preserve"> PAGEREF _Toc529048399 \h </w:instrText>
         </w:r>
         <w:r>
           <w:rPr>
@@ -2631,7 +2631,7 @@
           <w:lang w:eastAsia="es-CL"/>
         </w:rPr>
       </w:pPr>
-      <w:hyperlink w:anchor="_Toc529043405" w:history="1">
+      <w:hyperlink w:anchor="_Toc529048400" w:history="1">
         <w:r>
           <w:rPr>
             <w:rStyle w:val="Hipervnculo"/>
@@ -2654,7 +2654,7 @@
             <w:rStyle w:val="Hipervnculo"/>
             <w:noProof/>
           </w:rPr>
-          <w:t>Desarrollo del Manual</w:t>
+          <w:t>Desarrollo del Manual de Buenas Prácticas</w:t>
         </w:r>
         <w:r>
           <w:rPr>
@@ -2675,7 +2675,7 @@
             <w:noProof/>
             <w:webHidden/>
           </w:rPr>
-          <w:instrText xml:space="preserve"> PAGEREF _Toc529043405 \h </w:instrText>
+          <w:instrText xml:space="preserve"> PAGEREF _Toc529048400 \h </w:instrText>
         </w:r>
         <w:r>
           <w:rPr>
@@ -2717,7 +2717,7 @@
           <w:lang w:eastAsia="es-CL"/>
         </w:rPr>
       </w:pPr>
-      <w:hyperlink w:anchor="_Toc529043406" w:history="1">
+      <w:hyperlink w:anchor="_Toc529048401" w:history="1">
         <w:r>
           <w:rPr>
             <w:rStyle w:val="Hipervnculo"/>
@@ -2740,7 +2740,7 @@
             <w:rStyle w:val="Hipervnculo"/>
             <w:noProof/>
           </w:rPr>
-          <w:t>Plan de Implementación</w:t>
+          <w:t>Plan de Implementación para el Manual de Buenas Prácticas</w:t>
         </w:r>
         <w:r>
           <w:rPr>
@@ -2761,7 +2761,7 @@
             <w:noProof/>
             <w:webHidden/>
           </w:rPr>
-          <w:instrText xml:space="preserve"> PAGEREF _Toc529043406 \h </w:instrText>
+          <w:instrText xml:space="preserve"> PAGEREF _Toc529048401 \h </w:instrText>
         </w:r>
         <w:r>
           <w:rPr>
@@ -2804,7 +2804,7 @@
           <w:lang w:eastAsia="es-CL"/>
         </w:rPr>
       </w:pPr>
-      <w:hyperlink w:anchor="_Toc529043407" w:history="1">
+      <w:hyperlink w:anchor="_Toc529048402" w:history="1">
         <w:r>
           <w:rPr>
             <w:rStyle w:val="Hipervnculo"/>
@@ -2849,7 +2849,7 @@
             <w:noProof/>
             <w:webHidden/>
           </w:rPr>
-          <w:instrText xml:space="preserve"> PAGEREF _Toc529043407 \h </w:instrText>
+          <w:instrText xml:space="preserve"> PAGEREF _Toc529048402 \h </w:instrText>
         </w:r>
         <w:r>
           <w:rPr>
@@ -2891,7 +2891,7 @@
           <w:lang w:eastAsia="es-CL"/>
         </w:rPr>
       </w:pPr>
-      <w:hyperlink w:anchor="_Toc529043408" w:history="1">
+      <w:hyperlink w:anchor="_Toc529048403" w:history="1">
         <w:r>
           <w:rPr>
             <w:rStyle w:val="Hipervnculo"/>
@@ -2935,7 +2935,7 @@
             <w:noProof/>
             <w:webHidden/>
           </w:rPr>
-          <w:instrText xml:space="preserve"> PAGEREF _Toc529043408 \h </w:instrText>
+          <w:instrText xml:space="preserve"> PAGEREF _Toc529048403 \h </w:instrText>
         </w:r>
         <w:r>
           <w:rPr>
@@ -2977,7 +2977,7 @@
           <w:lang w:eastAsia="es-CL"/>
         </w:rPr>
       </w:pPr>
-      <w:hyperlink w:anchor="_Toc529043409" w:history="1">
+      <w:hyperlink w:anchor="_Toc529048404" w:history="1">
         <w:r>
           <w:rPr>
             <w:rStyle w:val="Hipervnculo"/>
@@ -3000,7 +3000,7 @@
             <w:rStyle w:val="Hipervnculo"/>
             <w:noProof/>
           </w:rPr>
-          <w:t>Visión de Expertos y Usuarios</w:t>
+          <w:t>Consulta a Expertos y Usuarios</w:t>
         </w:r>
         <w:r>
           <w:rPr>
@@ -3021,7 +3021,7 @@
             <w:noProof/>
             <w:webHidden/>
           </w:rPr>
-          <w:instrText xml:space="preserve"> PAGEREF _Toc529043409 \h </w:instrText>
+          <w:instrText xml:space="preserve"> PAGEREF _Toc529048404 \h </w:instrText>
         </w:r>
         <w:r>
           <w:rPr>
@@ -3063,7 +3063,7 @@
           <w:lang w:eastAsia="es-CL"/>
         </w:rPr>
       </w:pPr>
-      <w:hyperlink w:anchor="_Toc529043410" w:history="1">
+      <w:hyperlink w:anchor="_Toc529048405" w:history="1">
         <w:r>
           <w:rPr>
             <w:rStyle w:val="Hipervnculo"/>
@@ -3086,7 +3086,7 @@
             <w:rStyle w:val="Hipervnculo"/>
             <w:noProof/>
           </w:rPr>
-          <w:t>Factores Críticos</w:t>
+          <w:t>Determinación de Factores Críticos</w:t>
         </w:r>
         <w:r>
           <w:rPr>
@@ -3107,7 +3107,7 @@
             <w:noProof/>
             <w:webHidden/>
           </w:rPr>
-          <w:instrText xml:space="preserve"> PAGEREF _Toc529043410 \h </w:instrText>
+          <w:instrText xml:space="preserve"> PAGEREF _Toc529048405 \h </w:instrText>
         </w:r>
         <w:r>
           <w:rPr>
@@ -3150,7 +3150,7 @@
           <w:lang w:eastAsia="es-CL"/>
         </w:rPr>
       </w:pPr>
-      <w:hyperlink w:anchor="_Toc529043411" w:history="1">
+      <w:hyperlink w:anchor="_Toc529048406" w:history="1">
         <w:r>
           <w:rPr>
             <w:rStyle w:val="Hipervnculo"/>
@@ -3195,7 +3195,7 @@
             <w:noProof/>
             <w:webHidden/>
           </w:rPr>
-          <w:instrText xml:space="preserve"> PAGEREF _Toc529043411 \h </w:instrText>
+          <w:instrText xml:space="preserve"> PAGEREF _Toc529048406 \h </w:instrText>
         </w:r>
         <w:r>
           <w:rPr>
@@ -3237,7 +3237,7 @@
           <w:lang w:eastAsia="es-CL"/>
         </w:rPr>
       </w:pPr>
-      <w:hyperlink w:anchor="_Toc529043412" w:history="1">
+      <w:hyperlink w:anchor="_Toc529048407" w:history="1">
         <w:r>
           <w:rPr>
             <w:rStyle w:val="Hipervnculo"/>
@@ -3260,7 +3260,7 @@
             <w:rStyle w:val="Hipervnculo"/>
             <w:noProof/>
           </w:rPr>
-          <w:t>Estructura del Manual</w:t>
+          <w:t>Estructura del Manual de Buenas Prácticas</w:t>
         </w:r>
         <w:r>
           <w:rPr>
@@ -3281,7 +3281,7 @@
             <w:noProof/>
             <w:webHidden/>
           </w:rPr>
-          <w:instrText xml:space="preserve"> PAGEREF _Toc529043412 \h </w:instrText>
+          <w:instrText xml:space="preserve"> PAGEREF _Toc529048407 \h </w:instrText>
         </w:r>
         <w:r>
           <w:rPr>
@@ -3323,7 +3323,7 @@
           <w:lang w:eastAsia="es-CL"/>
         </w:rPr>
       </w:pPr>
-      <w:hyperlink w:anchor="_Toc529043413" w:history="1">
+      <w:hyperlink w:anchor="_Toc529048408" w:history="1">
         <w:r>
           <w:rPr>
             <w:rStyle w:val="Hipervnculo"/>
@@ -3346,7 +3346,7 @@
             <w:rStyle w:val="Hipervnculo"/>
             <w:noProof/>
           </w:rPr>
-          <w:t>Contenido del Manual</w:t>
+          <w:t>Validación Estructura del Manual de Buenas Prácticas</w:t>
         </w:r>
         <w:r>
           <w:rPr>
@@ -3367,7 +3367,7 @@
             <w:noProof/>
             <w:webHidden/>
           </w:rPr>
-          <w:instrText xml:space="preserve"> PAGEREF _Toc529043413 \h </w:instrText>
+          <w:instrText xml:space="preserve"> PAGEREF _Toc529048408 \h </w:instrText>
         </w:r>
         <w:r>
           <w:rPr>
@@ -3388,6 +3388,178 @@
             <w:webHidden/>
           </w:rPr>
           <w:t>61</w:t>
+        </w:r>
+        <w:r>
+          <w:rPr>
+            <w:noProof/>
+            <w:webHidden/>
+          </w:rPr>
+          <w:fldChar w:fldCharType="end"/>
+        </w:r>
+      </w:hyperlink>
+    </w:p>
+    <w:p>
+      <w:pPr>
+        <w:pStyle w:val="TDC3"/>
+        <w:rPr>
+          <w:rFonts w:asciiTheme="minorHAnsi" w:eastAsiaTheme="minorEastAsia" w:hAnsiTheme="minorHAnsi" w:cstheme="minorBidi"/>
+          <w:noProof/>
+          <w:color w:val="auto"/>
+          <w:szCs w:val="22"/>
+          <w:lang w:eastAsia="es-CL"/>
+        </w:rPr>
+      </w:pPr>
+      <w:hyperlink w:anchor="_Toc529048409" w:history="1">
+        <w:r>
+          <w:rPr>
+            <w:rStyle w:val="Hipervnculo"/>
+            <w:noProof/>
+          </w:rPr>
+          <w:t>3.3.3</w:t>
+        </w:r>
+        <w:r>
+          <w:rPr>
+            <w:rFonts w:asciiTheme="minorHAnsi" w:eastAsiaTheme="minorEastAsia" w:hAnsiTheme="minorHAnsi" w:cstheme="minorBidi"/>
+            <w:noProof/>
+            <w:color w:val="auto"/>
+            <w:szCs w:val="22"/>
+            <w:lang w:eastAsia="es-CL"/>
+          </w:rPr>
+          <w:tab/>
+        </w:r>
+        <w:r>
+          <w:rPr>
+            <w:rStyle w:val="Hipervnculo"/>
+            <w:noProof/>
+          </w:rPr>
+          <w:t>Contenido del Manual de Buenas Prácticas</w:t>
+        </w:r>
+        <w:r>
+          <w:rPr>
+            <w:noProof/>
+            <w:webHidden/>
+          </w:rPr>
+          <w:tab/>
+        </w:r>
+        <w:r>
+          <w:rPr>
+            <w:noProof/>
+            <w:webHidden/>
+          </w:rPr>
+          <w:fldChar w:fldCharType="begin"/>
+        </w:r>
+        <w:r>
+          <w:rPr>
+            <w:noProof/>
+            <w:webHidden/>
+          </w:rPr>
+          <w:instrText xml:space="preserve"> PAGEREF _Toc529048409 \h </w:instrText>
+        </w:r>
+        <w:r>
+          <w:rPr>
+            <w:noProof/>
+            <w:webHidden/>
+          </w:rPr>
+        </w:r>
+        <w:r>
+          <w:rPr>
+            <w:noProof/>
+            <w:webHidden/>
+          </w:rPr>
+          <w:fldChar w:fldCharType="separate"/>
+        </w:r>
+        <w:r>
+          <w:rPr>
+            <w:noProof/>
+            <w:webHidden/>
+          </w:rPr>
+          <w:t>61</w:t>
+        </w:r>
+        <w:r>
+          <w:rPr>
+            <w:noProof/>
+            <w:webHidden/>
+          </w:rPr>
+          <w:fldChar w:fldCharType="end"/>
+        </w:r>
+      </w:hyperlink>
+    </w:p>
+    <w:p>
+      <w:pPr>
+        <w:pStyle w:val="TDC3"/>
+        <w:rPr>
+          <w:rFonts w:asciiTheme="minorHAnsi" w:eastAsiaTheme="minorEastAsia" w:hAnsiTheme="minorHAnsi" w:cstheme="minorBidi"/>
+          <w:noProof/>
+          <w:color w:val="auto"/>
+          <w:szCs w:val="22"/>
+          <w:lang w:eastAsia="es-CL"/>
+        </w:rPr>
+      </w:pPr>
+      <w:hyperlink w:anchor="_Toc529048410" w:history="1">
+        <w:r>
+          <w:rPr>
+            <w:rStyle w:val="Hipervnculo"/>
+            <w:noProof/>
+          </w:rPr>
+          <w:t>3.3.4</w:t>
+        </w:r>
+        <w:r>
+          <w:rPr>
+            <w:rFonts w:asciiTheme="minorHAnsi" w:eastAsiaTheme="minorEastAsia" w:hAnsiTheme="minorHAnsi" w:cstheme="minorBidi"/>
+            <w:noProof/>
+            <w:color w:val="auto"/>
+            <w:szCs w:val="22"/>
+            <w:lang w:eastAsia="es-CL"/>
+          </w:rPr>
+          <w:tab/>
+        </w:r>
+        <w:r>
+          <w:rPr>
+            <w:rStyle w:val="Hipervnculo"/>
+            <w:noProof/>
+          </w:rPr>
+          <w:t>Validación Contenido del Manual de Buenas Prácticas</w:t>
+        </w:r>
+        <w:r>
+          <w:rPr>
+            <w:noProof/>
+            <w:webHidden/>
+          </w:rPr>
+          <w:tab/>
+        </w:r>
+        <w:r>
+          <w:rPr>
+            <w:noProof/>
+            <w:webHidden/>
+          </w:rPr>
+          <w:fldChar w:fldCharType="begin"/>
+        </w:r>
+        <w:r>
+          <w:rPr>
+            <w:noProof/>
+            <w:webHidden/>
+          </w:rPr>
+          <w:instrText xml:space="preserve"> PAGEREF _Toc529048410 \h </w:instrText>
+        </w:r>
+        <w:r>
+          <w:rPr>
+            <w:noProof/>
+            <w:webHidden/>
+          </w:rPr>
+        </w:r>
+        <w:r>
+          <w:rPr>
+            <w:noProof/>
+            <w:webHidden/>
+          </w:rPr>
+          <w:fldChar w:fldCharType="separate"/>
+        </w:r>
+        <w:r>
+          <w:rPr>
+            <w:noProof/>
+            <w:webHidden/>
+          </w:rPr>
+          <w:t>63</w:t>
         </w:r>
         <w:r>
           <w:rPr>
@@ -3410,7 +3582,7 @@
           <w:lang w:eastAsia="es-CL"/>
         </w:rPr>
       </w:pPr>
-      <w:hyperlink w:anchor="_Toc529043414" w:history="1">
+      <w:hyperlink w:anchor="_Toc529048411" w:history="1">
         <w:r>
           <w:rPr>
             <w:rStyle w:val="Hipervnculo"/>
@@ -3455,7 +3627,7 @@
             <w:noProof/>
             <w:webHidden/>
           </w:rPr>
-          <w:instrText xml:space="preserve"> PAGEREF _Toc529043414 \h </w:instrText>
+          <w:instrText xml:space="preserve"> PAGEREF _Toc529048411 \h </w:instrText>
         </w:r>
         <w:r>
           <w:rPr>
@@ -3497,7 +3669,7 @@
           <w:lang w:eastAsia="es-CL"/>
         </w:rPr>
       </w:pPr>
-      <w:hyperlink w:anchor="_Toc529043415" w:history="1">
+      <w:hyperlink w:anchor="_Toc529048412" w:history="1">
         <w:r>
           <w:rPr>
             <w:rStyle w:val="Hipervnculo"/>
@@ -3541,7 +3713,7 @@
             <w:noProof/>
             <w:webHidden/>
           </w:rPr>
-          <w:instrText xml:space="preserve"> PAGEREF _Toc529043415 \h </w:instrText>
+          <w:instrText xml:space="preserve"> PAGEREF _Toc529048412 \h </w:instrText>
         </w:r>
         <w:r>
           <w:rPr>
@@ -3583,7 +3755,7 @@
           <w:lang w:eastAsia="es-CL"/>
         </w:rPr>
       </w:pPr>
-      <w:hyperlink w:anchor="_Toc529043416" w:history="1">
+      <w:hyperlink w:anchor="_Toc529048413" w:history="1">
         <w:r>
           <w:rPr>
             <w:rStyle w:val="Hipervnculo"/>
@@ -3627,7 +3799,7 @@
             <w:noProof/>
             <w:webHidden/>
           </w:rPr>
-          <w:instrText xml:space="preserve"> PAGEREF _Toc529043416 \h </w:instrText>
+          <w:instrText xml:space="preserve"> PAGEREF _Toc529048413 \h </w:instrText>
         </w:r>
         <w:r>
           <w:rPr>
@@ -3670,7 +3842,7 @@
           <w:lang w:eastAsia="es-CL"/>
         </w:rPr>
       </w:pPr>
-      <w:hyperlink w:anchor="_Toc529043417" w:history="1">
+      <w:hyperlink w:anchor="_Toc529048414" w:history="1">
         <w:r>
           <w:rPr>
             <w:rStyle w:val="Hipervnculo"/>
@@ -3715,7 +3887,7 @@
             <w:noProof/>
             <w:webHidden/>
           </w:rPr>
-          <w:instrText xml:space="preserve"> PAGEREF _Toc529043417 \h </w:instrText>
+          <w:instrText xml:space="preserve"> PAGEREF _Toc529048414 \h </w:instrText>
         </w:r>
         <w:r>
           <w:rPr>
@@ -3760,7 +3932,7 @@
           <w:lang w:eastAsia="es-CL"/>
         </w:rPr>
       </w:pPr>
-      <w:hyperlink w:anchor="_Toc529043418" w:history="1">
+      <w:hyperlink w:anchor="_Toc529048415" w:history="1">
         <w:r>
           <w:rPr>
             <w:rStyle w:val="Hipervnculo"/>
@@ -3787,7 +3959,7 @@
             <w:noProof/>
             <w:webHidden/>
           </w:rPr>
-          <w:instrText xml:space="preserve"> PAGEREF _Toc529043418 \h </w:instrText>
+          <w:instrText xml:space="preserve"> PAGEREF _Toc529048415 \h </w:instrText>
         </w:r>
         <w:r>
           <w:rPr>
@@ -3830,7 +4002,7 @@
           <w:lang w:eastAsia="es-CL"/>
         </w:rPr>
       </w:pPr>
-      <w:hyperlink w:anchor="_Toc529043419" w:history="1">
+      <w:hyperlink w:anchor="_Toc529048416" w:history="1">
         <w:r>
           <w:rPr>
             <w:rStyle w:val="Hipervnculo"/>
@@ -3875,7 +4047,7 @@
             <w:noProof/>
             <w:webHidden/>
           </w:rPr>
-          <w:instrText xml:space="preserve"> PAGEREF _Toc529043419 \h </w:instrText>
+          <w:instrText xml:space="preserve"> PAGEREF _Toc529048416 \h </w:instrText>
         </w:r>
         <w:r>
           <w:rPr>
@@ -3918,7 +4090,7 @@
           <w:lang w:eastAsia="es-CL"/>
         </w:rPr>
       </w:pPr>
-      <w:hyperlink w:anchor="_Toc529043420" w:history="1">
+      <w:hyperlink w:anchor="_Toc529048417" w:history="1">
         <w:r>
           <w:rPr>
             <w:rStyle w:val="Hipervnculo"/>
@@ -3963,7 +4135,7 @@
             <w:noProof/>
             <w:webHidden/>
           </w:rPr>
-          <w:instrText xml:space="preserve"> PAGEREF _Toc529043420 \h </w:instrText>
+          <w:instrText xml:space="preserve"> PAGEREF _Toc529048417 \h </w:instrText>
         </w:r>
         <w:r>
           <w:rPr>
@@ -4008,7 +4180,7 @@
           <w:lang w:eastAsia="es-CL"/>
         </w:rPr>
       </w:pPr>
-      <w:hyperlink w:anchor="_Toc529043421" w:history="1">
+      <w:hyperlink w:anchor="_Toc529048418" w:history="1">
         <w:r>
           <w:rPr>
             <w:rStyle w:val="Hipervnculo"/>
@@ -4035,7 +4207,7 @@
             <w:noProof/>
             <w:webHidden/>
           </w:rPr>
-          <w:instrText xml:space="preserve"> PAGEREF _Toc529043421 \h </w:instrText>
+          <w:instrText xml:space="preserve"> PAGEREF _Toc529048418 \h </w:instrText>
         </w:r>
         <w:r>
           <w:rPr>
@@ -4078,7 +4250,7 @@
           <w:lang w:eastAsia="es-CL"/>
         </w:rPr>
       </w:pPr>
-      <w:hyperlink w:anchor="_Toc529043422" w:history="1">
+      <w:hyperlink w:anchor="_Toc529048419" w:history="1">
         <w:r>
           <w:rPr>
             <w:rStyle w:val="Hipervnculo"/>
@@ -4123,7 +4295,7 @@
             <w:noProof/>
             <w:webHidden/>
           </w:rPr>
-          <w:instrText xml:space="preserve"> PAGEREF _Toc529043422 \h </w:instrText>
+          <w:instrText xml:space="preserve"> PAGEREF _Toc529048419 \h </w:instrText>
         </w:r>
         <w:r>
           <w:rPr>
@@ -4166,7 +4338,7 @@
           <w:lang w:eastAsia="es-CL"/>
         </w:rPr>
       </w:pPr>
-      <w:hyperlink w:anchor="_Toc529043423" w:history="1">
+      <w:hyperlink w:anchor="_Toc529048420" w:history="1">
         <w:r>
           <w:rPr>
             <w:rStyle w:val="Hipervnculo"/>
@@ -4211,7 +4383,7 @@
             <w:noProof/>
             <w:webHidden/>
           </w:rPr>
-          <w:instrText xml:space="preserve"> PAGEREF _Toc529043423 \h </w:instrText>
+          <w:instrText xml:space="preserve"> PAGEREF _Toc529048420 \h </w:instrText>
         </w:r>
         <w:r>
           <w:rPr>
@@ -4256,7 +4428,7 @@
           <w:lang w:eastAsia="es-CL"/>
         </w:rPr>
       </w:pPr>
-      <w:hyperlink w:anchor="_Toc529043424" w:history="1">
+      <w:hyperlink w:anchor="_Toc529048421" w:history="1">
         <w:r>
           <w:rPr>
             <w:rStyle w:val="Hipervnculo"/>
@@ -4283,7 +4455,7 @@
             <w:noProof/>
             <w:webHidden/>
           </w:rPr>
-          <w:instrText xml:space="preserve"> PAGEREF _Toc529043424 \h </w:instrText>
+          <w:instrText xml:space="preserve"> PAGEREF _Toc529048421 \h </w:instrText>
         </w:r>
         <w:r>
           <w:rPr>
@@ -4326,7 +4498,7 @@
           <w:lang w:eastAsia="es-CL"/>
         </w:rPr>
       </w:pPr>
-      <w:hyperlink w:anchor="_Toc529043425" w:history="1">
+      <w:hyperlink w:anchor="_Toc529048422" w:history="1">
         <w:r>
           <w:rPr>
             <w:rStyle w:val="Hipervnculo"/>
@@ -4353,7 +4525,7 @@
             <w:noProof/>
             <w:webHidden/>
           </w:rPr>
-          <w:instrText xml:space="preserve"> PAGEREF _Toc529043425 \h </w:instrText>
+          <w:instrText xml:space="preserve"> PAGEREF _Toc529048422 \h </w:instrText>
         </w:r>
         <w:r>
           <w:rPr>
@@ -4396,7 +4568,7 @@
           <w:lang w:eastAsia="es-CL"/>
         </w:rPr>
       </w:pPr>
-      <w:hyperlink w:anchor="_Toc529043426" w:history="1">
+      <w:hyperlink w:anchor="_Toc529048423" w:history="1">
         <w:r>
           <w:rPr>
             <w:rStyle w:val="Hipervnculo"/>
@@ -4423,7 +4595,7 @@
             <w:noProof/>
             <w:webHidden/>
           </w:rPr>
-          <w:instrText xml:space="preserve"> PAGEREF _Toc529043426 \h </w:instrText>
+          <w:instrText xml:space="preserve"> PAGEREF _Toc529048423 \h </w:instrText>
         </w:r>
         <w:r>
           <w:rPr>
@@ -4475,8 +4647,6 @@
           <w:b/>
         </w:rPr>
       </w:pPr>
-      <w:bookmarkStart w:id="6" w:name="_GoBack"/>
-      <w:bookmarkEnd w:id="6"/>
     </w:p>
     <w:p>
       <w:pPr>
@@ -4503,8 +4673,8 @@
       <w:r>
         <w:br w:type="page"/>
       </w:r>
-      <w:bookmarkStart w:id="7" w:name="_Toc525761444"/>
-      <w:bookmarkStart w:id="8" w:name="_Toc525761487"/>
+      <w:bookmarkStart w:id="6" w:name="_Toc525761444"/>
+      <w:bookmarkStart w:id="7" w:name="_Toc525761487"/>
       <w:r>
         <w:rPr>
           <w:b/>
@@ -4513,8 +4683,8 @@
         <w:lastRenderedPageBreak/>
         <w:t>RESUMEN</w:t>
       </w:r>
+      <w:bookmarkEnd w:id="6"/>
       <w:bookmarkEnd w:id="7"/>
-      <w:bookmarkEnd w:id="8"/>
     </w:p>
     <w:p>
       <w:pPr>
@@ -4533,8 +4703,8 @@
       <w:r>
         <w:br w:type="page"/>
       </w:r>
-      <w:bookmarkStart w:id="9" w:name="_Toc525761445"/>
-      <w:bookmarkStart w:id="10" w:name="_Toc529043381"/>
+      <w:bookmarkStart w:id="8" w:name="_Toc525761445"/>
+      <w:bookmarkStart w:id="9" w:name="_Toc529048376"/>
       <w:r>
         <w:lastRenderedPageBreak/>
         <w:t>Int</w:t>
@@ -4542,192 +4712,192 @@
       <w:r>
         <w:t>roducción</w:t>
       </w:r>
+      <w:bookmarkEnd w:id="8"/>
       <w:bookmarkEnd w:id="9"/>
+    </w:p>
+    <w:p/>
+    <w:p>
+      <w:pPr>
+        <w:pStyle w:val="Ttulo2"/>
+      </w:pPr>
+      <w:bookmarkStart w:id="10" w:name="_Toc525761446"/>
+      <w:bookmarkStart w:id="11" w:name="_Toc529048377"/>
+      <w:r>
+        <w:t>Generalidades</w:t>
+      </w:r>
       <w:bookmarkEnd w:id="10"/>
-    </w:p>
-    <w:p/>
+      <w:bookmarkEnd w:id="11"/>
+    </w:p>
+    <w:p>
+      <w:r>
+        <w:t>E</w:t>
+      </w:r>
+      <w:r>
+        <w:t xml:space="preserve">l desarrollo de tecnologías para agilizar la construcción de </w:t>
+      </w:r>
+      <w:r>
+        <w:t>software</w:t>
+      </w:r>
+      <w:r>
+        <w:t xml:space="preserve"> está en permanente crecimiento</w:t>
+      </w:r>
+      <w:r>
+        <w:t xml:space="preserve">, lo </w:t>
+      </w:r>
+      <w:r>
+        <w:t>que</w:t>
+      </w:r>
+      <w:r>
+        <w:t xml:space="preserve"> </w:t>
+      </w:r>
+      <w:r>
+        <w:t>obliga a la</w:t>
+      </w:r>
+      <w:r>
+        <w:t xml:space="preserve">s empresas que </w:t>
+      </w:r>
+      <w:r>
+        <w:t>están</w:t>
+      </w:r>
+      <w:r>
+        <w:t xml:space="preserve"> en el mercado de la </w:t>
+      </w:r>
+      <w:r>
+        <w:t>TI</w:t>
+      </w:r>
+      <w:r>
+        <w:rPr>
+          <w:rStyle w:val="Refdenotaalpie"/>
+        </w:rPr>
+        <w:footnoteReference w:id="1"/>
+      </w:r>
+      <w:r>
+        <w:t xml:space="preserve">, a estar en constante </w:t>
+      </w:r>
+      <w:r>
+        <w:t>mejora</w:t>
+      </w:r>
+      <w:r>
+        <w:t xml:space="preserve"> respecto a la forma en que deben enfrentar cada proyecto</w:t>
+      </w:r>
+      <w:r>
+        <w:t>.</w:t>
+      </w:r>
+      <w:r>
+        <w:t xml:space="preserve"> </w:t>
+      </w:r>
+    </w:p>
+    <w:p/>
+    <w:p>
+      <w:r>
+        <w:t xml:space="preserve">Dado lo anterior, </w:t>
+      </w:r>
+      <w:r>
+        <w:t xml:space="preserve">para </w:t>
+      </w:r>
+      <w:r>
+        <w:t>las empresas que requieren la contratación de servicios para la implementación de proyectos informáticos, cada vez es más complej</w:t>
+      </w:r>
+      <w:r>
+        <w:t>a la relación con el eventual proveedor</w:t>
+      </w:r>
+      <w:r>
+        <w:t xml:space="preserve"> experto</w:t>
+      </w:r>
+      <w:r>
+        <w:t>, ya que este último enfrenta</w:t>
+      </w:r>
+      <w:r>
+        <w:t>rá</w:t>
+      </w:r>
+      <w:r>
+        <w:t xml:space="preserve"> los desafíos con un nivel técnico y profesional, que probablemente super</w:t>
+      </w:r>
+      <w:r>
+        <w:t>a</w:t>
+      </w:r>
+      <w:r>
+        <w:t>rá</w:t>
+      </w:r>
+      <w:r>
+        <w:t xml:space="preserve"> </w:t>
+      </w:r>
+      <w:r>
+        <w:t>las habilidades de la empresa contratante.</w:t>
+      </w:r>
+    </w:p>
+    <w:p/>
+    <w:p>
+      <w:r>
+        <w:t xml:space="preserve">El desequilibrio que se produce entre las habilidades para gestionar proyectos informáticos, entre la empresa contratante y el proveedor experto, implica el riesgo permanente de ocurrencia de </w:t>
+      </w:r>
+      <w:r>
+        <w:t>incidencias</w:t>
+      </w:r>
+      <w:r>
+        <w:t xml:space="preserve"> que pueden afectar los resultados esperados </w:t>
+      </w:r>
+      <w:r>
+        <w:t xml:space="preserve">y </w:t>
+      </w:r>
+      <w:r>
+        <w:t xml:space="preserve">definidos para </w:t>
+      </w:r>
+      <w:r>
+        <w:t>cada</w:t>
+      </w:r>
+      <w:r>
+        <w:t xml:space="preserve"> proyecto.</w:t>
+      </w:r>
+    </w:p>
+    <w:p/>
+    <w:p>
+      <w:r>
+        <w:t xml:space="preserve">ZOFRI S.A. </w:t>
+      </w:r>
+      <w:r>
+        <w:t>periódicamente</w:t>
+      </w:r>
+      <w:r>
+        <w:t xml:space="preserve"> implementa mejoras a sus servicios, a través del desarrollo de proyectos informáticos</w:t>
+      </w:r>
+      <w:r>
+        <w:t xml:space="preserve">, para lo cual generalmente </w:t>
+      </w:r>
+      <w:r>
+        <w:t xml:space="preserve">contrata a un proveedor experto. </w:t>
+      </w:r>
+      <w:r>
+        <w:t>L</w:t>
+      </w:r>
+      <w:r>
+        <w:t>amentablemente no ha tenido buenos resultados durante la ejecución</w:t>
+      </w:r>
+      <w:r>
+        <w:t xml:space="preserve"> </w:t>
+      </w:r>
+      <w:r>
+        <w:t xml:space="preserve">de </w:t>
+      </w:r>
+      <w:r>
+        <w:t xml:space="preserve">dichos </w:t>
+      </w:r>
+      <w:r>
+        <w:t>proyectos y por lo mismo, el presente trabajo espera aportar con un manual que permita a la organización mejor</w:t>
+      </w:r>
+      <w:r>
+        <w:t>ar la gestión de sus futuros proyectos informáticos.</w:t>
+      </w:r>
+    </w:p>
     <w:p>
       <w:pPr>
         <w:pStyle w:val="Ttulo2"/>
       </w:pPr>
-      <w:bookmarkStart w:id="11" w:name="_Toc525761446"/>
-      <w:bookmarkStart w:id="12" w:name="_Toc529043382"/>
-      <w:r>
-        <w:t>Generalidades</w:t>
-      </w:r>
-      <w:bookmarkEnd w:id="11"/>
-      <w:bookmarkEnd w:id="12"/>
-    </w:p>
-    <w:p>
-      <w:r>
-        <w:t>E</w:t>
-      </w:r>
-      <w:r>
-        <w:t xml:space="preserve">l desarrollo de tecnologías para agilizar la construcción de </w:t>
-      </w:r>
-      <w:r>
-        <w:t>software</w:t>
-      </w:r>
-      <w:r>
-        <w:t xml:space="preserve"> está en permanente crecimiento</w:t>
-      </w:r>
-      <w:r>
-        <w:t xml:space="preserve">, lo </w:t>
-      </w:r>
-      <w:r>
-        <w:t>que</w:t>
-      </w:r>
-      <w:r>
-        <w:t xml:space="preserve"> </w:t>
-      </w:r>
-      <w:r>
-        <w:t>obliga a la</w:t>
-      </w:r>
-      <w:r>
-        <w:t xml:space="preserve">s empresas que </w:t>
-      </w:r>
-      <w:r>
-        <w:t>están</w:t>
-      </w:r>
-      <w:r>
-        <w:t xml:space="preserve"> en el mercado de la </w:t>
-      </w:r>
-      <w:r>
-        <w:t>TI</w:t>
-      </w:r>
-      <w:r>
-        <w:rPr>
-          <w:rStyle w:val="Refdenotaalpie"/>
-        </w:rPr>
-        <w:footnoteReference w:id="1"/>
-      </w:r>
-      <w:r>
-        <w:t xml:space="preserve">, a estar en constante </w:t>
-      </w:r>
-      <w:r>
-        <w:t>mejora</w:t>
-      </w:r>
-      <w:r>
-        <w:t xml:space="preserve"> respecto a la forma en que deben enfrentar cada proyecto</w:t>
-      </w:r>
-      <w:r>
-        <w:t>.</w:t>
-      </w:r>
-      <w:r>
-        <w:t xml:space="preserve"> </w:t>
-      </w:r>
-    </w:p>
-    <w:p/>
-    <w:p>
-      <w:r>
-        <w:t xml:space="preserve">Dado lo anterior, </w:t>
-      </w:r>
-      <w:r>
-        <w:t xml:space="preserve">para </w:t>
-      </w:r>
-      <w:r>
-        <w:t>las empresas que requieren la contratación de servicios para la implementación de proyectos informáticos, cada vez es más complej</w:t>
-      </w:r>
-      <w:r>
-        <w:t>a la relación con el eventual proveedor</w:t>
-      </w:r>
-      <w:r>
-        <w:t xml:space="preserve"> experto</w:t>
-      </w:r>
-      <w:r>
-        <w:t>, ya que este último enfrenta</w:t>
-      </w:r>
-      <w:r>
-        <w:t>rá</w:t>
-      </w:r>
-      <w:r>
-        <w:t xml:space="preserve"> los desafíos con un nivel técnico y profesional, que probablemente super</w:t>
-      </w:r>
-      <w:r>
-        <w:t>a</w:t>
-      </w:r>
-      <w:r>
-        <w:t>rá</w:t>
-      </w:r>
-      <w:r>
-        <w:t xml:space="preserve"> </w:t>
-      </w:r>
-      <w:r>
-        <w:t>las habilidades de la empresa contratante.</w:t>
-      </w:r>
-    </w:p>
-    <w:p/>
-    <w:p>
-      <w:r>
-        <w:t xml:space="preserve">El desequilibrio que se produce entre las habilidades para gestionar proyectos informáticos, entre la empresa contratante y el proveedor experto, implica el riesgo permanente de ocurrencia de </w:t>
-      </w:r>
-      <w:r>
-        <w:t>incidencias</w:t>
-      </w:r>
-      <w:r>
-        <w:t xml:space="preserve"> que pueden afectar los resultados esperados </w:t>
-      </w:r>
-      <w:r>
-        <w:t xml:space="preserve">y </w:t>
-      </w:r>
-      <w:r>
-        <w:t xml:space="preserve">definidos para </w:t>
-      </w:r>
-      <w:r>
-        <w:t>cada</w:t>
-      </w:r>
-      <w:r>
-        <w:t xml:space="preserve"> proyecto.</w:t>
-      </w:r>
-    </w:p>
-    <w:p/>
-    <w:p>
-      <w:r>
-        <w:t xml:space="preserve">ZOFRI S.A. </w:t>
-      </w:r>
-      <w:r>
-        <w:t>periódicamente</w:t>
-      </w:r>
-      <w:r>
-        <w:t xml:space="preserve"> implementa mejoras a sus servicios, a través del desarrollo de proyectos informáticos</w:t>
-      </w:r>
-      <w:r>
-        <w:t xml:space="preserve">, para lo cual generalmente </w:t>
-      </w:r>
-      <w:r>
-        <w:t xml:space="preserve">contrata a un proveedor experto. </w:t>
-      </w:r>
-      <w:r>
-        <w:t>L</w:t>
-      </w:r>
-      <w:r>
-        <w:t>amentablemente no ha tenido buenos resultados durante la ejecución</w:t>
-      </w:r>
-      <w:r>
-        <w:t xml:space="preserve"> </w:t>
-      </w:r>
-      <w:r>
-        <w:t xml:space="preserve">de </w:t>
-      </w:r>
-      <w:r>
-        <w:t xml:space="preserve">dichos </w:t>
-      </w:r>
-      <w:r>
-        <w:t>proyectos y por lo mismo, el presente trabajo espera aportar con un manual que permita a la organización mejor</w:t>
-      </w:r>
-      <w:r>
-        <w:t>ar la gestión de sus futuros proyectos informáticos.</w:t>
-      </w:r>
-    </w:p>
-    <w:p>
-      <w:pPr>
-        <w:pStyle w:val="Ttulo2"/>
-      </w:pPr>
       <w:r>
         <w:br w:type="page"/>
       </w:r>
-      <w:bookmarkStart w:id="13" w:name="_Toc525761447"/>
-      <w:bookmarkStart w:id="14" w:name="_Toc529043383"/>
+      <w:bookmarkStart w:id="12" w:name="_Toc525761447"/>
+      <w:bookmarkStart w:id="13" w:name="_Toc529048378"/>
       <w:r>
         <w:lastRenderedPageBreak/>
         <w:t>Descripción de</w:t>
@@ -4741,20 +4911,20 @@
       <w:r>
         <w:t>a Empresa</w:t>
       </w:r>
+      <w:bookmarkEnd w:id="12"/>
       <w:bookmarkEnd w:id="13"/>
+    </w:p>
+    <w:p>
+      <w:pPr>
+        <w:pStyle w:val="Ttulo3"/>
+      </w:pPr>
+      <w:bookmarkStart w:id="14" w:name="_Toc529048379"/>
+      <w:r>
+        <w:t>Reseña</w:t>
+      </w:r>
       <w:bookmarkEnd w:id="14"/>
     </w:p>
     <w:p>
-      <w:pPr>
-        <w:pStyle w:val="Ttulo3"/>
-      </w:pPr>
-      <w:bookmarkStart w:id="15" w:name="_Toc529043384"/>
-      <w:r>
-        <w:t>Reseña</w:t>
-      </w:r>
-      <w:bookmarkEnd w:id="15"/>
-    </w:p>
-    <w:p>
       <w:r>
         <w:t>La</w:t>
       </w:r>
@@ -4902,15 +5072,7 @@
         <w:t xml:space="preserve">la cual </w:t>
       </w:r>
       <w:r>
-        <w:t xml:space="preserve">comenzó sus actividades en </w:t>
-      </w:r>
-      <w:proofErr w:type="gramStart"/>
-      <w:r>
-        <w:t>Junio</w:t>
-      </w:r>
-      <w:proofErr w:type="gramEnd"/>
-      <w:r>
-        <w:t xml:space="preserve"> de 1975</w:t>
+        <w:t>comenzó sus actividades en Junio de 1975</w:t>
       </w:r>
       <w:r>
         <w:t xml:space="preserve">, en un galpón arrendado en el Sector </w:t>
@@ -5058,12 +5220,12 @@
       <w:r>
         <w:br w:type="page"/>
       </w:r>
-      <w:bookmarkStart w:id="16" w:name="_Toc529043385"/>
+      <w:bookmarkStart w:id="15" w:name="_Toc529048380"/>
       <w:r>
         <w:lastRenderedPageBreak/>
         <w:t>Aspectos Estratégicos</w:t>
       </w:r>
-      <w:bookmarkEnd w:id="16"/>
+      <w:bookmarkEnd w:id="15"/>
     </w:p>
     <w:p>
       <w:r>
@@ -6151,12 +6313,12 @@
       <w:r>
         <w:br w:type="page"/>
       </w:r>
-      <w:bookmarkStart w:id="17" w:name="_Toc529043386"/>
+      <w:bookmarkStart w:id="16" w:name="_Toc529048381"/>
       <w:r>
         <w:lastRenderedPageBreak/>
         <w:t>Centros de Negocios</w:t>
       </w:r>
-      <w:bookmarkEnd w:id="17"/>
+      <w:bookmarkEnd w:id="16"/>
     </w:p>
     <w:p>
       <w:r>
@@ -6706,7 +6868,7 @@
           <w:noProof/>
         </w:rPr>
         <w:pict w14:anchorId="4E40F384">
-          <v:shape id="_x0000_s1217" type="#_x0000_t75" style="position:absolute;left:0;text-align:left;margin-left:-18.15pt;margin-top:23.1pt;width:505.4pt;height:322.3pt;z-index:-251654656;mso-position-horizontal-relative:text;mso-position-vertical-relative:text" stroked="t" strokeweight="1.5pt">
+          <v:shape id="_x0000_s1217" type="#_x0000_t75" style="position:absolute;left:0;text-align:left;margin-left:-32.05pt;margin-top:23.45pt;width:505.4pt;height:322.3pt;z-index:-251654656;mso-position-horizontal-relative:text;mso-position-vertical-relative:text" stroked="t" strokeweight="1.5pt">
             <v:imagedata r:id="rId13" o:title="Plano_PEZAH_OCT_2018"/>
           </v:shape>
         </w:pict>
@@ -6780,6 +6942,8 @@
       <w:r>
         <w:t xml:space="preserve"> (ver Figura 6)</w:t>
       </w:r>
+      <w:bookmarkStart w:id="17" w:name="_GoBack"/>
+      <w:bookmarkEnd w:id="17"/>
     </w:p>
     <w:p>
       <w:r>
@@ -6787,7 +6951,7 @@
           <w:noProof/>
         </w:rPr>
         <w:pict w14:anchorId="541BBE03">
-          <v:shape id="_x0000_s1218" type="#_x0000_t75" style="position:absolute;left:0;text-align:left;margin-left:-25.05pt;margin-top:23.1pt;width:511.6pt;height:289.95pt;z-index:251657728;mso-position-horizontal-relative:text;mso-position-vertical-relative:text" stroked="t" strokeweight="1.5pt">
+          <v:shape id="_x0000_s1218" type="#_x0000_t75" style="position:absolute;left:0;text-align:left;margin-left:-34.65pt;margin-top:21.4pt;width:511.6pt;height:289.95pt;z-index:251657728;mso-position-horizontal-relative:text;mso-position-vertical-relative:text" stroked="t" strokeweight="1.5pt">
             <v:imagedata r:id="rId14" o:title="Plano_PICH_OCT_2018"/>
           </v:shape>
         </w:pict>
@@ -6832,7 +6996,7 @@
       <w:r>
         <w:br w:type="page"/>
       </w:r>
-      <w:bookmarkStart w:id="18" w:name="_Toc529043387"/>
+      <w:bookmarkStart w:id="18" w:name="_Toc529048382"/>
       <w:r>
         <w:lastRenderedPageBreak/>
         <w:t>Dotación</w:t>
@@ -8949,7 +9113,7 @@
       <w:r>
         <w:br w:type="page"/>
       </w:r>
-      <w:bookmarkStart w:id="19" w:name="_Toc529043388"/>
+      <w:bookmarkStart w:id="19" w:name="_Toc529048383"/>
       <w:r>
         <w:lastRenderedPageBreak/>
         <w:t>Estructura Organizacional</w:t>
@@ -8999,20 +9163,20 @@
               <v:path arrowok="t" fillok="f" o:connecttype="none"/>
               <o:lock v:ext="edit" shapetype="t"/>
             </v:shapetype>
-            <v:shape id="_s1083" o:spid="_x0000_s1083" type="#_x0000_t33" style="position:absolute;left:11501;top:8575;width:338;height:2854;flip:y" o:connectortype="elbow" adj="-609513,91870,-609513" strokecolor="#669"/>
-            <v:shape id="_s1084" o:spid="_x0000_s1084" type="#_x0000_t33" style="position:absolute;left:11501;top:8575;width:338;height:1775;flip:y" o:connectortype="elbow" adj="-609513,134581,-609513" strokecolor="#669"/>
-            <v:shape id="_s1085" o:spid="_x0000_s1085" type="#_x0000_t33" style="position:absolute;left:11501;top:8575;width:338;height:695;flip:y" o:connectortype="elbow" adj="-609513,310163,-609513" strokecolor="#669"/>
-            <v:shape id="_s1086" o:spid="_x0000_s1086" type="#_x0000_t33" style="position:absolute;left:8621;top:8575;width:338;height:1775;flip:y" o:connectortype="elbow" adj="-425193,134581,-425193" strokecolor="#669"/>
-            <v:shape id="_s1087" o:spid="_x0000_s1087" type="#_x0000_t33" style="position:absolute;left:8621;top:8575;width:338;height:695;flip:y" o:connectortype="elbow" adj="-425193,310163,-425193" strokecolor="#669"/>
-            <v:shape id="_s1088" o:spid="_x0000_s1088" type="#_x0000_t33" style="position:absolute;left:5742;top:8575;width:338;height:5014;flip:y" o:connectortype="elbow" adj="-240938,61597,-240938" strokecolor="#669"/>
-            <v:shape id="_s1089" o:spid="_x0000_s1089" type="#_x0000_t33" style="position:absolute;left:5742;top:8575;width:338;height:3934;flip:y" o:connectortype="elbow" adj="-240938,72578,-240938" strokecolor="#669"/>
-            <v:shape id="_s1090" o:spid="_x0000_s1090" type="#_x0000_t33" style="position:absolute;left:5742;top:8575;width:338;height:2854;flip:y" o:connectortype="elbow" adj="-240938,91870,-240938" strokecolor="#669"/>
-            <v:shape id="_s1091" o:spid="_x0000_s1091" type="#_x0000_t33" style="position:absolute;left:5742;top:8575;width:338;height:1775;flip:y" o:connectortype="elbow" adj="-240938,134581,-240938" strokecolor="#669"/>
-            <v:shape id="_s1092" o:spid="_x0000_s1092" type="#_x0000_t33" style="position:absolute;left:5742;top:8575;width:338;height:695;flip:y" o:connectortype="elbow" adj="-240938,310163,-240938" strokecolor="#669"/>
-            <v:shape id="_s1093" o:spid="_x0000_s1093" type="#_x0000_t33" style="position:absolute;left:8959;top:4255;width:337;height:2855;rotation:180" o:connectortype="elbow" adj="-468393,-59166,-468393" strokecolor="#669"/>
-            <v:shape id="_s1094" o:spid="_x0000_s1094" type="#_x0000_t33" style="position:absolute;left:8621;top:4255;width:338;height:2855;flip:y" o:connectortype="elbow" adj="-425193,59166,-425193" strokecolor="#669"/>
-            <v:shape id="_s1095" o:spid="_x0000_s1095" type="#_x0000_t33" style="position:absolute;left:8959;top:4255;width:337;height:1775;rotation:180" o:connectortype="elbow" adj="-468393,-82024,-468393" strokecolor="#669"/>
-            <v:shape id="_s1096" o:spid="_x0000_s1096" type="#_x0000_t33" style="position:absolute;left:8621;top:4255;width:338;height:1774;flip:y" o:connectortype="elbow" adj="-425193,82063,-425193" strokecolor="#669"/>
+            <v:shape id="_s1083" o:spid="_x0000_s1083" type="#_x0000_t33" style="position:absolute;left:11501;top:8575;width:338;height:2854;flip:y" o:connectortype="elbow" adj="-609513,91310,-609513" strokecolor="#669"/>
+            <v:shape id="_s1084" o:spid="_x0000_s1084" type="#_x0000_t33" style="position:absolute;left:11501;top:8575;width:338;height:1775;flip:y" o:connectortype="elbow" adj="-609513,133681,-609513" strokecolor="#669"/>
+            <v:shape id="_s1085" o:spid="_x0000_s1085" type="#_x0000_t33" style="position:absolute;left:11501;top:8575;width:338;height:695;flip:y" o:connectortype="elbow" adj="-609513,307863,-609513" strokecolor="#669"/>
+            <v:shape id="_s1086" o:spid="_x0000_s1086" type="#_x0000_t33" style="position:absolute;left:8621;top:8575;width:338;height:1775;flip:y" o:connectortype="elbow" adj="-425193,133681,-425193" strokecolor="#669"/>
+            <v:shape id="_s1087" o:spid="_x0000_s1087" type="#_x0000_t33" style="position:absolute;left:8621;top:8575;width:338;height:695;flip:y" o:connectortype="elbow" adj="-425193,307863,-425193" strokecolor="#669"/>
+            <v:shape id="_s1088" o:spid="_x0000_s1088" type="#_x0000_t33" style="position:absolute;left:5742;top:8575;width:338;height:5014;flip:y" o:connectortype="elbow" adj="-240938,61278,-240938" strokecolor="#669"/>
+            <v:shape id="_s1089" o:spid="_x0000_s1089" type="#_x0000_t33" style="position:absolute;left:5742;top:8575;width:338;height:3934;flip:y" o:connectortype="elbow" adj="-240938,72171,-240938" strokecolor="#669"/>
+            <v:shape id="_s1090" o:spid="_x0000_s1090" type="#_x0000_t33" style="position:absolute;left:5742;top:8575;width:338;height:2854;flip:y" o:connectortype="elbow" adj="-240938,91310,-240938" strokecolor="#669"/>
+            <v:shape id="_s1091" o:spid="_x0000_s1091" type="#_x0000_t33" style="position:absolute;left:5742;top:8575;width:338;height:1775;flip:y" o:connectortype="elbow" adj="-240938,133681,-240938" strokecolor="#669"/>
+            <v:shape id="_s1092" o:spid="_x0000_s1092" type="#_x0000_t33" style="position:absolute;left:5742;top:8575;width:338;height:695;flip:y" o:connectortype="elbow" adj="-240938,307863,-240938" strokecolor="#669"/>
+            <v:shape id="_s1093" o:spid="_x0000_s1093" type="#_x0000_t33" style="position:absolute;left:8959;top:4255;width:337;height:2855;rotation:180" o:connectortype="elbow" adj="-468393,-58606,-468393" strokecolor="#669"/>
+            <v:shape id="_s1094" o:spid="_x0000_s1094" type="#_x0000_t33" style="position:absolute;left:8621;top:4255;width:338;height:2855;flip:y" o:connectortype="elbow" adj="-425193,58606,-425193" strokecolor="#669"/>
+            <v:shape id="_s1095" o:spid="_x0000_s1095" type="#_x0000_t33" style="position:absolute;left:8959;top:4255;width:337;height:1775;rotation:180" o:connectortype="elbow" adj="-468393,-81123,-468393" strokecolor="#669"/>
+            <v:shape id="_s1096" o:spid="_x0000_s1096" type="#_x0000_t33" style="position:absolute;left:8621;top:4255;width:338;height:1774;flip:y" o:connectortype="elbow" adj="-425193,81162,-425193" strokecolor="#669"/>
             <v:shapetype id="_x0000_t34" coordsize="21600,21600" o:spt="34" o:oned="t" adj="10800" path="m,l@0,0@0,21600,21600,21600e" filled="f">
               <v:stroke joinstyle="miter"/>
               <v:formulas>
@@ -9024,15 +9188,15 @@
               </v:handles>
               <o:lock v:ext="edit" shapetype="t"/>
             </v:shapetype>
-            <v:shape id="_s1097" o:spid="_x0000_s1097" type="#_x0000_t34" style="position:absolute;left:8624;top:4590;width:3549;height:2880;rotation:270;flip:x" o:connectortype="elbow" adj="1094,56478,-67862" strokecolor="#669"/>
+            <v:shape id="_s1097" o:spid="_x0000_s1097" type="#_x0000_t34" style="position:absolute;left:8624;top:4590;width:3549;height:2880;rotation:270;flip:x" o:connectortype="elbow" adj="1094,55987,-67862" strokecolor="#669"/>
             <v:shapetype id="_x0000_t32" coordsize="21600,21600" o:spt="32" o:oned="t" path="m,l21600,21600e" filled="f">
               <v:path arrowok="t" fillok="f" o:connecttype="none"/>
               <o:lock v:ext="edit" shapetype="t"/>
             </v:shapetype>
             <v:shape id="_s1098" o:spid="_x0000_s1098" type="#_x0000_t32" style="position:absolute;left:7185;top:6029;width:3549;height:1;rotation:270" o:connectortype="elbow" adj="-48042,-1,-48042" strokecolor="#669"/>
-            <v:shape id="_s1099" o:spid="_x0000_s1099" type="#_x0000_t34" style="position:absolute;left:5745;top:4590;width:3549;height:2879;rotation:270" o:connectortype="elbow" adj="1094,-56498,-28230" strokecolor="#669"/>
-            <v:shape id="_s1100" o:spid="_x0000_s1100" type="#_x0000_t33" style="position:absolute;left:8959;top:4255;width:337;height:695;rotation:180" o:connectortype="elbow" adj="-468393,-175927,-468393" strokecolor="#669"/>
-            <v:shape id="_s1101" o:spid="_x0000_s1101" type="#_x0000_t33" style="position:absolute;left:8621;top:4255;width:338;height:695;flip:y" o:connectortype="elbow" adj="-425193,175927,-425193" strokecolor="#669"/>
+            <v:shape id="_s1099" o:spid="_x0000_s1099" type="#_x0000_t34" style="position:absolute;left:5745;top:4590;width:3549;height:2879;rotation:270" o:connectortype="elbow" adj="1094,-56007,-28230" strokecolor="#669"/>
+            <v:shape id="_s1100" o:spid="_x0000_s1100" type="#_x0000_t33" style="position:absolute;left:8959;top:4255;width:337;height:695;rotation:180" o:connectortype="elbow" adj="-468393,-173627,-468393" strokecolor="#669"/>
+            <v:shape id="_s1101" o:spid="_x0000_s1101" type="#_x0000_t33" style="position:absolute;left:8621;top:4255;width:338;height:695;flip:y" o:connectortype="elbow" adj="-425193,173627,-425193" strokecolor="#669"/>
             <v:shape id="_s1102" o:spid="_x0000_s1102" type="#_x0000_t32" style="position:absolute;left:8805;top:3330;width:309;height:1;rotation:270" o:connectortype="elbow" adj="-552216,-1,-552216" strokecolor="#669"/>
             <v:roundrect id="_s1103" o:spid="_x0000_s1103" style="position:absolute;left:7879;top:2430;width:2160;height:720;v-text-anchor:middle" arcsize=".5" o:dgmlayout="0" o:dgmnodekind="1" o:dgmlayoutmru="0" filled="f" strokecolor="#a50021" strokeweight="2.25pt">
               <v:textbox style="mso-next-textbox:#_s1103" inset="0,0,0,0">
@@ -10138,7 +10302,7 @@
       <w:pPr>
         <w:pStyle w:val="Ttulo2"/>
       </w:pPr>
-      <w:bookmarkStart w:id="21" w:name="_Toc529043389"/>
+      <w:bookmarkStart w:id="21" w:name="_Toc529048384"/>
       <w:r>
         <w:lastRenderedPageBreak/>
         <w:t>Descripción del Tema</w:t>
@@ -10447,7 +10611,7 @@
       <w:r>
         <w:br w:type="page"/>
       </w:r>
-      <w:bookmarkStart w:id="23" w:name="_Toc529043390"/>
+      <w:bookmarkStart w:id="23" w:name="_Toc529048385"/>
       <w:r>
         <w:lastRenderedPageBreak/>
         <w:t>Objetivos</w:t>
@@ -10466,7 +10630,7 @@
         <w:pStyle w:val="Ttulo3"/>
       </w:pPr>
       <w:bookmarkStart w:id="24" w:name="_Toc525761450"/>
-      <w:bookmarkStart w:id="25" w:name="_Toc529043391"/>
+      <w:bookmarkStart w:id="25" w:name="_Toc529048386"/>
       <w:r>
         <w:t>Objetivo General</w:t>
       </w:r>
@@ -10484,7 +10648,7 @@
         <w:pStyle w:val="Ttulo3"/>
       </w:pPr>
       <w:bookmarkStart w:id="26" w:name="_Toc525761451"/>
-      <w:bookmarkStart w:id="27" w:name="_Toc529043392"/>
+      <w:bookmarkStart w:id="27" w:name="_Toc529048387"/>
       <w:r>
         <w:t>Objetivos Específicos</w:t>
       </w:r>
@@ -10669,7 +10833,7 @@
         <w:br w:type="page"/>
       </w:r>
       <w:bookmarkStart w:id="28" w:name="_Toc525761452"/>
-      <w:bookmarkStart w:id="29" w:name="_Toc529043393"/>
+      <w:bookmarkStart w:id="29" w:name="_Toc529048388"/>
       <w:r>
         <w:lastRenderedPageBreak/>
         <w:t>Marco Teórico</w:t>
@@ -10683,7 +10847,7 @@
         <w:pStyle w:val="Ttulo2"/>
       </w:pPr>
       <w:bookmarkStart w:id="30" w:name="_Toc525761453"/>
-      <w:bookmarkStart w:id="31" w:name="_Toc529043394"/>
+      <w:bookmarkStart w:id="31" w:name="_Toc529048389"/>
       <w:r>
         <w:t>Gestión de Proyectos Informáticos</w:t>
       </w:r>
@@ -10880,7 +11044,7 @@
       <w:r>
         <w:br w:type="page"/>
       </w:r>
-      <w:bookmarkStart w:id="32" w:name="_Toc529043395"/>
+      <w:bookmarkStart w:id="32" w:name="_Toc529048390"/>
       <w:r>
         <w:lastRenderedPageBreak/>
         <w:t>CMMI</w:t>
@@ -11434,7 +11598,7 @@
         <w:br w:type="page"/>
       </w:r>
       <w:bookmarkStart w:id="33" w:name="_Toc525761454"/>
-      <w:bookmarkStart w:id="34" w:name="_Toc529043396"/>
+      <w:bookmarkStart w:id="34" w:name="_Toc529048391"/>
       <w:bookmarkEnd w:id="30"/>
       <w:r>
         <w:lastRenderedPageBreak/>
@@ -12512,7 +12676,7 @@
         <w:br w:type="page"/>
       </w:r>
       <w:bookmarkStart w:id="35" w:name="_Toc308398436"/>
-      <w:bookmarkStart w:id="36" w:name="_Toc529043397"/>
+      <w:bookmarkStart w:id="36" w:name="_Toc529048392"/>
       <w:r>
         <w:lastRenderedPageBreak/>
         <w:t>Grupos de Procesos de la Dirección de Proyectos</w:t>
@@ -12912,7 +13076,7 @@
         <w:pStyle w:val="Ttulo3"/>
       </w:pPr>
       <w:bookmarkStart w:id="37" w:name="_Toc308398437"/>
-      <w:bookmarkStart w:id="38" w:name="_Toc529043398"/>
+      <w:bookmarkStart w:id="38" w:name="_Toc529048393"/>
       <w:r>
         <w:t>Áreas de Conocimiento de la Dirección de Proyectos</w:t>
       </w:r>
@@ -13882,7 +14046,7 @@
       <w:r>
         <w:br w:type="page"/>
       </w:r>
-      <w:bookmarkStart w:id="40" w:name="_Toc529043399"/>
+      <w:bookmarkStart w:id="40" w:name="_Toc529048394"/>
       <w:r>
         <w:lastRenderedPageBreak/>
         <w:t>Buenas Prácticas</w:t>
@@ -13981,7 +14145,7 @@
         </w:rPr>
         <w:br w:type="page"/>
       </w:r>
-      <w:bookmarkStart w:id="41" w:name="_Toc529043400"/>
+      <w:bookmarkStart w:id="41" w:name="_Toc529048395"/>
       <w:r>
         <w:lastRenderedPageBreak/>
         <w:t>Mejora Continua</w:t>
@@ -14772,7 +14936,7 @@
       <w:r>
         <w:br w:type="page"/>
       </w:r>
-      <w:bookmarkStart w:id="42" w:name="_Toc529043401"/>
+      <w:bookmarkStart w:id="42" w:name="_Toc529048396"/>
       <w:r>
         <w:lastRenderedPageBreak/>
         <w:t>Factores Críticos</w:t>
@@ -16777,7 +16941,7 @@
         <w:br w:type="page"/>
       </w:r>
       <w:bookmarkStart w:id="43" w:name="_Toc525761456"/>
-      <w:bookmarkStart w:id="44" w:name="_Toc529043402"/>
+      <w:bookmarkStart w:id="44" w:name="_Toc529048397"/>
       <w:r>
         <w:lastRenderedPageBreak/>
         <w:t>Desarrollo</w:t>
@@ -16791,7 +16955,7 @@
         <w:pStyle w:val="Ttulo2"/>
       </w:pPr>
       <w:bookmarkStart w:id="45" w:name="_Toc525761457"/>
-      <w:bookmarkStart w:id="46" w:name="_Toc529043403"/>
+      <w:bookmarkStart w:id="46" w:name="_Toc529048398"/>
       <w:r>
         <w:t>Metodología</w:t>
       </w:r>
@@ -16832,7 +16996,7 @@
       <w:pPr>
         <w:pStyle w:val="Ttulo3"/>
       </w:pPr>
-      <w:bookmarkStart w:id="47" w:name="_Toc529043404"/>
+      <w:bookmarkStart w:id="47" w:name="_Toc529048399"/>
       <w:r>
         <w:t>Identificación de los Factores Críticos</w:t>
       </w:r>
@@ -16911,10 +17075,13 @@
       <w:pPr>
         <w:pStyle w:val="Ttulo3"/>
       </w:pPr>
-      <w:bookmarkStart w:id="48" w:name="_Toc529043405"/>
+      <w:bookmarkStart w:id="48" w:name="_Toc529048400"/>
       <w:r>
         <w:t>Desarrollo del Manual</w:t>
       </w:r>
+      <w:r>
+        <w:t xml:space="preserve"> de Buenas Prácticas</w:t>
+      </w:r>
       <w:bookmarkEnd w:id="48"/>
     </w:p>
     <w:p>
@@ -16960,9 +17127,18 @@
       <w:pPr>
         <w:pStyle w:val="Ttulo3"/>
       </w:pPr>
-      <w:bookmarkStart w:id="49" w:name="_Toc529043406"/>
+      <w:bookmarkStart w:id="49" w:name="_Toc529048401"/>
       <w:r>
         <w:t>Plan de Implementación</w:t>
+      </w:r>
+      <w:r>
+        <w:t xml:space="preserve"> </w:t>
+      </w:r>
+      <w:r>
+        <w:t xml:space="preserve">para el </w:t>
+      </w:r>
+      <w:r>
+        <w:t>Manual de Buenas Prácticas</w:t>
       </w:r>
       <w:bookmarkEnd w:id="49"/>
     </w:p>
@@ -16986,7 +17162,10 @@
         <w:t xml:space="preserve"> (ver Figura </w:t>
       </w:r>
       <w:r>
-        <w:t>10</w:t>
+        <w:t>1</w:t>
+      </w:r>
+      <w:r>
+        <w:t>1</w:t>
       </w:r>
       <w:r>
         <w:t>)</w:t>
@@ -16998,9 +17177,9 @@
     <w:p>
       <w:r>
         <w:pict w14:anchorId="1EEFC70A">
-          <v:group id="_x0000_s1170" editas="orgchart" style="position:absolute;left:0;text-align:left;margin-left:-24.3pt;margin-top:3.75pt;width:462.25pt;height:518.15pt;z-index:251654656" coordorigin="1803,9809" coordsize="5040,14748">
+          <v:group id="_x0000_s1170" editas="orgchart" style="position:absolute;left:0;text-align:left;margin-left:-24.3pt;margin-top:1.75pt;width:462.25pt;height:518.15pt;z-index:251654656" coordorigin="1803,9809" coordsize="5040,13669">
             <o:lock v:ext="edit" aspectratio="t"/>
-            <o:diagram v:ext="edit" dgmstyle="10" dgmscalex="120215" dgmscaley="46051" dgmfontsize="8" constrainbounds="0,0,0,0" autoformat="t">
+            <o:diagram v:ext="edit" dgmstyle="10" dgmscalex="120215" dgmscaley="49686" dgmfontsize="9" constrainbounds="0,0,0,0" autoformat="t">
               <o:relationtable v:ext="edit">
                 <o:rel v:ext="edit" idsrc="#_s1185" iddest="#_s1185"/>
                 <o:rel v:ext="edit" idsrc="#_s1186" iddest="#_s1185" idcntr="#_s1184"/>
@@ -17009,7 +17188,6 @@
                 <o:rel v:ext="edit" idsrc="#_s1189" iddest="#_s1186" idcntr="#_s1181"/>
                 <o:rel v:ext="edit" idsrc="#_s1190" iddest="#_s1186" idcntr="#_s1180"/>
                 <o:rel v:ext="edit" idsrc="#_s1191" iddest="#_s1186" idcntr="#_s1179"/>
-                <o:rel v:ext="edit" idsrc="#_s1192" iddest="#_s1186" idcntr="#_s1178"/>
                 <o:rel v:ext="edit" idsrc="#_s1193" iddest="#_s1187" idcntr="#_s1177"/>
                 <o:rel v:ext="edit" idsrc="#_s1194" iddest="#_s1187" idcntr="#_s1176"/>
                 <o:rel v:ext="edit" idsrc="#_s1195" iddest="#_s1187" idcntr="#_s1175"/>
@@ -17018,24 +17196,23 @@
                 <o:rel v:ext="edit" idsrc="#_s1198" iddest="#_s1188" idcntr="#_s1172"/>
               </o:relationtable>
             </o:diagram>
-            <v:shape id="_x0000_s1171" type="#_x0000_t75" style="position:absolute;left:1803;top:9809;width:5040;height:14748" o:preferrelative="f">
+            <v:shape id="_x0000_s1171" type="#_x0000_t75" style="position:absolute;left:1803;top:9809;width:5040;height:13669" o:preferrelative="f">
               <v:fill o:detectmouseclick="t"/>
               <v:path o:extrusionok="t" o:connecttype="none"/>
               <o:lock v:ext="edit" text="t"/>
             </v:shape>
-            <v:shape id="_s1172" o:spid="_x0000_s1172" type="#_x0000_t33" style="position:absolute;left:4323;top:22422;width:352;height:1776;rotation:180" o:connectortype="elbow" adj="-236093,-229881,-236093"/>
-            <v:shape id="_s1173" o:spid="_x0000_s1173" type="#_x0000_t33" style="position:absolute;left:4323;top:22422;width:352;height:699;rotation:180" o:connectortype="elbow" adj="-236093,-550998,-236093"/>
-            <v:shape id="_s1174" o:spid="_x0000_s1174" type="#_x0000_t33" style="position:absolute;left:4323;top:17027;width:352;height:3935;rotation:180" o:connectortype="elbow" adj="-236093,-85994,-236093"/>
-            <v:shape id="_s1175" o:spid="_x0000_s1175" type="#_x0000_t33" style="position:absolute;left:4323;top:17027;width:352;height:2858;rotation:180" o:connectortype="elbow" adj="-236093,-110270,-236093"/>
-            <v:shape id="_s1176" o:spid="_x0000_s1176" type="#_x0000_t33" style="position:absolute;left:4323;top:17027;width:352;height:1778;rotation:180" o:connectortype="elbow" adj="-236093,-164153,-236093"/>
-            <v:shape id="_s1177" o:spid="_x0000_s1177" type="#_x0000_t33" style="position:absolute;left:4323;top:17027;width:352;height:699;rotation:180" o:connectortype="elbow" adj="-236093,-384225,-236093"/>
-            <v:shape id="_s1178" o:spid="_x0000_s1178" type="#_x0000_t33" style="position:absolute;left:4323;top:11631;width:352;height:3936;rotation:180" o:connectortype="elbow" adj="-236093,-56358,-236093"/>
-            <v:shape id="_s1179" o:spid="_x0000_s1179" type="#_x0000_t33" style="position:absolute;left:4323;top:11631;width:352;height:2857;rotation:180" o:connectortype="elbow" adj="-236093,-69479,-236093"/>
-            <v:shape id="_s1180" o:spid="_x0000_s1180" type="#_x0000_t33" style="position:absolute;left:4323;top:11631;width:352;height:1779;rotation:180" o:connectortype="elbow" adj="-236093,-98513,-236093"/>
-            <v:shape id="_s1181" o:spid="_x0000_s1181" type="#_x0000_t33" style="position:absolute;left:4323;top:11631;width:352;height:698;rotation:180" o:connectortype="elbow" adj="-236093,-217408,-236093"/>
-            <v:shape id="_s1182" o:spid="_x0000_s1182" type="#_x0000_t33" style="position:absolute;left:2883;top:10550;width:352;height:11491;rotation:180" o:connectortype="elbow" adj="-147617,-31477,-147617"/>
-            <v:shape id="_s1183" o:spid="_x0000_s1183" type="#_x0000_t33" style="position:absolute;left:2883;top:10550;width:352;height:6096;rotation:180" o:connectortype="elbow" adj="-147617,-40219,-147617"/>
-            <v:shape id="_s1184" o:spid="_x0000_s1184" type="#_x0000_t33" style="position:absolute;left:2883;top:10550;width:352;height:699;rotation:180" o:connectortype="elbow" adj="-147617,-184018,-147617"/>
+            <v:shape id="_s1172" o:spid="_x0000_s1172" type="#_x0000_t33" style="position:absolute;left:4323;top:21341;width:352;height:1778;rotation:180" o:connectortype="elbow" adj="-236093,-212507,-236093"/>
+            <v:shape id="_s1173" o:spid="_x0000_s1173" type="#_x0000_t33" style="position:absolute;left:4323;top:21341;width:352;height:701;rotation:180" o:connectortype="elbow" adj="-236093,-506237,-236093"/>
+            <v:shape id="_s1174" o:spid="_x0000_s1174" type="#_x0000_t33" style="position:absolute;left:4323;top:15946;width:352;height:3938;rotation:180" o:connectortype="elbow" adj="-236093,-78216,-236093"/>
+            <v:shape id="_s1175" o:spid="_x0000_s1175" type="#_x0000_t33" style="position:absolute;left:4323;top:15946;width:352;height:2859;rotation:180" o:connectortype="elbow" adj="-236093,-99587,-236093"/>
+            <v:shape id="_s1176" o:spid="_x0000_s1176" type="#_x0000_t33" style="position:absolute;left:4323;top:15946;width:352;height:1780;rotation:180" o:connectortype="elbow" adj="-236093,-146877,-236093"/>
+            <v:shape id="_s1177" o:spid="_x0000_s1177" type="#_x0000_t33" style="position:absolute;left:4323;top:15946;width:352;height:701;rotation:180" o:connectortype="elbow" adj="-236093,-339864,-236093"/>
+            <v:shape id="_s1179" o:spid="_x0000_s1179" type="#_x0000_t33" style="position:absolute;left:4323;top:11629;width:352;height:2859;rotation:180" o:connectortype="elbow" adj="-236093,-66963,-236093"/>
+            <v:shape id="_s1180" o:spid="_x0000_s1180" type="#_x0000_t33" style="position:absolute;left:4323;top:11629;width:352;height:1780;rotation:180" o:connectortype="elbow" adj="-236093,-94470,-236093"/>
+            <v:shape id="_s1181" o:spid="_x0000_s1181" type="#_x0000_t33" style="position:absolute;left:4323;top:11629;width:352;height:701;rotation:180" o:connectortype="elbow" adj="-236093,-206725,-236093"/>
+            <v:shape id="_s1182" o:spid="_x0000_s1182" type="#_x0000_t33" style="position:absolute;left:2883;top:10549;width:352;height:10414;rotation:180" o:connectortype="elbow" adj="-147617,-31810,-147617"/>
+            <v:shape id="_s1183" o:spid="_x0000_s1183" type="#_x0000_t33" style="position:absolute;left:2883;top:10549;width:352;height:5018;rotation:180" o:connectortype="elbow" adj="-147617,-42791,-147617"/>
+            <v:shape id="_s1184" o:spid="_x0000_s1184" type="#_x0000_t33" style="position:absolute;left:2883;top:10549;width:352;height:700;rotation:180" o:connectortype="elbow" adj="-147617,-173410,-147617"/>
             <v:rect id="_s1185" o:spid="_x0000_s1185" style="position:absolute;left:1803;top:9809;width:2160;height:720;v-text-anchor:middle" o:dgmlayout="2" o:dgmnodekind="1" o:dgmlayoutmru="2" filled="f" strokecolor="#d1e0ce" strokeweight="1.5pt">
               <v:textbox inset="0,0,0,0">
                 <w:txbxContent>
@@ -17046,7 +17223,7 @@
                         <w:rFonts w:cs="Arial"/>
                         <w:b/>
                         <w:shadow/>
-                        <w:sz w:val="16"/>
+                        <w:sz w:val="18"/>
                         <w:szCs w:val="16"/>
                       </w:rPr>
                     </w:pPr>
@@ -17055,7 +17232,7 @@
                         <w:rFonts w:cs="Arial"/>
                         <w:b/>
                         <w:shadow/>
-                        <w:sz w:val="16"/>
+                        <w:sz w:val="18"/>
                         <w:szCs w:val="16"/>
                       </w:rPr>
                       <w:t xml:space="preserve">Elaboración Manual de </w:t>
@@ -17068,7 +17245,7 @@
                         <w:rFonts w:cs="Arial"/>
                         <w:b/>
                         <w:shadow/>
-                        <w:sz w:val="16"/>
+                        <w:sz w:val="18"/>
                         <w:szCs w:val="16"/>
                       </w:rPr>
                     </w:pPr>
@@ -17077,7 +17254,7 @@
                         <w:rFonts w:cs="Arial"/>
                         <w:b/>
                         <w:shadow/>
-                        <w:sz w:val="16"/>
+                        <w:sz w:val="18"/>
                         <w:szCs w:val="16"/>
                       </w:rPr>
                       <w:t>Buenas Prácticas</w:t>
@@ -17096,7 +17273,7 @@
                         <w:rFonts w:cs="Arial"/>
                         <w:b/>
                         <w:shadow/>
-                        <w:sz w:val="16"/>
+                        <w:sz w:val="18"/>
                         <w:szCs w:val="16"/>
                       </w:rPr>
                     </w:pPr>
@@ -17105,10 +17282,10 @@
                         <w:rFonts w:cs="Arial"/>
                         <w:b/>
                         <w:shadow/>
-                        <w:sz w:val="16"/>
+                        <w:sz w:val="18"/>
                         <w:szCs w:val="16"/>
                       </w:rPr>
-                      <w:t>Identificar Factores Críticos que influyen en las</w:t>
+                      <w:t xml:space="preserve">Identificación de los </w:t>
                     </w:r>
                   </w:p>
                   <w:p>
@@ -17118,7 +17295,7 @@
                         <w:rFonts w:cs="Arial"/>
                         <w:b/>
                         <w:shadow/>
-                        <w:sz w:val="16"/>
+                        <w:sz w:val="18"/>
                         <w:szCs w:val="16"/>
                       </w:rPr>
                     </w:pPr>
@@ -17127,16 +17304,16 @@
                         <w:rFonts w:cs="Arial"/>
                         <w:b/>
                         <w:shadow/>
-                        <w:sz w:val="16"/>
+                        <w:sz w:val="18"/>
                         <w:szCs w:val="16"/>
                       </w:rPr>
-                      <w:t>buenas prácticas del área bajo estudio</w:t>
+                      <w:t>Factores Críticos</w:t>
                     </w:r>
                   </w:p>
                 </w:txbxContent>
               </v:textbox>
             </v:rect>
-            <v:rect id="_s1187" o:spid="_x0000_s1187" style="position:absolute;left:3243;top:16286;width:2160;height:720;v-text-anchor:middle" o:dgmlayout="2" o:dgmnodekind="0" o:dgmlayoutmru="2" filled="f" strokecolor="#9bb0cb" strokeweight="1.5pt">
+            <v:rect id="_s1187" o:spid="_x0000_s1187" style="position:absolute;left:3243;top:15207;width:2160;height:720;v-text-anchor:middle" o:dgmlayout="2" o:dgmnodekind="0" o:dgmlayoutmru="2" filled="f" strokecolor="#9bb0cb" strokeweight="1.5pt">
               <v:textbox inset="0,0,0,0">
                 <w:txbxContent>
                   <w:p>
@@ -17146,7 +17323,7 @@
                         <w:rFonts w:cs="Arial"/>
                         <w:b/>
                         <w:shadow/>
-                        <w:sz w:val="16"/>
+                        <w:sz w:val="18"/>
                         <w:szCs w:val="16"/>
                       </w:rPr>
                     </w:pPr>
@@ -17155,10 +17332,10 @@
                         <w:rFonts w:cs="Arial"/>
                         <w:b/>
                         <w:shadow/>
-                        <w:sz w:val="16"/>
+                        <w:sz w:val="18"/>
                         <w:szCs w:val="16"/>
                       </w:rPr>
-                      <w:t>Desarrollar los elementos centrales del</w:t>
+                      <w:t>Desarrollo del Manual</w:t>
                     </w:r>
                   </w:p>
                   <w:p>
@@ -17168,7 +17345,7 @@
                         <w:rFonts w:cs="Arial"/>
                         <w:b/>
                         <w:shadow/>
-                        <w:sz w:val="16"/>
+                        <w:sz w:val="18"/>
                         <w:szCs w:val="16"/>
                       </w:rPr>
                     </w:pPr>
@@ -17177,16 +17354,16 @@
                         <w:rFonts w:cs="Arial"/>
                         <w:b/>
                         <w:shadow/>
-                        <w:sz w:val="16"/>
+                        <w:sz w:val="18"/>
                         <w:szCs w:val="16"/>
                       </w:rPr>
-                      <w:t xml:space="preserve"> manual de buenas prácticas</w:t>
+                      <w:t>de Buenas Prácticas</w:t>
                     </w:r>
                   </w:p>
                 </w:txbxContent>
               </v:textbox>
             </v:rect>
-            <v:rect id="_s1188" o:spid="_x0000_s1188" style="position:absolute;left:3243;top:21681;width:2160;height:720;v-text-anchor:middle" o:dgmlayout="2" o:dgmnodekind="0" o:dgmlayoutmru="2" filled="f" strokecolor="#9bb0cb" strokeweight="1.5pt">
+            <v:rect id="_s1188" o:spid="_x0000_s1188" style="position:absolute;left:3243;top:20602;width:2160;height:720;v-text-anchor:middle" o:dgmlayout="2" o:dgmnodekind="0" o:dgmlayoutmru="2" filled="f" strokecolor="#9bb0cb" strokeweight="1.5pt">
               <v:textbox inset="0,0,0,0">
                 <w:txbxContent>
                   <w:p>
@@ -17196,7 +17373,7 @@
                         <w:rFonts w:cs="Arial"/>
                         <w:b/>
                         <w:shadow/>
-                        <w:sz w:val="16"/>
+                        <w:sz w:val="18"/>
                         <w:szCs w:val="16"/>
                       </w:rPr>
                     </w:pPr>
@@ -17205,10 +17382,10 @@
                         <w:rFonts w:cs="Arial"/>
                         <w:b/>
                         <w:shadow/>
-                        <w:sz w:val="16"/>
+                        <w:sz w:val="18"/>
                         <w:szCs w:val="16"/>
                       </w:rPr>
-                      <w:t>Proponer un plan de implementación del</w:t>
+                      <w:t>Plan de Implementación para</w:t>
                     </w:r>
                   </w:p>
                   <w:p>
@@ -17218,7 +17395,7 @@
                         <w:rFonts w:cs="Arial"/>
                         <w:b/>
                         <w:shadow/>
-                        <w:sz w:val="16"/>
+                        <w:sz w:val="18"/>
                         <w:szCs w:val="16"/>
                       </w:rPr>
                     </w:pPr>
@@ -17227,10 +17404,10 @@
                         <w:rFonts w:cs="Arial"/>
                         <w:b/>
                         <w:shadow/>
-                        <w:sz w:val="16"/>
+                        <w:sz w:val="18"/>
                         <w:szCs w:val="16"/>
                       </w:rPr>
-                      <w:t xml:space="preserve"> manual de buenas prácticas</w:t>
+                      <w:t>el Manual de Buenas Prácticas</w:t>
                     </w:r>
                   </w:p>
                 </w:txbxContent>
@@ -17268,7 +17445,7 @@
                       <w:rPr>
                         <w:rFonts w:cs="Arial"/>
                         <w:shadow/>
-                        <w:sz w:val="16"/>
+                        <w:sz w:val="18"/>
                         <w:szCs w:val="16"/>
                       </w:rPr>
                     </w:pPr>
@@ -17276,10 +17453,10 @@
                       <w:rPr>
                         <w:rFonts w:cs="Arial"/>
                         <w:shadow/>
-                        <w:sz w:val="16"/>
+                        <w:sz w:val="18"/>
                         <w:szCs w:val="16"/>
                       </w:rPr>
-                      <w:t xml:space="preserve">Revisión de Antecedentes Históricos </w:t>
+                      <w:t xml:space="preserve">Revisión de Antecedentes </w:t>
                     </w:r>
                   </w:p>
                   <w:p>
@@ -17288,7 +17465,7 @@
                       <w:rPr>
                         <w:rFonts w:cs="Arial"/>
                         <w:shadow/>
-                        <w:sz w:val="16"/>
+                        <w:sz w:val="18"/>
                         <w:szCs w:val="16"/>
                       </w:rPr>
                     </w:pPr>
@@ -17296,10 +17473,10 @@
                       <w:rPr>
                         <w:rFonts w:cs="Arial"/>
                         <w:shadow/>
-                        <w:sz w:val="16"/>
+                        <w:sz w:val="18"/>
                         <w:szCs w:val="16"/>
                       </w:rPr>
-                      <w:t>de la situación bajo estudio</w:t>
+                      <w:t>Históricos</w:t>
                     </w:r>
                   </w:p>
                 </w:txbxContent>
@@ -17314,7 +17491,7 @@
                       <w:rPr>
                         <w:rFonts w:cs="Arial"/>
                         <w:shadow/>
-                        <w:sz w:val="16"/>
+                        <w:sz w:val="18"/>
                         <w:szCs w:val="16"/>
                       </w:rPr>
                     </w:pPr>
@@ -17322,10 +17499,10 @@
                       <w:rPr>
                         <w:rFonts w:cs="Arial"/>
                         <w:shadow/>
-                        <w:sz w:val="16"/>
+                        <w:sz w:val="18"/>
                         <w:szCs w:val="16"/>
                       </w:rPr>
-                      <w:t xml:space="preserve">Consulta a Expertos </w:t>
+                      <w:t xml:space="preserve">Consulta a Expertos y </w:t>
                     </w:r>
                   </w:p>
                   <w:p>
@@ -17334,7 +17511,7 @@
                       <w:rPr>
                         <w:rFonts w:cs="Arial"/>
                         <w:shadow/>
-                        <w:sz w:val="16"/>
+                        <w:sz w:val="18"/>
                         <w:szCs w:val="16"/>
                       </w:rPr>
                     </w:pPr>
@@ -17342,10 +17519,10 @@
                       <w:rPr>
                         <w:rFonts w:cs="Arial"/>
                         <w:shadow/>
-                        <w:sz w:val="16"/>
+                        <w:sz w:val="18"/>
                         <w:szCs w:val="16"/>
                       </w:rPr>
-                      <w:t>y Usuarios</w:t>
+                      <w:t>Usuarios</w:t>
                     </w:r>
                   </w:p>
                 </w:txbxContent>
@@ -17360,7 +17537,7 @@
                       <w:rPr>
                         <w:rFonts w:cs="Arial"/>
                         <w:shadow/>
-                        <w:sz w:val="16"/>
+                        <w:sz w:val="18"/>
                         <w:szCs w:val="16"/>
                       </w:rPr>
                     </w:pPr>
@@ -17368,10 +17545,10 @@
                       <w:rPr>
                         <w:rFonts w:cs="Arial"/>
                         <w:shadow/>
-                        <w:sz w:val="16"/>
+                        <w:sz w:val="18"/>
                         <w:szCs w:val="16"/>
                       </w:rPr>
-                      <w:t xml:space="preserve">Análisis de la </w:t>
+                      <w:t>Determinación de los</w:t>
                     </w:r>
                   </w:p>
                   <w:p>
@@ -17380,7 +17557,7 @@
                       <w:rPr>
                         <w:rFonts w:cs="Arial"/>
                         <w:shadow/>
-                        <w:sz w:val="16"/>
+                        <w:sz w:val="18"/>
                         <w:szCs w:val="16"/>
                       </w:rPr>
                     </w:pPr>
@@ -17388,16 +17565,16 @@
                       <w:rPr>
                         <w:rFonts w:cs="Arial"/>
                         <w:shadow/>
-                        <w:sz w:val="16"/>
+                        <w:sz w:val="18"/>
                         <w:szCs w:val="16"/>
                       </w:rPr>
-                      <w:t>Información</w:t>
+                      <w:t>Factores Críticos</w:t>
                     </w:r>
                   </w:p>
                 </w:txbxContent>
               </v:textbox>
             </v:shape>
-            <v:shape id="_s1192" o:spid="_x0000_s1192" type="#_x0000_t186" style="position:absolute;left:4683;top:15207;width:2160;height:719;v-text-anchor:middle" o:dgmlayout="2" o:dgmnodekind="0" strokecolor="#98b246" strokeweight="1.5pt">
+            <v:shape id="_s1193" o:spid="_x0000_s1193" type="#_x0000_t186" style="position:absolute;left:4683;top:16287;width:2160;height:719;v-text-anchor:middle" o:dgmlayout="2" o:dgmnodekind="0" strokecolor="#98b246" strokeweight="1.5pt">
               <v:textbox inset="0,0,0,0">
                 <w:txbxContent>
                   <w:p>
@@ -17406,7 +17583,7 @@
                       <w:rPr>
                         <w:rFonts w:cs="Arial"/>
                         <w:shadow/>
-                        <w:sz w:val="16"/>
+                        <w:sz w:val="18"/>
                         <w:szCs w:val="16"/>
                       </w:rPr>
                     </w:pPr>
@@ -17414,10 +17591,19 @@
                       <w:rPr>
                         <w:rFonts w:cs="Arial"/>
                         <w:shadow/>
-                        <w:sz w:val="16"/>
+                        <w:sz w:val="18"/>
                         <w:szCs w:val="16"/>
                       </w:rPr>
-                      <w:t xml:space="preserve">Determinación de los </w:t>
+                      <w:t>Estructura del</w:t>
+                    </w:r>
+                    <w:r>
+                      <w:rPr>
+                        <w:rFonts w:cs="Arial"/>
+                        <w:shadow/>
+                        <w:sz w:val="18"/>
+                        <w:szCs w:val="16"/>
+                      </w:rPr>
+                      <w:t xml:space="preserve"> Manual</w:t>
                     </w:r>
                   </w:p>
                   <w:p>
@@ -17426,7 +17612,7 @@
                       <w:rPr>
                         <w:rFonts w:cs="Arial"/>
                         <w:shadow/>
-                        <w:sz w:val="16"/>
+                        <w:sz w:val="18"/>
                         <w:szCs w:val="16"/>
                       </w:rPr>
                     </w:pPr>
@@ -17434,16 +17620,16 @@
                       <w:rPr>
                         <w:rFonts w:cs="Arial"/>
                         <w:shadow/>
-                        <w:sz w:val="16"/>
+                        <w:sz w:val="18"/>
                         <w:szCs w:val="16"/>
                       </w:rPr>
-                      <w:t>Factores Críticos</w:t>
+                      <w:t>de Buenas Prácticas</w:t>
                     </w:r>
                   </w:p>
                 </w:txbxContent>
               </v:textbox>
             </v:shape>
-            <v:shape id="_s1193" o:spid="_x0000_s1193" type="#_x0000_t186" style="position:absolute;left:4683;top:17366;width:2160;height:719;v-text-anchor:middle" o:dgmlayout="2" o:dgmnodekind="0" strokecolor="#98b246" strokeweight="1.5pt">
+            <v:shape id="_s1194" o:spid="_x0000_s1194" type="#_x0000_t186" style="position:absolute;left:4683;top:17366;width:2160;height:720;v-text-anchor:middle" o:dgmlayout="2" o:dgmnodekind="0" strokecolor="#98b246" strokeweight="1.5pt">
               <v:textbox inset="0,0,0,0">
                 <w:txbxContent>
                   <w:p>
@@ -17452,7 +17638,7 @@
                       <w:rPr>
                         <w:rFonts w:cs="Arial"/>
                         <w:shadow/>
-                        <w:sz w:val="16"/>
+                        <w:sz w:val="18"/>
                         <w:szCs w:val="16"/>
                       </w:rPr>
                     </w:pPr>
@@ -17460,10 +17646,19 @@
                       <w:rPr>
                         <w:rFonts w:cs="Arial"/>
                         <w:shadow/>
-                        <w:sz w:val="16"/>
+                        <w:sz w:val="18"/>
                         <w:szCs w:val="16"/>
                       </w:rPr>
-                      <w:t>Establecimiento de la Estructura del</w:t>
+                      <w:t>Validación Estructura</w:t>
+                    </w:r>
+                    <w:r>
+                      <w:rPr>
+                        <w:rFonts w:cs="Arial"/>
+                        <w:shadow/>
+                        <w:sz w:val="18"/>
+                        <w:szCs w:val="16"/>
+                      </w:rPr>
+                      <w:t xml:space="preserve"> del Manual</w:t>
                     </w:r>
                   </w:p>
                   <w:p>
@@ -17472,7 +17667,7 @@
                       <w:rPr>
                         <w:rFonts w:cs="Arial"/>
                         <w:shadow/>
-                        <w:sz w:val="16"/>
+                        <w:sz w:val="18"/>
                         <w:szCs w:val="16"/>
                       </w:rPr>
                     </w:pPr>
@@ -17480,16 +17675,16 @@
                       <w:rPr>
                         <w:rFonts w:cs="Arial"/>
                         <w:shadow/>
-                        <w:sz w:val="16"/>
+                        <w:sz w:val="18"/>
                         <w:szCs w:val="16"/>
                       </w:rPr>
-                      <w:t xml:space="preserve"> Manual de Buenas Prácticas</w:t>
+                      <w:t>de Buenas Prácticas</w:t>
                     </w:r>
                   </w:p>
                 </w:txbxContent>
               </v:textbox>
             </v:shape>
-            <v:shape id="_s1194" o:spid="_x0000_s1194" type="#_x0000_t186" style="position:absolute;left:4683;top:18445;width:2160;height:720;v-text-anchor:middle" o:dgmlayout="2" o:dgmnodekind="0" strokecolor="#98b246" strokeweight="1.5pt">
+            <v:shape id="_s1195" o:spid="_x0000_s1195" type="#_x0000_t186" style="position:absolute;left:4683;top:18446;width:2160;height:718;v-text-anchor:middle" o:dgmlayout="2" o:dgmnodekind="0" strokecolor="#98b246" strokeweight="1.5pt">
               <v:textbox inset="0,0,0,0">
                 <w:txbxContent>
                   <w:p>
@@ -17498,7 +17693,7 @@
                       <w:rPr>
                         <w:rFonts w:cs="Arial"/>
                         <w:shadow/>
-                        <w:sz w:val="16"/>
+                        <w:sz w:val="18"/>
                         <w:szCs w:val="16"/>
                       </w:rPr>
                     </w:pPr>
@@ -17506,16 +17701,72 @@
                       <w:rPr>
                         <w:rFonts w:cs="Arial"/>
                         <w:shadow/>
-                        <w:sz w:val="16"/>
+                        <w:sz w:val="18"/>
                         <w:szCs w:val="16"/>
                       </w:rPr>
-                      <w:t>Validación de la Estructura</w:t>
+                      <w:t>Contenido de</w:t>
+                    </w:r>
+                    <w:r>
+                      <w:rPr>
+                        <w:rFonts w:cs="Arial"/>
+                        <w:shadow/>
+                        <w:sz w:val="18"/>
+                        <w:szCs w:val="16"/>
+                      </w:rPr>
+                      <w:t>l Manual</w:t>
+                    </w:r>
+                  </w:p>
+                  <w:p>
+                    <w:pPr>
+                      <w:jc w:val="center"/>
+                      <w:rPr>
+                        <w:rFonts w:cs="Arial"/>
+                        <w:shadow/>
+                        <w:sz w:val="18"/>
+                        <w:szCs w:val="16"/>
+                      </w:rPr>
+                    </w:pPr>
+                    <w:r>
+                      <w:rPr>
+                        <w:rFonts w:cs="Arial"/>
+                        <w:shadow/>
+                        <w:sz w:val="18"/>
+                        <w:szCs w:val="16"/>
+                      </w:rPr>
+                      <w:t>de B</w:t>
+                    </w:r>
+                    <w:r>
+                      <w:rPr>
+                        <w:rFonts w:cs="Arial"/>
+                        <w:shadow/>
+                        <w:sz w:val="18"/>
+                        <w:szCs w:val="16"/>
+                      </w:rPr>
+                      <w:t xml:space="preserve">uenas </w:t>
+                    </w:r>
+                    <w:r>
+                      <w:rPr>
+                        <w:rFonts w:cs="Arial"/>
+                        <w:shadow/>
+                        <w:sz w:val="18"/>
+                        <w:szCs w:val="16"/>
+                      </w:rPr>
+                      <w:t>P</w:t>
+                    </w:r>
+                    <w:r>
+                      <w:rPr>
+                        <w:rFonts w:cs="Arial"/>
+                        <w:shadow/>
+                        <w:sz w:val="18"/>
+                        <w:szCs w:val="16"/>
+                      </w:rPr>
+                      <w:t>rácticas</w:t>
                     </w:r>
                   </w:p>
                 </w:txbxContent>
               </v:textbox>
             </v:shape>
-            <v:shape id="_s1195" o:spid="_x0000_s1195" type="#_x0000_t186" style="position:absolute;left:4683;top:19525;width:2160;height:718;v-text-anchor:middle" o:dgmlayout="2" o:dgmnodekind="0" strokecolor="#98b246" strokeweight="1.5pt">
+            <v:shape id="_s1196" o:spid="_x0000_s1196" type="#_x0000_t186" style="position:absolute;left:4683;top:19524;width:2160;height:718;v-text-anchor:middle" o:dgmlayout="2" o:dgmnodekind="0" strokecolor="#98b246" strokeweight="1.5pt">
               <v:textbox inset="0,0,0,0">
                 <w:txbxContent>
                   <w:p>
@@ -17524,7 +17775,7 @@
                       <w:rPr>
                         <w:rFonts w:cs="Arial"/>
                         <w:shadow/>
-                        <w:sz w:val="16"/>
+                        <w:sz w:val="18"/>
                         <w:szCs w:val="16"/>
                       </w:rPr>
                     </w:pPr>
@@ -17532,10 +17783,37 @@
                       <w:rPr>
                         <w:rFonts w:cs="Arial"/>
                         <w:shadow/>
-                        <w:sz w:val="16"/>
+                        <w:sz w:val="18"/>
                         <w:szCs w:val="16"/>
                       </w:rPr>
-                      <w:t>Elaboración de los Contenidos de</w:t>
+                      <w:t>Validación</w:t>
+                    </w:r>
+                    <w:r>
+                      <w:rPr>
+                        <w:rFonts w:cs="Arial"/>
+                        <w:shadow/>
+                        <w:sz w:val="18"/>
+                        <w:szCs w:val="16"/>
+                      </w:rPr>
+                      <w:t xml:space="preserve"> C</w:t>
+                    </w:r>
+                    <w:r>
+                      <w:rPr>
+                        <w:rFonts w:cs="Arial"/>
+                        <w:shadow/>
+                        <w:sz w:val="18"/>
+                        <w:szCs w:val="16"/>
+                      </w:rPr>
+                      <w:t>ontenido</w:t>
+                    </w:r>
+                    <w:r>
+                      <w:rPr>
+                        <w:rFonts w:cs="Arial"/>
+                        <w:shadow/>
+                        <w:sz w:val="18"/>
+                        <w:szCs w:val="16"/>
+                      </w:rPr>
+                      <w:t xml:space="preserve"> del Manual</w:t>
                     </w:r>
                   </w:p>
                   <w:p>
@@ -17544,7 +17822,7 @@
                       <w:rPr>
                         <w:rFonts w:cs="Arial"/>
                         <w:shadow/>
-                        <w:sz w:val="16"/>
+                        <w:sz w:val="18"/>
                         <w:szCs w:val="16"/>
                       </w:rPr>
                     </w:pPr>
@@ -17552,16 +17830,16 @@
                       <w:rPr>
                         <w:rFonts w:cs="Arial"/>
                         <w:shadow/>
-                        <w:sz w:val="16"/>
+                        <w:sz w:val="18"/>
                         <w:szCs w:val="16"/>
                       </w:rPr>
-                      <w:t xml:space="preserve"> las buenas prácticas</w:t>
+                      <w:t>de Buenas Prácticas</w:t>
                     </w:r>
                   </w:p>
                 </w:txbxContent>
               </v:textbox>
             </v:shape>
-            <v:shape id="_s1196" o:spid="_x0000_s1196" type="#_x0000_t186" style="position:absolute;left:4683;top:20603;width:2160;height:718;v-text-anchor:middle" o:dgmlayout="2" o:dgmnodekind="0" strokecolor="#98b246" strokeweight="1.5pt">
+            <v:shape id="_s1197" o:spid="_x0000_s1197" type="#_x0000_t186" style="position:absolute;left:4683;top:21682;width:2160;height:718;v-text-anchor:middle" o:dgmlayout="2" o:dgmnodekind="0" strokecolor="#98b246" strokeweight="1.5pt">
               <v:textbox inset="0,0,0,0">
                 <w:txbxContent>
                   <w:p>
@@ -17570,7 +17848,7 @@
                       <w:rPr>
                         <w:rFonts w:cs="Arial"/>
                         <w:shadow/>
-                        <w:sz w:val="16"/>
+                        <w:sz w:val="18"/>
                         <w:szCs w:val="16"/>
                       </w:rPr>
                     </w:pPr>
@@ -17578,16 +17856,36 @@
                       <w:rPr>
                         <w:rFonts w:cs="Arial"/>
                         <w:shadow/>
-                        <w:sz w:val="16"/>
+                        <w:sz w:val="18"/>
                         <w:szCs w:val="16"/>
                       </w:rPr>
-                      <w:t>Validación del Contenido</w:t>
+                      <w:t xml:space="preserve">Plan de </w:t>
+                    </w:r>
+                  </w:p>
+                  <w:p>
+                    <w:pPr>
+                      <w:jc w:val="center"/>
+                      <w:rPr>
+                        <w:rFonts w:cs="Arial"/>
+                        <w:shadow/>
+                        <w:sz w:val="18"/>
+                        <w:szCs w:val="16"/>
+                      </w:rPr>
+                    </w:pPr>
+                    <w:r>
+                      <w:rPr>
+                        <w:rFonts w:cs="Arial"/>
+                        <w:shadow/>
+                        <w:sz w:val="18"/>
+                        <w:szCs w:val="16"/>
+                      </w:rPr>
+                      <w:t>Acción</w:t>
                     </w:r>
                   </w:p>
                 </w:txbxContent>
               </v:textbox>
             </v:shape>
-            <v:shape id="_s1197" o:spid="_x0000_s1197" type="#_x0000_t186" style="position:absolute;left:4683;top:22761;width:2160;height:718;v-text-anchor:middle" o:dgmlayout="2" o:dgmnodekind="0" strokecolor="#98b246" strokeweight="1.5pt">
+            <v:shape id="_s1198" o:spid="_x0000_s1198" type="#_x0000_t186" style="position:absolute;left:4683;top:22760;width:2160;height:718;v-text-anchor:middle" o:dgmlayout="2" o:dgmnodekind="0" strokecolor="#98b246" strokeweight="1.5pt">
               <v:textbox inset="0,0,0,0">
                 <w:txbxContent>
                   <w:p>
@@ -17596,7 +17894,7 @@
                       <w:rPr>
                         <w:rFonts w:cs="Arial"/>
                         <w:shadow/>
-                        <w:sz w:val="16"/>
+                        <w:sz w:val="18"/>
                         <w:szCs w:val="16"/>
                       </w:rPr>
                     </w:pPr>
@@ -17604,10 +17902,10 @@
                       <w:rPr>
                         <w:rFonts w:cs="Arial"/>
                         <w:shadow/>
-                        <w:sz w:val="16"/>
+                        <w:sz w:val="18"/>
                         <w:szCs w:val="16"/>
                       </w:rPr>
-                      <w:t xml:space="preserve">Desarrollo del </w:t>
+                      <w:t xml:space="preserve">Cronograma </w:t>
                     </w:r>
                   </w:p>
                   <w:p>
@@ -17616,7 +17914,7 @@
                       <w:rPr>
                         <w:rFonts w:cs="Arial"/>
                         <w:shadow/>
-                        <w:sz w:val="16"/>
+                        <w:sz w:val="18"/>
                         <w:szCs w:val="16"/>
                       </w:rPr>
                     </w:pPr>
@@ -17624,56 +17922,28 @@
                       <w:rPr>
                         <w:rFonts w:cs="Arial"/>
                         <w:shadow/>
-                        <w:sz w:val="16"/>
+                        <w:sz w:val="18"/>
                         <w:szCs w:val="16"/>
                       </w:rPr>
-                      <w:t>Plan de Acción</w:t>
+                      <w:t xml:space="preserve">de </w:t>
                     </w:r>
-                  </w:p>
-                </w:txbxContent>
-              </v:textbox>
-            </v:shape>
-            <v:shape id="_s1198" o:spid="_x0000_s1198" type="#_x0000_t186" style="position:absolute;left:4683;top:23839;width:2160;height:718;v-text-anchor:middle" o:dgmlayout="2" o:dgmnodekind="0" strokecolor="#98b246" strokeweight="1.5pt">
-              <v:textbox inset="0,0,0,0">
-                <w:txbxContent>
-                  <w:p>
-                    <w:pPr>
-                      <w:jc w:val="center"/>
-                      <w:rPr>
-                        <w:rFonts w:cs="Arial"/>
-                        <w:shadow/>
-                        <w:sz w:val="16"/>
-                        <w:szCs w:val="16"/>
-                      </w:rPr>
-                    </w:pPr>
                     <w:r>
                       <w:rPr>
                         <w:rFonts w:cs="Arial"/>
                         <w:shadow/>
-                        <w:sz w:val="16"/>
+                        <w:sz w:val="18"/>
                         <w:szCs w:val="16"/>
                       </w:rPr>
-                      <w:t xml:space="preserve">Construir Cronograma </w:t>
+                      <w:t>I</w:t>
                     </w:r>
-                  </w:p>
-                  <w:p>
-                    <w:pPr>
-                      <w:jc w:val="center"/>
-                      <w:rPr>
-                        <w:rFonts w:cs="Arial"/>
-                        <w:shadow/>
-                        <w:sz w:val="16"/>
-                        <w:szCs w:val="16"/>
-                      </w:rPr>
-                    </w:pPr>
                     <w:r>
                       <w:rPr>
                         <w:rFonts w:cs="Arial"/>
                         <w:shadow/>
-                        <w:sz w:val="16"/>
+                        <w:sz w:val="18"/>
                         <w:szCs w:val="16"/>
                       </w:rPr>
-                      <w:t>de implementación</w:t>
+                      <w:t>mplementación</w:t>
                     </w:r>
                   </w:p>
                 </w:txbxContent>
@@ -17720,17 +17990,17 @@
       <w:pPr>
         <w:pStyle w:val="Ttulo2"/>
         <w:rPr>
-          <w:color w:val="FF0000"/>
+          <w:color w:val="auto"/>
         </w:rPr>
       </w:pPr>
       <w:bookmarkStart w:id="50" w:name="_Toc525761458"/>
       <w:r>
         <w:br w:type="page"/>
       </w:r>
-      <w:bookmarkStart w:id="51" w:name="_Toc529043407"/>
-      <w:r>
-        <w:rPr>
-          <w:color w:val="FF0000"/>
+      <w:bookmarkStart w:id="51" w:name="_Toc529048402"/>
+      <w:r>
+        <w:rPr>
+          <w:color w:val="auto"/>
         </w:rPr>
         <w:lastRenderedPageBreak/>
         <w:t>Identificación de Factores Críticos</w:t>
@@ -17753,7 +18023,7 @@
         </w:rPr>
       </w:pPr>
       <w:bookmarkStart w:id="52" w:name="_Toc525761459"/>
-      <w:bookmarkStart w:id="53" w:name="_Toc529043408"/>
+      <w:bookmarkStart w:id="53" w:name="_Toc529048403"/>
       <w:r>
         <w:rPr>
           <w:color w:val="FF0000"/>
@@ -17778,12 +18048,18 @@
         </w:rPr>
       </w:pPr>
       <w:bookmarkStart w:id="54" w:name="_Toc525761460"/>
-      <w:bookmarkStart w:id="55" w:name="_Toc529043409"/>
+      <w:bookmarkStart w:id="55" w:name="_Toc529048404"/>
       <w:r>
         <w:rPr>
           <w:color w:val="FF0000"/>
         </w:rPr>
-        <w:t>Visión de Expertos y Usuarios</w:t>
+        <w:t>Consulta a</w:t>
+      </w:r>
+      <w:r>
+        <w:rPr>
+          <w:color w:val="FF0000"/>
+        </w:rPr>
+        <w:t xml:space="preserve"> Expertos y Usuarios</w:t>
       </w:r>
       <w:bookmarkEnd w:id="54"/>
       <w:bookmarkEnd w:id="55"/>
@@ -17803,9 +18079,12 @@
       <w:r>
         <w:br w:type="page"/>
       </w:r>
-      <w:bookmarkStart w:id="57" w:name="_Toc529043410"/>
+      <w:bookmarkStart w:id="57" w:name="_Toc529048405"/>
       <w:r>
         <w:lastRenderedPageBreak/>
+        <w:t xml:space="preserve">Determinación de </w:t>
+      </w:r>
+      <w:r>
         <w:t>Factores Críticos</w:t>
       </w:r>
       <w:bookmarkEnd w:id="56"/>
@@ -19491,7 +19770,7 @@
         <w:br w:type="page"/>
       </w:r>
       <w:bookmarkStart w:id="60" w:name="_Toc525761463"/>
-      <w:bookmarkStart w:id="61" w:name="_Toc529043411"/>
+      <w:bookmarkStart w:id="61" w:name="_Toc529048406"/>
       <w:r>
         <w:lastRenderedPageBreak/>
         <w:t>Desarrollo del Manual</w:t>
@@ -19508,11 +19787,14 @@
         <w:pStyle w:val="Ttulo3"/>
       </w:pPr>
       <w:bookmarkStart w:id="62" w:name="_Toc525761464"/>
-      <w:bookmarkStart w:id="63" w:name="_Toc529043412"/>
+      <w:bookmarkStart w:id="63" w:name="_Toc529048407"/>
       <w:r>
         <w:t>Estructura del Manual</w:t>
       </w:r>
       <w:bookmarkEnd w:id="62"/>
+      <w:r>
+        <w:t xml:space="preserve"> de Buenas Prácticas</w:t>
+      </w:r>
       <w:bookmarkEnd w:id="63"/>
     </w:p>
     <w:p>
@@ -21060,11 +21342,41 @@
       <w:pPr>
         <w:pStyle w:val="Ttulo3"/>
       </w:pPr>
-      <w:bookmarkStart w:id="64" w:name="_Toc529043413"/>
+      <w:bookmarkStart w:id="64" w:name="_Toc529048408"/>
+      <w:r>
+        <w:t>Validación Estructura</w:t>
+      </w:r>
+      <w:r>
+        <w:t xml:space="preserve"> del Manual de Buenas Prácticas</w:t>
+      </w:r>
+      <w:bookmarkEnd w:id="64"/>
+    </w:p>
+    <w:p>
+      <w:pPr>
+        <w:rPr>
+          <w:color w:val="FF0000"/>
+        </w:rPr>
+      </w:pPr>
+      <w:r>
+        <w:rPr>
+          <w:color w:val="FF0000"/>
+        </w:rPr>
+        <w:t>&lt;&lt;Completar&gt;&gt;</w:t>
+      </w:r>
+    </w:p>
+    <w:p/>
+    <w:p>
+      <w:pPr>
+        <w:pStyle w:val="Ttulo3"/>
+      </w:pPr>
+      <w:bookmarkStart w:id="65" w:name="_Toc529048409"/>
       <w:r>
         <w:t>Contenido del Manual</w:t>
       </w:r>
-      <w:bookmarkEnd w:id="64"/>
+      <w:r>
+        <w:t xml:space="preserve"> de Buenas Prácticas</w:t>
+      </w:r>
+      <w:bookmarkEnd w:id="65"/>
     </w:p>
     <w:p>
       <w:r>
@@ -23939,7 +24251,6 @@
               <w:spacing w:line="240" w:lineRule="auto"/>
             </w:pPr>
             <w:r>
-              <w:lastRenderedPageBreak/>
               <w:t>Gestión de los Riesgos</w:t>
             </w:r>
           </w:p>
@@ -23999,7 +24310,32 @@
       </w:tr>
     </w:tbl>
     <w:p/>
-    <w:p/>
+    <w:p>
+      <w:pPr>
+        <w:pStyle w:val="Ttulo3"/>
+      </w:pPr>
+      <w:bookmarkStart w:id="66" w:name="_Toc529048410"/>
+      <w:r>
+        <w:t>Validación Contenido</w:t>
+      </w:r>
+      <w:r>
+        <w:t xml:space="preserve"> del Manual de Buenas Prácticas</w:t>
+      </w:r>
+      <w:bookmarkEnd w:id="66"/>
+    </w:p>
+    <w:p>
+      <w:pPr>
+        <w:rPr>
+          <w:color w:val="FF0000"/>
+        </w:rPr>
+      </w:pPr>
+      <w:r>
+        <w:rPr>
+          <w:color w:val="FF0000"/>
+        </w:rPr>
+        <w:t>&lt;&lt;completar&gt;&gt;</w:t>
+      </w:r>
+    </w:p>
     <w:p/>
     <w:p>
       <w:pPr>
@@ -24008,14 +24344,14 @@
           <w:color w:val="FF0000"/>
         </w:rPr>
       </w:pPr>
-      <w:bookmarkStart w:id="65" w:name="_Toc525761468"/>
+      <w:bookmarkStart w:id="67" w:name="_Toc525761468"/>
       <w:r>
         <w:rPr>
           <w:color w:val="FF0000"/>
         </w:rPr>
         <w:br w:type="page"/>
       </w:r>
-      <w:bookmarkStart w:id="66" w:name="_Toc529043414"/>
+      <w:bookmarkStart w:id="68" w:name="_Toc529048411"/>
       <w:r>
         <w:rPr>
           <w:color w:val="FF0000"/>
@@ -24023,31 +24359,6 @@
         <w:lastRenderedPageBreak/>
         <w:t>Plan de Implementación</w:t>
       </w:r>
-      <w:bookmarkEnd w:id="65"/>
-      <w:bookmarkEnd w:id="66"/>
-    </w:p>
-    <w:p>
-      <w:pPr>
-        <w:rPr>
-          <w:color w:val="FF0000"/>
-        </w:rPr>
-      </w:pPr>
-    </w:p>
-    <w:p>
-      <w:pPr>
-        <w:pStyle w:val="Ttulo3"/>
-        <w:rPr>
-          <w:color w:val="FF0000"/>
-        </w:rPr>
-      </w:pPr>
-      <w:bookmarkStart w:id="67" w:name="_Toc525761469"/>
-      <w:bookmarkStart w:id="68" w:name="_Toc529043415"/>
-      <w:r>
-        <w:rPr>
-          <w:color w:val="FF0000"/>
-        </w:rPr>
-        <w:t>Plan de Acción</w:t>
-      </w:r>
       <w:bookmarkEnd w:id="67"/>
       <w:bookmarkEnd w:id="68"/>
     </w:p>
@@ -24057,34 +24368,21 @@
           <w:color w:val="FF0000"/>
         </w:rPr>
       </w:pPr>
-      <w:r>
+    </w:p>
+    <w:p>
+      <w:pPr>
+        <w:pStyle w:val="Ttulo3"/>
         <w:rPr>
           <w:color w:val="FF0000"/>
         </w:rPr>
-        <w:t>&lt;&lt;completar&gt;&gt;</w:t>
-      </w:r>
-    </w:p>
-    <w:p>
-      <w:pPr>
+      </w:pPr>
+      <w:bookmarkStart w:id="69" w:name="_Toc525761469"/>
+      <w:bookmarkStart w:id="70" w:name="_Toc529048412"/>
+      <w:r>
         <w:rPr>
           <w:color w:val="FF0000"/>
         </w:rPr>
-      </w:pPr>
-    </w:p>
-    <w:p>
-      <w:pPr>
-        <w:pStyle w:val="Ttulo3"/>
-        <w:rPr>
-          <w:color w:val="FF0000"/>
-        </w:rPr>
-      </w:pPr>
-      <w:bookmarkStart w:id="69" w:name="_Toc525761470"/>
-      <w:bookmarkStart w:id="70" w:name="_Toc529043416"/>
-      <w:r>
-        <w:rPr>
-          <w:color w:val="FF0000"/>
-        </w:rPr>
-        <w:t>Cronograma de Implementación</w:t>
+        <w:t>Plan de Acción</w:t>
       </w:r>
       <w:bookmarkEnd w:id="69"/>
       <w:bookmarkEnd w:id="70"/>
@@ -24104,19 +24402,57 @@
     </w:p>
     <w:p>
       <w:pPr>
+        <w:rPr>
+          <w:color w:val="FF0000"/>
+        </w:rPr>
+      </w:pPr>
+    </w:p>
+    <w:p>
+      <w:pPr>
+        <w:pStyle w:val="Ttulo3"/>
+        <w:rPr>
+          <w:color w:val="FF0000"/>
+        </w:rPr>
+      </w:pPr>
+      <w:bookmarkStart w:id="71" w:name="_Toc525761470"/>
+      <w:bookmarkStart w:id="72" w:name="_Toc529048413"/>
+      <w:r>
+        <w:rPr>
+          <w:color w:val="FF0000"/>
+        </w:rPr>
+        <w:t>Cronograma de Implementación</w:t>
+      </w:r>
+      <w:bookmarkEnd w:id="71"/>
+      <w:bookmarkEnd w:id="72"/>
+    </w:p>
+    <w:p>
+      <w:pPr>
+        <w:rPr>
+          <w:color w:val="FF0000"/>
+        </w:rPr>
+      </w:pPr>
+      <w:r>
+        <w:rPr>
+          <w:color w:val="FF0000"/>
+        </w:rPr>
+        <w:t>&lt;&lt;completar&gt;&gt;</w:t>
+      </w:r>
+    </w:p>
+    <w:p>
+      <w:pPr>
         <w:pStyle w:val="Ttulo2"/>
         <w:rPr>
           <w:color w:val="FF0000"/>
         </w:rPr>
       </w:pPr>
-      <w:bookmarkStart w:id="71" w:name="_Toc525761471"/>
+      <w:bookmarkStart w:id="73" w:name="_Toc525761471"/>
       <w:r>
         <w:rPr>
           <w:color w:val="FF0000"/>
         </w:rPr>
         <w:br w:type="page"/>
       </w:r>
-      <w:bookmarkStart w:id="72" w:name="_Toc529043417"/>
+      <w:bookmarkStart w:id="74" w:name="_Toc529048414"/>
       <w:r>
         <w:rPr>
           <w:color w:val="FF0000"/>
@@ -24124,8 +24460,8 @@
         <w:lastRenderedPageBreak/>
         <w:t>Resultados</w:t>
       </w:r>
-      <w:bookmarkEnd w:id="71"/>
-      <w:bookmarkEnd w:id="72"/>
+      <w:bookmarkEnd w:id="73"/>
+      <w:bookmarkEnd w:id="74"/>
     </w:p>
     <w:p>
       <w:pPr>
@@ -24153,8 +24489,8 @@
         </w:rPr>
         <w:br w:type="page"/>
       </w:r>
-      <w:bookmarkStart w:id="73" w:name="_Toc525761472"/>
-      <w:bookmarkStart w:id="74" w:name="_Toc529043418"/>
+      <w:bookmarkStart w:id="75" w:name="_Toc525761472"/>
+      <w:bookmarkStart w:id="76" w:name="_Toc529048415"/>
       <w:r>
         <w:rPr>
           <w:color w:val="auto"/>
@@ -24162,37 +24498,37 @@
         <w:lastRenderedPageBreak/>
         <w:t>Conclusiones</w:t>
       </w:r>
-      <w:bookmarkEnd w:id="73"/>
-      <w:bookmarkEnd w:id="74"/>
-    </w:p>
-    <w:p>
-      <w:pPr>
-        <w:rPr>
-          <w:color w:val="auto"/>
-        </w:rPr>
-      </w:pPr>
-    </w:p>
-    <w:p>
-      <w:pPr>
-        <w:pStyle w:val="Ttulo2"/>
-        <w:rPr>
-          <w:color w:val="auto"/>
-        </w:rPr>
-      </w:pPr>
-      <w:bookmarkStart w:id="75" w:name="_Toc525761473"/>
-      <w:bookmarkStart w:id="76" w:name="_Toc529043419"/>
-      <w:r>
-        <w:rPr>
-          <w:color w:val="auto"/>
-        </w:rPr>
-        <w:t>Conclusiones</w:t>
-      </w:r>
       <w:bookmarkEnd w:id="75"/>
       <w:bookmarkEnd w:id="76"/>
     </w:p>
     <w:p>
       <w:pPr>
         <w:rPr>
+          <w:color w:val="auto"/>
+        </w:rPr>
+      </w:pPr>
+    </w:p>
+    <w:p>
+      <w:pPr>
+        <w:pStyle w:val="Ttulo2"/>
+        <w:rPr>
+          <w:color w:val="auto"/>
+        </w:rPr>
+      </w:pPr>
+      <w:bookmarkStart w:id="77" w:name="_Toc525761473"/>
+      <w:bookmarkStart w:id="78" w:name="_Toc529048416"/>
+      <w:r>
+        <w:rPr>
+          <w:color w:val="auto"/>
+        </w:rPr>
+        <w:t>Conclusiones</w:t>
+      </w:r>
+      <w:bookmarkEnd w:id="77"/>
+      <w:bookmarkEnd w:id="78"/>
+    </w:p>
+    <w:p>
+      <w:pPr>
+        <w:rPr>
           <w:i/>
           <w:color w:val="FF0000"/>
         </w:rPr>
@@ -24302,16 +24638,16 @@
           <w:color w:val="auto"/>
         </w:rPr>
       </w:pPr>
-      <w:bookmarkStart w:id="77" w:name="_Toc525761474"/>
-      <w:bookmarkStart w:id="78" w:name="_Toc529043420"/>
+      <w:bookmarkStart w:id="79" w:name="_Toc525761474"/>
+      <w:bookmarkStart w:id="80" w:name="_Toc529048417"/>
       <w:r>
         <w:rPr>
           <w:color w:val="auto"/>
         </w:rPr>
         <w:t>Aporte</w:t>
       </w:r>
-      <w:bookmarkEnd w:id="77"/>
-      <w:bookmarkEnd w:id="78"/>
+      <w:bookmarkEnd w:id="79"/>
+      <w:bookmarkEnd w:id="80"/>
     </w:p>
     <w:p>
       <w:pPr>
@@ -24339,23 +24675,23 @@
         </w:rPr>
         <w:br w:type="page"/>
       </w:r>
-      <w:bookmarkStart w:id="79" w:name="_Toc529043421"/>
+      <w:bookmarkStart w:id="81" w:name="_Toc529048418"/>
       <w:r>
         <w:lastRenderedPageBreak/>
         <w:t>BIBLIOGRAFÍA</w:t>
       </w:r>
-      <w:bookmarkEnd w:id="79"/>
+      <w:bookmarkEnd w:id="81"/>
     </w:p>
     <w:p/>
     <w:p>
       <w:pPr>
         <w:pStyle w:val="Ttulo2"/>
       </w:pPr>
-      <w:bookmarkStart w:id="80" w:name="_Toc529043422"/>
+      <w:bookmarkStart w:id="82" w:name="_Toc529048419"/>
       <w:r>
         <w:t>Bibliografía</w:t>
       </w:r>
-      <w:bookmarkEnd w:id="80"/>
+      <w:bookmarkEnd w:id="82"/>
     </w:p>
     <w:p>
       <w:pPr>
@@ -24614,12 +24950,12 @@
       <w:r>
         <w:br w:type="page"/>
       </w:r>
-      <w:bookmarkStart w:id="81" w:name="_Toc529043423"/>
+      <w:bookmarkStart w:id="83" w:name="_Toc529048420"/>
       <w:r>
         <w:lastRenderedPageBreak/>
         <w:t>Fuentes de Información</w:t>
       </w:r>
-      <w:bookmarkEnd w:id="81"/>
+      <w:bookmarkEnd w:id="83"/>
     </w:p>
     <w:tbl>
       <w:tblPr>
@@ -25065,7 +25401,7 @@
           <w:szCs w:val="32"/>
         </w:rPr>
       </w:pPr>
-      <w:bookmarkStart w:id="82" w:name="_Toc529043424"/>
+      <w:bookmarkStart w:id="84" w:name="_Toc529048421"/>
       <w:r>
         <w:rPr>
           <w:rStyle w:val="TtulolibreCar"/>
@@ -25077,7 +25413,7 @@
         </w:rPr>
         <w:t>ANEXOS</w:t>
       </w:r>
-      <w:bookmarkEnd w:id="82"/>
+      <w:bookmarkEnd w:id="84"/>
     </w:p>
     <w:p>
       <w:pPr>
@@ -25130,7 +25466,7 @@
         <w:pStyle w:val="Ttulo2SN"/>
         <w:jc w:val="center"/>
       </w:pPr>
-      <w:bookmarkStart w:id="83" w:name="_Toc529043425"/>
+      <w:bookmarkStart w:id="85" w:name="_Toc529048422"/>
       <w:r>
         <w:t xml:space="preserve">ANEXO </w:t>
       </w:r>
@@ -25154,7 +25490,7 @@
       <w:r>
         <w:t>del Manual</w:t>
       </w:r>
-      <w:bookmarkEnd w:id="83"/>
+      <w:bookmarkEnd w:id="85"/>
     </w:p>
     <w:p>
       <w:pPr>
@@ -25214,7 +25550,7 @@
         <w:pStyle w:val="Ttulo2SN"/>
         <w:jc w:val="center"/>
       </w:pPr>
-      <w:bookmarkStart w:id="84" w:name="_Toc529043426"/>
+      <w:bookmarkStart w:id="86" w:name="_Toc529048423"/>
       <w:r>
         <w:t xml:space="preserve">ANEXO </w:t>
       </w:r>
@@ -25235,7 +25571,7 @@
       <w:r>
         <w:t>Manual de Buenas Prácticas</w:t>
       </w:r>
-      <w:bookmarkEnd w:id="84"/>
+      <w:bookmarkEnd w:id="86"/>
     </w:p>
     <w:p>
       <w:pPr>
@@ -28423,7 +28759,7 @@
     <w:basedOn w:val="Ttulo1"/>
     <w:next w:val="Normal"/>
     <w:qFormat/>
-    <w:rsid w:val="00776F15"/>
+    <w:rsid w:val="00BA2775"/>
     <w:pPr>
       <w:numPr>
         <w:ilvl w:val="1"/>
@@ -28431,7 +28767,7 @@
       <w:pBdr>
         <w:bottom w:val="none" w:sz="0" w:space="0" w:color="auto"/>
       </w:pBdr>
-      <w:spacing w:line="360" w:lineRule="auto"/>
+      <w:spacing w:line="312" w:lineRule="auto"/>
       <w:outlineLvl w:val="1"/>
     </w:pPr>
     <w:rPr>
@@ -28446,14 +28782,14 @@
     <w:basedOn w:val="Normal"/>
     <w:next w:val="Normal"/>
     <w:qFormat/>
-    <w:rsid w:val="0031000A"/>
+    <w:rsid w:val="00DC649E"/>
     <w:pPr>
       <w:keepNext/>
       <w:numPr>
         <w:ilvl w:val="2"/>
         <w:numId w:val="5"/>
       </w:numPr>
-      <w:spacing w:after="120"/>
+      <w:spacing w:after="120" w:line="312" w:lineRule="auto"/>
       <w:outlineLvl w:val="2"/>
     </w:pPr>
     <w:rPr>
@@ -28470,7 +28806,7 @@
     <w:basedOn w:val="Ttulo3"/>
     <w:next w:val="Normal"/>
     <w:qFormat/>
-    <w:rsid w:val="00155CB3"/>
+    <w:rsid w:val="00DC649E"/>
     <w:pPr>
       <w:numPr>
         <w:ilvl w:val="3"/>
@@ -30036,7 +30372,7 @@
 </file>
 
 <file path=customXml/itemProps1.xml><?xml version="1.0" encoding="utf-8"?>
-<ds:datastoreItem xmlns:ds="http://schemas.openxmlformats.org/officeDocument/2006/customXml" ds:itemID="{0F619615-0AC4-48BC-9735-0D35FD54F3A7}">
+<ds:datastoreItem xmlns:ds="http://schemas.openxmlformats.org/officeDocument/2006/customXml" ds:itemID="{0BABCF7A-307B-4ED1-B679-28B7F5DE60FC}">
   <ds:schemaRefs>
     <ds:schemaRef ds:uri="http://schemas.openxmlformats.org/officeDocument/2006/bibliography"/>
   </ds:schemaRefs>

</xml_diff>

<commit_message>
Se inicializa el punto Resultados
</commit_message>
<xml_diff>
--- a/2018/TT IQQ 2018 Camara y Garay.docx
+++ b/2018/TT IQQ 2018 Camara y Garay.docx
@@ -590,7 +590,7 @@
         </w:rPr>
         <w:fldChar w:fldCharType="separate"/>
       </w:r>
-      <w:hyperlink w:anchor="_Toc529048376" w:history="1">
+      <w:hyperlink w:anchor="_Toc529049087" w:history="1">
         <w:r>
           <w:rPr>
             <w:rStyle w:val="Hipervnculo"/>
@@ -617,7 +617,7 @@
             <w:noProof/>
             <w:webHidden/>
           </w:rPr>
-          <w:instrText xml:space="preserve"> PAGEREF _Toc529048376 \h </w:instrText>
+          <w:instrText xml:space="preserve"> PAGEREF _Toc529049087 \h </w:instrText>
         </w:r>
         <w:r>
           <w:rPr>
@@ -653,14 +653,13 @@
         <w:pStyle w:val="TDC2"/>
         <w:rPr>
           <w:rFonts w:asciiTheme="minorHAnsi" w:eastAsiaTheme="minorEastAsia" w:hAnsiTheme="minorHAnsi" w:cstheme="minorBidi"/>
-          <w:caps w:val="0"/>
           <w:noProof/>
           <w:color w:val="auto"/>
           <w:sz w:val="22"/>
           <w:lang w:eastAsia="es-CL"/>
         </w:rPr>
       </w:pPr>
-      <w:hyperlink w:anchor="_Toc529048377" w:history="1">
+      <w:hyperlink w:anchor="_Toc529049088" w:history="1">
         <w:r>
           <w:rPr>
             <w:rStyle w:val="Hipervnculo"/>
@@ -671,7 +670,6 @@
         <w:r>
           <w:rPr>
             <w:rFonts w:asciiTheme="minorHAnsi" w:eastAsiaTheme="minorEastAsia" w:hAnsiTheme="minorHAnsi" w:cstheme="minorBidi"/>
-            <w:caps w:val="0"/>
             <w:noProof/>
             <w:color w:val="auto"/>
             <w:sz w:val="22"/>
@@ -705,7 +703,7 @@
             <w:noProof/>
             <w:webHidden/>
           </w:rPr>
-          <w:instrText xml:space="preserve"> PAGEREF _Toc529048377 \h </w:instrText>
+          <w:instrText xml:space="preserve"> PAGEREF _Toc529049088 \h </w:instrText>
         </w:r>
         <w:r>
           <w:rPr>
@@ -741,14 +739,13 @@
         <w:pStyle w:val="TDC2"/>
         <w:rPr>
           <w:rFonts w:asciiTheme="minorHAnsi" w:eastAsiaTheme="minorEastAsia" w:hAnsiTheme="minorHAnsi" w:cstheme="minorBidi"/>
-          <w:caps w:val="0"/>
           <w:noProof/>
           <w:color w:val="auto"/>
           <w:sz w:val="22"/>
           <w:lang w:eastAsia="es-CL"/>
         </w:rPr>
       </w:pPr>
-      <w:hyperlink w:anchor="_Toc529048378" w:history="1">
+      <w:hyperlink w:anchor="_Toc529049089" w:history="1">
         <w:r>
           <w:rPr>
             <w:rStyle w:val="Hipervnculo"/>
@@ -759,7 +756,6 @@
         <w:r>
           <w:rPr>
             <w:rFonts w:asciiTheme="minorHAnsi" w:eastAsiaTheme="minorEastAsia" w:hAnsiTheme="minorHAnsi" w:cstheme="minorBidi"/>
-            <w:caps w:val="0"/>
             <w:noProof/>
             <w:color w:val="auto"/>
             <w:sz w:val="22"/>
@@ -793,7 +789,7 @@
             <w:noProof/>
             <w:webHidden/>
           </w:rPr>
-          <w:instrText xml:space="preserve"> PAGEREF _Toc529048378 \h </w:instrText>
+          <w:instrText xml:space="preserve"> PAGEREF _Toc529049089 \h </w:instrText>
         </w:r>
         <w:r>
           <w:rPr>
@@ -835,7 +831,7 @@
           <w:lang w:eastAsia="es-CL"/>
         </w:rPr>
       </w:pPr>
-      <w:hyperlink w:anchor="_Toc529048379" w:history="1">
+      <w:hyperlink w:anchor="_Toc529049090" w:history="1">
         <w:r>
           <w:rPr>
             <w:rStyle w:val="Hipervnculo"/>
@@ -879,7 +875,7 @@
             <w:noProof/>
             <w:webHidden/>
           </w:rPr>
-          <w:instrText xml:space="preserve"> PAGEREF _Toc529048379 \h </w:instrText>
+          <w:instrText xml:space="preserve"> PAGEREF _Toc529049090 \h </w:instrText>
         </w:r>
         <w:r>
           <w:rPr>
@@ -921,7 +917,7 @@
           <w:lang w:eastAsia="es-CL"/>
         </w:rPr>
       </w:pPr>
-      <w:hyperlink w:anchor="_Toc529048380" w:history="1">
+      <w:hyperlink w:anchor="_Toc529049091" w:history="1">
         <w:r>
           <w:rPr>
             <w:rStyle w:val="Hipervnculo"/>
@@ -965,7 +961,7 @@
             <w:noProof/>
             <w:webHidden/>
           </w:rPr>
-          <w:instrText xml:space="preserve"> PAGEREF _Toc529048380 \h </w:instrText>
+          <w:instrText xml:space="preserve"> PAGEREF _Toc529049091 \h </w:instrText>
         </w:r>
         <w:r>
           <w:rPr>
@@ -1007,7 +1003,7 @@
           <w:lang w:eastAsia="es-CL"/>
         </w:rPr>
       </w:pPr>
-      <w:hyperlink w:anchor="_Toc529048381" w:history="1">
+      <w:hyperlink w:anchor="_Toc529049092" w:history="1">
         <w:r>
           <w:rPr>
             <w:rStyle w:val="Hipervnculo"/>
@@ -1051,7 +1047,7 @@
             <w:noProof/>
             <w:webHidden/>
           </w:rPr>
-          <w:instrText xml:space="preserve"> PAGEREF _Toc529048381 \h </w:instrText>
+          <w:instrText xml:space="preserve"> PAGEREF _Toc529049092 \h </w:instrText>
         </w:r>
         <w:r>
           <w:rPr>
@@ -1093,7 +1089,7 @@
           <w:lang w:eastAsia="es-CL"/>
         </w:rPr>
       </w:pPr>
-      <w:hyperlink w:anchor="_Toc529048382" w:history="1">
+      <w:hyperlink w:anchor="_Toc529049093" w:history="1">
         <w:r>
           <w:rPr>
             <w:rStyle w:val="Hipervnculo"/>
@@ -1137,7 +1133,7 @@
             <w:noProof/>
             <w:webHidden/>
           </w:rPr>
-          <w:instrText xml:space="preserve"> PAGEREF _Toc529048382 \h </w:instrText>
+          <w:instrText xml:space="preserve"> PAGEREF _Toc529049093 \h </w:instrText>
         </w:r>
         <w:r>
           <w:rPr>
@@ -1179,7 +1175,7 @@
           <w:lang w:eastAsia="es-CL"/>
         </w:rPr>
       </w:pPr>
-      <w:hyperlink w:anchor="_Toc529048383" w:history="1">
+      <w:hyperlink w:anchor="_Toc529049094" w:history="1">
         <w:r>
           <w:rPr>
             <w:rStyle w:val="Hipervnculo"/>
@@ -1223,7 +1219,7 @@
             <w:noProof/>
             <w:webHidden/>
           </w:rPr>
-          <w:instrText xml:space="preserve"> PAGEREF _Toc529048383 \h </w:instrText>
+          <w:instrText xml:space="preserve"> PAGEREF _Toc529049094 \h </w:instrText>
         </w:r>
         <w:r>
           <w:rPr>
@@ -1259,14 +1255,13 @@
         <w:pStyle w:val="TDC2"/>
         <w:rPr>
           <w:rFonts w:asciiTheme="minorHAnsi" w:eastAsiaTheme="minorEastAsia" w:hAnsiTheme="minorHAnsi" w:cstheme="minorBidi"/>
-          <w:caps w:val="0"/>
           <w:noProof/>
           <w:color w:val="auto"/>
           <w:sz w:val="22"/>
           <w:lang w:eastAsia="es-CL"/>
         </w:rPr>
       </w:pPr>
-      <w:hyperlink w:anchor="_Toc529048384" w:history="1">
+      <w:hyperlink w:anchor="_Toc529049095" w:history="1">
         <w:r>
           <w:rPr>
             <w:rStyle w:val="Hipervnculo"/>
@@ -1277,7 +1272,6 @@
         <w:r>
           <w:rPr>
             <w:rFonts w:asciiTheme="minorHAnsi" w:eastAsiaTheme="minorEastAsia" w:hAnsiTheme="minorHAnsi" w:cstheme="minorBidi"/>
-            <w:caps w:val="0"/>
             <w:noProof/>
             <w:color w:val="auto"/>
             <w:sz w:val="22"/>
@@ -1311,7 +1305,7 @@
             <w:noProof/>
             <w:webHidden/>
           </w:rPr>
-          <w:instrText xml:space="preserve"> PAGEREF _Toc529048384 \h </w:instrText>
+          <w:instrText xml:space="preserve"> PAGEREF _Toc529049095 \h </w:instrText>
         </w:r>
         <w:r>
           <w:rPr>
@@ -1347,14 +1341,13 @@
         <w:pStyle w:val="TDC2"/>
         <w:rPr>
           <w:rFonts w:asciiTheme="minorHAnsi" w:eastAsiaTheme="minorEastAsia" w:hAnsiTheme="minorHAnsi" w:cstheme="minorBidi"/>
-          <w:caps w:val="0"/>
           <w:noProof/>
           <w:color w:val="auto"/>
           <w:sz w:val="22"/>
           <w:lang w:eastAsia="es-CL"/>
         </w:rPr>
       </w:pPr>
-      <w:hyperlink w:anchor="_Toc529048385" w:history="1">
+      <w:hyperlink w:anchor="_Toc529049096" w:history="1">
         <w:r>
           <w:rPr>
             <w:rStyle w:val="Hipervnculo"/>
@@ -1365,7 +1358,6 @@
         <w:r>
           <w:rPr>
             <w:rFonts w:asciiTheme="minorHAnsi" w:eastAsiaTheme="minorEastAsia" w:hAnsiTheme="minorHAnsi" w:cstheme="minorBidi"/>
-            <w:caps w:val="0"/>
             <w:noProof/>
             <w:color w:val="auto"/>
             <w:sz w:val="22"/>
@@ -1399,7 +1391,7 @@
             <w:noProof/>
             <w:webHidden/>
           </w:rPr>
-          <w:instrText xml:space="preserve"> PAGEREF _Toc529048385 \h </w:instrText>
+          <w:instrText xml:space="preserve"> PAGEREF _Toc529049096 \h </w:instrText>
         </w:r>
         <w:r>
           <w:rPr>
@@ -1441,7 +1433,7 @@
           <w:lang w:eastAsia="es-CL"/>
         </w:rPr>
       </w:pPr>
-      <w:hyperlink w:anchor="_Toc529048386" w:history="1">
+      <w:hyperlink w:anchor="_Toc529049097" w:history="1">
         <w:r>
           <w:rPr>
             <w:rStyle w:val="Hipervnculo"/>
@@ -1485,7 +1477,7 @@
             <w:noProof/>
             <w:webHidden/>
           </w:rPr>
-          <w:instrText xml:space="preserve"> PAGEREF _Toc529048386 \h </w:instrText>
+          <w:instrText xml:space="preserve"> PAGEREF _Toc529049097 \h </w:instrText>
         </w:r>
         <w:r>
           <w:rPr>
@@ -1527,7 +1519,7 @@
           <w:lang w:eastAsia="es-CL"/>
         </w:rPr>
       </w:pPr>
-      <w:hyperlink w:anchor="_Toc529048387" w:history="1">
+      <w:hyperlink w:anchor="_Toc529049098" w:history="1">
         <w:r>
           <w:rPr>
             <w:rStyle w:val="Hipervnculo"/>
@@ -1571,7 +1563,7 @@
             <w:noProof/>
             <w:webHidden/>
           </w:rPr>
-          <w:instrText xml:space="preserve"> PAGEREF _Toc529048387 \h </w:instrText>
+          <w:instrText xml:space="preserve"> PAGEREF _Toc529049098 \h </w:instrText>
         </w:r>
         <w:r>
           <w:rPr>
@@ -1616,7 +1608,7 @@
           <w:lang w:eastAsia="es-CL"/>
         </w:rPr>
       </w:pPr>
-      <w:hyperlink w:anchor="_Toc529048388" w:history="1">
+      <w:hyperlink w:anchor="_Toc529049099" w:history="1">
         <w:r>
           <w:rPr>
             <w:rStyle w:val="Hipervnculo"/>
@@ -1643,7 +1635,7 @@
             <w:noProof/>
             <w:webHidden/>
           </w:rPr>
-          <w:instrText xml:space="preserve"> PAGEREF _Toc529048388 \h </w:instrText>
+          <w:instrText xml:space="preserve"> PAGEREF _Toc529049099 \h </w:instrText>
         </w:r>
         <w:r>
           <w:rPr>
@@ -1679,14 +1671,13 @@
         <w:pStyle w:val="TDC2"/>
         <w:rPr>
           <w:rFonts w:asciiTheme="minorHAnsi" w:eastAsiaTheme="minorEastAsia" w:hAnsiTheme="minorHAnsi" w:cstheme="minorBidi"/>
-          <w:caps w:val="0"/>
           <w:noProof/>
           <w:color w:val="auto"/>
           <w:sz w:val="22"/>
           <w:lang w:eastAsia="es-CL"/>
         </w:rPr>
       </w:pPr>
-      <w:hyperlink w:anchor="_Toc529048389" w:history="1">
+      <w:hyperlink w:anchor="_Toc529049100" w:history="1">
         <w:r>
           <w:rPr>
             <w:rStyle w:val="Hipervnculo"/>
@@ -1697,7 +1688,6 @@
         <w:r>
           <w:rPr>
             <w:rFonts w:asciiTheme="minorHAnsi" w:eastAsiaTheme="minorEastAsia" w:hAnsiTheme="minorHAnsi" w:cstheme="minorBidi"/>
-            <w:caps w:val="0"/>
             <w:noProof/>
             <w:color w:val="auto"/>
             <w:sz w:val="22"/>
@@ -1731,7 +1721,7 @@
             <w:noProof/>
             <w:webHidden/>
           </w:rPr>
-          <w:instrText xml:space="preserve"> PAGEREF _Toc529048389 \h </w:instrText>
+          <w:instrText xml:space="preserve"> PAGEREF _Toc529049100 \h </w:instrText>
         </w:r>
         <w:r>
           <w:rPr>
@@ -1767,14 +1757,13 @@
         <w:pStyle w:val="TDC2"/>
         <w:rPr>
           <w:rFonts w:asciiTheme="minorHAnsi" w:eastAsiaTheme="minorEastAsia" w:hAnsiTheme="minorHAnsi" w:cstheme="minorBidi"/>
-          <w:caps w:val="0"/>
           <w:noProof/>
           <w:color w:val="auto"/>
           <w:sz w:val="22"/>
           <w:lang w:eastAsia="es-CL"/>
         </w:rPr>
       </w:pPr>
-      <w:hyperlink w:anchor="_Toc529048390" w:history="1">
+      <w:hyperlink w:anchor="_Toc529049101" w:history="1">
         <w:r>
           <w:rPr>
             <w:rStyle w:val="Hipervnculo"/>
@@ -1785,7 +1774,6 @@
         <w:r>
           <w:rPr>
             <w:rFonts w:asciiTheme="minorHAnsi" w:eastAsiaTheme="minorEastAsia" w:hAnsiTheme="minorHAnsi" w:cstheme="minorBidi"/>
-            <w:caps w:val="0"/>
             <w:noProof/>
             <w:color w:val="auto"/>
             <w:sz w:val="22"/>
@@ -1819,7 +1807,7 @@
             <w:noProof/>
             <w:webHidden/>
           </w:rPr>
-          <w:instrText xml:space="preserve"> PAGEREF _Toc529048390 \h </w:instrText>
+          <w:instrText xml:space="preserve"> PAGEREF _Toc529049101 \h </w:instrText>
         </w:r>
         <w:r>
           <w:rPr>
@@ -1855,14 +1843,13 @@
         <w:pStyle w:val="TDC2"/>
         <w:rPr>
           <w:rFonts w:asciiTheme="minorHAnsi" w:eastAsiaTheme="minorEastAsia" w:hAnsiTheme="minorHAnsi" w:cstheme="minorBidi"/>
-          <w:caps w:val="0"/>
           <w:noProof/>
           <w:color w:val="auto"/>
           <w:sz w:val="22"/>
           <w:lang w:eastAsia="es-CL"/>
         </w:rPr>
       </w:pPr>
-      <w:hyperlink w:anchor="_Toc529048391" w:history="1">
+      <w:hyperlink w:anchor="_Toc529049102" w:history="1">
         <w:r>
           <w:rPr>
             <w:rStyle w:val="Hipervnculo"/>
@@ -1873,7 +1860,6 @@
         <w:r>
           <w:rPr>
             <w:rFonts w:asciiTheme="minorHAnsi" w:eastAsiaTheme="minorEastAsia" w:hAnsiTheme="minorHAnsi" w:cstheme="minorBidi"/>
-            <w:caps w:val="0"/>
             <w:noProof/>
             <w:color w:val="auto"/>
             <w:sz w:val="22"/>
@@ -1907,7 +1893,7 @@
             <w:noProof/>
             <w:webHidden/>
           </w:rPr>
-          <w:instrText xml:space="preserve"> PAGEREF _Toc529048391 \h </w:instrText>
+          <w:instrText xml:space="preserve"> PAGEREF _Toc529049102 \h </w:instrText>
         </w:r>
         <w:r>
           <w:rPr>
@@ -1949,7 +1935,7 @@
           <w:lang w:eastAsia="es-CL"/>
         </w:rPr>
       </w:pPr>
-      <w:hyperlink w:anchor="_Toc529048392" w:history="1">
+      <w:hyperlink w:anchor="_Toc529049103" w:history="1">
         <w:r>
           <w:rPr>
             <w:rStyle w:val="Hipervnculo"/>
@@ -1993,7 +1979,7 @@
             <w:noProof/>
             <w:webHidden/>
           </w:rPr>
-          <w:instrText xml:space="preserve"> PAGEREF _Toc529048392 \h </w:instrText>
+          <w:instrText xml:space="preserve"> PAGEREF _Toc529049103 \h </w:instrText>
         </w:r>
         <w:r>
           <w:rPr>
@@ -2035,7 +2021,7 @@
           <w:lang w:eastAsia="es-CL"/>
         </w:rPr>
       </w:pPr>
-      <w:hyperlink w:anchor="_Toc529048393" w:history="1">
+      <w:hyperlink w:anchor="_Toc529049104" w:history="1">
         <w:r>
           <w:rPr>
             <w:rStyle w:val="Hipervnculo"/>
@@ -2079,7 +2065,7 @@
             <w:noProof/>
             <w:webHidden/>
           </w:rPr>
-          <w:instrText xml:space="preserve"> PAGEREF _Toc529048393 \h </w:instrText>
+          <w:instrText xml:space="preserve"> PAGEREF _Toc529049104 \h </w:instrText>
         </w:r>
         <w:r>
           <w:rPr>
@@ -2115,14 +2101,13 @@
         <w:pStyle w:val="TDC2"/>
         <w:rPr>
           <w:rFonts w:asciiTheme="minorHAnsi" w:eastAsiaTheme="minorEastAsia" w:hAnsiTheme="minorHAnsi" w:cstheme="minorBidi"/>
-          <w:caps w:val="0"/>
           <w:noProof/>
           <w:color w:val="auto"/>
           <w:sz w:val="22"/>
           <w:lang w:eastAsia="es-CL"/>
         </w:rPr>
       </w:pPr>
-      <w:hyperlink w:anchor="_Toc529048394" w:history="1">
+      <w:hyperlink w:anchor="_Toc529049105" w:history="1">
         <w:r>
           <w:rPr>
             <w:rStyle w:val="Hipervnculo"/>
@@ -2133,7 +2118,6 @@
         <w:r>
           <w:rPr>
             <w:rFonts w:asciiTheme="minorHAnsi" w:eastAsiaTheme="minorEastAsia" w:hAnsiTheme="minorHAnsi" w:cstheme="minorBidi"/>
-            <w:caps w:val="0"/>
             <w:noProof/>
             <w:color w:val="auto"/>
             <w:sz w:val="22"/>
@@ -2167,7 +2151,7 @@
             <w:noProof/>
             <w:webHidden/>
           </w:rPr>
-          <w:instrText xml:space="preserve"> PAGEREF _Toc529048394 \h </w:instrText>
+          <w:instrText xml:space="preserve"> PAGEREF _Toc529049105 \h </w:instrText>
         </w:r>
         <w:r>
           <w:rPr>
@@ -2203,14 +2187,13 @@
         <w:pStyle w:val="TDC2"/>
         <w:rPr>
           <w:rFonts w:asciiTheme="minorHAnsi" w:eastAsiaTheme="minorEastAsia" w:hAnsiTheme="minorHAnsi" w:cstheme="minorBidi"/>
-          <w:caps w:val="0"/>
           <w:noProof/>
           <w:color w:val="auto"/>
           <w:sz w:val="22"/>
           <w:lang w:eastAsia="es-CL"/>
         </w:rPr>
       </w:pPr>
-      <w:hyperlink w:anchor="_Toc529048395" w:history="1">
+      <w:hyperlink w:anchor="_Toc529049106" w:history="1">
         <w:r>
           <w:rPr>
             <w:rStyle w:val="Hipervnculo"/>
@@ -2221,7 +2204,6 @@
         <w:r>
           <w:rPr>
             <w:rFonts w:asciiTheme="minorHAnsi" w:eastAsiaTheme="minorEastAsia" w:hAnsiTheme="minorHAnsi" w:cstheme="minorBidi"/>
-            <w:caps w:val="0"/>
             <w:noProof/>
             <w:color w:val="auto"/>
             <w:sz w:val="22"/>
@@ -2255,7 +2237,7 @@
             <w:noProof/>
             <w:webHidden/>
           </w:rPr>
-          <w:instrText xml:space="preserve"> PAGEREF _Toc529048395 \h </w:instrText>
+          <w:instrText xml:space="preserve"> PAGEREF _Toc529049106 \h </w:instrText>
         </w:r>
         <w:r>
           <w:rPr>
@@ -2291,14 +2273,13 @@
         <w:pStyle w:val="TDC2"/>
         <w:rPr>
           <w:rFonts w:asciiTheme="minorHAnsi" w:eastAsiaTheme="minorEastAsia" w:hAnsiTheme="minorHAnsi" w:cstheme="minorBidi"/>
-          <w:caps w:val="0"/>
           <w:noProof/>
           <w:color w:val="auto"/>
           <w:sz w:val="22"/>
           <w:lang w:eastAsia="es-CL"/>
         </w:rPr>
       </w:pPr>
-      <w:hyperlink w:anchor="_Toc529048396" w:history="1">
+      <w:hyperlink w:anchor="_Toc529049107" w:history="1">
         <w:r>
           <w:rPr>
             <w:rStyle w:val="Hipervnculo"/>
@@ -2309,7 +2290,6 @@
         <w:r>
           <w:rPr>
             <w:rFonts w:asciiTheme="minorHAnsi" w:eastAsiaTheme="minorEastAsia" w:hAnsiTheme="minorHAnsi" w:cstheme="minorBidi"/>
-            <w:caps w:val="0"/>
             <w:noProof/>
             <w:color w:val="auto"/>
             <w:sz w:val="22"/>
@@ -2343,7 +2323,7 @@
             <w:noProof/>
             <w:webHidden/>
           </w:rPr>
-          <w:instrText xml:space="preserve"> PAGEREF _Toc529048396 \h </w:instrText>
+          <w:instrText xml:space="preserve"> PAGEREF _Toc529049107 \h </w:instrText>
         </w:r>
         <w:r>
           <w:rPr>
@@ -2388,7 +2368,7 @@
           <w:lang w:eastAsia="es-CL"/>
         </w:rPr>
       </w:pPr>
-      <w:hyperlink w:anchor="_Toc529048397" w:history="1">
+      <w:hyperlink w:anchor="_Toc529049108" w:history="1">
         <w:r>
           <w:rPr>
             <w:rStyle w:val="Hipervnculo"/>
@@ -2415,7 +2395,7 @@
             <w:noProof/>
             <w:webHidden/>
           </w:rPr>
-          <w:instrText xml:space="preserve"> PAGEREF _Toc529048397 \h </w:instrText>
+          <w:instrText xml:space="preserve"> PAGEREF _Toc529049108 \h </w:instrText>
         </w:r>
         <w:r>
           <w:rPr>
@@ -2451,14 +2431,13 @@
         <w:pStyle w:val="TDC2"/>
         <w:rPr>
           <w:rFonts w:asciiTheme="minorHAnsi" w:eastAsiaTheme="minorEastAsia" w:hAnsiTheme="minorHAnsi" w:cstheme="minorBidi"/>
-          <w:caps w:val="0"/>
           <w:noProof/>
           <w:color w:val="auto"/>
           <w:sz w:val="22"/>
           <w:lang w:eastAsia="es-CL"/>
         </w:rPr>
       </w:pPr>
-      <w:hyperlink w:anchor="_Toc529048398" w:history="1">
+      <w:hyperlink w:anchor="_Toc529049109" w:history="1">
         <w:r>
           <w:rPr>
             <w:rStyle w:val="Hipervnculo"/>
@@ -2469,7 +2448,6 @@
         <w:r>
           <w:rPr>
             <w:rFonts w:asciiTheme="minorHAnsi" w:eastAsiaTheme="minorEastAsia" w:hAnsiTheme="minorHAnsi" w:cstheme="minorBidi"/>
-            <w:caps w:val="0"/>
             <w:noProof/>
             <w:color w:val="auto"/>
             <w:sz w:val="22"/>
@@ -2503,7 +2481,7 @@
             <w:noProof/>
             <w:webHidden/>
           </w:rPr>
-          <w:instrText xml:space="preserve"> PAGEREF _Toc529048398 \h </w:instrText>
+          <w:instrText xml:space="preserve"> PAGEREF _Toc529049109 \h </w:instrText>
         </w:r>
         <w:r>
           <w:rPr>
@@ -2545,7 +2523,7 @@
           <w:lang w:eastAsia="es-CL"/>
         </w:rPr>
       </w:pPr>
-      <w:hyperlink w:anchor="_Toc529048399" w:history="1">
+      <w:hyperlink w:anchor="_Toc529049110" w:history="1">
         <w:r>
           <w:rPr>
             <w:rStyle w:val="Hipervnculo"/>
@@ -2589,7 +2567,7 @@
             <w:noProof/>
             <w:webHidden/>
           </w:rPr>
-          <w:instrText xml:space="preserve"> PAGEREF _Toc529048399 \h </w:instrText>
+          <w:instrText xml:space="preserve"> PAGEREF _Toc529049110 \h </w:instrText>
         </w:r>
         <w:r>
           <w:rPr>
@@ -2631,7 +2609,7 @@
           <w:lang w:eastAsia="es-CL"/>
         </w:rPr>
       </w:pPr>
-      <w:hyperlink w:anchor="_Toc529048400" w:history="1">
+      <w:hyperlink w:anchor="_Toc529049111" w:history="1">
         <w:r>
           <w:rPr>
             <w:rStyle w:val="Hipervnculo"/>
@@ -2675,7 +2653,7 @@
             <w:noProof/>
             <w:webHidden/>
           </w:rPr>
-          <w:instrText xml:space="preserve"> PAGEREF _Toc529048400 \h </w:instrText>
+          <w:instrText xml:space="preserve"> PAGEREF _Toc529049111 \h </w:instrText>
         </w:r>
         <w:r>
           <w:rPr>
@@ -2717,7 +2695,7 @@
           <w:lang w:eastAsia="es-CL"/>
         </w:rPr>
       </w:pPr>
-      <w:hyperlink w:anchor="_Toc529048401" w:history="1">
+      <w:hyperlink w:anchor="_Toc529049112" w:history="1">
         <w:r>
           <w:rPr>
             <w:rStyle w:val="Hipervnculo"/>
@@ -2740,7 +2718,7 @@
             <w:rStyle w:val="Hipervnculo"/>
             <w:noProof/>
           </w:rPr>
-          <w:t>Plan de Implementación para el Manual de Buenas Prácticas</w:t>
+          <w:t>Plan de Implementación del Manual de Buenas Prácticas</w:t>
         </w:r>
         <w:r>
           <w:rPr>
@@ -2761,7 +2739,7 @@
             <w:noProof/>
             <w:webHidden/>
           </w:rPr>
-          <w:instrText xml:space="preserve"> PAGEREF _Toc529048401 \h </w:instrText>
+          <w:instrText xml:space="preserve"> PAGEREF _Toc529049112 \h </w:instrText>
         </w:r>
         <w:r>
           <w:rPr>
@@ -2797,14 +2775,13 @@
         <w:pStyle w:val="TDC2"/>
         <w:rPr>
           <w:rFonts w:asciiTheme="minorHAnsi" w:eastAsiaTheme="minorEastAsia" w:hAnsiTheme="minorHAnsi" w:cstheme="minorBidi"/>
-          <w:caps w:val="0"/>
           <w:noProof/>
           <w:color w:val="auto"/>
           <w:sz w:val="22"/>
           <w:lang w:eastAsia="es-CL"/>
         </w:rPr>
       </w:pPr>
-      <w:hyperlink w:anchor="_Toc529048402" w:history="1">
+      <w:hyperlink w:anchor="_Toc529049113" w:history="1">
         <w:r>
           <w:rPr>
             <w:rStyle w:val="Hipervnculo"/>
@@ -2815,7 +2792,6 @@
         <w:r>
           <w:rPr>
             <w:rFonts w:asciiTheme="minorHAnsi" w:eastAsiaTheme="minorEastAsia" w:hAnsiTheme="minorHAnsi" w:cstheme="minorBidi"/>
-            <w:caps w:val="0"/>
             <w:noProof/>
             <w:color w:val="auto"/>
             <w:sz w:val="22"/>
@@ -2849,7 +2825,7 @@
             <w:noProof/>
             <w:webHidden/>
           </w:rPr>
-          <w:instrText xml:space="preserve"> PAGEREF _Toc529048402 \h </w:instrText>
+          <w:instrText xml:space="preserve"> PAGEREF _Toc529049113 \h </w:instrText>
         </w:r>
         <w:r>
           <w:rPr>
@@ -2891,7 +2867,7 @@
           <w:lang w:eastAsia="es-CL"/>
         </w:rPr>
       </w:pPr>
-      <w:hyperlink w:anchor="_Toc529048403" w:history="1">
+      <w:hyperlink w:anchor="_Toc529049114" w:history="1">
         <w:r>
           <w:rPr>
             <w:rStyle w:val="Hipervnculo"/>
@@ -2935,7 +2911,7 @@
             <w:noProof/>
             <w:webHidden/>
           </w:rPr>
-          <w:instrText xml:space="preserve"> PAGEREF _Toc529048403 \h </w:instrText>
+          <w:instrText xml:space="preserve"> PAGEREF _Toc529049114 \h </w:instrText>
         </w:r>
         <w:r>
           <w:rPr>
@@ -2977,7 +2953,7 @@
           <w:lang w:eastAsia="es-CL"/>
         </w:rPr>
       </w:pPr>
-      <w:hyperlink w:anchor="_Toc529048404" w:history="1">
+      <w:hyperlink w:anchor="_Toc529049115" w:history="1">
         <w:r>
           <w:rPr>
             <w:rStyle w:val="Hipervnculo"/>
@@ -3021,7 +2997,7 @@
             <w:noProof/>
             <w:webHidden/>
           </w:rPr>
-          <w:instrText xml:space="preserve"> PAGEREF _Toc529048404 \h </w:instrText>
+          <w:instrText xml:space="preserve"> PAGEREF _Toc529049115 \h </w:instrText>
         </w:r>
         <w:r>
           <w:rPr>
@@ -3063,7 +3039,7 @@
           <w:lang w:eastAsia="es-CL"/>
         </w:rPr>
       </w:pPr>
-      <w:hyperlink w:anchor="_Toc529048405" w:history="1">
+      <w:hyperlink w:anchor="_Toc529049116" w:history="1">
         <w:r>
           <w:rPr>
             <w:rStyle w:val="Hipervnculo"/>
@@ -3107,7 +3083,7 @@
             <w:noProof/>
             <w:webHidden/>
           </w:rPr>
-          <w:instrText xml:space="preserve"> PAGEREF _Toc529048405 \h </w:instrText>
+          <w:instrText xml:space="preserve"> PAGEREF _Toc529049116 \h </w:instrText>
         </w:r>
         <w:r>
           <w:rPr>
@@ -3143,14 +3119,13 @@
         <w:pStyle w:val="TDC2"/>
         <w:rPr>
           <w:rFonts w:asciiTheme="minorHAnsi" w:eastAsiaTheme="minorEastAsia" w:hAnsiTheme="minorHAnsi" w:cstheme="minorBidi"/>
-          <w:caps w:val="0"/>
           <w:noProof/>
           <w:color w:val="auto"/>
           <w:sz w:val="22"/>
           <w:lang w:eastAsia="es-CL"/>
         </w:rPr>
       </w:pPr>
-      <w:hyperlink w:anchor="_Toc529048406" w:history="1">
+      <w:hyperlink w:anchor="_Toc529049117" w:history="1">
         <w:r>
           <w:rPr>
             <w:rStyle w:val="Hipervnculo"/>
@@ -3161,7 +3136,6 @@
         <w:r>
           <w:rPr>
             <w:rFonts w:asciiTheme="minorHAnsi" w:eastAsiaTheme="minorEastAsia" w:hAnsiTheme="minorHAnsi" w:cstheme="minorBidi"/>
-            <w:caps w:val="0"/>
             <w:noProof/>
             <w:color w:val="auto"/>
             <w:sz w:val="22"/>
@@ -3174,7 +3148,7 @@
             <w:rStyle w:val="Hipervnculo"/>
             <w:noProof/>
           </w:rPr>
-          <w:t>Desarrollo del Manual DE BUENAS PRÁCTICAS</w:t>
+          <w:t>Desarrollo del Manual de Buenas Prácticas</w:t>
         </w:r>
         <w:r>
           <w:rPr>
@@ -3195,7 +3169,7 @@
             <w:noProof/>
             <w:webHidden/>
           </w:rPr>
-          <w:instrText xml:space="preserve"> PAGEREF _Toc529048406 \h </w:instrText>
+          <w:instrText xml:space="preserve"> PAGEREF _Toc529049117 \h </w:instrText>
         </w:r>
         <w:r>
           <w:rPr>
@@ -3237,7 +3211,7 @@
           <w:lang w:eastAsia="es-CL"/>
         </w:rPr>
       </w:pPr>
-      <w:hyperlink w:anchor="_Toc529048407" w:history="1">
+      <w:hyperlink w:anchor="_Toc529049118" w:history="1">
         <w:r>
           <w:rPr>
             <w:rStyle w:val="Hipervnculo"/>
@@ -3281,7 +3255,7 @@
             <w:noProof/>
             <w:webHidden/>
           </w:rPr>
-          <w:instrText xml:space="preserve"> PAGEREF _Toc529048407 \h </w:instrText>
+          <w:instrText xml:space="preserve"> PAGEREF _Toc529049118 \h </w:instrText>
         </w:r>
         <w:r>
           <w:rPr>
@@ -3323,7 +3297,7 @@
           <w:lang w:eastAsia="es-CL"/>
         </w:rPr>
       </w:pPr>
-      <w:hyperlink w:anchor="_Toc529048408" w:history="1">
+      <w:hyperlink w:anchor="_Toc529049119" w:history="1">
         <w:r>
           <w:rPr>
             <w:rStyle w:val="Hipervnculo"/>
@@ -3367,7 +3341,7 @@
             <w:noProof/>
             <w:webHidden/>
           </w:rPr>
-          <w:instrText xml:space="preserve"> PAGEREF _Toc529048408 \h </w:instrText>
+          <w:instrText xml:space="preserve"> PAGEREF _Toc529049119 \h </w:instrText>
         </w:r>
         <w:r>
           <w:rPr>
@@ -3409,7 +3383,7 @@
           <w:lang w:eastAsia="es-CL"/>
         </w:rPr>
       </w:pPr>
-      <w:hyperlink w:anchor="_Toc529048409" w:history="1">
+      <w:hyperlink w:anchor="_Toc529049120" w:history="1">
         <w:r>
           <w:rPr>
             <w:rStyle w:val="Hipervnculo"/>
@@ -3453,7 +3427,7 @@
             <w:noProof/>
             <w:webHidden/>
           </w:rPr>
-          <w:instrText xml:space="preserve"> PAGEREF _Toc529048409 \h </w:instrText>
+          <w:instrText xml:space="preserve"> PAGEREF _Toc529049120 \h </w:instrText>
         </w:r>
         <w:r>
           <w:rPr>
@@ -3495,7 +3469,7 @@
           <w:lang w:eastAsia="es-CL"/>
         </w:rPr>
       </w:pPr>
-      <w:hyperlink w:anchor="_Toc529048410" w:history="1">
+      <w:hyperlink w:anchor="_Toc529049121" w:history="1">
         <w:r>
           <w:rPr>
             <w:rStyle w:val="Hipervnculo"/>
@@ -3539,7 +3513,7 @@
             <w:noProof/>
             <w:webHidden/>
           </w:rPr>
-          <w:instrText xml:space="preserve"> PAGEREF _Toc529048410 \h </w:instrText>
+          <w:instrText xml:space="preserve"> PAGEREF _Toc529049121 \h </w:instrText>
         </w:r>
         <w:r>
           <w:rPr>
@@ -3575,14 +3549,13 @@
         <w:pStyle w:val="TDC2"/>
         <w:rPr>
           <w:rFonts w:asciiTheme="minorHAnsi" w:eastAsiaTheme="minorEastAsia" w:hAnsiTheme="minorHAnsi" w:cstheme="minorBidi"/>
-          <w:caps w:val="0"/>
           <w:noProof/>
           <w:color w:val="auto"/>
           <w:sz w:val="22"/>
           <w:lang w:eastAsia="es-CL"/>
         </w:rPr>
       </w:pPr>
-      <w:hyperlink w:anchor="_Toc529048411" w:history="1">
+      <w:hyperlink w:anchor="_Toc529049122" w:history="1">
         <w:r>
           <w:rPr>
             <w:rStyle w:val="Hipervnculo"/>
@@ -3593,7 +3566,6 @@
         <w:r>
           <w:rPr>
             <w:rFonts w:asciiTheme="minorHAnsi" w:eastAsiaTheme="minorEastAsia" w:hAnsiTheme="minorHAnsi" w:cstheme="minorBidi"/>
-            <w:caps w:val="0"/>
             <w:noProof/>
             <w:color w:val="auto"/>
             <w:sz w:val="22"/>
@@ -3606,7 +3578,7 @@
             <w:rStyle w:val="Hipervnculo"/>
             <w:noProof/>
           </w:rPr>
-          <w:t>Plan de Implementación</w:t>
+          <w:t>Plan de Implementación del Manual de Buenas Prácticas</w:t>
         </w:r>
         <w:r>
           <w:rPr>
@@ -3627,7 +3599,7 @@
             <w:noProof/>
             <w:webHidden/>
           </w:rPr>
-          <w:instrText xml:space="preserve"> PAGEREF _Toc529048411 \h </w:instrText>
+          <w:instrText xml:space="preserve"> PAGEREF _Toc529049122 \h </w:instrText>
         </w:r>
         <w:r>
           <w:rPr>
@@ -3669,7 +3641,7 @@
           <w:lang w:eastAsia="es-CL"/>
         </w:rPr>
       </w:pPr>
-      <w:hyperlink w:anchor="_Toc529048412" w:history="1">
+      <w:hyperlink w:anchor="_Toc529049123" w:history="1">
         <w:r>
           <w:rPr>
             <w:rStyle w:val="Hipervnculo"/>
@@ -3713,7 +3685,7 @@
             <w:noProof/>
             <w:webHidden/>
           </w:rPr>
-          <w:instrText xml:space="preserve"> PAGEREF _Toc529048412 \h </w:instrText>
+          <w:instrText xml:space="preserve"> PAGEREF _Toc529049123 \h </w:instrText>
         </w:r>
         <w:r>
           <w:rPr>
@@ -3755,7 +3727,7 @@
           <w:lang w:eastAsia="es-CL"/>
         </w:rPr>
       </w:pPr>
-      <w:hyperlink w:anchor="_Toc529048413" w:history="1">
+      <w:hyperlink w:anchor="_Toc529049124" w:history="1">
         <w:r>
           <w:rPr>
             <w:rStyle w:val="Hipervnculo"/>
@@ -3799,7 +3771,7 @@
             <w:noProof/>
             <w:webHidden/>
           </w:rPr>
-          <w:instrText xml:space="preserve"> PAGEREF _Toc529048413 \h </w:instrText>
+          <w:instrText xml:space="preserve"> PAGEREF _Toc529049124 \h </w:instrText>
         </w:r>
         <w:r>
           <w:rPr>
@@ -3835,14 +3807,13 @@
         <w:pStyle w:val="TDC2"/>
         <w:rPr>
           <w:rFonts w:asciiTheme="minorHAnsi" w:eastAsiaTheme="minorEastAsia" w:hAnsiTheme="minorHAnsi" w:cstheme="minorBidi"/>
-          <w:caps w:val="0"/>
           <w:noProof/>
           <w:color w:val="auto"/>
           <w:sz w:val="22"/>
           <w:lang w:eastAsia="es-CL"/>
         </w:rPr>
       </w:pPr>
-      <w:hyperlink w:anchor="_Toc529048414" w:history="1">
+      <w:hyperlink w:anchor="_Toc529049125" w:history="1">
         <w:r>
           <w:rPr>
             <w:rStyle w:val="Hipervnculo"/>
@@ -3853,7 +3824,6 @@
         <w:r>
           <w:rPr>
             <w:rFonts w:asciiTheme="minorHAnsi" w:eastAsiaTheme="minorEastAsia" w:hAnsiTheme="minorHAnsi" w:cstheme="minorBidi"/>
-            <w:caps w:val="0"/>
             <w:noProof/>
             <w:color w:val="auto"/>
             <w:sz w:val="22"/>
@@ -3887,7 +3857,7 @@
             <w:noProof/>
             <w:webHidden/>
           </w:rPr>
-          <w:instrText xml:space="preserve"> PAGEREF _Toc529048414 \h </w:instrText>
+          <w:instrText xml:space="preserve"> PAGEREF _Toc529049125 \h </w:instrText>
         </w:r>
         <w:r>
           <w:rPr>
@@ -3932,7 +3902,7 @@
           <w:lang w:eastAsia="es-CL"/>
         </w:rPr>
       </w:pPr>
-      <w:hyperlink w:anchor="_Toc529048415" w:history="1">
+      <w:hyperlink w:anchor="_Toc529049126" w:history="1">
         <w:r>
           <w:rPr>
             <w:rStyle w:val="Hipervnculo"/>
@@ -3959,7 +3929,7 @@
             <w:noProof/>
             <w:webHidden/>
           </w:rPr>
-          <w:instrText xml:space="preserve"> PAGEREF _Toc529048415 \h </w:instrText>
+          <w:instrText xml:space="preserve"> PAGEREF _Toc529049126 \h </w:instrText>
         </w:r>
         <w:r>
           <w:rPr>
@@ -3995,14 +3965,13 @@
         <w:pStyle w:val="TDC2"/>
         <w:rPr>
           <w:rFonts w:asciiTheme="minorHAnsi" w:eastAsiaTheme="minorEastAsia" w:hAnsiTheme="minorHAnsi" w:cstheme="minorBidi"/>
-          <w:caps w:val="0"/>
           <w:noProof/>
           <w:color w:val="auto"/>
           <w:sz w:val="22"/>
           <w:lang w:eastAsia="es-CL"/>
         </w:rPr>
       </w:pPr>
-      <w:hyperlink w:anchor="_Toc529048416" w:history="1">
+      <w:hyperlink w:anchor="_Toc529049127" w:history="1">
         <w:r>
           <w:rPr>
             <w:rStyle w:val="Hipervnculo"/>
@@ -4013,7 +3982,6 @@
         <w:r>
           <w:rPr>
             <w:rFonts w:asciiTheme="minorHAnsi" w:eastAsiaTheme="minorEastAsia" w:hAnsiTheme="minorHAnsi" w:cstheme="minorBidi"/>
-            <w:caps w:val="0"/>
             <w:noProof/>
             <w:color w:val="auto"/>
             <w:sz w:val="22"/>
@@ -4047,7 +4015,7 @@
             <w:noProof/>
             <w:webHidden/>
           </w:rPr>
-          <w:instrText xml:space="preserve"> PAGEREF _Toc529048416 \h </w:instrText>
+          <w:instrText xml:space="preserve"> PAGEREF _Toc529049127 \h </w:instrText>
         </w:r>
         <w:r>
           <w:rPr>
@@ -4083,14 +4051,13 @@
         <w:pStyle w:val="TDC2"/>
         <w:rPr>
           <w:rFonts w:asciiTheme="minorHAnsi" w:eastAsiaTheme="minorEastAsia" w:hAnsiTheme="minorHAnsi" w:cstheme="minorBidi"/>
-          <w:caps w:val="0"/>
           <w:noProof/>
           <w:color w:val="auto"/>
           <w:sz w:val="22"/>
           <w:lang w:eastAsia="es-CL"/>
         </w:rPr>
       </w:pPr>
-      <w:hyperlink w:anchor="_Toc529048417" w:history="1">
+      <w:hyperlink w:anchor="_Toc529049128" w:history="1">
         <w:r>
           <w:rPr>
             <w:rStyle w:val="Hipervnculo"/>
@@ -4101,7 +4068,6 @@
         <w:r>
           <w:rPr>
             <w:rFonts w:asciiTheme="minorHAnsi" w:eastAsiaTheme="minorEastAsia" w:hAnsiTheme="minorHAnsi" w:cstheme="minorBidi"/>
-            <w:caps w:val="0"/>
             <w:noProof/>
             <w:color w:val="auto"/>
             <w:sz w:val="22"/>
@@ -4135,7 +4101,7 @@
             <w:noProof/>
             <w:webHidden/>
           </w:rPr>
-          <w:instrText xml:space="preserve"> PAGEREF _Toc529048417 \h </w:instrText>
+          <w:instrText xml:space="preserve"> PAGEREF _Toc529049128 \h </w:instrText>
         </w:r>
         <w:r>
           <w:rPr>
@@ -4180,13 +4146,27 @@
           <w:lang w:eastAsia="es-CL"/>
         </w:rPr>
       </w:pPr>
-      <w:hyperlink w:anchor="_Toc529048418" w:history="1">
+      <w:hyperlink w:anchor="_Toc529049129" w:history="1">
         <w:r>
           <w:rPr>
             <w:rStyle w:val="Hipervnculo"/>
             <w:noProof/>
           </w:rPr>
-          <w:t>BIBLIOGRAFÍA</w:t>
+          <w:t>BIBLIOG</w:t>
+        </w:r>
+        <w:r>
+          <w:rPr>
+            <w:rStyle w:val="Hipervnculo"/>
+            <w:noProof/>
+          </w:rPr>
+          <w:t>R</w:t>
+        </w:r>
+        <w:r>
+          <w:rPr>
+            <w:rStyle w:val="Hipervnculo"/>
+            <w:noProof/>
+          </w:rPr>
+          <w:t>AFÍA</w:t>
         </w:r>
         <w:r>
           <w:rPr>
@@ -4207,7 +4187,7 @@
             <w:noProof/>
             <w:webHidden/>
           </w:rPr>
-          <w:instrText xml:space="preserve"> PAGEREF _Toc529048418 \h </w:instrText>
+          <w:instrText xml:space="preserve"> PAGEREF _Toc529049129 \h </w:instrText>
         </w:r>
         <w:r>
           <w:rPr>
@@ -4243,14 +4223,13 @@
         <w:pStyle w:val="TDC2"/>
         <w:rPr>
           <w:rFonts w:asciiTheme="minorHAnsi" w:eastAsiaTheme="minorEastAsia" w:hAnsiTheme="minorHAnsi" w:cstheme="minorBidi"/>
-          <w:caps w:val="0"/>
           <w:noProof/>
           <w:color w:val="auto"/>
           <w:sz w:val="22"/>
           <w:lang w:eastAsia="es-CL"/>
         </w:rPr>
       </w:pPr>
-      <w:hyperlink w:anchor="_Toc529048419" w:history="1">
+      <w:hyperlink w:anchor="_Toc529049130" w:history="1">
         <w:r>
           <w:rPr>
             <w:rStyle w:val="Hipervnculo"/>
@@ -4261,7 +4240,6 @@
         <w:r>
           <w:rPr>
             <w:rFonts w:asciiTheme="minorHAnsi" w:eastAsiaTheme="minorEastAsia" w:hAnsiTheme="minorHAnsi" w:cstheme="minorBidi"/>
-            <w:caps w:val="0"/>
             <w:noProof/>
             <w:color w:val="auto"/>
             <w:sz w:val="22"/>
@@ -4295,7 +4273,7 @@
             <w:noProof/>
             <w:webHidden/>
           </w:rPr>
-          <w:instrText xml:space="preserve"> PAGEREF _Toc529048419 \h </w:instrText>
+          <w:instrText xml:space="preserve"> PAGEREF _Toc529049130 \h </w:instrText>
         </w:r>
         <w:r>
           <w:rPr>
@@ -4331,14 +4309,13 @@
         <w:pStyle w:val="TDC2"/>
         <w:rPr>
           <w:rFonts w:asciiTheme="minorHAnsi" w:eastAsiaTheme="minorEastAsia" w:hAnsiTheme="minorHAnsi" w:cstheme="minorBidi"/>
-          <w:caps w:val="0"/>
           <w:noProof/>
           <w:color w:val="auto"/>
           <w:sz w:val="22"/>
           <w:lang w:eastAsia="es-CL"/>
         </w:rPr>
       </w:pPr>
-      <w:hyperlink w:anchor="_Toc529048420" w:history="1">
+      <w:hyperlink w:anchor="_Toc529049131" w:history="1">
         <w:r>
           <w:rPr>
             <w:rStyle w:val="Hipervnculo"/>
@@ -4349,7 +4326,6 @@
         <w:r>
           <w:rPr>
             <w:rFonts w:asciiTheme="minorHAnsi" w:eastAsiaTheme="minorEastAsia" w:hAnsiTheme="minorHAnsi" w:cstheme="minorBidi"/>
-            <w:caps w:val="0"/>
             <w:noProof/>
             <w:color w:val="auto"/>
             <w:sz w:val="22"/>
@@ -4383,7 +4359,7 @@
             <w:noProof/>
             <w:webHidden/>
           </w:rPr>
-          <w:instrText xml:space="preserve"> PAGEREF _Toc529048420 \h </w:instrText>
+          <w:instrText xml:space="preserve"> PAGEREF _Toc529049131 \h </w:instrText>
         </w:r>
         <w:r>
           <w:rPr>
@@ -4428,7 +4404,7 @@
           <w:lang w:eastAsia="es-CL"/>
         </w:rPr>
       </w:pPr>
-      <w:hyperlink w:anchor="_Toc529048421" w:history="1">
+      <w:hyperlink w:anchor="_Toc529049132" w:history="1">
         <w:r>
           <w:rPr>
             <w:rStyle w:val="Hipervnculo"/>
@@ -4455,7 +4431,7 @@
             <w:noProof/>
             <w:webHidden/>
           </w:rPr>
-          <w:instrText xml:space="preserve"> PAGEREF _Toc529048421 \h </w:instrText>
+          <w:instrText xml:space="preserve"> PAGEREF _Toc529049132 \h </w:instrText>
         </w:r>
         <w:r>
           <w:rPr>
@@ -4491,14 +4467,13 @@
         <w:pStyle w:val="TDC2"/>
         <w:rPr>
           <w:rFonts w:asciiTheme="minorHAnsi" w:eastAsiaTheme="minorEastAsia" w:hAnsiTheme="minorHAnsi" w:cstheme="minorBidi"/>
-          <w:caps w:val="0"/>
           <w:noProof/>
           <w:color w:val="auto"/>
           <w:sz w:val="22"/>
           <w:lang w:eastAsia="es-CL"/>
         </w:rPr>
       </w:pPr>
-      <w:hyperlink w:anchor="_Toc529048422" w:history="1">
+      <w:hyperlink w:anchor="_Toc529049133" w:history="1">
         <w:r>
           <w:rPr>
             <w:rStyle w:val="Hipervnculo"/>
@@ -4525,7 +4500,7 @@
             <w:noProof/>
             <w:webHidden/>
           </w:rPr>
-          <w:instrText xml:space="preserve"> PAGEREF _Toc529048422 \h </w:instrText>
+          <w:instrText xml:space="preserve"> PAGEREF _Toc529049133 \h </w:instrText>
         </w:r>
         <w:r>
           <w:rPr>
@@ -4561,14 +4536,13 @@
         <w:pStyle w:val="TDC2"/>
         <w:rPr>
           <w:rFonts w:asciiTheme="minorHAnsi" w:eastAsiaTheme="minorEastAsia" w:hAnsiTheme="minorHAnsi" w:cstheme="minorBidi"/>
-          <w:caps w:val="0"/>
           <w:noProof/>
           <w:color w:val="auto"/>
           <w:sz w:val="22"/>
           <w:lang w:eastAsia="es-CL"/>
         </w:rPr>
       </w:pPr>
-      <w:hyperlink w:anchor="_Toc529048423" w:history="1">
+      <w:hyperlink w:anchor="_Toc529049134" w:history="1">
         <w:r>
           <w:rPr>
             <w:rStyle w:val="Hipervnculo"/>
@@ -4595,7 +4569,7 @@
             <w:noProof/>
             <w:webHidden/>
           </w:rPr>
-          <w:instrText xml:space="preserve"> PAGEREF _Toc529048423 \h </w:instrText>
+          <w:instrText xml:space="preserve"> PAGEREF _Toc529049134 \h </w:instrText>
         </w:r>
         <w:r>
           <w:rPr>
@@ -4704,7 +4678,7 @@
         <w:br w:type="page"/>
       </w:r>
       <w:bookmarkStart w:id="8" w:name="_Toc525761445"/>
-      <w:bookmarkStart w:id="9" w:name="_Toc529048376"/>
+      <w:bookmarkStart w:id="9" w:name="_Toc529049087"/>
       <w:r>
         <w:lastRenderedPageBreak/>
         <w:t>Int</w:t>
@@ -4721,7 +4695,7 @@
         <w:pStyle w:val="Ttulo2"/>
       </w:pPr>
       <w:bookmarkStart w:id="10" w:name="_Toc525761446"/>
-      <w:bookmarkStart w:id="11" w:name="_Toc529048377"/>
+      <w:bookmarkStart w:id="11" w:name="_Toc529049088"/>
       <w:r>
         <w:t>Generalidades</w:t>
       </w:r>
@@ -4897,7 +4871,7 @@
         <w:br w:type="page"/>
       </w:r>
       <w:bookmarkStart w:id="12" w:name="_Toc525761447"/>
-      <w:bookmarkStart w:id="13" w:name="_Toc529048378"/>
+      <w:bookmarkStart w:id="13" w:name="_Toc529049089"/>
       <w:r>
         <w:lastRenderedPageBreak/>
         <w:t>Descripción de</w:t>
@@ -4918,7 +4892,7 @@
       <w:pPr>
         <w:pStyle w:val="Ttulo3"/>
       </w:pPr>
-      <w:bookmarkStart w:id="14" w:name="_Toc529048379"/>
+      <w:bookmarkStart w:id="14" w:name="_Toc529049090"/>
       <w:r>
         <w:t>Reseña</w:t>
       </w:r>
@@ -5220,7 +5194,7 @@
       <w:r>
         <w:br w:type="page"/>
       </w:r>
-      <w:bookmarkStart w:id="15" w:name="_Toc529048380"/>
+      <w:bookmarkStart w:id="15" w:name="_Toc529049091"/>
       <w:r>
         <w:lastRenderedPageBreak/>
         <w:t>Aspectos Estratégicos</w:t>
@@ -6313,7 +6287,7 @@
       <w:r>
         <w:br w:type="page"/>
       </w:r>
-      <w:bookmarkStart w:id="16" w:name="_Toc529048381"/>
+      <w:bookmarkStart w:id="16" w:name="_Toc529049092"/>
       <w:r>
         <w:lastRenderedPageBreak/>
         <w:t>Centros de Negocios</w:t>
@@ -6942,8 +6916,6 @@
       <w:r>
         <w:t xml:space="preserve"> (ver Figura 6)</w:t>
       </w:r>
-      <w:bookmarkStart w:id="17" w:name="_GoBack"/>
-      <w:bookmarkEnd w:id="17"/>
     </w:p>
     <w:p>
       <w:r>
@@ -6996,12 +6968,12 @@
       <w:r>
         <w:br w:type="page"/>
       </w:r>
-      <w:bookmarkStart w:id="18" w:name="_Toc529048382"/>
+      <w:bookmarkStart w:id="17" w:name="_Toc529049093"/>
       <w:r>
         <w:lastRenderedPageBreak/>
         <w:t>Dotación</w:t>
       </w:r>
-      <w:bookmarkEnd w:id="18"/>
+      <w:bookmarkEnd w:id="17"/>
     </w:p>
     <w:p>
       <w:r>
@@ -9113,12 +9085,12 @@
       <w:r>
         <w:br w:type="page"/>
       </w:r>
-      <w:bookmarkStart w:id="19" w:name="_Toc529048383"/>
+      <w:bookmarkStart w:id="18" w:name="_Toc529049094"/>
       <w:r>
         <w:lastRenderedPageBreak/>
         <w:t>Estructura Organizacional</w:t>
       </w:r>
-      <w:bookmarkEnd w:id="19"/>
+      <w:bookmarkEnd w:id="18"/>
     </w:p>
     <w:p>
       <w:r>
@@ -10211,7 +10183,7 @@
         </w:numPr>
         <w:ind w:left="851" w:hanging="851"/>
       </w:pPr>
-      <w:bookmarkStart w:id="20" w:name="_Toc525761448"/>
+      <w:bookmarkStart w:id="19" w:name="_Toc525761448"/>
     </w:p>
     <w:p/>
     <w:p/>
@@ -10302,13 +10274,13 @@
       <w:pPr>
         <w:pStyle w:val="Ttulo2"/>
       </w:pPr>
-      <w:bookmarkStart w:id="21" w:name="_Toc529048384"/>
+      <w:bookmarkStart w:id="20" w:name="_Toc529049095"/>
       <w:r>
         <w:lastRenderedPageBreak/>
         <w:t>Descripción del Tema</w:t>
       </w:r>
+      <w:bookmarkEnd w:id="19"/>
       <w:bookmarkEnd w:id="20"/>
-      <w:bookmarkEnd w:id="21"/>
     </w:p>
     <w:p>
       <w:r>
@@ -10607,21 +10579,39 @@
       <w:pPr>
         <w:pStyle w:val="Ttulo2"/>
       </w:pPr>
-      <w:bookmarkStart w:id="22" w:name="_Toc525761449"/>
+      <w:bookmarkStart w:id="21" w:name="_Toc525761449"/>
       <w:r>
         <w:br w:type="page"/>
       </w:r>
-      <w:bookmarkStart w:id="23" w:name="_Toc529048385"/>
+      <w:bookmarkStart w:id="22" w:name="_Toc529049096"/>
       <w:r>
         <w:lastRenderedPageBreak/>
         <w:t>Objetivos</w:t>
       </w:r>
+      <w:bookmarkEnd w:id="21"/>
       <w:bookmarkEnd w:id="22"/>
+    </w:p>
+    <w:p>
+      <w:r>
+        <w:t>A continuación, se presentan los objetivos que definen el alcance de este trabajo.</w:t>
+      </w:r>
+    </w:p>
+    <w:p/>
+    <w:p>
+      <w:pPr>
+        <w:pStyle w:val="Ttulo3"/>
+      </w:pPr>
+      <w:bookmarkStart w:id="23" w:name="_Toc525761450"/>
+      <w:bookmarkStart w:id="24" w:name="_Toc529049097"/>
+      <w:r>
+        <w:t>Objetivo General</w:t>
+      </w:r>
       <w:bookmarkEnd w:id="23"/>
-    </w:p>
-    <w:p>
-      <w:r>
-        <w:t>A continuación, se presentan los objetivos que definen el alcance de este trabajo.</w:t>
+      <w:bookmarkEnd w:id="24"/>
+    </w:p>
+    <w:p>
+      <w:r>
+        <w:t>Elaborar un manual de buenas prácticas para el desarrollo de proyectos informáticos en ZOFRI S.A.</w:t>
       </w:r>
     </w:p>
     <w:p/>
@@ -10629,31 +10619,13 @@
       <w:pPr>
         <w:pStyle w:val="Ttulo3"/>
       </w:pPr>
-      <w:bookmarkStart w:id="24" w:name="_Toc525761450"/>
-      <w:bookmarkStart w:id="25" w:name="_Toc529048386"/>
-      <w:r>
-        <w:t>Objetivo General</w:t>
-      </w:r>
-      <w:bookmarkEnd w:id="24"/>
+      <w:bookmarkStart w:id="25" w:name="_Toc525761451"/>
+      <w:bookmarkStart w:id="26" w:name="_Toc529049098"/>
+      <w:r>
+        <w:t>Objetivos Específicos</w:t>
+      </w:r>
       <w:bookmarkEnd w:id="25"/>
-    </w:p>
-    <w:p>
-      <w:r>
-        <w:t>Elaborar un manual de buenas prácticas para el desarrollo de proyectos informáticos en ZOFRI S.A.</w:t>
-      </w:r>
-    </w:p>
-    <w:p/>
-    <w:p>
-      <w:pPr>
-        <w:pStyle w:val="Ttulo3"/>
-      </w:pPr>
-      <w:bookmarkStart w:id="26" w:name="_Toc525761451"/>
-      <w:bookmarkStart w:id="27" w:name="_Toc529048387"/>
-      <w:r>
-        <w:t>Objetivos Específicos</w:t>
-      </w:r>
       <w:bookmarkEnd w:id="26"/>
-      <w:bookmarkEnd w:id="27"/>
     </w:p>
     <w:p>
       <w:r>
@@ -10832,26 +10804,26 @@
       <w:r>
         <w:br w:type="page"/>
       </w:r>
-      <w:bookmarkStart w:id="28" w:name="_Toc525761452"/>
-      <w:bookmarkStart w:id="29" w:name="_Toc529048388"/>
+      <w:bookmarkStart w:id="27" w:name="_Toc525761452"/>
+      <w:bookmarkStart w:id="28" w:name="_Toc529049099"/>
       <w:r>
         <w:lastRenderedPageBreak/>
         <w:t>Marco Teórico</w:t>
       </w:r>
+      <w:bookmarkEnd w:id="27"/>
       <w:bookmarkEnd w:id="28"/>
-      <w:bookmarkEnd w:id="29"/>
     </w:p>
     <w:p/>
     <w:p>
       <w:pPr>
         <w:pStyle w:val="Ttulo2"/>
       </w:pPr>
-      <w:bookmarkStart w:id="30" w:name="_Toc525761453"/>
-      <w:bookmarkStart w:id="31" w:name="_Toc529048389"/>
+      <w:bookmarkStart w:id="29" w:name="_Toc525761453"/>
+      <w:bookmarkStart w:id="30" w:name="_Toc529049100"/>
       <w:r>
         <w:t>Gestión de Proyectos Informáticos</w:t>
       </w:r>
-      <w:bookmarkEnd w:id="31"/>
+      <w:bookmarkEnd w:id="30"/>
     </w:p>
     <w:p>
       <w:pPr>
@@ -11044,7 +11016,7 @@
       <w:r>
         <w:br w:type="page"/>
       </w:r>
-      <w:bookmarkStart w:id="32" w:name="_Toc529048390"/>
+      <w:bookmarkStart w:id="31" w:name="_Toc529049101"/>
       <w:r>
         <w:lastRenderedPageBreak/>
         <w:t>CMMI</w:t>
@@ -11055,7 +11027,7 @@
         </w:rPr>
         <w:footnoteReference w:id="3"/>
       </w:r>
-      <w:bookmarkEnd w:id="32"/>
+      <w:bookmarkEnd w:id="31"/>
     </w:p>
     <w:p>
       <w:r>
@@ -11597,21 +11569,21 @@
       <w:r>
         <w:br w:type="page"/>
       </w:r>
-      <w:bookmarkStart w:id="33" w:name="_Toc525761454"/>
-      <w:bookmarkStart w:id="34" w:name="_Toc529048391"/>
-      <w:bookmarkEnd w:id="30"/>
+      <w:bookmarkStart w:id="32" w:name="_Toc525761454"/>
+      <w:bookmarkStart w:id="33" w:name="_Toc529049102"/>
+      <w:bookmarkEnd w:id="29"/>
       <w:r>
         <w:lastRenderedPageBreak/>
         <w:t>Guía del PMBOK</w:t>
       </w:r>
+      <w:bookmarkEnd w:id="32"/>
+      <w:r>
+        <w:rPr>
+          <w:rStyle w:val="Refdenotaalpie"/>
+        </w:rPr>
+        <w:footnoteReference w:id="4"/>
+      </w:r>
       <w:bookmarkEnd w:id="33"/>
-      <w:r>
-        <w:rPr>
-          <w:rStyle w:val="Refdenotaalpie"/>
-        </w:rPr>
-        <w:footnoteReference w:id="4"/>
-      </w:r>
-      <w:bookmarkEnd w:id="34"/>
     </w:p>
     <w:p>
       <w:r>
@@ -12675,14 +12647,14 @@
       <w:r>
         <w:br w:type="page"/>
       </w:r>
-      <w:bookmarkStart w:id="35" w:name="_Toc308398436"/>
-      <w:bookmarkStart w:id="36" w:name="_Toc529048392"/>
+      <w:bookmarkStart w:id="34" w:name="_Toc308398436"/>
+      <w:bookmarkStart w:id="35" w:name="_Toc529049103"/>
       <w:r>
         <w:lastRenderedPageBreak/>
         <w:t>Grupos de Procesos de la Dirección de Proyectos</w:t>
       </w:r>
+      <w:bookmarkEnd w:id="34"/>
       <w:bookmarkEnd w:id="35"/>
-      <w:bookmarkEnd w:id="36"/>
     </w:p>
     <w:p>
       <w:r>
@@ -13075,13 +13047,13 @@
       <w:pPr>
         <w:pStyle w:val="Ttulo3"/>
       </w:pPr>
-      <w:bookmarkStart w:id="37" w:name="_Toc308398437"/>
-      <w:bookmarkStart w:id="38" w:name="_Toc529048393"/>
+      <w:bookmarkStart w:id="36" w:name="_Toc308398437"/>
+      <w:bookmarkStart w:id="37" w:name="_Toc529049104"/>
       <w:r>
         <w:t>Áreas de Conocimiento de la Dirección de Proyectos</w:t>
       </w:r>
+      <w:bookmarkEnd w:id="36"/>
       <w:bookmarkEnd w:id="37"/>
-      <w:bookmarkEnd w:id="38"/>
     </w:p>
     <w:p>
       <w:pPr>
@@ -14016,7 +13988,7 @@
       <w:pPr>
         <w:pStyle w:val="Grfico1"/>
       </w:pPr>
-      <w:bookmarkStart w:id="39" w:name="_Toc525761455"/>
+      <w:bookmarkStart w:id="38" w:name="_Toc525761455"/>
       <w:r>
         <w:t>Relación entre l</w:t>
       </w:r>
@@ -14046,13 +14018,13 @@
       <w:r>
         <w:br w:type="page"/>
       </w:r>
-      <w:bookmarkStart w:id="40" w:name="_Toc529048394"/>
+      <w:bookmarkStart w:id="39" w:name="_Toc529049105"/>
       <w:r>
         <w:lastRenderedPageBreak/>
         <w:t>Buenas Prácticas</w:t>
       </w:r>
+      <w:bookmarkEnd w:id="38"/>
       <w:bookmarkEnd w:id="39"/>
-      <w:bookmarkEnd w:id="40"/>
     </w:p>
     <w:p>
       <w:r>
@@ -14145,12 +14117,12 @@
         </w:rPr>
         <w:br w:type="page"/>
       </w:r>
-      <w:bookmarkStart w:id="41" w:name="_Toc529048395"/>
+      <w:bookmarkStart w:id="40" w:name="_Toc529049106"/>
       <w:r>
         <w:lastRenderedPageBreak/>
         <w:t>Mejora Continua</w:t>
       </w:r>
-      <w:bookmarkEnd w:id="41"/>
+      <w:bookmarkEnd w:id="40"/>
     </w:p>
     <w:p>
       <w:r>
@@ -14936,12 +14908,12 @@
       <w:r>
         <w:br w:type="page"/>
       </w:r>
-      <w:bookmarkStart w:id="42" w:name="_Toc529048396"/>
+      <w:bookmarkStart w:id="41" w:name="_Toc529049107"/>
       <w:r>
         <w:lastRenderedPageBreak/>
         <w:t>Factores Críticos</w:t>
       </w:r>
-      <w:bookmarkEnd w:id="42"/>
+      <w:bookmarkEnd w:id="41"/>
     </w:p>
     <w:p>
       <w:pPr>
@@ -16940,55 +16912,134 @@
       <w:r>
         <w:br w:type="page"/>
       </w:r>
-      <w:bookmarkStart w:id="43" w:name="_Toc525761456"/>
-      <w:bookmarkStart w:id="44" w:name="_Toc529048397"/>
+      <w:bookmarkStart w:id="42" w:name="_Toc525761456"/>
+      <w:bookmarkStart w:id="43" w:name="_Toc529049108"/>
       <w:r>
         <w:lastRenderedPageBreak/>
         <w:t>Desarrollo</w:t>
       </w:r>
+      <w:bookmarkEnd w:id="42"/>
       <w:bookmarkEnd w:id="43"/>
+    </w:p>
+    <w:p/>
+    <w:p>
+      <w:pPr>
+        <w:pStyle w:val="Ttulo2"/>
+      </w:pPr>
+      <w:bookmarkStart w:id="44" w:name="_Toc525761457"/>
+      <w:bookmarkStart w:id="45" w:name="_Toc529049109"/>
+      <w:r>
+        <w:t>Metodología</w:t>
+      </w:r>
       <w:bookmarkEnd w:id="44"/>
-    </w:p>
-    <w:p/>
-    <w:p>
-      <w:pPr>
-        <w:pStyle w:val="Ttulo2"/>
-      </w:pPr>
-      <w:bookmarkStart w:id="45" w:name="_Toc525761457"/>
-      <w:bookmarkStart w:id="46" w:name="_Toc529048398"/>
-      <w:r>
-        <w:t>Metodología</w:t>
-      </w:r>
       <w:bookmarkEnd w:id="45"/>
+    </w:p>
+    <w:p>
+      <w:r>
+        <w:t xml:space="preserve">Para garantizar el cumplimiento de los objetivos definidos, la metodología utilizada estará en directa relación con las acciones que se desprenden de dichos objetivos y, en consecuencia, </w:t>
+      </w:r>
+      <w:r>
+        <w:t xml:space="preserve">el desarrollo </w:t>
+      </w:r>
+      <w:r>
+        <w:t xml:space="preserve">se </w:t>
+      </w:r>
+      <w:r>
+        <w:t>hará</w:t>
+      </w:r>
+      <w:r>
+        <w:t xml:space="preserve"> </w:t>
+      </w:r>
+      <w:r>
+        <w:t xml:space="preserve">en tres </w:t>
+      </w:r>
+      <w:r>
+        <w:t>etapa</w:t>
+      </w:r>
+      <w:r>
+        <w:t>s</w:t>
+      </w:r>
+      <w:r>
+        <w:t>:</w:t>
+      </w:r>
+    </w:p>
+    <w:p/>
+    <w:p>
+      <w:pPr>
+        <w:pStyle w:val="Ttulo3"/>
+      </w:pPr>
+      <w:bookmarkStart w:id="46" w:name="_Toc529049110"/>
+      <w:r>
+        <w:t>Identificación de los Factores Críticos</w:t>
+      </w:r>
       <w:bookmarkEnd w:id="46"/>
     </w:p>
     <w:p>
       <w:r>
-        <w:t xml:space="preserve">Para garantizar el cumplimiento de los objetivos definidos, la metodología utilizada estará en directa relación con las acciones que se desprenden de dichos objetivos y, en consecuencia, </w:t>
-      </w:r>
-      <w:r>
-        <w:t xml:space="preserve">el desarrollo </w:t>
-      </w:r>
-      <w:r>
-        <w:t xml:space="preserve">se </w:t>
-      </w:r>
-      <w:r>
-        <w:t>hará</w:t>
+        <w:t xml:space="preserve">En esta </w:t>
+      </w:r>
+      <w:r>
+        <w:t>etapa</w:t>
+      </w:r>
+      <w:r>
+        <w:t xml:space="preserve"> se identificarán los factores críticos que influyen en </w:t>
+      </w:r>
+      <w:r>
+        <w:t xml:space="preserve">el desarrollo de los </w:t>
+      </w:r>
+      <w:r>
+        <w:t>proyectos</w:t>
+      </w:r>
+      <w:r>
+        <w:t xml:space="preserve"> de ZOFRI S.A.</w:t>
+      </w:r>
+      <w:r>
+        <w:t xml:space="preserve">, lo </w:t>
+      </w:r>
+      <w:r>
+        <w:t>que</w:t>
+      </w:r>
+      <w:r>
+        <w:t xml:space="preserve"> permitirá focalizar la elaboración de las buenas prácticas</w:t>
+      </w:r>
+      <w:r>
+        <w:t>, según las necesidades concretas de la organización</w:t>
+      </w:r>
+      <w:r>
+        <w:t xml:space="preserve">. Para este análisis, será necesario una revisión de </w:t>
+      </w:r>
+      <w:r>
+        <w:t xml:space="preserve">los </w:t>
+      </w:r>
+      <w:r>
+        <w:t>antecedentes históricos</w:t>
       </w:r>
       <w:r>
         <w:t xml:space="preserve"> </w:t>
       </w:r>
       <w:r>
-        <w:t xml:space="preserve">en tres </w:t>
-      </w:r>
-      <w:r>
-        <w:t>etapa</w:t>
+        <w:t xml:space="preserve">de </w:t>
+      </w:r>
+      <w:r>
+        <w:t>proyectos previamente</w:t>
+      </w:r>
+      <w:r>
+        <w:t xml:space="preserve"> ejecutados</w:t>
+      </w:r>
+      <w:r>
+        <w:t>, como también recoger la visión de expertos del área</w:t>
+      </w:r>
+      <w:r>
+        <w:t xml:space="preserve"> y usuarios finale</w:t>
       </w:r>
       <w:r>
         <w:t>s</w:t>
       </w:r>
       <w:r>
-        <w:t>:</w:t>
+        <w:t>.</w:t>
+      </w:r>
+      <w:r>
+        <w:t xml:space="preserve"> </w:t>
       </w:r>
     </w:p>
     <w:p/>
@@ -16996,151 +17047,75 @@
       <w:pPr>
         <w:pStyle w:val="Ttulo3"/>
       </w:pPr>
-      <w:bookmarkStart w:id="47" w:name="_Toc529048399"/>
-      <w:r>
-        <w:t>Identificación de los Factores Críticos</w:t>
+      <w:bookmarkStart w:id="47" w:name="_Toc529049111"/>
+      <w:r>
+        <w:t>Desarrollo del Manual</w:t>
+      </w:r>
+      <w:r>
+        <w:t xml:space="preserve"> de Buenas Prácticas</w:t>
       </w:r>
       <w:bookmarkEnd w:id="47"/>
     </w:p>
     <w:p>
       <w:r>
-        <w:t xml:space="preserve">En esta </w:t>
-      </w:r>
-      <w:r>
-        <w:t>etapa</w:t>
-      </w:r>
-      <w:r>
-        <w:t xml:space="preserve"> se identificarán los factores críticos que influyen en </w:t>
-      </w:r>
-      <w:r>
-        <w:t xml:space="preserve">el desarrollo de los </w:t>
-      </w:r>
-      <w:r>
-        <w:t>proyectos</w:t>
-      </w:r>
-      <w:r>
-        <w:t xml:space="preserve"> de ZOFRI S.A.</w:t>
-      </w:r>
-      <w:r>
-        <w:t xml:space="preserve">, lo </w:t>
-      </w:r>
-      <w:r>
-        <w:t>que</w:t>
-      </w:r>
-      <w:r>
-        <w:t xml:space="preserve"> permitirá focalizar la elaboración de las buenas prácticas</w:t>
-      </w:r>
-      <w:r>
-        <w:t>, según las necesidades concretas de la organización</w:t>
-      </w:r>
-      <w:r>
-        <w:t xml:space="preserve">. Para este análisis, será necesario una revisión de </w:t>
-      </w:r>
-      <w:r>
-        <w:t xml:space="preserve">los </w:t>
-      </w:r>
-      <w:r>
-        <w:t>antecedentes históricos</w:t>
+        <w:t xml:space="preserve">En </w:t>
+      </w:r>
+      <w:r>
+        <w:t xml:space="preserve">esta </w:t>
+      </w:r>
+      <w:r>
+        <w:t xml:space="preserve">segunda etapa se comenzará con el desarrollo de las acciones necesarias para la elaboración del manual, considerando el establecimiento de su estructura, </w:t>
+      </w:r>
+      <w:r>
+        <w:t>la cual s</w:t>
+      </w:r>
+      <w:r>
+        <w:t xml:space="preserve">erá </w:t>
+      </w:r>
+      <w:r>
+        <w:t>validad</w:t>
+      </w:r>
+      <w:r>
+        <w:t>a</w:t>
+      </w:r>
+      <w:r>
+        <w:t xml:space="preserve"> por personal de ZOFRI S.A., </w:t>
+      </w:r>
+      <w:r>
+        <w:t xml:space="preserve">permitiendo </w:t>
+      </w:r>
+      <w:r>
+        <w:t xml:space="preserve">continuar con la elaboración del </w:t>
+      </w:r>
+      <w:r>
+        <w:t xml:space="preserve">respectivo </w:t>
+      </w:r>
+      <w:r>
+        <w:t>contenido. Esto último también será validado por personal de ZOFRI S.A.</w:t>
+      </w:r>
+    </w:p>
+    <w:p/>
+    <w:p>
+      <w:pPr>
+        <w:pStyle w:val="Ttulo3"/>
+      </w:pPr>
+      <w:bookmarkStart w:id="48" w:name="_Toc529049112"/>
+      <w:r>
+        <w:t>Plan de Implementación</w:t>
       </w:r>
       <w:r>
         <w:t xml:space="preserve"> </w:t>
       </w:r>
       <w:r>
-        <w:t xml:space="preserve">de </w:t>
-      </w:r>
-      <w:r>
-        <w:t>proyectos previamente</w:t>
-      </w:r>
-      <w:r>
-        <w:t xml:space="preserve"> ejecutados</w:t>
-      </w:r>
-      <w:r>
-        <w:t>, como también recoger la visión de expertos del área</w:t>
-      </w:r>
-      <w:r>
-        <w:t xml:space="preserve"> y usuarios finale</w:t>
-      </w:r>
-      <w:r>
-        <w:t>s</w:t>
-      </w:r>
-      <w:r>
-        <w:t>.</w:t>
-      </w:r>
-      <w:r>
-        <w:t xml:space="preserve"> </w:t>
-      </w:r>
-    </w:p>
-    <w:p/>
-    <w:p>
-      <w:pPr>
-        <w:pStyle w:val="Ttulo3"/>
-      </w:pPr>
-      <w:bookmarkStart w:id="48" w:name="_Toc529048400"/>
-      <w:r>
-        <w:t>Desarrollo del Manual</w:t>
-      </w:r>
-      <w:r>
-        <w:t xml:space="preserve"> de Buenas Prácticas</w:t>
+        <w:t>de</w:t>
+      </w:r>
+      <w:r>
+        <w:t xml:space="preserve">l </w:t>
+      </w:r>
+      <w:r>
+        <w:t>Manual de Buenas Prácticas</w:t>
       </w:r>
       <w:bookmarkEnd w:id="48"/>
-    </w:p>
-    <w:p>
-      <w:r>
-        <w:t xml:space="preserve">En </w:t>
-      </w:r>
-      <w:r>
-        <w:t xml:space="preserve">esta </w:t>
-      </w:r>
-      <w:r>
-        <w:t xml:space="preserve">segunda etapa se comenzará con el desarrollo de las acciones necesarias para la elaboración del manual, considerando el establecimiento de su estructura, </w:t>
-      </w:r>
-      <w:r>
-        <w:t>la cual s</w:t>
-      </w:r>
-      <w:r>
-        <w:t xml:space="preserve">erá </w:t>
-      </w:r>
-      <w:r>
-        <w:t>validad</w:t>
-      </w:r>
-      <w:r>
-        <w:t>a</w:t>
-      </w:r>
-      <w:r>
-        <w:t xml:space="preserve"> por personal de ZOFRI S.A., </w:t>
-      </w:r>
-      <w:r>
-        <w:t xml:space="preserve">permitiendo </w:t>
-      </w:r>
-      <w:r>
-        <w:t xml:space="preserve">continuar con la elaboración del </w:t>
-      </w:r>
-      <w:r>
-        <w:t xml:space="preserve">respectivo </w:t>
-      </w:r>
-      <w:r>
-        <w:t>contenido. Esto último también será validado por personal de ZOFRI S.A.</w:t>
-      </w:r>
-    </w:p>
-    <w:p/>
-    <w:p>
-      <w:pPr>
-        <w:pStyle w:val="Ttulo3"/>
-      </w:pPr>
-      <w:bookmarkStart w:id="49" w:name="_Toc529048401"/>
-      <w:r>
-        <w:t>Plan de Implementación</w:t>
-      </w:r>
-      <w:r>
-        <w:t xml:space="preserve"> </w:t>
-      </w:r>
-      <w:r>
-        <w:t xml:space="preserve">para el </w:t>
-      </w:r>
-      <w:r>
-        <w:t>Manual de Buenas Prácticas</w:t>
-      </w:r>
-      <w:bookmarkEnd w:id="49"/>
     </w:p>
     <w:p>
       <w:r>
@@ -17201,18 +17176,18 @@
               <v:path o:extrusionok="t" o:connecttype="none"/>
               <o:lock v:ext="edit" text="t"/>
             </v:shape>
-            <v:shape id="_s1172" o:spid="_x0000_s1172" type="#_x0000_t33" style="position:absolute;left:4323;top:21341;width:352;height:1778;rotation:180" o:connectortype="elbow" adj="-236093,-212507,-236093"/>
-            <v:shape id="_s1173" o:spid="_x0000_s1173" type="#_x0000_t33" style="position:absolute;left:4323;top:21341;width:352;height:701;rotation:180" o:connectortype="elbow" adj="-236093,-506237,-236093"/>
-            <v:shape id="_s1174" o:spid="_x0000_s1174" type="#_x0000_t33" style="position:absolute;left:4323;top:15946;width:352;height:3938;rotation:180" o:connectortype="elbow" adj="-236093,-78216,-236093"/>
-            <v:shape id="_s1175" o:spid="_x0000_s1175" type="#_x0000_t33" style="position:absolute;left:4323;top:15946;width:352;height:2859;rotation:180" o:connectortype="elbow" adj="-236093,-99587,-236093"/>
-            <v:shape id="_s1176" o:spid="_x0000_s1176" type="#_x0000_t33" style="position:absolute;left:4323;top:15946;width:352;height:1780;rotation:180" o:connectortype="elbow" adj="-236093,-146877,-236093"/>
-            <v:shape id="_s1177" o:spid="_x0000_s1177" type="#_x0000_t33" style="position:absolute;left:4323;top:15946;width:352;height:701;rotation:180" o:connectortype="elbow" adj="-236093,-339864,-236093"/>
-            <v:shape id="_s1179" o:spid="_x0000_s1179" type="#_x0000_t33" style="position:absolute;left:4323;top:11629;width:352;height:2859;rotation:180" o:connectortype="elbow" adj="-236093,-66963,-236093"/>
-            <v:shape id="_s1180" o:spid="_x0000_s1180" type="#_x0000_t33" style="position:absolute;left:4323;top:11629;width:352;height:1780;rotation:180" o:connectortype="elbow" adj="-236093,-94470,-236093"/>
-            <v:shape id="_s1181" o:spid="_x0000_s1181" type="#_x0000_t33" style="position:absolute;left:4323;top:11629;width:352;height:701;rotation:180" o:connectortype="elbow" adj="-236093,-206725,-236093"/>
-            <v:shape id="_s1182" o:spid="_x0000_s1182" type="#_x0000_t33" style="position:absolute;left:2883;top:10549;width:352;height:10414;rotation:180" o:connectortype="elbow" adj="-147617,-31810,-147617"/>
-            <v:shape id="_s1183" o:spid="_x0000_s1183" type="#_x0000_t33" style="position:absolute;left:2883;top:10549;width:352;height:5018;rotation:180" o:connectortype="elbow" adj="-147617,-42791,-147617"/>
-            <v:shape id="_s1184" o:spid="_x0000_s1184" type="#_x0000_t33" style="position:absolute;left:2883;top:10549;width:352;height:700;rotation:180" o:connectortype="elbow" adj="-147617,-173410,-147617"/>
+            <v:shape id="_s1172" o:spid="_x0000_s1172" type="#_x0000_t33" style="position:absolute;left:4323;top:21341;width:352;height:1778;rotation:180" o:connectortype="elbow" adj="-236093,-211866,-236093"/>
+            <v:shape id="_s1173" o:spid="_x0000_s1173" type="#_x0000_t33" style="position:absolute;left:4323;top:21341;width:352;height:701;rotation:180" o:connectortype="elbow" adj="-236093,-504610,-236093"/>
+            <v:shape id="_s1174" o:spid="_x0000_s1174" type="#_x0000_t33" style="position:absolute;left:4323;top:15946;width:352;height:3938;rotation:180" o:connectortype="elbow" adj="-236093,-77926,-236093"/>
+            <v:shape id="_s1175" o:spid="_x0000_s1175" type="#_x0000_t33" style="position:absolute;left:4323;top:15946;width:352;height:2859;rotation:180" o:connectortype="elbow" adj="-236093,-99189,-236093"/>
+            <v:shape id="_s1176" o:spid="_x0000_s1176" type="#_x0000_t33" style="position:absolute;left:4323;top:15946;width:352;height:1780;rotation:180" o:connectortype="elbow" adj="-236093,-146236,-236093"/>
+            <v:shape id="_s1177" o:spid="_x0000_s1177" type="#_x0000_t33" style="position:absolute;left:4323;top:15946;width:352;height:701;rotation:180" o:connectortype="elbow" adj="-236093,-338237,-236093"/>
+            <v:shape id="_s1179" o:spid="_x0000_s1179" type="#_x0000_t33" style="position:absolute;left:4323;top:11629;width:352;height:2859;rotation:180" o:connectortype="elbow" adj="-236093,-66564,-236093"/>
+            <v:shape id="_s1180" o:spid="_x0000_s1180" type="#_x0000_t33" style="position:absolute;left:4323;top:11629;width:352;height:1780;rotation:180" o:connectortype="elbow" adj="-236093,-93830,-236093"/>
+            <v:shape id="_s1181" o:spid="_x0000_s1181" type="#_x0000_t33" style="position:absolute;left:4323;top:11629;width:352;height:701;rotation:180" o:connectortype="elbow" adj="-236093,-205098,-236093"/>
+            <v:shape id="_s1182" o:spid="_x0000_s1182" type="#_x0000_t33" style="position:absolute;left:2883;top:10549;width:352;height:10414;rotation:180" o:connectortype="elbow" adj="-147617,-31701,-147617"/>
+            <v:shape id="_s1183" o:spid="_x0000_s1183" type="#_x0000_t33" style="position:absolute;left:2883;top:10549;width:352;height:5018;rotation:180" o:connectortype="elbow" adj="-147617,-42564,-147617"/>
+            <v:shape id="_s1184" o:spid="_x0000_s1184" type="#_x0000_t33" style="position:absolute;left:2883;top:10549;width:352;height:700;rotation:180" o:connectortype="elbow" adj="-147617,-171783,-147617"/>
             <v:rect id="_s1185" o:spid="_x0000_s1185" style="position:absolute;left:1803;top:9809;width:2160;height:720;v-text-anchor:middle" o:dgmlayout="2" o:dgmnodekind="1" o:dgmlayoutmru="2" filled="f" strokecolor="#d1e0ce" strokeweight="1.5pt">
               <v:textbox inset="0,0,0,0">
                 <w:txbxContent>
@@ -17385,7 +17360,17 @@
                         <w:sz w:val="18"/>
                         <w:szCs w:val="16"/>
                       </w:rPr>
-                      <w:t>Plan de Implementación para</w:t>
+                      <w:t xml:space="preserve">Plan de Implementación </w:t>
+                    </w:r>
+                    <w:r>
+                      <w:rPr>
+                        <w:rFonts w:cs="Arial"/>
+                        <w:b/>
+                        <w:shadow/>
+                        <w:sz w:val="18"/>
+                        <w:szCs w:val="16"/>
+                      </w:rPr>
+                      <w:t>del</w:t>
                     </w:r>
                   </w:p>
                   <w:p>
@@ -17407,7 +17392,7 @@
                         <w:sz w:val="18"/>
                         <w:szCs w:val="16"/>
                       </w:rPr>
-                      <w:t>el Manual de Buenas Prácticas</w:t>
+                      <w:t>Manual de Buenas Prácticas</w:t>
                     </w:r>
                   </w:p>
                 </w:txbxContent>
@@ -17993,11 +17978,11 @@
           <w:color w:val="auto"/>
         </w:rPr>
       </w:pPr>
-      <w:bookmarkStart w:id="50" w:name="_Toc525761458"/>
+      <w:bookmarkStart w:id="49" w:name="_Toc525761458"/>
       <w:r>
         <w:br w:type="page"/>
       </w:r>
-      <w:bookmarkStart w:id="51" w:name="_Toc529048402"/>
+      <w:bookmarkStart w:id="50" w:name="_Toc529049113"/>
       <w:r>
         <w:rPr>
           <w:color w:val="auto"/>
@@ -18005,8 +17990,33 @@
         <w:lastRenderedPageBreak/>
         <w:t>Identificación de Factores Críticos</w:t>
       </w:r>
+      <w:bookmarkEnd w:id="49"/>
       <w:bookmarkEnd w:id="50"/>
+    </w:p>
+    <w:p>
+      <w:pPr>
+        <w:rPr>
+          <w:color w:val="FF0000"/>
+        </w:rPr>
+      </w:pPr>
+    </w:p>
+    <w:p>
+      <w:pPr>
+        <w:pStyle w:val="Ttulo3"/>
+        <w:rPr>
+          <w:color w:val="FF0000"/>
+        </w:rPr>
+      </w:pPr>
+      <w:bookmarkStart w:id="51" w:name="_Toc525761459"/>
+      <w:bookmarkStart w:id="52" w:name="_Toc529049114"/>
+      <w:r>
+        <w:rPr>
+          <w:color w:val="FF0000"/>
+        </w:rPr>
+        <w:t>Revisión de Antecedentes Históricos</w:t>
+      </w:r>
       <w:bookmarkEnd w:id="51"/>
+      <w:bookmarkEnd w:id="52"/>
     </w:p>
     <w:p>
       <w:pPr>
@@ -18022,16 +18032,22 @@
           <w:color w:val="FF0000"/>
         </w:rPr>
       </w:pPr>
-      <w:bookmarkStart w:id="52" w:name="_Toc525761459"/>
-      <w:bookmarkStart w:id="53" w:name="_Toc529048403"/>
+      <w:bookmarkStart w:id="53" w:name="_Toc525761460"/>
+      <w:bookmarkStart w:id="54" w:name="_Toc529049115"/>
       <w:r>
         <w:rPr>
           <w:color w:val="FF0000"/>
         </w:rPr>
-        <w:t>Revisión de Antecedentes Históricos</w:t>
-      </w:r>
-      <w:bookmarkEnd w:id="52"/>
+        <w:t>Consulta a</w:t>
+      </w:r>
+      <w:r>
+        <w:rPr>
+          <w:color w:val="FF0000"/>
+        </w:rPr>
+        <w:t xml:space="preserve"> Expertos y Usuarios</w:t>
+      </w:r>
       <w:bookmarkEnd w:id="53"/>
+      <w:bookmarkEnd w:id="54"/>
     </w:p>
     <w:p>
       <w:pPr>
@@ -18043,43 +18059,12 @@
     <w:p>
       <w:pPr>
         <w:pStyle w:val="Ttulo3"/>
-        <w:rPr>
-          <w:color w:val="FF0000"/>
-        </w:rPr>
-      </w:pPr>
-      <w:bookmarkStart w:id="54" w:name="_Toc525761460"/>
-      <w:bookmarkStart w:id="55" w:name="_Toc529048404"/>
-      <w:r>
-        <w:rPr>
-          <w:color w:val="FF0000"/>
-        </w:rPr>
-        <w:t>Consulta a</w:t>
-      </w:r>
-      <w:r>
-        <w:rPr>
-          <w:color w:val="FF0000"/>
-        </w:rPr>
-        <w:t xml:space="preserve"> Expertos y Usuarios</w:t>
-      </w:r>
-      <w:bookmarkEnd w:id="54"/>
-      <w:bookmarkEnd w:id="55"/>
-    </w:p>
-    <w:p>
-      <w:pPr>
-        <w:rPr>
-          <w:color w:val="FF0000"/>
-        </w:rPr>
-      </w:pPr>
-    </w:p>
-    <w:p>
-      <w:pPr>
-        <w:pStyle w:val="Ttulo3"/>
-      </w:pPr>
-      <w:bookmarkStart w:id="56" w:name="_Toc525761462"/>
+      </w:pPr>
+      <w:bookmarkStart w:id="55" w:name="_Toc525761462"/>
       <w:r>
         <w:br w:type="page"/>
       </w:r>
-      <w:bookmarkStart w:id="57" w:name="_Toc529048405"/>
+      <w:bookmarkStart w:id="56" w:name="_Toc529049116"/>
       <w:r>
         <w:lastRenderedPageBreak/>
         <w:t xml:space="preserve">Determinación de </w:t>
@@ -18087,8 +18072,8 @@
       <w:r>
         <w:t>Factores Críticos</w:t>
       </w:r>
+      <w:bookmarkEnd w:id="55"/>
       <w:bookmarkEnd w:id="56"/>
-      <w:bookmarkEnd w:id="57"/>
     </w:p>
     <w:p>
       <w:r>
@@ -19417,7 +19402,7 @@
       </w:r>
     </w:p>
     <w:p>
-      <w:bookmarkStart w:id="58" w:name="_Hlk527731330"/>
+      <w:bookmarkStart w:id="57" w:name="_Hlk527731330"/>
       <w:r>
         <w:t xml:space="preserve">En proyectos informáticos la calidad de lo desarrollado o </w:t>
       </w:r>
@@ -19491,7 +19476,7 @@
         <w:t>Gestión de los errores y de las correcciones</w:t>
       </w:r>
     </w:p>
-    <w:bookmarkEnd w:id="58"/>
+    <w:bookmarkEnd w:id="57"/>
     <w:p>
       <w:pPr>
         <w:pStyle w:val="Ttulo4"/>
@@ -19507,7 +19492,7 @@
           <w:color w:val="auto"/>
         </w:rPr>
       </w:pPr>
-      <w:bookmarkStart w:id="59" w:name="_Hlk527731438"/>
+      <w:bookmarkStart w:id="58" w:name="_Hlk527731438"/>
       <w:r>
         <w:rPr>
           <w:color w:val="auto"/>
@@ -19643,7 +19628,7 @@
         <w:t>Proporcionar la retroalimentación y resolver conflictos</w:t>
       </w:r>
     </w:p>
-    <w:bookmarkEnd w:id="59"/>
+    <w:bookmarkEnd w:id="58"/>
     <w:p>
       <w:pPr>
         <w:pStyle w:val="Ttulo4"/>
@@ -19769,33 +19754,33 @@
       <w:r>
         <w:br w:type="page"/>
       </w:r>
-      <w:bookmarkStart w:id="60" w:name="_Toc525761463"/>
-      <w:bookmarkStart w:id="61" w:name="_Toc529048406"/>
+      <w:bookmarkStart w:id="59" w:name="_Toc525761463"/>
+      <w:bookmarkStart w:id="60" w:name="_Toc529049117"/>
       <w:r>
         <w:lastRenderedPageBreak/>
-        <w:t>Desarrollo del Manual</w:t>
+        <w:t xml:space="preserve">Desarrollo del </w:t>
+      </w:r>
+      <w:bookmarkEnd w:id="59"/>
+      <w:r>
+        <w:t>Manual de Buenas Prácticas</w:t>
       </w:r>
       <w:bookmarkEnd w:id="60"/>
-      <w:r>
-        <w:t xml:space="preserve"> DE BUENAS PRÁCTICAS</w:t>
+    </w:p>
+    <w:p/>
+    <w:p>
+      <w:pPr>
+        <w:pStyle w:val="Ttulo3"/>
+      </w:pPr>
+      <w:bookmarkStart w:id="61" w:name="_Toc525761464"/>
+      <w:bookmarkStart w:id="62" w:name="_Toc529049118"/>
+      <w:r>
+        <w:t>Estructura del Manual</w:t>
       </w:r>
       <w:bookmarkEnd w:id="61"/>
-    </w:p>
-    <w:p/>
-    <w:p>
-      <w:pPr>
-        <w:pStyle w:val="Ttulo3"/>
-      </w:pPr>
-      <w:bookmarkStart w:id="62" w:name="_Toc525761464"/>
-      <w:bookmarkStart w:id="63" w:name="_Toc529048407"/>
-      <w:r>
-        <w:t>Estructura del Manual</w:t>
+      <w:r>
+        <w:t xml:space="preserve"> de Buenas Prácticas</w:t>
       </w:r>
       <w:bookmarkEnd w:id="62"/>
-      <w:r>
-        <w:t xml:space="preserve"> de Buenas Prácticas</w:t>
-      </w:r>
-      <w:bookmarkEnd w:id="63"/>
     </w:p>
     <w:p>
       <w:r>
@@ -21342,41 +21327,41 @@
       <w:pPr>
         <w:pStyle w:val="Ttulo3"/>
       </w:pPr>
-      <w:bookmarkStart w:id="64" w:name="_Toc529048408"/>
+      <w:bookmarkStart w:id="63" w:name="_Toc529049119"/>
       <w:r>
         <w:t>Validación Estructura</w:t>
       </w:r>
       <w:r>
         <w:t xml:space="preserve"> del Manual de Buenas Prácticas</w:t>
       </w:r>
+      <w:bookmarkEnd w:id="63"/>
+    </w:p>
+    <w:p>
+      <w:pPr>
+        <w:rPr>
+          <w:color w:val="FF0000"/>
+        </w:rPr>
+      </w:pPr>
+      <w:r>
+        <w:rPr>
+          <w:color w:val="FF0000"/>
+        </w:rPr>
+        <w:t>&lt;&lt;Completar&gt;&gt;</w:t>
+      </w:r>
+    </w:p>
+    <w:p/>
+    <w:p>
+      <w:pPr>
+        <w:pStyle w:val="Ttulo3"/>
+      </w:pPr>
+      <w:bookmarkStart w:id="64" w:name="_Toc529049120"/>
+      <w:r>
+        <w:t>Contenido del Manual</w:t>
+      </w:r>
+      <w:r>
+        <w:t xml:space="preserve"> de Buenas Prácticas</w:t>
+      </w:r>
       <w:bookmarkEnd w:id="64"/>
-    </w:p>
-    <w:p>
-      <w:pPr>
-        <w:rPr>
-          <w:color w:val="FF0000"/>
-        </w:rPr>
-      </w:pPr>
-      <w:r>
-        <w:rPr>
-          <w:color w:val="FF0000"/>
-        </w:rPr>
-        <w:t>&lt;&lt;Completar&gt;&gt;</w:t>
-      </w:r>
-    </w:p>
-    <w:p/>
-    <w:p>
-      <w:pPr>
-        <w:pStyle w:val="Ttulo3"/>
-      </w:pPr>
-      <w:bookmarkStart w:id="65" w:name="_Toc529048409"/>
-      <w:r>
-        <w:t>Contenido del Manual</w:t>
-      </w:r>
-      <w:r>
-        <w:t xml:space="preserve"> de Buenas Prácticas</w:t>
-      </w:r>
-      <w:bookmarkEnd w:id="65"/>
     </w:p>
     <w:p>
       <w:r>
@@ -24314,14 +24299,14 @@
       <w:pPr>
         <w:pStyle w:val="Ttulo3"/>
       </w:pPr>
-      <w:bookmarkStart w:id="66" w:name="_Toc529048410"/>
+      <w:bookmarkStart w:id="65" w:name="_Toc529049121"/>
       <w:r>
         <w:t>Validación Contenido</w:t>
       </w:r>
       <w:r>
         <w:t xml:space="preserve"> del Manual de Buenas Prácticas</w:t>
       </w:r>
-      <w:bookmarkEnd w:id="66"/>
+      <w:bookmarkEnd w:id="65"/>
     </w:p>
     <w:p>
       <w:pPr>
@@ -24341,26 +24326,63 @@
       <w:pPr>
         <w:pStyle w:val="Ttulo2"/>
         <w:rPr>
+          <w:color w:val="auto"/>
+        </w:rPr>
+      </w:pPr>
+      <w:bookmarkStart w:id="66" w:name="_Toc525761468"/>
+      <w:r>
+        <w:rPr>
           <w:color w:val="FF0000"/>
         </w:rPr>
-      </w:pPr>
-      <w:bookmarkStart w:id="67" w:name="_Toc525761468"/>
-      <w:r>
-        <w:rPr>
-          <w:color w:val="FF0000"/>
-        </w:rPr>
         <w:br w:type="page"/>
       </w:r>
-      <w:bookmarkStart w:id="68" w:name="_Toc529048411"/>
-      <w:r>
-        <w:rPr>
-          <w:color w:val="FF0000"/>
+      <w:bookmarkStart w:id="67" w:name="_Toc529049122"/>
+      <w:r>
+        <w:rPr>
+          <w:color w:val="auto"/>
         </w:rPr>
         <w:lastRenderedPageBreak/>
         <w:t>Plan de Implementación</w:t>
       </w:r>
+      <w:bookmarkEnd w:id="66"/>
+      <w:r>
+        <w:rPr>
+          <w:color w:val="auto"/>
+        </w:rPr>
+        <w:t xml:space="preserve"> </w:t>
+      </w:r>
+      <w:r>
+        <w:rPr>
+          <w:color w:val="auto"/>
+        </w:rPr>
+        <w:t>del Manual de Buenas Prácticas</w:t>
+      </w:r>
       <w:bookmarkEnd w:id="67"/>
+    </w:p>
+    <w:p>
+      <w:pPr>
+        <w:rPr>
+          <w:color w:val="FF0000"/>
+        </w:rPr>
+      </w:pPr>
+    </w:p>
+    <w:p>
+      <w:pPr>
+        <w:pStyle w:val="Ttulo3"/>
+        <w:rPr>
+          <w:color w:val="FF0000"/>
+        </w:rPr>
+      </w:pPr>
+      <w:bookmarkStart w:id="68" w:name="_Toc525761469"/>
+      <w:bookmarkStart w:id="69" w:name="_Toc529049123"/>
+      <w:r>
+        <w:rPr>
+          <w:color w:val="FF0000"/>
+        </w:rPr>
+        <w:t>Plan de Acción</w:t>
+      </w:r>
       <w:bookmarkEnd w:id="68"/>
+      <w:bookmarkEnd w:id="69"/>
     </w:p>
     <w:p>
       <w:pPr>
@@ -24368,6 +24390,19 @@
           <w:color w:val="FF0000"/>
         </w:rPr>
       </w:pPr>
+      <w:r>
+        <w:rPr>
+          <w:color w:val="FF0000"/>
+        </w:rPr>
+        <w:t>&lt;&lt;completar&gt;&gt;</w:t>
+      </w:r>
+    </w:p>
+    <w:p>
+      <w:pPr>
+        <w:rPr>
+          <w:color w:val="FF0000"/>
+        </w:rPr>
+      </w:pPr>
     </w:p>
     <w:p>
       <w:pPr>
@@ -24376,16 +24411,16 @@
           <w:color w:val="FF0000"/>
         </w:rPr>
       </w:pPr>
-      <w:bookmarkStart w:id="69" w:name="_Toc525761469"/>
-      <w:bookmarkStart w:id="70" w:name="_Toc529048412"/>
+      <w:bookmarkStart w:id="70" w:name="_Toc525761470"/>
+      <w:bookmarkStart w:id="71" w:name="_Toc529049124"/>
       <w:r>
         <w:rPr>
           <w:color w:val="FF0000"/>
         </w:rPr>
-        <w:t>Plan de Acción</w:t>
-      </w:r>
-      <w:bookmarkEnd w:id="69"/>
+        <w:t>Cronograma de Implementación</w:t>
+      </w:r>
       <w:bookmarkEnd w:id="70"/>
+      <w:bookmarkEnd w:id="71"/>
     </w:p>
     <w:p>
       <w:pPr>
@@ -24402,95 +24437,1312 @@
     </w:p>
     <w:p>
       <w:pPr>
+        <w:pStyle w:val="Ttulo2"/>
+        <w:rPr>
+          <w:color w:val="auto"/>
+        </w:rPr>
+      </w:pPr>
+      <w:bookmarkStart w:id="72" w:name="_Toc525761471"/>
+      <w:r>
         <w:rPr>
           <w:color w:val="FF0000"/>
         </w:rPr>
-      </w:pPr>
-    </w:p>
-    <w:p>
-      <w:pPr>
-        <w:pStyle w:val="Ttulo3"/>
-        <w:rPr>
-          <w:color w:val="FF0000"/>
-        </w:rPr>
-      </w:pPr>
-      <w:bookmarkStart w:id="71" w:name="_Toc525761470"/>
-      <w:bookmarkStart w:id="72" w:name="_Toc529048413"/>
-      <w:r>
-        <w:rPr>
-          <w:color w:val="FF0000"/>
-        </w:rPr>
-        <w:t>Cronograma de Implementación</w:t>
-      </w:r>
-      <w:bookmarkEnd w:id="71"/>
-      <w:bookmarkEnd w:id="72"/>
-    </w:p>
-    <w:p>
-      <w:pPr>
-        <w:rPr>
-          <w:color w:val="FF0000"/>
-        </w:rPr>
-      </w:pPr>
-      <w:r>
-        <w:rPr>
-          <w:color w:val="FF0000"/>
-        </w:rPr>
-        <w:t>&lt;&lt;completar&gt;&gt;</w:t>
-      </w:r>
-    </w:p>
-    <w:p>
-      <w:pPr>
-        <w:pStyle w:val="Ttulo2"/>
-        <w:rPr>
-          <w:color w:val="FF0000"/>
-        </w:rPr>
-      </w:pPr>
-      <w:bookmarkStart w:id="73" w:name="_Toc525761471"/>
-      <w:r>
-        <w:rPr>
-          <w:color w:val="FF0000"/>
-        </w:rPr>
         <w:br w:type="page"/>
       </w:r>
-      <w:bookmarkStart w:id="74" w:name="_Toc529048414"/>
-      <w:r>
-        <w:rPr>
-          <w:color w:val="FF0000"/>
+      <w:bookmarkStart w:id="73" w:name="_Toc529049125"/>
+      <w:r>
+        <w:rPr>
+          <w:color w:val="auto"/>
         </w:rPr>
         <w:lastRenderedPageBreak/>
         <w:t>Resultados</w:t>
       </w:r>
+      <w:bookmarkEnd w:id="72"/>
       <w:bookmarkEnd w:id="73"/>
+    </w:p>
+    <w:p>
+      <w:pPr>
+        <w:rPr>
+          <w:color w:val="auto"/>
+        </w:rPr>
+      </w:pPr>
+      <w:r>
+        <w:rPr>
+          <w:color w:val="auto"/>
+        </w:rPr>
+        <w:t xml:space="preserve">Para efectos de la construcción del manual de buenas prácticas, en primer </w:t>
+      </w:r>
+      <w:r>
+        <w:rPr>
+          <w:color w:val="auto"/>
+        </w:rPr>
+        <w:t>lugar,</w:t>
+      </w:r>
+      <w:r>
+        <w:rPr>
+          <w:color w:val="auto"/>
+        </w:rPr>
+        <w:t xml:space="preserve"> se identificaron los siguientes factores críticos para los proyectos informáticos que desarrolla ZOFRI S.A.:</w:t>
+      </w:r>
+    </w:p>
+    <w:p>
+      <w:pPr>
+        <w:rPr>
+          <w:color w:val="auto"/>
+        </w:rPr>
+      </w:pPr>
+    </w:p>
+    <w:tbl>
+      <w:tblPr>
+        <w:tblStyle w:val="Tablaconcuadrcula"/>
+        <w:tblW w:w="0" w:type="auto"/>
+        <w:jc w:val="center"/>
+        <w:tblLook w:val="04A0" w:firstRow="1" w:lastRow="0" w:firstColumn="1" w:lastColumn="0" w:noHBand="0" w:noVBand="1"/>
+      </w:tblPr>
+      <w:tblGrid>
+        <w:gridCol w:w="3911"/>
+      </w:tblGrid>
+      <w:tr>
+        <w:trPr>
+          <w:jc w:val="center"/>
+        </w:trPr>
+        <w:tc>
+          <w:tcPr>
+            <w:tcW w:w="3911" w:type="dxa"/>
+            <w:shd w:val="clear" w:color="auto" w:fill="D9E2F3" w:themeFill="accent1" w:themeFillTint="33"/>
+            <w:tcMar>
+              <w:top w:w="57" w:type="dxa"/>
+              <w:left w:w="57" w:type="dxa"/>
+              <w:bottom w:w="57" w:type="dxa"/>
+              <w:right w:w="57" w:type="dxa"/>
+            </w:tcMar>
+          </w:tcPr>
+          <w:p>
+            <w:pPr>
+              <w:spacing w:line="240" w:lineRule="auto"/>
+              <w:rPr>
+                <w:b/>
+                <w:color w:val="auto"/>
+              </w:rPr>
+            </w:pPr>
+            <w:r>
+              <w:rPr>
+                <w:b/>
+                <w:color w:val="auto"/>
+              </w:rPr>
+              <w:t>Factor Crítico</w:t>
+            </w:r>
+          </w:p>
+        </w:tc>
+      </w:tr>
+      <w:tr>
+        <w:trPr>
+          <w:jc w:val="center"/>
+        </w:trPr>
+        <w:tc>
+          <w:tcPr>
+            <w:tcW w:w="3911" w:type="dxa"/>
+            <w:tcMar>
+              <w:top w:w="57" w:type="dxa"/>
+              <w:left w:w="57" w:type="dxa"/>
+              <w:bottom w:w="57" w:type="dxa"/>
+              <w:right w:w="57" w:type="dxa"/>
+            </w:tcMar>
+          </w:tcPr>
+          <w:p>
+            <w:pPr>
+              <w:spacing w:line="240" w:lineRule="auto"/>
+              <w:rPr>
+                <w:color w:val="auto"/>
+              </w:rPr>
+            </w:pPr>
+            <w:r>
+              <w:rPr>
+                <w:color w:val="auto"/>
+              </w:rPr>
+              <w:t>Inicialización</w:t>
+            </w:r>
+          </w:p>
+        </w:tc>
+      </w:tr>
+      <w:tr>
+        <w:trPr>
+          <w:jc w:val="center"/>
+        </w:trPr>
+        <w:tc>
+          <w:tcPr>
+            <w:tcW w:w="3911" w:type="dxa"/>
+            <w:tcMar>
+              <w:top w:w="57" w:type="dxa"/>
+              <w:left w:w="57" w:type="dxa"/>
+              <w:bottom w:w="57" w:type="dxa"/>
+              <w:right w:w="57" w:type="dxa"/>
+            </w:tcMar>
+          </w:tcPr>
+          <w:p>
+            <w:pPr>
+              <w:spacing w:line="240" w:lineRule="auto"/>
+              <w:rPr>
+                <w:color w:val="auto"/>
+              </w:rPr>
+            </w:pPr>
+            <w:r>
+              <w:rPr>
+                <w:color w:val="auto"/>
+              </w:rPr>
+              <w:t>Dirección</w:t>
+            </w:r>
+          </w:p>
+        </w:tc>
+      </w:tr>
+      <w:tr>
+        <w:trPr>
+          <w:jc w:val="center"/>
+        </w:trPr>
+        <w:tc>
+          <w:tcPr>
+            <w:tcW w:w="3911" w:type="dxa"/>
+            <w:tcMar>
+              <w:top w:w="57" w:type="dxa"/>
+              <w:left w:w="57" w:type="dxa"/>
+              <w:bottom w:w="57" w:type="dxa"/>
+              <w:right w:w="57" w:type="dxa"/>
+            </w:tcMar>
+          </w:tcPr>
+          <w:p>
+            <w:pPr>
+              <w:spacing w:line="240" w:lineRule="auto"/>
+              <w:rPr>
+                <w:color w:val="auto"/>
+              </w:rPr>
+            </w:pPr>
+            <w:r>
+              <w:rPr>
+                <w:color w:val="auto"/>
+              </w:rPr>
+              <w:t>Planificación</w:t>
+            </w:r>
+          </w:p>
+        </w:tc>
+      </w:tr>
+      <w:tr>
+        <w:trPr>
+          <w:jc w:val="center"/>
+        </w:trPr>
+        <w:tc>
+          <w:tcPr>
+            <w:tcW w:w="3911" w:type="dxa"/>
+            <w:tcMar>
+              <w:top w:w="57" w:type="dxa"/>
+              <w:left w:w="57" w:type="dxa"/>
+              <w:bottom w:w="57" w:type="dxa"/>
+              <w:right w:w="57" w:type="dxa"/>
+            </w:tcMar>
+          </w:tcPr>
+          <w:p>
+            <w:pPr>
+              <w:spacing w:line="240" w:lineRule="auto"/>
+              <w:rPr>
+                <w:color w:val="auto"/>
+              </w:rPr>
+            </w:pPr>
+            <w:r>
+              <w:rPr>
+                <w:color w:val="auto"/>
+              </w:rPr>
+              <w:t>Aseguramiento de la Calidad</w:t>
+            </w:r>
+          </w:p>
+        </w:tc>
+      </w:tr>
+      <w:tr>
+        <w:trPr>
+          <w:jc w:val="center"/>
+        </w:trPr>
+        <w:tc>
+          <w:tcPr>
+            <w:tcW w:w="3911" w:type="dxa"/>
+            <w:tcMar>
+              <w:top w:w="57" w:type="dxa"/>
+              <w:left w:w="57" w:type="dxa"/>
+              <w:bottom w:w="57" w:type="dxa"/>
+              <w:right w:w="57" w:type="dxa"/>
+            </w:tcMar>
+          </w:tcPr>
+          <w:p>
+            <w:pPr>
+              <w:spacing w:line="240" w:lineRule="auto"/>
+              <w:rPr>
+                <w:color w:val="auto"/>
+              </w:rPr>
+            </w:pPr>
+            <w:r>
+              <w:rPr>
+                <w:color w:val="auto"/>
+              </w:rPr>
+              <w:t>Personas</w:t>
+            </w:r>
+          </w:p>
+        </w:tc>
+      </w:tr>
+      <w:tr>
+        <w:trPr>
+          <w:jc w:val="center"/>
+        </w:trPr>
+        <w:tc>
+          <w:tcPr>
+            <w:tcW w:w="3911" w:type="dxa"/>
+            <w:tcMar>
+              <w:top w:w="57" w:type="dxa"/>
+              <w:left w:w="57" w:type="dxa"/>
+              <w:bottom w:w="57" w:type="dxa"/>
+              <w:right w:w="57" w:type="dxa"/>
+            </w:tcMar>
+          </w:tcPr>
+          <w:p>
+            <w:pPr>
+              <w:spacing w:line="240" w:lineRule="auto"/>
+              <w:rPr>
+                <w:color w:val="auto"/>
+              </w:rPr>
+            </w:pPr>
+            <w:r>
+              <w:rPr>
+                <w:color w:val="auto"/>
+              </w:rPr>
+              <w:t>Gestión de los Riesgos</w:t>
+            </w:r>
+          </w:p>
+        </w:tc>
+      </w:tr>
+    </w:tbl>
+    <w:p>
+      <w:pPr>
+        <w:rPr>
+          <w:color w:val="auto"/>
+        </w:rPr>
+      </w:pPr>
+    </w:p>
+    <w:p>
+      <w:r>
+        <w:t>En el contexto del desarrollo de los contenidos del manual, se identificaron y agruparon las siguientes buenas prácticas, en función de cada factor crítico:</w:t>
+      </w:r>
+    </w:p>
+    <w:p>
+      <w:pPr>
+        <w:rPr>
+          <w:color w:val="FF0000"/>
+        </w:rPr>
+      </w:pPr>
+    </w:p>
+    <w:p>
+      <w:pPr>
+        <w:pStyle w:val="Ttulolibre"/>
+      </w:pPr>
+      <w:r>
+        <w:t>Inicialización</w:t>
+      </w:r>
+    </w:p>
+    <w:tbl>
+      <w:tblPr>
+        <w:tblStyle w:val="Tablaconcuadrcula"/>
+        <w:tblW w:w="0" w:type="auto"/>
+        <w:tblLook w:val="04A0" w:firstRow="1" w:lastRow="0" w:firstColumn="1" w:lastColumn="0" w:noHBand="0" w:noVBand="1"/>
+      </w:tblPr>
+      <w:tblGrid>
+        <w:gridCol w:w="908"/>
+        <w:gridCol w:w="7479"/>
+      </w:tblGrid>
+      <w:tr>
+        <w:tc>
+          <w:tcPr>
+            <w:tcW w:w="908" w:type="dxa"/>
+            <w:shd w:val="clear" w:color="auto" w:fill="D9E2F3" w:themeFill="accent1" w:themeFillTint="33"/>
+            <w:tcMar>
+              <w:top w:w="57" w:type="dxa"/>
+              <w:left w:w="57" w:type="dxa"/>
+              <w:bottom w:w="57" w:type="dxa"/>
+              <w:right w:w="57" w:type="dxa"/>
+            </w:tcMar>
+          </w:tcPr>
+          <w:p>
+            <w:pPr>
+              <w:spacing w:line="240" w:lineRule="auto"/>
+              <w:rPr>
+                <w:b/>
+                <w:color w:val="auto"/>
+              </w:rPr>
+            </w:pPr>
+            <w:r>
+              <w:rPr>
+                <w:b/>
+                <w:color w:val="auto"/>
+              </w:rPr>
+              <w:t>Id</w:t>
+            </w:r>
+          </w:p>
+        </w:tc>
+        <w:tc>
+          <w:tcPr>
+            <w:tcW w:w="7479" w:type="dxa"/>
+            <w:shd w:val="clear" w:color="auto" w:fill="D9E2F3" w:themeFill="accent1" w:themeFillTint="33"/>
+            <w:tcMar>
+              <w:top w:w="57" w:type="dxa"/>
+              <w:left w:w="57" w:type="dxa"/>
+              <w:bottom w:w="57" w:type="dxa"/>
+              <w:right w:w="57" w:type="dxa"/>
+            </w:tcMar>
+          </w:tcPr>
+          <w:p>
+            <w:pPr>
+              <w:spacing w:line="240" w:lineRule="auto"/>
+              <w:rPr>
+                <w:b/>
+                <w:color w:val="auto"/>
+              </w:rPr>
+            </w:pPr>
+            <w:r>
+              <w:rPr>
+                <w:b/>
+                <w:color w:val="auto"/>
+              </w:rPr>
+              <w:t>Nombre</w:t>
+            </w:r>
+          </w:p>
+        </w:tc>
+      </w:tr>
+      <w:tr>
+        <w:tc>
+          <w:tcPr>
+            <w:tcW w:w="908" w:type="dxa"/>
+            <w:tcMar>
+              <w:top w:w="57" w:type="dxa"/>
+              <w:left w:w="57" w:type="dxa"/>
+              <w:bottom w:w="57" w:type="dxa"/>
+              <w:right w:w="57" w:type="dxa"/>
+            </w:tcMar>
+          </w:tcPr>
+          <w:p>
+            <w:pPr>
+              <w:spacing w:line="240" w:lineRule="auto"/>
+              <w:rPr>
+                <w:color w:val="auto"/>
+              </w:rPr>
+            </w:pPr>
+          </w:p>
+        </w:tc>
+        <w:tc>
+          <w:tcPr>
+            <w:tcW w:w="7479" w:type="dxa"/>
+            <w:tcMar>
+              <w:top w:w="57" w:type="dxa"/>
+              <w:left w:w="57" w:type="dxa"/>
+              <w:bottom w:w="57" w:type="dxa"/>
+              <w:right w:w="57" w:type="dxa"/>
+            </w:tcMar>
+          </w:tcPr>
+          <w:p>
+            <w:pPr>
+              <w:spacing w:line="240" w:lineRule="auto"/>
+              <w:rPr>
+                <w:color w:val="auto"/>
+              </w:rPr>
+            </w:pPr>
+          </w:p>
+        </w:tc>
+      </w:tr>
+      <w:tr>
+        <w:tc>
+          <w:tcPr>
+            <w:tcW w:w="908" w:type="dxa"/>
+            <w:tcMar>
+              <w:top w:w="57" w:type="dxa"/>
+              <w:left w:w="57" w:type="dxa"/>
+              <w:bottom w:w="57" w:type="dxa"/>
+              <w:right w:w="57" w:type="dxa"/>
+            </w:tcMar>
+          </w:tcPr>
+          <w:p>
+            <w:pPr>
+              <w:spacing w:line="240" w:lineRule="auto"/>
+              <w:rPr>
+                <w:color w:val="auto"/>
+              </w:rPr>
+            </w:pPr>
+          </w:p>
+        </w:tc>
+        <w:tc>
+          <w:tcPr>
+            <w:tcW w:w="7479" w:type="dxa"/>
+            <w:tcMar>
+              <w:top w:w="57" w:type="dxa"/>
+              <w:left w:w="57" w:type="dxa"/>
+              <w:bottom w:w="57" w:type="dxa"/>
+              <w:right w:w="57" w:type="dxa"/>
+            </w:tcMar>
+          </w:tcPr>
+          <w:p>
+            <w:pPr>
+              <w:spacing w:line="240" w:lineRule="auto"/>
+              <w:rPr>
+                <w:color w:val="auto"/>
+              </w:rPr>
+            </w:pPr>
+          </w:p>
+        </w:tc>
+      </w:tr>
+    </w:tbl>
+    <w:p>
+      <w:pPr>
+        <w:rPr>
+          <w:color w:val="FF0000"/>
+        </w:rPr>
+      </w:pPr>
+    </w:p>
+    <w:p>
+      <w:pPr>
+        <w:pStyle w:val="Ttulolibre"/>
+      </w:pPr>
+      <w:r>
+        <w:t>Dirección</w:t>
+      </w:r>
+    </w:p>
+    <w:tbl>
+      <w:tblPr>
+        <w:tblStyle w:val="Tablaconcuadrcula"/>
+        <w:tblW w:w="0" w:type="auto"/>
+        <w:tblLook w:val="04A0" w:firstRow="1" w:lastRow="0" w:firstColumn="1" w:lastColumn="0" w:noHBand="0" w:noVBand="1"/>
+      </w:tblPr>
+      <w:tblGrid>
+        <w:gridCol w:w="908"/>
+        <w:gridCol w:w="7479"/>
+      </w:tblGrid>
+      <w:tr>
+        <w:tc>
+          <w:tcPr>
+            <w:tcW w:w="908" w:type="dxa"/>
+            <w:shd w:val="clear" w:color="auto" w:fill="D9E2F3"/>
+            <w:tcMar>
+              <w:top w:w="57" w:type="dxa"/>
+              <w:left w:w="57" w:type="dxa"/>
+              <w:bottom w:w="57" w:type="dxa"/>
+              <w:right w:w="57" w:type="dxa"/>
+            </w:tcMar>
+          </w:tcPr>
+          <w:p>
+            <w:pPr>
+              <w:spacing w:line="240" w:lineRule="auto"/>
+              <w:rPr>
+                <w:b/>
+                <w:color w:val="auto"/>
+              </w:rPr>
+            </w:pPr>
+            <w:r>
+              <w:rPr>
+                <w:b/>
+                <w:color w:val="auto"/>
+              </w:rPr>
+              <w:t>Id</w:t>
+            </w:r>
+          </w:p>
+        </w:tc>
+        <w:tc>
+          <w:tcPr>
+            <w:tcW w:w="7479" w:type="dxa"/>
+            <w:shd w:val="clear" w:color="auto" w:fill="D9E2F3"/>
+            <w:tcMar>
+              <w:top w:w="57" w:type="dxa"/>
+              <w:left w:w="57" w:type="dxa"/>
+              <w:bottom w:w="57" w:type="dxa"/>
+              <w:right w:w="57" w:type="dxa"/>
+            </w:tcMar>
+          </w:tcPr>
+          <w:p>
+            <w:pPr>
+              <w:spacing w:line="240" w:lineRule="auto"/>
+              <w:rPr>
+                <w:b/>
+                <w:color w:val="auto"/>
+              </w:rPr>
+            </w:pPr>
+            <w:r>
+              <w:rPr>
+                <w:b/>
+                <w:color w:val="auto"/>
+              </w:rPr>
+              <w:t>Nombre</w:t>
+            </w:r>
+          </w:p>
+        </w:tc>
+      </w:tr>
+      <w:tr>
+        <w:tc>
+          <w:tcPr>
+            <w:tcW w:w="908" w:type="dxa"/>
+            <w:tcMar>
+              <w:top w:w="57" w:type="dxa"/>
+              <w:left w:w="57" w:type="dxa"/>
+              <w:bottom w:w="57" w:type="dxa"/>
+              <w:right w:w="57" w:type="dxa"/>
+            </w:tcMar>
+          </w:tcPr>
+          <w:p>
+            <w:pPr>
+              <w:spacing w:line="240" w:lineRule="auto"/>
+              <w:rPr>
+                <w:color w:val="auto"/>
+              </w:rPr>
+            </w:pPr>
+          </w:p>
+        </w:tc>
+        <w:tc>
+          <w:tcPr>
+            <w:tcW w:w="7479" w:type="dxa"/>
+            <w:tcMar>
+              <w:top w:w="57" w:type="dxa"/>
+              <w:left w:w="57" w:type="dxa"/>
+              <w:bottom w:w="57" w:type="dxa"/>
+              <w:right w:w="57" w:type="dxa"/>
+            </w:tcMar>
+          </w:tcPr>
+          <w:p>
+            <w:pPr>
+              <w:spacing w:line="240" w:lineRule="auto"/>
+              <w:rPr>
+                <w:color w:val="auto"/>
+              </w:rPr>
+            </w:pPr>
+          </w:p>
+        </w:tc>
+      </w:tr>
+      <w:tr>
+        <w:tc>
+          <w:tcPr>
+            <w:tcW w:w="908" w:type="dxa"/>
+            <w:tcMar>
+              <w:top w:w="57" w:type="dxa"/>
+              <w:left w:w="57" w:type="dxa"/>
+              <w:bottom w:w="57" w:type="dxa"/>
+              <w:right w:w="57" w:type="dxa"/>
+            </w:tcMar>
+          </w:tcPr>
+          <w:p>
+            <w:pPr>
+              <w:spacing w:line="240" w:lineRule="auto"/>
+              <w:rPr>
+                <w:color w:val="auto"/>
+              </w:rPr>
+            </w:pPr>
+          </w:p>
+        </w:tc>
+        <w:tc>
+          <w:tcPr>
+            <w:tcW w:w="7479" w:type="dxa"/>
+            <w:tcMar>
+              <w:top w:w="57" w:type="dxa"/>
+              <w:left w:w="57" w:type="dxa"/>
+              <w:bottom w:w="57" w:type="dxa"/>
+              <w:right w:w="57" w:type="dxa"/>
+            </w:tcMar>
+          </w:tcPr>
+          <w:p>
+            <w:pPr>
+              <w:spacing w:line="240" w:lineRule="auto"/>
+              <w:rPr>
+                <w:color w:val="auto"/>
+              </w:rPr>
+            </w:pPr>
+          </w:p>
+        </w:tc>
+      </w:tr>
+    </w:tbl>
+    <w:p>
+      <w:pPr>
+        <w:rPr>
+          <w:color w:val="FF0000"/>
+        </w:rPr>
+      </w:pPr>
+    </w:p>
+    <w:p>
+      <w:pPr>
+        <w:pStyle w:val="Ttulolibre"/>
+      </w:pPr>
+      <w:r>
+        <w:t>Planificación</w:t>
+      </w:r>
+    </w:p>
+    <w:tbl>
+      <w:tblPr>
+        <w:tblStyle w:val="Tablaconcuadrcula"/>
+        <w:tblW w:w="0" w:type="auto"/>
+        <w:tblLook w:val="04A0" w:firstRow="1" w:lastRow="0" w:firstColumn="1" w:lastColumn="0" w:noHBand="0" w:noVBand="1"/>
+      </w:tblPr>
+      <w:tblGrid>
+        <w:gridCol w:w="908"/>
+        <w:gridCol w:w="7479"/>
+      </w:tblGrid>
+      <w:tr>
+        <w:tc>
+          <w:tcPr>
+            <w:tcW w:w="908" w:type="dxa"/>
+            <w:shd w:val="clear" w:color="auto" w:fill="D9E2F3"/>
+            <w:tcMar>
+              <w:top w:w="57" w:type="dxa"/>
+              <w:left w:w="57" w:type="dxa"/>
+              <w:bottom w:w="57" w:type="dxa"/>
+              <w:right w:w="57" w:type="dxa"/>
+            </w:tcMar>
+          </w:tcPr>
+          <w:p>
+            <w:pPr>
+              <w:spacing w:line="240" w:lineRule="auto"/>
+              <w:rPr>
+                <w:b/>
+                <w:color w:val="auto"/>
+              </w:rPr>
+            </w:pPr>
+            <w:r>
+              <w:rPr>
+                <w:b/>
+                <w:color w:val="auto"/>
+              </w:rPr>
+              <w:t>Id</w:t>
+            </w:r>
+          </w:p>
+        </w:tc>
+        <w:tc>
+          <w:tcPr>
+            <w:tcW w:w="7479" w:type="dxa"/>
+            <w:shd w:val="clear" w:color="auto" w:fill="D9E2F3"/>
+            <w:tcMar>
+              <w:top w:w="57" w:type="dxa"/>
+              <w:left w:w="57" w:type="dxa"/>
+              <w:bottom w:w="57" w:type="dxa"/>
+              <w:right w:w="57" w:type="dxa"/>
+            </w:tcMar>
+          </w:tcPr>
+          <w:p>
+            <w:pPr>
+              <w:spacing w:line="240" w:lineRule="auto"/>
+              <w:rPr>
+                <w:b/>
+                <w:color w:val="auto"/>
+              </w:rPr>
+            </w:pPr>
+            <w:r>
+              <w:rPr>
+                <w:b/>
+                <w:color w:val="auto"/>
+              </w:rPr>
+              <w:t>Nombre</w:t>
+            </w:r>
+          </w:p>
+        </w:tc>
+      </w:tr>
+      <w:tr>
+        <w:tc>
+          <w:tcPr>
+            <w:tcW w:w="908" w:type="dxa"/>
+            <w:tcMar>
+              <w:top w:w="57" w:type="dxa"/>
+              <w:left w:w="57" w:type="dxa"/>
+              <w:bottom w:w="57" w:type="dxa"/>
+              <w:right w:w="57" w:type="dxa"/>
+            </w:tcMar>
+          </w:tcPr>
+          <w:p>
+            <w:pPr>
+              <w:spacing w:line="240" w:lineRule="auto"/>
+              <w:rPr>
+                <w:color w:val="auto"/>
+              </w:rPr>
+            </w:pPr>
+          </w:p>
+        </w:tc>
+        <w:tc>
+          <w:tcPr>
+            <w:tcW w:w="7479" w:type="dxa"/>
+            <w:tcMar>
+              <w:top w:w="57" w:type="dxa"/>
+              <w:left w:w="57" w:type="dxa"/>
+              <w:bottom w:w="57" w:type="dxa"/>
+              <w:right w:w="57" w:type="dxa"/>
+            </w:tcMar>
+          </w:tcPr>
+          <w:p>
+            <w:pPr>
+              <w:spacing w:line="240" w:lineRule="auto"/>
+              <w:rPr>
+                <w:color w:val="auto"/>
+              </w:rPr>
+            </w:pPr>
+          </w:p>
+        </w:tc>
+      </w:tr>
+      <w:tr>
+        <w:tc>
+          <w:tcPr>
+            <w:tcW w:w="908" w:type="dxa"/>
+            <w:tcMar>
+              <w:top w:w="57" w:type="dxa"/>
+              <w:left w:w="57" w:type="dxa"/>
+              <w:bottom w:w="57" w:type="dxa"/>
+              <w:right w:w="57" w:type="dxa"/>
+            </w:tcMar>
+          </w:tcPr>
+          <w:p>
+            <w:pPr>
+              <w:spacing w:line="240" w:lineRule="auto"/>
+              <w:rPr>
+                <w:color w:val="auto"/>
+              </w:rPr>
+            </w:pPr>
+          </w:p>
+        </w:tc>
+        <w:tc>
+          <w:tcPr>
+            <w:tcW w:w="7479" w:type="dxa"/>
+            <w:tcMar>
+              <w:top w:w="57" w:type="dxa"/>
+              <w:left w:w="57" w:type="dxa"/>
+              <w:bottom w:w="57" w:type="dxa"/>
+              <w:right w:w="57" w:type="dxa"/>
+            </w:tcMar>
+          </w:tcPr>
+          <w:p>
+            <w:pPr>
+              <w:spacing w:line="240" w:lineRule="auto"/>
+              <w:rPr>
+                <w:color w:val="auto"/>
+              </w:rPr>
+            </w:pPr>
+          </w:p>
+        </w:tc>
+      </w:tr>
+    </w:tbl>
+    <w:p>
+      <w:pPr>
+        <w:rPr>
+          <w:color w:val="FF0000"/>
+        </w:rPr>
+      </w:pPr>
+    </w:p>
+    <w:p>
+      <w:pPr>
+        <w:pStyle w:val="Ttulolibre"/>
+      </w:pPr>
+      <w:r>
+        <w:t>Aseguramiento de la Calidad</w:t>
+      </w:r>
+    </w:p>
+    <w:tbl>
+      <w:tblPr>
+        <w:tblStyle w:val="Tablaconcuadrcula"/>
+        <w:tblW w:w="0" w:type="auto"/>
+        <w:tblLook w:val="04A0" w:firstRow="1" w:lastRow="0" w:firstColumn="1" w:lastColumn="0" w:noHBand="0" w:noVBand="1"/>
+      </w:tblPr>
+      <w:tblGrid>
+        <w:gridCol w:w="908"/>
+        <w:gridCol w:w="7479"/>
+      </w:tblGrid>
+      <w:tr>
+        <w:tc>
+          <w:tcPr>
+            <w:tcW w:w="908" w:type="dxa"/>
+            <w:shd w:val="clear" w:color="auto" w:fill="D9E2F3"/>
+            <w:tcMar>
+              <w:top w:w="57" w:type="dxa"/>
+              <w:left w:w="57" w:type="dxa"/>
+              <w:bottom w:w="57" w:type="dxa"/>
+              <w:right w:w="57" w:type="dxa"/>
+            </w:tcMar>
+          </w:tcPr>
+          <w:p>
+            <w:pPr>
+              <w:spacing w:line="240" w:lineRule="auto"/>
+              <w:rPr>
+                <w:b/>
+                <w:color w:val="auto"/>
+              </w:rPr>
+            </w:pPr>
+            <w:r>
+              <w:rPr>
+                <w:b/>
+                <w:color w:val="auto"/>
+              </w:rPr>
+              <w:t>Id</w:t>
+            </w:r>
+          </w:p>
+        </w:tc>
+        <w:tc>
+          <w:tcPr>
+            <w:tcW w:w="7479" w:type="dxa"/>
+            <w:shd w:val="clear" w:color="auto" w:fill="D9E2F3"/>
+            <w:tcMar>
+              <w:top w:w="57" w:type="dxa"/>
+              <w:left w:w="57" w:type="dxa"/>
+              <w:bottom w:w="57" w:type="dxa"/>
+              <w:right w:w="57" w:type="dxa"/>
+            </w:tcMar>
+          </w:tcPr>
+          <w:p>
+            <w:pPr>
+              <w:spacing w:line="240" w:lineRule="auto"/>
+              <w:rPr>
+                <w:b/>
+                <w:color w:val="auto"/>
+              </w:rPr>
+            </w:pPr>
+            <w:r>
+              <w:rPr>
+                <w:b/>
+                <w:color w:val="auto"/>
+              </w:rPr>
+              <w:t>Nombre</w:t>
+            </w:r>
+          </w:p>
+        </w:tc>
+      </w:tr>
+      <w:tr>
+        <w:tc>
+          <w:tcPr>
+            <w:tcW w:w="908" w:type="dxa"/>
+            <w:tcMar>
+              <w:top w:w="57" w:type="dxa"/>
+              <w:left w:w="57" w:type="dxa"/>
+              <w:bottom w:w="57" w:type="dxa"/>
+              <w:right w:w="57" w:type="dxa"/>
+            </w:tcMar>
+          </w:tcPr>
+          <w:p>
+            <w:pPr>
+              <w:spacing w:line="240" w:lineRule="auto"/>
+              <w:rPr>
+                <w:color w:val="auto"/>
+              </w:rPr>
+            </w:pPr>
+          </w:p>
+        </w:tc>
+        <w:tc>
+          <w:tcPr>
+            <w:tcW w:w="7479" w:type="dxa"/>
+            <w:tcMar>
+              <w:top w:w="57" w:type="dxa"/>
+              <w:left w:w="57" w:type="dxa"/>
+              <w:bottom w:w="57" w:type="dxa"/>
+              <w:right w:w="57" w:type="dxa"/>
+            </w:tcMar>
+          </w:tcPr>
+          <w:p>
+            <w:pPr>
+              <w:spacing w:line="240" w:lineRule="auto"/>
+              <w:rPr>
+                <w:color w:val="auto"/>
+              </w:rPr>
+            </w:pPr>
+          </w:p>
+        </w:tc>
+      </w:tr>
+      <w:tr>
+        <w:tc>
+          <w:tcPr>
+            <w:tcW w:w="908" w:type="dxa"/>
+            <w:tcMar>
+              <w:top w:w="57" w:type="dxa"/>
+              <w:left w:w="57" w:type="dxa"/>
+              <w:bottom w:w="57" w:type="dxa"/>
+              <w:right w:w="57" w:type="dxa"/>
+            </w:tcMar>
+          </w:tcPr>
+          <w:p>
+            <w:pPr>
+              <w:spacing w:line="240" w:lineRule="auto"/>
+              <w:rPr>
+                <w:color w:val="auto"/>
+              </w:rPr>
+            </w:pPr>
+          </w:p>
+        </w:tc>
+        <w:tc>
+          <w:tcPr>
+            <w:tcW w:w="7479" w:type="dxa"/>
+            <w:tcMar>
+              <w:top w:w="57" w:type="dxa"/>
+              <w:left w:w="57" w:type="dxa"/>
+              <w:bottom w:w="57" w:type="dxa"/>
+              <w:right w:w="57" w:type="dxa"/>
+            </w:tcMar>
+          </w:tcPr>
+          <w:p>
+            <w:pPr>
+              <w:spacing w:line="240" w:lineRule="auto"/>
+              <w:rPr>
+                <w:color w:val="auto"/>
+              </w:rPr>
+            </w:pPr>
+          </w:p>
+        </w:tc>
+      </w:tr>
+    </w:tbl>
+    <w:p>
+      <w:pPr>
+        <w:rPr>
+          <w:color w:val="FF0000"/>
+        </w:rPr>
+      </w:pPr>
+    </w:p>
+    <w:p>
+      <w:pPr>
+        <w:pStyle w:val="Ttulolibre"/>
+      </w:pPr>
+      <w:r>
+        <w:t>Personas</w:t>
+      </w:r>
+    </w:p>
+    <w:tbl>
+      <w:tblPr>
+        <w:tblStyle w:val="Tablaconcuadrcula"/>
+        <w:tblW w:w="0" w:type="auto"/>
+        <w:tblLook w:val="04A0" w:firstRow="1" w:lastRow="0" w:firstColumn="1" w:lastColumn="0" w:noHBand="0" w:noVBand="1"/>
+      </w:tblPr>
+      <w:tblGrid>
+        <w:gridCol w:w="908"/>
+        <w:gridCol w:w="7479"/>
+      </w:tblGrid>
+      <w:tr>
+        <w:tc>
+          <w:tcPr>
+            <w:tcW w:w="908" w:type="dxa"/>
+            <w:shd w:val="clear" w:color="auto" w:fill="D9E2F3"/>
+            <w:tcMar>
+              <w:top w:w="57" w:type="dxa"/>
+              <w:left w:w="57" w:type="dxa"/>
+              <w:bottom w:w="57" w:type="dxa"/>
+              <w:right w:w="57" w:type="dxa"/>
+            </w:tcMar>
+          </w:tcPr>
+          <w:p>
+            <w:pPr>
+              <w:spacing w:line="240" w:lineRule="auto"/>
+              <w:rPr>
+                <w:b/>
+                <w:color w:val="auto"/>
+              </w:rPr>
+            </w:pPr>
+            <w:r>
+              <w:rPr>
+                <w:b/>
+                <w:color w:val="auto"/>
+              </w:rPr>
+              <w:t>Id</w:t>
+            </w:r>
+          </w:p>
+        </w:tc>
+        <w:tc>
+          <w:tcPr>
+            <w:tcW w:w="7479" w:type="dxa"/>
+            <w:shd w:val="clear" w:color="auto" w:fill="D9E2F3"/>
+            <w:tcMar>
+              <w:top w:w="57" w:type="dxa"/>
+              <w:left w:w="57" w:type="dxa"/>
+              <w:bottom w:w="57" w:type="dxa"/>
+              <w:right w:w="57" w:type="dxa"/>
+            </w:tcMar>
+          </w:tcPr>
+          <w:p>
+            <w:pPr>
+              <w:spacing w:line="240" w:lineRule="auto"/>
+              <w:rPr>
+                <w:b/>
+                <w:color w:val="auto"/>
+              </w:rPr>
+            </w:pPr>
+            <w:r>
+              <w:rPr>
+                <w:b/>
+                <w:color w:val="auto"/>
+              </w:rPr>
+              <w:t>Nombre</w:t>
+            </w:r>
+          </w:p>
+        </w:tc>
+      </w:tr>
+      <w:tr>
+        <w:tc>
+          <w:tcPr>
+            <w:tcW w:w="908" w:type="dxa"/>
+            <w:tcMar>
+              <w:top w:w="57" w:type="dxa"/>
+              <w:left w:w="57" w:type="dxa"/>
+              <w:bottom w:w="57" w:type="dxa"/>
+              <w:right w:w="57" w:type="dxa"/>
+            </w:tcMar>
+          </w:tcPr>
+          <w:p>
+            <w:pPr>
+              <w:spacing w:line="240" w:lineRule="auto"/>
+              <w:rPr>
+                <w:color w:val="auto"/>
+              </w:rPr>
+            </w:pPr>
+          </w:p>
+        </w:tc>
+        <w:tc>
+          <w:tcPr>
+            <w:tcW w:w="7479" w:type="dxa"/>
+            <w:tcMar>
+              <w:top w:w="57" w:type="dxa"/>
+              <w:left w:w="57" w:type="dxa"/>
+              <w:bottom w:w="57" w:type="dxa"/>
+              <w:right w:w="57" w:type="dxa"/>
+            </w:tcMar>
+          </w:tcPr>
+          <w:p>
+            <w:pPr>
+              <w:spacing w:line="240" w:lineRule="auto"/>
+              <w:rPr>
+                <w:color w:val="auto"/>
+              </w:rPr>
+            </w:pPr>
+          </w:p>
+        </w:tc>
+      </w:tr>
+      <w:tr>
+        <w:tc>
+          <w:tcPr>
+            <w:tcW w:w="908" w:type="dxa"/>
+            <w:tcMar>
+              <w:top w:w="57" w:type="dxa"/>
+              <w:left w:w="57" w:type="dxa"/>
+              <w:bottom w:w="57" w:type="dxa"/>
+              <w:right w:w="57" w:type="dxa"/>
+            </w:tcMar>
+          </w:tcPr>
+          <w:p>
+            <w:pPr>
+              <w:spacing w:line="240" w:lineRule="auto"/>
+              <w:rPr>
+                <w:color w:val="auto"/>
+              </w:rPr>
+            </w:pPr>
+          </w:p>
+        </w:tc>
+        <w:tc>
+          <w:tcPr>
+            <w:tcW w:w="7479" w:type="dxa"/>
+            <w:tcMar>
+              <w:top w:w="57" w:type="dxa"/>
+              <w:left w:w="57" w:type="dxa"/>
+              <w:bottom w:w="57" w:type="dxa"/>
+              <w:right w:w="57" w:type="dxa"/>
+            </w:tcMar>
+          </w:tcPr>
+          <w:p>
+            <w:pPr>
+              <w:spacing w:line="240" w:lineRule="auto"/>
+              <w:rPr>
+                <w:color w:val="auto"/>
+              </w:rPr>
+            </w:pPr>
+          </w:p>
+        </w:tc>
+      </w:tr>
+    </w:tbl>
+    <w:p>
+      <w:pPr>
+        <w:rPr>
+          <w:color w:val="FF0000"/>
+        </w:rPr>
+      </w:pPr>
+    </w:p>
+    <w:p>
+      <w:pPr>
+        <w:pStyle w:val="Ttulolibre"/>
+      </w:pPr>
+      <w:r>
+        <w:t>Gestión de los Riesgos</w:t>
+      </w:r>
+    </w:p>
+    <w:tbl>
+      <w:tblPr>
+        <w:tblStyle w:val="Tablaconcuadrcula"/>
+        <w:tblW w:w="0" w:type="auto"/>
+        <w:tblLook w:val="04A0" w:firstRow="1" w:lastRow="0" w:firstColumn="1" w:lastColumn="0" w:noHBand="0" w:noVBand="1"/>
+      </w:tblPr>
+      <w:tblGrid>
+        <w:gridCol w:w="908"/>
+        <w:gridCol w:w="7479"/>
+      </w:tblGrid>
+      <w:tr>
+        <w:tc>
+          <w:tcPr>
+            <w:tcW w:w="908" w:type="dxa"/>
+            <w:shd w:val="clear" w:color="auto" w:fill="D9E2F3"/>
+            <w:tcMar>
+              <w:top w:w="57" w:type="dxa"/>
+              <w:left w:w="57" w:type="dxa"/>
+              <w:bottom w:w="57" w:type="dxa"/>
+              <w:right w:w="57" w:type="dxa"/>
+            </w:tcMar>
+          </w:tcPr>
+          <w:p>
+            <w:pPr>
+              <w:spacing w:line="240" w:lineRule="auto"/>
+              <w:rPr>
+                <w:b/>
+                <w:color w:val="auto"/>
+              </w:rPr>
+            </w:pPr>
+            <w:r>
+              <w:rPr>
+                <w:b/>
+                <w:color w:val="auto"/>
+              </w:rPr>
+              <w:t>Id</w:t>
+            </w:r>
+          </w:p>
+        </w:tc>
+        <w:tc>
+          <w:tcPr>
+            <w:tcW w:w="7479" w:type="dxa"/>
+            <w:shd w:val="clear" w:color="auto" w:fill="D9E2F3"/>
+            <w:tcMar>
+              <w:top w:w="57" w:type="dxa"/>
+              <w:left w:w="57" w:type="dxa"/>
+              <w:bottom w:w="57" w:type="dxa"/>
+              <w:right w:w="57" w:type="dxa"/>
+            </w:tcMar>
+          </w:tcPr>
+          <w:p>
+            <w:pPr>
+              <w:spacing w:line="240" w:lineRule="auto"/>
+              <w:rPr>
+                <w:b/>
+                <w:color w:val="auto"/>
+              </w:rPr>
+            </w:pPr>
+            <w:r>
+              <w:rPr>
+                <w:b/>
+                <w:color w:val="auto"/>
+              </w:rPr>
+              <w:t>Nombre</w:t>
+            </w:r>
+          </w:p>
+        </w:tc>
+      </w:tr>
+      <w:tr>
+        <w:tc>
+          <w:tcPr>
+            <w:tcW w:w="908" w:type="dxa"/>
+            <w:tcMar>
+              <w:top w:w="57" w:type="dxa"/>
+              <w:left w:w="57" w:type="dxa"/>
+              <w:bottom w:w="57" w:type="dxa"/>
+              <w:right w:w="57" w:type="dxa"/>
+            </w:tcMar>
+          </w:tcPr>
+          <w:p>
+            <w:pPr>
+              <w:spacing w:line="240" w:lineRule="auto"/>
+              <w:rPr>
+                <w:color w:val="auto"/>
+              </w:rPr>
+            </w:pPr>
+          </w:p>
+        </w:tc>
+        <w:tc>
+          <w:tcPr>
+            <w:tcW w:w="7479" w:type="dxa"/>
+            <w:tcMar>
+              <w:top w:w="57" w:type="dxa"/>
+              <w:left w:w="57" w:type="dxa"/>
+              <w:bottom w:w="57" w:type="dxa"/>
+              <w:right w:w="57" w:type="dxa"/>
+            </w:tcMar>
+          </w:tcPr>
+          <w:p>
+            <w:pPr>
+              <w:spacing w:line="240" w:lineRule="auto"/>
+              <w:rPr>
+                <w:color w:val="auto"/>
+              </w:rPr>
+            </w:pPr>
+          </w:p>
+        </w:tc>
+      </w:tr>
+      <w:tr>
+        <w:tc>
+          <w:tcPr>
+            <w:tcW w:w="908" w:type="dxa"/>
+            <w:tcMar>
+              <w:top w:w="57" w:type="dxa"/>
+              <w:left w:w="57" w:type="dxa"/>
+              <w:bottom w:w="57" w:type="dxa"/>
+              <w:right w:w="57" w:type="dxa"/>
+            </w:tcMar>
+          </w:tcPr>
+          <w:p>
+            <w:pPr>
+              <w:spacing w:line="240" w:lineRule="auto"/>
+              <w:rPr>
+                <w:color w:val="auto"/>
+              </w:rPr>
+            </w:pPr>
+          </w:p>
+        </w:tc>
+        <w:tc>
+          <w:tcPr>
+            <w:tcW w:w="7479" w:type="dxa"/>
+            <w:tcMar>
+              <w:top w:w="57" w:type="dxa"/>
+              <w:left w:w="57" w:type="dxa"/>
+              <w:bottom w:w="57" w:type="dxa"/>
+              <w:right w:w="57" w:type="dxa"/>
+            </w:tcMar>
+          </w:tcPr>
+          <w:p>
+            <w:pPr>
+              <w:spacing w:line="240" w:lineRule="auto"/>
+              <w:rPr>
+                <w:color w:val="auto"/>
+              </w:rPr>
+            </w:pPr>
+          </w:p>
+        </w:tc>
+      </w:tr>
+    </w:tbl>
+    <w:p>
+      <w:pPr>
+        <w:rPr>
+          <w:color w:val="FF0000"/>
+        </w:rPr>
+      </w:pPr>
+    </w:p>
+    <w:p>
+      <w:pPr>
+        <w:rPr>
+          <w:color w:val="FF0000"/>
+        </w:rPr>
+      </w:pPr>
+      <w:bookmarkStart w:id="74" w:name="_GoBack"/>
       <w:bookmarkEnd w:id="74"/>
     </w:p>
     <w:p>
       <w:pPr>
+        <w:pStyle w:val="Ttulo1"/>
+        <w:rPr>
+          <w:color w:val="auto"/>
+        </w:rPr>
+      </w:pPr>
+      <w:r>
         <w:rPr>
           <w:color w:val="FF0000"/>
         </w:rPr>
-      </w:pPr>
-      <w:r>
-        <w:rPr>
-          <w:color w:val="FF0000"/>
-        </w:rPr>
-        <w:t>&lt;&lt; completar &gt;&gt;</w:t>
-      </w:r>
-    </w:p>
-    <w:p>
-      <w:pPr>
-        <w:pStyle w:val="Ttulo1"/>
-        <w:rPr>
-          <w:color w:val="auto"/>
-        </w:rPr>
-      </w:pPr>
-      <w:r>
-        <w:rPr>
-          <w:color w:val="FF0000"/>
-        </w:rPr>
         <w:br w:type="page"/>
       </w:r>
       <w:bookmarkStart w:id="75" w:name="_Toc525761472"/>
-      <w:bookmarkStart w:id="76" w:name="_Toc529048415"/>
+      <w:bookmarkStart w:id="76" w:name="_Toc529049126"/>
       <w:r>
         <w:rPr>
           <w:color w:val="auto"/>
@@ -24516,7 +25768,7 @@
         </w:rPr>
       </w:pPr>
       <w:bookmarkStart w:id="77" w:name="_Toc525761473"/>
-      <w:bookmarkStart w:id="78" w:name="_Toc529048416"/>
+      <w:bookmarkStart w:id="78" w:name="_Toc529049127"/>
       <w:r>
         <w:rPr>
           <w:color w:val="auto"/>
@@ -24639,7 +25891,7 @@
         </w:rPr>
       </w:pPr>
       <w:bookmarkStart w:id="79" w:name="_Toc525761474"/>
-      <w:bookmarkStart w:id="80" w:name="_Toc529048417"/>
+      <w:bookmarkStart w:id="80" w:name="_Toc529049128"/>
       <w:r>
         <w:rPr>
           <w:color w:val="auto"/>
@@ -24675,7 +25927,7 @@
         </w:rPr>
         <w:br w:type="page"/>
       </w:r>
-      <w:bookmarkStart w:id="81" w:name="_Toc529048418"/>
+      <w:bookmarkStart w:id="81" w:name="_Toc529049129"/>
       <w:r>
         <w:lastRenderedPageBreak/>
         <w:t>BIBLIOGRAFÍA</w:t>
@@ -24687,7 +25939,7 @@
       <w:pPr>
         <w:pStyle w:val="Ttulo2"/>
       </w:pPr>
-      <w:bookmarkStart w:id="82" w:name="_Toc529048419"/>
+      <w:bookmarkStart w:id="82" w:name="_Toc529049130"/>
       <w:r>
         <w:t>Bibliografía</w:t>
       </w:r>
@@ -24950,7 +26202,7 @@
       <w:r>
         <w:br w:type="page"/>
       </w:r>
-      <w:bookmarkStart w:id="83" w:name="_Toc529048420"/>
+      <w:bookmarkStart w:id="83" w:name="_Toc529049131"/>
       <w:r>
         <w:lastRenderedPageBreak/>
         <w:t>Fuentes de Información</w:t>
@@ -25401,7 +26653,7 @@
           <w:szCs w:val="32"/>
         </w:rPr>
       </w:pPr>
-      <w:bookmarkStart w:id="84" w:name="_Toc529048421"/>
+      <w:bookmarkStart w:id="84" w:name="_Toc529049132"/>
       <w:r>
         <w:rPr>
           <w:rStyle w:val="TtulolibreCar"/>
@@ -25466,7 +26718,7 @@
         <w:pStyle w:val="Ttulo2SN"/>
         <w:jc w:val="center"/>
       </w:pPr>
-      <w:bookmarkStart w:id="85" w:name="_Toc529048422"/>
+      <w:bookmarkStart w:id="85" w:name="_Toc529049133"/>
       <w:r>
         <w:t xml:space="preserve">ANEXO </w:t>
       </w:r>
@@ -25550,7 +26802,7 @@
         <w:pStyle w:val="Ttulo2SN"/>
         <w:jc w:val="center"/>
       </w:pPr>
-      <w:bookmarkStart w:id="86" w:name="_Toc529048423"/>
+      <w:bookmarkStart w:id="86" w:name="_Toc529049134"/>
       <w:r>
         <w:t xml:space="preserve">ANEXO </w:t>
       </w:r>
@@ -29084,7 +30336,7 @@
     <w:basedOn w:val="Normal"/>
     <w:next w:val="Normal"/>
     <w:uiPriority w:val="39"/>
-    <w:rsid w:val="007F7383"/>
+    <w:rsid w:val="00843C76"/>
     <w:pPr>
       <w:tabs>
         <w:tab w:val="left" w:pos="567"/>
@@ -29093,7 +30345,6 @@
       <w:spacing w:before="120" w:after="120" w:line="240" w:lineRule="auto"/>
     </w:pPr>
     <w:rPr>
-      <w:caps/>
       <w:szCs w:val="22"/>
     </w:rPr>
   </w:style>
@@ -29378,9 +30629,9 @@
     <w:basedOn w:val="Normal"/>
     <w:link w:val="TtulolibreCar"/>
     <w:qFormat/>
-    <w:rsid w:val="00522501"/>
+    <w:rsid w:val="008F2E3B"/>
     <w:pPr>
-      <w:spacing w:after="120"/>
+      <w:spacing w:after="120" w:line="312" w:lineRule="auto"/>
     </w:pPr>
     <w:rPr>
       <w:b/>
@@ -29418,7 +30669,7 @@
   <w:style w:type="character" w:customStyle="1" w:styleId="TtulolibreCar">
     <w:name w:val="Título libre Car"/>
     <w:link w:val="Ttulolibre"/>
-    <w:rsid w:val="00522501"/>
+    <w:rsid w:val="008F2E3B"/>
     <w:rPr>
       <w:rFonts w:ascii="Arial" w:hAnsi="Arial"/>
       <w:b/>
@@ -30372,7 +31623,7 @@
 </file>
 
 <file path=customXml/itemProps1.xml><?xml version="1.0" encoding="utf-8"?>
-<ds:datastoreItem xmlns:ds="http://schemas.openxmlformats.org/officeDocument/2006/customXml" ds:itemID="{0BABCF7A-307B-4ED1-B679-28B7F5DE60FC}">
+<ds:datastoreItem xmlns:ds="http://schemas.openxmlformats.org/officeDocument/2006/customXml" ds:itemID="{966C380E-1AFE-4719-A2E8-F15710C3A68C}">
   <ds:schemaRefs>
     <ds:schemaRef ds:uri="http://schemas.openxmlformats.org/officeDocument/2006/bibliography"/>
   </ds:schemaRefs>

</xml_diff>

<commit_message>
Se agregan los puntos validación estructura y contenido del manual
</commit_message>
<xml_diff>
--- a/2018/TT IQQ 2018 Camara y Garay.docx
+++ b/2018/TT IQQ 2018 Camara y Garay.docx
@@ -558,6 +558,8 @@
       <w:bookmarkEnd w:id="4"/>
       <w:bookmarkEnd w:id="5"/>
     </w:p>
+    <w:bookmarkStart w:id="6" w:name="_GoBack"/>
+    <w:bookmarkEnd w:id="6"/>
     <w:p>
       <w:pPr>
         <w:pStyle w:val="TDC1"/>
@@ -590,7 +592,7 @@
         </w:rPr>
         <w:fldChar w:fldCharType="separate"/>
       </w:r>
-      <w:hyperlink w:anchor="_Toc529049087" w:history="1">
+      <w:hyperlink w:anchor="_Toc529110593" w:history="1">
         <w:r>
           <w:rPr>
             <w:rStyle w:val="Hipervnculo"/>
@@ -617,7 +619,7 @@
             <w:noProof/>
             <w:webHidden/>
           </w:rPr>
-          <w:instrText xml:space="preserve"> PAGEREF _Toc529049087 \h </w:instrText>
+          <w:instrText xml:space="preserve"> PAGEREF _Toc529110593 \h </w:instrText>
         </w:r>
         <w:r>
           <w:rPr>
@@ -659,7 +661,7 @@
           <w:lang w:eastAsia="es-CL"/>
         </w:rPr>
       </w:pPr>
-      <w:hyperlink w:anchor="_Toc529049088" w:history="1">
+      <w:hyperlink w:anchor="_Toc529110594" w:history="1">
         <w:r>
           <w:rPr>
             <w:rStyle w:val="Hipervnculo"/>
@@ -703,7 +705,7 @@
             <w:noProof/>
             <w:webHidden/>
           </w:rPr>
-          <w:instrText xml:space="preserve"> PAGEREF _Toc529049088 \h </w:instrText>
+          <w:instrText xml:space="preserve"> PAGEREF _Toc529110594 \h </w:instrText>
         </w:r>
         <w:r>
           <w:rPr>
@@ -745,7 +747,7 @@
           <w:lang w:eastAsia="es-CL"/>
         </w:rPr>
       </w:pPr>
-      <w:hyperlink w:anchor="_Toc529049089" w:history="1">
+      <w:hyperlink w:anchor="_Toc529110595" w:history="1">
         <w:r>
           <w:rPr>
             <w:rStyle w:val="Hipervnculo"/>
@@ -789,7 +791,7 @@
             <w:noProof/>
             <w:webHidden/>
           </w:rPr>
-          <w:instrText xml:space="preserve"> PAGEREF _Toc529049089 \h </w:instrText>
+          <w:instrText xml:space="preserve"> PAGEREF _Toc529110595 \h </w:instrText>
         </w:r>
         <w:r>
           <w:rPr>
@@ -831,7 +833,7 @@
           <w:lang w:eastAsia="es-CL"/>
         </w:rPr>
       </w:pPr>
-      <w:hyperlink w:anchor="_Toc529049090" w:history="1">
+      <w:hyperlink w:anchor="_Toc529110596" w:history="1">
         <w:r>
           <w:rPr>
             <w:rStyle w:val="Hipervnculo"/>
@@ -875,7 +877,7 @@
             <w:noProof/>
             <w:webHidden/>
           </w:rPr>
-          <w:instrText xml:space="preserve"> PAGEREF _Toc529049090 \h </w:instrText>
+          <w:instrText xml:space="preserve"> PAGEREF _Toc529110596 \h </w:instrText>
         </w:r>
         <w:r>
           <w:rPr>
@@ -917,7 +919,7 @@
           <w:lang w:eastAsia="es-CL"/>
         </w:rPr>
       </w:pPr>
-      <w:hyperlink w:anchor="_Toc529049091" w:history="1">
+      <w:hyperlink w:anchor="_Toc529110597" w:history="1">
         <w:r>
           <w:rPr>
             <w:rStyle w:val="Hipervnculo"/>
@@ -961,7 +963,7 @@
             <w:noProof/>
             <w:webHidden/>
           </w:rPr>
-          <w:instrText xml:space="preserve"> PAGEREF _Toc529049091 \h </w:instrText>
+          <w:instrText xml:space="preserve"> PAGEREF _Toc529110597 \h </w:instrText>
         </w:r>
         <w:r>
           <w:rPr>
@@ -1003,7 +1005,7 @@
           <w:lang w:eastAsia="es-CL"/>
         </w:rPr>
       </w:pPr>
-      <w:hyperlink w:anchor="_Toc529049092" w:history="1">
+      <w:hyperlink w:anchor="_Toc529110598" w:history="1">
         <w:r>
           <w:rPr>
             <w:rStyle w:val="Hipervnculo"/>
@@ -1047,7 +1049,7 @@
             <w:noProof/>
             <w:webHidden/>
           </w:rPr>
-          <w:instrText xml:space="preserve"> PAGEREF _Toc529049092 \h </w:instrText>
+          <w:instrText xml:space="preserve"> PAGEREF _Toc529110598 \h </w:instrText>
         </w:r>
         <w:r>
           <w:rPr>
@@ -1089,7 +1091,7 @@
           <w:lang w:eastAsia="es-CL"/>
         </w:rPr>
       </w:pPr>
-      <w:hyperlink w:anchor="_Toc529049093" w:history="1">
+      <w:hyperlink w:anchor="_Toc529110599" w:history="1">
         <w:r>
           <w:rPr>
             <w:rStyle w:val="Hipervnculo"/>
@@ -1133,7 +1135,7 @@
             <w:noProof/>
             <w:webHidden/>
           </w:rPr>
-          <w:instrText xml:space="preserve"> PAGEREF _Toc529049093 \h </w:instrText>
+          <w:instrText xml:space="preserve"> PAGEREF _Toc529110599 \h </w:instrText>
         </w:r>
         <w:r>
           <w:rPr>
@@ -1175,7 +1177,7 @@
           <w:lang w:eastAsia="es-CL"/>
         </w:rPr>
       </w:pPr>
-      <w:hyperlink w:anchor="_Toc529049094" w:history="1">
+      <w:hyperlink w:anchor="_Toc529110600" w:history="1">
         <w:r>
           <w:rPr>
             <w:rStyle w:val="Hipervnculo"/>
@@ -1219,7 +1221,7 @@
             <w:noProof/>
             <w:webHidden/>
           </w:rPr>
-          <w:instrText xml:space="preserve"> PAGEREF _Toc529049094 \h </w:instrText>
+          <w:instrText xml:space="preserve"> PAGEREF _Toc529110600 \h </w:instrText>
         </w:r>
         <w:r>
           <w:rPr>
@@ -1261,7 +1263,7 @@
           <w:lang w:eastAsia="es-CL"/>
         </w:rPr>
       </w:pPr>
-      <w:hyperlink w:anchor="_Toc529049095" w:history="1">
+      <w:hyperlink w:anchor="_Toc529110601" w:history="1">
         <w:r>
           <w:rPr>
             <w:rStyle w:val="Hipervnculo"/>
@@ -1305,7 +1307,7 @@
             <w:noProof/>
             <w:webHidden/>
           </w:rPr>
-          <w:instrText xml:space="preserve"> PAGEREF _Toc529049095 \h </w:instrText>
+          <w:instrText xml:space="preserve"> PAGEREF _Toc529110601 \h </w:instrText>
         </w:r>
         <w:r>
           <w:rPr>
@@ -1347,7 +1349,7 @@
           <w:lang w:eastAsia="es-CL"/>
         </w:rPr>
       </w:pPr>
-      <w:hyperlink w:anchor="_Toc529049096" w:history="1">
+      <w:hyperlink w:anchor="_Toc529110602" w:history="1">
         <w:r>
           <w:rPr>
             <w:rStyle w:val="Hipervnculo"/>
@@ -1391,7 +1393,7 @@
             <w:noProof/>
             <w:webHidden/>
           </w:rPr>
-          <w:instrText xml:space="preserve"> PAGEREF _Toc529049096 \h </w:instrText>
+          <w:instrText xml:space="preserve"> PAGEREF _Toc529110602 \h </w:instrText>
         </w:r>
         <w:r>
           <w:rPr>
@@ -1433,7 +1435,7 @@
           <w:lang w:eastAsia="es-CL"/>
         </w:rPr>
       </w:pPr>
-      <w:hyperlink w:anchor="_Toc529049097" w:history="1">
+      <w:hyperlink w:anchor="_Toc529110603" w:history="1">
         <w:r>
           <w:rPr>
             <w:rStyle w:val="Hipervnculo"/>
@@ -1477,7 +1479,7 @@
             <w:noProof/>
             <w:webHidden/>
           </w:rPr>
-          <w:instrText xml:space="preserve"> PAGEREF _Toc529049097 \h </w:instrText>
+          <w:instrText xml:space="preserve"> PAGEREF _Toc529110603 \h </w:instrText>
         </w:r>
         <w:r>
           <w:rPr>
@@ -1519,7 +1521,7 @@
           <w:lang w:eastAsia="es-CL"/>
         </w:rPr>
       </w:pPr>
-      <w:hyperlink w:anchor="_Toc529049098" w:history="1">
+      <w:hyperlink w:anchor="_Toc529110604" w:history="1">
         <w:r>
           <w:rPr>
             <w:rStyle w:val="Hipervnculo"/>
@@ -1563,7 +1565,7 @@
             <w:noProof/>
             <w:webHidden/>
           </w:rPr>
-          <w:instrText xml:space="preserve"> PAGEREF _Toc529049098 \h </w:instrText>
+          <w:instrText xml:space="preserve"> PAGEREF _Toc529110604 \h </w:instrText>
         </w:r>
         <w:r>
           <w:rPr>
@@ -1608,7 +1610,7 @@
           <w:lang w:eastAsia="es-CL"/>
         </w:rPr>
       </w:pPr>
-      <w:hyperlink w:anchor="_Toc529049099" w:history="1">
+      <w:hyperlink w:anchor="_Toc529110605" w:history="1">
         <w:r>
           <w:rPr>
             <w:rStyle w:val="Hipervnculo"/>
@@ -1635,7 +1637,7 @@
             <w:noProof/>
             <w:webHidden/>
           </w:rPr>
-          <w:instrText xml:space="preserve"> PAGEREF _Toc529049099 \h </w:instrText>
+          <w:instrText xml:space="preserve"> PAGEREF _Toc529110605 \h </w:instrText>
         </w:r>
         <w:r>
           <w:rPr>
@@ -1677,7 +1679,7 @@
           <w:lang w:eastAsia="es-CL"/>
         </w:rPr>
       </w:pPr>
-      <w:hyperlink w:anchor="_Toc529049100" w:history="1">
+      <w:hyperlink w:anchor="_Toc529110606" w:history="1">
         <w:r>
           <w:rPr>
             <w:rStyle w:val="Hipervnculo"/>
@@ -1721,7 +1723,7 @@
             <w:noProof/>
             <w:webHidden/>
           </w:rPr>
-          <w:instrText xml:space="preserve"> PAGEREF _Toc529049100 \h </w:instrText>
+          <w:instrText xml:space="preserve"> PAGEREF _Toc529110606 \h </w:instrText>
         </w:r>
         <w:r>
           <w:rPr>
@@ -1763,7 +1765,7 @@
           <w:lang w:eastAsia="es-CL"/>
         </w:rPr>
       </w:pPr>
-      <w:hyperlink w:anchor="_Toc529049101" w:history="1">
+      <w:hyperlink w:anchor="_Toc529110607" w:history="1">
         <w:r>
           <w:rPr>
             <w:rStyle w:val="Hipervnculo"/>
@@ -1807,7 +1809,7 @@
             <w:noProof/>
             <w:webHidden/>
           </w:rPr>
-          <w:instrText xml:space="preserve"> PAGEREF _Toc529049101 \h </w:instrText>
+          <w:instrText xml:space="preserve"> PAGEREF _Toc529110607 \h </w:instrText>
         </w:r>
         <w:r>
           <w:rPr>
@@ -1849,7 +1851,7 @@
           <w:lang w:eastAsia="es-CL"/>
         </w:rPr>
       </w:pPr>
-      <w:hyperlink w:anchor="_Toc529049102" w:history="1">
+      <w:hyperlink w:anchor="_Toc529110608" w:history="1">
         <w:r>
           <w:rPr>
             <w:rStyle w:val="Hipervnculo"/>
@@ -1893,7 +1895,7 @@
             <w:noProof/>
             <w:webHidden/>
           </w:rPr>
-          <w:instrText xml:space="preserve"> PAGEREF _Toc529049102 \h </w:instrText>
+          <w:instrText xml:space="preserve"> PAGEREF _Toc529110608 \h </w:instrText>
         </w:r>
         <w:r>
           <w:rPr>
@@ -1935,7 +1937,7 @@
           <w:lang w:eastAsia="es-CL"/>
         </w:rPr>
       </w:pPr>
-      <w:hyperlink w:anchor="_Toc529049103" w:history="1">
+      <w:hyperlink w:anchor="_Toc529110609" w:history="1">
         <w:r>
           <w:rPr>
             <w:rStyle w:val="Hipervnculo"/>
@@ -1979,7 +1981,7 @@
             <w:noProof/>
             <w:webHidden/>
           </w:rPr>
-          <w:instrText xml:space="preserve"> PAGEREF _Toc529049103 \h </w:instrText>
+          <w:instrText xml:space="preserve"> PAGEREF _Toc529110609 \h </w:instrText>
         </w:r>
         <w:r>
           <w:rPr>
@@ -2021,7 +2023,7 @@
           <w:lang w:eastAsia="es-CL"/>
         </w:rPr>
       </w:pPr>
-      <w:hyperlink w:anchor="_Toc529049104" w:history="1">
+      <w:hyperlink w:anchor="_Toc529110610" w:history="1">
         <w:r>
           <w:rPr>
             <w:rStyle w:val="Hipervnculo"/>
@@ -2065,7 +2067,7 @@
             <w:noProof/>
             <w:webHidden/>
           </w:rPr>
-          <w:instrText xml:space="preserve"> PAGEREF _Toc529049104 \h </w:instrText>
+          <w:instrText xml:space="preserve"> PAGEREF _Toc529110610 \h </w:instrText>
         </w:r>
         <w:r>
           <w:rPr>
@@ -2107,7 +2109,7 @@
           <w:lang w:eastAsia="es-CL"/>
         </w:rPr>
       </w:pPr>
-      <w:hyperlink w:anchor="_Toc529049105" w:history="1">
+      <w:hyperlink w:anchor="_Toc529110611" w:history="1">
         <w:r>
           <w:rPr>
             <w:rStyle w:val="Hipervnculo"/>
@@ -2151,7 +2153,7 @@
             <w:noProof/>
             <w:webHidden/>
           </w:rPr>
-          <w:instrText xml:space="preserve"> PAGEREF _Toc529049105 \h </w:instrText>
+          <w:instrText xml:space="preserve"> PAGEREF _Toc529110611 \h </w:instrText>
         </w:r>
         <w:r>
           <w:rPr>
@@ -2193,7 +2195,7 @@
           <w:lang w:eastAsia="es-CL"/>
         </w:rPr>
       </w:pPr>
-      <w:hyperlink w:anchor="_Toc529049106" w:history="1">
+      <w:hyperlink w:anchor="_Toc529110612" w:history="1">
         <w:r>
           <w:rPr>
             <w:rStyle w:val="Hipervnculo"/>
@@ -2237,7 +2239,7 @@
             <w:noProof/>
             <w:webHidden/>
           </w:rPr>
-          <w:instrText xml:space="preserve"> PAGEREF _Toc529049106 \h </w:instrText>
+          <w:instrText xml:space="preserve"> PAGEREF _Toc529110612 \h </w:instrText>
         </w:r>
         <w:r>
           <w:rPr>
@@ -2279,7 +2281,7 @@
           <w:lang w:eastAsia="es-CL"/>
         </w:rPr>
       </w:pPr>
-      <w:hyperlink w:anchor="_Toc529049107" w:history="1">
+      <w:hyperlink w:anchor="_Toc529110613" w:history="1">
         <w:r>
           <w:rPr>
             <w:rStyle w:val="Hipervnculo"/>
@@ -2323,7 +2325,7 @@
             <w:noProof/>
             <w:webHidden/>
           </w:rPr>
-          <w:instrText xml:space="preserve"> PAGEREF _Toc529049107 \h </w:instrText>
+          <w:instrText xml:space="preserve"> PAGEREF _Toc529110613 \h </w:instrText>
         </w:r>
         <w:r>
           <w:rPr>
@@ -2368,7 +2370,7 @@
           <w:lang w:eastAsia="es-CL"/>
         </w:rPr>
       </w:pPr>
-      <w:hyperlink w:anchor="_Toc529049108" w:history="1">
+      <w:hyperlink w:anchor="_Toc529110614" w:history="1">
         <w:r>
           <w:rPr>
             <w:rStyle w:val="Hipervnculo"/>
@@ -2395,7 +2397,7 @@
             <w:noProof/>
             <w:webHidden/>
           </w:rPr>
-          <w:instrText xml:space="preserve"> PAGEREF _Toc529049108 \h </w:instrText>
+          <w:instrText xml:space="preserve"> PAGEREF _Toc529110614 \h </w:instrText>
         </w:r>
         <w:r>
           <w:rPr>
@@ -2437,7 +2439,7 @@
           <w:lang w:eastAsia="es-CL"/>
         </w:rPr>
       </w:pPr>
-      <w:hyperlink w:anchor="_Toc529049109" w:history="1">
+      <w:hyperlink w:anchor="_Toc529110615" w:history="1">
         <w:r>
           <w:rPr>
             <w:rStyle w:val="Hipervnculo"/>
@@ -2481,7 +2483,7 @@
             <w:noProof/>
             <w:webHidden/>
           </w:rPr>
-          <w:instrText xml:space="preserve"> PAGEREF _Toc529049109 \h </w:instrText>
+          <w:instrText xml:space="preserve"> PAGEREF _Toc529110615 \h </w:instrText>
         </w:r>
         <w:r>
           <w:rPr>
@@ -2523,7 +2525,7 @@
           <w:lang w:eastAsia="es-CL"/>
         </w:rPr>
       </w:pPr>
-      <w:hyperlink w:anchor="_Toc529049110" w:history="1">
+      <w:hyperlink w:anchor="_Toc529110616" w:history="1">
         <w:r>
           <w:rPr>
             <w:rStyle w:val="Hipervnculo"/>
@@ -2567,7 +2569,7 @@
             <w:noProof/>
             <w:webHidden/>
           </w:rPr>
-          <w:instrText xml:space="preserve"> PAGEREF _Toc529049110 \h </w:instrText>
+          <w:instrText xml:space="preserve"> PAGEREF _Toc529110616 \h </w:instrText>
         </w:r>
         <w:r>
           <w:rPr>
@@ -2609,7 +2611,7 @@
           <w:lang w:eastAsia="es-CL"/>
         </w:rPr>
       </w:pPr>
-      <w:hyperlink w:anchor="_Toc529049111" w:history="1">
+      <w:hyperlink w:anchor="_Toc529110617" w:history="1">
         <w:r>
           <w:rPr>
             <w:rStyle w:val="Hipervnculo"/>
@@ -2653,7 +2655,7 @@
             <w:noProof/>
             <w:webHidden/>
           </w:rPr>
-          <w:instrText xml:space="preserve"> PAGEREF _Toc529049111 \h </w:instrText>
+          <w:instrText xml:space="preserve"> PAGEREF _Toc529110617 \h </w:instrText>
         </w:r>
         <w:r>
           <w:rPr>
@@ -2695,7 +2697,7 @@
           <w:lang w:eastAsia="es-CL"/>
         </w:rPr>
       </w:pPr>
-      <w:hyperlink w:anchor="_Toc529049112" w:history="1">
+      <w:hyperlink w:anchor="_Toc529110618" w:history="1">
         <w:r>
           <w:rPr>
             <w:rStyle w:val="Hipervnculo"/>
@@ -2739,7 +2741,7 @@
             <w:noProof/>
             <w:webHidden/>
           </w:rPr>
-          <w:instrText xml:space="preserve"> PAGEREF _Toc529049112 \h </w:instrText>
+          <w:instrText xml:space="preserve"> PAGEREF _Toc529110618 \h </w:instrText>
         </w:r>
         <w:r>
           <w:rPr>
@@ -2781,7 +2783,7 @@
           <w:lang w:eastAsia="es-CL"/>
         </w:rPr>
       </w:pPr>
-      <w:hyperlink w:anchor="_Toc529049113" w:history="1">
+      <w:hyperlink w:anchor="_Toc529110619" w:history="1">
         <w:r>
           <w:rPr>
             <w:rStyle w:val="Hipervnculo"/>
@@ -2825,7 +2827,7 @@
             <w:noProof/>
             <w:webHidden/>
           </w:rPr>
-          <w:instrText xml:space="preserve"> PAGEREF _Toc529049113 \h </w:instrText>
+          <w:instrText xml:space="preserve"> PAGEREF _Toc529110619 \h </w:instrText>
         </w:r>
         <w:r>
           <w:rPr>
@@ -2867,7 +2869,7 @@
           <w:lang w:eastAsia="es-CL"/>
         </w:rPr>
       </w:pPr>
-      <w:hyperlink w:anchor="_Toc529049114" w:history="1">
+      <w:hyperlink w:anchor="_Toc529110620" w:history="1">
         <w:r>
           <w:rPr>
             <w:rStyle w:val="Hipervnculo"/>
@@ -2911,7 +2913,7 @@
             <w:noProof/>
             <w:webHidden/>
           </w:rPr>
-          <w:instrText xml:space="preserve"> PAGEREF _Toc529049114 \h </w:instrText>
+          <w:instrText xml:space="preserve"> PAGEREF _Toc529110620 \h </w:instrText>
         </w:r>
         <w:r>
           <w:rPr>
@@ -2953,7 +2955,7 @@
           <w:lang w:eastAsia="es-CL"/>
         </w:rPr>
       </w:pPr>
-      <w:hyperlink w:anchor="_Toc529049115" w:history="1">
+      <w:hyperlink w:anchor="_Toc529110621" w:history="1">
         <w:r>
           <w:rPr>
             <w:rStyle w:val="Hipervnculo"/>
@@ -2997,7 +2999,7 @@
             <w:noProof/>
             <w:webHidden/>
           </w:rPr>
-          <w:instrText xml:space="preserve"> PAGEREF _Toc529049115 \h </w:instrText>
+          <w:instrText xml:space="preserve"> PAGEREF _Toc529110621 \h </w:instrText>
         </w:r>
         <w:r>
           <w:rPr>
@@ -3039,7 +3041,7 @@
           <w:lang w:eastAsia="es-CL"/>
         </w:rPr>
       </w:pPr>
-      <w:hyperlink w:anchor="_Toc529049116" w:history="1">
+      <w:hyperlink w:anchor="_Toc529110622" w:history="1">
         <w:r>
           <w:rPr>
             <w:rStyle w:val="Hipervnculo"/>
@@ -3083,7 +3085,7 @@
             <w:noProof/>
             <w:webHidden/>
           </w:rPr>
-          <w:instrText xml:space="preserve"> PAGEREF _Toc529049116 \h </w:instrText>
+          <w:instrText xml:space="preserve"> PAGEREF _Toc529110622 \h </w:instrText>
         </w:r>
         <w:r>
           <w:rPr>
@@ -3125,7 +3127,7 @@
           <w:lang w:eastAsia="es-CL"/>
         </w:rPr>
       </w:pPr>
-      <w:hyperlink w:anchor="_Toc529049117" w:history="1">
+      <w:hyperlink w:anchor="_Toc529110623" w:history="1">
         <w:r>
           <w:rPr>
             <w:rStyle w:val="Hipervnculo"/>
@@ -3169,7 +3171,7 @@
             <w:noProof/>
             <w:webHidden/>
           </w:rPr>
-          <w:instrText xml:space="preserve"> PAGEREF _Toc529049117 \h </w:instrText>
+          <w:instrText xml:space="preserve"> PAGEREF _Toc529110623 \h </w:instrText>
         </w:r>
         <w:r>
           <w:rPr>
@@ -3211,7 +3213,7 @@
           <w:lang w:eastAsia="es-CL"/>
         </w:rPr>
       </w:pPr>
-      <w:hyperlink w:anchor="_Toc529049118" w:history="1">
+      <w:hyperlink w:anchor="_Toc529110624" w:history="1">
         <w:r>
           <w:rPr>
             <w:rStyle w:val="Hipervnculo"/>
@@ -3255,7 +3257,7 @@
             <w:noProof/>
             <w:webHidden/>
           </w:rPr>
-          <w:instrText xml:space="preserve"> PAGEREF _Toc529049118 \h </w:instrText>
+          <w:instrText xml:space="preserve"> PAGEREF _Toc529110624 \h </w:instrText>
         </w:r>
         <w:r>
           <w:rPr>
@@ -3297,7 +3299,7 @@
           <w:lang w:eastAsia="es-CL"/>
         </w:rPr>
       </w:pPr>
-      <w:hyperlink w:anchor="_Toc529049119" w:history="1">
+      <w:hyperlink w:anchor="_Toc529110625" w:history="1">
         <w:r>
           <w:rPr>
             <w:rStyle w:val="Hipervnculo"/>
@@ -3341,7 +3343,7 @@
             <w:noProof/>
             <w:webHidden/>
           </w:rPr>
-          <w:instrText xml:space="preserve"> PAGEREF _Toc529049119 \h </w:instrText>
+          <w:instrText xml:space="preserve"> PAGEREF _Toc529110625 \h </w:instrText>
         </w:r>
         <w:r>
           <w:rPr>
@@ -3383,7 +3385,7 @@
           <w:lang w:eastAsia="es-CL"/>
         </w:rPr>
       </w:pPr>
-      <w:hyperlink w:anchor="_Toc529049120" w:history="1">
+      <w:hyperlink w:anchor="_Toc529110626" w:history="1">
         <w:r>
           <w:rPr>
             <w:rStyle w:val="Hipervnculo"/>
@@ -3427,7 +3429,7 @@
             <w:noProof/>
             <w:webHidden/>
           </w:rPr>
-          <w:instrText xml:space="preserve"> PAGEREF _Toc529049120 \h </w:instrText>
+          <w:instrText xml:space="preserve"> PAGEREF _Toc529110626 \h </w:instrText>
         </w:r>
         <w:r>
           <w:rPr>
@@ -3447,7 +3449,7 @@
             <w:noProof/>
             <w:webHidden/>
           </w:rPr>
-          <w:t>61</w:t>
+          <w:t>62</w:t>
         </w:r>
         <w:r>
           <w:rPr>
@@ -3469,7 +3471,7 @@
           <w:lang w:eastAsia="es-CL"/>
         </w:rPr>
       </w:pPr>
-      <w:hyperlink w:anchor="_Toc529049121" w:history="1">
+      <w:hyperlink w:anchor="_Toc529110627" w:history="1">
         <w:r>
           <w:rPr>
             <w:rStyle w:val="Hipervnculo"/>
@@ -3513,7 +3515,7 @@
             <w:noProof/>
             <w:webHidden/>
           </w:rPr>
-          <w:instrText xml:space="preserve"> PAGEREF _Toc529049121 \h </w:instrText>
+          <w:instrText xml:space="preserve"> PAGEREF _Toc529110627 \h </w:instrText>
         </w:r>
         <w:r>
           <w:rPr>
@@ -3533,7 +3535,7 @@
             <w:noProof/>
             <w:webHidden/>
           </w:rPr>
-          <w:t>63</w:t>
+          <w:t>64</w:t>
         </w:r>
         <w:r>
           <w:rPr>
@@ -3555,7 +3557,7 @@
           <w:lang w:eastAsia="es-CL"/>
         </w:rPr>
       </w:pPr>
-      <w:hyperlink w:anchor="_Toc529049122" w:history="1">
+      <w:hyperlink w:anchor="_Toc529110628" w:history="1">
         <w:r>
           <w:rPr>
             <w:rStyle w:val="Hipervnculo"/>
@@ -3599,7 +3601,7 @@
             <w:noProof/>
             <w:webHidden/>
           </w:rPr>
-          <w:instrText xml:space="preserve"> PAGEREF _Toc529049122 \h </w:instrText>
+          <w:instrText xml:space="preserve"> PAGEREF _Toc529110628 \h </w:instrText>
         </w:r>
         <w:r>
           <w:rPr>
@@ -3619,7 +3621,7 @@
             <w:noProof/>
             <w:webHidden/>
           </w:rPr>
-          <w:t>64</w:t>
+          <w:t>65</w:t>
         </w:r>
         <w:r>
           <w:rPr>
@@ -3641,7 +3643,7 @@
           <w:lang w:eastAsia="es-CL"/>
         </w:rPr>
       </w:pPr>
-      <w:hyperlink w:anchor="_Toc529049123" w:history="1">
+      <w:hyperlink w:anchor="_Toc529110629" w:history="1">
         <w:r>
           <w:rPr>
             <w:rStyle w:val="Hipervnculo"/>
@@ -3685,7 +3687,7 @@
             <w:noProof/>
             <w:webHidden/>
           </w:rPr>
-          <w:instrText xml:space="preserve"> PAGEREF _Toc529049123 \h </w:instrText>
+          <w:instrText xml:space="preserve"> PAGEREF _Toc529110629 \h </w:instrText>
         </w:r>
         <w:r>
           <w:rPr>
@@ -3705,7 +3707,7 @@
             <w:noProof/>
             <w:webHidden/>
           </w:rPr>
-          <w:t>64</w:t>
+          <w:t>65</w:t>
         </w:r>
         <w:r>
           <w:rPr>
@@ -3727,7 +3729,7 @@
           <w:lang w:eastAsia="es-CL"/>
         </w:rPr>
       </w:pPr>
-      <w:hyperlink w:anchor="_Toc529049124" w:history="1">
+      <w:hyperlink w:anchor="_Toc529110630" w:history="1">
         <w:r>
           <w:rPr>
             <w:rStyle w:val="Hipervnculo"/>
@@ -3771,7 +3773,7 @@
             <w:noProof/>
             <w:webHidden/>
           </w:rPr>
-          <w:instrText xml:space="preserve"> PAGEREF _Toc529049124 \h </w:instrText>
+          <w:instrText xml:space="preserve"> PAGEREF _Toc529110630 \h </w:instrText>
         </w:r>
         <w:r>
           <w:rPr>
@@ -3791,7 +3793,7 @@
             <w:noProof/>
             <w:webHidden/>
           </w:rPr>
-          <w:t>64</w:t>
+          <w:t>65</w:t>
         </w:r>
         <w:r>
           <w:rPr>
@@ -3813,7 +3815,7 @@
           <w:lang w:eastAsia="es-CL"/>
         </w:rPr>
       </w:pPr>
-      <w:hyperlink w:anchor="_Toc529049125" w:history="1">
+      <w:hyperlink w:anchor="_Toc529110631" w:history="1">
         <w:r>
           <w:rPr>
             <w:rStyle w:val="Hipervnculo"/>
@@ -3857,7 +3859,7 @@
             <w:noProof/>
             <w:webHidden/>
           </w:rPr>
-          <w:instrText xml:space="preserve"> PAGEREF _Toc529049125 \h </w:instrText>
+          <w:instrText xml:space="preserve"> PAGEREF _Toc529110631 \h </w:instrText>
         </w:r>
         <w:r>
           <w:rPr>
@@ -3877,7 +3879,7 @@
             <w:noProof/>
             <w:webHidden/>
           </w:rPr>
-          <w:t>65</w:t>
+          <w:t>66</w:t>
         </w:r>
         <w:r>
           <w:rPr>
@@ -3902,7 +3904,7 @@
           <w:lang w:eastAsia="es-CL"/>
         </w:rPr>
       </w:pPr>
-      <w:hyperlink w:anchor="_Toc529049126" w:history="1">
+      <w:hyperlink w:anchor="_Toc529110632" w:history="1">
         <w:r>
           <w:rPr>
             <w:rStyle w:val="Hipervnculo"/>
@@ -3929,7 +3931,7 @@
             <w:noProof/>
             <w:webHidden/>
           </w:rPr>
-          <w:instrText xml:space="preserve"> PAGEREF _Toc529049126 \h </w:instrText>
+          <w:instrText xml:space="preserve"> PAGEREF _Toc529110632 \h </w:instrText>
         </w:r>
         <w:r>
           <w:rPr>
@@ -3949,7 +3951,7 @@
             <w:noProof/>
             <w:webHidden/>
           </w:rPr>
-          <w:t>66</w:t>
+          <w:t>68</w:t>
         </w:r>
         <w:r>
           <w:rPr>
@@ -3971,7 +3973,7 @@
           <w:lang w:eastAsia="es-CL"/>
         </w:rPr>
       </w:pPr>
-      <w:hyperlink w:anchor="_Toc529049127" w:history="1">
+      <w:hyperlink w:anchor="_Toc529110633" w:history="1">
         <w:r>
           <w:rPr>
             <w:rStyle w:val="Hipervnculo"/>
@@ -4015,7 +4017,7 @@
             <w:noProof/>
             <w:webHidden/>
           </w:rPr>
-          <w:instrText xml:space="preserve"> PAGEREF _Toc529049127 \h </w:instrText>
+          <w:instrText xml:space="preserve"> PAGEREF _Toc529110633 \h </w:instrText>
         </w:r>
         <w:r>
           <w:rPr>
@@ -4035,7 +4037,7 @@
             <w:noProof/>
             <w:webHidden/>
           </w:rPr>
-          <w:t>66</w:t>
+          <w:t>68</w:t>
         </w:r>
         <w:r>
           <w:rPr>
@@ -4057,7 +4059,7 @@
           <w:lang w:eastAsia="es-CL"/>
         </w:rPr>
       </w:pPr>
-      <w:hyperlink w:anchor="_Toc529049128" w:history="1">
+      <w:hyperlink w:anchor="_Toc529110634" w:history="1">
         <w:r>
           <w:rPr>
             <w:rStyle w:val="Hipervnculo"/>
@@ -4101,7 +4103,7 @@
             <w:noProof/>
             <w:webHidden/>
           </w:rPr>
-          <w:instrText xml:space="preserve"> PAGEREF _Toc529049128 \h </w:instrText>
+          <w:instrText xml:space="preserve"> PAGEREF _Toc529110634 \h </w:instrText>
         </w:r>
         <w:r>
           <w:rPr>
@@ -4121,7 +4123,7 @@
             <w:noProof/>
             <w:webHidden/>
           </w:rPr>
-          <w:t>66</w:t>
+          <w:t>68</w:t>
         </w:r>
         <w:r>
           <w:rPr>
@@ -4146,27 +4148,13 @@
           <w:lang w:eastAsia="es-CL"/>
         </w:rPr>
       </w:pPr>
-      <w:hyperlink w:anchor="_Toc529049129" w:history="1">
+      <w:hyperlink w:anchor="_Toc529110635" w:history="1">
         <w:r>
           <w:rPr>
             <w:rStyle w:val="Hipervnculo"/>
             <w:noProof/>
           </w:rPr>
-          <w:t>BIBLIOG</w:t>
-        </w:r>
-        <w:r>
-          <w:rPr>
-            <w:rStyle w:val="Hipervnculo"/>
-            <w:noProof/>
-          </w:rPr>
-          <w:t>R</w:t>
-        </w:r>
-        <w:r>
-          <w:rPr>
-            <w:rStyle w:val="Hipervnculo"/>
-            <w:noProof/>
-          </w:rPr>
-          <w:t>AFÍA</w:t>
+          <w:t>BIBLIOGRAFÍA</w:t>
         </w:r>
         <w:r>
           <w:rPr>
@@ -4187,7 +4175,7 @@
             <w:noProof/>
             <w:webHidden/>
           </w:rPr>
-          <w:instrText xml:space="preserve"> PAGEREF _Toc529049129 \h </w:instrText>
+          <w:instrText xml:space="preserve"> PAGEREF _Toc529110635 \h </w:instrText>
         </w:r>
         <w:r>
           <w:rPr>
@@ -4207,7 +4195,7 @@
             <w:noProof/>
             <w:webHidden/>
           </w:rPr>
-          <w:t>67</w:t>
+          <w:t>69</w:t>
         </w:r>
         <w:r>
           <w:rPr>
@@ -4229,7 +4217,7 @@
           <w:lang w:eastAsia="es-CL"/>
         </w:rPr>
       </w:pPr>
-      <w:hyperlink w:anchor="_Toc529049130" w:history="1">
+      <w:hyperlink w:anchor="_Toc529110636" w:history="1">
         <w:r>
           <w:rPr>
             <w:rStyle w:val="Hipervnculo"/>
@@ -4273,7 +4261,7 @@
             <w:noProof/>
             <w:webHidden/>
           </w:rPr>
-          <w:instrText xml:space="preserve"> PAGEREF _Toc529049130 \h </w:instrText>
+          <w:instrText xml:space="preserve"> PAGEREF _Toc529110636 \h </w:instrText>
         </w:r>
         <w:r>
           <w:rPr>
@@ -4293,7 +4281,7 @@
             <w:noProof/>
             <w:webHidden/>
           </w:rPr>
-          <w:t>67</w:t>
+          <w:t>69</w:t>
         </w:r>
         <w:r>
           <w:rPr>
@@ -4315,7 +4303,7 @@
           <w:lang w:eastAsia="es-CL"/>
         </w:rPr>
       </w:pPr>
-      <w:hyperlink w:anchor="_Toc529049131" w:history="1">
+      <w:hyperlink w:anchor="_Toc529110637" w:history="1">
         <w:r>
           <w:rPr>
             <w:rStyle w:val="Hipervnculo"/>
@@ -4359,7 +4347,7 @@
             <w:noProof/>
             <w:webHidden/>
           </w:rPr>
-          <w:instrText xml:space="preserve"> PAGEREF _Toc529049131 \h </w:instrText>
+          <w:instrText xml:space="preserve"> PAGEREF _Toc529110637 \h </w:instrText>
         </w:r>
         <w:r>
           <w:rPr>
@@ -4379,7 +4367,7 @@
             <w:noProof/>
             <w:webHidden/>
           </w:rPr>
-          <w:t>68</w:t>
+          <w:t>70</w:t>
         </w:r>
         <w:r>
           <w:rPr>
@@ -4404,7 +4392,7 @@
           <w:lang w:eastAsia="es-CL"/>
         </w:rPr>
       </w:pPr>
-      <w:hyperlink w:anchor="_Toc529049132" w:history="1">
+      <w:hyperlink w:anchor="_Toc529110638" w:history="1">
         <w:r>
           <w:rPr>
             <w:rStyle w:val="Hipervnculo"/>
@@ -4431,7 +4419,7 @@
             <w:noProof/>
             <w:webHidden/>
           </w:rPr>
-          <w:instrText xml:space="preserve"> PAGEREF _Toc529049132 \h </w:instrText>
+          <w:instrText xml:space="preserve"> PAGEREF _Toc529110638 \h </w:instrText>
         </w:r>
         <w:r>
           <w:rPr>
@@ -4451,7 +4439,7 @@
             <w:noProof/>
             <w:webHidden/>
           </w:rPr>
-          <w:t>69</w:t>
+          <w:t>71</w:t>
         </w:r>
         <w:r>
           <w:rPr>
@@ -4473,7 +4461,7 @@
           <w:lang w:eastAsia="es-CL"/>
         </w:rPr>
       </w:pPr>
-      <w:hyperlink w:anchor="_Toc529049133" w:history="1">
+      <w:hyperlink w:anchor="_Toc529110639" w:history="1">
         <w:r>
           <w:rPr>
             <w:rStyle w:val="Hipervnculo"/>
@@ -4500,7 +4488,7 @@
             <w:noProof/>
             <w:webHidden/>
           </w:rPr>
-          <w:instrText xml:space="preserve"> PAGEREF _Toc529049133 \h </w:instrText>
+          <w:instrText xml:space="preserve"> PAGEREF _Toc529110639 \h </w:instrText>
         </w:r>
         <w:r>
           <w:rPr>
@@ -4520,7 +4508,7 @@
             <w:noProof/>
             <w:webHidden/>
           </w:rPr>
-          <w:t>70</w:t>
+          <w:t>72</w:t>
         </w:r>
         <w:r>
           <w:rPr>
@@ -4542,7 +4530,7 @@
           <w:lang w:eastAsia="es-CL"/>
         </w:rPr>
       </w:pPr>
-      <w:hyperlink w:anchor="_Toc529049134" w:history="1">
+      <w:hyperlink w:anchor="_Toc529110640" w:history="1">
         <w:r>
           <w:rPr>
             <w:rStyle w:val="Hipervnculo"/>
@@ -4569,7 +4557,7 @@
             <w:noProof/>
             <w:webHidden/>
           </w:rPr>
-          <w:instrText xml:space="preserve"> PAGEREF _Toc529049134 \h </w:instrText>
+          <w:instrText xml:space="preserve"> PAGEREF _Toc529110640 \h </w:instrText>
         </w:r>
         <w:r>
           <w:rPr>
@@ -4589,7 +4577,7 @@
             <w:noProof/>
             <w:webHidden/>
           </w:rPr>
-          <w:t>71</w:t>
+          <w:t>73</w:t>
         </w:r>
         <w:r>
           <w:rPr>
@@ -4647,8 +4635,8 @@
       <w:r>
         <w:br w:type="page"/>
       </w:r>
-      <w:bookmarkStart w:id="6" w:name="_Toc525761444"/>
-      <w:bookmarkStart w:id="7" w:name="_Toc525761487"/>
+      <w:bookmarkStart w:id="7" w:name="_Toc525761444"/>
+      <w:bookmarkStart w:id="8" w:name="_Toc525761487"/>
       <w:r>
         <w:rPr>
           <w:b/>
@@ -4657,8 +4645,8 @@
         <w:lastRenderedPageBreak/>
         <w:t>RESUMEN</w:t>
       </w:r>
-      <w:bookmarkEnd w:id="6"/>
       <w:bookmarkEnd w:id="7"/>
+      <w:bookmarkEnd w:id="8"/>
     </w:p>
     <w:p>
       <w:pPr>
@@ -4677,8 +4665,8 @@
       <w:r>
         <w:br w:type="page"/>
       </w:r>
-      <w:bookmarkStart w:id="8" w:name="_Toc525761445"/>
-      <w:bookmarkStart w:id="9" w:name="_Toc529049087"/>
+      <w:bookmarkStart w:id="9" w:name="_Toc525761445"/>
+      <w:bookmarkStart w:id="10" w:name="_Toc529110593"/>
       <w:r>
         <w:lastRenderedPageBreak/>
         <w:t>Int</w:t>
@@ -4686,21 +4674,21 @@
       <w:r>
         <w:t>roducción</w:t>
       </w:r>
-      <w:bookmarkEnd w:id="8"/>
       <w:bookmarkEnd w:id="9"/>
+      <w:bookmarkEnd w:id="10"/>
     </w:p>
     <w:p/>
     <w:p>
       <w:pPr>
         <w:pStyle w:val="Ttulo2"/>
       </w:pPr>
-      <w:bookmarkStart w:id="10" w:name="_Toc525761446"/>
-      <w:bookmarkStart w:id="11" w:name="_Toc529049088"/>
+      <w:bookmarkStart w:id="11" w:name="_Toc525761446"/>
+      <w:bookmarkStart w:id="12" w:name="_Toc529110594"/>
       <w:r>
         <w:t>Generalidades</w:t>
       </w:r>
-      <w:bookmarkEnd w:id="10"/>
       <w:bookmarkEnd w:id="11"/>
+      <w:bookmarkEnd w:id="12"/>
     </w:p>
     <w:p>
       <w:r>
@@ -4870,8 +4858,8 @@
       <w:r>
         <w:br w:type="page"/>
       </w:r>
-      <w:bookmarkStart w:id="12" w:name="_Toc525761447"/>
-      <w:bookmarkStart w:id="13" w:name="_Toc529049089"/>
+      <w:bookmarkStart w:id="13" w:name="_Toc525761447"/>
+      <w:bookmarkStart w:id="14" w:name="_Toc529110595"/>
       <w:r>
         <w:lastRenderedPageBreak/>
         <w:t>Descripción de</w:t>
@@ -4885,18 +4873,18 @@
       <w:r>
         <w:t>a Empresa</w:t>
       </w:r>
-      <w:bookmarkEnd w:id="12"/>
       <w:bookmarkEnd w:id="13"/>
+      <w:bookmarkEnd w:id="14"/>
     </w:p>
     <w:p>
       <w:pPr>
         <w:pStyle w:val="Ttulo3"/>
       </w:pPr>
-      <w:bookmarkStart w:id="14" w:name="_Toc529049090"/>
+      <w:bookmarkStart w:id="15" w:name="_Toc529110596"/>
       <w:r>
         <w:t>Reseña</w:t>
       </w:r>
-      <w:bookmarkEnd w:id="14"/>
+      <w:bookmarkEnd w:id="15"/>
     </w:p>
     <w:p>
       <w:r>
@@ -5194,12 +5182,12 @@
       <w:r>
         <w:br w:type="page"/>
       </w:r>
-      <w:bookmarkStart w:id="15" w:name="_Toc529049091"/>
+      <w:bookmarkStart w:id="16" w:name="_Toc529110597"/>
       <w:r>
         <w:lastRenderedPageBreak/>
         <w:t>Aspectos Estratégicos</w:t>
       </w:r>
-      <w:bookmarkEnd w:id="15"/>
+      <w:bookmarkEnd w:id="16"/>
     </w:p>
     <w:p>
       <w:r>
@@ -6287,12 +6275,12 @@
       <w:r>
         <w:br w:type="page"/>
       </w:r>
-      <w:bookmarkStart w:id="16" w:name="_Toc529049092"/>
+      <w:bookmarkStart w:id="17" w:name="_Toc529110598"/>
       <w:r>
         <w:lastRenderedPageBreak/>
         <w:t>Centros de Negocios</w:t>
       </w:r>
-      <w:bookmarkEnd w:id="16"/>
+      <w:bookmarkEnd w:id="17"/>
     </w:p>
     <w:p>
       <w:r>
@@ -6968,12 +6956,12 @@
       <w:r>
         <w:br w:type="page"/>
       </w:r>
-      <w:bookmarkStart w:id="17" w:name="_Toc529049093"/>
+      <w:bookmarkStart w:id="18" w:name="_Toc529110599"/>
       <w:r>
         <w:lastRenderedPageBreak/>
         <w:t>Dotación</w:t>
       </w:r>
-      <w:bookmarkEnd w:id="17"/>
+      <w:bookmarkEnd w:id="18"/>
     </w:p>
     <w:p>
       <w:r>
@@ -9085,12 +9073,12 @@
       <w:r>
         <w:br w:type="page"/>
       </w:r>
-      <w:bookmarkStart w:id="18" w:name="_Toc529049094"/>
+      <w:bookmarkStart w:id="19" w:name="_Toc529110600"/>
       <w:r>
         <w:lastRenderedPageBreak/>
         <w:t>Estructura Organizacional</w:t>
       </w:r>
-      <w:bookmarkEnd w:id="18"/>
+      <w:bookmarkEnd w:id="19"/>
     </w:p>
     <w:p>
       <w:r>
@@ -10183,7 +10171,7 @@
         </w:numPr>
         <w:ind w:left="851" w:hanging="851"/>
       </w:pPr>
-      <w:bookmarkStart w:id="19" w:name="_Toc525761448"/>
+      <w:bookmarkStart w:id="20" w:name="_Toc525761448"/>
     </w:p>
     <w:p/>
     <w:p/>
@@ -10274,13 +10262,13 @@
       <w:pPr>
         <w:pStyle w:val="Ttulo2"/>
       </w:pPr>
-      <w:bookmarkStart w:id="20" w:name="_Toc529049095"/>
+      <w:bookmarkStart w:id="21" w:name="_Toc529110601"/>
       <w:r>
         <w:lastRenderedPageBreak/>
         <w:t>Descripción del Tema</w:t>
       </w:r>
-      <w:bookmarkEnd w:id="19"/>
       <w:bookmarkEnd w:id="20"/>
+      <w:bookmarkEnd w:id="21"/>
     </w:p>
     <w:p>
       <w:r>
@@ -10579,17 +10567,17 @@
       <w:pPr>
         <w:pStyle w:val="Ttulo2"/>
       </w:pPr>
-      <w:bookmarkStart w:id="21" w:name="_Toc525761449"/>
+      <w:bookmarkStart w:id="22" w:name="_Toc525761449"/>
       <w:r>
         <w:br w:type="page"/>
       </w:r>
-      <w:bookmarkStart w:id="22" w:name="_Toc529049096"/>
+      <w:bookmarkStart w:id="23" w:name="_Toc529110602"/>
       <w:r>
         <w:lastRenderedPageBreak/>
         <w:t>Objetivos</w:t>
       </w:r>
-      <w:bookmarkEnd w:id="21"/>
       <w:bookmarkEnd w:id="22"/>
+      <w:bookmarkEnd w:id="23"/>
     </w:p>
     <w:p>
       <w:r>
@@ -10601,13 +10589,13 @@
       <w:pPr>
         <w:pStyle w:val="Ttulo3"/>
       </w:pPr>
-      <w:bookmarkStart w:id="23" w:name="_Toc525761450"/>
-      <w:bookmarkStart w:id="24" w:name="_Toc529049097"/>
+      <w:bookmarkStart w:id="24" w:name="_Toc525761450"/>
+      <w:bookmarkStart w:id="25" w:name="_Toc529110603"/>
       <w:r>
         <w:t>Objetivo General</w:t>
       </w:r>
-      <w:bookmarkEnd w:id="23"/>
       <w:bookmarkEnd w:id="24"/>
+      <w:bookmarkEnd w:id="25"/>
     </w:p>
     <w:p>
       <w:r>
@@ -10619,13 +10607,13 @@
       <w:pPr>
         <w:pStyle w:val="Ttulo3"/>
       </w:pPr>
-      <w:bookmarkStart w:id="25" w:name="_Toc525761451"/>
-      <w:bookmarkStart w:id="26" w:name="_Toc529049098"/>
+      <w:bookmarkStart w:id="26" w:name="_Toc525761451"/>
+      <w:bookmarkStart w:id="27" w:name="_Toc529110604"/>
       <w:r>
         <w:t>Objetivos Específicos</w:t>
       </w:r>
-      <w:bookmarkEnd w:id="25"/>
       <w:bookmarkEnd w:id="26"/>
+      <w:bookmarkEnd w:id="27"/>
     </w:p>
     <w:p>
       <w:r>
@@ -10804,26 +10792,26 @@
       <w:r>
         <w:br w:type="page"/>
       </w:r>
-      <w:bookmarkStart w:id="27" w:name="_Toc525761452"/>
-      <w:bookmarkStart w:id="28" w:name="_Toc529049099"/>
+      <w:bookmarkStart w:id="28" w:name="_Toc525761452"/>
+      <w:bookmarkStart w:id="29" w:name="_Toc529110605"/>
       <w:r>
         <w:lastRenderedPageBreak/>
         <w:t>Marco Teórico</w:t>
       </w:r>
-      <w:bookmarkEnd w:id="27"/>
       <w:bookmarkEnd w:id="28"/>
+      <w:bookmarkEnd w:id="29"/>
     </w:p>
     <w:p/>
     <w:p>
       <w:pPr>
         <w:pStyle w:val="Ttulo2"/>
       </w:pPr>
-      <w:bookmarkStart w:id="29" w:name="_Toc525761453"/>
-      <w:bookmarkStart w:id="30" w:name="_Toc529049100"/>
+      <w:bookmarkStart w:id="30" w:name="_Toc525761453"/>
+      <w:bookmarkStart w:id="31" w:name="_Toc529110606"/>
       <w:r>
         <w:t>Gestión de Proyectos Informáticos</w:t>
       </w:r>
-      <w:bookmarkEnd w:id="30"/>
+      <w:bookmarkEnd w:id="31"/>
     </w:p>
     <w:p>
       <w:pPr>
@@ -11016,7 +11004,7 @@
       <w:r>
         <w:br w:type="page"/>
       </w:r>
-      <w:bookmarkStart w:id="31" w:name="_Toc529049101"/>
+      <w:bookmarkStart w:id="32" w:name="_Toc529110607"/>
       <w:r>
         <w:lastRenderedPageBreak/>
         <w:t>CMMI</w:t>
@@ -11027,7 +11015,7 @@
         </w:rPr>
         <w:footnoteReference w:id="3"/>
       </w:r>
-      <w:bookmarkEnd w:id="31"/>
+      <w:bookmarkEnd w:id="32"/>
     </w:p>
     <w:p>
       <w:r>
@@ -11569,21 +11557,21 @@
       <w:r>
         <w:br w:type="page"/>
       </w:r>
-      <w:bookmarkStart w:id="32" w:name="_Toc525761454"/>
-      <w:bookmarkStart w:id="33" w:name="_Toc529049102"/>
-      <w:bookmarkEnd w:id="29"/>
+      <w:bookmarkStart w:id="33" w:name="_Toc525761454"/>
+      <w:bookmarkStart w:id="34" w:name="_Toc529110608"/>
+      <w:bookmarkEnd w:id="30"/>
       <w:r>
         <w:lastRenderedPageBreak/>
         <w:t>Guía del PMBOK</w:t>
       </w:r>
-      <w:bookmarkEnd w:id="32"/>
+      <w:bookmarkEnd w:id="33"/>
       <w:r>
         <w:rPr>
           <w:rStyle w:val="Refdenotaalpie"/>
         </w:rPr>
         <w:footnoteReference w:id="4"/>
       </w:r>
-      <w:bookmarkEnd w:id="33"/>
+      <w:bookmarkEnd w:id="34"/>
     </w:p>
     <w:p>
       <w:r>
@@ -12647,14 +12635,14 @@
       <w:r>
         <w:br w:type="page"/>
       </w:r>
-      <w:bookmarkStart w:id="34" w:name="_Toc308398436"/>
-      <w:bookmarkStart w:id="35" w:name="_Toc529049103"/>
+      <w:bookmarkStart w:id="35" w:name="_Toc308398436"/>
+      <w:bookmarkStart w:id="36" w:name="_Toc529110609"/>
       <w:r>
         <w:lastRenderedPageBreak/>
         <w:t>Grupos de Procesos de la Dirección de Proyectos</w:t>
       </w:r>
-      <w:bookmarkEnd w:id="34"/>
       <w:bookmarkEnd w:id="35"/>
+      <w:bookmarkEnd w:id="36"/>
     </w:p>
     <w:p>
       <w:r>
@@ -13047,13 +13035,13 @@
       <w:pPr>
         <w:pStyle w:val="Ttulo3"/>
       </w:pPr>
-      <w:bookmarkStart w:id="36" w:name="_Toc308398437"/>
-      <w:bookmarkStart w:id="37" w:name="_Toc529049104"/>
+      <w:bookmarkStart w:id="37" w:name="_Toc308398437"/>
+      <w:bookmarkStart w:id="38" w:name="_Toc529110610"/>
       <w:r>
         <w:t>Áreas de Conocimiento de la Dirección de Proyectos</w:t>
       </w:r>
-      <w:bookmarkEnd w:id="36"/>
       <w:bookmarkEnd w:id="37"/>
+      <w:bookmarkEnd w:id="38"/>
     </w:p>
     <w:p>
       <w:pPr>
@@ -13988,7 +13976,7 @@
       <w:pPr>
         <w:pStyle w:val="Grfico1"/>
       </w:pPr>
-      <w:bookmarkStart w:id="38" w:name="_Toc525761455"/>
+      <w:bookmarkStart w:id="39" w:name="_Toc525761455"/>
       <w:r>
         <w:t>Relación entre l</w:t>
       </w:r>
@@ -14018,13 +14006,13 @@
       <w:r>
         <w:br w:type="page"/>
       </w:r>
-      <w:bookmarkStart w:id="39" w:name="_Toc529049105"/>
+      <w:bookmarkStart w:id="40" w:name="_Toc529110611"/>
       <w:r>
         <w:lastRenderedPageBreak/>
         <w:t>Buenas Prácticas</w:t>
       </w:r>
-      <w:bookmarkEnd w:id="38"/>
       <w:bookmarkEnd w:id="39"/>
+      <w:bookmarkEnd w:id="40"/>
     </w:p>
     <w:p>
       <w:r>
@@ -14117,12 +14105,12 @@
         </w:rPr>
         <w:br w:type="page"/>
       </w:r>
-      <w:bookmarkStart w:id="40" w:name="_Toc529049106"/>
+      <w:bookmarkStart w:id="41" w:name="_Toc529110612"/>
       <w:r>
         <w:lastRenderedPageBreak/>
         <w:t>Mejora Continua</w:t>
       </w:r>
-      <w:bookmarkEnd w:id="40"/>
+      <w:bookmarkEnd w:id="41"/>
     </w:p>
     <w:p>
       <w:r>
@@ -14908,12 +14896,12 @@
       <w:r>
         <w:br w:type="page"/>
       </w:r>
-      <w:bookmarkStart w:id="41" w:name="_Toc529049107"/>
+      <w:bookmarkStart w:id="42" w:name="_Toc529110613"/>
       <w:r>
         <w:lastRenderedPageBreak/>
         <w:t>Factores Críticos</w:t>
       </w:r>
-      <w:bookmarkEnd w:id="41"/>
+      <w:bookmarkEnd w:id="42"/>
     </w:p>
     <w:p>
       <w:pPr>
@@ -16912,27 +16900,27 @@
       <w:r>
         <w:br w:type="page"/>
       </w:r>
-      <w:bookmarkStart w:id="42" w:name="_Toc525761456"/>
-      <w:bookmarkStart w:id="43" w:name="_Toc529049108"/>
+      <w:bookmarkStart w:id="43" w:name="_Toc525761456"/>
+      <w:bookmarkStart w:id="44" w:name="_Toc529110614"/>
       <w:r>
         <w:lastRenderedPageBreak/>
         <w:t>Desarrollo</w:t>
       </w:r>
-      <w:bookmarkEnd w:id="42"/>
       <w:bookmarkEnd w:id="43"/>
+      <w:bookmarkEnd w:id="44"/>
     </w:p>
     <w:p/>
     <w:p>
       <w:pPr>
         <w:pStyle w:val="Ttulo2"/>
       </w:pPr>
-      <w:bookmarkStart w:id="44" w:name="_Toc525761457"/>
-      <w:bookmarkStart w:id="45" w:name="_Toc529049109"/>
+      <w:bookmarkStart w:id="45" w:name="_Toc525761457"/>
+      <w:bookmarkStart w:id="46" w:name="_Toc529110615"/>
       <w:r>
         <w:t>Metodología</w:t>
       </w:r>
-      <w:bookmarkEnd w:id="44"/>
       <w:bookmarkEnd w:id="45"/>
+      <w:bookmarkEnd w:id="46"/>
     </w:p>
     <w:p>
       <w:r>
@@ -16968,11 +16956,11 @@
       <w:pPr>
         <w:pStyle w:val="Ttulo3"/>
       </w:pPr>
-      <w:bookmarkStart w:id="46" w:name="_Toc529049110"/>
+      <w:bookmarkStart w:id="47" w:name="_Toc529110616"/>
       <w:r>
         <w:t>Identificación de los Factores Críticos</w:t>
       </w:r>
-      <w:bookmarkEnd w:id="46"/>
+      <w:bookmarkEnd w:id="47"/>
     </w:p>
     <w:p>
       <w:r>
@@ -17047,14 +17035,14 @@
       <w:pPr>
         <w:pStyle w:val="Ttulo3"/>
       </w:pPr>
-      <w:bookmarkStart w:id="47" w:name="_Toc529049111"/>
+      <w:bookmarkStart w:id="48" w:name="_Toc529110617"/>
       <w:r>
         <w:t>Desarrollo del Manual</w:t>
       </w:r>
       <w:r>
         <w:t xml:space="preserve"> de Buenas Prácticas</w:t>
       </w:r>
-      <w:bookmarkEnd w:id="47"/>
+      <w:bookmarkEnd w:id="48"/>
     </w:p>
     <w:p>
       <w:r>
@@ -17099,7 +17087,7 @@
       <w:pPr>
         <w:pStyle w:val="Ttulo3"/>
       </w:pPr>
-      <w:bookmarkStart w:id="48" w:name="_Toc529049112"/>
+      <w:bookmarkStart w:id="49" w:name="_Toc529110618"/>
       <w:r>
         <w:t>Plan de Implementación</w:t>
       </w:r>
@@ -17115,7 +17103,7 @@
       <w:r>
         <w:t>Manual de Buenas Prácticas</w:t>
       </w:r>
-      <w:bookmarkEnd w:id="48"/>
+      <w:bookmarkEnd w:id="49"/>
     </w:p>
     <w:p>
       <w:r>
@@ -17978,11 +17966,11 @@
           <w:color w:val="auto"/>
         </w:rPr>
       </w:pPr>
-      <w:bookmarkStart w:id="49" w:name="_Toc525761458"/>
+      <w:bookmarkStart w:id="50" w:name="_Toc525761458"/>
       <w:r>
         <w:br w:type="page"/>
       </w:r>
-      <w:bookmarkStart w:id="50" w:name="_Toc529049113"/>
+      <w:bookmarkStart w:id="51" w:name="_Toc529110619"/>
       <w:r>
         <w:rPr>
           <w:color w:val="auto"/>
@@ -17990,8 +17978,8 @@
         <w:lastRenderedPageBreak/>
         <w:t>Identificación de Factores Críticos</w:t>
       </w:r>
-      <w:bookmarkEnd w:id="49"/>
       <w:bookmarkEnd w:id="50"/>
+      <w:bookmarkEnd w:id="51"/>
     </w:p>
     <w:p>
       <w:pPr>
@@ -18007,16 +17995,16 @@
           <w:color w:val="FF0000"/>
         </w:rPr>
       </w:pPr>
-      <w:bookmarkStart w:id="51" w:name="_Toc525761459"/>
-      <w:bookmarkStart w:id="52" w:name="_Toc529049114"/>
+      <w:bookmarkStart w:id="52" w:name="_Toc525761459"/>
+      <w:bookmarkStart w:id="53" w:name="_Toc529110620"/>
       <w:r>
         <w:rPr>
           <w:color w:val="FF0000"/>
         </w:rPr>
         <w:t>Revisión de Antecedentes Históricos</w:t>
       </w:r>
-      <w:bookmarkEnd w:id="51"/>
       <w:bookmarkEnd w:id="52"/>
+      <w:bookmarkEnd w:id="53"/>
     </w:p>
     <w:p>
       <w:pPr>
@@ -18032,8 +18020,8 @@
           <w:color w:val="FF0000"/>
         </w:rPr>
       </w:pPr>
-      <w:bookmarkStart w:id="53" w:name="_Toc525761460"/>
-      <w:bookmarkStart w:id="54" w:name="_Toc529049115"/>
+      <w:bookmarkStart w:id="54" w:name="_Toc525761460"/>
+      <w:bookmarkStart w:id="55" w:name="_Toc529110621"/>
       <w:r>
         <w:rPr>
           <w:color w:val="FF0000"/>
@@ -18046,8 +18034,8 @@
         </w:rPr>
         <w:t xml:space="preserve"> Expertos y Usuarios</w:t>
       </w:r>
-      <w:bookmarkEnd w:id="53"/>
       <w:bookmarkEnd w:id="54"/>
+      <w:bookmarkEnd w:id="55"/>
     </w:p>
     <w:p>
       <w:pPr>
@@ -18060,11 +18048,11 @@
       <w:pPr>
         <w:pStyle w:val="Ttulo3"/>
       </w:pPr>
-      <w:bookmarkStart w:id="55" w:name="_Toc525761462"/>
+      <w:bookmarkStart w:id="56" w:name="_Toc525761462"/>
       <w:r>
         <w:br w:type="page"/>
       </w:r>
-      <w:bookmarkStart w:id="56" w:name="_Toc529049116"/>
+      <w:bookmarkStart w:id="57" w:name="_Toc529110622"/>
       <w:r>
         <w:lastRenderedPageBreak/>
         <w:t xml:space="preserve">Determinación de </w:t>
@@ -18072,8 +18060,8 @@
       <w:r>
         <w:t>Factores Críticos</w:t>
       </w:r>
-      <w:bookmarkEnd w:id="55"/>
       <w:bookmarkEnd w:id="56"/>
+      <w:bookmarkEnd w:id="57"/>
     </w:p>
     <w:p>
       <w:r>
@@ -19402,7 +19390,7 @@
       </w:r>
     </w:p>
     <w:p>
-      <w:bookmarkStart w:id="57" w:name="_Hlk527731330"/>
+      <w:bookmarkStart w:id="58" w:name="_Hlk527731330"/>
       <w:r>
         <w:t xml:space="preserve">En proyectos informáticos la calidad de lo desarrollado o </w:t>
       </w:r>
@@ -19476,7 +19464,7 @@
         <w:t>Gestión de los errores y de las correcciones</w:t>
       </w:r>
     </w:p>
-    <w:bookmarkEnd w:id="57"/>
+    <w:bookmarkEnd w:id="58"/>
     <w:p>
       <w:pPr>
         <w:pStyle w:val="Ttulo4"/>
@@ -19492,7 +19480,7 @@
           <w:color w:val="auto"/>
         </w:rPr>
       </w:pPr>
-      <w:bookmarkStart w:id="58" w:name="_Hlk527731438"/>
+      <w:bookmarkStart w:id="59" w:name="_Hlk527731438"/>
       <w:r>
         <w:rPr>
           <w:color w:val="auto"/>
@@ -19628,7 +19616,7 @@
         <w:t>Proporcionar la retroalimentación y resolver conflictos</w:t>
       </w:r>
     </w:p>
-    <w:bookmarkEnd w:id="58"/>
+    <w:bookmarkEnd w:id="59"/>
     <w:p>
       <w:pPr>
         <w:pStyle w:val="Ttulo4"/>
@@ -19754,33 +19742,33 @@
       <w:r>
         <w:br w:type="page"/>
       </w:r>
-      <w:bookmarkStart w:id="59" w:name="_Toc525761463"/>
-      <w:bookmarkStart w:id="60" w:name="_Toc529049117"/>
+      <w:bookmarkStart w:id="60" w:name="_Toc525761463"/>
+      <w:bookmarkStart w:id="61" w:name="_Toc529110623"/>
       <w:r>
         <w:lastRenderedPageBreak/>
         <w:t xml:space="preserve">Desarrollo del </w:t>
       </w:r>
-      <w:bookmarkEnd w:id="59"/>
+      <w:bookmarkEnd w:id="60"/>
       <w:r>
         <w:t>Manual de Buenas Prácticas</w:t>
       </w:r>
-      <w:bookmarkEnd w:id="60"/>
+      <w:bookmarkEnd w:id="61"/>
     </w:p>
     <w:p/>
     <w:p>
       <w:pPr>
         <w:pStyle w:val="Ttulo3"/>
       </w:pPr>
-      <w:bookmarkStart w:id="61" w:name="_Toc525761464"/>
-      <w:bookmarkStart w:id="62" w:name="_Toc529049118"/>
+      <w:bookmarkStart w:id="62" w:name="_Toc525761464"/>
+      <w:bookmarkStart w:id="63" w:name="_Toc529110624"/>
       <w:r>
         <w:t>Estructura del Manual</w:t>
       </w:r>
-      <w:bookmarkEnd w:id="61"/>
+      <w:bookmarkEnd w:id="62"/>
       <w:r>
         <w:t xml:space="preserve"> de Buenas Prácticas</w:t>
       </w:r>
-      <w:bookmarkEnd w:id="62"/>
+      <w:bookmarkEnd w:id="63"/>
     </w:p>
     <w:p>
       <w:r>
@@ -20206,7 +20194,19 @@
         <w:t xml:space="preserve"> trabajo,</w:t>
       </w:r>
       <w:r>
-        <w:t xml:space="preserve"> las siguientes son las secciones adicionales al documento:</w:t>
+        <w:t xml:space="preserve"> las siguientes son las secciones adicionales a</w:t>
+      </w:r>
+      <w:r>
+        <w:t xml:space="preserve"> </w:t>
+      </w:r>
+      <w:r>
+        <w:t>l</w:t>
+      </w:r>
+      <w:r>
+        <w:t xml:space="preserve">a estructura del </w:t>
+      </w:r>
+      <w:r>
+        <w:t xml:space="preserve"> documento:</w:t>
       </w:r>
     </w:p>
     <w:p/>
@@ -21327,26 +21327,83 @@
       <w:pPr>
         <w:pStyle w:val="Ttulo3"/>
       </w:pPr>
-      <w:bookmarkStart w:id="63" w:name="_Toc529049119"/>
+      <w:bookmarkStart w:id="64" w:name="_Toc529110625"/>
       <w:r>
         <w:t>Validación Estructura</w:t>
       </w:r>
       <w:r>
         <w:t xml:space="preserve"> del Manual de Buenas Prácticas</w:t>
       </w:r>
-      <w:bookmarkEnd w:id="63"/>
-    </w:p>
-    <w:p>
-      <w:pPr>
+      <w:bookmarkEnd w:id="64"/>
+    </w:p>
+    <w:p>
+      <w:r>
+        <w:t xml:space="preserve">Con el propósito de validar la estructura del manual, se gestionó reunión de trabajo </w:t>
+      </w:r>
+      <w:r>
+        <w:t xml:space="preserve">con ejecutivos y jefaturas </w:t>
+      </w:r>
+      <w:r>
+        <w:t xml:space="preserve">que tienen </w:t>
+      </w:r>
+      <w:r>
+        <w:t>un vínculo más cercano con el</w:t>
+      </w:r>
+      <w:r>
+        <w:t xml:space="preserve"> desarrollo de proyectos informáticos en ZOFRI S.A.</w:t>
+      </w:r>
+      <w:r>
+        <w:t>, los cuales también corresponden a las personas que serán individualizadas en la última sección del manual (“Firmas de Aceptación y Validación”).</w:t>
+      </w:r>
+    </w:p>
+    <w:p/>
+    <w:p>
+      <w:r>
+        <w:t xml:space="preserve">En reunión de trabajo realizada el día </w:t>
+      </w:r>
+      <w:r>
         <w:rPr>
           <w:color w:val="FF0000"/>
         </w:rPr>
-      </w:pPr>
-      <w:r>
-        <w:rPr>
-          <w:color w:val="FF0000"/>
-        </w:rPr>
-        <w:t>&lt;&lt;Completar&gt;&gt;</w:t>
+        <w:t>8</w:t>
+      </w:r>
+      <w:r>
+        <w:t xml:space="preserve"> de </w:t>
+      </w:r>
+      <w:r>
+        <w:t>n</w:t>
+      </w:r>
+      <w:r>
+        <w:t>oviembre de 2018, se presentó y validó la estructura del manual de buenas prácticas</w:t>
+      </w:r>
+      <w:r>
+        <w:t>.</w:t>
+      </w:r>
+      <w:r>
+        <w:t xml:space="preserve"> </w:t>
+      </w:r>
+      <w:r>
+        <w:t xml:space="preserve">En el Anexo </w:t>
+      </w:r>
+      <w:proofErr w:type="spellStart"/>
+      <w:r>
+        <w:t>N°</w:t>
+      </w:r>
+      <w:proofErr w:type="spellEnd"/>
+      <w:r>
+        <w:t xml:space="preserve"> 1</w:t>
+      </w:r>
+      <w:r>
+        <w:t>,</w:t>
+      </w:r>
+      <w:r>
+        <w:t xml:space="preserve"> se presenta acta de</w:t>
+      </w:r>
+      <w:r>
+        <w:t xml:space="preserve"> realización y </w:t>
+      </w:r>
+      <w:r>
+        <w:t>participación en la reunión mencionada.</w:t>
       </w:r>
     </w:p>
     <w:p/>
@@ -21354,14 +21411,18 @@
       <w:pPr>
         <w:pStyle w:val="Ttulo3"/>
       </w:pPr>
-      <w:bookmarkStart w:id="64" w:name="_Toc529049120"/>
-      <w:r>
+      <w:r>
+        <w:br w:type="page"/>
+      </w:r>
+      <w:bookmarkStart w:id="65" w:name="_Toc529110626"/>
+      <w:r>
+        <w:lastRenderedPageBreak/>
         <w:t>Contenido del Manual</w:t>
       </w:r>
       <w:r>
         <w:t xml:space="preserve"> de Buenas Prácticas</w:t>
       </w:r>
-      <w:bookmarkEnd w:id="64"/>
+      <w:bookmarkEnd w:id="65"/>
     </w:p>
     <w:p>
       <w:r>
@@ -24299,14 +24360,35 @@
       <w:pPr>
         <w:pStyle w:val="Ttulo3"/>
       </w:pPr>
-      <w:bookmarkStart w:id="65" w:name="_Toc529049121"/>
-      <w:r>
+      <w:r>
+        <w:br w:type="page"/>
+      </w:r>
+      <w:bookmarkStart w:id="66" w:name="_Toc529110627"/>
+      <w:r>
+        <w:lastRenderedPageBreak/>
         <w:t>Validación Contenido</w:t>
       </w:r>
       <w:r>
         <w:t xml:space="preserve"> del Manual de Buenas Prácticas</w:t>
       </w:r>
-      <w:bookmarkEnd w:id="65"/>
+      <w:bookmarkEnd w:id="66"/>
+    </w:p>
+    <w:p>
+      <w:r>
+        <w:t xml:space="preserve">Con el propósito de validar la información contenida en el manual de buenas prácticas, se gestionó </w:t>
+      </w:r>
+      <w:r>
+        <w:t>la ejecución de una reunión de trabajo, con los ejecutivos y jefaturas</w:t>
+      </w:r>
+      <w:r>
+        <w:t xml:space="preserve"> </w:t>
+      </w:r>
+      <w:r>
+        <w:t>con mayor experiencia en el desarrollo de proyectos informáticos en ZOFRI S.A.</w:t>
+      </w:r>
+      <w:r>
+        <w:t>, los que también corresponden a aquellos individualizados en la última sección del manual (“Firmas de Aceptación y Validación”).</w:t>
+      </w:r>
     </w:p>
     <w:p>
       <w:pPr>
@@ -24314,12 +24396,48 @@
           <w:color w:val="FF0000"/>
         </w:rPr>
       </w:pPr>
-      <w:r>
+    </w:p>
+    <w:p>
+      <w:r>
+        <w:t xml:space="preserve">En reunión de trabajo realizada el día 8 de noviembre de 2018, se presentaron y describieron cada una de las secciones del </w:t>
+      </w:r>
+      <w:r>
+        <w:t>manual</w:t>
+      </w:r>
+      <w:r>
+        <w:t>, proceso que permitió resolver dudas</w:t>
+      </w:r>
+      <w:r>
+        <w:t xml:space="preserve"> y recoger sugerencias </w:t>
+      </w:r>
+      <w:r>
+        <w:t>para el eventual plan de implementación.</w:t>
+      </w:r>
+    </w:p>
+    <w:p/>
+    <w:p>
+      <w:r>
+        <w:t xml:space="preserve">En el Anexo </w:t>
+      </w:r>
+      <w:proofErr w:type="spellStart"/>
+      <w:r>
+        <w:t>N°</w:t>
+      </w:r>
+      <w:proofErr w:type="spellEnd"/>
+      <w:r>
+        <w:t xml:space="preserve"> 1 se presenta acta de ejecución y participación en la reunión mencionada previamente.</w:t>
+      </w:r>
+    </w:p>
+    <w:p/>
+    <w:p/>
+    <w:p/>
+    <w:p/>
+    <w:p>
+      <w:pPr>
         <w:rPr>
           <w:color w:val="FF0000"/>
         </w:rPr>
-        <w:t>&lt;&lt;completar&gt;&gt;</w:t>
-      </w:r>
+      </w:pPr>
     </w:p>
     <w:p/>
     <w:p>
@@ -24329,14 +24447,14 @@
           <w:color w:val="auto"/>
         </w:rPr>
       </w:pPr>
-      <w:bookmarkStart w:id="66" w:name="_Toc525761468"/>
+      <w:bookmarkStart w:id="67" w:name="_Toc525761468"/>
       <w:r>
         <w:rPr>
           <w:color w:val="FF0000"/>
         </w:rPr>
         <w:br w:type="page"/>
       </w:r>
-      <w:bookmarkStart w:id="67" w:name="_Toc529049122"/>
+      <w:bookmarkStart w:id="68" w:name="_Toc529110628"/>
       <w:r>
         <w:rPr>
           <w:color w:val="auto"/>
@@ -24344,7 +24462,7 @@
         <w:lastRenderedPageBreak/>
         <w:t>Plan de Implementación</w:t>
       </w:r>
-      <w:bookmarkEnd w:id="66"/>
+      <w:bookmarkEnd w:id="67"/>
       <w:r>
         <w:rPr>
           <w:color w:val="auto"/>
@@ -24357,7 +24475,7 @@
         </w:rPr>
         <w:t>del Manual de Buenas Prácticas</w:t>
       </w:r>
-      <w:bookmarkEnd w:id="67"/>
+      <w:bookmarkEnd w:id="68"/>
     </w:p>
     <w:p>
       <w:pPr>
@@ -24373,16 +24491,16 @@
           <w:color w:val="FF0000"/>
         </w:rPr>
       </w:pPr>
-      <w:bookmarkStart w:id="68" w:name="_Toc525761469"/>
-      <w:bookmarkStart w:id="69" w:name="_Toc529049123"/>
+      <w:bookmarkStart w:id="69" w:name="_Toc525761469"/>
+      <w:bookmarkStart w:id="70" w:name="_Toc529110629"/>
       <w:r>
         <w:rPr>
           <w:color w:val="FF0000"/>
         </w:rPr>
         <w:t>Plan de Acción</w:t>
       </w:r>
-      <w:bookmarkEnd w:id="68"/>
       <w:bookmarkEnd w:id="69"/>
+      <w:bookmarkEnd w:id="70"/>
     </w:p>
     <w:p>
       <w:pPr>
@@ -24411,16 +24529,16 @@
           <w:color w:val="FF0000"/>
         </w:rPr>
       </w:pPr>
-      <w:bookmarkStart w:id="70" w:name="_Toc525761470"/>
-      <w:bookmarkStart w:id="71" w:name="_Toc529049124"/>
+      <w:bookmarkStart w:id="71" w:name="_Toc525761470"/>
+      <w:bookmarkStart w:id="72" w:name="_Toc529110630"/>
       <w:r>
         <w:rPr>
           <w:color w:val="FF0000"/>
         </w:rPr>
         <w:t>Cronograma de Implementación</w:t>
       </w:r>
-      <w:bookmarkEnd w:id="70"/>
       <w:bookmarkEnd w:id="71"/>
+      <w:bookmarkEnd w:id="72"/>
     </w:p>
     <w:p>
       <w:pPr>
@@ -24442,14 +24560,14 @@
           <w:color w:val="auto"/>
         </w:rPr>
       </w:pPr>
-      <w:bookmarkStart w:id="72" w:name="_Toc525761471"/>
+      <w:bookmarkStart w:id="73" w:name="_Toc525761471"/>
       <w:r>
         <w:rPr>
           <w:color w:val="FF0000"/>
         </w:rPr>
         <w:br w:type="page"/>
       </w:r>
-      <w:bookmarkStart w:id="73" w:name="_Toc529049125"/>
+      <w:bookmarkStart w:id="74" w:name="_Toc529110631"/>
       <w:r>
         <w:rPr>
           <w:color w:val="auto"/>
@@ -24457,8 +24575,8 @@
         <w:lastRenderedPageBreak/>
         <w:t>Resultados</w:t>
       </w:r>
-      <w:bookmarkEnd w:id="72"/>
       <w:bookmarkEnd w:id="73"/>
+      <w:bookmarkEnd w:id="74"/>
     </w:p>
     <w:p>
       <w:pPr>
@@ -25725,8 +25843,6 @@
           <w:color w:val="FF0000"/>
         </w:rPr>
       </w:pPr>
-      <w:bookmarkStart w:id="74" w:name="_GoBack"/>
-      <w:bookmarkEnd w:id="74"/>
     </w:p>
     <w:p>
       <w:pPr>
@@ -25742,7 +25858,7 @@
         <w:br w:type="page"/>
       </w:r>
       <w:bookmarkStart w:id="75" w:name="_Toc525761472"/>
-      <w:bookmarkStart w:id="76" w:name="_Toc529049126"/>
+      <w:bookmarkStart w:id="76" w:name="_Toc529110632"/>
       <w:r>
         <w:rPr>
           <w:color w:val="auto"/>
@@ -25768,7 +25884,7 @@
         </w:rPr>
       </w:pPr>
       <w:bookmarkStart w:id="77" w:name="_Toc525761473"/>
-      <w:bookmarkStart w:id="78" w:name="_Toc529049127"/>
+      <w:bookmarkStart w:id="78" w:name="_Toc529110633"/>
       <w:r>
         <w:rPr>
           <w:color w:val="auto"/>
@@ -25891,7 +26007,7 @@
         </w:rPr>
       </w:pPr>
       <w:bookmarkStart w:id="79" w:name="_Toc525761474"/>
-      <w:bookmarkStart w:id="80" w:name="_Toc529049128"/>
+      <w:bookmarkStart w:id="80" w:name="_Toc529110634"/>
       <w:r>
         <w:rPr>
           <w:color w:val="auto"/>
@@ -25927,7 +26043,7 @@
         </w:rPr>
         <w:br w:type="page"/>
       </w:r>
-      <w:bookmarkStart w:id="81" w:name="_Toc529049129"/>
+      <w:bookmarkStart w:id="81" w:name="_Toc529110635"/>
       <w:r>
         <w:lastRenderedPageBreak/>
         <w:t>BIBLIOGRAFÍA</w:t>
@@ -25939,7 +26055,7 @@
       <w:pPr>
         <w:pStyle w:val="Ttulo2"/>
       </w:pPr>
-      <w:bookmarkStart w:id="82" w:name="_Toc529049130"/>
+      <w:bookmarkStart w:id="82" w:name="_Toc529110636"/>
       <w:r>
         <w:t>Bibliografía</w:t>
       </w:r>
@@ -26202,7 +26318,7 @@
       <w:r>
         <w:br w:type="page"/>
       </w:r>
-      <w:bookmarkStart w:id="83" w:name="_Toc529049131"/>
+      <w:bookmarkStart w:id="83" w:name="_Toc529110637"/>
       <w:r>
         <w:lastRenderedPageBreak/>
         <w:t>Fuentes de Información</w:t>
@@ -26653,7 +26769,7 @@
           <w:szCs w:val="32"/>
         </w:rPr>
       </w:pPr>
-      <w:bookmarkStart w:id="84" w:name="_Toc529049132"/>
+      <w:bookmarkStart w:id="84" w:name="_Toc529110638"/>
       <w:r>
         <w:rPr>
           <w:rStyle w:val="TtulolibreCar"/>
@@ -26718,7 +26834,7 @@
         <w:pStyle w:val="Ttulo2SN"/>
         <w:jc w:val="center"/>
       </w:pPr>
-      <w:bookmarkStart w:id="85" w:name="_Toc529049133"/>
+      <w:bookmarkStart w:id="85" w:name="_Toc529110639"/>
       <w:r>
         <w:t xml:space="preserve">ANEXO </w:t>
       </w:r>
@@ -26802,7 +26918,7 @@
         <w:pStyle w:val="Ttulo2SN"/>
         <w:jc w:val="center"/>
       </w:pPr>
-      <w:bookmarkStart w:id="86" w:name="_Toc529049134"/>
+      <w:bookmarkStart w:id="86" w:name="_Toc529110640"/>
       <w:r>
         <w:t xml:space="preserve">ANEXO </w:t>
       </w:r>
@@ -31623,7 +31739,7 @@
 </file>
 
 <file path=customXml/itemProps1.xml><?xml version="1.0" encoding="utf-8"?>
-<ds:datastoreItem xmlns:ds="http://schemas.openxmlformats.org/officeDocument/2006/customXml" ds:itemID="{966C380E-1AFE-4719-A2E8-F15710C3A68C}">
+<ds:datastoreItem xmlns:ds="http://schemas.openxmlformats.org/officeDocument/2006/customXml" ds:itemID="{B17E8970-7EC3-4F79-8F21-D53AE777750A}">
   <ds:schemaRefs>
     <ds:schemaRef ds:uri="http://schemas.openxmlformats.org/officeDocument/2006/bibliography"/>
   </ds:schemaRefs>

</xml_diff>

<commit_message>
Se corrige titulo para igualarlo con lo indicado en la metodología
</commit_message>
<xml_diff>
--- a/2018/TT IQQ 2018 Camara y Garay.docx
+++ b/2018/TT IQQ 2018 Camara y Garay.docx
@@ -592,7 +592,7 @@
         </w:rPr>
         <w:fldChar w:fldCharType="separate"/>
       </w:r>
-      <w:hyperlink w:anchor="_Toc529110593" w:history="1">
+      <w:hyperlink w:anchor="_Toc529110933" w:history="1">
         <w:r>
           <w:rPr>
             <w:rStyle w:val="Hipervnculo"/>
@@ -619,7 +619,7 @@
             <w:noProof/>
             <w:webHidden/>
           </w:rPr>
-          <w:instrText xml:space="preserve"> PAGEREF _Toc529110593 \h </w:instrText>
+          <w:instrText xml:space="preserve"> PAGEREF _Toc529110933 \h </w:instrText>
         </w:r>
         <w:r>
           <w:rPr>
@@ -661,7 +661,7 @@
           <w:lang w:eastAsia="es-CL"/>
         </w:rPr>
       </w:pPr>
-      <w:hyperlink w:anchor="_Toc529110594" w:history="1">
+      <w:hyperlink w:anchor="_Toc529110934" w:history="1">
         <w:r>
           <w:rPr>
             <w:rStyle w:val="Hipervnculo"/>
@@ -705,7 +705,7 @@
             <w:noProof/>
             <w:webHidden/>
           </w:rPr>
-          <w:instrText xml:space="preserve"> PAGEREF _Toc529110594 \h </w:instrText>
+          <w:instrText xml:space="preserve"> PAGEREF _Toc529110934 \h </w:instrText>
         </w:r>
         <w:r>
           <w:rPr>
@@ -747,7 +747,7 @@
           <w:lang w:eastAsia="es-CL"/>
         </w:rPr>
       </w:pPr>
-      <w:hyperlink w:anchor="_Toc529110595" w:history="1">
+      <w:hyperlink w:anchor="_Toc529110935" w:history="1">
         <w:r>
           <w:rPr>
             <w:rStyle w:val="Hipervnculo"/>
@@ -791,7 +791,7 @@
             <w:noProof/>
             <w:webHidden/>
           </w:rPr>
-          <w:instrText xml:space="preserve"> PAGEREF _Toc529110595 \h </w:instrText>
+          <w:instrText xml:space="preserve"> PAGEREF _Toc529110935 \h </w:instrText>
         </w:r>
         <w:r>
           <w:rPr>
@@ -833,7 +833,7 @@
           <w:lang w:eastAsia="es-CL"/>
         </w:rPr>
       </w:pPr>
-      <w:hyperlink w:anchor="_Toc529110596" w:history="1">
+      <w:hyperlink w:anchor="_Toc529110936" w:history="1">
         <w:r>
           <w:rPr>
             <w:rStyle w:val="Hipervnculo"/>
@@ -877,7 +877,7 @@
             <w:noProof/>
             <w:webHidden/>
           </w:rPr>
-          <w:instrText xml:space="preserve"> PAGEREF _Toc529110596 \h </w:instrText>
+          <w:instrText xml:space="preserve"> PAGEREF _Toc529110936 \h </w:instrText>
         </w:r>
         <w:r>
           <w:rPr>
@@ -919,7 +919,7 @@
           <w:lang w:eastAsia="es-CL"/>
         </w:rPr>
       </w:pPr>
-      <w:hyperlink w:anchor="_Toc529110597" w:history="1">
+      <w:hyperlink w:anchor="_Toc529110937" w:history="1">
         <w:r>
           <w:rPr>
             <w:rStyle w:val="Hipervnculo"/>
@@ -963,7 +963,7 @@
             <w:noProof/>
             <w:webHidden/>
           </w:rPr>
-          <w:instrText xml:space="preserve"> PAGEREF _Toc529110597 \h </w:instrText>
+          <w:instrText xml:space="preserve"> PAGEREF _Toc529110937 \h </w:instrText>
         </w:r>
         <w:r>
           <w:rPr>
@@ -1005,7 +1005,7 @@
           <w:lang w:eastAsia="es-CL"/>
         </w:rPr>
       </w:pPr>
-      <w:hyperlink w:anchor="_Toc529110598" w:history="1">
+      <w:hyperlink w:anchor="_Toc529110938" w:history="1">
         <w:r>
           <w:rPr>
             <w:rStyle w:val="Hipervnculo"/>
@@ -1049,7 +1049,7 @@
             <w:noProof/>
             <w:webHidden/>
           </w:rPr>
-          <w:instrText xml:space="preserve"> PAGEREF _Toc529110598 \h </w:instrText>
+          <w:instrText xml:space="preserve"> PAGEREF _Toc529110938 \h </w:instrText>
         </w:r>
         <w:r>
           <w:rPr>
@@ -1091,7 +1091,7 @@
           <w:lang w:eastAsia="es-CL"/>
         </w:rPr>
       </w:pPr>
-      <w:hyperlink w:anchor="_Toc529110599" w:history="1">
+      <w:hyperlink w:anchor="_Toc529110939" w:history="1">
         <w:r>
           <w:rPr>
             <w:rStyle w:val="Hipervnculo"/>
@@ -1135,7 +1135,7 @@
             <w:noProof/>
             <w:webHidden/>
           </w:rPr>
-          <w:instrText xml:space="preserve"> PAGEREF _Toc529110599 \h </w:instrText>
+          <w:instrText xml:space="preserve"> PAGEREF _Toc529110939 \h </w:instrText>
         </w:r>
         <w:r>
           <w:rPr>
@@ -1177,7 +1177,7 @@
           <w:lang w:eastAsia="es-CL"/>
         </w:rPr>
       </w:pPr>
-      <w:hyperlink w:anchor="_Toc529110600" w:history="1">
+      <w:hyperlink w:anchor="_Toc529110940" w:history="1">
         <w:r>
           <w:rPr>
             <w:rStyle w:val="Hipervnculo"/>
@@ -1221,7 +1221,7 @@
             <w:noProof/>
             <w:webHidden/>
           </w:rPr>
-          <w:instrText xml:space="preserve"> PAGEREF _Toc529110600 \h </w:instrText>
+          <w:instrText xml:space="preserve"> PAGEREF _Toc529110940 \h </w:instrText>
         </w:r>
         <w:r>
           <w:rPr>
@@ -1263,7 +1263,7 @@
           <w:lang w:eastAsia="es-CL"/>
         </w:rPr>
       </w:pPr>
-      <w:hyperlink w:anchor="_Toc529110601" w:history="1">
+      <w:hyperlink w:anchor="_Toc529110941" w:history="1">
         <w:r>
           <w:rPr>
             <w:rStyle w:val="Hipervnculo"/>
@@ -1307,7 +1307,7 @@
             <w:noProof/>
             <w:webHidden/>
           </w:rPr>
-          <w:instrText xml:space="preserve"> PAGEREF _Toc529110601 \h </w:instrText>
+          <w:instrText xml:space="preserve"> PAGEREF _Toc529110941 \h </w:instrText>
         </w:r>
         <w:r>
           <w:rPr>
@@ -1349,7 +1349,7 @@
           <w:lang w:eastAsia="es-CL"/>
         </w:rPr>
       </w:pPr>
-      <w:hyperlink w:anchor="_Toc529110602" w:history="1">
+      <w:hyperlink w:anchor="_Toc529110942" w:history="1">
         <w:r>
           <w:rPr>
             <w:rStyle w:val="Hipervnculo"/>
@@ -1393,7 +1393,7 @@
             <w:noProof/>
             <w:webHidden/>
           </w:rPr>
-          <w:instrText xml:space="preserve"> PAGEREF _Toc529110602 \h </w:instrText>
+          <w:instrText xml:space="preserve"> PAGEREF _Toc529110942 \h </w:instrText>
         </w:r>
         <w:r>
           <w:rPr>
@@ -1435,7 +1435,7 @@
           <w:lang w:eastAsia="es-CL"/>
         </w:rPr>
       </w:pPr>
-      <w:hyperlink w:anchor="_Toc529110603" w:history="1">
+      <w:hyperlink w:anchor="_Toc529110943" w:history="1">
         <w:r>
           <w:rPr>
             <w:rStyle w:val="Hipervnculo"/>
@@ -1479,7 +1479,7 @@
             <w:noProof/>
             <w:webHidden/>
           </w:rPr>
-          <w:instrText xml:space="preserve"> PAGEREF _Toc529110603 \h </w:instrText>
+          <w:instrText xml:space="preserve"> PAGEREF _Toc529110943 \h </w:instrText>
         </w:r>
         <w:r>
           <w:rPr>
@@ -1521,7 +1521,7 @@
           <w:lang w:eastAsia="es-CL"/>
         </w:rPr>
       </w:pPr>
-      <w:hyperlink w:anchor="_Toc529110604" w:history="1">
+      <w:hyperlink w:anchor="_Toc529110944" w:history="1">
         <w:r>
           <w:rPr>
             <w:rStyle w:val="Hipervnculo"/>
@@ -1565,7 +1565,7 @@
             <w:noProof/>
             <w:webHidden/>
           </w:rPr>
-          <w:instrText xml:space="preserve"> PAGEREF _Toc529110604 \h </w:instrText>
+          <w:instrText xml:space="preserve"> PAGEREF _Toc529110944 \h </w:instrText>
         </w:r>
         <w:r>
           <w:rPr>
@@ -1610,7 +1610,7 @@
           <w:lang w:eastAsia="es-CL"/>
         </w:rPr>
       </w:pPr>
-      <w:hyperlink w:anchor="_Toc529110605" w:history="1">
+      <w:hyperlink w:anchor="_Toc529110945" w:history="1">
         <w:r>
           <w:rPr>
             <w:rStyle w:val="Hipervnculo"/>
@@ -1637,7 +1637,7 @@
             <w:noProof/>
             <w:webHidden/>
           </w:rPr>
-          <w:instrText xml:space="preserve"> PAGEREF _Toc529110605 \h </w:instrText>
+          <w:instrText xml:space="preserve"> PAGEREF _Toc529110945 \h </w:instrText>
         </w:r>
         <w:r>
           <w:rPr>
@@ -1679,7 +1679,7 @@
           <w:lang w:eastAsia="es-CL"/>
         </w:rPr>
       </w:pPr>
-      <w:hyperlink w:anchor="_Toc529110606" w:history="1">
+      <w:hyperlink w:anchor="_Toc529110946" w:history="1">
         <w:r>
           <w:rPr>
             <w:rStyle w:val="Hipervnculo"/>
@@ -1723,7 +1723,7 @@
             <w:noProof/>
             <w:webHidden/>
           </w:rPr>
-          <w:instrText xml:space="preserve"> PAGEREF _Toc529110606 \h </w:instrText>
+          <w:instrText xml:space="preserve"> PAGEREF _Toc529110946 \h </w:instrText>
         </w:r>
         <w:r>
           <w:rPr>
@@ -1765,7 +1765,7 @@
           <w:lang w:eastAsia="es-CL"/>
         </w:rPr>
       </w:pPr>
-      <w:hyperlink w:anchor="_Toc529110607" w:history="1">
+      <w:hyperlink w:anchor="_Toc529110947" w:history="1">
         <w:r>
           <w:rPr>
             <w:rStyle w:val="Hipervnculo"/>
@@ -1809,7 +1809,7 @@
             <w:noProof/>
             <w:webHidden/>
           </w:rPr>
-          <w:instrText xml:space="preserve"> PAGEREF _Toc529110607 \h </w:instrText>
+          <w:instrText xml:space="preserve"> PAGEREF _Toc529110947 \h </w:instrText>
         </w:r>
         <w:r>
           <w:rPr>
@@ -1851,7 +1851,7 @@
           <w:lang w:eastAsia="es-CL"/>
         </w:rPr>
       </w:pPr>
-      <w:hyperlink w:anchor="_Toc529110608" w:history="1">
+      <w:hyperlink w:anchor="_Toc529110948" w:history="1">
         <w:r>
           <w:rPr>
             <w:rStyle w:val="Hipervnculo"/>
@@ -1895,7 +1895,7 @@
             <w:noProof/>
             <w:webHidden/>
           </w:rPr>
-          <w:instrText xml:space="preserve"> PAGEREF _Toc529110608 \h </w:instrText>
+          <w:instrText xml:space="preserve"> PAGEREF _Toc529110948 \h </w:instrText>
         </w:r>
         <w:r>
           <w:rPr>
@@ -1937,7 +1937,7 @@
           <w:lang w:eastAsia="es-CL"/>
         </w:rPr>
       </w:pPr>
-      <w:hyperlink w:anchor="_Toc529110609" w:history="1">
+      <w:hyperlink w:anchor="_Toc529110949" w:history="1">
         <w:r>
           <w:rPr>
             <w:rStyle w:val="Hipervnculo"/>
@@ -1981,7 +1981,7 @@
             <w:noProof/>
             <w:webHidden/>
           </w:rPr>
-          <w:instrText xml:space="preserve"> PAGEREF _Toc529110609 \h </w:instrText>
+          <w:instrText xml:space="preserve"> PAGEREF _Toc529110949 \h </w:instrText>
         </w:r>
         <w:r>
           <w:rPr>
@@ -2023,7 +2023,7 @@
           <w:lang w:eastAsia="es-CL"/>
         </w:rPr>
       </w:pPr>
-      <w:hyperlink w:anchor="_Toc529110610" w:history="1">
+      <w:hyperlink w:anchor="_Toc529110950" w:history="1">
         <w:r>
           <w:rPr>
             <w:rStyle w:val="Hipervnculo"/>
@@ -2067,7 +2067,7 @@
             <w:noProof/>
             <w:webHidden/>
           </w:rPr>
-          <w:instrText xml:space="preserve"> PAGEREF _Toc529110610 \h </w:instrText>
+          <w:instrText xml:space="preserve"> PAGEREF _Toc529110950 \h </w:instrText>
         </w:r>
         <w:r>
           <w:rPr>
@@ -2109,7 +2109,7 @@
           <w:lang w:eastAsia="es-CL"/>
         </w:rPr>
       </w:pPr>
-      <w:hyperlink w:anchor="_Toc529110611" w:history="1">
+      <w:hyperlink w:anchor="_Toc529110951" w:history="1">
         <w:r>
           <w:rPr>
             <w:rStyle w:val="Hipervnculo"/>
@@ -2153,7 +2153,7 @@
             <w:noProof/>
             <w:webHidden/>
           </w:rPr>
-          <w:instrText xml:space="preserve"> PAGEREF _Toc529110611 \h </w:instrText>
+          <w:instrText xml:space="preserve"> PAGEREF _Toc529110951 \h </w:instrText>
         </w:r>
         <w:r>
           <w:rPr>
@@ -2195,7 +2195,7 @@
           <w:lang w:eastAsia="es-CL"/>
         </w:rPr>
       </w:pPr>
-      <w:hyperlink w:anchor="_Toc529110612" w:history="1">
+      <w:hyperlink w:anchor="_Toc529110952" w:history="1">
         <w:r>
           <w:rPr>
             <w:rStyle w:val="Hipervnculo"/>
@@ -2239,7 +2239,7 @@
             <w:noProof/>
             <w:webHidden/>
           </w:rPr>
-          <w:instrText xml:space="preserve"> PAGEREF _Toc529110612 \h </w:instrText>
+          <w:instrText xml:space="preserve"> PAGEREF _Toc529110952 \h </w:instrText>
         </w:r>
         <w:r>
           <w:rPr>
@@ -2281,7 +2281,7 @@
           <w:lang w:eastAsia="es-CL"/>
         </w:rPr>
       </w:pPr>
-      <w:hyperlink w:anchor="_Toc529110613" w:history="1">
+      <w:hyperlink w:anchor="_Toc529110953" w:history="1">
         <w:r>
           <w:rPr>
             <w:rStyle w:val="Hipervnculo"/>
@@ -2325,7 +2325,7 @@
             <w:noProof/>
             <w:webHidden/>
           </w:rPr>
-          <w:instrText xml:space="preserve"> PAGEREF _Toc529110613 \h </w:instrText>
+          <w:instrText xml:space="preserve"> PAGEREF _Toc529110953 \h </w:instrText>
         </w:r>
         <w:r>
           <w:rPr>
@@ -2370,7 +2370,7 @@
           <w:lang w:eastAsia="es-CL"/>
         </w:rPr>
       </w:pPr>
-      <w:hyperlink w:anchor="_Toc529110614" w:history="1">
+      <w:hyperlink w:anchor="_Toc529110954" w:history="1">
         <w:r>
           <w:rPr>
             <w:rStyle w:val="Hipervnculo"/>
@@ -2397,7 +2397,7 @@
             <w:noProof/>
             <w:webHidden/>
           </w:rPr>
-          <w:instrText xml:space="preserve"> PAGEREF _Toc529110614 \h </w:instrText>
+          <w:instrText xml:space="preserve"> PAGEREF _Toc529110954 \h </w:instrText>
         </w:r>
         <w:r>
           <w:rPr>
@@ -2439,7 +2439,7 @@
           <w:lang w:eastAsia="es-CL"/>
         </w:rPr>
       </w:pPr>
-      <w:hyperlink w:anchor="_Toc529110615" w:history="1">
+      <w:hyperlink w:anchor="_Toc529110955" w:history="1">
         <w:r>
           <w:rPr>
             <w:rStyle w:val="Hipervnculo"/>
@@ -2483,7 +2483,7 @@
             <w:noProof/>
             <w:webHidden/>
           </w:rPr>
-          <w:instrText xml:space="preserve"> PAGEREF _Toc529110615 \h </w:instrText>
+          <w:instrText xml:space="preserve"> PAGEREF _Toc529110955 \h </w:instrText>
         </w:r>
         <w:r>
           <w:rPr>
@@ -2525,7 +2525,7 @@
           <w:lang w:eastAsia="es-CL"/>
         </w:rPr>
       </w:pPr>
-      <w:hyperlink w:anchor="_Toc529110616" w:history="1">
+      <w:hyperlink w:anchor="_Toc529110956" w:history="1">
         <w:r>
           <w:rPr>
             <w:rStyle w:val="Hipervnculo"/>
@@ -2569,7 +2569,7 @@
             <w:noProof/>
             <w:webHidden/>
           </w:rPr>
-          <w:instrText xml:space="preserve"> PAGEREF _Toc529110616 \h </w:instrText>
+          <w:instrText xml:space="preserve"> PAGEREF _Toc529110956 \h </w:instrText>
         </w:r>
         <w:r>
           <w:rPr>
@@ -2611,7 +2611,7 @@
           <w:lang w:eastAsia="es-CL"/>
         </w:rPr>
       </w:pPr>
-      <w:hyperlink w:anchor="_Toc529110617" w:history="1">
+      <w:hyperlink w:anchor="_Toc529110957" w:history="1">
         <w:r>
           <w:rPr>
             <w:rStyle w:val="Hipervnculo"/>
@@ -2655,7 +2655,7 @@
             <w:noProof/>
             <w:webHidden/>
           </w:rPr>
-          <w:instrText xml:space="preserve"> PAGEREF _Toc529110617 \h </w:instrText>
+          <w:instrText xml:space="preserve"> PAGEREF _Toc529110957 \h </w:instrText>
         </w:r>
         <w:r>
           <w:rPr>
@@ -2697,7 +2697,7 @@
           <w:lang w:eastAsia="es-CL"/>
         </w:rPr>
       </w:pPr>
-      <w:hyperlink w:anchor="_Toc529110618" w:history="1">
+      <w:hyperlink w:anchor="_Toc529110958" w:history="1">
         <w:r>
           <w:rPr>
             <w:rStyle w:val="Hipervnculo"/>
@@ -2741,7 +2741,7 @@
             <w:noProof/>
             <w:webHidden/>
           </w:rPr>
-          <w:instrText xml:space="preserve"> PAGEREF _Toc529110618 \h </w:instrText>
+          <w:instrText xml:space="preserve"> PAGEREF _Toc529110958 \h </w:instrText>
         </w:r>
         <w:r>
           <w:rPr>
@@ -2783,7 +2783,7 @@
           <w:lang w:eastAsia="es-CL"/>
         </w:rPr>
       </w:pPr>
-      <w:hyperlink w:anchor="_Toc529110619" w:history="1">
+      <w:hyperlink w:anchor="_Toc529110959" w:history="1">
         <w:r>
           <w:rPr>
             <w:rStyle w:val="Hipervnculo"/>
@@ -2806,7 +2806,7 @@
             <w:rStyle w:val="Hipervnculo"/>
             <w:noProof/>
           </w:rPr>
-          <w:t>Identificación de Factores Críticos</w:t>
+          <w:t>Identificación de los Factores Críticos</w:t>
         </w:r>
         <w:r>
           <w:rPr>
@@ -2827,7 +2827,7 @@
             <w:noProof/>
             <w:webHidden/>
           </w:rPr>
-          <w:instrText xml:space="preserve"> PAGEREF _Toc529110619 \h </w:instrText>
+          <w:instrText xml:space="preserve"> PAGEREF _Toc529110959 \h </w:instrText>
         </w:r>
         <w:r>
           <w:rPr>
@@ -2869,7 +2869,7 @@
           <w:lang w:eastAsia="es-CL"/>
         </w:rPr>
       </w:pPr>
-      <w:hyperlink w:anchor="_Toc529110620" w:history="1">
+      <w:hyperlink w:anchor="_Toc529110960" w:history="1">
         <w:r>
           <w:rPr>
             <w:rStyle w:val="Hipervnculo"/>
@@ -2913,7 +2913,7 @@
             <w:noProof/>
             <w:webHidden/>
           </w:rPr>
-          <w:instrText xml:space="preserve"> PAGEREF _Toc529110620 \h </w:instrText>
+          <w:instrText xml:space="preserve"> PAGEREF _Toc529110960 \h </w:instrText>
         </w:r>
         <w:r>
           <w:rPr>
@@ -2955,7 +2955,7 @@
           <w:lang w:eastAsia="es-CL"/>
         </w:rPr>
       </w:pPr>
-      <w:hyperlink w:anchor="_Toc529110621" w:history="1">
+      <w:hyperlink w:anchor="_Toc529110961" w:history="1">
         <w:r>
           <w:rPr>
             <w:rStyle w:val="Hipervnculo"/>
@@ -2999,7 +2999,7 @@
             <w:noProof/>
             <w:webHidden/>
           </w:rPr>
-          <w:instrText xml:space="preserve"> PAGEREF _Toc529110621 \h </w:instrText>
+          <w:instrText xml:space="preserve"> PAGEREF _Toc529110961 \h </w:instrText>
         </w:r>
         <w:r>
           <w:rPr>
@@ -3041,7 +3041,7 @@
           <w:lang w:eastAsia="es-CL"/>
         </w:rPr>
       </w:pPr>
-      <w:hyperlink w:anchor="_Toc529110622" w:history="1">
+      <w:hyperlink w:anchor="_Toc529110962" w:history="1">
         <w:r>
           <w:rPr>
             <w:rStyle w:val="Hipervnculo"/>
@@ -3085,7 +3085,7 @@
             <w:noProof/>
             <w:webHidden/>
           </w:rPr>
-          <w:instrText xml:space="preserve"> PAGEREF _Toc529110622 \h </w:instrText>
+          <w:instrText xml:space="preserve"> PAGEREF _Toc529110962 \h </w:instrText>
         </w:r>
         <w:r>
           <w:rPr>
@@ -3127,7 +3127,7 @@
           <w:lang w:eastAsia="es-CL"/>
         </w:rPr>
       </w:pPr>
-      <w:hyperlink w:anchor="_Toc529110623" w:history="1">
+      <w:hyperlink w:anchor="_Toc529110963" w:history="1">
         <w:r>
           <w:rPr>
             <w:rStyle w:val="Hipervnculo"/>
@@ -3171,7 +3171,7 @@
             <w:noProof/>
             <w:webHidden/>
           </w:rPr>
-          <w:instrText xml:space="preserve"> PAGEREF _Toc529110623 \h </w:instrText>
+          <w:instrText xml:space="preserve"> PAGEREF _Toc529110963 \h </w:instrText>
         </w:r>
         <w:r>
           <w:rPr>
@@ -3213,7 +3213,7 @@
           <w:lang w:eastAsia="es-CL"/>
         </w:rPr>
       </w:pPr>
-      <w:hyperlink w:anchor="_Toc529110624" w:history="1">
+      <w:hyperlink w:anchor="_Toc529110964" w:history="1">
         <w:r>
           <w:rPr>
             <w:rStyle w:val="Hipervnculo"/>
@@ -3257,7 +3257,7 @@
             <w:noProof/>
             <w:webHidden/>
           </w:rPr>
-          <w:instrText xml:space="preserve"> PAGEREF _Toc529110624 \h </w:instrText>
+          <w:instrText xml:space="preserve"> PAGEREF _Toc529110964 \h </w:instrText>
         </w:r>
         <w:r>
           <w:rPr>
@@ -3299,7 +3299,7 @@
           <w:lang w:eastAsia="es-CL"/>
         </w:rPr>
       </w:pPr>
-      <w:hyperlink w:anchor="_Toc529110625" w:history="1">
+      <w:hyperlink w:anchor="_Toc529110965" w:history="1">
         <w:r>
           <w:rPr>
             <w:rStyle w:val="Hipervnculo"/>
@@ -3343,7 +3343,7 @@
             <w:noProof/>
             <w:webHidden/>
           </w:rPr>
-          <w:instrText xml:space="preserve"> PAGEREF _Toc529110625 \h </w:instrText>
+          <w:instrText xml:space="preserve"> PAGEREF _Toc529110965 \h </w:instrText>
         </w:r>
         <w:r>
           <w:rPr>
@@ -3385,7 +3385,7 @@
           <w:lang w:eastAsia="es-CL"/>
         </w:rPr>
       </w:pPr>
-      <w:hyperlink w:anchor="_Toc529110626" w:history="1">
+      <w:hyperlink w:anchor="_Toc529110966" w:history="1">
         <w:r>
           <w:rPr>
             <w:rStyle w:val="Hipervnculo"/>
@@ -3429,7 +3429,7 @@
             <w:noProof/>
             <w:webHidden/>
           </w:rPr>
-          <w:instrText xml:space="preserve"> PAGEREF _Toc529110626 \h </w:instrText>
+          <w:instrText xml:space="preserve"> PAGEREF _Toc529110966 \h </w:instrText>
         </w:r>
         <w:r>
           <w:rPr>
@@ -3471,7 +3471,7 @@
           <w:lang w:eastAsia="es-CL"/>
         </w:rPr>
       </w:pPr>
-      <w:hyperlink w:anchor="_Toc529110627" w:history="1">
+      <w:hyperlink w:anchor="_Toc529110967" w:history="1">
         <w:r>
           <w:rPr>
             <w:rStyle w:val="Hipervnculo"/>
@@ -3515,7 +3515,7 @@
             <w:noProof/>
             <w:webHidden/>
           </w:rPr>
-          <w:instrText xml:space="preserve"> PAGEREF _Toc529110627 \h </w:instrText>
+          <w:instrText xml:space="preserve"> PAGEREF _Toc529110967 \h </w:instrText>
         </w:r>
         <w:r>
           <w:rPr>
@@ -3557,7 +3557,7 @@
           <w:lang w:eastAsia="es-CL"/>
         </w:rPr>
       </w:pPr>
-      <w:hyperlink w:anchor="_Toc529110628" w:history="1">
+      <w:hyperlink w:anchor="_Toc529110968" w:history="1">
         <w:r>
           <w:rPr>
             <w:rStyle w:val="Hipervnculo"/>
@@ -3601,7 +3601,7 @@
             <w:noProof/>
             <w:webHidden/>
           </w:rPr>
-          <w:instrText xml:space="preserve"> PAGEREF _Toc529110628 \h </w:instrText>
+          <w:instrText xml:space="preserve"> PAGEREF _Toc529110968 \h </w:instrText>
         </w:r>
         <w:r>
           <w:rPr>
@@ -3643,7 +3643,7 @@
           <w:lang w:eastAsia="es-CL"/>
         </w:rPr>
       </w:pPr>
-      <w:hyperlink w:anchor="_Toc529110629" w:history="1">
+      <w:hyperlink w:anchor="_Toc529110969" w:history="1">
         <w:r>
           <w:rPr>
             <w:rStyle w:val="Hipervnculo"/>
@@ -3687,7 +3687,7 @@
             <w:noProof/>
             <w:webHidden/>
           </w:rPr>
-          <w:instrText xml:space="preserve"> PAGEREF _Toc529110629 \h </w:instrText>
+          <w:instrText xml:space="preserve"> PAGEREF _Toc529110969 \h </w:instrText>
         </w:r>
         <w:r>
           <w:rPr>
@@ -3729,7 +3729,7 @@
           <w:lang w:eastAsia="es-CL"/>
         </w:rPr>
       </w:pPr>
-      <w:hyperlink w:anchor="_Toc529110630" w:history="1">
+      <w:hyperlink w:anchor="_Toc529110970" w:history="1">
         <w:r>
           <w:rPr>
             <w:rStyle w:val="Hipervnculo"/>
@@ -3773,7 +3773,7 @@
             <w:noProof/>
             <w:webHidden/>
           </w:rPr>
-          <w:instrText xml:space="preserve"> PAGEREF _Toc529110630 \h </w:instrText>
+          <w:instrText xml:space="preserve"> PAGEREF _Toc529110970 \h </w:instrText>
         </w:r>
         <w:r>
           <w:rPr>
@@ -3815,7 +3815,7 @@
           <w:lang w:eastAsia="es-CL"/>
         </w:rPr>
       </w:pPr>
-      <w:hyperlink w:anchor="_Toc529110631" w:history="1">
+      <w:hyperlink w:anchor="_Toc529110971" w:history="1">
         <w:r>
           <w:rPr>
             <w:rStyle w:val="Hipervnculo"/>
@@ -3859,7 +3859,7 @@
             <w:noProof/>
             <w:webHidden/>
           </w:rPr>
-          <w:instrText xml:space="preserve"> PAGEREF _Toc529110631 \h </w:instrText>
+          <w:instrText xml:space="preserve"> PAGEREF _Toc529110971 \h </w:instrText>
         </w:r>
         <w:r>
           <w:rPr>
@@ -3904,7 +3904,7 @@
           <w:lang w:eastAsia="es-CL"/>
         </w:rPr>
       </w:pPr>
-      <w:hyperlink w:anchor="_Toc529110632" w:history="1">
+      <w:hyperlink w:anchor="_Toc529110972" w:history="1">
         <w:r>
           <w:rPr>
             <w:rStyle w:val="Hipervnculo"/>
@@ -3931,7 +3931,7 @@
             <w:noProof/>
             <w:webHidden/>
           </w:rPr>
-          <w:instrText xml:space="preserve"> PAGEREF _Toc529110632 \h </w:instrText>
+          <w:instrText xml:space="preserve"> PAGEREF _Toc529110972 \h </w:instrText>
         </w:r>
         <w:r>
           <w:rPr>
@@ -3973,7 +3973,7 @@
           <w:lang w:eastAsia="es-CL"/>
         </w:rPr>
       </w:pPr>
-      <w:hyperlink w:anchor="_Toc529110633" w:history="1">
+      <w:hyperlink w:anchor="_Toc529110973" w:history="1">
         <w:r>
           <w:rPr>
             <w:rStyle w:val="Hipervnculo"/>
@@ -4017,7 +4017,7 @@
             <w:noProof/>
             <w:webHidden/>
           </w:rPr>
-          <w:instrText xml:space="preserve"> PAGEREF _Toc529110633 \h </w:instrText>
+          <w:instrText xml:space="preserve"> PAGEREF _Toc529110973 \h </w:instrText>
         </w:r>
         <w:r>
           <w:rPr>
@@ -4059,7 +4059,7 @@
           <w:lang w:eastAsia="es-CL"/>
         </w:rPr>
       </w:pPr>
-      <w:hyperlink w:anchor="_Toc529110634" w:history="1">
+      <w:hyperlink w:anchor="_Toc529110974" w:history="1">
         <w:r>
           <w:rPr>
             <w:rStyle w:val="Hipervnculo"/>
@@ -4103,7 +4103,7 @@
             <w:noProof/>
             <w:webHidden/>
           </w:rPr>
-          <w:instrText xml:space="preserve"> PAGEREF _Toc529110634 \h </w:instrText>
+          <w:instrText xml:space="preserve"> PAGEREF _Toc529110974 \h </w:instrText>
         </w:r>
         <w:r>
           <w:rPr>
@@ -4148,7 +4148,7 @@
           <w:lang w:eastAsia="es-CL"/>
         </w:rPr>
       </w:pPr>
-      <w:hyperlink w:anchor="_Toc529110635" w:history="1">
+      <w:hyperlink w:anchor="_Toc529110975" w:history="1">
         <w:r>
           <w:rPr>
             <w:rStyle w:val="Hipervnculo"/>
@@ -4175,7 +4175,7 @@
             <w:noProof/>
             <w:webHidden/>
           </w:rPr>
-          <w:instrText xml:space="preserve"> PAGEREF _Toc529110635 \h </w:instrText>
+          <w:instrText xml:space="preserve"> PAGEREF _Toc529110975 \h </w:instrText>
         </w:r>
         <w:r>
           <w:rPr>
@@ -4217,7 +4217,7 @@
           <w:lang w:eastAsia="es-CL"/>
         </w:rPr>
       </w:pPr>
-      <w:hyperlink w:anchor="_Toc529110636" w:history="1">
+      <w:hyperlink w:anchor="_Toc529110976" w:history="1">
         <w:r>
           <w:rPr>
             <w:rStyle w:val="Hipervnculo"/>
@@ -4261,7 +4261,7 @@
             <w:noProof/>
             <w:webHidden/>
           </w:rPr>
-          <w:instrText xml:space="preserve"> PAGEREF _Toc529110636 \h </w:instrText>
+          <w:instrText xml:space="preserve"> PAGEREF _Toc529110976 \h </w:instrText>
         </w:r>
         <w:r>
           <w:rPr>
@@ -4303,7 +4303,7 @@
           <w:lang w:eastAsia="es-CL"/>
         </w:rPr>
       </w:pPr>
-      <w:hyperlink w:anchor="_Toc529110637" w:history="1">
+      <w:hyperlink w:anchor="_Toc529110977" w:history="1">
         <w:r>
           <w:rPr>
             <w:rStyle w:val="Hipervnculo"/>
@@ -4347,7 +4347,7 @@
             <w:noProof/>
             <w:webHidden/>
           </w:rPr>
-          <w:instrText xml:space="preserve"> PAGEREF _Toc529110637 \h </w:instrText>
+          <w:instrText xml:space="preserve"> PAGEREF _Toc529110977 \h </w:instrText>
         </w:r>
         <w:r>
           <w:rPr>
@@ -4392,7 +4392,7 @@
           <w:lang w:eastAsia="es-CL"/>
         </w:rPr>
       </w:pPr>
-      <w:hyperlink w:anchor="_Toc529110638" w:history="1">
+      <w:hyperlink w:anchor="_Toc529110978" w:history="1">
         <w:r>
           <w:rPr>
             <w:rStyle w:val="Hipervnculo"/>
@@ -4419,7 +4419,7 @@
             <w:noProof/>
             <w:webHidden/>
           </w:rPr>
-          <w:instrText xml:space="preserve"> PAGEREF _Toc529110638 \h </w:instrText>
+          <w:instrText xml:space="preserve"> PAGEREF _Toc529110978 \h </w:instrText>
         </w:r>
         <w:r>
           <w:rPr>
@@ -4461,7 +4461,7 @@
           <w:lang w:eastAsia="es-CL"/>
         </w:rPr>
       </w:pPr>
-      <w:hyperlink w:anchor="_Toc529110639" w:history="1">
+      <w:hyperlink w:anchor="_Toc529110979" w:history="1">
         <w:r>
           <w:rPr>
             <w:rStyle w:val="Hipervnculo"/>
@@ -4488,7 +4488,7 @@
             <w:noProof/>
             <w:webHidden/>
           </w:rPr>
-          <w:instrText xml:space="preserve"> PAGEREF _Toc529110639 \h </w:instrText>
+          <w:instrText xml:space="preserve"> PAGEREF _Toc529110979 \h </w:instrText>
         </w:r>
         <w:r>
           <w:rPr>
@@ -4530,7 +4530,7 @@
           <w:lang w:eastAsia="es-CL"/>
         </w:rPr>
       </w:pPr>
-      <w:hyperlink w:anchor="_Toc529110640" w:history="1">
+      <w:hyperlink w:anchor="_Toc529110980" w:history="1">
         <w:r>
           <w:rPr>
             <w:rStyle w:val="Hipervnculo"/>
@@ -4557,7 +4557,7 @@
             <w:noProof/>
             <w:webHidden/>
           </w:rPr>
-          <w:instrText xml:space="preserve"> PAGEREF _Toc529110640 \h </w:instrText>
+          <w:instrText xml:space="preserve"> PAGEREF _Toc529110980 \h </w:instrText>
         </w:r>
         <w:r>
           <w:rPr>
@@ -4666,7 +4666,7 @@
         <w:br w:type="page"/>
       </w:r>
       <w:bookmarkStart w:id="9" w:name="_Toc525761445"/>
-      <w:bookmarkStart w:id="10" w:name="_Toc529110593"/>
+      <w:bookmarkStart w:id="10" w:name="_Toc529110933"/>
       <w:r>
         <w:lastRenderedPageBreak/>
         <w:t>Int</w:t>
@@ -4683,7 +4683,7 @@
         <w:pStyle w:val="Ttulo2"/>
       </w:pPr>
       <w:bookmarkStart w:id="11" w:name="_Toc525761446"/>
-      <w:bookmarkStart w:id="12" w:name="_Toc529110594"/>
+      <w:bookmarkStart w:id="12" w:name="_Toc529110934"/>
       <w:r>
         <w:t>Generalidades</w:t>
       </w:r>
@@ -4859,7 +4859,7 @@
         <w:br w:type="page"/>
       </w:r>
       <w:bookmarkStart w:id="13" w:name="_Toc525761447"/>
-      <w:bookmarkStart w:id="14" w:name="_Toc529110595"/>
+      <w:bookmarkStart w:id="14" w:name="_Toc529110935"/>
       <w:r>
         <w:lastRenderedPageBreak/>
         <w:t>Descripción de</w:t>
@@ -4880,7 +4880,7 @@
       <w:pPr>
         <w:pStyle w:val="Ttulo3"/>
       </w:pPr>
-      <w:bookmarkStart w:id="15" w:name="_Toc529110596"/>
+      <w:bookmarkStart w:id="15" w:name="_Toc529110936"/>
       <w:r>
         <w:t>Reseña</w:t>
       </w:r>
@@ -5182,7 +5182,7 @@
       <w:r>
         <w:br w:type="page"/>
       </w:r>
-      <w:bookmarkStart w:id="16" w:name="_Toc529110597"/>
+      <w:bookmarkStart w:id="16" w:name="_Toc529110937"/>
       <w:r>
         <w:lastRenderedPageBreak/>
         <w:t>Aspectos Estratégicos</w:t>
@@ -6275,7 +6275,7 @@
       <w:r>
         <w:br w:type="page"/>
       </w:r>
-      <w:bookmarkStart w:id="17" w:name="_Toc529110598"/>
+      <w:bookmarkStart w:id="17" w:name="_Toc529110938"/>
       <w:r>
         <w:lastRenderedPageBreak/>
         <w:t>Centros de Negocios</w:t>
@@ -6956,7 +6956,7 @@
       <w:r>
         <w:br w:type="page"/>
       </w:r>
-      <w:bookmarkStart w:id="18" w:name="_Toc529110599"/>
+      <w:bookmarkStart w:id="18" w:name="_Toc529110939"/>
       <w:r>
         <w:lastRenderedPageBreak/>
         <w:t>Dotación</w:t>
@@ -9073,7 +9073,7 @@
       <w:r>
         <w:br w:type="page"/>
       </w:r>
-      <w:bookmarkStart w:id="19" w:name="_Toc529110600"/>
+      <w:bookmarkStart w:id="19" w:name="_Toc529110940"/>
       <w:r>
         <w:lastRenderedPageBreak/>
         <w:t>Estructura Organizacional</w:t>
@@ -10262,7 +10262,7 @@
       <w:pPr>
         <w:pStyle w:val="Ttulo2"/>
       </w:pPr>
-      <w:bookmarkStart w:id="21" w:name="_Toc529110601"/>
+      <w:bookmarkStart w:id="21" w:name="_Toc529110941"/>
       <w:r>
         <w:lastRenderedPageBreak/>
         <w:t>Descripción del Tema</w:t>
@@ -10571,7 +10571,7 @@
       <w:r>
         <w:br w:type="page"/>
       </w:r>
-      <w:bookmarkStart w:id="23" w:name="_Toc529110602"/>
+      <w:bookmarkStart w:id="23" w:name="_Toc529110942"/>
       <w:r>
         <w:lastRenderedPageBreak/>
         <w:t>Objetivos</w:t>
@@ -10590,7 +10590,7 @@
         <w:pStyle w:val="Ttulo3"/>
       </w:pPr>
       <w:bookmarkStart w:id="24" w:name="_Toc525761450"/>
-      <w:bookmarkStart w:id="25" w:name="_Toc529110603"/>
+      <w:bookmarkStart w:id="25" w:name="_Toc529110943"/>
       <w:r>
         <w:t>Objetivo General</w:t>
       </w:r>
@@ -10608,7 +10608,7 @@
         <w:pStyle w:val="Ttulo3"/>
       </w:pPr>
       <w:bookmarkStart w:id="26" w:name="_Toc525761451"/>
-      <w:bookmarkStart w:id="27" w:name="_Toc529110604"/>
+      <w:bookmarkStart w:id="27" w:name="_Toc529110944"/>
       <w:r>
         <w:t>Objetivos Específicos</w:t>
       </w:r>
@@ -10793,7 +10793,7 @@
         <w:br w:type="page"/>
       </w:r>
       <w:bookmarkStart w:id="28" w:name="_Toc525761452"/>
-      <w:bookmarkStart w:id="29" w:name="_Toc529110605"/>
+      <w:bookmarkStart w:id="29" w:name="_Toc529110945"/>
       <w:r>
         <w:lastRenderedPageBreak/>
         <w:t>Marco Teórico</w:t>
@@ -10807,7 +10807,7 @@
         <w:pStyle w:val="Ttulo2"/>
       </w:pPr>
       <w:bookmarkStart w:id="30" w:name="_Toc525761453"/>
-      <w:bookmarkStart w:id="31" w:name="_Toc529110606"/>
+      <w:bookmarkStart w:id="31" w:name="_Toc529110946"/>
       <w:r>
         <w:t>Gestión de Proyectos Informáticos</w:t>
       </w:r>
@@ -11004,7 +11004,7 @@
       <w:r>
         <w:br w:type="page"/>
       </w:r>
-      <w:bookmarkStart w:id="32" w:name="_Toc529110607"/>
+      <w:bookmarkStart w:id="32" w:name="_Toc529110947"/>
       <w:r>
         <w:lastRenderedPageBreak/>
         <w:t>CMMI</w:t>
@@ -11558,7 +11558,7 @@
         <w:br w:type="page"/>
       </w:r>
       <w:bookmarkStart w:id="33" w:name="_Toc525761454"/>
-      <w:bookmarkStart w:id="34" w:name="_Toc529110608"/>
+      <w:bookmarkStart w:id="34" w:name="_Toc529110948"/>
       <w:bookmarkEnd w:id="30"/>
       <w:r>
         <w:lastRenderedPageBreak/>
@@ -12636,7 +12636,7 @@
         <w:br w:type="page"/>
       </w:r>
       <w:bookmarkStart w:id="35" w:name="_Toc308398436"/>
-      <w:bookmarkStart w:id="36" w:name="_Toc529110609"/>
+      <w:bookmarkStart w:id="36" w:name="_Toc529110949"/>
       <w:r>
         <w:lastRenderedPageBreak/>
         <w:t>Grupos de Procesos de la Dirección de Proyectos</w:t>
@@ -13036,7 +13036,7 @@
         <w:pStyle w:val="Ttulo3"/>
       </w:pPr>
       <w:bookmarkStart w:id="37" w:name="_Toc308398437"/>
-      <w:bookmarkStart w:id="38" w:name="_Toc529110610"/>
+      <w:bookmarkStart w:id="38" w:name="_Toc529110950"/>
       <w:r>
         <w:t>Áreas de Conocimiento de la Dirección de Proyectos</w:t>
       </w:r>
@@ -14006,7 +14006,7 @@
       <w:r>
         <w:br w:type="page"/>
       </w:r>
-      <w:bookmarkStart w:id="40" w:name="_Toc529110611"/>
+      <w:bookmarkStart w:id="40" w:name="_Toc529110951"/>
       <w:r>
         <w:lastRenderedPageBreak/>
         <w:t>Buenas Prácticas</w:t>
@@ -14105,7 +14105,7 @@
         </w:rPr>
         <w:br w:type="page"/>
       </w:r>
-      <w:bookmarkStart w:id="41" w:name="_Toc529110612"/>
+      <w:bookmarkStart w:id="41" w:name="_Toc529110952"/>
       <w:r>
         <w:lastRenderedPageBreak/>
         <w:t>Mejora Continua</w:t>
@@ -14896,7 +14896,7 @@
       <w:r>
         <w:br w:type="page"/>
       </w:r>
-      <w:bookmarkStart w:id="42" w:name="_Toc529110613"/>
+      <w:bookmarkStart w:id="42" w:name="_Toc529110953"/>
       <w:r>
         <w:lastRenderedPageBreak/>
         <w:t>Factores Críticos</w:t>
@@ -16901,7 +16901,7 @@
         <w:br w:type="page"/>
       </w:r>
       <w:bookmarkStart w:id="43" w:name="_Toc525761456"/>
-      <w:bookmarkStart w:id="44" w:name="_Toc529110614"/>
+      <w:bookmarkStart w:id="44" w:name="_Toc529110954"/>
       <w:r>
         <w:lastRenderedPageBreak/>
         <w:t>Desarrollo</w:t>
@@ -16915,7 +16915,7 @@
         <w:pStyle w:val="Ttulo2"/>
       </w:pPr>
       <w:bookmarkStart w:id="45" w:name="_Toc525761457"/>
-      <w:bookmarkStart w:id="46" w:name="_Toc529110615"/>
+      <w:bookmarkStart w:id="46" w:name="_Toc529110955"/>
       <w:r>
         <w:t>Metodología</w:t>
       </w:r>
@@ -16956,7 +16956,7 @@
       <w:pPr>
         <w:pStyle w:val="Ttulo3"/>
       </w:pPr>
-      <w:bookmarkStart w:id="47" w:name="_Toc529110616"/>
+      <w:bookmarkStart w:id="47" w:name="_Toc529110956"/>
       <w:r>
         <w:t>Identificación de los Factores Críticos</w:t>
       </w:r>
@@ -17035,7 +17035,7 @@
       <w:pPr>
         <w:pStyle w:val="Ttulo3"/>
       </w:pPr>
-      <w:bookmarkStart w:id="48" w:name="_Toc529110617"/>
+      <w:bookmarkStart w:id="48" w:name="_Toc529110957"/>
       <w:r>
         <w:t>Desarrollo del Manual</w:t>
       </w:r>
@@ -17087,7 +17087,7 @@
       <w:pPr>
         <w:pStyle w:val="Ttulo3"/>
       </w:pPr>
-      <w:bookmarkStart w:id="49" w:name="_Toc529110618"/>
+      <w:bookmarkStart w:id="49" w:name="_Toc529110958"/>
       <w:r>
         <w:t>Plan de Implementación</w:t>
       </w:r>
@@ -17970,13 +17970,31 @@
       <w:r>
         <w:br w:type="page"/>
       </w:r>
-      <w:bookmarkStart w:id="51" w:name="_Toc529110619"/>
+      <w:bookmarkStart w:id="51" w:name="_Toc529110959"/>
       <w:r>
         <w:rPr>
           <w:color w:val="auto"/>
         </w:rPr>
         <w:lastRenderedPageBreak/>
-        <w:t>Identificación de Factores Críticos</w:t>
+        <w:t xml:space="preserve">Identificación de </w:t>
+      </w:r>
+      <w:r>
+        <w:rPr>
+          <w:color w:val="auto"/>
+        </w:rPr>
+        <w:t>los</w:t>
+      </w:r>
+      <w:r>
+        <w:rPr>
+          <w:color w:val="auto"/>
+        </w:rPr>
+        <w:t xml:space="preserve"> </w:t>
+      </w:r>
+      <w:r>
+        <w:rPr>
+          <w:color w:val="auto"/>
+        </w:rPr>
+        <w:t>Factores Críticos</w:t>
       </w:r>
       <w:bookmarkEnd w:id="50"/>
       <w:bookmarkEnd w:id="51"/>
@@ -17996,7 +18014,7 @@
         </w:rPr>
       </w:pPr>
       <w:bookmarkStart w:id="52" w:name="_Toc525761459"/>
-      <w:bookmarkStart w:id="53" w:name="_Toc529110620"/>
+      <w:bookmarkStart w:id="53" w:name="_Toc529110960"/>
       <w:r>
         <w:rPr>
           <w:color w:val="FF0000"/>
@@ -18021,7 +18039,7 @@
         </w:rPr>
       </w:pPr>
       <w:bookmarkStart w:id="54" w:name="_Toc525761460"/>
-      <w:bookmarkStart w:id="55" w:name="_Toc529110621"/>
+      <w:bookmarkStart w:id="55" w:name="_Toc529110961"/>
       <w:r>
         <w:rPr>
           <w:color w:val="FF0000"/>
@@ -18052,7 +18070,7 @@
       <w:r>
         <w:br w:type="page"/>
       </w:r>
-      <w:bookmarkStart w:id="57" w:name="_Toc529110622"/>
+      <w:bookmarkStart w:id="57" w:name="_Toc529110962"/>
       <w:r>
         <w:lastRenderedPageBreak/>
         <w:t xml:space="preserve">Determinación de </w:t>
@@ -19743,7 +19761,7 @@
         <w:br w:type="page"/>
       </w:r>
       <w:bookmarkStart w:id="60" w:name="_Toc525761463"/>
-      <w:bookmarkStart w:id="61" w:name="_Toc529110623"/>
+      <w:bookmarkStart w:id="61" w:name="_Toc529110963"/>
       <w:r>
         <w:lastRenderedPageBreak/>
         <w:t xml:space="preserve">Desarrollo del </w:t>
@@ -19760,7 +19778,7 @@
         <w:pStyle w:val="Ttulo3"/>
       </w:pPr>
       <w:bookmarkStart w:id="62" w:name="_Toc525761464"/>
-      <w:bookmarkStart w:id="63" w:name="_Toc529110624"/>
+      <w:bookmarkStart w:id="63" w:name="_Toc529110964"/>
       <w:r>
         <w:t>Estructura del Manual</w:t>
       </w:r>
@@ -21327,7 +21345,7 @@
       <w:pPr>
         <w:pStyle w:val="Ttulo3"/>
       </w:pPr>
-      <w:bookmarkStart w:id="64" w:name="_Toc529110625"/>
+      <w:bookmarkStart w:id="64" w:name="_Toc529110965"/>
       <w:r>
         <w:t>Validación Estructura</w:t>
       </w:r>
@@ -21414,7 +21432,7 @@
       <w:r>
         <w:br w:type="page"/>
       </w:r>
-      <w:bookmarkStart w:id="65" w:name="_Toc529110626"/>
+      <w:bookmarkStart w:id="65" w:name="_Toc529110966"/>
       <w:r>
         <w:lastRenderedPageBreak/>
         <w:t>Contenido del Manual</w:t>
@@ -24363,7 +24381,7 @@
       <w:r>
         <w:br w:type="page"/>
       </w:r>
-      <w:bookmarkStart w:id="66" w:name="_Toc529110627"/>
+      <w:bookmarkStart w:id="66" w:name="_Toc529110967"/>
       <w:r>
         <w:lastRenderedPageBreak/>
         <w:t>Validación Contenido</w:t>
@@ -24454,7 +24472,7 @@
         </w:rPr>
         <w:br w:type="page"/>
       </w:r>
-      <w:bookmarkStart w:id="68" w:name="_Toc529110628"/>
+      <w:bookmarkStart w:id="68" w:name="_Toc529110968"/>
       <w:r>
         <w:rPr>
           <w:color w:val="auto"/>
@@ -24492,7 +24510,7 @@
         </w:rPr>
       </w:pPr>
       <w:bookmarkStart w:id="69" w:name="_Toc525761469"/>
-      <w:bookmarkStart w:id="70" w:name="_Toc529110629"/>
+      <w:bookmarkStart w:id="70" w:name="_Toc529110969"/>
       <w:r>
         <w:rPr>
           <w:color w:val="FF0000"/>
@@ -24530,7 +24548,7 @@
         </w:rPr>
       </w:pPr>
       <w:bookmarkStart w:id="71" w:name="_Toc525761470"/>
-      <w:bookmarkStart w:id="72" w:name="_Toc529110630"/>
+      <w:bookmarkStart w:id="72" w:name="_Toc529110970"/>
       <w:r>
         <w:rPr>
           <w:color w:val="FF0000"/>
@@ -24567,7 +24585,7 @@
         </w:rPr>
         <w:br w:type="page"/>
       </w:r>
-      <w:bookmarkStart w:id="74" w:name="_Toc529110631"/>
+      <w:bookmarkStart w:id="74" w:name="_Toc529110971"/>
       <w:r>
         <w:rPr>
           <w:color w:val="auto"/>
@@ -25858,7 +25876,7 @@
         <w:br w:type="page"/>
       </w:r>
       <w:bookmarkStart w:id="75" w:name="_Toc525761472"/>
-      <w:bookmarkStart w:id="76" w:name="_Toc529110632"/>
+      <w:bookmarkStart w:id="76" w:name="_Toc529110972"/>
       <w:r>
         <w:rPr>
           <w:color w:val="auto"/>
@@ -25884,7 +25902,7 @@
         </w:rPr>
       </w:pPr>
       <w:bookmarkStart w:id="77" w:name="_Toc525761473"/>
-      <w:bookmarkStart w:id="78" w:name="_Toc529110633"/>
+      <w:bookmarkStart w:id="78" w:name="_Toc529110973"/>
       <w:r>
         <w:rPr>
           <w:color w:val="auto"/>
@@ -26007,7 +26025,7 @@
         </w:rPr>
       </w:pPr>
       <w:bookmarkStart w:id="79" w:name="_Toc525761474"/>
-      <w:bookmarkStart w:id="80" w:name="_Toc529110634"/>
+      <w:bookmarkStart w:id="80" w:name="_Toc529110974"/>
       <w:r>
         <w:rPr>
           <w:color w:val="auto"/>
@@ -26043,7 +26061,7 @@
         </w:rPr>
         <w:br w:type="page"/>
       </w:r>
-      <w:bookmarkStart w:id="81" w:name="_Toc529110635"/>
+      <w:bookmarkStart w:id="81" w:name="_Toc529110975"/>
       <w:r>
         <w:lastRenderedPageBreak/>
         <w:t>BIBLIOGRAFÍA</w:t>
@@ -26055,7 +26073,7 @@
       <w:pPr>
         <w:pStyle w:val="Ttulo2"/>
       </w:pPr>
-      <w:bookmarkStart w:id="82" w:name="_Toc529110636"/>
+      <w:bookmarkStart w:id="82" w:name="_Toc529110976"/>
       <w:r>
         <w:t>Bibliografía</w:t>
       </w:r>
@@ -26318,7 +26336,7 @@
       <w:r>
         <w:br w:type="page"/>
       </w:r>
-      <w:bookmarkStart w:id="83" w:name="_Toc529110637"/>
+      <w:bookmarkStart w:id="83" w:name="_Toc529110977"/>
       <w:r>
         <w:lastRenderedPageBreak/>
         <w:t>Fuentes de Información</w:t>
@@ -26769,7 +26787,7 @@
           <w:szCs w:val="32"/>
         </w:rPr>
       </w:pPr>
-      <w:bookmarkStart w:id="84" w:name="_Toc529110638"/>
+      <w:bookmarkStart w:id="84" w:name="_Toc529110978"/>
       <w:r>
         <w:rPr>
           <w:rStyle w:val="TtulolibreCar"/>
@@ -26834,7 +26852,7 @@
         <w:pStyle w:val="Ttulo2SN"/>
         <w:jc w:val="center"/>
       </w:pPr>
-      <w:bookmarkStart w:id="85" w:name="_Toc529110639"/>
+      <w:bookmarkStart w:id="85" w:name="_Toc529110979"/>
       <w:r>
         <w:t xml:space="preserve">ANEXO </w:t>
       </w:r>
@@ -26918,7 +26936,7 @@
         <w:pStyle w:val="Ttulo2SN"/>
         <w:jc w:val="center"/>
       </w:pPr>
-      <w:bookmarkStart w:id="86" w:name="_Toc529110640"/>
+      <w:bookmarkStart w:id="86" w:name="_Toc529110980"/>
       <w:r>
         <w:t xml:space="preserve">ANEXO </w:t>
       </w:r>
@@ -31739,7 +31757,7 @@
 </file>
 
 <file path=customXml/itemProps1.xml><?xml version="1.0" encoding="utf-8"?>
-<ds:datastoreItem xmlns:ds="http://schemas.openxmlformats.org/officeDocument/2006/customXml" ds:itemID="{B17E8970-7EC3-4F79-8F21-D53AE777750A}">
+<ds:datastoreItem xmlns:ds="http://schemas.openxmlformats.org/officeDocument/2006/customXml" ds:itemID="{F8F47C8F-7359-420A-A3FF-D71A3DB87C2F}">
   <ds:schemaRefs>
     <ds:schemaRef ds:uri="http://schemas.openxmlformats.org/officeDocument/2006/bibliography"/>
   </ds:schemaRefs>

</xml_diff>

<commit_message>
Se concluyen las prácticas del factor "INICIALIZACIÓN"
</commit_message>
<xml_diff>
--- a/2018/TT IQQ 2018 Camara y Garay.docx
+++ b/2018/TT IQQ 2018 Camara y Garay.docx
@@ -558,8 +558,6 @@
       <w:bookmarkEnd w:id="4"/>
       <w:bookmarkEnd w:id="5"/>
     </w:p>
-    <w:bookmarkStart w:id="6" w:name="_GoBack"/>
-    <w:bookmarkEnd w:id="6"/>
     <w:p>
       <w:pPr>
         <w:pStyle w:val="TDC1"/>
@@ -4635,8 +4633,8 @@
       <w:r>
         <w:br w:type="page"/>
       </w:r>
-      <w:bookmarkStart w:id="7" w:name="_Toc525761444"/>
-      <w:bookmarkStart w:id="8" w:name="_Toc525761487"/>
+      <w:bookmarkStart w:id="6" w:name="_Toc525761444"/>
+      <w:bookmarkStart w:id="7" w:name="_Toc525761487"/>
       <w:r>
         <w:rPr>
           <w:b/>
@@ -4645,8 +4643,8 @@
         <w:lastRenderedPageBreak/>
         <w:t>RESUMEN</w:t>
       </w:r>
+      <w:bookmarkEnd w:id="6"/>
       <w:bookmarkEnd w:id="7"/>
-      <w:bookmarkEnd w:id="8"/>
     </w:p>
     <w:p>
       <w:pPr>
@@ -4665,8 +4663,8 @@
       <w:r>
         <w:br w:type="page"/>
       </w:r>
-      <w:bookmarkStart w:id="9" w:name="_Toc525761445"/>
-      <w:bookmarkStart w:id="10" w:name="_Toc529129367"/>
+      <w:bookmarkStart w:id="8" w:name="_Toc525761445"/>
+      <w:bookmarkStart w:id="9" w:name="_Toc529129367"/>
       <w:r>
         <w:lastRenderedPageBreak/>
         <w:t>Int</w:t>
@@ -4674,192 +4672,192 @@
       <w:r>
         <w:t>roducción</w:t>
       </w:r>
+      <w:bookmarkEnd w:id="8"/>
       <w:bookmarkEnd w:id="9"/>
+    </w:p>
+    <w:p/>
+    <w:p>
+      <w:pPr>
+        <w:pStyle w:val="Ttulo2"/>
+      </w:pPr>
+      <w:bookmarkStart w:id="10" w:name="_Toc525761446"/>
+      <w:bookmarkStart w:id="11" w:name="_Toc529129368"/>
+      <w:r>
+        <w:t>Generalidades</w:t>
+      </w:r>
       <w:bookmarkEnd w:id="10"/>
+      <w:bookmarkEnd w:id="11"/>
+    </w:p>
+    <w:p>
+      <w:r>
+        <w:t>E</w:t>
+      </w:r>
+      <w:r>
+        <w:t xml:space="preserve">l desarrollo de tecnologías para agilizar la construcción de </w:t>
+      </w:r>
+      <w:r>
+        <w:t>software</w:t>
+      </w:r>
+      <w:r>
+        <w:t xml:space="preserve"> está en permanente crecimiento</w:t>
+      </w:r>
+      <w:r>
+        <w:t xml:space="preserve">, lo </w:t>
+      </w:r>
+      <w:r>
+        <w:t>que</w:t>
+      </w:r>
+      <w:r>
+        <w:t xml:space="preserve"> </w:t>
+      </w:r>
+      <w:r>
+        <w:t>obliga a la</w:t>
+      </w:r>
+      <w:r>
+        <w:t xml:space="preserve">s empresas que </w:t>
+      </w:r>
+      <w:r>
+        <w:t>están</w:t>
+      </w:r>
+      <w:r>
+        <w:t xml:space="preserve"> en el mercado de la </w:t>
+      </w:r>
+      <w:r>
+        <w:t>TI</w:t>
+      </w:r>
+      <w:r>
+        <w:rPr>
+          <w:rStyle w:val="Refdenotaalpie"/>
+        </w:rPr>
+        <w:footnoteReference w:id="1"/>
+      </w:r>
+      <w:r>
+        <w:t xml:space="preserve">, a estar en constante </w:t>
+      </w:r>
+      <w:r>
+        <w:t>mejora</w:t>
+      </w:r>
+      <w:r>
+        <w:t xml:space="preserve"> respecto a la forma en que deben enfrentar cada proyecto</w:t>
+      </w:r>
+      <w:r>
+        <w:t>.</w:t>
+      </w:r>
+      <w:r>
+        <w:t xml:space="preserve"> </w:t>
+      </w:r>
     </w:p>
     <w:p/>
     <w:p>
+      <w:r>
+        <w:t xml:space="preserve">Dado lo anterior, </w:t>
+      </w:r>
+      <w:r>
+        <w:t xml:space="preserve">para </w:t>
+      </w:r>
+      <w:r>
+        <w:t>las empresas que requieren la contratación de servicios para la implementación de proyectos informáticos, cada vez es más complej</w:t>
+      </w:r>
+      <w:r>
+        <w:t>a la relación con el eventual proveedor</w:t>
+      </w:r>
+      <w:r>
+        <w:t xml:space="preserve"> experto</w:t>
+      </w:r>
+      <w:r>
+        <w:t>, ya que este último enfrenta</w:t>
+      </w:r>
+      <w:r>
+        <w:t>rá</w:t>
+      </w:r>
+      <w:r>
+        <w:t xml:space="preserve"> los desafíos con un nivel técnico y profesional, que probablemente super</w:t>
+      </w:r>
+      <w:r>
+        <w:t>a</w:t>
+      </w:r>
+      <w:r>
+        <w:t>rá</w:t>
+      </w:r>
+      <w:r>
+        <w:t xml:space="preserve"> </w:t>
+      </w:r>
+      <w:r>
+        <w:t>las habilidades de la empresa contratante.</w:t>
+      </w:r>
+    </w:p>
+    <w:p/>
+    <w:p>
+      <w:r>
+        <w:t xml:space="preserve">El desequilibrio que se produce entre las habilidades para gestionar proyectos informáticos, entre la empresa contratante y el proveedor experto, implica el riesgo permanente de ocurrencia de </w:t>
+      </w:r>
+      <w:r>
+        <w:t>incidencias</w:t>
+      </w:r>
+      <w:r>
+        <w:t xml:space="preserve"> que pueden afectar los resultados esperados </w:t>
+      </w:r>
+      <w:r>
+        <w:t xml:space="preserve">y </w:t>
+      </w:r>
+      <w:r>
+        <w:t xml:space="preserve">definidos para </w:t>
+      </w:r>
+      <w:r>
+        <w:t>cada</w:t>
+      </w:r>
+      <w:r>
+        <w:t xml:space="preserve"> proyecto.</w:t>
+      </w:r>
+    </w:p>
+    <w:p/>
+    <w:p>
+      <w:r>
+        <w:t xml:space="preserve">ZOFRI S.A. </w:t>
+      </w:r>
+      <w:r>
+        <w:t>periódicamente</w:t>
+      </w:r>
+      <w:r>
+        <w:t xml:space="preserve"> implementa mejoras a sus servicios, a través del desarrollo de proyectos informáticos</w:t>
+      </w:r>
+      <w:r>
+        <w:t xml:space="preserve">, para lo cual generalmente </w:t>
+      </w:r>
+      <w:r>
+        <w:t xml:space="preserve">contrata a un proveedor experto. </w:t>
+      </w:r>
+      <w:r>
+        <w:t>L</w:t>
+      </w:r>
+      <w:r>
+        <w:t>amentablemente no ha tenido buenos resultados durante la ejecución</w:t>
+      </w:r>
+      <w:r>
+        <w:t xml:space="preserve"> </w:t>
+      </w:r>
+      <w:r>
+        <w:t xml:space="preserve">de </w:t>
+      </w:r>
+      <w:r>
+        <w:t xml:space="preserve">dichos </w:t>
+      </w:r>
+      <w:r>
+        <w:t>proyectos y por lo mismo, el presente trabajo espera aportar con un manual que permita a la organización mejor</w:t>
+      </w:r>
+      <w:r>
+        <w:t>ar la gestión de sus futuros proyectos informáticos.</w:t>
+      </w:r>
+    </w:p>
+    <w:p>
       <w:pPr>
         <w:pStyle w:val="Ttulo2"/>
       </w:pPr>
-      <w:bookmarkStart w:id="11" w:name="_Toc525761446"/>
-      <w:bookmarkStart w:id="12" w:name="_Toc529129368"/>
-      <w:r>
-        <w:t>Generalidades</w:t>
-      </w:r>
-      <w:bookmarkEnd w:id="11"/>
-      <w:bookmarkEnd w:id="12"/>
-    </w:p>
-    <w:p>
-      <w:r>
-        <w:t>E</w:t>
-      </w:r>
-      <w:r>
-        <w:t xml:space="preserve">l desarrollo de tecnologías para agilizar la construcción de </w:t>
-      </w:r>
-      <w:r>
-        <w:t>software</w:t>
-      </w:r>
-      <w:r>
-        <w:t xml:space="preserve"> está en permanente crecimiento</w:t>
-      </w:r>
-      <w:r>
-        <w:t xml:space="preserve">, lo </w:t>
-      </w:r>
-      <w:r>
-        <w:t>que</w:t>
-      </w:r>
-      <w:r>
-        <w:t xml:space="preserve"> </w:t>
-      </w:r>
-      <w:r>
-        <w:t>obliga a la</w:t>
-      </w:r>
-      <w:r>
-        <w:t xml:space="preserve">s empresas que </w:t>
-      </w:r>
-      <w:r>
-        <w:t>están</w:t>
-      </w:r>
-      <w:r>
-        <w:t xml:space="preserve"> en el mercado de la </w:t>
-      </w:r>
-      <w:r>
-        <w:t>TI</w:t>
-      </w:r>
-      <w:r>
-        <w:rPr>
-          <w:rStyle w:val="Refdenotaalpie"/>
-        </w:rPr>
-        <w:footnoteReference w:id="1"/>
-      </w:r>
-      <w:r>
-        <w:t xml:space="preserve">, a estar en constante </w:t>
-      </w:r>
-      <w:r>
-        <w:t>mejora</w:t>
-      </w:r>
-      <w:r>
-        <w:t xml:space="preserve"> respecto a la forma en que deben enfrentar cada proyecto</w:t>
-      </w:r>
-      <w:r>
-        <w:t>.</w:t>
-      </w:r>
-      <w:r>
-        <w:t xml:space="preserve"> </w:t>
-      </w:r>
-    </w:p>
-    <w:p/>
-    <w:p>
-      <w:r>
-        <w:t xml:space="preserve">Dado lo anterior, </w:t>
-      </w:r>
-      <w:r>
-        <w:t xml:space="preserve">para </w:t>
-      </w:r>
-      <w:r>
-        <w:t>las empresas que requieren la contratación de servicios para la implementación de proyectos informáticos, cada vez es más complej</w:t>
-      </w:r>
-      <w:r>
-        <w:t>a la relación con el eventual proveedor</w:t>
-      </w:r>
-      <w:r>
-        <w:t xml:space="preserve"> experto</w:t>
-      </w:r>
-      <w:r>
-        <w:t>, ya que este último enfrenta</w:t>
-      </w:r>
-      <w:r>
-        <w:t>rá</w:t>
-      </w:r>
-      <w:r>
-        <w:t xml:space="preserve"> los desafíos con un nivel técnico y profesional, que probablemente super</w:t>
-      </w:r>
-      <w:r>
-        <w:t>a</w:t>
-      </w:r>
-      <w:r>
-        <w:t>rá</w:t>
-      </w:r>
-      <w:r>
-        <w:t xml:space="preserve"> </w:t>
-      </w:r>
-      <w:r>
-        <w:t>las habilidades de la empresa contratante.</w:t>
-      </w:r>
-    </w:p>
-    <w:p/>
-    <w:p>
-      <w:r>
-        <w:t xml:space="preserve">El desequilibrio que se produce entre las habilidades para gestionar proyectos informáticos, entre la empresa contratante y el proveedor experto, implica el riesgo permanente de ocurrencia de </w:t>
-      </w:r>
-      <w:r>
-        <w:t>incidencias</w:t>
-      </w:r>
-      <w:r>
-        <w:t xml:space="preserve"> que pueden afectar los resultados esperados </w:t>
-      </w:r>
-      <w:r>
-        <w:t xml:space="preserve">y </w:t>
-      </w:r>
-      <w:r>
-        <w:t xml:space="preserve">definidos para </w:t>
-      </w:r>
-      <w:r>
-        <w:t>cada</w:t>
-      </w:r>
-      <w:r>
-        <w:t xml:space="preserve"> proyecto.</w:t>
-      </w:r>
-    </w:p>
-    <w:p/>
-    <w:p>
-      <w:r>
-        <w:t xml:space="preserve">ZOFRI S.A. </w:t>
-      </w:r>
-      <w:r>
-        <w:t>periódicamente</w:t>
-      </w:r>
-      <w:r>
-        <w:t xml:space="preserve"> implementa mejoras a sus servicios, a través del desarrollo de proyectos informáticos</w:t>
-      </w:r>
-      <w:r>
-        <w:t xml:space="preserve">, para lo cual generalmente </w:t>
-      </w:r>
-      <w:r>
-        <w:t xml:space="preserve">contrata a un proveedor experto. </w:t>
-      </w:r>
-      <w:r>
-        <w:t>L</w:t>
-      </w:r>
-      <w:r>
-        <w:t>amentablemente no ha tenido buenos resultados durante la ejecución</w:t>
-      </w:r>
-      <w:r>
-        <w:t xml:space="preserve"> </w:t>
-      </w:r>
-      <w:r>
-        <w:t xml:space="preserve">de </w:t>
-      </w:r>
-      <w:r>
-        <w:t xml:space="preserve">dichos </w:t>
-      </w:r>
-      <w:r>
-        <w:t>proyectos y por lo mismo, el presente trabajo espera aportar con un manual que permita a la organización mejor</w:t>
-      </w:r>
-      <w:r>
-        <w:t>ar la gestión de sus futuros proyectos informáticos.</w:t>
-      </w:r>
-    </w:p>
-    <w:p>
-      <w:pPr>
-        <w:pStyle w:val="Ttulo2"/>
-      </w:pPr>
       <w:r>
         <w:br w:type="page"/>
       </w:r>
-      <w:bookmarkStart w:id="13" w:name="_Toc525761447"/>
-      <w:bookmarkStart w:id="14" w:name="_Toc529129369"/>
+      <w:bookmarkStart w:id="12" w:name="_Toc525761447"/>
+      <w:bookmarkStart w:id="13" w:name="_Toc529129369"/>
       <w:r>
         <w:lastRenderedPageBreak/>
         <w:t>Descripción de</w:t>
@@ -4873,18 +4871,18 @@
       <w:r>
         <w:t>a Empresa</w:t>
       </w:r>
+      <w:bookmarkEnd w:id="12"/>
       <w:bookmarkEnd w:id="13"/>
+    </w:p>
+    <w:p>
+      <w:pPr>
+        <w:pStyle w:val="Ttulo3"/>
+      </w:pPr>
+      <w:bookmarkStart w:id="14" w:name="_Toc529129370"/>
+      <w:r>
+        <w:t>Reseña</w:t>
+      </w:r>
       <w:bookmarkEnd w:id="14"/>
-    </w:p>
-    <w:p>
-      <w:pPr>
-        <w:pStyle w:val="Ttulo3"/>
-      </w:pPr>
-      <w:bookmarkStart w:id="15" w:name="_Toc529129370"/>
-      <w:r>
-        <w:t>Reseña</w:t>
-      </w:r>
-      <w:bookmarkEnd w:id="15"/>
     </w:p>
     <w:p>
       <w:r>
@@ -5182,12 +5180,12 @@
       <w:r>
         <w:br w:type="page"/>
       </w:r>
-      <w:bookmarkStart w:id="16" w:name="_Toc529129371"/>
+      <w:bookmarkStart w:id="15" w:name="_Toc529129371"/>
       <w:r>
         <w:lastRenderedPageBreak/>
         <w:t>Aspectos Estratégicos</w:t>
       </w:r>
-      <w:bookmarkEnd w:id="16"/>
+      <w:bookmarkEnd w:id="15"/>
     </w:p>
     <w:p>
       <w:r>
@@ -6275,12 +6273,12 @@
       <w:r>
         <w:br w:type="page"/>
       </w:r>
-      <w:bookmarkStart w:id="17" w:name="_Toc529129372"/>
+      <w:bookmarkStart w:id="16" w:name="_Toc529129372"/>
       <w:r>
         <w:lastRenderedPageBreak/>
         <w:t>Centros de Negocios</w:t>
       </w:r>
-      <w:bookmarkEnd w:id="17"/>
+      <w:bookmarkEnd w:id="16"/>
     </w:p>
     <w:p>
       <w:r>
@@ -6956,12 +6954,12 @@
       <w:r>
         <w:br w:type="page"/>
       </w:r>
-      <w:bookmarkStart w:id="18" w:name="_Toc529129373"/>
+      <w:bookmarkStart w:id="17" w:name="_Toc529129373"/>
       <w:r>
         <w:lastRenderedPageBreak/>
         <w:t>Dotación</w:t>
       </w:r>
-      <w:bookmarkEnd w:id="18"/>
+      <w:bookmarkEnd w:id="17"/>
     </w:p>
     <w:p>
       <w:r>
@@ -9073,12 +9071,12 @@
       <w:r>
         <w:br w:type="page"/>
       </w:r>
-      <w:bookmarkStart w:id="19" w:name="_Toc529129374"/>
+      <w:bookmarkStart w:id="18" w:name="_Toc529129374"/>
       <w:r>
         <w:lastRenderedPageBreak/>
         <w:t>Estructura Organizacional</w:t>
       </w:r>
-      <w:bookmarkEnd w:id="19"/>
+      <w:bookmarkEnd w:id="18"/>
     </w:p>
     <w:p>
       <w:r>
@@ -10171,7 +10169,7 @@
         </w:numPr>
         <w:ind w:left="851" w:hanging="851"/>
       </w:pPr>
-      <w:bookmarkStart w:id="20" w:name="_Toc525761448"/>
+      <w:bookmarkStart w:id="19" w:name="_Toc525761448"/>
     </w:p>
     <w:p/>
     <w:p/>
@@ -10262,13 +10260,13 @@
       <w:pPr>
         <w:pStyle w:val="Ttulo2"/>
       </w:pPr>
-      <w:bookmarkStart w:id="21" w:name="_Toc529129375"/>
+      <w:bookmarkStart w:id="20" w:name="_Toc529129375"/>
       <w:r>
         <w:lastRenderedPageBreak/>
         <w:t>Descripción del Tema</w:t>
       </w:r>
+      <w:bookmarkEnd w:id="19"/>
       <w:bookmarkEnd w:id="20"/>
-      <w:bookmarkEnd w:id="21"/>
     </w:p>
     <w:p>
       <w:r>
@@ -10567,21 +10565,39 @@
       <w:pPr>
         <w:pStyle w:val="Ttulo2"/>
       </w:pPr>
-      <w:bookmarkStart w:id="22" w:name="_Toc525761449"/>
+      <w:bookmarkStart w:id="21" w:name="_Toc525761449"/>
       <w:r>
         <w:br w:type="page"/>
       </w:r>
-      <w:bookmarkStart w:id="23" w:name="_Toc529129376"/>
+      <w:bookmarkStart w:id="22" w:name="_Toc529129376"/>
       <w:r>
         <w:lastRenderedPageBreak/>
         <w:t>Objetivos</w:t>
       </w:r>
+      <w:bookmarkEnd w:id="21"/>
       <w:bookmarkEnd w:id="22"/>
+    </w:p>
+    <w:p>
+      <w:r>
+        <w:t>A continuación, se presentan los objetivos que definen el alcance de este trabajo.</w:t>
+      </w:r>
+    </w:p>
+    <w:p/>
+    <w:p>
+      <w:pPr>
+        <w:pStyle w:val="Ttulo3"/>
+      </w:pPr>
+      <w:bookmarkStart w:id="23" w:name="_Toc525761450"/>
+      <w:bookmarkStart w:id="24" w:name="_Toc529129377"/>
+      <w:r>
+        <w:t>Objetivo General</w:t>
+      </w:r>
       <w:bookmarkEnd w:id="23"/>
-    </w:p>
-    <w:p>
-      <w:r>
-        <w:t>A continuación, se presentan los objetivos que definen el alcance de este trabajo.</w:t>
+      <w:bookmarkEnd w:id="24"/>
+    </w:p>
+    <w:p>
+      <w:r>
+        <w:t>Elaborar un manual de buenas prácticas para el desarrollo de proyectos informáticos en ZOFRI S.A.</w:t>
       </w:r>
     </w:p>
     <w:p/>
@@ -10589,31 +10605,13 @@
       <w:pPr>
         <w:pStyle w:val="Ttulo3"/>
       </w:pPr>
-      <w:bookmarkStart w:id="24" w:name="_Toc525761450"/>
-      <w:bookmarkStart w:id="25" w:name="_Toc529129377"/>
-      <w:r>
-        <w:t>Objetivo General</w:t>
-      </w:r>
-      <w:bookmarkEnd w:id="24"/>
+      <w:bookmarkStart w:id="25" w:name="_Toc525761451"/>
+      <w:bookmarkStart w:id="26" w:name="_Toc529129378"/>
+      <w:r>
+        <w:t>Objetivos Específicos</w:t>
+      </w:r>
       <w:bookmarkEnd w:id="25"/>
-    </w:p>
-    <w:p>
-      <w:r>
-        <w:t>Elaborar un manual de buenas prácticas para el desarrollo de proyectos informáticos en ZOFRI S.A.</w:t>
-      </w:r>
-    </w:p>
-    <w:p/>
-    <w:p>
-      <w:pPr>
-        <w:pStyle w:val="Ttulo3"/>
-      </w:pPr>
-      <w:bookmarkStart w:id="26" w:name="_Toc525761451"/>
-      <w:bookmarkStart w:id="27" w:name="_Toc529129378"/>
-      <w:r>
-        <w:t>Objetivos Específicos</w:t>
-      </w:r>
       <w:bookmarkEnd w:id="26"/>
-      <w:bookmarkEnd w:id="27"/>
     </w:p>
     <w:p>
       <w:r>
@@ -10792,26 +10790,26 @@
       <w:r>
         <w:br w:type="page"/>
       </w:r>
-      <w:bookmarkStart w:id="28" w:name="_Toc525761452"/>
-      <w:bookmarkStart w:id="29" w:name="_Toc529129379"/>
+      <w:bookmarkStart w:id="27" w:name="_Toc525761452"/>
+      <w:bookmarkStart w:id="28" w:name="_Toc529129379"/>
       <w:r>
         <w:lastRenderedPageBreak/>
         <w:t>Marco Teórico</w:t>
       </w:r>
+      <w:bookmarkEnd w:id="27"/>
       <w:bookmarkEnd w:id="28"/>
+    </w:p>
+    <w:p/>
+    <w:p>
+      <w:pPr>
+        <w:pStyle w:val="Ttulo2"/>
+      </w:pPr>
+      <w:bookmarkStart w:id="29" w:name="_Toc529129380"/>
+      <w:bookmarkStart w:id="30" w:name="_Toc525761453"/>
+      <w:r>
+        <w:t>Gestión de Proyectos Informáticos</w:t>
+      </w:r>
       <w:bookmarkEnd w:id="29"/>
-    </w:p>
-    <w:p/>
-    <w:p>
-      <w:pPr>
-        <w:pStyle w:val="Ttulo2"/>
-      </w:pPr>
-      <w:bookmarkStart w:id="30" w:name="_Toc525761453"/>
-      <w:bookmarkStart w:id="31" w:name="_Toc529129380"/>
-      <w:r>
-        <w:t>Gestión de Proyectos Informáticos</w:t>
-      </w:r>
-      <w:bookmarkEnd w:id="31"/>
     </w:p>
     <w:p>
       <w:pPr>
@@ -11004,7 +11002,7 @@
       <w:r>
         <w:br w:type="page"/>
       </w:r>
-      <w:bookmarkStart w:id="32" w:name="_Toc529129381"/>
+      <w:bookmarkStart w:id="31" w:name="_Toc529129381"/>
       <w:r>
         <w:lastRenderedPageBreak/>
         <w:t>CMMI</w:t>
@@ -11015,7 +11013,7 @@
         </w:rPr>
         <w:footnoteReference w:id="3"/>
       </w:r>
-      <w:bookmarkEnd w:id="32"/>
+      <w:bookmarkEnd w:id="31"/>
     </w:p>
     <w:p>
       <w:r>
@@ -11557,21 +11555,21 @@
       <w:r>
         <w:br w:type="page"/>
       </w:r>
-      <w:bookmarkStart w:id="33" w:name="_Toc525761454"/>
-      <w:bookmarkStart w:id="34" w:name="_Toc529129382"/>
+      <w:bookmarkStart w:id="32" w:name="_Toc525761454"/>
+      <w:bookmarkStart w:id="33" w:name="_Toc529129382"/>
       <w:bookmarkEnd w:id="30"/>
       <w:r>
         <w:lastRenderedPageBreak/>
         <w:t>Guía del PMBOK</w:t>
       </w:r>
+      <w:bookmarkEnd w:id="32"/>
+      <w:r>
+        <w:rPr>
+          <w:rStyle w:val="Refdenotaalpie"/>
+        </w:rPr>
+        <w:footnoteReference w:id="4"/>
+      </w:r>
       <w:bookmarkEnd w:id="33"/>
-      <w:r>
-        <w:rPr>
-          <w:rStyle w:val="Refdenotaalpie"/>
-        </w:rPr>
-        <w:footnoteReference w:id="4"/>
-      </w:r>
-      <w:bookmarkEnd w:id="34"/>
     </w:p>
     <w:p>
       <w:r>
@@ -12635,14 +12633,14 @@
       <w:r>
         <w:br w:type="page"/>
       </w:r>
-      <w:bookmarkStart w:id="35" w:name="_Toc308398436"/>
-      <w:bookmarkStart w:id="36" w:name="_Toc529129383"/>
+      <w:bookmarkStart w:id="34" w:name="_Toc308398436"/>
+      <w:bookmarkStart w:id="35" w:name="_Toc529129383"/>
       <w:r>
         <w:lastRenderedPageBreak/>
         <w:t>Grupos de Procesos de la Dirección de Proyectos</w:t>
       </w:r>
+      <w:bookmarkEnd w:id="34"/>
       <w:bookmarkEnd w:id="35"/>
-      <w:bookmarkEnd w:id="36"/>
     </w:p>
     <w:p>
       <w:r>
@@ -13035,13 +13033,13 @@
       <w:pPr>
         <w:pStyle w:val="Ttulo3"/>
       </w:pPr>
-      <w:bookmarkStart w:id="37" w:name="_Toc308398437"/>
-      <w:bookmarkStart w:id="38" w:name="_Toc529129384"/>
+      <w:bookmarkStart w:id="36" w:name="_Toc308398437"/>
+      <w:bookmarkStart w:id="37" w:name="_Toc529129384"/>
       <w:r>
         <w:t>Áreas de Conocimiento de la Dirección de Proyectos</w:t>
       </w:r>
+      <w:bookmarkEnd w:id="36"/>
       <w:bookmarkEnd w:id="37"/>
-      <w:bookmarkEnd w:id="38"/>
     </w:p>
     <w:p>
       <w:pPr>
@@ -13976,7 +13974,7 @@
       <w:pPr>
         <w:pStyle w:val="Grfico1"/>
       </w:pPr>
-      <w:bookmarkStart w:id="39" w:name="_Toc525761455"/>
+      <w:bookmarkStart w:id="38" w:name="_Toc525761455"/>
       <w:r>
         <w:t>Relación entre l</w:t>
       </w:r>
@@ -14006,13 +14004,13 @@
       <w:r>
         <w:br w:type="page"/>
       </w:r>
-      <w:bookmarkStart w:id="40" w:name="_Toc529129385"/>
+      <w:bookmarkStart w:id="39" w:name="_Toc529129385"/>
       <w:r>
         <w:lastRenderedPageBreak/>
         <w:t>Buenas Prácticas</w:t>
       </w:r>
+      <w:bookmarkEnd w:id="38"/>
       <w:bookmarkEnd w:id="39"/>
-      <w:bookmarkEnd w:id="40"/>
     </w:p>
     <w:p>
       <w:r>
@@ -14105,12 +14103,12 @@
         </w:rPr>
         <w:br w:type="page"/>
       </w:r>
-      <w:bookmarkStart w:id="41" w:name="_Toc529129386"/>
+      <w:bookmarkStart w:id="40" w:name="_Toc529129386"/>
       <w:r>
         <w:lastRenderedPageBreak/>
         <w:t>Mejora Continua</w:t>
       </w:r>
-      <w:bookmarkEnd w:id="41"/>
+      <w:bookmarkEnd w:id="40"/>
     </w:p>
     <w:p>
       <w:r>
@@ -14896,12 +14894,12 @@
       <w:r>
         <w:br w:type="page"/>
       </w:r>
-      <w:bookmarkStart w:id="42" w:name="_Toc529129387"/>
+      <w:bookmarkStart w:id="41" w:name="_Toc529129387"/>
       <w:r>
         <w:lastRenderedPageBreak/>
         <w:t>Factores Críticos</w:t>
       </w:r>
-      <w:bookmarkEnd w:id="42"/>
+      <w:bookmarkEnd w:id="41"/>
     </w:p>
     <w:p>
       <w:pPr>
@@ -16900,55 +16898,134 @@
       <w:r>
         <w:br w:type="page"/>
       </w:r>
-      <w:bookmarkStart w:id="43" w:name="_Toc525761456"/>
-      <w:bookmarkStart w:id="44" w:name="_Toc529129388"/>
+      <w:bookmarkStart w:id="42" w:name="_Toc525761456"/>
+      <w:bookmarkStart w:id="43" w:name="_Toc529129388"/>
       <w:r>
         <w:lastRenderedPageBreak/>
         <w:t>Desarrollo</w:t>
       </w:r>
+      <w:bookmarkEnd w:id="42"/>
       <w:bookmarkEnd w:id="43"/>
+    </w:p>
+    <w:p/>
+    <w:p>
+      <w:pPr>
+        <w:pStyle w:val="Ttulo2"/>
+      </w:pPr>
+      <w:bookmarkStart w:id="44" w:name="_Toc525761457"/>
+      <w:bookmarkStart w:id="45" w:name="_Toc529129389"/>
+      <w:r>
+        <w:t>Metodología</w:t>
+      </w:r>
       <w:bookmarkEnd w:id="44"/>
+      <w:bookmarkEnd w:id="45"/>
+    </w:p>
+    <w:p>
+      <w:r>
+        <w:t xml:space="preserve">Para garantizar el cumplimiento de los objetivos definidos, la metodología utilizada estará en directa relación con las acciones que se desprenden de dichos objetivos y, en consecuencia, </w:t>
+      </w:r>
+      <w:r>
+        <w:t xml:space="preserve">el desarrollo </w:t>
+      </w:r>
+      <w:r>
+        <w:t xml:space="preserve">se </w:t>
+      </w:r>
+      <w:r>
+        <w:t>hará</w:t>
+      </w:r>
+      <w:r>
+        <w:t xml:space="preserve"> </w:t>
+      </w:r>
+      <w:r>
+        <w:t xml:space="preserve">en tres </w:t>
+      </w:r>
+      <w:r>
+        <w:t>etapa</w:t>
+      </w:r>
+      <w:r>
+        <w:t>s</w:t>
+      </w:r>
+      <w:r>
+        <w:t>:</w:t>
+      </w:r>
     </w:p>
     <w:p/>
     <w:p>
       <w:pPr>
-        <w:pStyle w:val="Ttulo2"/>
-      </w:pPr>
-      <w:bookmarkStart w:id="45" w:name="_Toc525761457"/>
-      <w:bookmarkStart w:id="46" w:name="_Toc529129389"/>
-      <w:r>
-        <w:t>Metodología</w:t>
-      </w:r>
-      <w:bookmarkEnd w:id="45"/>
+        <w:pStyle w:val="Ttulo3"/>
+      </w:pPr>
+      <w:bookmarkStart w:id="46" w:name="_Toc529129390"/>
+      <w:r>
+        <w:t>Identificación de los Factores Críticos</w:t>
+      </w:r>
       <w:bookmarkEnd w:id="46"/>
     </w:p>
     <w:p>
       <w:r>
-        <w:t xml:space="preserve">Para garantizar el cumplimiento de los objetivos definidos, la metodología utilizada estará en directa relación con las acciones que se desprenden de dichos objetivos y, en consecuencia, </w:t>
-      </w:r>
-      <w:r>
-        <w:t xml:space="preserve">el desarrollo </w:t>
-      </w:r>
-      <w:r>
-        <w:t xml:space="preserve">se </w:t>
-      </w:r>
-      <w:r>
-        <w:t>hará</w:t>
+        <w:t xml:space="preserve">En esta </w:t>
+      </w:r>
+      <w:r>
+        <w:t>etapa</w:t>
+      </w:r>
+      <w:r>
+        <w:t xml:space="preserve"> se identificarán los factores críticos que influyen en </w:t>
+      </w:r>
+      <w:r>
+        <w:t xml:space="preserve">el desarrollo de los </w:t>
+      </w:r>
+      <w:r>
+        <w:t>proyectos</w:t>
+      </w:r>
+      <w:r>
+        <w:t xml:space="preserve"> de ZOFRI S.A.</w:t>
+      </w:r>
+      <w:r>
+        <w:t xml:space="preserve">, lo </w:t>
+      </w:r>
+      <w:r>
+        <w:t>que</w:t>
+      </w:r>
+      <w:r>
+        <w:t xml:space="preserve"> permitirá focalizar la elaboración de las buenas prácticas</w:t>
+      </w:r>
+      <w:r>
+        <w:t>, según las necesidades concretas de la organización</w:t>
+      </w:r>
+      <w:r>
+        <w:t xml:space="preserve">. Para este análisis, será necesario una revisión de </w:t>
+      </w:r>
+      <w:r>
+        <w:t xml:space="preserve">los </w:t>
+      </w:r>
+      <w:r>
+        <w:t>antecedentes históricos</w:t>
       </w:r>
       <w:r>
         <w:t xml:space="preserve"> </w:t>
       </w:r>
       <w:r>
-        <w:t xml:space="preserve">en tres </w:t>
-      </w:r>
-      <w:r>
-        <w:t>etapa</w:t>
+        <w:t xml:space="preserve">de </w:t>
+      </w:r>
+      <w:r>
+        <w:t>proyectos previamente</w:t>
+      </w:r>
+      <w:r>
+        <w:t xml:space="preserve"> ejecutados</w:t>
+      </w:r>
+      <w:r>
+        <w:t>, como también recoger la visión de expertos del área</w:t>
+      </w:r>
+      <w:r>
+        <w:t xml:space="preserve"> y usuarios finale</w:t>
       </w:r>
       <w:r>
         <w:t>s</w:t>
       </w:r>
       <w:r>
-        <w:t>:</w:t>
+        <w:t>.</w:t>
+      </w:r>
+      <w:r>
+        <w:t xml:space="preserve"> </w:t>
       </w:r>
     </w:p>
     <w:p/>
@@ -16956,154 +17033,75 @@
       <w:pPr>
         <w:pStyle w:val="Ttulo3"/>
       </w:pPr>
-      <w:bookmarkStart w:id="47" w:name="_Toc529129390"/>
-      <w:r>
-        <w:t>Identificación de los Factores Críticos</w:t>
+      <w:bookmarkStart w:id="47" w:name="_Toc529129391"/>
+      <w:r>
+        <w:t>Desarrollo del Manual</w:t>
+      </w:r>
+      <w:r>
+        <w:t xml:space="preserve"> de Buenas Prácticas</w:t>
       </w:r>
       <w:bookmarkEnd w:id="47"/>
     </w:p>
     <w:p>
       <w:r>
-        <w:t xml:space="preserve">En esta </w:t>
-      </w:r>
-      <w:r>
-        <w:t>etapa</w:t>
-      </w:r>
-      <w:r>
-        <w:t xml:space="preserve"> se identificarán los factores críticos que influyen en </w:t>
-      </w:r>
-      <w:r>
-        <w:t xml:space="preserve">el desarrollo de los </w:t>
-      </w:r>
-      <w:r>
-        <w:t>proyectos</w:t>
-      </w:r>
-      <w:r>
-        <w:t xml:space="preserve"> de ZOFRI S.A.</w:t>
-      </w:r>
-      <w:r>
-        <w:t xml:space="preserve">, lo </w:t>
-      </w:r>
-      <w:r>
-        <w:t>que</w:t>
-      </w:r>
-      <w:r>
-        <w:t xml:space="preserve"> permitirá focalizar la elaboración de las buenas prácticas</w:t>
-      </w:r>
-      <w:r>
-        <w:t>, según las necesidades concretas de la organización</w:t>
-      </w:r>
-      <w:r>
-        <w:t xml:space="preserve">. Para este análisis, será necesario una revisión de </w:t>
-      </w:r>
-      <w:r>
-        <w:t xml:space="preserve">los </w:t>
-      </w:r>
-      <w:r>
-        <w:t>antecedentes históricos</w:t>
+        <w:t xml:space="preserve">En </w:t>
+      </w:r>
+      <w:r>
+        <w:t xml:space="preserve">esta </w:t>
+      </w:r>
+      <w:r>
+        <w:t xml:space="preserve">segunda etapa se comenzará con el desarrollo de las acciones necesarias para la elaboración del manual, considerando el establecimiento de su estructura, </w:t>
+      </w:r>
+      <w:r>
+        <w:t>la cual s</w:t>
+      </w:r>
+      <w:r>
+        <w:t xml:space="preserve">erá </w:t>
+      </w:r>
+      <w:r>
+        <w:t>validad</w:t>
+      </w:r>
+      <w:r>
+        <w:t>a</w:t>
+      </w:r>
+      <w:r>
+        <w:t xml:space="preserve"> por personal de ZOFRI S.A., </w:t>
+      </w:r>
+      <w:r>
+        <w:t xml:space="preserve">permitiendo </w:t>
+      </w:r>
+      <w:r>
+        <w:t xml:space="preserve">continuar con la elaboración del </w:t>
+      </w:r>
+      <w:r>
+        <w:t xml:space="preserve">respectivo </w:t>
+      </w:r>
+      <w:r>
+        <w:t>contenido. Esto último también será validado por personal de ZOFRI S.A.</w:t>
+      </w:r>
+    </w:p>
+    <w:p/>
+    <w:p>
+      <w:pPr>
+        <w:pStyle w:val="Ttulo3"/>
+      </w:pPr>
+      <w:bookmarkStart w:id="48" w:name="_Toc529129392"/>
+      <w:r>
+        <w:t>Plan de Implementación</w:t>
       </w:r>
       <w:r>
         <w:t xml:space="preserve"> </w:t>
       </w:r>
       <w:r>
-        <w:t xml:space="preserve">de </w:t>
-      </w:r>
-      <w:r>
-        <w:t>proyectos previamente</w:t>
-      </w:r>
-      <w:r>
-        <w:t xml:space="preserve"> ejecutados</w:t>
-      </w:r>
-      <w:r>
-        <w:t>, como también recoger la visión de expertos del área</w:t>
-      </w:r>
-      <w:r>
-        <w:t xml:space="preserve"> y usuarios finale</w:t>
-      </w:r>
-      <w:r>
-        <w:t>s</w:t>
-      </w:r>
-      <w:r>
-        <w:t>.</w:t>
-      </w:r>
-      <w:r>
-        <w:t xml:space="preserve"> </w:t>
-      </w:r>
-    </w:p>
-    <w:p/>
-    <w:p>
-      <w:pPr>
-        <w:pStyle w:val="Ttulo3"/>
-      </w:pPr>
-      <w:bookmarkStart w:id="48" w:name="_Toc529129391"/>
-      <w:r>
-        <w:t>Desarrollo del Manual</w:t>
-      </w:r>
-      <w:r>
-        <w:t xml:space="preserve"> de Buenas Prácticas</w:t>
+        <w:t>de</w:t>
+      </w:r>
+      <w:r>
+        <w:t xml:space="preserve">l </w:t>
+      </w:r>
+      <w:r>
+        <w:t>Manual de Buenas Prácticas</w:t>
       </w:r>
       <w:bookmarkEnd w:id="48"/>
-    </w:p>
-    <w:p>
-      <w:r>
-        <w:t xml:space="preserve">En </w:t>
-      </w:r>
-      <w:r>
-        <w:t xml:space="preserve">esta </w:t>
-      </w:r>
-      <w:r>
-        <w:t xml:space="preserve">segunda etapa se comenzará con el desarrollo de las acciones necesarias para la elaboración del manual, considerando el establecimiento de su estructura, </w:t>
-      </w:r>
-      <w:r>
-        <w:t>la cual s</w:t>
-      </w:r>
-      <w:r>
-        <w:t xml:space="preserve">erá </w:t>
-      </w:r>
-      <w:r>
-        <w:t>validad</w:t>
-      </w:r>
-      <w:r>
-        <w:t>a</w:t>
-      </w:r>
-      <w:r>
-        <w:t xml:space="preserve"> por personal de ZOFRI S.A., </w:t>
-      </w:r>
-      <w:r>
-        <w:t xml:space="preserve">permitiendo </w:t>
-      </w:r>
-      <w:r>
-        <w:t xml:space="preserve">continuar con la elaboración del </w:t>
-      </w:r>
-      <w:r>
-        <w:t xml:space="preserve">respectivo </w:t>
-      </w:r>
-      <w:r>
-        <w:t>contenido. Esto último también será validado por personal de ZOFRI S.A.</w:t>
-      </w:r>
-    </w:p>
-    <w:p/>
-    <w:p>
-      <w:pPr>
-        <w:pStyle w:val="Ttulo3"/>
-      </w:pPr>
-      <w:bookmarkStart w:id="49" w:name="_Toc529129392"/>
-      <w:r>
-        <w:t>Plan de Implementación</w:t>
-      </w:r>
-      <w:r>
-        <w:t xml:space="preserve"> </w:t>
-      </w:r>
-      <w:r>
-        <w:t>de</w:t>
-      </w:r>
-      <w:r>
-        <w:t xml:space="preserve">l </w:t>
-      </w:r>
-      <w:r>
-        <w:t>Manual de Buenas Prácticas</w:t>
-      </w:r>
-      <w:bookmarkEnd w:id="49"/>
     </w:p>
     <w:p>
       <w:r>
@@ -17966,11 +17964,11 @@
           <w:color w:val="auto"/>
         </w:rPr>
       </w:pPr>
-      <w:bookmarkStart w:id="50" w:name="_Toc525761458"/>
+      <w:bookmarkStart w:id="49" w:name="_Toc525761458"/>
       <w:r>
         <w:br w:type="page"/>
       </w:r>
-      <w:bookmarkStart w:id="51" w:name="_Toc529129393"/>
+      <w:bookmarkStart w:id="50" w:name="_Toc529129393"/>
       <w:r>
         <w:rPr>
           <w:color w:val="auto"/>
@@ -17996,8 +17994,33 @@
         </w:rPr>
         <w:t>Factores Críticos</w:t>
       </w:r>
+      <w:bookmarkEnd w:id="49"/>
       <w:bookmarkEnd w:id="50"/>
+    </w:p>
+    <w:p>
+      <w:pPr>
+        <w:rPr>
+          <w:color w:val="FF0000"/>
+        </w:rPr>
+      </w:pPr>
+    </w:p>
+    <w:p>
+      <w:pPr>
+        <w:pStyle w:val="Ttulo3"/>
+        <w:rPr>
+          <w:color w:val="FF0000"/>
+        </w:rPr>
+      </w:pPr>
+      <w:bookmarkStart w:id="51" w:name="_Toc525761459"/>
+      <w:bookmarkStart w:id="52" w:name="_Toc529129394"/>
+      <w:r>
+        <w:rPr>
+          <w:color w:val="FF0000"/>
+        </w:rPr>
+        <w:t>Revisión de Antecedentes Históricos</w:t>
+      </w:r>
       <w:bookmarkEnd w:id="51"/>
+      <w:bookmarkEnd w:id="52"/>
     </w:p>
     <w:p>
       <w:pPr>
@@ -18013,16 +18036,22 @@
           <w:color w:val="FF0000"/>
         </w:rPr>
       </w:pPr>
-      <w:bookmarkStart w:id="52" w:name="_Toc525761459"/>
-      <w:bookmarkStart w:id="53" w:name="_Toc529129394"/>
+      <w:bookmarkStart w:id="53" w:name="_Toc525761460"/>
+      <w:bookmarkStart w:id="54" w:name="_Toc529129395"/>
       <w:r>
         <w:rPr>
           <w:color w:val="FF0000"/>
         </w:rPr>
-        <w:t>Revisión de Antecedentes Históricos</w:t>
-      </w:r>
-      <w:bookmarkEnd w:id="52"/>
+        <w:t>Consulta a</w:t>
+      </w:r>
+      <w:r>
+        <w:rPr>
+          <w:color w:val="FF0000"/>
+        </w:rPr>
+        <w:t xml:space="preserve"> Expertos y Usuarios</w:t>
+      </w:r>
       <w:bookmarkEnd w:id="53"/>
+      <w:bookmarkEnd w:id="54"/>
     </w:p>
     <w:p>
       <w:pPr>
@@ -18034,43 +18063,12 @@
     <w:p>
       <w:pPr>
         <w:pStyle w:val="Ttulo3"/>
-        <w:rPr>
-          <w:color w:val="FF0000"/>
-        </w:rPr>
-      </w:pPr>
-      <w:bookmarkStart w:id="54" w:name="_Toc525761460"/>
-      <w:bookmarkStart w:id="55" w:name="_Toc529129395"/>
-      <w:r>
-        <w:rPr>
-          <w:color w:val="FF0000"/>
-        </w:rPr>
-        <w:t>Consulta a</w:t>
-      </w:r>
-      <w:r>
-        <w:rPr>
-          <w:color w:val="FF0000"/>
-        </w:rPr>
-        <w:t xml:space="preserve"> Expertos y Usuarios</w:t>
-      </w:r>
-      <w:bookmarkEnd w:id="54"/>
-      <w:bookmarkEnd w:id="55"/>
-    </w:p>
-    <w:p>
-      <w:pPr>
-        <w:rPr>
-          <w:color w:val="FF0000"/>
-        </w:rPr>
-      </w:pPr>
-    </w:p>
-    <w:p>
-      <w:pPr>
-        <w:pStyle w:val="Ttulo3"/>
-      </w:pPr>
-      <w:bookmarkStart w:id="56" w:name="_Toc525761462"/>
+      </w:pPr>
+      <w:bookmarkStart w:id="55" w:name="_Toc525761462"/>
       <w:r>
         <w:br w:type="page"/>
       </w:r>
-      <w:bookmarkStart w:id="57" w:name="_Toc529129396"/>
+      <w:bookmarkStart w:id="56" w:name="_Toc529129396"/>
       <w:r>
         <w:lastRenderedPageBreak/>
         <w:t xml:space="preserve">Determinación de </w:t>
@@ -18078,8 +18076,8 @@
       <w:r>
         <w:t>Factores Críticos</w:t>
       </w:r>
+      <w:bookmarkEnd w:id="55"/>
       <w:bookmarkEnd w:id="56"/>
-      <w:bookmarkEnd w:id="57"/>
     </w:p>
     <w:p>
       <w:r>
@@ -19420,7 +19418,7 @@
       </w:r>
     </w:p>
     <w:p>
-      <w:bookmarkStart w:id="58" w:name="_Hlk527731330"/>
+      <w:bookmarkStart w:id="57" w:name="_Hlk527731330"/>
       <w:r>
         <w:t xml:space="preserve">En proyectos informáticos la calidad de lo desarrollado o </w:t>
       </w:r>
@@ -19494,7 +19492,7 @@
         <w:t>Gestión de los errores y de las correcciones</w:t>
       </w:r>
     </w:p>
-    <w:bookmarkEnd w:id="58"/>
+    <w:bookmarkEnd w:id="57"/>
     <w:p>
       <w:pPr>
         <w:pStyle w:val="Ttulo4"/>
@@ -19510,7 +19508,7 @@
           <w:color w:val="auto"/>
         </w:rPr>
       </w:pPr>
-      <w:bookmarkStart w:id="59" w:name="_Hlk527731438"/>
+      <w:bookmarkStart w:id="58" w:name="_Hlk527731438"/>
       <w:r>
         <w:rPr>
           <w:color w:val="auto"/>
@@ -19646,7 +19644,7 @@
         <w:t>Proporcionar la retroalimentación y resolver conflictos</w:t>
       </w:r>
     </w:p>
-    <w:bookmarkEnd w:id="59"/>
+    <w:bookmarkEnd w:id="58"/>
     <w:p>
       <w:pPr>
         <w:pStyle w:val="Ttulo4"/>
@@ -19772,33 +19770,33 @@
       <w:r>
         <w:br w:type="page"/>
       </w:r>
-      <w:bookmarkStart w:id="60" w:name="_Toc525761463"/>
-      <w:bookmarkStart w:id="61" w:name="_Toc529129397"/>
+      <w:bookmarkStart w:id="59" w:name="_Toc525761463"/>
+      <w:bookmarkStart w:id="60" w:name="_